<commit_message>
Added comments about role theory to annoation for Simon (1997)
</commit_message>
<xml_diff>
--- a/Docs/PSP6980_2020_Fall_Townes_LiteratureReview_Bibliography_Annotated_v00.docx
+++ b/Docs/PSP6980_2020_Fall_Townes_LiteratureReview_Bibliography_Annotated_v00.docx
@@ -1001,16 +1001,43 @@
           <w:sz w:val="24"/>
           <w:szCs w:val="24"/>
         </w:rPr>
-        <w:t xml:space="preserve">This </w:t>
-      </w:r>
-      <w:r>
-        <w:rPr>
-          <w:rFonts w:ascii="Times New Roman" w:eastAsia="Calibri" w:hAnsi="Times New Roman" w:cs="Times New Roman"/>
-          <w:iCs/>
-          <w:sz w:val="24"/>
-          <w:szCs w:val="24"/>
-        </w:rPr>
-        <w:t>book provides a framework for using decision</w:t>
+        <w:t xml:space="preserve">This source provides a useful </w:t>
+      </w:r>
+      <w:r>
+        <w:rPr>
+          <w:rFonts w:ascii="Times New Roman" w:eastAsia="Calibri" w:hAnsi="Times New Roman" w:cs="Times New Roman"/>
+          <w:iCs/>
+          <w:sz w:val="24"/>
+          <w:szCs w:val="24"/>
+        </w:rPr>
+        <w:t xml:space="preserve">scaffold </w:t>
+      </w:r>
+      <w:r>
+        <w:rPr>
+          <w:rFonts w:ascii="Times New Roman" w:eastAsia="Calibri" w:hAnsi="Times New Roman" w:cs="Times New Roman"/>
+          <w:iCs/>
+          <w:sz w:val="24"/>
+          <w:szCs w:val="24"/>
+        </w:rPr>
+        <w:t xml:space="preserve">for structuring a study of the role of development stage in university technology transfer.  </w:t>
+      </w:r>
+      <w:r>
+        <w:rPr>
+          <w:rFonts w:ascii="Times New Roman" w:eastAsia="Calibri" w:hAnsi="Times New Roman" w:cs="Times New Roman"/>
+          <w:iCs/>
+          <w:sz w:val="24"/>
+          <w:szCs w:val="24"/>
+        </w:rPr>
+        <w:t>It</w:t>
+      </w:r>
+      <w:r>
+        <w:rPr>
+          <w:rFonts w:ascii="Times New Roman" w:eastAsia="Calibri" w:hAnsi="Times New Roman" w:cs="Times New Roman"/>
+          <w:iCs/>
+          <w:sz w:val="24"/>
+          <w:szCs w:val="24"/>
+        </w:rPr>
+        <w:t xml:space="preserve"> provides a framework for using decision</w:t>
       </w:r>
       <w:r>
         <w:rPr>
@@ -1037,7 +1064,34 @@
           <w:sz w:val="24"/>
           <w:szCs w:val="24"/>
         </w:rPr>
-        <w:t xml:space="preserve">It provides a useful framework for structuring a study of the role of development stage in university technology transfer.  </w:t>
+        <w:t xml:space="preserve">Chapters 4, 6, 8, and 10 focus on the sociology of administration – what one might call descriptive administration theory.  Chapters 3, 9, and 11 emphasize what Simon calls the practical science of administration – what might be apply </w:t>
+      </w:r>
+      <w:r>
+        <w:rPr>
+          <w:rFonts w:ascii="Times New Roman" w:eastAsia="Calibri" w:hAnsi="Times New Roman" w:cs="Times New Roman"/>
+          <w:iCs/>
+          <w:sz w:val="24"/>
+          <w:szCs w:val="24"/>
+        </w:rPr>
+        <w:t>labeled as normative administration theory</w:t>
+      </w:r>
+      <w:r>
+        <w:rPr>
+          <w:rFonts w:ascii="Times New Roman" w:eastAsia="Calibri" w:hAnsi="Times New Roman" w:cs="Times New Roman"/>
+          <w:iCs/>
+          <w:sz w:val="24"/>
+          <w:szCs w:val="24"/>
+        </w:rPr>
+        <w:t xml:space="preserve"> (pp. 356-360)</w:t>
+      </w:r>
+      <w:r>
+        <w:rPr>
+          <w:rFonts w:ascii="Times New Roman" w:eastAsia="Calibri" w:hAnsi="Times New Roman" w:cs="Times New Roman"/>
+          <w:iCs/>
+          <w:sz w:val="24"/>
+          <w:szCs w:val="24"/>
+        </w:rPr>
+        <w:t xml:space="preserve">.  </w:t>
       </w:r>
       <w:r>
         <w:rPr>
@@ -1190,7 +1244,70 @@
           <w:sz w:val="24"/>
           <w:szCs w:val="24"/>
         </w:rPr>
-        <w:t>physical tasks of executing an organization’s intentions fall to operative persons who generally occupy the lowest level of the organization hierarchy</w:t>
+        <w:t xml:space="preserve">physical tasks of executing an organization’s intentions fall to operative persons who generally occupy the lowest level of the organization hierarchy </w:t>
+      </w:r>
+      <w:r>
+        <w:rPr>
+          <w:rFonts w:ascii="Times New Roman" w:eastAsia="Calibri" w:hAnsi="Times New Roman" w:cs="Times New Roman"/>
+          <w:iCs/>
+          <w:sz w:val="24"/>
+          <w:szCs w:val="24"/>
+        </w:rPr>
+        <w:t>(p. 2)</w:t>
+      </w:r>
+      <w:r>
+        <w:rPr>
+          <w:rFonts w:ascii="Times New Roman" w:eastAsia="Calibri" w:hAnsi="Times New Roman" w:cs="Times New Roman"/>
+          <w:iCs/>
+          <w:sz w:val="24"/>
+          <w:szCs w:val="24"/>
+        </w:rPr>
+        <w:t xml:space="preserve">.  </w:t>
+      </w:r>
+      <w:r>
+        <w:rPr>
+          <w:rFonts w:ascii="Times New Roman" w:eastAsia="Calibri" w:hAnsi="Times New Roman" w:cs="Times New Roman"/>
+          <w:iCs/>
+          <w:sz w:val="24"/>
+          <w:szCs w:val="24"/>
+        </w:rPr>
+        <w:t xml:space="preserve">As with physical tasks, there is specialization regarding decisions in organizations.  </w:t>
+      </w:r>
+      <w:r>
+        <w:rPr>
+          <w:rFonts w:ascii="Times New Roman" w:eastAsia="Calibri" w:hAnsi="Times New Roman" w:cs="Times New Roman"/>
+          <w:iCs/>
+          <w:sz w:val="24"/>
+          <w:szCs w:val="24"/>
+        </w:rPr>
+        <w:t>Simon argued that</w:t>
+      </w:r>
+      <w:r>
+        <w:rPr>
+          <w:rFonts w:ascii="Times New Roman" w:eastAsia="Calibri" w:hAnsi="Times New Roman" w:cs="Times New Roman"/>
+          <w:iCs/>
+          <w:sz w:val="24"/>
+          <w:szCs w:val="24"/>
+        </w:rPr>
+        <w:t xml:space="preserve"> two </w:t>
+      </w:r>
+      <w:r>
+        <w:rPr>
+          <w:rFonts w:ascii="Times New Roman" w:eastAsia="Calibri" w:hAnsi="Times New Roman" w:cs="Times New Roman"/>
+          <w:iCs/>
+          <w:sz w:val="24"/>
+          <w:szCs w:val="24"/>
+        </w:rPr>
+        <w:t xml:space="preserve">general </w:t>
+      </w:r>
+      <w:r>
+        <w:rPr>
+          <w:rFonts w:ascii="Times New Roman" w:eastAsia="Calibri" w:hAnsi="Times New Roman" w:cs="Times New Roman"/>
+          <w:iCs/>
+          <w:sz w:val="24"/>
+          <w:szCs w:val="24"/>
+        </w:rPr>
+        <w:t>kinds of decisions</w:t>
       </w:r>
       <w:r>
         <w:rPr>
@@ -1208,16 +1325,233 @@
           <w:sz w:val="24"/>
           <w:szCs w:val="24"/>
         </w:rPr>
-        <w:t>(p. 2)</w:t>
-      </w:r>
-      <w:r>
-        <w:rPr>
-          <w:rFonts w:ascii="Times New Roman" w:eastAsia="Calibri" w:hAnsi="Times New Roman" w:cs="Times New Roman"/>
-          <w:iCs/>
-          <w:sz w:val="24"/>
-          <w:szCs w:val="24"/>
-        </w:rPr>
-        <w:t xml:space="preserve">.  </w:t>
+        <w:t xml:space="preserve">are made in organizations </w:t>
+      </w:r>
+      <w:r>
+        <w:rPr>
+          <w:rFonts w:ascii="Times New Roman" w:eastAsia="Calibri" w:hAnsi="Times New Roman" w:cs="Times New Roman"/>
+          <w:iCs/>
+          <w:sz w:val="24"/>
+          <w:szCs w:val="24"/>
+        </w:rPr>
+        <w:t>(p. 4)</w:t>
+      </w:r>
+      <w:r>
+        <w:rPr>
+          <w:rFonts w:ascii="Times New Roman" w:eastAsia="Calibri" w:hAnsi="Times New Roman" w:cs="Times New Roman"/>
+          <w:iCs/>
+          <w:sz w:val="24"/>
+          <w:szCs w:val="24"/>
+        </w:rPr>
+        <w:t xml:space="preserve">.  Value judgements </w:t>
+      </w:r>
+      <w:r>
+        <w:rPr>
+          <w:rFonts w:ascii="Times New Roman" w:eastAsia="Calibri" w:hAnsi="Times New Roman" w:cs="Times New Roman"/>
+          <w:iCs/>
+          <w:sz w:val="24"/>
+          <w:szCs w:val="24"/>
+        </w:rPr>
+        <w:t>are decisions geared toward the selection of final goals for the organization.  Factual judgements are decisions involved in the implementation and achievement of final goals.</w:t>
+      </w:r>
+      <w:r>
+        <w:rPr>
+          <w:rFonts w:ascii="Times New Roman" w:eastAsia="Calibri" w:hAnsi="Times New Roman" w:cs="Times New Roman"/>
+          <w:iCs/>
+          <w:sz w:val="24"/>
+          <w:szCs w:val="24"/>
+        </w:rPr>
+        <w:t xml:space="preserve">  </w:t>
+      </w:r>
+      <w:r>
+        <w:rPr>
+          <w:rFonts w:ascii="Times New Roman" w:eastAsia="Calibri" w:hAnsi="Times New Roman" w:cs="Times New Roman"/>
+          <w:iCs/>
+          <w:sz w:val="24"/>
+          <w:szCs w:val="24"/>
+        </w:rPr>
+        <w:t>A</w:t>
+      </w:r>
+      <w:r>
+        <w:rPr>
+          <w:rFonts w:ascii="Times New Roman" w:eastAsia="Calibri" w:hAnsi="Times New Roman" w:cs="Times New Roman"/>
+          <w:iCs/>
+          <w:sz w:val="24"/>
+          <w:szCs w:val="24"/>
+        </w:rPr>
+        <w:t>ntecedent d</w:t>
+      </w:r>
+      <w:r>
+        <w:rPr>
+          <w:rFonts w:ascii="Times New Roman" w:eastAsia="Calibri" w:hAnsi="Times New Roman" w:cs="Times New Roman"/>
+          <w:iCs/>
+          <w:sz w:val="24"/>
+          <w:szCs w:val="24"/>
+        </w:rPr>
+        <w:t>ecisions are based on numerous facts</w:t>
+      </w:r>
+      <w:r>
+        <w:rPr>
+          <w:rFonts w:ascii="Times New Roman" w:eastAsia="Calibri" w:hAnsi="Times New Roman" w:cs="Times New Roman"/>
+          <w:iCs/>
+          <w:sz w:val="24"/>
+          <w:szCs w:val="24"/>
+        </w:rPr>
+        <w:t xml:space="preserve"> (verified and</w:t>
+      </w:r>
+      <w:r>
+        <w:rPr>
+          <w:rFonts w:ascii="Times New Roman" w:eastAsia="Calibri" w:hAnsi="Times New Roman" w:cs="Times New Roman"/>
+          <w:iCs/>
+          <w:sz w:val="24"/>
+          <w:szCs w:val="24"/>
+        </w:rPr>
+        <w:t xml:space="preserve"> presumed</w:t>
+      </w:r>
+      <w:r>
+        <w:rPr>
+          <w:rFonts w:ascii="Times New Roman" w:eastAsia="Calibri" w:hAnsi="Times New Roman" w:cs="Times New Roman"/>
+          <w:iCs/>
+          <w:sz w:val="24"/>
+          <w:szCs w:val="24"/>
+        </w:rPr>
+        <w:t>)</w:t>
+      </w:r>
+      <w:r>
+        <w:rPr>
+          <w:rFonts w:ascii="Times New Roman" w:eastAsia="Calibri" w:hAnsi="Times New Roman" w:cs="Times New Roman"/>
+          <w:iCs/>
+          <w:sz w:val="24"/>
+          <w:szCs w:val="24"/>
+        </w:rPr>
+        <w:t xml:space="preserve"> as well as values, conditions, </w:t>
+      </w:r>
+      <w:r>
+        <w:rPr>
+          <w:rFonts w:ascii="Times New Roman" w:eastAsia="Calibri" w:hAnsi="Times New Roman" w:cs="Times New Roman"/>
+          <w:iCs/>
+          <w:sz w:val="24"/>
+          <w:szCs w:val="24"/>
+        </w:rPr>
+        <w:lastRenderedPageBreak/>
+        <w:t xml:space="preserve">and constraints, which </w:t>
+      </w:r>
+      <w:r>
+        <w:rPr>
+          <w:rFonts w:ascii="Times New Roman" w:eastAsia="Calibri" w:hAnsi="Times New Roman" w:cs="Times New Roman"/>
+          <w:iCs/>
+          <w:sz w:val="24"/>
+          <w:szCs w:val="24"/>
+        </w:rPr>
+        <w:t>as a collective</w:t>
+      </w:r>
+      <w:r>
+        <w:rPr>
+          <w:rFonts w:ascii="Times New Roman" w:eastAsia="Calibri" w:hAnsi="Times New Roman" w:cs="Times New Roman"/>
+          <w:iCs/>
+          <w:sz w:val="24"/>
+          <w:szCs w:val="24"/>
+        </w:rPr>
+        <w:t xml:space="preserve"> </w:t>
+      </w:r>
+      <w:r>
+        <w:rPr>
+          <w:rFonts w:ascii="Times New Roman" w:eastAsia="Calibri" w:hAnsi="Times New Roman" w:cs="Times New Roman"/>
+          <w:iCs/>
+          <w:sz w:val="24"/>
+          <w:szCs w:val="24"/>
+        </w:rPr>
+        <w:t>Simon called the premises of the final decision governing an action</w:t>
+      </w:r>
+      <w:r>
+        <w:rPr>
+          <w:rFonts w:ascii="Times New Roman" w:eastAsia="Calibri" w:hAnsi="Times New Roman" w:cs="Times New Roman"/>
+          <w:iCs/>
+          <w:sz w:val="24"/>
+          <w:szCs w:val="24"/>
+        </w:rPr>
+        <w:t xml:space="preserve"> – that is, the decision premises</w:t>
+      </w:r>
+      <w:r>
+        <w:rPr>
+          <w:rFonts w:ascii="Times New Roman" w:eastAsia="Calibri" w:hAnsi="Times New Roman" w:cs="Times New Roman"/>
+          <w:iCs/>
+          <w:sz w:val="24"/>
+          <w:szCs w:val="24"/>
+        </w:rPr>
+        <w:t xml:space="preserve"> (p. 23). </w:t>
+      </w:r>
+      <w:r>
+        <w:rPr>
+          <w:rFonts w:ascii="Times New Roman" w:eastAsia="Calibri" w:hAnsi="Times New Roman" w:cs="Times New Roman"/>
+          <w:iCs/>
+          <w:sz w:val="24"/>
+          <w:szCs w:val="24"/>
+        </w:rPr>
+        <w:t xml:space="preserve"> Simon </w:t>
+      </w:r>
+      <w:r>
+        <w:rPr>
+          <w:rFonts w:ascii="Times New Roman" w:eastAsia="Calibri" w:hAnsi="Times New Roman" w:cs="Times New Roman"/>
+          <w:iCs/>
+          <w:sz w:val="24"/>
+          <w:szCs w:val="24"/>
+        </w:rPr>
+        <w:t xml:space="preserve">conceived of </w:t>
+      </w:r>
+      <w:r>
+        <w:rPr>
+          <w:rFonts w:ascii="Times New Roman" w:eastAsia="Calibri" w:hAnsi="Times New Roman" w:cs="Times New Roman"/>
+          <w:iCs/>
+          <w:sz w:val="24"/>
+          <w:szCs w:val="24"/>
+        </w:rPr>
+        <w:t xml:space="preserve">organizational decision making as a “decision-fabricating process” that involved fact-finding, intuition, guessing, analysis, reasoning, design, and negotiation (p. 24).  In this production analogy, decision premises originate in </w:t>
+      </w:r>
+      <w:r>
+        <w:rPr>
+          <w:rFonts w:ascii="Times New Roman" w:eastAsia="Calibri" w:hAnsi="Times New Roman" w:cs="Times New Roman"/>
+          <w:iCs/>
+          <w:sz w:val="24"/>
+          <w:szCs w:val="24"/>
+        </w:rPr>
+        <w:t>various parts of</w:t>
+      </w:r>
+      <w:r>
+        <w:rPr>
+          <w:rFonts w:ascii="Times New Roman" w:eastAsia="Calibri" w:hAnsi="Times New Roman" w:cs="Times New Roman"/>
+          <w:iCs/>
+          <w:sz w:val="24"/>
+          <w:szCs w:val="24"/>
+        </w:rPr>
+        <w:t xml:space="preserve"> the organization and are assembled into a </w:t>
+      </w:r>
+      <w:r>
+        <w:rPr>
+          <w:rFonts w:ascii="Times New Roman" w:eastAsia="Calibri" w:hAnsi="Times New Roman" w:cs="Times New Roman"/>
+          <w:iCs/>
+          <w:sz w:val="24"/>
+          <w:szCs w:val="24"/>
+        </w:rPr>
+        <w:t xml:space="preserve">final </w:t>
+      </w:r>
+      <w:r>
+        <w:rPr>
+          <w:rFonts w:ascii="Times New Roman" w:eastAsia="Calibri" w:hAnsi="Times New Roman" w:cs="Times New Roman"/>
+          <w:iCs/>
+          <w:sz w:val="24"/>
+          <w:szCs w:val="24"/>
+        </w:rPr>
+        <w:t>decision.</w:t>
+      </w:r>
+      <w:r>
+        <w:rPr>
+          <w:rFonts w:ascii="Times New Roman" w:eastAsia="Calibri" w:hAnsi="Times New Roman" w:cs="Times New Roman"/>
+          <w:iCs/>
+          <w:sz w:val="24"/>
+          <w:szCs w:val="24"/>
+        </w:rPr>
+        <w:t xml:space="preserve">  </w:t>
       </w:r>
       <w:r>
         <w:rPr>
@@ -1235,233 +1569,25 @@
           <w:sz w:val="24"/>
           <w:szCs w:val="24"/>
         </w:rPr>
-        <w:t>Simon argued that</w:t>
-      </w:r>
-      <w:r>
-        <w:rPr>
-          <w:rFonts w:ascii="Times New Roman" w:eastAsia="Calibri" w:hAnsi="Times New Roman" w:cs="Times New Roman"/>
-          <w:iCs/>
-          <w:sz w:val="24"/>
-          <w:szCs w:val="24"/>
-        </w:rPr>
-        <w:t xml:space="preserve"> two kinds of decisions</w:t>
-      </w:r>
-      <w:r>
-        <w:rPr>
-          <w:rFonts w:ascii="Times New Roman" w:eastAsia="Calibri" w:hAnsi="Times New Roman" w:cs="Times New Roman"/>
-          <w:iCs/>
-          <w:sz w:val="24"/>
-          <w:szCs w:val="24"/>
-        </w:rPr>
-        <w:t xml:space="preserve"> </w:t>
-      </w:r>
-      <w:r>
-        <w:rPr>
-          <w:rFonts w:ascii="Times New Roman" w:eastAsia="Calibri" w:hAnsi="Times New Roman" w:cs="Times New Roman"/>
-          <w:iCs/>
-          <w:sz w:val="24"/>
-          <w:szCs w:val="24"/>
-        </w:rPr>
-        <w:t xml:space="preserve">are made in organizations </w:t>
-      </w:r>
-      <w:r>
-        <w:rPr>
-          <w:rFonts w:ascii="Times New Roman" w:eastAsia="Calibri" w:hAnsi="Times New Roman" w:cs="Times New Roman"/>
-          <w:iCs/>
-          <w:sz w:val="24"/>
-          <w:szCs w:val="24"/>
-        </w:rPr>
-        <w:t>(p. 4)</w:t>
-      </w:r>
-      <w:r>
-        <w:rPr>
-          <w:rFonts w:ascii="Times New Roman" w:eastAsia="Calibri" w:hAnsi="Times New Roman" w:cs="Times New Roman"/>
-          <w:iCs/>
-          <w:sz w:val="24"/>
-          <w:szCs w:val="24"/>
-        </w:rPr>
-        <w:t xml:space="preserve">.  Value judgements </w:t>
-      </w:r>
-      <w:r>
-        <w:rPr>
-          <w:rFonts w:ascii="Times New Roman" w:eastAsia="Calibri" w:hAnsi="Times New Roman" w:cs="Times New Roman"/>
-          <w:iCs/>
-          <w:sz w:val="24"/>
-          <w:szCs w:val="24"/>
-        </w:rPr>
-        <w:t>are decisions geared toward the selection of final goals for the organization.  Factual judgements are decisions involved in the implementation and achievement of final goals.</w:t>
-      </w:r>
-      <w:r>
-        <w:rPr>
-          <w:rFonts w:ascii="Times New Roman" w:eastAsia="Calibri" w:hAnsi="Times New Roman" w:cs="Times New Roman"/>
-          <w:iCs/>
-          <w:sz w:val="24"/>
-          <w:szCs w:val="24"/>
-        </w:rPr>
-        <w:t xml:space="preserve">  </w:t>
-      </w:r>
-      <w:r>
-        <w:rPr>
-          <w:rFonts w:ascii="Times New Roman" w:eastAsia="Calibri" w:hAnsi="Times New Roman" w:cs="Times New Roman"/>
-          <w:iCs/>
-          <w:sz w:val="24"/>
-          <w:szCs w:val="24"/>
-        </w:rPr>
-        <w:t>A</w:t>
-      </w:r>
-      <w:r>
-        <w:rPr>
-          <w:rFonts w:ascii="Times New Roman" w:eastAsia="Calibri" w:hAnsi="Times New Roman" w:cs="Times New Roman"/>
-          <w:iCs/>
-          <w:sz w:val="24"/>
-          <w:szCs w:val="24"/>
-        </w:rPr>
-        <w:t>ntecedent d</w:t>
-      </w:r>
-      <w:r>
-        <w:rPr>
-          <w:rFonts w:ascii="Times New Roman" w:eastAsia="Calibri" w:hAnsi="Times New Roman" w:cs="Times New Roman"/>
-          <w:iCs/>
-          <w:sz w:val="24"/>
-          <w:szCs w:val="24"/>
-        </w:rPr>
-        <w:t>ecisions are based on numerous facts</w:t>
-      </w:r>
-      <w:r>
-        <w:rPr>
-          <w:rFonts w:ascii="Times New Roman" w:eastAsia="Calibri" w:hAnsi="Times New Roman" w:cs="Times New Roman"/>
-          <w:iCs/>
-          <w:sz w:val="24"/>
-          <w:szCs w:val="24"/>
-        </w:rPr>
-        <w:t xml:space="preserve"> (verified and</w:t>
-      </w:r>
-      <w:r>
-        <w:rPr>
-          <w:rFonts w:ascii="Times New Roman" w:eastAsia="Calibri" w:hAnsi="Times New Roman" w:cs="Times New Roman"/>
-          <w:iCs/>
-          <w:sz w:val="24"/>
-          <w:szCs w:val="24"/>
-        </w:rPr>
-        <w:t xml:space="preserve"> presumed</w:t>
-      </w:r>
-      <w:r>
-        <w:rPr>
-          <w:rFonts w:ascii="Times New Roman" w:eastAsia="Calibri" w:hAnsi="Times New Roman" w:cs="Times New Roman"/>
-          <w:iCs/>
-          <w:sz w:val="24"/>
-          <w:szCs w:val="24"/>
-        </w:rPr>
-        <w:t>)</w:t>
-      </w:r>
-      <w:r>
-        <w:rPr>
-          <w:rFonts w:ascii="Times New Roman" w:eastAsia="Calibri" w:hAnsi="Times New Roman" w:cs="Times New Roman"/>
-          <w:iCs/>
-          <w:sz w:val="24"/>
-          <w:szCs w:val="24"/>
-        </w:rPr>
-        <w:t xml:space="preserve"> as well as values, conditions, and constraints, which </w:t>
-      </w:r>
-      <w:r>
-        <w:rPr>
-          <w:rFonts w:ascii="Times New Roman" w:eastAsia="Calibri" w:hAnsi="Times New Roman" w:cs="Times New Roman"/>
-          <w:iCs/>
-          <w:sz w:val="24"/>
-          <w:szCs w:val="24"/>
-        </w:rPr>
-        <w:t>as a collective</w:t>
-      </w:r>
-      <w:r>
-        <w:rPr>
-          <w:rFonts w:ascii="Times New Roman" w:eastAsia="Calibri" w:hAnsi="Times New Roman" w:cs="Times New Roman"/>
-          <w:iCs/>
-          <w:sz w:val="24"/>
-          <w:szCs w:val="24"/>
-        </w:rPr>
-        <w:t xml:space="preserve"> </w:t>
-      </w:r>
-      <w:r>
-        <w:rPr>
-          <w:rFonts w:ascii="Times New Roman" w:eastAsia="Calibri" w:hAnsi="Times New Roman" w:cs="Times New Roman"/>
-          <w:iCs/>
-          <w:sz w:val="24"/>
-          <w:szCs w:val="24"/>
-        </w:rPr>
-        <w:t>Simon called the premises of the final decision governing an action</w:t>
-      </w:r>
-      <w:r>
-        <w:rPr>
-          <w:rFonts w:ascii="Times New Roman" w:eastAsia="Calibri" w:hAnsi="Times New Roman" w:cs="Times New Roman"/>
-          <w:iCs/>
-          <w:sz w:val="24"/>
-          <w:szCs w:val="24"/>
-        </w:rPr>
-        <w:t xml:space="preserve"> – that is, the decision premises</w:t>
-      </w:r>
-      <w:r>
-        <w:rPr>
-          <w:rFonts w:ascii="Times New Roman" w:eastAsia="Calibri" w:hAnsi="Times New Roman" w:cs="Times New Roman"/>
-          <w:iCs/>
-          <w:sz w:val="24"/>
-          <w:szCs w:val="24"/>
-        </w:rPr>
-        <w:t xml:space="preserve"> (p. 23). </w:t>
-      </w:r>
-      <w:r>
-        <w:rPr>
-          <w:rFonts w:ascii="Times New Roman" w:eastAsia="Calibri" w:hAnsi="Times New Roman" w:cs="Times New Roman"/>
-          <w:iCs/>
-          <w:sz w:val="24"/>
-          <w:szCs w:val="24"/>
-        </w:rPr>
-        <w:t xml:space="preserve"> Simon </w:t>
-      </w:r>
-      <w:r>
-        <w:rPr>
-          <w:rFonts w:ascii="Times New Roman" w:eastAsia="Calibri" w:hAnsi="Times New Roman" w:cs="Times New Roman"/>
-          <w:iCs/>
-          <w:sz w:val="24"/>
-          <w:szCs w:val="24"/>
-        </w:rPr>
-        <w:t xml:space="preserve">conceived of </w:t>
-      </w:r>
-      <w:r>
-        <w:rPr>
-          <w:rFonts w:ascii="Times New Roman" w:eastAsia="Calibri" w:hAnsi="Times New Roman" w:cs="Times New Roman"/>
-          <w:iCs/>
-          <w:sz w:val="24"/>
-          <w:szCs w:val="24"/>
-        </w:rPr>
-        <w:t>organizational decision making as a “decision-fabricating process” that involved fact-</w:t>
-      </w:r>
-      <w:r>
-        <w:rPr>
-          <w:rFonts w:ascii="Times New Roman" w:eastAsia="Calibri" w:hAnsi="Times New Roman" w:cs="Times New Roman"/>
-          <w:iCs/>
-          <w:sz w:val="24"/>
-          <w:szCs w:val="24"/>
-        </w:rPr>
-        <w:lastRenderedPageBreak/>
-        <w:t xml:space="preserve">finding, intuition, guessing, analysis, reasoning, design, and negotiation (p. 24).  In this production analogy, decision premises originate in </w:t>
-      </w:r>
-      <w:r>
-        <w:rPr>
-          <w:rFonts w:ascii="Times New Roman" w:eastAsia="Calibri" w:hAnsi="Times New Roman" w:cs="Times New Roman"/>
-          <w:iCs/>
-          <w:sz w:val="24"/>
-          <w:szCs w:val="24"/>
-        </w:rPr>
-        <w:t>various parts of</w:t>
-      </w:r>
-      <w:r>
-        <w:rPr>
-          <w:rFonts w:ascii="Times New Roman" w:eastAsia="Calibri" w:hAnsi="Times New Roman" w:cs="Times New Roman"/>
-          <w:iCs/>
-          <w:sz w:val="24"/>
-          <w:szCs w:val="24"/>
-        </w:rPr>
-        <w:t xml:space="preserve"> the organization and are assembled into a decision.</w:t>
+        <w:t>Also relevant is Simon’s critique of role theory and the idea that roles determine behavior, which he argues is too constraining in its original connotation of dramatic part.  Simon counters that a role specifies some, but not all, of the premises that underlie a decision (</w:t>
+      </w:r>
+      <w:r>
+        <w:rPr>
+          <w:rFonts w:ascii="Times New Roman" w:eastAsia="Calibri" w:hAnsi="Times New Roman" w:cs="Times New Roman"/>
+          <w:iCs/>
+          <w:sz w:val="24"/>
+          <w:szCs w:val="24"/>
+        </w:rPr>
+        <w:t>p</w:t>
+      </w:r>
+      <w:r>
+        <w:rPr>
+          <w:rFonts w:ascii="Times New Roman" w:eastAsia="Calibri" w:hAnsi="Times New Roman" w:cs="Times New Roman"/>
+          <w:iCs/>
+          <w:sz w:val="24"/>
+          <w:szCs w:val="24"/>
+        </w:rPr>
+        <w:t>p. 24-25).</w:t>
       </w:r>
     </w:p>
     <w:p>
@@ -1656,7 +1782,7 @@
         <w:noProof/>
         <w:sz w:val="24"/>
       </w:rPr>
-      <w:t>5</w:t>
+      <w:t>4</w:t>
     </w:r>
     <w:r>
       <w:rPr>
@@ -2446,7 +2572,7 @@
 </file>
 
 <file path=customXml/itemProps1.xml><?xml version="1.0" encoding="utf-8"?>
-<ds:datastoreItem xmlns:ds="http://schemas.openxmlformats.org/officeDocument/2006/customXml" ds:itemID="{C91B3132-B7DA-4C92-ABCA-DA99C294A7F7}">
+<ds:datastoreItem xmlns:ds="http://schemas.openxmlformats.org/officeDocument/2006/customXml" ds:itemID="{6BB5CB9C-FE4E-4702-B2F3-9F9A113CFDC0}">
   <ds:schemaRefs>
     <ds:schemaRef ds:uri="http://schemas.openxmlformats.org/officeDocument/2006/bibliography"/>
   </ds:schemaRefs>

</xml_diff>

<commit_message>
Noted bibliographic sources that need to be added to Endnote
</commit_message>
<xml_diff>
--- a/Docs/PSP6980_2020_Fall_Townes_LiteratureReview_Bibliography_Annotated_v00.docx
+++ b/Docs/PSP6980_2020_Fall_Townes_LiteratureReview_Bibliography_Annotated_v00.docx
@@ -911,73 +911,7 @@
           <w:sz w:val="24"/>
           <w:szCs w:val="24"/>
         </w:rPr>
-        <w:t>Simon, H. A. (1997</w:t>
-      </w:r>
-      <w:r>
-        <w:rPr>
-          <w:rFonts w:ascii="Times New Roman" w:eastAsia="Calibri" w:hAnsi="Times New Roman" w:cs="Times New Roman"/>
-          <w:iCs/>
-          <w:sz w:val="24"/>
-          <w:szCs w:val="24"/>
-        </w:rPr>
-        <w:t xml:space="preserve">). </w:t>
-      </w:r>
-      <w:r>
-        <w:rPr>
-          <w:rFonts w:ascii="Times New Roman" w:eastAsia="Calibri" w:hAnsi="Times New Roman" w:cs="Times New Roman"/>
-          <w:i/>
-          <w:iCs/>
-          <w:sz w:val="24"/>
-          <w:szCs w:val="24"/>
-        </w:rPr>
-        <w:t>Administrative behavior: A study of decision-making processes in administrative organizations</w:t>
-      </w:r>
-      <w:r>
-        <w:rPr>
-          <w:rFonts w:ascii="Times New Roman" w:eastAsia="Calibri" w:hAnsi="Times New Roman" w:cs="Times New Roman"/>
-          <w:iCs/>
-          <w:sz w:val="24"/>
-          <w:szCs w:val="24"/>
-        </w:rPr>
-        <w:t xml:space="preserve"> (4th </w:t>
-      </w:r>
-      <w:proofErr w:type="spellStart"/>
-      <w:r>
-        <w:rPr>
-          <w:rFonts w:ascii="Times New Roman" w:eastAsia="Calibri" w:hAnsi="Times New Roman" w:cs="Times New Roman"/>
-          <w:iCs/>
-          <w:sz w:val="24"/>
-          <w:szCs w:val="24"/>
-        </w:rPr>
-        <w:t>ed</w:t>
-      </w:r>
-      <w:proofErr w:type="spellEnd"/>
-      <w:r>
-        <w:rPr>
-          <w:rFonts w:ascii="Times New Roman" w:eastAsia="Calibri" w:hAnsi="Times New Roman" w:cs="Times New Roman"/>
-          <w:iCs/>
-          <w:sz w:val="24"/>
-          <w:szCs w:val="24"/>
-        </w:rPr>
-        <w:t>)</w:t>
-      </w:r>
-      <w:r>
-        <w:rPr>
-          <w:rFonts w:ascii="Times New Roman" w:eastAsia="Calibri" w:hAnsi="Times New Roman" w:cs="Times New Roman"/>
-          <w:iCs/>
-          <w:sz w:val="24"/>
-          <w:szCs w:val="24"/>
-        </w:rPr>
-        <w:t>.</w:t>
-      </w:r>
-      <w:r>
-        <w:rPr>
-          <w:rFonts w:ascii="Times New Roman" w:eastAsia="Calibri" w:hAnsi="Times New Roman" w:cs="Times New Roman"/>
-          <w:iCs/>
-          <w:sz w:val="24"/>
-          <w:szCs w:val="24"/>
-        </w:rPr>
-        <w:t xml:space="preserve"> New York, NY: The Free Press.</w:t>
+        <w:t>Fisher, A. (2004). The logic of real arguments (Second ed.). New York, NY: Cambridge University Press.</w:t>
       </w:r>
     </w:p>
     <w:p>
@@ -1001,214 +935,123 @@
           <w:sz w:val="24"/>
           <w:szCs w:val="24"/>
         </w:rPr>
-        <w:t xml:space="preserve">This source provides a useful </w:t>
-      </w:r>
-      <w:r>
-        <w:rPr>
-          <w:rFonts w:ascii="Times New Roman" w:eastAsia="Calibri" w:hAnsi="Times New Roman" w:cs="Times New Roman"/>
-          <w:iCs/>
-          <w:sz w:val="24"/>
-          <w:szCs w:val="24"/>
-        </w:rPr>
-        <w:t xml:space="preserve">scaffold </w:t>
-      </w:r>
-      <w:r>
-        <w:rPr>
-          <w:rFonts w:ascii="Times New Roman" w:eastAsia="Calibri" w:hAnsi="Times New Roman" w:cs="Times New Roman"/>
-          <w:iCs/>
-          <w:sz w:val="24"/>
-          <w:szCs w:val="24"/>
-        </w:rPr>
-        <w:t xml:space="preserve">for structuring a study of the role of development stage in university technology transfer.  </w:t>
-      </w:r>
-      <w:r>
-        <w:rPr>
-          <w:rFonts w:ascii="Times New Roman" w:eastAsia="Calibri" w:hAnsi="Times New Roman" w:cs="Times New Roman"/>
-          <w:iCs/>
-          <w:sz w:val="24"/>
-          <w:szCs w:val="24"/>
-        </w:rPr>
-        <w:t>It</w:t>
-      </w:r>
-      <w:r>
-        <w:rPr>
-          <w:rFonts w:ascii="Times New Roman" w:eastAsia="Calibri" w:hAnsi="Times New Roman" w:cs="Times New Roman"/>
-          <w:iCs/>
-          <w:sz w:val="24"/>
-          <w:szCs w:val="24"/>
-        </w:rPr>
-        <w:t xml:space="preserve"> provides a framework for using decision</w:t>
-      </w:r>
-      <w:r>
-        <w:rPr>
-          <w:rFonts w:ascii="Times New Roman" w:eastAsia="Calibri" w:hAnsi="Times New Roman" w:cs="Times New Roman"/>
-          <w:iCs/>
-          <w:sz w:val="24"/>
-          <w:szCs w:val="24"/>
-        </w:rPr>
-        <w:t xml:space="preserve"> making</w:t>
-      </w:r>
-      <w:r>
-        <w:rPr>
-          <w:rFonts w:ascii="Times New Roman" w:eastAsia="Calibri" w:hAnsi="Times New Roman" w:cs="Times New Roman"/>
-          <w:iCs/>
-          <w:sz w:val="24"/>
-          <w:szCs w:val="24"/>
-        </w:rPr>
-        <w:t xml:space="preserve"> as the basis for understanding organizations.  </w:t>
-      </w:r>
-      <w:r>
-        <w:rPr>
-          <w:rFonts w:ascii="Times New Roman" w:eastAsia="Calibri" w:hAnsi="Times New Roman" w:cs="Times New Roman"/>
-          <w:iCs/>
-          <w:sz w:val="24"/>
-          <w:szCs w:val="24"/>
-        </w:rPr>
-        <w:t xml:space="preserve">Chapters 4, 6, 8, and 10 focus on the sociology of administration – what one might call descriptive administration theory.  Chapters 3, 9, and 11 emphasize what Simon calls the practical science of administration – what might be apply </w:t>
-      </w:r>
-      <w:r>
-        <w:rPr>
-          <w:rFonts w:ascii="Times New Roman" w:eastAsia="Calibri" w:hAnsi="Times New Roman" w:cs="Times New Roman"/>
-          <w:iCs/>
-          <w:sz w:val="24"/>
-          <w:szCs w:val="24"/>
-        </w:rPr>
-        <w:t>labeled as normative administration theory</w:t>
-      </w:r>
-      <w:r>
-        <w:rPr>
-          <w:rFonts w:ascii="Times New Roman" w:eastAsia="Calibri" w:hAnsi="Times New Roman" w:cs="Times New Roman"/>
-          <w:iCs/>
-          <w:sz w:val="24"/>
-          <w:szCs w:val="24"/>
-        </w:rPr>
-        <w:t xml:space="preserve"> (pp. 356-360)</w:t>
-      </w:r>
-      <w:r>
-        <w:rPr>
-          <w:rFonts w:ascii="Times New Roman" w:eastAsia="Calibri" w:hAnsi="Times New Roman" w:cs="Times New Roman"/>
-          <w:iCs/>
-          <w:sz w:val="24"/>
-          <w:szCs w:val="24"/>
-        </w:rPr>
-        <w:t xml:space="preserve">.  </w:t>
-      </w:r>
-      <w:r>
-        <w:rPr>
-          <w:rFonts w:ascii="Times New Roman" w:eastAsia="Calibri" w:hAnsi="Times New Roman" w:cs="Times New Roman"/>
-          <w:iCs/>
-          <w:sz w:val="24"/>
-          <w:szCs w:val="24"/>
-        </w:rPr>
-        <w:t>Simon argued that</w:t>
-      </w:r>
-      <w:r>
-        <w:rPr>
-          <w:rFonts w:ascii="Times New Roman" w:eastAsia="Calibri" w:hAnsi="Times New Roman" w:cs="Times New Roman"/>
-          <w:iCs/>
-          <w:sz w:val="24"/>
-          <w:szCs w:val="24"/>
-        </w:rPr>
-        <w:t xml:space="preserve"> decision making is the primary activity of organizations.  </w:t>
-      </w:r>
-      <w:r>
-        <w:rPr>
-          <w:rFonts w:ascii="Times New Roman" w:eastAsia="Calibri" w:hAnsi="Times New Roman" w:cs="Times New Roman"/>
-          <w:iCs/>
-          <w:sz w:val="24"/>
-          <w:szCs w:val="24"/>
-        </w:rPr>
-        <w:t>Every</w:t>
-      </w:r>
-      <w:r>
-        <w:rPr>
-          <w:rFonts w:ascii="Times New Roman" w:eastAsia="Calibri" w:hAnsi="Times New Roman" w:cs="Times New Roman"/>
-          <w:iCs/>
-          <w:sz w:val="24"/>
-          <w:szCs w:val="24"/>
-        </w:rPr>
-        <w:t xml:space="preserve"> </w:t>
-      </w:r>
-      <w:r>
-        <w:rPr>
-          <w:rFonts w:ascii="Times New Roman" w:eastAsia="Calibri" w:hAnsi="Times New Roman" w:cs="Times New Roman"/>
-          <w:iCs/>
-          <w:sz w:val="24"/>
-          <w:szCs w:val="24"/>
-        </w:rPr>
-        <w:t xml:space="preserve">physical </w:t>
-      </w:r>
-      <w:r>
-        <w:rPr>
-          <w:rFonts w:ascii="Times New Roman" w:eastAsia="Calibri" w:hAnsi="Times New Roman" w:cs="Times New Roman"/>
-          <w:iCs/>
-          <w:sz w:val="24"/>
-          <w:szCs w:val="24"/>
-        </w:rPr>
-        <w:t>a</w:t>
-      </w:r>
-      <w:r>
-        <w:rPr>
-          <w:rFonts w:ascii="Times New Roman" w:eastAsia="Calibri" w:hAnsi="Times New Roman" w:cs="Times New Roman"/>
-          <w:iCs/>
-          <w:sz w:val="24"/>
-          <w:szCs w:val="24"/>
-        </w:rPr>
-        <w:t>ction</w:t>
-      </w:r>
-      <w:r>
-        <w:rPr>
-          <w:rFonts w:ascii="Times New Roman" w:eastAsia="Calibri" w:hAnsi="Times New Roman" w:cs="Times New Roman"/>
-          <w:iCs/>
-          <w:sz w:val="24"/>
-          <w:szCs w:val="24"/>
-        </w:rPr>
-        <w:t xml:space="preserve"> undertaken on behalf of the organization </w:t>
-      </w:r>
-      <w:r>
-        <w:rPr>
-          <w:rFonts w:ascii="Times New Roman" w:eastAsia="Calibri" w:hAnsi="Times New Roman" w:cs="Times New Roman"/>
-          <w:iCs/>
-          <w:sz w:val="24"/>
-          <w:szCs w:val="24"/>
-        </w:rPr>
-        <w:t>involves both “deciding” and “doing” (p. 1).  For each action</w:t>
-      </w:r>
-      <w:r>
-        <w:rPr>
-          <w:rFonts w:ascii="Times New Roman" w:eastAsia="Calibri" w:hAnsi="Times New Roman" w:cs="Times New Roman"/>
-          <w:iCs/>
-          <w:sz w:val="24"/>
-          <w:szCs w:val="24"/>
-        </w:rPr>
-        <w:t xml:space="preserve">, there are a multitude of </w:t>
-      </w:r>
-      <w:r>
-        <w:rPr>
-          <w:rFonts w:ascii="Times New Roman" w:eastAsia="Calibri" w:hAnsi="Times New Roman" w:cs="Times New Roman"/>
-          <w:iCs/>
-          <w:sz w:val="24"/>
-          <w:szCs w:val="24"/>
-        </w:rPr>
-        <w:t xml:space="preserve">antecedent </w:t>
-      </w:r>
-      <w:r>
-        <w:rPr>
-          <w:rFonts w:ascii="Times New Roman" w:eastAsia="Calibri" w:hAnsi="Times New Roman" w:cs="Times New Roman"/>
-          <w:iCs/>
-          <w:sz w:val="24"/>
-          <w:szCs w:val="24"/>
-        </w:rPr>
-        <w:t>decisions that must occur</w:t>
-      </w:r>
-      <w:r>
-        <w:rPr>
-          <w:rFonts w:ascii="Times New Roman" w:eastAsia="Calibri" w:hAnsi="Times New Roman" w:cs="Times New Roman"/>
-          <w:iCs/>
-          <w:sz w:val="24"/>
-          <w:szCs w:val="24"/>
-        </w:rPr>
-        <w:t xml:space="preserve"> to enable the final decision governing the action</w:t>
+        <w:t>Fisher details a method for understanding and evaluating natural language arguments that one might encounter in written texts and during academic study.  Fisher explains how to identify and extract the elements of the argument a</w:t>
+      </w:r>
+      <w:bookmarkStart w:id="3" w:name="_GoBack"/>
+      <w:bookmarkEnd w:id="3"/>
+      <w:r>
+        <w:rPr>
+          <w:rFonts w:ascii="Times New Roman" w:eastAsia="Calibri" w:hAnsi="Times New Roman" w:cs="Times New Roman"/>
+          <w:iCs/>
+          <w:sz w:val="24"/>
+          <w:szCs w:val="24"/>
+        </w:rPr>
+        <w:t xml:space="preserve">nd how to evaluate the soundness of the argument.  The framework that Simon (1997) offers for understanding the decision-making process bears </w:t>
+      </w:r>
+      <w:r>
+        <w:rPr>
+          <w:rFonts w:ascii="Times New Roman" w:eastAsia="Calibri" w:hAnsi="Times New Roman" w:cs="Times New Roman"/>
+          <w:iCs/>
+          <w:sz w:val="24"/>
+          <w:szCs w:val="24"/>
+        </w:rPr>
+        <w:t xml:space="preserve">striking </w:t>
+      </w:r>
+      <w:r>
+        <w:rPr>
+          <w:rFonts w:ascii="Times New Roman" w:eastAsia="Calibri" w:hAnsi="Times New Roman" w:cs="Times New Roman"/>
+          <w:iCs/>
+          <w:sz w:val="24"/>
+          <w:szCs w:val="24"/>
+        </w:rPr>
+        <w:t>r</w:t>
+      </w:r>
+      <w:r>
+        <w:rPr>
+          <w:rFonts w:ascii="Times New Roman" w:eastAsia="Calibri" w:hAnsi="Times New Roman" w:cs="Times New Roman"/>
+          <w:iCs/>
+          <w:sz w:val="24"/>
+          <w:szCs w:val="24"/>
+        </w:rPr>
+        <w:t>esemblance to the structure of</w:t>
+      </w:r>
+      <w:r>
+        <w:rPr>
+          <w:rFonts w:ascii="Times New Roman" w:eastAsia="Calibri" w:hAnsi="Times New Roman" w:cs="Times New Roman"/>
+          <w:iCs/>
+          <w:sz w:val="24"/>
+          <w:szCs w:val="24"/>
+        </w:rPr>
+        <w:t xml:space="preserve"> natural language arguments described by Fisher.  As such, the approach and framework that Fisher provides might have application in understanding organization decision-making in the context of university technology transfer.</w:t>
+      </w:r>
+    </w:p>
+    <w:p>
+      <w:pPr>
+        <w:spacing w:line="480" w:lineRule="auto"/>
+        <w:ind w:left="720" w:hanging="720"/>
+        <w:rPr>
+          <w:rFonts w:ascii="Times New Roman" w:eastAsia="Calibri" w:hAnsi="Times New Roman" w:cs="Times New Roman"/>
+          <w:iCs/>
+          <w:sz w:val="24"/>
+          <w:szCs w:val="24"/>
+        </w:rPr>
+      </w:pPr>
+      <w:r>
+        <w:rPr>
+          <w:rFonts w:ascii="Times New Roman" w:eastAsia="Calibri" w:hAnsi="Times New Roman" w:cs="Times New Roman"/>
+          <w:iCs/>
+          <w:sz w:val="24"/>
+          <w:szCs w:val="24"/>
+        </w:rPr>
+        <w:t>Simon, H. A. (1997</w:t>
+      </w:r>
+      <w:r>
+        <w:rPr>
+          <w:rFonts w:ascii="Times New Roman" w:eastAsia="Calibri" w:hAnsi="Times New Roman" w:cs="Times New Roman"/>
+          <w:iCs/>
+          <w:sz w:val="24"/>
+          <w:szCs w:val="24"/>
+        </w:rPr>
+        <w:t xml:space="preserve">). </w:t>
+      </w:r>
+      <w:r>
+        <w:rPr>
+          <w:rFonts w:ascii="Times New Roman" w:eastAsia="Calibri" w:hAnsi="Times New Roman" w:cs="Times New Roman"/>
+          <w:i/>
+          <w:iCs/>
+          <w:sz w:val="24"/>
+          <w:szCs w:val="24"/>
+        </w:rPr>
+        <w:t>Administrative behavior: A study of decision-making processes in administrative organizations</w:t>
+      </w:r>
+      <w:r>
+        <w:rPr>
+          <w:rFonts w:ascii="Times New Roman" w:eastAsia="Calibri" w:hAnsi="Times New Roman" w:cs="Times New Roman"/>
+          <w:iCs/>
+          <w:sz w:val="24"/>
+          <w:szCs w:val="24"/>
+        </w:rPr>
+        <w:t xml:space="preserve"> (4th </w:t>
+      </w:r>
+      <w:proofErr w:type="spellStart"/>
+      <w:r>
+        <w:rPr>
+          <w:rFonts w:ascii="Times New Roman" w:eastAsia="Calibri" w:hAnsi="Times New Roman" w:cs="Times New Roman"/>
+          <w:iCs/>
+          <w:sz w:val="24"/>
+          <w:szCs w:val="24"/>
+        </w:rPr>
+        <w:t>ed</w:t>
+      </w:r>
+      <w:proofErr w:type="spellEnd"/>
+      <w:r>
+        <w:rPr>
+          <w:rFonts w:ascii="Times New Roman" w:eastAsia="Calibri" w:hAnsi="Times New Roman" w:cs="Times New Roman"/>
+          <w:iCs/>
+          <w:sz w:val="24"/>
+          <w:szCs w:val="24"/>
+        </w:rPr>
+        <w:t>)</w:t>
       </w:r>
       <w:r>
         <w:rPr>
@@ -1226,368 +1069,7 @@
           <w:sz w:val="24"/>
           <w:szCs w:val="24"/>
         </w:rPr>
-        <w:t xml:space="preserve">  Simon believed that the study of organizations must focus on the operative employee and the way their decisions and actions are influenced by the organizational context </w:t>
-      </w:r>
-      <w:r>
-        <w:rPr>
-          <w:rFonts w:ascii="Times New Roman" w:eastAsia="Calibri" w:hAnsi="Times New Roman" w:cs="Times New Roman"/>
-          <w:iCs/>
-          <w:sz w:val="24"/>
-          <w:szCs w:val="24"/>
-        </w:rPr>
-        <w:t xml:space="preserve">because the </w:t>
-      </w:r>
-      <w:r>
-        <w:rPr>
-          <w:rFonts w:ascii="Times New Roman" w:eastAsia="Calibri" w:hAnsi="Times New Roman" w:cs="Times New Roman"/>
-          <w:iCs/>
-          <w:sz w:val="24"/>
-          <w:szCs w:val="24"/>
-        </w:rPr>
-        <w:t xml:space="preserve">physical tasks of executing an organization’s intentions fall to operative persons who generally occupy the lowest level of the organization hierarchy </w:t>
-      </w:r>
-      <w:r>
-        <w:rPr>
-          <w:rFonts w:ascii="Times New Roman" w:eastAsia="Calibri" w:hAnsi="Times New Roman" w:cs="Times New Roman"/>
-          <w:iCs/>
-          <w:sz w:val="24"/>
-          <w:szCs w:val="24"/>
-        </w:rPr>
-        <w:t>(p. 2)</w:t>
-      </w:r>
-      <w:r>
-        <w:rPr>
-          <w:rFonts w:ascii="Times New Roman" w:eastAsia="Calibri" w:hAnsi="Times New Roman" w:cs="Times New Roman"/>
-          <w:iCs/>
-          <w:sz w:val="24"/>
-          <w:szCs w:val="24"/>
-        </w:rPr>
-        <w:t xml:space="preserve">.  </w:t>
-      </w:r>
-      <w:r>
-        <w:rPr>
-          <w:rFonts w:ascii="Times New Roman" w:eastAsia="Calibri" w:hAnsi="Times New Roman" w:cs="Times New Roman"/>
-          <w:iCs/>
-          <w:sz w:val="24"/>
-          <w:szCs w:val="24"/>
-        </w:rPr>
-        <w:t xml:space="preserve">As with physical tasks, there is specialization regarding decisions in organizations.  </w:t>
-      </w:r>
-      <w:r>
-        <w:rPr>
-          <w:rFonts w:ascii="Times New Roman" w:eastAsia="Calibri" w:hAnsi="Times New Roman" w:cs="Times New Roman"/>
-          <w:iCs/>
-          <w:sz w:val="24"/>
-          <w:szCs w:val="24"/>
-        </w:rPr>
-        <w:t>Simon argued that</w:t>
-      </w:r>
-      <w:r>
-        <w:rPr>
-          <w:rFonts w:ascii="Times New Roman" w:eastAsia="Calibri" w:hAnsi="Times New Roman" w:cs="Times New Roman"/>
-          <w:iCs/>
-          <w:sz w:val="24"/>
-          <w:szCs w:val="24"/>
-        </w:rPr>
-        <w:t xml:space="preserve"> two </w:t>
-      </w:r>
-      <w:r>
-        <w:rPr>
-          <w:rFonts w:ascii="Times New Roman" w:eastAsia="Calibri" w:hAnsi="Times New Roman" w:cs="Times New Roman"/>
-          <w:iCs/>
-          <w:sz w:val="24"/>
-          <w:szCs w:val="24"/>
-        </w:rPr>
-        <w:t xml:space="preserve">general </w:t>
-      </w:r>
-      <w:r>
-        <w:rPr>
-          <w:rFonts w:ascii="Times New Roman" w:eastAsia="Calibri" w:hAnsi="Times New Roman" w:cs="Times New Roman"/>
-          <w:iCs/>
-          <w:sz w:val="24"/>
-          <w:szCs w:val="24"/>
-        </w:rPr>
-        <w:t>kinds of decisions</w:t>
-      </w:r>
-      <w:r>
-        <w:rPr>
-          <w:rFonts w:ascii="Times New Roman" w:eastAsia="Calibri" w:hAnsi="Times New Roman" w:cs="Times New Roman"/>
-          <w:iCs/>
-          <w:sz w:val="24"/>
-          <w:szCs w:val="24"/>
-        </w:rPr>
-        <w:t xml:space="preserve"> </w:t>
-      </w:r>
-      <w:r>
-        <w:rPr>
-          <w:rFonts w:ascii="Times New Roman" w:eastAsia="Calibri" w:hAnsi="Times New Roman" w:cs="Times New Roman"/>
-          <w:iCs/>
-          <w:sz w:val="24"/>
-          <w:szCs w:val="24"/>
-        </w:rPr>
-        <w:t xml:space="preserve">are made in organizations </w:t>
-      </w:r>
-      <w:r>
-        <w:rPr>
-          <w:rFonts w:ascii="Times New Roman" w:eastAsia="Calibri" w:hAnsi="Times New Roman" w:cs="Times New Roman"/>
-          <w:iCs/>
-          <w:sz w:val="24"/>
-          <w:szCs w:val="24"/>
-        </w:rPr>
-        <w:t>(p. 4)</w:t>
-      </w:r>
-      <w:r>
-        <w:rPr>
-          <w:rFonts w:ascii="Times New Roman" w:eastAsia="Calibri" w:hAnsi="Times New Roman" w:cs="Times New Roman"/>
-          <w:iCs/>
-          <w:sz w:val="24"/>
-          <w:szCs w:val="24"/>
-        </w:rPr>
-        <w:t xml:space="preserve">.  Value judgements </w:t>
-      </w:r>
-      <w:r>
-        <w:rPr>
-          <w:rFonts w:ascii="Times New Roman" w:eastAsia="Calibri" w:hAnsi="Times New Roman" w:cs="Times New Roman"/>
-          <w:iCs/>
-          <w:sz w:val="24"/>
-          <w:szCs w:val="24"/>
-        </w:rPr>
-        <w:t>are decisions geared toward the selection of final goals for the organization.  Factual judgements are decisions involved in the implementation and achievement of final goals.</w:t>
-      </w:r>
-      <w:r>
-        <w:rPr>
-          <w:rFonts w:ascii="Times New Roman" w:eastAsia="Calibri" w:hAnsi="Times New Roman" w:cs="Times New Roman"/>
-          <w:iCs/>
-          <w:sz w:val="24"/>
-          <w:szCs w:val="24"/>
-        </w:rPr>
-        <w:t xml:space="preserve">  </w:t>
-      </w:r>
-      <w:r>
-        <w:rPr>
-          <w:rFonts w:ascii="Times New Roman" w:eastAsia="Calibri" w:hAnsi="Times New Roman" w:cs="Times New Roman"/>
-          <w:iCs/>
-          <w:sz w:val="24"/>
-          <w:szCs w:val="24"/>
-        </w:rPr>
-        <w:t>A</w:t>
-      </w:r>
-      <w:r>
-        <w:rPr>
-          <w:rFonts w:ascii="Times New Roman" w:eastAsia="Calibri" w:hAnsi="Times New Roman" w:cs="Times New Roman"/>
-          <w:iCs/>
-          <w:sz w:val="24"/>
-          <w:szCs w:val="24"/>
-        </w:rPr>
-        <w:t>ntecedent d</w:t>
-      </w:r>
-      <w:r>
-        <w:rPr>
-          <w:rFonts w:ascii="Times New Roman" w:eastAsia="Calibri" w:hAnsi="Times New Roman" w:cs="Times New Roman"/>
-          <w:iCs/>
-          <w:sz w:val="24"/>
-          <w:szCs w:val="24"/>
-        </w:rPr>
-        <w:t>ecisions are based on numerous facts</w:t>
-      </w:r>
-      <w:r>
-        <w:rPr>
-          <w:rFonts w:ascii="Times New Roman" w:eastAsia="Calibri" w:hAnsi="Times New Roman" w:cs="Times New Roman"/>
-          <w:iCs/>
-          <w:sz w:val="24"/>
-          <w:szCs w:val="24"/>
-        </w:rPr>
-        <w:t xml:space="preserve"> (verified and</w:t>
-      </w:r>
-      <w:r>
-        <w:rPr>
-          <w:rFonts w:ascii="Times New Roman" w:eastAsia="Calibri" w:hAnsi="Times New Roman" w:cs="Times New Roman"/>
-          <w:iCs/>
-          <w:sz w:val="24"/>
-          <w:szCs w:val="24"/>
-        </w:rPr>
-        <w:t xml:space="preserve"> presumed</w:t>
-      </w:r>
-      <w:r>
-        <w:rPr>
-          <w:rFonts w:ascii="Times New Roman" w:eastAsia="Calibri" w:hAnsi="Times New Roman" w:cs="Times New Roman"/>
-          <w:iCs/>
-          <w:sz w:val="24"/>
-          <w:szCs w:val="24"/>
-        </w:rPr>
-        <w:t>)</w:t>
-      </w:r>
-      <w:r>
-        <w:rPr>
-          <w:rFonts w:ascii="Times New Roman" w:eastAsia="Calibri" w:hAnsi="Times New Roman" w:cs="Times New Roman"/>
-          <w:iCs/>
-          <w:sz w:val="24"/>
-          <w:szCs w:val="24"/>
-        </w:rPr>
-        <w:t xml:space="preserve"> as well as values, conditions, </w:t>
-      </w:r>
-      <w:r>
-        <w:rPr>
-          <w:rFonts w:ascii="Times New Roman" w:eastAsia="Calibri" w:hAnsi="Times New Roman" w:cs="Times New Roman"/>
-          <w:iCs/>
-          <w:sz w:val="24"/>
-          <w:szCs w:val="24"/>
-        </w:rPr>
-        <w:lastRenderedPageBreak/>
-        <w:t xml:space="preserve">and constraints, which </w:t>
-      </w:r>
-      <w:r>
-        <w:rPr>
-          <w:rFonts w:ascii="Times New Roman" w:eastAsia="Calibri" w:hAnsi="Times New Roman" w:cs="Times New Roman"/>
-          <w:iCs/>
-          <w:sz w:val="24"/>
-          <w:szCs w:val="24"/>
-        </w:rPr>
-        <w:t>as a collective</w:t>
-      </w:r>
-      <w:r>
-        <w:rPr>
-          <w:rFonts w:ascii="Times New Roman" w:eastAsia="Calibri" w:hAnsi="Times New Roman" w:cs="Times New Roman"/>
-          <w:iCs/>
-          <w:sz w:val="24"/>
-          <w:szCs w:val="24"/>
-        </w:rPr>
-        <w:t xml:space="preserve"> </w:t>
-      </w:r>
-      <w:r>
-        <w:rPr>
-          <w:rFonts w:ascii="Times New Roman" w:eastAsia="Calibri" w:hAnsi="Times New Roman" w:cs="Times New Roman"/>
-          <w:iCs/>
-          <w:sz w:val="24"/>
-          <w:szCs w:val="24"/>
-        </w:rPr>
-        <w:t>Simon called the premises of the final decision governing an action</w:t>
-      </w:r>
-      <w:r>
-        <w:rPr>
-          <w:rFonts w:ascii="Times New Roman" w:eastAsia="Calibri" w:hAnsi="Times New Roman" w:cs="Times New Roman"/>
-          <w:iCs/>
-          <w:sz w:val="24"/>
-          <w:szCs w:val="24"/>
-        </w:rPr>
-        <w:t xml:space="preserve"> – that is, the decision premises</w:t>
-      </w:r>
-      <w:r>
-        <w:rPr>
-          <w:rFonts w:ascii="Times New Roman" w:eastAsia="Calibri" w:hAnsi="Times New Roman" w:cs="Times New Roman"/>
-          <w:iCs/>
-          <w:sz w:val="24"/>
-          <w:szCs w:val="24"/>
-        </w:rPr>
-        <w:t xml:space="preserve"> (p. 23). </w:t>
-      </w:r>
-      <w:r>
-        <w:rPr>
-          <w:rFonts w:ascii="Times New Roman" w:eastAsia="Calibri" w:hAnsi="Times New Roman" w:cs="Times New Roman"/>
-          <w:iCs/>
-          <w:sz w:val="24"/>
-          <w:szCs w:val="24"/>
-        </w:rPr>
-        <w:t xml:space="preserve"> Simon </w:t>
-      </w:r>
-      <w:r>
-        <w:rPr>
-          <w:rFonts w:ascii="Times New Roman" w:eastAsia="Calibri" w:hAnsi="Times New Roman" w:cs="Times New Roman"/>
-          <w:iCs/>
-          <w:sz w:val="24"/>
-          <w:szCs w:val="24"/>
-        </w:rPr>
-        <w:t xml:space="preserve">conceived of </w:t>
-      </w:r>
-      <w:r>
-        <w:rPr>
-          <w:rFonts w:ascii="Times New Roman" w:eastAsia="Calibri" w:hAnsi="Times New Roman" w:cs="Times New Roman"/>
-          <w:iCs/>
-          <w:sz w:val="24"/>
-          <w:szCs w:val="24"/>
-        </w:rPr>
-        <w:t xml:space="preserve">organizational decision making as a “decision-fabricating process” that involved fact-finding, intuition, guessing, analysis, reasoning, design, and negotiation (p. 24).  In this production analogy, decision premises originate in </w:t>
-      </w:r>
-      <w:r>
-        <w:rPr>
-          <w:rFonts w:ascii="Times New Roman" w:eastAsia="Calibri" w:hAnsi="Times New Roman" w:cs="Times New Roman"/>
-          <w:iCs/>
-          <w:sz w:val="24"/>
-          <w:szCs w:val="24"/>
-        </w:rPr>
-        <w:t>various parts of</w:t>
-      </w:r>
-      <w:r>
-        <w:rPr>
-          <w:rFonts w:ascii="Times New Roman" w:eastAsia="Calibri" w:hAnsi="Times New Roman" w:cs="Times New Roman"/>
-          <w:iCs/>
-          <w:sz w:val="24"/>
-          <w:szCs w:val="24"/>
-        </w:rPr>
-        <w:t xml:space="preserve"> the organization and are assembled into a </w:t>
-      </w:r>
-      <w:r>
-        <w:rPr>
-          <w:rFonts w:ascii="Times New Roman" w:eastAsia="Calibri" w:hAnsi="Times New Roman" w:cs="Times New Roman"/>
-          <w:iCs/>
-          <w:sz w:val="24"/>
-          <w:szCs w:val="24"/>
-        </w:rPr>
-        <w:t xml:space="preserve">final </w:t>
-      </w:r>
-      <w:r>
-        <w:rPr>
-          <w:rFonts w:ascii="Times New Roman" w:eastAsia="Calibri" w:hAnsi="Times New Roman" w:cs="Times New Roman"/>
-          <w:iCs/>
-          <w:sz w:val="24"/>
-          <w:szCs w:val="24"/>
-        </w:rPr>
-        <w:t>decision.</w:t>
-      </w:r>
-      <w:r>
-        <w:rPr>
-          <w:rFonts w:ascii="Times New Roman" w:eastAsia="Calibri" w:hAnsi="Times New Roman" w:cs="Times New Roman"/>
-          <w:iCs/>
-          <w:sz w:val="24"/>
-          <w:szCs w:val="24"/>
-        </w:rPr>
-        <w:t xml:space="preserve">  </w:t>
-      </w:r>
-      <w:r>
-        <w:rPr>
-          <w:rFonts w:ascii="Times New Roman" w:eastAsia="Calibri" w:hAnsi="Times New Roman" w:cs="Times New Roman"/>
-          <w:iCs/>
-          <w:sz w:val="24"/>
-          <w:szCs w:val="24"/>
-        </w:rPr>
-        <w:t xml:space="preserve">Vertical decision making refers to the division of decision making responsibilities between operative and supervisory personnel within the organization (p. 23).  </w:t>
-      </w:r>
-      <w:r>
-        <w:rPr>
-          <w:rFonts w:ascii="Times New Roman" w:eastAsia="Calibri" w:hAnsi="Times New Roman" w:cs="Times New Roman"/>
-          <w:iCs/>
-          <w:sz w:val="24"/>
-          <w:szCs w:val="24"/>
-        </w:rPr>
-        <w:t>Also relevant is Simon’s critique of role theory and the idea that roles determine behavior, which he argues is too constraining in its original connotation of dramatic part.  Simon counters that a role specifies some, but not all, of the premises that underlie a decision (</w:t>
-      </w:r>
-      <w:r>
-        <w:rPr>
-          <w:rFonts w:ascii="Times New Roman" w:eastAsia="Calibri" w:hAnsi="Times New Roman" w:cs="Times New Roman"/>
-          <w:iCs/>
-          <w:sz w:val="24"/>
-          <w:szCs w:val="24"/>
-        </w:rPr>
-        <w:t>p</w:t>
-      </w:r>
-      <w:r>
-        <w:rPr>
-          <w:rFonts w:ascii="Times New Roman" w:eastAsia="Calibri" w:hAnsi="Times New Roman" w:cs="Times New Roman"/>
-          <w:iCs/>
-          <w:sz w:val="24"/>
-          <w:szCs w:val="24"/>
-        </w:rPr>
-        <w:t>p. 24-25).</w:t>
+        <w:t xml:space="preserve"> New York, NY: The Free Press.</w:t>
       </w:r>
     </w:p>
     <w:p>
@@ -1596,13 +1078,594 @@
           <w:tab w:val="left" w:pos="1080"/>
         </w:tabs>
         <w:spacing w:line="480" w:lineRule="auto"/>
+        <w:ind w:left="1080"/>
+        <w:rPr>
+          <w:rFonts w:ascii="Times New Roman" w:eastAsia="Calibri" w:hAnsi="Times New Roman" w:cs="Times New Roman"/>
+          <w:iCs/>
+          <w:sz w:val="24"/>
+          <w:szCs w:val="24"/>
+        </w:rPr>
+      </w:pPr>
+      <w:r>
+        <w:rPr>
+          <w:rFonts w:ascii="Times New Roman" w:eastAsia="Calibri" w:hAnsi="Times New Roman" w:cs="Times New Roman"/>
+          <w:iCs/>
+          <w:sz w:val="24"/>
+          <w:szCs w:val="24"/>
+        </w:rPr>
+        <w:t>This source provides a useful scaffold for structuring a study of the role of development stage in university technology transfer.  It</w:t>
+      </w:r>
+      <w:r>
+        <w:rPr>
+          <w:rFonts w:ascii="Times New Roman" w:eastAsia="Calibri" w:hAnsi="Times New Roman" w:cs="Times New Roman"/>
+          <w:iCs/>
+          <w:sz w:val="24"/>
+          <w:szCs w:val="24"/>
+        </w:rPr>
+        <w:t xml:space="preserve"> provides a framework for using decision</w:t>
+      </w:r>
+      <w:r>
+        <w:rPr>
+          <w:rFonts w:ascii="Times New Roman" w:eastAsia="Calibri" w:hAnsi="Times New Roman" w:cs="Times New Roman"/>
+          <w:iCs/>
+          <w:sz w:val="24"/>
+          <w:szCs w:val="24"/>
+        </w:rPr>
+        <w:t xml:space="preserve"> making</w:t>
+      </w:r>
+      <w:r>
+        <w:rPr>
+          <w:rFonts w:ascii="Times New Roman" w:eastAsia="Calibri" w:hAnsi="Times New Roman" w:cs="Times New Roman"/>
+          <w:iCs/>
+          <w:sz w:val="24"/>
+          <w:szCs w:val="24"/>
+        </w:rPr>
+        <w:t xml:space="preserve"> as the basis for understanding organizations.  </w:t>
+      </w:r>
+      <w:r>
+        <w:rPr>
+          <w:rFonts w:ascii="Times New Roman" w:eastAsia="Calibri" w:hAnsi="Times New Roman" w:cs="Times New Roman"/>
+          <w:iCs/>
+          <w:sz w:val="24"/>
+          <w:szCs w:val="24"/>
+        </w:rPr>
+        <w:t xml:space="preserve">Chapters 4, 6, 8, and 10 focus on the sociology of administration – what one might call descriptive administration theory.  Chapters 3, 9, and 11 emphasize what Simon calls the practical science of administration – what might be apply </w:t>
+      </w:r>
+      <w:r>
+        <w:rPr>
+          <w:rFonts w:ascii="Times New Roman" w:eastAsia="Calibri" w:hAnsi="Times New Roman" w:cs="Times New Roman"/>
+          <w:iCs/>
+          <w:sz w:val="24"/>
+          <w:szCs w:val="24"/>
+        </w:rPr>
+        <w:t>labeled as normative administration theory</w:t>
+      </w:r>
+      <w:r>
+        <w:rPr>
+          <w:rFonts w:ascii="Times New Roman" w:eastAsia="Calibri" w:hAnsi="Times New Roman" w:cs="Times New Roman"/>
+          <w:iCs/>
+          <w:sz w:val="24"/>
+          <w:szCs w:val="24"/>
+        </w:rPr>
+        <w:t xml:space="preserve"> (pp. 356-360)</w:t>
+      </w:r>
+      <w:r>
+        <w:rPr>
+          <w:rFonts w:ascii="Times New Roman" w:eastAsia="Calibri" w:hAnsi="Times New Roman" w:cs="Times New Roman"/>
+          <w:iCs/>
+          <w:sz w:val="24"/>
+          <w:szCs w:val="24"/>
+        </w:rPr>
+        <w:t xml:space="preserve">.  </w:t>
+      </w:r>
+      <w:r>
+        <w:rPr>
+          <w:rFonts w:ascii="Times New Roman" w:eastAsia="Calibri" w:hAnsi="Times New Roman" w:cs="Times New Roman"/>
+          <w:iCs/>
+          <w:sz w:val="24"/>
+          <w:szCs w:val="24"/>
+        </w:rPr>
+        <w:t>Simon argued that</w:t>
+      </w:r>
+      <w:r>
+        <w:rPr>
+          <w:rFonts w:ascii="Times New Roman" w:eastAsia="Calibri" w:hAnsi="Times New Roman" w:cs="Times New Roman"/>
+          <w:iCs/>
+          <w:sz w:val="24"/>
+          <w:szCs w:val="24"/>
+        </w:rPr>
+        <w:t xml:space="preserve"> decision making is the primary activity of organizations.  </w:t>
+      </w:r>
+      <w:r>
+        <w:rPr>
+          <w:rFonts w:ascii="Times New Roman" w:eastAsia="Calibri" w:hAnsi="Times New Roman" w:cs="Times New Roman"/>
+          <w:iCs/>
+          <w:sz w:val="24"/>
+          <w:szCs w:val="24"/>
+        </w:rPr>
+        <w:t>Every</w:t>
+      </w:r>
+      <w:r>
+        <w:rPr>
+          <w:rFonts w:ascii="Times New Roman" w:eastAsia="Calibri" w:hAnsi="Times New Roman" w:cs="Times New Roman"/>
+          <w:iCs/>
+          <w:sz w:val="24"/>
+          <w:szCs w:val="24"/>
+        </w:rPr>
+        <w:t xml:space="preserve"> </w:t>
+      </w:r>
+      <w:r>
+        <w:rPr>
+          <w:rFonts w:ascii="Times New Roman" w:eastAsia="Calibri" w:hAnsi="Times New Roman" w:cs="Times New Roman"/>
+          <w:iCs/>
+          <w:sz w:val="24"/>
+          <w:szCs w:val="24"/>
+        </w:rPr>
+        <w:t xml:space="preserve">physical </w:t>
+      </w:r>
+      <w:r>
+        <w:rPr>
+          <w:rFonts w:ascii="Times New Roman" w:eastAsia="Calibri" w:hAnsi="Times New Roman" w:cs="Times New Roman"/>
+          <w:iCs/>
+          <w:sz w:val="24"/>
+          <w:szCs w:val="24"/>
+        </w:rPr>
+        <w:t>a</w:t>
+      </w:r>
+      <w:r>
+        <w:rPr>
+          <w:rFonts w:ascii="Times New Roman" w:eastAsia="Calibri" w:hAnsi="Times New Roman" w:cs="Times New Roman"/>
+          <w:iCs/>
+          <w:sz w:val="24"/>
+          <w:szCs w:val="24"/>
+        </w:rPr>
+        <w:t>ction</w:t>
+      </w:r>
+      <w:r>
+        <w:rPr>
+          <w:rFonts w:ascii="Times New Roman" w:eastAsia="Calibri" w:hAnsi="Times New Roman" w:cs="Times New Roman"/>
+          <w:iCs/>
+          <w:sz w:val="24"/>
+          <w:szCs w:val="24"/>
+        </w:rPr>
+        <w:t xml:space="preserve"> undertaken on behalf of the organization </w:t>
+      </w:r>
+      <w:r>
+        <w:rPr>
+          <w:rFonts w:ascii="Times New Roman" w:eastAsia="Calibri" w:hAnsi="Times New Roman" w:cs="Times New Roman"/>
+          <w:iCs/>
+          <w:sz w:val="24"/>
+          <w:szCs w:val="24"/>
+        </w:rPr>
+        <w:t>involves both “deciding” and “doing” (p. 1).  For each action</w:t>
+      </w:r>
+      <w:r>
+        <w:rPr>
+          <w:rFonts w:ascii="Times New Roman" w:eastAsia="Calibri" w:hAnsi="Times New Roman" w:cs="Times New Roman"/>
+          <w:iCs/>
+          <w:sz w:val="24"/>
+          <w:szCs w:val="24"/>
+        </w:rPr>
+        <w:t xml:space="preserve">, there are a multitude of </w:t>
+      </w:r>
+      <w:r>
+        <w:rPr>
+          <w:rFonts w:ascii="Times New Roman" w:eastAsia="Calibri" w:hAnsi="Times New Roman" w:cs="Times New Roman"/>
+          <w:iCs/>
+          <w:sz w:val="24"/>
+          <w:szCs w:val="24"/>
+        </w:rPr>
+        <w:t xml:space="preserve">antecedent </w:t>
+      </w:r>
+      <w:r>
+        <w:rPr>
+          <w:rFonts w:ascii="Times New Roman" w:eastAsia="Calibri" w:hAnsi="Times New Roman" w:cs="Times New Roman"/>
+          <w:iCs/>
+          <w:sz w:val="24"/>
+          <w:szCs w:val="24"/>
+        </w:rPr>
+        <w:t>decisions that must occur</w:t>
+      </w:r>
+      <w:r>
+        <w:rPr>
+          <w:rFonts w:ascii="Times New Roman" w:eastAsia="Calibri" w:hAnsi="Times New Roman" w:cs="Times New Roman"/>
+          <w:iCs/>
+          <w:sz w:val="24"/>
+          <w:szCs w:val="24"/>
+        </w:rPr>
+        <w:t xml:space="preserve"> to enable the final decision </w:t>
+      </w:r>
+      <w:r>
+        <w:rPr>
+          <w:rFonts w:ascii="Times New Roman" w:eastAsia="Calibri" w:hAnsi="Times New Roman" w:cs="Times New Roman"/>
+          <w:iCs/>
+          <w:sz w:val="24"/>
+          <w:szCs w:val="24"/>
+        </w:rPr>
+        <w:lastRenderedPageBreak/>
+        <w:t>governing the action</w:t>
+      </w:r>
+      <w:r>
+        <w:rPr>
+          <w:rFonts w:ascii="Times New Roman" w:eastAsia="Calibri" w:hAnsi="Times New Roman" w:cs="Times New Roman"/>
+          <w:iCs/>
+          <w:sz w:val="24"/>
+          <w:szCs w:val="24"/>
+        </w:rPr>
+        <w:t>.</w:t>
+      </w:r>
+      <w:r>
+        <w:rPr>
+          <w:rFonts w:ascii="Times New Roman" w:eastAsia="Calibri" w:hAnsi="Times New Roman" w:cs="Times New Roman"/>
+          <w:iCs/>
+          <w:sz w:val="24"/>
+          <w:szCs w:val="24"/>
+        </w:rPr>
+        <w:t xml:space="preserve">  Simon believed that the study of organizations must focus on the operative employee and the way their decisions and actions are influenced by the organizational context </w:t>
+      </w:r>
+      <w:r>
+        <w:rPr>
+          <w:rFonts w:ascii="Times New Roman" w:eastAsia="Calibri" w:hAnsi="Times New Roman" w:cs="Times New Roman"/>
+          <w:iCs/>
+          <w:sz w:val="24"/>
+          <w:szCs w:val="24"/>
+        </w:rPr>
+        <w:t xml:space="preserve">because the </w:t>
+      </w:r>
+      <w:r>
+        <w:rPr>
+          <w:rFonts w:ascii="Times New Roman" w:eastAsia="Calibri" w:hAnsi="Times New Roman" w:cs="Times New Roman"/>
+          <w:iCs/>
+          <w:sz w:val="24"/>
+          <w:szCs w:val="24"/>
+        </w:rPr>
+        <w:t xml:space="preserve">physical tasks of executing an organization’s intentions fall to operative persons who generally occupy the lowest level of the organization hierarchy </w:t>
+      </w:r>
+      <w:r>
+        <w:rPr>
+          <w:rFonts w:ascii="Times New Roman" w:eastAsia="Calibri" w:hAnsi="Times New Roman" w:cs="Times New Roman"/>
+          <w:iCs/>
+          <w:sz w:val="24"/>
+          <w:szCs w:val="24"/>
+        </w:rPr>
+        <w:t>(p. 2)</w:t>
+      </w:r>
+      <w:r>
+        <w:rPr>
+          <w:rFonts w:ascii="Times New Roman" w:eastAsia="Calibri" w:hAnsi="Times New Roman" w:cs="Times New Roman"/>
+          <w:iCs/>
+          <w:sz w:val="24"/>
+          <w:szCs w:val="24"/>
+        </w:rPr>
+        <w:t xml:space="preserve">.  </w:t>
+      </w:r>
+      <w:r>
+        <w:rPr>
+          <w:rFonts w:ascii="Times New Roman" w:eastAsia="Calibri" w:hAnsi="Times New Roman" w:cs="Times New Roman"/>
+          <w:iCs/>
+          <w:sz w:val="24"/>
+          <w:szCs w:val="24"/>
+        </w:rPr>
+        <w:t xml:space="preserve">As with physical tasks, there is specialization regarding decisions in organizations.  </w:t>
+      </w:r>
+      <w:r>
+        <w:rPr>
+          <w:rFonts w:ascii="Times New Roman" w:eastAsia="Calibri" w:hAnsi="Times New Roman" w:cs="Times New Roman"/>
+          <w:iCs/>
+          <w:sz w:val="24"/>
+          <w:szCs w:val="24"/>
+        </w:rPr>
+        <w:t>Simon argued that</w:t>
+      </w:r>
+      <w:r>
+        <w:rPr>
+          <w:rFonts w:ascii="Times New Roman" w:eastAsia="Calibri" w:hAnsi="Times New Roman" w:cs="Times New Roman"/>
+          <w:iCs/>
+          <w:sz w:val="24"/>
+          <w:szCs w:val="24"/>
+        </w:rPr>
+        <w:t xml:space="preserve"> two </w:t>
+      </w:r>
+      <w:r>
+        <w:rPr>
+          <w:rFonts w:ascii="Times New Roman" w:eastAsia="Calibri" w:hAnsi="Times New Roman" w:cs="Times New Roman"/>
+          <w:iCs/>
+          <w:sz w:val="24"/>
+          <w:szCs w:val="24"/>
+        </w:rPr>
+        <w:t xml:space="preserve">general </w:t>
+      </w:r>
+      <w:r>
+        <w:rPr>
+          <w:rFonts w:ascii="Times New Roman" w:eastAsia="Calibri" w:hAnsi="Times New Roman" w:cs="Times New Roman"/>
+          <w:iCs/>
+          <w:sz w:val="24"/>
+          <w:szCs w:val="24"/>
+        </w:rPr>
+        <w:t>kinds of decisions</w:t>
+      </w:r>
+      <w:r>
+        <w:rPr>
+          <w:rFonts w:ascii="Times New Roman" w:eastAsia="Calibri" w:hAnsi="Times New Roman" w:cs="Times New Roman"/>
+          <w:iCs/>
+          <w:sz w:val="24"/>
+          <w:szCs w:val="24"/>
+        </w:rPr>
+        <w:t xml:space="preserve"> </w:t>
+      </w:r>
+      <w:r>
+        <w:rPr>
+          <w:rFonts w:ascii="Times New Roman" w:eastAsia="Calibri" w:hAnsi="Times New Roman" w:cs="Times New Roman"/>
+          <w:iCs/>
+          <w:sz w:val="24"/>
+          <w:szCs w:val="24"/>
+        </w:rPr>
+        <w:t xml:space="preserve">are made in organizations </w:t>
+      </w:r>
+      <w:r>
+        <w:rPr>
+          <w:rFonts w:ascii="Times New Roman" w:eastAsia="Calibri" w:hAnsi="Times New Roman" w:cs="Times New Roman"/>
+          <w:iCs/>
+          <w:sz w:val="24"/>
+          <w:szCs w:val="24"/>
+        </w:rPr>
+        <w:t>(p. 4)</w:t>
+      </w:r>
+      <w:r>
+        <w:rPr>
+          <w:rFonts w:ascii="Times New Roman" w:eastAsia="Calibri" w:hAnsi="Times New Roman" w:cs="Times New Roman"/>
+          <w:iCs/>
+          <w:sz w:val="24"/>
+          <w:szCs w:val="24"/>
+        </w:rPr>
+        <w:t xml:space="preserve">.  Value judgements </w:t>
+      </w:r>
+      <w:r>
+        <w:rPr>
+          <w:rFonts w:ascii="Times New Roman" w:eastAsia="Calibri" w:hAnsi="Times New Roman" w:cs="Times New Roman"/>
+          <w:iCs/>
+          <w:sz w:val="24"/>
+          <w:szCs w:val="24"/>
+        </w:rPr>
+        <w:t>are decisions geared toward the selection of final goals for the organization.  Factual judgements are decisions involved in the implementation and achievement of final goals.</w:t>
+      </w:r>
+      <w:r>
+        <w:rPr>
+          <w:rFonts w:ascii="Times New Roman" w:eastAsia="Calibri" w:hAnsi="Times New Roman" w:cs="Times New Roman"/>
+          <w:iCs/>
+          <w:sz w:val="24"/>
+          <w:szCs w:val="24"/>
+        </w:rPr>
+        <w:t xml:space="preserve">  </w:t>
+      </w:r>
+      <w:r>
+        <w:rPr>
+          <w:rFonts w:ascii="Times New Roman" w:eastAsia="Calibri" w:hAnsi="Times New Roman" w:cs="Times New Roman"/>
+          <w:iCs/>
+          <w:sz w:val="24"/>
+          <w:szCs w:val="24"/>
+        </w:rPr>
+        <w:t>A</w:t>
+      </w:r>
+      <w:r>
+        <w:rPr>
+          <w:rFonts w:ascii="Times New Roman" w:eastAsia="Calibri" w:hAnsi="Times New Roman" w:cs="Times New Roman"/>
+          <w:iCs/>
+          <w:sz w:val="24"/>
+          <w:szCs w:val="24"/>
+        </w:rPr>
+        <w:t>ntecedent d</w:t>
+      </w:r>
+      <w:r>
+        <w:rPr>
+          <w:rFonts w:ascii="Times New Roman" w:eastAsia="Calibri" w:hAnsi="Times New Roman" w:cs="Times New Roman"/>
+          <w:iCs/>
+          <w:sz w:val="24"/>
+          <w:szCs w:val="24"/>
+        </w:rPr>
+        <w:t>ecisions are based on numerous facts</w:t>
+      </w:r>
+      <w:r>
+        <w:rPr>
+          <w:rFonts w:ascii="Times New Roman" w:eastAsia="Calibri" w:hAnsi="Times New Roman" w:cs="Times New Roman"/>
+          <w:iCs/>
+          <w:sz w:val="24"/>
+          <w:szCs w:val="24"/>
+        </w:rPr>
+        <w:t xml:space="preserve"> (verified and</w:t>
+      </w:r>
+      <w:r>
+        <w:rPr>
+          <w:rFonts w:ascii="Times New Roman" w:eastAsia="Calibri" w:hAnsi="Times New Roman" w:cs="Times New Roman"/>
+          <w:iCs/>
+          <w:sz w:val="24"/>
+          <w:szCs w:val="24"/>
+        </w:rPr>
+        <w:t xml:space="preserve"> presumed</w:t>
+      </w:r>
+      <w:r>
+        <w:rPr>
+          <w:rFonts w:ascii="Times New Roman" w:eastAsia="Calibri" w:hAnsi="Times New Roman" w:cs="Times New Roman"/>
+          <w:iCs/>
+          <w:sz w:val="24"/>
+          <w:szCs w:val="24"/>
+        </w:rPr>
+        <w:t>)</w:t>
+      </w:r>
+      <w:r>
+        <w:rPr>
+          <w:rFonts w:ascii="Times New Roman" w:eastAsia="Calibri" w:hAnsi="Times New Roman" w:cs="Times New Roman"/>
+          <w:iCs/>
+          <w:sz w:val="24"/>
+          <w:szCs w:val="24"/>
+        </w:rPr>
+        <w:t xml:space="preserve"> as well as values, conditions, and constraints, which </w:t>
+      </w:r>
+      <w:r>
+        <w:rPr>
+          <w:rFonts w:ascii="Times New Roman" w:eastAsia="Calibri" w:hAnsi="Times New Roman" w:cs="Times New Roman"/>
+          <w:iCs/>
+          <w:sz w:val="24"/>
+          <w:szCs w:val="24"/>
+        </w:rPr>
+        <w:t>as a collective</w:t>
+      </w:r>
+      <w:r>
+        <w:rPr>
+          <w:rFonts w:ascii="Times New Roman" w:eastAsia="Calibri" w:hAnsi="Times New Roman" w:cs="Times New Roman"/>
+          <w:iCs/>
+          <w:sz w:val="24"/>
+          <w:szCs w:val="24"/>
+        </w:rPr>
+        <w:t xml:space="preserve"> </w:t>
+      </w:r>
+      <w:r>
+        <w:rPr>
+          <w:rFonts w:ascii="Times New Roman" w:eastAsia="Calibri" w:hAnsi="Times New Roman" w:cs="Times New Roman"/>
+          <w:iCs/>
+          <w:sz w:val="24"/>
+          <w:szCs w:val="24"/>
+        </w:rPr>
+        <w:t>Simon called the premises of the final decision governing an action</w:t>
+      </w:r>
+      <w:r>
+        <w:rPr>
+          <w:rFonts w:ascii="Times New Roman" w:eastAsia="Calibri" w:hAnsi="Times New Roman" w:cs="Times New Roman"/>
+          <w:iCs/>
+          <w:sz w:val="24"/>
+          <w:szCs w:val="24"/>
+        </w:rPr>
+        <w:t xml:space="preserve"> – that is, the decision premises</w:t>
+      </w:r>
+      <w:r>
+        <w:rPr>
+          <w:rFonts w:ascii="Times New Roman" w:eastAsia="Calibri" w:hAnsi="Times New Roman" w:cs="Times New Roman"/>
+          <w:iCs/>
+          <w:sz w:val="24"/>
+          <w:szCs w:val="24"/>
+        </w:rPr>
+        <w:t xml:space="preserve"> (p. 23). </w:t>
+      </w:r>
+      <w:r>
+        <w:rPr>
+          <w:rFonts w:ascii="Times New Roman" w:eastAsia="Calibri" w:hAnsi="Times New Roman" w:cs="Times New Roman"/>
+          <w:iCs/>
+          <w:sz w:val="24"/>
+          <w:szCs w:val="24"/>
+        </w:rPr>
+        <w:t xml:space="preserve"> Simon </w:t>
+      </w:r>
+      <w:r>
+        <w:rPr>
+          <w:rFonts w:ascii="Times New Roman" w:eastAsia="Calibri" w:hAnsi="Times New Roman" w:cs="Times New Roman"/>
+          <w:iCs/>
+          <w:sz w:val="24"/>
+          <w:szCs w:val="24"/>
+        </w:rPr>
+        <w:t xml:space="preserve">conceived of </w:t>
+      </w:r>
+      <w:r>
+        <w:rPr>
+          <w:rFonts w:ascii="Times New Roman" w:eastAsia="Calibri" w:hAnsi="Times New Roman" w:cs="Times New Roman"/>
+          <w:iCs/>
+          <w:sz w:val="24"/>
+          <w:szCs w:val="24"/>
+        </w:rPr>
+        <w:t xml:space="preserve">organizational decision making as a “decision-fabricating process” that involved fact-finding, intuition, guessing, analysis, reasoning, design, and negotiation (p. 24).  In this production analogy, decision premises originate in </w:t>
+      </w:r>
+      <w:r>
+        <w:rPr>
+          <w:rFonts w:ascii="Times New Roman" w:eastAsia="Calibri" w:hAnsi="Times New Roman" w:cs="Times New Roman"/>
+          <w:iCs/>
+          <w:sz w:val="24"/>
+          <w:szCs w:val="24"/>
+        </w:rPr>
+        <w:t>various parts of</w:t>
+      </w:r>
+      <w:r>
+        <w:rPr>
+          <w:rFonts w:ascii="Times New Roman" w:eastAsia="Calibri" w:hAnsi="Times New Roman" w:cs="Times New Roman"/>
+          <w:iCs/>
+          <w:sz w:val="24"/>
+          <w:szCs w:val="24"/>
+        </w:rPr>
+        <w:t xml:space="preserve"> the organization and are assembled into a </w:t>
+      </w:r>
+      <w:r>
+        <w:rPr>
+          <w:rFonts w:ascii="Times New Roman" w:eastAsia="Calibri" w:hAnsi="Times New Roman" w:cs="Times New Roman"/>
+          <w:iCs/>
+          <w:sz w:val="24"/>
+          <w:szCs w:val="24"/>
+        </w:rPr>
+        <w:t xml:space="preserve">final </w:t>
+      </w:r>
+      <w:r>
+        <w:rPr>
+          <w:rFonts w:ascii="Times New Roman" w:eastAsia="Calibri" w:hAnsi="Times New Roman" w:cs="Times New Roman"/>
+          <w:iCs/>
+          <w:sz w:val="24"/>
+          <w:szCs w:val="24"/>
+        </w:rPr>
+        <w:t>decision.</w:t>
+      </w:r>
+      <w:r>
+        <w:rPr>
+          <w:rFonts w:ascii="Times New Roman" w:eastAsia="Calibri" w:hAnsi="Times New Roman" w:cs="Times New Roman"/>
+          <w:iCs/>
+          <w:sz w:val="24"/>
+          <w:szCs w:val="24"/>
+        </w:rPr>
+        <w:t xml:space="preserve">  </w:t>
+      </w:r>
+      <w:r>
+        <w:rPr>
+          <w:rFonts w:ascii="Times New Roman" w:eastAsia="Calibri" w:hAnsi="Times New Roman" w:cs="Times New Roman"/>
+          <w:iCs/>
+          <w:sz w:val="24"/>
+          <w:szCs w:val="24"/>
+        </w:rPr>
+        <w:t xml:space="preserve">Vertical decision making refers to the division of decision making responsibilities between operative and supervisory personnel within the organization (p. 23).  </w:t>
+      </w:r>
+      <w:r>
+        <w:rPr>
+          <w:rFonts w:ascii="Times New Roman" w:eastAsia="Calibri" w:hAnsi="Times New Roman" w:cs="Times New Roman"/>
+          <w:iCs/>
+          <w:sz w:val="24"/>
+          <w:szCs w:val="24"/>
+        </w:rPr>
+        <w:t>Also relevant is Simon’s critique of role theory and the idea that roles determine behavior, which he argues is too constraining in its original connotation of dramatic part.  Simon counters that a role specifies some, but not all, of the premises that underlie a decision (</w:t>
+      </w:r>
+      <w:r>
+        <w:rPr>
+          <w:rFonts w:ascii="Times New Roman" w:eastAsia="Calibri" w:hAnsi="Times New Roman" w:cs="Times New Roman"/>
+          <w:iCs/>
+          <w:sz w:val="24"/>
+          <w:szCs w:val="24"/>
+        </w:rPr>
+        <w:t>p</w:t>
+      </w:r>
+      <w:r>
+        <w:rPr>
+          <w:rFonts w:ascii="Times New Roman" w:eastAsia="Calibri" w:hAnsi="Times New Roman" w:cs="Times New Roman"/>
+          <w:iCs/>
+          <w:sz w:val="24"/>
+          <w:szCs w:val="24"/>
+        </w:rPr>
+        <w:t>p. 24-25).</w:t>
+      </w:r>
+    </w:p>
+    <w:p>
+      <w:pPr>
+        <w:tabs>
+          <w:tab w:val="left" w:pos="1080"/>
+        </w:tabs>
+        <w:spacing w:line="480" w:lineRule="auto"/>
         <w:rPr>
           <w:rFonts w:ascii="Times New Roman" w:hAnsi="Times New Roman" w:cs="Times New Roman"/>
           <w:sz w:val="24"/>
         </w:rPr>
       </w:pPr>
-      <w:bookmarkStart w:id="3" w:name="_GoBack"/>
-      <w:bookmarkEnd w:id="3"/>
     </w:p>
     <w:sectPr>
       <w:headerReference w:type="default" r:id="rId8"/>
@@ -2572,7 +2635,7 @@
 </file>
 
 <file path=customXml/itemProps1.xml><?xml version="1.0" encoding="utf-8"?>
-<ds:datastoreItem xmlns:ds="http://schemas.openxmlformats.org/officeDocument/2006/customXml" ds:itemID="{6BB5CB9C-FE4E-4702-B2F3-9F9A113CFDC0}">
+<ds:datastoreItem xmlns:ds="http://schemas.openxmlformats.org/officeDocument/2006/customXml" ds:itemID="{97682B6B-35E2-4D89-B85A-369EC5BF1188}">
   <ds:schemaRefs>
     <ds:schemaRef ds:uri="http://schemas.openxmlformats.org/officeDocument/2006/bibliography"/>
   </ds:schemaRefs>

</xml_diff>

<commit_message>
Added Gertner (2012) to annotated bibliography
</commit_message>
<xml_diff>
--- a/Docs/PSP6980_2020_Fall_Townes_LiteratureReview_Bibliography_Annotated_v00.docx
+++ b/Docs/PSP6980_2020_Fall_Townes_LiteratureReview_Bibliography_Annotated_v00.docx
@@ -911,7 +911,26 @@
           <w:sz w:val="24"/>
           <w:szCs w:val="24"/>
         </w:rPr>
-        <w:t>Fisher, A. (2004). The logic of real arguments (Second ed.). New York, NY: Cambridge University Press.</w:t>
+        <w:t xml:space="preserve">Fisher, A. (2004). </w:t>
+      </w:r>
+      <w:r>
+        <w:rPr>
+          <w:rFonts w:ascii="Times New Roman" w:eastAsia="Calibri" w:hAnsi="Times New Roman" w:cs="Times New Roman"/>
+          <w:i/>
+          <w:iCs/>
+          <w:sz w:val="24"/>
+          <w:szCs w:val="24"/>
+        </w:rPr>
+        <w:t>The logic of real arguments</w:t>
+      </w:r>
+      <w:r>
+        <w:rPr>
+          <w:rFonts w:ascii="Times New Roman" w:eastAsia="Calibri" w:hAnsi="Times New Roman" w:cs="Times New Roman"/>
+          <w:iCs/>
+          <w:sz w:val="24"/>
+          <w:szCs w:val="24"/>
+        </w:rPr>
+        <w:t xml:space="preserve"> (Second ed.). New York, NY: Cambridge University Press.</w:t>
       </w:r>
     </w:p>
     <w:p>
@@ -935,7 +954,7 @@
           <w:sz w:val="24"/>
           <w:szCs w:val="24"/>
         </w:rPr>
-        <w:t>Fisher details a method for understanding and evaluating natural language arguments that one might encounter in written texts and during academic study.  Fisher explains how to identify and extract the elements of the argument a</w:t>
+        <w:t>Fisher details</w:t>
       </w:r>
       <w:bookmarkStart w:id="3" w:name="_GoBack"/>
       <w:bookmarkEnd w:id="3"/>
@@ -946,7 +965,25 @@
           <w:sz w:val="24"/>
           <w:szCs w:val="24"/>
         </w:rPr>
-        <w:t xml:space="preserve">nd how to evaluate the soundness of the argument.  The framework that Simon (1997) offers for understanding the decision-making process bears </w:t>
+        <w:t xml:space="preserve"> a method for understanding and evaluating natural language arguments that one might encounter in written texts and during academic study.  Fisher explains how to identify and extract the elements of the argument and how to evaluate the soundness of the argument.  The framework that Simon (1997) offers for understanding the decision-making process bears</w:t>
+      </w:r>
+      <w:r>
+        <w:rPr>
+          <w:rFonts w:ascii="Times New Roman" w:eastAsia="Calibri" w:hAnsi="Times New Roman" w:cs="Times New Roman"/>
+          <w:iCs/>
+          <w:sz w:val="24"/>
+          <w:szCs w:val="24"/>
+        </w:rPr>
+        <w:t xml:space="preserve"> a</w:t>
+      </w:r>
+      <w:r>
+        <w:rPr>
+          <w:rFonts w:ascii="Times New Roman" w:eastAsia="Calibri" w:hAnsi="Times New Roman" w:cs="Times New Roman"/>
+          <w:iCs/>
+          <w:sz w:val="24"/>
+          <w:szCs w:val="24"/>
+        </w:rPr>
+        <w:t xml:space="preserve"> </w:t>
       </w:r>
       <w:r>
         <w:rPr>
@@ -996,23 +1033,25 @@
           <w:szCs w:val="24"/>
         </w:rPr>
       </w:pPr>
-      <w:r>
-        <w:rPr>
-          <w:rFonts w:ascii="Times New Roman" w:eastAsia="Calibri" w:hAnsi="Times New Roman" w:cs="Times New Roman"/>
-          <w:iCs/>
-          <w:sz w:val="24"/>
-          <w:szCs w:val="24"/>
-        </w:rPr>
-        <w:t>Simon, H. A. (1997</w:t>
-      </w:r>
-      <w:r>
-        <w:rPr>
-          <w:rFonts w:ascii="Times New Roman" w:eastAsia="Calibri" w:hAnsi="Times New Roman" w:cs="Times New Roman"/>
-          <w:iCs/>
-          <w:sz w:val="24"/>
-          <w:szCs w:val="24"/>
-        </w:rPr>
-        <w:t xml:space="preserve">). </w:t>
+      <w:proofErr w:type="spellStart"/>
+      <w:r>
+        <w:rPr>
+          <w:rFonts w:ascii="Times New Roman" w:eastAsia="Calibri" w:hAnsi="Times New Roman" w:cs="Times New Roman"/>
+          <w:iCs/>
+          <w:sz w:val="24"/>
+          <w:szCs w:val="24"/>
+        </w:rPr>
+        <w:t>Gertner</w:t>
+      </w:r>
+      <w:proofErr w:type="spellEnd"/>
+      <w:r>
+        <w:rPr>
+          <w:rFonts w:ascii="Times New Roman" w:eastAsia="Calibri" w:hAnsi="Times New Roman" w:cs="Times New Roman"/>
+          <w:iCs/>
+          <w:sz w:val="24"/>
+          <w:szCs w:val="24"/>
+        </w:rPr>
+        <w:t xml:space="preserve">, J. (2012). </w:t>
       </w:r>
       <w:r>
         <w:rPr>
@@ -1022,54 +1061,16 @@
           <w:sz w:val="24"/>
           <w:szCs w:val="24"/>
         </w:rPr>
-        <w:t>Administrative behavior: A study of decision-making processes in administrative organizations</w:t>
-      </w:r>
-      <w:r>
-        <w:rPr>
-          <w:rFonts w:ascii="Times New Roman" w:eastAsia="Calibri" w:hAnsi="Times New Roman" w:cs="Times New Roman"/>
-          <w:iCs/>
-          <w:sz w:val="24"/>
-          <w:szCs w:val="24"/>
-        </w:rPr>
-        <w:t xml:space="preserve"> (4th </w:t>
-      </w:r>
-      <w:proofErr w:type="spellStart"/>
-      <w:r>
-        <w:rPr>
-          <w:rFonts w:ascii="Times New Roman" w:eastAsia="Calibri" w:hAnsi="Times New Roman" w:cs="Times New Roman"/>
-          <w:iCs/>
-          <w:sz w:val="24"/>
-          <w:szCs w:val="24"/>
-        </w:rPr>
-        <w:t>ed</w:t>
-      </w:r>
-      <w:proofErr w:type="spellEnd"/>
-      <w:r>
-        <w:rPr>
-          <w:rFonts w:ascii="Times New Roman" w:eastAsia="Calibri" w:hAnsi="Times New Roman" w:cs="Times New Roman"/>
-          <w:iCs/>
-          <w:sz w:val="24"/>
-          <w:szCs w:val="24"/>
-        </w:rPr>
-        <w:t>)</w:t>
-      </w:r>
-      <w:r>
-        <w:rPr>
-          <w:rFonts w:ascii="Times New Roman" w:eastAsia="Calibri" w:hAnsi="Times New Roman" w:cs="Times New Roman"/>
-          <w:iCs/>
-          <w:sz w:val="24"/>
-          <w:szCs w:val="24"/>
-        </w:rPr>
-        <w:t>.</w:t>
-      </w:r>
-      <w:r>
-        <w:rPr>
-          <w:rFonts w:ascii="Times New Roman" w:eastAsia="Calibri" w:hAnsi="Times New Roman" w:cs="Times New Roman"/>
-          <w:iCs/>
-          <w:sz w:val="24"/>
-          <w:szCs w:val="24"/>
-        </w:rPr>
-        <w:t xml:space="preserve"> New York, NY: The Free Press.</w:t>
+        <w:t>The idea factory: Bell Labs and the great age of American innovation</w:t>
+      </w:r>
+      <w:r>
+        <w:rPr>
+          <w:rFonts w:ascii="Times New Roman" w:eastAsia="Calibri" w:hAnsi="Times New Roman" w:cs="Times New Roman"/>
+          <w:iCs/>
+          <w:sz w:val="24"/>
+          <w:szCs w:val="24"/>
+        </w:rPr>
+        <w:t>. New York, NY: Penguin Press.</w:t>
       </w:r>
     </w:p>
     <w:p>
@@ -1093,6 +1094,569 @@
           <w:sz w:val="24"/>
           <w:szCs w:val="24"/>
         </w:rPr>
+        <w:t xml:space="preserve">In a sense, </w:t>
+      </w:r>
+      <w:r>
+        <w:rPr>
+          <w:rFonts w:ascii="Times New Roman" w:eastAsia="Calibri" w:hAnsi="Times New Roman" w:cs="Times New Roman"/>
+          <w:iCs/>
+          <w:sz w:val="24"/>
+          <w:szCs w:val="24"/>
+        </w:rPr>
+        <w:t>this source</w:t>
+      </w:r>
+      <w:r>
+        <w:rPr>
+          <w:rFonts w:ascii="Times New Roman" w:eastAsia="Calibri" w:hAnsi="Times New Roman" w:cs="Times New Roman"/>
+          <w:iCs/>
+          <w:sz w:val="24"/>
+          <w:szCs w:val="24"/>
+        </w:rPr>
+        <w:t xml:space="preserve"> can be considered a case study of converting basic research into private sector market offerings that benefit the public interest.  It provides insight into the relationship between basic research, applied research, development, and manufacturing</w:t>
+      </w:r>
+      <w:r>
+        <w:rPr>
+          <w:rFonts w:ascii="Times New Roman" w:eastAsia="Calibri" w:hAnsi="Times New Roman" w:cs="Times New Roman"/>
+          <w:iCs/>
+          <w:sz w:val="24"/>
+          <w:szCs w:val="24"/>
+        </w:rPr>
+        <w:t xml:space="preserve"> at Bell Telephone Laboratories</w:t>
+      </w:r>
+      <w:r>
+        <w:rPr>
+          <w:rFonts w:ascii="Times New Roman" w:eastAsia="Calibri" w:hAnsi="Times New Roman" w:cs="Times New Roman"/>
+          <w:iCs/>
+          <w:sz w:val="24"/>
+          <w:szCs w:val="24"/>
+        </w:rPr>
+        <w:t xml:space="preserve">.  The account that </w:t>
+      </w:r>
+      <w:proofErr w:type="spellStart"/>
+      <w:r>
+        <w:rPr>
+          <w:rFonts w:ascii="Times New Roman" w:eastAsia="Calibri" w:hAnsi="Times New Roman" w:cs="Times New Roman"/>
+          <w:iCs/>
+          <w:sz w:val="24"/>
+          <w:szCs w:val="24"/>
+        </w:rPr>
+        <w:t>Gertner</w:t>
+      </w:r>
+      <w:proofErr w:type="spellEnd"/>
+      <w:r>
+        <w:rPr>
+          <w:rFonts w:ascii="Times New Roman" w:eastAsia="Calibri" w:hAnsi="Times New Roman" w:cs="Times New Roman"/>
+          <w:iCs/>
+          <w:sz w:val="24"/>
+          <w:szCs w:val="24"/>
+        </w:rPr>
+        <w:t xml:space="preserve"> offers provides additional evidence that challenges the conceptualization of a linear process from basic research</w:t>
+      </w:r>
+      <w:r>
+        <w:rPr>
+          <w:rFonts w:ascii="Times New Roman" w:eastAsia="Calibri" w:hAnsi="Times New Roman" w:cs="Times New Roman"/>
+          <w:iCs/>
+          <w:sz w:val="24"/>
+          <w:szCs w:val="24"/>
+        </w:rPr>
+        <w:t xml:space="preserve"> that</w:t>
+      </w:r>
+      <w:r>
+        <w:rPr>
+          <w:rFonts w:ascii="Times New Roman" w:eastAsia="Calibri" w:hAnsi="Times New Roman" w:cs="Times New Roman"/>
+          <w:iCs/>
+          <w:sz w:val="24"/>
+          <w:szCs w:val="24"/>
+        </w:rPr>
+        <w:t xml:space="preserve"> </w:t>
+      </w:r>
+      <w:r>
+        <w:rPr>
+          <w:rFonts w:ascii="Times New Roman" w:eastAsia="Calibri" w:hAnsi="Times New Roman" w:cs="Times New Roman"/>
+          <w:iCs/>
+          <w:sz w:val="24"/>
+          <w:szCs w:val="24"/>
+        </w:rPr>
+        <w:t>produces</w:t>
+      </w:r>
+      <w:r>
+        <w:rPr>
+          <w:rFonts w:ascii="Times New Roman" w:eastAsia="Calibri" w:hAnsi="Times New Roman" w:cs="Times New Roman"/>
+          <w:iCs/>
+          <w:sz w:val="24"/>
+          <w:szCs w:val="24"/>
+        </w:rPr>
+        <w:t xml:space="preserve"> basic scientific insights to applied research</w:t>
+      </w:r>
+      <w:r>
+        <w:rPr>
+          <w:rFonts w:ascii="Times New Roman" w:eastAsia="Calibri" w:hAnsi="Times New Roman" w:cs="Times New Roman"/>
+          <w:iCs/>
+          <w:sz w:val="24"/>
+          <w:szCs w:val="24"/>
+        </w:rPr>
+        <w:t xml:space="preserve"> that</w:t>
+      </w:r>
+      <w:r>
+        <w:rPr>
+          <w:rFonts w:ascii="Times New Roman" w:eastAsia="Calibri" w:hAnsi="Times New Roman" w:cs="Times New Roman"/>
+          <w:iCs/>
+          <w:sz w:val="24"/>
+          <w:szCs w:val="24"/>
+        </w:rPr>
+        <w:t xml:space="preserve"> determin</w:t>
+      </w:r>
+      <w:r>
+        <w:rPr>
+          <w:rFonts w:ascii="Times New Roman" w:eastAsia="Calibri" w:hAnsi="Times New Roman" w:cs="Times New Roman"/>
+          <w:iCs/>
+          <w:sz w:val="24"/>
+          <w:szCs w:val="24"/>
+        </w:rPr>
+        <w:t>e</w:t>
+      </w:r>
+      <w:r>
+        <w:rPr>
+          <w:rFonts w:ascii="Times New Roman" w:eastAsia="Calibri" w:hAnsi="Times New Roman" w:cs="Times New Roman"/>
+          <w:iCs/>
+          <w:sz w:val="24"/>
+          <w:szCs w:val="24"/>
+        </w:rPr>
+        <w:t xml:space="preserve"> how to make practical use of such insights (p. 29</w:t>
+      </w:r>
+      <w:r>
+        <w:rPr>
+          <w:rFonts w:ascii="Times New Roman" w:eastAsia="Calibri" w:hAnsi="Times New Roman" w:cs="Times New Roman"/>
+          <w:iCs/>
+          <w:sz w:val="24"/>
+          <w:szCs w:val="24"/>
+        </w:rPr>
+        <w:t>, 150-151</w:t>
+      </w:r>
+      <w:r>
+        <w:rPr>
+          <w:rFonts w:ascii="Times New Roman" w:eastAsia="Calibri" w:hAnsi="Times New Roman" w:cs="Times New Roman"/>
+          <w:iCs/>
+          <w:sz w:val="24"/>
+          <w:szCs w:val="24"/>
+        </w:rPr>
+        <w:t>).</w:t>
+      </w:r>
+      <w:r>
+        <w:rPr>
+          <w:rFonts w:ascii="Times New Roman" w:eastAsia="Calibri" w:hAnsi="Times New Roman" w:cs="Times New Roman"/>
+          <w:iCs/>
+          <w:sz w:val="24"/>
+          <w:szCs w:val="24"/>
+        </w:rPr>
+        <w:t xml:space="preserve">  The case of </w:t>
+      </w:r>
+      <w:r>
+        <w:rPr>
+          <w:rFonts w:ascii="Times New Roman" w:eastAsia="Calibri" w:hAnsi="Times New Roman" w:cs="Times New Roman"/>
+          <w:iCs/>
+          <w:sz w:val="24"/>
+          <w:szCs w:val="24"/>
+        </w:rPr>
+        <w:t xml:space="preserve">Bell Telephone Laboratories suggests that absolute freedom in basic research is counterproductive to generating research outcomes that benefit the public interest.  Like food, freedom in basic research is healthy in moderation but unhealthy in excess </w:t>
+      </w:r>
+      <w:r>
+        <w:rPr>
+          <w:rFonts w:ascii="Times New Roman" w:eastAsia="Calibri" w:hAnsi="Times New Roman" w:cs="Times New Roman"/>
+          <w:iCs/>
+          <w:sz w:val="24"/>
+          <w:szCs w:val="24"/>
+        </w:rPr>
+        <w:lastRenderedPageBreak/>
+        <w:t xml:space="preserve">(p. 194).  </w:t>
+      </w:r>
+      <w:proofErr w:type="spellStart"/>
+      <w:r>
+        <w:rPr>
+          <w:rFonts w:ascii="Times New Roman" w:eastAsia="Calibri" w:hAnsi="Times New Roman" w:cs="Times New Roman"/>
+          <w:iCs/>
+          <w:sz w:val="24"/>
+          <w:szCs w:val="24"/>
+        </w:rPr>
+        <w:t>Gertner</w:t>
+      </w:r>
+      <w:proofErr w:type="spellEnd"/>
+      <w:r>
+        <w:rPr>
+          <w:rFonts w:ascii="Times New Roman" w:eastAsia="Calibri" w:hAnsi="Times New Roman" w:cs="Times New Roman"/>
+          <w:iCs/>
+          <w:sz w:val="24"/>
+          <w:szCs w:val="24"/>
+        </w:rPr>
+        <w:t xml:space="preserve"> references a paper that Bell Labs researcher Andrew </w:t>
+      </w:r>
+      <w:proofErr w:type="spellStart"/>
+      <w:r>
+        <w:rPr>
+          <w:rFonts w:ascii="Times New Roman" w:eastAsia="Calibri" w:hAnsi="Times New Roman" w:cs="Times New Roman"/>
+          <w:iCs/>
+          <w:sz w:val="24"/>
+          <w:szCs w:val="24"/>
+        </w:rPr>
+        <w:t>Odlyzko</w:t>
+      </w:r>
+      <w:proofErr w:type="spellEnd"/>
+      <w:r>
+        <w:rPr>
+          <w:rFonts w:ascii="Times New Roman" w:eastAsia="Calibri" w:hAnsi="Times New Roman" w:cs="Times New Roman"/>
+          <w:iCs/>
+          <w:sz w:val="24"/>
+          <w:szCs w:val="24"/>
+        </w:rPr>
+        <w:t xml:space="preserve"> wrote in 1995 that seems particularly relevant to understanding why private sector companies </w:t>
+      </w:r>
+      <w:r>
+        <w:rPr>
+          <w:rFonts w:ascii="Times New Roman" w:eastAsia="Calibri" w:hAnsi="Times New Roman" w:cs="Times New Roman"/>
+          <w:iCs/>
+          <w:sz w:val="24"/>
+          <w:szCs w:val="24"/>
+        </w:rPr>
+        <w:t xml:space="preserve">often </w:t>
+      </w:r>
+      <w:r>
+        <w:rPr>
+          <w:rFonts w:ascii="Times New Roman" w:eastAsia="Calibri" w:hAnsi="Times New Roman" w:cs="Times New Roman"/>
+          <w:iCs/>
+          <w:sz w:val="24"/>
+          <w:szCs w:val="24"/>
+        </w:rPr>
+        <w:t>do not pursue university-created technologies</w:t>
+      </w:r>
+      <w:r>
+        <w:rPr>
+          <w:rFonts w:ascii="Times New Roman" w:eastAsia="Calibri" w:hAnsi="Times New Roman" w:cs="Times New Roman"/>
+          <w:iCs/>
+          <w:sz w:val="24"/>
+          <w:szCs w:val="24"/>
+        </w:rPr>
+        <w:t xml:space="preserve"> that seem relevant to their focus even when the companies appear to have the resources to do so</w:t>
+      </w:r>
+      <w:r>
+        <w:rPr>
+          <w:rFonts w:ascii="Times New Roman" w:eastAsia="Calibri" w:hAnsi="Times New Roman" w:cs="Times New Roman"/>
+          <w:iCs/>
+          <w:sz w:val="24"/>
+          <w:szCs w:val="24"/>
+        </w:rPr>
+        <w:t xml:space="preserve">.  </w:t>
+      </w:r>
+      <w:proofErr w:type="spellStart"/>
+      <w:r>
+        <w:rPr>
+          <w:rFonts w:ascii="Times New Roman" w:eastAsia="Calibri" w:hAnsi="Times New Roman" w:cs="Times New Roman"/>
+          <w:iCs/>
+          <w:sz w:val="24"/>
+          <w:szCs w:val="24"/>
+        </w:rPr>
+        <w:t>Odlyzko</w:t>
+      </w:r>
+      <w:proofErr w:type="spellEnd"/>
+      <w:r>
+        <w:rPr>
+          <w:rFonts w:ascii="Times New Roman" w:eastAsia="Calibri" w:hAnsi="Times New Roman" w:cs="Times New Roman"/>
+          <w:iCs/>
+          <w:sz w:val="24"/>
+          <w:szCs w:val="24"/>
+        </w:rPr>
+        <w:t xml:space="preserve"> observed that it was no longer logical or necessary for private sector companies to invest in basic research for two key reasons.  First, it took too long for private sector companies to generate an adequate financial return.  Second, the base of scientific discoveries was so broad that it was </w:t>
+      </w:r>
+      <w:r>
+        <w:rPr>
+          <w:rFonts w:ascii="Times New Roman" w:eastAsia="Calibri" w:hAnsi="Times New Roman" w:cs="Times New Roman"/>
+          <w:iCs/>
+          <w:sz w:val="24"/>
+          <w:szCs w:val="24"/>
+        </w:rPr>
+        <w:t xml:space="preserve">now </w:t>
+      </w:r>
+      <w:r>
+        <w:rPr>
+          <w:rFonts w:ascii="Times New Roman" w:eastAsia="Calibri" w:hAnsi="Times New Roman" w:cs="Times New Roman"/>
+          <w:iCs/>
+          <w:sz w:val="24"/>
+          <w:szCs w:val="24"/>
+        </w:rPr>
+        <w:t xml:space="preserve">possible </w:t>
+      </w:r>
+      <w:r>
+        <w:rPr>
+          <w:rFonts w:ascii="Times New Roman" w:eastAsia="Calibri" w:hAnsi="Times New Roman" w:cs="Times New Roman"/>
+          <w:iCs/>
+          <w:sz w:val="24"/>
+          <w:szCs w:val="24"/>
+        </w:rPr>
+        <w:t xml:space="preserve">for a private sector company </w:t>
+      </w:r>
+      <w:r>
+        <w:rPr>
+          <w:rFonts w:ascii="Times New Roman" w:eastAsia="Calibri" w:hAnsi="Times New Roman" w:cs="Times New Roman"/>
+          <w:iCs/>
+          <w:sz w:val="24"/>
+          <w:szCs w:val="24"/>
+        </w:rPr>
+        <w:t xml:space="preserve">to </w:t>
+      </w:r>
+      <w:r>
+        <w:rPr>
+          <w:rFonts w:ascii="Times New Roman" w:eastAsia="Calibri" w:hAnsi="Times New Roman" w:cs="Times New Roman"/>
+          <w:iCs/>
+          <w:sz w:val="24"/>
+          <w:szCs w:val="24"/>
+        </w:rPr>
+        <w:t xml:space="preserve">generate sufficient </w:t>
+      </w:r>
+      <w:r>
+        <w:rPr>
+          <w:rFonts w:ascii="Times New Roman" w:eastAsia="Calibri" w:hAnsi="Times New Roman" w:cs="Times New Roman"/>
+          <w:iCs/>
+          <w:sz w:val="24"/>
+          <w:szCs w:val="24"/>
+        </w:rPr>
+        <w:t>profit</w:t>
+      </w:r>
+      <w:r>
+        <w:rPr>
+          <w:rFonts w:ascii="Times New Roman" w:eastAsia="Calibri" w:hAnsi="Times New Roman" w:cs="Times New Roman"/>
+          <w:iCs/>
+          <w:sz w:val="24"/>
+          <w:szCs w:val="24"/>
+        </w:rPr>
+        <w:t>s</w:t>
+      </w:r>
+      <w:r>
+        <w:rPr>
+          <w:rFonts w:ascii="Times New Roman" w:eastAsia="Calibri" w:hAnsi="Times New Roman" w:cs="Times New Roman"/>
+          <w:iCs/>
+          <w:sz w:val="24"/>
+          <w:szCs w:val="24"/>
+        </w:rPr>
+        <w:t xml:space="preserve"> by focusing on incremental improvement</w:t>
+      </w:r>
+      <w:r>
+        <w:rPr>
+          <w:rFonts w:ascii="Times New Roman" w:eastAsia="Calibri" w:hAnsi="Times New Roman" w:cs="Times New Roman"/>
+          <w:iCs/>
+          <w:sz w:val="24"/>
+          <w:szCs w:val="24"/>
+        </w:rPr>
+        <w:t>s</w:t>
+      </w:r>
+      <w:r>
+        <w:rPr>
+          <w:rFonts w:ascii="Times New Roman" w:eastAsia="Calibri" w:hAnsi="Times New Roman" w:cs="Times New Roman"/>
+          <w:iCs/>
+          <w:sz w:val="24"/>
+          <w:szCs w:val="24"/>
+        </w:rPr>
+        <w:t xml:space="preserve"> (p. 334).</w:t>
+      </w:r>
+      <w:r>
+        <w:rPr>
+          <w:rFonts w:ascii="Times New Roman" w:eastAsia="Calibri" w:hAnsi="Times New Roman" w:cs="Times New Roman"/>
+          <w:iCs/>
+          <w:sz w:val="24"/>
+          <w:szCs w:val="24"/>
+        </w:rPr>
+        <w:t xml:space="preserve">  These two</w:t>
+      </w:r>
+      <w:r>
+        <w:rPr>
+          <w:rFonts w:ascii="Times New Roman" w:eastAsia="Calibri" w:hAnsi="Times New Roman" w:cs="Times New Roman"/>
+          <w:iCs/>
+          <w:sz w:val="24"/>
+          <w:szCs w:val="24"/>
+        </w:rPr>
+        <w:t xml:space="preserve"> patterns</w:t>
+      </w:r>
+      <w:r>
+        <w:rPr>
+          <w:rFonts w:ascii="Times New Roman" w:eastAsia="Calibri" w:hAnsi="Times New Roman" w:cs="Times New Roman"/>
+          <w:iCs/>
+          <w:sz w:val="24"/>
+          <w:szCs w:val="24"/>
+        </w:rPr>
+        <w:t xml:space="preserve"> seem consistent with</w:t>
+      </w:r>
+      <w:r>
+        <w:rPr>
+          <w:rFonts w:ascii="Times New Roman" w:eastAsia="Calibri" w:hAnsi="Times New Roman" w:cs="Times New Roman"/>
+          <w:iCs/>
+          <w:sz w:val="24"/>
+          <w:szCs w:val="24"/>
+        </w:rPr>
+        <w:t xml:space="preserve"> a tendency of</w:t>
+      </w:r>
+      <w:r>
+        <w:rPr>
+          <w:rFonts w:ascii="Times New Roman" w:eastAsia="Calibri" w:hAnsi="Times New Roman" w:cs="Times New Roman"/>
+          <w:iCs/>
+          <w:sz w:val="24"/>
+          <w:szCs w:val="24"/>
+        </w:rPr>
+        <w:t xml:space="preserve"> private sector companies to focus on later development stage technologies.</w:t>
+      </w:r>
+      <w:r>
+        <w:rPr>
+          <w:rFonts w:ascii="Times New Roman" w:eastAsia="Calibri" w:hAnsi="Times New Roman" w:cs="Times New Roman"/>
+          <w:iCs/>
+          <w:sz w:val="24"/>
+          <w:szCs w:val="24"/>
+        </w:rPr>
+        <w:t xml:space="preserve"> </w:t>
+      </w:r>
+      <w:r>
+        <w:rPr>
+          <w:rFonts w:ascii="Times New Roman" w:eastAsia="Calibri" w:hAnsi="Times New Roman" w:cs="Times New Roman"/>
+          <w:iCs/>
+          <w:sz w:val="24"/>
+          <w:szCs w:val="24"/>
+        </w:rPr>
+        <w:t xml:space="preserve"> </w:t>
+      </w:r>
+      <w:proofErr w:type="spellStart"/>
+      <w:r>
+        <w:rPr>
+          <w:rFonts w:ascii="Times New Roman" w:eastAsia="Calibri" w:hAnsi="Times New Roman" w:cs="Times New Roman"/>
+          <w:iCs/>
+          <w:sz w:val="24"/>
+          <w:szCs w:val="24"/>
+        </w:rPr>
+        <w:t>Gertner</w:t>
+      </w:r>
+      <w:proofErr w:type="spellEnd"/>
+      <w:r>
+        <w:rPr>
+          <w:rFonts w:ascii="Times New Roman" w:eastAsia="Calibri" w:hAnsi="Times New Roman" w:cs="Times New Roman"/>
+          <w:iCs/>
+          <w:sz w:val="24"/>
+          <w:szCs w:val="24"/>
+        </w:rPr>
+        <w:t xml:space="preserve"> also cites a 2008 study by Fred Block and Matthew Keller titled “Where do innovations come from?” which found that 77 of 88 U.S. organizations that produced innovations rated among the top 100 by R&amp;D magazine in 2006 benefited federal funding (p. 332).   These facts support the notion that development stage plays a significant role in technology transfer outcomes but they don’t quite answer the question of why development stage plays such a significant role.</w:t>
+      </w:r>
+      <w:r>
+        <w:rPr>
+          <w:rFonts w:ascii="Times New Roman" w:eastAsia="Calibri" w:hAnsi="Times New Roman" w:cs="Times New Roman"/>
+          <w:iCs/>
+          <w:sz w:val="24"/>
+          <w:szCs w:val="24"/>
+        </w:rPr>
+        <w:t xml:space="preserve"> </w:t>
+      </w:r>
+    </w:p>
+    <w:p>
+      <w:pPr>
+        <w:spacing w:line="480" w:lineRule="auto"/>
+        <w:ind w:left="720" w:hanging="720"/>
+        <w:rPr>
+          <w:rFonts w:ascii="Times New Roman" w:eastAsia="Calibri" w:hAnsi="Times New Roman" w:cs="Times New Roman"/>
+          <w:iCs/>
+          <w:sz w:val="24"/>
+          <w:szCs w:val="24"/>
+        </w:rPr>
+      </w:pPr>
+      <w:r>
+        <w:rPr>
+          <w:rFonts w:ascii="Times New Roman" w:eastAsia="Calibri" w:hAnsi="Times New Roman" w:cs="Times New Roman"/>
+          <w:iCs/>
+          <w:sz w:val="24"/>
+          <w:szCs w:val="24"/>
+        </w:rPr>
+        <w:t>Simon, H. A. (1997</w:t>
+      </w:r>
+      <w:r>
+        <w:rPr>
+          <w:rFonts w:ascii="Times New Roman" w:eastAsia="Calibri" w:hAnsi="Times New Roman" w:cs="Times New Roman"/>
+          <w:iCs/>
+          <w:sz w:val="24"/>
+          <w:szCs w:val="24"/>
+        </w:rPr>
+        <w:t xml:space="preserve">). </w:t>
+      </w:r>
+      <w:r>
+        <w:rPr>
+          <w:rFonts w:ascii="Times New Roman" w:eastAsia="Calibri" w:hAnsi="Times New Roman" w:cs="Times New Roman"/>
+          <w:i/>
+          <w:iCs/>
+          <w:sz w:val="24"/>
+          <w:szCs w:val="24"/>
+        </w:rPr>
+        <w:t>Administrative behavior: A study of decision-making processes in administrative organizations</w:t>
+      </w:r>
+      <w:r>
+        <w:rPr>
+          <w:rFonts w:ascii="Times New Roman" w:eastAsia="Calibri" w:hAnsi="Times New Roman" w:cs="Times New Roman"/>
+          <w:iCs/>
+          <w:sz w:val="24"/>
+          <w:szCs w:val="24"/>
+        </w:rPr>
+        <w:t xml:space="preserve"> (4th </w:t>
+      </w:r>
+      <w:proofErr w:type="spellStart"/>
+      <w:r>
+        <w:rPr>
+          <w:rFonts w:ascii="Times New Roman" w:eastAsia="Calibri" w:hAnsi="Times New Roman" w:cs="Times New Roman"/>
+          <w:iCs/>
+          <w:sz w:val="24"/>
+          <w:szCs w:val="24"/>
+        </w:rPr>
+        <w:t>ed</w:t>
+      </w:r>
+      <w:proofErr w:type="spellEnd"/>
+      <w:r>
+        <w:rPr>
+          <w:rFonts w:ascii="Times New Roman" w:eastAsia="Calibri" w:hAnsi="Times New Roman" w:cs="Times New Roman"/>
+          <w:iCs/>
+          <w:sz w:val="24"/>
+          <w:szCs w:val="24"/>
+        </w:rPr>
+        <w:t>)</w:t>
+      </w:r>
+      <w:r>
+        <w:rPr>
+          <w:rFonts w:ascii="Times New Roman" w:eastAsia="Calibri" w:hAnsi="Times New Roman" w:cs="Times New Roman"/>
+          <w:iCs/>
+          <w:sz w:val="24"/>
+          <w:szCs w:val="24"/>
+        </w:rPr>
+        <w:t>.</w:t>
+      </w:r>
+      <w:r>
+        <w:rPr>
+          <w:rFonts w:ascii="Times New Roman" w:eastAsia="Calibri" w:hAnsi="Times New Roman" w:cs="Times New Roman"/>
+          <w:iCs/>
+          <w:sz w:val="24"/>
+          <w:szCs w:val="24"/>
+        </w:rPr>
+        <w:t xml:space="preserve"> New York, NY: The Free Press.</w:t>
+      </w:r>
+    </w:p>
+    <w:p>
+      <w:pPr>
+        <w:tabs>
+          <w:tab w:val="left" w:pos="1080"/>
+        </w:tabs>
+        <w:spacing w:line="480" w:lineRule="auto"/>
+        <w:ind w:left="1080"/>
+        <w:rPr>
+          <w:rFonts w:ascii="Times New Roman" w:eastAsia="Calibri" w:hAnsi="Times New Roman" w:cs="Times New Roman"/>
+          <w:iCs/>
+          <w:sz w:val="24"/>
+          <w:szCs w:val="24"/>
+        </w:rPr>
+      </w:pPr>
+      <w:r>
+        <w:rPr>
+          <w:rFonts w:ascii="Times New Roman" w:eastAsia="Calibri" w:hAnsi="Times New Roman" w:cs="Times New Roman"/>
+          <w:iCs/>
+          <w:sz w:val="24"/>
+          <w:szCs w:val="24"/>
+        </w:rPr>
         <w:t>This source provides a useful scaffold for structuring a study of the role of development stage in university technology transfer.  It</w:t>
       </w:r>
       <w:r>
@@ -1129,7 +1693,17 @@
           <w:sz w:val="24"/>
           <w:szCs w:val="24"/>
         </w:rPr>
-        <w:t xml:space="preserve">Chapters 4, 6, 8, and 10 focus on the sociology of administration – what one might call descriptive administration theory.  Chapters 3, 9, and 11 emphasize what Simon calls the practical science of administration – what might be apply </w:t>
+        <w:t xml:space="preserve">Chapters 4, 6, 8, and 10 focus on the sociology of administration – what one might call descriptive </w:t>
+      </w:r>
+      <w:r>
+        <w:rPr>
+          <w:rFonts w:ascii="Times New Roman" w:eastAsia="Calibri" w:hAnsi="Times New Roman" w:cs="Times New Roman"/>
+          <w:iCs/>
+          <w:sz w:val="24"/>
+          <w:szCs w:val="24"/>
+        </w:rPr>
+        <w:lastRenderedPageBreak/>
+        <w:t xml:space="preserve">administration theory.  Chapters 3, 9, and 11 emphasize what Simon calls the practical science of administration – what might be apply </w:t>
       </w:r>
       <w:r>
         <w:rPr>
@@ -1273,7 +1847,349 @@
           <w:sz w:val="24"/>
           <w:szCs w:val="24"/>
         </w:rPr>
-        <w:t xml:space="preserve"> to enable the final decision </w:t>
+        <w:t xml:space="preserve"> to enable the final decision governing the action</w:t>
+      </w:r>
+      <w:r>
+        <w:rPr>
+          <w:rFonts w:ascii="Times New Roman" w:eastAsia="Calibri" w:hAnsi="Times New Roman" w:cs="Times New Roman"/>
+          <w:iCs/>
+          <w:sz w:val="24"/>
+          <w:szCs w:val="24"/>
+        </w:rPr>
+        <w:t>.</w:t>
+      </w:r>
+      <w:r>
+        <w:rPr>
+          <w:rFonts w:ascii="Times New Roman" w:eastAsia="Calibri" w:hAnsi="Times New Roman" w:cs="Times New Roman"/>
+          <w:iCs/>
+          <w:sz w:val="24"/>
+          <w:szCs w:val="24"/>
+        </w:rPr>
+        <w:t xml:space="preserve">  Simon believed that the study of organizations must focus on the operative employee and the way their decisions and actions are influenced by the organizational context </w:t>
+      </w:r>
+      <w:r>
+        <w:rPr>
+          <w:rFonts w:ascii="Times New Roman" w:eastAsia="Calibri" w:hAnsi="Times New Roman" w:cs="Times New Roman"/>
+          <w:iCs/>
+          <w:sz w:val="24"/>
+          <w:szCs w:val="24"/>
+        </w:rPr>
+        <w:t xml:space="preserve">because the </w:t>
+      </w:r>
+      <w:r>
+        <w:rPr>
+          <w:rFonts w:ascii="Times New Roman" w:eastAsia="Calibri" w:hAnsi="Times New Roman" w:cs="Times New Roman"/>
+          <w:iCs/>
+          <w:sz w:val="24"/>
+          <w:szCs w:val="24"/>
+        </w:rPr>
+        <w:t xml:space="preserve">physical tasks of executing an organization’s intentions fall to operative persons who generally occupy the lowest level of the organization hierarchy </w:t>
+      </w:r>
+      <w:r>
+        <w:rPr>
+          <w:rFonts w:ascii="Times New Roman" w:eastAsia="Calibri" w:hAnsi="Times New Roman" w:cs="Times New Roman"/>
+          <w:iCs/>
+          <w:sz w:val="24"/>
+          <w:szCs w:val="24"/>
+        </w:rPr>
+        <w:t>(p. 2)</w:t>
+      </w:r>
+      <w:r>
+        <w:rPr>
+          <w:rFonts w:ascii="Times New Roman" w:eastAsia="Calibri" w:hAnsi="Times New Roman" w:cs="Times New Roman"/>
+          <w:iCs/>
+          <w:sz w:val="24"/>
+          <w:szCs w:val="24"/>
+        </w:rPr>
+        <w:t xml:space="preserve">.  </w:t>
+      </w:r>
+      <w:r>
+        <w:rPr>
+          <w:rFonts w:ascii="Times New Roman" w:eastAsia="Calibri" w:hAnsi="Times New Roman" w:cs="Times New Roman"/>
+          <w:iCs/>
+          <w:sz w:val="24"/>
+          <w:szCs w:val="24"/>
+        </w:rPr>
+        <w:t xml:space="preserve">As with physical tasks, there is specialization regarding decisions in organizations.  </w:t>
+      </w:r>
+      <w:r>
+        <w:rPr>
+          <w:rFonts w:ascii="Times New Roman" w:eastAsia="Calibri" w:hAnsi="Times New Roman" w:cs="Times New Roman"/>
+          <w:iCs/>
+          <w:sz w:val="24"/>
+          <w:szCs w:val="24"/>
+        </w:rPr>
+        <w:t>Simon argued that</w:t>
+      </w:r>
+      <w:r>
+        <w:rPr>
+          <w:rFonts w:ascii="Times New Roman" w:eastAsia="Calibri" w:hAnsi="Times New Roman" w:cs="Times New Roman"/>
+          <w:iCs/>
+          <w:sz w:val="24"/>
+          <w:szCs w:val="24"/>
+        </w:rPr>
+        <w:t xml:space="preserve"> two </w:t>
+      </w:r>
+      <w:r>
+        <w:rPr>
+          <w:rFonts w:ascii="Times New Roman" w:eastAsia="Calibri" w:hAnsi="Times New Roman" w:cs="Times New Roman"/>
+          <w:iCs/>
+          <w:sz w:val="24"/>
+          <w:szCs w:val="24"/>
+        </w:rPr>
+        <w:t xml:space="preserve">general </w:t>
+      </w:r>
+      <w:r>
+        <w:rPr>
+          <w:rFonts w:ascii="Times New Roman" w:eastAsia="Calibri" w:hAnsi="Times New Roman" w:cs="Times New Roman"/>
+          <w:iCs/>
+          <w:sz w:val="24"/>
+          <w:szCs w:val="24"/>
+        </w:rPr>
+        <w:t>kinds of decisions</w:t>
+      </w:r>
+      <w:r>
+        <w:rPr>
+          <w:rFonts w:ascii="Times New Roman" w:eastAsia="Calibri" w:hAnsi="Times New Roman" w:cs="Times New Roman"/>
+          <w:iCs/>
+          <w:sz w:val="24"/>
+          <w:szCs w:val="24"/>
+        </w:rPr>
+        <w:t xml:space="preserve"> </w:t>
+      </w:r>
+      <w:r>
+        <w:rPr>
+          <w:rFonts w:ascii="Times New Roman" w:eastAsia="Calibri" w:hAnsi="Times New Roman" w:cs="Times New Roman"/>
+          <w:iCs/>
+          <w:sz w:val="24"/>
+          <w:szCs w:val="24"/>
+        </w:rPr>
+        <w:t xml:space="preserve">are made in organizations </w:t>
+      </w:r>
+      <w:r>
+        <w:rPr>
+          <w:rFonts w:ascii="Times New Roman" w:eastAsia="Calibri" w:hAnsi="Times New Roman" w:cs="Times New Roman"/>
+          <w:iCs/>
+          <w:sz w:val="24"/>
+          <w:szCs w:val="24"/>
+        </w:rPr>
+        <w:t>(p. 4)</w:t>
+      </w:r>
+      <w:r>
+        <w:rPr>
+          <w:rFonts w:ascii="Times New Roman" w:eastAsia="Calibri" w:hAnsi="Times New Roman" w:cs="Times New Roman"/>
+          <w:iCs/>
+          <w:sz w:val="24"/>
+          <w:szCs w:val="24"/>
+        </w:rPr>
+        <w:t xml:space="preserve">.  Value judgements </w:t>
+      </w:r>
+      <w:r>
+        <w:rPr>
+          <w:rFonts w:ascii="Times New Roman" w:eastAsia="Calibri" w:hAnsi="Times New Roman" w:cs="Times New Roman"/>
+          <w:iCs/>
+          <w:sz w:val="24"/>
+          <w:szCs w:val="24"/>
+        </w:rPr>
+        <w:t>are decisions geared toward the selection of final goals for the organization.  Factual judgements are decisions involved in the implementation and achievement of final goals.</w:t>
+      </w:r>
+      <w:r>
+        <w:rPr>
+          <w:rFonts w:ascii="Times New Roman" w:eastAsia="Calibri" w:hAnsi="Times New Roman" w:cs="Times New Roman"/>
+          <w:iCs/>
+          <w:sz w:val="24"/>
+          <w:szCs w:val="24"/>
+        </w:rPr>
+        <w:t xml:space="preserve">  </w:t>
+      </w:r>
+      <w:r>
+        <w:rPr>
+          <w:rFonts w:ascii="Times New Roman" w:eastAsia="Calibri" w:hAnsi="Times New Roman" w:cs="Times New Roman"/>
+          <w:iCs/>
+          <w:sz w:val="24"/>
+          <w:szCs w:val="24"/>
+        </w:rPr>
+        <w:t>A</w:t>
+      </w:r>
+      <w:r>
+        <w:rPr>
+          <w:rFonts w:ascii="Times New Roman" w:eastAsia="Calibri" w:hAnsi="Times New Roman" w:cs="Times New Roman"/>
+          <w:iCs/>
+          <w:sz w:val="24"/>
+          <w:szCs w:val="24"/>
+        </w:rPr>
+        <w:t>ntecedent d</w:t>
+      </w:r>
+      <w:r>
+        <w:rPr>
+          <w:rFonts w:ascii="Times New Roman" w:eastAsia="Calibri" w:hAnsi="Times New Roman" w:cs="Times New Roman"/>
+          <w:iCs/>
+          <w:sz w:val="24"/>
+          <w:szCs w:val="24"/>
+        </w:rPr>
+        <w:t>ecisions are based on numerous facts</w:t>
+      </w:r>
+      <w:r>
+        <w:rPr>
+          <w:rFonts w:ascii="Times New Roman" w:eastAsia="Calibri" w:hAnsi="Times New Roman" w:cs="Times New Roman"/>
+          <w:iCs/>
+          <w:sz w:val="24"/>
+          <w:szCs w:val="24"/>
+        </w:rPr>
+        <w:t xml:space="preserve"> (verified and</w:t>
+      </w:r>
+      <w:r>
+        <w:rPr>
+          <w:rFonts w:ascii="Times New Roman" w:eastAsia="Calibri" w:hAnsi="Times New Roman" w:cs="Times New Roman"/>
+          <w:iCs/>
+          <w:sz w:val="24"/>
+          <w:szCs w:val="24"/>
+        </w:rPr>
+        <w:t xml:space="preserve"> presumed</w:t>
+      </w:r>
+      <w:r>
+        <w:rPr>
+          <w:rFonts w:ascii="Times New Roman" w:eastAsia="Calibri" w:hAnsi="Times New Roman" w:cs="Times New Roman"/>
+          <w:iCs/>
+          <w:sz w:val="24"/>
+          <w:szCs w:val="24"/>
+        </w:rPr>
+        <w:t>)</w:t>
+      </w:r>
+      <w:r>
+        <w:rPr>
+          <w:rFonts w:ascii="Times New Roman" w:eastAsia="Calibri" w:hAnsi="Times New Roman" w:cs="Times New Roman"/>
+          <w:iCs/>
+          <w:sz w:val="24"/>
+          <w:szCs w:val="24"/>
+        </w:rPr>
+        <w:t xml:space="preserve"> as well as values, conditions, and constraints, which </w:t>
+      </w:r>
+      <w:r>
+        <w:rPr>
+          <w:rFonts w:ascii="Times New Roman" w:eastAsia="Calibri" w:hAnsi="Times New Roman" w:cs="Times New Roman"/>
+          <w:iCs/>
+          <w:sz w:val="24"/>
+          <w:szCs w:val="24"/>
+        </w:rPr>
+        <w:t>as a collective</w:t>
+      </w:r>
+      <w:r>
+        <w:rPr>
+          <w:rFonts w:ascii="Times New Roman" w:eastAsia="Calibri" w:hAnsi="Times New Roman" w:cs="Times New Roman"/>
+          <w:iCs/>
+          <w:sz w:val="24"/>
+          <w:szCs w:val="24"/>
+        </w:rPr>
+        <w:t xml:space="preserve"> </w:t>
+      </w:r>
+      <w:r>
+        <w:rPr>
+          <w:rFonts w:ascii="Times New Roman" w:eastAsia="Calibri" w:hAnsi="Times New Roman" w:cs="Times New Roman"/>
+          <w:iCs/>
+          <w:sz w:val="24"/>
+          <w:szCs w:val="24"/>
+        </w:rPr>
+        <w:t>Simon called the premises of the final decision governing an action</w:t>
+      </w:r>
+      <w:r>
+        <w:rPr>
+          <w:rFonts w:ascii="Times New Roman" w:eastAsia="Calibri" w:hAnsi="Times New Roman" w:cs="Times New Roman"/>
+          <w:iCs/>
+          <w:sz w:val="24"/>
+          <w:szCs w:val="24"/>
+        </w:rPr>
+        <w:t xml:space="preserve"> – that is, the decision premises</w:t>
+      </w:r>
+      <w:r>
+        <w:rPr>
+          <w:rFonts w:ascii="Times New Roman" w:eastAsia="Calibri" w:hAnsi="Times New Roman" w:cs="Times New Roman"/>
+          <w:iCs/>
+          <w:sz w:val="24"/>
+          <w:szCs w:val="24"/>
+        </w:rPr>
+        <w:t xml:space="preserve"> (p. 23). </w:t>
+      </w:r>
+      <w:r>
+        <w:rPr>
+          <w:rFonts w:ascii="Times New Roman" w:eastAsia="Calibri" w:hAnsi="Times New Roman" w:cs="Times New Roman"/>
+          <w:iCs/>
+          <w:sz w:val="24"/>
+          <w:szCs w:val="24"/>
+        </w:rPr>
+        <w:t xml:space="preserve"> Simon </w:t>
+      </w:r>
+      <w:r>
+        <w:rPr>
+          <w:rFonts w:ascii="Times New Roman" w:eastAsia="Calibri" w:hAnsi="Times New Roman" w:cs="Times New Roman"/>
+          <w:iCs/>
+          <w:sz w:val="24"/>
+          <w:szCs w:val="24"/>
+        </w:rPr>
+        <w:t xml:space="preserve">conceived of </w:t>
+      </w:r>
+      <w:r>
+        <w:rPr>
+          <w:rFonts w:ascii="Times New Roman" w:eastAsia="Calibri" w:hAnsi="Times New Roman" w:cs="Times New Roman"/>
+          <w:iCs/>
+          <w:sz w:val="24"/>
+          <w:szCs w:val="24"/>
+        </w:rPr>
+        <w:t xml:space="preserve">organizational decision making as a “decision-fabricating process” that involved fact-finding, intuition, guessing, analysis, reasoning, design, and negotiation (p. 24).  In this production analogy, decision premises originate in </w:t>
+      </w:r>
+      <w:r>
+        <w:rPr>
+          <w:rFonts w:ascii="Times New Roman" w:eastAsia="Calibri" w:hAnsi="Times New Roman" w:cs="Times New Roman"/>
+          <w:iCs/>
+          <w:sz w:val="24"/>
+          <w:szCs w:val="24"/>
+        </w:rPr>
+        <w:t>various parts of</w:t>
+      </w:r>
+      <w:r>
+        <w:rPr>
+          <w:rFonts w:ascii="Times New Roman" w:eastAsia="Calibri" w:hAnsi="Times New Roman" w:cs="Times New Roman"/>
+          <w:iCs/>
+          <w:sz w:val="24"/>
+          <w:szCs w:val="24"/>
+        </w:rPr>
+        <w:t xml:space="preserve"> the organization and are assembled into a </w:t>
+      </w:r>
+      <w:r>
+        <w:rPr>
+          <w:rFonts w:ascii="Times New Roman" w:eastAsia="Calibri" w:hAnsi="Times New Roman" w:cs="Times New Roman"/>
+          <w:iCs/>
+          <w:sz w:val="24"/>
+          <w:szCs w:val="24"/>
+        </w:rPr>
+        <w:t xml:space="preserve">final </w:t>
+      </w:r>
+      <w:r>
+        <w:rPr>
+          <w:rFonts w:ascii="Times New Roman" w:eastAsia="Calibri" w:hAnsi="Times New Roman" w:cs="Times New Roman"/>
+          <w:iCs/>
+          <w:sz w:val="24"/>
+          <w:szCs w:val="24"/>
+        </w:rPr>
+        <w:t>decision.</w:t>
+      </w:r>
+      <w:r>
+        <w:rPr>
+          <w:rFonts w:ascii="Times New Roman" w:eastAsia="Calibri" w:hAnsi="Times New Roman" w:cs="Times New Roman"/>
+          <w:iCs/>
+          <w:sz w:val="24"/>
+          <w:szCs w:val="24"/>
+        </w:rPr>
+        <w:t xml:space="preserve">  </w:t>
+      </w:r>
+      <w:r>
+        <w:rPr>
+          <w:rFonts w:ascii="Times New Roman" w:eastAsia="Calibri" w:hAnsi="Times New Roman" w:cs="Times New Roman"/>
+          <w:iCs/>
+          <w:sz w:val="24"/>
+          <w:szCs w:val="24"/>
+        </w:rPr>
+        <w:t xml:space="preserve">Vertical decision making refers to the division of decision making responsibilities between operative and supervisory </w:t>
       </w:r>
       <w:r>
         <w:rPr>
@@ -1283,349 +2199,7 @@
           <w:szCs w:val="24"/>
         </w:rPr>
         <w:lastRenderedPageBreak/>
-        <w:t>governing the action</w:t>
-      </w:r>
-      <w:r>
-        <w:rPr>
-          <w:rFonts w:ascii="Times New Roman" w:eastAsia="Calibri" w:hAnsi="Times New Roman" w:cs="Times New Roman"/>
-          <w:iCs/>
-          <w:sz w:val="24"/>
-          <w:szCs w:val="24"/>
-        </w:rPr>
-        <w:t>.</w:t>
-      </w:r>
-      <w:r>
-        <w:rPr>
-          <w:rFonts w:ascii="Times New Roman" w:eastAsia="Calibri" w:hAnsi="Times New Roman" w:cs="Times New Roman"/>
-          <w:iCs/>
-          <w:sz w:val="24"/>
-          <w:szCs w:val="24"/>
-        </w:rPr>
-        <w:t xml:space="preserve">  Simon believed that the study of organizations must focus on the operative employee and the way their decisions and actions are influenced by the organizational context </w:t>
-      </w:r>
-      <w:r>
-        <w:rPr>
-          <w:rFonts w:ascii="Times New Roman" w:eastAsia="Calibri" w:hAnsi="Times New Roman" w:cs="Times New Roman"/>
-          <w:iCs/>
-          <w:sz w:val="24"/>
-          <w:szCs w:val="24"/>
-        </w:rPr>
-        <w:t xml:space="preserve">because the </w:t>
-      </w:r>
-      <w:r>
-        <w:rPr>
-          <w:rFonts w:ascii="Times New Roman" w:eastAsia="Calibri" w:hAnsi="Times New Roman" w:cs="Times New Roman"/>
-          <w:iCs/>
-          <w:sz w:val="24"/>
-          <w:szCs w:val="24"/>
-        </w:rPr>
-        <w:t xml:space="preserve">physical tasks of executing an organization’s intentions fall to operative persons who generally occupy the lowest level of the organization hierarchy </w:t>
-      </w:r>
-      <w:r>
-        <w:rPr>
-          <w:rFonts w:ascii="Times New Roman" w:eastAsia="Calibri" w:hAnsi="Times New Roman" w:cs="Times New Roman"/>
-          <w:iCs/>
-          <w:sz w:val="24"/>
-          <w:szCs w:val="24"/>
-        </w:rPr>
-        <w:t>(p. 2)</w:t>
-      </w:r>
-      <w:r>
-        <w:rPr>
-          <w:rFonts w:ascii="Times New Roman" w:eastAsia="Calibri" w:hAnsi="Times New Roman" w:cs="Times New Roman"/>
-          <w:iCs/>
-          <w:sz w:val="24"/>
-          <w:szCs w:val="24"/>
-        </w:rPr>
-        <w:t xml:space="preserve">.  </w:t>
-      </w:r>
-      <w:r>
-        <w:rPr>
-          <w:rFonts w:ascii="Times New Roman" w:eastAsia="Calibri" w:hAnsi="Times New Roman" w:cs="Times New Roman"/>
-          <w:iCs/>
-          <w:sz w:val="24"/>
-          <w:szCs w:val="24"/>
-        </w:rPr>
-        <w:t xml:space="preserve">As with physical tasks, there is specialization regarding decisions in organizations.  </w:t>
-      </w:r>
-      <w:r>
-        <w:rPr>
-          <w:rFonts w:ascii="Times New Roman" w:eastAsia="Calibri" w:hAnsi="Times New Roman" w:cs="Times New Roman"/>
-          <w:iCs/>
-          <w:sz w:val="24"/>
-          <w:szCs w:val="24"/>
-        </w:rPr>
-        <w:t>Simon argued that</w:t>
-      </w:r>
-      <w:r>
-        <w:rPr>
-          <w:rFonts w:ascii="Times New Roman" w:eastAsia="Calibri" w:hAnsi="Times New Roman" w:cs="Times New Roman"/>
-          <w:iCs/>
-          <w:sz w:val="24"/>
-          <w:szCs w:val="24"/>
-        </w:rPr>
-        <w:t xml:space="preserve"> two </w:t>
-      </w:r>
-      <w:r>
-        <w:rPr>
-          <w:rFonts w:ascii="Times New Roman" w:eastAsia="Calibri" w:hAnsi="Times New Roman" w:cs="Times New Roman"/>
-          <w:iCs/>
-          <w:sz w:val="24"/>
-          <w:szCs w:val="24"/>
-        </w:rPr>
-        <w:t xml:space="preserve">general </w:t>
-      </w:r>
-      <w:r>
-        <w:rPr>
-          <w:rFonts w:ascii="Times New Roman" w:eastAsia="Calibri" w:hAnsi="Times New Roman" w:cs="Times New Roman"/>
-          <w:iCs/>
-          <w:sz w:val="24"/>
-          <w:szCs w:val="24"/>
-        </w:rPr>
-        <w:t>kinds of decisions</w:t>
-      </w:r>
-      <w:r>
-        <w:rPr>
-          <w:rFonts w:ascii="Times New Roman" w:eastAsia="Calibri" w:hAnsi="Times New Roman" w:cs="Times New Roman"/>
-          <w:iCs/>
-          <w:sz w:val="24"/>
-          <w:szCs w:val="24"/>
-        </w:rPr>
-        <w:t xml:space="preserve"> </w:t>
-      </w:r>
-      <w:r>
-        <w:rPr>
-          <w:rFonts w:ascii="Times New Roman" w:eastAsia="Calibri" w:hAnsi="Times New Roman" w:cs="Times New Roman"/>
-          <w:iCs/>
-          <w:sz w:val="24"/>
-          <w:szCs w:val="24"/>
-        </w:rPr>
-        <w:t xml:space="preserve">are made in organizations </w:t>
-      </w:r>
-      <w:r>
-        <w:rPr>
-          <w:rFonts w:ascii="Times New Roman" w:eastAsia="Calibri" w:hAnsi="Times New Roman" w:cs="Times New Roman"/>
-          <w:iCs/>
-          <w:sz w:val="24"/>
-          <w:szCs w:val="24"/>
-        </w:rPr>
-        <w:t>(p. 4)</w:t>
-      </w:r>
-      <w:r>
-        <w:rPr>
-          <w:rFonts w:ascii="Times New Roman" w:eastAsia="Calibri" w:hAnsi="Times New Roman" w:cs="Times New Roman"/>
-          <w:iCs/>
-          <w:sz w:val="24"/>
-          <w:szCs w:val="24"/>
-        </w:rPr>
-        <w:t xml:space="preserve">.  Value judgements </w:t>
-      </w:r>
-      <w:r>
-        <w:rPr>
-          <w:rFonts w:ascii="Times New Roman" w:eastAsia="Calibri" w:hAnsi="Times New Roman" w:cs="Times New Roman"/>
-          <w:iCs/>
-          <w:sz w:val="24"/>
-          <w:szCs w:val="24"/>
-        </w:rPr>
-        <w:t>are decisions geared toward the selection of final goals for the organization.  Factual judgements are decisions involved in the implementation and achievement of final goals.</w:t>
-      </w:r>
-      <w:r>
-        <w:rPr>
-          <w:rFonts w:ascii="Times New Roman" w:eastAsia="Calibri" w:hAnsi="Times New Roman" w:cs="Times New Roman"/>
-          <w:iCs/>
-          <w:sz w:val="24"/>
-          <w:szCs w:val="24"/>
-        </w:rPr>
-        <w:t xml:space="preserve">  </w:t>
-      </w:r>
-      <w:r>
-        <w:rPr>
-          <w:rFonts w:ascii="Times New Roman" w:eastAsia="Calibri" w:hAnsi="Times New Roman" w:cs="Times New Roman"/>
-          <w:iCs/>
-          <w:sz w:val="24"/>
-          <w:szCs w:val="24"/>
-        </w:rPr>
-        <w:t>A</w:t>
-      </w:r>
-      <w:r>
-        <w:rPr>
-          <w:rFonts w:ascii="Times New Roman" w:eastAsia="Calibri" w:hAnsi="Times New Roman" w:cs="Times New Roman"/>
-          <w:iCs/>
-          <w:sz w:val="24"/>
-          <w:szCs w:val="24"/>
-        </w:rPr>
-        <w:t>ntecedent d</w:t>
-      </w:r>
-      <w:r>
-        <w:rPr>
-          <w:rFonts w:ascii="Times New Roman" w:eastAsia="Calibri" w:hAnsi="Times New Roman" w:cs="Times New Roman"/>
-          <w:iCs/>
-          <w:sz w:val="24"/>
-          <w:szCs w:val="24"/>
-        </w:rPr>
-        <w:t>ecisions are based on numerous facts</w:t>
-      </w:r>
-      <w:r>
-        <w:rPr>
-          <w:rFonts w:ascii="Times New Roman" w:eastAsia="Calibri" w:hAnsi="Times New Roman" w:cs="Times New Roman"/>
-          <w:iCs/>
-          <w:sz w:val="24"/>
-          <w:szCs w:val="24"/>
-        </w:rPr>
-        <w:t xml:space="preserve"> (verified and</w:t>
-      </w:r>
-      <w:r>
-        <w:rPr>
-          <w:rFonts w:ascii="Times New Roman" w:eastAsia="Calibri" w:hAnsi="Times New Roman" w:cs="Times New Roman"/>
-          <w:iCs/>
-          <w:sz w:val="24"/>
-          <w:szCs w:val="24"/>
-        </w:rPr>
-        <w:t xml:space="preserve"> presumed</w:t>
-      </w:r>
-      <w:r>
-        <w:rPr>
-          <w:rFonts w:ascii="Times New Roman" w:eastAsia="Calibri" w:hAnsi="Times New Roman" w:cs="Times New Roman"/>
-          <w:iCs/>
-          <w:sz w:val="24"/>
-          <w:szCs w:val="24"/>
-        </w:rPr>
-        <w:t>)</w:t>
-      </w:r>
-      <w:r>
-        <w:rPr>
-          <w:rFonts w:ascii="Times New Roman" w:eastAsia="Calibri" w:hAnsi="Times New Roman" w:cs="Times New Roman"/>
-          <w:iCs/>
-          <w:sz w:val="24"/>
-          <w:szCs w:val="24"/>
-        </w:rPr>
-        <w:t xml:space="preserve"> as well as values, conditions, and constraints, which </w:t>
-      </w:r>
-      <w:r>
-        <w:rPr>
-          <w:rFonts w:ascii="Times New Roman" w:eastAsia="Calibri" w:hAnsi="Times New Roman" w:cs="Times New Roman"/>
-          <w:iCs/>
-          <w:sz w:val="24"/>
-          <w:szCs w:val="24"/>
-        </w:rPr>
-        <w:t>as a collective</w:t>
-      </w:r>
-      <w:r>
-        <w:rPr>
-          <w:rFonts w:ascii="Times New Roman" w:eastAsia="Calibri" w:hAnsi="Times New Roman" w:cs="Times New Roman"/>
-          <w:iCs/>
-          <w:sz w:val="24"/>
-          <w:szCs w:val="24"/>
-        </w:rPr>
-        <w:t xml:space="preserve"> </w:t>
-      </w:r>
-      <w:r>
-        <w:rPr>
-          <w:rFonts w:ascii="Times New Roman" w:eastAsia="Calibri" w:hAnsi="Times New Roman" w:cs="Times New Roman"/>
-          <w:iCs/>
-          <w:sz w:val="24"/>
-          <w:szCs w:val="24"/>
-        </w:rPr>
-        <w:t>Simon called the premises of the final decision governing an action</w:t>
-      </w:r>
-      <w:r>
-        <w:rPr>
-          <w:rFonts w:ascii="Times New Roman" w:eastAsia="Calibri" w:hAnsi="Times New Roman" w:cs="Times New Roman"/>
-          <w:iCs/>
-          <w:sz w:val="24"/>
-          <w:szCs w:val="24"/>
-        </w:rPr>
-        <w:t xml:space="preserve"> – that is, the decision premises</w:t>
-      </w:r>
-      <w:r>
-        <w:rPr>
-          <w:rFonts w:ascii="Times New Roman" w:eastAsia="Calibri" w:hAnsi="Times New Roman" w:cs="Times New Roman"/>
-          <w:iCs/>
-          <w:sz w:val="24"/>
-          <w:szCs w:val="24"/>
-        </w:rPr>
-        <w:t xml:space="preserve"> (p. 23). </w:t>
-      </w:r>
-      <w:r>
-        <w:rPr>
-          <w:rFonts w:ascii="Times New Roman" w:eastAsia="Calibri" w:hAnsi="Times New Roman" w:cs="Times New Roman"/>
-          <w:iCs/>
-          <w:sz w:val="24"/>
-          <w:szCs w:val="24"/>
-        </w:rPr>
-        <w:t xml:space="preserve"> Simon </w:t>
-      </w:r>
-      <w:r>
-        <w:rPr>
-          <w:rFonts w:ascii="Times New Roman" w:eastAsia="Calibri" w:hAnsi="Times New Roman" w:cs="Times New Roman"/>
-          <w:iCs/>
-          <w:sz w:val="24"/>
-          <w:szCs w:val="24"/>
-        </w:rPr>
-        <w:t xml:space="preserve">conceived of </w:t>
-      </w:r>
-      <w:r>
-        <w:rPr>
-          <w:rFonts w:ascii="Times New Roman" w:eastAsia="Calibri" w:hAnsi="Times New Roman" w:cs="Times New Roman"/>
-          <w:iCs/>
-          <w:sz w:val="24"/>
-          <w:szCs w:val="24"/>
-        </w:rPr>
-        <w:t xml:space="preserve">organizational decision making as a “decision-fabricating process” that involved fact-finding, intuition, guessing, analysis, reasoning, design, and negotiation (p. 24).  In this production analogy, decision premises originate in </w:t>
-      </w:r>
-      <w:r>
-        <w:rPr>
-          <w:rFonts w:ascii="Times New Roman" w:eastAsia="Calibri" w:hAnsi="Times New Roman" w:cs="Times New Roman"/>
-          <w:iCs/>
-          <w:sz w:val="24"/>
-          <w:szCs w:val="24"/>
-        </w:rPr>
-        <w:t>various parts of</w:t>
-      </w:r>
-      <w:r>
-        <w:rPr>
-          <w:rFonts w:ascii="Times New Roman" w:eastAsia="Calibri" w:hAnsi="Times New Roman" w:cs="Times New Roman"/>
-          <w:iCs/>
-          <w:sz w:val="24"/>
-          <w:szCs w:val="24"/>
-        </w:rPr>
-        <w:t xml:space="preserve"> the organization and are assembled into a </w:t>
-      </w:r>
-      <w:r>
-        <w:rPr>
-          <w:rFonts w:ascii="Times New Roman" w:eastAsia="Calibri" w:hAnsi="Times New Roman" w:cs="Times New Roman"/>
-          <w:iCs/>
-          <w:sz w:val="24"/>
-          <w:szCs w:val="24"/>
-        </w:rPr>
-        <w:t xml:space="preserve">final </w:t>
-      </w:r>
-      <w:r>
-        <w:rPr>
-          <w:rFonts w:ascii="Times New Roman" w:eastAsia="Calibri" w:hAnsi="Times New Roman" w:cs="Times New Roman"/>
-          <w:iCs/>
-          <w:sz w:val="24"/>
-          <w:szCs w:val="24"/>
-        </w:rPr>
-        <w:t>decision.</w:t>
-      </w:r>
-      <w:r>
-        <w:rPr>
-          <w:rFonts w:ascii="Times New Roman" w:eastAsia="Calibri" w:hAnsi="Times New Roman" w:cs="Times New Roman"/>
-          <w:iCs/>
-          <w:sz w:val="24"/>
-          <w:szCs w:val="24"/>
-        </w:rPr>
-        <w:t xml:space="preserve">  </w:t>
-      </w:r>
-      <w:r>
-        <w:rPr>
-          <w:rFonts w:ascii="Times New Roman" w:eastAsia="Calibri" w:hAnsi="Times New Roman" w:cs="Times New Roman"/>
-          <w:iCs/>
-          <w:sz w:val="24"/>
-          <w:szCs w:val="24"/>
-        </w:rPr>
-        <w:t xml:space="preserve">Vertical decision making refers to the division of decision making responsibilities between operative and supervisory personnel within the organization (p. 23).  </w:t>
+        <w:t xml:space="preserve">personnel within the organization (p. 23).  </w:t>
       </w:r>
       <w:r>
         <w:rPr>
@@ -2255,7 +2829,6 @@
   <w:style w:type="character" w:default="1" w:styleId="DefaultParagraphFont">
     <w:name w:val="Default Paragraph Font"/>
     <w:uiPriority w:val="1"/>
-    <w:semiHidden/>
     <w:unhideWhenUsed/>
   </w:style>
   <w:style w:type="table" w:default="1" w:styleId="TableNormal">
@@ -2635,7 +3208,7 @@
 </file>
 
 <file path=customXml/itemProps1.xml><?xml version="1.0" encoding="utf-8"?>
-<ds:datastoreItem xmlns:ds="http://schemas.openxmlformats.org/officeDocument/2006/customXml" ds:itemID="{97682B6B-35E2-4D89-B85A-369EC5BF1188}">
+<ds:datastoreItem xmlns:ds="http://schemas.openxmlformats.org/officeDocument/2006/customXml" ds:itemID="{8A2E5C63-CB6F-415D-8558-763048114DFC}">
   <ds:schemaRefs>
     <ds:schemaRef ds:uri="http://schemas.openxmlformats.org/officeDocument/2006/bibliography"/>
   </ds:schemaRefs>

</xml_diff>

<commit_message>
Add Luhmann (2018) to annotated bibliography
</commit_message>
<xml_diff>
--- a/Docs/PSP6980_2020_Fall_Townes_LiteratureReview_Bibliography_Annotated_v00.docx
+++ b/Docs/PSP6980_2020_Fall_Townes_LiteratureReview_Bibliography_Annotated_v00.docx
@@ -12,6 +12,8 @@
           <w:szCs w:val="24"/>
         </w:rPr>
       </w:pPr>
+      <w:bookmarkStart w:id="0" w:name="_GoBack"/>
+      <w:bookmarkEnd w:id="0"/>
     </w:p>
     <w:p>
       <w:pPr>
@@ -898,12 +900,12 @@
           <w:szCs w:val="24"/>
         </w:rPr>
       </w:pPr>
-      <w:bookmarkStart w:id="0" w:name="BookBarriers1992"/>
-      <w:bookmarkStart w:id="1" w:name="PaperArshadi2008"/>
-      <w:bookmarkStart w:id="2" w:name="PaperAnatan2015"/>
-      <w:bookmarkEnd w:id="0"/>
+      <w:bookmarkStart w:id="1" w:name="BookBarriers1992"/>
+      <w:bookmarkStart w:id="2" w:name="PaperArshadi2008"/>
+      <w:bookmarkStart w:id="3" w:name="PaperAnatan2015"/>
       <w:bookmarkEnd w:id="1"/>
       <w:bookmarkEnd w:id="2"/>
+      <w:bookmarkEnd w:id="3"/>
       <w:r>
         <w:rPr>
           <w:rFonts w:ascii="Times New Roman" w:eastAsia="Calibri" w:hAnsi="Times New Roman" w:cs="Times New Roman"/>
@@ -954,18 +956,7 @@
           <w:sz w:val="24"/>
           <w:szCs w:val="24"/>
         </w:rPr>
-        <w:t>Fisher details</w:t>
-      </w:r>
-      <w:bookmarkStart w:id="3" w:name="_GoBack"/>
-      <w:bookmarkEnd w:id="3"/>
-      <w:r>
-        <w:rPr>
-          <w:rFonts w:ascii="Times New Roman" w:eastAsia="Calibri" w:hAnsi="Times New Roman" w:cs="Times New Roman"/>
-          <w:iCs/>
-          <w:sz w:val="24"/>
-          <w:szCs w:val="24"/>
-        </w:rPr>
-        <w:t xml:space="preserve"> a method for understanding and evaluating natural language arguments that one might encounter in written texts and during academic study.  Fisher explains how to identify and extract the elements of the argument and how to evaluate the soundness of the argument.  The framework that Simon (1997) offers for understanding the decision-making process bears</w:t>
+        <w:t>Fisher details a method for understanding and evaluating natural language arguments that one might encounter in written texts and during academic study.  Fisher explains how to identify and extract the elements of the argument and how to evaluate the soundness of the argument.  The framework that Simon (1997) offers for understanding the decision-making process bears</w:t>
       </w:r>
       <w:r>
         <w:rPr>
@@ -1560,23 +1551,25 @@
           <w:szCs w:val="24"/>
         </w:rPr>
       </w:pPr>
-      <w:r>
-        <w:rPr>
-          <w:rFonts w:ascii="Times New Roman" w:eastAsia="Calibri" w:hAnsi="Times New Roman" w:cs="Times New Roman"/>
-          <w:iCs/>
-          <w:sz w:val="24"/>
-          <w:szCs w:val="24"/>
-        </w:rPr>
-        <w:t>Simon, H. A. (1997</w:t>
-      </w:r>
-      <w:r>
-        <w:rPr>
-          <w:rFonts w:ascii="Times New Roman" w:eastAsia="Calibri" w:hAnsi="Times New Roman" w:cs="Times New Roman"/>
-          <w:iCs/>
-          <w:sz w:val="24"/>
-          <w:szCs w:val="24"/>
-        </w:rPr>
-        <w:t xml:space="preserve">). </w:t>
+      <w:proofErr w:type="spellStart"/>
+      <w:r>
+        <w:rPr>
+          <w:rFonts w:ascii="Times New Roman" w:eastAsia="Calibri" w:hAnsi="Times New Roman" w:cs="Times New Roman"/>
+          <w:iCs/>
+          <w:sz w:val="24"/>
+          <w:szCs w:val="24"/>
+        </w:rPr>
+        <w:t>Luhmann</w:t>
+      </w:r>
+      <w:proofErr w:type="spellEnd"/>
+      <w:r>
+        <w:rPr>
+          <w:rFonts w:ascii="Times New Roman" w:eastAsia="Calibri" w:hAnsi="Times New Roman" w:cs="Times New Roman"/>
+          <w:iCs/>
+          <w:sz w:val="24"/>
+          <w:szCs w:val="24"/>
+        </w:rPr>
+        <w:t xml:space="preserve">, N. (2018). </w:t>
       </w:r>
       <w:r>
         <w:rPr>
@@ -1586,16 +1579,34 @@
           <w:sz w:val="24"/>
           <w:szCs w:val="24"/>
         </w:rPr>
-        <w:t>Administrative behavior: A study of decision-making processes in administrative organizations</w:t>
-      </w:r>
-      <w:r>
-        <w:rPr>
-          <w:rFonts w:ascii="Times New Roman" w:eastAsia="Calibri" w:hAnsi="Times New Roman" w:cs="Times New Roman"/>
-          <w:iCs/>
-          <w:sz w:val="24"/>
-          <w:szCs w:val="24"/>
-        </w:rPr>
-        <w:t xml:space="preserve"> (4th </w:t>
+        <w:t>Organization and decision</w:t>
+      </w:r>
+      <w:r>
+        <w:rPr>
+          <w:rFonts w:ascii="Times New Roman" w:eastAsia="Calibri" w:hAnsi="Times New Roman" w:cs="Times New Roman"/>
+          <w:iCs/>
+          <w:sz w:val="24"/>
+          <w:szCs w:val="24"/>
+        </w:rPr>
+        <w:t xml:space="preserve"> (R. Barrett, Trans.</w:t>
+      </w:r>
+      <w:r>
+        <w:rPr>
+          <w:rFonts w:ascii="Times New Roman" w:eastAsia="Calibri" w:hAnsi="Times New Roman" w:cs="Times New Roman"/>
+          <w:iCs/>
+          <w:sz w:val="24"/>
+          <w:szCs w:val="24"/>
+        </w:rPr>
+        <w:t>;</w:t>
+      </w:r>
+      <w:r>
+        <w:rPr>
+          <w:rFonts w:ascii="Times New Roman" w:eastAsia="Calibri" w:hAnsi="Times New Roman" w:cs="Times New Roman"/>
+          <w:iCs/>
+          <w:sz w:val="24"/>
+          <w:szCs w:val="24"/>
+        </w:rPr>
+        <w:t xml:space="preserve"> D. </w:t>
       </w:r>
       <w:proofErr w:type="spellStart"/>
       <w:r>
@@ -1605,7 +1616,7 @@
           <w:sz w:val="24"/>
           <w:szCs w:val="24"/>
         </w:rPr>
-        <w:t>ed</w:t>
+        <w:t>Baecker</w:t>
       </w:r>
       <w:proofErr w:type="spellEnd"/>
       <w:r>
@@ -1615,25 +1626,16 @@
           <w:sz w:val="24"/>
           <w:szCs w:val="24"/>
         </w:rPr>
-        <w:t>)</w:t>
-      </w:r>
-      <w:r>
-        <w:rPr>
-          <w:rFonts w:ascii="Times New Roman" w:eastAsia="Calibri" w:hAnsi="Times New Roman" w:cs="Times New Roman"/>
-          <w:iCs/>
-          <w:sz w:val="24"/>
-          <w:szCs w:val="24"/>
-        </w:rPr>
-        <w:t>.</w:t>
-      </w:r>
-      <w:r>
-        <w:rPr>
-          <w:rFonts w:ascii="Times New Roman" w:eastAsia="Calibri" w:hAnsi="Times New Roman" w:cs="Times New Roman"/>
-          <w:iCs/>
-          <w:sz w:val="24"/>
-          <w:szCs w:val="24"/>
-        </w:rPr>
-        <w:t xml:space="preserve"> New York, NY: The Free Press.</w:t>
+        <w:t>,</w:t>
+      </w:r>
+      <w:r>
+        <w:rPr>
+          <w:rFonts w:ascii="Times New Roman" w:eastAsia="Calibri" w:hAnsi="Times New Roman" w:cs="Times New Roman"/>
+          <w:iCs/>
+          <w:sz w:val="24"/>
+          <w:szCs w:val="24"/>
+        </w:rPr>
+        <w:t xml:space="preserve"> Ed.). Cambridge, United Kingdom: Cambridge University Press.</w:t>
       </w:r>
     </w:p>
     <w:p>
@@ -1657,6 +1659,501 @@
           <w:sz w:val="24"/>
           <w:szCs w:val="24"/>
         </w:rPr>
+        <w:t xml:space="preserve">Based on the premise that organizations are </w:t>
+      </w:r>
+      <w:r>
+        <w:rPr>
+          <w:rFonts w:ascii="Times New Roman" w:eastAsia="Calibri" w:hAnsi="Times New Roman" w:cs="Times New Roman"/>
+          <w:iCs/>
+          <w:sz w:val="24"/>
+          <w:szCs w:val="24"/>
+        </w:rPr>
+        <w:t xml:space="preserve">a </w:t>
+      </w:r>
+      <w:r>
+        <w:rPr>
+          <w:rFonts w:ascii="Times New Roman" w:eastAsia="Calibri" w:hAnsi="Times New Roman" w:cs="Times New Roman"/>
+          <w:iCs/>
+          <w:sz w:val="24"/>
+          <w:szCs w:val="24"/>
+        </w:rPr>
+        <w:t>significant</w:t>
+      </w:r>
+      <w:r>
+        <w:rPr>
+          <w:rFonts w:ascii="Times New Roman" w:eastAsia="Calibri" w:hAnsi="Times New Roman" w:cs="Times New Roman"/>
+          <w:iCs/>
+          <w:sz w:val="24"/>
+          <w:szCs w:val="24"/>
+        </w:rPr>
+        <w:t xml:space="preserve"> and necessary part of </w:t>
+      </w:r>
+      <w:r>
+        <w:rPr>
+          <w:rFonts w:ascii="Times New Roman" w:eastAsia="Calibri" w:hAnsi="Times New Roman" w:cs="Times New Roman"/>
+          <w:iCs/>
+          <w:sz w:val="24"/>
+          <w:szCs w:val="24"/>
+        </w:rPr>
+        <w:t>modern society, this book attempts to explain the “intrinsic logic” of organizations</w:t>
+      </w:r>
+      <w:r>
+        <w:rPr>
+          <w:rFonts w:ascii="Times New Roman" w:eastAsia="Calibri" w:hAnsi="Times New Roman" w:cs="Times New Roman"/>
+          <w:iCs/>
+          <w:sz w:val="24"/>
+          <w:szCs w:val="24"/>
+        </w:rPr>
+        <w:t>, which it conceives</w:t>
+      </w:r>
+      <w:r>
+        <w:rPr>
+          <w:rFonts w:ascii="Times New Roman" w:eastAsia="Calibri" w:hAnsi="Times New Roman" w:cs="Times New Roman"/>
+          <w:iCs/>
+          <w:sz w:val="24"/>
+          <w:szCs w:val="24"/>
+        </w:rPr>
+        <w:t xml:space="preserve"> as processes.  This effort is made with the idea that a better understanding of how organizations function will produce more pragmatic public </w:t>
+      </w:r>
+      <w:r>
+        <w:rPr>
+          <w:rFonts w:ascii="Times New Roman" w:eastAsia="Calibri" w:hAnsi="Times New Roman" w:cs="Times New Roman"/>
+          <w:iCs/>
+          <w:sz w:val="24"/>
+          <w:szCs w:val="24"/>
+        </w:rPr>
+        <w:lastRenderedPageBreak/>
+        <w:t>policy</w:t>
+      </w:r>
+      <w:r>
+        <w:rPr>
+          <w:rFonts w:ascii="Times New Roman" w:eastAsia="Calibri" w:hAnsi="Times New Roman" w:cs="Times New Roman"/>
+          <w:iCs/>
+          <w:sz w:val="24"/>
+          <w:szCs w:val="24"/>
+        </w:rPr>
+        <w:t>.  Moreover, it is</w:t>
+      </w:r>
+      <w:r>
+        <w:rPr>
+          <w:rFonts w:ascii="Times New Roman" w:eastAsia="Calibri" w:hAnsi="Times New Roman" w:cs="Times New Roman"/>
+          <w:iCs/>
+          <w:sz w:val="24"/>
+          <w:szCs w:val="24"/>
+        </w:rPr>
+        <w:t xml:space="preserve"> guided by the notion that </w:t>
+      </w:r>
+      <w:r>
+        <w:rPr>
+          <w:rFonts w:ascii="Times New Roman" w:eastAsia="Calibri" w:hAnsi="Times New Roman" w:cs="Times New Roman"/>
+          <w:iCs/>
+          <w:sz w:val="24"/>
+          <w:szCs w:val="24"/>
+        </w:rPr>
+        <w:t xml:space="preserve">scholarly research into the essence of organizations has become unproductive.  </w:t>
+      </w:r>
+      <w:proofErr w:type="spellStart"/>
+      <w:r>
+        <w:rPr>
+          <w:rFonts w:ascii="Times New Roman" w:eastAsia="Calibri" w:hAnsi="Times New Roman" w:cs="Times New Roman"/>
+          <w:iCs/>
+          <w:sz w:val="24"/>
+          <w:szCs w:val="24"/>
+        </w:rPr>
+        <w:t>Luhmann</w:t>
+      </w:r>
+      <w:proofErr w:type="spellEnd"/>
+      <w:r>
+        <w:rPr>
+          <w:rFonts w:ascii="Times New Roman" w:eastAsia="Calibri" w:hAnsi="Times New Roman" w:cs="Times New Roman"/>
+          <w:iCs/>
+          <w:sz w:val="24"/>
+          <w:szCs w:val="24"/>
+        </w:rPr>
+        <w:t xml:space="preserve"> conceives of organizations as self-reproducing, self-maintaining, closed systems.  </w:t>
+      </w:r>
+      <w:r>
+        <w:rPr>
+          <w:rFonts w:ascii="Times New Roman" w:eastAsia="Calibri" w:hAnsi="Times New Roman" w:cs="Times New Roman"/>
+          <w:iCs/>
+          <w:sz w:val="24"/>
+          <w:szCs w:val="24"/>
+        </w:rPr>
+        <w:t xml:space="preserve">While this may sound postmodern in its approach, </w:t>
+      </w:r>
+      <w:proofErr w:type="spellStart"/>
+      <w:r>
+        <w:rPr>
+          <w:rFonts w:ascii="Times New Roman" w:eastAsia="Calibri" w:hAnsi="Times New Roman" w:cs="Times New Roman"/>
+          <w:iCs/>
+          <w:sz w:val="24"/>
+          <w:szCs w:val="24"/>
+        </w:rPr>
+        <w:t>Luhmann</w:t>
+      </w:r>
+      <w:proofErr w:type="spellEnd"/>
+      <w:r>
+        <w:rPr>
+          <w:rFonts w:ascii="Times New Roman" w:eastAsia="Calibri" w:hAnsi="Times New Roman" w:cs="Times New Roman"/>
+          <w:iCs/>
+          <w:sz w:val="24"/>
+          <w:szCs w:val="24"/>
+        </w:rPr>
+        <w:t xml:space="preserve"> still seems to conceptualize the organization as a life-like entity.  </w:t>
+      </w:r>
+      <w:r>
+        <w:rPr>
+          <w:rFonts w:ascii="Times New Roman" w:eastAsia="Calibri" w:hAnsi="Times New Roman" w:cs="Times New Roman"/>
+          <w:iCs/>
+          <w:sz w:val="24"/>
+          <w:szCs w:val="24"/>
+        </w:rPr>
+        <w:t>His theory seems to focus on explaining how organizations determine what they can and should do given their relationship with their environments.</w:t>
+      </w:r>
+      <w:r>
+        <w:rPr>
+          <w:rFonts w:ascii="Times New Roman" w:eastAsia="Calibri" w:hAnsi="Times New Roman" w:cs="Times New Roman"/>
+          <w:iCs/>
+          <w:sz w:val="24"/>
+          <w:szCs w:val="24"/>
+        </w:rPr>
+        <w:t xml:space="preserve">  </w:t>
+      </w:r>
+      <w:proofErr w:type="spellStart"/>
+      <w:r>
+        <w:rPr>
+          <w:rFonts w:ascii="Times New Roman" w:eastAsia="Calibri" w:hAnsi="Times New Roman" w:cs="Times New Roman"/>
+          <w:iCs/>
+          <w:sz w:val="24"/>
+          <w:szCs w:val="24"/>
+        </w:rPr>
+        <w:t>Luhmann’s</w:t>
+      </w:r>
+      <w:proofErr w:type="spellEnd"/>
+      <w:r>
+        <w:rPr>
+          <w:rFonts w:ascii="Times New Roman" w:eastAsia="Calibri" w:hAnsi="Times New Roman" w:cs="Times New Roman"/>
+          <w:iCs/>
+          <w:sz w:val="24"/>
+          <w:szCs w:val="24"/>
+        </w:rPr>
+        <w:t xml:space="preserve"> approach to the topic seems unnecessarily difficult to understand</w:t>
+      </w:r>
+      <w:r>
+        <w:rPr>
+          <w:rFonts w:ascii="Times New Roman" w:eastAsia="Calibri" w:hAnsi="Times New Roman" w:cs="Times New Roman"/>
+          <w:iCs/>
+          <w:sz w:val="24"/>
+          <w:szCs w:val="24"/>
+        </w:rPr>
+        <w:t xml:space="preserve">.  This </w:t>
+      </w:r>
+      <w:proofErr w:type="gramStart"/>
+      <w:r>
+        <w:rPr>
+          <w:rFonts w:ascii="Times New Roman" w:eastAsia="Calibri" w:hAnsi="Times New Roman" w:cs="Times New Roman"/>
+          <w:iCs/>
+          <w:sz w:val="24"/>
+          <w:szCs w:val="24"/>
+        </w:rPr>
+        <w:t>in itself</w:t>
+      </w:r>
+      <w:r>
+        <w:rPr>
+          <w:rFonts w:ascii="Times New Roman" w:eastAsia="Calibri" w:hAnsi="Times New Roman" w:cs="Times New Roman"/>
+          <w:iCs/>
+          <w:sz w:val="24"/>
+          <w:szCs w:val="24"/>
+        </w:rPr>
+        <w:t xml:space="preserve"> may</w:t>
+      </w:r>
+      <w:proofErr w:type="gramEnd"/>
+      <w:r>
+        <w:rPr>
+          <w:rFonts w:ascii="Times New Roman" w:eastAsia="Calibri" w:hAnsi="Times New Roman" w:cs="Times New Roman"/>
+          <w:iCs/>
+          <w:sz w:val="24"/>
+          <w:szCs w:val="24"/>
+        </w:rPr>
+        <w:t xml:space="preserve"> be grounds to </w:t>
+      </w:r>
+      <w:r>
+        <w:rPr>
+          <w:rFonts w:ascii="Times New Roman" w:eastAsia="Calibri" w:hAnsi="Times New Roman" w:cs="Times New Roman"/>
+          <w:iCs/>
+          <w:sz w:val="24"/>
+          <w:szCs w:val="24"/>
+        </w:rPr>
+        <w:t xml:space="preserve">dismiss </w:t>
+      </w:r>
+      <w:proofErr w:type="spellStart"/>
+      <w:r>
+        <w:rPr>
+          <w:rFonts w:ascii="Times New Roman" w:eastAsia="Calibri" w:hAnsi="Times New Roman" w:cs="Times New Roman"/>
+          <w:iCs/>
+          <w:sz w:val="24"/>
+          <w:szCs w:val="24"/>
+        </w:rPr>
+        <w:t>Luhmann’s</w:t>
+      </w:r>
+      <w:proofErr w:type="spellEnd"/>
+      <w:r>
+        <w:rPr>
+          <w:rFonts w:ascii="Times New Roman" w:eastAsia="Calibri" w:hAnsi="Times New Roman" w:cs="Times New Roman"/>
+          <w:iCs/>
+          <w:sz w:val="24"/>
+          <w:szCs w:val="24"/>
+        </w:rPr>
+        <w:t xml:space="preserve"> framework</w:t>
+      </w:r>
+      <w:r>
+        <w:rPr>
+          <w:rFonts w:ascii="Times New Roman" w:eastAsia="Calibri" w:hAnsi="Times New Roman" w:cs="Times New Roman"/>
+          <w:iCs/>
+          <w:sz w:val="24"/>
+          <w:szCs w:val="24"/>
+        </w:rPr>
+        <w:t xml:space="preserve">.  </w:t>
+      </w:r>
+      <w:r>
+        <w:rPr>
+          <w:rFonts w:ascii="Times New Roman" w:eastAsia="Calibri" w:hAnsi="Times New Roman" w:cs="Times New Roman"/>
+          <w:iCs/>
+          <w:sz w:val="24"/>
+          <w:szCs w:val="24"/>
+        </w:rPr>
+        <w:t>He appears to criticize</w:t>
+      </w:r>
+      <w:r>
+        <w:rPr>
+          <w:rFonts w:ascii="Times New Roman" w:eastAsia="Calibri" w:hAnsi="Times New Roman" w:cs="Times New Roman"/>
+          <w:iCs/>
+          <w:sz w:val="24"/>
+          <w:szCs w:val="24"/>
+        </w:rPr>
+        <w:t xml:space="preserve"> contemporary efforts to understand the organization as having supplanted the question of how organizations can avoid dehumanizing people with h</w:t>
+      </w:r>
+      <w:r>
+        <w:rPr>
+          <w:rFonts w:ascii="Times New Roman" w:eastAsia="Calibri" w:hAnsi="Times New Roman" w:cs="Times New Roman"/>
+          <w:iCs/>
+          <w:sz w:val="24"/>
+          <w:szCs w:val="24"/>
+        </w:rPr>
+        <w:t>ow organizations can best achieve</w:t>
+      </w:r>
+      <w:r>
+        <w:rPr>
+          <w:rFonts w:ascii="Times New Roman" w:eastAsia="Calibri" w:hAnsi="Times New Roman" w:cs="Times New Roman"/>
+          <w:iCs/>
+          <w:sz w:val="24"/>
+          <w:szCs w:val="24"/>
+        </w:rPr>
+        <w:t xml:space="preserve"> their aims</w:t>
+      </w:r>
+      <w:r>
+        <w:rPr>
+          <w:rFonts w:ascii="Times New Roman" w:eastAsia="Calibri" w:hAnsi="Times New Roman" w:cs="Times New Roman"/>
+          <w:iCs/>
+          <w:sz w:val="24"/>
+          <w:szCs w:val="24"/>
+        </w:rPr>
+        <w:t xml:space="preserve">.  However, the theory </w:t>
+      </w:r>
+      <w:proofErr w:type="spellStart"/>
+      <w:r>
+        <w:rPr>
+          <w:rFonts w:ascii="Times New Roman" w:eastAsia="Calibri" w:hAnsi="Times New Roman" w:cs="Times New Roman"/>
+          <w:iCs/>
+          <w:sz w:val="24"/>
+          <w:szCs w:val="24"/>
+        </w:rPr>
+        <w:t>Luhmann</w:t>
+      </w:r>
+      <w:proofErr w:type="spellEnd"/>
+      <w:r>
+        <w:rPr>
+          <w:rFonts w:ascii="Times New Roman" w:eastAsia="Calibri" w:hAnsi="Times New Roman" w:cs="Times New Roman"/>
+          <w:iCs/>
+          <w:sz w:val="24"/>
+          <w:szCs w:val="24"/>
+        </w:rPr>
+        <w:t xml:space="preserve"> offers seems to overlook the human aspect of organizations altogether.  </w:t>
+      </w:r>
+      <w:r>
+        <w:rPr>
+          <w:rFonts w:ascii="Times New Roman" w:eastAsia="Calibri" w:hAnsi="Times New Roman" w:cs="Times New Roman"/>
+          <w:iCs/>
+          <w:sz w:val="24"/>
+          <w:szCs w:val="24"/>
+        </w:rPr>
+        <w:t xml:space="preserve">This leads me to conclude that </w:t>
+      </w:r>
+      <w:proofErr w:type="spellStart"/>
+      <w:r>
+        <w:rPr>
+          <w:rFonts w:ascii="Times New Roman" w:eastAsia="Calibri" w:hAnsi="Times New Roman" w:cs="Times New Roman"/>
+          <w:iCs/>
+          <w:sz w:val="24"/>
+          <w:szCs w:val="24"/>
+        </w:rPr>
+        <w:t>Luhmann’s</w:t>
+      </w:r>
+      <w:proofErr w:type="spellEnd"/>
+      <w:r>
+        <w:rPr>
+          <w:rFonts w:ascii="Times New Roman" w:eastAsia="Calibri" w:hAnsi="Times New Roman" w:cs="Times New Roman"/>
+          <w:iCs/>
+          <w:sz w:val="24"/>
+          <w:szCs w:val="24"/>
+        </w:rPr>
+        <w:t xml:space="preserve"> </w:t>
+      </w:r>
+      <w:r>
+        <w:rPr>
+          <w:rFonts w:ascii="Times New Roman" w:eastAsia="Calibri" w:hAnsi="Times New Roman" w:cs="Times New Roman"/>
+          <w:iCs/>
+          <w:sz w:val="24"/>
+          <w:szCs w:val="24"/>
+        </w:rPr>
+        <w:t xml:space="preserve">approach to organizations </w:t>
+      </w:r>
+      <w:r>
+        <w:rPr>
+          <w:rFonts w:ascii="Times New Roman" w:eastAsia="Calibri" w:hAnsi="Times New Roman" w:cs="Times New Roman"/>
+          <w:iCs/>
+          <w:sz w:val="24"/>
+          <w:szCs w:val="24"/>
+        </w:rPr>
+        <w:t xml:space="preserve">is not suitable to help examine the research questions </w:t>
+      </w:r>
+      <w:r>
+        <w:rPr>
+          <w:rFonts w:ascii="Times New Roman" w:eastAsia="Calibri" w:hAnsi="Times New Roman" w:cs="Times New Roman"/>
+          <w:iCs/>
+          <w:sz w:val="24"/>
+          <w:szCs w:val="24"/>
+        </w:rPr>
+        <w:t xml:space="preserve">put forward </w:t>
+      </w:r>
+      <w:r>
+        <w:rPr>
+          <w:rFonts w:ascii="Times New Roman" w:eastAsia="Calibri" w:hAnsi="Times New Roman" w:cs="Times New Roman"/>
+          <w:iCs/>
+          <w:sz w:val="24"/>
+          <w:szCs w:val="24"/>
+        </w:rPr>
+        <w:t>in the proposed dissertation study.</w:t>
+      </w:r>
+    </w:p>
+    <w:p>
+      <w:pPr>
+        <w:spacing w:line="480" w:lineRule="auto"/>
+        <w:ind w:left="720" w:hanging="720"/>
+        <w:rPr>
+          <w:rFonts w:ascii="Times New Roman" w:eastAsia="Calibri" w:hAnsi="Times New Roman" w:cs="Times New Roman"/>
+          <w:iCs/>
+          <w:sz w:val="24"/>
+          <w:szCs w:val="24"/>
+        </w:rPr>
+      </w:pPr>
+      <w:r>
+        <w:rPr>
+          <w:rFonts w:ascii="Times New Roman" w:eastAsia="Calibri" w:hAnsi="Times New Roman" w:cs="Times New Roman"/>
+          <w:iCs/>
+          <w:sz w:val="24"/>
+          <w:szCs w:val="24"/>
+        </w:rPr>
+        <w:t>Simon, H. A. (1997</w:t>
+      </w:r>
+      <w:r>
+        <w:rPr>
+          <w:rFonts w:ascii="Times New Roman" w:eastAsia="Calibri" w:hAnsi="Times New Roman" w:cs="Times New Roman"/>
+          <w:iCs/>
+          <w:sz w:val="24"/>
+          <w:szCs w:val="24"/>
+        </w:rPr>
+        <w:t xml:space="preserve">). </w:t>
+      </w:r>
+      <w:r>
+        <w:rPr>
+          <w:rFonts w:ascii="Times New Roman" w:eastAsia="Calibri" w:hAnsi="Times New Roman" w:cs="Times New Roman"/>
+          <w:i/>
+          <w:iCs/>
+          <w:sz w:val="24"/>
+          <w:szCs w:val="24"/>
+        </w:rPr>
+        <w:t>Administrative behavior: A study of decision-making processes in administrative organizations</w:t>
+      </w:r>
+      <w:r>
+        <w:rPr>
+          <w:rFonts w:ascii="Times New Roman" w:eastAsia="Calibri" w:hAnsi="Times New Roman" w:cs="Times New Roman"/>
+          <w:iCs/>
+          <w:sz w:val="24"/>
+          <w:szCs w:val="24"/>
+        </w:rPr>
+        <w:t xml:space="preserve"> (4th </w:t>
+      </w:r>
+      <w:proofErr w:type="spellStart"/>
+      <w:r>
+        <w:rPr>
+          <w:rFonts w:ascii="Times New Roman" w:eastAsia="Calibri" w:hAnsi="Times New Roman" w:cs="Times New Roman"/>
+          <w:iCs/>
+          <w:sz w:val="24"/>
+          <w:szCs w:val="24"/>
+        </w:rPr>
+        <w:t>ed</w:t>
+      </w:r>
+      <w:proofErr w:type="spellEnd"/>
+      <w:r>
+        <w:rPr>
+          <w:rFonts w:ascii="Times New Roman" w:eastAsia="Calibri" w:hAnsi="Times New Roman" w:cs="Times New Roman"/>
+          <w:iCs/>
+          <w:sz w:val="24"/>
+          <w:szCs w:val="24"/>
+        </w:rPr>
+        <w:t>)</w:t>
+      </w:r>
+      <w:r>
+        <w:rPr>
+          <w:rFonts w:ascii="Times New Roman" w:eastAsia="Calibri" w:hAnsi="Times New Roman" w:cs="Times New Roman"/>
+          <w:iCs/>
+          <w:sz w:val="24"/>
+          <w:szCs w:val="24"/>
+        </w:rPr>
+        <w:t>.</w:t>
+      </w:r>
+      <w:r>
+        <w:rPr>
+          <w:rFonts w:ascii="Times New Roman" w:eastAsia="Calibri" w:hAnsi="Times New Roman" w:cs="Times New Roman"/>
+          <w:iCs/>
+          <w:sz w:val="24"/>
+          <w:szCs w:val="24"/>
+        </w:rPr>
+        <w:t xml:space="preserve"> New York, NY: The Free Press.</w:t>
+      </w:r>
+    </w:p>
+    <w:p>
+      <w:pPr>
+        <w:tabs>
+          <w:tab w:val="left" w:pos="1080"/>
+        </w:tabs>
+        <w:spacing w:line="480" w:lineRule="auto"/>
+        <w:ind w:left="1080"/>
+        <w:rPr>
+          <w:rFonts w:ascii="Times New Roman" w:eastAsia="Calibri" w:hAnsi="Times New Roman" w:cs="Times New Roman"/>
+          <w:iCs/>
+          <w:sz w:val="24"/>
+          <w:szCs w:val="24"/>
+        </w:rPr>
+      </w:pPr>
+      <w:r>
+        <w:rPr>
+          <w:rFonts w:ascii="Times New Roman" w:eastAsia="Calibri" w:hAnsi="Times New Roman" w:cs="Times New Roman"/>
+          <w:iCs/>
+          <w:sz w:val="24"/>
+          <w:szCs w:val="24"/>
+        </w:rPr>
         <w:t>This source provides a useful scaffold for structuring a study of the role of development stage in university technology transfer.  It</w:t>
       </w:r>
       <w:r>
@@ -1693,7 +2190,52 @@
           <w:sz w:val="24"/>
           <w:szCs w:val="24"/>
         </w:rPr>
-        <w:t xml:space="preserve">Chapters 4, 6, 8, and 10 focus on the sociology of administration – what one might call descriptive </w:t>
+        <w:t xml:space="preserve">Chapters 4, 6, 8, and 10 focus on the sociology of administration – what one might call descriptive administration theory.  Chapters 3, 9, and 11 emphasize what Simon calls the practical science of administration – what might be apply </w:t>
+      </w:r>
+      <w:r>
+        <w:rPr>
+          <w:rFonts w:ascii="Times New Roman" w:eastAsia="Calibri" w:hAnsi="Times New Roman" w:cs="Times New Roman"/>
+          <w:iCs/>
+          <w:sz w:val="24"/>
+          <w:szCs w:val="24"/>
+        </w:rPr>
+        <w:t>labeled as normative administration theory</w:t>
+      </w:r>
+      <w:r>
+        <w:rPr>
+          <w:rFonts w:ascii="Times New Roman" w:eastAsia="Calibri" w:hAnsi="Times New Roman" w:cs="Times New Roman"/>
+          <w:iCs/>
+          <w:sz w:val="24"/>
+          <w:szCs w:val="24"/>
+        </w:rPr>
+        <w:t xml:space="preserve"> (pp. 356-360)</w:t>
+      </w:r>
+      <w:r>
+        <w:rPr>
+          <w:rFonts w:ascii="Times New Roman" w:eastAsia="Calibri" w:hAnsi="Times New Roman" w:cs="Times New Roman"/>
+          <w:iCs/>
+          <w:sz w:val="24"/>
+          <w:szCs w:val="24"/>
+        </w:rPr>
+        <w:t xml:space="preserve">.  </w:t>
+      </w:r>
+      <w:r>
+        <w:rPr>
+          <w:rFonts w:ascii="Times New Roman" w:eastAsia="Calibri" w:hAnsi="Times New Roman" w:cs="Times New Roman"/>
+          <w:iCs/>
+          <w:sz w:val="24"/>
+          <w:szCs w:val="24"/>
+        </w:rPr>
+        <w:t>Simon argued that</w:t>
+      </w:r>
+      <w:r>
+        <w:rPr>
+          <w:rFonts w:ascii="Times New Roman" w:eastAsia="Calibri" w:hAnsi="Times New Roman" w:cs="Times New Roman"/>
+          <w:iCs/>
+          <w:sz w:val="24"/>
+          <w:szCs w:val="24"/>
+        </w:rPr>
+        <w:t xml:space="preserve"> decision making is the </w:t>
       </w:r>
       <w:r>
         <w:rPr>
@@ -1703,25 +2245,151 @@
           <w:szCs w:val="24"/>
         </w:rPr>
         <w:lastRenderedPageBreak/>
-        <w:t xml:space="preserve">administration theory.  Chapters 3, 9, and 11 emphasize what Simon calls the practical science of administration – what might be apply </w:t>
-      </w:r>
-      <w:r>
-        <w:rPr>
-          <w:rFonts w:ascii="Times New Roman" w:eastAsia="Calibri" w:hAnsi="Times New Roman" w:cs="Times New Roman"/>
-          <w:iCs/>
-          <w:sz w:val="24"/>
-          <w:szCs w:val="24"/>
-        </w:rPr>
-        <w:t>labeled as normative administration theory</w:t>
-      </w:r>
-      <w:r>
-        <w:rPr>
-          <w:rFonts w:ascii="Times New Roman" w:eastAsia="Calibri" w:hAnsi="Times New Roman" w:cs="Times New Roman"/>
-          <w:iCs/>
-          <w:sz w:val="24"/>
-          <w:szCs w:val="24"/>
-        </w:rPr>
-        <w:t xml:space="preserve"> (pp. 356-360)</w:t>
+        <w:t xml:space="preserve">primary activity of organizations.  </w:t>
+      </w:r>
+      <w:r>
+        <w:rPr>
+          <w:rFonts w:ascii="Times New Roman" w:eastAsia="Calibri" w:hAnsi="Times New Roman" w:cs="Times New Roman"/>
+          <w:iCs/>
+          <w:sz w:val="24"/>
+          <w:szCs w:val="24"/>
+        </w:rPr>
+        <w:t>Every</w:t>
+      </w:r>
+      <w:r>
+        <w:rPr>
+          <w:rFonts w:ascii="Times New Roman" w:eastAsia="Calibri" w:hAnsi="Times New Roman" w:cs="Times New Roman"/>
+          <w:iCs/>
+          <w:sz w:val="24"/>
+          <w:szCs w:val="24"/>
+        </w:rPr>
+        <w:t xml:space="preserve"> </w:t>
+      </w:r>
+      <w:r>
+        <w:rPr>
+          <w:rFonts w:ascii="Times New Roman" w:eastAsia="Calibri" w:hAnsi="Times New Roman" w:cs="Times New Roman"/>
+          <w:iCs/>
+          <w:sz w:val="24"/>
+          <w:szCs w:val="24"/>
+        </w:rPr>
+        <w:t xml:space="preserve">physical </w:t>
+      </w:r>
+      <w:r>
+        <w:rPr>
+          <w:rFonts w:ascii="Times New Roman" w:eastAsia="Calibri" w:hAnsi="Times New Roman" w:cs="Times New Roman"/>
+          <w:iCs/>
+          <w:sz w:val="24"/>
+          <w:szCs w:val="24"/>
+        </w:rPr>
+        <w:t>a</w:t>
+      </w:r>
+      <w:r>
+        <w:rPr>
+          <w:rFonts w:ascii="Times New Roman" w:eastAsia="Calibri" w:hAnsi="Times New Roman" w:cs="Times New Roman"/>
+          <w:iCs/>
+          <w:sz w:val="24"/>
+          <w:szCs w:val="24"/>
+        </w:rPr>
+        <w:t>ction</w:t>
+      </w:r>
+      <w:r>
+        <w:rPr>
+          <w:rFonts w:ascii="Times New Roman" w:eastAsia="Calibri" w:hAnsi="Times New Roman" w:cs="Times New Roman"/>
+          <w:iCs/>
+          <w:sz w:val="24"/>
+          <w:szCs w:val="24"/>
+        </w:rPr>
+        <w:t xml:space="preserve"> undertaken on behalf of the organization </w:t>
+      </w:r>
+      <w:r>
+        <w:rPr>
+          <w:rFonts w:ascii="Times New Roman" w:eastAsia="Calibri" w:hAnsi="Times New Roman" w:cs="Times New Roman"/>
+          <w:iCs/>
+          <w:sz w:val="24"/>
+          <w:szCs w:val="24"/>
+        </w:rPr>
+        <w:t>involves both “deciding” and “doing” (p. 1).  For each action</w:t>
+      </w:r>
+      <w:r>
+        <w:rPr>
+          <w:rFonts w:ascii="Times New Roman" w:eastAsia="Calibri" w:hAnsi="Times New Roman" w:cs="Times New Roman"/>
+          <w:iCs/>
+          <w:sz w:val="24"/>
+          <w:szCs w:val="24"/>
+        </w:rPr>
+        <w:t xml:space="preserve">, there are a multitude of </w:t>
+      </w:r>
+      <w:r>
+        <w:rPr>
+          <w:rFonts w:ascii="Times New Roman" w:eastAsia="Calibri" w:hAnsi="Times New Roman" w:cs="Times New Roman"/>
+          <w:iCs/>
+          <w:sz w:val="24"/>
+          <w:szCs w:val="24"/>
+        </w:rPr>
+        <w:t xml:space="preserve">antecedent </w:t>
+      </w:r>
+      <w:r>
+        <w:rPr>
+          <w:rFonts w:ascii="Times New Roman" w:eastAsia="Calibri" w:hAnsi="Times New Roman" w:cs="Times New Roman"/>
+          <w:iCs/>
+          <w:sz w:val="24"/>
+          <w:szCs w:val="24"/>
+        </w:rPr>
+        <w:t>decisions that must occur</w:t>
+      </w:r>
+      <w:r>
+        <w:rPr>
+          <w:rFonts w:ascii="Times New Roman" w:eastAsia="Calibri" w:hAnsi="Times New Roman" w:cs="Times New Roman"/>
+          <w:iCs/>
+          <w:sz w:val="24"/>
+          <w:szCs w:val="24"/>
+        </w:rPr>
+        <w:t xml:space="preserve"> to enable the final decision governing the action</w:t>
+      </w:r>
+      <w:r>
+        <w:rPr>
+          <w:rFonts w:ascii="Times New Roman" w:eastAsia="Calibri" w:hAnsi="Times New Roman" w:cs="Times New Roman"/>
+          <w:iCs/>
+          <w:sz w:val="24"/>
+          <w:szCs w:val="24"/>
+        </w:rPr>
+        <w:t>.</w:t>
+      </w:r>
+      <w:r>
+        <w:rPr>
+          <w:rFonts w:ascii="Times New Roman" w:eastAsia="Calibri" w:hAnsi="Times New Roman" w:cs="Times New Roman"/>
+          <w:iCs/>
+          <w:sz w:val="24"/>
+          <w:szCs w:val="24"/>
+        </w:rPr>
+        <w:t xml:space="preserve">  Simon believed that the study of organizations must focus on the operative employee and the way their decisions and actions are influenced by the organizational context </w:t>
+      </w:r>
+      <w:r>
+        <w:rPr>
+          <w:rFonts w:ascii="Times New Roman" w:eastAsia="Calibri" w:hAnsi="Times New Roman" w:cs="Times New Roman"/>
+          <w:iCs/>
+          <w:sz w:val="24"/>
+          <w:szCs w:val="24"/>
+        </w:rPr>
+        <w:t xml:space="preserve">because the </w:t>
+      </w:r>
+      <w:r>
+        <w:rPr>
+          <w:rFonts w:ascii="Times New Roman" w:eastAsia="Calibri" w:hAnsi="Times New Roman" w:cs="Times New Roman"/>
+          <w:iCs/>
+          <w:sz w:val="24"/>
+          <w:szCs w:val="24"/>
+        </w:rPr>
+        <w:t xml:space="preserve">physical tasks of executing an organization’s intentions fall to operative persons who generally occupy the lowest level of the organization hierarchy </w:t>
+      </w:r>
+      <w:r>
+        <w:rPr>
+          <w:rFonts w:ascii="Times New Roman" w:eastAsia="Calibri" w:hAnsi="Times New Roman" w:cs="Times New Roman"/>
+          <w:iCs/>
+          <w:sz w:val="24"/>
+          <w:szCs w:val="24"/>
+        </w:rPr>
+        <w:t>(p. 2)</w:t>
       </w:r>
       <w:r>
         <w:rPr>
@@ -1739,6 +2407,15 @@
           <w:sz w:val="24"/>
           <w:szCs w:val="24"/>
         </w:rPr>
+        <w:t xml:space="preserve">As with physical tasks, there is specialization regarding decisions in organizations.  </w:t>
+      </w:r>
+      <w:r>
+        <w:rPr>
+          <w:rFonts w:ascii="Times New Roman" w:eastAsia="Calibri" w:hAnsi="Times New Roman" w:cs="Times New Roman"/>
+          <w:iCs/>
+          <w:sz w:val="24"/>
+          <w:szCs w:val="24"/>
+        </w:rPr>
         <w:t>Simon argued that</w:t>
       </w:r>
       <w:r>
@@ -1748,16 +2425,25 @@
           <w:sz w:val="24"/>
           <w:szCs w:val="24"/>
         </w:rPr>
-        <w:t xml:space="preserve"> decision making is the primary activity of organizations.  </w:t>
-      </w:r>
-      <w:r>
-        <w:rPr>
-          <w:rFonts w:ascii="Times New Roman" w:eastAsia="Calibri" w:hAnsi="Times New Roman" w:cs="Times New Roman"/>
-          <w:iCs/>
-          <w:sz w:val="24"/>
-          <w:szCs w:val="24"/>
-        </w:rPr>
-        <w:t>Every</w:t>
+        <w:t xml:space="preserve"> two </w:t>
+      </w:r>
+      <w:r>
+        <w:rPr>
+          <w:rFonts w:ascii="Times New Roman" w:eastAsia="Calibri" w:hAnsi="Times New Roman" w:cs="Times New Roman"/>
+          <w:iCs/>
+          <w:sz w:val="24"/>
+          <w:szCs w:val="24"/>
+        </w:rPr>
+        <w:t xml:space="preserve">general </w:t>
+      </w:r>
+      <w:r>
+        <w:rPr>
+          <w:rFonts w:ascii="Times New Roman" w:eastAsia="Calibri" w:hAnsi="Times New Roman" w:cs="Times New Roman"/>
+          <w:iCs/>
+          <w:sz w:val="24"/>
+          <w:szCs w:val="24"/>
+        </w:rPr>
+        <w:t>kinds of decisions</w:t>
       </w:r>
       <w:r>
         <w:rPr>
@@ -1775,178 +2461,115 @@
           <w:sz w:val="24"/>
           <w:szCs w:val="24"/>
         </w:rPr>
-        <w:t xml:space="preserve">physical </w:t>
-      </w:r>
-      <w:r>
-        <w:rPr>
-          <w:rFonts w:ascii="Times New Roman" w:eastAsia="Calibri" w:hAnsi="Times New Roman" w:cs="Times New Roman"/>
-          <w:iCs/>
-          <w:sz w:val="24"/>
-          <w:szCs w:val="24"/>
-        </w:rPr>
-        <w:t>a</w:t>
-      </w:r>
-      <w:r>
-        <w:rPr>
-          <w:rFonts w:ascii="Times New Roman" w:eastAsia="Calibri" w:hAnsi="Times New Roman" w:cs="Times New Roman"/>
-          <w:iCs/>
-          <w:sz w:val="24"/>
-          <w:szCs w:val="24"/>
-        </w:rPr>
-        <w:t>ction</w:t>
-      </w:r>
-      <w:r>
-        <w:rPr>
-          <w:rFonts w:ascii="Times New Roman" w:eastAsia="Calibri" w:hAnsi="Times New Roman" w:cs="Times New Roman"/>
-          <w:iCs/>
-          <w:sz w:val="24"/>
-          <w:szCs w:val="24"/>
-        </w:rPr>
-        <w:t xml:space="preserve"> undertaken on behalf of the organization </w:t>
-      </w:r>
-      <w:r>
-        <w:rPr>
-          <w:rFonts w:ascii="Times New Roman" w:eastAsia="Calibri" w:hAnsi="Times New Roman" w:cs="Times New Roman"/>
-          <w:iCs/>
-          <w:sz w:val="24"/>
-          <w:szCs w:val="24"/>
-        </w:rPr>
-        <w:t>involves both “deciding” and “doing” (p. 1).  For each action</w:t>
-      </w:r>
-      <w:r>
-        <w:rPr>
-          <w:rFonts w:ascii="Times New Roman" w:eastAsia="Calibri" w:hAnsi="Times New Roman" w:cs="Times New Roman"/>
-          <w:iCs/>
-          <w:sz w:val="24"/>
-          <w:szCs w:val="24"/>
-        </w:rPr>
-        <w:t xml:space="preserve">, there are a multitude of </w:t>
-      </w:r>
-      <w:r>
-        <w:rPr>
-          <w:rFonts w:ascii="Times New Roman" w:eastAsia="Calibri" w:hAnsi="Times New Roman" w:cs="Times New Roman"/>
-          <w:iCs/>
-          <w:sz w:val="24"/>
-          <w:szCs w:val="24"/>
-        </w:rPr>
-        <w:t xml:space="preserve">antecedent </w:t>
-      </w:r>
-      <w:r>
-        <w:rPr>
-          <w:rFonts w:ascii="Times New Roman" w:eastAsia="Calibri" w:hAnsi="Times New Roman" w:cs="Times New Roman"/>
-          <w:iCs/>
-          <w:sz w:val="24"/>
-          <w:szCs w:val="24"/>
-        </w:rPr>
-        <w:t>decisions that must occur</w:t>
-      </w:r>
-      <w:r>
-        <w:rPr>
-          <w:rFonts w:ascii="Times New Roman" w:eastAsia="Calibri" w:hAnsi="Times New Roman" w:cs="Times New Roman"/>
-          <w:iCs/>
-          <w:sz w:val="24"/>
-          <w:szCs w:val="24"/>
-        </w:rPr>
-        <w:t xml:space="preserve"> to enable the final decision governing the action</w:t>
-      </w:r>
-      <w:r>
-        <w:rPr>
-          <w:rFonts w:ascii="Times New Roman" w:eastAsia="Calibri" w:hAnsi="Times New Roman" w:cs="Times New Roman"/>
-          <w:iCs/>
-          <w:sz w:val="24"/>
-          <w:szCs w:val="24"/>
-        </w:rPr>
-        <w:t>.</w:t>
-      </w:r>
-      <w:r>
-        <w:rPr>
-          <w:rFonts w:ascii="Times New Roman" w:eastAsia="Calibri" w:hAnsi="Times New Roman" w:cs="Times New Roman"/>
-          <w:iCs/>
-          <w:sz w:val="24"/>
-          <w:szCs w:val="24"/>
-        </w:rPr>
-        <w:t xml:space="preserve">  Simon believed that the study of organizations must focus on the operative employee and the way their decisions and actions are influenced by the organizational context </w:t>
-      </w:r>
-      <w:r>
-        <w:rPr>
-          <w:rFonts w:ascii="Times New Roman" w:eastAsia="Calibri" w:hAnsi="Times New Roman" w:cs="Times New Roman"/>
-          <w:iCs/>
-          <w:sz w:val="24"/>
-          <w:szCs w:val="24"/>
-        </w:rPr>
-        <w:t xml:space="preserve">because the </w:t>
-      </w:r>
-      <w:r>
-        <w:rPr>
-          <w:rFonts w:ascii="Times New Roman" w:eastAsia="Calibri" w:hAnsi="Times New Roman" w:cs="Times New Roman"/>
-          <w:iCs/>
-          <w:sz w:val="24"/>
-          <w:szCs w:val="24"/>
-        </w:rPr>
-        <w:t xml:space="preserve">physical tasks of executing an organization’s intentions fall to operative persons who generally occupy the lowest level of the organization hierarchy </w:t>
-      </w:r>
-      <w:r>
-        <w:rPr>
-          <w:rFonts w:ascii="Times New Roman" w:eastAsia="Calibri" w:hAnsi="Times New Roman" w:cs="Times New Roman"/>
-          <w:iCs/>
-          <w:sz w:val="24"/>
-          <w:szCs w:val="24"/>
-        </w:rPr>
-        <w:t>(p. 2)</w:t>
-      </w:r>
-      <w:r>
-        <w:rPr>
-          <w:rFonts w:ascii="Times New Roman" w:eastAsia="Calibri" w:hAnsi="Times New Roman" w:cs="Times New Roman"/>
-          <w:iCs/>
-          <w:sz w:val="24"/>
-          <w:szCs w:val="24"/>
-        </w:rPr>
-        <w:t xml:space="preserve">.  </w:t>
-      </w:r>
-      <w:r>
-        <w:rPr>
-          <w:rFonts w:ascii="Times New Roman" w:eastAsia="Calibri" w:hAnsi="Times New Roman" w:cs="Times New Roman"/>
-          <w:iCs/>
-          <w:sz w:val="24"/>
-          <w:szCs w:val="24"/>
-        </w:rPr>
-        <w:t xml:space="preserve">As with physical tasks, there is specialization regarding decisions in organizations.  </w:t>
-      </w:r>
-      <w:r>
-        <w:rPr>
-          <w:rFonts w:ascii="Times New Roman" w:eastAsia="Calibri" w:hAnsi="Times New Roman" w:cs="Times New Roman"/>
-          <w:iCs/>
-          <w:sz w:val="24"/>
-          <w:szCs w:val="24"/>
-        </w:rPr>
-        <w:t>Simon argued that</w:t>
-      </w:r>
-      <w:r>
-        <w:rPr>
-          <w:rFonts w:ascii="Times New Roman" w:eastAsia="Calibri" w:hAnsi="Times New Roman" w:cs="Times New Roman"/>
-          <w:iCs/>
-          <w:sz w:val="24"/>
-          <w:szCs w:val="24"/>
-        </w:rPr>
-        <w:t xml:space="preserve"> two </w:t>
-      </w:r>
-      <w:r>
-        <w:rPr>
-          <w:rFonts w:ascii="Times New Roman" w:eastAsia="Calibri" w:hAnsi="Times New Roman" w:cs="Times New Roman"/>
-          <w:iCs/>
-          <w:sz w:val="24"/>
-          <w:szCs w:val="24"/>
-        </w:rPr>
-        <w:t xml:space="preserve">general </w:t>
-      </w:r>
-      <w:r>
-        <w:rPr>
-          <w:rFonts w:ascii="Times New Roman" w:eastAsia="Calibri" w:hAnsi="Times New Roman" w:cs="Times New Roman"/>
-          <w:iCs/>
-          <w:sz w:val="24"/>
-          <w:szCs w:val="24"/>
-        </w:rPr>
-        <w:t>kinds of decisions</w:t>
+        <w:t xml:space="preserve">are made in organizations </w:t>
+      </w:r>
+      <w:r>
+        <w:rPr>
+          <w:rFonts w:ascii="Times New Roman" w:eastAsia="Calibri" w:hAnsi="Times New Roman" w:cs="Times New Roman"/>
+          <w:iCs/>
+          <w:sz w:val="24"/>
+          <w:szCs w:val="24"/>
+        </w:rPr>
+        <w:t>(p. 4)</w:t>
+      </w:r>
+      <w:r>
+        <w:rPr>
+          <w:rFonts w:ascii="Times New Roman" w:eastAsia="Calibri" w:hAnsi="Times New Roman" w:cs="Times New Roman"/>
+          <w:iCs/>
+          <w:sz w:val="24"/>
+          <w:szCs w:val="24"/>
+        </w:rPr>
+        <w:t xml:space="preserve">.  Value judgements </w:t>
+      </w:r>
+      <w:r>
+        <w:rPr>
+          <w:rFonts w:ascii="Times New Roman" w:eastAsia="Calibri" w:hAnsi="Times New Roman" w:cs="Times New Roman"/>
+          <w:iCs/>
+          <w:sz w:val="24"/>
+          <w:szCs w:val="24"/>
+        </w:rPr>
+        <w:t>are decisions geared toward the selection of final goals for the organization.  Factual judgements are decisions involved in the implementation and achievement of final goals.</w:t>
+      </w:r>
+      <w:r>
+        <w:rPr>
+          <w:rFonts w:ascii="Times New Roman" w:eastAsia="Calibri" w:hAnsi="Times New Roman" w:cs="Times New Roman"/>
+          <w:iCs/>
+          <w:sz w:val="24"/>
+          <w:szCs w:val="24"/>
+        </w:rPr>
+        <w:t xml:space="preserve">  </w:t>
+      </w:r>
+      <w:r>
+        <w:rPr>
+          <w:rFonts w:ascii="Times New Roman" w:eastAsia="Calibri" w:hAnsi="Times New Roman" w:cs="Times New Roman"/>
+          <w:iCs/>
+          <w:sz w:val="24"/>
+          <w:szCs w:val="24"/>
+        </w:rPr>
+        <w:t>A</w:t>
+      </w:r>
+      <w:r>
+        <w:rPr>
+          <w:rFonts w:ascii="Times New Roman" w:eastAsia="Calibri" w:hAnsi="Times New Roman" w:cs="Times New Roman"/>
+          <w:iCs/>
+          <w:sz w:val="24"/>
+          <w:szCs w:val="24"/>
+        </w:rPr>
+        <w:t>ntecedent d</w:t>
+      </w:r>
+      <w:r>
+        <w:rPr>
+          <w:rFonts w:ascii="Times New Roman" w:eastAsia="Calibri" w:hAnsi="Times New Roman" w:cs="Times New Roman"/>
+          <w:iCs/>
+          <w:sz w:val="24"/>
+          <w:szCs w:val="24"/>
+        </w:rPr>
+        <w:t>ecisions are based on numerous facts</w:t>
+      </w:r>
+      <w:r>
+        <w:rPr>
+          <w:rFonts w:ascii="Times New Roman" w:eastAsia="Calibri" w:hAnsi="Times New Roman" w:cs="Times New Roman"/>
+          <w:iCs/>
+          <w:sz w:val="24"/>
+          <w:szCs w:val="24"/>
+        </w:rPr>
+        <w:t xml:space="preserve"> (verified and</w:t>
+      </w:r>
+      <w:r>
+        <w:rPr>
+          <w:rFonts w:ascii="Times New Roman" w:eastAsia="Calibri" w:hAnsi="Times New Roman" w:cs="Times New Roman"/>
+          <w:iCs/>
+          <w:sz w:val="24"/>
+          <w:szCs w:val="24"/>
+        </w:rPr>
+        <w:t xml:space="preserve"> presumed</w:t>
+      </w:r>
+      <w:r>
+        <w:rPr>
+          <w:rFonts w:ascii="Times New Roman" w:eastAsia="Calibri" w:hAnsi="Times New Roman" w:cs="Times New Roman"/>
+          <w:iCs/>
+          <w:sz w:val="24"/>
+          <w:szCs w:val="24"/>
+        </w:rPr>
+        <w:t>)</w:t>
+      </w:r>
+      <w:r>
+        <w:rPr>
+          <w:rFonts w:ascii="Times New Roman" w:eastAsia="Calibri" w:hAnsi="Times New Roman" w:cs="Times New Roman"/>
+          <w:iCs/>
+          <w:sz w:val="24"/>
+          <w:szCs w:val="24"/>
+        </w:rPr>
+        <w:t xml:space="preserve"> as well as values, conditions, and constraints, which </w:t>
+      </w:r>
+      <w:r>
+        <w:rPr>
+          <w:rFonts w:ascii="Times New Roman" w:eastAsia="Calibri" w:hAnsi="Times New Roman" w:cs="Times New Roman"/>
+          <w:iCs/>
+          <w:sz w:val="24"/>
+          <w:szCs w:val="24"/>
+        </w:rPr>
+        <w:t>as a collective</w:t>
       </w:r>
       <w:r>
         <w:rPr>
@@ -1964,34 +2587,88 @@
           <w:sz w:val="24"/>
           <w:szCs w:val="24"/>
         </w:rPr>
-        <w:t xml:space="preserve">are made in organizations </w:t>
-      </w:r>
-      <w:r>
-        <w:rPr>
-          <w:rFonts w:ascii="Times New Roman" w:eastAsia="Calibri" w:hAnsi="Times New Roman" w:cs="Times New Roman"/>
-          <w:iCs/>
-          <w:sz w:val="24"/>
-          <w:szCs w:val="24"/>
-        </w:rPr>
-        <w:t>(p. 4)</w:t>
-      </w:r>
-      <w:r>
-        <w:rPr>
-          <w:rFonts w:ascii="Times New Roman" w:eastAsia="Calibri" w:hAnsi="Times New Roman" w:cs="Times New Roman"/>
-          <w:iCs/>
-          <w:sz w:val="24"/>
-          <w:szCs w:val="24"/>
-        </w:rPr>
-        <w:t xml:space="preserve">.  Value judgements </w:t>
-      </w:r>
-      <w:r>
-        <w:rPr>
-          <w:rFonts w:ascii="Times New Roman" w:eastAsia="Calibri" w:hAnsi="Times New Roman" w:cs="Times New Roman"/>
-          <w:iCs/>
-          <w:sz w:val="24"/>
-          <w:szCs w:val="24"/>
-        </w:rPr>
-        <w:t>are decisions geared toward the selection of final goals for the organization.  Factual judgements are decisions involved in the implementation and achievement of final goals.</w:t>
+        <w:t>Simon called the premises of the final decision governing an action</w:t>
+      </w:r>
+      <w:r>
+        <w:rPr>
+          <w:rFonts w:ascii="Times New Roman" w:eastAsia="Calibri" w:hAnsi="Times New Roman" w:cs="Times New Roman"/>
+          <w:iCs/>
+          <w:sz w:val="24"/>
+          <w:szCs w:val="24"/>
+        </w:rPr>
+        <w:t xml:space="preserve"> – that is, the decision premises</w:t>
+      </w:r>
+      <w:r>
+        <w:rPr>
+          <w:rFonts w:ascii="Times New Roman" w:eastAsia="Calibri" w:hAnsi="Times New Roman" w:cs="Times New Roman"/>
+          <w:iCs/>
+          <w:sz w:val="24"/>
+          <w:szCs w:val="24"/>
+        </w:rPr>
+        <w:t xml:space="preserve"> (p. 23). </w:t>
+      </w:r>
+      <w:r>
+        <w:rPr>
+          <w:rFonts w:ascii="Times New Roman" w:eastAsia="Calibri" w:hAnsi="Times New Roman" w:cs="Times New Roman"/>
+          <w:iCs/>
+          <w:sz w:val="24"/>
+          <w:szCs w:val="24"/>
+        </w:rPr>
+        <w:t xml:space="preserve"> Simon </w:t>
+      </w:r>
+      <w:r>
+        <w:rPr>
+          <w:rFonts w:ascii="Times New Roman" w:eastAsia="Calibri" w:hAnsi="Times New Roman" w:cs="Times New Roman"/>
+          <w:iCs/>
+          <w:sz w:val="24"/>
+          <w:szCs w:val="24"/>
+        </w:rPr>
+        <w:t xml:space="preserve">conceived of </w:t>
+      </w:r>
+      <w:r>
+        <w:rPr>
+          <w:rFonts w:ascii="Times New Roman" w:eastAsia="Calibri" w:hAnsi="Times New Roman" w:cs="Times New Roman"/>
+          <w:iCs/>
+          <w:sz w:val="24"/>
+          <w:szCs w:val="24"/>
+        </w:rPr>
+        <w:t xml:space="preserve">organizational decision making as a “decision-fabricating process” that involved fact-finding, intuition, guessing, analysis, reasoning, design, and negotiation (p. 24).  In this production analogy, decision premises originate in </w:t>
+      </w:r>
+      <w:r>
+        <w:rPr>
+          <w:rFonts w:ascii="Times New Roman" w:eastAsia="Calibri" w:hAnsi="Times New Roman" w:cs="Times New Roman"/>
+          <w:iCs/>
+          <w:sz w:val="24"/>
+          <w:szCs w:val="24"/>
+        </w:rPr>
+        <w:t>various parts of</w:t>
+      </w:r>
+      <w:r>
+        <w:rPr>
+          <w:rFonts w:ascii="Times New Roman" w:eastAsia="Calibri" w:hAnsi="Times New Roman" w:cs="Times New Roman"/>
+          <w:iCs/>
+          <w:sz w:val="24"/>
+          <w:szCs w:val="24"/>
+        </w:rPr>
+        <w:t xml:space="preserve"> the organization and are assembled into a </w:t>
+      </w:r>
+      <w:r>
+        <w:rPr>
+          <w:rFonts w:ascii="Times New Roman" w:eastAsia="Calibri" w:hAnsi="Times New Roman" w:cs="Times New Roman"/>
+          <w:iCs/>
+          <w:sz w:val="24"/>
+          <w:szCs w:val="24"/>
+        </w:rPr>
+        <w:t xml:space="preserve">final </w:t>
+      </w:r>
+      <w:r>
+        <w:rPr>
+          <w:rFonts w:ascii="Times New Roman" w:eastAsia="Calibri" w:hAnsi="Times New Roman" w:cs="Times New Roman"/>
+          <w:iCs/>
+          <w:sz w:val="24"/>
+          <w:szCs w:val="24"/>
+        </w:rPr>
+        <w:t>decision.</w:t>
       </w:r>
       <w:r>
         <w:rPr>
@@ -2009,187 +2686,16 @@
           <w:sz w:val="24"/>
           <w:szCs w:val="24"/>
         </w:rPr>
-        <w:t>A</w:t>
-      </w:r>
-      <w:r>
-        <w:rPr>
-          <w:rFonts w:ascii="Times New Roman" w:eastAsia="Calibri" w:hAnsi="Times New Roman" w:cs="Times New Roman"/>
-          <w:iCs/>
-          <w:sz w:val="24"/>
-          <w:szCs w:val="24"/>
-        </w:rPr>
-        <w:t>ntecedent d</w:t>
-      </w:r>
-      <w:r>
-        <w:rPr>
-          <w:rFonts w:ascii="Times New Roman" w:eastAsia="Calibri" w:hAnsi="Times New Roman" w:cs="Times New Roman"/>
-          <w:iCs/>
-          <w:sz w:val="24"/>
-          <w:szCs w:val="24"/>
-        </w:rPr>
-        <w:t>ecisions are based on numerous facts</w:t>
-      </w:r>
-      <w:r>
-        <w:rPr>
-          <w:rFonts w:ascii="Times New Roman" w:eastAsia="Calibri" w:hAnsi="Times New Roman" w:cs="Times New Roman"/>
-          <w:iCs/>
-          <w:sz w:val="24"/>
-          <w:szCs w:val="24"/>
-        </w:rPr>
-        <w:t xml:space="preserve"> (verified and</w:t>
-      </w:r>
-      <w:r>
-        <w:rPr>
-          <w:rFonts w:ascii="Times New Roman" w:eastAsia="Calibri" w:hAnsi="Times New Roman" w:cs="Times New Roman"/>
-          <w:iCs/>
-          <w:sz w:val="24"/>
-          <w:szCs w:val="24"/>
-        </w:rPr>
-        <w:t xml:space="preserve"> presumed</w:t>
-      </w:r>
-      <w:r>
-        <w:rPr>
-          <w:rFonts w:ascii="Times New Roman" w:eastAsia="Calibri" w:hAnsi="Times New Roman" w:cs="Times New Roman"/>
-          <w:iCs/>
-          <w:sz w:val="24"/>
-          <w:szCs w:val="24"/>
-        </w:rPr>
-        <w:t>)</w:t>
-      </w:r>
-      <w:r>
-        <w:rPr>
-          <w:rFonts w:ascii="Times New Roman" w:eastAsia="Calibri" w:hAnsi="Times New Roman" w:cs="Times New Roman"/>
-          <w:iCs/>
-          <w:sz w:val="24"/>
-          <w:szCs w:val="24"/>
-        </w:rPr>
-        <w:t xml:space="preserve"> as well as values, conditions, and constraints, which </w:t>
-      </w:r>
-      <w:r>
-        <w:rPr>
-          <w:rFonts w:ascii="Times New Roman" w:eastAsia="Calibri" w:hAnsi="Times New Roman" w:cs="Times New Roman"/>
-          <w:iCs/>
-          <w:sz w:val="24"/>
-          <w:szCs w:val="24"/>
-        </w:rPr>
-        <w:t>as a collective</w:t>
-      </w:r>
-      <w:r>
-        <w:rPr>
-          <w:rFonts w:ascii="Times New Roman" w:eastAsia="Calibri" w:hAnsi="Times New Roman" w:cs="Times New Roman"/>
-          <w:iCs/>
-          <w:sz w:val="24"/>
-          <w:szCs w:val="24"/>
-        </w:rPr>
-        <w:t xml:space="preserve"> </w:t>
-      </w:r>
-      <w:r>
-        <w:rPr>
-          <w:rFonts w:ascii="Times New Roman" w:eastAsia="Calibri" w:hAnsi="Times New Roman" w:cs="Times New Roman"/>
-          <w:iCs/>
-          <w:sz w:val="24"/>
-          <w:szCs w:val="24"/>
-        </w:rPr>
-        <w:t>Simon called the premises of the final decision governing an action</w:t>
-      </w:r>
-      <w:r>
-        <w:rPr>
-          <w:rFonts w:ascii="Times New Roman" w:eastAsia="Calibri" w:hAnsi="Times New Roman" w:cs="Times New Roman"/>
-          <w:iCs/>
-          <w:sz w:val="24"/>
-          <w:szCs w:val="24"/>
-        </w:rPr>
-        <w:t xml:space="preserve"> – that is, the decision premises</w:t>
-      </w:r>
-      <w:r>
-        <w:rPr>
-          <w:rFonts w:ascii="Times New Roman" w:eastAsia="Calibri" w:hAnsi="Times New Roman" w:cs="Times New Roman"/>
-          <w:iCs/>
-          <w:sz w:val="24"/>
-          <w:szCs w:val="24"/>
-        </w:rPr>
-        <w:t xml:space="preserve"> (p. 23). </w:t>
-      </w:r>
-      <w:r>
-        <w:rPr>
-          <w:rFonts w:ascii="Times New Roman" w:eastAsia="Calibri" w:hAnsi="Times New Roman" w:cs="Times New Roman"/>
-          <w:iCs/>
-          <w:sz w:val="24"/>
-          <w:szCs w:val="24"/>
-        </w:rPr>
-        <w:t xml:space="preserve"> Simon </w:t>
-      </w:r>
-      <w:r>
-        <w:rPr>
-          <w:rFonts w:ascii="Times New Roman" w:eastAsia="Calibri" w:hAnsi="Times New Roman" w:cs="Times New Roman"/>
-          <w:iCs/>
-          <w:sz w:val="24"/>
-          <w:szCs w:val="24"/>
-        </w:rPr>
-        <w:t xml:space="preserve">conceived of </w:t>
-      </w:r>
-      <w:r>
-        <w:rPr>
-          <w:rFonts w:ascii="Times New Roman" w:eastAsia="Calibri" w:hAnsi="Times New Roman" w:cs="Times New Roman"/>
-          <w:iCs/>
-          <w:sz w:val="24"/>
-          <w:szCs w:val="24"/>
-        </w:rPr>
-        <w:t xml:space="preserve">organizational decision making as a “decision-fabricating process” that involved fact-finding, intuition, guessing, analysis, reasoning, design, and negotiation (p. 24).  In this production analogy, decision premises originate in </w:t>
-      </w:r>
-      <w:r>
-        <w:rPr>
-          <w:rFonts w:ascii="Times New Roman" w:eastAsia="Calibri" w:hAnsi="Times New Roman" w:cs="Times New Roman"/>
-          <w:iCs/>
-          <w:sz w:val="24"/>
-          <w:szCs w:val="24"/>
-        </w:rPr>
-        <w:t>various parts of</w:t>
-      </w:r>
-      <w:r>
-        <w:rPr>
-          <w:rFonts w:ascii="Times New Roman" w:eastAsia="Calibri" w:hAnsi="Times New Roman" w:cs="Times New Roman"/>
-          <w:iCs/>
-          <w:sz w:val="24"/>
-          <w:szCs w:val="24"/>
-        </w:rPr>
-        <w:t xml:space="preserve"> the organization and are assembled into a </w:t>
-      </w:r>
-      <w:r>
-        <w:rPr>
-          <w:rFonts w:ascii="Times New Roman" w:eastAsia="Calibri" w:hAnsi="Times New Roman" w:cs="Times New Roman"/>
-          <w:iCs/>
-          <w:sz w:val="24"/>
-          <w:szCs w:val="24"/>
-        </w:rPr>
-        <w:t xml:space="preserve">final </w:t>
-      </w:r>
-      <w:r>
-        <w:rPr>
-          <w:rFonts w:ascii="Times New Roman" w:eastAsia="Calibri" w:hAnsi="Times New Roman" w:cs="Times New Roman"/>
-          <w:iCs/>
-          <w:sz w:val="24"/>
-          <w:szCs w:val="24"/>
-        </w:rPr>
-        <w:t>decision.</w:t>
-      </w:r>
-      <w:r>
-        <w:rPr>
-          <w:rFonts w:ascii="Times New Roman" w:eastAsia="Calibri" w:hAnsi="Times New Roman" w:cs="Times New Roman"/>
-          <w:iCs/>
-          <w:sz w:val="24"/>
-          <w:szCs w:val="24"/>
-        </w:rPr>
-        <w:t xml:space="preserve">  </w:t>
-      </w:r>
-      <w:r>
-        <w:rPr>
-          <w:rFonts w:ascii="Times New Roman" w:eastAsia="Calibri" w:hAnsi="Times New Roman" w:cs="Times New Roman"/>
-          <w:iCs/>
-          <w:sz w:val="24"/>
-          <w:szCs w:val="24"/>
-        </w:rPr>
-        <w:t xml:space="preserve">Vertical decision making refers to the division of decision making responsibilities between operative and supervisory </w:t>
+        <w:t xml:space="preserve">Vertical decision making refers to the division of decision making responsibilities between operative and supervisory personnel within the organization (p. 23).  </w:t>
+      </w:r>
+      <w:r>
+        <w:rPr>
+          <w:rFonts w:ascii="Times New Roman" w:eastAsia="Calibri" w:hAnsi="Times New Roman" w:cs="Times New Roman"/>
+          <w:iCs/>
+          <w:sz w:val="24"/>
+          <w:szCs w:val="24"/>
+        </w:rPr>
+        <w:t xml:space="preserve">Also relevant is Simon’s critique of role theory and the idea that roles determine behavior, which he argues is too constraining </w:t>
       </w:r>
       <w:r>
         <w:rPr>
@@ -2199,16 +2705,7 @@
           <w:szCs w:val="24"/>
         </w:rPr>
         <w:lastRenderedPageBreak/>
-        <w:t xml:space="preserve">personnel within the organization (p. 23).  </w:t>
-      </w:r>
-      <w:r>
-        <w:rPr>
-          <w:rFonts w:ascii="Times New Roman" w:eastAsia="Calibri" w:hAnsi="Times New Roman" w:cs="Times New Roman"/>
-          <w:iCs/>
-          <w:sz w:val="24"/>
-          <w:szCs w:val="24"/>
-        </w:rPr>
-        <w:t>Also relevant is Simon’s critique of role theory and the idea that roles determine behavior, which he argues is too constraining in its original connotation of dramatic part.  Simon counters that a role specifies some, but not all, of the premises that underlie a decision (</w:t>
+        <w:t>in its original connotation of dramatic part.  Simon counters that a role specifies some, but not all, of the premises that underlie a decision (</w:t>
       </w:r>
       <w:r>
         <w:rPr>
@@ -2419,7 +2916,7 @@
         <w:noProof/>
         <w:sz w:val="24"/>
       </w:rPr>
-      <w:t>4</w:t>
+      <w:t>2</w:t>
     </w:r>
     <w:r>
       <w:rPr>
@@ -3208,7 +3705,7 @@
 </file>
 
 <file path=customXml/itemProps1.xml><?xml version="1.0" encoding="utf-8"?>
-<ds:datastoreItem xmlns:ds="http://schemas.openxmlformats.org/officeDocument/2006/customXml" ds:itemID="{8A2E5C63-CB6F-415D-8558-763048114DFC}">
+<ds:datastoreItem xmlns:ds="http://schemas.openxmlformats.org/officeDocument/2006/customXml" ds:itemID="{1CA9B2F7-6ECA-4BAD-A85F-DB1096B8D276}">
   <ds:schemaRefs>
     <ds:schemaRef ds:uri="http://schemas.openxmlformats.org/officeDocument/2006/bibliography"/>
   </ds:schemaRefs>

</xml_diff>

<commit_message>
Added annotation for Hatch (1997)
</commit_message>
<xml_diff>
--- a/Docs/PSP6980_2020_Fall_Townes_LiteratureReview_Bibliography_Annotated_v00.docx
+++ b/Docs/PSP6980_2020_Fall_Townes_LiteratureReview_Bibliography_Annotated_v00.docx
@@ -78,6 +78,8 @@
           <w:szCs w:val="24"/>
         </w:rPr>
       </w:pPr>
+      <w:bookmarkStart w:id="0" w:name="_GoBack"/>
+      <w:bookmarkEnd w:id="0"/>
       <w:r>
         <w:rPr>
           <w:rFonts w:ascii="Times New Roman" w:eastAsia="Calibri" w:hAnsi="Times New Roman" w:cs="Times New Roman"/>
@@ -328,7 +330,23 @@
           <w:sz w:val="24"/>
           <w:szCs w:val="24"/>
         </w:rPr>
-        <w:t>in the context of the three perspectives that I will use to investigate the research question.  The first perspective is p</w:t>
+        <w:t xml:space="preserve">in the context of the three perspectives that I </w:t>
+      </w:r>
+      <w:r>
+        <w:rPr>
+          <w:rFonts w:ascii="Times New Roman" w:eastAsia="Calibri" w:hAnsi="Times New Roman" w:cs="Times New Roman"/>
+          <w:sz w:val="24"/>
+          <w:szCs w:val="24"/>
+        </w:rPr>
+        <w:t>plan to</w:t>
+      </w:r>
+      <w:r>
+        <w:rPr>
+          <w:rFonts w:ascii="Times New Roman" w:eastAsia="Calibri" w:hAnsi="Times New Roman" w:cs="Times New Roman"/>
+          <w:sz w:val="24"/>
+          <w:szCs w:val="24"/>
+        </w:rPr>
+        <w:t xml:space="preserve"> use to investigate the research question.  The first perspective is p</w:t>
       </w:r>
       <w:r>
         <w:rPr>
@@ -360,7 +378,23 @@
           <w:sz w:val="24"/>
           <w:szCs w:val="24"/>
         </w:rPr>
-        <w:t xml:space="preserve">rganization theory and behavior to understand how organizations function in the context of </w:t>
+        <w:t xml:space="preserve">rganization theory and behavior </w:t>
+      </w:r>
+      <w:r>
+        <w:rPr>
+          <w:rFonts w:ascii="Times New Roman" w:eastAsia="Calibri" w:hAnsi="Times New Roman" w:cs="Times New Roman"/>
+          <w:sz w:val="24"/>
+          <w:szCs w:val="24"/>
+        </w:rPr>
+        <w:t xml:space="preserve">(organization studies) </w:t>
+      </w:r>
+      <w:r>
+        <w:rPr>
+          <w:rFonts w:ascii="Times New Roman" w:eastAsia="Calibri" w:hAnsi="Times New Roman" w:cs="Times New Roman"/>
+          <w:sz w:val="24"/>
+          <w:szCs w:val="24"/>
+        </w:rPr>
+        <w:t xml:space="preserve">to understand how organizations function in the context of </w:t>
       </w:r>
       <w:r>
         <w:rPr>
@@ -427,7 +461,119 @@
           <w:sz w:val="24"/>
           <w:szCs w:val="24"/>
         </w:rPr>
-        <w:t>the lens of the first</w:t>
+        <w:t xml:space="preserve">the lens of the </w:t>
+      </w:r>
+      <w:r>
+        <w:rPr>
+          <w:rFonts w:ascii="Times New Roman" w:eastAsia="Calibri" w:hAnsi="Times New Roman" w:cs="Times New Roman"/>
+          <w:sz w:val="24"/>
+          <w:szCs w:val="24"/>
+        </w:rPr>
+        <w:t>perspective</w:t>
+      </w:r>
+      <w:r>
+        <w:rPr>
+          <w:rFonts w:ascii="Times New Roman" w:eastAsia="Calibri" w:hAnsi="Times New Roman" w:cs="Times New Roman"/>
+          <w:sz w:val="24"/>
+          <w:szCs w:val="24"/>
+        </w:rPr>
+        <w:t xml:space="preserve"> of public sector economics</w:t>
+      </w:r>
+      <w:r>
+        <w:rPr>
+          <w:rFonts w:ascii="Times New Roman" w:eastAsia="Calibri" w:hAnsi="Times New Roman" w:cs="Times New Roman"/>
+          <w:sz w:val="24"/>
+          <w:szCs w:val="24"/>
+        </w:rPr>
+        <w:t>.  I summarized these results in a separate annotated bibliography and</w:t>
+      </w:r>
+      <w:r>
+        <w:rPr>
+          <w:rFonts w:ascii="Times New Roman" w:eastAsia="Calibri" w:hAnsi="Times New Roman" w:cs="Times New Roman"/>
+          <w:sz w:val="24"/>
+          <w:szCs w:val="24"/>
+        </w:rPr>
+        <w:t xml:space="preserve"> literature review focused on </w:t>
+      </w:r>
+      <w:r>
+        <w:rPr>
+          <w:rFonts w:ascii="Times New Roman" w:eastAsia="Calibri" w:hAnsi="Times New Roman" w:cs="Times New Roman"/>
+          <w:sz w:val="24"/>
+          <w:szCs w:val="24"/>
+        </w:rPr>
+        <w:t>this</w:t>
+      </w:r>
+      <w:r>
+        <w:rPr>
+          <w:rFonts w:ascii="Times New Roman" w:eastAsia="Calibri" w:hAnsi="Times New Roman" w:cs="Times New Roman"/>
+          <w:sz w:val="24"/>
+          <w:szCs w:val="24"/>
+        </w:rPr>
+        <w:t xml:space="preserve"> perspective. </w:t>
+      </w:r>
+      <w:r>
+        <w:rPr>
+          <w:rFonts w:ascii="Times New Roman" w:eastAsia="Calibri" w:hAnsi="Times New Roman" w:cs="Times New Roman"/>
+          <w:sz w:val="24"/>
+          <w:szCs w:val="24"/>
+        </w:rPr>
+        <w:t xml:space="preserve"> </w:t>
+      </w:r>
+      <w:r>
+        <w:rPr>
+          <w:rFonts w:ascii="Times New Roman" w:eastAsia="Calibri" w:hAnsi="Times New Roman" w:cs="Times New Roman"/>
+          <w:sz w:val="24"/>
+          <w:szCs w:val="24"/>
+        </w:rPr>
+        <w:t xml:space="preserve">Those efforts specifically focused on literature related to (1) the definition of technology, (2) the definition of university technology transfer, (3) the role of the federal government in university technology transfer, and (4) determinants of success in university technology transfer.  </w:t>
+      </w:r>
+      <w:r>
+        <w:rPr>
+          <w:rFonts w:ascii="Times New Roman" w:eastAsia="Calibri" w:hAnsi="Times New Roman" w:cs="Times New Roman"/>
+          <w:sz w:val="24"/>
+          <w:szCs w:val="24"/>
+        </w:rPr>
+        <w:t>T</w:t>
+      </w:r>
+      <w:r>
+        <w:rPr>
+          <w:rFonts w:ascii="Times New Roman" w:eastAsia="Calibri" w:hAnsi="Times New Roman" w:cs="Times New Roman"/>
+          <w:sz w:val="24"/>
+          <w:szCs w:val="24"/>
+        </w:rPr>
+        <w:t>he current</w:t>
+      </w:r>
+      <w:r>
+        <w:rPr>
+          <w:rFonts w:ascii="Times New Roman" w:eastAsia="Calibri" w:hAnsi="Times New Roman" w:cs="Times New Roman"/>
+          <w:sz w:val="24"/>
+          <w:szCs w:val="24"/>
+        </w:rPr>
+        <w:t xml:space="preserve"> annotated bibliography focuse</w:t>
+      </w:r>
+      <w:r>
+        <w:rPr>
+          <w:rFonts w:ascii="Times New Roman" w:eastAsia="Calibri" w:hAnsi="Times New Roman" w:cs="Times New Roman"/>
+          <w:sz w:val="24"/>
+          <w:szCs w:val="24"/>
+        </w:rPr>
+        <w:t>d</w:t>
+      </w:r>
+      <w:r>
+        <w:rPr>
+          <w:rFonts w:ascii="Times New Roman" w:eastAsia="Calibri" w:hAnsi="Times New Roman" w:cs="Times New Roman"/>
+          <w:sz w:val="24"/>
+          <w:szCs w:val="24"/>
+        </w:rPr>
+        <w:t xml:space="preserve"> on</w:t>
+      </w:r>
+      <w:r>
+        <w:rPr>
+          <w:rFonts w:ascii="Times New Roman" w:eastAsia="Calibri" w:hAnsi="Times New Roman" w:cs="Times New Roman"/>
+          <w:sz w:val="24"/>
+          <w:szCs w:val="24"/>
+        </w:rPr>
+        <w:t xml:space="preserve"> literature related to the second and third</w:t>
       </w:r>
       <w:r>
         <w:rPr>
@@ -443,118 +589,6 @@
           <w:sz w:val="24"/>
           <w:szCs w:val="24"/>
         </w:rPr>
-        <w:t xml:space="preserve"> of public sector economics</w:t>
-      </w:r>
-      <w:r>
-        <w:rPr>
-          <w:rFonts w:ascii="Times New Roman" w:eastAsia="Calibri" w:hAnsi="Times New Roman" w:cs="Times New Roman"/>
-          <w:sz w:val="24"/>
-          <w:szCs w:val="24"/>
-        </w:rPr>
-        <w:t>.  I summarized these results in a separate annotated bibliography and</w:t>
-      </w:r>
-      <w:r>
-        <w:rPr>
-          <w:rFonts w:ascii="Times New Roman" w:eastAsia="Calibri" w:hAnsi="Times New Roman" w:cs="Times New Roman"/>
-          <w:sz w:val="24"/>
-          <w:szCs w:val="24"/>
-        </w:rPr>
-        <w:t xml:space="preserve"> literature review focused on the </w:t>
-      </w:r>
-      <w:r>
-        <w:rPr>
-          <w:rFonts w:ascii="Times New Roman" w:eastAsia="Calibri" w:hAnsi="Times New Roman" w:cs="Times New Roman"/>
-          <w:sz w:val="24"/>
-          <w:szCs w:val="24"/>
-        </w:rPr>
-        <w:t>public-sector</w:t>
-      </w:r>
-      <w:r>
-        <w:rPr>
-          <w:rFonts w:ascii="Times New Roman" w:eastAsia="Calibri" w:hAnsi="Times New Roman" w:cs="Times New Roman"/>
-          <w:sz w:val="24"/>
-          <w:szCs w:val="24"/>
-        </w:rPr>
-        <w:t xml:space="preserve"> economics perspective. </w:t>
-      </w:r>
-      <w:r>
-        <w:rPr>
-          <w:rFonts w:ascii="Times New Roman" w:eastAsia="Calibri" w:hAnsi="Times New Roman" w:cs="Times New Roman"/>
-          <w:sz w:val="24"/>
-          <w:szCs w:val="24"/>
-        </w:rPr>
-        <w:t xml:space="preserve"> </w:t>
-      </w:r>
-      <w:r>
-        <w:rPr>
-          <w:rFonts w:ascii="Times New Roman" w:eastAsia="Calibri" w:hAnsi="Times New Roman" w:cs="Times New Roman"/>
-          <w:sz w:val="24"/>
-          <w:szCs w:val="24"/>
-        </w:rPr>
-        <w:t xml:space="preserve">Those efforts specifically focused on literature related to (1) the definition of technology, (2) the definition of university technology transfer, (3) the role of the federal government in university technology transfer, and (4) determinants of success in university technology transfer.  </w:t>
-      </w:r>
-      <w:r>
-        <w:rPr>
-          <w:rFonts w:ascii="Times New Roman" w:eastAsia="Calibri" w:hAnsi="Times New Roman" w:cs="Times New Roman"/>
-          <w:sz w:val="24"/>
-          <w:szCs w:val="24"/>
-        </w:rPr>
-        <w:t>T</w:t>
-      </w:r>
-      <w:r>
-        <w:rPr>
-          <w:rFonts w:ascii="Times New Roman" w:eastAsia="Calibri" w:hAnsi="Times New Roman" w:cs="Times New Roman"/>
-          <w:sz w:val="24"/>
-          <w:szCs w:val="24"/>
-        </w:rPr>
-        <w:t>he current</w:t>
-      </w:r>
-      <w:r>
-        <w:rPr>
-          <w:rFonts w:ascii="Times New Roman" w:eastAsia="Calibri" w:hAnsi="Times New Roman" w:cs="Times New Roman"/>
-          <w:sz w:val="24"/>
-          <w:szCs w:val="24"/>
-        </w:rPr>
-        <w:t xml:space="preserve"> annotated bibliography focuse</w:t>
-      </w:r>
-      <w:r>
-        <w:rPr>
-          <w:rFonts w:ascii="Times New Roman" w:eastAsia="Calibri" w:hAnsi="Times New Roman" w:cs="Times New Roman"/>
-          <w:sz w:val="24"/>
-          <w:szCs w:val="24"/>
-        </w:rPr>
-        <w:t>d</w:t>
-      </w:r>
-      <w:r>
-        <w:rPr>
-          <w:rFonts w:ascii="Times New Roman" w:eastAsia="Calibri" w:hAnsi="Times New Roman" w:cs="Times New Roman"/>
-          <w:sz w:val="24"/>
-          <w:szCs w:val="24"/>
-        </w:rPr>
-        <w:t xml:space="preserve"> on</w:t>
-      </w:r>
-      <w:r>
-        <w:rPr>
-          <w:rFonts w:ascii="Times New Roman" w:eastAsia="Calibri" w:hAnsi="Times New Roman" w:cs="Times New Roman"/>
-          <w:sz w:val="24"/>
-          <w:szCs w:val="24"/>
-        </w:rPr>
-        <w:t xml:space="preserve"> literature related to the second and third</w:t>
-      </w:r>
-      <w:r>
-        <w:rPr>
-          <w:rFonts w:ascii="Times New Roman" w:eastAsia="Calibri" w:hAnsi="Times New Roman" w:cs="Times New Roman"/>
-          <w:sz w:val="24"/>
-          <w:szCs w:val="24"/>
-        </w:rPr>
-        <w:t xml:space="preserve"> perspective</w:t>
-      </w:r>
-      <w:r>
-        <w:rPr>
-          <w:rFonts w:ascii="Times New Roman" w:eastAsia="Calibri" w:hAnsi="Times New Roman" w:cs="Times New Roman"/>
-          <w:sz w:val="24"/>
-          <w:szCs w:val="24"/>
-        </w:rPr>
         <w:t>s</w:t>
       </w:r>
       <w:r>
@@ -563,7 +597,23 @@
           <w:sz w:val="24"/>
           <w:szCs w:val="24"/>
         </w:rPr>
-        <w:t xml:space="preserve"> (i.e., organization theory and behavior and decision theory)</w:t>
+        <w:t xml:space="preserve"> (i.e., organization </w:t>
+      </w:r>
+      <w:r>
+        <w:rPr>
+          <w:rFonts w:ascii="Times New Roman" w:eastAsia="Calibri" w:hAnsi="Times New Roman" w:cs="Times New Roman"/>
+          <w:sz w:val="24"/>
+          <w:szCs w:val="24"/>
+        </w:rPr>
+        <w:t>studies</w:t>
+      </w:r>
+      <w:r>
+        <w:rPr>
+          <w:rFonts w:ascii="Times New Roman" w:eastAsia="Calibri" w:hAnsi="Times New Roman" w:cs="Times New Roman"/>
+          <w:sz w:val="24"/>
+          <w:szCs w:val="24"/>
+        </w:rPr>
+        <w:t xml:space="preserve"> and decision theory)</w:t>
       </w:r>
       <w:r>
         <w:rPr>
@@ -898,12 +948,12 @@
           <w:szCs w:val="24"/>
         </w:rPr>
       </w:pPr>
-      <w:bookmarkStart w:id="0" w:name="BookBarriers1992"/>
-      <w:bookmarkStart w:id="1" w:name="PaperArshadi2008"/>
-      <w:bookmarkStart w:id="2" w:name="PaperAnatan2015"/>
-      <w:bookmarkEnd w:id="0"/>
+      <w:bookmarkStart w:id="1" w:name="BookBarriers1992"/>
+      <w:bookmarkStart w:id="2" w:name="PaperArshadi2008"/>
+      <w:bookmarkStart w:id="3" w:name="PaperAnatan2015"/>
       <w:bookmarkEnd w:id="1"/>
       <w:bookmarkEnd w:id="2"/>
+      <w:bookmarkEnd w:id="3"/>
       <w:r>
         <w:rPr>
           <w:rFonts w:ascii="Times New Roman" w:eastAsia="Calibri" w:hAnsi="Times New Roman" w:cs="Times New Roman"/>
@@ -1073,18 +1123,7 @@
           <w:sz w:val="24"/>
           <w:szCs w:val="24"/>
         </w:rPr>
-        <w:t xml:space="preserve"> categorizing decisions as “good” or “bad.”</w:t>
-      </w:r>
-      <w:bookmarkStart w:id="3" w:name="_GoBack"/>
-      <w:bookmarkEnd w:id="3"/>
-      <w:r>
-        <w:rPr>
-          <w:rFonts w:ascii="Times New Roman" w:eastAsia="Calibri" w:hAnsi="Times New Roman" w:cs="Times New Roman"/>
-          <w:iCs/>
-          <w:sz w:val="24"/>
-          <w:szCs w:val="24"/>
-        </w:rPr>
-        <w:t xml:space="preserve"> </w:t>
+        <w:t xml:space="preserve"> categorizing decisions as “good” or “bad.” </w:t>
       </w:r>
     </w:p>
     <w:p>
@@ -1707,6 +1746,83 @@
           <w:szCs w:val="24"/>
         </w:rPr>
       </w:pPr>
+      <w:r>
+        <w:rPr>
+          <w:rFonts w:ascii="Times New Roman" w:eastAsia="Calibri" w:hAnsi="Times New Roman" w:cs="Times New Roman"/>
+          <w:iCs/>
+          <w:sz w:val="24"/>
+          <w:szCs w:val="24"/>
+        </w:rPr>
+        <w:t xml:space="preserve">Hatch, M. J. (1997). </w:t>
+      </w:r>
+      <w:r>
+        <w:rPr>
+          <w:rFonts w:ascii="Times New Roman" w:eastAsia="Calibri" w:hAnsi="Times New Roman" w:cs="Times New Roman"/>
+          <w:i/>
+          <w:iCs/>
+          <w:sz w:val="24"/>
+          <w:szCs w:val="24"/>
+        </w:rPr>
+        <w:t>Organization theory: Modern, symbolic and postmodern perspectives</w:t>
+      </w:r>
+      <w:r>
+        <w:rPr>
+          <w:rFonts w:ascii="Times New Roman" w:eastAsia="Calibri" w:hAnsi="Times New Roman" w:cs="Times New Roman"/>
+          <w:iCs/>
+          <w:sz w:val="24"/>
+          <w:szCs w:val="24"/>
+        </w:rPr>
+        <w:t>. New York, NY: Oxford University Press.</w:t>
+      </w:r>
+    </w:p>
+    <w:p>
+      <w:pPr>
+        <w:spacing w:line="480" w:lineRule="auto"/>
+        <w:ind w:left="1080"/>
+        <w:rPr>
+          <w:rFonts w:ascii="Times New Roman" w:eastAsia="Calibri" w:hAnsi="Times New Roman" w:cs="Times New Roman"/>
+          <w:iCs/>
+          <w:sz w:val="24"/>
+          <w:szCs w:val="24"/>
+        </w:rPr>
+      </w:pPr>
+      <w:r>
+        <w:rPr>
+          <w:rFonts w:ascii="Times New Roman" w:eastAsia="Calibri" w:hAnsi="Times New Roman" w:cs="Times New Roman"/>
+          <w:iCs/>
+          <w:sz w:val="24"/>
+          <w:szCs w:val="24"/>
+        </w:rPr>
+        <w:t xml:space="preserve">This book provides a comprehensive overview of organizational studies.  It uses the </w:t>
+      </w:r>
+      <w:r>
+        <w:rPr>
+          <w:rFonts w:ascii="Times New Roman" w:eastAsia="Calibri" w:hAnsi="Times New Roman" w:cs="Times New Roman"/>
+          <w:iCs/>
+          <w:sz w:val="24"/>
+          <w:szCs w:val="24"/>
+        </w:rPr>
+        <w:t>classical, modern, symbolic-interpretive, and postmodern</w:t>
+      </w:r>
+      <w:r>
+        <w:rPr>
+          <w:rFonts w:ascii="Times New Roman" w:eastAsia="Calibri" w:hAnsi="Times New Roman" w:cs="Times New Roman"/>
+          <w:iCs/>
+          <w:sz w:val="24"/>
+          <w:szCs w:val="24"/>
+        </w:rPr>
+        <w:t xml:space="preserve"> perspectives to organize the subject.  There is one chapter dedicated to organizational decision making including </w:t>
+      </w:r>
+      <w:r>
+        <w:rPr>
+          <w:rFonts w:ascii="Times New Roman" w:eastAsia="Calibri" w:hAnsi="Times New Roman" w:cs="Times New Roman"/>
+          <w:iCs/>
+          <w:sz w:val="24"/>
+          <w:szCs w:val="24"/>
+        </w:rPr>
+        <w:lastRenderedPageBreak/>
+        <w:t xml:space="preserve">power and politics.  It discusses the four major models of the organizational decision-making process based on the framework offered by James D. Thompson and Arthur </w:t>
+      </w:r>
       <w:proofErr w:type="spellStart"/>
       <w:r>
         <w:rPr>
@@ -1715,6 +1831,225 @@
           <w:sz w:val="24"/>
           <w:szCs w:val="24"/>
         </w:rPr>
+        <w:t>Tuden</w:t>
+      </w:r>
+      <w:proofErr w:type="spellEnd"/>
+      <w:r>
+        <w:rPr>
+          <w:rFonts w:ascii="Times New Roman" w:eastAsia="Calibri" w:hAnsi="Times New Roman" w:cs="Times New Roman"/>
+          <w:iCs/>
+          <w:sz w:val="24"/>
+          <w:szCs w:val="24"/>
+        </w:rPr>
+        <w:t xml:space="preserve"> (p. 276)</w:t>
+      </w:r>
+      <w:r>
+        <w:rPr>
+          <w:rFonts w:ascii="Times New Roman" w:eastAsia="Calibri" w:hAnsi="Times New Roman" w:cs="Times New Roman"/>
+          <w:iCs/>
+          <w:sz w:val="24"/>
+          <w:szCs w:val="24"/>
+        </w:rPr>
+        <w:t xml:space="preserve">.  </w:t>
+      </w:r>
+      <w:r>
+        <w:rPr>
+          <w:rFonts w:ascii="Times New Roman" w:eastAsia="Calibri" w:hAnsi="Times New Roman" w:cs="Times New Roman"/>
+          <w:iCs/>
+          <w:sz w:val="24"/>
+          <w:szCs w:val="24"/>
+        </w:rPr>
+        <w:t xml:space="preserve">Organizational theorists have observed and demonstrated that </w:t>
+      </w:r>
+      <w:r>
+        <w:rPr>
+          <w:rFonts w:ascii="Times New Roman" w:eastAsia="Calibri" w:hAnsi="Times New Roman" w:cs="Times New Roman"/>
+          <w:iCs/>
+          <w:sz w:val="24"/>
+          <w:szCs w:val="24"/>
+        </w:rPr>
+        <w:t>organizational decision-making</w:t>
+      </w:r>
+      <w:r>
+        <w:rPr>
+          <w:rFonts w:ascii="Times New Roman" w:eastAsia="Calibri" w:hAnsi="Times New Roman" w:cs="Times New Roman"/>
+          <w:iCs/>
+          <w:sz w:val="24"/>
+          <w:szCs w:val="24"/>
+        </w:rPr>
+        <w:t xml:space="preserve"> only appears to approach anything resembling the rational model under highly restrictive conditions</w:t>
+      </w:r>
+      <w:r>
+        <w:rPr>
+          <w:rFonts w:ascii="Times New Roman" w:eastAsia="Calibri" w:hAnsi="Times New Roman" w:cs="Times New Roman"/>
+          <w:iCs/>
+          <w:sz w:val="24"/>
+          <w:szCs w:val="24"/>
+        </w:rPr>
+        <w:t xml:space="preserve"> </w:t>
+      </w:r>
+      <w:r>
+        <w:rPr>
+          <w:rFonts w:ascii="Times New Roman" w:eastAsia="Calibri" w:hAnsi="Times New Roman" w:cs="Times New Roman"/>
+          <w:iCs/>
+          <w:sz w:val="24"/>
+          <w:szCs w:val="24"/>
+        </w:rPr>
+        <w:t xml:space="preserve">which suggest that the </w:t>
+      </w:r>
+      <w:r>
+        <w:rPr>
+          <w:rFonts w:ascii="Times New Roman" w:eastAsia="Calibri" w:hAnsi="Times New Roman" w:cs="Times New Roman"/>
+          <w:iCs/>
+          <w:sz w:val="24"/>
+          <w:szCs w:val="24"/>
+        </w:rPr>
+        <w:t>rational</w:t>
+      </w:r>
+      <w:r>
+        <w:rPr>
+          <w:rFonts w:ascii="Times New Roman" w:eastAsia="Calibri" w:hAnsi="Times New Roman" w:cs="Times New Roman"/>
+          <w:iCs/>
+          <w:sz w:val="24"/>
+          <w:szCs w:val="24"/>
+        </w:rPr>
+        <w:t xml:space="preserve"> model is unlikely to apply in the context of technology transfer.</w:t>
+      </w:r>
+      <w:r>
+        <w:rPr>
+          <w:rFonts w:ascii="Times New Roman" w:eastAsia="Calibri" w:hAnsi="Times New Roman" w:cs="Times New Roman"/>
+          <w:iCs/>
+          <w:sz w:val="24"/>
+          <w:szCs w:val="24"/>
+        </w:rPr>
+        <w:t xml:space="preserve">  There is also a contingency framework that models organizational decision-making as more dynamic with all four basic models occurring at the same time to varying degrees.</w:t>
+      </w:r>
+      <w:r>
+        <w:rPr>
+          <w:rFonts w:ascii="Times New Roman" w:eastAsia="Calibri" w:hAnsi="Times New Roman" w:cs="Times New Roman"/>
+          <w:iCs/>
+          <w:sz w:val="24"/>
+          <w:szCs w:val="24"/>
+        </w:rPr>
+        <w:t xml:space="preserve">  The book briefly discusses Nils </w:t>
+      </w:r>
+      <w:proofErr w:type="spellStart"/>
+      <w:r>
+        <w:rPr>
+          <w:rFonts w:ascii="Times New Roman" w:eastAsia="Calibri" w:hAnsi="Times New Roman" w:cs="Times New Roman"/>
+          <w:iCs/>
+          <w:sz w:val="24"/>
+          <w:szCs w:val="24"/>
+        </w:rPr>
+        <w:t>Brunsson’s</w:t>
+      </w:r>
+      <w:proofErr w:type="spellEnd"/>
+      <w:r>
+        <w:rPr>
+          <w:rFonts w:ascii="Times New Roman" w:eastAsia="Calibri" w:hAnsi="Times New Roman" w:cs="Times New Roman"/>
+          <w:iCs/>
+          <w:sz w:val="24"/>
+          <w:szCs w:val="24"/>
+        </w:rPr>
+        <w:t xml:space="preserve"> notion of action rationality </w:t>
+      </w:r>
+      <w:r>
+        <w:rPr>
+          <w:rFonts w:ascii="Times New Roman" w:eastAsia="Calibri" w:hAnsi="Times New Roman" w:cs="Times New Roman"/>
+          <w:iCs/>
+          <w:sz w:val="24"/>
+          <w:szCs w:val="24"/>
+        </w:rPr>
+        <w:t xml:space="preserve">(pp. 280-281) </w:t>
+      </w:r>
+      <w:r>
+        <w:rPr>
+          <w:rFonts w:ascii="Times New Roman" w:eastAsia="Calibri" w:hAnsi="Times New Roman" w:cs="Times New Roman"/>
+          <w:iCs/>
+          <w:sz w:val="24"/>
+          <w:szCs w:val="24"/>
+        </w:rPr>
+        <w:t xml:space="preserve">which basically argues that action, not decisions, are the primary concern of organization members.  </w:t>
+      </w:r>
+      <w:proofErr w:type="spellStart"/>
+      <w:r>
+        <w:rPr>
+          <w:rFonts w:ascii="Times New Roman" w:eastAsia="Calibri" w:hAnsi="Times New Roman" w:cs="Times New Roman"/>
+          <w:iCs/>
+          <w:sz w:val="24"/>
+          <w:szCs w:val="24"/>
+        </w:rPr>
+        <w:t>Brunsson</w:t>
+      </w:r>
+      <w:proofErr w:type="spellEnd"/>
+      <w:r>
+        <w:rPr>
+          <w:rFonts w:ascii="Times New Roman" w:eastAsia="Calibri" w:hAnsi="Times New Roman" w:cs="Times New Roman"/>
+          <w:iCs/>
+          <w:sz w:val="24"/>
+          <w:szCs w:val="24"/>
+        </w:rPr>
+        <w:t xml:space="preserve"> argued that putting organization decisions into the context of action essentially produces a paradox.  A particular option can appear irrational when view from decision rationality but rational from the perspective of action rationality because of how they affect motivation and commitment which are necessary conditions for implementation.  </w:t>
+      </w:r>
+      <w:r>
+        <w:rPr>
+          <w:rFonts w:ascii="Times New Roman" w:eastAsia="Calibri" w:hAnsi="Times New Roman" w:cs="Times New Roman"/>
+          <w:iCs/>
+          <w:sz w:val="24"/>
+          <w:szCs w:val="24"/>
+        </w:rPr>
+        <w:t xml:space="preserve">In the context of technology transfer, </w:t>
+      </w:r>
+      <w:proofErr w:type="spellStart"/>
+      <w:r>
+        <w:rPr>
+          <w:rFonts w:ascii="Times New Roman" w:eastAsia="Calibri" w:hAnsi="Times New Roman" w:cs="Times New Roman"/>
+          <w:iCs/>
+          <w:sz w:val="24"/>
+          <w:szCs w:val="24"/>
+        </w:rPr>
+        <w:t>Brunsson’s</w:t>
+      </w:r>
+      <w:proofErr w:type="spellEnd"/>
+      <w:r>
+        <w:rPr>
+          <w:rFonts w:ascii="Times New Roman" w:eastAsia="Calibri" w:hAnsi="Times New Roman" w:cs="Times New Roman"/>
+          <w:iCs/>
+          <w:sz w:val="24"/>
+          <w:szCs w:val="24"/>
+        </w:rPr>
+        <w:t xml:space="preserve"> theory would predict that there is a low rate of technology transfer from universities to private sector organizations because the private sector organizations apply decision rationality which decreases motivation and commitment to act on opportunities to acquire technologies created by research and development conduct at universities.  </w:t>
+      </w:r>
+      <w:r>
+        <w:rPr>
+          <w:rFonts w:ascii="Times New Roman" w:eastAsia="Calibri" w:hAnsi="Times New Roman" w:cs="Times New Roman"/>
+          <w:iCs/>
+          <w:sz w:val="24"/>
+          <w:szCs w:val="24"/>
+        </w:rPr>
+        <w:t>The act of technology transfer can also be considered an act of organizational change and learning.  This approach to examining the issue might also prove to be a fruitful line for future research in studying technology transfer.</w:t>
+      </w:r>
+    </w:p>
+    <w:p>
+      <w:pPr>
+        <w:spacing w:line="480" w:lineRule="auto"/>
+        <w:ind w:left="720" w:hanging="720"/>
+        <w:rPr>
+          <w:rFonts w:ascii="Times New Roman" w:eastAsia="Calibri" w:hAnsi="Times New Roman" w:cs="Times New Roman"/>
+          <w:iCs/>
+          <w:sz w:val="24"/>
+          <w:szCs w:val="24"/>
+        </w:rPr>
+      </w:pPr>
+      <w:proofErr w:type="spellStart"/>
+      <w:r>
+        <w:rPr>
+          <w:rFonts w:ascii="Times New Roman" w:eastAsia="Calibri" w:hAnsi="Times New Roman" w:cs="Times New Roman"/>
+          <w:iCs/>
+          <w:sz w:val="24"/>
+          <w:szCs w:val="24"/>
+        </w:rPr>
+        <w:lastRenderedPageBreak/>
         <w:t>Luhmann</w:t>
       </w:r>
       <w:proofErr w:type="spellEnd"/>
@@ -1945,7 +2280,6 @@
           <w:sz w:val="24"/>
           <w:szCs w:val="24"/>
         </w:rPr>
-        <w:lastRenderedPageBreak/>
         <w:t>that a better understanding of how organizations function will produce more pragmatic public policy</w:t>
       </w:r>
       <w:r>
@@ -2002,7 +2336,25 @@
           <w:sz w:val="24"/>
           <w:szCs w:val="24"/>
         </w:rPr>
-        <w:t xml:space="preserve"> conceives of organizations as self-reproducing, self-maintaining, closed systems.  </w:t>
+        <w:t xml:space="preserve"> conceives of organizations as self-reproducing, self-maintaining, closed systems</w:t>
+      </w:r>
+      <w:r>
+        <w:rPr>
+          <w:rFonts w:ascii="Times New Roman" w:eastAsia="Calibri" w:hAnsi="Times New Roman" w:cs="Times New Roman"/>
+          <w:iCs/>
+          <w:sz w:val="24"/>
+          <w:szCs w:val="24"/>
+        </w:rPr>
+        <w:t xml:space="preserve"> (autopoietic systems)</w:t>
+      </w:r>
+      <w:r>
+        <w:rPr>
+          <w:rFonts w:ascii="Times New Roman" w:eastAsia="Calibri" w:hAnsi="Times New Roman" w:cs="Times New Roman"/>
+          <w:iCs/>
+          <w:sz w:val="24"/>
+          <w:szCs w:val="24"/>
+        </w:rPr>
+        <w:t xml:space="preserve">.  </w:t>
       </w:r>
       <w:r>
         <w:rPr>
@@ -2164,6 +2516,15 @@
           <w:szCs w:val="24"/>
         </w:rPr>
         <w:t xml:space="preserve"> framework</w:t>
+      </w:r>
+      <w:r>
+        <w:rPr>
+          <w:rFonts w:ascii="Times New Roman" w:eastAsia="Calibri" w:hAnsi="Times New Roman" w:cs="Times New Roman"/>
+          <w:iCs/>
+          <w:sz w:val="24"/>
+          <w:szCs w:val="24"/>
+        </w:rPr>
+        <w:t xml:space="preserve"> as a potential organizing structure for the proposed study</w:t>
       </w:r>
       <w:r>
         <w:rPr>
@@ -2413,6 +2774,7 @@
           <w:sz w:val="24"/>
           <w:szCs w:val="24"/>
         </w:rPr>
+        <w:lastRenderedPageBreak/>
         <w:t>This source provides a useful scaffold for structuring a study of the role of development stage in university technology transfer.  It</w:t>
       </w:r>
       <w:r>
@@ -2557,7 +2919,448 @@
           <w:sz w:val="24"/>
           <w:szCs w:val="24"/>
         </w:rPr>
-        <w:t xml:space="preserve">Chapters 4, 6, 8, and 10 focus on the sociology of administration – what one might call descriptive administration theory.  Chapters 3, 9, and 11 emphasize what Simon </w:t>
+        <w:t>Chapters 4, 6, 8, and 10 focus on the sociology of administration – what one might call descriptive administration theory.  Chapters 3, 9, and 11 emphasize what Simon calls the practical science of administra</w:t>
+      </w:r>
+      <w:r>
+        <w:rPr>
+          <w:rFonts w:ascii="Times New Roman" w:eastAsia="Calibri" w:hAnsi="Times New Roman" w:cs="Times New Roman"/>
+          <w:iCs/>
+          <w:sz w:val="24"/>
+          <w:szCs w:val="24"/>
+        </w:rPr>
+        <w:t>tion – what might be apt</w:t>
+      </w:r>
+      <w:r>
+        <w:rPr>
+          <w:rFonts w:ascii="Times New Roman" w:eastAsia="Calibri" w:hAnsi="Times New Roman" w:cs="Times New Roman"/>
+          <w:iCs/>
+          <w:sz w:val="24"/>
+          <w:szCs w:val="24"/>
+        </w:rPr>
+        <w:t xml:space="preserve">ly </w:t>
+      </w:r>
+      <w:r>
+        <w:rPr>
+          <w:rFonts w:ascii="Times New Roman" w:eastAsia="Calibri" w:hAnsi="Times New Roman" w:cs="Times New Roman"/>
+          <w:iCs/>
+          <w:sz w:val="24"/>
+          <w:szCs w:val="24"/>
+        </w:rPr>
+        <w:t>labeled as normative administration theory</w:t>
+      </w:r>
+      <w:r>
+        <w:rPr>
+          <w:rFonts w:ascii="Times New Roman" w:eastAsia="Calibri" w:hAnsi="Times New Roman" w:cs="Times New Roman"/>
+          <w:iCs/>
+          <w:sz w:val="24"/>
+          <w:szCs w:val="24"/>
+        </w:rPr>
+        <w:t xml:space="preserve"> (pp. 356-360)</w:t>
+      </w:r>
+      <w:r>
+        <w:rPr>
+          <w:rFonts w:ascii="Times New Roman" w:eastAsia="Calibri" w:hAnsi="Times New Roman" w:cs="Times New Roman"/>
+          <w:iCs/>
+          <w:sz w:val="24"/>
+          <w:szCs w:val="24"/>
+        </w:rPr>
+        <w:t xml:space="preserve">.  </w:t>
+      </w:r>
+      <w:r>
+        <w:rPr>
+          <w:rFonts w:ascii="Times New Roman" w:eastAsia="Calibri" w:hAnsi="Times New Roman" w:cs="Times New Roman"/>
+          <w:iCs/>
+          <w:sz w:val="24"/>
+          <w:szCs w:val="24"/>
+        </w:rPr>
+        <w:t>Simon argued that</w:t>
+      </w:r>
+      <w:r>
+        <w:rPr>
+          <w:rFonts w:ascii="Times New Roman" w:eastAsia="Calibri" w:hAnsi="Times New Roman" w:cs="Times New Roman"/>
+          <w:iCs/>
+          <w:sz w:val="24"/>
+          <w:szCs w:val="24"/>
+        </w:rPr>
+        <w:t xml:space="preserve"> decision making is the primary activity of organizations.  </w:t>
+      </w:r>
+      <w:r>
+        <w:rPr>
+          <w:rFonts w:ascii="Times New Roman" w:eastAsia="Calibri" w:hAnsi="Times New Roman" w:cs="Times New Roman"/>
+          <w:iCs/>
+          <w:sz w:val="24"/>
+          <w:szCs w:val="24"/>
+        </w:rPr>
+        <w:t>Every</w:t>
+      </w:r>
+      <w:r>
+        <w:rPr>
+          <w:rFonts w:ascii="Times New Roman" w:eastAsia="Calibri" w:hAnsi="Times New Roman" w:cs="Times New Roman"/>
+          <w:iCs/>
+          <w:sz w:val="24"/>
+          <w:szCs w:val="24"/>
+        </w:rPr>
+        <w:t xml:space="preserve"> </w:t>
+      </w:r>
+      <w:r>
+        <w:rPr>
+          <w:rFonts w:ascii="Times New Roman" w:eastAsia="Calibri" w:hAnsi="Times New Roman" w:cs="Times New Roman"/>
+          <w:iCs/>
+          <w:sz w:val="24"/>
+          <w:szCs w:val="24"/>
+        </w:rPr>
+        <w:t xml:space="preserve">physical </w:t>
+      </w:r>
+      <w:r>
+        <w:rPr>
+          <w:rFonts w:ascii="Times New Roman" w:eastAsia="Calibri" w:hAnsi="Times New Roman" w:cs="Times New Roman"/>
+          <w:iCs/>
+          <w:sz w:val="24"/>
+          <w:szCs w:val="24"/>
+        </w:rPr>
+        <w:t>a</w:t>
+      </w:r>
+      <w:r>
+        <w:rPr>
+          <w:rFonts w:ascii="Times New Roman" w:eastAsia="Calibri" w:hAnsi="Times New Roman" w:cs="Times New Roman"/>
+          <w:iCs/>
+          <w:sz w:val="24"/>
+          <w:szCs w:val="24"/>
+        </w:rPr>
+        <w:t>ction</w:t>
+      </w:r>
+      <w:r>
+        <w:rPr>
+          <w:rFonts w:ascii="Times New Roman" w:eastAsia="Calibri" w:hAnsi="Times New Roman" w:cs="Times New Roman"/>
+          <w:iCs/>
+          <w:sz w:val="24"/>
+          <w:szCs w:val="24"/>
+        </w:rPr>
+        <w:t xml:space="preserve"> undertaken on behalf of the organization </w:t>
+      </w:r>
+      <w:r>
+        <w:rPr>
+          <w:rFonts w:ascii="Times New Roman" w:eastAsia="Calibri" w:hAnsi="Times New Roman" w:cs="Times New Roman"/>
+          <w:iCs/>
+          <w:sz w:val="24"/>
+          <w:szCs w:val="24"/>
+        </w:rPr>
+        <w:t>involves both “deciding” and “doing” (p. 1).  For each action</w:t>
+      </w:r>
+      <w:r>
+        <w:rPr>
+          <w:rFonts w:ascii="Times New Roman" w:eastAsia="Calibri" w:hAnsi="Times New Roman" w:cs="Times New Roman"/>
+          <w:iCs/>
+          <w:sz w:val="24"/>
+          <w:szCs w:val="24"/>
+        </w:rPr>
+        <w:t xml:space="preserve">, there are a multitude of </w:t>
+      </w:r>
+      <w:r>
+        <w:rPr>
+          <w:rFonts w:ascii="Times New Roman" w:eastAsia="Calibri" w:hAnsi="Times New Roman" w:cs="Times New Roman"/>
+          <w:iCs/>
+          <w:sz w:val="24"/>
+          <w:szCs w:val="24"/>
+        </w:rPr>
+        <w:t xml:space="preserve">antecedent </w:t>
+      </w:r>
+      <w:r>
+        <w:rPr>
+          <w:rFonts w:ascii="Times New Roman" w:eastAsia="Calibri" w:hAnsi="Times New Roman" w:cs="Times New Roman"/>
+          <w:iCs/>
+          <w:sz w:val="24"/>
+          <w:szCs w:val="24"/>
+        </w:rPr>
+        <w:t>decisions that must occur</w:t>
+      </w:r>
+      <w:r>
+        <w:rPr>
+          <w:rFonts w:ascii="Times New Roman" w:eastAsia="Calibri" w:hAnsi="Times New Roman" w:cs="Times New Roman"/>
+          <w:iCs/>
+          <w:sz w:val="24"/>
+          <w:szCs w:val="24"/>
+        </w:rPr>
+        <w:t xml:space="preserve"> to enable the final decision governing the action</w:t>
+      </w:r>
+      <w:r>
+        <w:rPr>
+          <w:rFonts w:ascii="Times New Roman" w:eastAsia="Calibri" w:hAnsi="Times New Roman" w:cs="Times New Roman"/>
+          <w:iCs/>
+          <w:sz w:val="24"/>
+          <w:szCs w:val="24"/>
+        </w:rPr>
+        <w:t>.</w:t>
+      </w:r>
+      <w:r>
+        <w:rPr>
+          <w:rFonts w:ascii="Times New Roman" w:eastAsia="Calibri" w:hAnsi="Times New Roman" w:cs="Times New Roman"/>
+          <w:iCs/>
+          <w:sz w:val="24"/>
+          <w:szCs w:val="24"/>
+        </w:rPr>
+        <w:t xml:space="preserve">  Simon believed that the study of organizations must focus on the operative employee and the way their decisions and actions are influenced by the organizational context </w:t>
+      </w:r>
+      <w:r>
+        <w:rPr>
+          <w:rFonts w:ascii="Times New Roman" w:eastAsia="Calibri" w:hAnsi="Times New Roman" w:cs="Times New Roman"/>
+          <w:iCs/>
+          <w:sz w:val="24"/>
+          <w:szCs w:val="24"/>
+        </w:rPr>
+        <w:t xml:space="preserve">because the </w:t>
+      </w:r>
+      <w:r>
+        <w:rPr>
+          <w:rFonts w:ascii="Times New Roman" w:eastAsia="Calibri" w:hAnsi="Times New Roman" w:cs="Times New Roman"/>
+          <w:iCs/>
+          <w:sz w:val="24"/>
+          <w:szCs w:val="24"/>
+        </w:rPr>
+        <w:t xml:space="preserve">physical tasks of executing an organization’s intentions fall to operative persons who generally occupy the lowest level of the organization hierarchy </w:t>
+      </w:r>
+      <w:r>
+        <w:rPr>
+          <w:rFonts w:ascii="Times New Roman" w:eastAsia="Calibri" w:hAnsi="Times New Roman" w:cs="Times New Roman"/>
+          <w:iCs/>
+          <w:sz w:val="24"/>
+          <w:szCs w:val="24"/>
+        </w:rPr>
+        <w:t>(p. 2)</w:t>
+      </w:r>
+      <w:r>
+        <w:rPr>
+          <w:rFonts w:ascii="Times New Roman" w:eastAsia="Calibri" w:hAnsi="Times New Roman" w:cs="Times New Roman"/>
+          <w:iCs/>
+          <w:sz w:val="24"/>
+          <w:szCs w:val="24"/>
+        </w:rPr>
+        <w:t xml:space="preserve">.  </w:t>
+      </w:r>
+      <w:r>
+        <w:rPr>
+          <w:rFonts w:ascii="Times New Roman" w:eastAsia="Calibri" w:hAnsi="Times New Roman" w:cs="Times New Roman"/>
+          <w:iCs/>
+          <w:sz w:val="24"/>
+          <w:szCs w:val="24"/>
+        </w:rPr>
+        <w:t xml:space="preserve">As with physical tasks, there is specialization regarding decisions in organizations.  </w:t>
+      </w:r>
+      <w:r>
+        <w:rPr>
+          <w:rFonts w:ascii="Times New Roman" w:eastAsia="Calibri" w:hAnsi="Times New Roman" w:cs="Times New Roman"/>
+          <w:iCs/>
+          <w:sz w:val="24"/>
+          <w:szCs w:val="24"/>
+        </w:rPr>
+        <w:t>Simon argued that</w:t>
+      </w:r>
+      <w:r>
+        <w:rPr>
+          <w:rFonts w:ascii="Times New Roman" w:eastAsia="Calibri" w:hAnsi="Times New Roman" w:cs="Times New Roman"/>
+          <w:iCs/>
+          <w:sz w:val="24"/>
+          <w:szCs w:val="24"/>
+        </w:rPr>
+        <w:t xml:space="preserve"> two </w:t>
+      </w:r>
+      <w:r>
+        <w:rPr>
+          <w:rFonts w:ascii="Times New Roman" w:eastAsia="Calibri" w:hAnsi="Times New Roman" w:cs="Times New Roman"/>
+          <w:iCs/>
+          <w:sz w:val="24"/>
+          <w:szCs w:val="24"/>
+        </w:rPr>
+        <w:t xml:space="preserve">general </w:t>
+      </w:r>
+      <w:r>
+        <w:rPr>
+          <w:rFonts w:ascii="Times New Roman" w:eastAsia="Calibri" w:hAnsi="Times New Roman" w:cs="Times New Roman"/>
+          <w:iCs/>
+          <w:sz w:val="24"/>
+          <w:szCs w:val="24"/>
+        </w:rPr>
+        <w:t>kinds of decisions</w:t>
+      </w:r>
+      <w:r>
+        <w:rPr>
+          <w:rFonts w:ascii="Times New Roman" w:eastAsia="Calibri" w:hAnsi="Times New Roman" w:cs="Times New Roman"/>
+          <w:iCs/>
+          <w:sz w:val="24"/>
+          <w:szCs w:val="24"/>
+        </w:rPr>
+        <w:t xml:space="preserve"> </w:t>
+      </w:r>
+      <w:r>
+        <w:rPr>
+          <w:rFonts w:ascii="Times New Roman" w:eastAsia="Calibri" w:hAnsi="Times New Roman" w:cs="Times New Roman"/>
+          <w:iCs/>
+          <w:sz w:val="24"/>
+          <w:szCs w:val="24"/>
+        </w:rPr>
+        <w:t xml:space="preserve">are made in organizations </w:t>
+      </w:r>
+      <w:r>
+        <w:rPr>
+          <w:rFonts w:ascii="Times New Roman" w:eastAsia="Calibri" w:hAnsi="Times New Roman" w:cs="Times New Roman"/>
+          <w:iCs/>
+          <w:sz w:val="24"/>
+          <w:szCs w:val="24"/>
+        </w:rPr>
+        <w:t>(p. 4)</w:t>
+      </w:r>
+      <w:r>
+        <w:rPr>
+          <w:rFonts w:ascii="Times New Roman" w:eastAsia="Calibri" w:hAnsi="Times New Roman" w:cs="Times New Roman"/>
+          <w:iCs/>
+          <w:sz w:val="24"/>
+          <w:szCs w:val="24"/>
+        </w:rPr>
+        <w:t xml:space="preserve">.  Value judgements </w:t>
+      </w:r>
+      <w:r>
+        <w:rPr>
+          <w:rFonts w:ascii="Times New Roman" w:eastAsia="Calibri" w:hAnsi="Times New Roman" w:cs="Times New Roman"/>
+          <w:iCs/>
+          <w:sz w:val="24"/>
+          <w:szCs w:val="24"/>
+        </w:rPr>
+        <w:t>are decisions geared toward the selection of final goals for the organization.  Factual judgements are decisions involved in the implementation and achievement of final goals.</w:t>
+      </w:r>
+      <w:r>
+        <w:rPr>
+          <w:rFonts w:ascii="Times New Roman" w:eastAsia="Calibri" w:hAnsi="Times New Roman" w:cs="Times New Roman"/>
+          <w:iCs/>
+          <w:sz w:val="24"/>
+          <w:szCs w:val="24"/>
+        </w:rPr>
+        <w:t xml:space="preserve">  </w:t>
+      </w:r>
+      <w:r>
+        <w:rPr>
+          <w:rFonts w:ascii="Times New Roman" w:eastAsia="Calibri" w:hAnsi="Times New Roman" w:cs="Times New Roman"/>
+          <w:iCs/>
+          <w:sz w:val="24"/>
+          <w:szCs w:val="24"/>
+        </w:rPr>
+        <w:t>A</w:t>
+      </w:r>
+      <w:r>
+        <w:rPr>
+          <w:rFonts w:ascii="Times New Roman" w:eastAsia="Calibri" w:hAnsi="Times New Roman" w:cs="Times New Roman"/>
+          <w:iCs/>
+          <w:sz w:val="24"/>
+          <w:szCs w:val="24"/>
+        </w:rPr>
+        <w:t>ntecedent d</w:t>
+      </w:r>
+      <w:r>
+        <w:rPr>
+          <w:rFonts w:ascii="Times New Roman" w:eastAsia="Calibri" w:hAnsi="Times New Roman" w:cs="Times New Roman"/>
+          <w:iCs/>
+          <w:sz w:val="24"/>
+          <w:szCs w:val="24"/>
+        </w:rPr>
+        <w:t>ecisions are based on numerous facts</w:t>
+      </w:r>
+      <w:r>
+        <w:rPr>
+          <w:rFonts w:ascii="Times New Roman" w:eastAsia="Calibri" w:hAnsi="Times New Roman" w:cs="Times New Roman"/>
+          <w:iCs/>
+          <w:sz w:val="24"/>
+          <w:szCs w:val="24"/>
+        </w:rPr>
+        <w:t xml:space="preserve"> (verified and</w:t>
+      </w:r>
+      <w:r>
+        <w:rPr>
+          <w:rFonts w:ascii="Times New Roman" w:eastAsia="Calibri" w:hAnsi="Times New Roman" w:cs="Times New Roman"/>
+          <w:iCs/>
+          <w:sz w:val="24"/>
+          <w:szCs w:val="24"/>
+        </w:rPr>
+        <w:t xml:space="preserve"> presumed</w:t>
+      </w:r>
+      <w:r>
+        <w:rPr>
+          <w:rFonts w:ascii="Times New Roman" w:eastAsia="Calibri" w:hAnsi="Times New Roman" w:cs="Times New Roman"/>
+          <w:iCs/>
+          <w:sz w:val="24"/>
+          <w:szCs w:val="24"/>
+        </w:rPr>
+        <w:t>)</w:t>
+      </w:r>
+      <w:r>
+        <w:rPr>
+          <w:rFonts w:ascii="Times New Roman" w:eastAsia="Calibri" w:hAnsi="Times New Roman" w:cs="Times New Roman"/>
+          <w:iCs/>
+          <w:sz w:val="24"/>
+          <w:szCs w:val="24"/>
+        </w:rPr>
+        <w:t xml:space="preserve"> as well as values, conditions, and constraints, which </w:t>
+      </w:r>
+      <w:r>
+        <w:rPr>
+          <w:rFonts w:ascii="Times New Roman" w:eastAsia="Calibri" w:hAnsi="Times New Roman" w:cs="Times New Roman"/>
+          <w:iCs/>
+          <w:sz w:val="24"/>
+          <w:szCs w:val="24"/>
+        </w:rPr>
+        <w:t>as a collective</w:t>
+      </w:r>
+      <w:r>
+        <w:rPr>
+          <w:rFonts w:ascii="Times New Roman" w:eastAsia="Calibri" w:hAnsi="Times New Roman" w:cs="Times New Roman"/>
+          <w:iCs/>
+          <w:sz w:val="24"/>
+          <w:szCs w:val="24"/>
+        </w:rPr>
+        <w:t xml:space="preserve"> </w:t>
+      </w:r>
+      <w:r>
+        <w:rPr>
+          <w:rFonts w:ascii="Times New Roman" w:eastAsia="Calibri" w:hAnsi="Times New Roman" w:cs="Times New Roman"/>
+          <w:iCs/>
+          <w:sz w:val="24"/>
+          <w:szCs w:val="24"/>
+        </w:rPr>
+        <w:t>Simon called the premises of the final decision governing an action</w:t>
+      </w:r>
+      <w:r>
+        <w:rPr>
+          <w:rFonts w:ascii="Times New Roman" w:eastAsia="Calibri" w:hAnsi="Times New Roman" w:cs="Times New Roman"/>
+          <w:iCs/>
+          <w:sz w:val="24"/>
+          <w:szCs w:val="24"/>
+        </w:rPr>
+        <w:t xml:space="preserve"> – that is, the decision premises</w:t>
+      </w:r>
+      <w:r>
+        <w:rPr>
+          <w:rFonts w:ascii="Times New Roman" w:eastAsia="Calibri" w:hAnsi="Times New Roman" w:cs="Times New Roman"/>
+          <w:iCs/>
+          <w:sz w:val="24"/>
+          <w:szCs w:val="24"/>
+        </w:rPr>
+        <w:t xml:space="preserve"> (p. 23). </w:t>
+      </w:r>
+      <w:r>
+        <w:rPr>
+          <w:rFonts w:ascii="Times New Roman" w:eastAsia="Calibri" w:hAnsi="Times New Roman" w:cs="Times New Roman"/>
+          <w:iCs/>
+          <w:sz w:val="24"/>
+          <w:szCs w:val="24"/>
+        </w:rPr>
+        <w:t xml:space="preserve"> Simon </w:t>
+      </w:r>
+      <w:r>
+        <w:rPr>
+          <w:rFonts w:ascii="Times New Roman" w:eastAsia="Calibri" w:hAnsi="Times New Roman" w:cs="Times New Roman"/>
+          <w:iCs/>
+          <w:sz w:val="24"/>
+          <w:szCs w:val="24"/>
+        </w:rPr>
+        <w:t xml:space="preserve">conceived of </w:t>
       </w:r>
       <w:r>
         <w:rPr>
@@ -2567,313 +3370,43 @@
           <w:szCs w:val="24"/>
         </w:rPr>
         <w:lastRenderedPageBreak/>
-        <w:t>calls the practical science of administra</w:t>
-      </w:r>
-      <w:r>
-        <w:rPr>
-          <w:rFonts w:ascii="Times New Roman" w:eastAsia="Calibri" w:hAnsi="Times New Roman" w:cs="Times New Roman"/>
-          <w:iCs/>
-          <w:sz w:val="24"/>
-          <w:szCs w:val="24"/>
-        </w:rPr>
-        <w:t>tion – what might be apt</w:t>
-      </w:r>
-      <w:r>
-        <w:rPr>
-          <w:rFonts w:ascii="Times New Roman" w:eastAsia="Calibri" w:hAnsi="Times New Roman" w:cs="Times New Roman"/>
-          <w:iCs/>
-          <w:sz w:val="24"/>
-          <w:szCs w:val="24"/>
-        </w:rPr>
-        <w:t xml:space="preserve">ly </w:t>
-      </w:r>
-      <w:r>
-        <w:rPr>
-          <w:rFonts w:ascii="Times New Roman" w:eastAsia="Calibri" w:hAnsi="Times New Roman" w:cs="Times New Roman"/>
-          <w:iCs/>
-          <w:sz w:val="24"/>
-          <w:szCs w:val="24"/>
-        </w:rPr>
-        <w:t>labeled as normative administration theory</w:t>
-      </w:r>
-      <w:r>
-        <w:rPr>
-          <w:rFonts w:ascii="Times New Roman" w:eastAsia="Calibri" w:hAnsi="Times New Roman" w:cs="Times New Roman"/>
-          <w:iCs/>
-          <w:sz w:val="24"/>
-          <w:szCs w:val="24"/>
-        </w:rPr>
-        <w:t xml:space="preserve"> (pp. 356-360)</w:t>
-      </w:r>
-      <w:r>
-        <w:rPr>
-          <w:rFonts w:ascii="Times New Roman" w:eastAsia="Calibri" w:hAnsi="Times New Roman" w:cs="Times New Roman"/>
-          <w:iCs/>
-          <w:sz w:val="24"/>
-          <w:szCs w:val="24"/>
-        </w:rPr>
-        <w:t xml:space="preserve">.  </w:t>
-      </w:r>
-      <w:r>
-        <w:rPr>
-          <w:rFonts w:ascii="Times New Roman" w:eastAsia="Calibri" w:hAnsi="Times New Roman" w:cs="Times New Roman"/>
-          <w:iCs/>
-          <w:sz w:val="24"/>
-          <w:szCs w:val="24"/>
-        </w:rPr>
-        <w:t>Simon argued that</w:t>
-      </w:r>
-      <w:r>
-        <w:rPr>
-          <w:rFonts w:ascii="Times New Roman" w:eastAsia="Calibri" w:hAnsi="Times New Roman" w:cs="Times New Roman"/>
-          <w:iCs/>
-          <w:sz w:val="24"/>
-          <w:szCs w:val="24"/>
-        </w:rPr>
-        <w:t xml:space="preserve"> decision making is the primary activity of organizations.  </w:t>
-      </w:r>
-      <w:r>
-        <w:rPr>
-          <w:rFonts w:ascii="Times New Roman" w:eastAsia="Calibri" w:hAnsi="Times New Roman" w:cs="Times New Roman"/>
-          <w:iCs/>
-          <w:sz w:val="24"/>
-          <w:szCs w:val="24"/>
-        </w:rPr>
-        <w:t>Every</w:t>
-      </w:r>
-      <w:r>
-        <w:rPr>
-          <w:rFonts w:ascii="Times New Roman" w:eastAsia="Calibri" w:hAnsi="Times New Roman" w:cs="Times New Roman"/>
-          <w:iCs/>
-          <w:sz w:val="24"/>
-          <w:szCs w:val="24"/>
-        </w:rPr>
-        <w:t xml:space="preserve"> </w:t>
-      </w:r>
-      <w:r>
-        <w:rPr>
-          <w:rFonts w:ascii="Times New Roman" w:eastAsia="Calibri" w:hAnsi="Times New Roman" w:cs="Times New Roman"/>
-          <w:iCs/>
-          <w:sz w:val="24"/>
-          <w:szCs w:val="24"/>
-        </w:rPr>
-        <w:t xml:space="preserve">physical </w:t>
-      </w:r>
-      <w:r>
-        <w:rPr>
-          <w:rFonts w:ascii="Times New Roman" w:eastAsia="Calibri" w:hAnsi="Times New Roman" w:cs="Times New Roman"/>
-          <w:iCs/>
-          <w:sz w:val="24"/>
-          <w:szCs w:val="24"/>
-        </w:rPr>
-        <w:t>a</w:t>
-      </w:r>
-      <w:r>
-        <w:rPr>
-          <w:rFonts w:ascii="Times New Roman" w:eastAsia="Calibri" w:hAnsi="Times New Roman" w:cs="Times New Roman"/>
-          <w:iCs/>
-          <w:sz w:val="24"/>
-          <w:szCs w:val="24"/>
-        </w:rPr>
-        <w:t>ction</w:t>
-      </w:r>
-      <w:r>
-        <w:rPr>
-          <w:rFonts w:ascii="Times New Roman" w:eastAsia="Calibri" w:hAnsi="Times New Roman" w:cs="Times New Roman"/>
-          <w:iCs/>
-          <w:sz w:val="24"/>
-          <w:szCs w:val="24"/>
-        </w:rPr>
-        <w:t xml:space="preserve"> undertaken on behalf of the organization </w:t>
-      </w:r>
-      <w:r>
-        <w:rPr>
-          <w:rFonts w:ascii="Times New Roman" w:eastAsia="Calibri" w:hAnsi="Times New Roman" w:cs="Times New Roman"/>
-          <w:iCs/>
-          <w:sz w:val="24"/>
-          <w:szCs w:val="24"/>
-        </w:rPr>
-        <w:t>involves both “deciding” and “doing” (p. 1).  For each action</w:t>
-      </w:r>
-      <w:r>
-        <w:rPr>
-          <w:rFonts w:ascii="Times New Roman" w:eastAsia="Calibri" w:hAnsi="Times New Roman" w:cs="Times New Roman"/>
-          <w:iCs/>
-          <w:sz w:val="24"/>
-          <w:szCs w:val="24"/>
-        </w:rPr>
-        <w:t xml:space="preserve">, there are a multitude of </w:t>
-      </w:r>
-      <w:r>
-        <w:rPr>
-          <w:rFonts w:ascii="Times New Roman" w:eastAsia="Calibri" w:hAnsi="Times New Roman" w:cs="Times New Roman"/>
-          <w:iCs/>
-          <w:sz w:val="24"/>
-          <w:szCs w:val="24"/>
-        </w:rPr>
-        <w:t xml:space="preserve">antecedent </w:t>
-      </w:r>
-      <w:r>
-        <w:rPr>
-          <w:rFonts w:ascii="Times New Roman" w:eastAsia="Calibri" w:hAnsi="Times New Roman" w:cs="Times New Roman"/>
-          <w:iCs/>
-          <w:sz w:val="24"/>
-          <w:szCs w:val="24"/>
-        </w:rPr>
-        <w:t>decisions that must occur</w:t>
-      </w:r>
-      <w:r>
-        <w:rPr>
-          <w:rFonts w:ascii="Times New Roman" w:eastAsia="Calibri" w:hAnsi="Times New Roman" w:cs="Times New Roman"/>
-          <w:iCs/>
-          <w:sz w:val="24"/>
-          <w:szCs w:val="24"/>
-        </w:rPr>
-        <w:t xml:space="preserve"> to enable the final decision governing the action</w:t>
-      </w:r>
-      <w:r>
-        <w:rPr>
-          <w:rFonts w:ascii="Times New Roman" w:eastAsia="Calibri" w:hAnsi="Times New Roman" w:cs="Times New Roman"/>
-          <w:iCs/>
-          <w:sz w:val="24"/>
-          <w:szCs w:val="24"/>
-        </w:rPr>
-        <w:t>.</w:t>
-      </w:r>
-      <w:r>
-        <w:rPr>
-          <w:rFonts w:ascii="Times New Roman" w:eastAsia="Calibri" w:hAnsi="Times New Roman" w:cs="Times New Roman"/>
-          <w:iCs/>
-          <w:sz w:val="24"/>
-          <w:szCs w:val="24"/>
-        </w:rPr>
-        <w:t xml:space="preserve">  Simon believed that the study of organizations must focus on the operative employee and the way their decisions and actions are influenced by the organizational context </w:t>
-      </w:r>
-      <w:r>
-        <w:rPr>
-          <w:rFonts w:ascii="Times New Roman" w:eastAsia="Calibri" w:hAnsi="Times New Roman" w:cs="Times New Roman"/>
-          <w:iCs/>
-          <w:sz w:val="24"/>
-          <w:szCs w:val="24"/>
-        </w:rPr>
-        <w:t xml:space="preserve">because the </w:t>
-      </w:r>
-      <w:r>
-        <w:rPr>
-          <w:rFonts w:ascii="Times New Roman" w:eastAsia="Calibri" w:hAnsi="Times New Roman" w:cs="Times New Roman"/>
-          <w:iCs/>
-          <w:sz w:val="24"/>
-          <w:szCs w:val="24"/>
-        </w:rPr>
-        <w:t xml:space="preserve">physical tasks of executing an organization’s intentions fall to operative persons who generally occupy the lowest level of the organization hierarchy </w:t>
-      </w:r>
-      <w:r>
-        <w:rPr>
-          <w:rFonts w:ascii="Times New Roman" w:eastAsia="Calibri" w:hAnsi="Times New Roman" w:cs="Times New Roman"/>
-          <w:iCs/>
-          <w:sz w:val="24"/>
-          <w:szCs w:val="24"/>
-        </w:rPr>
-        <w:t>(p. 2)</w:t>
-      </w:r>
-      <w:r>
-        <w:rPr>
-          <w:rFonts w:ascii="Times New Roman" w:eastAsia="Calibri" w:hAnsi="Times New Roman" w:cs="Times New Roman"/>
-          <w:iCs/>
-          <w:sz w:val="24"/>
-          <w:szCs w:val="24"/>
-        </w:rPr>
-        <w:t xml:space="preserve">.  </w:t>
-      </w:r>
-      <w:r>
-        <w:rPr>
-          <w:rFonts w:ascii="Times New Roman" w:eastAsia="Calibri" w:hAnsi="Times New Roman" w:cs="Times New Roman"/>
-          <w:iCs/>
-          <w:sz w:val="24"/>
-          <w:szCs w:val="24"/>
-        </w:rPr>
-        <w:t xml:space="preserve">As with physical tasks, there is specialization regarding decisions in organizations.  </w:t>
-      </w:r>
-      <w:r>
-        <w:rPr>
-          <w:rFonts w:ascii="Times New Roman" w:eastAsia="Calibri" w:hAnsi="Times New Roman" w:cs="Times New Roman"/>
-          <w:iCs/>
-          <w:sz w:val="24"/>
-          <w:szCs w:val="24"/>
-        </w:rPr>
-        <w:t>Simon argued that</w:t>
-      </w:r>
-      <w:r>
-        <w:rPr>
-          <w:rFonts w:ascii="Times New Roman" w:eastAsia="Calibri" w:hAnsi="Times New Roman" w:cs="Times New Roman"/>
-          <w:iCs/>
-          <w:sz w:val="24"/>
-          <w:szCs w:val="24"/>
-        </w:rPr>
-        <w:t xml:space="preserve"> two </w:t>
-      </w:r>
-      <w:r>
-        <w:rPr>
-          <w:rFonts w:ascii="Times New Roman" w:eastAsia="Calibri" w:hAnsi="Times New Roman" w:cs="Times New Roman"/>
-          <w:iCs/>
-          <w:sz w:val="24"/>
-          <w:szCs w:val="24"/>
-        </w:rPr>
-        <w:t xml:space="preserve">general </w:t>
-      </w:r>
-      <w:r>
-        <w:rPr>
-          <w:rFonts w:ascii="Times New Roman" w:eastAsia="Calibri" w:hAnsi="Times New Roman" w:cs="Times New Roman"/>
-          <w:iCs/>
-          <w:sz w:val="24"/>
-          <w:szCs w:val="24"/>
-        </w:rPr>
-        <w:t>kinds of decisions</w:t>
-      </w:r>
-      <w:r>
-        <w:rPr>
-          <w:rFonts w:ascii="Times New Roman" w:eastAsia="Calibri" w:hAnsi="Times New Roman" w:cs="Times New Roman"/>
-          <w:iCs/>
-          <w:sz w:val="24"/>
-          <w:szCs w:val="24"/>
-        </w:rPr>
-        <w:t xml:space="preserve"> </w:t>
-      </w:r>
-      <w:r>
-        <w:rPr>
-          <w:rFonts w:ascii="Times New Roman" w:eastAsia="Calibri" w:hAnsi="Times New Roman" w:cs="Times New Roman"/>
-          <w:iCs/>
-          <w:sz w:val="24"/>
-          <w:szCs w:val="24"/>
-        </w:rPr>
-        <w:t xml:space="preserve">are made in organizations </w:t>
-      </w:r>
-      <w:r>
-        <w:rPr>
-          <w:rFonts w:ascii="Times New Roman" w:eastAsia="Calibri" w:hAnsi="Times New Roman" w:cs="Times New Roman"/>
-          <w:iCs/>
-          <w:sz w:val="24"/>
-          <w:szCs w:val="24"/>
-        </w:rPr>
-        <w:t>(p. 4)</w:t>
-      </w:r>
-      <w:r>
-        <w:rPr>
-          <w:rFonts w:ascii="Times New Roman" w:eastAsia="Calibri" w:hAnsi="Times New Roman" w:cs="Times New Roman"/>
-          <w:iCs/>
-          <w:sz w:val="24"/>
-          <w:szCs w:val="24"/>
-        </w:rPr>
-        <w:t xml:space="preserve">.  Value judgements </w:t>
-      </w:r>
-      <w:r>
-        <w:rPr>
-          <w:rFonts w:ascii="Times New Roman" w:eastAsia="Calibri" w:hAnsi="Times New Roman" w:cs="Times New Roman"/>
-          <w:iCs/>
-          <w:sz w:val="24"/>
-          <w:szCs w:val="24"/>
-        </w:rPr>
-        <w:t>are decisions geared toward the selection of final goals for the organization.  Factual judgements are decisions involved in the implementation and achievement of final goals.</w:t>
+        <w:t xml:space="preserve">organizational decision making as a “decision-fabricating process” that involved fact-finding, intuition, guessing, analysis, reasoning, design, and negotiation (p. 24).  In this production analogy, decision premises originate in </w:t>
+      </w:r>
+      <w:r>
+        <w:rPr>
+          <w:rFonts w:ascii="Times New Roman" w:eastAsia="Calibri" w:hAnsi="Times New Roman" w:cs="Times New Roman"/>
+          <w:iCs/>
+          <w:sz w:val="24"/>
+          <w:szCs w:val="24"/>
+        </w:rPr>
+        <w:t>various parts of</w:t>
+      </w:r>
+      <w:r>
+        <w:rPr>
+          <w:rFonts w:ascii="Times New Roman" w:eastAsia="Calibri" w:hAnsi="Times New Roman" w:cs="Times New Roman"/>
+          <w:iCs/>
+          <w:sz w:val="24"/>
+          <w:szCs w:val="24"/>
+        </w:rPr>
+        <w:t xml:space="preserve"> the organization and are assembled into a </w:t>
+      </w:r>
+      <w:r>
+        <w:rPr>
+          <w:rFonts w:ascii="Times New Roman" w:eastAsia="Calibri" w:hAnsi="Times New Roman" w:cs="Times New Roman"/>
+          <w:iCs/>
+          <w:sz w:val="24"/>
+          <w:szCs w:val="24"/>
+        </w:rPr>
+        <w:t xml:space="preserve">final </w:t>
+      </w:r>
+      <w:r>
+        <w:rPr>
+          <w:rFonts w:ascii="Times New Roman" w:eastAsia="Calibri" w:hAnsi="Times New Roman" w:cs="Times New Roman"/>
+          <w:iCs/>
+          <w:sz w:val="24"/>
+          <w:szCs w:val="24"/>
+        </w:rPr>
+        <w:t>decision.</w:t>
       </w:r>
       <w:r>
         <w:rPr>
@@ -2891,186 +3424,6 @@
           <w:sz w:val="24"/>
           <w:szCs w:val="24"/>
         </w:rPr>
-        <w:t>A</w:t>
-      </w:r>
-      <w:r>
-        <w:rPr>
-          <w:rFonts w:ascii="Times New Roman" w:eastAsia="Calibri" w:hAnsi="Times New Roman" w:cs="Times New Roman"/>
-          <w:iCs/>
-          <w:sz w:val="24"/>
-          <w:szCs w:val="24"/>
-        </w:rPr>
-        <w:t>ntecedent d</w:t>
-      </w:r>
-      <w:r>
-        <w:rPr>
-          <w:rFonts w:ascii="Times New Roman" w:eastAsia="Calibri" w:hAnsi="Times New Roman" w:cs="Times New Roman"/>
-          <w:iCs/>
-          <w:sz w:val="24"/>
-          <w:szCs w:val="24"/>
-        </w:rPr>
-        <w:t>ecisions are based on numerous facts</w:t>
-      </w:r>
-      <w:r>
-        <w:rPr>
-          <w:rFonts w:ascii="Times New Roman" w:eastAsia="Calibri" w:hAnsi="Times New Roman" w:cs="Times New Roman"/>
-          <w:iCs/>
-          <w:sz w:val="24"/>
-          <w:szCs w:val="24"/>
-        </w:rPr>
-        <w:t xml:space="preserve"> (verified and</w:t>
-      </w:r>
-      <w:r>
-        <w:rPr>
-          <w:rFonts w:ascii="Times New Roman" w:eastAsia="Calibri" w:hAnsi="Times New Roman" w:cs="Times New Roman"/>
-          <w:iCs/>
-          <w:sz w:val="24"/>
-          <w:szCs w:val="24"/>
-        </w:rPr>
-        <w:t xml:space="preserve"> presumed</w:t>
-      </w:r>
-      <w:r>
-        <w:rPr>
-          <w:rFonts w:ascii="Times New Roman" w:eastAsia="Calibri" w:hAnsi="Times New Roman" w:cs="Times New Roman"/>
-          <w:iCs/>
-          <w:sz w:val="24"/>
-          <w:szCs w:val="24"/>
-        </w:rPr>
-        <w:t>)</w:t>
-      </w:r>
-      <w:r>
-        <w:rPr>
-          <w:rFonts w:ascii="Times New Roman" w:eastAsia="Calibri" w:hAnsi="Times New Roman" w:cs="Times New Roman"/>
-          <w:iCs/>
-          <w:sz w:val="24"/>
-          <w:szCs w:val="24"/>
-        </w:rPr>
-        <w:t xml:space="preserve"> as well as values, conditions, and constraints, which </w:t>
-      </w:r>
-      <w:r>
-        <w:rPr>
-          <w:rFonts w:ascii="Times New Roman" w:eastAsia="Calibri" w:hAnsi="Times New Roman" w:cs="Times New Roman"/>
-          <w:iCs/>
-          <w:sz w:val="24"/>
-          <w:szCs w:val="24"/>
-        </w:rPr>
-        <w:t>as a collective</w:t>
-      </w:r>
-      <w:r>
-        <w:rPr>
-          <w:rFonts w:ascii="Times New Roman" w:eastAsia="Calibri" w:hAnsi="Times New Roman" w:cs="Times New Roman"/>
-          <w:iCs/>
-          <w:sz w:val="24"/>
-          <w:szCs w:val="24"/>
-        </w:rPr>
-        <w:t xml:space="preserve"> </w:t>
-      </w:r>
-      <w:r>
-        <w:rPr>
-          <w:rFonts w:ascii="Times New Roman" w:eastAsia="Calibri" w:hAnsi="Times New Roman" w:cs="Times New Roman"/>
-          <w:iCs/>
-          <w:sz w:val="24"/>
-          <w:szCs w:val="24"/>
-        </w:rPr>
-        <w:t>Simon called the premises of the final decision governing an action</w:t>
-      </w:r>
-      <w:r>
-        <w:rPr>
-          <w:rFonts w:ascii="Times New Roman" w:eastAsia="Calibri" w:hAnsi="Times New Roman" w:cs="Times New Roman"/>
-          <w:iCs/>
-          <w:sz w:val="24"/>
-          <w:szCs w:val="24"/>
-        </w:rPr>
-        <w:t xml:space="preserve"> – that is, the decision premises</w:t>
-      </w:r>
-      <w:r>
-        <w:rPr>
-          <w:rFonts w:ascii="Times New Roman" w:eastAsia="Calibri" w:hAnsi="Times New Roman" w:cs="Times New Roman"/>
-          <w:iCs/>
-          <w:sz w:val="24"/>
-          <w:szCs w:val="24"/>
-        </w:rPr>
-        <w:t xml:space="preserve"> (p. 23). </w:t>
-      </w:r>
-      <w:r>
-        <w:rPr>
-          <w:rFonts w:ascii="Times New Roman" w:eastAsia="Calibri" w:hAnsi="Times New Roman" w:cs="Times New Roman"/>
-          <w:iCs/>
-          <w:sz w:val="24"/>
-          <w:szCs w:val="24"/>
-        </w:rPr>
-        <w:t xml:space="preserve"> Simon </w:t>
-      </w:r>
-      <w:r>
-        <w:rPr>
-          <w:rFonts w:ascii="Times New Roman" w:eastAsia="Calibri" w:hAnsi="Times New Roman" w:cs="Times New Roman"/>
-          <w:iCs/>
-          <w:sz w:val="24"/>
-          <w:szCs w:val="24"/>
-        </w:rPr>
-        <w:t xml:space="preserve">conceived of </w:t>
-      </w:r>
-      <w:r>
-        <w:rPr>
-          <w:rFonts w:ascii="Times New Roman" w:eastAsia="Calibri" w:hAnsi="Times New Roman" w:cs="Times New Roman"/>
-          <w:iCs/>
-          <w:sz w:val="24"/>
-          <w:szCs w:val="24"/>
-        </w:rPr>
-        <w:t xml:space="preserve">organizational decision making as a “decision-fabricating process” that involved fact-finding, intuition, guessing, analysis, reasoning, design, and negotiation (p. 24).  In this production analogy, decision premises originate in </w:t>
-      </w:r>
-      <w:r>
-        <w:rPr>
-          <w:rFonts w:ascii="Times New Roman" w:eastAsia="Calibri" w:hAnsi="Times New Roman" w:cs="Times New Roman"/>
-          <w:iCs/>
-          <w:sz w:val="24"/>
-          <w:szCs w:val="24"/>
-        </w:rPr>
-        <w:t>various parts of</w:t>
-      </w:r>
-      <w:r>
-        <w:rPr>
-          <w:rFonts w:ascii="Times New Roman" w:eastAsia="Calibri" w:hAnsi="Times New Roman" w:cs="Times New Roman"/>
-          <w:iCs/>
-          <w:sz w:val="24"/>
-          <w:szCs w:val="24"/>
-        </w:rPr>
-        <w:t xml:space="preserve"> the organization and are assembled into a </w:t>
-      </w:r>
-      <w:r>
-        <w:rPr>
-          <w:rFonts w:ascii="Times New Roman" w:eastAsia="Calibri" w:hAnsi="Times New Roman" w:cs="Times New Roman"/>
-          <w:iCs/>
-          <w:sz w:val="24"/>
-          <w:szCs w:val="24"/>
-        </w:rPr>
-        <w:t xml:space="preserve">final </w:t>
-      </w:r>
-      <w:r>
-        <w:rPr>
-          <w:rFonts w:ascii="Times New Roman" w:eastAsia="Calibri" w:hAnsi="Times New Roman" w:cs="Times New Roman"/>
-          <w:iCs/>
-          <w:sz w:val="24"/>
-          <w:szCs w:val="24"/>
-        </w:rPr>
-        <w:t>decision.</w:t>
-      </w:r>
-      <w:r>
-        <w:rPr>
-          <w:rFonts w:ascii="Times New Roman" w:eastAsia="Calibri" w:hAnsi="Times New Roman" w:cs="Times New Roman"/>
-          <w:iCs/>
-          <w:sz w:val="24"/>
-          <w:szCs w:val="24"/>
-        </w:rPr>
-        <w:t xml:space="preserve">  </w:t>
-      </w:r>
-      <w:r>
-        <w:rPr>
-          <w:rFonts w:ascii="Times New Roman" w:eastAsia="Calibri" w:hAnsi="Times New Roman" w:cs="Times New Roman"/>
-          <w:iCs/>
-          <w:sz w:val="24"/>
-          <w:szCs w:val="24"/>
-        </w:rPr>
         <w:t xml:space="preserve">Vertical decision making refers to the division of decision making responsibilities between operative and supervisory personnel within the organization (p. 23).  </w:t>
       </w:r>
       <w:r>
@@ -3080,17 +3433,7 @@
           <w:sz w:val="24"/>
           <w:szCs w:val="24"/>
         </w:rPr>
-        <w:t xml:space="preserve">Also relevant is Simon’s critique of role </w:t>
-      </w:r>
-      <w:r>
-        <w:rPr>
-          <w:rFonts w:ascii="Times New Roman" w:eastAsia="Calibri" w:hAnsi="Times New Roman" w:cs="Times New Roman"/>
-          <w:iCs/>
-          <w:sz w:val="24"/>
-          <w:szCs w:val="24"/>
-        </w:rPr>
-        <w:lastRenderedPageBreak/>
-        <w:t>theory and the idea that roles determine behavior, which he argues is too constraining in its original connotation of dramatic part.  Simon counters that a role specifies some, but not all, of the premises that underlie a decision (</w:t>
+        <w:t>Also relevant is Simon’s critique of role theory and the idea that roles determine behavior, which he argues is too constraining in its original connotation of dramatic part.  Simon counters that a role specifies some, but not all, of the premises that underlie a decision (</w:t>
       </w:r>
       <w:r>
         <w:rPr>
@@ -3310,7 +3653,7 @@
         <w:noProof/>
         <w:sz w:val="24"/>
       </w:rPr>
-      <w:t>8</w:t>
+      <w:t>2</w:t>
     </w:r>
     <w:r>
       <w:rPr>
@@ -4100,7 +4443,7 @@
 </file>
 
 <file path=customXml/itemProps1.xml><?xml version="1.0" encoding="utf-8"?>
-<ds:datastoreItem xmlns:ds="http://schemas.openxmlformats.org/officeDocument/2006/customXml" ds:itemID="{14E27564-40E9-4C63-A1E6-815A4F19642B}">
+<ds:datastoreItem xmlns:ds="http://schemas.openxmlformats.org/officeDocument/2006/customXml" ds:itemID="{F022FD46-9567-4301-990F-E2D757841C12}">
   <ds:schemaRefs>
     <ds:schemaRef ds:uri="http://schemas.openxmlformats.org/officeDocument/2006/bibliography"/>
   </ds:schemaRefs>

</xml_diff>

<commit_message>
Added notation on Bengoa, et al. (2020)
</commit_message>
<xml_diff>
--- a/Docs/PSP6980_2020_Fall_Townes_LiteratureReview_Bibliography_Annotated_v00.docx
+++ b/Docs/PSP6980_2020_Fall_Townes_LiteratureReview_Bibliography_Annotated_v00.docx
@@ -78,8 +78,6 @@
           <w:szCs w:val="24"/>
         </w:rPr>
       </w:pPr>
-      <w:bookmarkStart w:id="0" w:name="_GoBack"/>
-      <w:bookmarkEnd w:id="0"/>
       <w:r>
         <w:rPr>
           <w:rFonts w:ascii="Times New Roman" w:eastAsia="Calibri" w:hAnsi="Times New Roman" w:cs="Times New Roman"/>
@@ -916,6 +914,8 @@
         </w:rPr>
         <w:br w:type="page"/>
       </w:r>
+      <w:bookmarkStart w:id="0" w:name="_GoBack"/>
+      <w:bookmarkEnd w:id="0"/>
     </w:p>
     <w:p>
       <w:pPr>
@@ -954,6 +954,375 @@
       <w:bookmarkEnd w:id="1"/>
       <w:bookmarkEnd w:id="2"/>
       <w:bookmarkEnd w:id="3"/>
+      <w:proofErr w:type="spellStart"/>
+      <w:r>
+        <w:rPr>
+          <w:rFonts w:ascii="Times New Roman" w:eastAsia="Calibri" w:hAnsi="Times New Roman" w:cs="Times New Roman"/>
+          <w:iCs/>
+          <w:sz w:val="24"/>
+          <w:szCs w:val="24"/>
+        </w:rPr>
+        <w:t>Bengoa</w:t>
+      </w:r>
+      <w:proofErr w:type="spellEnd"/>
+      <w:r>
+        <w:rPr>
+          <w:rFonts w:ascii="Times New Roman" w:eastAsia="Calibri" w:hAnsi="Times New Roman" w:cs="Times New Roman"/>
+          <w:iCs/>
+          <w:sz w:val="24"/>
+          <w:szCs w:val="24"/>
+        </w:rPr>
+        <w:t xml:space="preserve">, A., </w:t>
+      </w:r>
+      <w:proofErr w:type="spellStart"/>
+      <w:r>
+        <w:rPr>
+          <w:rFonts w:ascii="Times New Roman" w:eastAsia="Calibri" w:hAnsi="Times New Roman" w:cs="Times New Roman"/>
+          <w:iCs/>
+          <w:sz w:val="24"/>
+          <w:szCs w:val="24"/>
+        </w:rPr>
+        <w:t>Maseda</w:t>
+      </w:r>
+      <w:proofErr w:type="spellEnd"/>
+      <w:r>
+        <w:rPr>
+          <w:rFonts w:ascii="Times New Roman" w:eastAsia="Calibri" w:hAnsi="Times New Roman" w:cs="Times New Roman"/>
+          <w:iCs/>
+          <w:sz w:val="24"/>
+          <w:szCs w:val="24"/>
+        </w:rPr>
+        <w:t xml:space="preserve">, A., </w:t>
+      </w:r>
+      <w:proofErr w:type="spellStart"/>
+      <w:r>
+        <w:rPr>
+          <w:rFonts w:ascii="Times New Roman" w:eastAsia="Calibri" w:hAnsi="Times New Roman" w:cs="Times New Roman"/>
+          <w:iCs/>
+          <w:sz w:val="24"/>
+          <w:szCs w:val="24"/>
+        </w:rPr>
+        <w:t>Iturralde</w:t>
+      </w:r>
+      <w:proofErr w:type="spellEnd"/>
+      <w:r>
+        <w:rPr>
+          <w:rFonts w:ascii="Times New Roman" w:eastAsia="Calibri" w:hAnsi="Times New Roman" w:cs="Times New Roman"/>
+          <w:iCs/>
+          <w:sz w:val="24"/>
+          <w:szCs w:val="24"/>
+        </w:rPr>
+        <w:t xml:space="preserve">, T., &amp; </w:t>
+      </w:r>
+      <w:proofErr w:type="spellStart"/>
+      <w:r>
+        <w:rPr>
+          <w:rFonts w:ascii="Times New Roman" w:eastAsia="Calibri" w:hAnsi="Times New Roman" w:cs="Times New Roman"/>
+          <w:iCs/>
+          <w:sz w:val="24"/>
+          <w:szCs w:val="24"/>
+        </w:rPr>
+        <w:t>Aparicio</w:t>
+      </w:r>
+      <w:proofErr w:type="spellEnd"/>
+      <w:r>
+        <w:rPr>
+          <w:rFonts w:ascii="Times New Roman" w:eastAsia="Calibri" w:hAnsi="Times New Roman" w:cs="Times New Roman"/>
+          <w:iCs/>
+          <w:sz w:val="24"/>
+          <w:szCs w:val="24"/>
+        </w:rPr>
+        <w:t xml:space="preserve">, G. (2020). A bibliometric review of the technology transfer literature. </w:t>
+      </w:r>
+      <w:r>
+        <w:rPr>
+          <w:rFonts w:ascii="Times New Roman" w:eastAsia="Calibri" w:hAnsi="Times New Roman" w:cs="Times New Roman"/>
+          <w:i/>
+          <w:iCs/>
+          <w:sz w:val="24"/>
+          <w:szCs w:val="24"/>
+        </w:rPr>
+        <w:t>The Journal of Technology Transfer</w:t>
+      </w:r>
+      <w:r>
+        <w:rPr>
+          <w:rFonts w:ascii="Times New Roman" w:eastAsia="Calibri" w:hAnsi="Times New Roman" w:cs="Times New Roman"/>
+          <w:iCs/>
+          <w:sz w:val="24"/>
+          <w:szCs w:val="24"/>
+        </w:rPr>
+        <w:t>. doi:10.1007/s10961-019-09774-5</w:t>
+      </w:r>
+    </w:p>
+    <w:p>
+      <w:pPr>
+        <w:spacing w:line="480" w:lineRule="auto"/>
+        <w:ind w:left="1080"/>
+        <w:rPr>
+          <w:rFonts w:ascii="Times New Roman" w:eastAsia="Calibri" w:hAnsi="Times New Roman" w:cs="Times New Roman"/>
+          <w:iCs/>
+          <w:sz w:val="24"/>
+          <w:szCs w:val="24"/>
+        </w:rPr>
+      </w:pPr>
+      <w:r>
+        <w:rPr>
+          <w:rFonts w:ascii="Times New Roman" w:eastAsia="Calibri" w:hAnsi="Times New Roman" w:cs="Times New Roman"/>
+          <w:iCs/>
+          <w:sz w:val="24"/>
+          <w:szCs w:val="24"/>
+        </w:rPr>
+        <w:t>This journal article systematically examined the academic literature on technology transfer covering the period 1969 to 2018 using the Web of Science (</w:t>
+      </w:r>
+      <w:proofErr w:type="spellStart"/>
+      <w:r>
+        <w:rPr>
+          <w:rFonts w:ascii="Times New Roman" w:eastAsia="Calibri" w:hAnsi="Times New Roman" w:cs="Times New Roman"/>
+          <w:iCs/>
+          <w:sz w:val="24"/>
+          <w:szCs w:val="24"/>
+        </w:rPr>
+        <w:t>WoS</w:t>
+      </w:r>
+      <w:proofErr w:type="spellEnd"/>
+      <w:r>
+        <w:rPr>
+          <w:rFonts w:ascii="Times New Roman" w:eastAsia="Calibri" w:hAnsi="Times New Roman" w:cs="Times New Roman"/>
+          <w:iCs/>
+          <w:sz w:val="24"/>
+          <w:szCs w:val="24"/>
+        </w:rPr>
+        <w:t>) Core Collection as the bibliographic database.  This review was more comprehensive than previous bibliometric studies of technology transfer which tend to focus on specific areas of research interests, a more limited number of publications, or shorter periods of time.  The aut</w:t>
+      </w:r>
+      <w:r>
+        <w:rPr>
+          <w:rFonts w:ascii="Times New Roman" w:eastAsia="Calibri" w:hAnsi="Times New Roman" w:cs="Times New Roman"/>
+          <w:iCs/>
+          <w:sz w:val="24"/>
+          <w:szCs w:val="24"/>
+        </w:rPr>
+        <w:t xml:space="preserve">hors identified </w:t>
+      </w:r>
+      <w:r>
+        <w:rPr>
+          <w:rFonts w:ascii="Times New Roman" w:eastAsia="Calibri" w:hAnsi="Times New Roman" w:cs="Times New Roman"/>
+          <w:iCs/>
+          <w:sz w:val="24"/>
+          <w:szCs w:val="24"/>
+        </w:rPr>
+        <w:t>five main streams of technology transfer research as university technology transfer, international technology transfer, intra-firm technology transfer, absorptive capacity, and innovation policies.</w:t>
+      </w:r>
+      <w:r>
+        <w:rPr>
+          <w:rFonts w:ascii="Times New Roman" w:eastAsia="Calibri" w:hAnsi="Times New Roman" w:cs="Times New Roman"/>
+          <w:iCs/>
+          <w:sz w:val="24"/>
+          <w:szCs w:val="24"/>
+        </w:rPr>
+        <w:t xml:space="preserve">  The proposed dissertation study specifically focuses on university </w:t>
+      </w:r>
+      <w:r>
+        <w:rPr>
+          <w:rFonts w:ascii="Times New Roman" w:eastAsia="Calibri" w:hAnsi="Times New Roman" w:cs="Times New Roman"/>
+          <w:iCs/>
+          <w:sz w:val="24"/>
+          <w:szCs w:val="24"/>
+        </w:rPr>
+        <w:t>technology transfer.  Within this</w:t>
+      </w:r>
+      <w:r>
+        <w:rPr>
+          <w:rFonts w:ascii="Times New Roman" w:eastAsia="Calibri" w:hAnsi="Times New Roman" w:cs="Times New Roman"/>
+          <w:iCs/>
+          <w:sz w:val="24"/>
+          <w:szCs w:val="24"/>
+        </w:rPr>
+        <w:t xml:space="preserve"> research stream, the authors identified five sub-streams comprising academic entrepreneurship, new ventures, intellectual property, university-industry relationships, and technology transfer offices.  The proposed dissertation study best aligns with the university-industry relationships sub-stream.  The authors specifically noted that most research on this topic was from the perspective of universities and research institutions</w:t>
+      </w:r>
+      <w:r>
+        <w:rPr>
+          <w:rFonts w:ascii="Times New Roman" w:eastAsia="Calibri" w:hAnsi="Times New Roman" w:cs="Times New Roman"/>
+          <w:iCs/>
+          <w:sz w:val="24"/>
+          <w:szCs w:val="24"/>
+        </w:rPr>
+        <w:t xml:space="preserve"> and not private sector organizations that acquire university-created technologies</w:t>
+      </w:r>
+      <w:r>
+        <w:rPr>
+          <w:rFonts w:ascii="Times New Roman" w:eastAsia="Calibri" w:hAnsi="Times New Roman" w:cs="Times New Roman"/>
+          <w:iCs/>
+          <w:sz w:val="24"/>
+          <w:szCs w:val="24"/>
+        </w:rPr>
+        <w:t xml:space="preserve">.  However, the proposed dissertation study also seems to encompass the concept of absorptive capacity, which was defined as “a firm’s ability to recognize, assimilate, and apply external knowledge and learning processes” (p. 25).  </w:t>
+      </w:r>
+      <w:r>
+        <w:rPr>
+          <w:rFonts w:ascii="Times New Roman" w:eastAsia="Calibri" w:hAnsi="Times New Roman" w:cs="Times New Roman"/>
+          <w:iCs/>
+          <w:sz w:val="24"/>
+          <w:szCs w:val="24"/>
+        </w:rPr>
+        <w:t>R</w:t>
+      </w:r>
+      <w:r>
+        <w:rPr>
+          <w:rFonts w:ascii="Times New Roman" w:eastAsia="Calibri" w:hAnsi="Times New Roman" w:cs="Times New Roman"/>
+          <w:iCs/>
+          <w:sz w:val="24"/>
+          <w:szCs w:val="24"/>
+        </w:rPr>
+        <w:t>esearch on a</w:t>
+      </w:r>
+      <w:r>
+        <w:rPr>
+          <w:rFonts w:ascii="Times New Roman" w:eastAsia="Calibri" w:hAnsi="Times New Roman" w:cs="Times New Roman"/>
+          <w:iCs/>
+          <w:sz w:val="24"/>
+          <w:szCs w:val="24"/>
+        </w:rPr>
+        <w:t>bsorptive capacity</w:t>
+      </w:r>
+      <w:r>
+        <w:rPr>
+          <w:rFonts w:ascii="Times New Roman" w:eastAsia="Calibri" w:hAnsi="Times New Roman" w:cs="Times New Roman"/>
+          <w:iCs/>
+          <w:sz w:val="24"/>
+          <w:szCs w:val="24"/>
+        </w:rPr>
+        <w:t xml:space="preserve"> </w:t>
+      </w:r>
+      <w:r>
+        <w:rPr>
+          <w:rFonts w:ascii="Times New Roman" w:eastAsia="Calibri" w:hAnsi="Times New Roman" w:cs="Times New Roman"/>
+          <w:iCs/>
+          <w:sz w:val="24"/>
+          <w:szCs w:val="24"/>
+        </w:rPr>
+        <w:t xml:space="preserve">seems to </w:t>
+      </w:r>
+      <w:r>
+        <w:rPr>
+          <w:rFonts w:ascii="Times New Roman" w:eastAsia="Calibri" w:hAnsi="Times New Roman" w:cs="Times New Roman"/>
+          <w:iCs/>
+          <w:sz w:val="24"/>
+          <w:szCs w:val="24"/>
+        </w:rPr>
+        <w:t xml:space="preserve">fall within the discipline of </w:t>
+      </w:r>
+      <w:r>
+        <w:rPr>
+          <w:rFonts w:ascii="Times New Roman" w:eastAsia="Calibri" w:hAnsi="Times New Roman" w:cs="Times New Roman"/>
+          <w:iCs/>
+          <w:sz w:val="24"/>
+          <w:szCs w:val="24"/>
+        </w:rPr>
+        <w:lastRenderedPageBreak/>
+        <w:t>organization</w:t>
+      </w:r>
+      <w:r>
+        <w:rPr>
+          <w:rFonts w:ascii="Times New Roman" w:eastAsia="Calibri" w:hAnsi="Times New Roman" w:cs="Times New Roman"/>
+          <w:iCs/>
+          <w:sz w:val="24"/>
+          <w:szCs w:val="24"/>
+        </w:rPr>
+        <w:t xml:space="preserve"> studies.</w:t>
+      </w:r>
+      <w:r>
+        <w:rPr>
+          <w:rFonts w:ascii="Times New Roman" w:eastAsia="Calibri" w:hAnsi="Times New Roman" w:cs="Times New Roman"/>
+          <w:iCs/>
+          <w:sz w:val="24"/>
+          <w:szCs w:val="24"/>
+        </w:rPr>
+        <w:t xml:space="preserve"> </w:t>
+      </w:r>
+      <w:r>
+        <w:rPr>
+          <w:rFonts w:ascii="Times New Roman" w:eastAsia="Calibri" w:hAnsi="Times New Roman" w:cs="Times New Roman"/>
+          <w:iCs/>
+          <w:sz w:val="24"/>
+          <w:szCs w:val="24"/>
+        </w:rPr>
+        <w:t xml:space="preserve"> M</w:t>
+      </w:r>
+      <w:r>
+        <w:rPr>
+          <w:rFonts w:ascii="Times New Roman" w:eastAsia="Calibri" w:hAnsi="Times New Roman" w:cs="Times New Roman"/>
+          <w:iCs/>
+          <w:sz w:val="24"/>
+          <w:szCs w:val="24"/>
+        </w:rPr>
+        <w:t>ost</w:t>
+      </w:r>
+      <w:r>
+        <w:rPr>
+          <w:rFonts w:ascii="Times New Roman" w:eastAsia="Calibri" w:hAnsi="Times New Roman" w:cs="Times New Roman"/>
+          <w:iCs/>
+          <w:sz w:val="24"/>
+          <w:szCs w:val="24"/>
+        </w:rPr>
+        <w:t xml:space="preserve"> research</w:t>
+      </w:r>
+      <w:r>
+        <w:rPr>
+          <w:rFonts w:ascii="Times New Roman" w:eastAsia="Calibri" w:hAnsi="Times New Roman" w:cs="Times New Roman"/>
+          <w:iCs/>
+          <w:sz w:val="24"/>
+          <w:szCs w:val="24"/>
+        </w:rPr>
+        <w:t xml:space="preserve"> </w:t>
+      </w:r>
+      <w:r>
+        <w:rPr>
+          <w:rFonts w:ascii="Times New Roman" w:eastAsia="Calibri" w:hAnsi="Times New Roman" w:cs="Times New Roman"/>
+          <w:iCs/>
+          <w:sz w:val="24"/>
+          <w:szCs w:val="24"/>
+        </w:rPr>
+        <w:t xml:space="preserve">in this stream </w:t>
+      </w:r>
+      <w:r>
+        <w:rPr>
+          <w:rFonts w:ascii="Times New Roman" w:eastAsia="Calibri" w:hAnsi="Times New Roman" w:cs="Times New Roman"/>
+          <w:iCs/>
+          <w:sz w:val="24"/>
+          <w:szCs w:val="24"/>
+        </w:rPr>
+        <w:t>has focused on understanding the factors that influence the absorptive capacity of a firm, when and how absorptive capacity can be a source of competitive advantage for a firm, and the relationship between absorptive capacity and firm performance.</w:t>
+      </w:r>
+      <w:r>
+        <w:rPr>
+          <w:rFonts w:ascii="Times New Roman" w:eastAsia="Calibri" w:hAnsi="Times New Roman" w:cs="Times New Roman"/>
+          <w:iCs/>
+          <w:sz w:val="24"/>
+          <w:szCs w:val="24"/>
+        </w:rPr>
+        <w:t xml:space="preserve"> </w:t>
+      </w:r>
+      <w:r>
+        <w:rPr>
+          <w:rFonts w:ascii="Times New Roman" w:eastAsia="Calibri" w:hAnsi="Times New Roman" w:cs="Times New Roman"/>
+          <w:iCs/>
+          <w:sz w:val="24"/>
+          <w:szCs w:val="24"/>
+        </w:rPr>
+        <w:t xml:space="preserve"> Absorptive capacity in the context of university technology transfer has not been studied.  Neither has development stage as an influencing factor on absorptive capacity.  This suggests a clear gap in the literature that the proposed dissertation study can fill.</w:t>
+      </w:r>
+    </w:p>
+    <w:p>
+      <w:pPr>
+        <w:spacing w:line="480" w:lineRule="auto"/>
+        <w:ind w:left="720" w:hanging="720"/>
+        <w:rPr>
+          <w:rFonts w:ascii="Times New Roman" w:eastAsia="Calibri" w:hAnsi="Times New Roman" w:cs="Times New Roman"/>
+          <w:iCs/>
+          <w:sz w:val="24"/>
+          <w:szCs w:val="24"/>
+        </w:rPr>
+      </w:pPr>
       <w:r>
         <w:rPr>
           <w:rFonts w:ascii="Times New Roman" w:eastAsia="Calibri" w:hAnsi="Times New Roman" w:cs="Times New Roman"/>
@@ -1216,7 +1585,17 @@
           <w:sz w:val="24"/>
           <w:szCs w:val="24"/>
         </w:rPr>
-        <w:t xml:space="preserve"> can be considered a case study of converting basic research into private sector market offerings that benefit the public interest.  It provides insight into the relationship between basic research, applied research, development, and manufacturing</w:t>
+        <w:t xml:space="preserve"> can be considered a case study of converting basic research into private sector market offerings that benefit the public interest.  It provides insight into the relationship between basic research, applied research, development, and </w:t>
+      </w:r>
+      <w:r>
+        <w:rPr>
+          <w:rFonts w:ascii="Times New Roman" w:eastAsia="Calibri" w:hAnsi="Times New Roman" w:cs="Times New Roman"/>
+          <w:iCs/>
+          <w:sz w:val="24"/>
+          <w:szCs w:val="24"/>
+        </w:rPr>
+        <w:lastRenderedPageBreak/>
+        <w:t>manufacturing</w:t>
       </w:r>
       <w:r>
         <w:rPr>
@@ -1362,7 +1741,331 @@
           <w:sz w:val="24"/>
           <w:szCs w:val="24"/>
         </w:rPr>
-        <w:t xml:space="preserve">Bell Telephone Laboratories suggests that absolute freedom in basic research is counterproductive to generating research outcomes that benefit the public interest.  </w:t>
+        <w:t xml:space="preserve">Bell Telephone Laboratories suggests that absolute freedom in basic research is counterproductive to generating research outcomes that benefit the public interest.  Like food, freedom in basic research is healthy in moderation but unhealthy in excess (p. 194).  </w:t>
+      </w:r>
+      <w:proofErr w:type="spellStart"/>
+      <w:r>
+        <w:rPr>
+          <w:rFonts w:ascii="Times New Roman" w:eastAsia="Calibri" w:hAnsi="Times New Roman" w:cs="Times New Roman"/>
+          <w:iCs/>
+          <w:sz w:val="24"/>
+          <w:szCs w:val="24"/>
+        </w:rPr>
+        <w:t>Gertner</w:t>
+      </w:r>
+      <w:proofErr w:type="spellEnd"/>
+      <w:r>
+        <w:rPr>
+          <w:rFonts w:ascii="Times New Roman" w:eastAsia="Calibri" w:hAnsi="Times New Roman" w:cs="Times New Roman"/>
+          <w:iCs/>
+          <w:sz w:val="24"/>
+          <w:szCs w:val="24"/>
+        </w:rPr>
+        <w:t xml:space="preserve"> references a paper that Bell Labs researcher Andrew </w:t>
+      </w:r>
+      <w:proofErr w:type="spellStart"/>
+      <w:r>
+        <w:rPr>
+          <w:rFonts w:ascii="Times New Roman" w:eastAsia="Calibri" w:hAnsi="Times New Roman" w:cs="Times New Roman"/>
+          <w:iCs/>
+          <w:sz w:val="24"/>
+          <w:szCs w:val="24"/>
+        </w:rPr>
+        <w:t>Odlyzko</w:t>
+      </w:r>
+      <w:proofErr w:type="spellEnd"/>
+      <w:r>
+        <w:rPr>
+          <w:rFonts w:ascii="Times New Roman" w:eastAsia="Calibri" w:hAnsi="Times New Roman" w:cs="Times New Roman"/>
+          <w:iCs/>
+          <w:sz w:val="24"/>
+          <w:szCs w:val="24"/>
+        </w:rPr>
+        <w:t xml:space="preserve"> wrote in 1995 that seems particularly relevant to understanding why private sector companies </w:t>
+      </w:r>
+      <w:r>
+        <w:rPr>
+          <w:rFonts w:ascii="Times New Roman" w:eastAsia="Calibri" w:hAnsi="Times New Roman" w:cs="Times New Roman"/>
+          <w:iCs/>
+          <w:sz w:val="24"/>
+          <w:szCs w:val="24"/>
+        </w:rPr>
+        <w:t xml:space="preserve">often </w:t>
+      </w:r>
+      <w:r>
+        <w:rPr>
+          <w:rFonts w:ascii="Times New Roman" w:eastAsia="Calibri" w:hAnsi="Times New Roman" w:cs="Times New Roman"/>
+          <w:iCs/>
+          <w:sz w:val="24"/>
+          <w:szCs w:val="24"/>
+        </w:rPr>
+        <w:t>do not pursue university-created technologies</w:t>
+      </w:r>
+      <w:r>
+        <w:rPr>
+          <w:rFonts w:ascii="Times New Roman" w:eastAsia="Calibri" w:hAnsi="Times New Roman" w:cs="Times New Roman"/>
+          <w:iCs/>
+          <w:sz w:val="24"/>
+          <w:szCs w:val="24"/>
+        </w:rPr>
+        <w:t xml:space="preserve"> that seem relevant to their focus even when the companies appear to have the resources to do so</w:t>
+      </w:r>
+      <w:r>
+        <w:rPr>
+          <w:rFonts w:ascii="Times New Roman" w:eastAsia="Calibri" w:hAnsi="Times New Roman" w:cs="Times New Roman"/>
+          <w:iCs/>
+          <w:sz w:val="24"/>
+          <w:szCs w:val="24"/>
+        </w:rPr>
+        <w:t xml:space="preserve">.  </w:t>
+      </w:r>
+      <w:proofErr w:type="spellStart"/>
+      <w:r>
+        <w:rPr>
+          <w:rFonts w:ascii="Times New Roman" w:eastAsia="Calibri" w:hAnsi="Times New Roman" w:cs="Times New Roman"/>
+          <w:iCs/>
+          <w:sz w:val="24"/>
+          <w:szCs w:val="24"/>
+        </w:rPr>
+        <w:t>Odlyzko</w:t>
+      </w:r>
+      <w:proofErr w:type="spellEnd"/>
+      <w:r>
+        <w:rPr>
+          <w:rFonts w:ascii="Times New Roman" w:eastAsia="Calibri" w:hAnsi="Times New Roman" w:cs="Times New Roman"/>
+          <w:iCs/>
+          <w:sz w:val="24"/>
+          <w:szCs w:val="24"/>
+        </w:rPr>
+        <w:t xml:space="preserve"> observed that it was no longer logical or necessary for private sector companies to invest in basic research for two key reasons.  First, it took too long for private sector companies to </w:t>
+      </w:r>
+      <w:r>
+        <w:rPr>
+          <w:rFonts w:ascii="Times New Roman" w:eastAsia="Calibri" w:hAnsi="Times New Roman" w:cs="Times New Roman"/>
+          <w:iCs/>
+          <w:sz w:val="24"/>
+          <w:szCs w:val="24"/>
+        </w:rPr>
+        <w:t>realize</w:t>
+      </w:r>
+      <w:r>
+        <w:rPr>
+          <w:rFonts w:ascii="Times New Roman" w:eastAsia="Calibri" w:hAnsi="Times New Roman" w:cs="Times New Roman"/>
+          <w:iCs/>
+          <w:sz w:val="24"/>
+          <w:szCs w:val="24"/>
+        </w:rPr>
+        <w:t xml:space="preserve"> an adequate financial return.  Second, the ba</w:t>
+      </w:r>
+      <w:r>
+        <w:rPr>
+          <w:rFonts w:ascii="Times New Roman" w:eastAsia="Calibri" w:hAnsi="Times New Roman" w:cs="Times New Roman"/>
+          <w:iCs/>
+          <w:sz w:val="24"/>
+          <w:szCs w:val="24"/>
+        </w:rPr>
+        <w:t>se of scientific discoveries is</w:t>
+      </w:r>
+      <w:r>
+        <w:rPr>
+          <w:rFonts w:ascii="Times New Roman" w:eastAsia="Calibri" w:hAnsi="Times New Roman" w:cs="Times New Roman"/>
+          <w:iCs/>
+          <w:sz w:val="24"/>
+          <w:szCs w:val="24"/>
+        </w:rPr>
+        <w:t xml:space="preserve"> so broad that it was </w:t>
+      </w:r>
+      <w:r>
+        <w:rPr>
+          <w:rFonts w:ascii="Times New Roman" w:eastAsia="Calibri" w:hAnsi="Times New Roman" w:cs="Times New Roman"/>
+          <w:iCs/>
+          <w:sz w:val="24"/>
+          <w:szCs w:val="24"/>
+        </w:rPr>
+        <w:t xml:space="preserve">now </w:t>
+      </w:r>
+      <w:r>
+        <w:rPr>
+          <w:rFonts w:ascii="Times New Roman" w:eastAsia="Calibri" w:hAnsi="Times New Roman" w:cs="Times New Roman"/>
+          <w:iCs/>
+          <w:sz w:val="24"/>
+          <w:szCs w:val="24"/>
+        </w:rPr>
+        <w:t xml:space="preserve">possible </w:t>
+      </w:r>
+      <w:r>
+        <w:rPr>
+          <w:rFonts w:ascii="Times New Roman" w:eastAsia="Calibri" w:hAnsi="Times New Roman" w:cs="Times New Roman"/>
+          <w:iCs/>
+          <w:sz w:val="24"/>
+          <w:szCs w:val="24"/>
+        </w:rPr>
+        <w:t xml:space="preserve">for a private sector company </w:t>
+      </w:r>
+      <w:r>
+        <w:rPr>
+          <w:rFonts w:ascii="Times New Roman" w:eastAsia="Calibri" w:hAnsi="Times New Roman" w:cs="Times New Roman"/>
+          <w:iCs/>
+          <w:sz w:val="24"/>
+          <w:szCs w:val="24"/>
+        </w:rPr>
+        <w:t xml:space="preserve">to </w:t>
+      </w:r>
+      <w:r>
+        <w:rPr>
+          <w:rFonts w:ascii="Times New Roman" w:eastAsia="Calibri" w:hAnsi="Times New Roman" w:cs="Times New Roman"/>
+          <w:iCs/>
+          <w:sz w:val="24"/>
+          <w:szCs w:val="24"/>
+        </w:rPr>
+        <w:t xml:space="preserve">generate sufficient </w:t>
+      </w:r>
+      <w:r>
+        <w:rPr>
+          <w:rFonts w:ascii="Times New Roman" w:eastAsia="Calibri" w:hAnsi="Times New Roman" w:cs="Times New Roman"/>
+          <w:iCs/>
+          <w:sz w:val="24"/>
+          <w:szCs w:val="24"/>
+        </w:rPr>
+        <w:t>profit</w:t>
+      </w:r>
+      <w:r>
+        <w:rPr>
+          <w:rFonts w:ascii="Times New Roman" w:eastAsia="Calibri" w:hAnsi="Times New Roman" w:cs="Times New Roman"/>
+          <w:iCs/>
+          <w:sz w:val="24"/>
+          <w:szCs w:val="24"/>
+        </w:rPr>
+        <w:t>s</w:t>
+      </w:r>
+      <w:r>
+        <w:rPr>
+          <w:rFonts w:ascii="Times New Roman" w:eastAsia="Calibri" w:hAnsi="Times New Roman" w:cs="Times New Roman"/>
+          <w:iCs/>
+          <w:sz w:val="24"/>
+          <w:szCs w:val="24"/>
+        </w:rPr>
+        <w:t xml:space="preserve"> by focusing on incremental improvement</w:t>
+      </w:r>
+      <w:r>
+        <w:rPr>
+          <w:rFonts w:ascii="Times New Roman" w:eastAsia="Calibri" w:hAnsi="Times New Roman" w:cs="Times New Roman"/>
+          <w:iCs/>
+          <w:sz w:val="24"/>
+          <w:szCs w:val="24"/>
+        </w:rPr>
+        <w:t>s</w:t>
+      </w:r>
+      <w:r>
+        <w:rPr>
+          <w:rFonts w:ascii="Times New Roman" w:eastAsia="Calibri" w:hAnsi="Times New Roman" w:cs="Times New Roman"/>
+          <w:iCs/>
+          <w:sz w:val="24"/>
+          <w:szCs w:val="24"/>
+        </w:rPr>
+        <w:t xml:space="preserve"> (p. 334).</w:t>
+      </w:r>
+      <w:r>
+        <w:rPr>
+          <w:rFonts w:ascii="Times New Roman" w:eastAsia="Calibri" w:hAnsi="Times New Roman" w:cs="Times New Roman"/>
+          <w:iCs/>
+          <w:sz w:val="24"/>
+          <w:szCs w:val="24"/>
+        </w:rPr>
+        <w:t xml:space="preserve">  These two</w:t>
+      </w:r>
+      <w:r>
+        <w:rPr>
+          <w:rFonts w:ascii="Times New Roman" w:eastAsia="Calibri" w:hAnsi="Times New Roman" w:cs="Times New Roman"/>
+          <w:iCs/>
+          <w:sz w:val="24"/>
+          <w:szCs w:val="24"/>
+        </w:rPr>
+        <w:t xml:space="preserve"> patterns</w:t>
+      </w:r>
+      <w:r>
+        <w:rPr>
+          <w:rFonts w:ascii="Times New Roman" w:eastAsia="Calibri" w:hAnsi="Times New Roman" w:cs="Times New Roman"/>
+          <w:iCs/>
+          <w:sz w:val="24"/>
+          <w:szCs w:val="24"/>
+        </w:rPr>
+        <w:t xml:space="preserve"> seem consistent with</w:t>
+      </w:r>
+      <w:r>
+        <w:rPr>
+          <w:rFonts w:ascii="Times New Roman" w:eastAsia="Calibri" w:hAnsi="Times New Roman" w:cs="Times New Roman"/>
+          <w:iCs/>
+          <w:sz w:val="24"/>
+          <w:szCs w:val="24"/>
+        </w:rPr>
+        <w:t xml:space="preserve"> a tendency of</w:t>
+      </w:r>
+      <w:r>
+        <w:rPr>
+          <w:rFonts w:ascii="Times New Roman" w:eastAsia="Calibri" w:hAnsi="Times New Roman" w:cs="Times New Roman"/>
+          <w:iCs/>
+          <w:sz w:val="24"/>
+          <w:szCs w:val="24"/>
+        </w:rPr>
+        <w:t xml:space="preserve"> private sector companies to focus on later development stage technologies.</w:t>
+      </w:r>
+      <w:r>
+        <w:rPr>
+          <w:rFonts w:ascii="Times New Roman" w:eastAsia="Calibri" w:hAnsi="Times New Roman" w:cs="Times New Roman"/>
+          <w:iCs/>
+          <w:sz w:val="24"/>
+          <w:szCs w:val="24"/>
+        </w:rPr>
+        <w:t xml:space="preserve"> </w:t>
+      </w:r>
+      <w:r>
+        <w:rPr>
+          <w:rFonts w:ascii="Times New Roman" w:eastAsia="Calibri" w:hAnsi="Times New Roman" w:cs="Times New Roman"/>
+          <w:iCs/>
+          <w:sz w:val="24"/>
+          <w:szCs w:val="24"/>
+        </w:rPr>
+        <w:t xml:space="preserve"> </w:t>
+      </w:r>
+      <w:proofErr w:type="spellStart"/>
+      <w:r>
+        <w:rPr>
+          <w:rFonts w:ascii="Times New Roman" w:eastAsia="Calibri" w:hAnsi="Times New Roman" w:cs="Times New Roman"/>
+          <w:iCs/>
+          <w:sz w:val="24"/>
+          <w:szCs w:val="24"/>
+        </w:rPr>
+        <w:t>Gertner</w:t>
+      </w:r>
+      <w:proofErr w:type="spellEnd"/>
+      <w:r>
+        <w:rPr>
+          <w:rFonts w:ascii="Times New Roman" w:eastAsia="Calibri" w:hAnsi="Times New Roman" w:cs="Times New Roman"/>
+          <w:iCs/>
+          <w:sz w:val="24"/>
+          <w:szCs w:val="24"/>
+        </w:rPr>
+        <w:t xml:space="preserve"> also cites a 2008 study by Fred Block and Matthew Keller titled “Where do innovations come from?” which found that 77 of 88 U.S. organizations that produced innovations rated among the top 100 by </w:t>
+      </w:r>
+      <w:r>
+        <w:rPr>
+          <w:rFonts w:ascii="Times New Roman" w:eastAsia="Calibri" w:hAnsi="Times New Roman" w:cs="Times New Roman"/>
+          <w:i/>
+          <w:iCs/>
+          <w:sz w:val="24"/>
+          <w:szCs w:val="24"/>
+        </w:rPr>
+        <w:t>R&amp;D</w:t>
+      </w:r>
+      <w:r>
+        <w:rPr>
+          <w:rFonts w:ascii="Times New Roman" w:eastAsia="Calibri" w:hAnsi="Times New Roman" w:cs="Times New Roman"/>
+          <w:iCs/>
+          <w:sz w:val="24"/>
+          <w:szCs w:val="24"/>
+        </w:rPr>
+        <w:t xml:space="preserve"> magazine in 2006 benefited federal funding (p. 332).   These facts support the notion that development stage plays a significant role in technology transfer outcomes but </w:t>
       </w:r>
       <w:r>
         <w:rPr>
@@ -1372,331 +2075,7 @@
           <w:szCs w:val="24"/>
         </w:rPr>
         <w:lastRenderedPageBreak/>
-        <w:t xml:space="preserve">Like food, freedom in basic research is healthy in moderation but unhealthy in excess (p. 194).  </w:t>
-      </w:r>
-      <w:proofErr w:type="spellStart"/>
-      <w:r>
-        <w:rPr>
-          <w:rFonts w:ascii="Times New Roman" w:eastAsia="Calibri" w:hAnsi="Times New Roman" w:cs="Times New Roman"/>
-          <w:iCs/>
-          <w:sz w:val="24"/>
-          <w:szCs w:val="24"/>
-        </w:rPr>
-        <w:t>Gertner</w:t>
-      </w:r>
-      <w:proofErr w:type="spellEnd"/>
-      <w:r>
-        <w:rPr>
-          <w:rFonts w:ascii="Times New Roman" w:eastAsia="Calibri" w:hAnsi="Times New Roman" w:cs="Times New Roman"/>
-          <w:iCs/>
-          <w:sz w:val="24"/>
-          <w:szCs w:val="24"/>
-        </w:rPr>
-        <w:t xml:space="preserve"> references a paper that Bell Labs researcher Andrew </w:t>
-      </w:r>
-      <w:proofErr w:type="spellStart"/>
-      <w:r>
-        <w:rPr>
-          <w:rFonts w:ascii="Times New Roman" w:eastAsia="Calibri" w:hAnsi="Times New Roman" w:cs="Times New Roman"/>
-          <w:iCs/>
-          <w:sz w:val="24"/>
-          <w:szCs w:val="24"/>
-        </w:rPr>
-        <w:t>Odlyzko</w:t>
-      </w:r>
-      <w:proofErr w:type="spellEnd"/>
-      <w:r>
-        <w:rPr>
-          <w:rFonts w:ascii="Times New Roman" w:eastAsia="Calibri" w:hAnsi="Times New Roman" w:cs="Times New Roman"/>
-          <w:iCs/>
-          <w:sz w:val="24"/>
-          <w:szCs w:val="24"/>
-        </w:rPr>
-        <w:t xml:space="preserve"> wrote in 1995 that seems particularly relevant to understanding why private sector companies </w:t>
-      </w:r>
-      <w:r>
-        <w:rPr>
-          <w:rFonts w:ascii="Times New Roman" w:eastAsia="Calibri" w:hAnsi="Times New Roman" w:cs="Times New Roman"/>
-          <w:iCs/>
-          <w:sz w:val="24"/>
-          <w:szCs w:val="24"/>
-        </w:rPr>
-        <w:t xml:space="preserve">often </w:t>
-      </w:r>
-      <w:r>
-        <w:rPr>
-          <w:rFonts w:ascii="Times New Roman" w:eastAsia="Calibri" w:hAnsi="Times New Roman" w:cs="Times New Roman"/>
-          <w:iCs/>
-          <w:sz w:val="24"/>
-          <w:szCs w:val="24"/>
-        </w:rPr>
-        <w:t>do not pursue university-created technologies</w:t>
-      </w:r>
-      <w:r>
-        <w:rPr>
-          <w:rFonts w:ascii="Times New Roman" w:eastAsia="Calibri" w:hAnsi="Times New Roman" w:cs="Times New Roman"/>
-          <w:iCs/>
-          <w:sz w:val="24"/>
-          <w:szCs w:val="24"/>
-        </w:rPr>
-        <w:t xml:space="preserve"> that seem relevant to their focus even when the companies appear to have the resources to do so</w:t>
-      </w:r>
-      <w:r>
-        <w:rPr>
-          <w:rFonts w:ascii="Times New Roman" w:eastAsia="Calibri" w:hAnsi="Times New Roman" w:cs="Times New Roman"/>
-          <w:iCs/>
-          <w:sz w:val="24"/>
-          <w:szCs w:val="24"/>
-        </w:rPr>
-        <w:t xml:space="preserve">.  </w:t>
-      </w:r>
-      <w:proofErr w:type="spellStart"/>
-      <w:r>
-        <w:rPr>
-          <w:rFonts w:ascii="Times New Roman" w:eastAsia="Calibri" w:hAnsi="Times New Roman" w:cs="Times New Roman"/>
-          <w:iCs/>
-          <w:sz w:val="24"/>
-          <w:szCs w:val="24"/>
-        </w:rPr>
-        <w:t>Odlyzko</w:t>
-      </w:r>
-      <w:proofErr w:type="spellEnd"/>
-      <w:r>
-        <w:rPr>
-          <w:rFonts w:ascii="Times New Roman" w:eastAsia="Calibri" w:hAnsi="Times New Roman" w:cs="Times New Roman"/>
-          <w:iCs/>
-          <w:sz w:val="24"/>
-          <w:szCs w:val="24"/>
-        </w:rPr>
-        <w:t xml:space="preserve"> observed that it was no longer logical or necessary for private sector companies to invest in basic research for two key reasons.  First, it took too long for private sector companies to </w:t>
-      </w:r>
-      <w:r>
-        <w:rPr>
-          <w:rFonts w:ascii="Times New Roman" w:eastAsia="Calibri" w:hAnsi="Times New Roman" w:cs="Times New Roman"/>
-          <w:iCs/>
-          <w:sz w:val="24"/>
-          <w:szCs w:val="24"/>
-        </w:rPr>
-        <w:t>realize</w:t>
-      </w:r>
-      <w:r>
-        <w:rPr>
-          <w:rFonts w:ascii="Times New Roman" w:eastAsia="Calibri" w:hAnsi="Times New Roman" w:cs="Times New Roman"/>
-          <w:iCs/>
-          <w:sz w:val="24"/>
-          <w:szCs w:val="24"/>
-        </w:rPr>
-        <w:t xml:space="preserve"> an adequate financial return.  Second, the ba</w:t>
-      </w:r>
-      <w:r>
-        <w:rPr>
-          <w:rFonts w:ascii="Times New Roman" w:eastAsia="Calibri" w:hAnsi="Times New Roman" w:cs="Times New Roman"/>
-          <w:iCs/>
-          <w:sz w:val="24"/>
-          <w:szCs w:val="24"/>
-        </w:rPr>
-        <w:t>se of scientific discoveries is</w:t>
-      </w:r>
-      <w:r>
-        <w:rPr>
-          <w:rFonts w:ascii="Times New Roman" w:eastAsia="Calibri" w:hAnsi="Times New Roman" w:cs="Times New Roman"/>
-          <w:iCs/>
-          <w:sz w:val="24"/>
-          <w:szCs w:val="24"/>
-        </w:rPr>
-        <w:t xml:space="preserve"> so broad that it was </w:t>
-      </w:r>
-      <w:r>
-        <w:rPr>
-          <w:rFonts w:ascii="Times New Roman" w:eastAsia="Calibri" w:hAnsi="Times New Roman" w:cs="Times New Roman"/>
-          <w:iCs/>
-          <w:sz w:val="24"/>
-          <w:szCs w:val="24"/>
-        </w:rPr>
-        <w:t xml:space="preserve">now </w:t>
-      </w:r>
-      <w:r>
-        <w:rPr>
-          <w:rFonts w:ascii="Times New Roman" w:eastAsia="Calibri" w:hAnsi="Times New Roman" w:cs="Times New Roman"/>
-          <w:iCs/>
-          <w:sz w:val="24"/>
-          <w:szCs w:val="24"/>
-        </w:rPr>
-        <w:t xml:space="preserve">possible </w:t>
-      </w:r>
-      <w:r>
-        <w:rPr>
-          <w:rFonts w:ascii="Times New Roman" w:eastAsia="Calibri" w:hAnsi="Times New Roman" w:cs="Times New Roman"/>
-          <w:iCs/>
-          <w:sz w:val="24"/>
-          <w:szCs w:val="24"/>
-        </w:rPr>
-        <w:t xml:space="preserve">for a private sector company </w:t>
-      </w:r>
-      <w:r>
-        <w:rPr>
-          <w:rFonts w:ascii="Times New Roman" w:eastAsia="Calibri" w:hAnsi="Times New Roman" w:cs="Times New Roman"/>
-          <w:iCs/>
-          <w:sz w:val="24"/>
-          <w:szCs w:val="24"/>
-        </w:rPr>
-        <w:t xml:space="preserve">to </w:t>
-      </w:r>
-      <w:r>
-        <w:rPr>
-          <w:rFonts w:ascii="Times New Roman" w:eastAsia="Calibri" w:hAnsi="Times New Roman" w:cs="Times New Roman"/>
-          <w:iCs/>
-          <w:sz w:val="24"/>
-          <w:szCs w:val="24"/>
-        </w:rPr>
-        <w:t xml:space="preserve">generate sufficient </w:t>
-      </w:r>
-      <w:r>
-        <w:rPr>
-          <w:rFonts w:ascii="Times New Roman" w:eastAsia="Calibri" w:hAnsi="Times New Roman" w:cs="Times New Roman"/>
-          <w:iCs/>
-          <w:sz w:val="24"/>
-          <w:szCs w:val="24"/>
-        </w:rPr>
-        <w:t>profit</w:t>
-      </w:r>
-      <w:r>
-        <w:rPr>
-          <w:rFonts w:ascii="Times New Roman" w:eastAsia="Calibri" w:hAnsi="Times New Roman" w:cs="Times New Roman"/>
-          <w:iCs/>
-          <w:sz w:val="24"/>
-          <w:szCs w:val="24"/>
-        </w:rPr>
-        <w:t>s</w:t>
-      </w:r>
-      <w:r>
-        <w:rPr>
-          <w:rFonts w:ascii="Times New Roman" w:eastAsia="Calibri" w:hAnsi="Times New Roman" w:cs="Times New Roman"/>
-          <w:iCs/>
-          <w:sz w:val="24"/>
-          <w:szCs w:val="24"/>
-        </w:rPr>
-        <w:t xml:space="preserve"> by focusing on incremental improvement</w:t>
-      </w:r>
-      <w:r>
-        <w:rPr>
-          <w:rFonts w:ascii="Times New Roman" w:eastAsia="Calibri" w:hAnsi="Times New Roman" w:cs="Times New Roman"/>
-          <w:iCs/>
-          <w:sz w:val="24"/>
-          <w:szCs w:val="24"/>
-        </w:rPr>
-        <w:t>s</w:t>
-      </w:r>
-      <w:r>
-        <w:rPr>
-          <w:rFonts w:ascii="Times New Roman" w:eastAsia="Calibri" w:hAnsi="Times New Roman" w:cs="Times New Roman"/>
-          <w:iCs/>
-          <w:sz w:val="24"/>
-          <w:szCs w:val="24"/>
-        </w:rPr>
-        <w:t xml:space="preserve"> (p. 334).</w:t>
-      </w:r>
-      <w:r>
-        <w:rPr>
-          <w:rFonts w:ascii="Times New Roman" w:eastAsia="Calibri" w:hAnsi="Times New Roman" w:cs="Times New Roman"/>
-          <w:iCs/>
-          <w:sz w:val="24"/>
-          <w:szCs w:val="24"/>
-        </w:rPr>
-        <w:t xml:space="preserve">  These two</w:t>
-      </w:r>
-      <w:r>
-        <w:rPr>
-          <w:rFonts w:ascii="Times New Roman" w:eastAsia="Calibri" w:hAnsi="Times New Roman" w:cs="Times New Roman"/>
-          <w:iCs/>
-          <w:sz w:val="24"/>
-          <w:szCs w:val="24"/>
-        </w:rPr>
-        <w:t xml:space="preserve"> patterns</w:t>
-      </w:r>
-      <w:r>
-        <w:rPr>
-          <w:rFonts w:ascii="Times New Roman" w:eastAsia="Calibri" w:hAnsi="Times New Roman" w:cs="Times New Roman"/>
-          <w:iCs/>
-          <w:sz w:val="24"/>
-          <w:szCs w:val="24"/>
-        </w:rPr>
-        <w:t xml:space="preserve"> seem consistent with</w:t>
-      </w:r>
-      <w:r>
-        <w:rPr>
-          <w:rFonts w:ascii="Times New Roman" w:eastAsia="Calibri" w:hAnsi="Times New Roman" w:cs="Times New Roman"/>
-          <w:iCs/>
-          <w:sz w:val="24"/>
-          <w:szCs w:val="24"/>
-        </w:rPr>
-        <w:t xml:space="preserve"> a tendency of</w:t>
-      </w:r>
-      <w:r>
-        <w:rPr>
-          <w:rFonts w:ascii="Times New Roman" w:eastAsia="Calibri" w:hAnsi="Times New Roman" w:cs="Times New Roman"/>
-          <w:iCs/>
-          <w:sz w:val="24"/>
-          <w:szCs w:val="24"/>
-        </w:rPr>
-        <w:t xml:space="preserve"> private sector companies to focus on later development stage technologies.</w:t>
-      </w:r>
-      <w:r>
-        <w:rPr>
-          <w:rFonts w:ascii="Times New Roman" w:eastAsia="Calibri" w:hAnsi="Times New Roman" w:cs="Times New Roman"/>
-          <w:iCs/>
-          <w:sz w:val="24"/>
-          <w:szCs w:val="24"/>
-        </w:rPr>
-        <w:t xml:space="preserve"> </w:t>
-      </w:r>
-      <w:r>
-        <w:rPr>
-          <w:rFonts w:ascii="Times New Roman" w:eastAsia="Calibri" w:hAnsi="Times New Roman" w:cs="Times New Roman"/>
-          <w:iCs/>
-          <w:sz w:val="24"/>
-          <w:szCs w:val="24"/>
-        </w:rPr>
-        <w:t xml:space="preserve"> </w:t>
-      </w:r>
-      <w:proofErr w:type="spellStart"/>
-      <w:r>
-        <w:rPr>
-          <w:rFonts w:ascii="Times New Roman" w:eastAsia="Calibri" w:hAnsi="Times New Roman" w:cs="Times New Roman"/>
-          <w:iCs/>
-          <w:sz w:val="24"/>
-          <w:szCs w:val="24"/>
-        </w:rPr>
-        <w:t>Gertner</w:t>
-      </w:r>
-      <w:proofErr w:type="spellEnd"/>
-      <w:r>
-        <w:rPr>
-          <w:rFonts w:ascii="Times New Roman" w:eastAsia="Calibri" w:hAnsi="Times New Roman" w:cs="Times New Roman"/>
-          <w:iCs/>
-          <w:sz w:val="24"/>
-          <w:szCs w:val="24"/>
-        </w:rPr>
-        <w:t xml:space="preserve"> also cites a 2008 study by Fred Block and Matthew Keller titled “Where do innovations come from?” which found that 77 of 88 U.S. organizations that produced innovations rated among the top 100 by </w:t>
-      </w:r>
-      <w:r>
-        <w:rPr>
-          <w:rFonts w:ascii="Times New Roman" w:eastAsia="Calibri" w:hAnsi="Times New Roman" w:cs="Times New Roman"/>
-          <w:i/>
-          <w:iCs/>
-          <w:sz w:val="24"/>
-          <w:szCs w:val="24"/>
-        </w:rPr>
-        <w:t>R&amp;D</w:t>
-      </w:r>
-      <w:r>
-        <w:rPr>
-          <w:rFonts w:ascii="Times New Roman" w:eastAsia="Calibri" w:hAnsi="Times New Roman" w:cs="Times New Roman"/>
-          <w:iCs/>
-          <w:sz w:val="24"/>
-          <w:szCs w:val="24"/>
-        </w:rPr>
-        <w:t xml:space="preserve"> magazine in 2006 benefited federal funding (p. 332).   These facts support the notion that development stage plays a significant role in technology transfer outcomes but they don’t </w:t>
+        <w:t xml:space="preserve">they don’t </w:t>
       </w:r>
       <w:r>
         <w:rPr>
@@ -1793,25 +2172,168 @@
           <w:sz w:val="24"/>
           <w:szCs w:val="24"/>
         </w:rPr>
-        <w:t xml:space="preserve">This book provides a comprehensive overview of organizational studies.  It uses the </w:t>
-      </w:r>
-      <w:r>
-        <w:rPr>
-          <w:rFonts w:ascii="Times New Roman" w:eastAsia="Calibri" w:hAnsi="Times New Roman" w:cs="Times New Roman"/>
-          <w:iCs/>
-          <w:sz w:val="24"/>
-          <w:szCs w:val="24"/>
-        </w:rPr>
-        <w:t>classical, modern, symbolic-interpretive, and postmodern</w:t>
-      </w:r>
-      <w:r>
-        <w:rPr>
-          <w:rFonts w:ascii="Times New Roman" w:eastAsia="Calibri" w:hAnsi="Times New Roman" w:cs="Times New Roman"/>
-          <w:iCs/>
-          <w:sz w:val="24"/>
-          <w:szCs w:val="24"/>
-        </w:rPr>
-        <w:t xml:space="preserve"> perspectives to organize the subject.  There is one chapter dedicated to organizational decision making including </w:t>
+        <w:t xml:space="preserve">This book provides a comprehensive overview of organizational studies.  It uses the classical, modern, symbolic-interpretive, and postmodern perspectives to organize the subject.  There is one chapter dedicated to organizational decision making including power and politics.  It discusses the four major models of the organizational decision-making process based on the framework offered by James D. Thompson and Arthur </w:t>
+      </w:r>
+      <w:proofErr w:type="spellStart"/>
+      <w:r>
+        <w:rPr>
+          <w:rFonts w:ascii="Times New Roman" w:eastAsia="Calibri" w:hAnsi="Times New Roman" w:cs="Times New Roman"/>
+          <w:iCs/>
+          <w:sz w:val="24"/>
+          <w:szCs w:val="24"/>
+        </w:rPr>
+        <w:t>Tuden</w:t>
+      </w:r>
+      <w:proofErr w:type="spellEnd"/>
+      <w:r>
+        <w:rPr>
+          <w:rFonts w:ascii="Times New Roman" w:eastAsia="Calibri" w:hAnsi="Times New Roman" w:cs="Times New Roman"/>
+          <w:iCs/>
+          <w:sz w:val="24"/>
+          <w:szCs w:val="24"/>
+        </w:rPr>
+        <w:t xml:space="preserve"> (p. 276)</w:t>
+      </w:r>
+      <w:r>
+        <w:rPr>
+          <w:rFonts w:ascii="Times New Roman" w:eastAsia="Calibri" w:hAnsi="Times New Roman" w:cs="Times New Roman"/>
+          <w:iCs/>
+          <w:sz w:val="24"/>
+          <w:szCs w:val="24"/>
+        </w:rPr>
+        <w:t xml:space="preserve">.  </w:t>
+      </w:r>
+      <w:r>
+        <w:rPr>
+          <w:rFonts w:ascii="Times New Roman" w:eastAsia="Calibri" w:hAnsi="Times New Roman" w:cs="Times New Roman"/>
+          <w:iCs/>
+          <w:sz w:val="24"/>
+          <w:szCs w:val="24"/>
+        </w:rPr>
+        <w:t xml:space="preserve">Organizational theorists have observed and demonstrated that organizational decision-making only appears to approach anything resembling the rational model under highly restrictive conditions which suggest that the </w:t>
+      </w:r>
+      <w:r>
+        <w:rPr>
+          <w:rFonts w:ascii="Times New Roman" w:eastAsia="Calibri" w:hAnsi="Times New Roman" w:cs="Times New Roman"/>
+          <w:iCs/>
+          <w:sz w:val="24"/>
+          <w:szCs w:val="24"/>
+        </w:rPr>
+        <w:t>rational</w:t>
+      </w:r>
+      <w:r>
+        <w:rPr>
+          <w:rFonts w:ascii="Times New Roman" w:eastAsia="Calibri" w:hAnsi="Times New Roman" w:cs="Times New Roman"/>
+          <w:iCs/>
+          <w:sz w:val="24"/>
+          <w:szCs w:val="24"/>
+        </w:rPr>
+        <w:t xml:space="preserve"> model is unlikely to apply in the context of technology transfer.</w:t>
+      </w:r>
+      <w:r>
+        <w:rPr>
+          <w:rFonts w:ascii="Times New Roman" w:eastAsia="Calibri" w:hAnsi="Times New Roman" w:cs="Times New Roman"/>
+          <w:iCs/>
+          <w:sz w:val="24"/>
+          <w:szCs w:val="24"/>
+        </w:rPr>
+        <w:t xml:space="preserve">  There is also a contingency framework that models organizational decision-making as more dynamic with all four basic models occurring at the same time to varying degrees.</w:t>
+      </w:r>
+      <w:r>
+        <w:rPr>
+          <w:rFonts w:ascii="Times New Roman" w:eastAsia="Calibri" w:hAnsi="Times New Roman" w:cs="Times New Roman"/>
+          <w:iCs/>
+          <w:sz w:val="24"/>
+          <w:szCs w:val="24"/>
+        </w:rPr>
+        <w:t xml:space="preserve">  The book briefly discusses Nils </w:t>
+      </w:r>
+      <w:proofErr w:type="spellStart"/>
+      <w:r>
+        <w:rPr>
+          <w:rFonts w:ascii="Times New Roman" w:eastAsia="Calibri" w:hAnsi="Times New Roman" w:cs="Times New Roman"/>
+          <w:iCs/>
+          <w:sz w:val="24"/>
+          <w:szCs w:val="24"/>
+        </w:rPr>
+        <w:t>Brunsson’s</w:t>
+      </w:r>
+      <w:proofErr w:type="spellEnd"/>
+      <w:r>
+        <w:rPr>
+          <w:rFonts w:ascii="Times New Roman" w:eastAsia="Calibri" w:hAnsi="Times New Roman" w:cs="Times New Roman"/>
+          <w:iCs/>
+          <w:sz w:val="24"/>
+          <w:szCs w:val="24"/>
+        </w:rPr>
+        <w:t xml:space="preserve"> notion of action rationality </w:t>
+      </w:r>
+      <w:r>
+        <w:rPr>
+          <w:rFonts w:ascii="Times New Roman" w:eastAsia="Calibri" w:hAnsi="Times New Roman" w:cs="Times New Roman"/>
+          <w:iCs/>
+          <w:sz w:val="24"/>
+          <w:szCs w:val="24"/>
+        </w:rPr>
+        <w:t xml:space="preserve">(pp. 280-281) </w:t>
+      </w:r>
+      <w:r>
+        <w:rPr>
+          <w:rFonts w:ascii="Times New Roman" w:eastAsia="Calibri" w:hAnsi="Times New Roman" w:cs="Times New Roman"/>
+          <w:iCs/>
+          <w:sz w:val="24"/>
+          <w:szCs w:val="24"/>
+        </w:rPr>
+        <w:t xml:space="preserve">which basically argues that action, not decisions, are the primary concern of organization members.  </w:t>
+      </w:r>
+      <w:proofErr w:type="spellStart"/>
+      <w:r>
+        <w:rPr>
+          <w:rFonts w:ascii="Times New Roman" w:eastAsia="Calibri" w:hAnsi="Times New Roman" w:cs="Times New Roman"/>
+          <w:iCs/>
+          <w:sz w:val="24"/>
+          <w:szCs w:val="24"/>
+        </w:rPr>
+        <w:t>Brunsson</w:t>
+      </w:r>
+      <w:proofErr w:type="spellEnd"/>
+      <w:r>
+        <w:rPr>
+          <w:rFonts w:ascii="Times New Roman" w:eastAsia="Calibri" w:hAnsi="Times New Roman" w:cs="Times New Roman"/>
+          <w:iCs/>
+          <w:sz w:val="24"/>
+          <w:szCs w:val="24"/>
+        </w:rPr>
+        <w:t xml:space="preserve"> argued that putting organization decisions into the context of action essentially produces a paradox.  A particular option can appear irrational when view from decision rationality but rational from the perspective of action rationality because of how they affect motivation and commitment which are necessary conditions for implementation.  </w:t>
+      </w:r>
+      <w:r>
+        <w:rPr>
+          <w:rFonts w:ascii="Times New Roman" w:eastAsia="Calibri" w:hAnsi="Times New Roman" w:cs="Times New Roman"/>
+          <w:iCs/>
+          <w:sz w:val="24"/>
+          <w:szCs w:val="24"/>
+        </w:rPr>
+        <w:t xml:space="preserve">In the context of technology transfer, </w:t>
+      </w:r>
+      <w:proofErr w:type="spellStart"/>
+      <w:r>
+        <w:rPr>
+          <w:rFonts w:ascii="Times New Roman" w:eastAsia="Calibri" w:hAnsi="Times New Roman" w:cs="Times New Roman"/>
+          <w:iCs/>
+          <w:sz w:val="24"/>
+          <w:szCs w:val="24"/>
+        </w:rPr>
+        <w:t>Brunsson’s</w:t>
+      </w:r>
+      <w:proofErr w:type="spellEnd"/>
+      <w:r>
+        <w:rPr>
+          <w:rFonts w:ascii="Times New Roman" w:eastAsia="Calibri" w:hAnsi="Times New Roman" w:cs="Times New Roman"/>
+          <w:iCs/>
+          <w:sz w:val="24"/>
+          <w:szCs w:val="24"/>
+        </w:rPr>
+        <w:t xml:space="preserve"> theory would predict that there is a low rate of technology transfer from universities </w:t>
       </w:r>
       <w:r>
         <w:rPr>
@@ -1821,204 +2343,7 @@
           <w:szCs w:val="24"/>
         </w:rPr>
         <w:lastRenderedPageBreak/>
-        <w:t xml:space="preserve">power and politics.  It discusses the four major models of the organizational decision-making process based on the framework offered by James D. Thompson and Arthur </w:t>
-      </w:r>
-      <w:proofErr w:type="spellStart"/>
-      <w:r>
-        <w:rPr>
-          <w:rFonts w:ascii="Times New Roman" w:eastAsia="Calibri" w:hAnsi="Times New Roman" w:cs="Times New Roman"/>
-          <w:iCs/>
-          <w:sz w:val="24"/>
-          <w:szCs w:val="24"/>
-        </w:rPr>
-        <w:t>Tuden</w:t>
-      </w:r>
-      <w:proofErr w:type="spellEnd"/>
-      <w:r>
-        <w:rPr>
-          <w:rFonts w:ascii="Times New Roman" w:eastAsia="Calibri" w:hAnsi="Times New Roman" w:cs="Times New Roman"/>
-          <w:iCs/>
-          <w:sz w:val="24"/>
-          <w:szCs w:val="24"/>
-        </w:rPr>
-        <w:t xml:space="preserve"> (p. 276)</w:t>
-      </w:r>
-      <w:r>
-        <w:rPr>
-          <w:rFonts w:ascii="Times New Roman" w:eastAsia="Calibri" w:hAnsi="Times New Roman" w:cs="Times New Roman"/>
-          <w:iCs/>
-          <w:sz w:val="24"/>
-          <w:szCs w:val="24"/>
-        </w:rPr>
-        <w:t xml:space="preserve">.  </w:t>
-      </w:r>
-      <w:r>
-        <w:rPr>
-          <w:rFonts w:ascii="Times New Roman" w:eastAsia="Calibri" w:hAnsi="Times New Roman" w:cs="Times New Roman"/>
-          <w:iCs/>
-          <w:sz w:val="24"/>
-          <w:szCs w:val="24"/>
-        </w:rPr>
-        <w:t xml:space="preserve">Organizational theorists have observed and demonstrated that </w:t>
-      </w:r>
-      <w:r>
-        <w:rPr>
-          <w:rFonts w:ascii="Times New Roman" w:eastAsia="Calibri" w:hAnsi="Times New Roman" w:cs="Times New Roman"/>
-          <w:iCs/>
-          <w:sz w:val="24"/>
-          <w:szCs w:val="24"/>
-        </w:rPr>
-        <w:t>organizational decision-making</w:t>
-      </w:r>
-      <w:r>
-        <w:rPr>
-          <w:rFonts w:ascii="Times New Roman" w:eastAsia="Calibri" w:hAnsi="Times New Roman" w:cs="Times New Roman"/>
-          <w:iCs/>
-          <w:sz w:val="24"/>
-          <w:szCs w:val="24"/>
-        </w:rPr>
-        <w:t xml:space="preserve"> only appears to approach anything resembling the rational model under highly restrictive conditions</w:t>
-      </w:r>
-      <w:r>
-        <w:rPr>
-          <w:rFonts w:ascii="Times New Roman" w:eastAsia="Calibri" w:hAnsi="Times New Roman" w:cs="Times New Roman"/>
-          <w:iCs/>
-          <w:sz w:val="24"/>
-          <w:szCs w:val="24"/>
-        </w:rPr>
-        <w:t xml:space="preserve"> </w:t>
-      </w:r>
-      <w:r>
-        <w:rPr>
-          <w:rFonts w:ascii="Times New Roman" w:eastAsia="Calibri" w:hAnsi="Times New Roman" w:cs="Times New Roman"/>
-          <w:iCs/>
-          <w:sz w:val="24"/>
-          <w:szCs w:val="24"/>
-        </w:rPr>
-        <w:t xml:space="preserve">which suggest that the </w:t>
-      </w:r>
-      <w:r>
-        <w:rPr>
-          <w:rFonts w:ascii="Times New Roman" w:eastAsia="Calibri" w:hAnsi="Times New Roman" w:cs="Times New Roman"/>
-          <w:iCs/>
-          <w:sz w:val="24"/>
-          <w:szCs w:val="24"/>
-        </w:rPr>
-        <w:t>rational</w:t>
-      </w:r>
-      <w:r>
-        <w:rPr>
-          <w:rFonts w:ascii="Times New Roman" w:eastAsia="Calibri" w:hAnsi="Times New Roman" w:cs="Times New Roman"/>
-          <w:iCs/>
-          <w:sz w:val="24"/>
-          <w:szCs w:val="24"/>
-        </w:rPr>
-        <w:t xml:space="preserve"> model is unlikely to apply in the context of technology transfer.</w:t>
-      </w:r>
-      <w:r>
-        <w:rPr>
-          <w:rFonts w:ascii="Times New Roman" w:eastAsia="Calibri" w:hAnsi="Times New Roman" w:cs="Times New Roman"/>
-          <w:iCs/>
-          <w:sz w:val="24"/>
-          <w:szCs w:val="24"/>
-        </w:rPr>
-        <w:t xml:space="preserve">  There is also a contingency framework that models organizational decision-making as more dynamic with all four basic models occurring at the same time to varying degrees.</w:t>
-      </w:r>
-      <w:r>
-        <w:rPr>
-          <w:rFonts w:ascii="Times New Roman" w:eastAsia="Calibri" w:hAnsi="Times New Roman" w:cs="Times New Roman"/>
-          <w:iCs/>
-          <w:sz w:val="24"/>
-          <w:szCs w:val="24"/>
-        </w:rPr>
-        <w:t xml:space="preserve">  The book briefly discusses Nils </w:t>
-      </w:r>
-      <w:proofErr w:type="spellStart"/>
-      <w:r>
-        <w:rPr>
-          <w:rFonts w:ascii="Times New Roman" w:eastAsia="Calibri" w:hAnsi="Times New Roman" w:cs="Times New Roman"/>
-          <w:iCs/>
-          <w:sz w:val="24"/>
-          <w:szCs w:val="24"/>
-        </w:rPr>
-        <w:t>Brunsson’s</w:t>
-      </w:r>
-      <w:proofErr w:type="spellEnd"/>
-      <w:r>
-        <w:rPr>
-          <w:rFonts w:ascii="Times New Roman" w:eastAsia="Calibri" w:hAnsi="Times New Roman" w:cs="Times New Roman"/>
-          <w:iCs/>
-          <w:sz w:val="24"/>
-          <w:szCs w:val="24"/>
-        </w:rPr>
-        <w:t xml:space="preserve"> notion of action rationality </w:t>
-      </w:r>
-      <w:r>
-        <w:rPr>
-          <w:rFonts w:ascii="Times New Roman" w:eastAsia="Calibri" w:hAnsi="Times New Roman" w:cs="Times New Roman"/>
-          <w:iCs/>
-          <w:sz w:val="24"/>
-          <w:szCs w:val="24"/>
-        </w:rPr>
-        <w:t xml:space="preserve">(pp. 280-281) </w:t>
-      </w:r>
-      <w:r>
-        <w:rPr>
-          <w:rFonts w:ascii="Times New Roman" w:eastAsia="Calibri" w:hAnsi="Times New Roman" w:cs="Times New Roman"/>
-          <w:iCs/>
-          <w:sz w:val="24"/>
-          <w:szCs w:val="24"/>
-        </w:rPr>
-        <w:t xml:space="preserve">which basically argues that action, not decisions, are the primary concern of organization members.  </w:t>
-      </w:r>
-      <w:proofErr w:type="spellStart"/>
-      <w:r>
-        <w:rPr>
-          <w:rFonts w:ascii="Times New Roman" w:eastAsia="Calibri" w:hAnsi="Times New Roman" w:cs="Times New Roman"/>
-          <w:iCs/>
-          <w:sz w:val="24"/>
-          <w:szCs w:val="24"/>
-        </w:rPr>
-        <w:t>Brunsson</w:t>
-      </w:r>
-      <w:proofErr w:type="spellEnd"/>
-      <w:r>
-        <w:rPr>
-          <w:rFonts w:ascii="Times New Roman" w:eastAsia="Calibri" w:hAnsi="Times New Roman" w:cs="Times New Roman"/>
-          <w:iCs/>
-          <w:sz w:val="24"/>
-          <w:szCs w:val="24"/>
-        </w:rPr>
-        <w:t xml:space="preserve"> argued that putting organization decisions into the context of action essentially produces a paradox.  A particular option can appear irrational when view from decision rationality but rational from the perspective of action rationality because of how they affect motivation and commitment which are necessary conditions for implementation.  </w:t>
-      </w:r>
-      <w:r>
-        <w:rPr>
-          <w:rFonts w:ascii="Times New Roman" w:eastAsia="Calibri" w:hAnsi="Times New Roman" w:cs="Times New Roman"/>
-          <w:iCs/>
-          <w:sz w:val="24"/>
-          <w:szCs w:val="24"/>
-        </w:rPr>
-        <w:t xml:space="preserve">In the context of technology transfer, </w:t>
-      </w:r>
-      <w:proofErr w:type="spellStart"/>
-      <w:r>
-        <w:rPr>
-          <w:rFonts w:ascii="Times New Roman" w:eastAsia="Calibri" w:hAnsi="Times New Roman" w:cs="Times New Roman"/>
-          <w:iCs/>
-          <w:sz w:val="24"/>
-          <w:szCs w:val="24"/>
-        </w:rPr>
-        <w:t>Brunsson’s</w:t>
-      </w:r>
-      <w:proofErr w:type="spellEnd"/>
-      <w:r>
-        <w:rPr>
-          <w:rFonts w:ascii="Times New Roman" w:eastAsia="Calibri" w:hAnsi="Times New Roman" w:cs="Times New Roman"/>
-          <w:iCs/>
-          <w:sz w:val="24"/>
-          <w:szCs w:val="24"/>
-        </w:rPr>
-        <w:t xml:space="preserve"> theory would predict that there is a low rate of technology transfer from universities to private sector organizations because the private sector organizations apply decision rationality which decreases motivation and commitment to act on opportunities to acquire technologies created by research and development conduct at universities.  </w:t>
+        <w:t xml:space="preserve">to private sector organizations because the private sector organizations apply decision rationality which decreases motivation and commitment to act on opportunities to acquire technologies created by research and development conduct at universities.  </w:t>
       </w:r>
       <w:r>
         <w:rPr>
@@ -2049,7 +2374,6 @@
           <w:sz w:val="24"/>
           <w:szCs w:val="24"/>
         </w:rPr>
-        <w:lastRenderedPageBreak/>
         <w:t>Luhmann</w:t>
       </w:r>
       <w:proofErr w:type="spellEnd"/>
@@ -2580,7 +2904,17 @@
           <w:sz w:val="24"/>
           <w:szCs w:val="24"/>
         </w:rPr>
-        <w:t xml:space="preserve"> offers seems to overlook the human aspect of organizations altogether.  </w:t>
+        <w:t xml:space="preserve"> offers </w:t>
+      </w:r>
+      <w:r>
+        <w:rPr>
+          <w:rFonts w:ascii="Times New Roman" w:eastAsia="Calibri" w:hAnsi="Times New Roman" w:cs="Times New Roman"/>
+          <w:iCs/>
+          <w:sz w:val="24"/>
+          <w:szCs w:val="24"/>
+        </w:rPr>
+        <w:lastRenderedPageBreak/>
+        <w:t xml:space="preserve">seems to overlook the human aspect of organizations altogether.  </w:t>
       </w:r>
       <w:r>
         <w:rPr>
@@ -2774,71 +3108,548 @@
           <w:sz w:val="24"/>
           <w:szCs w:val="24"/>
         </w:rPr>
+        <w:t>This source provides a useful scaffold for structuring a study of the role of development stage in university technology transfer.  It</w:t>
+      </w:r>
+      <w:r>
+        <w:rPr>
+          <w:rFonts w:ascii="Times New Roman" w:eastAsia="Calibri" w:hAnsi="Times New Roman" w:cs="Times New Roman"/>
+          <w:iCs/>
+          <w:sz w:val="24"/>
+          <w:szCs w:val="24"/>
+        </w:rPr>
+        <w:t xml:space="preserve"> provides a framework for using decision</w:t>
+      </w:r>
+      <w:r>
+        <w:rPr>
+          <w:rFonts w:ascii="Times New Roman" w:eastAsia="Calibri" w:hAnsi="Times New Roman" w:cs="Times New Roman"/>
+          <w:iCs/>
+          <w:sz w:val="24"/>
+          <w:szCs w:val="24"/>
+        </w:rPr>
+        <w:t xml:space="preserve"> making</w:t>
+      </w:r>
+      <w:r>
+        <w:rPr>
+          <w:rFonts w:ascii="Times New Roman" w:eastAsia="Calibri" w:hAnsi="Times New Roman" w:cs="Times New Roman"/>
+          <w:iCs/>
+          <w:sz w:val="24"/>
+          <w:szCs w:val="24"/>
+        </w:rPr>
+        <w:t xml:space="preserve"> as the basis for understanding </w:t>
+      </w:r>
+      <w:r>
+        <w:rPr>
+          <w:rFonts w:ascii="Times New Roman" w:eastAsia="Calibri" w:hAnsi="Times New Roman" w:cs="Times New Roman"/>
+          <w:iCs/>
+          <w:sz w:val="24"/>
+          <w:szCs w:val="24"/>
+        </w:rPr>
+        <w:t xml:space="preserve">the choices </w:t>
+      </w:r>
+      <w:r>
+        <w:rPr>
+          <w:rFonts w:ascii="Times New Roman" w:eastAsia="Calibri" w:hAnsi="Times New Roman" w:cs="Times New Roman"/>
+          <w:iCs/>
+          <w:sz w:val="24"/>
+          <w:szCs w:val="24"/>
+        </w:rPr>
+        <w:t xml:space="preserve">made </w:t>
+      </w:r>
+      <w:r>
+        <w:rPr>
+          <w:rFonts w:ascii="Times New Roman" w:eastAsia="Calibri" w:hAnsi="Times New Roman" w:cs="Times New Roman"/>
+          <w:iCs/>
+          <w:sz w:val="24"/>
+          <w:szCs w:val="24"/>
+        </w:rPr>
+        <w:t>and actions</w:t>
+      </w:r>
+      <w:r>
+        <w:rPr>
+          <w:rFonts w:ascii="Times New Roman" w:eastAsia="Calibri" w:hAnsi="Times New Roman" w:cs="Times New Roman"/>
+          <w:iCs/>
+          <w:sz w:val="24"/>
+          <w:szCs w:val="24"/>
+        </w:rPr>
+        <w:t xml:space="preserve"> taken by</w:t>
+      </w:r>
+      <w:r>
+        <w:rPr>
+          <w:rFonts w:ascii="Times New Roman" w:eastAsia="Calibri" w:hAnsi="Times New Roman" w:cs="Times New Roman"/>
+          <w:iCs/>
+          <w:sz w:val="24"/>
+          <w:szCs w:val="24"/>
+        </w:rPr>
+        <w:t xml:space="preserve"> </w:t>
+      </w:r>
+      <w:r>
+        <w:rPr>
+          <w:rFonts w:ascii="Times New Roman" w:eastAsia="Calibri" w:hAnsi="Times New Roman" w:cs="Times New Roman"/>
+          <w:iCs/>
+          <w:sz w:val="24"/>
+          <w:szCs w:val="24"/>
+        </w:rPr>
+        <w:t>individuals</w:t>
+      </w:r>
+      <w:r>
+        <w:rPr>
+          <w:rFonts w:ascii="Times New Roman" w:eastAsia="Calibri" w:hAnsi="Times New Roman" w:cs="Times New Roman"/>
+          <w:iCs/>
+          <w:sz w:val="24"/>
+          <w:szCs w:val="24"/>
+        </w:rPr>
+        <w:t xml:space="preserve"> </w:t>
+      </w:r>
+      <w:r>
+        <w:rPr>
+          <w:rFonts w:ascii="Times New Roman" w:eastAsia="Calibri" w:hAnsi="Times New Roman" w:cs="Times New Roman"/>
+          <w:iCs/>
+          <w:sz w:val="24"/>
+          <w:szCs w:val="24"/>
+        </w:rPr>
+        <w:t xml:space="preserve">on behalf of the </w:t>
+      </w:r>
+      <w:r>
+        <w:rPr>
+          <w:rFonts w:ascii="Times New Roman" w:eastAsia="Calibri" w:hAnsi="Times New Roman" w:cs="Times New Roman"/>
+          <w:iCs/>
+          <w:sz w:val="24"/>
+          <w:szCs w:val="24"/>
+        </w:rPr>
+        <w:t>organization</w:t>
+      </w:r>
+      <w:r>
+        <w:rPr>
+          <w:rFonts w:ascii="Times New Roman" w:eastAsia="Calibri" w:hAnsi="Times New Roman" w:cs="Times New Roman"/>
+          <w:iCs/>
+          <w:sz w:val="24"/>
+          <w:szCs w:val="24"/>
+        </w:rPr>
+        <w:t>s</w:t>
+      </w:r>
+      <w:r>
+        <w:rPr>
+          <w:rFonts w:ascii="Times New Roman" w:eastAsia="Calibri" w:hAnsi="Times New Roman" w:cs="Times New Roman"/>
+          <w:iCs/>
+          <w:sz w:val="24"/>
+          <w:szCs w:val="24"/>
+        </w:rPr>
+        <w:t xml:space="preserve"> to which they are members</w:t>
+      </w:r>
+      <w:r>
+        <w:rPr>
+          <w:rFonts w:ascii="Times New Roman" w:eastAsia="Calibri" w:hAnsi="Times New Roman" w:cs="Times New Roman"/>
+          <w:iCs/>
+          <w:sz w:val="24"/>
+          <w:szCs w:val="24"/>
+        </w:rPr>
+        <w:t xml:space="preserve">.  </w:t>
+      </w:r>
+      <w:r>
+        <w:rPr>
+          <w:rFonts w:ascii="Times New Roman" w:eastAsia="Calibri" w:hAnsi="Times New Roman" w:cs="Times New Roman"/>
+          <w:iCs/>
+          <w:sz w:val="24"/>
+          <w:szCs w:val="24"/>
+        </w:rPr>
+        <w:t>Chapters 4, 6, 8, and 10 focus on the sociology of administration – what one might call descriptive administration theory.  Chapters 3, 9, and 11 emphasize what Simon calls the practical science of administra</w:t>
+      </w:r>
+      <w:r>
+        <w:rPr>
+          <w:rFonts w:ascii="Times New Roman" w:eastAsia="Calibri" w:hAnsi="Times New Roman" w:cs="Times New Roman"/>
+          <w:iCs/>
+          <w:sz w:val="24"/>
+          <w:szCs w:val="24"/>
+        </w:rPr>
+        <w:t>tion – what might be apt</w:t>
+      </w:r>
+      <w:r>
+        <w:rPr>
+          <w:rFonts w:ascii="Times New Roman" w:eastAsia="Calibri" w:hAnsi="Times New Roman" w:cs="Times New Roman"/>
+          <w:iCs/>
+          <w:sz w:val="24"/>
+          <w:szCs w:val="24"/>
+        </w:rPr>
+        <w:t xml:space="preserve">ly </w:t>
+      </w:r>
+      <w:r>
+        <w:rPr>
+          <w:rFonts w:ascii="Times New Roman" w:eastAsia="Calibri" w:hAnsi="Times New Roman" w:cs="Times New Roman"/>
+          <w:iCs/>
+          <w:sz w:val="24"/>
+          <w:szCs w:val="24"/>
+        </w:rPr>
+        <w:t>labeled as normative administration theory</w:t>
+      </w:r>
+      <w:r>
+        <w:rPr>
+          <w:rFonts w:ascii="Times New Roman" w:eastAsia="Calibri" w:hAnsi="Times New Roman" w:cs="Times New Roman"/>
+          <w:iCs/>
+          <w:sz w:val="24"/>
+          <w:szCs w:val="24"/>
+        </w:rPr>
+        <w:t xml:space="preserve"> (pp. 356-360)</w:t>
+      </w:r>
+      <w:r>
+        <w:rPr>
+          <w:rFonts w:ascii="Times New Roman" w:eastAsia="Calibri" w:hAnsi="Times New Roman" w:cs="Times New Roman"/>
+          <w:iCs/>
+          <w:sz w:val="24"/>
+          <w:szCs w:val="24"/>
+        </w:rPr>
+        <w:t xml:space="preserve">.  </w:t>
+      </w:r>
+      <w:r>
+        <w:rPr>
+          <w:rFonts w:ascii="Times New Roman" w:eastAsia="Calibri" w:hAnsi="Times New Roman" w:cs="Times New Roman"/>
+          <w:iCs/>
+          <w:sz w:val="24"/>
+          <w:szCs w:val="24"/>
+        </w:rPr>
+        <w:t>Simon argued that</w:t>
+      </w:r>
+      <w:r>
+        <w:rPr>
+          <w:rFonts w:ascii="Times New Roman" w:eastAsia="Calibri" w:hAnsi="Times New Roman" w:cs="Times New Roman"/>
+          <w:iCs/>
+          <w:sz w:val="24"/>
+          <w:szCs w:val="24"/>
+        </w:rPr>
+        <w:t xml:space="preserve"> decision making is the primary activity of organizations.  </w:t>
+      </w:r>
+      <w:r>
+        <w:rPr>
+          <w:rFonts w:ascii="Times New Roman" w:eastAsia="Calibri" w:hAnsi="Times New Roman" w:cs="Times New Roman"/>
+          <w:iCs/>
+          <w:sz w:val="24"/>
+          <w:szCs w:val="24"/>
+        </w:rPr>
+        <w:t>Every</w:t>
+      </w:r>
+      <w:r>
+        <w:rPr>
+          <w:rFonts w:ascii="Times New Roman" w:eastAsia="Calibri" w:hAnsi="Times New Roman" w:cs="Times New Roman"/>
+          <w:iCs/>
+          <w:sz w:val="24"/>
+          <w:szCs w:val="24"/>
+        </w:rPr>
+        <w:t xml:space="preserve"> </w:t>
+      </w:r>
+      <w:r>
+        <w:rPr>
+          <w:rFonts w:ascii="Times New Roman" w:eastAsia="Calibri" w:hAnsi="Times New Roman" w:cs="Times New Roman"/>
+          <w:iCs/>
+          <w:sz w:val="24"/>
+          <w:szCs w:val="24"/>
+        </w:rPr>
+        <w:t xml:space="preserve">physical </w:t>
+      </w:r>
+      <w:r>
+        <w:rPr>
+          <w:rFonts w:ascii="Times New Roman" w:eastAsia="Calibri" w:hAnsi="Times New Roman" w:cs="Times New Roman"/>
+          <w:iCs/>
+          <w:sz w:val="24"/>
+          <w:szCs w:val="24"/>
+        </w:rPr>
+        <w:t>a</w:t>
+      </w:r>
+      <w:r>
+        <w:rPr>
+          <w:rFonts w:ascii="Times New Roman" w:eastAsia="Calibri" w:hAnsi="Times New Roman" w:cs="Times New Roman"/>
+          <w:iCs/>
+          <w:sz w:val="24"/>
+          <w:szCs w:val="24"/>
+        </w:rPr>
+        <w:t>ction</w:t>
+      </w:r>
+      <w:r>
+        <w:rPr>
+          <w:rFonts w:ascii="Times New Roman" w:eastAsia="Calibri" w:hAnsi="Times New Roman" w:cs="Times New Roman"/>
+          <w:iCs/>
+          <w:sz w:val="24"/>
+          <w:szCs w:val="24"/>
+        </w:rPr>
+        <w:t xml:space="preserve"> undertaken on behalf of the organization </w:t>
+      </w:r>
+      <w:r>
+        <w:rPr>
+          <w:rFonts w:ascii="Times New Roman" w:eastAsia="Calibri" w:hAnsi="Times New Roman" w:cs="Times New Roman"/>
+          <w:iCs/>
+          <w:sz w:val="24"/>
+          <w:szCs w:val="24"/>
+        </w:rPr>
+        <w:t>involves both “deciding” and “doing” (p. 1).  For each action</w:t>
+      </w:r>
+      <w:r>
+        <w:rPr>
+          <w:rFonts w:ascii="Times New Roman" w:eastAsia="Calibri" w:hAnsi="Times New Roman" w:cs="Times New Roman"/>
+          <w:iCs/>
+          <w:sz w:val="24"/>
+          <w:szCs w:val="24"/>
+        </w:rPr>
+        <w:t xml:space="preserve">, there are a multitude of </w:t>
+      </w:r>
+      <w:r>
+        <w:rPr>
+          <w:rFonts w:ascii="Times New Roman" w:eastAsia="Calibri" w:hAnsi="Times New Roman" w:cs="Times New Roman"/>
+          <w:iCs/>
+          <w:sz w:val="24"/>
+          <w:szCs w:val="24"/>
+        </w:rPr>
+        <w:t xml:space="preserve">antecedent </w:t>
+      </w:r>
+      <w:r>
+        <w:rPr>
+          <w:rFonts w:ascii="Times New Roman" w:eastAsia="Calibri" w:hAnsi="Times New Roman" w:cs="Times New Roman"/>
+          <w:iCs/>
+          <w:sz w:val="24"/>
+          <w:szCs w:val="24"/>
+        </w:rPr>
+        <w:t>decisions that must occur</w:t>
+      </w:r>
+      <w:r>
+        <w:rPr>
+          <w:rFonts w:ascii="Times New Roman" w:eastAsia="Calibri" w:hAnsi="Times New Roman" w:cs="Times New Roman"/>
+          <w:iCs/>
+          <w:sz w:val="24"/>
+          <w:szCs w:val="24"/>
+        </w:rPr>
+        <w:t xml:space="preserve"> to enable the final decision governing the action</w:t>
+      </w:r>
+      <w:r>
+        <w:rPr>
+          <w:rFonts w:ascii="Times New Roman" w:eastAsia="Calibri" w:hAnsi="Times New Roman" w:cs="Times New Roman"/>
+          <w:iCs/>
+          <w:sz w:val="24"/>
+          <w:szCs w:val="24"/>
+        </w:rPr>
+        <w:t>.</w:t>
+      </w:r>
+      <w:r>
+        <w:rPr>
+          <w:rFonts w:ascii="Times New Roman" w:eastAsia="Calibri" w:hAnsi="Times New Roman" w:cs="Times New Roman"/>
+          <w:iCs/>
+          <w:sz w:val="24"/>
+          <w:szCs w:val="24"/>
+        </w:rPr>
+        <w:t xml:space="preserve">  Simon believed that the study of organizations must focus on the operative employee and the way their decisions and actions are influenced by the organizational context </w:t>
+      </w:r>
+      <w:r>
+        <w:rPr>
+          <w:rFonts w:ascii="Times New Roman" w:eastAsia="Calibri" w:hAnsi="Times New Roman" w:cs="Times New Roman"/>
+          <w:iCs/>
+          <w:sz w:val="24"/>
+          <w:szCs w:val="24"/>
+        </w:rPr>
+        <w:t xml:space="preserve">because the </w:t>
+      </w:r>
+      <w:r>
+        <w:rPr>
+          <w:rFonts w:ascii="Times New Roman" w:eastAsia="Calibri" w:hAnsi="Times New Roman" w:cs="Times New Roman"/>
+          <w:iCs/>
+          <w:sz w:val="24"/>
+          <w:szCs w:val="24"/>
+        </w:rPr>
+        <w:t xml:space="preserve">physical tasks of executing an organization’s intentions fall to operative persons who generally occupy the lowest level of the organization hierarchy </w:t>
+      </w:r>
+      <w:r>
+        <w:rPr>
+          <w:rFonts w:ascii="Times New Roman" w:eastAsia="Calibri" w:hAnsi="Times New Roman" w:cs="Times New Roman"/>
+          <w:iCs/>
+          <w:sz w:val="24"/>
+          <w:szCs w:val="24"/>
+        </w:rPr>
+        <w:t>(p. 2)</w:t>
+      </w:r>
+      <w:r>
+        <w:rPr>
+          <w:rFonts w:ascii="Times New Roman" w:eastAsia="Calibri" w:hAnsi="Times New Roman" w:cs="Times New Roman"/>
+          <w:iCs/>
+          <w:sz w:val="24"/>
+          <w:szCs w:val="24"/>
+        </w:rPr>
+        <w:t xml:space="preserve">.  </w:t>
+      </w:r>
+      <w:r>
+        <w:rPr>
+          <w:rFonts w:ascii="Times New Roman" w:eastAsia="Calibri" w:hAnsi="Times New Roman" w:cs="Times New Roman"/>
+          <w:iCs/>
+          <w:sz w:val="24"/>
+          <w:szCs w:val="24"/>
+        </w:rPr>
+        <w:t xml:space="preserve">As with physical tasks, there is specialization regarding decisions in organizations.  </w:t>
+      </w:r>
+      <w:r>
+        <w:rPr>
+          <w:rFonts w:ascii="Times New Roman" w:eastAsia="Calibri" w:hAnsi="Times New Roman" w:cs="Times New Roman"/>
+          <w:iCs/>
+          <w:sz w:val="24"/>
+          <w:szCs w:val="24"/>
+        </w:rPr>
+        <w:t>Simon argued that</w:t>
+      </w:r>
+      <w:r>
+        <w:rPr>
+          <w:rFonts w:ascii="Times New Roman" w:eastAsia="Calibri" w:hAnsi="Times New Roman" w:cs="Times New Roman"/>
+          <w:iCs/>
+          <w:sz w:val="24"/>
+          <w:szCs w:val="24"/>
+        </w:rPr>
+        <w:t xml:space="preserve"> two </w:t>
+      </w:r>
+      <w:r>
+        <w:rPr>
+          <w:rFonts w:ascii="Times New Roman" w:eastAsia="Calibri" w:hAnsi="Times New Roman" w:cs="Times New Roman"/>
+          <w:iCs/>
+          <w:sz w:val="24"/>
+          <w:szCs w:val="24"/>
+        </w:rPr>
+        <w:t xml:space="preserve">general </w:t>
+      </w:r>
+      <w:r>
+        <w:rPr>
+          <w:rFonts w:ascii="Times New Roman" w:eastAsia="Calibri" w:hAnsi="Times New Roman" w:cs="Times New Roman"/>
+          <w:iCs/>
+          <w:sz w:val="24"/>
+          <w:szCs w:val="24"/>
+        </w:rPr>
+        <w:t>kinds of decisions</w:t>
+      </w:r>
+      <w:r>
+        <w:rPr>
+          <w:rFonts w:ascii="Times New Roman" w:eastAsia="Calibri" w:hAnsi="Times New Roman" w:cs="Times New Roman"/>
+          <w:iCs/>
+          <w:sz w:val="24"/>
+          <w:szCs w:val="24"/>
+        </w:rPr>
+        <w:t xml:space="preserve"> </w:t>
+      </w:r>
+      <w:r>
+        <w:rPr>
+          <w:rFonts w:ascii="Times New Roman" w:eastAsia="Calibri" w:hAnsi="Times New Roman" w:cs="Times New Roman"/>
+          <w:iCs/>
+          <w:sz w:val="24"/>
+          <w:szCs w:val="24"/>
+        </w:rPr>
+        <w:t xml:space="preserve">are made in organizations </w:t>
+      </w:r>
+      <w:r>
+        <w:rPr>
+          <w:rFonts w:ascii="Times New Roman" w:eastAsia="Calibri" w:hAnsi="Times New Roman" w:cs="Times New Roman"/>
+          <w:iCs/>
+          <w:sz w:val="24"/>
+          <w:szCs w:val="24"/>
+        </w:rPr>
+        <w:t>(p. 4)</w:t>
+      </w:r>
+      <w:r>
+        <w:rPr>
+          <w:rFonts w:ascii="Times New Roman" w:eastAsia="Calibri" w:hAnsi="Times New Roman" w:cs="Times New Roman"/>
+          <w:iCs/>
+          <w:sz w:val="24"/>
+          <w:szCs w:val="24"/>
+        </w:rPr>
+        <w:t xml:space="preserve">.  Value judgements </w:t>
+      </w:r>
+      <w:r>
+        <w:rPr>
+          <w:rFonts w:ascii="Times New Roman" w:eastAsia="Calibri" w:hAnsi="Times New Roman" w:cs="Times New Roman"/>
+          <w:iCs/>
+          <w:sz w:val="24"/>
+          <w:szCs w:val="24"/>
+        </w:rPr>
+        <w:t xml:space="preserve">are decisions geared toward the </w:t>
+      </w:r>
+      <w:r>
+        <w:rPr>
+          <w:rFonts w:ascii="Times New Roman" w:eastAsia="Calibri" w:hAnsi="Times New Roman" w:cs="Times New Roman"/>
+          <w:iCs/>
+          <w:sz w:val="24"/>
+          <w:szCs w:val="24"/>
+        </w:rPr>
         <w:lastRenderedPageBreak/>
-        <w:t>This source provides a useful scaffold for structuring a study of the role of development stage in university technology transfer.  It</w:t>
-      </w:r>
-      <w:r>
-        <w:rPr>
-          <w:rFonts w:ascii="Times New Roman" w:eastAsia="Calibri" w:hAnsi="Times New Roman" w:cs="Times New Roman"/>
-          <w:iCs/>
-          <w:sz w:val="24"/>
-          <w:szCs w:val="24"/>
-        </w:rPr>
-        <w:t xml:space="preserve"> provides a framework for using decision</w:t>
-      </w:r>
-      <w:r>
-        <w:rPr>
-          <w:rFonts w:ascii="Times New Roman" w:eastAsia="Calibri" w:hAnsi="Times New Roman" w:cs="Times New Roman"/>
-          <w:iCs/>
-          <w:sz w:val="24"/>
-          <w:szCs w:val="24"/>
-        </w:rPr>
-        <w:t xml:space="preserve"> making</w:t>
-      </w:r>
-      <w:r>
-        <w:rPr>
-          <w:rFonts w:ascii="Times New Roman" w:eastAsia="Calibri" w:hAnsi="Times New Roman" w:cs="Times New Roman"/>
-          <w:iCs/>
-          <w:sz w:val="24"/>
-          <w:szCs w:val="24"/>
-        </w:rPr>
-        <w:t xml:space="preserve"> as the basis for understanding </w:t>
-      </w:r>
-      <w:r>
-        <w:rPr>
-          <w:rFonts w:ascii="Times New Roman" w:eastAsia="Calibri" w:hAnsi="Times New Roman" w:cs="Times New Roman"/>
-          <w:iCs/>
-          <w:sz w:val="24"/>
-          <w:szCs w:val="24"/>
-        </w:rPr>
-        <w:t xml:space="preserve">the choices </w:t>
-      </w:r>
-      <w:r>
-        <w:rPr>
-          <w:rFonts w:ascii="Times New Roman" w:eastAsia="Calibri" w:hAnsi="Times New Roman" w:cs="Times New Roman"/>
-          <w:iCs/>
-          <w:sz w:val="24"/>
-          <w:szCs w:val="24"/>
-        </w:rPr>
-        <w:t xml:space="preserve">made </w:t>
-      </w:r>
-      <w:r>
-        <w:rPr>
-          <w:rFonts w:ascii="Times New Roman" w:eastAsia="Calibri" w:hAnsi="Times New Roman" w:cs="Times New Roman"/>
-          <w:iCs/>
-          <w:sz w:val="24"/>
-          <w:szCs w:val="24"/>
-        </w:rPr>
-        <w:t>and actions</w:t>
-      </w:r>
-      <w:r>
-        <w:rPr>
-          <w:rFonts w:ascii="Times New Roman" w:eastAsia="Calibri" w:hAnsi="Times New Roman" w:cs="Times New Roman"/>
-          <w:iCs/>
-          <w:sz w:val="24"/>
-          <w:szCs w:val="24"/>
-        </w:rPr>
-        <w:t xml:space="preserve"> taken by</w:t>
+        <w:t>selection of final goals for the organization.  Factual judgements are decisions involved in the implementation and achievement of final goals.</w:t>
+      </w:r>
+      <w:r>
+        <w:rPr>
+          <w:rFonts w:ascii="Times New Roman" w:eastAsia="Calibri" w:hAnsi="Times New Roman" w:cs="Times New Roman"/>
+          <w:iCs/>
+          <w:sz w:val="24"/>
+          <w:szCs w:val="24"/>
+        </w:rPr>
+        <w:t xml:space="preserve">  </w:t>
+      </w:r>
+      <w:r>
+        <w:rPr>
+          <w:rFonts w:ascii="Times New Roman" w:eastAsia="Calibri" w:hAnsi="Times New Roman" w:cs="Times New Roman"/>
+          <w:iCs/>
+          <w:sz w:val="24"/>
+          <w:szCs w:val="24"/>
+        </w:rPr>
+        <w:t>A</w:t>
+      </w:r>
+      <w:r>
+        <w:rPr>
+          <w:rFonts w:ascii="Times New Roman" w:eastAsia="Calibri" w:hAnsi="Times New Roman" w:cs="Times New Roman"/>
+          <w:iCs/>
+          <w:sz w:val="24"/>
+          <w:szCs w:val="24"/>
+        </w:rPr>
+        <w:t>ntecedent d</w:t>
+      </w:r>
+      <w:r>
+        <w:rPr>
+          <w:rFonts w:ascii="Times New Roman" w:eastAsia="Calibri" w:hAnsi="Times New Roman" w:cs="Times New Roman"/>
+          <w:iCs/>
+          <w:sz w:val="24"/>
+          <w:szCs w:val="24"/>
+        </w:rPr>
+        <w:t>ecisions are based on numerous facts</w:t>
+      </w:r>
+      <w:r>
+        <w:rPr>
+          <w:rFonts w:ascii="Times New Roman" w:eastAsia="Calibri" w:hAnsi="Times New Roman" w:cs="Times New Roman"/>
+          <w:iCs/>
+          <w:sz w:val="24"/>
+          <w:szCs w:val="24"/>
+        </w:rPr>
+        <w:t xml:space="preserve"> (verified and</w:t>
+      </w:r>
+      <w:r>
+        <w:rPr>
+          <w:rFonts w:ascii="Times New Roman" w:eastAsia="Calibri" w:hAnsi="Times New Roman" w:cs="Times New Roman"/>
+          <w:iCs/>
+          <w:sz w:val="24"/>
+          <w:szCs w:val="24"/>
+        </w:rPr>
+        <w:t xml:space="preserve"> presumed</w:t>
+      </w:r>
+      <w:r>
+        <w:rPr>
+          <w:rFonts w:ascii="Times New Roman" w:eastAsia="Calibri" w:hAnsi="Times New Roman" w:cs="Times New Roman"/>
+          <w:iCs/>
+          <w:sz w:val="24"/>
+          <w:szCs w:val="24"/>
+        </w:rPr>
+        <w:t>)</w:t>
+      </w:r>
+      <w:r>
+        <w:rPr>
+          <w:rFonts w:ascii="Times New Roman" w:eastAsia="Calibri" w:hAnsi="Times New Roman" w:cs="Times New Roman"/>
+          <w:iCs/>
+          <w:sz w:val="24"/>
+          <w:szCs w:val="24"/>
+        </w:rPr>
+        <w:t xml:space="preserve"> as well as values, conditions, and constraints, which </w:t>
+      </w:r>
+      <w:r>
+        <w:rPr>
+          <w:rFonts w:ascii="Times New Roman" w:eastAsia="Calibri" w:hAnsi="Times New Roman" w:cs="Times New Roman"/>
+          <w:iCs/>
+          <w:sz w:val="24"/>
+          <w:szCs w:val="24"/>
+        </w:rPr>
+        <w:t>as a collective</w:t>
       </w:r>
       <w:r>
         <w:rPr>
@@ -2856,474 +3667,6 @@
           <w:sz w:val="24"/>
           <w:szCs w:val="24"/>
         </w:rPr>
-        <w:t>individuals</w:t>
-      </w:r>
-      <w:r>
-        <w:rPr>
-          <w:rFonts w:ascii="Times New Roman" w:eastAsia="Calibri" w:hAnsi="Times New Roman" w:cs="Times New Roman"/>
-          <w:iCs/>
-          <w:sz w:val="24"/>
-          <w:szCs w:val="24"/>
-        </w:rPr>
-        <w:t xml:space="preserve"> </w:t>
-      </w:r>
-      <w:r>
-        <w:rPr>
-          <w:rFonts w:ascii="Times New Roman" w:eastAsia="Calibri" w:hAnsi="Times New Roman" w:cs="Times New Roman"/>
-          <w:iCs/>
-          <w:sz w:val="24"/>
-          <w:szCs w:val="24"/>
-        </w:rPr>
-        <w:t xml:space="preserve">on behalf of the </w:t>
-      </w:r>
-      <w:r>
-        <w:rPr>
-          <w:rFonts w:ascii="Times New Roman" w:eastAsia="Calibri" w:hAnsi="Times New Roman" w:cs="Times New Roman"/>
-          <w:iCs/>
-          <w:sz w:val="24"/>
-          <w:szCs w:val="24"/>
-        </w:rPr>
-        <w:t>organization</w:t>
-      </w:r>
-      <w:r>
-        <w:rPr>
-          <w:rFonts w:ascii="Times New Roman" w:eastAsia="Calibri" w:hAnsi="Times New Roman" w:cs="Times New Roman"/>
-          <w:iCs/>
-          <w:sz w:val="24"/>
-          <w:szCs w:val="24"/>
-        </w:rPr>
-        <w:t>s</w:t>
-      </w:r>
-      <w:r>
-        <w:rPr>
-          <w:rFonts w:ascii="Times New Roman" w:eastAsia="Calibri" w:hAnsi="Times New Roman" w:cs="Times New Roman"/>
-          <w:iCs/>
-          <w:sz w:val="24"/>
-          <w:szCs w:val="24"/>
-        </w:rPr>
-        <w:t xml:space="preserve"> to which they are members</w:t>
-      </w:r>
-      <w:r>
-        <w:rPr>
-          <w:rFonts w:ascii="Times New Roman" w:eastAsia="Calibri" w:hAnsi="Times New Roman" w:cs="Times New Roman"/>
-          <w:iCs/>
-          <w:sz w:val="24"/>
-          <w:szCs w:val="24"/>
-        </w:rPr>
-        <w:t xml:space="preserve">.  </w:t>
-      </w:r>
-      <w:r>
-        <w:rPr>
-          <w:rFonts w:ascii="Times New Roman" w:eastAsia="Calibri" w:hAnsi="Times New Roman" w:cs="Times New Roman"/>
-          <w:iCs/>
-          <w:sz w:val="24"/>
-          <w:szCs w:val="24"/>
-        </w:rPr>
-        <w:t>Chapters 4, 6, 8, and 10 focus on the sociology of administration – what one might call descriptive administration theory.  Chapters 3, 9, and 11 emphasize what Simon calls the practical science of administra</w:t>
-      </w:r>
-      <w:r>
-        <w:rPr>
-          <w:rFonts w:ascii="Times New Roman" w:eastAsia="Calibri" w:hAnsi="Times New Roman" w:cs="Times New Roman"/>
-          <w:iCs/>
-          <w:sz w:val="24"/>
-          <w:szCs w:val="24"/>
-        </w:rPr>
-        <w:t>tion – what might be apt</w:t>
-      </w:r>
-      <w:r>
-        <w:rPr>
-          <w:rFonts w:ascii="Times New Roman" w:eastAsia="Calibri" w:hAnsi="Times New Roman" w:cs="Times New Roman"/>
-          <w:iCs/>
-          <w:sz w:val="24"/>
-          <w:szCs w:val="24"/>
-        </w:rPr>
-        <w:t xml:space="preserve">ly </w:t>
-      </w:r>
-      <w:r>
-        <w:rPr>
-          <w:rFonts w:ascii="Times New Roman" w:eastAsia="Calibri" w:hAnsi="Times New Roman" w:cs="Times New Roman"/>
-          <w:iCs/>
-          <w:sz w:val="24"/>
-          <w:szCs w:val="24"/>
-        </w:rPr>
-        <w:t>labeled as normative administration theory</w:t>
-      </w:r>
-      <w:r>
-        <w:rPr>
-          <w:rFonts w:ascii="Times New Roman" w:eastAsia="Calibri" w:hAnsi="Times New Roman" w:cs="Times New Roman"/>
-          <w:iCs/>
-          <w:sz w:val="24"/>
-          <w:szCs w:val="24"/>
-        </w:rPr>
-        <w:t xml:space="preserve"> (pp. 356-360)</w:t>
-      </w:r>
-      <w:r>
-        <w:rPr>
-          <w:rFonts w:ascii="Times New Roman" w:eastAsia="Calibri" w:hAnsi="Times New Roman" w:cs="Times New Roman"/>
-          <w:iCs/>
-          <w:sz w:val="24"/>
-          <w:szCs w:val="24"/>
-        </w:rPr>
-        <w:t xml:space="preserve">.  </w:t>
-      </w:r>
-      <w:r>
-        <w:rPr>
-          <w:rFonts w:ascii="Times New Roman" w:eastAsia="Calibri" w:hAnsi="Times New Roman" w:cs="Times New Roman"/>
-          <w:iCs/>
-          <w:sz w:val="24"/>
-          <w:szCs w:val="24"/>
-        </w:rPr>
-        <w:t>Simon argued that</w:t>
-      </w:r>
-      <w:r>
-        <w:rPr>
-          <w:rFonts w:ascii="Times New Roman" w:eastAsia="Calibri" w:hAnsi="Times New Roman" w:cs="Times New Roman"/>
-          <w:iCs/>
-          <w:sz w:val="24"/>
-          <w:szCs w:val="24"/>
-        </w:rPr>
-        <w:t xml:space="preserve"> decision making is the primary activity of organizations.  </w:t>
-      </w:r>
-      <w:r>
-        <w:rPr>
-          <w:rFonts w:ascii="Times New Roman" w:eastAsia="Calibri" w:hAnsi="Times New Roman" w:cs="Times New Roman"/>
-          <w:iCs/>
-          <w:sz w:val="24"/>
-          <w:szCs w:val="24"/>
-        </w:rPr>
-        <w:t>Every</w:t>
-      </w:r>
-      <w:r>
-        <w:rPr>
-          <w:rFonts w:ascii="Times New Roman" w:eastAsia="Calibri" w:hAnsi="Times New Roman" w:cs="Times New Roman"/>
-          <w:iCs/>
-          <w:sz w:val="24"/>
-          <w:szCs w:val="24"/>
-        </w:rPr>
-        <w:t xml:space="preserve"> </w:t>
-      </w:r>
-      <w:r>
-        <w:rPr>
-          <w:rFonts w:ascii="Times New Roman" w:eastAsia="Calibri" w:hAnsi="Times New Roman" w:cs="Times New Roman"/>
-          <w:iCs/>
-          <w:sz w:val="24"/>
-          <w:szCs w:val="24"/>
-        </w:rPr>
-        <w:t xml:space="preserve">physical </w:t>
-      </w:r>
-      <w:r>
-        <w:rPr>
-          <w:rFonts w:ascii="Times New Roman" w:eastAsia="Calibri" w:hAnsi="Times New Roman" w:cs="Times New Roman"/>
-          <w:iCs/>
-          <w:sz w:val="24"/>
-          <w:szCs w:val="24"/>
-        </w:rPr>
-        <w:t>a</w:t>
-      </w:r>
-      <w:r>
-        <w:rPr>
-          <w:rFonts w:ascii="Times New Roman" w:eastAsia="Calibri" w:hAnsi="Times New Roman" w:cs="Times New Roman"/>
-          <w:iCs/>
-          <w:sz w:val="24"/>
-          <w:szCs w:val="24"/>
-        </w:rPr>
-        <w:t>ction</w:t>
-      </w:r>
-      <w:r>
-        <w:rPr>
-          <w:rFonts w:ascii="Times New Roman" w:eastAsia="Calibri" w:hAnsi="Times New Roman" w:cs="Times New Roman"/>
-          <w:iCs/>
-          <w:sz w:val="24"/>
-          <w:szCs w:val="24"/>
-        </w:rPr>
-        <w:t xml:space="preserve"> undertaken on behalf of the organization </w:t>
-      </w:r>
-      <w:r>
-        <w:rPr>
-          <w:rFonts w:ascii="Times New Roman" w:eastAsia="Calibri" w:hAnsi="Times New Roman" w:cs="Times New Roman"/>
-          <w:iCs/>
-          <w:sz w:val="24"/>
-          <w:szCs w:val="24"/>
-        </w:rPr>
-        <w:t>involves both “deciding” and “doing” (p. 1).  For each action</w:t>
-      </w:r>
-      <w:r>
-        <w:rPr>
-          <w:rFonts w:ascii="Times New Roman" w:eastAsia="Calibri" w:hAnsi="Times New Roman" w:cs="Times New Roman"/>
-          <w:iCs/>
-          <w:sz w:val="24"/>
-          <w:szCs w:val="24"/>
-        </w:rPr>
-        <w:t xml:space="preserve">, there are a multitude of </w:t>
-      </w:r>
-      <w:r>
-        <w:rPr>
-          <w:rFonts w:ascii="Times New Roman" w:eastAsia="Calibri" w:hAnsi="Times New Roman" w:cs="Times New Roman"/>
-          <w:iCs/>
-          <w:sz w:val="24"/>
-          <w:szCs w:val="24"/>
-        </w:rPr>
-        <w:t xml:space="preserve">antecedent </w:t>
-      </w:r>
-      <w:r>
-        <w:rPr>
-          <w:rFonts w:ascii="Times New Roman" w:eastAsia="Calibri" w:hAnsi="Times New Roman" w:cs="Times New Roman"/>
-          <w:iCs/>
-          <w:sz w:val="24"/>
-          <w:szCs w:val="24"/>
-        </w:rPr>
-        <w:t>decisions that must occur</w:t>
-      </w:r>
-      <w:r>
-        <w:rPr>
-          <w:rFonts w:ascii="Times New Roman" w:eastAsia="Calibri" w:hAnsi="Times New Roman" w:cs="Times New Roman"/>
-          <w:iCs/>
-          <w:sz w:val="24"/>
-          <w:szCs w:val="24"/>
-        </w:rPr>
-        <w:t xml:space="preserve"> to enable the final decision governing the action</w:t>
-      </w:r>
-      <w:r>
-        <w:rPr>
-          <w:rFonts w:ascii="Times New Roman" w:eastAsia="Calibri" w:hAnsi="Times New Roman" w:cs="Times New Roman"/>
-          <w:iCs/>
-          <w:sz w:val="24"/>
-          <w:szCs w:val="24"/>
-        </w:rPr>
-        <w:t>.</w:t>
-      </w:r>
-      <w:r>
-        <w:rPr>
-          <w:rFonts w:ascii="Times New Roman" w:eastAsia="Calibri" w:hAnsi="Times New Roman" w:cs="Times New Roman"/>
-          <w:iCs/>
-          <w:sz w:val="24"/>
-          <w:szCs w:val="24"/>
-        </w:rPr>
-        <w:t xml:space="preserve">  Simon believed that the study of organizations must focus on the operative employee and the way their decisions and actions are influenced by the organizational context </w:t>
-      </w:r>
-      <w:r>
-        <w:rPr>
-          <w:rFonts w:ascii="Times New Roman" w:eastAsia="Calibri" w:hAnsi="Times New Roman" w:cs="Times New Roman"/>
-          <w:iCs/>
-          <w:sz w:val="24"/>
-          <w:szCs w:val="24"/>
-        </w:rPr>
-        <w:t xml:space="preserve">because the </w:t>
-      </w:r>
-      <w:r>
-        <w:rPr>
-          <w:rFonts w:ascii="Times New Roman" w:eastAsia="Calibri" w:hAnsi="Times New Roman" w:cs="Times New Roman"/>
-          <w:iCs/>
-          <w:sz w:val="24"/>
-          <w:szCs w:val="24"/>
-        </w:rPr>
-        <w:t xml:space="preserve">physical tasks of executing an organization’s intentions fall to operative persons who generally occupy the lowest level of the organization hierarchy </w:t>
-      </w:r>
-      <w:r>
-        <w:rPr>
-          <w:rFonts w:ascii="Times New Roman" w:eastAsia="Calibri" w:hAnsi="Times New Roman" w:cs="Times New Roman"/>
-          <w:iCs/>
-          <w:sz w:val="24"/>
-          <w:szCs w:val="24"/>
-        </w:rPr>
-        <w:t>(p. 2)</w:t>
-      </w:r>
-      <w:r>
-        <w:rPr>
-          <w:rFonts w:ascii="Times New Roman" w:eastAsia="Calibri" w:hAnsi="Times New Roman" w:cs="Times New Roman"/>
-          <w:iCs/>
-          <w:sz w:val="24"/>
-          <w:szCs w:val="24"/>
-        </w:rPr>
-        <w:t xml:space="preserve">.  </w:t>
-      </w:r>
-      <w:r>
-        <w:rPr>
-          <w:rFonts w:ascii="Times New Roman" w:eastAsia="Calibri" w:hAnsi="Times New Roman" w:cs="Times New Roman"/>
-          <w:iCs/>
-          <w:sz w:val="24"/>
-          <w:szCs w:val="24"/>
-        </w:rPr>
-        <w:t xml:space="preserve">As with physical tasks, there is specialization regarding decisions in organizations.  </w:t>
-      </w:r>
-      <w:r>
-        <w:rPr>
-          <w:rFonts w:ascii="Times New Roman" w:eastAsia="Calibri" w:hAnsi="Times New Roman" w:cs="Times New Roman"/>
-          <w:iCs/>
-          <w:sz w:val="24"/>
-          <w:szCs w:val="24"/>
-        </w:rPr>
-        <w:t>Simon argued that</w:t>
-      </w:r>
-      <w:r>
-        <w:rPr>
-          <w:rFonts w:ascii="Times New Roman" w:eastAsia="Calibri" w:hAnsi="Times New Roman" w:cs="Times New Roman"/>
-          <w:iCs/>
-          <w:sz w:val="24"/>
-          <w:szCs w:val="24"/>
-        </w:rPr>
-        <w:t xml:space="preserve"> two </w:t>
-      </w:r>
-      <w:r>
-        <w:rPr>
-          <w:rFonts w:ascii="Times New Roman" w:eastAsia="Calibri" w:hAnsi="Times New Roman" w:cs="Times New Roman"/>
-          <w:iCs/>
-          <w:sz w:val="24"/>
-          <w:szCs w:val="24"/>
-        </w:rPr>
-        <w:t xml:space="preserve">general </w:t>
-      </w:r>
-      <w:r>
-        <w:rPr>
-          <w:rFonts w:ascii="Times New Roman" w:eastAsia="Calibri" w:hAnsi="Times New Roman" w:cs="Times New Roman"/>
-          <w:iCs/>
-          <w:sz w:val="24"/>
-          <w:szCs w:val="24"/>
-        </w:rPr>
-        <w:t>kinds of decisions</w:t>
-      </w:r>
-      <w:r>
-        <w:rPr>
-          <w:rFonts w:ascii="Times New Roman" w:eastAsia="Calibri" w:hAnsi="Times New Roman" w:cs="Times New Roman"/>
-          <w:iCs/>
-          <w:sz w:val="24"/>
-          <w:szCs w:val="24"/>
-        </w:rPr>
-        <w:t xml:space="preserve"> </w:t>
-      </w:r>
-      <w:r>
-        <w:rPr>
-          <w:rFonts w:ascii="Times New Roman" w:eastAsia="Calibri" w:hAnsi="Times New Roman" w:cs="Times New Roman"/>
-          <w:iCs/>
-          <w:sz w:val="24"/>
-          <w:szCs w:val="24"/>
-        </w:rPr>
-        <w:t xml:space="preserve">are made in organizations </w:t>
-      </w:r>
-      <w:r>
-        <w:rPr>
-          <w:rFonts w:ascii="Times New Roman" w:eastAsia="Calibri" w:hAnsi="Times New Roman" w:cs="Times New Roman"/>
-          <w:iCs/>
-          <w:sz w:val="24"/>
-          <w:szCs w:val="24"/>
-        </w:rPr>
-        <w:t>(p. 4)</w:t>
-      </w:r>
-      <w:r>
-        <w:rPr>
-          <w:rFonts w:ascii="Times New Roman" w:eastAsia="Calibri" w:hAnsi="Times New Roman" w:cs="Times New Roman"/>
-          <w:iCs/>
-          <w:sz w:val="24"/>
-          <w:szCs w:val="24"/>
-        </w:rPr>
-        <w:t xml:space="preserve">.  Value judgements </w:t>
-      </w:r>
-      <w:r>
-        <w:rPr>
-          <w:rFonts w:ascii="Times New Roman" w:eastAsia="Calibri" w:hAnsi="Times New Roman" w:cs="Times New Roman"/>
-          <w:iCs/>
-          <w:sz w:val="24"/>
-          <w:szCs w:val="24"/>
-        </w:rPr>
-        <w:t>are decisions geared toward the selection of final goals for the organization.  Factual judgements are decisions involved in the implementation and achievement of final goals.</w:t>
-      </w:r>
-      <w:r>
-        <w:rPr>
-          <w:rFonts w:ascii="Times New Roman" w:eastAsia="Calibri" w:hAnsi="Times New Roman" w:cs="Times New Roman"/>
-          <w:iCs/>
-          <w:sz w:val="24"/>
-          <w:szCs w:val="24"/>
-        </w:rPr>
-        <w:t xml:space="preserve">  </w:t>
-      </w:r>
-      <w:r>
-        <w:rPr>
-          <w:rFonts w:ascii="Times New Roman" w:eastAsia="Calibri" w:hAnsi="Times New Roman" w:cs="Times New Roman"/>
-          <w:iCs/>
-          <w:sz w:val="24"/>
-          <w:szCs w:val="24"/>
-        </w:rPr>
-        <w:t>A</w:t>
-      </w:r>
-      <w:r>
-        <w:rPr>
-          <w:rFonts w:ascii="Times New Roman" w:eastAsia="Calibri" w:hAnsi="Times New Roman" w:cs="Times New Roman"/>
-          <w:iCs/>
-          <w:sz w:val="24"/>
-          <w:szCs w:val="24"/>
-        </w:rPr>
-        <w:t>ntecedent d</w:t>
-      </w:r>
-      <w:r>
-        <w:rPr>
-          <w:rFonts w:ascii="Times New Roman" w:eastAsia="Calibri" w:hAnsi="Times New Roman" w:cs="Times New Roman"/>
-          <w:iCs/>
-          <w:sz w:val="24"/>
-          <w:szCs w:val="24"/>
-        </w:rPr>
-        <w:t>ecisions are based on numerous facts</w:t>
-      </w:r>
-      <w:r>
-        <w:rPr>
-          <w:rFonts w:ascii="Times New Roman" w:eastAsia="Calibri" w:hAnsi="Times New Roman" w:cs="Times New Roman"/>
-          <w:iCs/>
-          <w:sz w:val="24"/>
-          <w:szCs w:val="24"/>
-        </w:rPr>
-        <w:t xml:space="preserve"> (verified and</w:t>
-      </w:r>
-      <w:r>
-        <w:rPr>
-          <w:rFonts w:ascii="Times New Roman" w:eastAsia="Calibri" w:hAnsi="Times New Roman" w:cs="Times New Roman"/>
-          <w:iCs/>
-          <w:sz w:val="24"/>
-          <w:szCs w:val="24"/>
-        </w:rPr>
-        <w:t xml:space="preserve"> presumed</w:t>
-      </w:r>
-      <w:r>
-        <w:rPr>
-          <w:rFonts w:ascii="Times New Roman" w:eastAsia="Calibri" w:hAnsi="Times New Roman" w:cs="Times New Roman"/>
-          <w:iCs/>
-          <w:sz w:val="24"/>
-          <w:szCs w:val="24"/>
-        </w:rPr>
-        <w:t>)</w:t>
-      </w:r>
-      <w:r>
-        <w:rPr>
-          <w:rFonts w:ascii="Times New Roman" w:eastAsia="Calibri" w:hAnsi="Times New Roman" w:cs="Times New Roman"/>
-          <w:iCs/>
-          <w:sz w:val="24"/>
-          <w:szCs w:val="24"/>
-        </w:rPr>
-        <w:t xml:space="preserve"> as well as values, conditions, and constraints, which </w:t>
-      </w:r>
-      <w:r>
-        <w:rPr>
-          <w:rFonts w:ascii="Times New Roman" w:eastAsia="Calibri" w:hAnsi="Times New Roman" w:cs="Times New Roman"/>
-          <w:iCs/>
-          <w:sz w:val="24"/>
-          <w:szCs w:val="24"/>
-        </w:rPr>
-        <w:t>as a collective</w:t>
-      </w:r>
-      <w:r>
-        <w:rPr>
-          <w:rFonts w:ascii="Times New Roman" w:eastAsia="Calibri" w:hAnsi="Times New Roman" w:cs="Times New Roman"/>
-          <w:iCs/>
-          <w:sz w:val="24"/>
-          <w:szCs w:val="24"/>
-        </w:rPr>
-        <w:t xml:space="preserve"> </w:t>
-      </w:r>
-      <w:r>
-        <w:rPr>
-          <w:rFonts w:ascii="Times New Roman" w:eastAsia="Calibri" w:hAnsi="Times New Roman" w:cs="Times New Roman"/>
-          <w:iCs/>
-          <w:sz w:val="24"/>
-          <w:szCs w:val="24"/>
-        </w:rPr>
         <w:t>Simon called the premises of the final decision governing an action</w:t>
       </w:r>
       <w:r>
@@ -3369,7 +3712,6 @@
           <w:sz w:val="24"/>
           <w:szCs w:val="24"/>
         </w:rPr>
-        <w:lastRenderedPageBreak/>
         <w:t xml:space="preserve">organizational decision making as a “decision-fabricating process” that involved fact-finding, intuition, guessing, analysis, reasoning, design, and negotiation (p. 24).  In this production analogy, decision premises originate in </w:t>
       </w:r>
       <w:r>
@@ -3653,7 +3995,7 @@
         <w:noProof/>
         <w:sz w:val="24"/>
       </w:rPr>
-      <w:t>2</w:t>
+      <w:t>4</w:t>
     </w:r>
     <w:r>
       <w:rPr>
@@ -4063,7 +4405,6 @@
   <w:style w:type="character" w:default="1" w:styleId="DefaultParagraphFont">
     <w:name w:val="Default Paragraph Font"/>
     <w:uiPriority w:val="1"/>
-    <w:semiHidden/>
     <w:unhideWhenUsed/>
   </w:style>
   <w:style w:type="table" w:default="1" w:styleId="TableNormal">
@@ -4443,7 +4784,7 @@
 </file>
 
 <file path=customXml/itemProps1.xml><?xml version="1.0" encoding="utf-8"?>
-<ds:datastoreItem xmlns:ds="http://schemas.openxmlformats.org/officeDocument/2006/customXml" ds:itemID="{F022FD46-9567-4301-990F-E2D757841C12}">
+<ds:datastoreItem xmlns:ds="http://schemas.openxmlformats.org/officeDocument/2006/customXml" ds:itemID="{AE58167E-FD66-4ECA-BFAB-7E0BC384BEB6}">
   <ds:schemaRefs>
     <ds:schemaRef ds:uri="http://schemas.openxmlformats.org/officeDocument/2006/bibliography"/>
   </ds:schemaRefs>

</xml_diff>

<commit_message>
Annotation for Hatch (2018)
</commit_message>
<xml_diff>
--- a/Docs/PSP6980_2020_Fall_Townes_LiteratureReview_Bibliography_Annotated_v00.docx
+++ b/Docs/PSP6980_2020_Fall_Townes_LiteratureReview_Bibliography_Annotated_v00.docx
@@ -100,7 +100,15 @@
           <w:sz w:val="24"/>
           <w:szCs w:val="24"/>
         </w:rPr>
-        <w:t xml:space="preserve">f the </w:t>
+        <w:t>f</w:t>
+      </w:r>
+      <w:r>
+        <w:rPr>
+          <w:rFonts w:ascii="Times New Roman" w:eastAsia="Calibri" w:hAnsi="Times New Roman" w:cs="Times New Roman"/>
+          <w:sz w:val="24"/>
+          <w:szCs w:val="24"/>
+        </w:rPr>
+        <w:t xml:space="preserve"> </w:t>
       </w:r>
       <w:r>
         <w:rPr>
@@ -116,19 +124,32 @@
           <w:sz w:val="24"/>
           <w:szCs w:val="24"/>
         </w:rPr>
-        <w:t xml:space="preserve">Literature Related to Investigating the Role of Development Stage in University Technology Transfer </w:t>
-      </w:r>
-    </w:p>
-    <w:p>
-      <w:pPr>
-        <w:spacing w:line="480" w:lineRule="auto"/>
-        <w:jc w:val="center"/>
-        <w:rPr>
-          <w:rFonts w:ascii="Times New Roman" w:eastAsia="Calibri" w:hAnsi="Times New Roman" w:cs="Times New Roman"/>
-          <w:sz w:val="24"/>
-          <w:szCs w:val="24"/>
-        </w:rPr>
-      </w:pPr>
+        <w:t>Literature R</w:t>
+      </w:r>
+      <w:r>
+        <w:rPr>
+          <w:rFonts w:ascii="Times New Roman" w:eastAsia="Calibri" w:hAnsi="Times New Roman" w:cs="Times New Roman"/>
+          <w:sz w:val="24"/>
+          <w:szCs w:val="24"/>
+        </w:rPr>
+        <w:t>elated to Investigating the Influence</w:t>
+      </w:r>
+      <w:r>
+        <w:rPr>
+          <w:rFonts w:ascii="Times New Roman" w:eastAsia="Calibri" w:hAnsi="Times New Roman" w:cs="Times New Roman"/>
+          <w:sz w:val="24"/>
+          <w:szCs w:val="24"/>
+        </w:rPr>
+        <w:t xml:space="preserve"> of Development Stage in University Technology Transfer</w:t>
+      </w:r>
+      <w:r>
+        <w:rPr>
+          <w:rFonts w:ascii="Times New Roman" w:eastAsia="Calibri" w:hAnsi="Times New Roman" w:cs="Times New Roman"/>
+          <w:sz w:val="24"/>
+          <w:szCs w:val="24"/>
+        </w:rPr>
+        <w:t xml:space="preserve"> Outcomes </w:t>
+      </w:r>
       <w:r>
         <w:rPr>
           <w:rFonts w:ascii="Times New Roman" w:eastAsia="Calibri" w:hAnsi="Times New Roman" w:cs="Times New Roman"/>
@@ -229,7 +250,55 @@
           <w:szCs w:val="24"/>
         </w:rPr>
         <w:tab/>
-        <w:t>This annotated bibliography summarizes literature related to a planned study of the role of development stage in university technology transfer.  The preliminary research question to be examined is whether</w:t>
+        <w:t xml:space="preserve">This annotated bibliography summarizes literature related to a </w:t>
+      </w:r>
+      <w:r>
+        <w:rPr>
+          <w:rFonts w:ascii="Times New Roman" w:eastAsia="Calibri" w:hAnsi="Times New Roman" w:cs="Times New Roman"/>
+          <w:sz w:val="24"/>
+          <w:szCs w:val="24"/>
+        </w:rPr>
+        <w:t>proposed</w:t>
+      </w:r>
+      <w:r>
+        <w:rPr>
+          <w:rFonts w:ascii="Times New Roman" w:eastAsia="Calibri" w:hAnsi="Times New Roman" w:cs="Times New Roman"/>
+          <w:sz w:val="24"/>
+          <w:szCs w:val="24"/>
+        </w:rPr>
+        <w:t xml:space="preserve"> study of the </w:t>
+      </w:r>
+      <w:r>
+        <w:rPr>
+          <w:rFonts w:ascii="Times New Roman" w:eastAsia="Calibri" w:hAnsi="Times New Roman" w:cs="Times New Roman"/>
+          <w:sz w:val="24"/>
+          <w:szCs w:val="24"/>
+        </w:rPr>
+        <w:t>influence</w:t>
+      </w:r>
+      <w:r>
+        <w:rPr>
+          <w:rFonts w:ascii="Times New Roman" w:eastAsia="Calibri" w:hAnsi="Times New Roman" w:cs="Times New Roman"/>
+          <w:sz w:val="24"/>
+          <w:szCs w:val="24"/>
+        </w:rPr>
+        <w:t xml:space="preserve"> of development stage in university technology transfer</w:t>
+      </w:r>
+      <w:r>
+        <w:rPr>
+          <w:rFonts w:ascii="Times New Roman" w:eastAsia="Calibri" w:hAnsi="Times New Roman" w:cs="Times New Roman"/>
+          <w:sz w:val="24"/>
+          <w:szCs w:val="24"/>
+        </w:rPr>
+        <w:t xml:space="preserve"> outcomes</w:t>
+      </w:r>
+      <w:r>
+        <w:rPr>
+          <w:rFonts w:ascii="Times New Roman" w:eastAsia="Calibri" w:hAnsi="Times New Roman" w:cs="Times New Roman"/>
+          <w:sz w:val="24"/>
+          <w:szCs w:val="24"/>
+        </w:rPr>
+        <w:t>.  The preliminary research question to be examined is whether</w:t>
       </w:r>
       <w:r>
         <w:rPr>
@@ -312,47 +381,48 @@
           <w:szCs w:val="24"/>
         </w:rPr>
         <w:tab/>
-        <w:t>I reviewed</w:t>
-      </w:r>
-      <w:r>
-        <w:rPr>
-          <w:rFonts w:ascii="Times New Roman" w:eastAsia="Calibri" w:hAnsi="Times New Roman" w:cs="Times New Roman"/>
-          <w:sz w:val="24"/>
-          <w:szCs w:val="24"/>
-        </w:rPr>
-        <w:t xml:space="preserve"> the related literature related </w:t>
-      </w:r>
-      <w:r>
-        <w:rPr>
-          <w:rFonts w:ascii="Times New Roman" w:eastAsia="Calibri" w:hAnsi="Times New Roman" w:cs="Times New Roman"/>
-          <w:sz w:val="24"/>
-          <w:szCs w:val="24"/>
-        </w:rPr>
-        <w:t xml:space="preserve">in the context of the three perspectives that I </w:t>
-      </w:r>
-      <w:r>
-        <w:rPr>
-          <w:rFonts w:ascii="Times New Roman" w:eastAsia="Calibri" w:hAnsi="Times New Roman" w:cs="Times New Roman"/>
-          <w:sz w:val="24"/>
-          <w:szCs w:val="24"/>
-        </w:rPr>
-        <w:t>plan to</w:t>
-      </w:r>
-      <w:r>
-        <w:rPr>
-          <w:rFonts w:ascii="Times New Roman" w:eastAsia="Calibri" w:hAnsi="Times New Roman" w:cs="Times New Roman"/>
-          <w:sz w:val="24"/>
-          <w:szCs w:val="24"/>
-        </w:rPr>
-        <w:t xml:space="preserve"> use to investigate the research question.  The first perspective is p</w:t>
-      </w:r>
-      <w:r>
-        <w:rPr>
-          <w:rFonts w:ascii="Times New Roman" w:eastAsia="Calibri" w:hAnsi="Times New Roman" w:cs="Times New Roman"/>
-          <w:sz w:val="24"/>
-          <w:szCs w:val="24"/>
-        </w:rPr>
-        <w:t xml:space="preserve">ublic sector economics to </w:t>
+      </w:r>
+      <w:r>
+        <w:rPr>
+          <w:rFonts w:ascii="Times New Roman" w:eastAsia="Calibri" w:hAnsi="Times New Roman" w:cs="Times New Roman"/>
+          <w:sz w:val="24"/>
+          <w:szCs w:val="24"/>
+        </w:rPr>
+        <w:t>I intend to apply three major perspectives</w:t>
+      </w:r>
+      <w:r>
+        <w:rPr>
+          <w:rFonts w:ascii="Times New Roman" w:eastAsia="Calibri" w:hAnsi="Times New Roman" w:cs="Times New Roman"/>
+          <w:sz w:val="24"/>
+          <w:szCs w:val="24"/>
+        </w:rPr>
+        <w:t xml:space="preserve"> to investigate this research question.  </w:t>
+      </w:r>
+      <w:r>
+        <w:rPr>
+          <w:rFonts w:ascii="Times New Roman" w:eastAsia="Calibri" w:hAnsi="Times New Roman" w:cs="Times New Roman"/>
+          <w:sz w:val="24"/>
+          <w:szCs w:val="24"/>
+        </w:rPr>
+        <w:t>The first perspective is p</w:t>
+      </w:r>
+      <w:r>
+        <w:rPr>
+          <w:rFonts w:ascii="Times New Roman" w:eastAsia="Calibri" w:hAnsi="Times New Roman" w:cs="Times New Roman"/>
+          <w:sz w:val="24"/>
+          <w:szCs w:val="24"/>
+        </w:rPr>
+        <w:t>ublic sector economic</w:t>
+      </w:r>
+      <w:bookmarkStart w:id="0" w:name="_GoBack"/>
+      <w:bookmarkEnd w:id="0"/>
+      <w:r>
+        <w:rPr>
+          <w:rFonts w:ascii="Times New Roman" w:eastAsia="Calibri" w:hAnsi="Times New Roman" w:cs="Times New Roman"/>
+          <w:sz w:val="24"/>
+          <w:szCs w:val="24"/>
+        </w:rPr>
+        <w:t xml:space="preserve">s to </w:t>
       </w:r>
       <w:r>
         <w:rPr>
@@ -719,7 +789,23 @@
           <w:szCs w:val="24"/>
         </w:rPr>
         <w:lastRenderedPageBreak/>
-        <w:t xml:space="preserve">The literature reviewed included books published by reputable third-party publishers and peer-reviewed scholarly journal articles.  </w:t>
+        <w:t xml:space="preserve">The </w:t>
+      </w:r>
+      <w:r>
+        <w:rPr>
+          <w:rFonts w:ascii="Times New Roman" w:eastAsia="Calibri" w:hAnsi="Times New Roman" w:cs="Times New Roman"/>
+          <w:sz w:val="24"/>
+          <w:szCs w:val="24"/>
+        </w:rPr>
+        <w:t xml:space="preserve">reviewed </w:t>
+      </w:r>
+      <w:r>
+        <w:rPr>
+          <w:rFonts w:ascii="Times New Roman" w:eastAsia="Calibri" w:hAnsi="Times New Roman" w:cs="Times New Roman"/>
+          <w:sz w:val="24"/>
+          <w:szCs w:val="24"/>
+        </w:rPr>
+        <w:t xml:space="preserve">literature included books published by reputable third-party publishers and peer-reviewed scholarly journal articles.  </w:t>
       </w:r>
       <w:r>
         <w:rPr>
@@ -946,12 +1032,12 @@
           <w:szCs w:val="24"/>
         </w:rPr>
       </w:pPr>
-      <w:bookmarkStart w:id="0" w:name="BookBarriers1992"/>
-      <w:bookmarkStart w:id="1" w:name="PaperArshadi2008"/>
-      <w:bookmarkStart w:id="2" w:name="PaperAnatan2015"/>
-      <w:bookmarkEnd w:id="0"/>
+      <w:bookmarkStart w:id="1" w:name="BookBarriers1992"/>
+      <w:bookmarkStart w:id="2" w:name="PaperArshadi2008"/>
+      <w:bookmarkStart w:id="3" w:name="PaperAnatan2015"/>
       <w:bookmarkEnd w:id="1"/>
       <w:bookmarkEnd w:id="2"/>
+      <w:bookmarkEnd w:id="3"/>
       <w:proofErr w:type="spellStart"/>
       <w:r>
         <w:rPr>
@@ -1898,18 +1984,7 @@
           <w:sz w:val="24"/>
           <w:szCs w:val="24"/>
         </w:rPr>
-        <w:t xml:space="preserve"> observed t</w:t>
-      </w:r>
-      <w:bookmarkStart w:id="3" w:name="_GoBack"/>
-      <w:bookmarkEnd w:id="3"/>
-      <w:r>
-        <w:rPr>
-          <w:rFonts w:ascii="Times New Roman" w:eastAsia="Calibri" w:hAnsi="Times New Roman" w:cs="Times New Roman"/>
-          <w:iCs/>
-          <w:sz w:val="24"/>
-          <w:szCs w:val="24"/>
-        </w:rPr>
-        <w:t xml:space="preserve">hat it was no longer logical or necessary for private sector companies to invest in basic research for two key reasons.  First, it took too long for private sector companies to </w:t>
+        <w:t xml:space="preserve"> observed that it was no longer logical or necessary for private sector companies to invest in basic research for two key reasons.  First, it took too long for private sector companies to </w:t>
       </w:r>
       <w:r>
         <w:rPr>
@@ -2447,6 +2522,112 @@
           <w:szCs w:val="24"/>
         </w:rPr>
       </w:pPr>
+      <w:r>
+        <w:rPr>
+          <w:rFonts w:ascii="Times New Roman" w:eastAsia="Calibri" w:hAnsi="Times New Roman" w:cs="Times New Roman"/>
+          <w:iCs/>
+          <w:sz w:val="24"/>
+          <w:szCs w:val="24"/>
+        </w:rPr>
+        <w:t>Hatch, M. J. (2018</w:t>
+      </w:r>
+      <w:r>
+        <w:rPr>
+          <w:rFonts w:ascii="Times New Roman" w:eastAsia="Calibri" w:hAnsi="Times New Roman" w:cs="Times New Roman"/>
+          <w:iCs/>
+          <w:sz w:val="24"/>
+          <w:szCs w:val="24"/>
+        </w:rPr>
+        <w:t xml:space="preserve">). </w:t>
+      </w:r>
+      <w:r>
+        <w:rPr>
+          <w:rFonts w:ascii="Times New Roman" w:eastAsia="Calibri" w:hAnsi="Times New Roman" w:cs="Times New Roman"/>
+          <w:i/>
+          <w:iCs/>
+          <w:sz w:val="24"/>
+          <w:szCs w:val="24"/>
+        </w:rPr>
+        <w:t>Organization theory: Modern, symbolic and postmodern perspectives</w:t>
+      </w:r>
+      <w:r>
+        <w:rPr>
+          <w:rFonts w:ascii="Times New Roman" w:eastAsia="Calibri" w:hAnsi="Times New Roman" w:cs="Times New Roman"/>
+          <w:iCs/>
+          <w:sz w:val="24"/>
+          <w:szCs w:val="24"/>
+        </w:rPr>
+        <w:t xml:space="preserve"> (Fourth Ed.)</w:t>
+      </w:r>
+      <w:r>
+        <w:rPr>
+          <w:rFonts w:ascii="Times New Roman" w:eastAsia="Calibri" w:hAnsi="Times New Roman" w:cs="Times New Roman"/>
+          <w:iCs/>
+          <w:sz w:val="24"/>
+          <w:szCs w:val="24"/>
+        </w:rPr>
+        <w:t>. New York, NY: Oxford University Press.</w:t>
+      </w:r>
+    </w:p>
+    <w:p>
+      <w:pPr>
+        <w:spacing w:line="480" w:lineRule="auto"/>
+        <w:ind w:left="1080"/>
+        <w:rPr>
+          <w:rFonts w:ascii="Times New Roman" w:eastAsia="Calibri" w:hAnsi="Times New Roman" w:cs="Times New Roman"/>
+          <w:iCs/>
+          <w:sz w:val="24"/>
+          <w:szCs w:val="24"/>
+        </w:rPr>
+      </w:pPr>
+      <w:r>
+        <w:rPr>
+          <w:rFonts w:ascii="Times New Roman" w:eastAsia="Calibri" w:hAnsi="Times New Roman" w:cs="Times New Roman"/>
+          <w:iCs/>
+          <w:sz w:val="24"/>
+          <w:szCs w:val="24"/>
+        </w:rPr>
+        <w:t xml:space="preserve">This is the fourth edition of Hatch (1997).  The content of Part I and Part II are largely the same as the first edition but has been re-structured to provide additional clarity about the different perspectives applied to organization theory.  </w:t>
+      </w:r>
+      <w:r>
+        <w:rPr>
+          <w:rFonts w:ascii="Times New Roman" w:eastAsia="Calibri" w:hAnsi="Times New Roman" w:cs="Times New Roman"/>
+          <w:iCs/>
+          <w:sz w:val="24"/>
+          <w:szCs w:val="24"/>
+        </w:rPr>
+        <w:t xml:space="preserve">This edition provides significantly more clarity about the postmodern approach to organizational studies than the first edition.  </w:t>
+      </w:r>
+      <w:r>
+        <w:rPr>
+          <w:rFonts w:ascii="Times New Roman" w:eastAsia="Calibri" w:hAnsi="Times New Roman" w:cs="Times New Roman"/>
+          <w:iCs/>
+          <w:sz w:val="24"/>
+          <w:szCs w:val="24"/>
+        </w:rPr>
+        <w:t xml:space="preserve">A glossary has also been added.  The difference between Part III of the two editions is extensive.  Hatch (1997) identifies four major research themes in organization theory comprising organizational decision making, power, and politics; conflict and contradiction; control and ideology; and organizational change and learning.  This edition of the book, Hatch has jettisoned this structure for Part III and now only discusses organizational politics, conflicts, and control as one broad meta-theme.  </w:t>
+      </w:r>
+      <w:r>
+        <w:rPr>
+          <w:rFonts w:ascii="Times New Roman" w:eastAsia="Calibri" w:hAnsi="Times New Roman" w:cs="Times New Roman"/>
+          <w:iCs/>
+          <w:sz w:val="24"/>
+          <w:szCs w:val="24"/>
+        </w:rPr>
+        <w:t xml:space="preserve">Decision-making is discussed as an aspect of organizational politics taken up under theories coming out of the modern perspective.  This edition does not provide any additional insights about the proposed dissertation topic beyond what was generated by Hatch (1997).  </w:t>
+      </w:r>
+    </w:p>
+    <w:p>
+      <w:pPr>
+        <w:spacing w:line="480" w:lineRule="auto"/>
+        <w:ind w:left="720" w:hanging="720"/>
+        <w:rPr>
+          <w:rFonts w:ascii="Times New Roman" w:eastAsia="Calibri" w:hAnsi="Times New Roman" w:cs="Times New Roman"/>
+          <w:iCs/>
+          <w:sz w:val="24"/>
+          <w:szCs w:val="24"/>
+        </w:rPr>
+      </w:pPr>
       <w:proofErr w:type="spellStart"/>
       <w:r>
         <w:rPr>
@@ -2455,6 +2636,7 @@
           <w:sz w:val="24"/>
           <w:szCs w:val="24"/>
         </w:rPr>
+        <w:lastRenderedPageBreak/>
         <w:t>Luhmann</w:t>
       </w:r>
       <w:proofErr w:type="spellEnd"/>
@@ -2938,8 +3120,241 @@
           <w:sz w:val="24"/>
           <w:szCs w:val="24"/>
         </w:rPr>
-        <w:t xml:space="preserve">.  He appears to criticize contemporary efforts to understand the organization as having supplanted the question of how organizations can avoid dehumanizing people with </w:t>
-      </w:r>
+        <w:t>.  He appears to criticize contemporary efforts to understand the organization as having supplanted the question of how organizations can avoid dehumanizing people with h</w:t>
+      </w:r>
+      <w:r>
+        <w:rPr>
+          <w:rFonts w:ascii="Times New Roman" w:eastAsia="Calibri" w:hAnsi="Times New Roman" w:cs="Times New Roman"/>
+          <w:iCs/>
+          <w:sz w:val="24"/>
+          <w:szCs w:val="24"/>
+        </w:rPr>
+        <w:t>ow organizations can best achieve</w:t>
+      </w:r>
+      <w:r>
+        <w:rPr>
+          <w:rFonts w:ascii="Times New Roman" w:eastAsia="Calibri" w:hAnsi="Times New Roman" w:cs="Times New Roman"/>
+          <w:iCs/>
+          <w:sz w:val="24"/>
+          <w:szCs w:val="24"/>
+        </w:rPr>
+        <w:t xml:space="preserve"> their aims</w:t>
+      </w:r>
+      <w:r>
+        <w:rPr>
+          <w:rFonts w:ascii="Times New Roman" w:eastAsia="Calibri" w:hAnsi="Times New Roman" w:cs="Times New Roman"/>
+          <w:iCs/>
+          <w:sz w:val="24"/>
+          <w:szCs w:val="24"/>
+        </w:rPr>
+        <w:t xml:space="preserve">.  However, the theory </w:t>
+      </w:r>
+      <w:proofErr w:type="spellStart"/>
+      <w:r>
+        <w:rPr>
+          <w:rFonts w:ascii="Times New Roman" w:eastAsia="Calibri" w:hAnsi="Times New Roman" w:cs="Times New Roman"/>
+          <w:iCs/>
+          <w:sz w:val="24"/>
+          <w:szCs w:val="24"/>
+        </w:rPr>
+        <w:t>Luhmann</w:t>
+      </w:r>
+      <w:proofErr w:type="spellEnd"/>
+      <w:r>
+        <w:rPr>
+          <w:rFonts w:ascii="Times New Roman" w:eastAsia="Calibri" w:hAnsi="Times New Roman" w:cs="Times New Roman"/>
+          <w:iCs/>
+          <w:sz w:val="24"/>
+          <w:szCs w:val="24"/>
+        </w:rPr>
+        <w:t xml:space="preserve"> offers seems to overlook the human aspect of organizations altogether.  </w:t>
+      </w:r>
+      <w:r>
+        <w:rPr>
+          <w:rFonts w:ascii="Times New Roman" w:eastAsia="Calibri" w:hAnsi="Times New Roman" w:cs="Times New Roman"/>
+          <w:iCs/>
+          <w:sz w:val="24"/>
+          <w:szCs w:val="24"/>
+        </w:rPr>
+        <w:t xml:space="preserve">This </w:t>
+      </w:r>
+      <w:r>
+        <w:rPr>
+          <w:rFonts w:ascii="Times New Roman" w:eastAsia="Calibri" w:hAnsi="Times New Roman" w:cs="Times New Roman"/>
+          <w:iCs/>
+          <w:sz w:val="24"/>
+          <w:szCs w:val="24"/>
+        </w:rPr>
+        <w:t xml:space="preserve">makes </w:t>
+      </w:r>
+      <w:proofErr w:type="spellStart"/>
+      <w:r>
+        <w:rPr>
+          <w:rFonts w:ascii="Times New Roman" w:eastAsia="Calibri" w:hAnsi="Times New Roman" w:cs="Times New Roman"/>
+          <w:iCs/>
+          <w:sz w:val="24"/>
+          <w:szCs w:val="24"/>
+        </w:rPr>
+        <w:t>Luhmann’s</w:t>
+      </w:r>
+      <w:proofErr w:type="spellEnd"/>
+      <w:r>
+        <w:rPr>
+          <w:rFonts w:ascii="Times New Roman" w:eastAsia="Calibri" w:hAnsi="Times New Roman" w:cs="Times New Roman"/>
+          <w:iCs/>
+          <w:sz w:val="24"/>
+          <w:szCs w:val="24"/>
+        </w:rPr>
+        <w:t xml:space="preserve"> </w:t>
+      </w:r>
+      <w:r>
+        <w:rPr>
+          <w:rFonts w:ascii="Times New Roman" w:eastAsia="Calibri" w:hAnsi="Times New Roman" w:cs="Times New Roman"/>
+          <w:iCs/>
+          <w:sz w:val="24"/>
+          <w:szCs w:val="24"/>
+        </w:rPr>
+        <w:t xml:space="preserve">approach to organizations </w:t>
+      </w:r>
+      <w:r>
+        <w:rPr>
+          <w:rFonts w:ascii="Times New Roman" w:eastAsia="Calibri" w:hAnsi="Times New Roman" w:cs="Times New Roman"/>
+          <w:iCs/>
+          <w:sz w:val="24"/>
+          <w:szCs w:val="24"/>
+        </w:rPr>
+        <w:t>unappealing as a framework to guide an examination of</w:t>
+      </w:r>
+      <w:r>
+        <w:rPr>
+          <w:rFonts w:ascii="Times New Roman" w:eastAsia="Calibri" w:hAnsi="Times New Roman" w:cs="Times New Roman"/>
+          <w:iCs/>
+          <w:sz w:val="24"/>
+          <w:szCs w:val="24"/>
+        </w:rPr>
+        <w:t xml:space="preserve"> the research questions </w:t>
+      </w:r>
+      <w:r>
+        <w:rPr>
+          <w:rFonts w:ascii="Times New Roman" w:eastAsia="Calibri" w:hAnsi="Times New Roman" w:cs="Times New Roman"/>
+          <w:iCs/>
+          <w:sz w:val="24"/>
+          <w:szCs w:val="24"/>
+        </w:rPr>
+        <w:t xml:space="preserve">put forward </w:t>
+      </w:r>
+      <w:r>
+        <w:rPr>
+          <w:rFonts w:ascii="Times New Roman" w:eastAsia="Calibri" w:hAnsi="Times New Roman" w:cs="Times New Roman"/>
+          <w:iCs/>
+          <w:sz w:val="24"/>
+          <w:szCs w:val="24"/>
+        </w:rPr>
+        <w:t>in the proposed dissertation study.</w:t>
+      </w:r>
+    </w:p>
+    <w:p>
+      <w:pPr>
+        <w:spacing w:line="480" w:lineRule="auto"/>
+        <w:ind w:left="720" w:hanging="720"/>
+        <w:rPr>
+          <w:rFonts w:ascii="Times New Roman" w:eastAsia="Calibri" w:hAnsi="Times New Roman" w:cs="Times New Roman"/>
+          <w:iCs/>
+          <w:sz w:val="24"/>
+          <w:szCs w:val="24"/>
+        </w:rPr>
+      </w:pPr>
+      <w:proofErr w:type="spellStart"/>
+      <w:r>
+        <w:rPr>
+          <w:rFonts w:ascii="Times New Roman" w:eastAsia="Calibri" w:hAnsi="Times New Roman" w:cs="Times New Roman"/>
+          <w:iCs/>
+          <w:sz w:val="24"/>
+          <w:szCs w:val="24"/>
+        </w:rPr>
+        <w:t>Sigurdson</w:t>
+      </w:r>
+      <w:proofErr w:type="spellEnd"/>
+      <w:r>
+        <w:rPr>
+          <w:rFonts w:ascii="Times New Roman" w:eastAsia="Calibri" w:hAnsi="Times New Roman" w:cs="Times New Roman"/>
+          <w:iCs/>
+          <w:sz w:val="24"/>
+          <w:szCs w:val="24"/>
+        </w:rPr>
+        <w:t xml:space="preserve">, K., Sá, C. M., &amp; </w:t>
+      </w:r>
+      <w:proofErr w:type="spellStart"/>
+      <w:r>
+        <w:rPr>
+          <w:rFonts w:ascii="Times New Roman" w:eastAsia="Calibri" w:hAnsi="Times New Roman" w:cs="Times New Roman"/>
+          <w:iCs/>
+          <w:sz w:val="24"/>
+          <w:szCs w:val="24"/>
+        </w:rPr>
+        <w:t>Kretz</w:t>
+      </w:r>
+      <w:proofErr w:type="spellEnd"/>
+      <w:r>
+        <w:rPr>
+          <w:rFonts w:ascii="Times New Roman" w:eastAsia="Calibri" w:hAnsi="Times New Roman" w:cs="Times New Roman"/>
+          <w:iCs/>
+          <w:sz w:val="24"/>
+          <w:szCs w:val="24"/>
+        </w:rPr>
+        <w:t xml:space="preserve">, A. (2015). Looking under the street light: Limitations of mainstream technology transfer indicators. </w:t>
+      </w:r>
+      <w:r>
+        <w:rPr>
+          <w:rFonts w:ascii="Times New Roman" w:eastAsia="Calibri" w:hAnsi="Times New Roman" w:cs="Times New Roman"/>
+          <w:i/>
+          <w:iCs/>
+          <w:sz w:val="24"/>
+          <w:szCs w:val="24"/>
+        </w:rPr>
+        <w:t>Science &amp; Public Policy (SPP), 42</w:t>
+      </w:r>
+      <w:r>
+        <w:rPr>
+          <w:rFonts w:ascii="Times New Roman" w:eastAsia="Calibri" w:hAnsi="Times New Roman" w:cs="Times New Roman"/>
+          <w:iCs/>
+          <w:sz w:val="24"/>
+          <w:szCs w:val="24"/>
+        </w:rPr>
+        <w:t>(5), 632-645. doi:10.1093/</w:t>
+      </w:r>
+      <w:proofErr w:type="spellStart"/>
+      <w:r>
+        <w:rPr>
+          <w:rFonts w:ascii="Times New Roman" w:eastAsia="Calibri" w:hAnsi="Times New Roman" w:cs="Times New Roman"/>
+          <w:iCs/>
+          <w:sz w:val="24"/>
+          <w:szCs w:val="24"/>
+        </w:rPr>
+        <w:t>scipol</w:t>
+      </w:r>
+      <w:proofErr w:type="spellEnd"/>
+      <w:r>
+        <w:rPr>
+          <w:rFonts w:ascii="Times New Roman" w:eastAsia="Calibri" w:hAnsi="Times New Roman" w:cs="Times New Roman"/>
+          <w:iCs/>
+          <w:sz w:val="24"/>
+          <w:szCs w:val="24"/>
+        </w:rPr>
+        <w:t>/scu080</w:t>
+      </w:r>
+    </w:p>
+    <w:p>
+      <w:pPr>
+        <w:spacing w:line="480" w:lineRule="auto"/>
+        <w:ind w:left="1080"/>
+        <w:rPr>
+          <w:rFonts w:ascii="Times New Roman" w:eastAsia="Calibri" w:hAnsi="Times New Roman" w:cs="Times New Roman"/>
+          <w:iCs/>
+          <w:sz w:val="24"/>
+          <w:szCs w:val="24"/>
+        </w:rPr>
+      </w:pPr>
       <w:r>
         <w:rPr>
           <w:rFonts w:ascii="Times New Roman" w:eastAsia="Calibri" w:hAnsi="Times New Roman" w:cs="Times New Roman"/>
@@ -2948,84 +3363,63 @@
           <w:szCs w:val="24"/>
         </w:rPr>
         <w:lastRenderedPageBreak/>
-        <w:t>h</w:t>
-      </w:r>
-      <w:r>
-        <w:rPr>
-          <w:rFonts w:ascii="Times New Roman" w:eastAsia="Calibri" w:hAnsi="Times New Roman" w:cs="Times New Roman"/>
-          <w:iCs/>
-          <w:sz w:val="24"/>
-          <w:szCs w:val="24"/>
-        </w:rPr>
-        <w:t>ow organizations can best achieve</w:t>
-      </w:r>
-      <w:r>
-        <w:rPr>
-          <w:rFonts w:ascii="Times New Roman" w:eastAsia="Calibri" w:hAnsi="Times New Roman" w:cs="Times New Roman"/>
-          <w:iCs/>
-          <w:sz w:val="24"/>
-          <w:szCs w:val="24"/>
-        </w:rPr>
-        <w:t xml:space="preserve"> their aims</w:t>
-      </w:r>
-      <w:r>
-        <w:rPr>
-          <w:rFonts w:ascii="Times New Roman" w:eastAsia="Calibri" w:hAnsi="Times New Roman" w:cs="Times New Roman"/>
-          <w:iCs/>
-          <w:sz w:val="24"/>
-          <w:szCs w:val="24"/>
-        </w:rPr>
-        <w:t xml:space="preserve">.  However, the theory </w:t>
-      </w:r>
-      <w:proofErr w:type="spellStart"/>
-      <w:r>
-        <w:rPr>
-          <w:rFonts w:ascii="Times New Roman" w:eastAsia="Calibri" w:hAnsi="Times New Roman" w:cs="Times New Roman"/>
-          <w:iCs/>
-          <w:sz w:val="24"/>
-          <w:szCs w:val="24"/>
-        </w:rPr>
-        <w:t>Luhmann</w:t>
-      </w:r>
-      <w:proofErr w:type="spellEnd"/>
-      <w:r>
-        <w:rPr>
-          <w:rFonts w:ascii="Times New Roman" w:eastAsia="Calibri" w:hAnsi="Times New Roman" w:cs="Times New Roman"/>
-          <w:iCs/>
-          <w:sz w:val="24"/>
-          <w:szCs w:val="24"/>
-        </w:rPr>
-        <w:t xml:space="preserve"> offers seems to overlook the human aspect of organizations altogether.  </w:t>
-      </w:r>
-      <w:r>
-        <w:rPr>
-          <w:rFonts w:ascii="Times New Roman" w:eastAsia="Calibri" w:hAnsi="Times New Roman" w:cs="Times New Roman"/>
-          <w:iCs/>
-          <w:sz w:val="24"/>
-          <w:szCs w:val="24"/>
-        </w:rPr>
-        <w:t xml:space="preserve">This </w:t>
-      </w:r>
-      <w:r>
-        <w:rPr>
-          <w:rFonts w:ascii="Times New Roman" w:eastAsia="Calibri" w:hAnsi="Times New Roman" w:cs="Times New Roman"/>
-          <w:iCs/>
-          <w:sz w:val="24"/>
-          <w:szCs w:val="24"/>
-        </w:rPr>
-        <w:t xml:space="preserve">makes </w:t>
-      </w:r>
-      <w:proofErr w:type="spellStart"/>
-      <w:r>
-        <w:rPr>
-          <w:rFonts w:ascii="Times New Roman" w:eastAsia="Calibri" w:hAnsi="Times New Roman" w:cs="Times New Roman"/>
-          <w:iCs/>
-          <w:sz w:val="24"/>
-          <w:szCs w:val="24"/>
-        </w:rPr>
-        <w:t>Luhmann’s</w:t>
-      </w:r>
-      <w:proofErr w:type="spellEnd"/>
+        <w:t>This article examines the use of technology transfer indicators developed and published by the Association of University Technology Managers (AUTM) in policymaking.  The authors specifically study the case of policymaking in Canada, but its findings are relevant to policymaking in the United States.  They argue that</w:t>
+      </w:r>
+      <w:r>
+        <w:rPr>
+          <w:rFonts w:ascii="Times New Roman" w:eastAsia="Calibri" w:hAnsi="Times New Roman" w:cs="Times New Roman"/>
+          <w:iCs/>
+          <w:sz w:val="24"/>
+          <w:szCs w:val="24"/>
+        </w:rPr>
+        <w:t xml:space="preserve"> the indicators reported by AUTM</w:t>
+      </w:r>
+      <w:r>
+        <w:rPr>
+          <w:rFonts w:ascii="Times New Roman" w:eastAsia="Calibri" w:hAnsi="Times New Roman" w:cs="Times New Roman"/>
+          <w:iCs/>
+          <w:sz w:val="24"/>
+          <w:szCs w:val="24"/>
+        </w:rPr>
+        <w:t>, which is a U.S.-based professional association,</w:t>
+      </w:r>
+      <w:r>
+        <w:rPr>
+          <w:rFonts w:ascii="Times New Roman" w:eastAsia="Calibri" w:hAnsi="Times New Roman" w:cs="Times New Roman"/>
+          <w:iCs/>
+          <w:sz w:val="24"/>
+          <w:szCs w:val="24"/>
+        </w:rPr>
+        <w:t xml:space="preserve"> have essentially achieved </w:t>
+      </w:r>
+      <w:r>
+        <w:rPr>
+          <w:rFonts w:ascii="Times New Roman" w:eastAsia="Calibri" w:hAnsi="Times New Roman" w:cs="Times New Roman"/>
+          <w:i/>
+          <w:iCs/>
+          <w:sz w:val="24"/>
+          <w:szCs w:val="24"/>
+        </w:rPr>
+        <w:t>de facto</w:t>
+      </w:r>
+      <w:r>
+        <w:rPr>
+          <w:rFonts w:ascii="Times New Roman" w:eastAsia="Calibri" w:hAnsi="Times New Roman" w:cs="Times New Roman"/>
+          <w:iCs/>
+          <w:sz w:val="24"/>
+          <w:szCs w:val="24"/>
+        </w:rPr>
+        <w:t xml:space="preserve"> monopoly status when it comes to the data and information that policymakers use to formulate public policy on technology transfer.  Overreliance on the AUTM </w:t>
+      </w:r>
+      <w:r>
+        <w:rPr>
+          <w:rFonts w:ascii="Times New Roman" w:eastAsia="Calibri" w:hAnsi="Times New Roman" w:cs="Times New Roman"/>
+          <w:iCs/>
+          <w:sz w:val="24"/>
+          <w:szCs w:val="24"/>
+        </w:rPr>
+        <w:t>indicators</w:t>
+      </w:r>
       <w:r>
         <w:rPr>
           <w:rFonts w:ascii="Times New Roman" w:eastAsia="Calibri" w:hAnsi="Times New Roman" w:cs="Times New Roman"/>
@@ -3042,43 +3436,260 @@
           <w:sz w:val="24"/>
           <w:szCs w:val="24"/>
         </w:rPr>
-        <w:t xml:space="preserve">approach to organizations </w:t>
-      </w:r>
-      <w:r>
-        <w:rPr>
-          <w:rFonts w:ascii="Times New Roman" w:eastAsia="Calibri" w:hAnsi="Times New Roman" w:cs="Times New Roman"/>
-          <w:iCs/>
-          <w:sz w:val="24"/>
-          <w:szCs w:val="24"/>
-        </w:rPr>
-        <w:t>unappealing as a framework to guide an examination of</w:t>
-      </w:r>
-      <w:r>
-        <w:rPr>
-          <w:rFonts w:ascii="Times New Roman" w:eastAsia="Calibri" w:hAnsi="Times New Roman" w:cs="Times New Roman"/>
-          <w:iCs/>
-          <w:sz w:val="24"/>
-          <w:szCs w:val="24"/>
-        </w:rPr>
-        <w:t xml:space="preserve"> the research questions </w:t>
-      </w:r>
-      <w:r>
-        <w:rPr>
-          <w:rFonts w:ascii="Times New Roman" w:eastAsia="Calibri" w:hAnsi="Times New Roman" w:cs="Times New Roman"/>
-          <w:iCs/>
-          <w:sz w:val="24"/>
-          <w:szCs w:val="24"/>
-        </w:rPr>
-        <w:t xml:space="preserve">put forward </w:t>
-      </w:r>
-      <w:r>
-        <w:rPr>
-          <w:rFonts w:ascii="Times New Roman" w:eastAsia="Calibri" w:hAnsi="Times New Roman" w:cs="Times New Roman"/>
-          <w:iCs/>
-          <w:sz w:val="24"/>
-          <w:szCs w:val="24"/>
-        </w:rPr>
-        <w:t>in the proposed dissertation study.</w:t>
+        <w:t xml:space="preserve">tends to overstimulate certain activities such as patenting and licensing while dampening other </w:t>
+      </w:r>
+      <w:r>
+        <w:rPr>
+          <w:rFonts w:ascii="Times New Roman" w:eastAsia="Calibri" w:hAnsi="Times New Roman" w:cs="Times New Roman"/>
+          <w:iCs/>
+          <w:sz w:val="24"/>
+          <w:szCs w:val="24"/>
+        </w:rPr>
+        <w:t xml:space="preserve">valuable </w:t>
+      </w:r>
+      <w:r>
+        <w:rPr>
+          <w:rFonts w:ascii="Times New Roman" w:eastAsia="Calibri" w:hAnsi="Times New Roman" w:cs="Times New Roman"/>
+          <w:iCs/>
+          <w:sz w:val="24"/>
+          <w:szCs w:val="24"/>
+        </w:rPr>
+        <w:t xml:space="preserve">technology transfer activities.  </w:t>
+      </w:r>
+      <w:r>
+        <w:rPr>
+          <w:rFonts w:ascii="Times New Roman" w:eastAsia="Calibri" w:hAnsi="Times New Roman" w:cs="Times New Roman"/>
+          <w:iCs/>
+          <w:sz w:val="24"/>
+          <w:szCs w:val="24"/>
+        </w:rPr>
+        <w:t>These indicators</w:t>
+      </w:r>
+      <w:r>
+        <w:rPr>
+          <w:rFonts w:ascii="Times New Roman" w:eastAsia="Calibri" w:hAnsi="Times New Roman" w:cs="Times New Roman"/>
+          <w:iCs/>
+          <w:sz w:val="24"/>
+          <w:szCs w:val="24"/>
+        </w:rPr>
+        <w:t xml:space="preserve"> affect all aspects of the policy process by influencing beliefs, perceptions, </w:t>
+      </w:r>
+      <w:r>
+        <w:rPr>
+          <w:rFonts w:ascii="Times New Roman" w:eastAsia="Calibri" w:hAnsi="Times New Roman" w:cs="Times New Roman"/>
+          <w:iCs/>
+          <w:sz w:val="24"/>
+          <w:szCs w:val="24"/>
+        </w:rPr>
+        <w:t>issue framing,</w:t>
+      </w:r>
+      <w:r>
+        <w:rPr>
+          <w:rFonts w:ascii="Times New Roman" w:eastAsia="Calibri" w:hAnsi="Times New Roman" w:cs="Times New Roman"/>
+          <w:iCs/>
+          <w:sz w:val="24"/>
+          <w:szCs w:val="24"/>
+        </w:rPr>
+        <w:t xml:space="preserve"> </w:t>
+      </w:r>
+      <w:r>
+        <w:rPr>
+          <w:rFonts w:ascii="Times New Roman" w:eastAsia="Calibri" w:hAnsi="Times New Roman" w:cs="Times New Roman"/>
+          <w:iCs/>
+          <w:sz w:val="24"/>
+          <w:szCs w:val="24"/>
+        </w:rPr>
+        <w:t>problem analysis, and selection of possible solution sets</w:t>
+      </w:r>
+      <w:r>
+        <w:rPr>
+          <w:rFonts w:ascii="Times New Roman" w:eastAsia="Calibri" w:hAnsi="Times New Roman" w:cs="Times New Roman"/>
+          <w:iCs/>
+          <w:sz w:val="24"/>
+          <w:szCs w:val="24"/>
+        </w:rPr>
+        <w:t xml:space="preserve">.  </w:t>
+      </w:r>
+      <w:r>
+        <w:rPr>
+          <w:rFonts w:ascii="Times New Roman" w:eastAsia="Calibri" w:hAnsi="Times New Roman" w:cs="Times New Roman"/>
+          <w:iCs/>
+          <w:sz w:val="24"/>
+          <w:szCs w:val="24"/>
+        </w:rPr>
+        <w:t xml:space="preserve">The AUTM indicators are widely used in Canada and the U.S. but they have several weaknesses.  </w:t>
+      </w:r>
+      <w:r>
+        <w:rPr>
+          <w:rFonts w:ascii="Times New Roman" w:eastAsia="Calibri" w:hAnsi="Times New Roman" w:cs="Times New Roman"/>
+          <w:iCs/>
+          <w:sz w:val="24"/>
+          <w:szCs w:val="24"/>
+        </w:rPr>
+        <w:t xml:space="preserve">AUTM </w:t>
+      </w:r>
+      <w:r>
+        <w:rPr>
+          <w:rFonts w:ascii="Times New Roman" w:eastAsia="Calibri" w:hAnsi="Times New Roman" w:cs="Times New Roman"/>
+          <w:iCs/>
+          <w:sz w:val="24"/>
+          <w:szCs w:val="24"/>
+        </w:rPr>
+        <w:t>gather</w:t>
+      </w:r>
+      <w:r>
+        <w:rPr>
+          <w:rFonts w:ascii="Times New Roman" w:eastAsia="Calibri" w:hAnsi="Times New Roman" w:cs="Times New Roman"/>
+          <w:iCs/>
+          <w:sz w:val="24"/>
+          <w:szCs w:val="24"/>
+        </w:rPr>
+        <w:t>s the data</w:t>
+      </w:r>
+      <w:r>
+        <w:rPr>
+          <w:rFonts w:ascii="Times New Roman" w:eastAsia="Calibri" w:hAnsi="Times New Roman" w:cs="Times New Roman"/>
+          <w:iCs/>
+          <w:sz w:val="24"/>
+          <w:szCs w:val="24"/>
+        </w:rPr>
+        <w:t xml:space="preserve"> from an annual survey</w:t>
+      </w:r>
+      <w:r>
+        <w:rPr>
+          <w:rFonts w:ascii="Times New Roman" w:eastAsia="Calibri" w:hAnsi="Times New Roman" w:cs="Times New Roman"/>
+          <w:iCs/>
+          <w:sz w:val="24"/>
+          <w:szCs w:val="24"/>
+        </w:rPr>
+        <w:t xml:space="preserve"> </w:t>
+      </w:r>
+      <w:r>
+        <w:rPr>
+          <w:rFonts w:ascii="Times New Roman" w:eastAsia="Calibri" w:hAnsi="Times New Roman" w:cs="Times New Roman"/>
+          <w:iCs/>
+          <w:sz w:val="24"/>
+          <w:szCs w:val="24"/>
+        </w:rPr>
+        <w:t xml:space="preserve">of </w:t>
+      </w:r>
+      <w:r>
+        <w:rPr>
+          <w:rFonts w:ascii="Times New Roman" w:eastAsia="Calibri" w:hAnsi="Times New Roman" w:cs="Times New Roman"/>
+          <w:iCs/>
+          <w:sz w:val="24"/>
+          <w:szCs w:val="24"/>
+        </w:rPr>
+        <w:t>Canadian and U.S. universities</w:t>
+      </w:r>
+      <w:r>
+        <w:rPr>
+          <w:rFonts w:ascii="Times New Roman" w:eastAsia="Calibri" w:hAnsi="Times New Roman" w:cs="Times New Roman"/>
+          <w:iCs/>
+          <w:sz w:val="24"/>
+          <w:szCs w:val="24"/>
+        </w:rPr>
+        <w:t xml:space="preserve"> </w:t>
+      </w:r>
+      <w:r>
+        <w:rPr>
+          <w:rFonts w:ascii="Times New Roman" w:eastAsia="Calibri" w:hAnsi="Times New Roman" w:cs="Times New Roman"/>
+          <w:iCs/>
+          <w:sz w:val="24"/>
+          <w:szCs w:val="24"/>
+        </w:rPr>
+        <w:t>that provides incomplete coverage</w:t>
+      </w:r>
+      <w:r>
+        <w:rPr>
+          <w:rFonts w:ascii="Times New Roman" w:eastAsia="Calibri" w:hAnsi="Times New Roman" w:cs="Times New Roman"/>
+          <w:iCs/>
+          <w:sz w:val="24"/>
+          <w:szCs w:val="24"/>
+        </w:rPr>
+        <w:t xml:space="preserve"> of the institutions</w:t>
+      </w:r>
+      <w:r>
+        <w:rPr>
+          <w:rFonts w:ascii="Times New Roman" w:eastAsia="Calibri" w:hAnsi="Times New Roman" w:cs="Times New Roman"/>
+          <w:iCs/>
+          <w:sz w:val="24"/>
+          <w:szCs w:val="24"/>
+        </w:rPr>
+        <w:t>.  Participation in the survey is inconsistent.  The survey collects voluntary self-reported data that is not independently verified or validated.  Reliance on the AUTM data requires assuming the respondents are accurately reporting unbiased data consistently among institutions.  Given that university technology transfer offices are historically under-resourced</w:t>
+      </w:r>
+      <w:r>
+        <w:rPr>
+          <w:rFonts w:ascii="Times New Roman" w:eastAsia="Calibri" w:hAnsi="Times New Roman" w:cs="Times New Roman"/>
+          <w:iCs/>
+          <w:sz w:val="24"/>
+          <w:szCs w:val="24"/>
+        </w:rPr>
+        <w:t>,</w:t>
+      </w:r>
+      <w:r>
+        <w:rPr>
+          <w:rFonts w:ascii="Times New Roman" w:eastAsia="Calibri" w:hAnsi="Times New Roman" w:cs="Times New Roman"/>
+          <w:iCs/>
+          <w:sz w:val="24"/>
+          <w:szCs w:val="24"/>
+        </w:rPr>
+        <w:t xml:space="preserve"> it is unlikely that this assumption is even remotely true.  Additionally, the AUTM data only report indicators of formal technology transfer activity.  However, research suggests that university technology transfer offices are involved in as little as one-third of university technologies that are commercialized.  This source highlights the need for alternative approaches to studying </w:t>
+      </w:r>
+      <w:r>
+        <w:rPr>
+          <w:rFonts w:ascii="Times New Roman" w:eastAsia="Calibri" w:hAnsi="Times New Roman" w:cs="Times New Roman"/>
+          <w:iCs/>
+          <w:sz w:val="24"/>
+          <w:szCs w:val="24"/>
+        </w:rPr>
+        <w:t xml:space="preserve">and understanding </w:t>
+      </w:r>
+      <w:r>
+        <w:rPr>
+          <w:rFonts w:ascii="Times New Roman" w:eastAsia="Calibri" w:hAnsi="Times New Roman" w:cs="Times New Roman"/>
+          <w:iCs/>
+          <w:sz w:val="24"/>
+          <w:szCs w:val="24"/>
+        </w:rPr>
+        <w:t xml:space="preserve">university </w:t>
+      </w:r>
+      <w:r>
+        <w:rPr>
+          <w:rFonts w:ascii="Times New Roman" w:eastAsia="Calibri" w:hAnsi="Times New Roman" w:cs="Times New Roman"/>
+          <w:iCs/>
+          <w:sz w:val="24"/>
+          <w:szCs w:val="24"/>
+        </w:rPr>
+        <w:lastRenderedPageBreak/>
+        <w:t>technology transfer to better inform policymaking.</w:t>
+      </w:r>
+      <w:r>
+        <w:rPr>
+          <w:rFonts w:ascii="Times New Roman" w:eastAsia="Calibri" w:hAnsi="Times New Roman" w:cs="Times New Roman"/>
+          <w:iCs/>
+          <w:sz w:val="24"/>
+          <w:szCs w:val="24"/>
+        </w:rPr>
+        <w:t xml:space="preserve">  It suggests that the proposed dissertation study helps to fill a significant gap in the </w:t>
+      </w:r>
+      <w:r>
+        <w:rPr>
+          <w:rFonts w:ascii="Times New Roman" w:eastAsia="Calibri" w:hAnsi="Times New Roman" w:cs="Times New Roman"/>
+          <w:iCs/>
+          <w:sz w:val="24"/>
+          <w:szCs w:val="24"/>
+        </w:rPr>
+        <w:t>knowledge base</w:t>
+      </w:r>
+      <w:r>
+        <w:rPr>
+          <w:rFonts w:ascii="Times New Roman" w:eastAsia="Calibri" w:hAnsi="Times New Roman" w:cs="Times New Roman"/>
+          <w:iCs/>
+          <w:sz w:val="24"/>
+          <w:szCs w:val="24"/>
+        </w:rPr>
+        <w:t xml:space="preserve"> that informs public policy regarding technology transfer.</w:t>
       </w:r>
     </w:p>
     <w:p>
@@ -3612,7 +4223,34 @@
           <w:sz w:val="24"/>
           <w:szCs w:val="24"/>
         </w:rPr>
-        <w:t xml:space="preserve">are </w:t>
+        <w:t xml:space="preserve">are made in organizations </w:t>
+      </w:r>
+      <w:r>
+        <w:rPr>
+          <w:rFonts w:ascii="Times New Roman" w:eastAsia="Calibri" w:hAnsi="Times New Roman" w:cs="Times New Roman"/>
+          <w:iCs/>
+          <w:sz w:val="24"/>
+          <w:szCs w:val="24"/>
+        </w:rPr>
+        <w:t>(p. 4)</w:t>
+      </w:r>
+      <w:r>
+        <w:rPr>
+          <w:rFonts w:ascii="Times New Roman" w:eastAsia="Calibri" w:hAnsi="Times New Roman" w:cs="Times New Roman"/>
+          <w:iCs/>
+          <w:sz w:val="24"/>
+          <w:szCs w:val="24"/>
+        </w:rPr>
+        <w:t xml:space="preserve">.  Value judgements </w:t>
+      </w:r>
+      <w:r>
+        <w:rPr>
+          <w:rFonts w:ascii="Times New Roman" w:eastAsia="Calibri" w:hAnsi="Times New Roman" w:cs="Times New Roman"/>
+          <w:iCs/>
+          <w:sz w:val="24"/>
+          <w:szCs w:val="24"/>
+        </w:rPr>
+        <w:t xml:space="preserve">are decisions geared toward the </w:t>
       </w:r>
       <w:r>
         <w:rPr>
@@ -3622,34 +4260,7 @@
           <w:szCs w:val="24"/>
         </w:rPr>
         <w:lastRenderedPageBreak/>
-        <w:t xml:space="preserve">made in organizations </w:t>
-      </w:r>
-      <w:r>
-        <w:rPr>
-          <w:rFonts w:ascii="Times New Roman" w:eastAsia="Calibri" w:hAnsi="Times New Roman" w:cs="Times New Roman"/>
-          <w:iCs/>
-          <w:sz w:val="24"/>
-          <w:szCs w:val="24"/>
-        </w:rPr>
-        <w:t>(p. 4)</w:t>
-      </w:r>
-      <w:r>
-        <w:rPr>
-          <w:rFonts w:ascii="Times New Roman" w:eastAsia="Calibri" w:hAnsi="Times New Roman" w:cs="Times New Roman"/>
-          <w:iCs/>
-          <w:sz w:val="24"/>
-          <w:szCs w:val="24"/>
-        </w:rPr>
-        <w:t xml:space="preserve">.  Value judgements </w:t>
-      </w:r>
-      <w:r>
-        <w:rPr>
-          <w:rFonts w:ascii="Times New Roman" w:eastAsia="Calibri" w:hAnsi="Times New Roman" w:cs="Times New Roman"/>
-          <w:iCs/>
-          <w:sz w:val="24"/>
-          <w:szCs w:val="24"/>
-        </w:rPr>
-        <w:t>are decisions geared toward the selection of final goals for the organization.  Factual judgements are decisions involved in the implementation and achievement of final goals.</w:t>
+        <w:t>selection of final goals for the organization.  Factual judgements are decisions involved in the implementation and achievement of final goals.</w:t>
       </w:r>
       <w:r>
         <w:rPr>
@@ -4076,7 +4687,7 @@
         <w:noProof/>
         <w:sz w:val="24"/>
       </w:rPr>
-      <w:t>7</w:t>
+      <w:t>2</w:t>
     </w:r>
     <w:r>
       <w:rPr>
@@ -4866,7 +5477,7 @@
 </file>
 
 <file path=customXml/itemProps1.xml><?xml version="1.0" encoding="utf-8"?>
-<ds:datastoreItem xmlns:ds="http://schemas.openxmlformats.org/officeDocument/2006/customXml" ds:itemID="{C00666A8-D836-4D55-B730-A201A4F9BBA9}">
+<ds:datastoreItem xmlns:ds="http://schemas.openxmlformats.org/officeDocument/2006/customXml" ds:itemID="{1BCE18CD-0863-4544-9213-A84696B3077F}">
   <ds:schemaRefs>
     <ds:schemaRef ds:uri="http://schemas.openxmlformats.org/officeDocument/2006/bibliography"/>
   </ds:schemaRefs>

</xml_diff>

<commit_message>
Annotation for Mezias & Starbuck (2008)
</commit_message>
<xml_diff>
--- a/Docs/PSP6980_2020_Fall_Townes_LiteratureReview_Bibliography_Annotated_v00.docx
+++ b/Docs/PSP6980_2020_Fall_Townes_LiteratureReview_Bibliography_Annotated_v00.docx
@@ -388,15 +388,7 @@
           <w:sz w:val="24"/>
           <w:szCs w:val="24"/>
         </w:rPr>
-        <w:t>I intend to apply three major perspectives</w:t>
-      </w:r>
-      <w:r>
-        <w:rPr>
-          <w:rFonts w:ascii="Times New Roman" w:eastAsia="Calibri" w:hAnsi="Times New Roman" w:cs="Times New Roman"/>
-          <w:sz w:val="24"/>
-          <w:szCs w:val="24"/>
-        </w:rPr>
-        <w:t xml:space="preserve"> to investigate this research question.  </w:t>
+        <w:t xml:space="preserve">I intend to apply three major perspectives to investigate this research question.  </w:t>
       </w:r>
       <w:r>
         <w:rPr>
@@ -412,17 +404,7 @@
           <w:sz w:val="24"/>
           <w:szCs w:val="24"/>
         </w:rPr>
-        <w:t>ublic sector economic</w:t>
-      </w:r>
-      <w:bookmarkStart w:id="0" w:name="_GoBack"/>
-      <w:bookmarkEnd w:id="0"/>
-      <w:r>
-        <w:rPr>
-          <w:rFonts w:ascii="Times New Roman" w:eastAsia="Calibri" w:hAnsi="Times New Roman" w:cs="Times New Roman"/>
-          <w:sz w:val="24"/>
-          <w:szCs w:val="24"/>
-        </w:rPr>
-        <w:t xml:space="preserve">s to </w:t>
+        <w:t xml:space="preserve">ublic sector economics to </w:t>
       </w:r>
       <w:r>
         <w:rPr>
@@ -1032,12 +1014,12 @@
           <w:szCs w:val="24"/>
         </w:rPr>
       </w:pPr>
-      <w:bookmarkStart w:id="1" w:name="BookBarriers1992"/>
-      <w:bookmarkStart w:id="2" w:name="PaperArshadi2008"/>
-      <w:bookmarkStart w:id="3" w:name="PaperAnatan2015"/>
+      <w:bookmarkStart w:id="0" w:name="BookBarriers1992"/>
+      <w:bookmarkStart w:id="1" w:name="PaperArshadi2008"/>
+      <w:bookmarkStart w:id="2" w:name="PaperAnatan2015"/>
+      <w:bookmarkEnd w:id="0"/>
       <w:bookmarkEnd w:id="1"/>
       <w:bookmarkEnd w:id="2"/>
-      <w:bookmarkEnd w:id="3"/>
       <w:proofErr w:type="spellStart"/>
       <w:r>
         <w:rPr>
@@ -2529,16 +2511,7 @@
           <w:sz w:val="24"/>
           <w:szCs w:val="24"/>
         </w:rPr>
-        <w:t>Hatch, M. J. (2018</w:t>
-      </w:r>
-      <w:r>
-        <w:rPr>
-          <w:rFonts w:ascii="Times New Roman" w:eastAsia="Calibri" w:hAnsi="Times New Roman" w:cs="Times New Roman"/>
-          <w:iCs/>
-          <w:sz w:val="24"/>
-          <w:szCs w:val="24"/>
-        </w:rPr>
-        <w:t xml:space="preserve">). </w:t>
+        <w:t xml:space="preserve">Hatch, M. J. (2018). </w:t>
       </w:r>
       <w:r>
         <w:rPr>
@@ -2557,16 +2530,7 @@
           <w:sz w:val="24"/>
           <w:szCs w:val="24"/>
         </w:rPr>
-        <w:t xml:space="preserve"> (Fourth Ed.)</w:t>
-      </w:r>
-      <w:r>
-        <w:rPr>
-          <w:rFonts w:ascii="Times New Roman" w:eastAsia="Calibri" w:hAnsi="Times New Roman" w:cs="Times New Roman"/>
-          <w:iCs/>
-          <w:sz w:val="24"/>
-          <w:szCs w:val="24"/>
-        </w:rPr>
-        <w:t>. New York, NY: Oxford University Press.</w:t>
+        <w:t xml:space="preserve"> (Fourth Ed.). New York, NY: Oxford University Press.</w:t>
       </w:r>
     </w:p>
     <w:p>
@@ -2614,7 +2578,53 @@
           <w:sz w:val="24"/>
           <w:szCs w:val="24"/>
         </w:rPr>
-        <w:t xml:space="preserve">Decision-making is discussed as an aspect of organizational politics taken up under theories coming out of the modern perspective.  This edition does not provide any additional insights about the proposed dissertation topic beyond what was generated by Hatch (1997).  </w:t>
+        <w:t xml:space="preserve">Decision-making is discussed as an aspect of organizational politics taken up under theories coming out of the modern perspective.  </w:t>
+      </w:r>
+      <w:r>
+        <w:rPr>
+          <w:rFonts w:ascii="Times New Roman" w:eastAsia="Calibri" w:hAnsi="Times New Roman" w:cs="Times New Roman"/>
+          <w:iCs/>
+          <w:sz w:val="24"/>
+          <w:szCs w:val="24"/>
+        </w:rPr>
+        <w:t>Hatch also discusses the concept of organization identity which prompted the thought that organization</w:t>
+      </w:r>
+      <w:r>
+        <w:rPr>
+          <w:rFonts w:ascii="Times New Roman" w:eastAsia="Calibri" w:hAnsi="Times New Roman" w:cs="Times New Roman"/>
+          <w:iCs/>
+          <w:sz w:val="24"/>
+          <w:szCs w:val="24"/>
+        </w:rPr>
+        <w:t xml:space="preserve"> identity</w:t>
+      </w:r>
+      <w:r>
+        <w:rPr>
+          <w:rFonts w:ascii="Times New Roman" w:eastAsia="Calibri" w:hAnsi="Times New Roman" w:cs="Times New Roman"/>
+          <w:iCs/>
+          <w:sz w:val="24"/>
+          <w:szCs w:val="24"/>
+        </w:rPr>
+        <w:t xml:space="preserve"> might interact with development stage in some way to </w:t>
+      </w:r>
+      <w:r>
+        <w:rPr>
+          <w:rFonts w:ascii="Times New Roman" w:eastAsia="Calibri" w:hAnsi="Times New Roman" w:cs="Times New Roman"/>
+          <w:iCs/>
+          <w:sz w:val="24"/>
+          <w:szCs w:val="24"/>
+        </w:rPr>
+        <w:lastRenderedPageBreak/>
+        <w:t>influence whether an organization chooses to pursue the acquisition of a given technology.</w:t>
+      </w:r>
+      <w:r>
+        <w:rPr>
+          <w:rFonts w:ascii="Times New Roman" w:eastAsia="Calibri" w:hAnsi="Times New Roman" w:cs="Times New Roman"/>
+          <w:iCs/>
+          <w:sz w:val="24"/>
+          <w:szCs w:val="24"/>
+        </w:rPr>
+        <w:t xml:space="preserve">   </w:t>
       </w:r>
     </w:p>
     <w:p>
@@ -2636,7 +2646,6 @@
           <w:sz w:val="24"/>
           <w:szCs w:val="24"/>
         </w:rPr>
-        <w:lastRenderedPageBreak/>
         <w:t>Luhmann</w:t>
       </w:r>
       <w:proofErr w:type="spellEnd"/>
@@ -3272,7 +3281,8 @@
           <w:sz w:val="24"/>
           <w:szCs w:val="24"/>
         </w:rPr>
-        <w:t>Sigurdson</w:t>
+        <w:lastRenderedPageBreak/>
+        <w:t>Mezias</w:t>
       </w:r>
       <w:proofErr w:type="spellEnd"/>
       <w:r>
@@ -3282,27 +3292,25 @@
           <w:sz w:val="24"/>
           <w:szCs w:val="24"/>
         </w:rPr>
-        <w:t xml:space="preserve">, K., Sá, C. M., &amp; </w:t>
-      </w:r>
-      <w:proofErr w:type="spellStart"/>
-      <w:r>
-        <w:rPr>
-          <w:rFonts w:ascii="Times New Roman" w:eastAsia="Calibri" w:hAnsi="Times New Roman" w:cs="Times New Roman"/>
-          <w:iCs/>
-          <w:sz w:val="24"/>
-          <w:szCs w:val="24"/>
-        </w:rPr>
-        <w:t>Kretz</w:t>
-      </w:r>
-      <w:proofErr w:type="spellEnd"/>
-      <w:r>
-        <w:rPr>
-          <w:rFonts w:ascii="Times New Roman" w:eastAsia="Calibri" w:hAnsi="Times New Roman" w:cs="Times New Roman"/>
-          <w:iCs/>
-          <w:sz w:val="24"/>
-          <w:szCs w:val="24"/>
-        </w:rPr>
-        <w:t xml:space="preserve">, A. (2015). Looking under the street light: Limitations of mainstream technology transfer indicators. </w:t>
+        <w:t xml:space="preserve">, J. M., &amp; Starbuck, W. H. (2008). Decision making with inaccurate, unreliable data. In </w:t>
+      </w:r>
+      <w:r>
+        <w:rPr>
+          <w:rFonts w:ascii="Times New Roman" w:eastAsia="Calibri" w:hAnsi="Times New Roman" w:cs="Times New Roman"/>
+          <w:iCs/>
+          <w:sz w:val="24"/>
+          <w:szCs w:val="24"/>
+        </w:rPr>
+        <w:br/>
+      </w:r>
+      <w:r>
+        <w:rPr>
+          <w:rFonts w:ascii="Times New Roman" w:eastAsia="Calibri" w:hAnsi="Times New Roman" w:cs="Times New Roman"/>
+          <w:iCs/>
+          <w:sz w:val="24"/>
+          <w:szCs w:val="24"/>
+        </w:rPr>
+        <w:t xml:space="preserve">G. P. Hodgkinson &amp; W. H. Starbuck (Eds.), </w:t>
       </w:r>
       <w:r>
         <w:rPr>
@@ -3312,37 +3320,19 @@
           <w:sz w:val="24"/>
           <w:szCs w:val="24"/>
         </w:rPr>
-        <w:t>Science &amp; Public Policy (SPP), 42</w:t>
-      </w:r>
-      <w:r>
-        <w:rPr>
-          <w:rFonts w:ascii="Times New Roman" w:eastAsia="Calibri" w:hAnsi="Times New Roman" w:cs="Times New Roman"/>
-          <w:iCs/>
-          <w:sz w:val="24"/>
-          <w:szCs w:val="24"/>
-        </w:rPr>
-        <w:t>(5), 632-645. doi:10.1093/</w:t>
-      </w:r>
-      <w:proofErr w:type="spellStart"/>
-      <w:r>
-        <w:rPr>
-          <w:rFonts w:ascii="Times New Roman" w:eastAsia="Calibri" w:hAnsi="Times New Roman" w:cs="Times New Roman"/>
-          <w:iCs/>
-          <w:sz w:val="24"/>
-          <w:szCs w:val="24"/>
-        </w:rPr>
-        <w:t>scipol</w:t>
-      </w:r>
-      <w:proofErr w:type="spellEnd"/>
-      <w:r>
-        <w:rPr>
-          <w:rFonts w:ascii="Times New Roman" w:eastAsia="Calibri" w:hAnsi="Times New Roman" w:cs="Times New Roman"/>
-          <w:iCs/>
-          <w:sz w:val="24"/>
-          <w:szCs w:val="24"/>
-        </w:rPr>
-        <w:t>/scu080</w:t>
-      </w:r>
+        <w:t xml:space="preserve">The Oxford handbook of organizational decision making </w:t>
+      </w:r>
+      <w:r>
+        <w:rPr>
+          <w:rFonts w:ascii="Times New Roman" w:eastAsia="Calibri" w:hAnsi="Times New Roman" w:cs="Times New Roman"/>
+          <w:iCs/>
+          <w:sz w:val="24"/>
+          <w:szCs w:val="24"/>
+        </w:rPr>
+        <w:t xml:space="preserve">(pp. 76-96). New York, NY: Oxford University Press. </w:t>
+      </w:r>
+      <w:bookmarkStart w:id="3" w:name="_GoBack"/>
+      <w:bookmarkEnd w:id="3"/>
     </w:p>
     <w:p>
       <w:pPr>
@@ -3362,7 +3352,267 @@
           <w:sz w:val="24"/>
           <w:szCs w:val="24"/>
         </w:rPr>
+        <w:t>This book chapter discusses the effects of inaccurate and unreliable data on decision making in an organizational context.  In establishing the importance of the topic, the authors note that a 2004 survey conducted by Waterhouse Coopers of over 200 business organizations in 30 countries across various industries found that more than 50 percent of the 10,640 identified projects failed and that business managers judged only 2.5 percent of the projects to have been completely successful.  It’s reasonable to presume that these statistics would apply technology transfer projects as well.  The authors argue that decision maker reliance on inaccurate and unreliable data</w:t>
+      </w:r>
+      <w:r>
+        <w:rPr>
+          <w:rFonts w:ascii="Times New Roman" w:eastAsia="Calibri" w:hAnsi="Times New Roman" w:cs="Times New Roman"/>
+          <w:iCs/>
+          <w:sz w:val="24"/>
+          <w:szCs w:val="24"/>
+        </w:rPr>
+        <w:t xml:space="preserve"> are a key factor as to why so many business organizations have such high project failure rates.  </w:t>
+      </w:r>
+      <w:proofErr w:type="gramStart"/>
+      <w:r>
+        <w:rPr>
+          <w:rFonts w:ascii="Times New Roman" w:eastAsia="Calibri" w:hAnsi="Times New Roman" w:cs="Times New Roman"/>
+          <w:iCs/>
+          <w:sz w:val="24"/>
+          <w:szCs w:val="24"/>
+        </w:rPr>
+        <w:t>According to</w:t>
+      </w:r>
+      <w:proofErr w:type="gramEnd"/>
+      <w:r>
+        <w:rPr>
+          <w:rFonts w:ascii="Times New Roman" w:eastAsia="Calibri" w:hAnsi="Times New Roman" w:cs="Times New Roman"/>
+          <w:iCs/>
+          <w:sz w:val="24"/>
+          <w:szCs w:val="24"/>
+        </w:rPr>
+        <w:t xml:space="preserve"> the authors, inaccurate and unreliable data are generated by inaccuracy of perceptions which is compounded by inaccurate predictions based on this perceptual data.  The authors note</w:t>
+      </w:r>
+      <w:r>
+        <w:rPr>
+          <w:rFonts w:ascii="Times New Roman" w:eastAsia="Calibri" w:hAnsi="Times New Roman" w:cs="Times New Roman"/>
+          <w:iCs/>
+          <w:sz w:val="24"/>
+          <w:szCs w:val="24"/>
+        </w:rPr>
+        <w:t>d</w:t>
+      </w:r>
+      <w:r>
+        <w:rPr>
+          <w:rFonts w:ascii="Times New Roman" w:eastAsia="Calibri" w:hAnsi="Times New Roman" w:cs="Times New Roman"/>
+          <w:iCs/>
+          <w:sz w:val="24"/>
+          <w:szCs w:val="24"/>
+        </w:rPr>
+        <w:t xml:space="preserve"> that research has shown that the perceptions of business managers about variables related to their areas of expertise are no more accurate that the perceptions of business managers with no expertise in those areas.  The authors mention</w:t>
+      </w:r>
+      <w:r>
+        <w:rPr>
+          <w:rFonts w:ascii="Times New Roman" w:eastAsia="Calibri" w:hAnsi="Times New Roman" w:cs="Times New Roman"/>
+          <w:iCs/>
+          <w:sz w:val="24"/>
+          <w:szCs w:val="24"/>
+        </w:rPr>
+        <w:t>ed</w:t>
+      </w:r>
+      <w:r>
+        <w:rPr>
+          <w:rFonts w:ascii="Times New Roman" w:eastAsia="Calibri" w:hAnsi="Times New Roman" w:cs="Times New Roman"/>
+          <w:iCs/>
+          <w:sz w:val="24"/>
+          <w:szCs w:val="24"/>
+        </w:rPr>
+        <w:t xml:space="preserve"> in passing the notion of uncertainty avoidance first proposed in 1963 by R. M. </w:t>
+      </w:r>
+      <w:proofErr w:type="spellStart"/>
+      <w:r>
+        <w:rPr>
+          <w:rFonts w:ascii="Times New Roman" w:eastAsia="Calibri" w:hAnsi="Times New Roman" w:cs="Times New Roman"/>
+          <w:iCs/>
+          <w:sz w:val="24"/>
+          <w:szCs w:val="24"/>
+        </w:rPr>
+        <w:t>Cyert</w:t>
+      </w:r>
+      <w:proofErr w:type="spellEnd"/>
+      <w:r>
+        <w:rPr>
+          <w:rFonts w:ascii="Times New Roman" w:eastAsia="Calibri" w:hAnsi="Times New Roman" w:cs="Times New Roman"/>
+          <w:iCs/>
+          <w:sz w:val="24"/>
+          <w:szCs w:val="24"/>
+        </w:rPr>
+        <w:t xml:space="preserve"> and J. G. March noting that </w:t>
+      </w:r>
+      <w:r>
+        <w:rPr>
+          <w:rFonts w:ascii="Times New Roman" w:eastAsia="Calibri" w:hAnsi="Times New Roman" w:cs="Times New Roman"/>
+          <w:iCs/>
+          <w:sz w:val="24"/>
+          <w:szCs w:val="24"/>
+        </w:rPr>
+        <w:t xml:space="preserve">few studies have examined how organizations go about avoiding uncertainty.  They suggested that the concept of uncertainty avoidance is predominantly employed as a property of culture.  The authors went on to argue that organizational members react to inaccuracy and unreliability in the decision-making process by seeking more data, ignoring </w:t>
+      </w:r>
+      <w:r>
+        <w:rPr>
+          <w:rFonts w:ascii="Times New Roman" w:eastAsia="Calibri" w:hAnsi="Times New Roman" w:cs="Times New Roman"/>
+          <w:iCs/>
+          <w:sz w:val="24"/>
+          <w:szCs w:val="24"/>
+        </w:rPr>
         <w:lastRenderedPageBreak/>
+        <w:t>contingencies when making predictions, reverting to ideology, creating after the fact justifications for decisions, and pursuing general, long-term goals in an incremental manner.  These potential actions are all relevant to examining the potential influence of development stage on technology transfer outcomes</w:t>
+      </w:r>
+      <w:r>
+        <w:rPr>
+          <w:rFonts w:ascii="Times New Roman" w:eastAsia="Calibri" w:hAnsi="Times New Roman" w:cs="Times New Roman"/>
+          <w:iCs/>
+          <w:sz w:val="24"/>
+          <w:szCs w:val="24"/>
+        </w:rPr>
+        <w:t xml:space="preserve"> and more than likely should be considered when developing the research design</w:t>
+      </w:r>
+      <w:r>
+        <w:rPr>
+          <w:rFonts w:ascii="Times New Roman" w:eastAsia="Calibri" w:hAnsi="Times New Roman" w:cs="Times New Roman"/>
+          <w:iCs/>
+          <w:sz w:val="24"/>
+          <w:szCs w:val="24"/>
+        </w:rPr>
+        <w:t>.  In the context of technology transfer, organization members involved in evaluating an opportunity</w:t>
+      </w:r>
+      <w:r>
+        <w:rPr>
+          <w:rFonts w:ascii="Times New Roman" w:eastAsia="Calibri" w:hAnsi="Times New Roman" w:cs="Times New Roman"/>
+          <w:iCs/>
+          <w:sz w:val="24"/>
+          <w:szCs w:val="24"/>
+        </w:rPr>
+        <w:t xml:space="preserve"> may use development stage as one </w:t>
+      </w:r>
+      <w:r>
+        <w:rPr>
+          <w:rFonts w:ascii="Times New Roman" w:eastAsia="Calibri" w:hAnsi="Times New Roman" w:cs="Times New Roman"/>
+          <w:iCs/>
+          <w:sz w:val="24"/>
+          <w:szCs w:val="24"/>
+        </w:rPr>
+        <w:t>way to pursue uncertainty avoidance.</w:t>
+      </w:r>
+      <w:r>
+        <w:rPr>
+          <w:rFonts w:ascii="Times New Roman" w:eastAsia="Calibri" w:hAnsi="Times New Roman" w:cs="Times New Roman"/>
+          <w:iCs/>
+          <w:sz w:val="24"/>
+          <w:szCs w:val="24"/>
+        </w:rPr>
+        <w:t xml:space="preserve">  </w:t>
+      </w:r>
+    </w:p>
+    <w:p>
+      <w:pPr>
+        <w:spacing w:line="480" w:lineRule="auto"/>
+        <w:ind w:left="720" w:hanging="720"/>
+        <w:rPr>
+          <w:rFonts w:ascii="Times New Roman" w:eastAsia="Calibri" w:hAnsi="Times New Roman" w:cs="Times New Roman"/>
+          <w:iCs/>
+          <w:sz w:val="24"/>
+          <w:szCs w:val="24"/>
+        </w:rPr>
+      </w:pPr>
+      <w:proofErr w:type="spellStart"/>
+      <w:r>
+        <w:rPr>
+          <w:rFonts w:ascii="Times New Roman" w:eastAsia="Calibri" w:hAnsi="Times New Roman" w:cs="Times New Roman"/>
+          <w:iCs/>
+          <w:sz w:val="24"/>
+          <w:szCs w:val="24"/>
+        </w:rPr>
+        <w:t>Sigurdson</w:t>
+      </w:r>
+      <w:proofErr w:type="spellEnd"/>
+      <w:r>
+        <w:rPr>
+          <w:rFonts w:ascii="Times New Roman" w:eastAsia="Calibri" w:hAnsi="Times New Roman" w:cs="Times New Roman"/>
+          <w:iCs/>
+          <w:sz w:val="24"/>
+          <w:szCs w:val="24"/>
+        </w:rPr>
+        <w:t xml:space="preserve">, K., Sá, C. M., &amp; </w:t>
+      </w:r>
+      <w:proofErr w:type="spellStart"/>
+      <w:r>
+        <w:rPr>
+          <w:rFonts w:ascii="Times New Roman" w:eastAsia="Calibri" w:hAnsi="Times New Roman" w:cs="Times New Roman"/>
+          <w:iCs/>
+          <w:sz w:val="24"/>
+          <w:szCs w:val="24"/>
+        </w:rPr>
+        <w:t>Kretz</w:t>
+      </w:r>
+      <w:proofErr w:type="spellEnd"/>
+      <w:r>
+        <w:rPr>
+          <w:rFonts w:ascii="Times New Roman" w:eastAsia="Calibri" w:hAnsi="Times New Roman" w:cs="Times New Roman"/>
+          <w:iCs/>
+          <w:sz w:val="24"/>
+          <w:szCs w:val="24"/>
+        </w:rPr>
+        <w:t xml:space="preserve">, A. (2015). Looking under the street light: Limitations of mainstream technology transfer indicators. </w:t>
+      </w:r>
+      <w:r>
+        <w:rPr>
+          <w:rFonts w:ascii="Times New Roman" w:eastAsia="Calibri" w:hAnsi="Times New Roman" w:cs="Times New Roman"/>
+          <w:i/>
+          <w:iCs/>
+          <w:sz w:val="24"/>
+          <w:szCs w:val="24"/>
+        </w:rPr>
+        <w:t>Science &amp; Public Policy (SPP), 42</w:t>
+      </w:r>
+      <w:r>
+        <w:rPr>
+          <w:rFonts w:ascii="Times New Roman" w:eastAsia="Calibri" w:hAnsi="Times New Roman" w:cs="Times New Roman"/>
+          <w:iCs/>
+          <w:sz w:val="24"/>
+          <w:szCs w:val="24"/>
+        </w:rPr>
+        <w:t>(5), 632-645. doi:10.1093/</w:t>
+      </w:r>
+      <w:proofErr w:type="spellStart"/>
+      <w:r>
+        <w:rPr>
+          <w:rFonts w:ascii="Times New Roman" w:eastAsia="Calibri" w:hAnsi="Times New Roman" w:cs="Times New Roman"/>
+          <w:iCs/>
+          <w:sz w:val="24"/>
+          <w:szCs w:val="24"/>
+        </w:rPr>
+        <w:t>scipol</w:t>
+      </w:r>
+      <w:proofErr w:type="spellEnd"/>
+      <w:r>
+        <w:rPr>
+          <w:rFonts w:ascii="Times New Roman" w:eastAsia="Calibri" w:hAnsi="Times New Roman" w:cs="Times New Roman"/>
+          <w:iCs/>
+          <w:sz w:val="24"/>
+          <w:szCs w:val="24"/>
+        </w:rPr>
+        <w:t>/scu080</w:t>
+      </w:r>
+    </w:p>
+    <w:p>
+      <w:pPr>
+        <w:spacing w:line="480" w:lineRule="auto"/>
+        <w:ind w:left="1080"/>
+        <w:rPr>
+          <w:rFonts w:ascii="Times New Roman" w:eastAsia="Calibri" w:hAnsi="Times New Roman" w:cs="Times New Roman"/>
+          <w:iCs/>
+          <w:sz w:val="24"/>
+          <w:szCs w:val="24"/>
+        </w:rPr>
+      </w:pPr>
+      <w:r>
+        <w:rPr>
+          <w:rFonts w:ascii="Times New Roman" w:eastAsia="Calibri" w:hAnsi="Times New Roman" w:cs="Times New Roman"/>
+          <w:iCs/>
+          <w:sz w:val="24"/>
+          <w:szCs w:val="24"/>
+        </w:rPr>
         <w:t>This article examines the use of technology transfer indicators developed and published by the Association of University Technology Managers (AUTM) in policymaking.  The authors specifically study the case of policymaking in Canada, but its findings are relevant to policymaking in the United States.  They argue that</w:t>
       </w:r>
       <w:r>
@@ -3580,7 +3830,17 @@
           <w:sz w:val="24"/>
           <w:szCs w:val="24"/>
         </w:rPr>
-        <w:t>Canadian and U.S. universities</w:t>
+        <w:t xml:space="preserve">Canadian and U.S. </w:t>
+      </w:r>
+      <w:r>
+        <w:rPr>
+          <w:rFonts w:ascii="Times New Roman" w:eastAsia="Calibri" w:hAnsi="Times New Roman" w:cs="Times New Roman"/>
+          <w:iCs/>
+          <w:sz w:val="24"/>
+          <w:szCs w:val="24"/>
+        </w:rPr>
+        <w:lastRenderedPageBreak/>
+        <w:t>universities</w:t>
       </w:r>
       <w:r>
         <w:rPr>
@@ -3652,17 +3912,7 @@
           <w:sz w:val="24"/>
           <w:szCs w:val="24"/>
         </w:rPr>
-        <w:t xml:space="preserve">university </w:t>
-      </w:r>
-      <w:r>
-        <w:rPr>
-          <w:rFonts w:ascii="Times New Roman" w:eastAsia="Calibri" w:hAnsi="Times New Roman" w:cs="Times New Roman"/>
-          <w:iCs/>
-          <w:sz w:val="24"/>
-          <w:szCs w:val="24"/>
-        </w:rPr>
-        <w:lastRenderedPageBreak/>
-        <w:t>technology transfer to better inform policymaking.</w:t>
+        <w:t>university technology transfer to better inform policymaking.</w:t>
       </w:r>
       <w:r>
         <w:rPr>
@@ -4007,7 +4257,17 @@
           <w:sz w:val="24"/>
           <w:szCs w:val="24"/>
         </w:rPr>
-        <w:t xml:space="preserve"> decision making is the primary activity of organizations.  </w:t>
+        <w:t xml:space="preserve"> decision making is </w:t>
+      </w:r>
+      <w:r>
+        <w:rPr>
+          <w:rFonts w:ascii="Times New Roman" w:eastAsia="Calibri" w:hAnsi="Times New Roman" w:cs="Times New Roman"/>
+          <w:iCs/>
+          <w:sz w:val="24"/>
+          <w:szCs w:val="24"/>
+        </w:rPr>
+        <w:lastRenderedPageBreak/>
+        <w:t xml:space="preserve">the primary activity of organizations.  </w:t>
       </w:r>
       <w:r>
         <w:rPr>
@@ -4250,7 +4510,214 @@
           <w:sz w:val="24"/>
           <w:szCs w:val="24"/>
         </w:rPr>
-        <w:t xml:space="preserve">are decisions geared toward the </w:t>
+        <w:t>are decisions geared toward the selection of final goals for the organization.  Factual judgements are decisions involved in the implementation and achievement of final goals.</w:t>
+      </w:r>
+      <w:r>
+        <w:rPr>
+          <w:rFonts w:ascii="Times New Roman" w:eastAsia="Calibri" w:hAnsi="Times New Roman" w:cs="Times New Roman"/>
+          <w:iCs/>
+          <w:sz w:val="24"/>
+          <w:szCs w:val="24"/>
+        </w:rPr>
+        <w:t xml:space="preserve">  </w:t>
+      </w:r>
+      <w:r>
+        <w:rPr>
+          <w:rFonts w:ascii="Times New Roman" w:eastAsia="Calibri" w:hAnsi="Times New Roman" w:cs="Times New Roman"/>
+          <w:iCs/>
+          <w:sz w:val="24"/>
+          <w:szCs w:val="24"/>
+        </w:rPr>
+        <w:t>A</w:t>
+      </w:r>
+      <w:r>
+        <w:rPr>
+          <w:rFonts w:ascii="Times New Roman" w:eastAsia="Calibri" w:hAnsi="Times New Roman" w:cs="Times New Roman"/>
+          <w:iCs/>
+          <w:sz w:val="24"/>
+          <w:szCs w:val="24"/>
+        </w:rPr>
+        <w:t>ntecedent d</w:t>
+      </w:r>
+      <w:r>
+        <w:rPr>
+          <w:rFonts w:ascii="Times New Roman" w:eastAsia="Calibri" w:hAnsi="Times New Roman" w:cs="Times New Roman"/>
+          <w:iCs/>
+          <w:sz w:val="24"/>
+          <w:szCs w:val="24"/>
+        </w:rPr>
+        <w:t>ecisions are based on numerous facts</w:t>
+      </w:r>
+      <w:r>
+        <w:rPr>
+          <w:rFonts w:ascii="Times New Roman" w:eastAsia="Calibri" w:hAnsi="Times New Roman" w:cs="Times New Roman"/>
+          <w:iCs/>
+          <w:sz w:val="24"/>
+          <w:szCs w:val="24"/>
+        </w:rPr>
+        <w:t xml:space="preserve"> (verified and</w:t>
+      </w:r>
+      <w:r>
+        <w:rPr>
+          <w:rFonts w:ascii="Times New Roman" w:eastAsia="Calibri" w:hAnsi="Times New Roman" w:cs="Times New Roman"/>
+          <w:iCs/>
+          <w:sz w:val="24"/>
+          <w:szCs w:val="24"/>
+        </w:rPr>
+        <w:t xml:space="preserve"> presumed</w:t>
+      </w:r>
+      <w:r>
+        <w:rPr>
+          <w:rFonts w:ascii="Times New Roman" w:eastAsia="Calibri" w:hAnsi="Times New Roman" w:cs="Times New Roman"/>
+          <w:iCs/>
+          <w:sz w:val="24"/>
+          <w:szCs w:val="24"/>
+        </w:rPr>
+        <w:t>)</w:t>
+      </w:r>
+      <w:r>
+        <w:rPr>
+          <w:rFonts w:ascii="Times New Roman" w:eastAsia="Calibri" w:hAnsi="Times New Roman" w:cs="Times New Roman"/>
+          <w:iCs/>
+          <w:sz w:val="24"/>
+          <w:szCs w:val="24"/>
+        </w:rPr>
+        <w:t xml:space="preserve"> as well as values, conditions, and constraints, which </w:t>
+      </w:r>
+      <w:r>
+        <w:rPr>
+          <w:rFonts w:ascii="Times New Roman" w:eastAsia="Calibri" w:hAnsi="Times New Roman" w:cs="Times New Roman"/>
+          <w:iCs/>
+          <w:sz w:val="24"/>
+          <w:szCs w:val="24"/>
+        </w:rPr>
+        <w:t>as a collective</w:t>
+      </w:r>
+      <w:r>
+        <w:rPr>
+          <w:rFonts w:ascii="Times New Roman" w:eastAsia="Calibri" w:hAnsi="Times New Roman" w:cs="Times New Roman"/>
+          <w:iCs/>
+          <w:sz w:val="24"/>
+          <w:szCs w:val="24"/>
+        </w:rPr>
+        <w:t xml:space="preserve"> </w:t>
+      </w:r>
+      <w:r>
+        <w:rPr>
+          <w:rFonts w:ascii="Times New Roman" w:eastAsia="Calibri" w:hAnsi="Times New Roman" w:cs="Times New Roman"/>
+          <w:iCs/>
+          <w:sz w:val="24"/>
+          <w:szCs w:val="24"/>
+        </w:rPr>
+        <w:t>Simon called the premises of the final decision governing an action</w:t>
+      </w:r>
+      <w:r>
+        <w:rPr>
+          <w:rFonts w:ascii="Times New Roman" w:eastAsia="Calibri" w:hAnsi="Times New Roman" w:cs="Times New Roman"/>
+          <w:iCs/>
+          <w:sz w:val="24"/>
+          <w:szCs w:val="24"/>
+        </w:rPr>
+        <w:t xml:space="preserve"> – that is, the decision premises</w:t>
+      </w:r>
+      <w:r>
+        <w:rPr>
+          <w:rFonts w:ascii="Times New Roman" w:eastAsia="Calibri" w:hAnsi="Times New Roman" w:cs="Times New Roman"/>
+          <w:iCs/>
+          <w:sz w:val="24"/>
+          <w:szCs w:val="24"/>
+        </w:rPr>
+        <w:t xml:space="preserve"> (p. 23). </w:t>
+      </w:r>
+      <w:r>
+        <w:rPr>
+          <w:rFonts w:ascii="Times New Roman" w:eastAsia="Calibri" w:hAnsi="Times New Roman" w:cs="Times New Roman"/>
+          <w:iCs/>
+          <w:sz w:val="24"/>
+          <w:szCs w:val="24"/>
+        </w:rPr>
+        <w:t xml:space="preserve"> Simon </w:t>
+      </w:r>
+      <w:r>
+        <w:rPr>
+          <w:rFonts w:ascii="Times New Roman" w:eastAsia="Calibri" w:hAnsi="Times New Roman" w:cs="Times New Roman"/>
+          <w:iCs/>
+          <w:sz w:val="24"/>
+          <w:szCs w:val="24"/>
+        </w:rPr>
+        <w:t xml:space="preserve">conceived of </w:t>
+      </w:r>
+      <w:r>
+        <w:rPr>
+          <w:rFonts w:ascii="Times New Roman" w:eastAsia="Calibri" w:hAnsi="Times New Roman" w:cs="Times New Roman"/>
+          <w:iCs/>
+          <w:sz w:val="24"/>
+          <w:szCs w:val="24"/>
+        </w:rPr>
+        <w:t xml:space="preserve">organizational decision making as a “decision-fabricating process” that involved fact-finding, intuition, guessing, analysis, reasoning, design, and negotiation (p. 24).  In this production analogy, decision premises originate in </w:t>
+      </w:r>
+      <w:r>
+        <w:rPr>
+          <w:rFonts w:ascii="Times New Roman" w:eastAsia="Calibri" w:hAnsi="Times New Roman" w:cs="Times New Roman"/>
+          <w:iCs/>
+          <w:sz w:val="24"/>
+          <w:szCs w:val="24"/>
+        </w:rPr>
+        <w:t>various parts of</w:t>
+      </w:r>
+      <w:r>
+        <w:rPr>
+          <w:rFonts w:ascii="Times New Roman" w:eastAsia="Calibri" w:hAnsi="Times New Roman" w:cs="Times New Roman"/>
+          <w:iCs/>
+          <w:sz w:val="24"/>
+          <w:szCs w:val="24"/>
+        </w:rPr>
+        <w:t xml:space="preserve"> the organization and are assembled into a </w:t>
+      </w:r>
+      <w:r>
+        <w:rPr>
+          <w:rFonts w:ascii="Times New Roman" w:eastAsia="Calibri" w:hAnsi="Times New Roman" w:cs="Times New Roman"/>
+          <w:iCs/>
+          <w:sz w:val="24"/>
+          <w:szCs w:val="24"/>
+        </w:rPr>
+        <w:t xml:space="preserve">final </w:t>
+      </w:r>
+      <w:r>
+        <w:rPr>
+          <w:rFonts w:ascii="Times New Roman" w:eastAsia="Calibri" w:hAnsi="Times New Roman" w:cs="Times New Roman"/>
+          <w:iCs/>
+          <w:sz w:val="24"/>
+          <w:szCs w:val="24"/>
+        </w:rPr>
+        <w:t>decision.</w:t>
+      </w:r>
+      <w:r>
+        <w:rPr>
+          <w:rFonts w:ascii="Times New Roman" w:eastAsia="Calibri" w:hAnsi="Times New Roman" w:cs="Times New Roman"/>
+          <w:iCs/>
+          <w:sz w:val="24"/>
+          <w:szCs w:val="24"/>
+        </w:rPr>
+        <w:t xml:space="preserve">  </w:t>
+      </w:r>
+      <w:r>
+        <w:rPr>
+          <w:rFonts w:ascii="Times New Roman" w:eastAsia="Calibri" w:hAnsi="Times New Roman" w:cs="Times New Roman"/>
+          <w:iCs/>
+          <w:sz w:val="24"/>
+          <w:szCs w:val="24"/>
+        </w:rPr>
+        <w:t xml:space="preserve">Vertical decision making refers to the division of decision making responsibilities between operative and supervisory personnel within the organization (p. 23).  </w:t>
+      </w:r>
+      <w:r>
+        <w:rPr>
+          <w:rFonts w:ascii="Times New Roman" w:eastAsia="Calibri" w:hAnsi="Times New Roman" w:cs="Times New Roman"/>
+          <w:iCs/>
+          <w:sz w:val="24"/>
+          <w:szCs w:val="24"/>
+        </w:rPr>
+        <w:t xml:space="preserve">Also relevant is Simon’s critique of role theory and the idea that roles determine behavior, which he argues is too constraining in its original connotation of dramatic part.  Simon counters that a role specifies </w:t>
       </w:r>
       <w:r>
         <w:rPr>
@@ -4260,214 +4727,7 @@
           <w:szCs w:val="24"/>
         </w:rPr>
         <w:lastRenderedPageBreak/>
-        <w:t>selection of final goals for the organization.  Factual judgements are decisions involved in the implementation and achievement of final goals.</w:t>
-      </w:r>
-      <w:r>
-        <w:rPr>
-          <w:rFonts w:ascii="Times New Roman" w:eastAsia="Calibri" w:hAnsi="Times New Roman" w:cs="Times New Roman"/>
-          <w:iCs/>
-          <w:sz w:val="24"/>
-          <w:szCs w:val="24"/>
-        </w:rPr>
-        <w:t xml:space="preserve">  </w:t>
-      </w:r>
-      <w:r>
-        <w:rPr>
-          <w:rFonts w:ascii="Times New Roman" w:eastAsia="Calibri" w:hAnsi="Times New Roman" w:cs="Times New Roman"/>
-          <w:iCs/>
-          <w:sz w:val="24"/>
-          <w:szCs w:val="24"/>
-        </w:rPr>
-        <w:t>A</w:t>
-      </w:r>
-      <w:r>
-        <w:rPr>
-          <w:rFonts w:ascii="Times New Roman" w:eastAsia="Calibri" w:hAnsi="Times New Roman" w:cs="Times New Roman"/>
-          <w:iCs/>
-          <w:sz w:val="24"/>
-          <w:szCs w:val="24"/>
-        </w:rPr>
-        <w:t>ntecedent d</w:t>
-      </w:r>
-      <w:r>
-        <w:rPr>
-          <w:rFonts w:ascii="Times New Roman" w:eastAsia="Calibri" w:hAnsi="Times New Roman" w:cs="Times New Roman"/>
-          <w:iCs/>
-          <w:sz w:val="24"/>
-          <w:szCs w:val="24"/>
-        </w:rPr>
-        <w:t>ecisions are based on numerous facts</w:t>
-      </w:r>
-      <w:r>
-        <w:rPr>
-          <w:rFonts w:ascii="Times New Roman" w:eastAsia="Calibri" w:hAnsi="Times New Roman" w:cs="Times New Roman"/>
-          <w:iCs/>
-          <w:sz w:val="24"/>
-          <w:szCs w:val="24"/>
-        </w:rPr>
-        <w:t xml:space="preserve"> (verified and</w:t>
-      </w:r>
-      <w:r>
-        <w:rPr>
-          <w:rFonts w:ascii="Times New Roman" w:eastAsia="Calibri" w:hAnsi="Times New Roman" w:cs="Times New Roman"/>
-          <w:iCs/>
-          <w:sz w:val="24"/>
-          <w:szCs w:val="24"/>
-        </w:rPr>
-        <w:t xml:space="preserve"> presumed</w:t>
-      </w:r>
-      <w:r>
-        <w:rPr>
-          <w:rFonts w:ascii="Times New Roman" w:eastAsia="Calibri" w:hAnsi="Times New Roman" w:cs="Times New Roman"/>
-          <w:iCs/>
-          <w:sz w:val="24"/>
-          <w:szCs w:val="24"/>
-        </w:rPr>
-        <w:t>)</w:t>
-      </w:r>
-      <w:r>
-        <w:rPr>
-          <w:rFonts w:ascii="Times New Roman" w:eastAsia="Calibri" w:hAnsi="Times New Roman" w:cs="Times New Roman"/>
-          <w:iCs/>
-          <w:sz w:val="24"/>
-          <w:szCs w:val="24"/>
-        </w:rPr>
-        <w:t xml:space="preserve"> as well as values, conditions, and constraints, which </w:t>
-      </w:r>
-      <w:r>
-        <w:rPr>
-          <w:rFonts w:ascii="Times New Roman" w:eastAsia="Calibri" w:hAnsi="Times New Roman" w:cs="Times New Roman"/>
-          <w:iCs/>
-          <w:sz w:val="24"/>
-          <w:szCs w:val="24"/>
-        </w:rPr>
-        <w:t>as a collective</w:t>
-      </w:r>
-      <w:r>
-        <w:rPr>
-          <w:rFonts w:ascii="Times New Roman" w:eastAsia="Calibri" w:hAnsi="Times New Roman" w:cs="Times New Roman"/>
-          <w:iCs/>
-          <w:sz w:val="24"/>
-          <w:szCs w:val="24"/>
-        </w:rPr>
-        <w:t xml:space="preserve"> </w:t>
-      </w:r>
-      <w:r>
-        <w:rPr>
-          <w:rFonts w:ascii="Times New Roman" w:eastAsia="Calibri" w:hAnsi="Times New Roman" w:cs="Times New Roman"/>
-          <w:iCs/>
-          <w:sz w:val="24"/>
-          <w:szCs w:val="24"/>
-        </w:rPr>
-        <w:t>Simon called the premises of the final decision governing an action</w:t>
-      </w:r>
-      <w:r>
-        <w:rPr>
-          <w:rFonts w:ascii="Times New Roman" w:eastAsia="Calibri" w:hAnsi="Times New Roman" w:cs="Times New Roman"/>
-          <w:iCs/>
-          <w:sz w:val="24"/>
-          <w:szCs w:val="24"/>
-        </w:rPr>
-        <w:t xml:space="preserve"> – that is, the decision premises</w:t>
-      </w:r>
-      <w:r>
-        <w:rPr>
-          <w:rFonts w:ascii="Times New Roman" w:eastAsia="Calibri" w:hAnsi="Times New Roman" w:cs="Times New Roman"/>
-          <w:iCs/>
-          <w:sz w:val="24"/>
-          <w:szCs w:val="24"/>
-        </w:rPr>
-        <w:t xml:space="preserve"> (p. 23). </w:t>
-      </w:r>
-      <w:r>
-        <w:rPr>
-          <w:rFonts w:ascii="Times New Roman" w:eastAsia="Calibri" w:hAnsi="Times New Roman" w:cs="Times New Roman"/>
-          <w:iCs/>
-          <w:sz w:val="24"/>
-          <w:szCs w:val="24"/>
-        </w:rPr>
-        <w:t xml:space="preserve"> Simon </w:t>
-      </w:r>
-      <w:r>
-        <w:rPr>
-          <w:rFonts w:ascii="Times New Roman" w:eastAsia="Calibri" w:hAnsi="Times New Roman" w:cs="Times New Roman"/>
-          <w:iCs/>
-          <w:sz w:val="24"/>
-          <w:szCs w:val="24"/>
-        </w:rPr>
-        <w:t xml:space="preserve">conceived of </w:t>
-      </w:r>
-      <w:r>
-        <w:rPr>
-          <w:rFonts w:ascii="Times New Roman" w:eastAsia="Calibri" w:hAnsi="Times New Roman" w:cs="Times New Roman"/>
-          <w:iCs/>
-          <w:sz w:val="24"/>
-          <w:szCs w:val="24"/>
-        </w:rPr>
-        <w:t xml:space="preserve">organizational decision making as a “decision-fabricating process” that involved fact-finding, intuition, guessing, analysis, reasoning, design, and negotiation (p. 24).  In this production analogy, decision premises originate in </w:t>
-      </w:r>
-      <w:r>
-        <w:rPr>
-          <w:rFonts w:ascii="Times New Roman" w:eastAsia="Calibri" w:hAnsi="Times New Roman" w:cs="Times New Roman"/>
-          <w:iCs/>
-          <w:sz w:val="24"/>
-          <w:szCs w:val="24"/>
-        </w:rPr>
-        <w:t>various parts of</w:t>
-      </w:r>
-      <w:r>
-        <w:rPr>
-          <w:rFonts w:ascii="Times New Roman" w:eastAsia="Calibri" w:hAnsi="Times New Roman" w:cs="Times New Roman"/>
-          <w:iCs/>
-          <w:sz w:val="24"/>
-          <w:szCs w:val="24"/>
-        </w:rPr>
-        <w:t xml:space="preserve"> the organization and are assembled into a </w:t>
-      </w:r>
-      <w:r>
-        <w:rPr>
-          <w:rFonts w:ascii="Times New Roman" w:eastAsia="Calibri" w:hAnsi="Times New Roman" w:cs="Times New Roman"/>
-          <w:iCs/>
-          <w:sz w:val="24"/>
-          <w:szCs w:val="24"/>
-        </w:rPr>
-        <w:t xml:space="preserve">final </w:t>
-      </w:r>
-      <w:r>
-        <w:rPr>
-          <w:rFonts w:ascii="Times New Roman" w:eastAsia="Calibri" w:hAnsi="Times New Roman" w:cs="Times New Roman"/>
-          <w:iCs/>
-          <w:sz w:val="24"/>
-          <w:szCs w:val="24"/>
-        </w:rPr>
-        <w:t>decision.</w:t>
-      </w:r>
-      <w:r>
-        <w:rPr>
-          <w:rFonts w:ascii="Times New Roman" w:eastAsia="Calibri" w:hAnsi="Times New Roman" w:cs="Times New Roman"/>
-          <w:iCs/>
-          <w:sz w:val="24"/>
-          <w:szCs w:val="24"/>
-        </w:rPr>
-        <w:t xml:space="preserve">  </w:t>
-      </w:r>
-      <w:r>
-        <w:rPr>
-          <w:rFonts w:ascii="Times New Roman" w:eastAsia="Calibri" w:hAnsi="Times New Roman" w:cs="Times New Roman"/>
-          <w:iCs/>
-          <w:sz w:val="24"/>
-          <w:szCs w:val="24"/>
-        </w:rPr>
-        <w:t xml:space="preserve">Vertical decision making refers to the division of decision making responsibilities between operative and supervisory personnel within the organization (p. 23).  </w:t>
-      </w:r>
-      <w:r>
-        <w:rPr>
-          <w:rFonts w:ascii="Times New Roman" w:eastAsia="Calibri" w:hAnsi="Times New Roman" w:cs="Times New Roman"/>
-          <w:iCs/>
-          <w:sz w:val="24"/>
-          <w:szCs w:val="24"/>
-        </w:rPr>
-        <w:t>Also relevant is Simon’s critique of role theory and the idea that roles determine behavior, which he argues is too constraining in its original connotation of dramatic part.  Simon counters that a role specifies some, but not all, of the premises that underlie a decision (</w:t>
+        <w:t>some, but not all, of the premises that underlie a decision (</w:t>
       </w:r>
       <w:r>
         <w:rPr>
@@ -4687,7 +4947,7 @@
         <w:noProof/>
         <w:sz w:val="24"/>
       </w:rPr>
-      <w:t>2</w:t>
+      <w:t>10</w:t>
     </w:r>
     <w:r>
       <w:rPr>
@@ -5477,7 +5737,7 @@
 </file>
 
 <file path=customXml/itemProps1.xml><?xml version="1.0" encoding="utf-8"?>
-<ds:datastoreItem xmlns:ds="http://schemas.openxmlformats.org/officeDocument/2006/customXml" ds:itemID="{1BCE18CD-0863-4544-9213-A84696B3077F}">
+<ds:datastoreItem xmlns:ds="http://schemas.openxmlformats.org/officeDocument/2006/customXml" ds:itemID="{A43DBA01-AA49-4DAD-BCC5-746DF3C86ECF}">
   <ds:schemaRefs>
     <ds:schemaRef ds:uri="http://schemas.openxmlformats.org/officeDocument/2006/bibliography"/>
   </ds:schemaRefs>

</xml_diff>

<commit_message>
Added Munteanu (2012) and modified table on org studies
</commit_message>
<xml_diff>
--- a/Docs/PSP6980_2020_Fall_Townes_LiteratureReview_Bibliography_Annotated_v00.docx
+++ b/Docs/PSP6980_2020_Fall_Townes_LiteratureReview_Bibliography_Annotated_v00.docx
@@ -3331,8 +3331,6 @@
         </w:rPr>
         <w:t xml:space="preserve">(pp. 76-96). New York, NY: Oxford University Press. </w:t>
       </w:r>
-      <w:bookmarkStart w:id="3" w:name="_GoBack"/>
-      <w:bookmarkEnd w:id="3"/>
     </w:p>
     <w:p>
       <w:pPr>
@@ -3510,7 +3508,6 @@
         <w:ind w:left="720" w:hanging="720"/>
         <w:rPr>
           <w:rFonts w:ascii="Times New Roman" w:eastAsia="Calibri" w:hAnsi="Times New Roman" w:cs="Times New Roman"/>
-          <w:iCs/>
           <w:sz w:val="24"/>
           <w:szCs w:val="24"/>
         </w:rPr>
@@ -3519,41 +3516,19 @@
       <w:r>
         <w:rPr>
           <w:rFonts w:ascii="Times New Roman" w:eastAsia="Calibri" w:hAnsi="Times New Roman" w:cs="Times New Roman"/>
-          <w:iCs/>
-          <w:sz w:val="24"/>
-          <w:szCs w:val="24"/>
-        </w:rPr>
-        <w:t>Sigurdson</w:t>
+          <w:sz w:val="24"/>
+          <w:szCs w:val="24"/>
+        </w:rPr>
+        <w:t>Munteanu</w:t>
       </w:r>
       <w:proofErr w:type="spellEnd"/>
       <w:r>
         <w:rPr>
           <w:rFonts w:ascii="Times New Roman" w:eastAsia="Calibri" w:hAnsi="Times New Roman" w:cs="Times New Roman"/>
-          <w:iCs/>
-          <w:sz w:val="24"/>
-          <w:szCs w:val="24"/>
-        </w:rPr>
-        <w:t xml:space="preserve">, K., Sá, C. M., &amp; </w:t>
-      </w:r>
-      <w:proofErr w:type="spellStart"/>
-      <w:r>
-        <w:rPr>
-          <w:rFonts w:ascii="Times New Roman" w:eastAsia="Calibri" w:hAnsi="Times New Roman" w:cs="Times New Roman"/>
-          <w:iCs/>
-          <w:sz w:val="24"/>
-          <w:szCs w:val="24"/>
-        </w:rPr>
-        <w:t>Kretz</w:t>
-      </w:r>
-      <w:proofErr w:type="spellEnd"/>
-      <w:r>
-        <w:rPr>
-          <w:rFonts w:ascii="Times New Roman" w:eastAsia="Calibri" w:hAnsi="Times New Roman" w:cs="Times New Roman"/>
-          <w:iCs/>
-          <w:sz w:val="24"/>
-          <w:szCs w:val="24"/>
-        </w:rPr>
-        <w:t xml:space="preserve">, A. (2015). Looking under the street light: Limitations of mainstream technology transfer indicators. </w:t>
+          <w:sz w:val="24"/>
+          <w:szCs w:val="24"/>
+        </w:rPr>
+        <w:t xml:space="preserve">, R. (2012). Stage of development and licensing university inventions. </w:t>
       </w:r>
       <w:r>
         <w:rPr>
@@ -3563,470 +3538,15 @@
           <w:sz w:val="24"/>
           <w:szCs w:val="24"/>
         </w:rPr>
-        <w:t>Science &amp; Public Policy (SPP), 42</w:t>
-      </w:r>
-      <w:r>
-        <w:rPr>
-          <w:rFonts w:ascii="Times New Roman" w:eastAsia="Calibri" w:hAnsi="Times New Roman" w:cs="Times New Roman"/>
-          <w:iCs/>
-          <w:sz w:val="24"/>
-          <w:szCs w:val="24"/>
-        </w:rPr>
-        <w:t>(5), 632-645. doi:10.1093/</w:t>
-      </w:r>
-      <w:proofErr w:type="spellStart"/>
-      <w:r>
-        <w:rPr>
-          <w:rFonts w:ascii="Times New Roman" w:eastAsia="Calibri" w:hAnsi="Times New Roman" w:cs="Times New Roman"/>
-          <w:iCs/>
-          <w:sz w:val="24"/>
-          <w:szCs w:val="24"/>
-        </w:rPr>
-        <w:t>scipol</w:t>
-      </w:r>
-      <w:proofErr w:type="spellEnd"/>
-      <w:r>
-        <w:rPr>
-          <w:rFonts w:ascii="Times New Roman" w:eastAsia="Calibri" w:hAnsi="Times New Roman" w:cs="Times New Roman"/>
-          <w:iCs/>
-          <w:sz w:val="24"/>
-          <w:szCs w:val="24"/>
-        </w:rPr>
-        <w:t>/scu080</w:t>
-      </w:r>
-    </w:p>
-    <w:p>
-      <w:pPr>
-        <w:spacing w:line="480" w:lineRule="auto"/>
-        <w:ind w:left="1080"/>
-        <w:rPr>
-          <w:rFonts w:ascii="Times New Roman" w:eastAsia="Calibri" w:hAnsi="Times New Roman" w:cs="Times New Roman"/>
-          <w:iCs/>
-          <w:sz w:val="24"/>
-          <w:szCs w:val="24"/>
-        </w:rPr>
-      </w:pPr>
-      <w:r>
-        <w:rPr>
-          <w:rFonts w:ascii="Times New Roman" w:eastAsia="Calibri" w:hAnsi="Times New Roman" w:cs="Times New Roman"/>
-          <w:iCs/>
-          <w:sz w:val="24"/>
-          <w:szCs w:val="24"/>
-        </w:rPr>
-        <w:t>This article examines the use of technology transfer indicators developed and published by the Association of University Technology Managers (AUTM) in policymaking.  The authors specifically study the case of policymaking in Canada, but its findings are relevant to policymaking in the United States.  They argue that</w:t>
-      </w:r>
-      <w:r>
-        <w:rPr>
-          <w:rFonts w:ascii="Times New Roman" w:eastAsia="Calibri" w:hAnsi="Times New Roman" w:cs="Times New Roman"/>
-          <w:iCs/>
-          <w:sz w:val="24"/>
-          <w:szCs w:val="24"/>
-        </w:rPr>
-        <w:t xml:space="preserve"> the indicators reported by AUTM</w:t>
-      </w:r>
-      <w:r>
-        <w:rPr>
-          <w:rFonts w:ascii="Times New Roman" w:eastAsia="Calibri" w:hAnsi="Times New Roman" w:cs="Times New Roman"/>
-          <w:iCs/>
-          <w:sz w:val="24"/>
-          <w:szCs w:val="24"/>
-        </w:rPr>
-        <w:t>, which is a U.S.-based professional association,</w:t>
-      </w:r>
-      <w:r>
-        <w:rPr>
-          <w:rFonts w:ascii="Times New Roman" w:eastAsia="Calibri" w:hAnsi="Times New Roman" w:cs="Times New Roman"/>
-          <w:iCs/>
-          <w:sz w:val="24"/>
-          <w:szCs w:val="24"/>
-        </w:rPr>
-        <w:t xml:space="preserve"> have essentially achieved </w:t>
-      </w:r>
-      <w:r>
-        <w:rPr>
-          <w:rFonts w:ascii="Times New Roman" w:eastAsia="Calibri" w:hAnsi="Times New Roman" w:cs="Times New Roman"/>
-          <w:i/>
-          <w:iCs/>
-          <w:sz w:val="24"/>
-          <w:szCs w:val="24"/>
-        </w:rPr>
-        <w:t>de facto</w:t>
-      </w:r>
-      <w:r>
-        <w:rPr>
-          <w:rFonts w:ascii="Times New Roman" w:eastAsia="Calibri" w:hAnsi="Times New Roman" w:cs="Times New Roman"/>
-          <w:iCs/>
-          <w:sz w:val="24"/>
-          <w:szCs w:val="24"/>
-        </w:rPr>
-        <w:t xml:space="preserve"> monopoly status when it comes to the data and information that policymakers use to formulate public policy on technology transfer.  Overreliance on the AUTM </w:t>
-      </w:r>
-      <w:r>
-        <w:rPr>
-          <w:rFonts w:ascii="Times New Roman" w:eastAsia="Calibri" w:hAnsi="Times New Roman" w:cs="Times New Roman"/>
-          <w:iCs/>
-          <w:sz w:val="24"/>
-          <w:szCs w:val="24"/>
-        </w:rPr>
-        <w:t>indicators</w:t>
-      </w:r>
-      <w:r>
-        <w:rPr>
-          <w:rFonts w:ascii="Times New Roman" w:eastAsia="Calibri" w:hAnsi="Times New Roman" w:cs="Times New Roman"/>
-          <w:iCs/>
-          <w:sz w:val="24"/>
-          <w:szCs w:val="24"/>
-        </w:rPr>
-        <w:t xml:space="preserve"> </w:t>
-      </w:r>
-      <w:r>
-        <w:rPr>
-          <w:rFonts w:ascii="Times New Roman" w:eastAsia="Calibri" w:hAnsi="Times New Roman" w:cs="Times New Roman"/>
-          <w:iCs/>
-          <w:sz w:val="24"/>
-          <w:szCs w:val="24"/>
-        </w:rPr>
-        <w:t xml:space="preserve">tends to overstimulate certain activities such as patenting and licensing while dampening other </w:t>
-      </w:r>
-      <w:r>
-        <w:rPr>
-          <w:rFonts w:ascii="Times New Roman" w:eastAsia="Calibri" w:hAnsi="Times New Roman" w:cs="Times New Roman"/>
-          <w:iCs/>
-          <w:sz w:val="24"/>
-          <w:szCs w:val="24"/>
-        </w:rPr>
-        <w:t xml:space="preserve">valuable </w:t>
-      </w:r>
-      <w:r>
-        <w:rPr>
-          <w:rFonts w:ascii="Times New Roman" w:eastAsia="Calibri" w:hAnsi="Times New Roman" w:cs="Times New Roman"/>
-          <w:iCs/>
-          <w:sz w:val="24"/>
-          <w:szCs w:val="24"/>
-        </w:rPr>
-        <w:t xml:space="preserve">technology transfer activities.  </w:t>
-      </w:r>
-      <w:r>
-        <w:rPr>
-          <w:rFonts w:ascii="Times New Roman" w:eastAsia="Calibri" w:hAnsi="Times New Roman" w:cs="Times New Roman"/>
-          <w:iCs/>
-          <w:sz w:val="24"/>
-          <w:szCs w:val="24"/>
-        </w:rPr>
-        <w:t>These indicators</w:t>
-      </w:r>
-      <w:r>
-        <w:rPr>
-          <w:rFonts w:ascii="Times New Roman" w:eastAsia="Calibri" w:hAnsi="Times New Roman" w:cs="Times New Roman"/>
-          <w:iCs/>
-          <w:sz w:val="24"/>
-          <w:szCs w:val="24"/>
-        </w:rPr>
-        <w:t xml:space="preserve"> affect all aspects of the policy process by influencing beliefs, perceptions, </w:t>
-      </w:r>
-      <w:r>
-        <w:rPr>
-          <w:rFonts w:ascii="Times New Roman" w:eastAsia="Calibri" w:hAnsi="Times New Roman" w:cs="Times New Roman"/>
-          <w:iCs/>
-          <w:sz w:val="24"/>
-          <w:szCs w:val="24"/>
-        </w:rPr>
-        <w:t>issue framing,</w:t>
-      </w:r>
-      <w:r>
-        <w:rPr>
-          <w:rFonts w:ascii="Times New Roman" w:eastAsia="Calibri" w:hAnsi="Times New Roman" w:cs="Times New Roman"/>
-          <w:iCs/>
-          <w:sz w:val="24"/>
-          <w:szCs w:val="24"/>
-        </w:rPr>
-        <w:t xml:space="preserve"> </w:t>
-      </w:r>
-      <w:r>
-        <w:rPr>
-          <w:rFonts w:ascii="Times New Roman" w:eastAsia="Calibri" w:hAnsi="Times New Roman" w:cs="Times New Roman"/>
-          <w:iCs/>
-          <w:sz w:val="24"/>
-          <w:szCs w:val="24"/>
-        </w:rPr>
-        <w:t>problem analysis, and selection of possible solution sets</w:t>
-      </w:r>
-      <w:r>
-        <w:rPr>
-          <w:rFonts w:ascii="Times New Roman" w:eastAsia="Calibri" w:hAnsi="Times New Roman" w:cs="Times New Roman"/>
-          <w:iCs/>
-          <w:sz w:val="24"/>
-          <w:szCs w:val="24"/>
-        </w:rPr>
-        <w:t xml:space="preserve">.  </w:t>
-      </w:r>
-      <w:r>
-        <w:rPr>
-          <w:rFonts w:ascii="Times New Roman" w:eastAsia="Calibri" w:hAnsi="Times New Roman" w:cs="Times New Roman"/>
-          <w:iCs/>
-          <w:sz w:val="24"/>
-          <w:szCs w:val="24"/>
-        </w:rPr>
-        <w:t xml:space="preserve">The AUTM indicators are widely used in Canada and the U.S. but they have several weaknesses.  </w:t>
-      </w:r>
-      <w:r>
-        <w:rPr>
-          <w:rFonts w:ascii="Times New Roman" w:eastAsia="Calibri" w:hAnsi="Times New Roman" w:cs="Times New Roman"/>
-          <w:iCs/>
-          <w:sz w:val="24"/>
-          <w:szCs w:val="24"/>
-        </w:rPr>
-        <w:t xml:space="preserve">AUTM </w:t>
-      </w:r>
-      <w:r>
-        <w:rPr>
-          <w:rFonts w:ascii="Times New Roman" w:eastAsia="Calibri" w:hAnsi="Times New Roman" w:cs="Times New Roman"/>
-          <w:iCs/>
-          <w:sz w:val="24"/>
-          <w:szCs w:val="24"/>
-        </w:rPr>
-        <w:t>gather</w:t>
-      </w:r>
-      <w:r>
-        <w:rPr>
-          <w:rFonts w:ascii="Times New Roman" w:eastAsia="Calibri" w:hAnsi="Times New Roman" w:cs="Times New Roman"/>
-          <w:iCs/>
-          <w:sz w:val="24"/>
-          <w:szCs w:val="24"/>
-        </w:rPr>
-        <w:t>s the data</w:t>
-      </w:r>
-      <w:r>
-        <w:rPr>
-          <w:rFonts w:ascii="Times New Roman" w:eastAsia="Calibri" w:hAnsi="Times New Roman" w:cs="Times New Roman"/>
-          <w:iCs/>
-          <w:sz w:val="24"/>
-          <w:szCs w:val="24"/>
-        </w:rPr>
-        <w:t xml:space="preserve"> from an annual survey</w:t>
-      </w:r>
-      <w:r>
-        <w:rPr>
-          <w:rFonts w:ascii="Times New Roman" w:eastAsia="Calibri" w:hAnsi="Times New Roman" w:cs="Times New Roman"/>
-          <w:iCs/>
-          <w:sz w:val="24"/>
-          <w:szCs w:val="24"/>
-        </w:rPr>
-        <w:t xml:space="preserve"> </w:t>
-      </w:r>
-      <w:r>
-        <w:rPr>
-          <w:rFonts w:ascii="Times New Roman" w:eastAsia="Calibri" w:hAnsi="Times New Roman" w:cs="Times New Roman"/>
-          <w:iCs/>
-          <w:sz w:val="24"/>
-          <w:szCs w:val="24"/>
-        </w:rPr>
-        <w:t xml:space="preserve">of </w:t>
-      </w:r>
-      <w:r>
-        <w:rPr>
-          <w:rFonts w:ascii="Times New Roman" w:eastAsia="Calibri" w:hAnsi="Times New Roman" w:cs="Times New Roman"/>
-          <w:iCs/>
-          <w:sz w:val="24"/>
-          <w:szCs w:val="24"/>
-        </w:rPr>
-        <w:t xml:space="preserve">Canadian and U.S. </w:t>
-      </w:r>
-      <w:r>
-        <w:rPr>
-          <w:rFonts w:ascii="Times New Roman" w:eastAsia="Calibri" w:hAnsi="Times New Roman" w:cs="Times New Roman"/>
-          <w:iCs/>
-          <w:sz w:val="24"/>
-          <w:szCs w:val="24"/>
-        </w:rPr>
-        <w:lastRenderedPageBreak/>
-        <w:t>universities</w:t>
-      </w:r>
-      <w:r>
-        <w:rPr>
-          <w:rFonts w:ascii="Times New Roman" w:eastAsia="Calibri" w:hAnsi="Times New Roman" w:cs="Times New Roman"/>
-          <w:iCs/>
-          <w:sz w:val="24"/>
-          <w:szCs w:val="24"/>
-        </w:rPr>
-        <w:t xml:space="preserve"> </w:t>
-      </w:r>
-      <w:r>
-        <w:rPr>
-          <w:rFonts w:ascii="Times New Roman" w:eastAsia="Calibri" w:hAnsi="Times New Roman" w:cs="Times New Roman"/>
-          <w:iCs/>
-          <w:sz w:val="24"/>
-          <w:szCs w:val="24"/>
-        </w:rPr>
-        <w:t>that provides incomplete coverage</w:t>
-      </w:r>
-      <w:r>
-        <w:rPr>
-          <w:rFonts w:ascii="Times New Roman" w:eastAsia="Calibri" w:hAnsi="Times New Roman" w:cs="Times New Roman"/>
-          <w:iCs/>
-          <w:sz w:val="24"/>
-          <w:szCs w:val="24"/>
-        </w:rPr>
-        <w:t xml:space="preserve"> of the institutions</w:t>
-      </w:r>
-      <w:r>
-        <w:rPr>
-          <w:rFonts w:ascii="Times New Roman" w:eastAsia="Calibri" w:hAnsi="Times New Roman" w:cs="Times New Roman"/>
-          <w:iCs/>
-          <w:sz w:val="24"/>
-          <w:szCs w:val="24"/>
-        </w:rPr>
-        <w:t>.  Participation in the survey is inconsistent.  The survey collects voluntary self-reported data that is not independently verified or validated.  Reliance on the AUTM data requires assuming the respondents are accurately reporting unbiased data consistently among institutions.  Given that university technology transfer offices are historically under-resourced</w:t>
-      </w:r>
-      <w:r>
-        <w:rPr>
-          <w:rFonts w:ascii="Times New Roman" w:eastAsia="Calibri" w:hAnsi="Times New Roman" w:cs="Times New Roman"/>
-          <w:iCs/>
-          <w:sz w:val="24"/>
-          <w:szCs w:val="24"/>
-        </w:rPr>
-        <w:t>,</w:t>
-      </w:r>
-      <w:r>
-        <w:rPr>
-          <w:rFonts w:ascii="Times New Roman" w:eastAsia="Calibri" w:hAnsi="Times New Roman" w:cs="Times New Roman"/>
-          <w:iCs/>
-          <w:sz w:val="24"/>
-          <w:szCs w:val="24"/>
-        </w:rPr>
-        <w:t xml:space="preserve"> it is unlikely that this assumption is even remotely true.  Additionally, the AUTM data only report indicators of formal technology transfer activity.  However, research suggests that university technology transfer offices are involved in as little as one-third of university technologies that are commercialized.  This source highlights the need for alternative approaches to studying </w:t>
-      </w:r>
-      <w:r>
-        <w:rPr>
-          <w:rFonts w:ascii="Times New Roman" w:eastAsia="Calibri" w:hAnsi="Times New Roman" w:cs="Times New Roman"/>
-          <w:iCs/>
-          <w:sz w:val="24"/>
-          <w:szCs w:val="24"/>
-        </w:rPr>
-        <w:t xml:space="preserve">and understanding </w:t>
-      </w:r>
-      <w:r>
-        <w:rPr>
-          <w:rFonts w:ascii="Times New Roman" w:eastAsia="Calibri" w:hAnsi="Times New Roman" w:cs="Times New Roman"/>
-          <w:iCs/>
-          <w:sz w:val="24"/>
-          <w:szCs w:val="24"/>
-        </w:rPr>
-        <w:t>university technology transfer to better inform policymaking.</w:t>
-      </w:r>
-      <w:r>
-        <w:rPr>
-          <w:rFonts w:ascii="Times New Roman" w:eastAsia="Calibri" w:hAnsi="Times New Roman" w:cs="Times New Roman"/>
-          <w:iCs/>
-          <w:sz w:val="24"/>
-          <w:szCs w:val="24"/>
-        </w:rPr>
-        <w:t xml:space="preserve">  It suggests that the proposed dissertation study helps to fill a significant gap in the </w:t>
-      </w:r>
-      <w:r>
-        <w:rPr>
-          <w:rFonts w:ascii="Times New Roman" w:eastAsia="Calibri" w:hAnsi="Times New Roman" w:cs="Times New Roman"/>
-          <w:iCs/>
-          <w:sz w:val="24"/>
-          <w:szCs w:val="24"/>
-        </w:rPr>
-        <w:t>knowledge base</w:t>
-      </w:r>
-      <w:r>
-        <w:rPr>
-          <w:rFonts w:ascii="Times New Roman" w:eastAsia="Calibri" w:hAnsi="Times New Roman" w:cs="Times New Roman"/>
-          <w:iCs/>
-          <w:sz w:val="24"/>
-          <w:szCs w:val="24"/>
-        </w:rPr>
-        <w:t xml:space="preserve"> that informs public policy regarding technology transfer.</w:t>
-      </w:r>
-    </w:p>
-    <w:p>
-      <w:pPr>
-        <w:spacing w:line="480" w:lineRule="auto"/>
-        <w:ind w:left="720" w:hanging="720"/>
-        <w:rPr>
-          <w:rFonts w:ascii="Times New Roman" w:eastAsia="Calibri" w:hAnsi="Times New Roman" w:cs="Times New Roman"/>
-          <w:iCs/>
-          <w:sz w:val="24"/>
-          <w:szCs w:val="24"/>
-        </w:rPr>
-      </w:pPr>
-      <w:r>
-        <w:rPr>
-          <w:rFonts w:ascii="Times New Roman" w:eastAsia="Calibri" w:hAnsi="Times New Roman" w:cs="Times New Roman"/>
-          <w:iCs/>
-          <w:sz w:val="24"/>
-          <w:szCs w:val="24"/>
-        </w:rPr>
-        <w:t>Simon, H. A. (1997</w:t>
-      </w:r>
-      <w:r>
-        <w:rPr>
-          <w:rFonts w:ascii="Times New Roman" w:eastAsia="Calibri" w:hAnsi="Times New Roman" w:cs="Times New Roman"/>
-          <w:iCs/>
-          <w:sz w:val="24"/>
-          <w:szCs w:val="24"/>
-        </w:rPr>
-        <w:t xml:space="preserve">). </w:t>
-      </w:r>
-      <w:r>
-        <w:rPr>
-          <w:rFonts w:ascii="Times New Roman" w:eastAsia="Calibri" w:hAnsi="Times New Roman" w:cs="Times New Roman"/>
-          <w:i/>
-          <w:iCs/>
-          <w:sz w:val="24"/>
-          <w:szCs w:val="24"/>
-        </w:rPr>
-        <w:t>Administrative behavior: A study of decision-making processes in administrative organizations</w:t>
-      </w:r>
-      <w:r>
-        <w:rPr>
-          <w:rFonts w:ascii="Times New Roman" w:eastAsia="Calibri" w:hAnsi="Times New Roman" w:cs="Times New Roman"/>
-          <w:iCs/>
-          <w:sz w:val="24"/>
-          <w:szCs w:val="24"/>
-        </w:rPr>
-        <w:t xml:space="preserve"> (4th </w:t>
-      </w:r>
-      <w:proofErr w:type="spellStart"/>
-      <w:r>
-        <w:rPr>
-          <w:rFonts w:ascii="Times New Roman" w:eastAsia="Calibri" w:hAnsi="Times New Roman" w:cs="Times New Roman"/>
-          <w:iCs/>
-          <w:sz w:val="24"/>
-          <w:szCs w:val="24"/>
-        </w:rPr>
-        <w:t>ed</w:t>
-      </w:r>
-      <w:proofErr w:type="spellEnd"/>
-      <w:r>
-        <w:rPr>
-          <w:rFonts w:ascii="Times New Roman" w:eastAsia="Calibri" w:hAnsi="Times New Roman" w:cs="Times New Roman"/>
-          <w:iCs/>
-          <w:sz w:val="24"/>
-          <w:szCs w:val="24"/>
-        </w:rPr>
-        <w:t>)</w:t>
-      </w:r>
-      <w:r>
-        <w:rPr>
-          <w:rFonts w:ascii="Times New Roman" w:eastAsia="Calibri" w:hAnsi="Times New Roman" w:cs="Times New Roman"/>
-          <w:iCs/>
-          <w:sz w:val="24"/>
-          <w:szCs w:val="24"/>
-        </w:rPr>
-        <w:t>.</w:t>
-      </w:r>
-      <w:r>
-        <w:rPr>
-          <w:rFonts w:ascii="Times New Roman" w:eastAsia="Calibri" w:hAnsi="Times New Roman" w:cs="Times New Roman"/>
-          <w:iCs/>
-          <w:sz w:val="24"/>
-          <w:szCs w:val="24"/>
-        </w:rPr>
-        <w:t xml:space="preserve"> New York, NY: The Free Press.</w:t>
+        <w:t>International Journal of Management and Enterprise Development, 12</w:t>
+      </w:r>
+      <w:r>
+        <w:rPr>
+          <w:rFonts w:ascii="Times New Roman" w:eastAsia="Calibri" w:hAnsi="Times New Roman" w:cs="Times New Roman"/>
+          <w:sz w:val="24"/>
+          <w:szCs w:val="24"/>
+        </w:rPr>
+        <w:t>(1). doi:10.1504/IJMED.2012.046796</w:t>
       </w:r>
     </w:p>
     <w:p>
@@ -4038,11 +3558,712 @@
         <w:ind w:left="1080"/>
         <w:rPr>
           <w:rFonts w:ascii="Times New Roman" w:eastAsia="Calibri" w:hAnsi="Times New Roman" w:cs="Times New Roman"/>
-          <w:iCs/>
           <w:sz w:val="24"/>
           <w:szCs w:val="24"/>
         </w:rPr>
       </w:pPr>
+      <w:bookmarkStart w:id="3" w:name="_GoBack"/>
+      <w:bookmarkEnd w:id="3"/>
+      <w:r>
+        <w:rPr>
+          <w:rFonts w:ascii="Times New Roman" w:eastAsia="Calibri" w:hAnsi="Times New Roman" w:cs="Times New Roman"/>
+          <w:sz w:val="24"/>
+          <w:szCs w:val="24"/>
+        </w:rPr>
+        <w:t>This paper presented the results of a correlational analysis between the stages of development of inventions and the licensing activity</w:t>
+      </w:r>
+      <w:r>
+        <w:rPr>
+          <w:rFonts w:ascii="Times New Roman" w:eastAsia="Calibri" w:hAnsi="Times New Roman" w:cs="Times New Roman"/>
+          <w:sz w:val="24"/>
+          <w:szCs w:val="24"/>
+        </w:rPr>
+        <w:t xml:space="preserve"> </w:t>
+      </w:r>
+      <w:r>
+        <w:rPr>
+          <w:rFonts w:ascii="Times New Roman" w:eastAsia="Calibri" w:hAnsi="Times New Roman" w:cs="Times New Roman"/>
+          <w:sz w:val="24"/>
+          <w:szCs w:val="24"/>
+        </w:rPr>
+        <w:t>of startup and established firms, patent activity of universities, and royalty generation by universities.  The study</w:t>
+      </w:r>
+      <w:r>
+        <w:rPr>
+          <w:rFonts w:ascii="Times New Roman" w:eastAsia="Calibri" w:hAnsi="Times New Roman" w:cs="Times New Roman"/>
+          <w:sz w:val="24"/>
+          <w:szCs w:val="24"/>
+        </w:rPr>
+        <w:t xml:space="preserve"> used </w:t>
+      </w:r>
+      <w:r>
+        <w:rPr>
+          <w:rFonts w:ascii="Times New Roman" w:eastAsia="Calibri" w:hAnsi="Times New Roman" w:cs="Times New Roman"/>
+          <w:sz w:val="24"/>
+          <w:szCs w:val="24"/>
+        </w:rPr>
+        <w:t xml:space="preserve">a </w:t>
+      </w:r>
+      <w:r>
+        <w:rPr>
+          <w:rFonts w:ascii="Times New Roman" w:eastAsia="Calibri" w:hAnsi="Times New Roman" w:cs="Times New Roman"/>
+          <w:sz w:val="24"/>
+          <w:szCs w:val="24"/>
+        </w:rPr>
+        <w:t>decidedly economic approach</w:t>
+      </w:r>
+      <w:r>
+        <w:rPr>
+          <w:rFonts w:ascii="Times New Roman" w:eastAsia="Calibri" w:hAnsi="Times New Roman" w:cs="Times New Roman"/>
+          <w:sz w:val="24"/>
+          <w:szCs w:val="24"/>
+        </w:rPr>
+        <w:t xml:space="preserve"> </w:t>
+      </w:r>
+      <w:r>
+        <w:rPr>
+          <w:rFonts w:ascii="Times New Roman" w:eastAsia="Calibri" w:hAnsi="Times New Roman" w:cs="Times New Roman"/>
+          <w:sz w:val="24"/>
+          <w:szCs w:val="24"/>
+        </w:rPr>
+        <w:t xml:space="preserve">and </w:t>
+      </w:r>
+      <w:r>
+        <w:rPr>
+          <w:rFonts w:ascii="Times New Roman" w:eastAsia="Calibri" w:hAnsi="Times New Roman" w:cs="Times New Roman"/>
+          <w:sz w:val="24"/>
+          <w:szCs w:val="24"/>
+        </w:rPr>
+        <w:t xml:space="preserve">sought the examine whether comparative advantage or information asymmetries influenced firm decisions to license university-created inventions.  Based on an examination using multinomial logistic regression analysis of a dataset of 700 inventions disclosed to the University of California – San Diego between 1986 and 2003, </w:t>
+      </w:r>
+      <w:r>
+        <w:rPr>
+          <w:rFonts w:ascii="Times New Roman" w:eastAsia="Calibri" w:hAnsi="Times New Roman" w:cs="Times New Roman"/>
+          <w:sz w:val="24"/>
+          <w:szCs w:val="24"/>
+        </w:rPr>
+        <w:t xml:space="preserve">the author </w:t>
+      </w:r>
+      <w:r>
+        <w:rPr>
+          <w:rFonts w:ascii="Times New Roman" w:eastAsia="Calibri" w:hAnsi="Times New Roman" w:cs="Times New Roman"/>
+          <w:sz w:val="24"/>
+          <w:szCs w:val="24"/>
+        </w:rPr>
+        <w:t xml:space="preserve">concluded that startup firms were more likely to license early-stage inventions and established firms were more likely to license later-stage inventions.  He argued that these results are consistent with the principle of comparative advantage between startup and established firms.  He puts forward the effects of comparative advantage and information asymmetry on licensing decisions of startup and established firms as possible directions for future </w:t>
+      </w:r>
+      <w:r>
+        <w:rPr>
+          <w:rFonts w:ascii="Times New Roman" w:eastAsia="Calibri" w:hAnsi="Times New Roman" w:cs="Times New Roman"/>
+          <w:sz w:val="24"/>
+          <w:szCs w:val="24"/>
+        </w:rPr>
+        <w:lastRenderedPageBreak/>
+        <w:t xml:space="preserve">research.  This paper </w:t>
+      </w:r>
+      <w:r>
+        <w:rPr>
+          <w:rFonts w:ascii="Times New Roman" w:eastAsia="Calibri" w:hAnsi="Times New Roman" w:cs="Times New Roman"/>
+          <w:sz w:val="24"/>
+          <w:szCs w:val="24"/>
+        </w:rPr>
+        <w:t>is directly related to the proposed examination of the influence of development stage on</w:t>
+      </w:r>
+      <w:r>
+        <w:rPr>
+          <w:rFonts w:ascii="Times New Roman" w:eastAsia="Calibri" w:hAnsi="Times New Roman" w:cs="Times New Roman"/>
+          <w:sz w:val="24"/>
+          <w:szCs w:val="24"/>
+        </w:rPr>
+        <w:t xml:space="preserve"> university technology transfer</w:t>
+      </w:r>
+      <w:r>
+        <w:rPr>
+          <w:rFonts w:ascii="Times New Roman" w:eastAsia="Calibri" w:hAnsi="Times New Roman" w:cs="Times New Roman"/>
+          <w:sz w:val="24"/>
+          <w:szCs w:val="24"/>
+        </w:rPr>
+        <w:t xml:space="preserve"> outcomes</w:t>
+      </w:r>
+      <w:r>
+        <w:rPr>
+          <w:rFonts w:ascii="Times New Roman" w:eastAsia="Calibri" w:hAnsi="Times New Roman" w:cs="Times New Roman"/>
+          <w:sz w:val="24"/>
+          <w:szCs w:val="24"/>
+        </w:rPr>
+        <w:t>.  It elucidates many of the challenges that the p</w:t>
+      </w:r>
+      <w:r>
+        <w:rPr>
+          <w:rFonts w:ascii="Times New Roman" w:eastAsia="Calibri" w:hAnsi="Times New Roman" w:cs="Times New Roman"/>
+          <w:sz w:val="24"/>
+          <w:szCs w:val="24"/>
+        </w:rPr>
+        <w:t>ropose</w:t>
+      </w:r>
+      <w:r>
+        <w:rPr>
+          <w:rFonts w:ascii="Times New Roman" w:eastAsia="Calibri" w:hAnsi="Times New Roman" w:cs="Times New Roman"/>
+          <w:sz w:val="24"/>
+          <w:szCs w:val="24"/>
+        </w:rPr>
+        <w:t>d</w:t>
+      </w:r>
+      <w:r>
+        <w:rPr>
+          <w:rFonts w:ascii="Times New Roman" w:eastAsia="Calibri" w:hAnsi="Times New Roman" w:cs="Times New Roman"/>
+          <w:sz w:val="24"/>
+          <w:szCs w:val="24"/>
+        </w:rPr>
+        <w:t xml:space="preserve"> dissertation</w:t>
+      </w:r>
+      <w:r>
+        <w:rPr>
+          <w:rFonts w:ascii="Times New Roman" w:eastAsia="Calibri" w:hAnsi="Times New Roman" w:cs="Times New Roman"/>
+          <w:sz w:val="24"/>
+          <w:szCs w:val="24"/>
+        </w:rPr>
+        <w:t xml:space="preserve"> study presents including how to measure development stage, define technology, and identify instances of technology transfer.</w:t>
+      </w:r>
+      <w:r>
+        <w:rPr>
+          <w:rFonts w:ascii="Times New Roman" w:eastAsia="Calibri" w:hAnsi="Times New Roman" w:cs="Times New Roman"/>
+          <w:sz w:val="24"/>
+          <w:szCs w:val="24"/>
+        </w:rPr>
+        <w:t xml:space="preserve">  However, this paper does not answer the question of why private sector organizations choose not to pursue the acquisition and use of university-created technologies that appear to align with their mission and objectives even when they appear to have the resources to do so.  Moreover, there are several confounding factors that the author does not address.</w:t>
+      </w:r>
+    </w:p>
+    <w:p>
+      <w:pPr>
+        <w:spacing w:line="480" w:lineRule="auto"/>
+        <w:ind w:left="720" w:hanging="720"/>
+        <w:rPr>
+          <w:rFonts w:ascii="Times New Roman" w:eastAsia="Calibri" w:hAnsi="Times New Roman" w:cs="Times New Roman"/>
+          <w:iCs/>
+          <w:sz w:val="24"/>
+          <w:szCs w:val="24"/>
+        </w:rPr>
+      </w:pPr>
+      <w:proofErr w:type="spellStart"/>
+      <w:r>
+        <w:rPr>
+          <w:rFonts w:ascii="Times New Roman" w:eastAsia="Calibri" w:hAnsi="Times New Roman" w:cs="Times New Roman"/>
+          <w:iCs/>
+          <w:sz w:val="24"/>
+          <w:szCs w:val="24"/>
+        </w:rPr>
+        <w:t>Sigurdson</w:t>
+      </w:r>
+      <w:proofErr w:type="spellEnd"/>
+      <w:r>
+        <w:rPr>
+          <w:rFonts w:ascii="Times New Roman" w:eastAsia="Calibri" w:hAnsi="Times New Roman" w:cs="Times New Roman"/>
+          <w:iCs/>
+          <w:sz w:val="24"/>
+          <w:szCs w:val="24"/>
+        </w:rPr>
+        <w:t xml:space="preserve">, K., Sá, C. M., &amp; </w:t>
+      </w:r>
+      <w:proofErr w:type="spellStart"/>
+      <w:r>
+        <w:rPr>
+          <w:rFonts w:ascii="Times New Roman" w:eastAsia="Calibri" w:hAnsi="Times New Roman" w:cs="Times New Roman"/>
+          <w:iCs/>
+          <w:sz w:val="24"/>
+          <w:szCs w:val="24"/>
+        </w:rPr>
+        <w:t>Kretz</w:t>
+      </w:r>
+      <w:proofErr w:type="spellEnd"/>
+      <w:r>
+        <w:rPr>
+          <w:rFonts w:ascii="Times New Roman" w:eastAsia="Calibri" w:hAnsi="Times New Roman" w:cs="Times New Roman"/>
+          <w:iCs/>
+          <w:sz w:val="24"/>
+          <w:szCs w:val="24"/>
+        </w:rPr>
+        <w:t xml:space="preserve">, A. (2015). Looking under the street light: Limitations of mainstream technology transfer indicators. </w:t>
+      </w:r>
+      <w:r>
+        <w:rPr>
+          <w:rFonts w:ascii="Times New Roman" w:eastAsia="Calibri" w:hAnsi="Times New Roman" w:cs="Times New Roman"/>
+          <w:i/>
+          <w:iCs/>
+          <w:sz w:val="24"/>
+          <w:szCs w:val="24"/>
+        </w:rPr>
+        <w:t>Science &amp; Public Policy (SPP), 42</w:t>
+      </w:r>
+      <w:r>
+        <w:rPr>
+          <w:rFonts w:ascii="Times New Roman" w:eastAsia="Calibri" w:hAnsi="Times New Roman" w:cs="Times New Roman"/>
+          <w:iCs/>
+          <w:sz w:val="24"/>
+          <w:szCs w:val="24"/>
+        </w:rPr>
+        <w:t>(5), 632-645. doi:10.1093/</w:t>
+      </w:r>
+      <w:proofErr w:type="spellStart"/>
+      <w:r>
+        <w:rPr>
+          <w:rFonts w:ascii="Times New Roman" w:eastAsia="Calibri" w:hAnsi="Times New Roman" w:cs="Times New Roman"/>
+          <w:iCs/>
+          <w:sz w:val="24"/>
+          <w:szCs w:val="24"/>
+        </w:rPr>
+        <w:t>scipol</w:t>
+      </w:r>
+      <w:proofErr w:type="spellEnd"/>
+      <w:r>
+        <w:rPr>
+          <w:rFonts w:ascii="Times New Roman" w:eastAsia="Calibri" w:hAnsi="Times New Roman" w:cs="Times New Roman"/>
+          <w:iCs/>
+          <w:sz w:val="24"/>
+          <w:szCs w:val="24"/>
+        </w:rPr>
+        <w:t>/scu080</w:t>
+      </w:r>
+    </w:p>
+    <w:p>
+      <w:pPr>
+        <w:spacing w:line="480" w:lineRule="auto"/>
+        <w:ind w:left="1080"/>
+        <w:rPr>
+          <w:rFonts w:ascii="Times New Roman" w:eastAsia="Calibri" w:hAnsi="Times New Roman" w:cs="Times New Roman"/>
+          <w:iCs/>
+          <w:sz w:val="24"/>
+          <w:szCs w:val="24"/>
+        </w:rPr>
+      </w:pPr>
+      <w:r>
+        <w:rPr>
+          <w:rFonts w:ascii="Times New Roman" w:eastAsia="Calibri" w:hAnsi="Times New Roman" w:cs="Times New Roman"/>
+          <w:iCs/>
+          <w:sz w:val="24"/>
+          <w:szCs w:val="24"/>
+        </w:rPr>
+        <w:t>This article examines the use of technology transfer indicators developed and published by the Association of University Technology Managers (AUTM) in policymaking.  The authors specifically study the case of policymaking in Canada, but its findings are relevant to policymaking in the United States.  They argue that</w:t>
+      </w:r>
+      <w:r>
+        <w:rPr>
+          <w:rFonts w:ascii="Times New Roman" w:eastAsia="Calibri" w:hAnsi="Times New Roman" w:cs="Times New Roman"/>
+          <w:iCs/>
+          <w:sz w:val="24"/>
+          <w:szCs w:val="24"/>
+        </w:rPr>
+        <w:t xml:space="preserve"> the indicators reported by AUTM</w:t>
+      </w:r>
+      <w:r>
+        <w:rPr>
+          <w:rFonts w:ascii="Times New Roman" w:eastAsia="Calibri" w:hAnsi="Times New Roman" w:cs="Times New Roman"/>
+          <w:iCs/>
+          <w:sz w:val="24"/>
+          <w:szCs w:val="24"/>
+        </w:rPr>
+        <w:t>, which is a U.S.-based professional association,</w:t>
+      </w:r>
+      <w:r>
+        <w:rPr>
+          <w:rFonts w:ascii="Times New Roman" w:eastAsia="Calibri" w:hAnsi="Times New Roman" w:cs="Times New Roman"/>
+          <w:iCs/>
+          <w:sz w:val="24"/>
+          <w:szCs w:val="24"/>
+        </w:rPr>
+        <w:t xml:space="preserve"> have essentially achieved </w:t>
+      </w:r>
+      <w:r>
+        <w:rPr>
+          <w:rFonts w:ascii="Times New Roman" w:eastAsia="Calibri" w:hAnsi="Times New Roman" w:cs="Times New Roman"/>
+          <w:i/>
+          <w:iCs/>
+          <w:sz w:val="24"/>
+          <w:szCs w:val="24"/>
+        </w:rPr>
+        <w:t>de facto</w:t>
+      </w:r>
+      <w:r>
+        <w:rPr>
+          <w:rFonts w:ascii="Times New Roman" w:eastAsia="Calibri" w:hAnsi="Times New Roman" w:cs="Times New Roman"/>
+          <w:iCs/>
+          <w:sz w:val="24"/>
+          <w:szCs w:val="24"/>
+        </w:rPr>
+        <w:t xml:space="preserve"> monopoly status when it comes to the data and information that policymakers use to formulate public policy on technology transfer.  Overreliance on the AUTM </w:t>
+      </w:r>
+      <w:r>
+        <w:rPr>
+          <w:rFonts w:ascii="Times New Roman" w:eastAsia="Calibri" w:hAnsi="Times New Roman" w:cs="Times New Roman"/>
+          <w:iCs/>
+          <w:sz w:val="24"/>
+          <w:szCs w:val="24"/>
+        </w:rPr>
+        <w:t>indicators</w:t>
+      </w:r>
+      <w:r>
+        <w:rPr>
+          <w:rFonts w:ascii="Times New Roman" w:eastAsia="Calibri" w:hAnsi="Times New Roman" w:cs="Times New Roman"/>
+          <w:iCs/>
+          <w:sz w:val="24"/>
+          <w:szCs w:val="24"/>
+        </w:rPr>
+        <w:t xml:space="preserve"> </w:t>
+      </w:r>
+      <w:r>
+        <w:rPr>
+          <w:rFonts w:ascii="Times New Roman" w:eastAsia="Calibri" w:hAnsi="Times New Roman" w:cs="Times New Roman"/>
+          <w:iCs/>
+          <w:sz w:val="24"/>
+          <w:szCs w:val="24"/>
+        </w:rPr>
+        <w:t xml:space="preserve">tends to overstimulate certain activities such as patenting and licensing while dampening other </w:t>
+      </w:r>
+      <w:r>
+        <w:rPr>
+          <w:rFonts w:ascii="Times New Roman" w:eastAsia="Calibri" w:hAnsi="Times New Roman" w:cs="Times New Roman"/>
+          <w:iCs/>
+          <w:sz w:val="24"/>
+          <w:szCs w:val="24"/>
+        </w:rPr>
+        <w:t xml:space="preserve">valuable </w:t>
+      </w:r>
+      <w:r>
+        <w:rPr>
+          <w:rFonts w:ascii="Times New Roman" w:eastAsia="Calibri" w:hAnsi="Times New Roman" w:cs="Times New Roman"/>
+          <w:iCs/>
+          <w:sz w:val="24"/>
+          <w:szCs w:val="24"/>
+        </w:rPr>
+        <w:t xml:space="preserve">technology transfer activities.  </w:t>
+      </w:r>
+      <w:r>
+        <w:rPr>
+          <w:rFonts w:ascii="Times New Roman" w:eastAsia="Calibri" w:hAnsi="Times New Roman" w:cs="Times New Roman"/>
+          <w:iCs/>
+          <w:sz w:val="24"/>
+          <w:szCs w:val="24"/>
+        </w:rPr>
+        <w:t>These indicators</w:t>
+      </w:r>
+      <w:r>
+        <w:rPr>
+          <w:rFonts w:ascii="Times New Roman" w:eastAsia="Calibri" w:hAnsi="Times New Roman" w:cs="Times New Roman"/>
+          <w:iCs/>
+          <w:sz w:val="24"/>
+          <w:szCs w:val="24"/>
+        </w:rPr>
+        <w:t xml:space="preserve"> affect all aspects of the policy process by influencing beliefs, perceptions, </w:t>
+      </w:r>
+      <w:r>
+        <w:rPr>
+          <w:rFonts w:ascii="Times New Roman" w:eastAsia="Calibri" w:hAnsi="Times New Roman" w:cs="Times New Roman"/>
+          <w:iCs/>
+          <w:sz w:val="24"/>
+          <w:szCs w:val="24"/>
+        </w:rPr>
+        <w:t>issue framing,</w:t>
+      </w:r>
+      <w:r>
+        <w:rPr>
+          <w:rFonts w:ascii="Times New Roman" w:eastAsia="Calibri" w:hAnsi="Times New Roman" w:cs="Times New Roman"/>
+          <w:iCs/>
+          <w:sz w:val="24"/>
+          <w:szCs w:val="24"/>
+        </w:rPr>
+        <w:t xml:space="preserve"> </w:t>
+      </w:r>
+      <w:r>
+        <w:rPr>
+          <w:rFonts w:ascii="Times New Roman" w:eastAsia="Calibri" w:hAnsi="Times New Roman" w:cs="Times New Roman"/>
+          <w:iCs/>
+          <w:sz w:val="24"/>
+          <w:szCs w:val="24"/>
+        </w:rPr>
+        <w:t>problem analysis, and selection of possible solution sets</w:t>
+      </w:r>
+      <w:r>
+        <w:rPr>
+          <w:rFonts w:ascii="Times New Roman" w:eastAsia="Calibri" w:hAnsi="Times New Roman" w:cs="Times New Roman"/>
+          <w:iCs/>
+          <w:sz w:val="24"/>
+          <w:szCs w:val="24"/>
+        </w:rPr>
+        <w:t xml:space="preserve">.  </w:t>
+      </w:r>
+      <w:r>
+        <w:rPr>
+          <w:rFonts w:ascii="Times New Roman" w:eastAsia="Calibri" w:hAnsi="Times New Roman" w:cs="Times New Roman"/>
+          <w:iCs/>
+          <w:sz w:val="24"/>
+          <w:szCs w:val="24"/>
+        </w:rPr>
+        <w:lastRenderedPageBreak/>
+        <w:t xml:space="preserve">The AUTM indicators are widely used in Canada and the U.S. but they have several weaknesses.  </w:t>
+      </w:r>
+      <w:r>
+        <w:rPr>
+          <w:rFonts w:ascii="Times New Roman" w:eastAsia="Calibri" w:hAnsi="Times New Roman" w:cs="Times New Roman"/>
+          <w:iCs/>
+          <w:sz w:val="24"/>
+          <w:szCs w:val="24"/>
+        </w:rPr>
+        <w:t xml:space="preserve">AUTM </w:t>
+      </w:r>
+      <w:r>
+        <w:rPr>
+          <w:rFonts w:ascii="Times New Roman" w:eastAsia="Calibri" w:hAnsi="Times New Roman" w:cs="Times New Roman"/>
+          <w:iCs/>
+          <w:sz w:val="24"/>
+          <w:szCs w:val="24"/>
+        </w:rPr>
+        <w:t>gather</w:t>
+      </w:r>
+      <w:r>
+        <w:rPr>
+          <w:rFonts w:ascii="Times New Roman" w:eastAsia="Calibri" w:hAnsi="Times New Roman" w:cs="Times New Roman"/>
+          <w:iCs/>
+          <w:sz w:val="24"/>
+          <w:szCs w:val="24"/>
+        </w:rPr>
+        <w:t>s the data</w:t>
+      </w:r>
+      <w:r>
+        <w:rPr>
+          <w:rFonts w:ascii="Times New Roman" w:eastAsia="Calibri" w:hAnsi="Times New Roman" w:cs="Times New Roman"/>
+          <w:iCs/>
+          <w:sz w:val="24"/>
+          <w:szCs w:val="24"/>
+        </w:rPr>
+        <w:t xml:space="preserve"> from an annual survey</w:t>
+      </w:r>
+      <w:r>
+        <w:rPr>
+          <w:rFonts w:ascii="Times New Roman" w:eastAsia="Calibri" w:hAnsi="Times New Roman" w:cs="Times New Roman"/>
+          <w:iCs/>
+          <w:sz w:val="24"/>
+          <w:szCs w:val="24"/>
+        </w:rPr>
+        <w:t xml:space="preserve"> </w:t>
+      </w:r>
+      <w:r>
+        <w:rPr>
+          <w:rFonts w:ascii="Times New Roman" w:eastAsia="Calibri" w:hAnsi="Times New Roman" w:cs="Times New Roman"/>
+          <w:iCs/>
+          <w:sz w:val="24"/>
+          <w:szCs w:val="24"/>
+        </w:rPr>
+        <w:t xml:space="preserve">of </w:t>
+      </w:r>
+      <w:r>
+        <w:rPr>
+          <w:rFonts w:ascii="Times New Roman" w:eastAsia="Calibri" w:hAnsi="Times New Roman" w:cs="Times New Roman"/>
+          <w:iCs/>
+          <w:sz w:val="24"/>
+          <w:szCs w:val="24"/>
+        </w:rPr>
+        <w:t>Canadian and U.S. universities</w:t>
+      </w:r>
+      <w:r>
+        <w:rPr>
+          <w:rFonts w:ascii="Times New Roman" w:eastAsia="Calibri" w:hAnsi="Times New Roman" w:cs="Times New Roman"/>
+          <w:iCs/>
+          <w:sz w:val="24"/>
+          <w:szCs w:val="24"/>
+        </w:rPr>
+        <w:t xml:space="preserve"> </w:t>
+      </w:r>
+      <w:r>
+        <w:rPr>
+          <w:rFonts w:ascii="Times New Roman" w:eastAsia="Calibri" w:hAnsi="Times New Roman" w:cs="Times New Roman"/>
+          <w:iCs/>
+          <w:sz w:val="24"/>
+          <w:szCs w:val="24"/>
+        </w:rPr>
+        <w:t>that provides incomplete coverage</w:t>
+      </w:r>
+      <w:r>
+        <w:rPr>
+          <w:rFonts w:ascii="Times New Roman" w:eastAsia="Calibri" w:hAnsi="Times New Roman" w:cs="Times New Roman"/>
+          <w:iCs/>
+          <w:sz w:val="24"/>
+          <w:szCs w:val="24"/>
+        </w:rPr>
+        <w:t xml:space="preserve"> of the institutions</w:t>
+      </w:r>
+      <w:r>
+        <w:rPr>
+          <w:rFonts w:ascii="Times New Roman" w:eastAsia="Calibri" w:hAnsi="Times New Roman" w:cs="Times New Roman"/>
+          <w:iCs/>
+          <w:sz w:val="24"/>
+          <w:szCs w:val="24"/>
+        </w:rPr>
+        <w:t>.  Participation in the survey is inconsistent.  The survey collects voluntary self-reported data that is not independently verified or validated.  Reliance on the AUTM data requires assuming the respondents are accurately reporting unbiased data consistently among institutions.  Given that university technology transfer offices are historically under-resourced</w:t>
+      </w:r>
+      <w:r>
+        <w:rPr>
+          <w:rFonts w:ascii="Times New Roman" w:eastAsia="Calibri" w:hAnsi="Times New Roman" w:cs="Times New Roman"/>
+          <w:iCs/>
+          <w:sz w:val="24"/>
+          <w:szCs w:val="24"/>
+        </w:rPr>
+        <w:t>,</w:t>
+      </w:r>
+      <w:r>
+        <w:rPr>
+          <w:rFonts w:ascii="Times New Roman" w:eastAsia="Calibri" w:hAnsi="Times New Roman" w:cs="Times New Roman"/>
+          <w:iCs/>
+          <w:sz w:val="24"/>
+          <w:szCs w:val="24"/>
+        </w:rPr>
+        <w:t xml:space="preserve"> it is unlikely that this assumption is even remotely true.  Additionally, the AUTM data only report indicators of formal technology transfer activity.  However, research suggests that university technology transfer offices are involved in as little as one-third of university technologies that are commercialized.  This source highlights the need for alternative approaches to studying </w:t>
+      </w:r>
+      <w:r>
+        <w:rPr>
+          <w:rFonts w:ascii="Times New Roman" w:eastAsia="Calibri" w:hAnsi="Times New Roman" w:cs="Times New Roman"/>
+          <w:iCs/>
+          <w:sz w:val="24"/>
+          <w:szCs w:val="24"/>
+        </w:rPr>
+        <w:t xml:space="preserve">and understanding </w:t>
+      </w:r>
+      <w:r>
+        <w:rPr>
+          <w:rFonts w:ascii="Times New Roman" w:eastAsia="Calibri" w:hAnsi="Times New Roman" w:cs="Times New Roman"/>
+          <w:iCs/>
+          <w:sz w:val="24"/>
+          <w:szCs w:val="24"/>
+        </w:rPr>
+        <w:t>university technology transfer to better inform policymaking.</w:t>
+      </w:r>
+      <w:r>
+        <w:rPr>
+          <w:rFonts w:ascii="Times New Roman" w:eastAsia="Calibri" w:hAnsi="Times New Roman" w:cs="Times New Roman"/>
+          <w:iCs/>
+          <w:sz w:val="24"/>
+          <w:szCs w:val="24"/>
+        </w:rPr>
+        <w:t xml:space="preserve">  It suggests that the proposed dissertation study helps to fill a significant gap in the </w:t>
+      </w:r>
+      <w:r>
+        <w:rPr>
+          <w:rFonts w:ascii="Times New Roman" w:eastAsia="Calibri" w:hAnsi="Times New Roman" w:cs="Times New Roman"/>
+          <w:iCs/>
+          <w:sz w:val="24"/>
+          <w:szCs w:val="24"/>
+        </w:rPr>
+        <w:t>knowledge base</w:t>
+      </w:r>
+      <w:r>
+        <w:rPr>
+          <w:rFonts w:ascii="Times New Roman" w:eastAsia="Calibri" w:hAnsi="Times New Roman" w:cs="Times New Roman"/>
+          <w:iCs/>
+          <w:sz w:val="24"/>
+          <w:szCs w:val="24"/>
+        </w:rPr>
+        <w:t xml:space="preserve"> that informs public policy regarding technology transfer.</w:t>
+      </w:r>
+    </w:p>
+    <w:p>
+      <w:pPr>
+        <w:spacing w:line="480" w:lineRule="auto"/>
+        <w:ind w:left="720" w:hanging="720"/>
+        <w:rPr>
+          <w:rFonts w:ascii="Times New Roman" w:eastAsia="Calibri" w:hAnsi="Times New Roman" w:cs="Times New Roman"/>
+          <w:iCs/>
+          <w:sz w:val="24"/>
+          <w:szCs w:val="24"/>
+        </w:rPr>
+      </w:pPr>
+      <w:r>
+        <w:rPr>
+          <w:rFonts w:ascii="Times New Roman" w:eastAsia="Calibri" w:hAnsi="Times New Roman" w:cs="Times New Roman"/>
+          <w:iCs/>
+          <w:sz w:val="24"/>
+          <w:szCs w:val="24"/>
+        </w:rPr>
+        <w:t>Simon, H. A. (1997</w:t>
+      </w:r>
+      <w:r>
+        <w:rPr>
+          <w:rFonts w:ascii="Times New Roman" w:eastAsia="Calibri" w:hAnsi="Times New Roman" w:cs="Times New Roman"/>
+          <w:iCs/>
+          <w:sz w:val="24"/>
+          <w:szCs w:val="24"/>
+        </w:rPr>
+        <w:t xml:space="preserve">). </w:t>
+      </w:r>
+      <w:r>
+        <w:rPr>
+          <w:rFonts w:ascii="Times New Roman" w:eastAsia="Calibri" w:hAnsi="Times New Roman" w:cs="Times New Roman"/>
+          <w:i/>
+          <w:iCs/>
+          <w:sz w:val="24"/>
+          <w:szCs w:val="24"/>
+        </w:rPr>
+        <w:t>Administrative behavior: A study of decision-making processes in administrative organizations</w:t>
+      </w:r>
+      <w:r>
+        <w:rPr>
+          <w:rFonts w:ascii="Times New Roman" w:eastAsia="Calibri" w:hAnsi="Times New Roman" w:cs="Times New Roman"/>
+          <w:iCs/>
+          <w:sz w:val="24"/>
+          <w:szCs w:val="24"/>
+        </w:rPr>
+        <w:t xml:space="preserve"> (4th </w:t>
+      </w:r>
+      <w:proofErr w:type="spellStart"/>
+      <w:r>
+        <w:rPr>
+          <w:rFonts w:ascii="Times New Roman" w:eastAsia="Calibri" w:hAnsi="Times New Roman" w:cs="Times New Roman"/>
+          <w:iCs/>
+          <w:sz w:val="24"/>
+          <w:szCs w:val="24"/>
+        </w:rPr>
+        <w:t>ed</w:t>
+      </w:r>
+      <w:proofErr w:type="spellEnd"/>
+      <w:r>
+        <w:rPr>
+          <w:rFonts w:ascii="Times New Roman" w:eastAsia="Calibri" w:hAnsi="Times New Roman" w:cs="Times New Roman"/>
+          <w:iCs/>
+          <w:sz w:val="24"/>
+          <w:szCs w:val="24"/>
+        </w:rPr>
+        <w:t>)</w:t>
+      </w:r>
+      <w:r>
+        <w:rPr>
+          <w:rFonts w:ascii="Times New Roman" w:eastAsia="Calibri" w:hAnsi="Times New Roman" w:cs="Times New Roman"/>
+          <w:iCs/>
+          <w:sz w:val="24"/>
+          <w:szCs w:val="24"/>
+        </w:rPr>
+        <w:t>.</w:t>
+      </w:r>
+      <w:r>
+        <w:rPr>
+          <w:rFonts w:ascii="Times New Roman" w:eastAsia="Calibri" w:hAnsi="Times New Roman" w:cs="Times New Roman"/>
+          <w:iCs/>
+          <w:sz w:val="24"/>
+          <w:szCs w:val="24"/>
+        </w:rPr>
+        <w:t xml:space="preserve"> New York, NY: The Free Press.</w:t>
+      </w:r>
+    </w:p>
+    <w:p>
+      <w:pPr>
+        <w:tabs>
+          <w:tab w:val="left" w:pos="1080"/>
+        </w:tabs>
+        <w:spacing w:line="480" w:lineRule="auto"/>
+        <w:ind w:left="1080"/>
+        <w:rPr>
+          <w:rFonts w:ascii="Times New Roman" w:eastAsia="Calibri" w:hAnsi="Times New Roman" w:cs="Times New Roman"/>
+          <w:iCs/>
+          <w:sz w:val="24"/>
+          <w:szCs w:val="24"/>
+        </w:rPr>
+      </w:pPr>
       <w:r>
         <w:rPr>
           <w:rFonts w:ascii="Times New Roman" w:eastAsia="Calibri" w:hAnsi="Times New Roman" w:cs="Times New Roman"/>
@@ -4194,7 +4415,17 @@
           <w:sz w:val="24"/>
           <w:szCs w:val="24"/>
         </w:rPr>
-        <w:t>Chapters 4, 6, 8, and 10 focus on the sociology of administration – what one might call descriptive administration theory.  Chapters 3, 9, and 11 emphasize what Simon calls the practical science of administra</w:t>
+        <w:t xml:space="preserve">Chapters 4, 6, 8, and 10 focus on the sociology of administration – what one might call descriptive administration theory.  Chapters 3, 9, and 11 emphasize what Simon </w:t>
+      </w:r>
+      <w:r>
+        <w:rPr>
+          <w:rFonts w:ascii="Times New Roman" w:eastAsia="Calibri" w:hAnsi="Times New Roman" w:cs="Times New Roman"/>
+          <w:iCs/>
+          <w:sz w:val="24"/>
+          <w:szCs w:val="24"/>
+        </w:rPr>
+        <w:lastRenderedPageBreak/>
+        <w:t>calls the practical science of administra</w:t>
       </w:r>
       <w:r>
         <w:rPr>
@@ -4257,7 +4488,457 @@
           <w:sz w:val="24"/>
           <w:szCs w:val="24"/>
         </w:rPr>
-        <w:t xml:space="preserve"> decision making is </w:t>
+        <w:t xml:space="preserve"> decision making is the primary activity of organizations.  </w:t>
+      </w:r>
+      <w:r>
+        <w:rPr>
+          <w:rFonts w:ascii="Times New Roman" w:eastAsia="Calibri" w:hAnsi="Times New Roman" w:cs="Times New Roman"/>
+          <w:iCs/>
+          <w:sz w:val="24"/>
+          <w:szCs w:val="24"/>
+        </w:rPr>
+        <w:t>Every</w:t>
+      </w:r>
+      <w:r>
+        <w:rPr>
+          <w:rFonts w:ascii="Times New Roman" w:eastAsia="Calibri" w:hAnsi="Times New Roman" w:cs="Times New Roman"/>
+          <w:iCs/>
+          <w:sz w:val="24"/>
+          <w:szCs w:val="24"/>
+        </w:rPr>
+        <w:t xml:space="preserve"> </w:t>
+      </w:r>
+      <w:r>
+        <w:rPr>
+          <w:rFonts w:ascii="Times New Roman" w:eastAsia="Calibri" w:hAnsi="Times New Roman" w:cs="Times New Roman"/>
+          <w:iCs/>
+          <w:sz w:val="24"/>
+          <w:szCs w:val="24"/>
+        </w:rPr>
+        <w:t xml:space="preserve">physical </w:t>
+      </w:r>
+      <w:r>
+        <w:rPr>
+          <w:rFonts w:ascii="Times New Roman" w:eastAsia="Calibri" w:hAnsi="Times New Roman" w:cs="Times New Roman"/>
+          <w:iCs/>
+          <w:sz w:val="24"/>
+          <w:szCs w:val="24"/>
+        </w:rPr>
+        <w:t>a</w:t>
+      </w:r>
+      <w:r>
+        <w:rPr>
+          <w:rFonts w:ascii="Times New Roman" w:eastAsia="Calibri" w:hAnsi="Times New Roman" w:cs="Times New Roman"/>
+          <w:iCs/>
+          <w:sz w:val="24"/>
+          <w:szCs w:val="24"/>
+        </w:rPr>
+        <w:t>ction</w:t>
+      </w:r>
+      <w:r>
+        <w:rPr>
+          <w:rFonts w:ascii="Times New Roman" w:eastAsia="Calibri" w:hAnsi="Times New Roman" w:cs="Times New Roman"/>
+          <w:iCs/>
+          <w:sz w:val="24"/>
+          <w:szCs w:val="24"/>
+        </w:rPr>
+        <w:t xml:space="preserve"> undertaken on behalf of the organization </w:t>
+      </w:r>
+      <w:r>
+        <w:rPr>
+          <w:rFonts w:ascii="Times New Roman" w:eastAsia="Calibri" w:hAnsi="Times New Roman" w:cs="Times New Roman"/>
+          <w:iCs/>
+          <w:sz w:val="24"/>
+          <w:szCs w:val="24"/>
+        </w:rPr>
+        <w:t>involves both “deciding” and “doing” (p. 1).  For each action</w:t>
+      </w:r>
+      <w:r>
+        <w:rPr>
+          <w:rFonts w:ascii="Times New Roman" w:eastAsia="Calibri" w:hAnsi="Times New Roman" w:cs="Times New Roman"/>
+          <w:iCs/>
+          <w:sz w:val="24"/>
+          <w:szCs w:val="24"/>
+        </w:rPr>
+        <w:t xml:space="preserve">, there are a multitude of </w:t>
+      </w:r>
+      <w:r>
+        <w:rPr>
+          <w:rFonts w:ascii="Times New Roman" w:eastAsia="Calibri" w:hAnsi="Times New Roman" w:cs="Times New Roman"/>
+          <w:iCs/>
+          <w:sz w:val="24"/>
+          <w:szCs w:val="24"/>
+        </w:rPr>
+        <w:t xml:space="preserve">antecedent </w:t>
+      </w:r>
+      <w:r>
+        <w:rPr>
+          <w:rFonts w:ascii="Times New Roman" w:eastAsia="Calibri" w:hAnsi="Times New Roman" w:cs="Times New Roman"/>
+          <w:iCs/>
+          <w:sz w:val="24"/>
+          <w:szCs w:val="24"/>
+        </w:rPr>
+        <w:t>decisions that must occur</w:t>
+      </w:r>
+      <w:r>
+        <w:rPr>
+          <w:rFonts w:ascii="Times New Roman" w:eastAsia="Calibri" w:hAnsi="Times New Roman" w:cs="Times New Roman"/>
+          <w:iCs/>
+          <w:sz w:val="24"/>
+          <w:szCs w:val="24"/>
+        </w:rPr>
+        <w:t xml:space="preserve"> to enable the final decision governing the action</w:t>
+      </w:r>
+      <w:r>
+        <w:rPr>
+          <w:rFonts w:ascii="Times New Roman" w:eastAsia="Calibri" w:hAnsi="Times New Roman" w:cs="Times New Roman"/>
+          <w:iCs/>
+          <w:sz w:val="24"/>
+          <w:szCs w:val="24"/>
+        </w:rPr>
+        <w:t>.</w:t>
+      </w:r>
+      <w:r>
+        <w:rPr>
+          <w:rFonts w:ascii="Times New Roman" w:eastAsia="Calibri" w:hAnsi="Times New Roman" w:cs="Times New Roman"/>
+          <w:iCs/>
+          <w:sz w:val="24"/>
+          <w:szCs w:val="24"/>
+        </w:rPr>
+        <w:t xml:space="preserve">  Simon believed that the study of organizations must focus on the operative employee and the way their decisions and actions are influenced by the organizational context </w:t>
+      </w:r>
+      <w:r>
+        <w:rPr>
+          <w:rFonts w:ascii="Times New Roman" w:eastAsia="Calibri" w:hAnsi="Times New Roman" w:cs="Times New Roman"/>
+          <w:iCs/>
+          <w:sz w:val="24"/>
+          <w:szCs w:val="24"/>
+        </w:rPr>
+        <w:t xml:space="preserve">because the </w:t>
+      </w:r>
+      <w:r>
+        <w:rPr>
+          <w:rFonts w:ascii="Times New Roman" w:eastAsia="Calibri" w:hAnsi="Times New Roman" w:cs="Times New Roman"/>
+          <w:iCs/>
+          <w:sz w:val="24"/>
+          <w:szCs w:val="24"/>
+        </w:rPr>
+        <w:t xml:space="preserve">physical tasks of executing an organization’s intentions fall to operative persons who generally occupy the lowest level of the organization hierarchy </w:t>
+      </w:r>
+      <w:r>
+        <w:rPr>
+          <w:rFonts w:ascii="Times New Roman" w:eastAsia="Calibri" w:hAnsi="Times New Roman" w:cs="Times New Roman"/>
+          <w:iCs/>
+          <w:sz w:val="24"/>
+          <w:szCs w:val="24"/>
+        </w:rPr>
+        <w:t>(p. 2)</w:t>
+      </w:r>
+      <w:r>
+        <w:rPr>
+          <w:rFonts w:ascii="Times New Roman" w:eastAsia="Calibri" w:hAnsi="Times New Roman" w:cs="Times New Roman"/>
+          <w:iCs/>
+          <w:sz w:val="24"/>
+          <w:szCs w:val="24"/>
+        </w:rPr>
+        <w:t xml:space="preserve">.  </w:t>
+      </w:r>
+      <w:r>
+        <w:rPr>
+          <w:rFonts w:ascii="Times New Roman" w:eastAsia="Calibri" w:hAnsi="Times New Roman" w:cs="Times New Roman"/>
+          <w:iCs/>
+          <w:sz w:val="24"/>
+          <w:szCs w:val="24"/>
+        </w:rPr>
+        <w:t xml:space="preserve">As with physical tasks, there is specialization regarding decisions in organizations.  </w:t>
+      </w:r>
+      <w:r>
+        <w:rPr>
+          <w:rFonts w:ascii="Times New Roman" w:eastAsia="Calibri" w:hAnsi="Times New Roman" w:cs="Times New Roman"/>
+          <w:iCs/>
+          <w:sz w:val="24"/>
+          <w:szCs w:val="24"/>
+        </w:rPr>
+        <w:t>Simon argued that</w:t>
+      </w:r>
+      <w:r>
+        <w:rPr>
+          <w:rFonts w:ascii="Times New Roman" w:eastAsia="Calibri" w:hAnsi="Times New Roman" w:cs="Times New Roman"/>
+          <w:iCs/>
+          <w:sz w:val="24"/>
+          <w:szCs w:val="24"/>
+        </w:rPr>
+        <w:t xml:space="preserve"> two </w:t>
+      </w:r>
+      <w:r>
+        <w:rPr>
+          <w:rFonts w:ascii="Times New Roman" w:eastAsia="Calibri" w:hAnsi="Times New Roman" w:cs="Times New Roman"/>
+          <w:iCs/>
+          <w:sz w:val="24"/>
+          <w:szCs w:val="24"/>
+        </w:rPr>
+        <w:t xml:space="preserve">general </w:t>
+      </w:r>
+      <w:r>
+        <w:rPr>
+          <w:rFonts w:ascii="Times New Roman" w:eastAsia="Calibri" w:hAnsi="Times New Roman" w:cs="Times New Roman"/>
+          <w:iCs/>
+          <w:sz w:val="24"/>
+          <w:szCs w:val="24"/>
+        </w:rPr>
+        <w:t>kinds of decisions</w:t>
+      </w:r>
+      <w:r>
+        <w:rPr>
+          <w:rFonts w:ascii="Times New Roman" w:eastAsia="Calibri" w:hAnsi="Times New Roman" w:cs="Times New Roman"/>
+          <w:iCs/>
+          <w:sz w:val="24"/>
+          <w:szCs w:val="24"/>
+        </w:rPr>
+        <w:t xml:space="preserve"> </w:t>
+      </w:r>
+      <w:r>
+        <w:rPr>
+          <w:rFonts w:ascii="Times New Roman" w:eastAsia="Calibri" w:hAnsi="Times New Roman" w:cs="Times New Roman"/>
+          <w:iCs/>
+          <w:sz w:val="24"/>
+          <w:szCs w:val="24"/>
+        </w:rPr>
+        <w:t xml:space="preserve">are made in organizations </w:t>
+      </w:r>
+      <w:r>
+        <w:rPr>
+          <w:rFonts w:ascii="Times New Roman" w:eastAsia="Calibri" w:hAnsi="Times New Roman" w:cs="Times New Roman"/>
+          <w:iCs/>
+          <w:sz w:val="24"/>
+          <w:szCs w:val="24"/>
+        </w:rPr>
+        <w:t>(p. 4)</w:t>
+      </w:r>
+      <w:r>
+        <w:rPr>
+          <w:rFonts w:ascii="Times New Roman" w:eastAsia="Calibri" w:hAnsi="Times New Roman" w:cs="Times New Roman"/>
+          <w:iCs/>
+          <w:sz w:val="24"/>
+          <w:szCs w:val="24"/>
+        </w:rPr>
+        <w:t xml:space="preserve">.  Value judgements </w:t>
+      </w:r>
+      <w:r>
+        <w:rPr>
+          <w:rFonts w:ascii="Times New Roman" w:eastAsia="Calibri" w:hAnsi="Times New Roman" w:cs="Times New Roman"/>
+          <w:iCs/>
+          <w:sz w:val="24"/>
+          <w:szCs w:val="24"/>
+        </w:rPr>
+        <w:t>are decisions geared toward the selection of final goals for the organization.  Factual judgements are decisions involved in the implementation and achievement of final goals.</w:t>
+      </w:r>
+      <w:r>
+        <w:rPr>
+          <w:rFonts w:ascii="Times New Roman" w:eastAsia="Calibri" w:hAnsi="Times New Roman" w:cs="Times New Roman"/>
+          <w:iCs/>
+          <w:sz w:val="24"/>
+          <w:szCs w:val="24"/>
+        </w:rPr>
+        <w:t xml:space="preserve">  </w:t>
+      </w:r>
+      <w:r>
+        <w:rPr>
+          <w:rFonts w:ascii="Times New Roman" w:eastAsia="Calibri" w:hAnsi="Times New Roman" w:cs="Times New Roman"/>
+          <w:iCs/>
+          <w:sz w:val="24"/>
+          <w:szCs w:val="24"/>
+        </w:rPr>
+        <w:t>A</w:t>
+      </w:r>
+      <w:r>
+        <w:rPr>
+          <w:rFonts w:ascii="Times New Roman" w:eastAsia="Calibri" w:hAnsi="Times New Roman" w:cs="Times New Roman"/>
+          <w:iCs/>
+          <w:sz w:val="24"/>
+          <w:szCs w:val="24"/>
+        </w:rPr>
+        <w:t>ntecedent d</w:t>
+      </w:r>
+      <w:r>
+        <w:rPr>
+          <w:rFonts w:ascii="Times New Roman" w:eastAsia="Calibri" w:hAnsi="Times New Roman" w:cs="Times New Roman"/>
+          <w:iCs/>
+          <w:sz w:val="24"/>
+          <w:szCs w:val="24"/>
+        </w:rPr>
+        <w:t>ecisions are based on numerous facts</w:t>
+      </w:r>
+      <w:r>
+        <w:rPr>
+          <w:rFonts w:ascii="Times New Roman" w:eastAsia="Calibri" w:hAnsi="Times New Roman" w:cs="Times New Roman"/>
+          <w:iCs/>
+          <w:sz w:val="24"/>
+          <w:szCs w:val="24"/>
+        </w:rPr>
+        <w:t xml:space="preserve"> (verified and</w:t>
+      </w:r>
+      <w:r>
+        <w:rPr>
+          <w:rFonts w:ascii="Times New Roman" w:eastAsia="Calibri" w:hAnsi="Times New Roman" w:cs="Times New Roman"/>
+          <w:iCs/>
+          <w:sz w:val="24"/>
+          <w:szCs w:val="24"/>
+        </w:rPr>
+        <w:t xml:space="preserve"> presumed</w:t>
+      </w:r>
+      <w:r>
+        <w:rPr>
+          <w:rFonts w:ascii="Times New Roman" w:eastAsia="Calibri" w:hAnsi="Times New Roman" w:cs="Times New Roman"/>
+          <w:iCs/>
+          <w:sz w:val="24"/>
+          <w:szCs w:val="24"/>
+        </w:rPr>
+        <w:t>)</w:t>
+      </w:r>
+      <w:r>
+        <w:rPr>
+          <w:rFonts w:ascii="Times New Roman" w:eastAsia="Calibri" w:hAnsi="Times New Roman" w:cs="Times New Roman"/>
+          <w:iCs/>
+          <w:sz w:val="24"/>
+          <w:szCs w:val="24"/>
+        </w:rPr>
+        <w:t xml:space="preserve"> as well as values, conditions, and constraints, which </w:t>
+      </w:r>
+      <w:r>
+        <w:rPr>
+          <w:rFonts w:ascii="Times New Roman" w:eastAsia="Calibri" w:hAnsi="Times New Roman" w:cs="Times New Roman"/>
+          <w:iCs/>
+          <w:sz w:val="24"/>
+          <w:szCs w:val="24"/>
+        </w:rPr>
+        <w:t>as a collective</w:t>
+      </w:r>
+      <w:r>
+        <w:rPr>
+          <w:rFonts w:ascii="Times New Roman" w:eastAsia="Calibri" w:hAnsi="Times New Roman" w:cs="Times New Roman"/>
+          <w:iCs/>
+          <w:sz w:val="24"/>
+          <w:szCs w:val="24"/>
+        </w:rPr>
+        <w:t xml:space="preserve"> </w:t>
+      </w:r>
+      <w:r>
+        <w:rPr>
+          <w:rFonts w:ascii="Times New Roman" w:eastAsia="Calibri" w:hAnsi="Times New Roman" w:cs="Times New Roman"/>
+          <w:iCs/>
+          <w:sz w:val="24"/>
+          <w:szCs w:val="24"/>
+        </w:rPr>
+        <w:t>Simon called the premises of the final decision governing an action</w:t>
+      </w:r>
+      <w:r>
+        <w:rPr>
+          <w:rFonts w:ascii="Times New Roman" w:eastAsia="Calibri" w:hAnsi="Times New Roman" w:cs="Times New Roman"/>
+          <w:iCs/>
+          <w:sz w:val="24"/>
+          <w:szCs w:val="24"/>
+        </w:rPr>
+        <w:t xml:space="preserve"> – that is, the decision premises</w:t>
+      </w:r>
+      <w:r>
+        <w:rPr>
+          <w:rFonts w:ascii="Times New Roman" w:eastAsia="Calibri" w:hAnsi="Times New Roman" w:cs="Times New Roman"/>
+          <w:iCs/>
+          <w:sz w:val="24"/>
+          <w:szCs w:val="24"/>
+        </w:rPr>
+        <w:t xml:space="preserve"> (p. 23). </w:t>
+      </w:r>
+      <w:r>
+        <w:rPr>
+          <w:rFonts w:ascii="Times New Roman" w:eastAsia="Calibri" w:hAnsi="Times New Roman" w:cs="Times New Roman"/>
+          <w:iCs/>
+          <w:sz w:val="24"/>
+          <w:szCs w:val="24"/>
+        </w:rPr>
+        <w:t xml:space="preserve"> Simon </w:t>
+      </w:r>
+      <w:r>
+        <w:rPr>
+          <w:rFonts w:ascii="Times New Roman" w:eastAsia="Calibri" w:hAnsi="Times New Roman" w:cs="Times New Roman"/>
+          <w:iCs/>
+          <w:sz w:val="24"/>
+          <w:szCs w:val="24"/>
+        </w:rPr>
+        <w:t xml:space="preserve">conceived of </w:t>
+      </w:r>
+      <w:r>
+        <w:rPr>
+          <w:rFonts w:ascii="Times New Roman" w:eastAsia="Calibri" w:hAnsi="Times New Roman" w:cs="Times New Roman"/>
+          <w:iCs/>
+          <w:sz w:val="24"/>
+          <w:szCs w:val="24"/>
+        </w:rPr>
+        <w:t xml:space="preserve">organizational decision making as a “decision-fabricating process” that involved fact-finding, intuition, guessing, analysis, reasoning, design, and negotiation (p. 24).  In this production analogy, decision premises originate in </w:t>
+      </w:r>
+      <w:r>
+        <w:rPr>
+          <w:rFonts w:ascii="Times New Roman" w:eastAsia="Calibri" w:hAnsi="Times New Roman" w:cs="Times New Roman"/>
+          <w:iCs/>
+          <w:sz w:val="24"/>
+          <w:szCs w:val="24"/>
+        </w:rPr>
+        <w:t>various parts of</w:t>
+      </w:r>
+      <w:r>
+        <w:rPr>
+          <w:rFonts w:ascii="Times New Roman" w:eastAsia="Calibri" w:hAnsi="Times New Roman" w:cs="Times New Roman"/>
+          <w:iCs/>
+          <w:sz w:val="24"/>
+          <w:szCs w:val="24"/>
+        </w:rPr>
+        <w:t xml:space="preserve"> the organization and are assembled into a </w:t>
+      </w:r>
+      <w:r>
+        <w:rPr>
+          <w:rFonts w:ascii="Times New Roman" w:eastAsia="Calibri" w:hAnsi="Times New Roman" w:cs="Times New Roman"/>
+          <w:iCs/>
+          <w:sz w:val="24"/>
+          <w:szCs w:val="24"/>
+        </w:rPr>
+        <w:t xml:space="preserve">final </w:t>
+      </w:r>
+      <w:r>
+        <w:rPr>
+          <w:rFonts w:ascii="Times New Roman" w:eastAsia="Calibri" w:hAnsi="Times New Roman" w:cs="Times New Roman"/>
+          <w:iCs/>
+          <w:sz w:val="24"/>
+          <w:szCs w:val="24"/>
+        </w:rPr>
+        <w:t>decision.</w:t>
+      </w:r>
+      <w:r>
+        <w:rPr>
+          <w:rFonts w:ascii="Times New Roman" w:eastAsia="Calibri" w:hAnsi="Times New Roman" w:cs="Times New Roman"/>
+          <w:iCs/>
+          <w:sz w:val="24"/>
+          <w:szCs w:val="24"/>
+        </w:rPr>
+        <w:t xml:space="preserve">  </w:t>
+      </w:r>
+      <w:r>
+        <w:rPr>
+          <w:rFonts w:ascii="Times New Roman" w:eastAsia="Calibri" w:hAnsi="Times New Roman" w:cs="Times New Roman"/>
+          <w:iCs/>
+          <w:sz w:val="24"/>
+          <w:szCs w:val="24"/>
+        </w:rPr>
+        <w:t xml:space="preserve">Vertical decision making refers to the division of decision making responsibilities between operative and supervisory personnel within the organization (p. 23).  </w:t>
+      </w:r>
+      <w:r>
+        <w:rPr>
+          <w:rFonts w:ascii="Times New Roman" w:eastAsia="Calibri" w:hAnsi="Times New Roman" w:cs="Times New Roman"/>
+          <w:iCs/>
+          <w:sz w:val="24"/>
+          <w:szCs w:val="24"/>
+        </w:rPr>
+        <w:t xml:space="preserve">Also relevant is Simon’s critique of role </w:t>
       </w:r>
       <w:r>
         <w:rPr>
@@ -4267,467 +4948,7 @@
           <w:szCs w:val="24"/>
         </w:rPr>
         <w:lastRenderedPageBreak/>
-        <w:t xml:space="preserve">the primary activity of organizations.  </w:t>
-      </w:r>
-      <w:r>
-        <w:rPr>
-          <w:rFonts w:ascii="Times New Roman" w:eastAsia="Calibri" w:hAnsi="Times New Roman" w:cs="Times New Roman"/>
-          <w:iCs/>
-          <w:sz w:val="24"/>
-          <w:szCs w:val="24"/>
-        </w:rPr>
-        <w:t>Every</w:t>
-      </w:r>
-      <w:r>
-        <w:rPr>
-          <w:rFonts w:ascii="Times New Roman" w:eastAsia="Calibri" w:hAnsi="Times New Roman" w:cs="Times New Roman"/>
-          <w:iCs/>
-          <w:sz w:val="24"/>
-          <w:szCs w:val="24"/>
-        </w:rPr>
-        <w:t xml:space="preserve"> </w:t>
-      </w:r>
-      <w:r>
-        <w:rPr>
-          <w:rFonts w:ascii="Times New Roman" w:eastAsia="Calibri" w:hAnsi="Times New Roman" w:cs="Times New Roman"/>
-          <w:iCs/>
-          <w:sz w:val="24"/>
-          <w:szCs w:val="24"/>
-        </w:rPr>
-        <w:t xml:space="preserve">physical </w:t>
-      </w:r>
-      <w:r>
-        <w:rPr>
-          <w:rFonts w:ascii="Times New Roman" w:eastAsia="Calibri" w:hAnsi="Times New Roman" w:cs="Times New Roman"/>
-          <w:iCs/>
-          <w:sz w:val="24"/>
-          <w:szCs w:val="24"/>
-        </w:rPr>
-        <w:t>a</w:t>
-      </w:r>
-      <w:r>
-        <w:rPr>
-          <w:rFonts w:ascii="Times New Roman" w:eastAsia="Calibri" w:hAnsi="Times New Roman" w:cs="Times New Roman"/>
-          <w:iCs/>
-          <w:sz w:val="24"/>
-          <w:szCs w:val="24"/>
-        </w:rPr>
-        <w:t>ction</w:t>
-      </w:r>
-      <w:r>
-        <w:rPr>
-          <w:rFonts w:ascii="Times New Roman" w:eastAsia="Calibri" w:hAnsi="Times New Roman" w:cs="Times New Roman"/>
-          <w:iCs/>
-          <w:sz w:val="24"/>
-          <w:szCs w:val="24"/>
-        </w:rPr>
-        <w:t xml:space="preserve"> undertaken on behalf of the organization </w:t>
-      </w:r>
-      <w:r>
-        <w:rPr>
-          <w:rFonts w:ascii="Times New Roman" w:eastAsia="Calibri" w:hAnsi="Times New Roman" w:cs="Times New Roman"/>
-          <w:iCs/>
-          <w:sz w:val="24"/>
-          <w:szCs w:val="24"/>
-        </w:rPr>
-        <w:t>involves both “deciding” and “doing” (p. 1).  For each action</w:t>
-      </w:r>
-      <w:r>
-        <w:rPr>
-          <w:rFonts w:ascii="Times New Roman" w:eastAsia="Calibri" w:hAnsi="Times New Roman" w:cs="Times New Roman"/>
-          <w:iCs/>
-          <w:sz w:val="24"/>
-          <w:szCs w:val="24"/>
-        </w:rPr>
-        <w:t xml:space="preserve">, there are a multitude of </w:t>
-      </w:r>
-      <w:r>
-        <w:rPr>
-          <w:rFonts w:ascii="Times New Roman" w:eastAsia="Calibri" w:hAnsi="Times New Roman" w:cs="Times New Roman"/>
-          <w:iCs/>
-          <w:sz w:val="24"/>
-          <w:szCs w:val="24"/>
-        </w:rPr>
-        <w:t xml:space="preserve">antecedent </w:t>
-      </w:r>
-      <w:r>
-        <w:rPr>
-          <w:rFonts w:ascii="Times New Roman" w:eastAsia="Calibri" w:hAnsi="Times New Roman" w:cs="Times New Roman"/>
-          <w:iCs/>
-          <w:sz w:val="24"/>
-          <w:szCs w:val="24"/>
-        </w:rPr>
-        <w:t>decisions that must occur</w:t>
-      </w:r>
-      <w:r>
-        <w:rPr>
-          <w:rFonts w:ascii="Times New Roman" w:eastAsia="Calibri" w:hAnsi="Times New Roman" w:cs="Times New Roman"/>
-          <w:iCs/>
-          <w:sz w:val="24"/>
-          <w:szCs w:val="24"/>
-        </w:rPr>
-        <w:t xml:space="preserve"> to enable the final decision governing the action</w:t>
-      </w:r>
-      <w:r>
-        <w:rPr>
-          <w:rFonts w:ascii="Times New Roman" w:eastAsia="Calibri" w:hAnsi="Times New Roman" w:cs="Times New Roman"/>
-          <w:iCs/>
-          <w:sz w:val="24"/>
-          <w:szCs w:val="24"/>
-        </w:rPr>
-        <w:t>.</w:t>
-      </w:r>
-      <w:r>
-        <w:rPr>
-          <w:rFonts w:ascii="Times New Roman" w:eastAsia="Calibri" w:hAnsi="Times New Roman" w:cs="Times New Roman"/>
-          <w:iCs/>
-          <w:sz w:val="24"/>
-          <w:szCs w:val="24"/>
-        </w:rPr>
-        <w:t xml:space="preserve">  Simon believed that the study of organizations must focus on the operative employee and the way their decisions and actions are influenced by the organizational context </w:t>
-      </w:r>
-      <w:r>
-        <w:rPr>
-          <w:rFonts w:ascii="Times New Roman" w:eastAsia="Calibri" w:hAnsi="Times New Roman" w:cs="Times New Roman"/>
-          <w:iCs/>
-          <w:sz w:val="24"/>
-          <w:szCs w:val="24"/>
-        </w:rPr>
-        <w:t xml:space="preserve">because the </w:t>
-      </w:r>
-      <w:r>
-        <w:rPr>
-          <w:rFonts w:ascii="Times New Roman" w:eastAsia="Calibri" w:hAnsi="Times New Roman" w:cs="Times New Roman"/>
-          <w:iCs/>
-          <w:sz w:val="24"/>
-          <w:szCs w:val="24"/>
-        </w:rPr>
-        <w:t xml:space="preserve">physical tasks of executing an organization’s intentions fall to operative persons who generally occupy the lowest level of the organization hierarchy </w:t>
-      </w:r>
-      <w:r>
-        <w:rPr>
-          <w:rFonts w:ascii="Times New Roman" w:eastAsia="Calibri" w:hAnsi="Times New Roman" w:cs="Times New Roman"/>
-          <w:iCs/>
-          <w:sz w:val="24"/>
-          <w:szCs w:val="24"/>
-        </w:rPr>
-        <w:t>(p. 2)</w:t>
-      </w:r>
-      <w:r>
-        <w:rPr>
-          <w:rFonts w:ascii="Times New Roman" w:eastAsia="Calibri" w:hAnsi="Times New Roman" w:cs="Times New Roman"/>
-          <w:iCs/>
-          <w:sz w:val="24"/>
-          <w:szCs w:val="24"/>
-        </w:rPr>
-        <w:t xml:space="preserve">.  </w:t>
-      </w:r>
-      <w:r>
-        <w:rPr>
-          <w:rFonts w:ascii="Times New Roman" w:eastAsia="Calibri" w:hAnsi="Times New Roman" w:cs="Times New Roman"/>
-          <w:iCs/>
-          <w:sz w:val="24"/>
-          <w:szCs w:val="24"/>
-        </w:rPr>
-        <w:t xml:space="preserve">As with physical tasks, there is specialization regarding decisions in organizations.  </w:t>
-      </w:r>
-      <w:r>
-        <w:rPr>
-          <w:rFonts w:ascii="Times New Roman" w:eastAsia="Calibri" w:hAnsi="Times New Roman" w:cs="Times New Roman"/>
-          <w:iCs/>
-          <w:sz w:val="24"/>
-          <w:szCs w:val="24"/>
-        </w:rPr>
-        <w:t>Simon argued that</w:t>
-      </w:r>
-      <w:r>
-        <w:rPr>
-          <w:rFonts w:ascii="Times New Roman" w:eastAsia="Calibri" w:hAnsi="Times New Roman" w:cs="Times New Roman"/>
-          <w:iCs/>
-          <w:sz w:val="24"/>
-          <w:szCs w:val="24"/>
-        </w:rPr>
-        <w:t xml:space="preserve"> two </w:t>
-      </w:r>
-      <w:r>
-        <w:rPr>
-          <w:rFonts w:ascii="Times New Roman" w:eastAsia="Calibri" w:hAnsi="Times New Roman" w:cs="Times New Roman"/>
-          <w:iCs/>
-          <w:sz w:val="24"/>
-          <w:szCs w:val="24"/>
-        </w:rPr>
-        <w:t xml:space="preserve">general </w:t>
-      </w:r>
-      <w:r>
-        <w:rPr>
-          <w:rFonts w:ascii="Times New Roman" w:eastAsia="Calibri" w:hAnsi="Times New Roman" w:cs="Times New Roman"/>
-          <w:iCs/>
-          <w:sz w:val="24"/>
-          <w:szCs w:val="24"/>
-        </w:rPr>
-        <w:t>kinds of decisions</w:t>
-      </w:r>
-      <w:r>
-        <w:rPr>
-          <w:rFonts w:ascii="Times New Roman" w:eastAsia="Calibri" w:hAnsi="Times New Roman" w:cs="Times New Roman"/>
-          <w:iCs/>
-          <w:sz w:val="24"/>
-          <w:szCs w:val="24"/>
-        </w:rPr>
-        <w:t xml:space="preserve"> </w:t>
-      </w:r>
-      <w:r>
-        <w:rPr>
-          <w:rFonts w:ascii="Times New Roman" w:eastAsia="Calibri" w:hAnsi="Times New Roman" w:cs="Times New Roman"/>
-          <w:iCs/>
-          <w:sz w:val="24"/>
-          <w:szCs w:val="24"/>
-        </w:rPr>
-        <w:t xml:space="preserve">are made in organizations </w:t>
-      </w:r>
-      <w:r>
-        <w:rPr>
-          <w:rFonts w:ascii="Times New Roman" w:eastAsia="Calibri" w:hAnsi="Times New Roman" w:cs="Times New Roman"/>
-          <w:iCs/>
-          <w:sz w:val="24"/>
-          <w:szCs w:val="24"/>
-        </w:rPr>
-        <w:t>(p. 4)</w:t>
-      </w:r>
-      <w:r>
-        <w:rPr>
-          <w:rFonts w:ascii="Times New Roman" w:eastAsia="Calibri" w:hAnsi="Times New Roman" w:cs="Times New Roman"/>
-          <w:iCs/>
-          <w:sz w:val="24"/>
-          <w:szCs w:val="24"/>
-        </w:rPr>
-        <w:t xml:space="preserve">.  Value judgements </w:t>
-      </w:r>
-      <w:r>
-        <w:rPr>
-          <w:rFonts w:ascii="Times New Roman" w:eastAsia="Calibri" w:hAnsi="Times New Roman" w:cs="Times New Roman"/>
-          <w:iCs/>
-          <w:sz w:val="24"/>
-          <w:szCs w:val="24"/>
-        </w:rPr>
-        <w:t>are decisions geared toward the selection of final goals for the organization.  Factual judgements are decisions involved in the implementation and achievement of final goals.</w:t>
-      </w:r>
-      <w:r>
-        <w:rPr>
-          <w:rFonts w:ascii="Times New Roman" w:eastAsia="Calibri" w:hAnsi="Times New Roman" w:cs="Times New Roman"/>
-          <w:iCs/>
-          <w:sz w:val="24"/>
-          <w:szCs w:val="24"/>
-        </w:rPr>
-        <w:t xml:space="preserve">  </w:t>
-      </w:r>
-      <w:r>
-        <w:rPr>
-          <w:rFonts w:ascii="Times New Roman" w:eastAsia="Calibri" w:hAnsi="Times New Roman" w:cs="Times New Roman"/>
-          <w:iCs/>
-          <w:sz w:val="24"/>
-          <w:szCs w:val="24"/>
-        </w:rPr>
-        <w:t>A</w:t>
-      </w:r>
-      <w:r>
-        <w:rPr>
-          <w:rFonts w:ascii="Times New Roman" w:eastAsia="Calibri" w:hAnsi="Times New Roman" w:cs="Times New Roman"/>
-          <w:iCs/>
-          <w:sz w:val="24"/>
-          <w:szCs w:val="24"/>
-        </w:rPr>
-        <w:t>ntecedent d</w:t>
-      </w:r>
-      <w:r>
-        <w:rPr>
-          <w:rFonts w:ascii="Times New Roman" w:eastAsia="Calibri" w:hAnsi="Times New Roman" w:cs="Times New Roman"/>
-          <w:iCs/>
-          <w:sz w:val="24"/>
-          <w:szCs w:val="24"/>
-        </w:rPr>
-        <w:t>ecisions are based on numerous facts</w:t>
-      </w:r>
-      <w:r>
-        <w:rPr>
-          <w:rFonts w:ascii="Times New Roman" w:eastAsia="Calibri" w:hAnsi="Times New Roman" w:cs="Times New Roman"/>
-          <w:iCs/>
-          <w:sz w:val="24"/>
-          <w:szCs w:val="24"/>
-        </w:rPr>
-        <w:t xml:space="preserve"> (verified and</w:t>
-      </w:r>
-      <w:r>
-        <w:rPr>
-          <w:rFonts w:ascii="Times New Roman" w:eastAsia="Calibri" w:hAnsi="Times New Roman" w:cs="Times New Roman"/>
-          <w:iCs/>
-          <w:sz w:val="24"/>
-          <w:szCs w:val="24"/>
-        </w:rPr>
-        <w:t xml:space="preserve"> presumed</w:t>
-      </w:r>
-      <w:r>
-        <w:rPr>
-          <w:rFonts w:ascii="Times New Roman" w:eastAsia="Calibri" w:hAnsi="Times New Roman" w:cs="Times New Roman"/>
-          <w:iCs/>
-          <w:sz w:val="24"/>
-          <w:szCs w:val="24"/>
-        </w:rPr>
-        <w:t>)</w:t>
-      </w:r>
-      <w:r>
-        <w:rPr>
-          <w:rFonts w:ascii="Times New Roman" w:eastAsia="Calibri" w:hAnsi="Times New Roman" w:cs="Times New Roman"/>
-          <w:iCs/>
-          <w:sz w:val="24"/>
-          <w:szCs w:val="24"/>
-        </w:rPr>
-        <w:t xml:space="preserve"> as well as values, conditions, and constraints, which </w:t>
-      </w:r>
-      <w:r>
-        <w:rPr>
-          <w:rFonts w:ascii="Times New Roman" w:eastAsia="Calibri" w:hAnsi="Times New Roman" w:cs="Times New Roman"/>
-          <w:iCs/>
-          <w:sz w:val="24"/>
-          <w:szCs w:val="24"/>
-        </w:rPr>
-        <w:t>as a collective</w:t>
-      </w:r>
-      <w:r>
-        <w:rPr>
-          <w:rFonts w:ascii="Times New Roman" w:eastAsia="Calibri" w:hAnsi="Times New Roman" w:cs="Times New Roman"/>
-          <w:iCs/>
-          <w:sz w:val="24"/>
-          <w:szCs w:val="24"/>
-        </w:rPr>
-        <w:t xml:space="preserve"> </w:t>
-      </w:r>
-      <w:r>
-        <w:rPr>
-          <w:rFonts w:ascii="Times New Roman" w:eastAsia="Calibri" w:hAnsi="Times New Roman" w:cs="Times New Roman"/>
-          <w:iCs/>
-          <w:sz w:val="24"/>
-          <w:szCs w:val="24"/>
-        </w:rPr>
-        <w:t>Simon called the premises of the final decision governing an action</w:t>
-      </w:r>
-      <w:r>
-        <w:rPr>
-          <w:rFonts w:ascii="Times New Roman" w:eastAsia="Calibri" w:hAnsi="Times New Roman" w:cs="Times New Roman"/>
-          <w:iCs/>
-          <w:sz w:val="24"/>
-          <w:szCs w:val="24"/>
-        </w:rPr>
-        <w:t xml:space="preserve"> – that is, the decision premises</w:t>
-      </w:r>
-      <w:r>
-        <w:rPr>
-          <w:rFonts w:ascii="Times New Roman" w:eastAsia="Calibri" w:hAnsi="Times New Roman" w:cs="Times New Roman"/>
-          <w:iCs/>
-          <w:sz w:val="24"/>
-          <w:szCs w:val="24"/>
-        </w:rPr>
-        <w:t xml:space="preserve"> (p. 23). </w:t>
-      </w:r>
-      <w:r>
-        <w:rPr>
-          <w:rFonts w:ascii="Times New Roman" w:eastAsia="Calibri" w:hAnsi="Times New Roman" w:cs="Times New Roman"/>
-          <w:iCs/>
-          <w:sz w:val="24"/>
-          <w:szCs w:val="24"/>
-        </w:rPr>
-        <w:t xml:space="preserve"> Simon </w:t>
-      </w:r>
-      <w:r>
-        <w:rPr>
-          <w:rFonts w:ascii="Times New Roman" w:eastAsia="Calibri" w:hAnsi="Times New Roman" w:cs="Times New Roman"/>
-          <w:iCs/>
-          <w:sz w:val="24"/>
-          <w:szCs w:val="24"/>
-        </w:rPr>
-        <w:t xml:space="preserve">conceived of </w:t>
-      </w:r>
-      <w:r>
-        <w:rPr>
-          <w:rFonts w:ascii="Times New Roman" w:eastAsia="Calibri" w:hAnsi="Times New Roman" w:cs="Times New Roman"/>
-          <w:iCs/>
-          <w:sz w:val="24"/>
-          <w:szCs w:val="24"/>
-        </w:rPr>
-        <w:t xml:space="preserve">organizational decision making as a “decision-fabricating process” that involved fact-finding, intuition, guessing, analysis, reasoning, design, and negotiation (p. 24).  In this production analogy, decision premises originate in </w:t>
-      </w:r>
-      <w:r>
-        <w:rPr>
-          <w:rFonts w:ascii="Times New Roman" w:eastAsia="Calibri" w:hAnsi="Times New Roman" w:cs="Times New Roman"/>
-          <w:iCs/>
-          <w:sz w:val="24"/>
-          <w:szCs w:val="24"/>
-        </w:rPr>
-        <w:t>various parts of</w:t>
-      </w:r>
-      <w:r>
-        <w:rPr>
-          <w:rFonts w:ascii="Times New Roman" w:eastAsia="Calibri" w:hAnsi="Times New Roman" w:cs="Times New Roman"/>
-          <w:iCs/>
-          <w:sz w:val="24"/>
-          <w:szCs w:val="24"/>
-        </w:rPr>
-        <w:t xml:space="preserve"> the organization and are assembled into a </w:t>
-      </w:r>
-      <w:r>
-        <w:rPr>
-          <w:rFonts w:ascii="Times New Roman" w:eastAsia="Calibri" w:hAnsi="Times New Roman" w:cs="Times New Roman"/>
-          <w:iCs/>
-          <w:sz w:val="24"/>
-          <w:szCs w:val="24"/>
-        </w:rPr>
-        <w:t xml:space="preserve">final </w:t>
-      </w:r>
-      <w:r>
-        <w:rPr>
-          <w:rFonts w:ascii="Times New Roman" w:eastAsia="Calibri" w:hAnsi="Times New Roman" w:cs="Times New Roman"/>
-          <w:iCs/>
-          <w:sz w:val="24"/>
-          <w:szCs w:val="24"/>
-        </w:rPr>
-        <w:t>decision.</w:t>
-      </w:r>
-      <w:r>
-        <w:rPr>
-          <w:rFonts w:ascii="Times New Roman" w:eastAsia="Calibri" w:hAnsi="Times New Roman" w:cs="Times New Roman"/>
-          <w:iCs/>
-          <w:sz w:val="24"/>
-          <w:szCs w:val="24"/>
-        </w:rPr>
-        <w:t xml:space="preserve">  </w:t>
-      </w:r>
-      <w:r>
-        <w:rPr>
-          <w:rFonts w:ascii="Times New Roman" w:eastAsia="Calibri" w:hAnsi="Times New Roman" w:cs="Times New Roman"/>
-          <w:iCs/>
-          <w:sz w:val="24"/>
-          <w:szCs w:val="24"/>
-        </w:rPr>
-        <w:t xml:space="preserve">Vertical decision making refers to the division of decision making responsibilities between operative and supervisory personnel within the organization (p. 23).  </w:t>
-      </w:r>
-      <w:r>
-        <w:rPr>
-          <w:rFonts w:ascii="Times New Roman" w:eastAsia="Calibri" w:hAnsi="Times New Roman" w:cs="Times New Roman"/>
-          <w:iCs/>
-          <w:sz w:val="24"/>
-          <w:szCs w:val="24"/>
-        </w:rPr>
-        <w:t xml:space="preserve">Also relevant is Simon’s critique of role theory and the idea that roles determine behavior, which he argues is too constraining in its original connotation of dramatic part.  Simon counters that a role specifies </w:t>
-      </w:r>
-      <w:r>
-        <w:rPr>
-          <w:rFonts w:ascii="Times New Roman" w:eastAsia="Calibri" w:hAnsi="Times New Roman" w:cs="Times New Roman"/>
-          <w:iCs/>
-          <w:sz w:val="24"/>
-          <w:szCs w:val="24"/>
-        </w:rPr>
-        <w:lastRenderedPageBreak/>
-        <w:t>some, but not all, of the premises that underlie a decision (</w:t>
+        <w:t>theory and the idea that roles determine behavior, which he argues is too constraining in its original connotation of dramatic part.  Simon counters that a role specifies some, but not all, of the premises that underlie a decision (</w:t>
       </w:r>
       <w:r>
         <w:rPr>
@@ -4947,7 +5168,7 @@
         <w:noProof/>
         <w:sz w:val="24"/>
       </w:rPr>
-      <w:t>10</w:t>
+      <w:t>12</w:t>
     </w:r>
     <w:r>
       <w:rPr>
@@ -5737,7 +5958,7 @@
 </file>
 
 <file path=customXml/itemProps1.xml><?xml version="1.0" encoding="utf-8"?>
-<ds:datastoreItem xmlns:ds="http://schemas.openxmlformats.org/officeDocument/2006/customXml" ds:itemID="{A43DBA01-AA49-4DAD-BCC5-746DF3C86ECF}">
+<ds:datastoreItem xmlns:ds="http://schemas.openxmlformats.org/officeDocument/2006/customXml" ds:itemID="{39DA64A2-4D23-4AE6-BA88-2285B208659D}">
   <ds:schemaRefs>
     <ds:schemaRef ds:uri="http://schemas.openxmlformats.org/officeDocument/2006/bibliography"/>
   </ds:schemaRefs>

</xml_diff>

<commit_message>
Annotation for Rojot (2008)
</commit_message>
<xml_diff>
--- a/Docs/PSP6980_2020_Fall_Townes_LiteratureReview_Bibliography_Annotated_v00.docx
+++ b/Docs/PSP6980_2020_Fall_Townes_LiteratureReview_Bibliography_Annotated_v00.docx
@@ -12,6 +12,8 @@
           <w:szCs w:val="24"/>
         </w:rPr>
       </w:pPr>
+      <w:bookmarkStart w:id="0" w:name="_GoBack"/>
+      <w:bookmarkEnd w:id="0"/>
     </w:p>
     <w:p>
       <w:pPr>
@@ -1014,12 +1016,12 @@
           <w:szCs w:val="24"/>
         </w:rPr>
       </w:pPr>
-      <w:bookmarkStart w:id="0" w:name="BookBarriers1992"/>
-      <w:bookmarkStart w:id="1" w:name="PaperArshadi2008"/>
-      <w:bookmarkStart w:id="2" w:name="PaperAnatan2015"/>
-      <w:bookmarkEnd w:id="0"/>
+      <w:bookmarkStart w:id="1" w:name="BookBarriers1992"/>
+      <w:bookmarkStart w:id="2" w:name="PaperArshadi2008"/>
+      <w:bookmarkStart w:id="3" w:name="PaperAnatan2015"/>
       <w:bookmarkEnd w:id="1"/>
       <w:bookmarkEnd w:id="2"/>
+      <w:bookmarkEnd w:id="3"/>
       <w:proofErr w:type="spellStart"/>
       <w:r>
         <w:rPr>
@@ -3562,8 +3564,6 @@
           <w:szCs w:val="24"/>
         </w:rPr>
       </w:pPr>
-      <w:bookmarkStart w:id="3" w:name="_GoBack"/>
-      <w:bookmarkEnd w:id="3"/>
       <w:r>
         <w:rPr>
           <w:rFonts w:ascii="Times New Roman" w:eastAsia="Calibri" w:hAnsi="Times New Roman" w:cs="Times New Roman"/>
@@ -3586,15 +3586,7 @@
           <w:sz w:val="24"/>
           <w:szCs w:val="24"/>
         </w:rPr>
-        <w:t>of startup and established firms, patent activity of universities, and royalty generation by universities.  The study</w:t>
-      </w:r>
-      <w:r>
-        <w:rPr>
-          <w:rFonts w:ascii="Times New Roman" w:eastAsia="Calibri" w:hAnsi="Times New Roman" w:cs="Times New Roman"/>
-          <w:sz w:val="24"/>
-          <w:szCs w:val="24"/>
-        </w:rPr>
-        <w:t xml:space="preserve"> used </w:t>
+        <w:t xml:space="preserve">of startup and established firms, patent activity of universities, and royalty generation by universities.  The study used </w:t>
       </w:r>
       <w:r>
         <w:rPr>
@@ -3610,31 +3602,7 @@
           <w:sz w:val="24"/>
           <w:szCs w:val="24"/>
         </w:rPr>
-        <w:t>decidedly economic approach</w:t>
-      </w:r>
-      <w:r>
-        <w:rPr>
-          <w:rFonts w:ascii="Times New Roman" w:eastAsia="Calibri" w:hAnsi="Times New Roman" w:cs="Times New Roman"/>
-          <w:sz w:val="24"/>
-          <w:szCs w:val="24"/>
-        </w:rPr>
-        <w:t xml:space="preserve"> </w:t>
-      </w:r>
-      <w:r>
-        <w:rPr>
-          <w:rFonts w:ascii="Times New Roman" w:eastAsia="Calibri" w:hAnsi="Times New Roman" w:cs="Times New Roman"/>
-          <w:sz w:val="24"/>
-          <w:szCs w:val="24"/>
-        </w:rPr>
-        <w:t xml:space="preserve">and </w:t>
-      </w:r>
-      <w:r>
-        <w:rPr>
-          <w:rFonts w:ascii="Times New Roman" w:eastAsia="Calibri" w:hAnsi="Times New Roman" w:cs="Times New Roman"/>
-          <w:sz w:val="24"/>
-          <w:szCs w:val="24"/>
-        </w:rPr>
-        <w:t xml:space="preserve">sought the examine whether comparative advantage or information asymmetries influenced firm decisions to license university-created inventions.  Based on an examination using multinomial logistic regression analysis of a dataset of 700 inventions disclosed to the University of California – San Diego between 1986 and 2003, </w:t>
+        <w:t xml:space="preserve">decidedly economic approach and sought the examine whether comparative advantage or information asymmetries influenced firm decisions to license university-created inventions.  Based on an examination using multinomial logistic regression analysis of a dataset of 700 inventions disclosed to the University of California – San Diego between 1986 and 2003, </w:t>
       </w:r>
       <w:r>
         <w:rPr>
@@ -3753,7 +3721,7 @@
           <w:sz w:val="24"/>
           <w:szCs w:val="24"/>
         </w:rPr>
-        <w:t>Sigurdson</w:t>
+        <w:t>Rojot</w:t>
       </w:r>
       <w:proofErr w:type="spellEnd"/>
       <w:r>
@@ -3763,27 +3731,52 @@
           <w:sz w:val="24"/>
           <w:szCs w:val="24"/>
         </w:rPr>
-        <w:t xml:space="preserve">, K., Sá, C. M., &amp; </w:t>
-      </w:r>
-      <w:proofErr w:type="spellStart"/>
-      <w:r>
-        <w:rPr>
-          <w:rFonts w:ascii="Times New Roman" w:eastAsia="Calibri" w:hAnsi="Times New Roman" w:cs="Times New Roman"/>
-          <w:iCs/>
-          <w:sz w:val="24"/>
-          <w:szCs w:val="24"/>
-        </w:rPr>
-        <w:t>Kretz</w:t>
-      </w:r>
-      <w:proofErr w:type="spellEnd"/>
-      <w:r>
-        <w:rPr>
-          <w:rFonts w:ascii="Times New Roman" w:eastAsia="Calibri" w:hAnsi="Times New Roman" w:cs="Times New Roman"/>
-          <w:iCs/>
-          <w:sz w:val="24"/>
-          <w:szCs w:val="24"/>
-        </w:rPr>
-        <w:t xml:space="preserve">, A. (2015). Looking under the street light: Limitations of mainstream technology transfer indicators. </w:t>
+        <w:t>, J</w:t>
+      </w:r>
+      <w:r>
+        <w:rPr>
+          <w:rFonts w:ascii="Times New Roman" w:eastAsia="Calibri" w:hAnsi="Times New Roman" w:cs="Times New Roman"/>
+          <w:iCs/>
+          <w:sz w:val="24"/>
+          <w:szCs w:val="24"/>
+        </w:rPr>
+        <w:t xml:space="preserve">. (2008). </w:t>
+      </w:r>
+      <w:r>
+        <w:rPr>
+          <w:rFonts w:ascii="Times New Roman" w:eastAsia="Calibri" w:hAnsi="Times New Roman" w:cs="Times New Roman"/>
+          <w:iCs/>
+          <w:sz w:val="24"/>
+          <w:szCs w:val="24"/>
+        </w:rPr>
+        <w:t>Culture and decision making</w:t>
+      </w:r>
+      <w:r>
+        <w:rPr>
+          <w:rFonts w:ascii="Times New Roman" w:eastAsia="Calibri" w:hAnsi="Times New Roman" w:cs="Times New Roman"/>
+          <w:iCs/>
+          <w:sz w:val="24"/>
+          <w:szCs w:val="24"/>
+        </w:rPr>
+        <w:t>. In</w:t>
+      </w:r>
+      <w:r>
+        <w:rPr>
+          <w:rFonts w:ascii="Times New Roman" w:eastAsia="Calibri" w:hAnsi="Times New Roman" w:cs="Times New Roman"/>
+          <w:iCs/>
+          <w:sz w:val="24"/>
+          <w:szCs w:val="24"/>
+        </w:rPr>
+        <w:t xml:space="preserve"> </w:t>
+      </w:r>
+      <w:r>
+        <w:rPr>
+          <w:rFonts w:ascii="Times New Roman" w:eastAsia="Calibri" w:hAnsi="Times New Roman" w:cs="Times New Roman"/>
+          <w:iCs/>
+          <w:sz w:val="24"/>
+          <w:szCs w:val="24"/>
+        </w:rPr>
+        <w:t xml:space="preserve">G. P. Hodgkinson &amp; W. H. Starbuck (Eds.), </w:t>
       </w:r>
       <w:r>
         <w:rPr>
@@ -3793,36 +3786,25 @@
           <w:sz w:val="24"/>
           <w:szCs w:val="24"/>
         </w:rPr>
-        <w:t>Science &amp; Public Policy (SPP), 42</w:t>
-      </w:r>
-      <w:r>
-        <w:rPr>
-          <w:rFonts w:ascii="Times New Roman" w:eastAsia="Calibri" w:hAnsi="Times New Roman" w:cs="Times New Roman"/>
-          <w:iCs/>
-          <w:sz w:val="24"/>
-          <w:szCs w:val="24"/>
-        </w:rPr>
-        <w:t>(5), 632-645. doi:10.1093/</w:t>
-      </w:r>
-      <w:proofErr w:type="spellStart"/>
-      <w:r>
-        <w:rPr>
-          <w:rFonts w:ascii="Times New Roman" w:eastAsia="Calibri" w:hAnsi="Times New Roman" w:cs="Times New Roman"/>
-          <w:iCs/>
-          <w:sz w:val="24"/>
-          <w:szCs w:val="24"/>
-        </w:rPr>
-        <w:t>scipol</w:t>
-      </w:r>
-      <w:proofErr w:type="spellEnd"/>
-      <w:r>
-        <w:rPr>
-          <w:rFonts w:ascii="Times New Roman" w:eastAsia="Calibri" w:hAnsi="Times New Roman" w:cs="Times New Roman"/>
-          <w:iCs/>
-          <w:sz w:val="24"/>
-          <w:szCs w:val="24"/>
-        </w:rPr>
-        <w:t>/scu080</w:t>
+        <w:t xml:space="preserve">The Oxford handbook of organizational decision making </w:t>
+      </w:r>
+      <w:r>
+        <w:rPr>
+          <w:rFonts w:ascii="Times New Roman" w:eastAsia="Calibri" w:hAnsi="Times New Roman" w:cs="Times New Roman"/>
+          <w:iCs/>
+          <w:sz w:val="24"/>
+          <w:szCs w:val="24"/>
+        </w:rPr>
+        <w:t>(pp. 134-151</w:t>
+      </w:r>
+      <w:r>
+        <w:rPr>
+          <w:rFonts w:ascii="Times New Roman" w:eastAsia="Calibri" w:hAnsi="Times New Roman" w:cs="Times New Roman"/>
+          <w:iCs/>
+          <w:sz w:val="24"/>
+          <w:szCs w:val="24"/>
+        </w:rPr>
+        <w:t xml:space="preserve">). New York, NY: Oxford University Press. </w:t>
       </w:r>
     </w:p>
     <w:p>
@@ -3843,6 +3825,317 @@
           <w:sz w:val="24"/>
           <w:szCs w:val="24"/>
         </w:rPr>
+        <w:t xml:space="preserve">This book chapter </w:t>
+      </w:r>
+      <w:r>
+        <w:rPr>
+          <w:rFonts w:ascii="Times New Roman" w:eastAsia="Calibri" w:hAnsi="Times New Roman" w:cs="Times New Roman"/>
+          <w:iCs/>
+          <w:sz w:val="24"/>
+          <w:szCs w:val="24"/>
+        </w:rPr>
+        <w:t>argues that the effect of culture on decision making is more usefully understood as a limitation on rationality</w:t>
+      </w:r>
+      <w:r>
+        <w:rPr>
+          <w:rFonts w:ascii="Times New Roman" w:eastAsia="Calibri" w:hAnsi="Times New Roman" w:cs="Times New Roman"/>
+          <w:iCs/>
+          <w:sz w:val="24"/>
+          <w:szCs w:val="24"/>
+        </w:rPr>
+        <w:t xml:space="preserve">.  </w:t>
+      </w:r>
+      <w:r>
+        <w:rPr>
+          <w:rFonts w:ascii="Times New Roman" w:eastAsia="Calibri" w:hAnsi="Times New Roman" w:cs="Times New Roman"/>
+          <w:iCs/>
+          <w:sz w:val="24"/>
+          <w:szCs w:val="24"/>
+        </w:rPr>
+        <w:t>The author noted other researchers have postulated that</w:t>
+      </w:r>
+      <w:r>
+        <w:rPr>
+          <w:rFonts w:ascii="Times New Roman" w:eastAsia="Calibri" w:hAnsi="Times New Roman" w:cs="Times New Roman"/>
+          <w:iCs/>
+          <w:sz w:val="24"/>
+          <w:szCs w:val="24"/>
+        </w:rPr>
+        <w:t xml:space="preserve"> in addition to organizational cultures,</w:t>
+      </w:r>
+      <w:r>
+        <w:rPr>
+          <w:rFonts w:ascii="Times New Roman" w:eastAsia="Calibri" w:hAnsi="Times New Roman" w:cs="Times New Roman"/>
+          <w:iCs/>
+          <w:sz w:val="24"/>
+          <w:szCs w:val="24"/>
+        </w:rPr>
+        <w:t xml:space="preserve"> communities of occupations create</w:t>
+      </w:r>
+      <w:r>
+        <w:rPr>
+          <w:rFonts w:ascii="Times New Roman" w:eastAsia="Calibri" w:hAnsi="Times New Roman" w:cs="Times New Roman"/>
+          <w:iCs/>
+          <w:sz w:val="24"/>
+          <w:szCs w:val="24"/>
+        </w:rPr>
+        <w:t xml:space="preserve"> occupational cultures that extend</w:t>
+      </w:r>
+      <w:r>
+        <w:rPr>
+          <w:rFonts w:ascii="Times New Roman" w:eastAsia="Calibri" w:hAnsi="Times New Roman" w:cs="Times New Roman"/>
+          <w:iCs/>
+          <w:sz w:val="24"/>
+          <w:szCs w:val="24"/>
+        </w:rPr>
+        <w:t xml:space="preserve"> across organizations</w:t>
+      </w:r>
+      <w:r>
+        <w:rPr>
+          <w:rFonts w:ascii="Times New Roman" w:eastAsia="Calibri" w:hAnsi="Times New Roman" w:cs="Times New Roman"/>
+          <w:iCs/>
+          <w:sz w:val="24"/>
+          <w:szCs w:val="24"/>
+        </w:rPr>
+        <w:t>.  These occupational cultures contribute to the similarities among organizations</w:t>
+      </w:r>
+      <w:r>
+        <w:rPr>
+          <w:rFonts w:ascii="Times New Roman" w:eastAsia="Calibri" w:hAnsi="Times New Roman" w:cs="Times New Roman"/>
+          <w:iCs/>
+          <w:sz w:val="24"/>
+          <w:szCs w:val="24"/>
+        </w:rPr>
+        <w:t xml:space="preserve"> </w:t>
+      </w:r>
+      <w:r>
+        <w:rPr>
+          <w:rFonts w:ascii="Times New Roman" w:eastAsia="Calibri" w:hAnsi="Times New Roman" w:cs="Times New Roman"/>
+          <w:iCs/>
+          <w:sz w:val="24"/>
+          <w:szCs w:val="24"/>
+        </w:rPr>
+        <w:t xml:space="preserve">and influence the activities of organizations including the decisions of organization members.  If this is true, then supply-side technology transfer professionals likely share an occupational culture that creates a limitation on rationality in technology transfer decisions that extends across private sector organizations.  </w:t>
+      </w:r>
+      <w:r>
+        <w:rPr>
+          <w:rFonts w:ascii="Times New Roman" w:eastAsia="Calibri" w:hAnsi="Times New Roman" w:cs="Times New Roman"/>
+          <w:iCs/>
+          <w:sz w:val="24"/>
+          <w:szCs w:val="24"/>
+        </w:rPr>
+        <w:t>In the framework espoused by Simon (1997), t</w:t>
+      </w:r>
+      <w:r>
+        <w:rPr>
+          <w:rFonts w:ascii="Times New Roman" w:eastAsia="Calibri" w:hAnsi="Times New Roman" w:cs="Times New Roman"/>
+          <w:iCs/>
+          <w:sz w:val="24"/>
+          <w:szCs w:val="24"/>
+        </w:rPr>
+        <w:t>his limitation may manifest as one or more decision premises rela</w:t>
+      </w:r>
+      <w:r>
+        <w:rPr>
+          <w:rFonts w:ascii="Times New Roman" w:eastAsia="Calibri" w:hAnsi="Times New Roman" w:cs="Times New Roman"/>
+          <w:iCs/>
+          <w:sz w:val="24"/>
+          <w:szCs w:val="24"/>
+        </w:rPr>
+        <w:t xml:space="preserve">ted to development stage that are held </w:t>
+      </w:r>
+      <w:r>
+        <w:rPr>
+          <w:rFonts w:ascii="Times New Roman" w:eastAsia="Calibri" w:hAnsi="Times New Roman" w:cs="Times New Roman"/>
+          <w:iCs/>
+          <w:sz w:val="24"/>
+          <w:szCs w:val="24"/>
+        </w:rPr>
+        <w:t xml:space="preserve">among technology transfer professionals </w:t>
+      </w:r>
+      <w:r>
+        <w:rPr>
+          <w:rFonts w:ascii="Times New Roman" w:eastAsia="Calibri" w:hAnsi="Times New Roman" w:cs="Times New Roman"/>
+          <w:iCs/>
+          <w:sz w:val="24"/>
+          <w:szCs w:val="24"/>
+        </w:rPr>
+        <w:t xml:space="preserve">in </w:t>
+      </w:r>
+      <w:r>
+        <w:rPr>
+          <w:rFonts w:ascii="Times New Roman" w:eastAsia="Calibri" w:hAnsi="Times New Roman" w:cs="Times New Roman"/>
+          <w:iCs/>
+          <w:sz w:val="24"/>
+          <w:szCs w:val="24"/>
+        </w:rPr>
+        <w:lastRenderedPageBreak/>
+        <w:t>various</w:t>
+      </w:r>
+      <w:r>
+        <w:rPr>
+          <w:rFonts w:ascii="Times New Roman" w:eastAsia="Calibri" w:hAnsi="Times New Roman" w:cs="Times New Roman"/>
+          <w:iCs/>
+          <w:sz w:val="24"/>
+          <w:szCs w:val="24"/>
+        </w:rPr>
+        <w:t xml:space="preserve"> organizations.</w:t>
+      </w:r>
+      <w:r>
+        <w:rPr>
+          <w:rFonts w:ascii="Times New Roman" w:eastAsia="Calibri" w:hAnsi="Times New Roman" w:cs="Times New Roman"/>
+          <w:iCs/>
+          <w:sz w:val="24"/>
+          <w:szCs w:val="24"/>
+        </w:rPr>
+        <w:t xml:space="preserve">  </w:t>
+      </w:r>
+      <w:r>
+        <w:rPr>
+          <w:rFonts w:ascii="Times New Roman" w:eastAsia="Calibri" w:hAnsi="Times New Roman" w:cs="Times New Roman"/>
+          <w:iCs/>
+          <w:sz w:val="24"/>
+          <w:szCs w:val="24"/>
+        </w:rPr>
+        <w:t>The author explains that culture-based</w:t>
+      </w:r>
+      <w:r>
+        <w:rPr>
+          <w:rFonts w:ascii="Times New Roman" w:eastAsia="Calibri" w:hAnsi="Times New Roman" w:cs="Times New Roman"/>
+          <w:iCs/>
+          <w:sz w:val="24"/>
+          <w:szCs w:val="24"/>
+        </w:rPr>
+        <w:t xml:space="preserve"> limitations may be </w:t>
+      </w:r>
+      <w:r>
+        <w:rPr>
+          <w:rFonts w:ascii="Times New Roman" w:eastAsia="Calibri" w:hAnsi="Times New Roman" w:cs="Times New Roman"/>
+          <w:iCs/>
+          <w:sz w:val="24"/>
+          <w:szCs w:val="24"/>
+        </w:rPr>
+        <w:t>either beneficial or detrimental to the organization.</w:t>
+      </w:r>
+      <w:r>
+        <w:rPr>
+          <w:rFonts w:ascii="Times New Roman" w:eastAsia="Calibri" w:hAnsi="Times New Roman" w:cs="Times New Roman"/>
+          <w:iCs/>
+          <w:sz w:val="24"/>
+          <w:szCs w:val="24"/>
+        </w:rPr>
+        <w:t xml:space="preserve"> </w:t>
+      </w:r>
+    </w:p>
+    <w:p>
+      <w:pPr>
+        <w:spacing w:line="480" w:lineRule="auto"/>
+        <w:ind w:left="720" w:hanging="720"/>
+        <w:rPr>
+          <w:rFonts w:ascii="Times New Roman" w:eastAsia="Calibri" w:hAnsi="Times New Roman" w:cs="Times New Roman"/>
+          <w:iCs/>
+          <w:sz w:val="24"/>
+          <w:szCs w:val="24"/>
+        </w:rPr>
+      </w:pPr>
+      <w:proofErr w:type="spellStart"/>
+      <w:r>
+        <w:rPr>
+          <w:rFonts w:ascii="Times New Roman" w:eastAsia="Calibri" w:hAnsi="Times New Roman" w:cs="Times New Roman"/>
+          <w:iCs/>
+          <w:sz w:val="24"/>
+          <w:szCs w:val="24"/>
+        </w:rPr>
+        <w:t>Sigurdson</w:t>
+      </w:r>
+      <w:proofErr w:type="spellEnd"/>
+      <w:r>
+        <w:rPr>
+          <w:rFonts w:ascii="Times New Roman" w:eastAsia="Calibri" w:hAnsi="Times New Roman" w:cs="Times New Roman"/>
+          <w:iCs/>
+          <w:sz w:val="24"/>
+          <w:szCs w:val="24"/>
+        </w:rPr>
+        <w:t xml:space="preserve">, K., Sá, C. M., &amp; </w:t>
+      </w:r>
+      <w:proofErr w:type="spellStart"/>
+      <w:r>
+        <w:rPr>
+          <w:rFonts w:ascii="Times New Roman" w:eastAsia="Calibri" w:hAnsi="Times New Roman" w:cs="Times New Roman"/>
+          <w:iCs/>
+          <w:sz w:val="24"/>
+          <w:szCs w:val="24"/>
+        </w:rPr>
+        <w:t>Kretz</w:t>
+      </w:r>
+      <w:proofErr w:type="spellEnd"/>
+      <w:r>
+        <w:rPr>
+          <w:rFonts w:ascii="Times New Roman" w:eastAsia="Calibri" w:hAnsi="Times New Roman" w:cs="Times New Roman"/>
+          <w:iCs/>
+          <w:sz w:val="24"/>
+          <w:szCs w:val="24"/>
+        </w:rPr>
+        <w:t xml:space="preserve">, A. (2015). Looking under the street light: Limitations of mainstream technology transfer indicators. </w:t>
+      </w:r>
+      <w:r>
+        <w:rPr>
+          <w:rFonts w:ascii="Times New Roman" w:eastAsia="Calibri" w:hAnsi="Times New Roman" w:cs="Times New Roman"/>
+          <w:i/>
+          <w:iCs/>
+          <w:sz w:val="24"/>
+          <w:szCs w:val="24"/>
+        </w:rPr>
+        <w:t>Science &amp; Public Policy (SPP), 42</w:t>
+      </w:r>
+      <w:r>
+        <w:rPr>
+          <w:rFonts w:ascii="Times New Roman" w:eastAsia="Calibri" w:hAnsi="Times New Roman" w:cs="Times New Roman"/>
+          <w:iCs/>
+          <w:sz w:val="24"/>
+          <w:szCs w:val="24"/>
+        </w:rPr>
+        <w:t>(5), 632-645. doi:10.1093/</w:t>
+      </w:r>
+      <w:proofErr w:type="spellStart"/>
+      <w:r>
+        <w:rPr>
+          <w:rFonts w:ascii="Times New Roman" w:eastAsia="Calibri" w:hAnsi="Times New Roman" w:cs="Times New Roman"/>
+          <w:iCs/>
+          <w:sz w:val="24"/>
+          <w:szCs w:val="24"/>
+        </w:rPr>
+        <w:t>scipol</w:t>
+      </w:r>
+      <w:proofErr w:type="spellEnd"/>
+      <w:r>
+        <w:rPr>
+          <w:rFonts w:ascii="Times New Roman" w:eastAsia="Calibri" w:hAnsi="Times New Roman" w:cs="Times New Roman"/>
+          <w:iCs/>
+          <w:sz w:val="24"/>
+          <w:szCs w:val="24"/>
+        </w:rPr>
+        <w:t>/scu080</w:t>
+      </w:r>
+    </w:p>
+    <w:p>
+      <w:pPr>
+        <w:spacing w:line="480" w:lineRule="auto"/>
+        <w:ind w:left="1080"/>
+        <w:rPr>
+          <w:rFonts w:ascii="Times New Roman" w:eastAsia="Calibri" w:hAnsi="Times New Roman" w:cs="Times New Roman"/>
+          <w:iCs/>
+          <w:sz w:val="24"/>
+          <w:szCs w:val="24"/>
+        </w:rPr>
+      </w:pPr>
+      <w:r>
+        <w:rPr>
+          <w:rFonts w:ascii="Times New Roman" w:eastAsia="Calibri" w:hAnsi="Times New Roman" w:cs="Times New Roman"/>
+          <w:iCs/>
+          <w:sz w:val="24"/>
+          <w:szCs w:val="24"/>
+        </w:rPr>
         <w:t>This article examines the use of technology transfer indicators developed and published by the Association of University Technology Managers (AUTM) in policymaking.  The authors specifically study the case of policymaking in Canada, but its findings are relevant to policymaking in the United States.  They argue that</w:t>
       </w:r>
       <w:r>
@@ -3997,107 +4290,116 @@
           <w:sz w:val="24"/>
           <w:szCs w:val="24"/>
         </w:rPr>
+        <w:t xml:space="preserve">The AUTM indicators are widely used in Canada and the U.S. but they have several weaknesses.  </w:t>
+      </w:r>
+      <w:r>
+        <w:rPr>
+          <w:rFonts w:ascii="Times New Roman" w:eastAsia="Calibri" w:hAnsi="Times New Roman" w:cs="Times New Roman"/>
+          <w:iCs/>
+          <w:sz w:val="24"/>
+          <w:szCs w:val="24"/>
+        </w:rPr>
+        <w:t xml:space="preserve">AUTM </w:t>
+      </w:r>
+      <w:r>
+        <w:rPr>
+          <w:rFonts w:ascii="Times New Roman" w:eastAsia="Calibri" w:hAnsi="Times New Roman" w:cs="Times New Roman"/>
+          <w:iCs/>
+          <w:sz w:val="24"/>
+          <w:szCs w:val="24"/>
+        </w:rPr>
+        <w:t>gather</w:t>
+      </w:r>
+      <w:r>
+        <w:rPr>
+          <w:rFonts w:ascii="Times New Roman" w:eastAsia="Calibri" w:hAnsi="Times New Roman" w:cs="Times New Roman"/>
+          <w:iCs/>
+          <w:sz w:val="24"/>
+          <w:szCs w:val="24"/>
+        </w:rPr>
+        <w:t>s the data</w:t>
+      </w:r>
+      <w:r>
+        <w:rPr>
+          <w:rFonts w:ascii="Times New Roman" w:eastAsia="Calibri" w:hAnsi="Times New Roman" w:cs="Times New Roman"/>
+          <w:iCs/>
+          <w:sz w:val="24"/>
+          <w:szCs w:val="24"/>
+        </w:rPr>
+        <w:t xml:space="preserve"> from an annual survey</w:t>
+      </w:r>
+      <w:r>
+        <w:rPr>
+          <w:rFonts w:ascii="Times New Roman" w:eastAsia="Calibri" w:hAnsi="Times New Roman" w:cs="Times New Roman"/>
+          <w:iCs/>
+          <w:sz w:val="24"/>
+          <w:szCs w:val="24"/>
+        </w:rPr>
+        <w:t xml:space="preserve"> </w:t>
+      </w:r>
+      <w:r>
+        <w:rPr>
+          <w:rFonts w:ascii="Times New Roman" w:eastAsia="Calibri" w:hAnsi="Times New Roman" w:cs="Times New Roman"/>
+          <w:iCs/>
+          <w:sz w:val="24"/>
+          <w:szCs w:val="24"/>
+        </w:rPr>
+        <w:t xml:space="preserve">of </w:t>
+      </w:r>
+      <w:r>
+        <w:rPr>
+          <w:rFonts w:ascii="Times New Roman" w:eastAsia="Calibri" w:hAnsi="Times New Roman" w:cs="Times New Roman"/>
+          <w:iCs/>
+          <w:sz w:val="24"/>
+          <w:szCs w:val="24"/>
+        </w:rPr>
+        <w:t>Canadian and U.S. universities</w:t>
+      </w:r>
+      <w:r>
+        <w:rPr>
+          <w:rFonts w:ascii="Times New Roman" w:eastAsia="Calibri" w:hAnsi="Times New Roman" w:cs="Times New Roman"/>
+          <w:iCs/>
+          <w:sz w:val="24"/>
+          <w:szCs w:val="24"/>
+        </w:rPr>
+        <w:t xml:space="preserve"> </w:t>
+      </w:r>
+      <w:r>
+        <w:rPr>
+          <w:rFonts w:ascii="Times New Roman" w:eastAsia="Calibri" w:hAnsi="Times New Roman" w:cs="Times New Roman"/>
+          <w:iCs/>
+          <w:sz w:val="24"/>
+          <w:szCs w:val="24"/>
+        </w:rPr>
+        <w:t>that provides incomplete coverage</w:t>
+      </w:r>
+      <w:r>
+        <w:rPr>
+          <w:rFonts w:ascii="Times New Roman" w:eastAsia="Calibri" w:hAnsi="Times New Roman" w:cs="Times New Roman"/>
+          <w:iCs/>
+          <w:sz w:val="24"/>
+          <w:szCs w:val="24"/>
+        </w:rPr>
+        <w:t xml:space="preserve"> of the institutions</w:t>
+      </w:r>
+      <w:r>
+        <w:rPr>
+          <w:rFonts w:ascii="Times New Roman" w:eastAsia="Calibri" w:hAnsi="Times New Roman" w:cs="Times New Roman"/>
+          <w:iCs/>
+          <w:sz w:val="24"/>
+          <w:szCs w:val="24"/>
+        </w:rPr>
+        <w:t>.  Participation in the survey is inconsistent.  The survey collects voluntary self-reported data that is not independently verified or validated.  Reliance on the AUTM data requires assuming the respondents are accurately reporting unbiased data consistently among institutions.  Given that university technology transfer offices are historically under-</w:t>
+      </w:r>
+      <w:r>
+        <w:rPr>
+          <w:rFonts w:ascii="Times New Roman" w:eastAsia="Calibri" w:hAnsi="Times New Roman" w:cs="Times New Roman"/>
+          <w:iCs/>
+          <w:sz w:val="24"/>
+          <w:szCs w:val="24"/>
+        </w:rPr>
         <w:lastRenderedPageBreak/>
-        <w:t xml:space="preserve">The AUTM indicators are widely used in Canada and the U.S. but they have several weaknesses.  </w:t>
-      </w:r>
-      <w:r>
-        <w:rPr>
-          <w:rFonts w:ascii="Times New Roman" w:eastAsia="Calibri" w:hAnsi="Times New Roman" w:cs="Times New Roman"/>
-          <w:iCs/>
-          <w:sz w:val="24"/>
-          <w:szCs w:val="24"/>
-        </w:rPr>
-        <w:t xml:space="preserve">AUTM </w:t>
-      </w:r>
-      <w:r>
-        <w:rPr>
-          <w:rFonts w:ascii="Times New Roman" w:eastAsia="Calibri" w:hAnsi="Times New Roman" w:cs="Times New Roman"/>
-          <w:iCs/>
-          <w:sz w:val="24"/>
-          <w:szCs w:val="24"/>
-        </w:rPr>
-        <w:t>gather</w:t>
-      </w:r>
-      <w:r>
-        <w:rPr>
-          <w:rFonts w:ascii="Times New Roman" w:eastAsia="Calibri" w:hAnsi="Times New Roman" w:cs="Times New Roman"/>
-          <w:iCs/>
-          <w:sz w:val="24"/>
-          <w:szCs w:val="24"/>
-        </w:rPr>
-        <w:t>s the data</w:t>
-      </w:r>
-      <w:r>
-        <w:rPr>
-          <w:rFonts w:ascii="Times New Roman" w:eastAsia="Calibri" w:hAnsi="Times New Roman" w:cs="Times New Roman"/>
-          <w:iCs/>
-          <w:sz w:val="24"/>
-          <w:szCs w:val="24"/>
-        </w:rPr>
-        <w:t xml:space="preserve"> from an annual survey</w:t>
-      </w:r>
-      <w:r>
-        <w:rPr>
-          <w:rFonts w:ascii="Times New Roman" w:eastAsia="Calibri" w:hAnsi="Times New Roman" w:cs="Times New Roman"/>
-          <w:iCs/>
-          <w:sz w:val="24"/>
-          <w:szCs w:val="24"/>
-        </w:rPr>
-        <w:t xml:space="preserve"> </w:t>
-      </w:r>
-      <w:r>
-        <w:rPr>
-          <w:rFonts w:ascii="Times New Roman" w:eastAsia="Calibri" w:hAnsi="Times New Roman" w:cs="Times New Roman"/>
-          <w:iCs/>
-          <w:sz w:val="24"/>
-          <w:szCs w:val="24"/>
-        </w:rPr>
-        <w:t xml:space="preserve">of </w:t>
-      </w:r>
-      <w:r>
-        <w:rPr>
-          <w:rFonts w:ascii="Times New Roman" w:eastAsia="Calibri" w:hAnsi="Times New Roman" w:cs="Times New Roman"/>
-          <w:iCs/>
-          <w:sz w:val="24"/>
-          <w:szCs w:val="24"/>
-        </w:rPr>
-        <w:t>Canadian and U.S. universities</w:t>
-      </w:r>
-      <w:r>
-        <w:rPr>
-          <w:rFonts w:ascii="Times New Roman" w:eastAsia="Calibri" w:hAnsi="Times New Roman" w:cs="Times New Roman"/>
-          <w:iCs/>
-          <w:sz w:val="24"/>
-          <w:szCs w:val="24"/>
-        </w:rPr>
-        <w:t xml:space="preserve"> </w:t>
-      </w:r>
-      <w:r>
-        <w:rPr>
-          <w:rFonts w:ascii="Times New Roman" w:eastAsia="Calibri" w:hAnsi="Times New Roman" w:cs="Times New Roman"/>
-          <w:iCs/>
-          <w:sz w:val="24"/>
-          <w:szCs w:val="24"/>
-        </w:rPr>
-        <w:t>that provides incomplete coverage</w:t>
-      </w:r>
-      <w:r>
-        <w:rPr>
-          <w:rFonts w:ascii="Times New Roman" w:eastAsia="Calibri" w:hAnsi="Times New Roman" w:cs="Times New Roman"/>
-          <w:iCs/>
-          <w:sz w:val="24"/>
-          <w:szCs w:val="24"/>
-        </w:rPr>
-        <w:t xml:space="preserve"> of the institutions</w:t>
-      </w:r>
-      <w:r>
-        <w:rPr>
-          <w:rFonts w:ascii="Times New Roman" w:eastAsia="Calibri" w:hAnsi="Times New Roman" w:cs="Times New Roman"/>
-          <w:iCs/>
-          <w:sz w:val="24"/>
-          <w:szCs w:val="24"/>
-        </w:rPr>
-        <w:t>.  Participation in the survey is inconsistent.  The survey collects voluntary self-reported data that is not independently verified or validated.  Reliance on the AUTM data requires assuming the respondents are accurately reporting unbiased data consistently among institutions.  Given that university technology transfer offices are historically under-resourced</w:t>
+        <w:t>resourced</w:t>
       </w:r>
       <w:r>
         <w:rPr>
@@ -4271,7 +4573,16 @@
           <w:sz w:val="24"/>
           <w:szCs w:val="24"/>
         </w:rPr>
-        <w:t>This source provides a useful scaffold for structuring a study of the role of development stage in university technology transfer.  It</w:t>
+        <w:t>This book</w:t>
+      </w:r>
+      <w:r>
+        <w:rPr>
+          <w:rFonts w:ascii="Times New Roman" w:eastAsia="Calibri" w:hAnsi="Times New Roman" w:cs="Times New Roman"/>
+          <w:iCs/>
+          <w:sz w:val="24"/>
+          <w:szCs w:val="24"/>
+        </w:rPr>
+        <w:t xml:space="preserve"> provides a useful scaffold for structuring a study of the role of development stage in university technology transfer.  It</w:t>
       </w:r>
       <w:r>
         <w:rPr>
@@ -4415,7 +4726,187 @@
           <w:sz w:val="24"/>
           <w:szCs w:val="24"/>
         </w:rPr>
-        <w:t xml:space="preserve">Chapters 4, 6, 8, and 10 focus on the sociology of administration – what one might call descriptive administration theory.  Chapters 3, 9, and 11 emphasize what Simon </w:t>
+        <w:t>Chapters 4, 6, 8, and 10 focus on the sociology of administration – what one might call descriptive administration theory.  Chapters 3, 9, and 11 emphasize what Simon calls the practical science of administra</w:t>
+      </w:r>
+      <w:r>
+        <w:rPr>
+          <w:rFonts w:ascii="Times New Roman" w:eastAsia="Calibri" w:hAnsi="Times New Roman" w:cs="Times New Roman"/>
+          <w:iCs/>
+          <w:sz w:val="24"/>
+          <w:szCs w:val="24"/>
+        </w:rPr>
+        <w:t>tion – what might be apt</w:t>
+      </w:r>
+      <w:r>
+        <w:rPr>
+          <w:rFonts w:ascii="Times New Roman" w:eastAsia="Calibri" w:hAnsi="Times New Roman" w:cs="Times New Roman"/>
+          <w:iCs/>
+          <w:sz w:val="24"/>
+          <w:szCs w:val="24"/>
+        </w:rPr>
+        <w:t xml:space="preserve">ly </w:t>
+      </w:r>
+      <w:r>
+        <w:rPr>
+          <w:rFonts w:ascii="Times New Roman" w:eastAsia="Calibri" w:hAnsi="Times New Roman" w:cs="Times New Roman"/>
+          <w:iCs/>
+          <w:sz w:val="24"/>
+          <w:szCs w:val="24"/>
+        </w:rPr>
+        <w:t>labeled as normative administration theory</w:t>
+      </w:r>
+      <w:r>
+        <w:rPr>
+          <w:rFonts w:ascii="Times New Roman" w:eastAsia="Calibri" w:hAnsi="Times New Roman" w:cs="Times New Roman"/>
+          <w:iCs/>
+          <w:sz w:val="24"/>
+          <w:szCs w:val="24"/>
+        </w:rPr>
+        <w:t xml:space="preserve"> (pp. 356-360)</w:t>
+      </w:r>
+      <w:r>
+        <w:rPr>
+          <w:rFonts w:ascii="Times New Roman" w:eastAsia="Calibri" w:hAnsi="Times New Roman" w:cs="Times New Roman"/>
+          <w:iCs/>
+          <w:sz w:val="24"/>
+          <w:szCs w:val="24"/>
+        </w:rPr>
+        <w:t xml:space="preserve">.  </w:t>
+      </w:r>
+      <w:r>
+        <w:rPr>
+          <w:rFonts w:ascii="Times New Roman" w:eastAsia="Calibri" w:hAnsi="Times New Roman" w:cs="Times New Roman"/>
+          <w:iCs/>
+          <w:sz w:val="24"/>
+          <w:szCs w:val="24"/>
+        </w:rPr>
+        <w:t>Simon argued that</w:t>
+      </w:r>
+      <w:r>
+        <w:rPr>
+          <w:rFonts w:ascii="Times New Roman" w:eastAsia="Calibri" w:hAnsi="Times New Roman" w:cs="Times New Roman"/>
+          <w:iCs/>
+          <w:sz w:val="24"/>
+          <w:szCs w:val="24"/>
+        </w:rPr>
+        <w:t xml:space="preserve"> decision making is the primary activity of organizations.  </w:t>
+      </w:r>
+      <w:r>
+        <w:rPr>
+          <w:rFonts w:ascii="Times New Roman" w:eastAsia="Calibri" w:hAnsi="Times New Roman" w:cs="Times New Roman"/>
+          <w:iCs/>
+          <w:sz w:val="24"/>
+          <w:szCs w:val="24"/>
+        </w:rPr>
+        <w:t>Every</w:t>
+      </w:r>
+      <w:r>
+        <w:rPr>
+          <w:rFonts w:ascii="Times New Roman" w:eastAsia="Calibri" w:hAnsi="Times New Roman" w:cs="Times New Roman"/>
+          <w:iCs/>
+          <w:sz w:val="24"/>
+          <w:szCs w:val="24"/>
+        </w:rPr>
+        <w:t xml:space="preserve"> </w:t>
+      </w:r>
+      <w:r>
+        <w:rPr>
+          <w:rFonts w:ascii="Times New Roman" w:eastAsia="Calibri" w:hAnsi="Times New Roman" w:cs="Times New Roman"/>
+          <w:iCs/>
+          <w:sz w:val="24"/>
+          <w:szCs w:val="24"/>
+        </w:rPr>
+        <w:t xml:space="preserve">physical </w:t>
+      </w:r>
+      <w:r>
+        <w:rPr>
+          <w:rFonts w:ascii="Times New Roman" w:eastAsia="Calibri" w:hAnsi="Times New Roman" w:cs="Times New Roman"/>
+          <w:iCs/>
+          <w:sz w:val="24"/>
+          <w:szCs w:val="24"/>
+        </w:rPr>
+        <w:t>a</w:t>
+      </w:r>
+      <w:r>
+        <w:rPr>
+          <w:rFonts w:ascii="Times New Roman" w:eastAsia="Calibri" w:hAnsi="Times New Roman" w:cs="Times New Roman"/>
+          <w:iCs/>
+          <w:sz w:val="24"/>
+          <w:szCs w:val="24"/>
+        </w:rPr>
+        <w:t>ction</w:t>
+      </w:r>
+      <w:r>
+        <w:rPr>
+          <w:rFonts w:ascii="Times New Roman" w:eastAsia="Calibri" w:hAnsi="Times New Roman" w:cs="Times New Roman"/>
+          <w:iCs/>
+          <w:sz w:val="24"/>
+          <w:szCs w:val="24"/>
+        </w:rPr>
+        <w:t xml:space="preserve"> undertaken on behalf of the organization </w:t>
+      </w:r>
+      <w:r>
+        <w:rPr>
+          <w:rFonts w:ascii="Times New Roman" w:eastAsia="Calibri" w:hAnsi="Times New Roman" w:cs="Times New Roman"/>
+          <w:iCs/>
+          <w:sz w:val="24"/>
+          <w:szCs w:val="24"/>
+        </w:rPr>
+        <w:t>involves both “deciding” and “doing” (p. 1).  For each action</w:t>
+      </w:r>
+      <w:r>
+        <w:rPr>
+          <w:rFonts w:ascii="Times New Roman" w:eastAsia="Calibri" w:hAnsi="Times New Roman" w:cs="Times New Roman"/>
+          <w:iCs/>
+          <w:sz w:val="24"/>
+          <w:szCs w:val="24"/>
+        </w:rPr>
+        <w:t xml:space="preserve">, there are a multitude of </w:t>
+      </w:r>
+      <w:r>
+        <w:rPr>
+          <w:rFonts w:ascii="Times New Roman" w:eastAsia="Calibri" w:hAnsi="Times New Roman" w:cs="Times New Roman"/>
+          <w:iCs/>
+          <w:sz w:val="24"/>
+          <w:szCs w:val="24"/>
+        </w:rPr>
+        <w:t xml:space="preserve">antecedent </w:t>
+      </w:r>
+      <w:r>
+        <w:rPr>
+          <w:rFonts w:ascii="Times New Roman" w:eastAsia="Calibri" w:hAnsi="Times New Roman" w:cs="Times New Roman"/>
+          <w:iCs/>
+          <w:sz w:val="24"/>
+          <w:szCs w:val="24"/>
+        </w:rPr>
+        <w:t>decisions that must occur</w:t>
+      </w:r>
+      <w:r>
+        <w:rPr>
+          <w:rFonts w:ascii="Times New Roman" w:eastAsia="Calibri" w:hAnsi="Times New Roman" w:cs="Times New Roman"/>
+          <w:iCs/>
+          <w:sz w:val="24"/>
+          <w:szCs w:val="24"/>
+        </w:rPr>
+        <w:t xml:space="preserve"> to enable the final decision governing the action</w:t>
+      </w:r>
+      <w:r>
+        <w:rPr>
+          <w:rFonts w:ascii="Times New Roman" w:eastAsia="Calibri" w:hAnsi="Times New Roman" w:cs="Times New Roman"/>
+          <w:iCs/>
+          <w:sz w:val="24"/>
+          <w:szCs w:val="24"/>
+        </w:rPr>
+        <w:t>.</w:t>
+      </w:r>
+      <w:r>
+        <w:rPr>
+          <w:rFonts w:ascii="Times New Roman" w:eastAsia="Calibri" w:hAnsi="Times New Roman" w:cs="Times New Roman"/>
+          <w:iCs/>
+          <w:sz w:val="24"/>
+          <w:szCs w:val="24"/>
+        </w:rPr>
+        <w:t xml:space="preserve">  Simon believed that the study of organizations must focus on the operative employee and the way their decisions and actions are influenced by the </w:t>
       </w:r>
       <w:r>
         <w:rPr>
@@ -4425,43 +4916,34 @@
           <w:szCs w:val="24"/>
         </w:rPr>
         <w:lastRenderedPageBreak/>
-        <w:t>calls the practical science of administra</w:t>
-      </w:r>
-      <w:r>
-        <w:rPr>
-          <w:rFonts w:ascii="Times New Roman" w:eastAsia="Calibri" w:hAnsi="Times New Roman" w:cs="Times New Roman"/>
-          <w:iCs/>
-          <w:sz w:val="24"/>
-          <w:szCs w:val="24"/>
-        </w:rPr>
-        <w:t>tion – what might be apt</w:t>
-      </w:r>
-      <w:r>
-        <w:rPr>
-          <w:rFonts w:ascii="Times New Roman" w:eastAsia="Calibri" w:hAnsi="Times New Roman" w:cs="Times New Roman"/>
-          <w:iCs/>
-          <w:sz w:val="24"/>
-          <w:szCs w:val="24"/>
-        </w:rPr>
-        <w:t xml:space="preserve">ly </w:t>
-      </w:r>
-      <w:r>
-        <w:rPr>
-          <w:rFonts w:ascii="Times New Roman" w:eastAsia="Calibri" w:hAnsi="Times New Roman" w:cs="Times New Roman"/>
-          <w:iCs/>
-          <w:sz w:val="24"/>
-          <w:szCs w:val="24"/>
-        </w:rPr>
-        <w:t>labeled as normative administration theory</w:t>
-      </w:r>
-      <w:r>
-        <w:rPr>
-          <w:rFonts w:ascii="Times New Roman" w:eastAsia="Calibri" w:hAnsi="Times New Roman" w:cs="Times New Roman"/>
-          <w:iCs/>
-          <w:sz w:val="24"/>
-          <w:szCs w:val="24"/>
-        </w:rPr>
-        <w:t xml:space="preserve"> (pp. 356-360)</w:t>
+        <w:t xml:space="preserve">organizational context </w:t>
+      </w:r>
+      <w:r>
+        <w:rPr>
+          <w:rFonts w:ascii="Times New Roman" w:eastAsia="Calibri" w:hAnsi="Times New Roman" w:cs="Times New Roman"/>
+          <w:iCs/>
+          <w:sz w:val="24"/>
+          <w:szCs w:val="24"/>
+        </w:rPr>
+        <w:t xml:space="preserve">because the </w:t>
+      </w:r>
+      <w:r>
+        <w:rPr>
+          <w:rFonts w:ascii="Times New Roman" w:eastAsia="Calibri" w:hAnsi="Times New Roman" w:cs="Times New Roman"/>
+          <w:iCs/>
+          <w:sz w:val="24"/>
+          <w:szCs w:val="24"/>
+        </w:rPr>
+        <w:t xml:space="preserve">physical tasks of executing an organization’s intentions fall to operative persons who generally occupy the lowest level of the organization hierarchy </w:t>
+      </w:r>
+      <w:r>
+        <w:rPr>
+          <w:rFonts w:ascii="Times New Roman" w:eastAsia="Calibri" w:hAnsi="Times New Roman" w:cs="Times New Roman"/>
+          <w:iCs/>
+          <w:sz w:val="24"/>
+          <w:szCs w:val="24"/>
+        </w:rPr>
+        <w:t>(p. 2)</w:t>
       </w:r>
       <w:r>
         <w:rPr>
@@ -4479,6 +4961,33 @@
           <w:sz w:val="24"/>
           <w:szCs w:val="24"/>
         </w:rPr>
+        <w:t>As with physical tasks, there is sp</w:t>
+      </w:r>
+      <w:r>
+        <w:rPr>
+          <w:rFonts w:ascii="Times New Roman" w:eastAsia="Calibri" w:hAnsi="Times New Roman" w:cs="Times New Roman"/>
+          <w:iCs/>
+          <w:sz w:val="24"/>
+          <w:szCs w:val="24"/>
+        </w:rPr>
+        <w:t>ecialization regarding decision making</w:t>
+      </w:r>
+      <w:r>
+        <w:rPr>
+          <w:rFonts w:ascii="Times New Roman" w:eastAsia="Calibri" w:hAnsi="Times New Roman" w:cs="Times New Roman"/>
+          <w:iCs/>
+          <w:sz w:val="24"/>
+          <w:szCs w:val="24"/>
+        </w:rPr>
+        <w:t xml:space="preserve"> in organizations.  </w:t>
+      </w:r>
+      <w:r>
+        <w:rPr>
+          <w:rFonts w:ascii="Times New Roman" w:eastAsia="Calibri" w:hAnsi="Times New Roman" w:cs="Times New Roman"/>
+          <w:iCs/>
+          <w:sz w:val="24"/>
+          <w:szCs w:val="24"/>
+        </w:rPr>
         <w:t>Simon argued that</w:t>
       </w:r>
       <w:r>
@@ -4488,16 +4997,25 @@
           <w:sz w:val="24"/>
           <w:szCs w:val="24"/>
         </w:rPr>
-        <w:t xml:space="preserve"> decision making is the primary activity of organizations.  </w:t>
-      </w:r>
-      <w:r>
-        <w:rPr>
-          <w:rFonts w:ascii="Times New Roman" w:eastAsia="Calibri" w:hAnsi="Times New Roman" w:cs="Times New Roman"/>
-          <w:iCs/>
-          <w:sz w:val="24"/>
-          <w:szCs w:val="24"/>
-        </w:rPr>
-        <w:t>Every</w:t>
+        <w:t xml:space="preserve"> two </w:t>
+      </w:r>
+      <w:r>
+        <w:rPr>
+          <w:rFonts w:ascii="Times New Roman" w:eastAsia="Calibri" w:hAnsi="Times New Roman" w:cs="Times New Roman"/>
+          <w:iCs/>
+          <w:sz w:val="24"/>
+          <w:szCs w:val="24"/>
+        </w:rPr>
+        <w:t xml:space="preserve">general </w:t>
+      </w:r>
+      <w:r>
+        <w:rPr>
+          <w:rFonts w:ascii="Times New Roman" w:eastAsia="Calibri" w:hAnsi="Times New Roman" w:cs="Times New Roman"/>
+          <w:iCs/>
+          <w:sz w:val="24"/>
+          <w:szCs w:val="24"/>
+        </w:rPr>
+        <w:t>kinds of decisions</w:t>
       </w:r>
       <w:r>
         <w:rPr>
@@ -4515,178 +5033,115 @@
           <w:sz w:val="24"/>
           <w:szCs w:val="24"/>
         </w:rPr>
-        <w:t xml:space="preserve">physical </w:t>
-      </w:r>
-      <w:r>
-        <w:rPr>
-          <w:rFonts w:ascii="Times New Roman" w:eastAsia="Calibri" w:hAnsi="Times New Roman" w:cs="Times New Roman"/>
-          <w:iCs/>
-          <w:sz w:val="24"/>
-          <w:szCs w:val="24"/>
-        </w:rPr>
-        <w:t>a</w:t>
-      </w:r>
-      <w:r>
-        <w:rPr>
-          <w:rFonts w:ascii="Times New Roman" w:eastAsia="Calibri" w:hAnsi="Times New Roman" w:cs="Times New Roman"/>
-          <w:iCs/>
-          <w:sz w:val="24"/>
-          <w:szCs w:val="24"/>
-        </w:rPr>
-        <w:t>ction</w:t>
-      </w:r>
-      <w:r>
-        <w:rPr>
-          <w:rFonts w:ascii="Times New Roman" w:eastAsia="Calibri" w:hAnsi="Times New Roman" w:cs="Times New Roman"/>
-          <w:iCs/>
-          <w:sz w:val="24"/>
-          <w:szCs w:val="24"/>
-        </w:rPr>
-        <w:t xml:space="preserve"> undertaken on behalf of the organization </w:t>
-      </w:r>
-      <w:r>
-        <w:rPr>
-          <w:rFonts w:ascii="Times New Roman" w:eastAsia="Calibri" w:hAnsi="Times New Roman" w:cs="Times New Roman"/>
-          <w:iCs/>
-          <w:sz w:val="24"/>
-          <w:szCs w:val="24"/>
-        </w:rPr>
-        <w:t>involves both “deciding” and “doing” (p. 1).  For each action</w:t>
-      </w:r>
-      <w:r>
-        <w:rPr>
-          <w:rFonts w:ascii="Times New Roman" w:eastAsia="Calibri" w:hAnsi="Times New Roman" w:cs="Times New Roman"/>
-          <w:iCs/>
-          <w:sz w:val="24"/>
-          <w:szCs w:val="24"/>
-        </w:rPr>
-        <w:t xml:space="preserve">, there are a multitude of </w:t>
-      </w:r>
-      <w:r>
-        <w:rPr>
-          <w:rFonts w:ascii="Times New Roman" w:eastAsia="Calibri" w:hAnsi="Times New Roman" w:cs="Times New Roman"/>
-          <w:iCs/>
-          <w:sz w:val="24"/>
-          <w:szCs w:val="24"/>
-        </w:rPr>
-        <w:t xml:space="preserve">antecedent </w:t>
-      </w:r>
-      <w:r>
-        <w:rPr>
-          <w:rFonts w:ascii="Times New Roman" w:eastAsia="Calibri" w:hAnsi="Times New Roman" w:cs="Times New Roman"/>
-          <w:iCs/>
-          <w:sz w:val="24"/>
-          <w:szCs w:val="24"/>
-        </w:rPr>
-        <w:t>decisions that must occur</w:t>
-      </w:r>
-      <w:r>
-        <w:rPr>
-          <w:rFonts w:ascii="Times New Roman" w:eastAsia="Calibri" w:hAnsi="Times New Roman" w:cs="Times New Roman"/>
-          <w:iCs/>
-          <w:sz w:val="24"/>
-          <w:szCs w:val="24"/>
-        </w:rPr>
-        <w:t xml:space="preserve"> to enable the final decision governing the action</w:t>
-      </w:r>
-      <w:r>
-        <w:rPr>
-          <w:rFonts w:ascii="Times New Roman" w:eastAsia="Calibri" w:hAnsi="Times New Roman" w:cs="Times New Roman"/>
-          <w:iCs/>
-          <w:sz w:val="24"/>
-          <w:szCs w:val="24"/>
-        </w:rPr>
-        <w:t>.</w:t>
-      </w:r>
-      <w:r>
-        <w:rPr>
-          <w:rFonts w:ascii="Times New Roman" w:eastAsia="Calibri" w:hAnsi="Times New Roman" w:cs="Times New Roman"/>
-          <w:iCs/>
-          <w:sz w:val="24"/>
-          <w:szCs w:val="24"/>
-        </w:rPr>
-        <w:t xml:space="preserve">  Simon believed that the study of organizations must focus on the operative employee and the way their decisions and actions are influenced by the organizational context </w:t>
-      </w:r>
-      <w:r>
-        <w:rPr>
-          <w:rFonts w:ascii="Times New Roman" w:eastAsia="Calibri" w:hAnsi="Times New Roman" w:cs="Times New Roman"/>
-          <w:iCs/>
-          <w:sz w:val="24"/>
-          <w:szCs w:val="24"/>
-        </w:rPr>
-        <w:t xml:space="preserve">because the </w:t>
-      </w:r>
-      <w:r>
-        <w:rPr>
-          <w:rFonts w:ascii="Times New Roman" w:eastAsia="Calibri" w:hAnsi="Times New Roman" w:cs="Times New Roman"/>
-          <w:iCs/>
-          <w:sz w:val="24"/>
-          <w:szCs w:val="24"/>
-        </w:rPr>
-        <w:t xml:space="preserve">physical tasks of executing an organization’s intentions fall to operative persons who generally occupy the lowest level of the organization hierarchy </w:t>
-      </w:r>
-      <w:r>
-        <w:rPr>
-          <w:rFonts w:ascii="Times New Roman" w:eastAsia="Calibri" w:hAnsi="Times New Roman" w:cs="Times New Roman"/>
-          <w:iCs/>
-          <w:sz w:val="24"/>
-          <w:szCs w:val="24"/>
-        </w:rPr>
-        <w:t>(p. 2)</w:t>
-      </w:r>
-      <w:r>
-        <w:rPr>
-          <w:rFonts w:ascii="Times New Roman" w:eastAsia="Calibri" w:hAnsi="Times New Roman" w:cs="Times New Roman"/>
-          <w:iCs/>
-          <w:sz w:val="24"/>
-          <w:szCs w:val="24"/>
-        </w:rPr>
-        <w:t xml:space="preserve">.  </w:t>
-      </w:r>
-      <w:r>
-        <w:rPr>
-          <w:rFonts w:ascii="Times New Roman" w:eastAsia="Calibri" w:hAnsi="Times New Roman" w:cs="Times New Roman"/>
-          <w:iCs/>
-          <w:sz w:val="24"/>
-          <w:szCs w:val="24"/>
-        </w:rPr>
-        <w:t xml:space="preserve">As with physical tasks, there is specialization regarding decisions in organizations.  </w:t>
-      </w:r>
-      <w:r>
-        <w:rPr>
-          <w:rFonts w:ascii="Times New Roman" w:eastAsia="Calibri" w:hAnsi="Times New Roman" w:cs="Times New Roman"/>
-          <w:iCs/>
-          <w:sz w:val="24"/>
-          <w:szCs w:val="24"/>
-        </w:rPr>
-        <w:t>Simon argued that</w:t>
-      </w:r>
-      <w:r>
-        <w:rPr>
-          <w:rFonts w:ascii="Times New Roman" w:eastAsia="Calibri" w:hAnsi="Times New Roman" w:cs="Times New Roman"/>
-          <w:iCs/>
-          <w:sz w:val="24"/>
-          <w:szCs w:val="24"/>
-        </w:rPr>
-        <w:t xml:space="preserve"> two </w:t>
-      </w:r>
-      <w:r>
-        <w:rPr>
-          <w:rFonts w:ascii="Times New Roman" w:eastAsia="Calibri" w:hAnsi="Times New Roman" w:cs="Times New Roman"/>
-          <w:iCs/>
-          <w:sz w:val="24"/>
-          <w:szCs w:val="24"/>
-        </w:rPr>
-        <w:t xml:space="preserve">general </w:t>
-      </w:r>
-      <w:r>
-        <w:rPr>
-          <w:rFonts w:ascii="Times New Roman" w:eastAsia="Calibri" w:hAnsi="Times New Roman" w:cs="Times New Roman"/>
-          <w:iCs/>
-          <w:sz w:val="24"/>
-          <w:szCs w:val="24"/>
-        </w:rPr>
-        <w:t>kinds of decisions</w:t>
+        <w:t xml:space="preserve">are made in organizations </w:t>
+      </w:r>
+      <w:r>
+        <w:rPr>
+          <w:rFonts w:ascii="Times New Roman" w:eastAsia="Calibri" w:hAnsi="Times New Roman" w:cs="Times New Roman"/>
+          <w:iCs/>
+          <w:sz w:val="24"/>
+          <w:szCs w:val="24"/>
+        </w:rPr>
+        <w:t>(p. 4)</w:t>
+      </w:r>
+      <w:r>
+        <w:rPr>
+          <w:rFonts w:ascii="Times New Roman" w:eastAsia="Calibri" w:hAnsi="Times New Roman" w:cs="Times New Roman"/>
+          <w:iCs/>
+          <w:sz w:val="24"/>
+          <w:szCs w:val="24"/>
+        </w:rPr>
+        <w:t xml:space="preserve">.  Value judgements </w:t>
+      </w:r>
+      <w:r>
+        <w:rPr>
+          <w:rFonts w:ascii="Times New Roman" w:eastAsia="Calibri" w:hAnsi="Times New Roman" w:cs="Times New Roman"/>
+          <w:iCs/>
+          <w:sz w:val="24"/>
+          <w:szCs w:val="24"/>
+        </w:rPr>
+        <w:t>are decisions geared toward the selection of final goals for the organization.  Factual judgements are decisions involved in the implementation and achievement of final goals.</w:t>
+      </w:r>
+      <w:r>
+        <w:rPr>
+          <w:rFonts w:ascii="Times New Roman" w:eastAsia="Calibri" w:hAnsi="Times New Roman" w:cs="Times New Roman"/>
+          <w:iCs/>
+          <w:sz w:val="24"/>
+          <w:szCs w:val="24"/>
+        </w:rPr>
+        <w:t xml:space="preserve">  </w:t>
+      </w:r>
+      <w:r>
+        <w:rPr>
+          <w:rFonts w:ascii="Times New Roman" w:eastAsia="Calibri" w:hAnsi="Times New Roman" w:cs="Times New Roman"/>
+          <w:iCs/>
+          <w:sz w:val="24"/>
+          <w:szCs w:val="24"/>
+        </w:rPr>
+        <w:t>A</w:t>
+      </w:r>
+      <w:r>
+        <w:rPr>
+          <w:rFonts w:ascii="Times New Roman" w:eastAsia="Calibri" w:hAnsi="Times New Roman" w:cs="Times New Roman"/>
+          <w:iCs/>
+          <w:sz w:val="24"/>
+          <w:szCs w:val="24"/>
+        </w:rPr>
+        <w:t>ntecedent d</w:t>
+      </w:r>
+      <w:r>
+        <w:rPr>
+          <w:rFonts w:ascii="Times New Roman" w:eastAsia="Calibri" w:hAnsi="Times New Roman" w:cs="Times New Roman"/>
+          <w:iCs/>
+          <w:sz w:val="24"/>
+          <w:szCs w:val="24"/>
+        </w:rPr>
+        <w:t>ecisions are based on numerous facts</w:t>
+      </w:r>
+      <w:r>
+        <w:rPr>
+          <w:rFonts w:ascii="Times New Roman" w:eastAsia="Calibri" w:hAnsi="Times New Roman" w:cs="Times New Roman"/>
+          <w:iCs/>
+          <w:sz w:val="24"/>
+          <w:szCs w:val="24"/>
+        </w:rPr>
+        <w:t xml:space="preserve"> (verified and</w:t>
+      </w:r>
+      <w:r>
+        <w:rPr>
+          <w:rFonts w:ascii="Times New Roman" w:eastAsia="Calibri" w:hAnsi="Times New Roman" w:cs="Times New Roman"/>
+          <w:iCs/>
+          <w:sz w:val="24"/>
+          <w:szCs w:val="24"/>
+        </w:rPr>
+        <w:t xml:space="preserve"> presumed</w:t>
+      </w:r>
+      <w:r>
+        <w:rPr>
+          <w:rFonts w:ascii="Times New Roman" w:eastAsia="Calibri" w:hAnsi="Times New Roman" w:cs="Times New Roman"/>
+          <w:iCs/>
+          <w:sz w:val="24"/>
+          <w:szCs w:val="24"/>
+        </w:rPr>
+        <w:t>)</w:t>
+      </w:r>
+      <w:r>
+        <w:rPr>
+          <w:rFonts w:ascii="Times New Roman" w:eastAsia="Calibri" w:hAnsi="Times New Roman" w:cs="Times New Roman"/>
+          <w:iCs/>
+          <w:sz w:val="24"/>
+          <w:szCs w:val="24"/>
+        </w:rPr>
+        <w:t xml:space="preserve"> as well as values, conditions, and constraints, which </w:t>
+      </w:r>
+      <w:r>
+        <w:rPr>
+          <w:rFonts w:ascii="Times New Roman" w:eastAsia="Calibri" w:hAnsi="Times New Roman" w:cs="Times New Roman"/>
+          <w:iCs/>
+          <w:sz w:val="24"/>
+          <w:szCs w:val="24"/>
+        </w:rPr>
+        <w:t>as a collective</w:t>
       </w:r>
       <w:r>
         <w:rPr>
@@ -4704,34 +5159,88 @@
           <w:sz w:val="24"/>
           <w:szCs w:val="24"/>
         </w:rPr>
-        <w:t xml:space="preserve">are made in organizations </w:t>
-      </w:r>
-      <w:r>
-        <w:rPr>
-          <w:rFonts w:ascii="Times New Roman" w:eastAsia="Calibri" w:hAnsi="Times New Roman" w:cs="Times New Roman"/>
-          <w:iCs/>
-          <w:sz w:val="24"/>
-          <w:szCs w:val="24"/>
-        </w:rPr>
-        <w:t>(p. 4)</w:t>
-      </w:r>
-      <w:r>
-        <w:rPr>
-          <w:rFonts w:ascii="Times New Roman" w:eastAsia="Calibri" w:hAnsi="Times New Roman" w:cs="Times New Roman"/>
-          <w:iCs/>
-          <w:sz w:val="24"/>
-          <w:szCs w:val="24"/>
-        </w:rPr>
-        <w:t xml:space="preserve">.  Value judgements </w:t>
-      </w:r>
-      <w:r>
-        <w:rPr>
-          <w:rFonts w:ascii="Times New Roman" w:eastAsia="Calibri" w:hAnsi="Times New Roman" w:cs="Times New Roman"/>
-          <w:iCs/>
-          <w:sz w:val="24"/>
-          <w:szCs w:val="24"/>
-        </w:rPr>
-        <w:t>are decisions geared toward the selection of final goals for the organization.  Factual judgements are decisions involved in the implementation and achievement of final goals.</w:t>
+        <w:t>Simon called the premises of the final decision governing an action</w:t>
+      </w:r>
+      <w:r>
+        <w:rPr>
+          <w:rFonts w:ascii="Times New Roman" w:eastAsia="Calibri" w:hAnsi="Times New Roman" w:cs="Times New Roman"/>
+          <w:iCs/>
+          <w:sz w:val="24"/>
+          <w:szCs w:val="24"/>
+        </w:rPr>
+        <w:t xml:space="preserve"> – that is, the decision premises</w:t>
+      </w:r>
+      <w:r>
+        <w:rPr>
+          <w:rFonts w:ascii="Times New Roman" w:eastAsia="Calibri" w:hAnsi="Times New Roman" w:cs="Times New Roman"/>
+          <w:iCs/>
+          <w:sz w:val="24"/>
+          <w:szCs w:val="24"/>
+        </w:rPr>
+        <w:t xml:space="preserve"> (p. 23). </w:t>
+      </w:r>
+      <w:r>
+        <w:rPr>
+          <w:rFonts w:ascii="Times New Roman" w:eastAsia="Calibri" w:hAnsi="Times New Roman" w:cs="Times New Roman"/>
+          <w:iCs/>
+          <w:sz w:val="24"/>
+          <w:szCs w:val="24"/>
+        </w:rPr>
+        <w:t xml:space="preserve"> Simon </w:t>
+      </w:r>
+      <w:r>
+        <w:rPr>
+          <w:rFonts w:ascii="Times New Roman" w:eastAsia="Calibri" w:hAnsi="Times New Roman" w:cs="Times New Roman"/>
+          <w:iCs/>
+          <w:sz w:val="24"/>
+          <w:szCs w:val="24"/>
+        </w:rPr>
+        <w:t xml:space="preserve">conceived of </w:t>
+      </w:r>
+      <w:r>
+        <w:rPr>
+          <w:rFonts w:ascii="Times New Roman" w:eastAsia="Calibri" w:hAnsi="Times New Roman" w:cs="Times New Roman"/>
+          <w:iCs/>
+          <w:sz w:val="24"/>
+          <w:szCs w:val="24"/>
+        </w:rPr>
+        <w:t xml:space="preserve">organizational decision making as a “decision-fabricating process” that involved fact-finding, intuition, guessing, analysis, reasoning, design, and negotiation (p. 24).  In this production analogy, decision premises originate in </w:t>
+      </w:r>
+      <w:r>
+        <w:rPr>
+          <w:rFonts w:ascii="Times New Roman" w:eastAsia="Calibri" w:hAnsi="Times New Roman" w:cs="Times New Roman"/>
+          <w:iCs/>
+          <w:sz w:val="24"/>
+          <w:szCs w:val="24"/>
+        </w:rPr>
+        <w:t>various parts of</w:t>
+      </w:r>
+      <w:r>
+        <w:rPr>
+          <w:rFonts w:ascii="Times New Roman" w:eastAsia="Calibri" w:hAnsi="Times New Roman" w:cs="Times New Roman"/>
+          <w:iCs/>
+          <w:sz w:val="24"/>
+          <w:szCs w:val="24"/>
+        </w:rPr>
+        <w:t xml:space="preserve"> the organization and are assembled into a </w:t>
+      </w:r>
+      <w:r>
+        <w:rPr>
+          <w:rFonts w:ascii="Times New Roman" w:eastAsia="Calibri" w:hAnsi="Times New Roman" w:cs="Times New Roman"/>
+          <w:iCs/>
+          <w:sz w:val="24"/>
+          <w:szCs w:val="24"/>
+        </w:rPr>
+        <w:t xml:space="preserve">final </w:t>
+      </w:r>
+      <w:r>
+        <w:rPr>
+          <w:rFonts w:ascii="Times New Roman" w:eastAsia="Calibri" w:hAnsi="Times New Roman" w:cs="Times New Roman"/>
+          <w:iCs/>
+          <w:sz w:val="24"/>
+          <w:szCs w:val="24"/>
+        </w:rPr>
+        <w:t>decision.</w:t>
       </w:r>
       <w:r>
         <w:rPr>
@@ -4749,186 +5258,6 @@
           <w:sz w:val="24"/>
           <w:szCs w:val="24"/>
         </w:rPr>
-        <w:t>A</w:t>
-      </w:r>
-      <w:r>
-        <w:rPr>
-          <w:rFonts w:ascii="Times New Roman" w:eastAsia="Calibri" w:hAnsi="Times New Roman" w:cs="Times New Roman"/>
-          <w:iCs/>
-          <w:sz w:val="24"/>
-          <w:szCs w:val="24"/>
-        </w:rPr>
-        <w:t>ntecedent d</w:t>
-      </w:r>
-      <w:r>
-        <w:rPr>
-          <w:rFonts w:ascii="Times New Roman" w:eastAsia="Calibri" w:hAnsi="Times New Roman" w:cs="Times New Roman"/>
-          <w:iCs/>
-          <w:sz w:val="24"/>
-          <w:szCs w:val="24"/>
-        </w:rPr>
-        <w:t>ecisions are based on numerous facts</w:t>
-      </w:r>
-      <w:r>
-        <w:rPr>
-          <w:rFonts w:ascii="Times New Roman" w:eastAsia="Calibri" w:hAnsi="Times New Roman" w:cs="Times New Roman"/>
-          <w:iCs/>
-          <w:sz w:val="24"/>
-          <w:szCs w:val="24"/>
-        </w:rPr>
-        <w:t xml:space="preserve"> (verified and</w:t>
-      </w:r>
-      <w:r>
-        <w:rPr>
-          <w:rFonts w:ascii="Times New Roman" w:eastAsia="Calibri" w:hAnsi="Times New Roman" w:cs="Times New Roman"/>
-          <w:iCs/>
-          <w:sz w:val="24"/>
-          <w:szCs w:val="24"/>
-        </w:rPr>
-        <w:t xml:space="preserve"> presumed</w:t>
-      </w:r>
-      <w:r>
-        <w:rPr>
-          <w:rFonts w:ascii="Times New Roman" w:eastAsia="Calibri" w:hAnsi="Times New Roman" w:cs="Times New Roman"/>
-          <w:iCs/>
-          <w:sz w:val="24"/>
-          <w:szCs w:val="24"/>
-        </w:rPr>
-        <w:t>)</w:t>
-      </w:r>
-      <w:r>
-        <w:rPr>
-          <w:rFonts w:ascii="Times New Roman" w:eastAsia="Calibri" w:hAnsi="Times New Roman" w:cs="Times New Roman"/>
-          <w:iCs/>
-          <w:sz w:val="24"/>
-          <w:szCs w:val="24"/>
-        </w:rPr>
-        <w:t xml:space="preserve"> as well as values, conditions, and constraints, which </w:t>
-      </w:r>
-      <w:r>
-        <w:rPr>
-          <w:rFonts w:ascii="Times New Roman" w:eastAsia="Calibri" w:hAnsi="Times New Roman" w:cs="Times New Roman"/>
-          <w:iCs/>
-          <w:sz w:val="24"/>
-          <w:szCs w:val="24"/>
-        </w:rPr>
-        <w:t>as a collective</w:t>
-      </w:r>
-      <w:r>
-        <w:rPr>
-          <w:rFonts w:ascii="Times New Roman" w:eastAsia="Calibri" w:hAnsi="Times New Roman" w:cs="Times New Roman"/>
-          <w:iCs/>
-          <w:sz w:val="24"/>
-          <w:szCs w:val="24"/>
-        </w:rPr>
-        <w:t xml:space="preserve"> </w:t>
-      </w:r>
-      <w:r>
-        <w:rPr>
-          <w:rFonts w:ascii="Times New Roman" w:eastAsia="Calibri" w:hAnsi="Times New Roman" w:cs="Times New Roman"/>
-          <w:iCs/>
-          <w:sz w:val="24"/>
-          <w:szCs w:val="24"/>
-        </w:rPr>
-        <w:t>Simon called the premises of the final decision governing an action</w:t>
-      </w:r>
-      <w:r>
-        <w:rPr>
-          <w:rFonts w:ascii="Times New Roman" w:eastAsia="Calibri" w:hAnsi="Times New Roman" w:cs="Times New Roman"/>
-          <w:iCs/>
-          <w:sz w:val="24"/>
-          <w:szCs w:val="24"/>
-        </w:rPr>
-        <w:t xml:space="preserve"> – that is, the decision premises</w:t>
-      </w:r>
-      <w:r>
-        <w:rPr>
-          <w:rFonts w:ascii="Times New Roman" w:eastAsia="Calibri" w:hAnsi="Times New Roman" w:cs="Times New Roman"/>
-          <w:iCs/>
-          <w:sz w:val="24"/>
-          <w:szCs w:val="24"/>
-        </w:rPr>
-        <w:t xml:space="preserve"> (p. 23). </w:t>
-      </w:r>
-      <w:r>
-        <w:rPr>
-          <w:rFonts w:ascii="Times New Roman" w:eastAsia="Calibri" w:hAnsi="Times New Roman" w:cs="Times New Roman"/>
-          <w:iCs/>
-          <w:sz w:val="24"/>
-          <w:szCs w:val="24"/>
-        </w:rPr>
-        <w:t xml:space="preserve"> Simon </w:t>
-      </w:r>
-      <w:r>
-        <w:rPr>
-          <w:rFonts w:ascii="Times New Roman" w:eastAsia="Calibri" w:hAnsi="Times New Roman" w:cs="Times New Roman"/>
-          <w:iCs/>
-          <w:sz w:val="24"/>
-          <w:szCs w:val="24"/>
-        </w:rPr>
-        <w:t xml:space="preserve">conceived of </w:t>
-      </w:r>
-      <w:r>
-        <w:rPr>
-          <w:rFonts w:ascii="Times New Roman" w:eastAsia="Calibri" w:hAnsi="Times New Roman" w:cs="Times New Roman"/>
-          <w:iCs/>
-          <w:sz w:val="24"/>
-          <w:szCs w:val="24"/>
-        </w:rPr>
-        <w:t xml:space="preserve">organizational decision making as a “decision-fabricating process” that involved fact-finding, intuition, guessing, analysis, reasoning, design, and negotiation (p. 24).  In this production analogy, decision premises originate in </w:t>
-      </w:r>
-      <w:r>
-        <w:rPr>
-          <w:rFonts w:ascii="Times New Roman" w:eastAsia="Calibri" w:hAnsi="Times New Roman" w:cs="Times New Roman"/>
-          <w:iCs/>
-          <w:sz w:val="24"/>
-          <w:szCs w:val="24"/>
-        </w:rPr>
-        <w:t>various parts of</w:t>
-      </w:r>
-      <w:r>
-        <w:rPr>
-          <w:rFonts w:ascii="Times New Roman" w:eastAsia="Calibri" w:hAnsi="Times New Roman" w:cs="Times New Roman"/>
-          <w:iCs/>
-          <w:sz w:val="24"/>
-          <w:szCs w:val="24"/>
-        </w:rPr>
-        <w:t xml:space="preserve"> the organization and are assembled into a </w:t>
-      </w:r>
-      <w:r>
-        <w:rPr>
-          <w:rFonts w:ascii="Times New Roman" w:eastAsia="Calibri" w:hAnsi="Times New Roman" w:cs="Times New Roman"/>
-          <w:iCs/>
-          <w:sz w:val="24"/>
-          <w:szCs w:val="24"/>
-        </w:rPr>
-        <w:t xml:space="preserve">final </w:t>
-      </w:r>
-      <w:r>
-        <w:rPr>
-          <w:rFonts w:ascii="Times New Roman" w:eastAsia="Calibri" w:hAnsi="Times New Roman" w:cs="Times New Roman"/>
-          <w:iCs/>
-          <w:sz w:val="24"/>
-          <w:szCs w:val="24"/>
-        </w:rPr>
-        <w:t>decision.</w:t>
-      </w:r>
-      <w:r>
-        <w:rPr>
-          <w:rFonts w:ascii="Times New Roman" w:eastAsia="Calibri" w:hAnsi="Times New Roman" w:cs="Times New Roman"/>
-          <w:iCs/>
-          <w:sz w:val="24"/>
-          <w:szCs w:val="24"/>
-        </w:rPr>
-        <w:t xml:space="preserve">  </w:t>
-      </w:r>
-      <w:r>
-        <w:rPr>
-          <w:rFonts w:ascii="Times New Roman" w:eastAsia="Calibri" w:hAnsi="Times New Roman" w:cs="Times New Roman"/>
-          <w:iCs/>
-          <w:sz w:val="24"/>
-          <w:szCs w:val="24"/>
-        </w:rPr>
         <w:t xml:space="preserve">Vertical decision making refers to the division of decision making responsibilities between operative and supervisory personnel within the organization (p. 23).  </w:t>
       </w:r>
       <w:r>
@@ -4938,17 +5267,25 @@
           <w:sz w:val="24"/>
           <w:szCs w:val="24"/>
         </w:rPr>
-        <w:t xml:space="preserve">Also relevant is Simon’s critique of role </w:t>
-      </w:r>
-      <w:r>
-        <w:rPr>
-          <w:rFonts w:ascii="Times New Roman" w:eastAsia="Calibri" w:hAnsi="Times New Roman" w:cs="Times New Roman"/>
-          <w:iCs/>
-          <w:sz w:val="24"/>
-          <w:szCs w:val="24"/>
-        </w:rPr>
-        <w:lastRenderedPageBreak/>
-        <w:t>theory and the idea that roles determine behavior, which he argues is too constraining in its original connotation of dramatic part.  Simon counters that a role specifies some, but not all, of the premises that underlie a decision (</w:t>
+        <w:t xml:space="preserve">Also relevant is Simon’s critique of role theory and the idea that roles determine behavior, which he argues is too constraining in its original connotation of </w:t>
+      </w:r>
+      <w:r>
+        <w:rPr>
+          <w:rFonts w:ascii="Times New Roman" w:eastAsia="Calibri" w:hAnsi="Times New Roman" w:cs="Times New Roman"/>
+          <w:iCs/>
+          <w:sz w:val="24"/>
+          <w:szCs w:val="24"/>
+        </w:rPr>
+        <w:t xml:space="preserve">a part in an organizational </w:t>
+      </w:r>
+      <w:r>
+        <w:rPr>
+          <w:rFonts w:ascii="Times New Roman" w:eastAsia="Calibri" w:hAnsi="Times New Roman" w:cs="Times New Roman"/>
+          <w:iCs/>
+          <w:sz w:val="24"/>
+          <w:szCs w:val="24"/>
+        </w:rPr>
+        <w:t>drama.  Simon counters that a role specifies some, but not all, of the premises that underlie a decision (</w:t>
       </w:r>
       <w:r>
         <w:rPr>
@@ -5168,7 +5505,7 @@
         <w:noProof/>
         <w:sz w:val="24"/>
       </w:rPr>
-      <w:t>12</w:t>
+      <w:t>15</w:t>
     </w:r>
     <w:r>
       <w:rPr>
@@ -5958,7 +6295,7 @@
 </file>
 
 <file path=customXml/itemProps1.xml><?xml version="1.0" encoding="utf-8"?>
-<ds:datastoreItem xmlns:ds="http://schemas.openxmlformats.org/officeDocument/2006/customXml" ds:itemID="{39DA64A2-4D23-4AE6-BA88-2285B208659D}">
+<ds:datastoreItem xmlns:ds="http://schemas.openxmlformats.org/officeDocument/2006/customXml" ds:itemID="{EBE11D2C-31FF-426B-875D-8EBE038F530C}">
   <ds:schemaRefs>
     <ds:schemaRef ds:uri="http://schemas.openxmlformats.org/officeDocument/2006/bibliography"/>
   </ds:schemaRefs>

</xml_diff>

<commit_message>
Updated annotation references to Cyert and March (1963)
</commit_message>
<xml_diff>
--- a/Docs/PSP6980_2020_Fall_Townes_LiteratureReview_Bibliography_Annotated_v00.docx
+++ b/Docs/PSP6980_2020_Fall_Townes_LiteratureReview_Bibliography_Annotated_v00.docx
@@ -12,8 +12,6 @@
           <w:szCs w:val="24"/>
         </w:rPr>
       </w:pPr>
-      <w:bookmarkStart w:id="0" w:name="_GoBack"/>
-      <w:bookmarkEnd w:id="0"/>
     </w:p>
     <w:p>
       <w:pPr>
@@ -1016,12 +1014,12 @@
           <w:szCs w:val="24"/>
         </w:rPr>
       </w:pPr>
-      <w:bookmarkStart w:id="1" w:name="BookBarriers1992"/>
-      <w:bookmarkStart w:id="2" w:name="PaperArshadi2008"/>
-      <w:bookmarkStart w:id="3" w:name="PaperAnatan2015"/>
+      <w:bookmarkStart w:id="0" w:name="BookBarriers1992"/>
+      <w:bookmarkStart w:id="1" w:name="PaperArshadi2008"/>
+      <w:bookmarkStart w:id="2" w:name="PaperAnatan2015"/>
+      <w:bookmarkEnd w:id="0"/>
       <w:bookmarkEnd w:id="1"/>
       <w:bookmarkEnd w:id="2"/>
-      <w:bookmarkEnd w:id="3"/>
       <w:proofErr w:type="spellStart"/>
       <w:r>
         <w:rPr>
@@ -3437,16 +3435,80 @@
           <w:sz w:val="24"/>
           <w:szCs w:val="24"/>
         </w:rPr>
-        <w:t xml:space="preserve"> and J. G. March noting that </w:t>
-      </w:r>
-      <w:r>
-        <w:rPr>
-          <w:rFonts w:ascii="Times New Roman" w:eastAsia="Calibri" w:hAnsi="Times New Roman" w:cs="Times New Roman"/>
-          <w:iCs/>
-          <w:sz w:val="24"/>
-          <w:szCs w:val="24"/>
-        </w:rPr>
-        <w:t xml:space="preserve">few studies have examined how organizations go about avoiding uncertainty.  They suggested that the concept of uncertainty avoidance is predominantly employed as a property of culture.  The authors went on to argue that organizational members react to inaccuracy and unreliability in the decision-making process by seeking more data, ignoring </w:t>
+        <w:t xml:space="preserve"> and J. G. March </w:t>
+      </w:r>
+      <w:r>
+        <w:rPr>
+          <w:rFonts w:ascii="Times New Roman" w:eastAsia="Calibri" w:hAnsi="Times New Roman" w:cs="Times New Roman"/>
+          <w:iCs/>
+          <w:sz w:val="24"/>
+          <w:szCs w:val="24"/>
+        </w:rPr>
+        <w:t xml:space="preserve">in </w:t>
+      </w:r>
+      <w:r>
+        <w:rPr>
+          <w:rFonts w:ascii="Times New Roman" w:eastAsia="Calibri" w:hAnsi="Times New Roman" w:cs="Times New Roman"/>
+          <w:i/>
+          <w:iCs/>
+          <w:sz w:val="24"/>
+          <w:szCs w:val="24"/>
+        </w:rPr>
+        <w:t>A Behavioral Theory of the Firm</w:t>
+      </w:r>
+      <w:r>
+        <w:rPr>
+          <w:rFonts w:ascii="Times New Roman" w:eastAsia="Calibri" w:hAnsi="Times New Roman" w:cs="Times New Roman"/>
+          <w:iCs/>
+          <w:sz w:val="24"/>
+          <w:szCs w:val="24"/>
+        </w:rPr>
+        <w:t xml:space="preserve"> </w:t>
+      </w:r>
+      <w:r>
+        <w:rPr>
+          <w:rFonts w:ascii="Times New Roman" w:eastAsia="Calibri" w:hAnsi="Times New Roman" w:cs="Times New Roman"/>
+          <w:iCs/>
+          <w:sz w:val="24"/>
+          <w:szCs w:val="24"/>
+        </w:rPr>
+        <w:t xml:space="preserve">and </w:t>
+      </w:r>
+      <w:r>
+        <w:rPr>
+          <w:rFonts w:ascii="Times New Roman" w:eastAsia="Calibri" w:hAnsi="Times New Roman" w:cs="Times New Roman"/>
+          <w:iCs/>
+          <w:sz w:val="24"/>
+          <w:szCs w:val="24"/>
+        </w:rPr>
+        <w:t>not</w:t>
+      </w:r>
+      <w:r>
+        <w:rPr>
+          <w:rFonts w:ascii="Times New Roman" w:eastAsia="Calibri" w:hAnsi="Times New Roman" w:cs="Times New Roman"/>
+          <w:iCs/>
+          <w:sz w:val="24"/>
+          <w:szCs w:val="24"/>
+        </w:rPr>
+        <w:t>ed</w:t>
+      </w:r>
+      <w:r>
+        <w:rPr>
+          <w:rFonts w:ascii="Times New Roman" w:eastAsia="Calibri" w:hAnsi="Times New Roman" w:cs="Times New Roman"/>
+          <w:iCs/>
+          <w:sz w:val="24"/>
+          <w:szCs w:val="24"/>
+        </w:rPr>
+        <w:t xml:space="preserve"> that </w:t>
+      </w:r>
+      <w:r>
+        <w:rPr>
+          <w:rFonts w:ascii="Times New Roman" w:eastAsia="Calibri" w:hAnsi="Times New Roman" w:cs="Times New Roman"/>
+          <w:iCs/>
+          <w:sz w:val="24"/>
+          <w:szCs w:val="24"/>
+        </w:rPr>
+        <w:t xml:space="preserve">few studies have examined how organizations go about avoiding uncertainty.  They suggested that the concept of uncertainty avoidance is predominantly employed as a property of culture.  The authors went on to argue that organizational members react to inaccuracy and unreliability in the decision-making </w:t>
       </w:r>
       <w:r>
         <w:rPr>
@@ -3456,7 +3518,7 @@
           <w:szCs w:val="24"/>
         </w:rPr>
         <w:lastRenderedPageBreak/>
-        <w:t>contingencies when making predictions, reverting to ideology, creating after the fact justifications for decisions, and pursuing general, long-term goals in an incremental manner.  These potential actions are all relevant to examining the potential influence of development stage on technology transfer outcomes</w:t>
+        <w:t>process by seeking more data, ignoring contingencies when making predictions, reverting to ideology, creating after the fact justifications for decisions, and pursuing general, long-term goals in an incremental manner.  These potential actions are all relevant to examining the potential influence of development stage on technology transfer outcomes</w:t>
       </w:r>
       <w:r>
         <w:rPr>
@@ -3618,7 +3680,7 @@
           <w:sz w:val="24"/>
           <w:szCs w:val="24"/>
         </w:rPr>
-        <w:t xml:space="preserve">concluded that startup firms were more likely to license early-stage inventions and established firms were more likely to license later-stage inventions.  He argued that these results are consistent with the principle of comparative advantage between startup and established firms.  He puts forward the effects of comparative advantage and information asymmetry on licensing decisions of startup and established firms as possible directions for future </w:t>
+        <w:t xml:space="preserve">concluded that startup firms were more likely to license early-stage inventions and established firms were more likely to license later-stage inventions.  He argued that these results are consistent with the principle of comparative advantage between startup and established firms.  He puts forward the effects of comparative advantage and information asymmetry on </w:t>
       </w:r>
       <w:r>
         <w:rPr>
@@ -3627,7 +3689,7 @@
           <w:szCs w:val="24"/>
         </w:rPr>
         <w:lastRenderedPageBreak/>
-        <w:t xml:space="preserve">research.  This paper </w:t>
+        <w:t xml:space="preserve">licensing decisions of startup and established firms as possible directions for future research.  This paper </w:t>
       </w:r>
       <w:r>
         <w:rPr>
@@ -3731,52 +3793,7 @@
           <w:sz w:val="24"/>
           <w:szCs w:val="24"/>
         </w:rPr>
-        <w:t>, J</w:t>
-      </w:r>
-      <w:r>
-        <w:rPr>
-          <w:rFonts w:ascii="Times New Roman" w:eastAsia="Calibri" w:hAnsi="Times New Roman" w:cs="Times New Roman"/>
-          <w:iCs/>
-          <w:sz w:val="24"/>
-          <w:szCs w:val="24"/>
-        </w:rPr>
-        <w:t xml:space="preserve">. (2008). </w:t>
-      </w:r>
-      <w:r>
-        <w:rPr>
-          <w:rFonts w:ascii="Times New Roman" w:eastAsia="Calibri" w:hAnsi="Times New Roman" w:cs="Times New Roman"/>
-          <w:iCs/>
-          <w:sz w:val="24"/>
-          <w:szCs w:val="24"/>
-        </w:rPr>
-        <w:t>Culture and decision making</w:t>
-      </w:r>
-      <w:r>
-        <w:rPr>
-          <w:rFonts w:ascii="Times New Roman" w:eastAsia="Calibri" w:hAnsi="Times New Roman" w:cs="Times New Roman"/>
-          <w:iCs/>
-          <w:sz w:val="24"/>
-          <w:szCs w:val="24"/>
-        </w:rPr>
-        <w:t>. In</w:t>
-      </w:r>
-      <w:r>
-        <w:rPr>
-          <w:rFonts w:ascii="Times New Roman" w:eastAsia="Calibri" w:hAnsi="Times New Roman" w:cs="Times New Roman"/>
-          <w:iCs/>
-          <w:sz w:val="24"/>
-          <w:szCs w:val="24"/>
-        </w:rPr>
-        <w:t xml:space="preserve"> </w:t>
-      </w:r>
-      <w:r>
-        <w:rPr>
-          <w:rFonts w:ascii="Times New Roman" w:eastAsia="Calibri" w:hAnsi="Times New Roman" w:cs="Times New Roman"/>
-          <w:iCs/>
-          <w:sz w:val="24"/>
-          <w:szCs w:val="24"/>
-        </w:rPr>
-        <w:t xml:space="preserve">G. P. Hodgkinson &amp; W. H. Starbuck (Eds.), </w:t>
+        <w:t xml:space="preserve">, J. (2008). Culture and decision making. In G. P. Hodgkinson &amp; W. H. Starbuck (Eds.), </w:t>
       </w:r>
       <w:r>
         <w:rPr>
@@ -3825,25 +3842,7 @@
           <w:sz w:val="24"/>
           <w:szCs w:val="24"/>
         </w:rPr>
-        <w:t xml:space="preserve">This book chapter </w:t>
-      </w:r>
-      <w:r>
-        <w:rPr>
-          <w:rFonts w:ascii="Times New Roman" w:eastAsia="Calibri" w:hAnsi="Times New Roman" w:cs="Times New Roman"/>
-          <w:iCs/>
-          <w:sz w:val="24"/>
-          <w:szCs w:val="24"/>
-        </w:rPr>
-        <w:t>argues that the effect of culture on decision making is more usefully understood as a limitation on rationality</w:t>
-      </w:r>
-      <w:r>
-        <w:rPr>
-          <w:rFonts w:ascii="Times New Roman" w:eastAsia="Calibri" w:hAnsi="Times New Roman" w:cs="Times New Roman"/>
-          <w:iCs/>
-          <w:sz w:val="24"/>
-          <w:szCs w:val="24"/>
-        </w:rPr>
-        <w:t xml:space="preserve">.  </w:t>
+        <w:t xml:space="preserve">This book chapter argues that the effect of culture on decision making is more usefully understood as a limitation on rationality.  </w:t>
       </w:r>
       <w:r>
         <w:rPr>
@@ -3933,7 +3932,17 @@
           <w:sz w:val="24"/>
           <w:szCs w:val="24"/>
         </w:rPr>
-        <w:t>his limitation may manifest as one or more decision premises rela</w:t>
+        <w:t xml:space="preserve">his limitation may manifest as one or more decision premises </w:t>
+      </w:r>
+      <w:r>
+        <w:rPr>
+          <w:rFonts w:ascii="Times New Roman" w:eastAsia="Calibri" w:hAnsi="Times New Roman" w:cs="Times New Roman"/>
+          <w:iCs/>
+          <w:sz w:val="24"/>
+          <w:szCs w:val="24"/>
+        </w:rPr>
+        <w:lastRenderedPageBreak/>
+        <w:t>rela</w:t>
       </w:r>
       <w:r>
         <w:rPr>
@@ -3960,17 +3969,7 @@
           <w:sz w:val="24"/>
           <w:szCs w:val="24"/>
         </w:rPr>
-        <w:t xml:space="preserve">in </w:t>
-      </w:r>
-      <w:r>
-        <w:rPr>
-          <w:rFonts w:ascii="Times New Roman" w:eastAsia="Calibri" w:hAnsi="Times New Roman" w:cs="Times New Roman"/>
-          <w:iCs/>
-          <w:sz w:val="24"/>
-          <w:szCs w:val="24"/>
-        </w:rPr>
-        <w:lastRenderedPageBreak/>
-        <w:t>various</w:t>
+        <w:t>in various</w:t>
       </w:r>
       <w:r>
         <w:rPr>
@@ -4025,6 +4024,74 @@
           <w:szCs w:val="24"/>
         </w:rPr>
         <w:t xml:space="preserve"> </w:t>
+      </w:r>
+      <w:r>
+        <w:rPr>
+          <w:rFonts w:ascii="Times New Roman" w:eastAsia="Calibri" w:hAnsi="Times New Roman" w:cs="Times New Roman"/>
+          <w:iCs/>
+          <w:sz w:val="24"/>
+          <w:szCs w:val="24"/>
+        </w:rPr>
+        <w:t xml:space="preserve">Interestingly, the author referenced an observation of R. M. </w:t>
+      </w:r>
+      <w:proofErr w:type="spellStart"/>
+      <w:r>
+        <w:rPr>
+          <w:rFonts w:ascii="Times New Roman" w:eastAsia="Calibri" w:hAnsi="Times New Roman" w:cs="Times New Roman"/>
+          <w:iCs/>
+          <w:sz w:val="24"/>
+          <w:szCs w:val="24"/>
+        </w:rPr>
+        <w:t>Cyert</w:t>
+      </w:r>
+      <w:proofErr w:type="spellEnd"/>
+      <w:r>
+        <w:rPr>
+          <w:rFonts w:ascii="Times New Roman" w:eastAsia="Calibri" w:hAnsi="Times New Roman" w:cs="Times New Roman"/>
+          <w:iCs/>
+          <w:sz w:val="24"/>
+          <w:szCs w:val="24"/>
+        </w:rPr>
+        <w:t xml:space="preserve"> and J. G. March in </w:t>
+      </w:r>
+      <w:r>
+        <w:rPr>
+          <w:rFonts w:ascii="Times New Roman" w:eastAsia="Calibri" w:hAnsi="Times New Roman" w:cs="Times New Roman"/>
+          <w:i/>
+          <w:iCs/>
+          <w:sz w:val="24"/>
+          <w:szCs w:val="24"/>
+        </w:rPr>
+        <w:t>A Behavior</w:t>
+      </w:r>
+      <w:r>
+        <w:rPr>
+          <w:rFonts w:ascii="Times New Roman" w:eastAsia="Calibri" w:hAnsi="Times New Roman" w:cs="Times New Roman"/>
+          <w:i/>
+          <w:iCs/>
+          <w:sz w:val="24"/>
+          <w:szCs w:val="24"/>
+        </w:rPr>
+        <w:t>al</w:t>
+      </w:r>
+      <w:r>
+        <w:rPr>
+          <w:rFonts w:ascii="Times New Roman" w:eastAsia="Calibri" w:hAnsi="Times New Roman" w:cs="Times New Roman"/>
+          <w:i/>
+          <w:iCs/>
+          <w:sz w:val="24"/>
+          <w:szCs w:val="24"/>
+        </w:rPr>
+        <w:t xml:space="preserve"> Theory of the Firm</w:t>
+      </w:r>
+      <w:r>
+        <w:rPr>
+          <w:rFonts w:ascii="Times New Roman" w:eastAsia="Calibri" w:hAnsi="Times New Roman" w:cs="Times New Roman"/>
+          <w:iCs/>
+          <w:sz w:val="24"/>
+          <w:szCs w:val="24"/>
+        </w:rPr>
+        <w:t xml:space="preserve"> that organizations do not have goals or make decisions, only individuals do.  This is almost postmodern in its sentiment and very much aligned with my personal thoughts about how to apply organization theory to the examination of the proposed dissertation study. </w:t>
       </w:r>
     </w:p>
     <w:p>
@@ -4290,7 +4357,17 @@
           <w:sz w:val="24"/>
           <w:szCs w:val="24"/>
         </w:rPr>
-        <w:t xml:space="preserve">The AUTM indicators are widely used in Canada and the U.S. but they have several weaknesses.  </w:t>
+        <w:t xml:space="preserve">The AUTM indicators are widely used in Canada and the U.S. but they have several </w:t>
+      </w:r>
+      <w:r>
+        <w:rPr>
+          <w:rFonts w:ascii="Times New Roman" w:eastAsia="Calibri" w:hAnsi="Times New Roman" w:cs="Times New Roman"/>
+          <w:iCs/>
+          <w:sz w:val="24"/>
+          <w:szCs w:val="24"/>
+        </w:rPr>
+        <w:lastRenderedPageBreak/>
+        <w:t xml:space="preserve">weaknesses.  </w:t>
       </w:r>
       <w:r>
         <w:rPr>
@@ -4389,17 +4466,7 @@
           <w:sz w:val="24"/>
           <w:szCs w:val="24"/>
         </w:rPr>
-        <w:t>.  Participation in the survey is inconsistent.  The survey collects voluntary self-reported data that is not independently verified or validated.  Reliance on the AUTM data requires assuming the respondents are accurately reporting unbiased data consistently among institutions.  Given that university technology transfer offices are historically under-</w:t>
-      </w:r>
-      <w:r>
-        <w:rPr>
-          <w:rFonts w:ascii="Times New Roman" w:eastAsia="Calibri" w:hAnsi="Times New Roman" w:cs="Times New Roman"/>
-          <w:iCs/>
-          <w:sz w:val="24"/>
-          <w:szCs w:val="24"/>
-        </w:rPr>
-        <w:lastRenderedPageBreak/>
-        <w:t>resourced</w:t>
+        <w:t>.  Participation in the survey is inconsistent.  The survey collects voluntary self-reported data that is not independently verified or validated.  Reliance on the AUTM data requires assuming the respondents are accurately reporting unbiased data consistently among institutions.  Given that university technology transfer offices are historically under-resourced</w:t>
       </w:r>
       <w:r>
         <w:rPr>
@@ -4753,7 +4820,17 @@
           <w:sz w:val="24"/>
           <w:szCs w:val="24"/>
         </w:rPr>
-        <w:t>labeled as normative administration theory</w:t>
+        <w:t xml:space="preserve">labeled as </w:t>
+      </w:r>
+      <w:r>
+        <w:rPr>
+          <w:rFonts w:ascii="Times New Roman" w:eastAsia="Calibri" w:hAnsi="Times New Roman" w:cs="Times New Roman"/>
+          <w:iCs/>
+          <w:sz w:val="24"/>
+          <w:szCs w:val="24"/>
+        </w:rPr>
+        <w:lastRenderedPageBreak/>
+        <w:t>normative administration theory</w:t>
       </w:r>
       <w:r>
         <w:rPr>
@@ -4906,7 +4983,358 @@
           <w:sz w:val="24"/>
           <w:szCs w:val="24"/>
         </w:rPr>
-        <w:t xml:space="preserve">  Simon believed that the study of organizations must focus on the operative employee and the way their decisions and actions are influenced by the </w:t>
+        <w:t xml:space="preserve">  Simon believed that the study of organizations must focus on the operative employee and the way their decisions and actions are influenced by the organizational context </w:t>
+      </w:r>
+      <w:r>
+        <w:rPr>
+          <w:rFonts w:ascii="Times New Roman" w:eastAsia="Calibri" w:hAnsi="Times New Roman" w:cs="Times New Roman"/>
+          <w:iCs/>
+          <w:sz w:val="24"/>
+          <w:szCs w:val="24"/>
+        </w:rPr>
+        <w:t xml:space="preserve">because the </w:t>
+      </w:r>
+      <w:r>
+        <w:rPr>
+          <w:rFonts w:ascii="Times New Roman" w:eastAsia="Calibri" w:hAnsi="Times New Roman" w:cs="Times New Roman"/>
+          <w:iCs/>
+          <w:sz w:val="24"/>
+          <w:szCs w:val="24"/>
+        </w:rPr>
+        <w:t xml:space="preserve">physical tasks of executing an organization’s intentions fall to operative persons who generally occupy the lowest level of the organization hierarchy </w:t>
+      </w:r>
+      <w:r>
+        <w:rPr>
+          <w:rFonts w:ascii="Times New Roman" w:eastAsia="Calibri" w:hAnsi="Times New Roman" w:cs="Times New Roman"/>
+          <w:iCs/>
+          <w:sz w:val="24"/>
+          <w:szCs w:val="24"/>
+        </w:rPr>
+        <w:t>(p. 2)</w:t>
+      </w:r>
+      <w:r>
+        <w:rPr>
+          <w:rFonts w:ascii="Times New Roman" w:eastAsia="Calibri" w:hAnsi="Times New Roman" w:cs="Times New Roman"/>
+          <w:iCs/>
+          <w:sz w:val="24"/>
+          <w:szCs w:val="24"/>
+        </w:rPr>
+        <w:t xml:space="preserve">.  </w:t>
+      </w:r>
+      <w:r>
+        <w:rPr>
+          <w:rFonts w:ascii="Times New Roman" w:eastAsia="Calibri" w:hAnsi="Times New Roman" w:cs="Times New Roman"/>
+          <w:iCs/>
+          <w:sz w:val="24"/>
+          <w:szCs w:val="24"/>
+        </w:rPr>
+        <w:t>As with physical tasks, there is sp</w:t>
+      </w:r>
+      <w:r>
+        <w:rPr>
+          <w:rFonts w:ascii="Times New Roman" w:eastAsia="Calibri" w:hAnsi="Times New Roman" w:cs="Times New Roman"/>
+          <w:iCs/>
+          <w:sz w:val="24"/>
+          <w:szCs w:val="24"/>
+        </w:rPr>
+        <w:t>ecialization regarding decision making</w:t>
+      </w:r>
+      <w:r>
+        <w:rPr>
+          <w:rFonts w:ascii="Times New Roman" w:eastAsia="Calibri" w:hAnsi="Times New Roman" w:cs="Times New Roman"/>
+          <w:iCs/>
+          <w:sz w:val="24"/>
+          <w:szCs w:val="24"/>
+        </w:rPr>
+        <w:t xml:space="preserve"> in organizations.  </w:t>
+      </w:r>
+      <w:r>
+        <w:rPr>
+          <w:rFonts w:ascii="Times New Roman" w:eastAsia="Calibri" w:hAnsi="Times New Roman" w:cs="Times New Roman"/>
+          <w:iCs/>
+          <w:sz w:val="24"/>
+          <w:szCs w:val="24"/>
+        </w:rPr>
+        <w:t>Simon argued that</w:t>
+      </w:r>
+      <w:r>
+        <w:rPr>
+          <w:rFonts w:ascii="Times New Roman" w:eastAsia="Calibri" w:hAnsi="Times New Roman" w:cs="Times New Roman"/>
+          <w:iCs/>
+          <w:sz w:val="24"/>
+          <w:szCs w:val="24"/>
+        </w:rPr>
+        <w:t xml:space="preserve"> two </w:t>
+      </w:r>
+      <w:r>
+        <w:rPr>
+          <w:rFonts w:ascii="Times New Roman" w:eastAsia="Calibri" w:hAnsi="Times New Roman" w:cs="Times New Roman"/>
+          <w:iCs/>
+          <w:sz w:val="24"/>
+          <w:szCs w:val="24"/>
+        </w:rPr>
+        <w:t xml:space="preserve">general </w:t>
+      </w:r>
+      <w:r>
+        <w:rPr>
+          <w:rFonts w:ascii="Times New Roman" w:eastAsia="Calibri" w:hAnsi="Times New Roman" w:cs="Times New Roman"/>
+          <w:iCs/>
+          <w:sz w:val="24"/>
+          <w:szCs w:val="24"/>
+        </w:rPr>
+        <w:t>kinds of decisions</w:t>
+      </w:r>
+      <w:r>
+        <w:rPr>
+          <w:rFonts w:ascii="Times New Roman" w:eastAsia="Calibri" w:hAnsi="Times New Roman" w:cs="Times New Roman"/>
+          <w:iCs/>
+          <w:sz w:val="24"/>
+          <w:szCs w:val="24"/>
+        </w:rPr>
+        <w:t xml:space="preserve"> </w:t>
+      </w:r>
+      <w:r>
+        <w:rPr>
+          <w:rFonts w:ascii="Times New Roman" w:eastAsia="Calibri" w:hAnsi="Times New Roman" w:cs="Times New Roman"/>
+          <w:iCs/>
+          <w:sz w:val="24"/>
+          <w:szCs w:val="24"/>
+        </w:rPr>
+        <w:t xml:space="preserve">are made in organizations </w:t>
+      </w:r>
+      <w:r>
+        <w:rPr>
+          <w:rFonts w:ascii="Times New Roman" w:eastAsia="Calibri" w:hAnsi="Times New Roman" w:cs="Times New Roman"/>
+          <w:iCs/>
+          <w:sz w:val="24"/>
+          <w:szCs w:val="24"/>
+        </w:rPr>
+        <w:t>(p. 4)</w:t>
+      </w:r>
+      <w:r>
+        <w:rPr>
+          <w:rFonts w:ascii="Times New Roman" w:eastAsia="Calibri" w:hAnsi="Times New Roman" w:cs="Times New Roman"/>
+          <w:iCs/>
+          <w:sz w:val="24"/>
+          <w:szCs w:val="24"/>
+        </w:rPr>
+        <w:t xml:space="preserve">.  Value judgements </w:t>
+      </w:r>
+      <w:r>
+        <w:rPr>
+          <w:rFonts w:ascii="Times New Roman" w:eastAsia="Calibri" w:hAnsi="Times New Roman" w:cs="Times New Roman"/>
+          <w:iCs/>
+          <w:sz w:val="24"/>
+          <w:szCs w:val="24"/>
+        </w:rPr>
+        <w:t>are decisions geared toward the selection of final goals for the organization.  Factual judgements are decisions involved in the implementation and achievement of final goals.</w:t>
+      </w:r>
+      <w:r>
+        <w:rPr>
+          <w:rFonts w:ascii="Times New Roman" w:eastAsia="Calibri" w:hAnsi="Times New Roman" w:cs="Times New Roman"/>
+          <w:iCs/>
+          <w:sz w:val="24"/>
+          <w:szCs w:val="24"/>
+        </w:rPr>
+        <w:t xml:space="preserve">  </w:t>
+      </w:r>
+      <w:r>
+        <w:rPr>
+          <w:rFonts w:ascii="Times New Roman" w:eastAsia="Calibri" w:hAnsi="Times New Roman" w:cs="Times New Roman"/>
+          <w:iCs/>
+          <w:sz w:val="24"/>
+          <w:szCs w:val="24"/>
+        </w:rPr>
+        <w:t>A</w:t>
+      </w:r>
+      <w:r>
+        <w:rPr>
+          <w:rFonts w:ascii="Times New Roman" w:eastAsia="Calibri" w:hAnsi="Times New Roman" w:cs="Times New Roman"/>
+          <w:iCs/>
+          <w:sz w:val="24"/>
+          <w:szCs w:val="24"/>
+        </w:rPr>
+        <w:t>ntecedent d</w:t>
+      </w:r>
+      <w:r>
+        <w:rPr>
+          <w:rFonts w:ascii="Times New Roman" w:eastAsia="Calibri" w:hAnsi="Times New Roman" w:cs="Times New Roman"/>
+          <w:iCs/>
+          <w:sz w:val="24"/>
+          <w:szCs w:val="24"/>
+        </w:rPr>
+        <w:t>ecisions are based on numerous facts</w:t>
+      </w:r>
+      <w:r>
+        <w:rPr>
+          <w:rFonts w:ascii="Times New Roman" w:eastAsia="Calibri" w:hAnsi="Times New Roman" w:cs="Times New Roman"/>
+          <w:iCs/>
+          <w:sz w:val="24"/>
+          <w:szCs w:val="24"/>
+        </w:rPr>
+        <w:t xml:space="preserve"> (verified and</w:t>
+      </w:r>
+      <w:r>
+        <w:rPr>
+          <w:rFonts w:ascii="Times New Roman" w:eastAsia="Calibri" w:hAnsi="Times New Roman" w:cs="Times New Roman"/>
+          <w:iCs/>
+          <w:sz w:val="24"/>
+          <w:szCs w:val="24"/>
+        </w:rPr>
+        <w:t xml:space="preserve"> presumed</w:t>
+      </w:r>
+      <w:r>
+        <w:rPr>
+          <w:rFonts w:ascii="Times New Roman" w:eastAsia="Calibri" w:hAnsi="Times New Roman" w:cs="Times New Roman"/>
+          <w:iCs/>
+          <w:sz w:val="24"/>
+          <w:szCs w:val="24"/>
+        </w:rPr>
+        <w:t>)</w:t>
+      </w:r>
+      <w:r>
+        <w:rPr>
+          <w:rFonts w:ascii="Times New Roman" w:eastAsia="Calibri" w:hAnsi="Times New Roman" w:cs="Times New Roman"/>
+          <w:iCs/>
+          <w:sz w:val="24"/>
+          <w:szCs w:val="24"/>
+        </w:rPr>
+        <w:t xml:space="preserve"> as well as values, conditions, and constraints, which </w:t>
+      </w:r>
+      <w:r>
+        <w:rPr>
+          <w:rFonts w:ascii="Times New Roman" w:eastAsia="Calibri" w:hAnsi="Times New Roman" w:cs="Times New Roman"/>
+          <w:iCs/>
+          <w:sz w:val="24"/>
+          <w:szCs w:val="24"/>
+        </w:rPr>
+        <w:t>as a collective</w:t>
+      </w:r>
+      <w:r>
+        <w:rPr>
+          <w:rFonts w:ascii="Times New Roman" w:eastAsia="Calibri" w:hAnsi="Times New Roman" w:cs="Times New Roman"/>
+          <w:iCs/>
+          <w:sz w:val="24"/>
+          <w:szCs w:val="24"/>
+        </w:rPr>
+        <w:t xml:space="preserve"> </w:t>
+      </w:r>
+      <w:r>
+        <w:rPr>
+          <w:rFonts w:ascii="Times New Roman" w:eastAsia="Calibri" w:hAnsi="Times New Roman" w:cs="Times New Roman"/>
+          <w:iCs/>
+          <w:sz w:val="24"/>
+          <w:szCs w:val="24"/>
+        </w:rPr>
+        <w:t>Simon called the premises of the final decision governing an action</w:t>
+      </w:r>
+      <w:r>
+        <w:rPr>
+          <w:rFonts w:ascii="Times New Roman" w:eastAsia="Calibri" w:hAnsi="Times New Roman" w:cs="Times New Roman"/>
+          <w:iCs/>
+          <w:sz w:val="24"/>
+          <w:szCs w:val="24"/>
+        </w:rPr>
+        <w:t xml:space="preserve"> – that is, the decision premises</w:t>
+      </w:r>
+      <w:r>
+        <w:rPr>
+          <w:rFonts w:ascii="Times New Roman" w:eastAsia="Calibri" w:hAnsi="Times New Roman" w:cs="Times New Roman"/>
+          <w:iCs/>
+          <w:sz w:val="24"/>
+          <w:szCs w:val="24"/>
+        </w:rPr>
+        <w:t xml:space="preserve"> (p. 23). </w:t>
+      </w:r>
+      <w:r>
+        <w:rPr>
+          <w:rFonts w:ascii="Times New Roman" w:eastAsia="Calibri" w:hAnsi="Times New Roman" w:cs="Times New Roman"/>
+          <w:iCs/>
+          <w:sz w:val="24"/>
+          <w:szCs w:val="24"/>
+        </w:rPr>
+        <w:t xml:space="preserve"> Simon </w:t>
+      </w:r>
+      <w:r>
+        <w:rPr>
+          <w:rFonts w:ascii="Times New Roman" w:eastAsia="Calibri" w:hAnsi="Times New Roman" w:cs="Times New Roman"/>
+          <w:iCs/>
+          <w:sz w:val="24"/>
+          <w:szCs w:val="24"/>
+        </w:rPr>
+        <w:t xml:space="preserve">conceived of </w:t>
+      </w:r>
+      <w:r>
+        <w:rPr>
+          <w:rFonts w:ascii="Times New Roman" w:eastAsia="Calibri" w:hAnsi="Times New Roman" w:cs="Times New Roman"/>
+          <w:iCs/>
+          <w:sz w:val="24"/>
+          <w:szCs w:val="24"/>
+        </w:rPr>
+        <w:t xml:space="preserve">organizational decision making as a “decision-fabricating process” that involved fact-finding, intuition, guessing, analysis, reasoning, design, and negotiation (p. 24).  In this production analogy, decision premises originate in </w:t>
+      </w:r>
+      <w:r>
+        <w:rPr>
+          <w:rFonts w:ascii="Times New Roman" w:eastAsia="Calibri" w:hAnsi="Times New Roman" w:cs="Times New Roman"/>
+          <w:iCs/>
+          <w:sz w:val="24"/>
+          <w:szCs w:val="24"/>
+        </w:rPr>
+        <w:t>various parts of</w:t>
+      </w:r>
+      <w:r>
+        <w:rPr>
+          <w:rFonts w:ascii="Times New Roman" w:eastAsia="Calibri" w:hAnsi="Times New Roman" w:cs="Times New Roman"/>
+          <w:iCs/>
+          <w:sz w:val="24"/>
+          <w:szCs w:val="24"/>
+        </w:rPr>
+        <w:t xml:space="preserve"> the organization and are assembled into a </w:t>
+      </w:r>
+      <w:r>
+        <w:rPr>
+          <w:rFonts w:ascii="Times New Roman" w:eastAsia="Calibri" w:hAnsi="Times New Roman" w:cs="Times New Roman"/>
+          <w:iCs/>
+          <w:sz w:val="24"/>
+          <w:szCs w:val="24"/>
+        </w:rPr>
+        <w:t xml:space="preserve">final </w:t>
+      </w:r>
+      <w:r>
+        <w:rPr>
+          <w:rFonts w:ascii="Times New Roman" w:eastAsia="Calibri" w:hAnsi="Times New Roman" w:cs="Times New Roman"/>
+          <w:iCs/>
+          <w:sz w:val="24"/>
+          <w:szCs w:val="24"/>
+        </w:rPr>
+        <w:t>decision.</w:t>
+      </w:r>
+      <w:r>
+        <w:rPr>
+          <w:rFonts w:ascii="Times New Roman" w:eastAsia="Calibri" w:hAnsi="Times New Roman" w:cs="Times New Roman"/>
+          <w:iCs/>
+          <w:sz w:val="24"/>
+          <w:szCs w:val="24"/>
+        </w:rPr>
+        <w:t xml:space="preserve">  </w:t>
+      </w:r>
+      <w:r>
+        <w:rPr>
+          <w:rFonts w:ascii="Times New Roman" w:eastAsia="Calibri" w:hAnsi="Times New Roman" w:cs="Times New Roman"/>
+          <w:iCs/>
+          <w:sz w:val="24"/>
+          <w:szCs w:val="24"/>
+        </w:rPr>
+        <w:t xml:space="preserve">Vertical decision making refers to the division of decision making responsibilities between operative and supervisory personnel within the organization (p. 23).  </w:t>
+      </w:r>
+      <w:r>
+        <w:rPr>
+          <w:rFonts w:ascii="Times New Roman" w:eastAsia="Calibri" w:hAnsi="Times New Roman" w:cs="Times New Roman"/>
+          <w:iCs/>
+          <w:sz w:val="24"/>
+          <w:szCs w:val="24"/>
+        </w:rPr>
+        <w:t xml:space="preserve">Also relevant is Simon’s critique of role theory and the idea that roles determine behavior, which he argues is too constraining </w:t>
       </w:r>
       <w:r>
         <w:rPr>
@@ -4916,358 +5344,7 @@
           <w:szCs w:val="24"/>
         </w:rPr>
         <w:lastRenderedPageBreak/>
-        <w:t xml:space="preserve">organizational context </w:t>
-      </w:r>
-      <w:r>
-        <w:rPr>
-          <w:rFonts w:ascii="Times New Roman" w:eastAsia="Calibri" w:hAnsi="Times New Roman" w:cs="Times New Roman"/>
-          <w:iCs/>
-          <w:sz w:val="24"/>
-          <w:szCs w:val="24"/>
-        </w:rPr>
-        <w:t xml:space="preserve">because the </w:t>
-      </w:r>
-      <w:r>
-        <w:rPr>
-          <w:rFonts w:ascii="Times New Roman" w:eastAsia="Calibri" w:hAnsi="Times New Roman" w:cs="Times New Roman"/>
-          <w:iCs/>
-          <w:sz w:val="24"/>
-          <w:szCs w:val="24"/>
-        </w:rPr>
-        <w:t xml:space="preserve">physical tasks of executing an organization’s intentions fall to operative persons who generally occupy the lowest level of the organization hierarchy </w:t>
-      </w:r>
-      <w:r>
-        <w:rPr>
-          <w:rFonts w:ascii="Times New Roman" w:eastAsia="Calibri" w:hAnsi="Times New Roman" w:cs="Times New Roman"/>
-          <w:iCs/>
-          <w:sz w:val="24"/>
-          <w:szCs w:val="24"/>
-        </w:rPr>
-        <w:t>(p. 2)</w:t>
-      </w:r>
-      <w:r>
-        <w:rPr>
-          <w:rFonts w:ascii="Times New Roman" w:eastAsia="Calibri" w:hAnsi="Times New Roman" w:cs="Times New Roman"/>
-          <w:iCs/>
-          <w:sz w:val="24"/>
-          <w:szCs w:val="24"/>
-        </w:rPr>
-        <w:t xml:space="preserve">.  </w:t>
-      </w:r>
-      <w:r>
-        <w:rPr>
-          <w:rFonts w:ascii="Times New Roman" w:eastAsia="Calibri" w:hAnsi="Times New Roman" w:cs="Times New Roman"/>
-          <w:iCs/>
-          <w:sz w:val="24"/>
-          <w:szCs w:val="24"/>
-        </w:rPr>
-        <w:t>As with physical tasks, there is sp</w:t>
-      </w:r>
-      <w:r>
-        <w:rPr>
-          <w:rFonts w:ascii="Times New Roman" w:eastAsia="Calibri" w:hAnsi="Times New Roman" w:cs="Times New Roman"/>
-          <w:iCs/>
-          <w:sz w:val="24"/>
-          <w:szCs w:val="24"/>
-        </w:rPr>
-        <w:t>ecialization regarding decision making</w:t>
-      </w:r>
-      <w:r>
-        <w:rPr>
-          <w:rFonts w:ascii="Times New Roman" w:eastAsia="Calibri" w:hAnsi="Times New Roman" w:cs="Times New Roman"/>
-          <w:iCs/>
-          <w:sz w:val="24"/>
-          <w:szCs w:val="24"/>
-        </w:rPr>
-        <w:t xml:space="preserve"> in organizations.  </w:t>
-      </w:r>
-      <w:r>
-        <w:rPr>
-          <w:rFonts w:ascii="Times New Roman" w:eastAsia="Calibri" w:hAnsi="Times New Roman" w:cs="Times New Roman"/>
-          <w:iCs/>
-          <w:sz w:val="24"/>
-          <w:szCs w:val="24"/>
-        </w:rPr>
-        <w:t>Simon argued that</w:t>
-      </w:r>
-      <w:r>
-        <w:rPr>
-          <w:rFonts w:ascii="Times New Roman" w:eastAsia="Calibri" w:hAnsi="Times New Roman" w:cs="Times New Roman"/>
-          <w:iCs/>
-          <w:sz w:val="24"/>
-          <w:szCs w:val="24"/>
-        </w:rPr>
-        <w:t xml:space="preserve"> two </w:t>
-      </w:r>
-      <w:r>
-        <w:rPr>
-          <w:rFonts w:ascii="Times New Roman" w:eastAsia="Calibri" w:hAnsi="Times New Roman" w:cs="Times New Roman"/>
-          <w:iCs/>
-          <w:sz w:val="24"/>
-          <w:szCs w:val="24"/>
-        </w:rPr>
-        <w:t xml:space="preserve">general </w:t>
-      </w:r>
-      <w:r>
-        <w:rPr>
-          <w:rFonts w:ascii="Times New Roman" w:eastAsia="Calibri" w:hAnsi="Times New Roman" w:cs="Times New Roman"/>
-          <w:iCs/>
-          <w:sz w:val="24"/>
-          <w:szCs w:val="24"/>
-        </w:rPr>
-        <w:t>kinds of decisions</w:t>
-      </w:r>
-      <w:r>
-        <w:rPr>
-          <w:rFonts w:ascii="Times New Roman" w:eastAsia="Calibri" w:hAnsi="Times New Roman" w:cs="Times New Roman"/>
-          <w:iCs/>
-          <w:sz w:val="24"/>
-          <w:szCs w:val="24"/>
-        </w:rPr>
-        <w:t xml:space="preserve"> </w:t>
-      </w:r>
-      <w:r>
-        <w:rPr>
-          <w:rFonts w:ascii="Times New Roman" w:eastAsia="Calibri" w:hAnsi="Times New Roman" w:cs="Times New Roman"/>
-          <w:iCs/>
-          <w:sz w:val="24"/>
-          <w:szCs w:val="24"/>
-        </w:rPr>
-        <w:t xml:space="preserve">are made in organizations </w:t>
-      </w:r>
-      <w:r>
-        <w:rPr>
-          <w:rFonts w:ascii="Times New Roman" w:eastAsia="Calibri" w:hAnsi="Times New Roman" w:cs="Times New Roman"/>
-          <w:iCs/>
-          <w:sz w:val="24"/>
-          <w:szCs w:val="24"/>
-        </w:rPr>
-        <w:t>(p. 4)</w:t>
-      </w:r>
-      <w:r>
-        <w:rPr>
-          <w:rFonts w:ascii="Times New Roman" w:eastAsia="Calibri" w:hAnsi="Times New Roman" w:cs="Times New Roman"/>
-          <w:iCs/>
-          <w:sz w:val="24"/>
-          <w:szCs w:val="24"/>
-        </w:rPr>
-        <w:t xml:space="preserve">.  Value judgements </w:t>
-      </w:r>
-      <w:r>
-        <w:rPr>
-          <w:rFonts w:ascii="Times New Roman" w:eastAsia="Calibri" w:hAnsi="Times New Roman" w:cs="Times New Roman"/>
-          <w:iCs/>
-          <w:sz w:val="24"/>
-          <w:szCs w:val="24"/>
-        </w:rPr>
-        <w:t>are decisions geared toward the selection of final goals for the organization.  Factual judgements are decisions involved in the implementation and achievement of final goals.</w:t>
-      </w:r>
-      <w:r>
-        <w:rPr>
-          <w:rFonts w:ascii="Times New Roman" w:eastAsia="Calibri" w:hAnsi="Times New Roman" w:cs="Times New Roman"/>
-          <w:iCs/>
-          <w:sz w:val="24"/>
-          <w:szCs w:val="24"/>
-        </w:rPr>
-        <w:t xml:space="preserve">  </w:t>
-      </w:r>
-      <w:r>
-        <w:rPr>
-          <w:rFonts w:ascii="Times New Roman" w:eastAsia="Calibri" w:hAnsi="Times New Roman" w:cs="Times New Roman"/>
-          <w:iCs/>
-          <w:sz w:val="24"/>
-          <w:szCs w:val="24"/>
-        </w:rPr>
-        <w:t>A</w:t>
-      </w:r>
-      <w:r>
-        <w:rPr>
-          <w:rFonts w:ascii="Times New Roman" w:eastAsia="Calibri" w:hAnsi="Times New Roman" w:cs="Times New Roman"/>
-          <w:iCs/>
-          <w:sz w:val="24"/>
-          <w:szCs w:val="24"/>
-        </w:rPr>
-        <w:t>ntecedent d</w:t>
-      </w:r>
-      <w:r>
-        <w:rPr>
-          <w:rFonts w:ascii="Times New Roman" w:eastAsia="Calibri" w:hAnsi="Times New Roman" w:cs="Times New Roman"/>
-          <w:iCs/>
-          <w:sz w:val="24"/>
-          <w:szCs w:val="24"/>
-        </w:rPr>
-        <w:t>ecisions are based on numerous facts</w:t>
-      </w:r>
-      <w:r>
-        <w:rPr>
-          <w:rFonts w:ascii="Times New Roman" w:eastAsia="Calibri" w:hAnsi="Times New Roman" w:cs="Times New Roman"/>
-          <w:iCs/>
-          <w:sz w:val="24"/>
-          <w:szCs w:val="24"/>
-        </w:rPr>
-        <w:t xml:space="preserve"> (verified and</w:t>
-      </w:r>
-      <w:r>
-        <w:rPr>
-          <w:rFonts w:ascii="Times New Roman" w:eastAsia="Calibri" w:hAnsi="Times New Roman" w:cs="Times New Roman"/>
-          <w:iCs/>
-          <w:sz w:val="24"/>
-          <w:szCs w:val="24"/>
-        </w:rPr>
-        <w:t xml:space="preserve"> presumed</w:t>
-      </w:r>
-      <w:r>
-        <w:rPr>
-          <w:rFonts w:ascii="Times New Roman" w:eastAsia="Calibri" w:hAnsi="Times New Roman" w:cs="Times New Roman"/>
-          <w:iCs/>
-          <w:sz w:val="24"/>
-          <w:szCs w:val="24"/>
-        </w:rPr>
-        <w:t>)</w:t>
-      </w:r>
-      <w:r>
-        <w:rPr>
-          <w:rFonts w:ascii="Times New Roman" w:eastAsia="Calibri" w:hAnsi="Times New Roman" w:cs="Times New Roman"/>
-          <w:iCs/>
-          <w:sz w:val="24"/>
-          <w:szCs w:val="24"/>
-        </w:rPr>
-        <w:t xml:space="preserve"> as well as values, conditions, and constraints, which </w:t>
-      </w:r>
-      <w:r>
-        <w:rPr>
-          <w:rFonts w:ascii="Times New Roman" w:eastAsia="Calibri" w:hAnsi="Times New Roman" w:cs="Times New Roman"/>
-          <w:iCs/>
-          <w:sz w:val="24"/>
-          <w:szCs w:val="24"/>
-        </w:rPr>
-        <w:t>as a collective</w:t>
-      </w:r>
-      <w:r>
-        <w:rPr>
-          <w:rFonts w:ascii="Times New Roman" w:eastAsia="Calibri" w:hAnsi="Times New Roman" w:cs="Times New Roman"/>
-          <w:iCs/>
-          <w:sz w:val="24"/>
-          <w:szCs w:val="24"/>
-        </w:rPr>
-        <w:t xml:space="preserve"> </w:t>
-      </w:r>
-      <w:r>
-        <w:rPr>
-          <w:rFonts w:ascii="Times New Roman" w:eastAsia="Calibri" w:hAnsi="Times New Roman" w:cs="Times New Roman"/>
-          <w:iCs/>
-          <w:sz w:val="24"/>
-          <w:szCs w:val="24"/>
-        </w:rPr>
-        <w:t>Simon called the premises of the final decision governing an action</w:t>
-      </w:r>
-      <w:r>
-        <w:rPr>
-          <w:rFonts w:ascii="Times New Roman" w:eastAsia="Calibri" w:hAnsi="Times New Roman" w:cs="Times New Roman"/>
-          <w:iCs/>
-          <w:sz w:val="24"/>
-          <w:szCs w:val="24"/>
-        </w:rPr>
-        <w:t xml:space="preserve"> – that is, the decision premises</w:t>
-      </w:r>
-      <w:r>
-        <w:rPr>
-          <w:rFonts w:ascii="Times New Roman" w:eastAsia="Calibri" w:hAnsi="Times New Roman" w:cs="Times New Roman"/>
-          <w:iCs/>
-          <w:sz w:val="24"/>
-          <w:szCs w:val="24"/>
-        </w:rPr>
-        <w:t xml:space="preserve"> (p. 23). </w:t>
-      </w:r>
-      <w:r>
-        <w:rPr>
-          <w:rFonts w:ascii="Times New Roman" w:eastAsia="Calibri" w:hAnsi="Times New Roman" w:cs="Times New Roman"/>
-          <w:iCs/>
-          <w:sz w:val="24"/>
-          <w:szCs w:val="24"/>
-        </w:rPr>
-        <w:t xml:space="preserve"> Simon </w:t>
-      </w:r>
-      <w:r>
-        <w:rPr>
-          <w:rFonts w:ascii="Times New Roman" w:eastAsia="Calibri" w:hAnsi="Times New Roman" w:cs="Times New Roman"/>
-          <w:iCs/>
-          <w:sz w:val="24"/>
-          <w:szCs w:val="24"/>
-        </w:rPr>
-        <w:t xml:space="preserve">conceived of </w:t>
-      </w:r>
-      <w:r>
-        <w:rPr>
-          <w:rFonts w:ascii="Times New Roman" w:eastAsia="Calibri" w:hAnsi="Times New Roman" w:cs="Times New Roman"/>
-          <w:iCs/>
-          <w:sz w:val="24"/>
-          <w:szCs w:val="24"/>
-        </w:rPr>
-        <w:t xml:space="preserve">organizational decision making as a “decision-fabricating process” that involved fact-finding, intuition, guessing, analysis, reasoning, design, and negotiation (p. 24).  In this production analogy, decision premises originate in </w:t>
-      </w:r>
-      <w:r>
-        <w:rPr>
-          <w:rFonts w:ascii="Times New Roman" w:eastAsia="Calibri" w:hAnsi="Times New Roman" w:cs="Times New Roman"/>
-          <w:iCs/>
-          <w:sz w:val="24"/>
-          <w:szCs w:val="24"/>
-        </w:rPr>
-        <w:t>various parts of</w:t>
-      </w:r>
-      <w:r>
-        <w:rPr>
-          <w:rFonts w:ascii="Times New Roman" w:eastAsia="Calibri" w:hAnsi="Times New Roman" w:cs="Times New Roman"/>
-          <w:iCs/>
-          <w:sz w:val="24"/>
-          <w:szCs w:val="24"/>
-        </w:rPr>
-        <w:t xml:space="preserve"> the organization and are assembled into a </w:t>
-      </w:r>
-      <w:r>
-        <w:rPr>
-          <w:rFonts w:ascii="Times New Roman" w:eastAsia="Calibri" w:hAnsi="Times New Roman" w:cs="Times New Roman"/>
-          <w:iCs/>
-          <w:sz w:val="24"/>
-          <w:szCs w:val="24"/>
-        </w:rPr>
-        <w:t xml:space="preserve">final </w:t>
-      </w:r>
-      <w:r>
-        <w:rPr>
-          <w:rFonts w:ascii="Times New Roman" w:eastAsia="Calibri" w:hAnsi="Times New Roman" w:cs="Times New Roman"/>
-          <w:iCs/>
-          <w:sz w:val="24"/>
-          <w:szCs w:val="24"/>
-        </w:rPr>
-        <w:t>decision.</w:t>
-      </w:r>
-      <w:r>
-        <w:rPr>
-          <w:rFonts w:ascii="Times New Roman" w:eastAsia="Calibri" w:hAnsi="Times New Roman" w:cs="Times New Roman"/>
-          <w:iCs/>
-          <w:sz w:val="24"/>
-          <w:szCs w:val="24"/>
-        </w:rPr>
-        <w:t xml:space="preserve">  </w:t>
-      </w:r>
-      <w:r>
-        <w:rPr>
-          <w:rFonts w:ascii="Times New Roman" w:eastAsia="Calibri" w:hAnsi="Times New Roman" w:cs="Times New Roman"/>
-          <w:iCs/>
-          <w:sz w:val="24"/>
-          <w:szCs w:val="24"/>
-        </w:rPr>
-        <w:t xml:space="preserve">Vertical decision making refers to the division of decision making responsibilities between operative and supervisory personnel within the organization (p. 23).  </w:t>
-      </w:r>
-      <w:r>
-        <w:rPr>
-          <w:rFonts w:ascii="Times New Roman" w:eastAsia="Calibri" w:hAnsi="Times New Roman" w:cs="Times New Roman"/>
-          <w:iCs/>
-          <w:sz w:val="24"/>
-          <w:szCs w:val="24"/>
-        </w:rPr>
-        <w:t xml:space="preserve">Also relevant is Simon’s critique of role theory and the idea that roles determine behavior, which he argues is too constraining in its original connotation of </w:t>
+        <w:t xml:space="preserve">in its original connotation of </w:t>
       </w:r>
       <w:r>
         <w:rPr>
@@ -5326,6 +5403,8 @@
           <w:sz w:val="24"/>
         </w:rPr>
       </w:pPr>
+      <w:bookmarkStart w:id="3" w:name="_GoBack"/>
+      <w:bookmarkEnd w:id="3"/>
     </w:p>
     <w:sectPr>
       <w:headerReference w:type="default" r:id="rId8"/>
@@ -5505,7 +5584,7 @@
         <w:noProof/>
         <w:sz w:val="24"/>
       </w:rPr>
-      <w:t>15</w:t>
+      <w:t>16</w:t>
     </w:r>
     <w:r>
       <w:rPr>
@@ -5915,7 +5994,6 @@
   <w:style w:type="character" w:default="1" w:styleId="DefaultParagraphFont">
     <w:name w:val="Default Paragraph Font"/>
     <w:uiPriority w:val="1"/>
-    <w:semiHidden/>
     <w:unhideWhenUsed/>
   </w:style>
   <w:style w:type="table" w:default="1" w:styleId="TableNormal">
@@ -6295,7 +6373,7 @@
 </file>
 
 <file path=customXml/itemProps1.xml><?xml version="1.0" encoding="utf-8"?>
-<ds:datastoreItem xmlns:ds="http://schemas.openxmlformats.org/officeDocument/2006/customXml" ds:itemID="{EBE11D2C-31FF-426B-875D-8EBE038F530C}">
+<ds:datastoreItem xmlns:ds="http://schemas.openxmlformats.org/officeDocument/2006/customXml" ds:itemID="{EAD68894-1A37-41FB-8FED-92C63609A5E3}">
   <ds:schemaRefs>
     <ds:schemaRef ds:uri="http://schemas.openxmlformats.org/officeDocument/2006/bibliography"/>
   </ds:schemaRefs>

</xml_diff>

<commit_message>
Annotation for Balogun, et al. (2008)
</commit_message>
<xml_diff>
--- a/Docs/PSP6980_2020_Fall_Townes_LiteratureReview_Bibliography_Annotated_v00.docx
+++ b/Docs/PSP6980_2020_Fall_Townes_LiteratureReview_Bibliography_Annotated_v00.docx
@@ -67,6 +67,8 @@
           <w:szCs w:val="24"/>
         </w:rPr>
       </w:pPr>
+      <w:bookmarkStart w:id="0" w:name="_GoBack"/>
+      <w:bookmarkEnd w:id="0"/>
     </w:p>
     <w:p>
       <w:pPr>
@@ -1014,12 +1016,12 @@
           <w:szCs w:val="24"/>
         </w:rPr>
       </w:pPr>
-      <w:bookmarkStart w:id="0" w:name="BookBarriers1992"/>
-      <w:bookmarkStart w:id="1" w:name="PaperArshadi2008"/>
-      <w:bookmarkStart w:id="2" w:name="PaperAnatan2015"/>
-      <w:bookmarkEnd w:id="0"/>
+      <w:bookmarkStart w:id="1" w:name="BookBarriers1992"/>
+      <w:bookmarkStart w:id="2" w:name="PaperArshadi2008"/>
+      <w:bookmarkStart w:id="3" w:name="PaperAnatan2015"/>
       <w:bookmarkEnd w:id="1"/>
       <w:bookmarkEnd w:id="2"/>
+      <w:bookmarkEnd w:id="3"/>
       <w:proofErr w:type="spellStart"/>
       <w:r>
         <w:rPr>
@@ -1028,7 +1030,7 @@
           <w:sz w:val="24"/>
           <w:szCs w:val="24"/>
         </w:rPr>
-        <w:t>Bengoa</w:t>
+        <w:t>Balogun</w:t>
       </w:r>
       <w:proofErr w:type="spellEnd"/>
       <w:r>
@@ -1038,7 +1040,7 @@
           <w:sz w:val="24"/>
           <w:szCs w:val="24"/>
         </w:rPr>
-        <w:t xml:space="preserve">, A., </w:t>
+        <w:t xml:space="preserve">, J., </w:t>
       </w:r>
       <w:proofErr w:type="spellStart"/>
       <w:r>
@@ -1048,7 +1050,7 @@
           <w:sz w:val="24"/>
           <w:szCs w:val="24"/>
         </w:rPr>
-        <w:t>Maseda</w:t>
+        <w:t>Pye</w:t>
       </w:r>
       <w:proofErr w:type="spellEnd"/>
       <w:r>
@@ -1058,47 +1060,34 @@
           <w:sz w:val="24"/>
           <w:szCs w:val="24"/>
         </w:rPr>
-        <w:t xml:space="preserve">, A., </w:t>
-      </w:r>
-      <w:proofErr w:type="spellStart"/>
-      <w:r>
-        <w:rPr>
-          <w:rFonts w:ascii="Times New Roman" w:eastAsia="Calibri" w:hAnsi="Times New Roman" w:cs="Times New Roman"/>
-          <w:iCs/>
-          <w:sz w:val="24"/>
-          <w:szCs w:val="24"/>
-        </w:rPr>
-        <w:t>Iturralde</w:t>
-      </w:r>
-      <w:proofErr w:type="spellEnd"/>
-      <w:r>
-        <w:rPr>
-          <w:rFonts w:ascii="Times New Roman" w:eastAsia="Calibri" w:hAnsi="Times New Roman" w:cs="Times New Roman"/>
-          <w:iCs/>
-          <w:sz w:val="24"/>
-          <w:szCs w:val="24"/>
-        </w:rPr>
-        <w:t xml:space="preserve">, T., &amp; </w:t>
-      </w:r>
-      <w:proofErr w:type="spellStart"/>
-      <w:r>
-        <w:rPr>
-          <w:rFonts w:ascii="Times New Roman" w:eastAsia="Calibri" w:hAnsi="Times New Roman" w:cs="Times New Roman"/>
-          <w:iCs/>
-          <w:sz w:val="24"/>
-          <w:szCs w:val="24"/>
-        </w:rPr>
-        <w:t>Aparicio</w:t>
-      </w:r>
-      <w:proofErr w:type="spellEnd"/>
-      <w:r>
-        <w:rPr>
-          <w:rFonts w:ascii="Times New Roman" w:eastAsia="Calibri" w:hAnsi="Times New Roman" w:cs="Times New Roman"/>
-          <w:iCs/>
-          <w:sz w:val="24"/>
-          <w:szCs w:val="24"/>
-        </w:rPr>
-        <w:t xml:space="preserve">, G. (2020). A bibliometric review of the technology transfer literature. </w:t>
+        <w:t>, A., &amp; Hodgkinson, G. P.</w:t>
+      </w:r>
+      <w:r>
+        <w:rPr>
+          <w:rFonts w:ascii="Times New Roman" w:eastAsia="Calibri" w:hAnsi="Times New Roman" w:cs="Times New Roman"/>
+          <w:iCs/>
+          <w:sz w:val="24"/>
+          <w:szCs w:val="24"/>
+        </w:rPr>
+        <w:t xml:space="preserve"> (2008). </w:t>
+      </w:r>
+      <w:r>
+        <w:rPr>
+          <w:rFonts w:ascii="Times New Roman" w:eastAsia="Calibri" w:hAnsi="Times New Roman" w:cs="Times New Roman"/>
+          <w:iCs/>
+          <w:sz w:val="24"/>
+          <w:szCs w:val="24"/>
+        </w:rPr>
+        <w:t>Cognitively skilled organizational decision making: Making sense of deciding</w:t>
+      </w:r>
+      <w:r>
+        <w:rPr>
+          <w:rFonts w:ascii="Times New Roman" w:eastAsia="Calibri" w:hAnsi="Times New Roman" w:cs="Times New Roman"/>
+          <w:iCs/>
+          <w:sz w:val="24"/>
+          <w:szCs w:val="24"/>
+        </w:rPr>
+        <w:t xml:space="preserve">. In G. P. Hodgkinson &amp; W. H. Starbuck (Eds.), </w:t>
       </w:r>
       <w:r>
         <w:rPr>
@@ -1108,16 +1097,34 @@
           <w:sz w:val="24"/>
           <w:szCs w:val="24"/>
         </w:rPr>
-        <w:t>The Journal of Technology Transfer</w:t>
-      </w:r>
-      <w:r>
-        <w:rPr>
-          <w:rFonts w:ascii="Times New Roman" w:eastAsia="Calibri" w:hAnsi="Times New Roman" w:cs="Times New Roman"/>
-          <w:iCs/>
-          <w:sz w:val="24"/>
-          <w:szCs w:val="24"/>
-        </w:rPr>
-        <w:t>. doi:10.1007/s10961-019-09774-5</w:t>
+        <w:t xml:space="preserve">The Oxford handbook of organizational decision making </w:t>
+      </w:r>
+      <w:r>
+        <w:rPr>
+          <w:rFonts w:ascii="Times New Roman" w:eastAsia="Calibri" w:hAnsi="Times New Roman" w:cs="Times New Roman"/>
+          <w:iCs/>
+          <w:sz w:val="24"/>
+          <w:szCs w:val="24"/>
+        </w:rPr>
+        <w:t xml:space="preserve">(pp. </w:t>
+      </w:r>
+      <w:r>
+        <w:rPr>
+          <w:rFonts w:ascii="Times New Roman" w:eastAsia="Calibri" w:hAnsi="Times New Roman" w:cs="Times New Roman"/>
+          <w:iCs/>
+          <w:sz w:val="24"/>
+          <w:szCs w:val="24"/>
+        </w:rPr>
+        <w:t>234-249</w:t>
+      </w:r>
+      <w:r>
+        <w:rPr>
+          <w:rFonts w:ascii="Times New Roman" w:eastAsia="Calibri" w:hAnsi="Times New Roman" w:cs="Times New Roman"/>
+          <w:iCs/>
+          <w:sz w:val="24"/>
+          <w:szCs w:val="24"/>
+        </w:rPr>
+        <w:t xml:space="preserve">). New York, NY: Oxford University Press. </w:t>
       </w:r>
     </w:p>
     <w:p>
@@ -1138,6 +1145,488 @@
           <w:sz w:val="24"/>
           <w:szCs w:val="24"/>
         </w:rPr>
+        <w:t xml:space="preserve">This book chapter </w:t>
+      </w:r>
+      <w:r>
+        <w:rPr>
+          <w:rFonts w:ascii="Times New Roman" w:eastAsia="Calibri" w:hAnsi="Times New Roman" w:cs="Times New Roman"/>
+          <w:iCs/>
+          <w:sz w:val="24"/>
+          <w:szCs w:val="24"/>
+        </w:rPr>
+        <w:t xml:space="preserve">essentially focuses on the process of decision making in organizations.  As the authors noted, research on decision making has been dominated </w:t>
+      </w:r>
+      <w:r>
+        <w:rPr>
+          <w:rFonts w:ascii="Times New Roman" w:eastAsia="Calibri" w:hAnsi="Times New Roman" w:cs="Times New Roman"/>
+          <w:iCs/>
+          <w:sz w:val="24"/>
+          <w:szCs w:val="24"/>
+        </w:rPr>
+        <w:t xml:space="preserve">by simulations and </w:t>
+      </w:r>
+      <w:r>
+        <w:rPr>
+          <w:rFonts w:ascii="Times New Roman" w:eastAsia="Calibri" w:hAnsi="Times New Roman" w:cs="Times New Roman"/>
+          <w:iCs/>
+          <w:sz w:val="24"/>
+          <w:szCs w:val="24"/>
+        </w:rPr>
+        <w:t xml:space="preserve">lab-based </w:t>
+      </w:r>
+      <w:r>
+        <w:rPr>
+          <w:rFonts w:ascii="Times New Roman" w:eastAsia="Calibri" w:hAnsi="Times New Roman" w:cs="Times New Roman"/>
+          <w:iCs/>
+          <w:sz w:val="24"/>
+          <w:szCs w:val="24"/>
+        </w:rPr>
+        <w:t xml:space="preserve">experimental investigation from an information processing perspective.  They point out that there is a socio-political dimension to decision making in organizations.  As such, decision outcomes are a function of not only the quantity, accuracy, objectiveness, and timeliness of data but also </w:t>
+      </w:r>
+      <w:r>
+        <w:rPr>
+          <w:rFonts w:ascii="Times New Roman" w:eastAsia="Calibri" w:hAnsi="Times New Roman" w:cs="Times New Roman"/>
+          <w:iCs/>
+          <w:sz w:val="24"/>
+          <w:szCs w:val="24"/>
+        </w:rPr>
+        <w:t xml:space="preserve">social processes.  </w:t>
+      </w:r>
+      <w:proofErr w:type="spellStart"/>
+      <w:r>
+        <w:rPr>
+          <w:rFonts w:ascii="Times New Roman" w:eastAsia="Calibri" w:hAnsi="Times New Roman" w:cs="Times New Roman"/>
+          <w:iCs/>
+          <w:sz w:val="24"/>
+          <w:szCs w:val="24"/>
+        </w:rPr>
+        <w:t>Sensemaking</w:t>
+      </w:r>
+      <w:proofErr w:type="spellEnd"/>
+      <w:r>
+        <w:rPr>
+          <w:rFonts w:ascii="Times New Roman" w:eastAsia="Calibri" w:hAnsi="Times New Roman" w:cs="Times New Roman"/>
+          <w:iCs/>
+          <w:sz w:val="24"/>
+          <w:szCs w:val="24"/>
+        </w:rPr>
+        <w:t xml:space="preserve"> and </w:t>
+      </w:r>
+      <w:proofErr w:type="spellStart"/>
+      <w:r>
+        <w:rPr>
+          <w:rFonts w:ascii="Times New Roman" w:eastAsia="Calibri" w:hAnsi="Times New Roman" w:cs="Times New Roman"/>
+          <w:iCs/>
+          <w:sz w:val="24"/>
+          <w:szCs w:val="24"/>
+        </w:rPr>
+        <w:t>sensegiving</w:t>
+      </w:r>
+      <w:proofErr w:type="spellEnd"/>
+      <w:r>
+        <w:rPr>
+          <w:rFonts w:ascii="Times New Roman" w:eastAsia="Calibri" w:hAnsi="Times New Roman" w:cs="Times New Roman"/>
+          <w:iCs/>
+          <w:sz w:val="24"/>
+          <w:szCs w:val="24"/>
+        </w:rPr>
+        <w:t xml:space="preserve"> are the social process with which the authors are most concerned as it relates to organizational decision making.  </w:t>
+      </w:r>
+      <w:proofErr w:type="spellStart"/>
+      <w:r>
+        <w:rPr>
+          <w:rFonts w:ascii="Times New Roman" w:eastAsia="Calibri" w:hAnsi="Times New Roman" w:cs="Times New Roman"/>
+          <w:iCs/>
+          <w:sz w:val="24"/>
+          <w:szCs w:val="24"/>
+        </w:rPr>
+        <w:t>Sensemaking</w:t>
+      </w:r>
+      <w:proofErr w:type="spellEnd"/>
+      <w:r>
+        <w:rPr>
+          <w:rFonts w:ascii="Times New Roman" w:eastAsia="Calibri" w:hAnsi="Times New Roman" w:cs="Times New Roman"/>
+          <w:iCs/>
+          <w:sz w:val="24"/>
+          <w:szCs w:val="24"/>
+        </w:rPr>
+        <w:t xml:space="preserve"> is the process of constructing and reconstructing meaning through which a group of individuals collectively create, maintain, and interpret their shared social reality.  </w:t>
+      </w:r>
+      <w:proofErr w:type="spellStart"/>
+      <w:r>
+        <w:rPr>
+          <w:rFonts w:ascii="Times New Roman" w:eastAsia="Calibri" w:hAnsi="Times New Roman" w:cs="Times New Roman"/>
+          <w:iCs/>
+          <w:sz w:val="24"/>
+          <w:szCs w:val="24"/>
+        </w:rPr>
+        <w:t>Sensegiving</w:t>
+      </w:r>
+      <w:proofErr w:type="spellEnd"/>
+      <w:r>
+        <w:rPr>
+          <w:rFonts w:ascii="Times New Roman" w:eastAsia="Calibri" w:hAnsi="Times New Roman" w:cs="Times New Roman"/>
+          <w:iCs/>
+          <w:sz w:val="24"/>
+          <w:szCs w:val="24"/>
+        </w:rPr>
+        <w:t xml:space="preserve"> is the process of trying to influence how others construct meaning towards one’s preferred meaning of social reality.  </w:t>
+      </w:r>
+      <w:proofErr w:type="spellStart"/>
+      <w:r>
+        <w:rPr>
+          <w:rFonts w:ascii="Times New Roman" w:eastAsia="Calibri" w:hAnsi="Times New Roman" w:cs="Times New Roman"/>
+          <w:iCs/>
+          <w:sz w:val="24"/>
+          <w:szCs w:val="24"/>
+        </w:rPr>
+        <w:t>Sensemaking</w:t>
+      </w:r>
+      <w:proofErr w:type="spellEnd"/>
+      <w:r>
+        <w:rPr>
+          <w:rFonts w:ascii="Times New Roman" w:eastAsia="Calibri" w:hAnsi="Times New Roman" w:cs="Times New Roman"/>
+          <w:iCs/>
+          <w:sz w:val="24"/>
+          <w:szCs w:val="24"/>
+        </w:rPr>
+        <w:t xml:space="preserve"> and </w:t>
+      </w:r>
+      <w:proofErr w:type="spellStart"/>
+      <w:r>
+        <w:rPr>
+          <w:rFonts w:ascii="Times New Roman" w:eastAsia="Calibri" w:hAnsi="Times New Roman" w:cs="Times New Roman"/>
+          <w:iCs/>
+          <w:sz w:val="24"/>
+          <w:szCs w:val="24"/>
+        </w:rPr>
+        <w:t>sensegiving</w:t>
+      </w:r>
+      <w:proofErr w:type="spellEnd"/>
+      <w:r>
+        <w:rPr>
+          <w:rFonts w:ascii="Times New Roman" w:eastAsia="Calibri" w:hAnsi="Times New Roman" w:cs="Times New Roman"/>
+          <w:iCs/>
+          <w:sz w:val="24"/>
+          <w:szCs w:val="24"/>
+        </w:rPr>
+        <w:t xml:space="preserve"> underpin a power dynamic in organizational</w:t>
+      </w:r>
+      <w:r>
+        <w:rPr>
+          <w:rFonts w:ascii="Times New Roman" w:eastAsia="Calibri" w:hAnsi="Times New Roman" w:cs="Times New Roman"/>
+          <w:iCs/>
+          <w:sz w:val="24"/>
+          <w:szCs w:val="24"/>
+        </w:rPr>
+        <w:t xml:space="preserve"> decision making and </w:t>
+      </w:r>
+      <w:r>
+        <w:rPr>
+          <w:rFonts w:ascii="Times New Roman" w:eastAsia="Calibri" w:hAnsi="Times New Roman" w:cs="Times New Roman"/>
+          <w:iCs/>
+          <w:sz w:val="24"/>
+          <w:szCs w:val="24"/>
+        </w:rPr>
+        <w:t xml:space="preserve">there is an interplay </w:t>
+      </w:r>
+      <w:r>
+        <w:rPr>
+          <w:rFonts w:ascii="Times New Roman" w:eastAsia="Calibri" w:hAnsi="Times New Roman" w:cs="Times New Roman"/>
+          <w:iCs/>
+          <w:sz w:val="24"/>
+          <w:szCs w:val="24"/>
+        </w:rPr>
+        <w:t xml:space="preserve">with </w:t>
+      </w:r>
+      <w:r>
+        <w:rPr>
+          <w:rFonts w:ascii="Times New Roman" w:eastAsia="Calibri" w:hAnsi="Times New Roman" w:cs="Times New Roman"/>
+          <w:iCs/>
+          <w:sz w:val="24"/>
+          <w:szCs w:val="24"/>
+        </w:rPr>
+        <w:t xml:space="preserve">the </w:t>
+      </w:r>
+      <w:r>
+        <w:rPr>
+          <w:rFonts w:ascii="Times New Roman" w:eastAsia="Calibri" w:hAnsi="Times New Roman" w:cs="Times New Roman"/>
+          <w:iCs/>
+          <w:sz w:val="24"/>
+          <w:szCs w:val="24"/>
+        </w:rPr>
+        <w:t xml:space="preserve">roles and identities of organization members involved.  </w:t>
+      </w:r>
+      <w:r>
+        <w:rPr>
+          <w:rFonts w:ascii="Times New Roman" w:eastAsia="Calibri" w:hAnsi="Times New Roman" w:cs="Times New Roman"/>
+          <w:iCs/>
+          <w:sz w:val="24"/>
+          <w:szCs w:val="24"/>
+        </w:rPr>
+        <w:t>It may be the case</w:t>
+      </w:r>
+      <w:r>
+        <w:rPr>
+          <w:rFonts w:ascii="Times New Roman" w:eastAsia="Calibri" w:hAnsi="Times New Roman" w:cs="Times New Roman"/>
+          <w:iCs/>
+          <w:sz w:val="24"/>
+          <w:szCs w:val="24"/>
+        </w:rPr>
+        <w:t xml:space="preserve"> that </w:t>
+      </w:r>
+      <w:r>
+        <w:rPr>
+          <w:rFonts w:ascii="Times New Roman" w:eastAsia="Calibri" w:hAnsi="Times New Roman" w:cs="Times New Roman"/>
+          <w:iCs/>
+          <w:sz w:val="24"/>
+          <w:szCs w:val="24"/>
+        </w:rPr>
+        <w:t xml:space="preserve">demand-side </w:t>
+      </w:r>
+      <w:r>
+        <w:rPr>
+          <w:rFonts w:ascii="Times New Roman" w:eastAsia="Calibri" w:hAnsi="Times New Roman" w:cs="Times New Roman"/>
+          <w:iCs/>
+          <w:sz w:val="24"/>
+          <w:szCs w:val="24"/>
+        </w:rPr>
+        <w:t>technology</w:t>
+      </w:r>
+      <w:r>
+        <w:rPr>
+          <w:rFonts w:ascii="Times New Roman" w:eastAsia="Calibri" w:hAnsi="Times New Roman" w:cs="Times New Roman"/>
+          <w:iCs/>
+          <w:sz w:val="24"/>
+          <w:szCs w:val="24"/>
+        </w:rPr>
+        <w:t xml:space="preserve"> transfer professionals use</w:t>
+      </w:r>
+      <w:r>
+        <w:rPr>
+          <w:rFonts w:ascii="Times New Roman" w:eastAsia="Calibri" w:hAnsi="Times New Roman" w:cs="Times New Roman"/>
+          <w:iCs/>
+          <w:sz w:val="24"/>
+          <w:szCs w:val="24"/>
+        </w:rPr>
+        <w:t xml:space="preserve"> development stage</w:t>
+      </w:r>
+      <w:r>
+        <w:rPr>
+          <w:rFonts w:ascii="Times New Roman" w:eastAsia="Calibri" w:hAnsi="Times New Roman" w:cs="Times New Roman"/>
+          <w:iCs/>
+          <w:sz w:val="24"/>
+          <w:szCs w:val="24"/>
+        </w:rPr>
+        <w:t xml:space="preserve"> </w:t>
+      </w:r>
+      <w:r>
+        <w:rPr>
+          <w:rFonts w:ascii="Times New Roman" w:eastAsia="Calibri" w:hAnsi="Times New Roman" w:cs="Times New Roman"/>
+          <w:iCs/>
+          <w:sz w:val="24"/>
+          <w:szCs w:val="24"/>
+        </w:rPr>
+        <w:t xml:space="preserve">in </w:t>
+      </w:r>
+      <w:proofErr w:type="spellStart"/>
+      <w:r>
+        <w:rPr>
+          <w:rFonts w:ascii="Times New Roman" w:eastAsia="Calibri" w:hAnsi="Times New Roman" w:cs="Times New Roman"/>
+          <w:iCs/>
+          <w:sz w:val="24"/>
+          <w:szCs w:val="24"/>
+        </w:rPr>
+        <w:t>sensemaking</w:t>
+      </w:r>
+      <w:proofErr w:type="spellEnd"/>
+      <w:r>
+        <w:rPr>
+          <w:rFonts w:ascii="Times New Roman" w:eastAsia="Calibri" w:hAnsi="Times New Roman" w:cs="Times New Roman"/>
+          <w:iCs/>
+          <w:sz w:val="24"/>
+          <w:szCs w:val="24"/>
+        </w:rPr>
+        <w:t xml:space="preserve"> and </w:t>
+      </w:r>
+      <w:proofErr w:type="spellStart"/>
+      <w:r>
+        <w:rPr>
+          <w:rFonts w:ascii="Times New Roman" w:eastAsia="Calibri" w:hAnsi="Times New Roman" w:cs="Times New Roman"/>
+          <w:iCs/>
+          <w:sz w:val="24"/>
+          <w:szCs w:val="24"/>
+        </w:rPr>
+        <w:t>sensegiving</w:t>
+      </w:r>
+      <w:proofErr w:type="spellEnd"/>
+      <w:r>
+        <w:rPr>
+          <w:rFonts w:ascii="Times New Roman" w:eastAsia="Calibri" w:hAnsi="Times New Roman" w:cs="Times New Roman"/>
+          <w:iCs/>
+          <w:sz w:val="24"/>
+          <w:szCs w:val="24"/>
+        </w:rPr>
+        <w:t xml:space="preserve"> to influence </w:t>
+      </w:r>
+      <w:r>
+        <w:rPr>
+          <w:rFonts w:ascii="Times New Roman" w:eastAsia="Calibri" w:hAnsi="Times New Roman" w:cs="Times New Roman"/>
+          <w:iCs/>
+          <w:sz w:val="24"/>
+          <w:szCs w:val="24"/>
+        </w:rPr>
+        <w:t xml:space="preserve">the meaning of </w:t>
+      </w:r>
+      <w:r>
+        <w:rPr>
+          <w:rFonts w:ascii="Times New Roman" w:eastAsia="Calibri" w:hAnsi="Times New Roman" w:cs="Times New Roman"/>
+          <w:iCs/>
+          <w:sz w:val="24"/>
+          <w:szCs w:val="24"/>
+        </w:rPr>
+        <w:t>te</w:t>
+      </w:r>
+      <w:r>
+        <w:rPr>
+          <w:rFonts w:ascii="Times New Roman" w:eastAsia="Calibri" w:hAnsi="Times New Roman" w:cs="Times New Roman"/>
+          <w:iCs/>
+          <w:sz w:val="24"/>
+          <w:szCs w:val="24"/>
+        </w:rPr>
+        <w:t>chnology transfer opportunities.</w:t>
+      </w:r>
+    </w:p>
+    <w:p>
+      <w:pPr>
+        <w:spacing w:line="480" w:lineRule="auto"/>
+        <w:ind w:left="720" w:hanging="720"/>
+        <w:rPr>
+          <w:rFonts w:ascii="Times New Roman" w:eastAsia="Calibri" w:hAnsi="Times New Roman" w:cs="Times New Roman"/>
+          <w:iCs/>
+          <w:sz w:val="24"/>
+          <w:szCs w:val="24"/>
+        </w:rPr>
+      </w:pPr>
+      <w:proofErr w:type="spellStart"/>
+      <w:r>
+        <w:rPr>
+          <w:rFonts w:ascii="Times New Roman" w:eastAsia="Calibri" w:hAnsi="Times New Roman" w:cs="Times New Roman"/>
+          <w:iCs/>
+          <w:sz w:val="24"/>
+          <w:szCs w:val="24"/>
+        </w:rPr>
+        <w:lastRenderedPageBreak/>
+        <w:t>Bengoa</w:t>
+      </w:r>
+      <w:proofErr w:type="spellEnd"/>
+      <w:r>
+        <w:rPr>
+          <w:rFonts w:ascii="Times New Roman" w:eastAsia="Calibri" w:hAnsi="Times New Roman" w:cs="Times New Roman"/>
+          <w:iCs/>
+          <w:sz w:val="24"/>
+          <w:szCs w:val="24"/>
+        </w:rPr>
+        <w:t xml:space="preserve">, A., </w:t>
+      </w:r>
+      <w:proofErr w:type="spellStart"/>
+      <w:r>
+        <w:rPr>
+          <w:rFonts w:ascii="Times New Roman" w:eastAsia="Calibri" w:hAnsi="Times New Roman" w:cs="Times New Roman"/>
+          <w:iCs/>
+          <w:sz w:val="24"/>
+          <w:szCs w:val="24"/>
+        </w:rPr>
+        <w:t>Maseda</w:t>
+      </w:r>
+      <w:proofErr w:type="spellEnd"/>
+      <w:r>
+        <w:rPr>
+          <w:rFonts w:ascii="Times New Roman" w:eastAsia="Calibri" w:hAnsi="Times New Roman" w:cs="Times New Roman"/>
+          <w:iCs/>
+          <w:sz w:val="24"/>
+          <w:szCs w:val="24"/>
+        </w:rPr>
+        <w:t xml:space="preserve">, A., </w:t>
+      </w:r>
+      <w:proofErr w:type="spellStart"/>
+      <w:r>
+        <w:rPr>
+          <w:rFonts w:ascii="Times New Roman" w:eastAsia="Calibri" w:hAnsi="Times New Roman" w:cs="Times New Roman"/>
+          <w:iCs/>
+          <w:sz w:val="24"/>
+          <w:szCs w:val="24"/>
+        </w:rPr>
+        <w:t>Iturralde</w:t>
+      </w:r>
+      <w:proofErr w:type="spellEnd"/>
+      <w:r>
+        <w:rPr>
+          <w:rFonts w:ascii="Times New Roman" w:eastAsia="Calibri" w:hAnsi="Times New Roman" w:cs="Times New Roman"/>
+          <w:iCs/>
+          <w:sz w:val="24"/>
+          <w:szCs w:val="24"/>
+        </w:rPr>
+        <w:t xml:space="preserve">, T., &amp; </w:t>
+      </w:r>
+      <w:proofErr w:type="spellStart"/>
+      <w:r>
+        <w:rPr>
+          <w:rFonts w:ascii="Times New Roman" w:eastAsia="Calibri" w:hAnsi="Times New Roman" w:cs="Times New Roman"/>
+          <w:iCs/>
+          <w:sz w:val="24"/>
+          <w:szCs w:val="24"/>
+        </w:rPr>
+        <w:t>Aparicio</w:t>
+      </w:r>
+      <w:proofErr w:type="spellEnd"/>
+      <w:r>
+        <w:rPr>
+          <w:rFonts w:ascii="Times New Roman" w:eastAsia="Calibri" w:hAnsi="Times New Roman" w:cs="Times New Roman"/>
+          <w:iCs/>
+          <w:sz w:val="24"/>
+          <w:szCs w:val="24"/>
+        </w:rPr>
+        <w:t xml:space="preserve">, G. (2020). A bibliometric review of the technology transfer literature. </w:t>
+      </w:r>
+      <w:r>
+        <w:rPr>
+          <w:rFonts w:ascii="Times New Roman" w:eastAsia="Calibri" w:hAnsi="Times New Roman" w:cs="Times New Roman"/>
+          <w:i/>
+          <w:iCs/>
+          <w:sz w:val="24"/>
+          <w:szCs w:val="24"/>
+        </w:rPr>
+        <w:t>The Journal of Technology Transfer</w:t>
+      </w:r>
+      <w:r>
+        <w:rPr>
+          <w:rFonts w:ascii="Times New Roman" w:eastAsia="Calibri" w:hAnsi="Times New Roman" w:cs="Times New Roman"/>
+          <w:iCs/>
+          <w:sz w:val="24"/>
+          <w:szCs w:val="24"/>
+        </w:rPr>
+        <w:t>. doi:10.1007/s10961-019-09774-5</w:t>
+      </w:r>
+    </w:p>
+    <w:p>
+      <w:pPr>
+        <w:spacing w:line="480" w:lineRule="auto"/>
+        <w:ind w:left="1080"/>
+        <w:rPr>
+          <w:rFonts w:ascii="Times New Roman" w:eastAsia="Calibri" w:hAnsi="Times New Roman" w:cs="Times New Roman"/>
+          <w:iCs/>
+          <w:sz w:val="24"/>
+          <w:szCs w:val="24"/>
+        </w:rPr>
+      </w:pPr>
+      <w:r>
+        <w:rPr>
+          <w:rFonts w:ascii="Times New Roman" w:eastAsia="Calibri" w:hAnsi="Times New Roman" w:cs="Times New Roman"/>
+          <w:iCs/>
+          <w:sz w:val="24"/>
+          <w:szCs w:val="24"/>
+        </w:rPr>
         <w:t>This journal article systematically examined the academic literature on technology transfer covering the period 1969 to 2018 using the Web of Science (</w:t>
       </w:r>
       <w:proofErr w:type="spellStart"/>
@@ -1329,6 +1818,33 @@
           <w:sz w:val="24"/>
           <w:szCs w:val="24"/>
         </w:rPr>
+        <w:t xml:space="preserve"> M</w:t>
+      </w:r>
+      <w:r>
+        <w:rPr>
+          <w:rFonts w:ascii="Times New Roman" w:eastAsia="Calibri" w:hAnsi="Times New Roman" w:cs="Times New Roman"/>
+          <w:iCs/>
+          <w:sz w:val="24"/>
+          <w:szCs w:val="24"/>
+        </w:rPr>
+        <w:t>ost</w:t>
+      </w:r>
+      <w:r>
+        <w:rPr>
+          <w:rFonts w:ascii="Times New Roman" w:eastAsia="Calibri" w:hAnsi="Times New Roman" w:cs="Times New Roman"/>
+          <w:iCs/>
+          <w:sz w:val="24"/>
+          <w:szCs w:val="24"/>
+        </w:rPr>
+        <w:t xml:space="preserve"> research</w:t>
+      </w:r>
+      <w:r>
+        <w:rPr>
+          <w:rFonts w:ascii="Times New Roman" w:eastAsia="Calibri" w:hAnsi="Times New Roman" w:cs="Times New Roman"/>
+          <w:iCs/>
+          <w:sz w:val="24"/>
+          <w:szCs w:val="24"/>
+        </w:rPr>
         <w:t xml:space="preserve"> </w:t>
       </w:r>
       <w:r>
@@ -1338,26 +1854,26 @@
           <w:sz w:val="24"/>
           <w:szCs w:val="24"/>
         </w:rPr>
+        <w:t xml:space="preserve">in this stream </w:t>
+      </w:r>
+      <w:r>
+        <w:rPr>
+          <w:rFonts w:ascii="Times New Roman" w:eastAsia="Calibri" w:hAnsi="Times New Roman" w:cs="Times New Roman"/>
+          <w:iCs/>
+          <w:sz w:val="24"/>
+          <w:szCs w:val="24"/>
+        </w:rPr>
+        <w:t xml:space="preserve">has focused on understanding the factors that influence </w:t>
+      </w:r>
+      <w:r>
+        <w:rPr>
+          <w:rFonts w:ascii="Times New Roman" w:eastAsia="Calibri" w:hAnsi="Times New Roman" w:cs="Times New Roman"/>
+          <w:iCs/>
+          <w:sz w:val="24"/>
+          <w:szCs w:val="24"/>
+        </w:rPr>
         <w:lastRenderedPageBreak/>
-        <w:t>M</w:t>
-      </w:r>
-      <w:r>
-        <w:rPr>
-          <w:rFonts w:ascii="Times New Roman" w:eastAsia="Calibri" w:hAnsi="Times New Roman" w:cs="Times New Roman"/>
-          <w:iCs/>
-          <w:sz w:val="24"/>
-          <w:szCs w:val="24"/>
-        </w:rPr>
-        <w:t>ost</w:t>
-      </w:r>
-      <w:r>
-        <w:rPr>
-          <w:rFonts w:ascii="Times New Roman" w:eastAsia="Calibri" w:hAnsi="Times New Roman" w:cs="Times New Roman"/>
-          <w:iCs/>
-          <w:sz w:val="24"/>
-          <w:szCs w:val="24"/>
-        </w:rPr>
-        <w:t xml:space="preserve"> research</w:t>
+        <w:t>the absorptive capacity of a firm, when and how absorptive capacity can be a source of competitive advantage for a firm, and the relationship between absorptive capacity and firm performance.</w:t>
       </w:r>
       <w:r>
         <w:rPr>
@@ -1375,24 +1891,6 @@
           <w:sz w:val="24"/>
           <w:szCs w:val="24"/>
         </w:rPr>
-        <w:t xml:space="preserve">in this stream </w:t>
-      </w:r>
-      <w:r>
-        <w:rPr>
-          <w:rFonts w:ascii="Times New Roman" w:eastAsia="Calibri" w:hAnsi="Times New Roman" w:cs="Times New Roman"/>
-          <w:iCs/>
-          <w:sz w:val="24"/>
-          <w:szCs w:val="24"/>
-        </w:rPr>
-        <w:t>has focused on understanding the factors that influence the absorptive capacity of a firm, when and how absorptive capacity can be a source of competitive advantage for a firm, and the relationship between absorptive capacity and firm performance.</w:t>
-      </w:r>
-      <w:r>
-        <w:rPr>
-          <w:rFonts w:ascii="Times New Roman" w:eastAsia="Calibri" w:hAnsi="Times New Roman" w:cs="Times New Roman"/>
-          <w:iCs/>
-          <w:sz w:val="24"/>
-          <w:szCs w:val="24"/>
-        </w:rPr>
         <w:t xml:space="preserve"> </w:t>
       </w:r>
       <w:r>
@@ -1402,34 +1900,61 @@
           <w:sz w:val="24"/>
           <w:szCs w:val="24"/>
         </w:rPr>
-        <w:t xml:space="preserve"> </w:t>
-      </w:r>
-      <w:r>
-        <w:rPr>
-          <w:rFonts w:ascii="Times New Roman" w:eastAsia="Calibri" w:hAnsi="Times New Roman" w:cs="Times New Roman"/>
-          <w:iCs/>
-          <w:sz w:val="24"/>
-          <w:szCs w:val="24"/>
-        </w:rPr>
-        <w:t>However, it appears that a</w:t>
-      </w:r>
-      <w:r>
-        <w:rPr>
-          <w:rFonts w:ascii="Times New Roman" w:eastAsia="Calibri" w:hAnsi="Times New Roman" w:cs="Times New Roman"/>
-          <w:iCs/>
-          <w:sz w:val="24"/>
-          <w:szCs w:val="24"/>
-        </w:rPr>
-        <w:t xml:space="preserve">bsorptive capacity in the context of university technology transfer has not been studied.  </w:t>
-      </w:r>
-      <w:r>
-        <w:rPr>
-          <w:rFonts w:ascii="Times New Roman" w:eastAsia="Calibri" w:hAnsi="Times New Roman" w:cs="Times New Roman"/>
-          <w:iCs/>
-          <w:sz w:val="24"/>
-          <w:szCs w:val="24"/>
-        </w:rPr>
-        <w:t xml:space="preserve">Moreover, the research on absorptive capacity does not appear to address why a firm chooses to assimilate and apply one technology and not assimilate and apply other technologies.  </w:t>
+        <w:t>However, it appears that the research on absorptive capacity does not address why a firm cho</w:t>
+      </w:r>
+      <w:r>
+        <w:rPr>
+          <w:rFonts w:ascii="Times New Roman" w:eastAsia="Calibri" w:hAnsi="Times New Roman" w:cs="Times New Roman"/>
+          <w:iCs/>
+          <w:sz w:val="24"/>
+          <w:szCs w:val="24"/>
+        </w:rPr>
+        <w:t>oses to assimilate and apply some</w:t>
+      </w:r>
+      <w:r>
+        <w:rPr>
+          <w:rFonts w:ascii="Times New Roman" w:eastAsia="Calibri" w:hAnsi="Times New Roman" w:cs="Times New Roman"/>
+          <w:iCs/>
+          <w:sz w:val="24"/>
+          <w:szCs w:val="24"/>
+        </w:rPr>
+        <w:t xml:space="preserve"> technolo</w:t>
+      </w:r>
+      <w:r>
+        <w:rPr>
+          <w:rFonts w:ascii="Times New Roman" w:eastAsia="Calibri" w:hAnsi="Times New Roman" w:cs="Times New Roman"/>
+          <w:iCs/>
+          <w:sz w:val="24"/>
+          <w:szCs w:val="24"/>
+        </w:rPr>
+        <w:t>gies and not</w:t>
+      </w:r>
+      <w:r>
+        <w:rPr>
+          <w:rFonts w:ascii="Times New Roman" w:eastAsia="Calibri" w:hAnsi="Times New Roman" w:cs="Times New Roman"/>
+          <w:iCs/>
+          <w:sz w:val="24"/>
+          <w:szCs w:val="24"/>
+        </w:rPr>
+        <w:t xml:space="preserve"> other</w:t>
+      </w:r>
+      <w:r>
+        <w:rPr>
+          <w:rFonts w:ascii="Times New Roman" w:eastAsia="Calibri" w:hAnsi="Times New Roman" w:cs="Times New Roman"/>
+          <w:iCs/>
+          <w:sz w:val="24"/>
+          <w:szCs w:val="24"/>
+        </w:rPr>
+        <w:t>s</w:t>
+      </w:r>
+      <w:r>
+        <w:rPr>
+          <w:rFonts w:ascii="Times New Roman" w:eastAsia="Calibri" w:hAnsi="Times New Roman" w:cs="Times New Roman"/>
+          <w:iCs/>
+          <w:sz w:val="24"/>
+          <w:szCs w:val="24"/>
+        </w:rPr>
+        <w:t xml:space="preserve">.  </w:t>
       </w:r>
       <w:r>
         <w:rPr>
@@ -1714,7 +2239,45 @@
           <w:sz w:val="24"/>
           <w:szCs w:val="24"/>
         </w:rPr>
-        <w:t xml:space="preserve"> can be considered a case study of converting basic research into private sector market offerings that benefit the public interest.  It provides insight </w:t>
+        <w:t xml:space="preserve"> can be considered a case study of converting basic research into private sector market offerings that benefit the public interest.  It provides insight into the relationship between basic research, applied research, development, and manufacturing</w:t>
+      </w:r>
+      <w:r>
+        <w:rPr>
+          <w:rFonts w:ascii="Times New Roman" w:eastAsia="Calibri" w:hAnsi="Times New Roman" w:cs="Times New Roman"/>
+          <w:iCs/>
+          <w:sz w:val="24"/>
+          <w:szCs w:val="24"/>
+        </w:rPr>
+        <w:t xml:space="preserve"> at Bell Telephone Laboratories</w:t>
+      </w:r>
+      <w:r>
+        <w:rPr>
+          <w:rFonts w:ascii="Times New Roman" w:eastAsia="Calibri" w:hAnsi="Times New Roman" w:cs="Times New Roman"/>
+          <w:iCs/>
+          <w:sz w:val="24"/>
+          <w:szCs w:val="24"/>
+        </w:rPr>
+        <w:t xml:space="preserve">.  The account that </w:t>
+      </w:r>
+      <w:proofErr w:type="spellStart"/>
+      <w:r>
+        <w:rPr>
+          <w:rFonts w:ascii="Times New Roman" w:eastAsia="Calibri" w:hAnsi="Times New Roman" w:cs="Times New Roman"/>
+          <w:iCs/>
+          <w:sz w:val="24"/>
+          <w:szCs w:val="24"/>
+        </w:rPr>
+        <w:t>Gertner</w:t>
+      </w:r>
+      <w:proofErr w:type="spellEnd"/>
+      <w:r>
+        <w:rPr>
+          <w:rFonts w:ascii="Times New Roman" w:eastAsia="Calibri" w:hAnsi="Times New Roman" w:cs="Times New Roman"/>
+          <w:iCs/>
+          <w:sz w:val="24"/>
+          <w:szCs w:val="24"/>
+        </w:rPr>
+        <w:t xml:space="preserve"> offers </w:t>
       </w:r>
       <w:r>
         <w:rPr>
@@ -1724,25 +2287,115 @@
           <w:szCs w:val="24"/>
         </w:rPr>
         <w:lastRenderedPageBreak/>
-        <w:t>into the relationship between basic research, applied research, development, and manufacturing</w:t>
-      </w:r>
-      <w:r>
-        <w:rPr>
-          <w:rFonts w:ascii="Times New Roman" w:eastAsia="Calibri" w:hAnsi="Times New Roman" w:cs="Times New Roman"/>
-          <w:iCs/>
-          <w:sz w:val="24"/>
-          <w:szCs w:val="24"/>
-        </w:rPr>
-        <w:t xml:space="preserve"> at Bell Telephone Laboratories</w:t>
-      </w:r>
-      <w:r>
-        <w:rPr>
-          <w:rFonts w:ascii="Times New Roman" w:eastAsia="Calibri" w:hAnsi="Times New Roman" w:cs="Times New Roman"/>
-          <w:iCs/>
-          <w:sz w:val="24"/>
-          <w:szCs w:val="24"/>
-        </w:rPr>
-        <w:t xml:space="preserve">.  The account that </w:t>
+        <w:t>provides additional evidence that challenges the conceptualization of a linear process from basic research</w:t>
+      </w:r>
+      <w:r>
+        <w:rPr>
+          <w:rFonts w:ascii="Times New Roman" w:eastAsia="Calibri" w:hAnsi="Times New Roman" w:cs="Times New Roman"/>
+          <w:iCs/>
+          <w:sz w:val="24"/>
+          <w:szCs w:val="24"/>
+        </w:rPr>
+        <w:t xml:space="preserve"> that</w:t>
+      </w:r>
+      <w:r>
+        <w:rPr>
+          <w:rFonts w:ascii="Times New Roman" w:eastAsia="Calibri" w:hAnsi="Times New Roman" w:cs="Times New Roman"/>
+          <w:iCs/>
+          <w:sz w:val="24"/>
+          <w:szCs w:val="24"/>
+        </w:rPr>
+        <w:t xml:space="preserve"> </w:t>
+      </w:r>
+      <w:r>
+        <w:rPr>
+          <w:rFonts w:ascii="Times New Roman" w:eastAsia="Calibri" w:hAnsi="Times New Roman" w:cs="Times New Roman"/>
+          <w:iCs/>
+          <w:sz w:val="24"/>
+          <w:szCs w:val="24"/>
+        </w:rPr>
+        <w:t>produces</w:t>
+      </w:r>
+      <w:r>
+        <w:rPr>
+          <w:rFonts w:ascii="Times New Roman" w:eastAsia="Calibri" w:hAnsi="Times New Roman" w:cs="Times New Roman"/>
+          <w:iCs/>
+          <w:sz w:val="24"/>
+          <w:szCs w:val="24"/>
+        </w:rPr>
+        <w:t xml:space="preserve"> basic scientific insights to applied research</w:t>
+      </w:r>
+      <w:r>
+        <w:rPr>
+          <w:rFonts w:ascii="Times New Roman" w:eastAsia="Calibri" w:hAnsi="Times New Roman" w:cs="Times New Roman"/>
+          <w:iCs/>
+          <w:sz w:val="24"/>
+          <w:szCs w:val="24"/>
+        </w:rPr>
+        <w:t xml:space="preserve"> that</w:t>
+      </w:r>
+      <w:r>
+        <w:rPr>
+          <w:rFonts w:ascii="Times New Roman" w:eastAsia="Calibri" w:hAnsi="Times New Roman" w:cs="Times New Roman"/>
+          <w:iCs/>
+          <w:sz w:val="24"/>
+          <w:szCs w:val="24"/>
+        </w:rPr>
+        <w:t xml:space="preserve"> determin</w:t>
+      </w:r>
+      <w:r>
+        <w:rPr>
+          <w:rFonts w:ascii="Times New Roman" w:eastAsia="Calibri" w:hAnsi="Times New Roman" w:cs="Times New Roman"/>
+          <w:iCs/>
+          <w:sz w:val="24"/>
+          <w:szCs w:val="24"/>
+        </w:rPr>
+        <w:t>e</w:t>
+      </w:r>
+      <w:r>
+        <w:rPr>
+          <w:rFonts w:ascii="Times New Roman" w:eastAsia="Calibri" w:hAnsi="Times New Roman" w:cs="Times New Roman"/>
+          <w:iCs/>
+          <w:sz w:val="24"/>
+          <w:szCs w:val="24"/>
+        </w:rPr>
+        <w:t xml:space="preserve"> how to make practical use of such insights (p. 29</w:t>
+      </w:r>
+      <w:r>
+        <w:rPr>
+          <w:rFonts w:ascii="Times New Roman" w:eastAsia="Calibri" w:hAnsi="Times New Roman" w:cs="Times New Roman"/>
+          <w:iCs/>
+          <w:sz w:val="24"/>
+          <w:szCs w:val="24"/>
+        </w:rPr>
+        <w:t>, 150-151</w:t>
+      </w:r>
+      <w:r>
+        <w:rPr>
+          <w:rFonts w:ascii="Times New Roman" w:eastAsia="Calibri" w:hAnsi="Times New Roman" w:cs="Times New Roman"/>
+          <w:iCs/>
+          <w:sz w:val="24"/>
+          <w:szCs w:val="24"/>
+        </w:rPr>
+        <w:t>).</w:t>
+      </w:r>
+      <w:r>
+        <w:rPr>
+          <w:rFonts w:ascii="Times New Roman" w:eastAsia="Calibri" w:hAnsi="Times New Roman" w:cs="Times New Roman"/>
+          <w:iCs/>
+          <w:sz w:val="24"/>
+          <w:szCs w:val="24"/>
+        </w:rPr>
+        <w:t xml:space="preserve">  The case of </w:t>
+      </w:r>
+      <w:r>
+        <w:rPr>
+          <w:rFonts w:ascii="Times New Roman" w:eastAsia="Calibri" w:hAnsi="Times New Roman" w:cs="Times New Roman"/>
+          <w:iCs/>
+          <w:sz w:val="24"/>
+          <w:szCs w:val="24"/>
+        </w:rPr>
+        <w:t xml:space="preserve">Bell Telephone Laboratories suggests that absolute freedom in basic research is counterproductive to generating research outcomes that benefit the public interest.  Like food, freedom in basic research is healthy in moderation but unhealthy in excess (p. 194).  </w:t>
       </w:r>
       <w:proofErr w:type="spellStart"/>
       <w:r>
@@ -1762,16 +2415,254 @@
           <w:sz w:val="24"/>
           <w:szCs w:val="24"/>
         </w:rPr>
-        <w:t xml:space="preserve"> offers provides additional evidence that challenges the conceptualization of a linear process from basic research</w:t>
-      </w:r>
-      <w:r>
-        <w:rPr>
-          <w:rFonts w:ascii="Times New Roman" w:eastAsia="Calibri" w:hAnsi="Times New Roman" w:cs="Times New Roman"/>
-          <w:iCs/>
-          <w:sz w:val="24"/>
-          <w:szCs w:val="24"/>
-        </w:rPr>
-        <w:t xml:space="preserve"> that</w:t>
+        <w:t xml:space="preserve"> references a paper that Bell Labs researcher Andrew </w:t>
+      </w:r>
+      <w:proofErr w:type="spellStart"/>
+      <w:r>
+        <w:rPr>
+          <w:rFonts w:ascii="Times New Roman" w:eastAsia="Calibri" w:hAnsi="Times New Roman" w:cs="Times New Roman"/>
+          <w:iCs/>
+          <w:sz w:val="24"/>
+          <w:szCs w:val="24"/>
+        </w:rPr>
+        <w:t>Odlyzko</w:t>
+      </w:r>
+      <w:proofErr w:type="spellEnd"/>
+      <w:r>
+        <w:rPr>
+          <w:rFonts w:ascii="Times New Roman" w:eastAsia="Calibri" w:hAnsi="Times New Roman" w:cs="Times New Roman"/>
+          <w:iCs/>
+          <w:sz w:val="24"/>
+          <w:szCs w:val="24"/>
+        </w:rPr>
+        <w:t xml:space="preserve"> wrote in 1995 that seems particularly relevant to understanding why private sector companies </w:t>
+      </w:r>
+      <w:r>
+        <w:rPr>
+          <w:rFonts w:ascii="Times New Roman" w:eastAsia="Calibri" w:hAnsi="Times New Roman" w:cs="Times New Roman"/>
+          <w:iCs/>
+          <w:sz w:val="24"/>
+          <w:szCs w:val="24"/>
+        </w:rPr>
+        <w:t xml:space="preserve">often </w:t>
+      </w:r>
+      <w:r>
+        <w:rPr>
+          <w:rFonts w:ascii="Times New Roman" w:eastAsia="Calibri" w:hAnsi="Times New Roman" w:cs="Times New Roman"/>
+          <w:iCs/>
+          <w:sz w:val="24"/>
+          <w:szCs w:val="24"/>
+        </w:rPr>
+        <w:t>do not pursue university-created technologies</w:t>
+      </w:r>
+      <w:r>
+        <w:rPr>
+          <w:rFonts w:ascii="Times New Roman" w:eastAsia="Calibri" w:hAnsi="Times New Roman" w:cs="Times New Roman"/>
+          <w:iCs/>
+          <w:sz w:val="24"/>
+          <w:szCs w:val="24"/>
+        </w:rPr>
+        <w:t xml:space="preserve"> that seem relevant to their focus even when the companies appear to have the resources to do so</w:t>
+      </w:r>
+      <w:r>
+        <w:rPr>
+          <w:rFonts w:ascii="Times New Roman" w:eastAsia="Calibri" w:hAnsi="Times New Roman" w:cs="Times New Roman"/>
+          <w:iCs/>
+          <w:sz w:val="24"/>
+          <w:szCs w:val="24"/>
+        </w:rPr>
+        <w:t xml:space="preserve">.  </w:t>
+      </w:r>
+      <w:proofErr w:type="spellStart"/>
+      <w:r>
+        <w:rPr>
+          <w:rFonts w:ascii="Times New Roman" w:eastAsia="Calibri" w:hAnsi="Times New Roman" w:cs="Times New Roman"/>
+          <w:iCs/>
+          <w:sz w:val="24"/>
+          <w:szCs w:val="24"/>
+        </w:rPr>
+        <w:t>Odlyzko</w:t>
+      </w:r>
+      <w:proofErr w:type="spellEnd"/>
+      <w:r>
+        <w:rPr>
+          <w:rFonts w:ascii="Times New Roman" w:eastAsia="Calibri" w:hAnsi="Times New Roman" w:cs="Times New Roman"/>
+          <w:iCs/>
+          <w:sz w:val="24"/>
+          <w:szCs w:val="24"/>
+        </w:rPr>
+        <w:t xml:space="preserve"> observed that it was no longer logical or necessary for private sector companies to invest in basic research for two key reasons.  First, it took too long for private sector companies to </w:t>
+      </w:r>
+      <w:r>
+        <w:rPr>
+          <w:rFonts w:ascii="Times New Roman" w:eastAsia="Calibri" w:hAnsi="Times New Roman" w:cs="Times New Roman"/>
+          <w:iCs/>
+          <w:sz w:val="24"/>
+          <w:szCs w:val="24"/>
+        </w:rPr>
+        <w:t>realize</w:t>
+      </w:r>
+      <w:r>
+        <w:rPr>
+          <w:rFonts w:ascii="Times New Roman" w:eastAsia="Calibri" w:hAnsi="Times New Roman" w:cs="Times New Roman"/>
+          <w:iCs/>
+          <w:sz w:val="24"/>
+          <w:szCs w:val="24"/>
+        </w:rPr>
+        <w:t xml:space="preserve"> an adequate financial return.  Second, the ba</w:t>
+      </w:r>
+      <w:r>
+        <w:rPr>
+          <w:rFonts w:ascii="Times New Roman" w:eastAsia="Calibri" w:hAnsi="Times New Roman" w:cs="Times New Roman"/>
+          <w:iCs/>
+          <w:sz w:val="24"/>
+          <w:szCs w:val="24"/>
+        </w:rPr>
+        <w:t>se of scientific discoveries is</w:t>
+      </w:r>
+      <w:r>
+        <w:rPr>
+          <w:rFonts w:ascii="Times New Roman" w:eastAsia="Calibri" w:hAnsi="Times New Roman" w:cs="Times New Roman"/>
+          <w:iCs/>
+          <w:sz w:val="24"/>
+          <w:szCs w:val="24"/>
+        </w:rPr>
+        <w:t xml:space="preserve"> so broad that it was </w:t>
+      </w:r>
+      <w:r>
+        <w:rPr>
+          <w:rFonts w:ascii="Times New Roman" w:eastAsia="Calibri" w:hAnsi="Times New Roman" w:cs="Times New Roman"/>
+          <w:iCs/>
+          <w:sz w:val="24"/>
+          <w:szCs w:val="24"/>
+        </w:rPr>
+        <w:t xml:space="preserve">now </w:t>
+      </w:r>
+      <w:r>
+        <w:rPr>
+          <w:rFonts w:ascii="Times New Roman" w:eastAsia="Calibri" w:hAnsi="Times New Roman" w:cs="Times New Roman"/>
+          <w:iCs/>
+          <w:sz w:val="24"/>
+          <w:szCs w:val="24"/>
+        </w:rPr>
+        <w:t xml:space="preserve">possible </w:t>
+      </w:r>
+      <w:r>
+        <w:rPr>
+          <w:rFonts w:ascii="Times New Roman" w:eastAsia="Calibri" w:hAnsi="Times New Roman" w:cs="Times New Roman"/>
+          <w:iCs/>
+          <w:sz w:val="24"/>
+          <w:szCs w:val="24"/>
+        </w:rPr>
+        <w:t xml:space="preserve">for a private sector company </w:t>
+      </w:r>
+      <w:r>
+        <w:rPr>
+          <w:rFonts w:ascii="Times New Roman" w:eastAsia="Calibri" w:hAnsi="Times New Roman" w:cs="Times New Roman"/>
+          <w:iCs/>
+          <w:sz w:val="24"/>
+          <w:szCs w:val="24"/>
+        </w:rPr>
+        <w:t xml:space="preserve">to </w:t>
+      </w:r>
+      <w:r>
+        <w:rPr>
+          <w:rFonts w:ascii="Times New Roman" w:eastAsia="Calibri" w:hAnsi="Times New Roman" w:cs="Times New Roman"/>
+          <w:iCs/>
+          <w:sz w:val="24"/>
+          <w:szCs w:val="24"/>
+        </w:rPr>
+        <w:t xml:space="preserve">generate sufficient </w:t>
+      </w:r>
+      <w:r>
+        <w:rPr>
+          <w:rFonts w:ascii="Times New Roman" w:eastAsia="Calibri" w:hAnsi="Times New Roman" w:cs="Times New Roman"/>
+          <w:iCs/>
+          <w:sz w:val="24"/>
+          <w:szCs w:val="24"/>
+        </w:rPr>
+        <w:t>profit</w:t>
+      </w:r>
+      <w:r>
+        <w:rPr>
+          <w:rFonts w:ascii="Times New Roman" w:eastAsia="Calibri" w:hAnsi="Times New Roman" w:cs="Times New Roman"/>
+          <w:iCs/>
+          <w:sz w:val="24"/>
+          <w:szCs w:val="24"/>
+        </w:rPr>
+        <w:t>s</w:t>
+      </w:r>
+      <w:r>
+        <w:rPr>
+          <w:rFonts w:ascii="Times New Roman" w:eastAsia="Calibri" w:hAnsi="Times New Roman" w:cs="Times New Roman"/>
+          <w:iCs/>
+          <w:sz w:val="24"/>
+          <w:szCs w:val="24"/>
+        </w:rPr>
+        <w:t xml:space="preserve"> by focusing on incremental improvement</w:t>
+      </w:r>
+      <w:r>
+        <w:rPr>
+          <w:rFonts w:ascii="Times New Roman" w:eastAsia="Calibri" w:hAnsi="Times New Roman" w:cs="Times New Roman"/>
+          <w:iCs/>
+          <w:sz w:val="24"/>
+          <w:szCs w:val="24"/>
+        </w:rPr>
+        <w:t>s</w:t>
+      </w:r>
+      <w:r>
+        <w:rPr>
+          <w:rFonts w:ascii="Times New Roman" w:eastAsia="Calibri" w:hAnsi="Times New Roman" w:cs="Times New Roman"/>
+          <w:iCs/>
+          <w:sz w:val="24"/>
+          <w:szCs w:val="24"/>
+        </w:rPr>
+        <w:t xml:space="preserve"> (p. 334).</w:t>
+      </w:r>
+      <w:r>
+        <w:rPr>
+          <w:rFonts w:ascii="Times New Roman" w:eastAsia="Calibri" w:hAnsi="Times New Roman" w:cs="Times New Roman"/>
+          <w:iCs/>
+          <w:sz w:val="24"/>
+          <w:szCs w:val="24"/>
+        </w:rPr>
+        <w:t xml:space="preserve">  These two</w:t>
+      </w:r>
+      <w:r>
+        <w:rPr>
+          <w:rFonts w:ascii="Times New Roman" w:eastAsia="Calibri" w:hAnsi="Times New Roman" w:cs="Times New Roman"/>
+          <w:iCs/>
+          <w:sz w:val="24"/>
+          <w:szCs w:val="24"/>
+        </w:rPr>
+        <w:t xml:space="preserve"> patterns</w:t>
+      </w:r>
+      <w:r>
+        <w:rPr>
+          <w:rFonts w:ascii="Times New Roman" w:eastAsia="Calibri" w:hAnsi="Times New Roman" w:cs="Times New Roman"/>
+          <w:iCs/>
+          <w:sz w:val="24"/>
+          <w:szCs w:val="24"/>
+        </w:rPr>
+        <w:t xml:space="preserve"> seem consistent with</w:t>
+      </w:r>
+      <w:r>
+        <w:rPr>
+          <w:rFonts w:ascii="Times New Roman" w:eastAsia="Calibri" w:hAnsi="Times New Roman" w:cs="Times New Roman"/>
+          <w:iCs/>
+          <w:sz w:val="24"/>
+          <w:szCs w:val="24"/>
+        </w:rPr>
+        <w:t xml:space="preserve"> a tendency of</w:t>
+      </w:r>
+      <w:r>
+        <w:rPr>
+          <w:rFonts w:ascii="Times New Roman" w:eastAsia="Calibri" w:hAnsi="Times New Roman" w:cs="Times New Roman"/>
+          <w:iCs/>
+          <w:sz w:val="24"/>
+          <w:szCs w:val="24"/>
+        </w:rPr>
+        <w:t xml:space="preserve"> private sector companies to focus on later development stage technologies.</w:t>
       </w:r>
       <w:r>
         <w:rPr>
@@ -1789,88 +2680,7 @@
           <w:sz w:val="24"/>
           <w:szCs w:val="24"/>
         </w:rPr>
-        <w:t>produces</w:t>
-      </w:r>
-      <w:r>
-        <w:rPr>
-          <w:rFonts w:ascii="Times New Roman" w:eastAsia="Calibri" w:hAnsi="Times New Roman" w:cs="Times New Roman"/>
-          <w:iCs/>
-          <w:sz w:val="24"/>
-          <w:szCs w:val="24"/>
-        </w:rPr>
-        <w:t xml:space="preserve"> basic scientific insights to applied research</w:t>
-      </w:r>
-      <w:r>
-        <w:rPr>
-          <w:rFonts w:ascii="Times New Roman" w:eastAsia="Calibri" w:hAnsi="Times New Roman" w:cs="Times New Roman"/>
-          <w:iCs/>
-          <w:sz w:val="24"/>
-          <w:szCs w:val="24"/>
-        </w:rPr>
-        <w:t xml:space="preserve"> that</w:t>
-      </w:r>
-      <w:r>
-        <w:rPr>
-          <w:rFonts w:ascii="Times New Roman" w:eastAsia="Calibri" w:hAnsi="Times New Roman" w:cs="Times New Roman"/>
-          <w:iCs/>
-          <w:sz w:val="24"/>
-          <w:szCs w:val="24"/>
-        </w:rPr>
-        <w:t xml:space="preserve"> determin</w:t>
-      </w:r>
-      <w:r>
-        <w:rPr>
-          <w:rFonts w:ascii="Times New Roman" w:eastAsia="Calibri" w:hAnsi="Times New Roman" w:cs="Times New Roman"/>
-          <w:iCs/>
-          <w:sz w:val="24"/>
-          <w:szCs w:val="24"/>
-        </w:rPr>
-        <w:t>e</w:t>
-      </w:r>
-      <w:r>
-        <w:rPr>
-          <w:rFonts w:ascii="Times New Roman" w:eastAsia="Calibri" w:hAnsi="Times New Roman" w:cs="Times New Roman"/>
-          <w:iCs/>
-          <w:sz w:val="24"/>
-          <w:szCs w:val="24"/>
-        </w:rPr>
-        <w:t xml:space="preserve"> how to make practical use of such insights (p. 29</w:t>
-      </w:r>
-      <w:r>
-        <w:rPr>
-          <w:rFonts w:ascii="Times New Roman" w:eastAsia="Calibri" w:hAnsi="Times New Roman" w:cs="Times New Roman"/>
-          <w:iCs/>
-          <w:sz w:val="24"/>
-          <w:szCs w:val="24"/>
-        </w:rPr>
-        <w:t>, 150-151</w:t>
-      </w:r>
-      <w:r>
-        <w:rPr>
-          <w:rFonts w:ascii="Times New Roman" w:eastAsia="Calibri" w:hAnsi="Times New Roman" w:cs="Times New Roman"/>
-          <w:iCs/>
-          <w:sz w:val="24"/>
-          <w:szCs w:val="24"/>
-        </w:rPr>
-        <w:t>).</w:t>
-      </w:r>
-      <w:r>
-        <w:rPr>
-          <w:rFonts w:ascii="Times New Roman" w:eastAsia="Calibri" w:hAnsi="Times New Roman" w:cs="Times New Roman"/>
-          <w:iCs/>
-          <w:sz w:val="24"/>
-          <w:szCs w:val="24"/>
-        </w:rPr>
-        <w:t xml:space="preserve">  The case of </w:t>
-      </w:r>
-      <w:r>
-        <w:rPr>
-          <w:rFonts w:ascii="Times New Roman" w:eastAsia="Calibri" w:hAnsi="Times New Roman" w:cs="Times New Roman"/>
-          <w:iCs/>
-          <w:sz w:val="24"/>
-          <w:szCs w:val="24"/>
-        </w:rPr>
-        <w:t xml:space="preserve">Bell Telephone Laboratories suggests that absolute freedom in basic research is counterproductive to generating research outcomes that benefit the public interest.  Like food, freedom in basic research is healthy in moderation but unhealthy in excess (p. 194).  </w:t>
+        <w:t xml:space="preserve"> </w:t>
       </w:r>
       <w:proofErr w:type="spellStart"/>
       <w:r>
@@ -1890,291 +2700,6 @@
           <w:sz w:val="24"/>
           <w:szCs w:val="24"/>
         </w:rPr>
-        <w:t xml:space="preserve"> references a paper that Bell Labs researcher Andrew </w:t>
-      </w:r>
-      <w:proofErr w:type="spellStart"/>
-      <w:r>
-        <w:rPr>
-          <w:rFonts w:ascii="Times New Roman" w:eastAsia="Calibri" w:hAnsi="Times New Roman" w:cs="Times New Roman"/>
-          <w:iCs/>
-          <w:sz w:val="24"/>
-          <w:szCs w:val="24"/>
-        </w:rPr>
-        <w:t>Odlyzko</w:t>
-      </w:r>
-      <w:proofErr w:type="spellEnd"/>
-      <w:r>
-        <w:rPr>
-          <w:rFonts w:ascii="Times New Roman" w:eastAsia="Calibri" w:hAnsi="Times New Roman" w:cs="Times New Roman"/>
-          <w:iCs/>
-          <w:sz w:val="24"/>
-          <w:szCs w:val="24"/>
-        </w:rPr>
-        <w:t xml:space="preserve"> wrote in 1995 that seems particularly relevant to understanding why private sector companies </w:t>
-      </w:r>
-      <w:r>
-        <w:rPr>
-          <w:rFonts w:ascii="Times New Roman" w:eastAsia="Calibri" w:hAnsi="Times New Roman" w:cs="Times New Roman"/>
-          <w:iCs/>
-          <w:sz w:val="24"/>
-          <w:szCs w:val="24"/>
-        </w:rPr>
-        <w:t xml:space="preserve">often </w:t>
-      </w:r>
-      <w:r>
-        <w:rPr>
-          <w:rFonts w:ascii="Times New Roman" w:eastAsia="Calibri" w:hAnsi="Times New Roman" w:cs="Times New Roman"/>
-          <w:iCs/>
-          <w:sz w:val="24"/>
-          <w:szCs w:val="24"/>
-        </w:rPr>
-        <w:t>do not pursue university-created technologies</w:t>
-      </w:r>
-      <w:r>
-        <w:rPr>
-          <w:rFonts w:ascii="Times New Roman" w:eastAsia="Calibri" w:hAnsi="Times New Roman" w:cs="Times New Roman"/>
-          <w:iCs/>
-          <w:sz w:val="24"/>
-          <w:szCs w:val="24"/>
-        </w:rPr>
-        <w:t xml:space="preserve"> that seem relevant to their focus even when the companies appear to have the resources to do so</w:t>
-      </w:r>
-      <w:r>
-        <w:rPr>
-          <w:rFonts w:ascii="Times New Roman" w:eastAsia="Calibri" w:hAnsi="Times New Roman" w:cs="Times New Roman"/>
-          <w:iCs/>
-          <w:sz w:val="24"/>
-          <w:szCs w:val="24"/>
-        </w:rPr>
-        <w:t xml:space="preserve">.  </w:t>
-      </w:r>
-      <w:proofErr w:type="spellStart"/>
-      <w:r>
-        <w:rPr>
-          <w:rFonts w:ascii="Times New Roman" w:eastAsia="Calibri" w:hAnsi="Times New Roman" w:cs="Times New Roman"/>
-          <w:iCs/>
-          <w:sz w:val="24"/>
-          <w:szCs w:val="24"/>
-        </w:rPr>
-        <w:t>Odlyzko</w:t>
-      </w:r>
-      <w:proofErr w:type="spellEnd"/>
-      <w:r>
-        <w:rPr>
-          <w:rFonts w:ascii="Times New Roman" w:eastAsia="Calibri" w:hAnsi="Times New Roman" w:cs="Times New Roman"/>
-          <w:iCs/>
-          <w:sz w:val="24"/>
-          <w:szCs w:val="24"/>
-        </w:rPr>
-        <w:t xml:space="preserve"> observed that it was no longer logical or necessary for private sector companies to invest in basic research for two key reasons.  First, it took too long for private sector companies to </w:t>
-      </w:r>
-      <w:r>
-        <w:rPr>
-          <w:rFonts w:ascii="Times New Roman" w:eastAsia="Calibri" w:hAnsi="Times New Roman" w:cs="Times New Roman"/>
-          <w:iCs/>
-          <w:sz w:val="24"/>
-          <w:szCs w:val="24"/>
-        </w:rPr>
-        <w:t>realize</w:t>
-      </w:r>
-      <w:r>
-        <w:rPr>
-          <w:rFonts w:ascii="Times New Roman" w:eastAsia="Calibri" w:hAnsi="Times New Roman" w:cs="Times New Roman"/>
-          <w:iCs/>
-          <w:sz w:val="24"/>
-          <w:szCs w:val="24"/>
-        </w:rPr>
-        <w:t xml:space="preserve"> an adequate financial return.  Second, the ba</w:t>
-      </w:r>
-      <w:r>
-        <w:rPr>
-          <w:rFonts w:ascii="Times New Roman" w:eastAsia="Calibri" w:hAnsi="Times New Roman" w:cs="Times New Roman"/>
-          <w:iCs/>
-          <w:sz w:val="24"/>
-          <w:szCs w:val="24"/>
-        </w:rPr>
-        <w:t>se of scientific discoveries is</w:t>
-      </w:r>
-      <w:r>
-        <w:rPr>
-          <w:rFonts w:ascii="Times New Roman" w:eastAsia="Calibri" w:hAnsi="Times New Roman" w:cs="Times New Roman"/>
-          <w:iCs/>
-          <w:sz w:val="24"/>
-          <w:szCs w:val="24"/>
-        </w:rPr>
-        <w:t xml:space="preserve"> so broad that it was </w:t>
-      </w:r>
-      <w:r>
-        <w:rPr>
-          <w:rFonts w:ascii="Times New Roman" w:eastAsia="Calibri" w:hAnsi="Times New Roman" w:cs="Times New Roman"/>
-          <w:iCs/>
-          <w:sz w:val="24"/>
-          <w:szCs w:val="24"/>
-        </w:rPr>
-        <w:t xml:space="preserve">now </w:t>
-      </w:r>
-      <w:r>
-        <w:rPr>
-          <w:rFonts w:ascii="Times New Roman" w:eastAsia="Calibri" w:hAnsi="Times New Roman" w:cs="Times New Roman"/>
-          <w:iCs/>
-          <w:sz w:val="24"/>
-          <w:szCs w:val="24"/>
-        </w:rPr>
-        <w:t xml:space="preserve">possible </w:t>
-      </w:r>
-      <w:r>
-        <w:rPr>
-          <w:rFonts w:ascii="Times New Roman" w:eastAsia="Calibri" w:hAnsi="Times New Roman" w:cs="Times New Roman"/>
-          <w:iCs/>
-          <w:sz w:val="24"/>
-          <w:szCs w:val="24"/>
-        </w:rPr>
-        <w:t xml:space="preserve">for a private sector company </w:t>
-      </w:r>
-      <w:r>
-        <w:rPr>
-          <w:rFonts w:ascii="Times New Roman" w:eastAsia="Calibri" w:hAnsi="Times New Roman" w:cs="Times New Roman"/>
-          <w:iCs/>
-          <w:sz w:val="24"/>
-          <w:szCs w:val="24"/>
-        </w:rPr>
-        <w:t xml:space="preserve">to </w:t>
-      </w:r>
-      <w:r>
-        <w:rPr>
-          <w:rFonts w:ascii="Times New Roman" w:eastAsia="Calibri" w:hAnsi="Times New Roman" w:cs="Times New Roman"/>
-          <w:iCs/>
-          <w:sz w:val="24"/>
-          <w:szCs w:val="24"/>
-        </w:rPr>
-        <w:t xml:space="preserve">generate sufficient </w:t>
-      </w:r>
-      <w:r>
-        <w:rPr>
-          <w:rFonts w:ascii="Times New Roman" w:eastAsia="Calibri" w:hAnsi="Times New Roman" w:cs="Times New Roman"/>
-          <w:iCs/>
-          <w:sz w:val="24"/>
-          <w:szCs w:val="24"/>
-        </w:rPr>
-        <w:t>profit</w:t>
-      </w:r>
-      <w:r>
-        <w:rPr>
-          <w:rFonts w:ascii="Times New Roman" w:eastAsia="Calibri" w:hAnsi="Times New Roman" w:cs="Times New Roman"/>
-          <w:iCs/>
-          <w:sz w:val="24"/>
-          <w:szCs w:val="24"/>
-        </w:rPr>
-        <w:t>s</w:t>
-      </w:r>
-      <w:r>
-        <w:rPr>
-          <w:rFonts w:ascii="Times New Roman" w:eastAsia="Calibri" w:hAnsi="Times New Roman" w:cs="Times New Roman"/>
-          <w:iCs/>
-          <w:sz w:val="24"/>
-          <w:szCs w:val="24"/>
-        </w:rPr>
-        <w:t xml:space="preserve"> by focusing on incremental improvement</w:t>
-      </w:r>
-      <w:r>
-        <w:rPr>
-          <w:rFonts w:ascii="Times New Roman" w:eastAsia="Calibri" w:hAnsi="Times New Roman" w:cs="Times New Roman"/>
-          <w:iCs/>
-          <w:sz w:val="24"/>
-          <w:szCs w:val="24"/>
-        </w:rPr>
-        <w:t>s</w:t>
-      </w:r>
-      <w:r>
-        <w:rPr>
-          <w:rFonts w:ascii="Times New Roman" w:eastAsia="Calibri" w:hAnsi="Times New Roman" w:cs="Times New Roman"/>
-          <w:iCs/>
-          <w:sz w:val="24"/>
-          <w:szCs w:val="24"/>
-        </w:rPr>
-        <w:t xml:space="preserve"> (p. 334).</w:t>
-      </w:r>
-      <w:r>
-        <w:rPr>
-          <w:rFonts w:ascii="Times New Roman" w:eastAsia="Calibri" w:hAnsi="Times New Roman" w:cs="Times New Roman"/>
-          <w:iCs/>
-          <w:sz w:val="24"/>
-          <w:szCs w:val="24"/>
-        </w:rPr>
-        <w:t xml:space="preserve">  These two</w:t>
-      </w:r>
-      <w:r>
-        <w:rPr>
-          <w:rFonts w:ascii="Times New Roman" w:eastAsia="Calibri" w:hAnsi="Times New Roman" w:cs="Times New Roman"/>
-          <w:iCs/>
-          <w:sz w:val="24"/>
-          <w:szCs w:val="24"/>
-        </w:rPr>
-        <w:t xml:space="preserve"> patterns</w:t>
-      </w:r>
-      <w:r>
-        <w:rPr>
-          <w:rFonts w:ascii="Times New Roman" w:eastAsia="Calibri" w:hAnsi="Times New Roman" w:cs="Times New Roman"/>
-          <w:iCs/>
-          <w:sz w:val="24"/>
-          <w:szCs w:val="24"/>
-        </w:rPr>
-        <w:t xml:space="preserve"> seem consistent with</w:t>
-      </w:r>
-      <w:r>
-        <w:rPr>
-          <w:rFonts w:ascii="Times New Roman" w:eastAsia="Calibri" w:hAnsi="Times New Roman" w:cs="Times New Roman"/>
-          <w:iCs/>
-          <w:sz w:val="24"/>
-          <w:szCs w:val="24"/>
-        </w:rPr>
-        <w:t xml:space="preserve"> a tendency of</w:t>
-      </w:r>
-      <w:r>
-        <w:rPr>
-          <w:rFonts w:ascii="Times New Roman" w:eastAsia="Calibri" w:hAnsi="Times New Roman" w:cs="Times New Roman"/>
-          <w:iCs/>
-          <w:sz w:val="24"/>
-          <w:szCs w:val="24"/>
-        </w:rPr>
-        <w:t xml:space="preserve"> private sector companies to focus on later development stage technologies.</w:t>
-      </w:r>
-      <w:r>
-        <w:rPr>
-          <w:rFonts w:ascii="Times New Roman" w:eastAsia="Calibri" w:hAnsi="Times New Roman" w:cs="Times New Roman"/>
-          <w:iCs/>
-          <w:sz w:val="24"/>
-          <w:szCs w:val="24"/>
-        </w:rPr>
-        <w:t xml:space="preserve"> </w:t>
-      </w:r>
-      <w:r>
-        <w:rPr>
-          <w:rFonts w:ascii="Times New Roman" w:eastAsia="Calibri" w:hAnsi="Times New Roman" w:cs="Times New Roman"/>
-          <w:iCs/>
-          <w:sz w:val="24"/>
-          <w:szCs w:val="24"/>
-        </w:rPr>
-        <w:t xml:space="preserve"> </w:t>
-      </w:r>
-      <w:proofErr w:type="spellStart"/>
-      <w:r>
-        <w:rPr>
-          <w:rFonts w:ascii="Times New Roman" w:eastAsia="Calibri" w:hAnsi="Times New Roman" w:cs="Times New Roman"/>
-          <w:iCs/>
-          <w:sz w:val="24"/>
-          <w:szCs w:val="24"/>
-        </w:rPr>
-        <w:t>Gertner</w:t>
-      </w:r>
-      <w:proofErr w:type="spellEnd"/>
-      <w:r>
-        <w:rPr>
-          <w:rFonts w:ascii="Times New Roman" w:eastAsia="Calibri" w:hAnsi="Times New Roman" w:cs="Times New Roman"/>
-          <w:iCs/>
-          <w:sz w:val="24"/>
-          <w:szCs w:val="24"/>
-        </w:rPr>
         <w:t xml:space="preserve"> also cites a 2008 study by Fred Block and Matthew Keller titled “Where do innovations come from?” which found that 77 of 88 U.S. organizations that produced innovations rated among the top 100 by </w:t>
       </w:r>
       <w:r>
@@ -2194,7 +2719,34 @@
           <w:sz w:val="24"/>
           <w:szCs w:val="24"/>
         </w:rPr>
-        <w:t xml:space="preserve"> magazine in 2006 benefited federal funding (p. 332).   These facts support the notion that development stage plays a significant role in technology transfer outcomes but </w:t>
+        <w:t xml:space="preserve"> magazine in 2006 benefited federal funding (p. 332).   These facts support the notion that development stage plays a significant role in technology transfer outcomes but they don’t </w:t>
+      </w:r>
+      <w:r>
+        <w:rPr>
+          <w:rFonts w:ascii="Times New Roman" w:eastAsia="Calibri" w:hAnsi="Times New Roman" w:cs="Times New Roman"/>
+          <w:iCs/>
+          <w:sz w:val="24"/>
+          <w:szCs w:val="24"/>
+        </w:rPr>
+        <w:t xml:space="preserve">provide </w:t>
+      </w:r>
+      <w:r>
+        <w:rPr>
+          <w:rFonts w:ascii="Times New Roman" w:eastAsia="Calibri" w:hAnsi="Times New Roman" w:cs="Times New Roman"/>
+          <w:iCs/>
+          <w:sz w:val="24"/>
+          <w:szCs w:val="24"/>
+        </w:rPr>
+        <w:t xml:space="preserve">definitive evidence and they don’t </w:t>
+      </w:r>
+      <w:r>
+        <w:rPr>
+          <w:rFonts w:ascii="Times New Roman" w:eastAsia="Calibri" w:hAnsi="Times New Roman" w:cs="Times New Roman"/>
+          <w:iCs/>
+          <w:sz w:val="24"/>
+          <w:szCs w:val="24"/>
+        </w:rPr>
+        <w:t xml:space="preserve">sufficiently explain the </w:t>
       </w:r>
       <w:r>
         <w:rPr>
@@ -2204,34 +2756,7 @@
           <w:szCs w:val="24"/>
         </w:rPr>
         <w:lastRenderedPageBreak/>
-        <w:t xml:space="preserve">they don’t </w:t>
-      </w:r>
-      <w:r>
-        <w:rPr>
-          <w:rFonts w:ascii="Times New Roman" w:eastAsia="Calibri" w:hAnsi="Times New Roman" w:cs="Times New Roman"/>
-          <w:iCs/>
-          <w:sz w:val="24"/>
-          <w:szCs w:val="24"/>
-        </w:rPr>
-        <w:t xml:space="preserve">provide </w:t>
-      </w:r>
-      <w:r>
-        <w:rPr>
-          <w:rFonts w:ascii="Times New Roman" w:eastAsia="Calibri" w:hAnsi="Times New Roman" w:cs="Times New Roman"/>
-          <w:iCs/>
-          <w:sz w:val="24"/>
-          <w:szCs w:val="24"/>
-        </w:rPr>
-        <w:t xml:space="preserve">definitive evidence and they don’t </w:t>
-      </w:r>
-      <w:r>
-        <w:rPr>
-          <w:rFonts w:ascii="Times New Roman" w:eastAsia="Calibri" w:hAnsi="Times New Roman" w:cs="Times New Roman"/>
-          <w:iCs/>
-          <w:sz w:val="24"/>
-          <w:szCs w:val="24"/>
-        </w:rPr>
-        <w:t>sufficiently explain the mechanism through which development stage may influence technology transfer outcomes</w:t>
+        <w:t>mechanism through which development stage may influence technology transfer outcomes</w:t>
       </w:r>
       <w:r>
         <w:rPr>
@@ -2471,7 +2996,7 @@
           <w:sz w:val="24"/>
           <w:szCs w:val="24"/>
         </w:rPr>
-        <w:t xml:space="preserve"> </w:t>
+        <w:t xml:space="preserve"> theory would predict that there is a low rate of technology transfer from universities </w:t>
       </w:r>
       <w:r>
         <w:rPr>
@@ -2481,7 +3006,7 @@
           <w:szCs w:val="24"/>
         </w:rPr>
         <w:lastRenderedPageBreak/>
-        <w:t xml:space="preserve">theory would predict that there is a low rate of technology transfer from universities to private sector organizations because the private sector organizations apply decision rationality which decreases motivation and commitment to act on opportunities to acquire technologies created by research and development conduct at universities.  </w:t>
+        <w:t xml:space="preserve">to private sector organizations because the private sector organizations apply decision rationality which decreases motivation and commitment to act on opportunities to acquire technologies created by research and development conduct at universities.  </w:t>
       </w:r>
       <w:r>
         <w:rPr>
@@ -5403,8 +5928,6 @@
           <w:sz w:val="24"/>
         </w:rPr>
       </w:pPr>
-      <w:bookmarkStart w:id="3" w:name="_GoBack"/>
-      <w:bookmarkEnd w:id="3"/>
     </w:p>
     <w:sectPr>
       <w:headerReference w:type="default" r:id="rId8"/>
@@ -5584,7 +6107,7 @@
         <w:noProof/>
         <w:sz w:val="24"/>
       </w:rPr>
-      <w:t>16</w:t>
+      <w:t>2</w:t>
     </w:r>
     <w:r>
       <w:rPr>
@@ -5994,6 +6517,7 @@
   <w:style w:type="character" w:default="1" w:styleId="DefaultParagraphFont">
     <w:name w:val="Default Paragraph Font"/>
     <w:uiPriority w:val="1"/>
+    <w:semiHidden/>
     <w:unhideWhenUsed/>
   </w:style>
   <w:style w:type="table" w:default="1" w:styleId="TableNormal">
@@ -6373,7 +6897,7 @@
 </file>
 
 <file path=customXml/itemProps1.xml><?xml version="1.0" encoding="utf-8"?>
-<ds:datastoreItem xmlns:ds="http://schemas.openxmlformats.org/officeDocument/2006/customXml" ds:itemID="{EAD68894-1A37-41FB-8FED-92C63609A5E3}">
+<ds:datastoreItem xmlns:ds="http://schemas.openxmlformats.org/officeDocument/2006/customXml" ds:itemID="{5D43089B-A5B4-4F03-AA68-FBA85879E9E1}">
   <ds:schemaRefs>
     <ds:schemaRef ds:uri="http://schemas.openxmlformats.org/officeDocument/2006/bibliography"/>
   </ds:schemaRefs>

</xml_diff>

<commit_message>
Annotation for Shapira (2008)
</commit_message>
<xml_diff>
--- a/Docs/PSP6980_2020_Fall_Townes_LiteratureReview_Bibliography_Annotated_v00.docx
+++ b/Docs/PSP6980_2020_Fall_Townes_LiteratureReview_Bibliography_Annotated_v00.docx
@@ -12,6 +12,8 @@
           <w:szCs w:val="24"/>
         </w:rPr>
       </w:pPr>
+      <w:bookmarkStart w:id="0" w:name="_GoBack"/>
+      <w:bookmarkEnd w:id="0"/>
     </w:p>
     <w:p>
       <w:pPr>
@@ -67,8 +69,6 @@
           <w:szCs w:val="24"/>
         </w:rPr>
       </w:pPr>
-      <w:bookmarkStart w:id="0" w:name="_GoBack"/>
-      <w:bookmarkEnd w:id="0"/>
     </w:p>
     <w:p>
       <w:pPr>
@@ -1060,34 +1060,7 @@
           <w:sz w:val="24"/>
           <w:szCs w:val="24"/>
         </w:rPr>
-        <w:t>, A., &amp; Hodgkinson, G. P.</w:t>
-      </w:r>
-      <w:r>
-        <w:rPr>
-          <w:rFonts w:ascii="Times New Roman" w:eastAsia="Calibri" w:hAnsi="Times New Roman" w:cs="Times New Roman"/>
-          <w:iCs/>
-          <w:sz w:val="24"/>
-          <w:szCs w:val="24"/>
-        </w:rPr>
-        <w:t xml:space="preserve"> (2008). </w:t>
-      </w:r>
-      <w:r>
-        <w:rPr>
-          <w:rFonts w:ascii="Times New Roman" w:eastAsia="Calibri" w:hAnsi="Times New Roman" w:cs="Times New Roman"/>
-          <w:iCs/>
-          <w:sz w:val="24"/>
-          <w:szCs w:val="24"/>
-        </w:rPr>
-        <w:t>Cognitively skilled organizational decision making: Making sense of deciding</w:t>
-      </w:r>
-      <w:r>
-        <w:rPr>
-          <w:rFonts w:ascii="Times New Roman" w:eastAsia="Calibri" w:hAnsi="Times New Roman" w:cs="Times New Roman"/>
-          <w:iCs/>
-          <w:sz w:val="24"/>
-          <w:szCs w:val="24"/>
-        </w:rPr>
-        <w:t xml:space="preserve">. In G. P. Hodgkinson &amp; W. H. Starbuck (Eds.), </w:t>
+        <w:t xml:space="preserve">, A., &amp; Hodgkinson, G. P. (2008). Cognitively skilled organizational decision making: Making sense of deciding. In G. P. Hodgkinson &amp; W. H. Starbuck (Eds.), </w:t>
       </w:r>
       <w:r>
         <w:rPr>
@@ -1145,34 +1118,16 @@
           <w:sz w:val="24"/>
           <w:szCs w:val="24"/>
         </w:rPr>
-        <w:t xml:space="preserve">This book chapter </w:t>
-      </w:r>
-      <w:r>
-        <w:rPr>
-          <w:rFonts w:ascii="Times New Roman" w:eastAsia="Calibri" w:hAnsi="Times New Roman" w:cs="Times New Roman"/>
-          <w:iCs/>
-          <w:sz w:val="24"/>
-          <w:szCs w:val="24"/>
-        </w:rPr>
-        <w:t xml:space="preserve">essentially focuses on the process of decision making in organizations.  As the authors noted, research on decision making has been dominated </w:t>
-      </w:r>
-      <w:r>
-        <w:rPr>
-          <w:rFonts w:ascii="Times New Roman" w:eastAsia="Calibri" w:hAnsi="Times New Roman" w:cs="Times New Roman"/>
-          <w:iCs/>
-          <w:sz w:val="24"/>
-          <w:szCs w:val="24"/>
-        </w:rPr>
-        <w:t xml:space="preserve">by simulations and </w:t>
-      </w:r>
-      <w:r>
-        <w:rPr>
-          <w:rFonts w:ascii="Times New Roman" w:eastAsia="Calibri" w:hAnsi="Times New Roman" w:cs="Times New Roman"/>
-          <w:iCs/>
-          <w:sz w:val="24"/>
-          <w:szCs w:val="24"/>
-        </w:rPr>
-        <w:t xml:space="preserve">lab-based </w:t>
+        <w:t xml:space="preserve">This book chapter essentially focuses on the process of decision making in organizations.  As the authors noted, research on decision making has been dominated </w:t>
+      </w:r>
+      <w:r>
+        <w:rPr>
+          <w:rFonts w:ascii="Times New Roman" w:eastAsia="Calibri" w:hAnsi="Times New Roman" w:cs="Times New Roman"/>
+          <w:iCs/>
+          <w:sz w:val="24"/>
+          <w:szCs w:val="24"/>
+        </w:rPr>
+        <w:t xml:space="preserve">by simulations and lab-based </w:t>
       </w:r>
       <w:r>
         <w:rPr>
@@ -4638,7 +4593,7 @@
           <w:sz w:val="24"/>
           <w:szCs w:val="24"/>
         </w:rPr>
-        <w:t>Sigurdson</w:t>
+        <w:t>Shapira</w:t>
       </w:r>
       <w:proofErr w:type="spellEnd"/>
       <w:r>
@@ -4648,27 +4603,52 @@
           <w:sz w:val="24"/>
           <w:szCs w:val="24"/>
         </w:rPr>
-        <w:t xml:space="preserve">, K., Sá, C. M., &amp; </w:t>
-      </w:r>
-      <w:proofErr w:type="spellStart"/>
-      <w:r>
-        <w:rPr>
-          <w:rFonts w:ascii="Times New Roman" w:eastAsia="Calibri" w:hAnsi="Times New Roman" w:cs="Times New Roman"/>
-          <w:iCs/>
-          <w:sz w:val="24"/>
-          <w:szCs w:val="24"/>
-        </w:rPr>
-        <w:t>Kretz</w:t>
-      </w:r>
-      <w:proofErr w:type="spellEnd"/>
-      <w:r>
-        <w:rPr>
-          <w:rFonts w:ascii="Times New Roman" w:eastAsia="Calibri" w:hAnsi="Times New Roman" w:cs="Times New Roman"/>
-          <w:iCs/>
-          <w:sz w:val="24"/>
-          <w:szCs w:val="24"/>
-        </w:rPr>
-        <w:t xml:space="preserve">, A. (2015). Looking under the street light: Limitations of mainstream technology transfer indicators. </w:t>
+        <w:t>, Z</w:t>
+      </w:r>
+      <w:r>
+        <w:rPr>
+          <w:rFonts w:ascii="Times New Roman" w:eastAsia="Calibri" w:hAnsi="Times New Roman" w:cs="Times New Roman"/>
+          <w:iCs/>
+          <w:sz w:val="24"/>
+          <w:szCs w:val="24"/>
+        </w:rPr>
+        <w:t xml:space="preserve">. (2008). </w:t>
+      </w:r>
+      <w:r>
+        <w:rPr>
+          <w:rFonts w:ascii="Times New Roman" w:eastAsia="Calibri" w:hAnsi="Times New Roman" w:cs="Times New Roman"/>
+          <w:iCs/>
+          <w:sz w:val="24"/>
+          <w:szCs w:val="24"/>
+        </w:rPr>
+        <w:t>O</w:t>
+      </w:r>
+      <w:r>
+        <w:rPr>
+          <w:rFonts w:ascii="Times New Roman" w:eastAsia="Calibri" w:hAnsi="Times New Roman" w:cs="Times New Roman"/>
+          <w:iCs/>
+          <w:sz w:val="24"/>
+          <w:szCs w:val="24"/>
+        </w:rPr>
+        <w:t xml:space="preserve">n </w:t>
+      </w:r>
+      <w:r>
+        <w:rPr>
+          <w:rFonts w:ascii="Times New Roman" w:eastAsia="Calibri" w:hAnsi="Times New Roman" w:cs="Times New Roman"/>
+          <w:iCs/>
+          <w:sz w:val="24"/>
+          <w:szCs w:val="24"/>
+        </w:rPr>
+        <w:t>the implications of behavioral decision theory for managerial decision making: Contributions and challenges</w:t>
+      </w:r>
+      <w:r>
+        <w:rPr>
+          <w:rFonts w:ascii="Times New Roman" w:eastAsia="Calibri" w:hAnsi="Times New Roman" w:cs="Times New Roman"/>
+          <w:iCs/>
+          <w:sz w:val="24"/>
+          <w:szCs w:val="24"/>
+        </w:rPr>
+        <w:t xml:space="preserve">. In G. P. Hodgkinson &amp; W. H. Starbuck (Eds.), </w:t>
       </w:r>
       <w:r>
         <w:rPr>
@@ -4678,36 +4658,34 @@
           <w:sz w:val="24"/>
           <w:szCs w:val="24"/>
         </w:rPr>
-        <w:t>Science &amp; Public Policy (SPP), 42</w:t>
-      </w:r>
-      <w:r>
-        <w:rPr>
-          <w:rFonts w:ascii="Times New Roman" w:eastAsia="Calibri" w:hAnsi="Times New Roman" w:cs="Times New Roman"/>
-          <w:iCs/>
-          <w:sz w:val="24"/>
-          <w:szCs w:val="24"/>
-        </w:rPr>
-        <w:t>(5), 632-645. doi:10.1093/</w:t>
-      </w:r>
-      <w:proofErr w:type="spellStart"/>
-      <w:r>
-        <w:rPr>
-          <w:rFonts w:ascii="Times New Roman" w:eastAsia="Calibri" w:hAnsi="Times New Roman" w:cs="Times New Roman"/>
-          <w:iCs/>
-          <w:sz w:val="24"/>
-          <w:szCs w:val="24"/>
-        </w:rPr>
-        <w:t>scipol</w:t>
-      </w:r>
-      <w:proofErr w:type="spellEnd"/>
-      <w:r>
-        <w:rPr>
-          <w:rFonts w:ascii="Times New Roman" w:eastAsia="Calibri" w:hAnsi="Times New Roman" w:cs="Times New Roman"/>
-          <w:iCs/>
-          <w:sz w:val="24"/>
-          <w:szCs w:val="24"/>
-        </w:rPr>
-        <w:t>/scu080</w:t>
+        <w:t xml:space="preserve">The Oxford handbook of organizational decision making </w:t>
+      </w:r>
+      <w:r>
+        <w:rPr>
+          <w:rFonts w:ascii="Times New Roman" w:eastAsia="Calibri" w:hAnsi="Times New Roman" w:cs="Times New Roman"/>
+          <w:iCs/>
+          <w:sz w:val="24"/>
+          <w:szCs w:val="24"/>
+        </w:rPr>
+        <w:t xml:space="preserve">(pp. </w:t>
+      </w:r>
+      <w:r>
+        <w:rPr>
+          <w:rFonts w:ascii="Times New Roman" w:eastAsia="Calibri" w:hAnsi="Times New Roman" w:cs="Times New Roman"/>
+          <w:iCs/>
+          <w:sz w:val="24"/>
+          <w:szCs w:val="24"/>
+        </w:rPr>
+        <w:t>287-304</w:t>
+      </w:r>
+      <w:r>
+        <w:rPr>
+          <w:rFonts w:ascii="Times New Roman" w:eastAsia="Calibri" w:hAnsi="Times New Roman" w:cs="Times New Roman"/>
+          <w:iCs/>
+          <w:sz w:val="24"/>
+          <w:szCs w:val="24"/>
+        </w:rPr>
+        <w:t xml:space="preserve">). New York, NY: Oxford University Press. </w:t>
       </w:r>
     </w:p>
     <w:p>
@@ -4728,6 +4706,364 @@
           <w:sz w:val="24"/>
           <w:szCs w:val="24"/>
         </w:rPr>
+        <w:t xml:space="preserve">This book chapter </w:t>
+      </w:r>
+      <w:r>
+        <w:rPr>
+          <w:rFonts w:ascii="Times New Roman" w:eastAsia="Calibri" w:hAnsi="Times New Roman" w:cs="Times New Roman"/>
+          <w:iCs/>
+          <w:sz w:val="24"/>
+          <w:szCs w:val="24"/>
+        </w:rPr>
+        <w:t>provides a concise but thorough overview and comparison of the literature on behavioral decision theory and organizational decision making</w:t>
+      </w:r>
+      <w:r>
+        <w:rPr>
+          <w:rFonts w:ascii="Times New Roman" w:eastAsia="Calibri" w:hAnsi="Times New Roman" w:cs="Times New Roman"/>
+          <w:iCs/>
+          <w:sz w:val="24"/>
+          <w:szCs w:val="24"/>
+        </w:rPr>
+        <w:t>.</w:t>
+      </w:r>
+      <w:r>
+        <w:rPr>
+          <w:rFonts w:ascii="Times New Roman" w:eastAsia="Calibri" w:hAnsi="Times New Roman" w:cs="Times New Roman"/>
+          <w:iCs/>
+          <w:sz w:val="24"/>
+          <w:szCs w:val="24"/>
+        </w:rPr>
+        <w:t xml:space="preserve">  The author argues that that are more differences than similarities between the research agendas of the two despite their common roots.  </w:t>
+      </w:r>
+      <w:proofErr w:type="gramStart"/>
+      <w:r>
+        <w:rPr>
+          <w:rFonts w:ascii="Times New Roman" w:eastAsia="Calibri" w:hAnsi="Times New Roman" w:cs="Times New Roman"/>
+          <w:iCs/>
+          <w:sz w:val="24"/>
+          <w:szCs w:val="24"/>
+        </w:rPr>
+        <w:t>According to</w:t>
+      </w:r>
+      <w:proofErr w:type="gramEnd"/>
+      <w:r>
+        <w:rPr>
+          <w:rFonts w:ascii="Times New Roman" w:eastAsia="Calibri" w:hAnsi="Times New Roman" w:cs="Times New Roman"/>
+          <w:iCs/>
+          <w:sz w:val="24"/>
+          <w:szCs w:val="24"/>
+        </w:rPr>
+        <w:t xml:space="preserve"> the author, the major goal of behavioral decision theory is developing descriptive theories of decision making that can be compared with normative theories to generate prescriptive actions for improving decision making.  </w:t>
+      </w:r>
+      <w:r>
+        <w:rPr>
+          <w:rFonts w:ascii="Times New Roman" w:eastAsia="Calibri" w:hAnsi="Times New Roman" w:cs="Times New Roman"/>
+          <w:iCs/>
+          <w:sz w:val="24"/>
+          <w:szCs w:val="24"/>
+        </w:rPr>
+        <w:t>Thus, the research of this discipline tends to focus on judgement, choice, and decision</w:t>
+      </w:r>
+      <w:r>
+        <w:rPr>
+          <w:rFonts w:ascii="Times New Roman" w:eastAsia="Calibri" w:hAnsi="Times New Roman" w:cs="Times New Roman"/>
+          <w:iCs/>
+          <w:sz w:val="24"/>
+          <w:szCs w:val="24"/>
+        </w:rPr>
+        <w:t xml:space="preserve"> has</w:t>
+      </w:r>
+      <w:r>
+        <w:rPr>
+          <w:rFonts w:ascii="Times New Roman" w:eastAsia="Calibri" w:hAnsi="Times New Roman" w:cs="Times New Roman"/>
+          <w:iCs/>
+          <w:sz w:val="24"/>
+          <w:szCs w:val="24"/>
+        </w:rPr>
+        <w:t xml:space="preserve"> primarily </w:t>
+      </w:r>
+      <w:r>
+        <w:rPr>
+          <w:rFonts w:ascii="Times New Roman" w:eastAsia="Calibri" w:hAnsi="Times New Roman" w:cs="Times New Roman"/>
+          <w:iCs/>
+          <w:sz w:val="24"/>
+          <w:szCs w:val="24"/>
+        </w:rPr>
+        <w:t>relied on</w:t>
+      </w:r>
+      <w:r>
+        <w:rPr>
+          <w:rFonts w:ascii="Times New Roman" w:eastAsia="Calibri" w:hAnsi="Times New Roman" w:cs="Times New Roman"/>
+          <w:iCs/>
+          <w:sz w:val="24"/>
+          <w:szCs w:val="24"/>
+        </w:rPr>
+        <w:t xml:space="preserve"> laboratory experiments.  </w:t>
+      </w:r>
+      <w:r>
+        <w:rPr>
+          <w:rFonts w:ascii="Times New Roman" w:eastAsia="Calibri" w:hAnsi="Times New Roman" w:cs="Times New Roman"/>
+          <w:iCs/>
+          <w:sz w:val="24"/>
+          <w:szCs w:val="24"/>
+        </w:rPr>
+        <w:t>The author notes that behavior decision theory research has yielded</w:t>
+      </w:r>
+      <w:r>
+        <w:rPr>
+          <w:rFonts w:ascii="Times New Roman" w:eastAsia="Calibri" w:hAnsi="Times New Roman" w:cs="Times New Roman"/>
+          <w:iCs/>
+          <w:sz w:val="24"/>
+          <w:szCs w:val="24"/>
+        </w:rPr>
+        <w:t xml:space="preserve"> several significant </w:t>
+      </w:r>
+      <w:r>
+        <w:rPr>
+          <w:rFonts w:ascii="Times New Roman" w:eastAsia="Calibri" w:hAnsi="Times New Roman" w:cs="Times New Roman"/>
+          <w:iCs/>
+          <w:sz w:val="24"/>
+          <w:szCs w:val="24"/>
+        </w:rPr>
+        <w:t>contributions</w:t>
+      </w:r>
+      <w:r>
+        <w:rPr>
+          <w:rFonts w:ascii="Times New Roman" w:eastAsia="Calibri" w:hAnsi="Times New Roman" w:cs="Times New Roman"/>
+          <w:iCs/>
+          <w:sz w:val="24"/>
+          <w:szCs w:val="24"/>
+        </w:rPr>
+        <w:t xml:space="preserve"> including the satisficing principle, prospect theory, and heuristics for availability, representativeness, anchoring, and adjustment. </w:t>
+      </w:r>
+      <w:r>
+        <w:rPr>
+          <w:rFonts w:ascii="Times New Roman" w:eastAsia="Calibri" w:hAnsi="Times New Roman" w:cs="Times New Roman"/>
+          <w:iCs/>
+          <w:sz w:val="24"/>
+          <w:szCs w:val="24"/>
+        </w:rPr>
+        <w:t xml:space="preserve">Organizational decision </w:t>
+      </w:r>
+      <w:r>
+        <w:rPr>
+          <w:rFonts w:ascii="Times New Roman" w:eastAsia="Calibri" w:hAnsi="Times New Roman" w:cs="Times New Roman"/>
+          <w:iCs/>
+          <w:sz w:val="24"/>
+          <w:szCs w:val="24"/>
+        </w:rPr>
+        <w:lastRenderedPageBreak/>
+        <w:t xml:space="preserve">making poses several challenges for the researchers who study it.  </w:t>
+      </w:r>
+      <w:r>
+        <w:rPr>
+          <w:rFonts w:ascii="Times New Roman" w:eastAsia="Calibri" w:hAnsi="Times New Roman" w:cs="Times New Roman"/>
+          <w:iCs/>
+          <w:sz w:val="24"/>
+          <w:szCs w:val="24"/>
+        </w:rPr>
+        <w:t>As the author explained, d</w:t>
+      </w:r>
+      <w:r>
+        <w:rPr>
+          <w:rFonts w:ascii="Times New Roman" w:eastAsia="Calibri" w:hAnsi="Times New Roman" w:cs="Times New Roman"/>
+          <w:iCs/>
+          <w:sz w:val="24"/>
+          <w:szCs w:val="24"/>
+        </w:rPr>
+        <w:t xml:space="preserve">ecision making in organizational context is longitudinal in nature, often repetitious, subject to pervasive ambiguity, and intertwined with incentives and conflict – none of which is factored into studies underpinning behavior decision theory.  </w:t>
+      </w:r>
+      <w:r>
+        <w:rPr>
+          <w:rFonts w:ascii="Times New Roman" w:eastAsia="Calibri" w:hAnsi="Times New Roman" w:cs="Times New Roman"/>
+          <w:iCs/>
+          <w:sz w:val="24"/>
+          <w:szCs w:val="24"/>
+        </w:rPr>
+        <w:t>Researchers have primarily used field studies to examine decision making in organizations.  R</w:t>
+      </w:r>
+      <w:r>
+        <w:rPr>
+          <w:rFonts w:ascii="Times New Roman" w:eastAsia="Calibri" w:hAnsi="Times New Roman" w:cs="Times New Roman"/>
+          <w:iCs/>
+          <w:sz w:val="24"/>
+          <w:szCs w:val="24"/>
+        </w:rPr>
+        <w:t>esearchers who study organizational decision making often argue that behavioral decision theory research cannot be generalized to organizational decision making.</w:t>
+      </w:r>
+      <w:r>
+        <w:rPr>
+          <w:rFonts w:ascii="Times New Roman" w:eastAsia="Calibri" w:hAnsi="Times New Roman" w:cs="Times New Roman"/>
+          <w:iCs/>
+          <w:sz w:val="24"/>
+          <w:szCs w:val="24"/>
+        </w:rPr>
+        <w:t xml:space="preserve">  However, </w:t>
+      </w:r>
+      <w:r>
+        <w:rPr>
+          <w:rFonts w:ascii="Times New Roman" w:eastAsia="Calibri" w:hAnsi="Times New Roman" w:cs="Times New Roman"/>
+          <w:iCs/>
+          <w:sz w:val="24"/>
+          <w:szCs w:val="24"/>
+        </w:rPr>
+        <w:t>the author</w:t>
+      </w:r>
+      <w:r>
+        <w:rPr>
+          <w:rFonts w:ascii="Times New Roman" w:eastAsia="Calibri" w:hAnsi="Times New Roman" w:cs="Times New Roman"/>
+          <w:iCs/>
+          <w:sz w:val="24"/>
+          <w:szCs w:val="24"/>
+        </w:rPr>
+        <w:t xml:space="preserve"> argued that many of the findings of behavioral decision theory are robust and can be combined with aspects of organizational decision making to produce frameworks with greater explanatory power.</w:t>
+      </w:r>
+      <w:r>
+        <w:rPr>
+          <w:rFonts w:ascii="Times New Roman" w:eastAsia="Calibri" w:hAnsi="Times New Roman" w:cs="Times New Roman"/>
+          <w:iCs/>
+          <w:sz w:val="24"/>
+          <w:szCs w:val="24"/>
+        </w:rPr>
+        <w:t xml:space="preserve">  The author offered studies on prediction and planning in construction engineering organizations and by entrepreneurs as examples.  This source provides insight that is relevant to developing the research design for </w:t>
+      </w:r>
+      <w:r>
+        <w:rPr>
+          <w:rFonts w:ascii="Times New Roman" w:eastAsia="Calibri" w:hAnsi="Times New Roman" w:cs="Times New Roman"/>
+          <w:iCs/>
+          <w:sz w:val="24"/>
+          <w:szCs w:val="24"/>
+        </w:rPr>
+        <w:t xml:space="preserve">the </w:t>
+      </w:r>
+      <w:r>
+        <w:rPr>
+          <w:rFonts w:ascii="Times New Roman" w:eastAsia="Calibri" w:hAnsi="Times New Roman" w:cs="Times New Roman"/>
+          <w:iCs/>
+          <w:sz w:val="24"/>
+          <w:szCs w:val="24"/>
+        </w:rPr>
+        <w:t>proposed dissertation study</w:t>
+      </w:r>
+      <w:r>
+        <w:rPr>
+          <w:rFonts w:ascii="Times New Roman" w:eastAsia="Calibri" w:hAnsi="Times New Roman" w:cs="Times New Roman"/>
+          <w:iCs/>
+          <w:sz w:val="24"/>
+          <w:szCs w:val="24"/>
+        </w:rPr>
+        <w:t>.</w:t>
+      </w:r>
+    </w:p>
+    <w:p>
+      <w:pPr>
+        <w:spacing w:line="480" w:lineRule="auto"/>
+        <w:ind w:left="720" w:hanging="720"/>
+        <w:rPr>
+          <w:rFonts w:ascii="Times New Roman" w:eastAsia="Calibri" w:hAnsi="Times New Roman" w:cs="Times New Roman"/>
+          <w:iCs/>
+          <w:sz w:val="24"/>
+          <w:szCs w:val="24"/>
+        </w:rPr>
+      </w:pPr>
+      <w:proofErr w:type="spellStart"/>
+      <w:r>
+        <w:rPr>
+          <w:rFonts w:ascii="Times New Roman" w:eastAsia="Calibri" w:hAnsi="Times New Roman" w:cs="Times New Roman"/>
+          <w:iCs/>
+          <w:sz w:val="24"/>
+          <w:szCs w:val="24"/>
+        </w:rPr>
+        <w:t>Sigurdson</w:t>
+      </w:r>
+      <w:proofErr w:type="spellEnd"/>
+      <w:r>
+        <w:rPr>
+          <w:rFonts w:ascii="Times New Roman" w:eastAsia="Calibri" w:hAnsi="Times New Roman" w:cs="Times New Roman"/>
+          <w:iCs/>
+          <w:sz w:val="24"/>
+          <w:szCs w:val="24"/>
+        </w:rPr>
+        <w:t xml:space="preserve">, K., Sá, C. M., &amp; </w:t>
+      </w:r>
+      <w:proofErr w:type="spellStart"/>
+      <w:r>
+        <w:rPr>
+          <w:rFonts w:ascii="Times New Roman" w:eastAsia="Calibri" w:hAnsi="Times New Roman" w:cs="Times New Roman"/>
+          <w:iCs/>
+          <w:sz w:val="24"/>
+          <w:szCs w:val="24"/>
+        </w:rPr>
+        <w:t>Kretz</w:t>
+      </w:r>
+      <w:proofErr w:type="spellEnd"/>
+      <w:r>
+        <w:rPr>
+          <w:rFonts w:ascii="Times New Roman" w:eastAsia="Calibri" w:hAnsi="Times New Roman" w:cs="Times New Roman"/>
+          <w:iCs/>
+          <w:sz w:val="24"/>
+          <w:szCs w:val="24"/>
+        </w:rPr>
+        <w:t xml:space="preserve">, A. (2015). Looking under the street light: Limitations of mainstream technology transfer indicators. </w:t>
+      </w:r>
+      <w:r>
+        <w:rPr>
+          <w:rFonts w:ascii="Times New Roman" w:eastAsia="Calibri" w:hAnsi="Times New Roman" w:cs="Times New Roman"/>
+          <w:i/>
+          <w:iCs/>
+          <w:sz w:val="24"/>
+          <w:szCs w:val="24"/>
+        </w:rPr>
+        <w:t>Science &amp; Public Policy (SPP), 42</w:t>
+      </w:r>
+      <w:r>
+        <w:rPr>
+          <w:rFonts w:ascii="Times New Roman" w:eastAsia="Calibri" w:hAnsi="Times New Roman" w:cs="Times New Roman"/>
+          <w:iCs/>
+          <w:sz w:val="24"/>
+          <w:szCs w:val="24"/>
+        </w:rPr>
+        <w:t>(5), 632-645. doi:10.1093/</w:t>
+      </w:r>
+      <w:proofErr w:type="spellStart"/>
+      <w:r>
+        <w:rPr>
+          <w:rFonts w:ascii="Times New Roman" w:eastAsia="Calibri" w:hAnsi="Times New Roman" w:cs="Times New Roman"/>
+          <w:iCs/>
+          <w:sz w:val="24"/>
+          <w:szCs w:val="24"/>
+        </w:rPr>
+        <w:t>scipol</w:t>
+      </w:r>
+      <w:proofErr w:type="spellEnd"/>
+      <w:r>
+        <w:rPr>
+          <w:rFonts w:ascii="Times New Roman" w:eastAsia="Calibri" w:hAnsi="Times New Roman" w:cs="Times New Roman"/>
+          <w:iCs/>
+          <w:sz w:val="24"/>
+          <w:szCs w:val="24"/>
+        </w:rPr>
+        <w:t>/scu080</w:t>
+      </w:r>
+    </w:p>
+    <w:p>
+      <w:pPr>
+        <w:spacing w:line="480" w:lineRule="auto"/>
+        <w:ind w:left="1080"/>
+        <w:rPr>
+          <w:rFonts w:ascii="Times New Roman" w:eastAsia="Calibri" w:hAnsi="Times New Roman" w:cs="Times New Roman"/>
+          <w:iCs/>
+          <w:sz w:val="24"/>
+          <w:szCs w:val="24"/>
+        </w:rPr>
+      </w:pPr>
+      <w:r>
+        <w:rPr>
+          <w:rFonts w:ascii="Times New Roman" w:eastAsia="Calibri" w:hAnsi="Times New Roman" w:cs="Times New Roman"/>
+          <w:iCs/>
+          <w:sz w:val="24"/>
+          <w:szCs w:val="24"/>
+        </w:rPr>
         <w:t>This article examines the use of technology transfer indicators developed and published by the Association of University Technology Managers (AUTM) in policymaking.  The authors specifically study the case of policymaking in Canada, but its findings are relevant to policymaking in the United States.  They argue that</w:t>
       </w:r>
       <w:r>
@@ -4774,7 +5110,17 @@
           <w:sz w:val="24"/>
           <w:szCs w:val="24"/>
         </w:rPr>
-        <w:t xml:space="preserve"> monopoly status when it comes to the data and information that policymakers use to formulate public policy on technology transfer.  Overreliance on the AUTM </w:t>
+        <w:t xml:space="preserve"> monopoly status when it comes to the data and information that policymakers use to formulate public policy on technology transfer.  </w:t>
+      </w:r>
+      <w:r>
+        <w:rPr>
+          <w:rFonts w:ascii="Times New Roman" w:eastAsia="Calibri" w:hAnsi="Times New Roman" w:cs="Times New Roman"/>
+          <w:iCs/>
+          <w:sz w:val="24"/>
+          <w:szCs w:val="24"/>
+        </w:rPr>
+        <w:lastRenderedPageBreak/>
+        <w:t xml:space="preserve">Overreliance on the AUTM </w:t>
       </w:r>
       <w:r>
         <w:rPr>
@@ -4882,17 +5228,7 @@
           <w:sz w:val="24"/>
           <w:szCs w:val="24"/>
         </w:rPr>
-        <w:t xml:space="preserve">The AUTM indicators are widely used in Canada and the U.S. but they have several </w:t>
-      </w:r>
-      <w:r>
-        <w:rPr>
-          <w:rFonts w:ascii="Times New Roman" w:eastAsia="Calibri" w:hAnsi="Times New Roman" w:cs="Times New Roman"/>
-          <w:iCs/>
-          <w:sz w:val="24"/>
-          <w:szCs w:val="24"/>
-        </w:rPr>
-        <w:lastRenderedPageBreak/>
-        <w:t xml:space="preserve">weaknesses.  </w:t>
+        <w:t xml:space="preserve">The AUTM indicators are widely used in Canada and the U.S. but they have several weaknesses.  </w:t>
       </w:r>
       <w:r>
         <w:rPr>
@@ -5183,7 +5519,17 @@
           <w:sz w:val="24"/>
           <w:szCs w:val="24"/>
         </w:rPr>
-        <w:t xml:space="preserve"> provides a framework for using decision</w:t>
+        <w:t xml:space="preserve"> provides a framework for </w:t>
+      </w:r>
+      <w:r>
+        <w:rPr>
+          <w:rFonts w:ascii="Times New Roman" w:eastAsia="Calibri" w:hAnsi="Times New Roman" w:cs="Times New Roman"/>
+          <w:iCs/>
+          <w:sz w:val="24"/>
+          <w:szCs w:val="24"/>
+        </w:rPr>
+        <w:lastRenderedPageBreak/>
+        <w:t>using decision</w:t>
       </w:r>
       <w:r>
         <w:rPr>
@@ -5345,7 +5691,448 @@
           <w:sz w:val="24"/>
           <w:szCs w:val="24"/>
         </w:rPr>
-        <w:t xml:space="preserve">labeled as </w:t>
+        <w:t>labeled as normative administration theory</w:t>
+      </w:r>
+      <w:r>
+        <w:rPr>
+          <w:rFonts w:ascii="Times New Roman" w:eastAsia="Calibri" w:hAnsi="Times New Roman" w:cs="Times New Roman"/>
+          <w:iCs/>
+          <w:sz w:val="24"/>
+          <w:szCs w:val="24"/>
+        </w:rPr>
+        <w:t xml:space="preserve"> (pp. 356-360)</w:t>
+      </w:r>
+      <w:r>
+        <w:rPr>
+          <w:rFonts w:ascii="Times New Roman" w:eastAsia="Calibri" w:hAnsi="Times New Roman" w:cs="Times New Roman"/>
+          <w:iCs/>
+          <w:sz w:val="24"/>
+          <w:szCs w:val="24"/>
+        </w:rPr>
+        <w:t xml:space="preserve">.  </w:t>
+      </w:r>
+      <w:r>
+        <w:rPr>
+          <w:rFonts w:ascii="Times New Roman" w:eastAsia="Calibri" w:hAnsi="Times New Roman" w:cs="Times New Roman"/>
+          <w:iCs/>
+          <w:sz w:val="24"/>
+          <w:szCs w:val="24"/>
+        </w:rPr>
+        <w:t>Simon argued that</w:t>
+      </w:r>
+      <w:r>
+        <w:rPr>
+          <w:rFonts w:ascii="Times New Roman" w:eastAsia="Calibri" w:hAnsi="Times New Roman" w:cs="Times New Roman"/>
+          <w:iCs/>
+          <w:sz w:val="24"/>
+          <w:szCs w:val="24"/>
+        </w:rPr>
+        <w:t xml:space="preserve"> decision making is the primary activity of organizations.  </w:t>
+      </w:r>
+      <w:r>
+        <w:rPr>
+          <w:rFonts w:ascii="Times New Roman" w:eastAsia="Calibri" w:hAnsi="Times New Roman" w:cs="Times New Roman"/>
+          <w:iCs/>
+          <w:sz w:val="24"/>
+          <w:szCs w:val="24"/>
+        </w:rPr>
+        <w:t>Every</w:t>
+      </w:r>
+      <w:r>
+        <w:rPr>
+          <w:rFonts w:ascii="Times New Roman" w:eastAsia="Calibri" w:hAnsi="Times New Roman" w:cs="Times New Roman"/>
+          <w:iCs/>
+          <w:sz w:val="24"/>
+          <w:szCs w:val="24"/>
+        </w:rPr>
+        <w:t xml:space="preserve"> </w:t>
+      </w:r>
+      <w:r>
+        <w:rPr>
+          <w:rFonts w:ascii="Times New Roman" w:eastAsia="Calibri" w:hAnsi="Times New Roman" w:cs="Times New Roman"/>
+          <w:iCs/>
+          <w:sz w:val="24"/>
+          <w:szCs w:val="24"/>
+        </w:rPr>
+        <w:t xml:space="preserve">physical </w:t>
+      </w:r>
+      <w:r>
+        <w:rPr>
+          <w:rFonts w:ascii="Times New Roman" w:eastAsia="Calibri" w:hAnsi="Times New Roman" w:cs="Times New Roman"/>
+          <w:iCs/>
+          <w:sz w:val="24"/>
+          <w:szCs w:val="24"/>
+        </w:rPr>
+        <w:t>a</w:t>
+      </w:r>
+      <w:r>
+        <w:rPr>
+          <w:rFonts w:ascii="Times New Roman" w:eastAsia="Calibri" w:hAnsi="Times New Roman" w:cs="Times New Roman"/>
+          <w:iCs/>
+          <w:sz w:val="24"/>
+          <w:szCs w:val="24"/>
+        </w:rPr>
+        <w:t>ction</w:t>
+      </w:r>
+      <w:r>
+        <w:rPr>
+          <w:rFonts w:ascii="Times New Roman" w:eastAsia="Calibri" w:hAnsi="Times New Roman" w:cs="Times New Roman"/>
+          <w:iCs/>
+          <w:sz w:val="24"/>
+          <w:szCs w:val="24"/>
+        </w:rPr>
+        <w:t xml:space="preserve"> undertaken on behalf of the organization </w:t>
+      </w:r>
+      <w:r>
+        <w:rPr>
+          <w:rFonts w:ascii="Times New Roman" w:eastAsia="Calibri" w:hAnsi="Times New Roman" w:cs="Times New Roman"/>
+          <w:iCs/>
+          <w:sz w:val="24"/>
+          <w:szCs w:val="24"/>
+        </w:rPr>
+        <w:t>involves both “deciding” and “doing” (p. 1).  For each action</w:t>
+      </w:r>
+      <w:r>
+        <w:rPr>
+          <w:rFonts w:ascii="Times New Roman" w:eastAsia="Calibri" w:hAnsi="Times New Roman" w:cs="Times New Roman"/>
+          <w:iCs/>
+          <w:sz w:val="24"/>
+          <w:szCs w:val="24"/>
+        </w:rPr>
+        <w:t xml:space="preserve">, there are a multitude of </w:t>
+      </w:r>
+      <w:r>
+        <w:rPr>
+          <w:rFonts w:ascii="Times New Roman" w:eastAsia="Calibri" w:hAnsi="Times New Roman" w:cs="Times New Roman"/>
+          <w:iCs/>
+          <w:sz w:val="24"/>
+          <w:szCs w:val="24"/>
+        </w:rPr>
+        <w:t xml:space="preserve">antecedent </w:t>
+      </w:r>
+      <w:r>
+        <w:rPr>
+          <w:rFonts w:ascii="Times New Roman" w:eastAsia="Calibri" w:hAnsi="Times New Roman" w:cs="Times New Roman"/>
+          <w:iCs/>
+          <w:sz w:val="24"/>
+          <w:szCs w:val="24"/>
+        </w:rPr>
+        <w:t>decisions that must occur</w:t>
+      </w:r>
+      <w:r>
+        <w:rPr>
+          <w:rFonts w:ascii="Times New Roman" w:eastAsia="Calibri" w:hAnsi="Times New Roman" w:cs="Times New Roman"/>
+          <w:iCs/>
+          <w:sz w:val="24"/>
+          <w:szCs w:val="24"/>
+        </w:rPr>
+        <w:t xml:space="preserve"> to enable the final decision governing the action</w:t>
+      </w:r>
+      <w:r>
+        <w:rPr>
+          <w:rFonts w:ascii="Times New Roman" w:eastAsia="Calibri" w:hAnsi="Times New Roman" w:cs="Times New Roman"/>
+          <w:iCs/>
+          <w:sz w:val="24"/>
+          <w:szCs w:val="24"/>
+        </w:rPr>
+        <w:t>.</w:t>
+      </w:r>
+      <w:r>
+        <w:rPr>
+          <w:rFonts w:ascii="Times New Roman" w:eastAsia="Calibri" w:hAnsi="Times New Roman" w:cs="Times New Roman"/>
+          <w:iCs/>
+          <w:sz w:val="24"/>
+          <w:szCs w:val="24"/>
+        </w:rPr>
+        <w:t xml:space="preserve">  Simon believed that the study of organizations must focus on the operative employee and the way their decisions and actions are influenced by the organizational context </w:t>
+      </w:r>
+      <w:r>
+        <w:rPr>
+          <w:rFonts w:ascii="Times New Roman" w:eastAsia="Calibri" w:hAnsi="Times New Roman" w:cs="Times New Roman"/>
+          <w:iCs/>
+          <w:sz w:val="24"/>
+          <w:szCs w:val="24"/>
+        </w:rPr>
+        <w:t xml:space="preserve">because the </w:t>
+      </w:r>
+      <w:r>
+        <w:rPr>
+          <w:rFonts w:ascii="Times New Roman" w:eastAsia="Calibri" w:hAnsi="Times New Roman" w:cs="Times New Roman"/>
+          <w:iCs/>
+          <w:sz w:val="24"/>
+          <w:szCs w:val="24"/>
+        </w:rPr>
+        <w:t xml:space="preserve">physical tasks of executing an organization’s intentions fall to operative persons who generally occupy the lowest level of the organization hierarchy </w:t>
+      </w:r>
+      <w:r>
+        <w:rPr>
+          <w:rFonts w:ascii="Times New Roman" w:eastAsia="Calibri" w:hAnsi="Times New Roman" w:cs="Times New Roman"/>
+          <w:iCs/>
+          <w:sz w:val="24"/>
+          <w:szCs w:val="24"/>
+        </w:rPr>
+        <w:t>(p. 2)</w:t>
+      </w:r>
+      <w:r>
+        <w:rPr>
+          <w:rFonts w:ascii="Times New Roman" w:eastAsia="Calibri" w:hAnsi="Times New Roman" w:cs="Times New Roman"/>
+          <w:iCs/>
+          <w:sz w:val="24"/>
+          <w:szCs w:val="24"/>
+        </w:rPr>
+        <w:t xml:space="preserve">.  </w:t>
+      </w:r>
+      <w:r>
+        <w:rPr>
+          <w:rFonts w:ascii="Times New Roman" w:eastAsia="Calibri" w:hAnsi="Times New Roman" w:cs="Times New Roman"/>
+          <w:iCs/>
+          <w:sz w:val="24"/>
+          <w:szCs w:val="24"/>
+        </w:rPr>
+        <w:t>As with physical tasks, there is sp</w:t>
+      </w:r>
+      <w:r>
+        <w:rPr>
+          <w:rFonts w:ascii="Times New Roman" w:eastAsia="Calibri" w:hAnsi="Times New Roman" w:cs="Times New Roman"/>
+          <w:iCs/>
+          <w:sz w:val="24"/>
+          <w:szCs w:val="24"/>
+        </w:rPr>
+        <w:t>ecialization regarding decision making</w:t>
+      </w:r>
+      <w:r>
+        <w:rPr>
+          <w:rFonts w:ascii="Times New Roman" w:eastAsia="Calibri" w:hAnsi="Times New Roman" w:cs="Times New Roman"/>
+          <w:iCs/>
+          <w:sz w:val="24"/>
+          <w:szCs w:val="24"/>
+        </w:rPr>
+        <w:t xml:space="preserve"> in organizations.  </w:t>
+      </w:r>
+      <w:r>
+        <w:rPr>
+          <w:rFonts w:ascii="Times New Roman" w:eastAsia="Calibri" w:hAnsi="Times New Roman" w:cs="Times New Roman"/>
+          <w:iCs/>
+          <w:sz w:val="24"/>
+          <w:szCs w:val="24"/>
+        </w:rPr>
+        <w:t>Simon argued that</w:t>
+      </w:r>
+      <w:r>
+        <w:rPr>
+          <w:rFonts w:ascii="Times New Roman" w:eastAsia="Calibri" w:hAnsi="Times New Roman" w:cs="Times New Roman"/>
+          <w:iCs/>
+          <w:sz w:val="24"/>
+          <w:szCs w:val="24"/>
+        </w:rPr>
+        <w:t xml:space="preserve"> two </w:t>
+      </w:r>
+      <w:r>
+        <w:rPr>
+          <w:rFonts w:ascii="Times New Roman" w:eastAsia="Calibri" w:hAnsi="Times New Roman" w:cs="Times New Roman"/>
+          <w:iCs/>
+          <w:sz w:val="24"/>
+          <w:szCs w:val="24"/>
+        </w:rPr>
+        <w:t xml:space="preserve">general </w:t>
+      </w:r>
+      <w:r>
+        <w:rPr>
+          <w:rFonts w:ascii="Times New Roman" w:eastAsia="Calibri" w:hAnsi="Times New Roman" w:cs="Times New Roman"/>
+          <w:iCs/>
+          <w:sz w:val="24"/>
+          <w:szCs w:val="24"/>
+        </w:rPr>
+        <w:t>kinds of decisions</w:t>
+      </w:r>
+      <w:r>
+        <w:rPr>
+          <w:rFonts w:ascii="Times New Roman" w:eastAsia="Calibri" w:hAnsi="Times New Roman" w:cs="Times New Roman"/>
+          <w:iCs/>
+          <w:sz w:val="24"/>
+          <w:szCs w:val="24"/>
+        </w:rPr>
+        <w:t xml:space="preserve"> </w:t>
+      </w:r>
+      <w:r>
+        <w:rPr>
+          <w:rFonts w:ascii="Times New Roman" w:eastAsia="Calibri" w:hAnsi="Times New Roman" w:cs="Times New Roman"/>
+          <w:iCs/>
+          <w:sz w:val="24"/>
+          <w:szCs w:val="24"/>
+        </w:rPr>
+        <w:t xml:space="preserve">are made in organizations </w:t>
+      </w:r>
+      <w:r>
+        <w:rPr>
+          <w:rFonts w:ascii="Times New Roman" w:eastAsia="Calibri" w:hAnsi="Times New Roman" w:cs="Times New Roman"/>
+          <w:iCs/>
+          <w:sz w:val="24"/>
+          <w:szCs w:val="24"/>
+        </w:rPr>
+        <w:t>(p. 4)</w:t>
+      </w:r>
+      <w:r>
+        <w:rPr>
+          <w:rFonts w:ascii="Times New Roman" w:eastAsia="Calibri" w:hAnsi="Times New Roman" w:cs="Times New Roman"/>
+          <w:iCs/>
+          <w:sz w:val="24"/>
+          <w:szCs w:val="24"/>
+        </w:rPr>
+        <w:t xml:space="preserve">.  Value judgements </w:t>
+      </w:r>
+      <w:r>
+        <w:rPr>
+          <w:rFonts w:ascii="Times New Roman" w:eastAsia="Calibri" w:hAnsi="Times New Roman" w:cs="Times New Roman"/>
+          <w:iCs/>
+          <w:sz w:val="24"/>
+          <w:szCs w:val="24"/>
+        </w:rPr>
+        <w:t>are decisions geared toward the selection of final goals for the organization.  Factual judgements are decisions involved in the implementation and achievement of final goals.</w:t>
+      </w:r>
+      <w:r>
+        <w:rPr>
+          <w:rFonts w:ascii="Times New Roman" w:eastAsia="Calibri" w:hAnsi="Times New Roman" w:cs="Times New Roman"/>
+          <w:iCs/>
+          <w:sz w:val="24"/>
+          <w:szCs w:val="24"/>
+        </w:rPr>
+        <w:t xml:space="preserve">  </w:t>
+      </w:r>
+      <w:r>
+        <w:rPr>
+          <w:rFonts w:ascii="Times New Roman" w:eastAsia="Calibri" w:hAnsi="Times New Roman" w:cs="Times New Roman"/>
+          <w:iCs/>
+          <w:sz w:val="24"/>
+          <w:szCs w:val="24"/>
+        </w:rPr>
+        <w:t>A</w:t>
+      </w:r>
+      <w:r>
+        <w:rPr>
+          <w:rFonts w:ascii="Times New Roman" w:eastAsia="Calibri" w:hAnsi="Times New Roman" w:cs="Times New Roman"/>
+          <w:iCs/>
+          <w:sz w:val="24"/>
+          <w:szCs w:val="24"/>
+        </w:rPr>
+        <w:t>ntecedent d</w:t>
+      </w:r>
+      <w:r>
+        <w:rPr>
+          <w:rFonts w:ascii="Times New Roman" w:eastAsia="Calibri" w:hAnsi="Times New Roman" w:cs="Times New Roman"/>
+          <w:iCs/>
+          <w:sz w:val="24"/>
+          <w:szCs w:val="24"/>
+        </w:rPr>
+        <w:t>ecisions are based on numerous facts</w:t>
+      </w:r>
+      <w:r>
+        <w:rPr>
+          <w:rFonts w:ascii="Times New Roman" w:eastAsia="Calibri" w:hAnsi="Times New Roman" w:cs="Times New Roman"/>
+          <w:iCs/>
+          <w:sz w:val="24"/>
+          <w:szCs w:val="24"/>
+        </w:rPr>
+        <w:t xml:space="preserve"> (verified and</w:t>
+      </w:r>
+      <w:r>
+        <w:rPr>
+          <w:rFonts w:ascii="Times New Roman" w:eastAsia="Calibri" w:hAnsi="Times New Roman" w:cs="Times New Roman"/>
+          <w:iCs/>
+          <w:sz w:val="24"/>
+          <w:szCs w:val="24"/>
+        </w:rPr>
+        <w:t xml:space="preserve"> presumed</w:t>
+      </w:r>
+      <w:r>
+        <w:rPr>
+          <w:rFonts w:ascii="Times New Roman" w:eastAsia="Calibri" w:hAnsi="Times New Roman" w:cs="Times New Roman"/>
+          <w:iCs/>
+          <w:sz w:val="24"/>
+          <w:szCs w:val="24"/>
+        </w:rPr>
+        <w:t>)</w:t>
+      </w:r>
+      <w:r>
+        <w:rPr>
+          <w:rFonts w:ascii="Times New Roman" w:eastAsia="Calibri" w:hAnsi="Times New Roman" w:cs="Times New Roman"/>
+          <w:iCs/>
+          <w:sz w:val="24"/>
+          <w:szCs w:val="24"/>
+        </w:rPr>
+        <w:t xml:space="preserve"> as well as values, conditions, and constraints, which </w:t>
+      </w:r>
+      <w:r>
+        <w:rPr>
+          <w:rFonts w:ascii="Times New Roman" w:eastAsia="Calibri" w:hAnsi="Times New Roman" w:cs="Times New Roman"/>
+          <w:iCs/>
+          <w:sz w:val="24"/>
+          <w:szCs w:val="24"/>
+        </w:rPr>
+        <w:t>as a collective</w:t>
+      </w:r>
+      <w:r>
+        <w:rPr>
+          <w:rFonts w:ascii="Times New Roman" w:eastAsia="Calibri" w:hAnsi="Times New Roman" w:cs="Times New Roman"/>
+          <w:iCs/>
+          <w:sz w:val="24"/>
+          <w:szCs w:val="24"/>
+        </w:rPr>
+        <w:t xml:space="preserve"> </w:t>
+      </w:r>
+      <w:r>
+        <w:rPr>
+          <w:rFonts w:ascii="Times New Roman" w:eastAsia="Calibri" w:hAnsi="Times New Roman" w:cs="Times New Roman"/>
+          <w:iCs/>
+          <w:sz w:val="24"/>
+          <w:szCs w:val="24"/>
+        </w:rPr>
+        <w:t>Simon called the premises of the final decision governing an action</w:t>
+      </w:r>
+      <w:r>
+        <w:rPr>
+          <w:rFonts w:ascii="Times New Roman" w:eastAsia="Calibri" w:hAnsi="Times New Roman" w:cs="Times New Roman"/>
+          <w:iCs/>
+          <w:sz w:val="24"/>
+          <w:szCs w:val="24"/>
+        </w:rPr>
+        <w:t xml:space="preserve"> – that is, the decision premises</w:t>
+      </w:r>
+      <w:r>
+        <w:rPr>
+          <w:rFonts w:ascii="Times New Roman" w:eastAsia="Calibri" w:hAnsi="Times New Roman" w:cs="Times New Roman"/>
+          <w:iCs/>
+          <w:sz w:val="24"/>
+          <w:szCs w:val="24"/>
+        </w:rPr>
+        <w:t xml:space="preserve"> (p. 23). </w:t>
+      </w:r>
+      <w:r>
+        <w:rPr>
+          <w:rFonts w:ascii="Times New Roman" w:eastAsia="Calibri" w:hAnsi="Times New Roman" w:cs="Times New Roman"/>
+          <w:iCs/>
+          <w:sz w:val="24"/>
+          <w:szCs w:val="24"/>
+        </w:rPr>
+        <w:t xml:space="preserve"> Simon </w:t>
+      </w:r>
+      <w:r>
+        <w:rPr>
+          <w:rFonts w:ascii="Times New Roman" w:eastAsia="Calibri" w:hAnsi="Times New Roman" w:cs="Times New Roman"/>
+          <w:iCs/>
+          <w:sz w:val="24"/>
+          <w:szCs w:val="24"/>
+        </w:rPr>
+        <w:t xml:space="preserve">conceived of </w:t>
+      </w:r>
+      <w:r>
+        <w:rPr>
+          <w:rFonts w:ascii="Times New Roman" w:eastAsia="Calibri" w:hAnsi="Times New Roman" w:cs="Times New Roman"/>
+          <w:iCs/>
+          <w:sz w:val="24"/>
+          <w:szCs w:val="24"/>
+        </w:rPr>
+        <w:t xml:space="preserve">organizational decision making as a “decision-fabricating process” that involved fact-finding, intuition, guessing, analysis, reasoning, design, and negotiation (p. 24).  In </w:t>
       </w:r>
       <w:r>
         <w:rPr>
@@ -5355,304 +6142,43 @@
           <w:szCs w:val="24"/>
         </w:rPr>
         <w:lastRenderedPageBreak/>
-        <w:t>normative administration theory</w:t>
-      </w:r>
-      <w:r>
-        <w:rPr>
-          <w:rFonts w:ascii="Times New Roman" w:eastAsia="Calibri" w:hAnsi="Times New Roman" w:cs="Times New Roman"/>
-          <w:iCs/>
-          <w:sz w:val="24"/>
-          <w:szCs w:val="24"/>
-        </w:rPr>
-        <w:t xml:space="preserve"> (pp. 356-360)</w:t>
-      </w:r>
-      <w:r>
-        <w:rPr>
-          <w:rFonts w:ascii="Times New Roman" w:eastAsia="Calibri" w:hAnsi="Times New Roman" w:cs="Times New Roman"/>
-          <w:iCs/>
-          <w:sz w:val="24"/>
-          <w:szCs w:val="24"/>
-        </w:rPr>
-        <w:t xml:space="preserve">.  </w:t>
-      </w:r>
-      <w:r>
-        <w:rPr>
-          <w:rFonts w:ascii="Times New Roman" w:eastAsia="Calibri" w:hAnsi="Times New Roman" w:cs="Times New Roman"/>
-          <w:iCs/>
-          <w:sz w:val="24"/>
-          <w:szCs w:val="24"/>
-        </w:rPr>
-        <w:t>Simon argued that</w:t>
-      </w:r>
-      <w:r>
-        <w:rPr>
-          <w:rFonts w:ascii="Times New Roman" w:eastAsia="Calibri" w:hAnsi="Times New Roman" w:cs="Times New Roman"/>
-          <w:iCs/>
-          <w:sz w:val="24"/>
-          <w:szCs w:val="24"/>
-        </w:rPr>
-        <w:t xml:space="preserve"> decision making is the primary activity of organizations.  </w:t>
-      </w:r>
-      <w:r>
-        <w:rPr>
-          <w:rFonts w:ascii="Times New Roman" w:eastAsia="Calibri" w:hAnsi="Times New Roman" w:cs="Times New Roman"/>
-          <w:iCs/>
-          <w:sz w:val="24"/>
-          <w:szCs w:val="24"/>
-        </w:rPr>
-        <w:t>Every</w:t>
-      </w:r>
-      <w:r>
-        <w:rPr>
-          <w:rFonts w:ascii="Times New Roman" w:eastAsia="Calibri" w:hAnsi="Times New Roman" w:cs="Times New Roman"/>
-          <w:iCs/>
-          <w:sz w:val="24"/>
-          <w:szCs w:val="24"/>
-        </w:rPr>
-        <w:t xml:space="preserve"> </w:t>
-      </w:r>
-      <w:r>
-        <w:rPr>
-          <w:rFonts w:ascii="Times New Roman" w:eastAsia="Calibri" w:hAnsi="Times New Roman" w:cs="Times New Roman"/>
-          <w:iCs/>
-          <w:sz w:val="24"/>
-          <w:szCs w:val="24"/>
-        </w:rPr>
-        <w:t xml:space="preserve">physical </w:t>
-      </w:r>
-      <w:r>
-        <w:rPr>
-          <w:rFonts w:ascii="Times New Roman" w:eastAsia="Calibri" w:hAnsi="Times New Roman" w:cs="Times New Roman"/>
-          <w:iCs/>
-          <w:sz w:val="24"/>
-          <w:szCs w:val="24"/>
-        </w:rPr>
-        <w:t>a</w:t>
-      </w:r>
-      <w:r>
-        <w:rPr>
-          <w:rFonts w:ascii="Times New Roman" w:eastAsia="Calibri" w:hAnsi="Times New Roman" w:cs="Times New Roman"/>
-          <w:iCs/>
-          <w:sz w:val="24"/>
-          <w:szCs w:val="24"/>
-        </w:rPr>
-        <w:t>ction</w:t>
-      </w:r>
-      <w:r>
-        <w:rPr>
-          <w:rFonts w:ascii="Times New Roman" w:eastAsia="Calibri" w:hAnsi="Times New Roman" w:cs="Times New Roman"/>
-          <w:iCs/>
-          <w:sz w:val="24"/>
-          <w:szCs w:val="24"/>
-        </w:rPr>
-        <w:t xml:space="preserve"> undertaken on behalf of the organization </w:t>
-      </w:r>
-      <w:r>
-        <w:rPr>
-          <w:rFonts w:ascii="Times New Roman" w:eastAsia="Calibri" w:hAnsi="Times New Roman" w:cs="Times New Roman"/>
-          <w:iCs/>
-          <w:sz w:val="24"/>
-          <w:szCs w:val="24"/>
-        </w:rPr>
-        <w:t>involves both “deciding” and “doing” (p. 1).  For each action</w:t>
-      </w:r>
-      <w:r>
-        <w:rPr>
-          <w:rFonts w:ascii="Times New Roman" w:eastAsia="Calibri" w:hAnsi="Times New Roman" w:cs="Times New Roman"/>
-          <w:iCs/>
-          <w:sz w:val="24"/>
-          <w:szCs w:val="24"/>
-        </w:rPr>
-        <w:t xml:space="preserve">, there are a multitude of </w:t>
-      </w:r>
-      <w:r>
-        <w:rPr>
-          <w:rFonts w:ascii="Times New Roman" w:eastAsia="Calibri" w:hAnsi="Times New Roman" w:cs="Times New Roman"/>
-          <w:iCs/>
-          <w:sz w:val="24"/>
-          <w:szCs w:val="24"/>
-        </w:rPr>
-        <w:t xml:space="preserve">antecedent </w:t>
-      </w:r>
-      <w:r>
-        <w:rPr>
-          <w:rFonts w:ascii="Times New Roman" w:eastAsia="Calibri" w:hAnsi="Times New Roman" w:cs="Times New Roman"/>
-          <w:iCs/>
-          <w:sz w:val="24"/>
-          <w:szCs w:val="24"/>
-        </w:rPr>
-        <w:t>decisions that must occur</w:t>
-      </w:r>
-      <w:r>
-        <w:rPr>
-          <w:rFonts w:ascii="Times New Roman" w:eastAsia="Calibri" w:hAnsi="Times New Roman" w:cs="Times New Roman"/>
-          <w:iCs/>
-          <w:sz w:val="24"/>
-          <w:szCs w:val="24"/>
-        </w:rPr>
-        <w:t xml:space="preserve"> to enable the final decision governing the action</w:t>
-      </w:r>
-      <w:r>
-        <w:rPr>
-          <w:rFonts w:ascii="Times New Roman" w:eastAsia="Calibri" w:hAnsi="Times New Roman" w:cs="Times New Roman"/>
-          <w:iCs/>
-          <w:sz w:val="24"/>
-          <w:szCs w:val="24"/>
-        </w:rPr>
-        <w:t>.</w:t>
-      </w:r>
-      <w:r>
-        <w:rPr>
-          <w:rFonts w:ascii="Times New Roman" w:eastAsia="Calibri" w:hAnsi="Times New Roman" w:cs="Times New Roman"/>
-          <w:iCs/>
-          <w:sz w:val="24"/>
-          <w:szCs w:val="24"/>
-        </w:rPr>
-        <w:t xml:space="preserve">  Simon believed that the study of organizations must focus on the operative employee and the way their decisions and actions are influenced by the organizational context </w:t>
-      </w:r>
-      <w:r>
-        <w:rPr>
-          <w:rFonts w:ascii="Times New Roman" w:eastAsia="Calibri" w:hAnsi="Times New Roman" w:cs="Times New Roman"/>
-          <w:iCs/>
-          <w:sz w:val="24"/>
-          <w:szCs w:val="24"/>
-        </w:rPr>
-        <w:t xml:space="preserve">because the </w:t>
-      </w:r>
-      <w:r>
-        <w:rPr>
-          <w:rFonts w:ascii="Times New Roman" w:eastAsia="Calibri" w:hAnsi="Times New Roman" w:cs="Times New Roman"/>
-          <w:iCs/>
-          <w:sz w:val="24"/>
-          <w:szCs w:val="24"/>
-        </w:rPr>
-        <w:t xml:space="preserve">physical tasks of executing an organization’s intentions fall to operative persons who generally occupy the lowest level of the organization hierarchy </w:t>
-      </w:r>
-      <w:r>
-        <w:rPr>
-          <w:rFonts w:ascii="Times New Roman" w:eastAsia="Calibri" w:hAnsi="Times New Roman" w:cs="Times New Roman"/>
-          <w:iCs/>
-          <w:sz w:val="24"/>
-          <w:szCs w:val="24"/>
-        </w:rPr>
-        <w:t>(p. 2)</w:t>
-      </w:r>
-      <w:r>
-        <w:rPr>
-          <w:rFonts w:ascii="Times New Roman" w:eastAsia="Calibri" w:hAnsi="Times New Roman" w:cs="Times New Roman"/>
-          <w:iCs/>
-          <w:sz w:val="24"/>
-          <w:szCs w:val="24"/>
-        </w:rPr>
-        <w:t xml:space="preserve">.  </w:t>
-      </w:r>
-      <w:r>
-        <w:rPr>
-          <w:rFonts w:ascii="Times New Roman" w:eastAsia="Calibri" w:hAnsi="Times New Roman" w:cs="Times New Roman"/>
-          <w:iCs/>
-          <w:sz w:val="24"/>
-          <w:szCs w:val="24"/>
-        </w:rPr>
-        <w:t>As with physical tasks, there is sp</w:t>
-      </w:r>
-      <w:r>
-        <w:rPr>
-          <w:rFonts w:ascii="Times New Roman" w:eastAsia="Calibri" w:hAnsi="Times New Roman" w:cs="Times New Roman"/>
-          <w:iCs/>
-          <w:sz w:val="24"/>
-          <w:szCs w:val="24"/>
-        </w:rPr>
-        <w:t>ecialization regarding decision making</w:t>
-      </w:r>
-      <w:r>
-        <w:rPr>
-          <w:rFonts w:ascii="Times New Roman" w:eastAsia="Calibri" w:hAnsi="Times New Roman" w:cs="Times New Roman"/>
-          <w:iCs/>
-          <w:sz w:val="24"/>
-          <w:szCs w:val="24"/>
-        </w:rPr>
-        <w:t xml:space="preserve"> in organizations.  </w:t>
-      </w:r>
-      <w:r>
-        <w:rPr>
-          <w:rFonts w:ascii="Times New Roman" w:eastAsia="Calibri" w:hAnsi="Times New Roman" w:cs="Times New Roman"/>
-          <w:iCs/>
-          <w:sz w:val="24"/>
-          <w:szCs w:val="24"/>
-        </w:rPr>
-        <w:t>Simon argued that</w:t>
-      </w:r>
-      <w:r>
-        <w:rPr>
-          <w:rFonts w:ascii="Times New Roman" w:eastAsia="Calibri" w:hAnsi="Times New Roman" w:cs="Times New Roman"/>
-          <w:iCs/>
-          <w:sz w:val="24"/>
-          <w:szCs w:val="24"/>
-        </w:rPr>
-        <w:t xml:space="preserve"> two </w:t>
-      </w:r>
-      <w:r>
-        <w:rPr>
-          <w:rFonts w:ascii="Times New Roman" w:eastAsia="Calibri" w:hAnsi="Times New Roman" w:cs="Times New Roman"/>
-          <w:iCs/>
-          <w:sz w:val="24"/>
-          <w:szCs w:val="24"/>
-        </w:rPr>
-        <w:t xml:space="preserve">general </w:t>
-      </w:r>
-      <w:r>
-        <w:rPr>
-          <w:rFonts w:ascii="Times New Roman" w:eastAsia="Calibri" w:hAnsi="Times New Roman" w:cs="Times New Roman"/>
-          <w:iCs/>
-          <w:sz w:val="24"/>
-          <w:szCs w:val="24"/>
-        </w:rPr>
-        <w:t>kinds of decisions</w:t>
-      </w:r>
-      <w:r>
-        <w:rPr>
-          <w:rFonts w:ascii="Times New Roman" w:eastAsia="Calibri" w:hAnsi="Times New Roman" w:cs="Times New Roman"/>
-          <w:iCs/>
-          <w:sz w:val="24"/>
-          <w:szCs w:val="24"/>
-        </w:rPr>
-        <w:t xml:space="preserve"> </w:t>
-      </w:r>
-      <w:r>
-        <w:rPr>
-          <w:rFonts w:ascii="Times New Roman" w:eastAsia="Calibri" w:hAnsi="Times New Roman" w:cs="Times New Roman"/>
-          <w:iCs/>
-          <w:sz w:val="24"/>
-          <w:szCs w:val="24"/>
-        </w:rPr>
-        <w:t xml:space="preserve">are made in organizations </w:t>
-      </w:r>
-      <w:r>
-        <w:rPr>
-          <w:rFonts w:ascii="Times New Roman" w:eastAsia="Calibri" w:hAnsi="Times New Roman" w:cs="Times New Roman"/>
-          <w:iCs/>
-          <w:sz w:val="24"/>
-          <w:szCs w:val="24"/>
-        </w:rPr>
-        <w:t>(p. 4)</w:t>
-      </w:r>
-      <w:r>
-        <w:rPr>
-          <w:rFonts w:ascii="Times New Roman" w:eastAsia="Calibri" w:hAnsi="Times New Roman" w:cs="Times New Roman"/>
-          <w:iCs/>
-          <w:sz w:val="24"/>
-          <w:szCs w:val="24"/>
-        </w:rPr>
-        <w:t xml:space="preserve">.  Value judgements </w:t>
-      </w:r>
-      <w:r>
-        <w:rPr>
-          <w:rFonts w:ascii="Times New Roman" w:eastAsia="Calibri" w:hAnsi="Times New Roman" w:cs="Times New Roman"/>
-          <w:iCs/>
-          <w:sz w:val="24"/>
-          <w:szCs w:val="24"/>
-        </w:rPr>
-        <w:t>are decisions geared toward the selection of final goals for the organization.  Factual judgements are decisions involved in the implementation and achievement of final goals.</w:t>
+        <w:t xml:space="preserve">this production analogy, decision premises originate in </w:t>
+      </w:r>
+      <w:r>
+        <w:rPr>
+          <w:rFonts w:ascii="Times New Roman" w:eastAsia="Calibri" w:hAnsi="Times New Roman" w:cs="Times New Roman"/>
+          <w:iCs/>
+          <w:sz w:val="24"/>
+          <w:szCs w:val="24"/>
+        </w:rPr>
+        <w:t>various parts of</w:t>
+      </w:r>
+      <w:r>
+        <w:rPr>
+          <w:rFonts w:ascii="Times New Roman" w:eastAsia="Calibri" w:hAnsi="Times New Roman" w:cs="Times New Roman"/>
+          <w:iCs/>
+          <w:sz w:val="24"/>
+          <w:szCs w:val="24"/>
+        </w:rPr>
+        <w:t xml:space="preserve"> the organization and are assembled into a </w:t>
+      </w:r>
+      <w:r>
+        <w:rPr>
+          <w:rFonts w:ascii="Times New Roman" w:eastAsia="Calibri" w:hAnsi="Times New Roman" w:cs="Times New Roman"/>
+          <w:iCs/>
+          <w:sz w:val="24"/>
+          <w:szCs w:val="24"/>
+        </w:rPr>
+        <w:t xml:space="preserve">final </w:t>
+      </w:r>
+      <w:r>
+        <w:rPr>
+          <w:rFonts w:ascii="Times New Roman" w:eastAsia="Calibri" w:hAnsi="Times New Roman" w:cs="Times New Roman"/>
+          <w:iCs/>
+          <w:sz w:val="24"/>
+          <w:szCs w:val="24"/>
+        </w:rPr>
+        <w:t>decision.</w:t>
       </w:r>
       <w:r>
         <w:rPr>
@@ -5670,186 +6196,6 @@
           <w:sz w:val="24"/>
           <w:szCs w:val="24"/>
         </w:rPr>
-        <w:t>A</w:t>
-      </w:r>
-      <w:r>
-        <w:rPr>
-          <w:rFonts w:ascii="Times New Roman" w:eastAsia="Calibri" w:hAnsi="Times New Roman" w:cs="Times New Roman"/>
-          <w:iCs/>
-          <w:sz w:val="24"/>
-          <w:szCs w:val="24"/>
-        </w:rPr>
-        <w:t>ntecedent d</w:t>
-      </w:r>
-      <w:r>
-        <w:rPr>
-          <w:rFonts w:ascii="Times New Roman" w:eastAsia="Calibri" w:hAnsi="Times New Roman" w:cs="Times New Roman"/>
-          <w:iCs/>
-          <w:sz w:val="24"/>
-          <w:szCs w:val="24"/>
-        </w:rPr>
-        <w:t>ecisions are based on numerous facts</w:t>
-      </w:r>
-      <w:r>
-        <w:rPr>
-          <w:rFonts w:ascii="Times New Roman" w:eastAsia="Calibri" w:hAnsi="Times New Roman" w:cs="Times New Roman"/>
-          <w:iCs/>
-          <w:sz w:val="24"/>
-          <w:szCs w:val="24"/>
-        </w:rPr>
-        <w:t xml:space="preserve"> (verified and</w:t>
-      </w:r>
-      <w:r>
-        <w:rPr>
-          <w:rFonts w:ascii="Times New Roman" w:eastAsia="Calibri" w:hAnsi="Times New Roman" w:cs="Times New Roman"/>
-          <w:iCs/>
-          <w:sz w:val="24"/>
-          <w:szCs w:val="24"/>
-        </w:rPr>
-        <w:t xml:space="preserve"> presumed</w:t>
-      </w:r>
-      <w:r>
-        <w:rPr>
-          <w:rFonts w:ascii="Times New Roman" w:eastAsia="Calibri" w:hAnsi="Times New Roman" w:cs="Times New Roman"/>
-          <w:iCs/>
-          <w:sz w:val="24"/>
-          <w:szCs w:val="24"/>
-        </w:rPr>
-        <w:t>)</w:t>
-      </w:r>
-      <w:r>
-        <w:rPr>
-          <w:rFonts w:ascii="Times New Roman" w:eastAsia="Calibri" w:hAnsi="Times New Roman" w:cs="Times New Roman"/>
-          <w:iCs/>
-          <w:sz w:val="24"/>
-          <w:szCs w:val="24"/>
-        </w:rPr>
-        <w:t xml:space="preserve"> as well as values, conditions, and constraints, which </w:t>
-      </w:r>
-      <w:r>
-        <w:rPr>
-          <w:rFonts w:ascii="Times New Roman" w:eastAsia="Calibri" w:hAnsi="Times New Roman" w:cs="Times New Roman"/>
-          <w:iCs/>
-          <w:sz w:val="24"/>
-          <w:szCs w:val="24"/>
-        </w:rPr>
-        <w:t>as a collective</w:t>
-      </w:r>
-      <w:r>
-        <w:rPr>
-          <w:rFonts w:ascii="Times New Roman" w:eastAsia="Calibri" w:hAnsi="Times New Roman" w:cs="Times New Roman"/>
-          <w:iCs/>
-          <w:sz w:val="24"/>
-          <w:szCs w:val="24"/>
-        </w:rPr>
-        <w:t xml:space="preserve"> </w:t>
-      </w:r>
-      <w:r>
-        <w:rPr>
-          <w:rFonts w:ascii="Times New Roman" w:eastAsia="Calibri" w:hAnsi="Times New Roman" w:cs="Times New Roman"/>
-          <w:iCs/>
-          <w:sz w:val="24"/>
-          <w:szCs w:val="24"/>
-        </w:rPr>
-        <w:t>Simon called the premises of the final decision governing an action</w:t>
-      </w:r>
-      <w:r>
-        <w:rPr>
-          <w:rFonts w:ascii="Times New Roman" w:eastAsia="Calibri" w:hAnsi="Times New Roman" w:cs="Times New Roman"/>
-          <w:iCs/>
-          <w:sz w:val="24"/>
-          <w:szCs w:val="24"/>
-        </w:rPr>
-        <w:t xml:space="preserve"> – that is, the decision premises</w:t>
-      </w:r>
-      <w:r>
-        <w:rPr>
-          <w:rFonts w:ascii="Times New Roman" w:eastAsia="Calibri" w:hAnsi="Times New Roman" w:cs="Times New Roman"/>
-          <w:iCs/>
-          <w:sz w:val="24"/>
-          <w:szCs w:val="24"/>
-        </w:rPr>
-        <w:t xml:space="preserve"> (p. 23). </w:t>
-      </w:r>
-      <w:r>
-        <w:rPr>
-          <w:rFonts w:ascii="Times New Roman" w:eastAsia="Calibri" w:hAnsi="Times New Roman" w:cs="Times New Roman"/>
-          <w:iCs/>
-          <w:sz w:val="24"/>
-          <w:szCs w:val="24"/>
-        </w:rPr>
-        <w:t xml:space="preserve"> Simon </w:t>
-      </w:r>
-      <w:r>
-        <w:rPr>
-          <w:rFonts w:ascii="Times New Roman" w:eastAsia="Calibri" w:hAnsi="Times New Roman" w:cs="Times New Roman"/>
-          <w:iCs/>
-          <w:sz w:val="24"/>
-          <w:szCs w:val="24"/>
-        </w:rPr>
-        <w:t xml:space="preserve">conceived of </w:t>
-      </w:r>
-      <w:r>
-        <w:rPr>
-          <w:rFonts w:ascii="Times New Roman" w:eastAsia="Calibri" w:hAnsi="Times New Roman" w:cs="Times New Roman"/>
-          <w:iCs/>
-          <w:sz w:val="24"/>
-          <w:szCs w:val="24"/>
-        </w:rPr>
-        <w:t xml:space="preserve">organizational decision making as a “decision-fabricating process” that involved fact-finding, intuition, guessing, analysis, reasoning, design, and negotiation (p. 24).  In this production analogy, decision premises originate in </w:t>
-      </w:r>
-      <w:r>
-        <w:rPr>
-          <w:rFonts w:ascii="Times New Roman" w:eastAsia="Calibri" w:hAnsi="Times New Roman" w:cs="Times New Roman"/>
-          <w:iCs/>
-          <w:sz w:val="24"/>
-          <w:szCs w:val="24"/>
-        </w:rPr>
-        <w:t>various parts of</w:t>
-      </w:r>
-      <w:r>
-        <w:rPr>
-          <w:rFonts w:ascii="Times New Roman" w:eastAsia="Calibri" w:hAnsi="Times New Roman" w:cs="Times New Roman"/>
-          <w:iCs/>
-          <w:sz w:val="24"/>
-          <w:szCs w:val="24"/>
-        </w:rPr>
-        <w:t xml:space="preserve"> the organization and are assembled into a </w:t>
-      </w:r>
-      <w:r>
-        <w:rPr>
-          <w:rFonts w:ascii="Times New Roman" w:eastAsia="Calibri" w:hAnsi="Times New Roman" w:cs="Times New Roman"/>
-          <w:iCs/>
-          <w:sz w:val="24"/>
-          <w:szCs w:val="24"/>
-        </w:rPr>
-        <w:t xml:space="preserve">final </w:t>
-      </w:r>
-      <w:r>
-        <w:rPr>
-          <w:rFonts w:ascii="Times New Roman" w:eastAsia="Calibri" w:hAnsi="Times New Roman" w:cs="Times New Roman"/>
-          <w:iCs/>
-          <w:sz w:val="24"/>
-          <w:szCs w:val="24"/>
-        </w:rPr>
-        <w:t>decision.</w:t>
-      </w:r>
-      <w:r>
-        <w:rPr>
-          <w:rFonts w:ascii="Times New Roman" w:eastAsia="Calibri" w:hAnsi="Times New Roman" w:cs="Times New Roman"/>
-          <w:iCs/>
-          <w:sz w:val="24"/>
-          <w:szCs w:val="24"/>
-        </w:rPr>
-        <w:t xml:space="preserve">  </w:t>
-      </w:r>
-      <w:r>
-        <w:rPr>
-          <w:rFonts w:ascii="Times New Roman" w:eastAsia="Calibri" w:hAnsi="Times New Roman" w:cs="Times New Roman"/>
-          <w:iCs/>
-          <w:sz w:val="24"/>
-          <w:szCs w:val="24"/>
-        </w:rPr>
         <w:t xml:space="preserve">Vertical decision making refers to the division of decision making responsibilities between operative and supervisory personnel within the organization (p. 23).  </w:t>
       </w:r>
       <w:r>
@@ -5859,17 +6205,7 @@
           <w:sz w:val="24"/>
           <w:szCs w:val="24"/>
         </w:rPr>
-        <w:t xml:space="preserve">Also relevant is Simon’s critique of role theory and the idea that roles determine behavior, which he argues is too constraining </w:t>
-      </w:r>
-      <w:r>
-        <w:rPr>
-          <w:rFonts w:ascii="Times New Roman" w:eastAsia="Calibri" w:hAnsi="Times New Roman" w:cs="Times New Roman"/>
-          <w:iCs/>
-          <w:sz w:val="24"/>
-          <w:szCs w:val="24"/>
-        </w:rPr>
-        <w:lastRenderedPageBreak/>
-        <w:t xml:space="preserve">in its original connotation of </w:t>
+        <w:t xml:space="preserve">Also relevant is Simon’s critique of role theory and the idea that roles determine behavior, which he argues is too constraining in its original connotation of </w:t>
       </w:r>
       <w:r>
         <w:rPr>
@@ -5915,6 +6251,42 @@
           <w:szCs w:val="24"/>
         </w:rPr>
         <w:t xml:space="preserve">  In effect, a role is simply a bundle of decision premises.</w:t>
+      </w:r>
+      <w:r>
+        <w:rPr>
+          <w:rFonts w:ascii="Times New Roman" w:eastAsia="Calibri" w:hAnsi="Times New Roman" w:cs="Times New Roman"/>
+          <w:iCs/>
+          <w:sz w:val="24"/>
+          <w:szCs w:val="24"/>
+        </w:rPr>
+        <w:t xml:space="preserve">  Simon also detail what he called an experiment but </w:t>
+      </w:r>
+      <w:r>
+        <w:rPr>
+          <w:rFonts w:ascii="Times New Roman" w:eastAsia="Calibri" w:hAnsi="Times New Roman" w:cs="Times New Roman"/>
+          <w:iCs/>
+          <w:sz w:val="24"/>
+          <w:szCs w:val="24"/>
+        </w:rPr>
+        <w:t xml:space="preserve">is more aptly described as a simulation because it lacked a control, a stimulus, and random assignment (p. 298-302).  Such as it is, the simulation provides a template for a possible research design for the proposed dissertation study that is worthy of consideration.  With some modification, it could be turned into a true experiment that </w:t>
+      </w:r>
+      <w:r>
+        <w:rPr>
+          <w:rFonts w:ascii="Times New Roman" w:eastAsia="Calibri" w:hAnsi="Times New Roman" w:cs="Times New Roman"/>
+          <w:iCs/>
+          <w:sz w:val="24"/>
+          <w:szCs w:val="24"/>
+        </w:rPr>
+        <w:t>might</w:t>
+      </w:r>
+      <w:r>
+        <w:rPr>
+          <w:rFonts w:ascii="Times New Roman" w:eastAsia="Calibri" w:hAnsi="Times New Roman" w:cs="Times New Roman"/>
+          <w:iCs/>
+          <w:sz w:val="24"/>
+          <w:szCs w:val="24"/>
+        </w:rPr>
+        <w:t xml:space="preserve"> provide significant explanatory power.</w:t>
       </w:r>
     </w:p>
     <w:p>
@@ -6897,7 +7269,7 @@
 </file>
 
 <file path=customXml/itemProps1.xml><?xml version="1.0" encoding="utf-8"?>
-<ds:datastoreItem xmlns:ds="http://schemas.openxmlformats.org/officeDocument/2006/customXml" ds:itemID="{5D43089B-A5B4-4F03-AA68-FBA85879E9E1}">
+<ds:datastoreItem xmlns:ds="http://schemas.openxmlformats.org/officeDocument/2006/customXml" ds:itemID="{64760E2F-B762-4460-94F4-4E86F508181F}">
   <ds:schemaRefs>
     <ds:schemaRef ds:uri="http://schemas.openxmlformats.org/officeDocument/2006/bibliography"/>
   </ds:schemaRefs>

</xml_diff>

<commit_message>
Annotation for Cyert & March (1963) and copy of literature review from POLS 6330
</commit_message>
<xml_diff>
--- a/Docs/PSP6980_2020_Fall_Townes_LiteratureReview_Bibliography_Annotated_v00.docx
+++ b/Docs/PSP6980_2020_Fall_Townes_LiteratureReview_Bibliography_Annotated_v00.docx
@@ -1932,6 +1932,376 @@
           <w:szCs w:val="24"/>
         </w:rPr>
       </w:pPr>
+      <w:proofErr w:type="spellStart"/>
+      <w:r>
+        <w:rPr>
+          <w:rFonts w:ascii="Times New Roman" w:eastAsia="Calibri" w:hAnsi="Times New Roman" w:cs="Times New Roman"/>
+          <w:iCs/>
+          <w:sz w:val="24"/>
+          <w:szCs w:val="24"/>
+        </w:rPr>
+        <w:t>Cyert</w:t>
+      </w:r>
+      <w:proofErr w:type="spellEnd"/>
+      <w:r>
+        <w:rPr>
+          <w:rFonts w:ascii="Times New Roman" w:eastAsia="Calibri" w:hAnsi="Times New Roman" w:cs="Times New Roman"/>
+          <w:iCs/>
+          <w:sz w:val="24"/>
+          <w:szCs w:val="24"/>
+        </w:rPr>
+        <w:t xml:space="preserve">, R. M., &amp; March, J. G. (1963). </w:t>
+      </w:r>
+      <w:r>
+        <w:rPr>
+          <w:rFonts w:ascii="Times New Roman" w:eastAsia="Calibri" w:hAnsi="Times New Roman" w:cs="Times New Roman"/>
+          <w:i/>
+          <w:iCs/>
+          <w:sz w:val="24"/>
+          <w:szCs w:val="24"/>
+        </w:rPr>
+        <w:t>A behavioral theory of the firm</w:t>
+      </w:r>
+      <w:r>
+        <w:rPr>
+          <w:rFonts w:ascii="Times New Roman" w:eastAsia="Calibri" w:hAnsi="Times New Roman" w:cs="Times New Roman"/>
+          <w:iCs/>
+          <w:sz w:val="24"/>
+          <w:szCs w:val="24"/>
+        </w:rPr>
+        <w:t>. Englewood Cliffs, NJ: Prentice-Hall.</w:t>
+      </w:r>
+    </w:p>
+    <w:p>
+      <w:pPr>
+        <w:spacing w:line="480" w:lineRule="auto"/>
+        <w:ind w:left="1080"/>
+        <w:rPr>
+          <w:rFonts w:ascii="Times New Roman" w:eastAsia="Calibri" w:hAnsi="Times New Roman" w:cs="Times New Roman"/>
+          <w:iCs/>
+          <w:sz w:val="24"/>
+          <w:szCs w:val="24"/>
+        </w:rPr>
+      </w:pPr>
+      <w:r>
+        <w:rPr>
+          <w:rFonts w:ascii="Times New Roman" w:eastAsia="Calibri" w:hAnsi="Times New Roman" w:cs="Times New Roman"/>
+          <w:iCs/>
+          <w:sz w:val="24"/>
+          <w:szCs w:val="24"/>
+        </w:rPr>
+        <w:t>This book details a behavioral theory of the firm that aims to merge economic theory with organization theory to address questions that the traditional theory of the firm</w:t>
+      </w:r>
+      <w:r>
+        <w:rPr>
+          <w:rFonts w:ascii="Times New Roman" w:eastAsia="Calibri" w:hAnsi="Times New Roman" w:cs="Times New Roman"/>
+          <w:iCs/>
+          <w:sz w:val="24"/>
+          <w:szCs w:val="24"/>
+        </w:rPr>
+        <w:t xml:space="preserve"> cannot answer</w:t>
+      </w:r>
+      <w:r>
+        <w:rPr>
+          <w:rFonts w:ascii="Times New Roman" w:eastAsia="Calibri" w:hAnsi="Times New Roman" w:cs="Times New Roman"/>
+          <w:iCs/>
+          <w:sz w:val="24"/>
+          <w:szCs w:val="24"/>
+        </w:rPr>
+        <w:t xml:space="preserve">.  The authors observed that the traditional theory of the firm is primarily a theory of markets and aims to explain how markets use pricing systems to </w:t>
+      </w:r>
+      <w:r>
+        <w:rPr>
+          <w:rFonts w:ascii="Times New Roman" w:eastAsia="Calibri" w:hAnsi="Times New Roman" w:cs="Times New Roman"/>
+          <w:iCs/>
+          <w:sz w:val="24"/>
+          <w:szCs w:val="24"/>
+        </w:rPr>
+        <w:t>allocate resources</w:t>
+      </w:r>
+      <w:r>
+        <w:rPr>
+          <w:rFonts w:ascii="Times New Roman" w:eastAsia="Calibri" w:hAnsi="Times New Roman" w:cs="Times New Roman"/>
+          <w:iCs/>
+          <w:sz w:val="24"/>
+          <w:szCs w:val="24"/>
+        </w:rPr>
+        <w:t>.</w:t>
+      </w:r>
+      <w:r>
+        <w:rPr>
+          <w:rFonts w:ascii="Times New Roman" w:eastAsia="Calibri" w:hAnsi="Times New Roman" w:cs="Times New Roman"/>
+          <w:iCs/>
+          <w:sz w:val="24"/>
+          <w:szCs w:val="24"/>
+        </w:rPr>
+        <w:t xml:space="preserve">  It was never meant to explain how individual firms allocate resources internally, set prices, or establish output levels.  The authors also note Milton Friedman’s argument that the goal of economic theory in general, which includes the traditional theory of the firm, is not to accurately reproduce</w:t>
+      </w:r>
+      <w:r>
+        <w:rPr>
+          <w:rFonts w:ascii="Times New Roman" w:eastAsia="Calibri" w:hAnsi="Times New Roman" w:cs="Times New Roman"/>
+          <w:iCs/>
+          <w:sz w:val="24"/>
+          <w:szCs w:val="24"/>
+        </w:rPr>
+        <w:t xml:space="preserve"> </w:t>
+      </w:r>
+      <w:r>
+        <w:rPr>
+          <w:rFonts w:ascii="Times New Roman" w:eastAsia="Calibri" w:hAnsi="Times New Roman" w:cs="Times New Roman"/>
+          <w:iCs/>
+          <w:sz w:val="24"/>
+          <w:szCs w:val="24"/>
+        </w:rPr>
+        <w:t xml:space="preserve">economic phenomenon but to develop propositions that can be analyzed. </w:t>
+      </w:r>
+      <w:r>
+        <w:rPr>
+          <w:rFonts w:ascii="Times New Roman" w:eastAsia="Calibri" w:hAnsi="Times New Roman" w:cs="Times New Roman"/>
+          <w:iCs/>
+          <w:sz w:val="24"/>
+          <w:szCs w:val="24"/>
+        </w:rPr>
+        <w:t xml:space="preserve">The behavioral theory of the firm offered by the authors is meant to explain and predict the behavior of firms </w:t>
+      </w:r>
+      <w:r>
+        <w:rPr>
+          <w:rFonts w:ascii="Times New Roman" w:eastAsia="Calibri" w:hAnsi="Times New Roman" w:cs="Times New Roman"/>
+          <w:iCs/>
+          <w:sz w:val="24"/>
+          <w:szCs w:val="24"/>
+        </w:rPr>
+        <w:t>regarding</w:t>
+      </w:r>
+      <w:r>
+        <w:rPr>
+          <w:rFonts w:ascii="Times New Roman" w:eastAsia="Calibri" w:hAnsi="Times New Roman" w:cs="Times New Roman"/>
+          <w:iCs/>
+          <w:sz w:val="24"/>
+          <w:szCs w:val="24"/>
+        </w:rPr>
+        <w:t xml:space="preserve"> decisions about price, output, and resource allocation.  It explicitly emphasizes the actual process of decision making in an organization and takes the firm as the basic unit of analysis.  The behavioral theory of the firm is comprised of three variable categories – </w:t>
+      </w:r>
+      <w:r>
+        <w:rPr>
+          <w:rFonts w:ascii="Times New Roman" w:eastAsia="Calibri" w:hAnsi="Times New Roman" w:cs="Times New Roman"/>
+          <w:iCs/>
+          <w:sz w:val="24"/>
+          <w:szCs w:val="24"/>
+        </w:rPr>
+        <w:t xml:space="preserve">organizational goals, organizational expectations, and organizational choice.  Four major relational concepts – quasi resolution of conflict, </w:t>
+      </w:r>
+      <w:r>
+        <w:rPr>
+          <w:rFonts w:ascii="Times New Roman" w:eastAsia="Calibri" w:hAnsi="Times New Roman" w:cs="Times New Roman"/>
+          <w:iCs/>
+          <w:sz w:val="24"/>
+          <w:szCs w:val="24"/>
+        </w:rPr>
+        <w:lastRenderedPageBreak/>
+        <w:t xml:space="preserve">uncertainty avoidance, problematic search, and organizational learning – </w:t>
+      </w:r>
+      <w:r>
+        <w:rPr>
+          <w:rFonts w:ascii="Times New Roman" w:eastAsia="Calibri" w:hAnsi="Times New Roman" w:cs="Times New Roman"/>
+          <w:iCs/>
+          <w:sz w:val="24"/>
+          <w:szCs w:val="24"/>
+        </w:rPr>
+        <w:t>connect the variable categories and act as</w:t>
+      </w:r>
+      <w:r>
+        <w:rPr>
+          <w:rFonts w:ascii="Times New Roman" w:eastAsia="Calibri" w:hAnsi="Times New Roman" w:cs="Times New Roman"/>
+          <w:iCs/>
+          <w:sz w:val="24"/>
+          <w:szCs w:val="24"/>
+        </w:rPr>
+        <w:t xml:space="preserve"> fundamental mechanism</w:t>
+      </w:r>
+      <w:r>
+        <w:rPr>
+          <w:rFonts w:ascii="Times New Roman" w:eastAsia="Calibri" w:hAnsi="Times New Roman" w:cs="Times New Roman"/>
+          <w:iCs/>
+          <w:sz w:val="24"/>
+          <w:szCs w:val="24"/>
+        </w:rPr>
+        <w:t>s of firm behavior.  Using these basic elements, one can b</w:t>
+      </w:r>
+      <w:r>
+        <w:rPr>
+          <w:rFonts w:ascii="Times New Roman" w:eastAsia="Calibri" w:hAnsi="Times New Roman" w:cs="Times New Roman"/>
+          <w:iCs/>
+          <w:sz w:val="24"/>
+          <w:szCs w:val="24"/>
+        </w:rPr>
+        <w:t xml:space="preserve">uild a variety of models to explain and predict firm behavior. </w:t>
+      </w:r>
+      <w:r>
+        <w:rPr>
+          <w:rFonts w:ascii="Times New Roman" w:eastAsia="Calibri" w:hAnsi="Times New Roman" w:cs="Times New Roman"/>
+          <w:iCs/>
+          <w:sz w:val="24"/>
+          <w:szCs w:val="24"/>
+        </w:rPr>
+        <w:t xml:space="preserve"> </w:t>
+      </w:r>
+      <w:r>
+        <w:rPr>
+          <w:rFonts w:ascii="Times New Roman" w:eastAsia="Calibri" w:hAnsi="Times New Roman" w:cs="Times New Roman"/>
+          <w:iCs/>
+          <w:sz w:val="24"/>
+          <w:szCs w:val="24"/>
+        </w:rPr>
+        <w:t>The authors demonstrate</w:t>
+      </w:r>
+      <w:r>
+        <w:rPr>
+          <w:rFonts w:ascii="Times New Roman" w:eastAsia="Calibri" w:hAnsi="Times New Roman" w:cs="Times New Roman"/>
+          <w:iCs/>
+          <w:sz w:val="24"/>
+          <w:szCs w:val="24"/>
+        </w:rPr>
+        <w:t>d</w:t>
+      </w:r>
+      <w:r>
+        <w:rPr>
+          <w:rFonts w:ascii="Times New Roman" w:eastAsia="Calibri" w:hAnsi="Times New Roman" w:cs="Times New Roman"/>
+          <w:iCs/>
+          <w:sz w:val="24"/>
+          <w:szCs w:val="24"/>
+        </w:rPr>
+        <w:t xml:space="preserve"> the application of the theory by developing </w:t>
+      </w:r>
+      <w:r>
+        <w:rPr>
+          <w:rFonts w:ascii="Times New Roman" w:eastAsia="Calibri" w:hAnsi="Times New Roman" w:cs="Times New Roman"/>
+          <w:iCs/>
+          <w:sz w:val="24"/>
+          <w:szCs w:val="24"/>
+        </w:rPr>
+        <w:t xml:space="preserve">and testing </w:t>
+      </w:r>
+      <w:r>
+        <w:rPr>
+          <w:rFonts w:ascii="Times New Roman" w:eastAsia="Calibri" w:hAnsi="Times New Roman" w:cs="Times New Roman"/>
+          <w:iCs/>
+          <w:sz w:val="24"/>
+          <w:szCs w:val="24"/>
+        </w:rPr>
+        <w:t xml:space="preserve">four specific models.  The model of rational managerial behavior and the model of trust investment trust behavior appear to be useful analogs for the proposed dissertation study.  </w:t>
+      </w:r>
+      <w:r>
+        <w:rPr>
+          <w:rFonts w:ascii="Times New Roman" w:eastAsia="Calibri" w:hAnsi="Times New Roman" w:cs="Times New Roman"/>
+          <w:iCs/>
+          <w:sz w:val="24"/>
+          <w:szCs w:val="24"/>
+        </w:rPr>
+        <w:t>The authors provided</w:t>
+      </w:r>
+      <w:r>
+        <w:rPr>
+          <w:rFonts w:ascii="Times New Roman" w:eastAsia="Calibri" w:hAnsi="Times New Roman" w:cs="Times New Roman"/>
+          <w:iCs/>
+          <w:sz w:val="24"/>
+          <w:szCs w:val="24"/>
+        </w:rPr>
+        <w:t xml:space="preserve"> a discussion of assumption, prediction, and explanation in economics </w:t>
+      </w:r>
+      <w:r>
+        <w:rPr>
+          <w:rFonts w:ascii="Times New Roman" w:eastAsia="Calibri" w:hAnsi="Times New Roman" w:cs="Times New Roman"/>
+          <w:iCs/>
+          <w:sz w:val="24"/>
+          <w:szCs w:val="24"/>
+        </w:rPr>
+        <w:t xml:space="preserve">in </w:t>
+      </w:r>
+      <w:r>
+        <w:rPr>
+          <w:rFonts w:ascii="Times New Roman" w:eastAsia="Calibri" w:hAnsi="Times New Roman" w:cs="Times New Roman"/>
+          <w:iCs/>
+          <w:sz w:val="24"/>
+          <w:szCs w:val="24"/>
+        </w:rPr>
+        <w:t xml:space="preserve">Appendix A of the book </w:t>
+      </w:r>
+      <w:r>
+        <w:rPr>
+          <w:rFonts w:ascii="Times New Roman" w:eastAsia="Calibri" w:hAnsi="Times New Roman" w:cs="Times New Roman"/>
+          <w:iCs/>
+          <w:sz w:val="24"/>
+          <w:szCs w:val="24"/>
+        </w:rPr>
+        <w:t xml:space="preserve">that </w:t>
+      </w:r>
+      <w:r>
+        <w:rPr>
+          <w:rFonts w:ascii="Times New Roman" w:eastAsia="Calibri" w:hAnsi="Times New Roman" w:cs="Times New Roman"/>
+          <w:iCs/>
+          <w:sz w:val="24"/>
+          <w:szCs w:val="24"/>
+        </w:rPr>
+        <w:t xml:space="preserve">delves into issues related to research methodology.  It </w:t>
+      </w:r>
+      <w:r>
+        <w:rPr>
+          <w:rFonts w:ascii="Times New Roman" w:eastAsia="Calibri" w:hAnsi="Times New Roman" w:cs="Times New Roman"/>
+          <w:iCs/>
+          <w:sz w:val="24"/>
+          <w:szCs w:val="24"/>
+        </w:rPr>
+        <w:t>elucidated</w:t>
+      </w:r>
+      <w:r>
+        <w:rPr>
+          <w:rFonts w:ascii="Times New Roman" w:eastAsia="Calibri" w:hAnsi="Times New Roman" w:cs="Times New Roman"/>
+          <w:iCs/>
+          <w:sz w:val="24"/>
+          <w:szCs w:val="24"/>
+        </w:rPr>
+        <w:t xml:space="preserve"> </w:t>
+      </w:r>
+      <w:r>
+        <w:rPr>
+          <w:rFonts w:ascii="Times New Roman" w:eastAsia="Calibri" w:hAnsi="Times New Roman" w:cs="Times New Roman"/>
+          <w:iCs/>
+          <w:sz w:val="24"/>
+          <w:szCs w:val="24"/>
+        </w:rPr>
+        <w:t>how to apply theory and provide</w:t>
+      </w:r>
+      <w:r>
+        <w:rPr>
+          <w:rFonts w:ascii="Times New Roman" w:eastAsia="Calibri" w:hAnsi="Times New Roman" w:cs="Times New Roman"/>
+          <w:iCs/>
+          <w:sz w:val="24"/>
+          <w:szCs w:val="24"/>
+        </w:rPr>
+        <w:t>d</w:t>
+      </w:r>
+      <w:r>
+        <w:rPr>
+          <w:rFonts w:ascii="Times New Roman" w:eastAsia="Calibri" w:hAnsi="Times New Roman" w:cs="Times New Roman"/>
+          <w:iCs/>
+          <w:sz w:val="24"/>
+          <w:szCs w:val="24"/>
+        </w:rPr>
+        <w:t xml:space="preserve"> some clarity about potential research designs for the proposed dissertation study.</w:t>
+      </w:r>
+    </w:p>
+    <w:p>
+      <w:pPr>
+        <w:spacing w:line="480" w:lineRule="auto"/>
+        <w:ind w:left="720" w:hanging="720"/>
+        <w:rPr>
+          <w:rFonts w:ascii="Times New Roman" w:eastAsia="Calibri" w:hAnsi="Times New Roman" w:cs="Times New Roman"/>
+          <w:iCs/>
+          <w:sz w:val="24"/>
+          <w:szCs w:val="24"/>
+        </w:rPr>
+      </w:pPr>
       <w:r>
         <w:rPr>
           <w:rFonts w:ascii="Times New Roman" w:eastAsia="Calibri" w:hAnsi="Times New Roman" w:cs="Times New Roman"/>
@@ -2176,6 +2546,7 @@
           <w:sz w:val="24"/>
           <w:szCs w:val="24"/>
         </w:rPr>
+        <w:lastRenderedPageBreak/>
         <w:t xml:space="preserve">In a sense, </w:t>
       </w:r>
       <w:r>
@@ -2232,7 +2603,439 @@
           <w:sz w:val="24"/>
           <w:szCs w:val="24"/>
         </w:rPr>
-        <w:t xml:space="preserve"> offers </w:t>
+        <w:t xml:space="preserve"> offers provides additional evidence that challenges the conceptualization of a linear process from basic research</w:t>
+      </w:r>
+      <w:r>
+        <w:rPr>
+          <w:rFonts w:ascii="Times New Roman" w:eastAsia="Calibri" w:hAnsi="Times New Roman" w:cs="Times New Roman"/>
+          <w:iCs/>
+          <w:sz w:val="24"/>
+          <w:szCs w:val="24"/>
+        </w:rPr>
+        <w:t xml:space="preserve"> that</w:t>
+      </w:r>
+      <w:r>
+        <w:rPr>
+          <w:rFonts w:ascii="Times New Roman" w:eastAsia="Calibri" w:hAnsi="Times New Roman" w:cs="Times New Roman"/>
+          <w:iCs/>
+          <w:sz w:val="24"/>
+          <w:szCs w:val="24"/>
+        </w:rPr>
+        <w:t xml:space="preserve"> </w:t>
+      </w:r>
+      <w:r>
+        <w:rPr>
+          <w:rFonts w:ascii="Times New Roman" w:eastAsia="Calibri" w:hAnsi="Times New Roman" w:cs="Times New Roman"/>
+          <w:iCs/>
+          <w:sz w:val="24"/>
+          <w:szCs w:val="24"/>
+        </w:rPr>
+        <w:t>produces</w:t>
+      </w:r>
+      <w:r>
+        <w:rPr>
+          <w:rFonts w:ascii="Times New Roman" w:eastAsia="Calibri" w:hAnsi="Times New Roman" w:cs="Times New Roman"/>
+          <w:iCs/>
+          <w:sz w:val="24"/>
+          <w:szCs w:val="24"/>
+        </w:rPr>
+        <w:t xml:space="preserve"> basic scientific insights to applied research</w:t>
+      </w:r>
+      <w:r>
+        <w:rPr>
+          <w:rFonts w:ascii="Times New Roman" w:eastAsia="Calibri" w:hAnsi="Times New Roman" w:cs="Times New Roman"/>
+          <w:iCs/>
+          <w:sz w:val="24"/>
+          <w:szCs w:val="24"/>
+        </w:rPr>
+        <w:t xml:space="preserve"> that</w:t>
+      </w:r>
+      <w:r>
+        <w:rPr>
+          <w:rFonts w:ascii="Times New Roman" w:eastAsia="Calibri" w:hAnsi="Times New Roman" w:cs="Times New Roman"/>
+          <w:iCs/>
+          <w:sz w:val="24"/>
+          <w:szCs w:val="24"/>
+        </w:rPr>
+        <w:t xml:space="preserve"> determin</w:t>
+      </w:r>
+      <w:r>
+        <w:rPr>
+          <w:rFonts w:ascii="Times New Roman" w:eastAsia="Calibri" w:hAnsi="Times New Roman" w:cs="Times New Roman"/>
+          <w:iCs/>
+          <w:sz w:val="24"/>
+          <w:szCs w:val="24"/>
+        </w:rPr>
+        <w:t>e</w:t>
+      </w:r>
+      <w:r>
+        <w:rPr>
+          <w:rFonts w:ascii="Times New Roman" w:eastAsia="Calibri" w:hAnsi="Times New Roman" w:cs="Times New Roman"/>
+          <w:iCs/>
+          <w:sz w:val="24"/>
+          <w:szCs w:val="24"/>
+        </w:rPr>
+        <w:t xml:space="preserve"> how to make practical use of such insights (p. 29</w:t>
+      </w:r>
+      <w:r>
+        <w:rPr>
+          <w:rFonts w:ascii="Times New Roman" w:eastAsia="Calibri" w:hAnsi="Times New Roman" w:cs="Times New Roman"/>
+          <w:iCs/>
+          <w:sz w:val="24"/>
+          <w:szCs w:val="24"/>
+        </w:rPr>
+        <w:t>, 150-151</w:t>
+      </w:r>
+      <w:r>
+        <w:rPr>
+          <w:rFonts w:ascii="Times New Roman" w:eastAsia="Calibri" w:hAnsi="Times New Roman" w:cs="Times New Roman"/>
+          <w:iCs/>
+          <w:sz w:val="24"/>
+          <w:szCs w:val="24"/>
+        </w:rPr>
+        <w:t>).</w:t>
+      </w:r>
+      <w:r>
+        <w:rPr>
+          <w:rFonts w:ascii="Times New Roman" w:eastAsia="Calibri" w:hAnsi="Times New Roman" w:cs="Times New Roman"/>
+          <w:iCs/>
+          <w:sz w:val="24"/>
+          <w:szCs w:val="24"/>
+        </w:rPr>
+        <w:t xml:space="preserve">  The case of </w:t>
+      </w:r>
+      <w:r>
+        <w:rPr>
+          <w:rFonts w:ascii="Times New Roman" w:eastAsia="Calibri" w:hAnsi="Times New Roman" w:cs="Times New Roman"/>
+          <w:iCs/>
+          <w:sz w:val="24"/>
+          <w:szCs w:val="24"/>
+        </w:rPr>
+        <w:t xml:space="preserve">Bell Telephone Laboratories suggests that absolute freedom in basic research is counterproductive to generating research outcomes that benefit the public interest.  Like food, freedom in basic research is healthy in moderation but unhealthy in excess (p. 194).  </w:t>
+      </w:r>
+      <w:proofErr w:type="spellStart"/>
+      <w:r>
+        <w:rPr>
+          <w:rFonts w:ascii="Times New Roman" w:eastAsia="Calibri" w:hAnsi="Times New Roman" w:cs="Times New Roman"/>
+          <w:iCs/>
+          <w:sz w:val="24"/>
+          <w:szCs w:val="24"/>
+        </w:rPr>
+        <w:t>Gertner</w:t>
+      </w:r>
+      <w:proofErr w:type="spellEnd"/>
+      <w:r>
+        <w:rPr>
+          <w:rFonts w:ascii="Times New Roman" w:eastAsia="Calibri" w:hAnsi="Times New Roman" w:cs="Times New Roman"/>
+          <w:iCs/>
+          <w:sz w:val="24"/>
+          <w:szCs w:val="24"/>
+        </w:rPr>
+        <w:t xml:space="preserve"> references a paper that Bell Labs researcher Andrew </w:t>
+      </w:r>
+      <w:proofErr w:type="spellStart"/>
+      <w:r>
+        <w:rPr>
+          <w:rFonts w:ascii="Times New Roman" w:eastAsia="Calibri" w:hAnsi="Times New Roman" w:cs="Times New Roman"/>
+          <w:iCs/>
+          <w:sz w:val="24"/>
+          <w:szCs w:val="24"/>
+        </w:rPr>
+        <w:t>Odlyzko</w:t>
+      </w:r>
+      <w:proofErr w:type="spellEnd"/>
+      <w:r>
+        <w:rPr>
+          <w:rFonts w:ascii="Times New Roman" w:eastAsia="Calibri" w:hAnsi="Times New Roman" w:cs="Times New Roman"/>
+          <w:iCs/>
+          <w:sz w:val="24"/>
+          <w:szCs w:val="24"/>
+        </w:rPr>
+        <w:t xml:space="preserve"> wrote in 1995 that seems particularly relevant to understanding why private sector companies </w:t>
+      </w:r>
+      <w:r>
+        <w:rPr>
+          <w:rFonts w:ascii="Times New Roman" w:eastAsia="Calibri" w:hAnsi="Times New Roman" w:cs="Times New Roman"/>
+          <w:iCs/>
+          <w:sz w:val="24"/>
+          <w:szCs w:val="24"/>
+        </w:rPr>
+        <w:t xml:space="preserve">often </w:t>
+      </w:r>
+      <w:r>
+        <w:rPr>
+          <w:rFonts w:ascii="Times New Roman" w:eastAsia="Calibri" w:hAnsi="Times New Roman" w:cs="Times New Roman"/>
+          <w:iCs/>
+          <w:sz w:val="24"/>
+          <w:szCs w:val="24"/>
+        </w:rPr>
+        <w:t>do not pursue university-created technologies</w:t>
+      </w:r>
+      <w:r>
+        <w:rPr>
+          <w:rFonts w:ascii="Times New Roman" w:eastAsia="Calibri" w:hAnsi="Times New Roman" w:cs="Times New Roman"/>
+          <w:iCs/>
+          <w:sz w:val="24"/>
+          <w:szCs w:val="24"/>
+        </w:rPr>
+        <w:t xml:space="preserve"> that seem relevant to their focus even when the companies appear to have the resources to do so</w:t>
+      </w:r>
+      <w:r>
+        <w:rPr>
+          <w:rFonts w:ascii="Times New Roman" w:eastAsia="Calibri" w:hAnsi="Times New Roman" w:cs="Times New Roman"/>
+          <w:iCs/>
+          <w:sz w:val="24"/>
+          <w:szCs w:val="24"/>
+        </w:rPr>
+        <w:t xml:space="preserve">.  </w:t>
+      </w:r>
+      <w:proofErr w:type="spellStart"/>
+      <w:r>
+        <w:rPr>
+          <w:rFonts w:ascii="Times New Roman" w:eastAsia="Calibri" w:hAnsi="Times New Roman" w:cs="Times New Roman"/>
+          <w:iCs/>
+          <w:sz w:val="24"/>
+          <w:szCs w:val="24"/>
+        </w:rPr>
+        <w:t>Odlyzko</w:t>
+      </w:r>
+      <w:proofErr w:type="spellEnd"/>
+      <w:r>
+        <w:rPr>
+          <w:rFonts w:ascii="Times New Roman" w:eastAsia="Calibri" w:hAnsi="Times New Roman" w:cs="Times New Roman"/>
+          <w:iCs/>
+          <w:sz w:val="24"/>
+          <w:szCs w:val="24"/>
+        </w:rPr>
+        <w:t xml:space="preserve"> observed that it was no longer logical or necessary for private sector companies to invest in basic research for two key reasons.  First, it took too long for private sector companies to </w:t>
+      </w:r>
+      <w:r>
+        <w:rPr>
+          <w:rFonts w:ascii="Times New Roman" w:eastAsia="Calibri" w:hAnsi="Times New Roman" w:cs="Times New Roman"/>
+          <w:iCs/>
+          <w:sz w:val="24"/>
+          <w:szCs w:val="24"/>
+        </w:rPr>
+        <w:t>realize</w:t>
+      </w:r>
+      <w:r>
+        <w:rPr>
+          <w:rFonts w:ascii="Times New Roman" w:eastAsia="Calibri" w:hAnsi="Times New Roman" w:cs="Times New Roman"/>
+          <w:iCs/>
+          <w:sz w:val="24"/>
+          <w:szCs w:val="24"/>
+        </w:rPr>
+        <w:t xml:space="preserve"> an adequate financial return.  Second, the ba</w:t>
+      </w:r>
+      <w:r>
+        <w:rPr>
+          <w:rFonts w:ascii="Times New Roman" w:eastAsia="Calibri" w:hAnsi="Times New Roman" w:cs="Times New Roman"/>
+          <w:iCs/>
+          <w:sz w:val="24"/>
+          <w:szCs w:val="24"/>
+        </w:rPr>
+        <w:t>se of scientific discoveries is</w:t>
+      </w:r>
+      <w:r>
+        <w:rPr>
+          <w:rFonts w:ascii="Times New Roman" w:eastAsia="Calibri" w:hAnsi="Times New Roman" w:cs="Times New Roman"/>
+          <w:iCs/>
+          <w:sz w:val="24"/>
+          <w:szCs w:val="24"/>
+        </w:rPr>
+        <w:t xml:space="preserve"> so broad that it was </w:t>
+      </w:r>
+      <w:r>
+        <w:rPr>
+          <w:rFonts w:ascii="Times New Roman" w:eastAsia="Calibri" w:hAnsi="Times New Roman" w:cs="Times New Roman"/>
+          <w:iCs/>
+          <w:sz w:val="24"/>
+          <w:szCs w:val="24"/>
+        </w:rPr>
+        <w:t xml:space="preserve">now </w:t>
+      </w:r>
+      <w:r>
+        <w:rPr>
+          <w:rFonts w:ascii="Times New Roman" w:eastAsia="Calibri" w:hAnsi="Times New Roman" w:cs="Times New Roman"/>
+          <w:iCs/>
+          <w:sz w:val="24"/>
+          <w:szCs w:val="24"/>
+        </w:rPr>
+        <w:t xml:space="preserve">possible </w:t>
+      </w:r>
+      <w:r>
+        <w:rPr>
+          <w:rFonts w:ascii="Times New Roman" w:eastAsia="Calibri" w:hAnsi="Times New Roman" w:cs="Times New Roman"/>
+          <w:iCs/>
+          <w:sz w:val="24"/>
+          <w:szCs w:val="24"/>
+        </w:rPr>
+        <w:t xml:space="preserve">for a private sector company </w:t>
+      </w:r>
+      <w:r>
+        <w:rPr>
+          <w:rFonts w:ascii="Times New Roman" w:eastAsia="Calibri" w:hAnsi="Times New Roman" w:cs="Times New Roman"/>
+          <w:iCs/>
+          <w:sz w:val="24"/>
+          <w:szCs w:val="24"/>
+        </w:rPr>
+        <w:t xml:space="preserve">to </w:t>
+      </w:r>
+      <w:r>
+        <w:rPr>
+          <w:rFonts w:ascii="Times New Roman" w:eastAsia="Calibri" w:hAnsi="Times New Roman" w:cs="Times New Roman"/>
+          <w:iCs/>
+          <w:sz w:val="24"/>
+          <w:szCs w:val="24"/>
+        </w:rPr>
+        <w:t xml:space="preserve">generate sufficient </w:t>
+      </w:r>
+      <w:r>
+        <w:rPr>
+          <w:rFonts w:ascii="Times New Roman" w:eastAsia="Calibri" w:hAnsi="Times New Roman" w:cs="Times New Roman"/>
+          <w:iCs/>
+          <w:sz w:val="24"/>
+          <w:szCs w:val="24"/>
+        </w:rPr>
+        <w:t>profit</w:t>
+      </w:r>
+      <w:r>
+        <w:rPr>
+          <w:rFonts w:ascii="Times New Roman" w:eastAsia="Calibri" w:hAnsi="Times New Roman" w:cs="Times New Roman"/>
+          <w:iCs/>
+          <w:sz w:val="24"/>
+          <w:szCs w:val="24"/>
+        </w:rPr>
+        <w:t>s</w:t>
+      </w:r>
+      <w:r>
+        <w:rPr>
+          <w:rFonts w:ascii="Times New Roman" w:eastAsia="Calibri" w:hAnsi="Times New Roman" w:cs="Times New Roman"/>
+          <w:iCs/>
+          <w:sz w:val="24"/>
+          <w:szCs w:val="24"/>
+        </w:rPr>
+        <w:t xml:space="preserve"> by focusing on incremental improvement</w:t>
+      </w:r>
+      <w:r>
+        <w:rPr>
+          <w:rFonts w:ascii="Times New Roman" w:eastAsia="Calibri" w:hAnsi="Times New Roman" w:cs="Times New Roman"/>
+          <w:iCs/>
+          <w:sz w:val="24"/>
+          <w:szCs w:val="24"/>
+        </w:rPr>
+        <w:t>s</w:t>
+      </w:r>
+      <w:r>
+        <w:rPr>
+          <w:rFonts w:ascii="Times New Roman" w:eastAsia="Calibri" w:hAnsi="Times New Roman" w:cs="Times New Roman"/>
+          <w:iCs/>
+          <w:sz w:val="24"/>
+          <w:szCs w:val="24"/>
+        </w:rPr>
+        <w:t xml:space="preserve"> (p. 334).</w:t>
+      </w:r>
+      <w:r>
+        <w:rPr>
+          <w:rFonts w:ascii="Times New Roman" w:eastAsia="Calibri" w:hAnsi="Times New Roman" w:cs="Times New Roman"/>
+          <w:iCs/>
+          <w:sz w:val="24"/>
+          <w:szCs w:val="24"/>
+        </w:rPr>
+        <w:t xml:space="preserve">  These two</w:t>
+      </w:r>
+      <w:r>
+        <w:rPr>
+          <w:rFonts w:ascii="Times New Roman" w:eastAsia="Calibri" w:hAnsi="Times New Roman" w:cs="Times New Roman"/>
+          <w:iCs/>
+          <w:sz w:val="24"/>
+          <w:szCs w:val="24"/>
+        </w:rPr>
+        <w:t xml:space="preserve"> patterns</w:t>
+      </w:r>
+      <w:r>
+        <w:rPr>
+          <w:rFonts w:ascii="Times New Roman" w:eastAsia="Calibri" w:hAnsi="Times New Roman" w:cs="Times New Roman"/>
+          <w:iCs/>
+          <w:sz w:val="24"/>
+          <w:szCs w:val="24"/>
+        </w:rPr>
+        <w:t xml:space="preserve"> seem consistent with</w:t>
+      </w:r>
+      <w:r>
+        <w:rPr>
+          <w:rFonts w:ascii="Times New Roman" w:eastAsia="Calibri" w:hAnsi="Times New Roman" w:cs="Times New Roman"/>
+          <w:iCs/>
+          <w:sz w:val="24"/>
+          <w:szCs w:val="24"/>
+        </w:rPr>
+        <w:t xml:space="preserve"> a tendency of</w:t>
+      </w:r>
+      <w:r>
+        <w:rPr>
+          <w:rFonts w:ascii="Times New Roman" w:eastAsia="Calibri" w:hAnsi="Times New Roman" w:cs="Times New Roman"/>
+          <w:iCs/>
+          <w:sz w:val="24"/>
+          <w:szCs w:val="24"/>
+        </w:rPr>
+        <w:t xml:space="preserve"> private sector companies to focus on later development stage technologies.</w:t>
+      </w:r>
+      <w:r>
+        <w:rPr>
+          <w:rFonts w:ascii="Times New Roman" w:eastAsia="Calibri" w:hAnsi="Times New Roman" w:cs="Times New Roman"/>
+          <w:iCs/>
+          <w:sz w:val="24"/>
+          <w:szCs w:val="24"/>
+        </w:rPr>
+        <w:t xml:space="preserve"> </w:t>
+      </w:r>
+      <w:r>
+        <w:rPr>
+          <w:rFonts w:ascii="Times New Roman" w:eastAsia="Calibri" w:hAnsi="Times New Roman" w:cs="Times New Roman"/>
+          <w:iCs/>
+          <w:sz w:val="24"/>
+          <w:szCs w:val="24"/>
+        </w:rPr>
+        <w:t xml:space="preserve"> </w:t>
+      </w:r>
+      <w:proofErr w:type="spellStart"/>
+      <w:r>
+        <w:rPr>
+          <w:rFonts w:ascii="Times New Roman" w:eastAsia="Calibri" w:hAnsi="Times New Roman" w:cs="Times New Roman"/>
+          <w:iCs/>
+          <w:sz w:val="24"/>
+          <w:szCs w:val="24"/>
+        </w:rPr>
+        <w:t>Gertner</w:t>
+      </w:r>
+      <w:proofErr w:type="spellEnd"/>
+      <w:r>
+        <w:rPr>
+          <w:rFonts w:ascii="Times New Roman" w:eastAsia="Calibri" w:hAnsi="Times New Roman" w:cs="Times New Roman"/>
+          <w:iCs/>
+          <w:sz w:val="24"/>
+          <w:szCs w:val="24"/>
+        </w:rPr>
+        <w:t xml:space="preserve"> also cites a 2008 study by Fred Block and Matthew Keller titled “Where do innovations come from?” which found that 77 of 88 U.S. organizations that produced innovations rated among the top 100 by </w:t>
+      </w:r>
+      <w:r>
+        <w:rPr>
+          <w:rFonts w:ascii="Times New Roman" w:eastAsia="Calibri" w:hAnsi="Times New Roman" w:cs="Times New Roman"/>
+          <w:i/>
+          <w:iCs/>
+          <w:sz w:val="24"/>
+          <w:szCs w:val="24"/>
+        </w:rPr>
+        <w:t>R&amp;D</w:t>
+      </w:r>
+      <w:r>
+        <w:rPr>
+          <w:rFonts w:ascii="Times New Roman" w:eastAsia="Calibri" w:hAnsi="Times New Roman" w:cs="Times New Roman"/>
+          <w:iCs/>
+          <w:sz w:val="24"/>
+          <w:szCs w:val="24"/>
+        </w:rPr>
+        <w:t xml:space="preserve"> </w:t>
       </w:r>
       <w:r>
         <w:rPr>
@@ -2242,439 +3045,7 @@
           <w:szCs w:val="24"/>
         </w:rPr>
         <w:lastRenderedPageBreak/>
-        <w:t>provides additional evidence that challenges the conceptualization of a linear process from basic research</w:t>
-      </w:r>
-      <w:r>
-        <w:rPr>
-          <w:rFonts w:ascii="Times New Roman" w:eastAsia="Calibri" w:hAnsi="Times New Roman" w:cs="Times New Roman"/>
-          <w:iCs/>
-          <w:sz w:val="24"/>
-          <w:szCs w:val="24"/>
-        </w:rPr>
-        <w:t xml:space="preserve"> that</w:t>
-      </w:r>
-      <w:r>
-        <w:rPr>
-          <w:rFonts w:ascii="Times New Roman" w:eastAsia="Calibri" w:hAnsi="Times New Roman" w:cs="Times New Roman"/>
-          <w:iCs/>
-          <w:sz w:val="24"/>
-          <w:szCs w:val="24"/>
-        </w:rPr>
-        <w:t xml:space="preserve"> </w:t>
-      </w:r>
-      <w:r>
-        <w:rPr>
-          <w:rFonts w:ascii="Times New Roman" w:eastAsia="Calibri" w:hAnsi="Times New Roman" w:cs="Times New Roman"/>
-          <w:iCs/>
-          <w:sz w:val="24"/>
-          <w:szCs w:val="24"/>
-        </w:rPr>
-        <w:t>produces</w:t>
-      </w:r>
-      <w:r>
-        <w:rPr>
-          <w:rFonts w:ascii="Times New Roman" w:eastAsia="Calibri" w:hAnsi="Times New Roman" w:cs="Times New Roman"/>
-          <w:iCs/>
-          <w:sz w:val="24"/>
-          <w:szCs w:val="24"/>
-        </w:rPr>
-        <w:t xml:space="preserve"> basic scientific insights to applied research</w:t>
-      </w:r>
-      <w:r>
-        <w:rPr>
-          <w:rFonts w:ascii="Times New Roman" w:eastAsia="Calibri" w:hAnsi="Times New Roman" w:cs="Times New Roman"/>
-          <w:iCs/>
-          <w:sz w:val="24"/>
-          <w:szCs w:val="24"/>
-        </w:rPr>
-        <w:t xml:space="preserve"> that</w:t>
-      </w:r>
-      <w:r>
-        <w:rPr>
-          <w:rFonts w:ascii="Times New Roman" w:eastAsia="Calibri" w:hAnsi="Times New Roman" w:cs="Times New Roman"/>
-          <w:iCs/>
-          <w:sz w:val="24"/>
-          <w:szCs w:val="24"/>
-        </w:rPr>
-        <w:t xml:space="preserve"> determin</w:t>
-      </w:r>
-      <w:r>
-        <w:rPr>
-          <w:rFonts w:ascii="Times New Roman" w:eastAsia="Calibri" w:hAnsi="Times New Roman" w:cs="Times New Roman"/>
-          <w:iCs/>
-          <w:sz w:val="24"/>
-          <w:szCs w:val="24"/>
-        </w:rPr>
-        <w:t>e</w:t>
-      </w:r>
-      <w:r>
-        <w:rPr>
-          <w:rFonts w:ascii="Times New Roman" w:eastAsia="Calibri" w:hAnsi="Times New Roman" w:cs="Times New Roman"/>
-          <w:iCs/>
-          <w:sz w:val="24"/>
-          <w:szCs w:val="24"/>
-        </w:rPr>
-        <w:t xml:space="preserve"> how to make practical use of such insights (p. 29</w:t>
-      </w:r>
-      <w:r>
-        <w:rPr>
-          <w:rFonts w:ascii="Times New Roman" w:eastAsia="Calibri" w:hAnsi="Times New Roman" w:cs="Times New Roman"/>
-          <w:iCs/>
-          <w:sz w:val="24"/>
-          <w:szCs w:val="24"/>
-        </w:rPr>
-        <w:t>, 150-151</w:t>
-      </w:r>
-      <w:r>
-        <w:rPr>
-          <w:rFonts w:ascii="Times New Roman" w:eastAsia="Calibri" w:hAnsi="Times New Roman" w:cs="Times New Roman"/>
-          <w:iCs/>
-          <w:sz w:val="24"/>
-          <w:szCs w:val="24"/>
-        </w:rPr>
-        <w:t>).</w:t>
-      </w:r>
-      <w:r>
-        <w:rPr>
-          <w:rFonts w:ascii="Times New Roman" w:eastAsia="Calibri" w:hAnsi="Times New Roman" w:cs="Times New Roman"/>
-          <w:iCs/>
-          <w:sz w:val="24"/>
-          <w:szCs w:val="24"/>
-        </w:rPr>
-        <w:t xml:space="preserve">  The case of </w:t>
-      </w:r>
-      <w:r>
-        <w:rPr>
-          <w:rFonts w:ascii="Times New Roman" w:eastAsia="Calibri" w:hAnsi="Times New Roman" w:cs="Times New Roman"/>
-          <w:iCs/>
-          <w:sz w:val="24"/>
-          <w:szCs w:val="24"/>
-        </w:rPr>
-        <w:t xml:space="preserve">Bell Telephone Laboratories suggests that absolute freedom in basic research is counterproductive to generating research outcomes that benefit the public interest.  Like food, freedom in basic research is healthy in moderation but unhealthy in excess (p. 194).  </w:t>
-      </w:r>
-      <w:proofErr w:type="spellStart"/>
-      <w:r>
-        <w:rPr>
-          <w:rFonts w:ascii="Times New Roman" w:eastAsia="Calibri" w:hAnsi="Times New Roman" w:cs="Times New Roman"/>
-          <w:iCs/>
-          <w:sz w:val="24"/>
-          <w:szCs w:val="24"/>
-        </w:rPr>
-        <w:t>Gertner</w:t>
-      </w:r>
-      <w:proofErr w:type="spellEnd"/>
-      <w:r>
-        <w:rPr>
-          <w:rFonts w:ascii="Times New Roman" w:eastAsia="Calibri" w:hAnsi="Times New Roman" w:cs="Times New Roman"/>
-          <w:iCs/>
-          <w:sz w:val="24"/>
-          <w:szCs w:val="24"/>
-        </w:rPr>
-        <w:t xml:space="preserve"> references a paper that Bell Labs researcher Andrew </w:t>
-      </w:r>
-      <w:proofErr w:type="spellStart"/>
-      <w:r>
-        <w:rPr>
-          <w:rFonts w:ascii="Times New Roman" w:eastAsia="Calibri" w:hAnsi="Times New Roman" w:cs="Times New Roman"/>
-          <w:iCs/>
-          <w:sz w:val="24"/>
-          <w:szCs w:val="24"/>
-        </w:rPr>
-        <w:t>Odlyzko</w:t>
-      </w:r>
-      <w:proofErr w:type="spellEnd"/>
-      <w:r>
-        <w:rPr>
-          <w:rFonts w:ascii="Times New Roman" w:eastAsia="Calibri" w:hAnsi="Times New Roman" w:cs="Times New Roman"/>
-          <w:iCs/>
-          <w:sz w:val="24"/>
-          <w:szCs w:val="24"/>
-        </w:rPr>
-        <w:t xml:space="preserve"> wrote in 1995 that seems particularly relevant to understanding why private sector companies </w:t>
-      </w:r>
-      <w:r>
-        <w:rPr>
-          <w:rFonts w:ascii="Times New Roman" w:eastAsia="Calibri" w:hAnsi="Times New Roman" w:cs="Times New Roman"/>
-          <w:iCs/>
-          <w:sz w:val="24"/>
-          <w:szCs w:val="24"/>
-        </w:rPr>
-        <w:t xml:space="preserve">often </w:t>
-      </w:r>
-      <w:r>
-        <w:rPr>
-          <w:rFonts w:ascii="Times New Roman" w:eastAsia="Calibri" w:hAnsi="Times New Roman" w:cs="Times New Roman"/>
-          <w:iCs/>
-          <w:sz w:val="24"/>
-          <w:szCs w:val="24"/>
-        </w:rPr>
-        <w:t>do not pursue university-created technologies</w:t>
-      </w:r>
-      <w:r>
-        <w:rPr>
-          <w:rFonts w:ascii="Times New Roman" w:eastAsia="Calibri" w:hAnsi="Times New Roman" w:cs="Times New Roman"/>
-          <w:iCs/>
-          <w:sz w:val="24"/>
-          <w:szCs w:val="24"/>
-        </w:rPr>
-        <w:t xml:space="preserve"> that seem relevant to their focus even when the companies appear to have the resources to do so</w:t>
-      </w:r>
-      <w:r>
-        <w:rPr>
-          <w:rFonts w:ascii="Times New Roman" w:eastAsia="Calibri" w:hAnsi="Times New Roman" w:cs="Times New Roman"/>
-          <w:iCs/>
-          <w:sz w:val="24"/>
-          <w:szCs w:val="24"/>
-        </w:rPr>
-        <w:t xml:space="preserve">.  </w:t>
-      </w:r>
-      <w:proofErr w:type="spellStart"/>
-      <w:r>
-        <w:rPr>
-          <w:rFonts w:ascii="Times New Roman" w:eastAsia="Calibri" w:hAnsi="Times New Roman" w:cs="Times New Roman"/>
-          <w:iCs/>
-          <w:sz w:val="24"/>
-          <w:szCs w:val="24"/>
-        </w:rPr>
-        <w:t>Odlyzko</w:t>
-      </w:r>
-      <w:proofErr w:type="spellEnd"/>
-      <w:r>
-        <w:rPr>
-          <w:rFonts w:ascii="Times New Roman" w:eastAsia="Calibri" w:hAnsi="Times New Roman" w:cs="Times New Roman"/>
-          <w:iCs/>
-          <w:sz w:val="24"/>
-          <w:szCs w:val="24"/>
-        </w:rPr>
-        <w:t xml:space="preserve"> observed that it was no longer logical or necessary for private sector companies to invest in basic research for two key reasons.  First, it took too long for private sector companies to </w:t>
-      </w:r>
-      <w:r>
-        <w:rPr>
-          <w:rFonts w:ascii="Times New Roman" w:eastAsia="Calibri" w:hAnsi="Times New Roman" w:cs="Times New Roman"/>
-          <w:iCs/>
-          <w:sz w:val="24"/>
-          <w:szCs w:val="24"/>
-        </w:rPr>
-        <w:t>realize</w:t>
-      </w:r>
-      <w:r>
-        <w:rPr>
-          <w:rFonts w:ascii="Times New Roman" w:eastAsia="Calibri" w:hAnsi="Times New Roman" w:cs="Times New Roman"/>
-          <w:iCs/>
-          <w:sz w:val="24"/>
-          <w:szCs w:val="24"/>
-        </w:rPr>
-        <w:t xml:space="preserve"> an adequate financial return.  Second, the ba</w:t>
-      </w:r>
-      <w:r>
-        <w:rPr>
-          <w:rFonts w:ascii="Times New Roman" w:eastAsia="Calibri" w:hAnsi="Times New Roman" w:cs="Times New Roman"/>
-          <w:iCs/>
-          <w:sz w:val="24"/>
-          <w:szCs w:val="24"/>
-        </w:rPr>
-        <w:t>se of scientific discoveries is</w:t>
-      </w:r>
-      <w:r>
-        <w:rPr>
-          <w:rFonts w:ascii="Times New Roman" w:eastAsia="Calibri" w:hAnsi="Times New Roman" w:cs="Times New Roman"/>
-          <w:iCs/>
-          <w:sz w:val="24"/>
-          <w:szCs w:val="24"/>
-        </w:rPr>
-        <w:t xml:space="preserve"> so broad that it was </w:t>
-      </w:r>
-      <w:r>
-        <w:rPr>
-          <w:rFonts w:ascii="Times New Roman" w:eastAsia="Calibri" w:hAnsi="Times New Roman" w:cs="Times New Roman"/>
-          <w:iCs/>
-          <w:sz w:val="24"/>
-          <w:szCs w:val="24"/>
-        </w:rPr>
-        <w:t xml:space="preserve">now </w:t>
-      </w:r>
-      <w:r>
-        <w:rPr>
-          <w:rFonts w:ascii="Times New Roman" w:eastAsia="Calibri" w:hAnsi="Times New Roman" w:cs="Times New Roman"/>
-          <w:iCs/>
-          <w:sz w:val="24"/>
-          <w:szCs w:val="24"/>
-        </w:rPr>
-        <w:t xml:space="preserve">possible </w:t>
-      </w:r>
-      <w:r>
-        <w:rPr>
-          <w:rFonts w:ascii="Times New Roman" w:eastAsia="Calibri" w:hAnsi="Times New Roman" w:cs="Times New Roman"/>
-          <w:iCs/>
-          <w:sz w:val="24"/>
-          <w:szCs w:val="24"/>
-        </w:rPr>
-        <w:t xml:space="preserve">for a private sector company </w:t>
-      </w:r>
-      <w:r>
-        <w:rPr>
-          <w:rFonts w:ascii="Times New Roman" w:eastAsia="Calibri" w:hAnsi="Times New Roman" w:cs="Times New Roman"/>
-          <w:iCs/>
-          <w:sz w:val="24"/>
-          <w:szCs w:val="24"/>
-        </w:rPr>
-        <w:t xml:space="preserve">to </w:t>
-      </w:r>
-      <w:r>
-        <w:rPr>
-          <w:rFonts w:ascii="Times New Roman" w:eastAsia="Calibri" w:hAnsi="Times New Roman" w:cs="Times New Roman"/>
-          <w:iCs/>
-          <w:sz w:val="24"/>
-          <w:szCs w:val="24"/>
-        </w:rPr>
-        <w:t xml:space="preserve">generate sufficient </w:t>
-      </w:r>
-      <w:r>
-        <w:rPr>
-          <w:rFonts w:ascii="Times New Roman" w:eastAsia="Calibri" w:hAnsi="Times New Roman" w:cs="Times New Roman"/>
-          <w:iCs/>
-          <w:sz w:val="24"/>
-          <w:szCs w:val="24"/>
-        </w:rPr>
-        <w:t>profit</w:t>
-      </w:r>
-      <w:r>
-        <w:rPr>
-          <w:rFonts w:ascii="Times New Roman" w:eastAsia="Calibri" w:hAnsi="Times New Roman" w:cs="Times New Roman"/>
-          <w:iCs/>
-          <w:sz w:val="24"/>
-          <w:szCs w:val="24"/>
-        </w:rPr>
-        <w:t>s</w:t>
-      </w:r>
-      <w:r>
-        <w:rPr>
-          <w:rFonts w:ascii="Times New Roman" w:eastAsia="Calibri" w:hAnsi="Times New Roman" w:cs="Times New Roman"/>
-          <w:iCs/>
-          <w:sz w:val="24"/>
-          <w:szCs w:val="24"/>
-        </w:rPr>
-        <w:t xml:space="preserve"> by focusing on incremental improvement</w:t>
-      </w:r>
-      <w:r>
-        <w:rPr>
-          <w:rFonts w:ascii="Times New Roman" w:eastAsia="Calibri" w:hAnsi="Times New Roman" w:cs="Times New Roman"/>
-          <w:iCs/>
-          <w:sz w:val="24"/>
-          <w:szCs w:val="24"/>
-        </w:rPr>
-        <w:t>s</w:t>
-      </w:r>
-      <w:r>
-        <w:rPr>
-          <w:rFonts w:ascii="Times New Roman" w:eastAsia="Calibri" w:hAnsi="Times New Roman" w:cs="Times New Roman"/>
-          <w:iCs/>
-          <w:sz w:val="24"/>
-          <w:szCs w:val="24"/>
-        </w:rPr>
-        <w:t xml:space="preserve"> (p. 334).</w:t>
-      </w:r>
-      <w:r>
-        <w:rPr>
-          <w:rFonts w:ascii="Times New Roman" w:eastAsia="Calibri" w:hAnsi="Times New Roman" w:cs="Times New Roman"/>
-          <w:iCs/>
-          <w:sz w:val="24"/>
-          <w:szCs w:val="24"/>
-        </w:rPr>
-        <w:t xml:space="preserve">  These two</w:t>
-      </w:r>
-      <w:r>
-        <w:rPr>
-          <w:rFonts w:ascii="Times New Roman" w:eastAsia="Calibri" w:hAnsi="Times New Roman" w:cs="Times New Roman"/>
-          <w:iCs/>
-          <w:sz w:val="24"/>
-          <w:szCs w:val="24"/>
-        </w:rPr>
-        <w:t xml:space="preserve"> patterns</w:t>
-      </w:r>
-      <w:r>
-        <w:rPr>
-          <w:rFonts w:ascii="Times New Roman" w:eastAsia="Calibri" w:hAnsi="Times New Roman" w:cs="Times New Roman"/>
-          <w:iCs/>
-          <w:sz w:val="24"/>
-          <w:szCs w:val="24"/>
-        </w:rPr>
-        <w:t xml:space="preserve"> seem consistent with</w:t>
-      </w:r>
-      <w:r>
-        <w:rPr>
-          <w:rFonts w:ascii="Times New Roman" w:eastAsia="Calibri" w:hAnsi="Times New Roman" w:cs="Times New Roman"/>
-          <w:iCs/>
-          <w:sz w:val="24"/>
-          <w:szCs w:val="24"/>
-        </w:rPr>
-        <w:t xml:space="preserve"> a tendency of</w:t>
-      </w:r>
-      <w:r>
-        <w:rPr>
-          <w:rFonts w:ascii="Times New Roman" w:eastAsia="Calibri" w:hAnsi="Times New Roman" w:cs="Times New Roman"/>
-          <w:iCs/>
-          <w:sz w:val="24"/>
-          <w:szCs w:val="24"/>
-        </w:rPr>
-        <w:t xml:space="preserve"> private sector companies to focus on later development stage technologies.</w:t>
-      </w:r>
-      <w:r>
-        <w:rPr>
-          <w:rFonts w:ascii="Times New Roman" w:eastAsia="Calibri" w:hAnsi="Times New Roman" w:cs="Times New Roman"/>
-          <w:iCs/>
-          <w:sz w:val="24"/>
-          <w:szCs w:val="24"/>
-        </w:rPr>
-        <w:t xml:space="preserve"> </w:t>
-      </w:r>
-      <w:r>
-        <w:rPr>
-          <w:rFonts w:ascii="Times New Roman" w:eastAsia="Calibri" w:hAnsi="Times New Roman" w:cs="Times New Roman"/>
-          <w:iCs/>
-          <w:sz w:val="24"/>
-          <w:szCs w:val="24"/>
-        </w:rPr>
-        <w:t xml:space="preserve"> </w:t>
-      </w:r>
-      <w:proofErr w:type="spellStart"/>
-      <w:r>
-        <w:rPr>
-          <w:rFonts w:ascii="Times New Roman" w:eastAsia="Calibri" w:hAnsi="Times New Roman" w:cs="Times New Roman"/>
-          <w:iCs/>
-          <w:sz w:val="24"/>
-          <w:szCs w:val="24"/>
-        </w:rPr>
-        <w:t>Gertner</w:t>
-      </w:r>
-      <w:proofErr w:type="spellEnd"/>
-      <w:r>
-        <w:rPr>
-          <w:rFonts w:ascii="Times New Roman" w:eastAsia="Calibri" w:hAnsi="Times New Roman" w:cs="Times New Roman"/>
-          <w:iCs/>
-          <w:sz w:val="24"/>
-          <w:szCs w:val="24"/>
-        </w:rPr>
-        <w:t xml:space="preserve"> also cites a 2008 study by Fred Block and Matthew Keller titled “Where do innovations come from?” which found that 77 of 88 U.S. organizations that produced innovations rated among the top 100 by </w:t>
-      </w:r>
-      <w:r>
-        <w:rPr>
-          <w:rFonts w:ascii="Times New Roman" w:eastAsia="Calibri" w:hAnsi="Times New Roman" w:cs="Times New Roman"/>
-          <w:i/>
-          <w:iCs/>
-          <w:sz w:val="24"/>
-          <w:szCs w:val="24"/>
-        </w:rPr>
-        <w:t>R&amp;D</w:t>
-      </w:r>
-      <w:r>
-        <w:rPr>
-          <w:rFonts w:ascii="Times New Roman" w:eastAsia="Calibri" w:hAnsi="Times New Roman" w:cs="Times New Roman"/>
-          <w:iCs/>
-          <w:sz w:val="24"/>
-          <w:szCs w:val="24"/>
-        </w:rPr>
-        <w:t xml:space="preserve"> magazine in 2006 benefited federal funding (p. 332).   These facts support the notion that development stage plays a significant role in technology transfer outcomes but they don’t </w:t>
+        <w:t xml:space="preserve">magazine in 2006 benefited federal funding (p. 332).   These facts support the notion that development stage plays a significant role in technology transfer outcomes but they don’t </w:t>
       </w:r>
       <w:r>
         <w:rPr>
@@ -2701,17 +3072,7 @@
           <w:sz w:val="24"/>
           <w:szCs w:val="24"/>
         </w:rPr>
-        <w:t xml:space="preserve">sufficiently explain the </w:t>
-      </w:r>
-      <w:r>
-        <w:rPr>
-          <w:rFonts w:ascii="Times New Roman" w:eastAsia="Calibri" w:hAnsi="Times New Roman" w:cs="Times New Roman"/>
-          <w:iCs/>
-          <w:sz w:val="24"/>
-          <w:szCs w:val="24"/>
-        </w:rPr>
-        <w:lastRenderedPageBreak/>
-        <w:t>mechanism through which development stage may influence technology transfer outcomes</w:t>
+        <w:t>sufficiently explain the mechanism through which development stage may influence technology transfer outcomes</w:t>
       </w:r>
       <w:r>
         <w:rPr>
@@ -2922,7 +3283,17 @@
           <w:sz w:val="24"/>
           <w:szCs w:val="24"/>
         </w:rPr>
-        <w:t xml:space="preserve"> argued that putting organization decisions into the context of action essentially produces a paradox.  A particular option can appear irrational when view from decision rationality but rational from the perspective of action rationality because of how they affect motivation and commitment which are necessary conditions for implementation.  </w:t>
+        <w:t xml:space="preserve"> argued that putting organization decisions into the context of action essentially produces a paradox.  A particular option can appear irrational when view from decision rationality but rational from the perspective of action rationality </w:t>
+      </w:r>
+      <w:r>
+        <w:rPr>
+          <w:rFonts w:ascii="Times New Roman" w:eastAsia="Calibri" w:hAnsi="Times New Roman" w:cs="Times New Roman"/>
+          <w:iCs/>
+          <w:sz w:val="24"/>
+          <w:szCs w:val="24"/>
+        </w:rPr>
+        <w:lastRenderedPageBreak/>
+        <w:t xml:space="preserve">because of how they affect motivation and commitment which are necessary conditions for implementation.  </w:t>
       </w:r>
       <w:r>
         <w:rPr>
@@ -2951,17 +3322,7 @@
           <w:sz w:val="24"/>
           <w:szCs w:val="24"/>
         </w:rPr>
-        <w:t xml:space="preserve"> theory would predict that there is a low rate of technology transfer from universities </w:t>
-      </w:r>
-      <w:r>
-        <w:rPr>
-          <w:rFonts w:ascii="Times New Roman" w:eastAsia="Calibri" w:hAnsi="Times New Roman" w:cs="Times New Roman"/>
-          <w:iCs/>
-          <w:sz w:val="24"/>
-          <w:szCs w:val="24"/>
-        </w:rPr>
-        <w:lastRenderedPageBreak/>
-        <w:t xml:space="preserve">to private sector organizations because the private sector organizations apply decision rationality which decreases motivation and commitment to act on opportunities to acquire technologies created by research and development conduct at universities.  </w:t>
+        <w:t xml:space="preserve"> theory would predict that there is a low rate of technology transfer from universities to private sector organizations because the private sector organizations apply decision rationality which decreases motivation and commitment to act on opportunities to acquire technologies created by research and development conduct at universities.  </w:t>
       </w:r>
       <w:r>
         <w:rPr>
@@ -3067,6 +3428,7 @@
           <w:sz w:val="24"/>
           <w:szCs w:val="24"/>
         </w:rPr>
+        <w:lastRenderedPageBreak/>
         <w:t>Hatch also discusses the concept of organization identity which prompted the thought that organization</w:t>
       </w:r>
       <w:r>
@@ -3085,17 +3447,7 @@
           <w:sz w:val="24"/>
           <w:szCs w:val="24"/>
         </w:rPr>
-        <w:t xml:space="preserve"> might interact with development stage in some way to </w:t>
-      </w:r>
-      <w:r>
-        <w:rPr>
-          <w:rFonts w:ascii="Times New Roman" w:eastAsia="Calibri" w:hAnsi="Times New Roman" w:cs="Times New Roman"/>
-          <w:iCs/>
-          <w:sz w:val="24"/>
-          <w:szCs w:val="24"/>
-        </w:rPr>
-        <w:lastRenderedPageBreak/>
-        <w:t>influence whether an organization chooses to pursue the acquisition of a given technology.</w:t>
+        <w:t xml:space="preserve"> might interact with development stage in some way to influence whether an organization chooses to pursue the acquisition of a given technology.</w:t>
       </w:r>
       <w:r>
         <w:rPr>
@@ -3684,6 +4036,7 @@
           <w:sz w:val="24"/>
           <w:szCs w:val="24"/>
         </w:rPr>
+        <w:lastRenderedPageBreak/>
         <w:t>Luhmann’s</w:t>
       </w:r>
       <w:proofErr w:type="spellEnd"/>
@@ -3761,7 +4114,6 @@
           <w:sz w:val="24"/>
           <w:szCs w:val="24"/>
         </w:rPr>
-        <w:lastRenderedPageBreak/>
         <w:t>Mezias</w:t>
       </w:r>
       <w:proofErr w:type="spellEnd"/>
@@ -3988,7 +4340,7 @@
           <w:sz w:val="24"/>
           <w:szCs w:val="24"/>
         </w:rPr>
-        <w:t xml:space="preserve">few studies have examined how organizations go about avoiding uncertainty.  They suggested that the concept of uncertainty avoidance is predominantly employed as a property of culture.  The authors went on to argue that organizational members react to inaccuracy and unreliability in the decision-making </w:t>
+        <w:t xml:space="preserve">few studies have examined how organizations go about avoiding uncertainty.  They suggested that the concept of uncertainty avoidance is </w:t>
       </w:r>
       <w:r>
         <w:rPr>
@@ -3998,7 +4350,7 @@
           <w:szCs w:val="24"/>
         </w:rPr>
         <w:lastRenderedPageBreak/>
-        <w:t>process by seeking more data, ignoring contingencies when making predictions, reverting to ideology, creating after the fact justifications for decisions, and pursuing general, long-term goals in an incremental manner.  These potential actions are all relevant to examining the potential influence of development stage on technology transfer outcomes</w:t>
+        <w:t>predominantly employed as a property of culture.  The authors went on to argue that organizational members react to inaccuracy and unreliability in the decision-making process by seeking more data, ignoring contingencies when making predictions, reverting to ideology, creating after the fact justifications for decisions, and pursuing general, long-term goals in an incremental manner.  These potential actions are all relevant to examining the potential influence of development stage on technology transfer outcomes</w:t>
       </w:r>
       <w:r>
         <w:rPr>
@@ -4052,6 +4404,7 @@
         <w:ind w:left="720" w:hanging="720"/>
         <w:rPr>
           <w:rFonts w:ascii="Times New Roman" w:eastAsia="Calibri" w:hAnsi="Times New Roman" w:cs="Times New Roman"/>
+          <w:iCs/>
           <w:sz w:val="24"/>
           <w:szCs w:val="24"/>
         </w:rPr>
@@ -4060,19 +4413,21 @@
       <w:r>
         <w:rPr>
           <w:rFonts w:ascii="Times New Roman" w:eastAsia="Calibri" w:hAnsi="Times New Roman" w:cs="Times New Roman"/>
-          <w:sz w:val="24"/>
-          <w:szCs w:val="24"/>
-        </w:rPr>
-        <w:t>Munteanu</w:t>
+          <w:iCs/>
+          <w:sz w:val="24"/>
+          <w:szCs w:val="24"/>
+        </w:rPr>
+        <w:t>Rojot</w:t>
       </w:r>
       <w:proofErr w:type="spellEnd"/>
       <w:r>
         <w:rPr>
           <w:rFonts w:ascii="Times New Roman" w:eastAsia="Calibri" w:hAnsi="Times New Roman" w:cs="Times New Roman"/>
-          <w:sz w:val="24"/>
-          <w:szCs w:val="24"/>
-        </w:rPr>
-        <w:t xml:space="preserve">, R. (2012). Stage of development and licensing university inventions. </w:t>
+          <w:iCs/>
+          <w:sz w:val="24"/>
+          <w:szCs w:val="24"/>
+        </w:rPr>
+        <w:t xml:space="preserve">, J. (2008). Culture and decision making. In G. P. Hodgkinson &amp; W. H. Starbuck (Eds.), </w:t>
       </w:r>
       <w:r>
         <w:rPr>
@@ -4082,26 +4437,34 @@
           <w:sz w:val="24"/>
           <w:szCs w:val="24"/>
         </w:rPr>
-        <w:t>International Journal of Management and Enterprise Development, 12</w:t>
-      </w:r>
-      <w:r>
-        <w:rPr>
-          <w:rFonts w:ascii="Times New Roman" w:eastAsia="Calibri" w:hAnsi="Times New Roman" w:cs="Times New Roman"/>
-          <w:sz w:val="24"/>
-          <w:szCs w:val="24"/>
-        </w:rPr>
-        <w:t>(1). doi:10.1504/IJMED.2012.046796</w:t>
+        <w:t xml:space="preserve">The Oxford handbook of organizational decision making </w:t>
+      </w:r>
+      <w:r>
+        <w:rPr>
+          <w:rFonts w:ascii="Times New Roman" w:eastAsia="Calibri" w:hAnsi="Times New Roman" w:cs="Times New Roman"/>
+          <w:iCs/>
+          <w:sz w:val="24"/>
+          <w:szCs w:val="24"/>
+        </w:rPr>
+        <w:t>(pp. 134-151</w:t>
+      </w:r>
+      <w:r>
+        <w:rPr>
+          <w:rFonts w:ascii="Times New Roman" w:eastAsia="Calibri" w:hAnsi="Times New Roman" w:cs="Times New Roman"/>
+          <w:iCs/>
+          <w:sz w:val="24"/>
+          <w:szCs w:val="24"/>
+        </w:rPr>
+        <w:t xml:space="preserve">). New York, NY: Oxford University Press. </w:t>
       </w:r>
     </w:p>
     <w:p>
       <w:pPr>
-        <w:tabs>
-          <w:tab w:val="left" w:pos="1080"/>
-        </w:tabs>
         <w:spacing w:line="480" w:lineRule="auto"/>
         <w:ind w:left="1080"/>
         <w:rPr>
           <w:rFonts w:ascii="Times New Roman" w:eastAsia="Calibri" w:hAnsi="Times New Roman" w:cs="Times New Roman"/>
+          <w:iCs/>
           <w:sz w:val="24"/>
           <w:szCs w:val="24"/>
         </w:rPr>
@@ -4109,14 +4472,70 @@
       <w:r>
         <w:rPr>
           <w:rFonts w:ascii="Times New Roman" w:eastAsia="Calibri" w:hAnsi="Times New Roman" w:cs="Times New Roman"/>
-          <w:sz w:val="24"/>
-          <w:szCs w:val="24"/>
-        </w:rPr>
-        <w:t>This paper presented the results of a correlational analysis between the stages of development of inventions and the licensing activity</w:t>
-      </w:r>
-      <w:r>
-        <w:rPr>
-          <w:rFonts w:ascii="Times New Roman" w:eastAsia="Calibri" w:hAnsi="Times New Roman" w:cs="Times New Roman"/>
+          <w:iCs/>
+          <w:sz w:val="24"/>
+          <w:szCs w:val="24"/>
+        </w:rPr>
+        <w:t xml:space="preserve">This book chapter argues that the effect of culture on decision making is more usefully understood as a limitation on rationality.  </w:t>
+      </w:r>
+      <w:r>
+        <w:rPr>
+          <w:rFonts w:ascii="Times New Roman" w:eastAsia="Calibri" w:hAnsi="Times New Roman" w:cs="Times New Roman"/>
+          <w:iCs/>
+          <w:sz w:val="24"/>
+          <w:szCs w:val="24"/>
+        </w:rPr>
+        <w:t>The author noted other researchers have postulated that</w:t>
+      </w:r>
+      <w:r>
+        <w:rPr>
+          <w:rFonts w:ascii="Times New Roman" w:eastAsia="Calibri" w:hAnsi="Times New Roman" w:cs="Times New Roman"/>
+          <w:iCs/>
+          <w:sz w:val="24"/>
+          <w:szCs w:val="24"/>
+        </w:rPr>
+        <w:t xml:space="preserve"> in addition to organizational cultures,</w:t>
+      </w:r>
+      <w:r>
+        <w:rPr>
+          <w:rFonts w:ascii="Times New Roman" w:eastAsia="Calibri" w:hAnsi="Times New Roman" w:cs="Times New Roman"/>
+          <w:iCs/>
+          <w:sz w:val="24"/>
+          <w:szCs w:val="24"/>
+        </w:rPr>
+        <w:t xml:space="preserve"> communities of occupations create</w:t>
+      </w:r>
+      <w:r>
+        <w:rPr>
+          <w:rFonts w:ascii="Times New Roman" w:eastAsia="Calibri" w:hAnsi="Times New Roman" w:cs="Times New Roman"/>
+          <w:iCs/>
+          <w:sz w:val="24"/>
+          <w:szCs w:val="24"/>
+        </w:rPr>
+        <w:t xml:space="preserve"> occupational cultures that extend</w:t>
+      </w:r>
+      <w:r>
+        <w:rPr>
+          <w:rFonts w:ascii="Times New Roman" w:eastAsia="Calibri" w:hAnsi="Times New Roman" w:cs="Times New Roman"/>
+          <w:iCs/>
+          <w:sz w:val="24"/>
+          <w:szCs w:val="24"/>
+        </w:rPr>
+        <w:t xml:space="preserve"> across organizations</w:t>
+      </w:r>
+      <w:r>
+        <w:rPr>
+          <w:rFonts w:ascii="Times New Roman" w:eastAsia="Calibri" w:hAnsi="Times New Roman" w:cs="Times New Roman"/>
+          <w:iCs/>
+          <w:sz w:val="24"/>
+          <w:szCs w:val="24"/>
+        </w:rPr>
+        <w:t>.  These occupational cultures contribute to the similarities among organizations</w:t>
+      </w:r>
+      <w:r>
+        <w:rPr>
+          <w:rFonts w:ascii="Times New Roman" w:eastAsia="Calibri" w:hAnsi="Times New Roman" w:cs="Times New Roman"/>
+          <w:iCs/>
           <w:sz w:val="24"/>
           <w:szCs w:val="24"/>
         </w:rPr>
@@ -4125,123 +4544,188 @@
       <w:r>
         <w:rPr>
           <w:rFonts w:ascii="Times New Roman" w:eastAsia="Calibri" w:hAnsi="Times New Roman" w:cs="Times New Roman"/>
-          <w:sz w:val="24"/>
-          <w:szCs w:val="24"/>
-        </w:rPr>
-        <w:t xml:space="preserve">of startup and established firms, patent activity of universities, and royalty generation by universities.  The study used </w:t>
-      </w:r>
-      <w:r>
-        <w:rPr>
-          <w:rFonts w:ascii="Times New Roman" w:eastAsia="Calibri" w:hAnsi="Times New Roman" w:cs="Times New Roman"/>
-          <w:sz w:val="24"/>
-          <w:szCs w:val="24"/>
-        </w:rPr>
-        <w:t xml:space="preserve">a </w:t>
-      </w:r>
-      <w:r>
-        <w:rPr>
-          <w:rFonts w:ascii="Times New Roman" w:eastAsia="Calibri" w:hAnsi="Times New Roman" w:cs="Times New Roman"/>
-          <w:sz w:val="24"/>
-          <w:szCs w:val="24"/>
-        </w:rPr>
-        <w:t xml:space="preserve">decidedly economic approach and sought the examine whether comparative advantage or information asymmetries influenced firm decisions to license university-created inventions.  Based on an examination using multinomial logistic regression analysis of a dataset of 700 inventions disclosed to the University of California – San Diego between 1986 and 2003, </w:t>
-      </w:r>
-      <w:r>
-        <w:rPr>
-          <w:rFonts w:ascii="Times New Roman" w:eastAsia="Calibri" w:hAnsi="Times New Roman" w:cs="Times New Roman"/>
-          <w:sz w:val="24"/>
-          <w:szCs w:val="24"/>
-        </w:rPr>
-        <w:t xml:space="preserve">the author </w:t>
-      </w:r>
-      <w:r>
-        <w:rPr>
-          <w:rFonts w:ascii="Times New Roman" w:eastAsia="Calibri" w:hAnsi="Times New Roman" w:cs="Times New Roman"/>
-          <w:sz w:val="24"/>
-          <w:szCs w:val="24"/>
-        </w:rPr>
-        <w:t xml:space="preserve">concluded that startup firms were more likely to license early-stage inventions and established firms were more likely to license later-stage inventions.  He argued that these results are consistent with the principle of comparative advantage between startup and established firms.  He puts forward the effects of comparative advantage and information asymmetry on </w:t>
-      </w:r>
-      <w:r>
-        <w:rPr>
-          <w:rFonts w:ascii="Times New Roman" w:eastAsia="Calibri" w:hAnsi="Times New Roman" w:cs="Times New Roman"/>
+          <w:iCs/>
+          <w:sz w:val="24"/>
+          <w:szCs w:val="24"/>
+        </w:rPr>
+        <w:t xml:space="preserve">and influence the activities of organizations including the decisions of organization members.  If this is true, then supply-side technology transfer professionals likely share an occupational culture that creates a limitation on rationality in technology transfer decisions that extends across private sector organizations.  </w:t>
+      </w:r>
+      <w:r>
+        <w:rPr>
+          <w:rFonts w:ascii="Times New Roman" w:eastAsia="Calibri" w:hAnsi="Times New Roman" w:cs="Times New Roman"/>
+          <w:iCs/>
+          <w:sz w:val="24"/>
+          <w:szCs w:val="24"/>
+        </w:rPr>
+        <w:t>In the framework espoused by Simon (1997), t</w:t>
+      </w:r>
+      <w:r>
+        <w:rPr>
+          <w:rFonts w:ascii="Times New Roman" w:eastAsia="Calibri" w:hAnsi="Times New Roman" w:cs="Times New Roman"/>
+          <w:iCs/>
+          <w:sz w:val="24"/>
+          <w:szCs w:val="24"/>
+        </w:rPr>
+        <w:t xml:space="preserve">his limitation may manifest as one or more decision premises </w:t>
+      </w:r>
+      <w:r>
+        <w:rPr>
+          <w:rFonts w:ascii="Times New Roman" w:eastAsia="Calibri" w:hAnsi="Times New Roman" w:cs="Times New Roman"/>
+          <w:iCs/>
           <w:sz w:val="24"/>
           <w:szCs w:val="24"/>
         </w:rPr>
         <w:lastRenderedPageBreak/>
-        <w:t xml:space="preserve">licensing decisions of startup and established firms as possible directions for future research.  This paper </w:t>
-      </w:r>
-      <w:r>
-        <w:rPr>
-          <w:rFonts w:ascii="Times New Roman" w:eastAsia="Calibri" w:hAnsi="Times New Roman" w:cs="Times New Roman"/>
-          <w:sz w:val="24"/>
-          <w:szCs w:val="24"/>
-        </w:rPr>
-        <w:t>is directly related to the proposed examination of the influence of development stage on</w:t>
-      </w:r>
-      <w:r>
-        <w:rPr>
-          <w:rFonts w:ascii="Times New Roman" w:eastAsia="Calibri" w:hAnsi="Times New Roman" w:cs="Times New Roman"/>
-          <w:sz w:val="24"/>
-          <w:szCs w:val="24"/>
-        </w:rPr>
-        <w:t xml:space="preserve"> university technology transfer</w:t>
-      </w:r>
-      <w:r>
-        <w:rPr>
-          <w:rFonts w:ascii="Times New Roman" w:eastAsia="Calibri" w:hAnsi="Times New Roman" w:cs="Times New Roman"/>
-          <w:sz w:val="24"/>
-          <w:szCs w:val="24"/>
-        </w:rPr>
-        <w:t xml:space="preserve"> outcomes</w:t>
-      </w:r>
-      <w:r>
-        <w:rPr>
-          <w:rFonts w:ascii="Times New Roman" w:eastAsia="Calibri" w:hAnsi="Times New Roman" w:cs="Times New Roman"/>
-          <w:sz w:val="24"/>
-          <w:szCs w:val="24"/>
-        </w:rPr>
-        <w:t>.  It elucidates many of the challenges that the p</w:t>
-      </w:r>
-      <w:r>
-        <w:rPr>
-          <w:rFonts w:ascii="Times New Roman" w:eastAsia="Calibri" w:hAnsi="Times New Roman" w:cs="Times New Roman"/>
-          <w:sz w:val="24"/>
-          <w:szCs w:val="24"/>
-        </w:rPr>
-        <w:t>ropose</w:t>
-      </w:r>
-      <w:r>
-        <w:rPr>
-          <w:rFonts w:ascii="Times New Roman" w:eastAsia="Calibri" w:hAnsi="Times New Roman" w:cs="Times New Roman"/>
-          <w:sz w:val="24"/>
-          <w:szCs w:val="24"/>
-        </w:rPr>
-        <w:t>d</w:t>
-      </w:r>
-      <w:r>
-        <w:rPr>
-          <w:rFonts w:ascii="Times New Roman" w:eastAsia="Calibri" w:hAnsi="Times New Roman" w:cs="Times New Roman"/>
-          <w:sz w:val="24"/>
-          <w:szCs w:val="24"/>
-        </w:rPr>
-        <w:t xml:space="preserve"> dissertation</w:t>
-      </w:r>
-      <w:r>
-        <w:rPr>
-          <w:rFonts w:ascii="Times New Roman" w:eastAsia="Calibri" w:hAnsi="Times New Roman" w:cs="Times New Roman"/>
-          <w:sz w:val="24"/>
-          <w:szCs w:val="24"/>
-        </w:rPr>
-        <w:t xml:space="preserve"> study presents including how to measure development stage, define technology, and identify instances of technology transfer.</w:t>
-      </w:r>
-      <w:r>
-        <w:rPr>
-          <w:rFonts w:ascii="Times New Roman" w:eastAsia="Calibri" w:hAnsi="Times New Roman" w:cs="Times New Roman"/>
-          <w:sz w:val="24"/>
-          <w:szCs w:val="24"/>
-        </w:rPr>
-        <w:t xml:space="preserve">  However, this paper does not answer the question of why private sector organizations choose not to pursue the acquisition and use of university-created technologies that appear to align with their mission and objectives even when they appear to have the resources to do so.  Moreover, there are several confounding factors that the author does not address.</w:t>
+        <w:t>rela</w:t>
+      </w:r>
+      <w:r>
+        <w:rPr>
+          <w:rFonts w:ascii="Times New Roman" w:eastAsia="Calibri" w:hAnsi="Times New Roman" w:cs="Times New Roman"/>
+          <w:iCs/>
+          <w:sz w:val="24"/>
+          <w:szCs w:val="24"/>
+        </w:rPr>
+        <w:t xml:space="preserve">ted to development stage that are held </w:t>
+      </w:r>
+      <w:r>
+        <w:rPr>
+          <w:rFonts w:ascii="Times New Roman" w:eastAsia="Calibri" w:hAnsi="Times New Roman" w:cs="Times New Roman"/>
+          <w:iCs/>
+          <w:sz w:val="24"/>
+          <w:szCs w:val="24"/>
+        </w:rPr>
+        <w:t xml:space="preserve">among technology transfer professionals </w:t>
+      </w:r>
+      <w:r>
+        <w:rPr>
+          <w:rFonts w:ascii="Times New Roman" w:eastAsia="Calibri" w:hAnsi="Times New Roman" w:cs="Times New Roman"/>
+          <w:iCs/>
+          <w:sz w:val="24"/>
+          <w:szCs w:val="24"/>
+        </w:rPr>
+        <w:t>in various</w:t>
+      </w:r>
+      <w:r>
+        <w:rPr>
+          <w:rFonts w:ascii="Times New Roman" w:eastAsia="Calibri" w:hAnsi="Times New Roman" w:cs="Times New Roman"/>
+          <w:iCs/>
+          <w:sz w:val="24"/>
+          <w:szCs w:val="24"/>
+        </w:rPr>
+        <w:t xml:space="preserve"> organizations.</w:t>
+      </w:r>
+      <w:r>
+        <w:rPr>
+          <w:rFonts w:ascii="Times New Roman" w:eastAsia="Calibri" w:hAnsi="Times New Roman" w:cs="Times New Roman"/>
+          <w:iCs/>
+          <w:sz w:val="24"/>
+          <w:szCs w:val="24"/>
+        </w:rPr>
+        <w:t xml:space="preserve">  </w:t>
+      </w:r>
+      <w:r>
+        <w:rPr>
+          <w:rFonts w:ascii="Times New Roman" w:eastAsia="Calibri" w:hAnsi="Times New Roman" w:cs="Times New Roman"/>
+          <w:iCs/>
+          <w:sz w:val="24"/>
+          <w:szCs w:val="24"/>
+        </w:rPr>
+        <w:t>The author explains that culture-based</w:t>
+      </w:r>
+      <w:r>
+        <w:rPr>
+          <w:rFonts w:ascii="Times New Roman" w:eastAsia="Calibri" w:hAnsi="Times New Roman" w:cs="Times New Roman"/>
+          <w:iCs/>
+          <w:sz w:val="24"/>
+          <w:szCs w:val="24"/>
+        </w:rPr>
+        <w:t xml:space="preserve"> limitations may be </w:t>
+      </w:r>
+      <w:r>
+        <w:rPr>
+          <w:rFonts w:ascii="Times New Roman" w:eastAsia="Calibri" w:hAnsi="Times New Roman" w:cs="Times New Roman"/>
+          <w:iCs/>
+          <w:sz w:val="24"/>
+          <w:szCs w:val="24"/>
+        </w:rPr>
+        <w:t>either beneficial or detrimental to the organization.</w:t>
+      </w:r>
+      <w:r>
+        <w:rPr>
+          <w:rFonts w:ascii="Times New Roman" w:eastAsia="Calibri" w:hAnsi="Times New Roman" w:cs="Times New Roman"/>
+          <w:iCs/>
+          <w:sz w:val="24"/>
+          <w:szCs w:val="24"/>
+        </w:rPr>
+        <w:t xml:space="preserve"> </w:t>
+      </w:r>
+      <w:r>
+        <w:rPr>
+          <w:rFonts w:ascii="Times New Roman" w:eastAsia="Calibri" w:hAnsi="Times New Roman" w:cs="Times New Roman"/>
+          <w:iCs/>
+          <w:sz w:val="24"/>
+          <w:szCs w:val="24"/>
+        </w:rPr>
+        <w:t xml:space="preserve">Interestingly, the author referenced an observation of R. M. </w:t>
+      </w:r>
+      <w:proofErr w:type="spellStart"/>
+      <w:r>
+        <w:rPr>
+          <w:rFonts w:ascii="Times New Roman" w:eastAsia="Calibri" w:hAnsi="Times New Roman" w:cs="Times New Roman"/>
+          <w:iCs/>
+          <w:sz w:val="24"/>
+          <w:szCs w:val="24"/>
+        </w:rPr>
+        <w:t>Cyert</w:t>
+      </w:r>
+      <w:proofErr w:type="spellEnd"/>
+      <w:r>
+        <w:rPr>
+          <w:rFonts w:ascii="Times New Roman" w:eastAsia="Calibri" w:hAnsi="Times New Roman" w:cs="Times New Roman"/>
+          <w:iCs/>
+          <w:sz w:val="24"/>
+          <w:szCs w:val="24"/>
+        </w:rPr>
+        <w:t xml:space="preserve"> and J. G. March in </w:t>
+      </w:r>
+      <w:r>
+        <w:rPr>
+          <w:rFonts w:ascii="Times New Roman" w:eastAsia="Calibri" w:hAnsi="Times New Roman" w:cs="Times New Roman"/>
+          <w:i/>
+          <w:iCs/>
+          <w:sz w:val="24"/>
+          <w:szCs w:val="24"/>
+        </w:rPr>
+        <w:t>A Behavior</w:t>
+      </w:r>
+      <w:r>
+        <w:rPr>
+          <w:rFonts w:ascii="Times New Roman" w:eastAsia="Calibri" w:hAnsi="Times New Roman" w:cs="Times New Roman"/>
+          <w:i/>
+          <w:iCs/>
+          <w:sz w:val="24"/>
+          <w:szCs w:val="24"/>
+        </w:rPr>
+        <w:t>al</w:t>
+      </w:r>
+      <w:r>
+        <w:rPr>
+          <w:rFonts w:ascii="Times New Roman" w:eastAsia="Calibri" w:hAnsi="Times New Roman" w:cs="Times New Roman"/>
+          <w:i/>
+          <w:iCs/>
+          <w:sz w:val="24"/>
+          <w:szCs w:val="24"/>
+        </w:rPr>
+        <w:t xml:space="preserve"> Theory of the Firm</w:t>
+      </w:r>
+      <w:r>
+        <w:rPr>
+          <w:rFonts w:ascii="Times New Roman" w:eastAsia="Calibri" w:hAnsi="Times New Roman" w:cs="Times New Roman"/>
+          <w:iCs/>
+          <w:sz w:val="24"/>
+          <w:szCs w:val="24"/>
+        </w:rPr>
+        <w:t xml:space="preserve"> that organizations do not have goals or make decisions, only individuals do.  This is almost postmodern in its sentiment and very much aligned with my personal thoughts about how to apply organization theory to the examination of the proposed dissertation study. </w:t>
       </w:r>
     </w:p>
     <w:p>
@@ -4263,7 +4747,7 @@
           <w:sz w:val="24"/>
           <w:szCs w:val="24"/>
         </w:rPr>
-        <w:t>Rojot</w:t>
+        <w:t>Shapira</w:t>
       </w:r>
       <w:proofErr w:type="spellEnd"/>
       <w:r>
@@ -4273,7 +4757,25 @@
           <w:sz w:val="24"/>
           <w:szCs w:val="24"/>
         </w:rPr>
-        <w:t xml:space="preserve">, J. (2008). Culture and decision making. In G. P. Hodgkinson &amp; W. H. Starbuck (Eds.), </w:t>
+        <w:t>, Z. (2008). O</w:t>
+      </w:r>
+      <w:r>
+        <w:rPr>
+          <w:rFonts w:ascii="Times New Roman" w:eastAsia="Calibri" w:hAnsi="Times New Roman" w:cs="Times New Roman"/>
+          <w:iCs/>
+          <w:sz w:val="24"/>
+          <w:szCs w:val="24"/>
+        </w:rPr>
+        <w:t xml:space="preserve">n </w:t>
+      </w:r>
+      <w:r>
+        <w:rPr>
+          <w:rFonts w:ascii="Times New Roman" w:eastAsia="Calibri" w:hAnsi="Times New Roman" w:cs="Times New Roman"/>
+          <w:iCs/>
+          <w:sz w:val="24"/>
+          <w:szCs w:val="24"/>
+        </w:rPr>
+        <w:t xml:space="preserve">the implications of behavioral decision theory for managerial decision making: Contributions and challenges. In G. P. Hodgkinson &amp; W. H. Starbuck (Eds.), </w:t>
       </w:r>
       <w:r>
         <w:rPr>
@@ -4292,400 +4794,7 @@
           <w:sz w:val="24"/>
           <w:szCs w:val="24"/>
         </w:rPr>
-        <w:t>(pp. 134-151</w:t>
-      </w:r>
-      <w:r>
-        <w:rPr>
-          <w:rFonts w:ascii="Times New Roman" w:eastAsia="Calibri" w:hAnsi="Times New Roman" w:cs="Times New Roman"/>
-          <w:iCs/>
-          <w:sz w:val="24"/>
-          <w:szCs w:val="24"/>
-        </w:rPr>
-        <w:t xml:space="preserve">). New York, NY: Oxford University Press. </w:t>
-      </w:r>
-    </w:p>
-    <w:p>
-      <w:pPr>
-        <w:spacing w:line="480" w:lineRule="auto"/>
-        <w:ind w:left="1080"/>
-        <w:rPr>
-          <w:rFonts w:ascii="Times New Roman" w:eastAsia="Calibri" w:hAnsi="Times New Roman" w:cs="Times New Roman"/>
-          <w:iCs/>
-          <w:sz w:val="24"/>
-          <w:szCs w:val="24"/>
-        </w:rPr>
-      </w:pPr>
-      <w:r>
-        <w:rPr>
-          <w:rFonts w:ascii="Times New Roman" w:eastAsia="Calibri" w:hAnsi="Times New Roman" w:cs="Times New Roman"/>
-          <w:iCs/>
-          <w:sz w:val="24"/>
-          <w:szCs w:val="24"/>
-        </w:rPr>
-        <w:t xml:space="preserve">This book chapter argues that the effect of culture on decision making is more usefully understood as a limitation on rationality.  </w:t>
-      </w:r>
-      <w:r>
-        <w:rPr>
-          <w:rFonts w:ascii="Times New Roman" w:eastAsia="Calibri" w:hAnsi="Times New Roman" w:cs="Times New Roman"/>
-          <w:iCs/>
-          <w:sz w:val="24"/>
-          <w:szCs w:val="24"/>
-        </w:rPr>
-        <w:t>The author noted other researchers have postulated that</w:t>
-      </w:r>
-      <w:r>
-        <w:rPr>
-          <w:rFonts w:ascii="Times New Roman" w:eastAsia="Calibri" w:hAnsi="Times New Roman" w:cs="Times New Roman"/>
-          <w:iCs/>
-          <w:sz w:val="24"/>
-          <w:szCs w:val="24"/>
-        </w:rPr>
-        <w:t xml:space="preserve"> in addition to organizational cultures,</w:t>
-      </w:r>
-      <w:r>
-        <w:rPr>
-          <w:rFonts w:ascii="Times New Roman" w:eastAsia="Calibri" w:hAnsi="Times New Roman" w:cs="Times New Roman"/>
-          <w:iCs/>
-          <w:sz w:val="24"/>
-          <w:szCs w:val="24"/>
-        </w:rPr>
-        <w:t xml:space="preserve"> communities of occupations create</w:t>
-      </w:r>
-      <w:r>
-        <w:rPr>
-          <w:rFonts w:ascii="Times New Roman" w:eastAsia="Calibri" w:hAnsi="Times New Roman" w:cs="Times New Roman"/>
-          <w:iCs/>
-          <w:sz w:val="24"/>
-          <w:szCs w:val="24"/>
-        </w:rPr>
-        <w:t xml:space="preserve"> occupational cultures that extend</w:t>
-      </w:r>
-      <w:r>
-        <w:rPr>
-          <w:rFonts w:ascii="Times New Roman" w:eastAsia="Calibri" w:hAnsi="Times New Roman" w:cs="Times New Roman"/>
-          <w:iCs/>
-          <w:sz w:val="24"/>
-          <w:szCs w:val="24"/>
-        </w:rPr>
-        <w:t xml:space="preserve"> across organizations</w:t>
-      </w:r>
-      <w:r>
-        <w:rPr>
-          <w:rFonts w:ascii="Times New Roman" w:eastAsia="Calibri" w:hAnsi="Times New Roman" w:cs="Times New Roman"/>
-          <w:iCs/>
-          <w:sz w:val="24"/>
-          <w:szCs w:val="24"/>
-        </w:rPr>
-        <w:t>.  These occupational cultures contribute to the similarities among organizations</w:t>
-      </w:r>
-      <w:r>
-        <w:rPr>
-          <w:rFonts w:ascii="Times New Roman" w:eastAsia="Calibri" w:hAnsi="Times New Roman" w:cs="Times New Roman"/>
-          <w:iCs/>
-          <w:sz w:val="24"/>
-          <w:szCs w:val="24"/>
-        </w:rPr>
-        <w:t xml:space="preserve"> </w:t>
-      </w:r>
-      <w:r>
-        <w:rPr>
-          <w:rFonts w:ascii="Times New Roman" w:eastAsia="Calibri" w:hAnsi="Times New Roman" w:cs="Times New Roman"/>
-          <w:iCs/>
-          <w:sz w:val="24"/>
-          <w:szCs w:val="24"/>
-        </w:rPr>
-        <w:t xml:space="preserve">and influence the activities of organizations including the decisions of organization members.  If this is true, then supply-side technology transfer professionals likely share an occupational culture that creates a limitation on rationality in technology transfer decisions that extends across private sector organizations.  </w:t>
-      </w:r>
-      <w:r>
-        <w:rPr>
-          <w:rFonts w:ascii="Times New Roman" w:eastAsia="Calibri" w:hAnsi="Times New Roman" w:cs="Times New Roman"/>
-          <w:iCs/>
-          <w:sz w:val="24"/>
-          <w:szCs w:val="24"/>
-        </w:rPr>
-        <w:t>In the framework espoused by Simon (1997), t</w:t>
-      </w:r>
-      <w:r>
-        <w:rPr>
-          <w:rFonts w:ascii="Times New Roman" w:eastAsia="Calibri" w:hAnsi="Times New Roman" w:cs="Times New Roman"/>
-          <w:iCs/>
-          <w:sz w:val="24"/>
-          <w:szCs w:val="24"/>
-        </w:rPr>
-        <w:t xml:space="preserve">his limitation may manifest as one or more decision premises </w:t>
-      </w:r>
-      <w:r>
-        <w:rPr>
-          <w:rFonts w:ascii="Times New Roman" w:eastAsia="Calibri" w:hAnsi="Times New Roman" w:cs="Times New Roman"/>
-          <w:iCs/>
-          <w:sz w:val="24"/>
-          <w:szCs w:val="24"/>
-        </w:rPr>
-        <w:lastRenderedPageBreak/>
-        <w:t>rela</w:t>
-      </w:r>
-      <w:r>
-        <w:rPr>
-          <w:rFonts w:ascii="Times New Roman" w:eastAsia="Calibri" w:hAnsi="Times New Roman" w:cs="Times New Roman"/>
-          <w:iCs/>
-          <w:sz w:val="24"/>
-          <w:szCs w:val="24"/>
-        </w:rPr>
-        <w:t xml:space="preserve">ted to development stage that are held </w:t>
-      </w:r>
-      <w:r>
-        <w:rPr>
-          <w:rFonts w:ascii="Times New Roman" w:eastAsia="Calibri" w:hAnsi="Times New Roman" w:cs="Times New Roman"/>
-          <w:iCs/>
-          <w:sz w:val="24"/>
-          <w:szCs w:val="24"/>
-        </w:rPr>
-        <w:t xml:space="preserve">among technology transfer professionals </w:t>
-      </w:r>
-      <w:r>
-        <w:rPr>
-          <w:rFonts w:ascii="Times New Roman" w:eastAsia="Calibri" w:hAnsi="Times New Roman" w:cs="Times New Roman"/>
-          <w:iCs/>
-          <w:sz w:val="24"/>
-          <w:szCs w:val="24"/>
-        </w:rPr>
-        <w:t>in various</w:t>
-      </w:r>
-      <w:r>
-        <w:rPr>
-          <w:rFonts w:ascii="Times New Roman" w:eastAsia="Calibri" w:hAnsi="Times New Roman" w:cs="Times New Roman"/>
-          <w:iCs/>
-          <w:sz w:val="24"/>
-          <w:szCs w:val="24"/>
-        </w:rPr>
-        <w:t xml:space="preserve"> organizations.</w:t>
-      </w:r>
-      <w:r>
-        <w:rPr>
-          <w:rFonts w:ascii="Times New Roman" w:eastAsia="Calibri" w:hAnsi="Times New Roman" w:cs="Times New Roman"/>
-          <w:iCs/>
-          <w:sz w:val="24"/>
-          <w:szCs w:val="24"/>
-        </w:rPr>
-        <w:t xml:space="preserve">  </w:t>
-      </w:r>
-      <w:r>
-        <w:rPr>
-          <w:rFonts w:ascii="Times New Roman" w:eastAsia="Calibri" w:hAnsi="Times New Roman" w:cs="Times New Roman"/>
-          <w:iCs/>
-          <w:sz w:val="24"/>
-          <w:szCs w:val="24"/>
-        </w:rPr>
-        <w:t>The author explains that culture-based</w:t>
-      </w:r>
-      <w:r>
-        <w:rPr>
-          <w:rFonts w:ascii="Times New Roman" w:eastAsia="Calibri" w:hAnsi="Times New Roman" w:cs="Times New Roman"/>
-          <w:iCs/>
-          <w:sz w:val="24"/>
-          <w:szCs w:val="24"/>
-        </w:rPr>
-        <w:t xml:space="preserve"> limitations may be </w:t>
-      </w:r>
-      <w:r>
-        <w:rPr>
-          <w:rFonts w:ascii="Times New Roman" w:eastAsia="Calibri" w:hAnsi="Times New Roman" w:cs="Times New Roman"/>
-          <w:iCs/>
-          <w:sz w:val="24"/>
-          <w:szCs w:val="24"/>
-        </w:rPr>
-        <w:t>either beneficial or detrimental to the organization.</w:t>
-      </w:r>
-      <w:r>
-        <w:rPr>
-          <w:rFonts w:ascii="Times New Roman" w:eastAsia="Calibri" w:hAnsi="Times New Roman" w:cs="Times New Roman"/>
-          <w:iCs/>
-          <w:sz w:val="24"/>
-          <w:szCs w:val="24"/>
-        </w:rPr>
-        <w:t xml:space="preserve"> </w:t>
-      </w:r>
-      <w:r>
-        <w:rPr>
-          <w:rFonts w:ascii="Times New Roman" w:eastAsia="Calibri" w:hAnsi="Times New Roman" w:cs="Times New Roman"/>
-          <w:iCs/>
-          <w:sz w:val="24"/>
-          <w:szCs w:val="24"/>
-        </w:rPr>
-        <w:t xml:space="preserve">Interestingly, the author referenced an observation of R. M. </w:t>
-      </w:r>
-      <w:proofErr w:type="spellStart"/>
-      <w:r>
-        <w:rPr>
-          <w:rFonts w:ascii="Times New Roman" w:eastAsia="Calibri" w:hAnsi="Times New Roman" w:cs="Times New Roman"/>
-          <w:iCs/>
-          <w:sz w:val="24"/>
-          <w:szCs w:val="24"/>
-        </w:rPr>
-        <w:t>Cyert</w:t>
-      </w:r>
-      <w:proofErr w:type="spellEnd"/>
-      <w:r>
-        <w:rPr>
-          <w:rFonts w:ascii="Times New Roman" w:eastAsia="Calibri" w:hAnsi="Times New Roman" w:cs="Times New Roman"/>
-          <w:iCs/>
-          <w:sz w:val="24"/>
-          <w:szCs w:val="24"/>
-        </w:rPr>
-        <w:t xml:space="preserve"> and J. G. March in </w:t>
-      </w:r>
-      <w:r>
-        <w:rPr>
-          <w:rFonts w:ascii="Times New Roman" w:eastAsia="Calibri" w:hAnsi="Times New Roman" w:cs="Times New Roman"/>
-          <w:i/>
-          <w:iCs/>
-          <w:sz w:val="24"/>
-          <w:szCs w:val="24"/>
-        </w:rPr>
-        <w:t>A Behavior</w:t>
-      </w:r>
-      <w:r>
-        <w:rPr>
-          <w:rFonts w:ascii="Times New Roman" w:eastAsia="Calibri" w:hAnsi="Times New Roman" w:cs="Times New Roman"/>
-          <w:i/>
-          <w:iCs/>
-          <w:sz w:val="24"/>
-          <w:szCs w:val="24"/>
-        </w:rPr>
-        <w:t>al</w:t>
-      </w:r>
-      <w:r>
-        <w:rPr>
-          <w:rFonts w:ascii="Times New Roman" w:eastAsia="Calibri" w:hAnsi="Times New Roman" w:cs="Times New Roman"/>
-          <w:i/>
-          <w:iCs/>
-          <w:sz w:val="24"/>
-          <w:szCs w:val="24"/>
-        </w:rPr>
-        <w:t xml:space="preserve"> Theory of the Firm</w:t>
-      </w:r>
-      <w:r>
-        <w:rPr>
-          <w:rFonts w:ascii="Times New Roman" w:eastAsia="Calibri" w:hAnsi="Times New Roman" w:cs="Times New Roman"/>
-          <w:iCs/>
-          <w:sz w:val="24"/>
-          <w:szCs w:val="24"/>
-        </w:rPr>
-        <w:t xml:space="preserve"> that organizations do not have goals or make decisions, only individuals do.  This is almost postmodern in its sentiment and very much aligned with my personal thoughts about how to apply organization theory to the examination of the proposed dissertation study. </w:t>
-      </w:r>
-    </w:p>
-    <w:p>
-      <w:pPr>
-        <w:spacing w:line="480" w:lineRule="auto"/>
-        <w:ind w:left="720" w:hanging="720"/>
-        <w:rPr>
-          <w:rFonts w:ascii="Times New Roman" w:eastAsia="Calibri" w:hAnsi="Times New Roman" w:cs="Times New Roman"/>
-          <w:iCs/>
-          <w:sz w:val="24"/>
-          <w:szCs w:val="24"/>
-        </w:rPr>
-      </w:pPr>
-      <w:proofErr w:type="spellStart"/>
-      <w:r>
-        <w:rPr>
-          <w:rFonts w:ascii="Times New Roman" w:eastAsia="Calibri" w:hAnsi="Times New Roman" w:cs="Times New Roman"/>
-          <w:iCs/>
-          <w:sz w:val="24"/>
-          <w:szCs w:val="24"/>
-        </w:rPr>
-        <w:t>Shapira</w:t>
-      </w:r>
-      <w:proofErr w:type="spellEnd"/>
-      <w:r>
-        <w:rPr>
-          <w:rFonts w:ascii="Times New Roman" w:eastAsia="Calibri" w:hAnsi="Times New Roman" w:cs="Times New Roman"/>
-          <w:iCs/>
-          <w:sz w:val="24"/>
-          <w:szCs w:val="24"/>
-        </w:rPr>
-        <w:t>, Z</w:t>
-      </w:r>
-      <w:r>
-        <w:rPr>
-          <w:rFonts w:ascii="Times New Roman" w:eastAsia="Calibri" w:hAnsi="Times New Roman" w:cs="Times New Roman"/>
-          <w:iCs/>
-          <w:sz w:val="24"/>
-          <w:szCs w:val="24"/>
-        </w:rPr>
-        <w:t xml:space="preserve">. (2008). </w:t>
-      </w:r>
-      <w:r>
-        <w:rPr>
-          <w:rFonts w:ascii="Times New Roman" w:eastAsia="Calibri" w:hAnsi="Times New Roman" w:cs="Times New Roman"/>
-          <w:iCs/>
-          <w:sz w:val="24"/>
-          <w:szCs w:val="24"/>
-        </w:rPr>
-        <w:t>O</w:t>
-      </w:r>
-      <w:r>
-        <w:rPr>
-          <w:rFonts w:ascii="Times New Roman" w:eastAsia="Calibri" w:hAnsi="Times New Roman" w:cs="Times New Roman"/>
-          <w:iCs/>
-          <w:sz w:val="24"/>
-          <w:szCs w:val="24"/>
-        </w:rPr>
-        <w:t xml:space="preserve">n </w:t>
-      </w:r>
-      <w:r>
-        <w:rPr>
-          <w:rFonts w:ascii="Times New Roman" w:eastAsia="Calibri" w:hAnsi="Times New Roman" w:cs="Times New Roman"/>
-          <w:iCs/>
-          <w:sz w:val="24"/>
-          <w:szCs w:val="24"/>
-        </w:rPr>
-        <w:t>the implications of behavioral decision theory for managerial decision making: Contributions and challenges</w:t>
-      </w:r>
-      <w:r>
-        <w:rPr>
-          <w:rFonts w:ascii="Times New Roman" w:eastAsia="Calibri" w:hAnsi="Times New Roman" w:cs="Times New Roman"/>
-          <w:iCs/>
-          <w:sz w:val="24"/>
-          <w:szCs w:val="24"/>
-        </w:rPr>
-        <w:t xml:space="preserve">. In G. P. Hodgkinson &amp; W. H. Starbuck (Eds.), </w:t>
-      </w:r>
-      <w:r>
-        <w:rPr>
-          <w:rFonts w:ascii="Times New Roman" w:eastAsia="Calibri" w:hAnsi="Times New Roman" w:cs="Times New Roman"/>
-          <w:i/>
-          <w:iCs/>
-          <w:sz w:val="24"/>
-          <w:szCs w:val="24"/>
-        </w:rPr>
-        <w:t xml:space="preserve">The Oxford handbook of organizational decision making </w:t>
-      </w:r>
-      <w:r>
-        <w:rPr>
-          <w:rFonts w:ascii="Times New Roman" w:eastAsia="Calibri" w:hAnsi="Times New Roman" w:cs="Times New Roman"/>
-          <w:iCs/>
-          <w:sz w:val="24"/>
-          <w:szCs w:val="24"/>
-        </w:rPr>
-        <w:t xml:space="preserve">(pp. </w:t>
-      </w:r>
-      <w:r>
-        <w:rPr>
-          <w:rFonts w:ascii="Times New Roman" w:eastAsia="Calibri" w:hAnsi="Times New Roman" w:cs="Times New Roman"/>
-          <w:iCs/>
-          <w:sz w:val="24"/>
-          <w:szCs w:val="24"/>
-        </w:rPr>
-        <w:t>287-304</w:t>
-      </w:r>
-      <w:r>
-        <w:rPr>
-          <w:rFonts w:ascii="Times New Roman" w:eastAsia="Calibri" w:hAnsi="Times New Roman" w:cs="Times New Roman"/>
-          <w:iCs/>
-          <w:sz w:val="24"/>
-          <w:szCs w:val="24"/>
-        </w:rPr>
-        <w:t xml:space="preserve">). New York, NY: Oxford University Press. </w:t>
+        <w:t xml:space="preserve">(pp. 287-304). New York, NY: Oxford University Press. </w:t>
       </w:r>
     </w:p>
     <w:p>
@@ -7269,7 +7378,7 @@
 </file>
 
 <file path=customXml/itemProps1.xml><?xml version="1.0" encoding="utf-8"?>
-<ds:datastoreItem xmlns:ds="http://schemas.openxmlformats.org/officeDocument/2006/customXml" ds:itemID="{64760E2F-B762-4460-94F4-4E86F508181F}">
+<ds:datastoreItem xmlns:ds="http://schemas.openxmlformats.org/officeDocument/2006/customXml" ds:itemID="{CFDA9D0F-9E17-4651-BF82-DA6E47159A3F}">
   <ds:schemaRefs>
     <ds:schemaRef ds:uri="http://schemas.openxmlformats.org/officeDocument/2006/bibliography"/>
   </ds:schemaRefs>

</xml_diff>

<commit_message>
Added annotation for Mankins (2009)
</commit_message>
<xml_diff>
--- a/Docs/PSP6980_2020_Fall_Townes_LiteratureReview_Bibliography_Annotated_v00.docx
+++ b/Docs/PSP6980_2020_Fall_Townes_LiteratureReview_Bibliography_Annotated_v00.docx
@@ -2216,16 +2216,7 @@
           <w:sz w:val="24"/>
           <w:szCs w:val="24"/>
         </w:rPr>
-        <w:t xml:space="preserve">in </w:t>
-      </w:r>
-      <w:r>
-        <w:rPr>
-          <w:rFonts w:ascii="Times New Roman" w:eastAsia="Calibri" w:hAnsi="Times New Roman" w:cs="Times New Roman"/>
-          <w:iCs/>
-          <w:sz w:val="24"/>
-          <w:szCs w:val="24"/>
-        </w:rPr>
-        <w:t xml:space="preserve">Appendix A of the book </w:t>
+        <w:t xml:space="preserve">in Appendix A of the book </w:t>
       </w:r>
       <w:r>
         <w:rPr>
@@ -4099,6 +4090,342 @@
       <w:pPr>
         <w:spacing w:line="480" w:lineRule="auto"/>
         <w:ind w:left="720" w:hanging="720"/>
+        <w:rPr>
+          <w:rFonts w:ascii="Times New Roman" w:eastAsia="Calibri" w:hAnsi="Times New Roman" w:cs="Times New Roman"/>
+          <w:iCs/>
+          <w:sz w:val="24"/>
+          <w:szCs w:val="24"/>
+        </w:rPr>
+      </w:pPr>
+      <w:r>
+        <w:rPr>
+          <w:rFonts w:ascii="Times New Roman" w:eastAsia="Calibri" w:hAnsi="Times New Roman" w:cs="Times New Roman"/>
+          <w:iCs/>
+          <w:sz w:val="24"/>
+          <w:szCs w:val="24"/>
+        </w:rPr>
+        <w:t xml:space="preserve">Mankins, J. C. (2009). Technology readiness assessments: A retrospective. </w:t>
+      </w:r>
+      <w:r>
+        <w:rPr>
+          <w:rFonts w:ascii="Times New Roman" w:eastAsia="Calibri" w:hAnsi="Times New Roman" w:cs="Times New Roman"/>
+          <w:i/>
+          <w:iCs/>
+          <w:sz w:val="24"/>
+          <w:szCs w:val="24"/>
+        </w:rPr>
+        <w:t xml:space="preserve">Acta </w:t>
+      </w:r>
+      <w:proofErr w:type="spellStart"/>
+      <w:r>
+        <w:rPr>
+          <w:rFonts w:ascii="Times New Roman" w:eastAsia="Calibri" w:hAnsi="Times New Roman" w:cs="Times New Roman"/>
+          <w:i/>
+          <w:iCs/>
+          <w:sz w:val="24"/>
+          <w:szCs w:val="24"/>
+        </w:rPr>
+        <w:t>Astronautica</w:t>
+      </w:r>
+      <w:proofErr w:type="spellEnd"/>
+      <w:r>
+        <w:rPr>
+          <w:rFonts w:ascii="Times New Roman" w:eastAsia="Calibri" w:hAnsi="Times New Roman" w:cs="Times New Roman"/>
+          <w:iCs/>
+          <w:sz w:val="24"/>
+          <w:szCs w:val="24"/>
+        </w:rPr>
+        <w:t>, 65(9-10), 1216-1223. Retrieved from http://www.onethesis.com/wp-content/uploads/2016/11/1-s2.0-S0094576509002008-main.pdf</w:t>
+      </w:r>
+    </w:p>
+    <w:p>
+      <w:pPr>
+        <w:spacing w:line="480" w:lineRule="auto"/>
+        <w:ind w:left="1080"/>
+        <w:rPr>
+          <w:rFonts w:ascii="Times New Roman" w:eastAsia="Calibri" w:hAnsi="Times New Roman" w:cs="Times New Roman"/>
+          <w:iCs/>
+          <w:sz w:val="24"/>
+          <w:szCs w:val="24"/>
+        </w:rPr>
+      </w:pPr>
+      <w:r>
+        <w:rPr>
+          <w:rFonts w:ascii="Times New Roman" w:eastAsia="Calibri" w:hAnsi="Times New Roman" w:cs="Times New Roman"/>
+          <w:iCs/>
+          <w:sz w:val="24"/>
+          <w:szCs w:val="24"/>
+        </w:rPr>
+        <w:t xml:space="preserve">This journal article discusses the concept of technology readiness assessments </w:t>
+      </w:r>
+      <w:r>
+        <w:rPr>
+          <w:rFonts w:ascii="Times New Roman" w:eastAsia="Calibri" w:hAnsi="Times New Roman" w:cs="Times New Roman"/>
+          <w:iCs/>
+          <w:sz w:val="24"/>
+          <w:szCs w:val="24"/>
+        </w:rPr>
+        <w:t xml:space="preserve">(TRAs) as a means of characterizing the maturity of new technologies </w:t>
+      </w:r>
+      <w:r>
+        <w:rPr>
+          <w:rFonts w:ascii="Times New Roman" w:eastAsia="Calibri" w:hAnsi="Times New Roman" w:cs="Times New Roman"/>
+          <w:iCs/>
+          <w:sz w:val="24"/>
+          <w:szCs w:val="24"/>
+        </w:rPr>
+        <w:t xml:space="preserve">and summarizes the history of the technology readiness level (TRL) scale first developed and used by the National Aeronautics and Space Administration (NASA) and later </w:t>
+      </w:r>
+      <w:r>
+        <w:rPr>
+          <w:rFonts w:ascii="Times New Roman" w:eastAsia="Calibri" w:hAnsi="Times New Roman" w:cs="Times New Roman"/>
+          <w:iCs/>
+          <w:sz w:val="24"/>
+          <w:szCs w:val="24"/>
+        </w:rPr>
+        <w:t xml:space="preserve">adapted and </w:t>
+      </w:r>
+      <w:r>
+        <w:rPr>
+          <w:rFonts w:ascii="Times New Roman" w:eastAsia="Calibri" w:hAnsi="Times New Roman" w:cs="Times New Roman"/>
+          <w:iCs/>
+          <w:sz w:val="24"/>
+          <w:szCs w:val="24"/>
+        </w:rPr>
+        <w:t>adopted</w:t>
+      </w:r>
+      <w:r>
+        <w:rPr>
+          <w:rFonts w:ascii="Times New Roman" w:eastAsia="Calibri" w:hAnsi="Times New Roman" w:cs="Times New Roman"/>
+          <w:iCs/>
+          <w:sz w:val="24"/>
+          <w:szCs w:val="24"/>
+        </w:rPr>
+        <w:t xml:space="preserve"> to varying degrees</w:t>
+      </w:r>
+      <w:r>
+        <w:rPr>
+          <w:rFonts w:ascii="Times New Roman" w:eastAsia="Calibri" w:hAnsi="Times New Roman" w:cs="Times New Roman"/>
+          <w:iCs/>
+          <w:sz w:val="24"/>
+          <w:szCs w:val="24"/>
+        </w:rPr>
+        <w:t xml:space="preserve"> by other government agencies and</w:t>
+      </w:r>
+      <w:r>
+        <w:rPr>
+          <w:rFonts w:ascii="Times New Roman" w:eastAsia="Calibri" w:hAnsi="Times New Roman" w:cs="Times New Roman"/>
+          <w:iCs/>
+          <w:sz w:val="24"/>
+          <w:szCs w:val="24"/>
+        </w:rPr>
+        <w:t xml:space="preserve"> private sector organizations.  The author describes in some detail the TRL scale that NASA employs</w:t>
+      </w:r>
+      <w:r>
+        <w:rPr>
+          <w:rFonts w:ascii="Times New Roman" w:eastAsia="Calibri" w:hAnsi="Times New Roman" w:cs="Times New Roman"/>
+          <w:iCs/>
+          <w:sz w:val="24"/>
+          <w:szCs w:val="24"/>
+        </w:rPr>
+        <w:t>, which is an ordinal scale</w:t>
+      </w:r>
+      <w:r>
+        <w:rPr>
+          <w:rFonts w:ascii="Times New Roman" w:eastAsia="Calibri" w:hAnsi="Times New Roman" w:cs="Times New Roman"/>
+          <w:iCs/>
+          <w:sz w:val="24"/>
+          <w:szCs w:val="24"/>
+        </w:rPr>
+        <w:t xml:space="preserve">.  </w:t>
+      </w:r>
+      <w:proofErr w:type="gramStart"/>
+      <w:r>
+        <w:rPr>
+          <w:rFonts w:ascii="Times New Roman" w:eastAsia="Calibri" w:hAnsi="Times New Roman" w:cs="Times New Roman"/>
+          <w:iCs/>
+          <w:sz w:val="24"/>
+          <w:szCs w:val="24"/>
+        </w:rPr>
+        <w:t>According to</w:t>
+      </w:r>
+      <w:proofErr w:type="gramEnd"/>
+      <w:r>
+        <w:rPr>
+          <w:rFonts w:ascii="Times New Roman" w:eastAsia="Calibri" w:hAnsi="Times New Roman" w:cs="Times New Roman"/>
+          <w:iCs/>
+          <w:sz w:val="24"/>
+          <w:szCs w:val="24"/>
+        </w:rPr>
+        <w:t xml:space="preserve"> the author, being able to assess readiness and risk at key points in the life cycle of a program is important to system and technology managers in government agencies such as NASA.  The paper provides a normative discussion of how </w:t>
+      </w:r>
+      <w:r>
+        <w:rPr>
+          <w:rFonts w:ascii="Times New Roman" w:eastAsia="Calibri" w:hAnsi="Times New Roman" w:cs="Times New Roman"/>
+          <w:iCs/>
+          <w:sz w:val="24"/>
+          <w:szCs w:val="24"/>
+        </w:rPr>
+        <w:t xml:space="preserve">government agencies should use </w:t>
+      </w:r>
+      <w:r>
+        <w:rPr>
+          <w:rFonts w:ascii="Times New Roman" w:eastAsia="Calibri" w:hAnsi="Times New Roman" w:cs="Times New Roman"/>
+          <w:iCs/>
+          <w:sz w:val="24"/>
+          <w:szCs w:val="24"/>
+        </w:rPr>
+        <w:t>TRAs and TRLs.</w:t>
+      </w:r>
+      <w:r>
+        <w:rPr>
+          <w:rFonts w:ascii="Times New Roman" w:eastAsia="Calibri" w:hAnsi="Times New Roman" w:cs="Times New Roman"/>
+          <w:iCs/>
+          <w:sz w:val="24"/>
+          <w:szCs w:val="24"/>
+        </w:rPr>
+        <w:t xml:space="preserve">  The autho</w:t>
+      </w:r>
+      <w:r>
+        <w:rPr>
+          <w:rFonts w:ascii="Times New Roman" w:eastAsia="Calibri" w:hAnsi="Times New Roman" w:cs="Times New Roman"/>
+          <w:iCs/>
+          <w:sz w:val="24"/>
+          <w:szCs w:val="24"/>
+        </w:rPr>
+        <w:t>r specifically suggests that</w:t>
+      </w:r>
+      <w:r>
+        <w:rPr>
+          <w:rFonts w:ascii="Times New Roman" w:eastAsia="Calibri" w:hAnsi="Times New Roman" w:cs="Times New Roman"/>
+          <w:iCs/>
+          <w:sz w:val="24"/>
+          <w:szCs w:val="24"/>
+        </w:rPr>
+        <w:t xml:space="preserve"> funding at TRL-3 is </w:t>
+      </w:r>
+      <w:r>
+        <w:rPr>
+          <w:rFonts w:ascii="Times New Roman" w:eastAsia="Calibri" w:hAnsi="Times New Roman" w:cs="Times New Roman"/>
+          <w:iCs/>
+          <w:sz w:val="24"/>
+          <w:szCs w:val="24"/>
+        </w:rPr>
+        <w:t xml:space="preserve">unlikely to come from most types of funding sources available to private sector ventures because of </w:t>
+      </w:r>
+      <w:r>
+        <w:rPr>
+          <w:rFonts w:ascii="Times New Roman" w:eastAsia="Calibri" w:hAnsi="Times New Roman" w:cs="Times New Roman"/>
+          <w:iCs/>
+          <w:sz w:val="24"/>
+          <w:szCs w:val="24"/>
+        </w:rPr>
+        <w:t>the</w:t>
+      </w:r>
+      <w:r>
+        <w:rPr>
+          <w:rFonts w:ascii="Times New Roman" w:eastAsia="Calibri" w:hAnsi="Times New Roman" w:cs="Times New Roman"/>
+          <w:iCs/>
+          <w:sz w:val="24"/>
+          <w:szCs w:val="24"/>
+        </w:rPr>
+        <w:t xml:space="preserve"> </w:t>
+      </w:r>
+      <w:r>
+        <w:rPr>
+          <w:rFonts w:ascii="Times New Roman" w:eastAsia="Calibri" w:hAnsi="Times New Roman" w:cs="Times New Roman"/>
+          <w:iCs/>
+          <w:sz w:val="24"/>
+          <w:szCs w:val="24"/>
+        </w:rPr>
+        <w:t>relatively high risk and long lead times required for projects at this stage of development.  Moreover, he offers the opinion that funding at TRL-4 and greater could be obtained from funding sources available to private sector ventures because of reduced risk and lead times.  However, anecdotal evidence suggests that this is not the case.  This source is directly related to the proposed dissertation study.  It</w:t>
+      </w:r>
+      <w:r>
+        <w:rPr>
+          <w:rFonts w:ascii="Times New Roman" w:eastAsia="Calibri" w:hAnsi="Times New Roman" w:cs="Times New Roman"/>
+          <w:iCs/>
+          <w:sz w:val="24"/>
+          <w:szCs w:val="24"/>
+        </w:rPr>
+        <w:t xml:space="preserve"> </w:t>
+      </w:r>
+      <w:r>
+        <w:rPr>
+          <w:rFonts w:ascii="Times New Roman" w:eastAsia="Calibri" w:hAnsi="Times New Roman" w:cs="Times New Roman"/>
+          <w:iCs/>
+          <w:sz w:val="24"/>
+          <w:szCs w:val="24"/>
+        </w:rPr>
+        <w:lastRenderedPageBreak/>
+        <w:t>provides relevant insight into</w:t>
+      </w:r>
+      <w:r>
+        <w:rPr>
+          <w:rFonts w:ascii="Times New Roman" w:eastAsia="Calibri" w:hAnsi="Times New Roman" w:cs="Times New Roman"/>
+          <w:iCs/>
+          <w:sz w:val="24"/>
+          <w:szCs w:val="24"/>
+        </w:rPr>
+        <w:t xml:space="preserve"> </w:t>
+      </w:r>
+      <w:r>
+        <w:rPr>
+          <w:rFonts w:ascii="Times New Roman" w:eastAsia="Calibri" w:hAnsi="Times New Roman" w:cs="Times New Roman"/>
+          <w:iCs/>
+          <w:sz w:val="24"/>
+          <w:szCs w:val="24"/>
+        </w:rPr>
+        <w:t>the challenges of</w:t>
+      </w:r>
+      <w:r>
+        <w:rPr>
+          <w:rFonts w:ascii="Times New Roman" w:eastAsia="Calibri" w:hAnsi="Times New Roman" w:cs="Times New Roman"/>
+          <w:iCs/>
+          <w:sz w:val="24"/>
+          <w:szCs w:val="24"/>
+        </w:rPr>
+        <w:t xml:space="preserve"> </w:t>
+      </w:r>
+      <w:r>
+        <w:rPr>
+          <w:rFonts w:ascii="Times New Roman" w:eastAsia="Calibri" w:hAnsi="Times New Roman" w:cs="Times New Roman"/>
+          <w:iCs/>
+          <w:sz w:val="24"/>
+          <w:szCs w:val="24"/>
+        </w:rPr>
+        <w:t>operationalizing</w:t>
+      </w:r>
+      <w:r>
+        <w:rPr>
+          <w:rFonts w:ascii="Times New Roman" w:eastAsia="Calibri" w:hAnsi="Times New Roman" w:cs="Times New Roman"/>
+          <w:iCs/>
+          <w:sz w:val="24"/>
+          <w:szCs w:val="24"/>
+        </w:rPr>
+        <w:t xml:space="preserve"> and </w:t>
+      </w:r>
+      <w:r>
+        <w:rPr>
+          <w:rFonts w:ascii="Times New Roman" w:eastAsia="Calibri" w:hAnsi="Times New Roman" w:cs="Times New Roman"/>
+          <w:iCs/>
+          <w:sz w:val="24"/>
+          <w:szCs w:val="24"/>
+        </w:rPr>
+        <w:t>measuring</w:t>
+      </w:r>
+      <w:r>
+        <w:rPr>
+          <w:rFonts w:ascii="Times New Roman" w:eastAsia="Calibri" w:hAnsi="Times New Roman" w:cs="Times New Roman"/>
+          <w:iCs/>
+          <w:sz w:val="24"/>
+          <w:szCs w:val="24"/>
+        </w:rPr>
+        <w:t xml:space="preserve"> development stage.</w:t>
+      </w:r>
+    </w:p>
+    <w:p>
+      <w:pPr>
+        <w:spacing w:line="480" w:lineRule="auto"/>
         <w:rPr>
           <w:rFonts w:ascii="Times New Roman" w:eastAsia="Calibri" w:hAnsi="Times New Roman" w:cs="Times New Roman"/>
           <w:iCs/>
@@ -7378,7 +7705,7 @@
 </file>
 
 <file path=customXml/itemProps1.xml><?xml version="1.0" encoding="utf-8"?>
-<ds:datastoreItem xmlns:ds="http://schemas.openxmlformats.org/officeDocument/2006/customXml" ds:itemID="{CFDA9D0F-9E17-4651-BF82-DA6E47159A3F}">
+<ds:datastoreItem xmlns:ds="http://schemas.openxmlformats.org/officeDocument/2006/customXml" ds:itemID="{8CFF9AC1-B86F-41EB-8421-B93619A28226}">
   <ds:schemaRefs>
     <ds:schemaRef ds:uri="http://schemas.openxmlformats.org/officeDocument/2006/bibliography"/>
   </ds:schemaRefs>

</xml_diff>

<commit_message>
Added annotation for Mankins (2009a)
</commit_message>
<xml_diff>
--- a/Docs/PSP6980_2020_Fall_Townes_LiteratureReview_Bibliography_Annotated_v00.docx
+++ b/Docs/PSP6980_2020_Fall_Townes_LiteratureReview_Bibliography_Annotated_v00.docx
@@ -2198,7 +2198,34 @@
           <w:sz w:val="24"/>
           <w:szCs w:val="24"/>
         </w:rPr>
-        <w:t>The authors provided</w:t>
+        <w:t xml:space="preserve">However, there is some question as to how much of the theory is applicable because it deals with organization decisions in the context of market conditions that are at least regularly recurring if not repetitive and routine.  This likely does not characterize demand-side technology transfer decisions.  </w:t>
+      </w:r>
+      <w:r>
+        <w:rPr>
+          <w:rFonts w:ascii="Times New Roman" w:eastAsia="Calibri" w:hAnsi="Times New Roman" w:cs="Times New Roman"/>
+          <w:iCs/>
+          <w:sz w:val="24"/>
+          <w:szCs w:val="24"/>
+        </w:rPr>
+        <w:t xml:space="preserve">The authors </w:t>
+      </w:r>
+      <w:r>
+        <w:rPr>
+          <w:rFonts w:ascii="Times New Roman" w:eastAsia="Calibri" w:hAnsi="Times New Roman" w:cs="Times New Roman"/>
+          <w:iCs/>
+          <w:sz w:val="24"/>
+          <w:szCs w:val="24"/>
+        </w:rPr>
+        <w:t xml:space="preserve">also </w:t>
+      </w:r>
+      <w:r>
+        <w:rPr>
+          <w:rFonts w:ascii="Times New Roman" w:eastAsia="Calibri" w:hAnsi="Times New Roman" w:cs="Times New Roman"/>
+          <w:iCs/>
+          <w:sz w:val="24"/>
+          <w:szCs w:val="24"/>
+        </w:rPr>
+        <w:t>provided</w:t>
       </w:r>
       <w:r>
         <w:rPr>
@@ -2415,7 +2442,17 @@
           <w:sz w:val="24"/>
           <w:szCs w:val="24"/>
         </w:rPr>
-        <w:t xml:space="preserve">have application in understanding organization decision-making </w:t>
+        <w:t xml:space="preserve">have application in understanding </w:t>
+      </w:r>
+      <w:r>
+        <w:rPr>
+          <w:rFonts w:ascii="Times New Roman" w:eastAsia="Calibri" w:hAnsi="Times New Roman" w:cs="Times New Roman"/>
+          <w:iCs/>
+          <w:sz w:val="24"/>
+          <w:szCs w:val="24"/>
+        </w:rPr>
+        <w:lastRenderedPageBreak/>
+        <w:t xml:space="preserve">organization decision-making </w:t>
       </w:r>
       <w:r>
         <w:rPr>
@@ -2537,44 +2574,466 @@
           <w:sz w:val="24"/>
           <w:szCs w:val="24"/>
         </w:rPr>
+        <w:t xml:space="preserve">In a sense, </w:t>
+      </w:r>
+      <w:r>
+        <w:rPr>
+          <w:rFonts w:ascii="Times New Roman" w:eastAsia="Calibri" w:hAnsi="Times New Roman" w:cs="Times New Roman"/>
+          <w:iCs/>
+          <w:sz w:val="24"/>
+          <w:szCs w:val="24"/>
+        </w:rPr>
+        <w:t>this source</w:t>
+      </w:r>
+      <w:r>
+        <w:rPr>
+          <w:rFonts w:ascii="Times New Roman" w:eastAsia="Calibri" w:hAnsi="Times New Roman" w:cs="Times New Roman"/>
+          <w:iCs/>
+          <w:sz w:val="24"/>
+          <w:szCs w:val="24"/>
+        </w:rPr>
+        <w:t xml:space="preserve"> can be considered a case study of converting basic research into private sector market offerings that benefit the public interest.  It provides insight into the relationship between basic research, applied research, development, and manufacturing</w:t>
+      </w:r>
+      <w:r>
+        <w:rPr>
+          <w:rFonts w:ascii="Times New Roman" w:eastAsia="Calibri" w:hAnsi="Times New Roman" w:cs="Times New Roman"/>
+          <w:iCs/>
+          <w:sz w:val="24"/>
+          <w:szCs w:val="24"/>
+        </w:rPr>
+        <w:t xml:space="preserve"> at Bell Telephone Laboratories</w:t>
+      </w:r>
+      <w:r>
+        <w:rPr>
+          <w:rFonts w:ascii="Times New Roman" w:eastAsia="Calibri" w:hAnsi="Times New Roman" w:cs="Times New Roman"/>
+          <w:iCs/>
+          <w:sz w:val="24"/>
+          <w:szCs w:val="24"/>
+        </w:rPr>
+        <w:t xml:space="preserve">.  The account that </w:t>
+      </w:r>
+      <w:proofErr w:type="spellStart"/>
+      <w:r>
+        <w:rPr>
+          <w:rFonts w:ascii="Times New Roman" w:eastAsia="Calibri" w:hAnsi="Times New Roman" w:cs="Times New Roman"/>
+          <w:iCs/>
+          <w:sz w:val="24"/>
+          <w:szCs w:val="24"/>
+        </w:rPr>
+        <w:t>Gertner</w:t>
+      </w:r>
+      <w:proofErr w:type="spellEnd"/>
+      <w:r>
+        <w:rPr>
+          <w:rFonts w:ascii="Times New Roman" w:eastAsia="Calibri" w:hAnsi="Times New Roman" w:cs="Times New Roman"/>
+          <w:iCs/>
+          <w:sz w:val="24"/>
+          <w:szCs w:val="24"/>
+        </w:rPr>
+        <w:t xml:space="preserve"> offers provides additional evidence that challenges the conceptualization of a linear process from basic research</w:t>
+      </w:r>
+      <w:r>
+        <w:rPr>
+          <w:rFonts w:ascii="Times New Roman" w:eastAsia="Calibri" w:hAnsi="Times New Roman" w:cs="Times New Roman"/>
+          <w:iCs/>
+          <w:sz w:val="24"/>
+          <w:szCs w:val="24"/>
+        </w:rPr>
+        <w:t xml:space="preserve"> that</w:t>
+      </w:r>
+      <w:r>
+        <w:rPr>
+          <w:rFonts w:ascii="Times New Roman" w:eastAsia="Calibri" w:hAnsi="Times New Roman" w:cs="Times New Roman"/>
+          <w:iCs/>
+          <w:sz w:val="24"/>
+          <w:szCs w:val="24"/>
+        </w:rPr>
+        <w:t xml:space="preserve"> </w:t>
+      </w:r>
+      <w:r>
+        <w:rPr>
+          <w:rFonts w:ascii="Times New Roman" w:eastAsia="Calibri" w:hAnsi="Times New Roman" w:cs="Times New Roman"/>
+          <w:iCs/>
+          <w:sz w:val="24"/>
+          <w:szCs w:val="24"/>
+        </w:rPr>
+        <w:t>produces</w:t>
+      </w:r>
+      <w:r>
+        <w:rPr>
+          <w:rFonts w:ascii="Times New Roman" w:eastAsia="Calibri" w:hAnsi="Times New Roman" w:cs="Times New Roman"/>
+          <w:iCs/>
+          <w:sz w:val="24"/>
+          <w:szCs w:val="24"/>
+        </w:rPr>
+        <w:t xml:space="preserve"> basic scientific insights to applied research</w:t>
+      </w:r>
+      <w:r>
+        <w:rPr>
+          <w:rFonts w:ascii="Times New Roman" w:eastAsia="Calibri" w:hAnsi="Times New Roman" w:cs="Times New Roman"/>
+          <w:iCs/>
+          <w:sz w:val="24"/>
+          <w:szCs w:val="24"/>
+        </w:rPr>
+        <w:t xml:space="preserve"> that</w:t>
+      </w:r>
+      <w:r>
+        <w:rPr>
+          <w:rFonts w:ascii="Times New Roman" w:eastAsia="Calibri" w:hAnsi="Times New Roman" w:cs="Times New Roman"/>
+          <w:iCs/>
+          <w:sz w:val="24"/>
+          <w:szCs w:val="24"/>
+        </w:rPr>
+        <w:t xml:space="preserve"> determin</w:t>
+      </w:r>
+      <w:r>
+        <w:rPr>
+          <w:rFonts w:ascii="Times New Roman" w:eastAsia="Calibri" w:hAnsi="Times New Roman" w:cs="Times New Roman"/>
+          <w:iCs/>
+          <w:sz w:val="24"/>
+          <w:szCs w:val="24"/>
+        </w:rPr>
+        <w:t>e</w:t>
+      </w:r>
+      <w:r>
+        <w:rPr>
+          <w:rFonts w:ascii="Times New Roman" w:eastAsia="Calibri" w:hAnsi="Times New Roman" w:cs="Times New Roman"/>
+          <w:iCs/>
+          <w:sz w:val="24"/>
+          <w:szCs w:val="24"/>
+        </w:rPr>
+        <w:t xml:space="preserve"> how to make practical use of such insights (p. 29</w:t>
+      </w:r>
+      <w:r>
+        <w:rPr>
+          <w:rFonts w:ascii="Times New Roman" w:eastAsia="Calibri" w:hAnsi="Times New Roman" w:cs="Times New Roman"/>
+          <w:iCs/>
+          <w:sz w:val="24"/>
+          <w:szCs w:val="24"/>
+        </w:rPr>
+        <w:t>, 150-151</w:t>
+      </w:r>
+      <w:r>
+        <w:rPr>
+          <w:rFonts w:ascii="Times New Roman" w:eastAsia="Calibri" w:hAnsi="Times New Roman" w:cs="Times New Roman"/>
+          <w:iCs/>
+          <w:sz w:val="24"/>
+          <w:szCs w:val="24"/>
+        </w:rPr>
+        <w:t>).</w:t>
+      </w:r>
+      <w:r>
+        <w:rPr>
+          <w:rFonts w:ascii="Times New Roman" w:eastAsia="Calibri" w:hAnsi="Times New Roman" w:cs="Times New Roman"/>
+          <w:iCs/>
+          <w:sz w:val="24"/>
+          <w:szCs w:val="24"/>
+        </w:rPr>
+        <w:t xml:space="preserve">  The case of </w:t>
+      </w:r>
+      <w:r>
+        <w:rPr>
+          <w:rFonts w:ascii="Times New Roman" w:eastAsia="Calibri" w:hAnsi="Times New Roman" w:cs="Times New Roman"/>
+          <w:iCs/>
+          <w:sz w:val="24"/>
+          <w:szCs w:val="24"/>
+        </w:rPr>
+        <w:t xml:space="preserve">Bell Telephone Laboratories suggests that absolute freedom in basic research is counterproductive to generating research outcomes that benefit the public interest.  Like food, freedom in basic research is healthy in moderation but unhealthy in excess (p. 194).  </w:t>
+      </w:r>
+      <w:proofErr w:type="spellStart"/>
+      <w:r>
+        <w:rPr>
+          <w:rFonts w:ascii="Times New Roman" w:eastAsia="Calibri" w:hAnsi="Times New Roman" w:cs="Times New Roman"/>
+          <w:iCs/>
+          <w:sz w:val="24"/>
+          <w:szCs w:val="24"/>
+        </w:rPr>
+        <w:t>Gertner</w:t>
+      </w:r>
+      <w:proofErr w:type="spellEnd"/>
+      <w:r>
+        <w:rPr>
+          <w:rFonts w:ascii="Times New Roman" w:eastAsia="Calibri" w:hAnsi="Times New Roman" w:cs="Times New Roman"/>
+          <w:iCs/>
+          <w:sz w:val="24"/>
+          <w:szCs w:val="24"/>
+        </w:rPr>
+        <w:t xml:space="preserve"> references a paper that Bell Labs researcher Andrew </w:t>
+      </w:r>
+      <w:proofErr w:type="spellStart"/>
+      <w:r>
+        <w:rPr>
+          <w:rFonts w:ascii="Times New Roman" w:eastAsia="Calibri" w:hAnsi="Times New Roman" w:cs="Times New Roman"/>
+          <w:iCs/>
+          <w:sz w:val="24"/>
+          <w:szCs w:val="24"/>
+        </w:rPr>
+        <w:t>Odlyzko</w:t>
+      </w:r>
+      <w:proofErr w:type="spellEnd"/>
+      <w:r>
+        <w:rPr>
+          <w:rFonts w:ascii="Times New Roman" w:eastAsia="Calibri" w:hAnsi="Times New Roman" w:cs="Times New Roman"/>
+          <w:iCs/>
+          <w:sz w:val="24"/>
+          <w:szCs w:val="24"/>
+        </w:rPr>
+        <w:t xml:space="preserve"> wrote in 1995 that seems particularly relevant to understanding why private sector companies </w:t>
+      </w:r>
+      <w:r>
+        <w:rPr>
+          <w:rFonts w:ascii="Times New Roman" w:eastAsia="Calibri" w:hAnsi="Times New Roman" w:cs="Times New Roman"/>
+          <w:iCs/>
+          <w:sz w:val="24"/>
+          <w:szCs w:val="24"/>
+        </w:rPr>
+        <w:t xml:space="preserve">often </w:t>
+      </w:r>
+      <w:r>
+        <w:rPr>
+          <w:rFonts w:ascii="Times New Roman" w:eastAsia="Calibri" w:hAnsi="Times New Roman" w:cs="Times New Roman"/>
+          <w:iCs/>
+          <w:sz w:val="24"/>
+          <w:szCs w:val="24"/>
+        </w:rPr>
+        <w:t>do not pursue university-created technologies</w:t>
+      </w:r>
+      <w:r>
+        <w:rPr>
+          <w:rFonts w:ascii="Times New Roman" w:eastAsia="Calibri" w:hAnsi="Times New Roman" w:cs="Times New Roman"/>
+          <w:iCs/>
+          <w:sz w:val="24"/>
+          <w:szCs w:val="24"/>
+        </w:rPr>
+        <w:t xml:space="preserve"> that seem relevant to their focus even when the companies appear to have the resources to do so</w:t>
+      </w:r>
+      <w:r>
+        <w:rPr>
+          <w:rFonts w:ascii="Times New Roman" w:eastAsia="Calibri" w:hAnsi="Times New Roman" w:cs="Times New Roman"/>
+          <w:iCs/>
+          <w:sz w:val="24"/>
+          <w:szCs w:val="24"/>
+        </w:rPr>
+        <w:t xml:space="preserve">.  </w:t>
+      </w:r>
+      <w:proofErr w:type="spellStart"/>
+      <w:r>
+        <w:rPr>
+          <w:rFonts w:ascii="Times New Roman" w:eastAsia="Calibri" w:hAnsi="Times New Roman" w:cs="Times New Roman"/>
+          <w:iCs/>
+          <w:sz w:val="24"/>
+          <w:szCs w:val="24"/>
+        </w:rPr>
+        <w:t>Odlyzko</w:t>
+      </w:r>
+      <w:proofErr w:type="spellEnd"/>
+      <w:r>
+        <w:rPr>
+          <w:rFonts w:ascii="Times New Roman" w:eastAsia="Calibri" w:hAnsi="Times New Roman" w:cs="Times New Roman"/>
+          <w:iCs/>
+          <w:sz w:val="24"/>
+          <w:szCs w:val="24"/>
+        </w:rPr>
+        <w:t xml:space="preserve"> observed that it was no longer logical or necessary for private sector companies to invest in basic research for two key reasons.  First, it took too long for private sector companies to </w:t>
+      </w:r>
+      <w:r>
+        <w:rPr>
+          <w:rFonts w:ascii="Times New Roman" w:eastAsia="Calibri" w:hAnsi="Times New Roman" w:cs="Times New Roman"/>
+          <w:iCs/>
+          <w:sz w:val="24"/>
+          <w:szCs w:val="24"/>
+        </w:rPr>
+        <w:t>realize</w:t>
+      </w:r>
+      <w:r>
+        <w:rPr>
+          <w:rFonts w:ascii="Times New Roman" w:eastAsia="Calibri" w:hAnsi="Times New Roman" w:cs="Times New Roman"/>
+          <w:iCs/>
+          <w:sz w:val="24"/>
+          <w:szCs w:val="24"/>
+        </w:rPr>
+        <w:t xml:space="preserve"> an adequate financial return.  Second, the ba</w:t>
+      </w:r>
+      <w:r>
+        <w:rPr>
+          <w:rFonts w:ascii="Times New Roman" w:eastAsia="Calibri" w:hAnsi="Times New Roman" w:cs="Times New Roman"/>
+          <w:iCs/>
+          <w:sz w:val="24"/>
+          <w:szCs w:val="24"/>
+        </w:rPr>
+        <w:t>se of scientific discoveries is</w:t>
+      </w:r>
+      <w:r>
+        <w:rPr>
+          <w:rFonts w:ascii="Times New Roman" w:eastAsia="Calibri" w:hAnsi="Times New Roman" w:cs="Times New Roman"/>
+          <w:iCs/>
+          <w:sz w:val="24"/>
+          <w:szCs w:val="24"/>
+        </w:rPr>
+        <w:t xml:space="preserve"> so broad that it was </w:t>
+      </w:r>
+      <w:r>
+        <w:rPr>
+          <w:rFonts w:ascii="Times New Roman" w:eastAsia="Calibri" w:hAnsi="Times New Roman" w:cs="Times New Roman"/>
+          <w:iCs/>
+          <w:sz w:val="24"/>
+          <w:szCs w:val="24"/>
+        </w:rPr>
+        <w:t xml:space="preserve">now </w:t>
+      </w:r>
+      <w:r>
+        <w:rPr>
+          <w:rFonts w:ascii="Times New Roman" w:eastAsia="Calibri" w:hAnsi="Times New Roman" w:cs="Times New Roman"/>
+          <w:iCs/>
+          <w:sz w:val="24"/>
+          <w:szCs w:val="24"/>
+        </w:rPr>
+        <w:t xml:space="preserve">possible </w:t>
+      </w:r>
+      <w:r>
+        <w:rPr>
+          <w:rFonts w:ascii="Times New Roman" w:eastAsia="Calibri" w:hAnsi="Times New Roman" w:cs="Times New Roman"/>
+          <w:iCs/>
+          <w:sz w:val="24"/>
+          <w:szCs w:val="24"/>
+        </w:rPr>
+        <w:t xml:space="preserve">for a private sector company </w:t>
+      </w:r>
+      <w:r>
+        <w:rPr>
+          <w:rFonts w:ascii="Times New Roman" w:eastAsia="Calibri" w:hAnsi="Times New Roman" w:cs="Times New Roman"/>
+          <w:iCs/>
+          <w:sz w:val="24"/>
+          <w:szCs w:val="24"/>
+        </w:rPr>
+        <w:t xml:space="preserve">to </w:t>
+      </w:r>
+      <w:r>
+        <w:rPr>
+          <w:rFonts w:ascii="Times New Roman" w:eastAsia="Calibri" w:hAnsi="Times New Roman" w:cs="Times New Roman"/>
+          <w:iCs/>
+          <w:sz w:val="24"/>
+          <w:szCs w:val="24"/>
+        </w:rPr>
+        <w:t xml:space="preserve">generate sufficient </w:t>
+      </w:r>
+      <w:r>
+        <w:rPr>
+          <w:rFonts w:ascii="Times New Roman" w:eastAsia="Calibri" w:hAnsi="Times New Roman" w:cs="Times New Roman"/>
+          <w:iCs/>
+          <w:sz w:val="24"/>
+          <w:szCs w:val="24"/>
+        </w:rPr>
+        <w:t>profit</w:t>
+      </w:r>
+      <w:r>
+        <w:rPr>
+          <w:rFonts w:ascii="Times New Roman" w:eastAsia="Calibri" w:hAnsi="Times New Roman" w:cs="Times New Roman"/>
+          <w:iCs/>
+          <w:sz w:val="24"/>
+          <w:szCs w:val="24"/>
+        </w:rPr>
+        <w:t>s</w:t>
+      </w:r>
+      <w:r>
+        <w:rPr>
+          <w:rFonts w:ascii="Times New Roman" w:eastAsia="Calibri" w:hAnsi="Times New Roman" w:cs="Times New Roman"/>
+          <w:iCs/>
+          <w:sz w:val="24"/>
+          <w:szCs w:val="24"/>
+        </w:rPr>
+        <w:t xml:space="preserve"> by focusing on incremental improvement</w:t>
+      </w:r>
+      <w:r>
+        <w:rPr>
+          <w:rFonts w:ascii="Times New Roman" w:eastAsia="Calibri" w:hAnsi="Times New Roman" w:cs="Times New Roman"/>
+          <w:iCs/>
+          <w:sz w:val="24"/>
+          <w:szCs w:val="24"/>
+        </w:rPr>
+        <w:t>s</w:t>
+      </w:r>
+      <w:r>
+        <w:rPr>
+          <w:rFonts w:ascii="Times New Roman" w:eastAsia="Calibri" w:hAnsi="Times New Roman" w:cs="Times New Roman"/>
+          <w:iCs/>
+          <w:sz w:val="24"/>
+          <w:szCs w:val="24"/>
+        </w:rPr>
+        <w:t xml:space="preserve"> (p. 334).</w:t>
+      </w:r>
+      <w:r>
+        <w:rPr>
+          <w:rFonts w:ascii="Times New Roman" w:eastAsia="Calibri" w:hAnsi="Times New Roman" w:cs="Times New Roman"/>
+          <w:iCs/>
+          <w:sz w:val="24"/>
+          <w:szCs w:val="24"/>
+        </w:rPr>
+        <w:t xml:space="preserve">  These </w:t>
+      </w:r>
+      <w:r>
+        <w:rPr>
+          <w:rFonts w:ascii="Times New Roman" w:eastAsia="Calibri" w:hAnsi="Times New Roman" w:cs="Times New Roman"/>
+          <w:iCs/>
+          <w:sz w:val="24"/>
+          <w:szCs w:val="24"/>
+        </w:rPr>
         <w:lastRenderedPageBreak/>
-        <w:t xml:space="preserve">In a sense, </w:t>
-      </w:r>
-      <w:r>
-        <w:rPr>
-          <w:rFonts w:ascii="Times New Roman" w:eastAsia="Calibri" w:hAnsi="Times New Roman" w:cs="Times New Roman"/>
-          <w:iCs/>
-          <w:sz w:val="24"/>
-          <w:szCs w:val="24"/>
-        </w:rPr>
-        <w:t>this source</w:t>
-      </w:r>
-      <w:r>
-        <w:rPr>
-          <w:rFonts w:ascii="Times New Roman" w:eastAsia="Calibri" w:hAnsi="Times New Roman" w:cs="Times New Roman"/>
-          <w:iCs/>
-          <w:sz w:val="24"/>
-          <w:szCs w:val="24"/>
-        </w:rPr>
-        <w:t xml:space="preserve"> can be considered a case study of converting basic research into private sector market offerings that benefit the public interest.  It provides insight into the relationship between basic research, applied research, development, and manufacturing</w:t>
-      </w:r>
-      <w:r>
-        <w:rPr>
-          <w:rFonts w:ascii="Times New Roman" w:eastAsia="Calibri" w:hAnsi="Times New Roman" w:cs="Times New Roman"/>
-          <w:iCs/>
-          <w:sz w:val="24"/>
-          <w:szCs w:val="24"/>
-        </w:rPr>
-        <w:t xml:space="preserve"> at Bell Telephone Laboratories</w:t>
-      </w:r>
-      <w:r>
-        <w:rPr>
-          <w:rFonts w:ascii="Times New Roman" w:eastAsia="Calibri" w:hAnsi="Times New Roman" w:cs="Times New Roman"/>
-          <w:iCs/>
-          <w:sz w:val="24"/>
-          <w:szCs w:val="24"/>
-        </w:rPr>
-        <w:t xml:space="preserve">.  The account that </w:t>
+        <w:t>two</w:t>
+      </w:r>
+      <w:r>
+        <w:rPr>
+          <w:rFonts w:ascii="Times New Roman" w:eastAsia="Calibri" w:hAnsi="Times New Roman" w:cs="Times New Roman"/>
+          <w:iCs/>
+          <w:sz w:val="24"/>
+          <w:szCs w:val="24"/>
+        </w:rPr>
+        <w:t xml:space="preserve"> patterns</w:t>
+      </w:r>
+      <w:r>
+        <w:rPr>
+          <w:rFonts w:ascii="Times New Roman" w:eastAsia="Calibri" w:hAnsi="Times New Roman" w:cs="Times New Roman"/>
+          <w:iCs/>
+          <w:sz w:val="24"/>
+          <w:szCs w:val="24"/>
+        </w:rPr>
+        <w:t xml:space="preserve"> seem consistent with</w:t>
+      </w:r>
+      <w:r>
+        <w:rPr>
+          <w:rFonts w:ascii="Times New Roman" w:eastAsia="Calibri" w:hAnsi="Times New Roman" w:cs="Times New Roman"/>
+          <w:iCs/>
+          <w:sz w:val="24"/>
+          <w:szCs w:val="24"/>
+        </w:rPr>
+        <w:t xml:space="preserve"> a tendency of</w:t>
+      </w:r>
+      <w:r>
+        <w:rPr>
+          <w:rFonts w:ascii="Times New Roman" w:eastAsia="Calibri" w:hAnsi="Times New Roman" w:cs="Times New Roman"/>
+          <w:iCs/>
+          <w:sz w:val="24"/>
+          <w:szCs w:val="24"/>
+        </w:rPr>
+        <w:t xml:space="preserve"> private sector companies to focus on later development stage technologies.</w:t>
+      </w:r>
+      <w:r>
+        <w:rPr>
+          <w:rFonts w:ascii="Times New Roman" w:eastAsia="Calibri" w:hAnsi="Times New Roman" w:cs="Times New Roman"/>
+          <w:iCs/>
+          <w:sz w:val="24"/>
+          <w:szCs w:val="24"/>
+        </w:rPr>
+        <w:t xml:space="preserve"> </w:t>
+      </w:r>
+      <w:r>
+        <w:rPr>
+          <w:rFonts w:ascii="Times New Roman" w:eastAsia="Calibri" w:hAnsi="Times New Roman" w:cs="Times New Roman"/>
+          <w:iCs/>
+          <w:sz w:val="24"/>
+          <w:szCs w:val="24"/>
+        </w:rPr>
+        <w:t xml:space="preserve"> </w:t>
       </w:r>
       <w:proofErr w:type="spellStart"/>
       <w:r>
@@ -2594,419 +3053,6 @@
           <w:sz w:val="24"/>
           <w:szCs w:val="24"/>
         </w:rPr>
-        <w:t xml:space="preserve"> offers provides additional evidence that challenges the conceptualization of a linear process from basic research</w:t>
-      </w:r>
-      <w:r>
-        <w:rPr>
-          <w:rFonts w:ascii="Times New Roman" w:eastAsia="Calibri" w:hAnsi="Times New Roman" w:cs="Times New Roman"/>
-          <w:iCs/>
-          <w:sz w:val="24"/>
-          <w:szCs w:val="24"/>
-        </w:rPr>
-        <w:t xml:space="preserve"> that</w:t>
-      </w:r>
-      <w:r>
-        <w:rPr>
-          <w:rFonts w:ascii="Times New Roman" w:eastAsia="Calibri" w:hAnsi="Times New Roman" w:cs="Times New Roman"/>
-          <w:iCs/>
-          <w:sz w:val="24"/>
-          <w:szCs w:val="24"/>
-        </w:rPr>
-        <w:t xml:space="preserve"> </w:t>
-      </w:r>
-      <w:r>
-        <w:rPr>
-          <w:rFonts w:ascii="Times New Roman" w:eastAsia="Calibri" w:hAnsi="Times New Roman" w:cs="Times New Roman"/>
-          <w:iCs/>
-          <w:sz w:val="24"/>
-          <w:szCs w:val="24"/>
-        </w:rPr>
-        <w:t>produces</w:t>
-      </w:r>
-      <w:r>
-        <w:rPr>
-          <w:rFonts w:ascii="Times New Roman" w:eastAsia="Calibri" w:hAnsi="Times New Roman" w:cs="Times New Roman"/>
-          <w:iCs/>
-          <w:sz w:val="24"/>
-          <w:szCs w:val="24"/>
-        </w:rPr>
-        <w:t xml:space="preserve"> basic scientific insights to applied research</w:t>
-      </w:r>
-      <w:r>
-        <w:rPr>
-          <w:rFonts w:ascii="Times New Roman" w:eastAsia="Calibri" w:hAnsi="Times New Roman" w:cs="Times New Roman"/>
-          <w:iCs/>
-          <w:sz w:val="24"/>
-          <w:szCs w:val="24"/>
-        </w:rPr>
-        <w:t xml:space="preserve"> that</w:t>
-      </w:r>
-      <w:r>
-        <w:rPr>
-          <w:rFonts w:ascii="Times New Roman" w:eastAsia="Calibri" w:hAnsi="Times New Roman" w:cs="Times New Roman"/>
-          <w:iCs/>
-          <w:sz w:val="24"/>
-          <w:szCs w:val="24"/>
-        </w:rPr>
-        <w:t xml:space="preserve"> determin</w:t>
-      </w:r>
-      <w:r>
-        <w:rPr>
-          <w:rFonts w:ascii="Times New Roman" w:eastAsia="Calibri" w:hAnsi="Times New Roman" w:cs="Times New Roman"/>
-          <w:iCs/>
-          <w:sz w:val="24"/>
-          <w:szCs w:val="24"/>
-        </w:rPr>
-        <w:t>e</w:t>
-      </w:r>
-      <w:r>
-        <w:rPr>
-          <w:rFonts w:ascii="Times New Roman" w:eastAsia="Calibri" w:hAnsi="Times New Roman" w:cs="Times New Roman"/>
-          <w:iCs/>
-          <w:sz w:val="24"/>
-          <w:szCs w:val="24"/>
-        </w:rPr>
-        <w:t xml:space="preserve"> how to make practical use of such insights (p. 29</w:t>
-      </w:r>
-      <w:r>
-        <w:rPr>
-          <w:rFonts w:ascii="Times New Roman" w:eastAsia="Calibri" w:hAnsi="Times New Roman" w:cs="Times New Roman"/>
-          <w:iCs/>
-          <w:sz w:val="24"/>
-          <w:szCs w:val="24"/>
-        </w:rPr>
-        <w:t>, 150-151</w:t>
-      </w:r>
-      <w:r>
-        <w:rPr>
-          <w:rFonts w:ascii="Times New Roman" w:eastAsia="Calibri" w:hAnsi="Times New Roman" w:cs="Times New Roman"/>
-          <w:iCs/>
-          <w:sz w:val="24"/>
-          <w:szCs w:val="24"/>
-        </w:rPr>
-        <w:t>).</w:t>
-      </w:r>
-      <w:r>
-        <w:rPr>
-          <w:rFonts w:ascii="Times New Roman" w:eastAsia="Calibri" w:hAnsi="Times New Roman" w:cs="Times New Roman"/>
-          <w:iCs/>
-          <w:sz w:val="24"/>
-          <w:szCs w:val="24"/>
-        </w:rPr>
-        <w:t xml:space="preserve">  The case of </w:t>
-      </w:r>
-      <w:r>
-        <w:rPr>
-          <w:rFonts w:ascii="Times New Roman" w:eastAsia="Calibri" w:hAnsi="Times New Roman" w:cs="Times New Roman"/>
-          <w:iCs/>
-          <w:sz w:val="24"/>
-          <w:szCs w:val="24"/>
-        </w:rPr>
-        <w:t xml:space="preserve">Bell Telephone Laboratories suggests that absolute freedom in basic research is counterproductive to generating research outcomes that benefit the public interest.  Like food, freedom in basic research is healthy in moderation but unhealthy in excess (p. 194).  </w:t>
-      </w:r>
-      <w:proofErr w:type="spellStart"/>
-      <w:r>
-        <w:rPr>
-          <w:rFonts w:ascii="Times New Roman" w:eastAsia="Calibri" w:hAnsi="Times New Roman" w:cs="Times New Roman"/>
-          <w:iCs/>
-          <w:sz w:val="24"/>
-          <w:szCs w:val="24"/>
-        </w:rPr>
-        <w:t>Gertner</w:t>
-      </w:r>
-      <w:proofErr w:type="spellEnd"/>
-      <w:r>
-        <w:rPr>
-          <w:rFonts w:ascii="Times New Roman" w:eastAsia="Calibri" w:hAnsi="Times New Roman" w:cs="Times New Roman"/>
-          <w:iCs/>
-          <w:sz w:val="24"/>
-          <w:szCs w:val="24"/>
-        </w:rPr>
-        <w:t xml:space="preserve"> references a paper that Bell Labs researcher Andrew </w:t>
-      </w:r>
-      <w:proofErr w:type="spellStart"/>
-      <w:r>
-        <w:rPr>
-          <w:rFonts w:ascii="Times New Roman" w:eastAsia="Calibri" w:hAnsi="Times New Roman" w:cs="Times New Roman"/>
-          <w:iCs/>
-          <w:sz w:val="24"/>
-          <w:szCs w:val="24"/>
-        </w:rPr>
-        <w:t>Odlyzko</w:t>
-      </w:r>
-      <w:proofErr w:type="spellEnd"/>
-      <w:r>
-        <w:rPr>
-          <w:rFonts w:ascii="Times New Roman" w:eastAsia="Calibri" w:hAnsi="Times New Roman" w:cs="Times New Roman"/>
-          <w:iCs/>
-          <w:sz w:val="24"/>
-          <w:szCs w:val="24"/>
-        </w:rPr>
-        <w:t xml:space="preserve"> wrote in 1995 that seems particularly relevant to understanding why private sector companies </w:t>
-      </w:r>
-      <w:r>
-        <w:rPr>
-          <w:rFonts w:ascii="Times New Roman" w:eastAsia="Calibri" w:hAnsi="Times New Roman" w:cs="Times New Roman"/>
-          <w:iCs/>
-          <w:sz w:val="24"/>
-          <w:szCs w:val="24"/>
-        </w:rPr>
-        <w:t xml:space="preserve">often </w:t>
-      </w:r>
-      <w:r>
-        <w:rPr>
-          <w:rFonts w:ascii="Times New Roman" w:eastAsia="Calibri" w:hAnsi="Times New Roman" w:cs="Times New Roman"/>
-          <w:iCs/>
-          <w:sz w:val="24"/>
-          <w:szCs w:val="24"/>
-        </w:rPr>
-        <w:t>do not pursue university-created technologies</w:t>
-      </w:r>
-      <w:r>
-        <w:rPr>
-          <w:rFonts w:ascii="Times New Roman" w:eastAsia="Calibri" w:hAnsi="Times New Roman" w:cs="Times New Roman"/>
-          <w:iCs/>
-          <w:sz w:val="24"/>
-          <w:szCs w:val="24"/>
-        </w:rPr>
-        <w:t xml:space="preserve"> that seem relevant to their focus even when the companies appear to have the resources to do so</w:t>
-      </w:r>
-      <w:r>
-        <w:rPr>
-          <w:rFonts w:ascii="Times New Roman" w:eastAsia="Calibri" w:hAnsi="Times New Roman" w:cs="Times New Roman"/>
-          <w:iCs/>
-          <w:sz w:val="24"/>
-          <w:szCs w:val="24"/>
-        </w:rPr>
-        <w:t xml:space="preserve">.  </w:t>
-      </w:r>
-      <w:proofErr w:type="spellStart"/>
-      <w:r>
-        <w:rPr>
-          <w:rFonts w:ascii="Times New Roman" w:eastAsia="Calibri" w:hAnsi="Times New Roman" w:cs="Times New Roman"/>
-          <w:iCs/>
-          <w:sz w:val="24"/>
-          <w:szCs w:val="24"/>
-        </w:rPr>
-        <w:t>Odlyzko</w:t>
-      </w:r>
-      <w:proofErr w:type="spellEnd"/>
-      <w:r>
-        <w:rPr>
-          <w:rFonts w:ascii="Times New Roman" w:eastAsia="Calibri" w:hAnsi="Times New Roman" w:cs="Times New Roman"/>
-          <w:iCs/>
-          <w:sz w:val="24"/>
-          <w:szCs w:val="24"/>
-        </w:rPr>
-        <w:t xml:space="preserve"> observed that it was no longer logical or necessary for private sector companies to invest in basic research for two key reasons.  First, it took too long for private sector companies to </w:t>
-      </w:r>
-      <w:r>
-        <w:rPr>
-          <w:rFonts w:ascii="Times New Roman" w:eastAsia="Calibri" w:hAnsi="Times New Roman" w:cs="Times New Roman"/>
-          <w:iCs/>
-          <w:sz w:val="24"/>
-          <w:szCs w:val="24"/>
-        </w:rPr>
-        <w:t>realize</w:t>
-      </w:r>
-      <w:r>
-        <w:rPr>
-          <w:rFonts w:ascii="Times New Roman" w:eastAsia="Calibri" w:hAnsi="Times New Roman" w:cs="Times New Roman"/>
-          <w:iCs/>
-          <w:sz w:val="24"/>
-          <w:szCs w:val="24"/>
-        </w:rPr>
-        <w:t xml:space="preserve"> an adequate financial return.  Second, the ba</w:t>
-      </w:r>
-      <w:r>
-        <w:rPr>
-          <w:rFonts w:ascii="Times New Roman" w:eastAsia="Calibri" w:hAnsi="Times New Roman" w:cs="Times New Roman"/>
-          <w:iCs/>
-          <w:sz w:val="24"/>
-          <w:szCs w:val="24"/>
-        </w:rPr>
-        <w:t>se of scientific discoveries is</w:t>
-      </w:r>
-      <w:r>
-        <w:rPr>
-          <w:rFonts w:ascii="Times New Roman" w:eastAsia="Calibri" w:hAnsi="Times New Roman" w:cs="Times New Roman"/>
-          <w:iCs/>
-          <w:sz w:val="24"/>
-          <w:szCs w:val="24"/>
-        </w:rPr>
-        <w:t xml:space="preserve"> so broad that it was </w:t>
-      </w:r>
-      <w:r>
-        <w:rPr>
-          <w:rFonts w:ascii="Times New Roman" w:eastAsia="Calibri" w:hAnsi="Times New Roman" w:cs="Times New Roman"/>
-          <w:iCs/>
-          <w:sz w:val="24"/>
-          <w:szCs w:val="24"/>
-        </w:rPr>
-        <w:t xml:space="preserve">now </w:t>
-      </w:r>
-      <w:r>
-        <w:rPr>
-          <w:rFonts w:ascii="Times New Roman" w:eastAsia="Calibri" w:hAnsi="Times New Roman" w:cs="Times New Roman"/>
-          <w:iCs/>
-          <w:sz w:val="24"/>
-          <w:szCs w:val="24"/>
-        </w:rPr>
-        <w:t xml:space="preserve">possible </w:t>
-      </w:r>
-      <w:r>
-        <w:rPr>
-          <w:rFonts w:ascii="Times New Roman" w:eastAsia="Calibri" w:hAnsi="Times New Roman" w:cs="Times New Roman"/>
-          <w:iCs/>
-          <w:sz w:val="24"/>
-          <w:szCs w:val="24"/>
-        </w:rPr>
-        <w:t xml:space="preserve">for a private sector company </w:t>
-      </w:r>
-      <w:r>
-        <w:rPr>
-          <w:rFonts w:ascii="Times New Roman" w:eastAsia="Calibri" w:hAnsi="Times New Roman" w:cs="Times New Roman"/>
-          <w:iCs/>
-          <w:sz w:val="24"/>
-          <w:szCs w:val="24"/>
-        </w:rPr>
-        <w:t xml:space="preserve">to </w:t>
-      </w:r>
-      <w:r>
-        <w:rPr>
-          <w:rFonts w:ascii="Times New Roman" w:eastAsia="Calibri" w:hAnsi="Times New Roman" w:cs="Times New Roman"/>
-          <w:iCs/>
-          <w:sz w:val="24"/>
-          <w:szCs w:val="24"/>
-        </w:rPr>
-        <w:t xml:space="preserve">generate sufficient </w:t>
-      </w:r>
-      <w:r>
-        <w:rPr>
-          <w:rFonts w:ascii="Times New Roman" w:eastAsia="Calibri" w:hAnsi="Times New Roman" w:cs="Times New Roman"/>
-          <w:iCs/>
-          <w:sz w:val="24"/>
-          <w:szCs w:val="24"/>
-        </w:rPr>
-        <w:t>profit</w:t>
-      </w:r>
-      <w:r>
-        <w:rPr>
-          <w:rFonts w:ascii="Times New Roman" w:eastAsia="Calibri" w:hAnsi="Times New Roman" w:cs="Times New Roman"/>
-          <w:iCs/>
-          <w:sz w:val="24"/>
-          <w:szCs w:val="24"/>
-        </w:rPr>
-        <w:t>s</w:t>
-      </w:r>
-      <w:r>
-        <w:rPr>
-          <w:rFonts w:ascii="Times New Roman" w:eastAsia="Calibri" w:hAnsi="Times New Roman" w:cs="Times New Roman"/>
-          <w:iCs/>
-          <w:sz w:val="24"/>
-          <w:szCs w:val="24"/>
-        </w:rPr>
-        <w:t xml:space="preserve"> by focusing on incremental improvement</w:t>
-      </w:r>
-      <w:r>
-        <w:rPr>
-          <w:rFonts w:ascii="Times New Roman" w:eastAsia="Calibri" w:hAnsi="Times New Roman" w:cs="Times New Roman"/>
-          <w:iCs/>
-          <w:sz w:val="24"/>
-          <w:szCs w:val="24"/>
-        </w:rPr>
-        <w:t>s</w:t>
-      </w:r>
-      <w:r>
-        <w:rPr>
-          <w:rFonts w:ascii="Times New Roman" w:eastAsia="Calibri" w:hAnsi="Times New Roman" w:cs="Times New Roman"/>
-          <w:iCs/>
-          <w:sz w:val="24"/>
-          <w:szCs w:val="24"/>
-        </w:rPr>
-        <w:t xml:space="preserve"> (p. 334).</w:t>
-      </w:r>
-      <w:r>
-        <w:rPr>
-          <w:rFonts w:ascii="Times New Roman" w:eastAsia="Calibri" w:hAnsi="Times New Roman" w:cs="Times New Roman"/>
-          <w:iCs/>
-          <w:sz w:val="24"/>
-          <w:szCs w:val="24"/>
-        </w:rPr>
-        <w:t xml:space="preserve">  These two</w:t>
-      </w:r>
-      <w:r>
-        <w:rPr>
-          <w:rFonts w:ascii="Times New Roman" w:eastAsia="Calibri" w:hAnsi="Times New Roman" w:cs="Times New Roman"/>
-          <w:iCs/>
-          <w:sz w:val="24"/>
-          <w:szCs w:val="24"/>
-        </w:rPr>
-        <w:t xml:space="preserve"> patterns</w:t>
-      </w:r>
-      <w:r>
-        <w:rPr>
-          <w:rFonts w:ascii="Times New Roman" w:eastAsia="Calibri" w:hAnsi="Times New Roman" w:cs="Times New Roman"/>
-          <w:iCs/>
-          <w:sz w:val="24"/>
-          <w:szCs w:val="24"/>
-        </w:rPr>
-        <w:t xml:space="preserve"> seem consistent with</w:t>
-      </w:r>
-      <w:r>
-        <w:rPr>
-          <w:rFonts w:ascii="Times New Roman" w:eastAsia="Calibri" w:hAnsi="Times New Roman" w:cs="Times New Roman"/>
-          <w:iCs/>
-          <w:sz w:val="24"/>
-          <w:szCs w:val="24"/>
-        </w:rPr>
-        <w:t xml:space="preserve"> a tendency of</w:t>
-      </w:r>
-      <w:r>
-        <w:rPr>
-          <w:rFonts w:ascii="Times New Roman" w:eastAsia="Calibri" w:hAnsi="Times New Roman" w:cs="Times New Roman"/>
-          <w:iCs/>
-          <w:sz w:val="24"/>
-          <w:szCs w:val="24"/>
-        </w:rPr>
-        <w:t xml:space="preserve"> private sector companies to focus on later development stage technologies.</w:t>
-      </w:r>
-      <w:r>
-        <w:rPr>
-          <w:rFonts w:ascii="Times New Roman" w:eastAsia="Calibri" w:hAnsi="Times New Roman" w:cs="Times New Roman"/>
-          <w:iCs/>
-          <w:sz w:val="24"/>
-          <w:szCs w:val="24"/>
-        </w:rPr>
-        <w:t xml:space="preserve"> </w:t>
-      </w:r>
-      <w:r>
-        <w:rPr>
-          <w:rFonts w:ascii="Times New Roman" w:eastAsia="Calibri" w:hAnsi="Times New Roman" w:cs="Times New Roman"/>
-          <w:iCs/>
-          <w:sz w:val="24"/>
-          <w:szCs w:val="24"/>
-        </w:rPr>
-        <w:t xml:space="preserve"> </w:t>
-      </w:r>
-      <w:proofErr w:type="spellStart"/>
-      <w:r>
-        <w:rPr>
-          <w:rFonts w:ascii="Times New Roman" w:eastAsia="Calibri" w:hAnsi="Times New Roman" w:cs="Times New Roman"/>
-          <w:iCs/>
-          <w:sz w:val="24"/>
-          <w:szCs w:val="24"/>
-        </w:rPr>
-        <w:t>Gertner</w:t>
-      </w:r>
-      <w:proofErr w:type="spellEnd"/>
-      <w:r>
-        <w:rPr>
-          <w:rFonts w:ascii="Times New Roman" w:eastAsia="Calibri" w:hAnsi="Times New Roman" w:cs="Times New Roman"/>
-          <w:iCs/>
-          <w:sz w:val="24"/>
-          <w:szCs w:val="24"/>
-        </w:rPr>
         <w:t xml:space="preserve"> also cites a 2008 study by Fred Block and Matthew Keller titled “Where do innovations come from?” which found that 77 of 88 U.S. organizations that produced innovations rated among the top 100 by </w:t>
       </w:r>
       <w:r>
@@ -3026,17 +3072,7 @@
           <w:sz w:val="24"/>
           <w:szCs w:val="24"/>
         </w:rPr>
-        <w:t xml:space="preserve"> </w:t>
-      </w:r>
-      <w:r>
-        <w:rPr>
-          <w:rFonts w:ascii="Times New Roman" w:eastAsia="Calibri" w:hAnsi="Times New Roman" w:cs="Times New Roman"/>
-          <w:iCs/>
-          <w:sz w:val="24"/>
-          <w:szCs w:val="24"/>
-        </w:rPr>
-        <w:lastRenderedPageBreak/>
-        <w:t xml:space="preserve">magazine in 2006 benefited federal funding (p. 332).   These facts support the notion that development stage plays a significant role in technology transfer outcomes but they don’t </w:t>
+        <w:t xml:space="preserve"> magazine in 2006 benefited federal funding (p. 332).   These facts support the notion that development stage plays a significant role in technology transfer outcomes but they don’t </w:t>
       </w:r>
       <w:r>
         <w:rPr>
@@ -3254,7 +3290,17 @@
           <w:sz w:val="24"/>
           <w:szCs w:val="24"/>
         </w:rPr>
-        <w:t xml:space="preserve">which basically argues that action, not decisions, are the primary concern of organization members.  </w:t>
+        <w:t xml:space="preserve">which </w:t>
+      </w:r>
+      <w:r>
+        <w:rPr>
+          <w:rFonts w:ascii="Times New Roman" w:eastAsia="Calibri" w:hAnsi="Times New Roman" w:cs="Times New Roman"/>
+          <w:iCs/>
+          <w:sz w:val="24"/>
+          <w:szCs w:val="24"/>
+        </w:rPr>
+        <w:lastRenderedPageBreak/>
+        <w:t xml:space="preserve">basically argues that action, not decisions, are the primary concern of organization members.  </w:t>
       </w:r>
       <w:proofErr w:type="spellStart"/>
       <w:r>
@@ -3274,17 +3320,7 @@
           <w:sz w:val="24"/>
           <w:szCs w:val="24"/>
         </w:rPr>
-        <w:t xml:space="preserve"> argued that putting organization decisions into the context of action essentially produces a paradox.  A particular option can appear irrational when view from decision rationality but rational from the perspective of action rationality </w:t>
-      </w:r>
-      <w:r>
-        <w:rPr>
-          <w:rFonts w:ascii="Times New Roman" w:eastAsia="Calibri" w:hAnsi="Times New Roman" w:cs="Times New Roman"/>
-          <w:iCs/>
-          <w:sz w:val="24"/>
-          <w:szCs w:val="24"/>
-        </w:rPr>
-        <w:lastRenderedPageBreak/>
-        <w:t xml:space="preserve">because of how they affect motivation and commitment which are necessary conditions for implementation.  </w:t>
+        <w:t xml:space="preserve"> argued that putting organization decisions into the context of action essentially produces a paradox.  A particular option can appear irrational when view from decision rationality but rational from the perspective of action rationality because of how they affect motivation and commitment which are necessary conditions for implementation.  </w:t>
       </w:r>
       <w:r>
         <w:rPr>
@@ -3401,7 +3437,17 @@
           <w:sz w:val="24"/>
           <w:szCs w:val="24"/>
         </w:rPr>
-        <w:t xml:space="preserve">A glossary has also been added.  The difference between Part III of the two editions is extensive.  Hatch (1997) identifies four major research themes in organization theory comprising organizational decision making, power, and politics; conflict and contradiction; control and ideology; and organizational change and learning.  This edition of the book, Hatch has jettisoned this structure for Part III and now only discusses organizational politics, conflicts, and control as one broad meta-theme.  </w:t>
+        <w:t xml:space="preserve">A glossary has also been added.  The difference between Part III of the two editions is extensive.  Hatch (1997) identifies four major research themes in organization theory comprising organizational decision making, power, and politics; conflict and contradiction; control and ideology; and </w:t>
+      </w:r>
+      <w:r>
+        <w:rPr>
+          <w:rFonts w:ascii="Times New Roman" w:eastAsia="Calibri" w:hAnsi="Times New Roman" w:cs="Times New Roman"/>
+          <w:iCs/>
+          <w:sz w:val="24"/>
+          <w:szCs w:val="24"/>
+        </w:rPr>
+        <w:lastRenderedPageBreak/>
+        <w:t xml:space="preserve">organizational change and learning.  This edition of the book, Hatch has jettisoned this structure for Part III and now only discusses organizational politics, conflicts, and control as one broad meta-theme.  </w:t>
       </w:r>
       <w:r>
         <w:rPr>
@@ -3419,7 +3465,6 @@
           <w:sz w:val="24"/>
           <w:szCs w:val="24"/>
         </w:rPr>
-        <w:lastRenderedPageBreak/>
         <w:t>Hatch also discusses the concept of organization identity which prompted the thought that organization</w:t>
       </w:r>
       <w:r>
@@ -3952,7 +3997,17 @@
           <w:sz w:val="24"/>
           <w:szCs w:val="24"/>
         </w:rPr>
-        <w:t>.  He appears to criticize contemporary efforts to understand the organization as having supplanted the question of how organizations can avoid dehumanizing people with h</w:t>
+        <w:t xml:space="preserve">.  He appears to criticize contemporary efforts to understand the organization as having </w:t>
+      </w:r>
+      <w:r>
+        <w:rPr>
+          <w:rFonts w:ascii="Times New Roman" w:eastAsia="Calibri" w:hAnsi="Times New Roman" w:cs="Times New Roman"/>
+          <w:iCs/>
+          <w:sz w:val="24"/>
+          <w:szCs w:val="24"/>
+        </w:rPr>
+        <w:lastRenderedPageBreak/>
+        <w:t>supplanted the question of how organizations can avoid dehumanizing people with h</w:t>
       </w:r>
       <w:r>
         <w:rPr>
@@ -4027,7 +4082,6 @@
           <w:sz w:val="24"/>
           <w:szCs w:val="24"/>
         </w:rPr>
-        <w:lastRenderedPageBreak/>
         <w:t>Luhmann’s</w:t>
       </w:r>
       <w:proofErr w:type="spellEnd"/>
@@ -4104,7 +4158,25 @@
           <w:sz w:val="24"/>
           <w:szCs w:val="24"/>
         </w:rPr>
-        <w:t xml:space="preserve">Mankins, J. C. (2009). Technology readiness assessments: A retrospective. </w:t>
+        <w:t>Mankins, J. C. (2009</w:t>
+      </w:r>
+      <w:r>
+        <w:rPr>
+          <w:rFonts w:ascii="Times New Roman" w:eastAsia="Calibri" w:hAnsi="Times New Roman" w:cs="Times New Roman"/>
+          <w:iCs/>
+          <w:sz w:val="24"/>
+          <w:szCs w:val="24"/>
+        </w:rPr>
+        <w:t>a</w:t>
+      </w:r>
+      <w:r>
+        <w:rPr>
+          <w:rFonts w:ascii="Times New Roman" w:eastAsia="Calibri" w:hAnsi="Times New Roman" w:cs="Times New Roman"/>
+          <w:iCs/>
+          <w:sz w:val="24"/>
+          <w:szCs w:val="24"/>
+        </w:rPr>
+        <w:t xml:space="preserve">). Technology readiness and risk assessments: A new approach. </w:t>
       </w:r>
       <w:r>
         <w:rPr>
@@ -4131,11 +4203,30 @@
       <w:r>
         <w:rPr>
           <w:rFonts w:ascii="Times New Roman" w:eastAsia="Calibri" w:hAnsi="Times New Roman" w:cs="Times New Roman"/>
-          <w:iCs/>
-          <w:sz w:val="24"/>
-          <w:szCs w:val="24"/>
-        </w:rPr>
-        <w:t>, 65(9-10), 1216-1223. Retrieved from http://www.onethesis.com/wp-content/uploads/2016/11/1-s2.0-S0094576509002008-main.pdf</w:t>
+          <w:i/>
+          <w:iCs/>
+          <w:sz w:val="24"/>
+          <w:szCs w:val="24"/>
+        </w:rPr>
+        <w:t>, 65</w:t>
+      </w:r>
+      <w:r>
+        <w:rPr>
+          <w:rFonts w:ascii="Times New Roman" w:eastAsia="Calibri" w:hAnsi="Times New Roman" w:cs="Times New Roman"/>
+          <w:iCs/>
+          <w:sz w:val="24"/>
+          <w:szCs w:val="24"/>
+        </w:rPr>
+        <w:t>(9-10), 1208-1215</w:t>
+      </w:r>
+      <w:r>
+        <w:rPr>
+          <w:rFonts w:ascii="Times New Roman" w:eastAsia="Calibri" w:hAnsi="Times New Roman" w:cs="Times New Roman"/>
+          <w:iCs/>
+          <w:sz w:val="24"/>
+          <w:szCs w:val="24"/>
+        </w:rPr>
+        <w:t>.</w:t>
       </w:r>
     </w:p>
     <w:p>
@@ -4156,171 +4247,108 @@
           <w:sz w:val="24"/>
           <w:szCs w:val="24"/>
         </w:rPr>
-        <w:t xml:space="preserve">This journal article discusses the concept of technology readiness assessments </w:t>
-      </w:r>
-      <w:r>
-        <w:rPr>
-          <w:rFonts w:ascii="Times New Roman" w:eastAsia="Calibri" w:hAnsi="Times New Roman" w:cs="Times New Roman"/>
-          <w:iCs/>
-          <w:sz w:val="24"/>
-          <w:szCs w:val="24"/>
-        </w:rPr>
-        <w:t xml:space="preserve">(TRAs) as a means of characterizing the maturity of new technologies </w:t>
-      </w:r>
-      <w:r>
-        <w:rPr>
-          <w:rFonts w:ascii="Times New Roman" w:eastAsia="Calibri" w:hAnsi="Times New Roman" w:cs="Times New Roman"/>
-          <w:iCs/>
-          <w:sz w:val="24"/>
-          <w:szCs w:val="24"/>
-        </w:rPr>
-        <w:t xml:space="preserve">and summarizes the history of the technology readiness level (TRL) scale first developed and used by the National Aeronautics and Space Administration (NASA) and later </w:t>
-      </w:r>
-      <w:r>
-        <w:rPr>
-          <w:rFonts w:ascii="Times New Roman" w:eastAsia="Calibri" w:hAnsi="Times New Roman" w:cs="Times New Roman"/>
-          <w:iCs/>
-          <w:sz w:val="24"/>
-          <w:szCs w:val="24"/>
-        </w:rPr>
-        <w:t xml:space="preserve">adapted and </w:t>
-      </w:r>
-      <w:r>
-        <w:rPr>
-          <w:rFonts w:ascii="Times New Roman" w:eastAsia="Calibri" w:hAnsi="Times New Roman" w:cs="Times New Roman"/>
-          <w:iCs/>
-          <w:sz w:val="24"/>
-          <w:szCs w:val="24"/>
-        </w:rPr>
-        <w:t>adopted</w:t>
-      </w:r>
-      <w:r>
-        <w:rPr>
-          <w:rFonts w:ascii="Times New Roman" w:eastAsia="Calibri" w:hAnsi="Times New Roman" w:cs="Times New Roman"/>
-          <w:iCs/>
-          <w:sz w:val="24"/>
-          <w:szCs w:val="24"/>
-        </w:rPr>
-        <w:t xml:space="preserve"> to varying degrees</w:t>
-      </w:r>
-      <w:r>
-        <w:rPr>
-          <w:rFonts w:ascii="Times New Roman" w:eastAsia="Calibri" w:hAnsi="Times New Roman" w:cs="Times New Roman"/>
-          <w:iCs/>
-          <w:sz w:val="24"/>
-          <w:szCs w:val="24"/>
-        </w:rPr>
-        <w:t xml:space="preserve"> by other government agencies and</w:t>
-      </w:r>
-      <w:r>
-        <w:rPr>
-          <w:rFonts w:ascii="Times New Roman" w:eastAsia="Calibri" w:hAnsi="Times New Roman" w:cs="Times New Roman"/>
-          <w:iCs/>
-          <w:sz w:val="24"/>
-          <w:szCs w:val="24"/>
-        </w:rPr>
-        <w:t xml:space="preserve"> private sector organizations.  The author describes in some detail the TRL scale that NASA employs</w:t>
-      </w:r>
-      <w:r>
-        <w:rPr>
-          <w:rFonts w:ascii="Times New Roman" w:eastAsia="Calibri" w:hAnsi="Times New Roman" w:cs="Times New Roman"/>
-          <w:iCs/>
-          <w:sz w:val="24"/>
-          <w:szCs w:val="24"/>
-        </w:rPr>
-        <w:t>, which is an ordinal scale</w:t>
-      </w:r>
-      <w:r>
-        <w:rPr>
-          <w:rFonts w:ascii="Times New Roman" w:eastAsia="Calibri" w:hAnsi="Times New Roman" w:cs="Times New Roman"/>
-          <w:iCs/>
-          <w:sz w:val="24"/>
-          <w:szCs w:val="24"/>
-        </w:rPr>
-        <w:t xml:space="preserve">.  </w:t>
-      </w:r>
-      <w:proofErr w:type="gramStart"/>
-      <w:r>
-        <w:rPr>
-          <w:rFonts w:ascii="Times New Roman" w:eastAsia="Calibri" w:hAnsi="Times New Roman" w:cs="Times New Roman"/>
-          <w:iCs/>
-          <w:sz w:val="24"/>
-          <w:szCs w:val="24"/>
-        </w:rPr>
-        <w:t>According to</w:t>
-      </w:r>
-      <w:proofErr w:type="gramEnd"/>
-      <w:r>
-        <w:rPr>
-          <w:rFonts w:ascii="Times New Roman" w:eastAsia="Calibri" w:hAnsi="Times New Roman" w:cs="Times New Roman"/>
-          <w:iCs/>
-          <w:sz w:val="24"/>
-          <w:szCs w:val="24"/>
-        </w:rPr>
-        <w:t xml:space="preserve"> the author, being able to assess readiness and risk at key points in the life cycle of a program is important to system and technology managers in government agencies such as NASA.  The paper provides a normative discussion of how </w:t>
-      </w:r>
-      <w:r>
-        <w:rPr>
-          <w:rFonts w:ascii="Times New Roman" w:eastAsia="Calibri" w:hAnsi="Times New Roman" w:cs="Times New Roman"/>
-          <w:iCs/>
-          <w:sz w:val="24"/>
-          <w:szCs w:val="24"/>
-        </w:rPr>
-        <w:t xml:space="preserve">government agencies should use </w:t>
-      </w:r>
-      <w:r>
-        <w:rPr>
-          <w:rFonts w:ascii="Times New Roman" w:eastAsia="Calibri" w:hAnsi="Times New Roman" w:cs="Times New Roman"/>
-          <w:iCs/>
-          <w:sz w:val="24"/>
-          <w:szCs w:val="24"/>
-        </w:rPr>
-        <w:t>TRAs and TRLs.</w:t>
-      </w:r>
-      <w:r>
-        <w:rPr>
-          <w:rFonts w:ascii="Times New Roman" w:eastAsia="Calibri" w:hAnsi="Times New Roman" w:cs="Times New Roman"/>
-          <w:iCs/>
-          <w:sz w:val="24"/>
-          <w:szCs w:val="24"/>
-        </w:rPr>
-        <w:t xml:space="preserve">  The autho</w:t>
-      </w:r>
-      <w:r>
-        <w:rPr>
-          <w:rFonts w:ascii="Times New Roman" w:eastAsia="Calibri" w:hAnsi="Times New Roman" w:cs="Times New Roman"/>
-          <w:iCs/>
-          <w:sz w:val="24"/>
-          <w:szCs w:val="24"/>
-        </w:rPr>
-        <w:t>r specifically suggests that</w:t>
-      </w:r>
-      <w:r>
-        <w:rPr>
-          <w:rFonts w:ascii="Times New Roman" w:eastAsia="Calibri" w:hAnsi="Times New Roman" w:cs="Times New Roman"/>
-          <w:iCs/>
-          <w:sz w:val="24"/>
-          <w:szCs w:val="24"/>
-        </w:rPr>
-        <w:t xml:space="preserve"> funding at TRL-3 is </w:t>
-      </w:r>
-      <w:r>
-        <w:rPr>
-          <w:rFonts w:ascii="Times New Roman" w:eastAsia="Calibri" w:hAnsi="Times New Roman" w:cs="Times New Roman"/>
-          <w:iCs/>
-          <w:sz w:val="24"/>
-          <w:szCs w:val="24"/>
-        </w:rPr>
-        <w:t xml:space="preserve">unlikely to come from most types of funding sources available to private sector ventures because of </w:t>
-      </w:r>
-      <w:r>
-        <w:rPr>
-          <w:rFonts w:ascii="Times New Roman" w:eastAsia="Calibri" w:hAnsi="Times New Roman" w:cs="Times New Roman"/>
-          <w:iCs/>
-          <w:sz w:val="24"/>
-          <w:szCs w:val="24"/>
-        </w:rPr>
-        <w:t>the</w:t>
+        <w:t xml:space="preserve">This journal article describes and approach to integrating the use of technology readiness levels (TRLs) with the concept of the risk matrix.  The purpose of this approach is to address one of the shortcomings of the traditional TRL methodology.  As explained by the author, the </w:t>
+      </w:r>
+      <w:r>
+        <w:rPr>
+          <w:rFonts w:ascii="Times New Roman" w:eastAsia="Calibri" w:hAnsi="Times New Roman" w:cs="Times New Roman"/>
+          <w:iCs/>
+          <w:sz w:val="24"/>
+          <w:szCs w:val="24"/>
+        </w:rPr>
+        <w:t xml:space="preserve">standard </w:t>
+      </w:r>
+      <w:r>
+        <w:rPr>
+          <w:rFonts w:ascii="Times New Roman" w:eastAsia="Calibri" w:hAnsi="Times New Roman" w:cs="Times New Roman"/>
+          <w:iCs/>
+          <w:sz w:val="24"/>
+          <w:szCs w:val="24"/>
+        </w:rPr>
+        <w:t>TRL scale does not address the question of how difficulty it will be to move from one TRL to the next.</w:t>
+      </w:r>
+      <w:r>
+        <w:rPr>
+          <w:rFonts w:ascii="Times New Roman" w:eastAsia="Calibri" w:hAnsi="Times New Roman" w:cs="Times New Roman"/>
+          <w:iCs/>
+          <w:sz w:val="24"/>
+          <w:szCs w:val="24"/>
+        </w:rPr>
+        <w:t xml:space="preserve">  The author describes an approach that integrates the standard TRL scale with the research and development degree of difficulty (R&amp;D</w:t>
+      </w:r>
+      <w:r>
+        <w:rPr>
+          <w:rFonts w:ascii="Times New Roman" w:eastAsia="Calibri" w:hAnsi="Times New Roman" w:cs="Times New Roman"/>
+          <w:iCs/>
+          <w:sz w:val="24"/>
+          <w:szCs w:val="24"/>
+          <w:vertAlign w:val="superscript"/>
+        </w:rPr>
+        <w:t>3</w:t>
+      </w:r>
+      <w:r>
+        <w:rPr>
+          <w:rFonts w:ascii="Times New Roman" w:eastAsia="Calibri" w:hAnsi="Times New Roman" w:cs="Times New Roman"/>
+          <w:iCs/>
+          <w:sz w:val="24"/>
+          <w:szCs w:val="24"/>
+        </w:rPr>
+        <w:t>) scale and a proposed technology need value (TNV) scale.</w:t>
+      </w:r>
+      <w:r>
+        <w:rPr>
+          <w:rFonts w:ascii="Times New Roman" w:eastAsia="Calibri" w:hAnsi="Times New Roman" w:cs="Times New Roman"/>
+          <w:iCs/>
+          <w:sz w:val="24"/>
+          <w:szCs w:val="24"/>
+        </w:rPr>
+        <w:t xml:space="preserve">  The </w:t>
+      </w:r>
+      <w:r>
+        <w:rPr>
+          <w:rFonts w:ascii="Times New Roman" w:eastAsia="Calibri" w:hAnsi="Times New Roman" w:cs="Times New Roman"/>
+          <w:iCs/>
+          <w:sz w:val="24"/>
+          <w:szCs w:val="24"/>
+        </w:rPr>
+        <w:t>R&amp;D</w:t>
+      </w:r>
+      <w:r>
+        <w:rPr>
+          <w:rFonts w:ascii="Times New Roman" w:eastAsia="Calibri" w:hAnsi="Times New Roman" w:cs="Times New Roman"/>
+          <w:iCs/>
+          <w:sz w:val="24"/>
+          <w:szCs w:val="24"/>
+          <w:vertAlign w:val="superscript"/>
+        </w:rPr>
+        <w:t>3</w:t>
+      </w:r>
+      <w:r>
+        <w:rPr>
+          <w:rFonts w:ascii="Times New Roman" w:eastAsia="Calibri" w:hAnsi="Times New Roman" w:cs="Times New Roman"/>
+          <w:iCs/>
+          <w:sz w:val="24"/>
+          <w:szCs w:val="24"/>
+        </w:rPr>
+        <w:t xml:space="preserve"> scale</w:t>
+      </w:r>
+      <w:r>
+        <w:rPr>
+          <w:rFonts w:ascii="Times New Roman" w:eastAsia="Calibri" w:hAnsi="Times New Roman" w:cs="Times New Roman"/>
+          <w:iCs/>
+          <w:sz w:val="24"/>
+          <w:szCs w:val="24"/>
+        </w:rPr>
+        <w:t xml:space="preserve"> is a ratio scale that states the expected probability of success or failure of a research and development</w:t>
+      </w:r>
+      <w:r>
+        <w:rPr>
+          <w:rFonts w:ascii="Times New Roman" w:eastAsia="Calibri" w:hAnsi="Times New Roman" w:cs="Times New Roman"/>
+          <w:iCs/>
+          <w:sz w:val="24"/>
+          <w:szCs w:val="24"/>
+        </w:rPr>
+        <w:t xml:space="preserve"> (R&amp;D)</w:t>
       </w:r>
       <w:r>
         <w:rPr>
@@ -4338,16 +4366,61 @@
           <w:sz w:val="24"/>
           <w:szCs w:val="24"/>
         </w:rPr>
-        <w:t>relatively high risk and long lead times required for projects at this stage of development.  Moreover, he offers the opinion that funding at TRL-4 and greater could be obtained from funding sources available to private sector ventures because of reduced risk and lead times.  However, anecdotal evidence suggests that this is not the case.  This source is directly related to the proposed dissertation study.  It</w:t>
-      </w:r>
-      <w:r>
-        <w:rPr>
-          <w:rFonts w:ascii="Times New Roman" w:eastAsia="Calibri" w:hAnsi="Times New Roman" w:cs="Times New Roman"/>
-          <w:iCs/>
-          <w:sz w:val="24"/>
-          <w:szCs w:val="24"/>
-        </w:rPr>
-        <w:t xml:space="preserve"> </w:t>
+        <w:t xml:space="preserve">project </w:t>
+      </w:r>
+      <w:r>
+        <w:rPr>
+          <w:rFonts w:ascii="Times New Roman" w:eastAsia="Calibri" w:hAnsi="Times New Roman" w:cs="Times New Roman"/>
+          <w:iCs/>
+          <w:sz w:val="24"/>
+          <w:szCs w:val="24"/>
+        </w:rPr>
+        <w:t xml:space="preserve">in achieving technology development objectives.  </w:t>
+      </w:r>
+      <w:r>
+        <w:rPr>
+          <w:rFonts w:ascii="Times New Roman" w:eastAsia="Calibri" w:hAnsi="Times New Roman" w:cs="Times New Roman"/>
+          <w:iCs/>
+          <w:sz w:val="24"/>
+          <w:szCs w:val="24"/>
+        </w:rPr>
+        <w:t>The TNV is a ratio scale that serves as a weighting factor for the importance of a technology development effort.</w:t>
+      </w:r>
+      <w:r>
+        <w:rPr>
+          <w:rFonts w:ascii="Times New Roman" w:eastAsia="Calibri" w:hAnsi="Times New Roman" w:cs="Times New Roman"/>
+          <w:iCs/>
+          <w:sz w:val="24"/>
+          <w:szCs w:val="24"/>
+        </w:rPr>
+        <w:t xml:space="preserve">  These measurements are </w:t>
+      </w:r>
+      <w:r>
+        <w:rPr>
+          <w:rFonts w:ascii="Times New Roman" w:eastAsia="Calibri" w:hAnsi="Times New Roman" w:cs="Times New Roman"/>
+          <w:iCs/>
+          <w:sz w:val="24"/>
+          <w:szCs w:val="24"/>
+        </w:rPr>
+        <w:t>used</w:t>
+      </w:r>
+      <w:r>
+        <w:rPr>
+          <w:rFonts w:ascii="Times New Roman" w:eastAsia="Calibri" w:hAnsi="Times New Roman" w:cs="Times New Roman"/>
+          <w:iCs/>
+          <w:sz w:val="24"/>
+          <w:szCs w:val="24"/>
+        </w:rPr>
+        <w:t xml:space="preserve"> to plot a technology development effort on a matrix that has consequence of R&amp;D failure on the x-axis and probability of R&amp;D failure on the y-axis.</w:t>
+      </w:r>
+      <w:r>
+        <w:rPr>
+          <w:rFonts w:ascii="Times New Roman" w:eastAsia="Calibri" w:hAnsi="Times New Roman" w:cs="Times New Roman"/>
+          <w:iCs/>
+          <w:sz w:val="24"/>
+          <w:szCs w:val="24"/>
+        </w:rPr>
+        <w:t xml:space="preserve">  This source highlights the challenge of effectively characterizing the development stage of a technology.  The approach described is specifically tailored for government agencies that have technology-dependent missions such as the National Aeronautics and Space </w:t>
       </w:r>
       <w:r>
         <w:rPr>
@@ -4357,75 +4430,49 @@
           <w:szCs w:val="24"/>
         </w:rPr>
         <w:lastRenderedPageBreak/>
-        <w:t>provides relevant insight into</w:t>
-      </w:r>
-      <w:r>
-        <w:rPr>
-          <w:rFonts w:ascii="Times New Roman" w:eastAsia="Calibri" w:hAnsi="Times New Roman" w:cs="Times New Roman"/>
-          <w:iCs/>
-          <w:sz w:val="24"/>
-          <w:szCs w:val="24"/>
-        </w:rPr>
-        <w:t xml:space="preserve"> </w:t>
-      </w:r>
-      <w:r>
-        <w:rPr>
-          <w:rFonts w:ascii="Times New Roman" w:eastAsia="Calibri" w:hAnsi="Times New Roman" w:cs="Times New Roman"/>
-          <w:iCs/>
-          <w:sz w:val="24"/>
-          <w:szCs w:val="24"/>
-        </w:rPr>
-        <w:t>the challenges of</w:t>
-      </w:r>
-      <w:r>
-        <w:rPr>
-          <w:rFonts w:ascii="Times New Roman" w:eastAsia="Calibri" w:hAnsi="Times New Roman" w:cs="Times New Roman"/>
-          <w:iCs/>
-          <w:sz w:val="24"/>
-          <w:szCs w:val="24"/>
-        </w:rPr>
-        <w:t xml:space="preserve"> </w:t>
-      </w:r>
-      <w:r>
-        <w:rPr>
-          <w:rFonts w:ascii="Times New Roman" w:eastAsia="Calibri" w:hAnsi="Times New Roman" w:cs="Times New Roman"/>
-          <w:iCs/>
-          <w:sz w:val="24"/>
-          <w:szCs w:val="24"/>
-        </w:rPr>
-        <w:t>operationalizing</w:t>
-      </w:r>
-      <w:r>
-        <w:rPr>
-          <w:rFonts w:ascii="Times New Roman" w:eastAsia="Calibri" w:hAnsi="Times New Roman" w:cs="Times New Roman"/>
-          <w:iCs/>
-          <w:sz w:val="24"/>
-          <w:szCs w:val="24"/>
-        </w:rPr>
-        <w:t xml:space="preserve"> and </w:t>
-      </w:r>
-      <w:r>
-        <w:rPr>
-          <w:rFonts w:ascii="Times New Roman" w:eastAsia="Calibri" w:hAnsi="Times New Roman" w:cs="Times New Roman"/>
-          <w:iCs/>
-          <w:sz w:val="24"/>
-          <w:szCs w:val="24"/>
-        </w:rPr>
-        <w:t>measuring</w:t>
-      </w:r>
-      <w:r>
-        <w:rPr>
-          <w:rFonts w:ascii="Times New Roman" w:eastAsia="Calibri" w:hAnsi="Times New Roman" w:cs="Times New Roman"/>
-          <w:iCs/>
-          <w:sz w:val="24"/>
-          <w:szCs w:val="24"/>
-        </w:rPr>
-        <w:t xml:space="preserve"> development stage.</w:t>
+        <w:t xml:space="preserve">Administration (NASA) and the U.S. Department of Defense (DOD).  It is probably </w:t>
+      </w:r>
+      <w:r>
+        <w:rPr>
+          <w:rFonts w:ascii="Times New Roman" w:eastAsia="Calibri" w:hAnsi="Times New Roman" w:cs="Times New Roman"/>
+          <w:iCs/>
+          <w:sz w:val="24"/>
+          <w:szCs w:val="24"/>
+        </w:rPr>
+        <w:t>very applicable to p</w:t>
+      </w:r>
+      <w:r>
+        <w:rPr>
+          <w:rFonts w:ascii="Times New Roman" w:eastAsia="Calibri" w:hAnsi="Times New Roman" w:cs="Times New Roman"/>
+          <w:iCs/>
+          <w:sz w:val="24"/>
+          <w:szCs w:val="24"/>
+        </w:rPr>
+        <w:t>rivate sector organizations that act as cont</w:t>
+      </w:r>
+      <w:r>
+        <w:rPr>
+          <w:rFonts w:ascii="Times New Roman" w:eastAsia="Calibri" w:hAnsi="Times New Roman" w:cs="Times New Roman"/>
+          <w:iCs/>
+          <w:sz w:val="24"/>
+          <w:szCs w:val="24"/>
+        </w:rPr>
+        <w:t>ractors to those government agencies.</w:t>
+      </w:r>
+      <w:r>
+        <w:rPr>
+          <w:rFonts w:ascii="Times New Roman" w:eastAsia="Calibri" w:hAnsi="Times New Roman" w:cs="Times New Roman"/>
+          <w:iCs/>
+          <w:sz w:val="24"/>
+          <w:szCs w:val="24"/>
+        </w:rPr>
+        <w:t xml:space="preserve">  However, there is a question of how well the approach generalizes to the broader set of private sector organizations operating in competitive markets.</w:t>
       </w:r>
     </w:p>
     <w:p>
       <w:pPr>
         <w:spacing w:line="480" w:lineRule="auto"/>
+        <w:ind w:left="720" w:hanging="720"/>
         <w:rPr>
           <w:rFonts w:ascii="Times New Roman" w:eastAsia="Calibri" w:hAnsi="Times New Roman" w:cs="Times New Roman"/>
           <w:iCs/>
@@ -4433,15 +4480,53 @@
           <w:szCs w:val="24"/>
         </w:rPr>
       </w:pPr>
+      <w:r>
+        <w:rPr>
+          <w:rFonts w:ascii="Times New Roman" w:eastAsia="Calibri" w:hAnsi="Times New Roman" w:cs="Times New Roman"/>
+          <w:iCs/>
+          <w:sz w:val="24"/>
+          <w:szCs w:val="24"/>
+        </w:rPr>
+        <w:t>Mankins, J. C. (2009</w:t>
+      </w:r>
+      <w:r>
+        <w:rPr>
+          <w:rFonts w:ascii="Times New Roman" w:eastAsia="Calibri" w:hAnsi="Times New Roman" w:cs="Times New Roman"/>
+          <w:iCs/>
+          <w:sz w:val="24"/>
+          <w:szCs w:val="24"/>
+        </w:rPr>
+        <w:t>b</w:t>
+      </w:r>
+      <w:r>
+        <w:rPr>
+          <w:rFonts w:ascii="Times New Roman" w:eastAsia="Calibri" w:hAnsi="Times New Roman" w:cs="Times New Roman"/>
+          <w:iCs/>
+          <w:sz w:val="24"/>
+          <w:szCs w:val="24"/>
+        </w:rPr>
+        <w:t xml:space="preserve">). Technology readiness assessments: A retrospective. </w:t>
+      </w:r>
+      <w:r>
+        <w:rPr>
+          <w:rFonts w:ascii="Times New Roman" w:eastAsia="Calibri" w:hAnsi="Times New Roman" w:cs="Times New Roman"/>
+          <w:i/>
+          <w:iCs/>
+          <w:sz w:val="24"/>
+          <w:szCs w:val="24"/>
+        </w:rPr>
+        <w:t xml:space="preserve">Acta </w:t>
+      </w:r>
       <w:proofErr w:type="spellStart"/>
       <w:r>
         <w:rPr>
           <w:rFonts w:ascii="Times New Roman" w:eastAsia="Calibri" w:hAnsi="Times New Roman" w:cs="Times New Roman"/>
-          <w:iCs/>
-          <w:sz w:val="24"/>
-          <w:szCs w:val="24"/>
-        </w:rPr>
-        <w:t>Mezias</w:t>
+          <w:i/>
+          <w:iCs/>
+          <w:sz w:val="24"/>
+          <w:szCs w:val="24"/>
+        </w:rPr>
+        <w:t>Astronautica</w:t>
       </w:r>
       <w:proofErr w:type="spellEnd"/>
       <w:r>
@@ -4451,44 +4536,7 @@
           <w:sz w:val="24"/>
           <w:szCs w:val="24"/>
         </w:rPr>
-        <w:t xml:space="preserve">, J. M., &amp; Starbuck, W. H. (2008). Decision making with inaccurate, unreliable data. In </w:t>
-      </w:r>
-      <w:r>
-        <w:rPr>
-          <w:rFonts w:ascii="Times New Roman" w:eastAsia="Calibri" w:hAnsi="Times New Roman" w:cs="Times New Roman"/>
-          <w:iCs/>
-          <w:sz w:val="24"/>
-          <w:szCs w:val="24"/>
-        </w:rPr>
-        <w:br/>
-      </w:r>
-      <w:r>
-        <w:rPr>
-          <w:rFonts w:ascii="Times New Roman" w:eastAsia="Calibri" w:hAnsi="Times New Roman" w:cs="Times New Roman"/>
-          <w:iCs/>
-          <w:sz w:val="24"/>
-          <w:szCs w:val="24"/>
-        </w:rPr>
-        <w:t xml:space="preserve">G. P. Hodgkinson &amp; W. H. Starbuck (Eds.), </w:t>
-      </w:r>
-      <w:r>
-        <w:rPr>
-          <w:rFonts w:ascii="Times New Roman" w:eastAsia="Calibri" w:hAnsi="Times New Roman" w:cs="Times New Roman"/>
-          <w:i/>
-          <w:iCs/>
-          <w:sz w:val="24"/>
-          <w:szCs w:val="24"/>
-        </w:rPr>
-        <w:t xml:space="preserve">The Oxford handbook of organizational decision making </w:t>
-      </w:r>
-      <w:r>
-        <w:rPr>
-          <w:rFonts w:ascii="Times New Roman" w:eastAsia="Calibri" w:hAnsi="Times New Roman" w:cs="Times New Roman"/>
-          <w:iCs/>
-          <w:sz w:val="24"/>
-          <w:szCs w:val="24"/>
-        </w:rPr>
-        <w:t xml:space="preserve">(pp. 76-96). New York, NY: Oxford University Press. </w:t>
+        <w:t>, 65(9-10), 1216-1223. Retrieved from http://www.onethesis.com/wp-content/uploads/2016/11/1-s2.0-S0094576509002008-main.pdf</w:t>
       </w:r>
     </w:p>
     <w:p>
@@ -4509,6 +4557,350 @@
           <w:sz w:val="24"/>
           <w:szCs w:val="24"/>
         </w:rPr>
+        <w:t xml:space="preserve">This journal article discusses the concept of technology readiness assessments </w:t>
+      </w:r>
+      <w:r>
+        <w:rPr>
+          <w:rFonts w:ascii="Times New Roman" w:eastAsia="Calibri" w:hAnsi="Times New Roman" w:cs="Times New Roman"/>
+          <w:iCs/>
+          <w:sz w:val="24"/>
+          <w:szCs w:val="24"/>
+        </w:rPr>
+        <w:t xml:space="preserve">(TRAs) as a means of characterizing the maturity of new technologies </w:t>
+      </w:r>
+      <w:r>
+        <w:rPr>
+          <w:rFonts w:ascii="Times New Roman" w:eastAsia="Calibri" w:hAnsi="Times New Roman" w:cs="Times New Roman"/>
+          <w:iCs/>
+          <w:sz w:val="24"/>
+          <w:szCs w:val="24"/>
+        </w:rPr>
+        <w:t xml:space="preserve">and summarizes the history of the technology readiness level (TRL) scale first developed and used by the National Aeronautics and Space Administration (NASA) and later </w:t>
+      </w:r>
+      <w:r>
+        <w:rPr>
+          <w:rFonts w:ascii="Times New Roman" w:eastAsia="Calibri" w:hAnsi="Times New Roman" w:cs="Times New Roman"/>
+          <w:iCs/>
+          <w:sz w:val="24"/>
+          <w:szCs w:val="24"/>
+        </w:rPr>
+        <w:t xml:space="preserve">adapted and </w:t>
+      </w:r>
+      <w:r>
+        <w:rPr>
+          <w:rFonts w:ascii="Times New Roman" w:eastAsia="Calibri" w:hAnsi="Times New Roman" w:cs="Times New Roman"/>
+          <w:iCs/>
+          <w:sz w:val="24"/>
+          <w:szCs w:val="24"/>
+        </w:rPr>
+        <w:t>adopted</w:t>
+      </w:r>
+      <w:r>
+        <w:rPr>
+          <w:rFonts w:ascii="Times New Roman" w:eastAsia="Calibri" w:hAnsi="Times New Roman" w:cs="Times New Roman"/>
+          <w:iCs/>
+          <w:sz w:val="24"/>
+          <w:szCs w:val="24"/>
+        </w:rPr>
+        <w:t xml:space="preserve"> to varying degrees</w:t>
+      </w:r>
+      <w:r>
+        <w:rPr>
+          <w:rFonts w:ascii="Times New Roman" w:eastAsia="Calibri" w:hAnsi="Times New Roman" w:cs="Times New Roman"/>
+          <w:iCs/>
+          <w:sz w:val="24"/>
+          <w:szCs w:val="24"/>
+        </w:rPr>
+        <w:t xml:space="preserve"> by other government agencies and</w:t>
+      </w:r>
+      <w:r>
+        <w:rPr>
+          <w:rFonts w:ascii="Times New Roman" w:eastAsia="Calibri" w:hAnsi="Times New Roman" w:cs="Times New Roman"/>
+          <w:iCs/>
+          <w:sz w:val="24"/>
+          <w:szCs w:val="24"/>
+        </w:rPr>
+        <w:t xml:space="preserve"> private sector organizations.  The author describes in some detail the TRL scale that NASA employs</w:t>
+      </w:r>
+      <w:r>
+        <w:rPr>
+          <w:rFonts w:ascii="Times New Roman" w:eastAsia="Calibri" w:hAnsi="Times New Roman" w:cs="Times New Roman"/>
+          <w:iCs/>
+          <w:sz w:val="24"/>
+          <w:szCs w:val="24"/>
+        </w:rPr>
+        <w:t>, which is an ordinal scale</w:t>
+      </w:r>
+      <w:r>
+        <w:rPr>
+          <w:rFonts w:ascii="Times New Roman" w:eastAsia="Calibri" w:hAnsi="Times New Roman" w:cs="Times New Roman"/>
+          <w:iCs/>
+          <w:sz w:val="24"/>
+          <w:szCs w:val="24"/>
+        </w:rPr>
+        <w:t xml:space="preserve">.  </w:t>
+      </w:r>
+      <w:proofErr w:type="gramStart"/>
+      <w:r>
+        <w:rPr>
+          <w:rFonts w:ascii="Times New Roman" w:eastAsia="Calibri" w:hAnsi="Times New Roman" w:cs="Times New Roman"/>
+          <w:iCs/>
+          <w:sz w:val="24"/>
+          <w:szCs w:val="24"/>
+        </w:rPr>
+        <w:t>According to</w:t>
+      </w:r>
+      <w:proofErr w:type="gramEnd"/>
+      <w:r>
+        <w:rPr>
+          <w:rFonts w:ascii="Times New Roman" w:eastAsia="Calibri" w:hAnsi="Times New Roman" w:cs="Times New Roman"/>
+          <w:iCs/>
+          <w:sz w:val="24"/>
+          <w:szCs w:val="24"/>
+        </w:rPr>
+        <w:t xml:space="preserve"> the author, being able to assess readiness and risk at key points in the life cycle of a program is important to system and technology managers in government agencies such as NASA.  The paper provides a normative discussion of how </w:t>
+      </w:r>
+      <w:r>
+        <w:rPr>
+          <w:rFonts w:ascii="Times New Roman" w:eastAsia="Calibri" w:hAnsi="Times New Roman" w:cs="Times New Roman"/>
+          <w:iCs/>
+          <w:sz w:val="24"/>
+          <w:szCs w:val="24"/>
+        </w:rPr>
+        <w:t xml:space="preserve">government agencies should use </w:t>
+      </w:r>
+      <w:r>
+        <w:rPr>
+          <w:rFonts w:ascii="Times New Roman" w:eastAsia="Calibri" w:hAnsi="Times New Roman" w:cs="Times New Roman"/>
+          <w:iCs/>
+          <w:sz w:val="24"/>
+          <w:szCs w:val="24"/>
+        </w:rPr>
+        <w:t>TRAs and TRLs.</w:t>
+      </w:r>
+      <w:r>
+        <w:rPr>
+          <w:rFonts w:ascii="Times New Roman" w:eastAsia="Calibri" w:hAnsi="Times New Roman" w:cs="Times New Roman"/>
+          <w:iCs/>
+          <w:sz w:val="24"/>
+          <w:szCs w:val="24"/>
+        </w:rPr>
+        <w:t xml:space="preserve">  The autho</w:t>
+      </w:r>
+      <w:r>
+        <w:rPr>
+          <w:rFonts w:ascii="Times New Roman" w:eastAsia="Calibri" w:hAnsi="Times New Roman" w:cs="Times New Roman"/>
+          <w:iCs/>
+          <w:sz w:val="24"/>
+          <w:szCs w:val="24"/>
+        </w:rPr>
+        <w:t>r specifically suggests that</w:t>
+      </w:r>
+      <w:r>
+        <w:rPr>
+          <w:rFonts w:ascii="Times New Roman" w:eastAsia="Calibri" w:hAnsi="Times New Roman" w:cs="Times New Roman"/>
+          <w:iCs/>
+          <w:sz w:val="24"/>
+          <w:szCs w:val="24"/>
+        </w:rPr>
+        <w:t xml:space="preserve"> funding at TRL-3 is </w:t>
+      </w:r>
+      <w:r>
+        <w:rPr>
+          <w:rFonts w:ascii="Times New Roman" w:eastAsia="Calibri" w:hAnsi="Times New Roman" w:cs="Times New Roman"/>
+          <w:iCs/>
+          <w:sz w:val="24"/>
+          <w:szCs w:val="24"/>
+        </w:rPr>
+        <w:t xml:space="preserve">unlikely to come from most types of funding sources available to private sector ventures because of </w:t>
+      </w:r>
+      <w:r>
+        <w:rPr>
+          <w:rFonts w:ascii="Times New Roman" w:eastAsia="Calibri" w:hAnsi="Times New Roman" w:cs="Times New Roman"/>
+          <w:iCs/>
+          <w:sz w:val="24"/>
+          <w:szCs w:val="24"/>
+        </w:rPr>
+        <w:t xml:space="preserve">the </w:t>
+      </w:r>
+      <w:r>
+        <w:rPr>
+          <w:rFonts w:ascii="Times New Roman" w:eastAsia="Calibri" w:hAnsi="Times New Roman" w:cs="Times New Roman"/>
+          <w:iCs/>
+          <w:sz w:val="24"/>
+          <w:szCs w:val="24"/>
+        </w:rPr>
+        <w:t xml:space="preserve">relatively high risk and long lead times required for projects at this stage of development.  Moreover, he offers the opinion that funding at TRL-4 and greater could be obtained from funding sources available to private sector ventures because </w:t>
+      </w:r>
+      <w:r>
+        <w:rPr>
+          <w:rFonts w:ascii="Times New Roman" w:eastAsia="Calibri" w:hAnsi="Times New Roman" w:cs="Times New Roman"/>
+          <w:iCs/>
+          <w:sz w:val="24"/>
+          <w:szCs w:val="24"/>
+        </w:rPr>
+        <w:lastRenderedPageBreak/>
+        <w:t>of reduced risk and lead times.  However, anecdotal evidence suggests that this is not the case.  This source is directly related to the proposed dissertation study.  It</w:t>
+      </w:r>
+      <w:r>
+        <w:rPr>
+          <w:rFonts w:ascii="Times New Roman" w:eastAsia="Calibri" w:hAnsi="Times New Roman" w:cs="Times New Roman"/>
+          <w:iCs/>
+          <w:sz w:val="24"/>
+          <w:szCs w:val="24"/>
+        </w:rPr>
+        <w:t xml:space="preserve"> provides relevant insight into</w:t>
+      </w:r>
+      <w:r>
+        <w:rPr>
+          <w:rFonts w:ascii="Times New Roman" w:eastAsia="Calibri" w:hAnsi="Times New Roman" w:cs="Times New Roman"/>
+          <w:iCs/>
+          <w:sz w:val="24"/>
+          <w:szCs w:val="24"/>
+        </w:rPr>
+        <w:t xml:space="preserve"> </w:t>
+      </w:r>
+      <w:r>
+        <w:rPr>
+          <w:rFonts w:ascii="Times New Roman" w:eastAsia="Calibri" w:hAnsi="Times New Roman" w:cs="Times New Roman"/>
+          <w:iCs/>
+          <w:sz w:val="24"/>
+          <w:szCs w:val="24"/>
+        </w:rPr>
+        <w:t>the challenges of</w:t>
+      </w:r>
+      <w:r>
+        <w:rPr>
+          <w:rFonts w:ascii="Times New Roman" w:eastAsia="Calibri" w:hAnsi="Times New Roman" w:cs="Times New Roman"/>
+          <w:iCs/>
+          <w:sz w:val="24"/>
+          <w:szCs w:val="24"/>
+        </w:rPr>
+        <w:t xml:space="preserve"> </w:t>
+      </w:r>
+      <w:r>
+        <w:rPr>
+          <w:rFonts w:ascii="Times New Roman" w:eastAsia="Calibri" w:hAnsi="Times New Roman" w:cs="Times New Roman"/>
+          <w:iCs/>
+          <w:sz w:val="24"/>
+          <w:szCs w:val="24"/>
+        </w:rPr>
+        <w:t>operationalizing</w:t>
+      </w:r>
+      <w:r>
+        <w:rPr>
+          <w:rFonts w:ascii="Times New Roman" w:eastAsia="Calibri" w:hAnsi="Times New Roman" w:cs="Times New Roman"/>
+          <w:iCs/>
+          <w:sz w:val="24"/>
+          <w:szCs w:val="24"/>
+        </w:rPr>
+        <w:t xml:space="preserve"> and </w:t>
+      </w:r>
+      <w:r>
+        <w:rPr>
+          <w:rFonts w:ascii="Times New Roman" w:eastAsia="Calibri" w:hAnsi="Times New Roman" w:cs="Times New Roman"/>
+          <w:iCs/>
+          <w:sz w:val="24"/>
+          <w:szCs w:val="24"/>
+        </w:rPr>
+        <w:t>measuring</w:t>
+      </w:r>
+      <w:r>
+        <w:rPr>
+          <w:rFonts w:ascii="Times New Roman" w:eastAsia="Calibri" w:hAnsi="Times New Roman" w:cs="Times New Roman"/>
+          <w:iCs/>
+          <w:sz w:val="24"/>
+          <w:szCs w:val="24"/>
+        </w:rPr>
+        <w:t xml:space="preserve"> development stage.</w:t>
+      </w:r>
+    </w:p>
+    <w:p>
+      <w:pPr>
+        <w:spacing w:line="480" w:lineRule="auto"/>
+        <w:rPr>
+          <w:rFonts w:ascii="Times New Roman" w:eastAsia="Calibri" w:hAnsi="Times New Roman" w:cs="Times New Roman"/>
+          <w:iCs/>
+          <w:sz w:val="24"/>
+          <w:szCs w:val="24"/>
+        </w:rPr>
+      </w:pPr>
+      <w:proofErr w:type="spellStart"/>
+      <w:r>
+        <w:rPr>
+          <w:rFonts w:ascii="Times New Roman" w:eastAsia="Calibri" w:hAnsi="Times New Roman" w:cs="Times New Roman"/>
+          <w:iCs/>
+          <w:sz w:val="24"/>
+          <w:szCs w:val="24"/>
+        </w:rPr>
+        <w:t>Mezias</w:t>
+      </w:r>
+      <w:proofErr w:type="spellEnd"/>
+      <w:r>
+        <w:rPr>
+          <w:rFonts w:ascii="Times New Roman" w:eastAsia="Calibri" w:hAnsi="Times New Roman" w:cs="Times New Roman"/>
+          <w:iCs/>
+          <w:sz w:val="24"/>
+          <w:szCs w:val="24"/>
+        </w:rPr>
+        <w:t xml:space="preserve">, J. M., &amp; Starbuck, W. H. (2008). Decision making with inaccurate, unreliable data. In </w:t>
+      </w:r>
+      <w:r>
+        <w:rPr>
+          <w:rFonts w:ascii="Times New Roman" w:eastAsia="Calibri" w:hAnsi="Times New Roman" w:cs="Times New Roman"/>
+          <w:iCs/>
+          <w:sz w:val="24"/>
+          <w:szCs w:val="24"/>
+        </w:rPr>
+        <w:br/>
+      </w:r>
+      <w:r>
+        <w:rPr>
+          <w:rFonts w:ascii="Times New Roman" w:eastAsia="Calibri" w:hAnsi="Times New Roman" w:cs="Times New Roman"/>
+          <w:iCs/>
+          <w:sz w:val="24"/>
+          <w:szCs w:val="24"/>
+        </w:rPr>
+        <w:t xml:space="preserve">G. P. Hodgkinson &amp; W. H. Starbuck (Eds.), </w:t>
+      </w:r>
+      <w:r>
+        <w:rPr>
+          <w:rFonts w:ascii="Times New Roman" w:eastAsia="Calibri" w:hAnsi="Times New Roman" w:cs="Times New Roman"/>
+          <w:i/>
+          <w:iCs/>
+          <w:sz w:val="24"/>
+          <w:szCs w:val="24"/>
+        </w:rPr>
+        <w:t xml:space="preserve">The Oxford handbook of organizational decision making </w:t>
+      </w:r>
+      <w:r>
+        <w:rPr>
+          <w:rFonts w:ascii="Times New Roman" w:eastAsia="Calibri" w:hAnsi="Times New Roman" w:cs="Times New Roman"/>
+          <w:iCs/>
+          <w:sz w:val="24"/>
+          <w:szCs w:val="24"/>
+        </w:rPr>
+        <w:t xml:space="preserve">(pp. 76-96). New York, NY: Oxford University Press. </w:t>
+      </w:r>
+    </w:p>
+    <w:p>
+      <w:pPr>
+        <w:spacing w:line="480" w:lineRule="auto"/>
+        <w:ind w:left="1080"/>
+        <w:rPr>
+          <w:rFonts w:ascii="Times New Roman" w:eastAsia="Calibri" w:hAnsi="Times New Roman" w:cs="Times New Roman"/>
+          <w:iCs/>
+          <w:sz w:val="24"/>
+          <w:szCs w:val="24"/>
+        </w:rPr>
+      </w:pPr>
+      <w:r>
+        <w:rPr>
+          <w:rFonts w:ascii="Times New Roman" w:eastAsia="Calibri" w:hAnsi="Times New Roman" w:cs="Times New Roman"/>
+          <w:iCs/>
+          <w:sz w:val="24"/>
+          <w:szCs w:val="24"/>
+        </w:rPr>
         <w:t>This book chapter discusses the effects of inaccurate and unreliable data on decision making in an organizational context.  In establishing the importance of the topic, the authors note that a 2004 survey conducted by Waterhouse Coopers of over 200 business organizations in 30 countries across various industries found that more than 50 percent of the 10,640 identified projects failed and that business managers judged only 2.5 percent of the projects to have been completely successful.  It’s reasonable to presume that these statistics would apply technology transfer projects as well.  The authors argue that decision maker reliance on inaccurate and unreliable data</w:t>
       </w:r>
       <w:r>
@@ -4640,6 +5032,7 @@
           <w:sz w:val="24"/>
           <w:szCs w:val="24"/>
         </w:rPr>
+        <w:lastRenderedPageBreak/>
         <w:t>not</w:t>
       </w:r>
       <w:r>
@@ -4667,17 +5060,7 @@
           <w:sz w:val="24"/>
           <w:szCs w:val="24"/>
         </w:rPr>
-        <w:t xml:space="preserve">few studies have examined how organizations go about avoiding uncertainty.  They suggested that the concept of uncertainty avoidance is </w:t>
-      </w:r>
-      <w:r>
-        <w:rPr>
-          <w:rFonts w:ascii="Times New Roman" w:eastAsia="Calibri" w:hAnsi="Times New Roman" w:cs="Times New Roman"/>
-          <w:iCs/>
-          <w:sz w:val="24"/>
-          <w:szCs w:val="24"/>
-        </w:rPr>
-        <w:lastRenderedPageBreak/>
-        <w:t>predominantly employed as a property of culture.  The authors went on to argue that organizational members react to inaccuracy and unreliability in the decision-making process by seeking more data, ignoring contingencies when making predictions, reverting to ideology, creating after the fact justifications for decisions, and pursuing general, long-term goals in an incremental manner.  These potential actions are all relevant to examining the potential influence of development stage on technology transfer outcomes</w:t>
+        <w:t>few studies have examined how organizations go about avoiding uncertainty.  They suggested that the concept of uncertainty avoidance is predominantly employed as a property of culture.  The authors went on to argue that organizational members react to inaccuracy and unreliability in the decision-making process by seeking more data, ignoring contingencies when making predictions, reverting to ideology, creating after the fact justifications for decisions, and pursuing general, long-term goals in an incremental manner.  These potential actions are all relevant to examining the potential influence of development stage on technology transfer outcomes</w:t>
       </w:r>
       <w:r>
         <w:rPr>
@@ -4875,7 +5258,17 @@
           <w:sz w:val="24"/>
           <w:szCs w:val="24"/>
         </w:rPr>
-        <w:t xml:space="preserve">and influence the activities of organizations including the decisions of organization members.  If this is true, then supply-side technology transfer professionals likely share an occupational culture that creates a limitation on rationality in technology transfer decisions that extends across private sector organizations.  </w:t>
+        <w:t xml:space="preserve">and influence the activities of organizations including the decisions of organization members.  If this is true, then supply-side technology transfer professionals likely share an occupational culture that creates a limitation on rationality in technology transfer </w:t>
+      </w:r>
+      <w:r>
+        <w:rPr>
+          <w:rFonts w:ascii="Times New Roman" w:eastAsia="Calibri" w:hAnsi="Times New Roman" w:cs="Times New Roman"/>
+          <w:iCs/>
+          <w:sz w:val="24"/>
+          <w:szCs w:val="24"/>
+        </w:rPr>
+        <w:lastRenderedPageBreak/>
+        <w:t xml:space="preserve">decisions that extends across private sector organizations.  </w:t>
       </w:r>
       <w:r>
         <w:rPr>
@@ -4893,17 +5286,7 @@
           <w:sz w:val="24"/>
           <w:szCs w:val="24"/>
         </w:rPr>
-        <w:t xml:space="preserve">his limitation may manifest as one or more decision premises </w:t>
-      </w:r>
-      <w:r>
-        <w:rPr>
-          <w:rFonts w:ascii="Times New Roman" w:eastAsia="Calibri" w:hAnsi="Times New Roman" w:cs="Times New Roman"/>
-          <w:iCs/>
-          <w:sz w:val="24"/>
-          <w:szCs w:val="24"/>
-        </w:rPr>
-        <w:lastRenderedPageBreak/>
-        <w:t>rela</w:t>
+        <w:t>his limitation may manifest as one or more decision premises rela</w:t>
       </w:r>
       <w:r>
         <w:rPr>
@@ -5261,6 +5644,7 @@
           <w:sz w:val="24"/>
           <w:szCs w:val="24"/>
         </w:rPr>
+        <w:lastRenderedPageBreak/>
         <w:t>contributions</w:t>
       </w:r>
       <w:r>
@@ -5279,17 +5663,7 @@
           <w:sz w:val="24"/>
           <w:szCs w:val="24"/>
         </w:rPr>
-        <w:t xml:space="preserve">Organizational decision </w:t>
-      </w:r>
-      <w:r>
-        <w:rPr>
-          <w:rFonts w:ascii="Times New Roman" w:eastAsia="Calibri" w:hAnsi="Times New Roman" w:cs="Times New Roman"/>
-          <w:iCs/>
-          <w:sz w:val="24"/>
-          <w:szCs w:val="24"/>
-        </w:rPr>
-        <w:lastRenderedPageBreak/>
-        <w:t xml:space="preserve">making poses several challenges for the researchers who study it.  </w:t>
+        <w:t xml:space="preserve">Organizational decision making poses several challenges for the researchers who study it.  </w:t>
       </w:r>
       <w:r>
         <w:rPr>
@@ -5527,7 +5901,17 @@
           <w:sz w:val="24"/>
           <w:szCs w:val="24"/>
         </w:rPr>
-        <w:t xml:space="preserve"> have essentially achieved </w:t>
+        <w:t xml:space="preserve"> have </w:t>
+      </w:r>
+      <w:r>
+        <w:rPr>
+          <w:rFonts w:ascii="Times New Roman" w:eastAsia="Calibri" w:hAnsi="Times New Roman" w:cs="Times New Roman"/>
+          <w:iCs/>
+          <w:sz w:val="24"/>
+          <w:szCs w:val="24"/>
+        </w:rPr>
+        <w:lastRenderedPageBreak/>
+        <w:t xml:space="preserve">essentially achieved </w:t>
       </w:r>
       <w:r>
         <w:rPr>
@@ -5546,17 +5930,7 @@
           <w:sz w:val="24"/>
           <w:szCs w:val="24"/>
         </w:rPr>
-        <w:t xml:space="preserve"> monopoly status when it comes to the data and information that policymakers use to formulate public policy on technology transfer.  </w:t>
-      </w:r>
-      <w:r>
-        <w:rPr>
-          <w:rFonts w:ascii="Times New Roman" w:eastAsia="Calibri" w:hAnsi="Times New Roman" w:cs="Times New Roman"/>
-          <w:iCs/>
-          <w:sz w:val="24"/>
-          <w:szCs w:val="24"/>
-        </w:rPr>
-        <w:lastRenderedPageBreak/>
-        <w:t xml:space="preserve">Overreliance on the AUTM </w:t>
+        <w:t xml:space="preserve"> monopoly status when it comes to the data and information that policymakers use to formulate public policy on technology transfer.  Overreliance on the AUTM </w:t>
       </w:r>
       <w:r>
         <w:rPr>
@@ -5937,6 +6311,7 @@
           <w:sz w:val="24"/>
           <w:szCs w:val="24"/>
         </w:rPr>
+        <w:lastRenderedPageBreak/>
         <w:t>This book</w:t>
       </w:r>
       <w:r>
@@ -5955,7 +6330,601 @@
           <w:sz w:val="24"/>
           <w:szCs w:val="24"/>
         </w:rPr>
-        <w:t xml:space="preserve"> provides a framework for </w:t>
+        <w:t xml:space="preserve"> provides a framework for using decision</w:t>
+      </w:r>
+      <w:r>
+        <w:rPr>
+          <w:rFonts w:ascii="Times New Roman" w:eastAsia="Calibri" w:hAnsi="Times New Roman" w:cs="Times New Roman"/>
+          <w:iCs/>
+          <w:sz w:val="24"/>
+          <w:szCs w:val="24"/>
+        </w:rPr>
+        <w:t xml:space="preserve"> making</w:t>
+      </w:r>
+      <w:r>
+        <w:rPr>
+          <w:rFonts w:ascii="Times New Roman" w:eastAsia="Calibri" w:hAnsi="Times New Roman" w:cs="Times New Roman"/>
+          <w:iCs/>
+          <w:sz w:val="24"/>
+          <w:szCs w:val="24"/>
+        </w:rPr>
+        <w:t xml:space="preserve"> as the basis for understanding </w:t>
+      </w:r>
+      <w:r>
+        <w:rPr>
+          <w:rFonts w:ascii="Times New Roman" w:eastAsia="Calibri" w:hAnsi="Times New Roman" w:cs="Times New Roman"/>
+          <w:iCs/>
+          <w:sz w:val="24"/>
+          <w:szCs w:val="24"/>
+        </w:rPr>
+        <w:t xml:space="preserve">the choices </w:t>
+      </w:r>
+      <w:r>
+        <w:rPr>
+          <w:rFonts w:ascii="Times New Roman" w:eastAsia="Calibri" w:hAnsi="Times New Roman" w:cs="Times New Roman"/>
+          <w:iCs/>
+          <w:sz w:val="24"/>
+          <w:szCs w:val="24"/>
+        </w:rPr>
+        <w:t xml:space="preserve">made </w:t>
+      </w:r>
+      <w:r>
+        <w:rPr>
+          <w:rFonts w:ascii="Times New Roman" w:eastAsia="Calibri" w:hAnsi="Times New Roman" w:cs="Times New Roman"/>
+          <w:iCs/>
+          <w:sz w:val="24"/>
+          <w:szCs w:val="24"/>
+        </w:rPr>
+        <w:t>and actions</w:t>
+      </w:r>
+      <w:r>
+        <w:rPr>
+          <w:rFonts w:ascii="Times New Roman" w:eastAsia="Calibri" w:hAnsi="Times New Roman" w:cs="Times New Roman"/>
+          <w:iCs/>
+          <w:sz w:val="24"/>
+          <w:szCs w:val="24"/>
+        </w:rPr>
+        <w:t xml:space="preserve"> taken by</w:t>
+      </w:r>
+      <w:r>
+        <w:rPr>
+          <w:rFonts w:ascii="Times New Roman" w:eastAsia="Calibri" w:hAnsi="Times New Roman" w:cs="Times New Roman"/>
+          <w:iCs/>
+          <w:sz w:val="24"/>
+          <w:szCs w:val="24"/>
+        </w:rPr>
+        <w:t xml:space="preserve"> </w:t>
+      </w:r>
+      <w:r>
+        <w:rPr>
+          <w:rFonts w:ascii="Times New Roman" w:eastAsia="Calibri" w:hAnsi="Times New Roman" w:cs="Times New Roman"/>
+          <w:iCs/>
+          <w:sz w:val="24"/>
+          <w:szCs w:val="24"/>
+        </w:rPr>
+        <w:t>individuals</w:t>
+      </w:r>
+      <w:r>
+        <w:rPr>
+          <w:rFonts w:ascii="Times New Roman" w:eastAsia="Calibri" w:hAnsi="Times New Roman" w:cs="Times New Roman"/>
+          <w:iCs/>
+          <w:sz w:val="24"/>
+          <w:szCs w:val="24"/>
+        </w:rPr>
+        <w:t xml:space="preserve"> </w:t>
+      </w:r>
+      <w:r>
+        <w:rPr>
+          <w:rFonts w:ascii="Times New Roman" w:eastAsia="Calibri" w:hAnsi="Times New Roman" w:cs="Times New Roman"/>
+          <w:iCs/>
+          <w:sz w:val="24"/>
+          <w:szCs w:val="24"/>
+        </w:rPr>
+        <w:t xml:space="preserve">on behalf of the </w:t>
+      </w:r>
+      <w:r>
+        <w:rPr>
+          <w:rFonts w:ascii="Times New Roman" w:eastAsia="Calibri" w:hAnsi="Times New Roman" w:cs="Times New Roman"/>
+          <w:iCs/>
+          <w:sz w:val="24"/>
+          <w:szCs w:val="24"/>
+        </w:rPr>
+        <w:t>organization</w:t>
+      </w:r>
+      <w:r>
+        <w:rPr>
+          <w:rFonts w:ascii="Times New Roman" w:eastAsia="Calibri" w:hAnsi="Times New Roman" w:cs="Times New Roman"/>
+          <w:iCs/>
+          <w:sz w:val="24"/>
+          <w:szCs w:val="24"/>
+        </w:rPr>
+        <w:t>s</w:t>
+      </w:r>
+      <w:r>
+        <w:rPr>
+          <w:rFonts w:ascii="Times New Roman" w:eastAsia="Calibri" w:hAnsi="Times New Roman" w:cs="Times New Roman"/>
+          <w:iCs/>
+          <w:sz w:val="24"/>
+          <w:szCs w:val="24"/>
+        </w:rPr>
+        <w:t xml:space="preserve"> to which they are members</w:t>
+      </w:r>
+      <w:r>
+        <w:rPr>
+          <w:rFonts w:ascii="Times New Roman" w:eastAsia="Calibri" w:hAnsi="Times New Roman" w:cs="Times New Roman"/>
+          <w:iCs/>
+          <w:sz w:val="24"/>
+          <w:szCs w:val="24"/>
+        </w:rPr>
+        <w:t xml:space="preserve">.  </w:t>
+      </w:r>
+      <w:r>
+        <w:rPr>
+          <w:rFonts w:ascii="Times New Roman" w:eastAsia="Calibri" w:hAnsi="Times New Roman" w:cs="Times New Roman"/>
+          <w:iCs/>
+          <w:sz w:val="24"/>
+          <w:szCs w:val="24"/>
+        </w:rPr>
+        <w:t>Chapters 4, 6, 8, and 10 focus on the sociology of administration – what one might call descriptive administration theory.  Chapters 3, 9, and 11 emphasize what Simon calls the practical science of administra</w:t>
+      </w:r>
+      <w:r>
+        <w:rPr>
+          <w:rFonts w:ascii="Times New Roman" w:eastAsia="Calibri" w:hAnsi="Times New Roman" w:cs="Times New Roman"/>
+          <w:iCs/>
+          <w:sz w:val="24"/>
+          <w:szCs w:val="24"/>
+        </w:rPr>
+        <w:t>tion – what might be apt</w:t>
+      </w:r>
+      <w:r>
+        <w:rPr>
+          <w:rFonts w:ascii="Times New Roman" w:eastAsia="Calibri" w:hAnsi="Times New Roman" w:cs="Times New Roman"/>
+          <w:iCs/>
+          <w:sz w:val="24"/>
+          <w:szCs w:val="24"/>
+        </w:rPr>
+        <w:t xml:space="preserve">ly </w:t>
+      </w:r>
+      <w:r>
+        <w:rPr>
+          <w:rFonts w:ascii="Times New Roman" w:eastAsia="Calibri" w:hAnsi="Times New Roman" w:cs="Times New Roman"/>
+          <w:iCs/>
+          <w:sz w:val="24"/>
+          <w:szCs w:val="24"/>
+        </w:rPr>
+        <w:t>labeled as normative administration theory</w:t>
+      </w:r>
+      <w:r>
+        <w:rPr>
+          <w:rFonts w:ascii="Times New Roman" w:eastAsia="Calibri" w:hAnsi="Times New Roman" w:cs="Times New Roman"/>
+          <w:iCs/>
+          <w:sz w:val="24"/>
+          <w:szCs w:val="24"/>
+        </w:rPr>
+        <w:t xml:space="preserve"> (pp. 356-360)</w:t>
+      </w:r>
+      <w:r>
+        <w:rPr>
+          <w:rFonts w:ascii="Times New Roman" w:eastAsia="Calibri" w:hAnsi="Times New Roman" w:cs="Times New Roman"/>
+          <w:iCs/>
+          <w:sz w:val="24"/>
+          <w:szCs w:val="24"/>
+        </w:rPr>
+        <w:t xml:space="preserve">.  </w:t>
+      </w:r>
+      <w:r>
+        <w:rPr>
+          <w:rFonts w:ascii="Times New Roman" w:eastAsia="Calibri" w:hAnsi="Times New Roman" w:cs="Times New Roman"/>
+          <w:iCs/>
+          <w:sz w:val="24"/>
+          <w:szCs w:val="24"/>
+        </w:rPr>
+        <w:t>Simon argued that</w:t>
+      </w:r>
+      <w:r>
+        <w:rPr>
+          <w:rFonts w:ascii="Times New Roman" w:eastAsia="Calibri" w:hAnsi="Times New Roman" w:cs="Times New Roman"/>
+          <w:iCs/>
+          <w:sz w:val="24"/>
+          <w:szCs w:val="24"/>
+        </w:rPr>
+        <w:t xml:space="preserve"> decision making is the primary activity of organizations.  </w:t>
+      </w:r>
+      <w:r>
+        <w:rPr>
+          <w:rFonts w:ascii="Times New Roman" w:eastAsia="Calibri" w:hAnsi="Times New Roman" w:cs="Times New Roman"/>
+          <w:iCs/>
+          <w:sz w:val="24"/>
+          <w:szCs w:val="24"/>
+        </w:rPr>
+        <w:t>Every</w:t>
+      </w:r>
+      <w:r>
+        <w:rPr>
+          <w:rFonts w:ascii="Times New Roman" w:eastAsia="Calibri" w:hAnsi="Times New Roman" w:cs="Times New Roman"/>
+          <w:iCs/>
+          <w:sz w:val="24"/>
+          <w:szCs w:val="24"/>
+        </w:rPr>
+        <w:t xml:space="preserve"> </w:t>
+      </w:r>
+      <w:r>
+        <w:rPr>
+          <w:rFonts w:ascii="Times New Roman" w:eastAsia="Calibri" w:hAnsi="Times New Roman" w:cs="Times New Roman"/>
+          <w:iCs/>
+          <w:sz w:val="24"/>
+          <w:szCs w:val="24"/>
+        </w:rPr>
+        <w:t xml:space="preserve">physical </w:t>
+      </w:r>
+      <w:r>
+        <w:rPr>
+          <w:rFonts w:ascii="Times New Roman" w:eastAsia="Calibri" w:hAnsi="Times New Roman" w:cs="Times New Roman"/>
+          <w:iCs/>
+          <w:sz w:val="24"/>
+          <w:szCs w:val="24"/>
+        </w:rPr>
+        <w:t>a</w:t>
+      </w:r>
+      <w:r>
+        <w:rPr>
+          <w:rFonts w:ascii="Times New Roman" w:eastAsia="Calibri" w:hAnsi="Times New Roman" w:cs="Times New Roman"/>
+          <w:iCs/>
+          <w:sz w:val="24"/>
+          <w:szCs w:val="24"/>
+        </w:rPr>
+        <w:t>ction</w:t>
+      </w:r>
+      <w:r>
+        <w:rPr>
+          <w:rFonts w:ascii="Times New Roman" w:eastAsia="Calibri" w:hAnsi="Times New Roman" w:cs="Times New Roman"/>
+          <w:iCs/>
+          <w:sz w:val="24"/>
+          <w:szCs w:val="24"/>
+        </w:rPr>
+        <w:t xml:space="preserve"> undertaken on behalf of the organization </w:t>
+      </w:r>
+      <w:r>
+        <w:rPr>
+          <w:rFonts w:ascii="Times New Roman" w:eastAsia="Calibri" w:hAnsi="Times New Roman" w:cs="Times New Roman"/>
+          <w:iCs/>
+          <w:sz w:val="24"/>
+          <w:szCs w:val="24"/>
+        </w:rPr>
+        <w:t>involves both “deciding” and “doing” (p. 1).  For each action</w:t>
+      </w:r>
+      <w:r>
+        <w:rPr>
+          <w:rFonts w:ascii="Times New Roman" w:eastAsia="Calibri" w:hAnsi="Times New Roman" w:cs="Times New Roman"/>
+          <w:iCs/>
+          <w:sz w:val="24"/>
+          <w:szCs w:val="24"/>
+        </w:rPr>
+        <w:t xml:space="preserve">, there are a multitude of </w:t>
+      </w:r>
+      <w:r>
+        <w:rPr>
+          <w:rFonts w:ascii="Times New Roman" w:eastAsia="Calibri" w:hAnsi="Times New Roman" w:cs="Times New Roman"/>
+          <w:iCs/>
+          <w:sz w:val="24"/>
+          <w:szCs w:val="24"/>
+        </w:rPr>
+        <w:t xml:space="preserve">antecedent </w:t>
+      </w:r>
+      <w:r>
+        <w:rPr>
+          <w:rFonts w:ascii="Times New Roman" w:eastAsia="Calibri" w:hAnsi="Times New Roman" w:cs="Times New Roman"/>
+          <w:iCs/>
+          <w:sz w:val="24"/>
+          <w:szCs w:val="24"/>
+        </w:rPr>
+        <w:t>decisions that must occur</w:t>
+      </w:r>
+      <w:r>
+        <w:rPr>
+          <w:rFonts w:ascii="Times New Roman" w:eastAsia="Calibri" w:hAnsi="Times New Roman" w:cs="Times New Roman"/>
+          <w:iCs/>
+          <w:sz w:val="24"/>
+          <w:szCs w:val="24"/>
+        </w:rPr>
+        <w:t xml:space="preserve"> to enable the final decision governing the action</w:t>
+      </w:r>
+      <w:r>
+        <w:rPr>
+          <w:rFonts w:ascii="Times New Roman" w:eastAsia="Calibri" w:hAnsi="Times New Roman" w:cs="Times New Roman"/>
+          <w:iCs/>
+          <w:sz w:val="24"/>
+          <w:szCs w:val="24"/>
+        </w:rPr>
+        <w:t>.</w:t>
+      </w:r>
+      <w:r>
+        <w:rPr>
+          <w:rFonts w:ascii="Times New Roman" w:eastAsia="Calibri" w:hAnsi="Times New Roman" w:cs="Times New Roman"/>
+          <w:iCs/>
+          <w:sz w:val="24"/>
+          <w:szCs w:val="24"/>
+        </w:rPr>
+        <w:t xml:space="preserve">  Simon believed that the study of organizations must focus on the operative employee and the way their decisions and actions are influenced by the organizational context </w:t>
+      </w:r>
+      <w:r>
+        <w:rPr>
+          <w:rFonts w:ascii="Times New Roman" w:eastAsia="Calibri" w:hAnsi="Times New Roman" w:cs="Times New Roman"/>
+          <w:iCs/>
+          <w:sz w:val="24"/>
+          <w:szCs w:val="24"/>
+        </w:rPr>
+        <w:t xml:space="preserve">because the </w:t>
+      </w:r>
+      <w:r>
+        <w:rPr>
+          <w:rFonts w:ascii="Times New Roman" w:eastAsia="Calibri" w:hAnsi="Times New Roman" w:cs="Times New Roman"/>
+          <w:iCs/>
+          <w:sz w:val="24"/>
+          <w:szCs w:val="24"/>
+        </w:rPr>
+        <w:t xml:space="preserve">physical tasks of executing an organization’s intentions fall to operative persons who generally occupy the lowest level of the organization hierarchy </w:t>
+      </w:r>
+      <w:r>
+        <w:rPr>
+          <w:rFonts w:ascii="Times New Roman" w:eastAsia="Calibri" w:hAnsi="Times New Roman" w:cs="Times New Roman"/>
+          <w:iCs/>
+          <w:sz w:val="24"/>
+          <w:szCs w:val="24"/>
+        </w:rPr>
+        <w:t>(p. 2)</w:t>
+      </w:r>
+      <w:r>
+        <w:rPr>
+          <w:rFonts w:ascii="Times New Roman" w:eastAsia="Calibri" w:hAnsi="Times New Roman" w:cs="Times New Roman"/>
+          <w:iCs/>
+          <w:sz w:val="24"/>
+          <w:szCs w:val="24"/>
+        </w:rPr>
+        <w:t xml:space="preserve">.  </w:t>
+      </w:r>
+      <w:r>
+        <w:rPr>
+          <w:rFonts w:ascii="Times New Roman" w:eastAsia="Calibri" w:hAnsi="Times New Roman" w:cs="Times New Roman"/>
+          <w:iCs/>
+          <w:sz w:val="24"/>
+          <w:szCs w:val="24"/>
+        </w:rPr>
+        <w:t>As with physical tasks, there is sp</w:t>
+      </w:r>
+      <w:r>
+        <w:rPr>
+          <w:rFonts w:ascii="Times New Roman" w:eastAsia="Calibri" w:hAnsi="Times New Roman" w:cs="Times New Roman"/>
+          <w:iCs/>
+          <w:sz w:val="24"/>
+          <w:szCs w:val="24"/>
+        </w:rPr>
+        <w:t>ecialization regarding decision making</w:t>
+      </w:r>
+      <w:r>
+        <w:rPr>
+          <w:rFonts w:ascii="Times New Roman" w:eastAsia="Calibri" w:hAnsi="Times New Roman" w:cs="Times New Roman"/>
+          <w:iCs/>
+          <w:sz w:val="24"/>
+          <w:szCs w:val="24"/>
+        </w:rPr>
+        <w:t xml:space="preserve"> in organizations.  </w:t>
+      </w:r>
+      <w:r>
+        <w:rPr>
+          <w:rFonts w:ascii="Times New Roman" w:eastAsia="Calibri" w:hAnsi="Times New Roman" w:cs="Times New Roman"/>
+          <w:iCs/>
+          <w:sz w:val="24"/>
+          <w:szCs w:val="24"/>
+        </w:rPr>
+        <w:t>Simon argued that</w:t>
+      </w:r>
+      <w:r>
+        <w:rPr>
+          <w:rFonts w:ascii="Times New Roman" w:eastAsia="Calibri" w:hAnsi="Times New Roman" w:cs="Times New Roman"/>
+          <w:iCs/>
+          <w:sz w:val="24"/>
+          <w:szCs w:val="24"/>
+        </w:rPr>
+        <w:t xml:space="preserve"> two </w:t>
+      </w:r>
+      <w:r>
+        <w:rPr>
+          <w:rFonts w:ascii="Times New Roman" w:eastAsia="Calibri" w:hAnsi="Times New Roman" w:cs="Times New Roman"/>
+          <w:iCs/>
+          <w:sz w:val="24"/>
+          <w:szCs w:val="24"/>
+        </w:rPr>
+        <w:t xml:space="preserve">general </w:t>
+      </w:r>
+      <w:r>
+        <w:rPr>
+          <w:rFonts w:ascii="Times New Roman" w:eastAsia="Calibri" w:hAnsi="Times New Roman" w:cs="Times New Roman"/>
+          <w:iCs/>
+          <w:sz w:val="24"/>
+          <w:szCs w:val="24"/>
+        </w:rPr>
+        <w:t>kinds of decisions</w:t>
+      </w:r>
+      <w:r>
+        <w:rPr>
+          <w:rFonts w:ascii="Times New Roman" w:eastAsia="Calibri" w:hAnsi="Times New Roman" w:cs="Times New Roman"/>
+          <w:iCs/>
+          <w:sz w:val="24"/>
+          <w:szCs w:val="24"/>
+        </w:rPr>
+        <w:t xml:space="preserve"> </w:t>
+      </w:r>
+      <w:r>
+        <w:rPr>
+          <w:rFonts w:ascii="Times New Roman" w:eastAsia="Calibri" w:hAnsi="Times New Roman" w:cs="Times New Roman"/>
+          <w:iCs/>
+          <w:sz w:val="24"/>
+          <w:szCs w:val="24"/>
+        </w:rPr>
+        <w:t xml:space="preserve">are made in organizations </w:t>
+      </w:r>
+      <w:r>
+        <w:rPr>
+          <w:rFonts w:ascii="Times New Roman" w:eastAsia="Calibri" w:hAnsi="Times New Roman" w:cs="Times New Roman"/>
+          <w:iCs/>
+          <w:sz w:val="24"/>
+          <w:szCs w:val="24"/>
+        </w:rPr>
+        <w:t>(p. 4)</w:t>
+      </w:r>
+      <w:r>
+        <w:rPr>
+          <w:rFonts w:ascii="Times New Roman" w:eastAsia="Calibri" w:hAnsi="Times New Roman" w:cs="Times New Roman"/>
+          <w:iCs/>
+          <w:sz w:val="24"/>
+          <w:szCs w:val="24"/>
+        </w:rPr>
+        <w:t xml:space="preserve">.  Value judgements </w:t>
+      </w:r>
+      <w:r>
+        <w:rPr>
+          <w:rFonts w:ascii="Times New Roman" w:eastAsia="Calibri" w:hAnsi="Times New Roman" w:cs="Times New Roman"/>
+          <w:iCs/>
+          <w:sz w:val="24"/>
+          <w:szCs w:val="24"/>
+        </w:rPr>
+        <w:t>are decisions geared toward the selection of final goals for the organization.  Factual judgements are decisions involved in the implementation and achievement of final goals.</w:t>
+      </w:r>
+      <w:r>
+        <w:rPr>
+          <w:rFonts w:ascii="Times New Roman" w:eastAsia="Calibri" w:hAnsi="Times New Roman" w:cs="Times New Roman"/>
+          <w:iCs/>
+          <w:sz w:val="24"/>
+          <w:szCs w:val="24"/>
+        </w:rPr>
+        <w:t xml:space="preserve">  </w:t>
+      </w:r>
+      <w:r>
+        <w:rPr>
+          <w:rFonts w:ascii="Times New Roman" w:eastAsia="Calibri" w:hAnsi="Times New Roman" w:cs="Times New Roman"/>
+          <w:iCs/>
+          <w:sz w:val="24"/>
+          <w:szCs w:val="24"/>
+        </w:rPr>
+        <w:t>A</w:t>
+      </w:r>
+      <w:r>
+        <w:rPr>
+          <w:rFonts w:ascii="Times New Roman" w:eastAsia="Calibri" w:hAnsi="Times New Roman" w:cs="Times New Roman"/>
+          <w:iCs/>
+          <w:sz w:val="24"/>
+          <w:szCs w:val="24"/>
+        </w:rPr>
+        <w:t>ntecedent d</w:t>
+      </w:r>
+      <w:r>
+        <w:rPr>
+          <w:rFonts w:ascii="Times New Roman" w:eastAsia="Calibri" w:hAnsi="Times New Roman" w:cs="Times New Roman"/>
+          <w:iCs/>
+          <w:sz w:val="24"/>
+          <w:szCs w:val="24"/>
+        </w:rPr>
+        <w:t>ecisions are based on numerous facts</w:t>
+      </w:r>
+      <w:r>
+        <w:rPr>
+          <w:rFonts w:ascii="Times New Roman" w:eastAsia="Calibri" w:hAnsi="Times New Roman" w:cs="Times New Roman"/>
+          <w:iCs/>
+          <w:sz w:val="24"/>
+          <w:szCs w:val="24"/>
+        </w:rPr>
+        <w:t xml:space="preserve"> (verified and</w:t>
+      </w:r>
+      <w:r>
+        <w:rPr>
+          <w:rFonts w:ascii="Times New Roman" w:eastAsia="Calibri" w:hAnsi="Times New Roman" w:cs="Times New Roman"/>
+          <w:iCs/>
+          <w:sz w:val="24"/>
+          <w:szCs w:val="24"/>
+        </w:rPr>
+        <w:t xml:space="preserve"> presumed</w:t>
+      </w:r>
+      <w:r>
+        <w:rPr>
+          <w:rFonts w:ascii="Times New Roman" w:eastAsia="Calibri" w:hAnsi="Times New Roman" w:cs="Times New Roman"/>
+          <w:iCs/>
+          <w:sz w:val="24"/>
+          <w:szCs w:val="24"/>
+        </w:rPr>
+        <w:t>)</w:t>
+      </w:r>
+      <w:r>
+        <w:rPr>
+          <w:rFonts w:ascii="Times New Roman" w:eastAsia="Calibri" w:hAnsi="Times New Roman" w:cs="Times New Roman"/>
+          <w:iCs/>
+          <w:sz w:val="24"/>
+          <w:szCs w:val="24"/>
+        </w:rPr>
+        <w:t xml:space="preserve"> as well as values, conditions, and constraints, which </w:t>
+      </w:r>
+      <w:r>
+        <w:rPr>
+          <w:rFonts w:ascii="Times New Roman" w:eastAsia="Calibri" w:hAnsi="Times New Roman" w:cs="Times New Roman"/>
+          <w:iCs/>
+          <w:sz w:val="24"/>
+          <w:szCs w:val="24"/>
+        </w:rPr>
+        <w:t>as a collective</w:t>
+      </w:r>
+      <w:r>
+        <w:rPr>
+          <w:rFonts w:ascii="Times New Roman" w:eastAsia="Calibri" w:hAnsi="Times New Roman" w:cs="Times New Roman"/>
+          <w:iCs/>
+          <w:sz w:val="24"/>
+          <w:szCs w:val="24"/>
+        </w:rPr>
+        <w:t xml:space="preserve"> </w:t>
+      </w:r>
+      <w:r>
+        <w:rPr>
+          <w:rFonts w:ascii="Times New Roman" w:eastAsia="Calibri" w:hAnsi="Times New Roman" w:cs="Times New Roman"/>
+          <w:iCs/>
+          <w:sz w:val="24"/>
+          <w:szCs w:val="24"/>
+        </w:rPr>
+        <w:t>Simon called the premises of the final decision governing an action</w:t>
+      </w:r>
+      <w:r>
+        <w:rPr>
+          <w:rFonts w:ascii="Times New Roman" w:eastAsia="Calibri" w:hAnsi="Times New Roman" w:cs="Times New Roman"/>
+          <w:iCs/>
+          <w:sz w:val="24"/>
+          <w:szCs w:val="24"/>
+        </w:rPr>
+        <w:t xml:space="preserve"> – that is, the decision premises</w:t>
+      </w:r>
+      <w:r>
+        <w:rPr>
+          <w:rFonts w:ascii="Times New Roman" w:eastAsia="Calibri" w:hAnsi="Times New Roman" w:cs="Times New Roman"/>
+          <w:iCs/>
+          <w:sz w:val="24"/>
+          <w:szCs w:val="24"/>
+        </w:rPr>
+        <w:t xml:space="preserve"> (p. 23). </w:t>
+      </w:r>
+      <w:r>
+        <w:rPr>
+          <w:rFonts w:ascii="Times New Roman" w:eastAsia="Calibri" w:hAnsi="Times New Roman" w:cs="Times New Roman"/>
+          <w:iCs/>
+          <w:sz w:val="24"/>
+          <w:szCs w:val="24"/>
+        </w:rPr>
+        <w:t xml:space="preserve"> Simon </w:t>
+      </w:r>
+      <w:r>
+        <w:rPr>
+          <w:rFonts w:ascii="Times New Roman" w:eastAsia="Calibri" w:hAnsi="Times New Roman" w:cs="Times New Roman"/>
+          <w:iCs/>
+          <w:sz w:val="24"/>
+          <w:szCs w:val="24"/>
+        </w:rPr>
+        <w:t xml:space="preserve">conceived of </w:t>
       </w:r>
       <w:r>
         <w:rPr>
@@ -5965,620 +6934,7 @@
           <w:szCs w:val="24"/>
         </w:rPr>
         <w:lastRenderedPageBreak/>
-        <w:t>using decision</w:t>
-      </w:r>
-      <w:r>
-        <w:rPr>
-          <w:rFonts w:ascii="Times New Roman" w:eastAsia="Calibri" w:hAnsi="Times New Roman" w:cs="Times New Roman"/>
-          <w:iCs/>
-          <w:sz w:val="24"/>
-          <w:szCs w:val="24"/>
-        </w:rPr>
-        <w:t xml:space="preserve"> making</w:t>
-      </w:r>
-      <w:r>
-        <w:rPr>
-          <w:rFonts w:ascii="Times New Roman" w:eastAsia="Calibri" w:hAnsi="Times New Roman" w:cs="Times New Roman"/>
-          <w:iCs/>
-          <w:sz w:val="24"/>
-          <w:szCs w:val="24"/>
-        </w:rPr>
-        <w:t xml:space="preserve"> as the basis for understanding </w:t>
-      </w:r>
-      <w:r>
-        <w:rPr>
-          <w:rFonts w:ascii="Times New Roman" w:eastAsia="Calibri" w:hAnsi="Times New Roman" w:cs="Times New Roman"/>
-          <w:iCs/>
-          <w:sz w:val="24"/>
-          <w:szCs w:val="24"/>
-        </w:rPr>
-        <w:t xml:space="preserve">the choices </w:t>
-      </w:r>
-      <w:r>
-        <w:rPr>
-          <w:rFonts w:ascii="Times New Roman" w:eastAsia="Calibri" w:hAnsi="Times New Roman" w:cs="Times New Roman"/>
-          <w:iCs/>
-          <w:sz w:val="24"/>
-          <w:szCs w:val="24"/>
-        </w:rPr>
-        <w:t xml:space="preserve">made </w:t>
-      </w:r>
-      <w:r>
-        <w:rPr>
-          <w:rFonts w:ascii="Times New Roman" w:eastAsia="Calibri" w:hAnsi="Times New Roman" w:cs="Times New Roman"/>
-          <w:iCs/>
-          <w:sz w:val="24"/>
-          <w:szCs w:val="24"/>
-        </w:rPr>
-        <w:t>and actions</w:t>
-      </w:r>
-      <w:r>
-        <w:rPr>
-          <w:rFonts w:ascii="Times New Roman" w:eastAsia="Calibri" w:hAnsi="Times New Roman" w:cs="Times New Roman"/>
-          <w:iCs/>
-          <w:sz w:val="24"/>
-          <w:szCs w:val="24"/>
-        </w:rPr>
-        <w:t xml:space="preserve"> taken by</w:t>
-      </w:r>
-      <w:r>
-        <w:rPr>
-          <w:rFonts w:ascii="Times New Roman" w:eastAsia="Calibri" w:hAnsi="Times New Roman" w:cs="Times New Roman"/>
-          <w:iCs/>
-          <w:sz w:val="24"/>
-          <w:szCs w:val="24"/>
-        </w:rPr>
-        <w:t xml:space="preserve"> </w:t>
-      </w:r>
-      <w:r>
-        <w:rPr>
-          <w:rFonts w:ascii="Times New Roman" w:eastAsia="Calibri" w:hAnsi="Times New Roman" w:cs="Times New Roman"/>
-          <w:iCs/>
-          <w:sz w:val="24"/>
-          <w:szCs w:val="24"/>
-        </w:rPr>
-        <w:t>individuals</w:t>
-      </w:r>
-      <w:r>
-        <w:rPr>
-          <w:rFonts w:ascii="Times New Roman" w:eastAsia="Calibri" w:hAnsi="Times New Roman" w:cs="Times New Roman"/>
-          <w:iCs/>
-          <w:sz w:val="24"/>
-          <w:szCs w:val="24"/>
-        </w:rPr>
-        <w:t xml:space="preserve"> </w:t>
-      </w:r>
-      <w:r>
-        <w:rPr>
-          <w:rFonts w:ascii="Times New Roman" w:eastAsia="Calibri" w:hAnsi="Times New Roman" w:cs="Times New Roman"/>
-          <w:iCs/>
-          <w:sz w:val="24"/>
-          <w:szCs w:val="24"/>
-        </w:rPr>
-        <w:t xml:space="preserve">on behalf of the </w:t>
-      </w:r>
-      <w:r>
-        <w:rPr>
-          <w:rFonts w:ascii="Times New Roman" w:eastAsia="Calibri" w:hAnsi="Times New Roman" w:cs="Times New Roman"/>
-          <w:iCs/>
-          <w:sz w:val="24"/>
-          <w:szCs w:val="24"/>
-        </w:rPr>
-        <w:t>organization</w:t>
-      </w:r>
-      <w:r>
-        <w:rPr>
-          <w:rFonts w:ascii="Times New Roman" w:eastAsia="Calibri" w:hAnsi="Times New Roman" w:cs="Times New Roman"/>
-          <w:iCs/>
-          <w:sz w:val="24"/>
-          <w:szCs w:val="24"/>
-        </w:rPr>
-        <w:t>s</w:t>
-      </w:r>
-      <w:r>
-        <w:rPr>
-          <w:rFonts w:ascii="Times New Roman" w:eastAsia="Calibri" w:hAnsi="Times New Roman" w:cs="Times New Roman"/>
-          <w:iCs/>
-          <w:sz w:val="24"/>
-          <w:szCs w:val="24"/>
-        </w:rPr>
-        <w:t xml:space="preserve"> to which they are members</w:t>
-      </w:r>
-      <w:r>
-        <w:rPr>
-          <w:rFonts w:ascii="Times New Roman" w:eastAsia="Calibri" w:hAnsi="Times New Roman" w:cs="Times New Roman"/>
-          <w:iCs/>
-          <w:sz w:val="24"/>
-          <w:szCs w:val="24"/>
-        </w:rPr>
-        <w:t xml:space="preserve">.  </w:t>
-      </w:r>
-      <w:r>
-        <w:rPr>
-          <w:rFonts w:ascii="Times New Roman" w:eastAsia="Calibri" w:hAnsi="Times New Roman" w:cs="Times New Roman"/>
-          <w:iCs/>
-          <w:sz w:val="24"/>
-          <w:szCs w:val="24"/>
-        </w:rPr>
-        <w:t>Chapters 4, 6, 8, and 10 focus on the sociology of administration – what one might call descriptive administration theory.  Chapters 3, 9, and 11 emphasize what Simon calls the practical science of administra</w:t>
-      </w:r>
-      <w:r>
-        <w:rPr>
-          <w:rFonts w:ascii="Times New Roman" w:eastAsia="Calibri" w:hAnsi="Times New Roman" w:cs="Times New Roman"/>
-          <w:iCs/>
-          <w:sz w:val="24"/>
-          <w:szCs w:val="24"/>
-        </w:rPr>
-        <w:t>tion – what might be apt</w:t>
-      </w:r>
-      <w:r>
-        <w:rPr>
-          <w:rFonts w:ascii="Times New Roman" w:eastAsia="Calibri" w:hAnsi="Times New Roman" w:cs="Times New Roman"/>
-          <w:iCs/>
-          <w:sz w:val="24"/>
-          <w:szCs w:val="24"/>
-        </w:rPr>
-        <w:t xml:space="preserve">ly </w:t>
-      </w:r>
-      <w:r>
-        <w:rPr>
-          <w:rFonts w:ascii="Times New Roman" w:eastAsia="Calibri" w:hAnsi="Times New Roman" w:cs="Times New Roman"/>
-          <w:iCs/>
-          <w:sz w:val="24"/>
-          <w:szCs w:val="24"/>
-        </w:rPr>
-        <w:t>labeled as normative administration theory</w:t>
-      </w:r>
-      <w:r>
-        <w:rPr>
-          <w:rFonts w:ascii="Times New Roman" w:eastAsia="Calibri" w:hAnsi="Times New Roman" w:cs="Times New Roman"/>
-          <w:iCs/>
-          <w:sz w:val="24"/>
-          <w:szCs w:val="24"/>
-        </w:rPr>
-        <w:t xml:space="preserve"> (pp. 356-360)</w:t>
-      </w:r>
-      <w:r>
-        <w:rPr>
-          <w:rFonts w:ascii="Times New Roman" w:eastAsia="Calibri" w:hAnsi="Times New Roman" w:cs="Times New Roman"/>
-          <w:iCs/>
-          <w:sz w:val="24"/>
-          <w:szCs w:val="24"/>
-        </w:rPr>
-        <w:t xml:space="preserve">.  </w:t>
-      </w:r>
-      <w:r>
-        <w:rPr>
-          <w:rFonts w:ascii="Times New Roman" w:eastAsia="Calibri" w:hAnsi="Times New Roman" w:cs="Times New Roman"/>
-          <w:iCs/>
-          <w:sz w:val="24"/>
-          <w:szCs w:val="24"/>
-        </w:rPr>
-        <w:t>Simon argued that</w:t>
-      </w:r>
-      <w:r>
-        <w:rPr>
-          <w:rFonts w:ascii="Times New Roman" w:eastAsia="Calibri" w:hAnsi="Times New Roman" w:cs="Times New Roman"/>
-          <w:iCs/>
-          <w:sz w:val="24"/>
-          <w:szCs w:val="24"/>
-        </w:rPr>
-        <w:t xml:space="preserve"> decision making is the primary activity of organizations.  </w:t>
-      </w:r>
-      <w:r>
-        <w:rPr>
-          <w:rFonts w:ascii="Times New Roman" w:eastAsia="Calibri" w:hAnsi="Times New Roman" w:cs="Times New Roman"/>
-          <w:iCs/>
-          <w:sz w:val="24"/>
-          <w:szCs w:val="24"/>
-        </w:rPr>
-        <w:t>Every</w:t>
-      </w:r>
-      <w:r>
-        <w:rPr>
-          <w:rFonts w:ascii="Times New Roman" w:eastAsia="Calibri" w:hAnsi="Times New Roman" w:cs="Times New Roman"/>
-          <w:iCs/>
-          <w:sz w:val="24"/>
-          <w:szCs w:val="24"/>
-        </w:rPr>
-        <w:t xml:space="preserve"> </w:t>
-      </w:r>
-      <w:r>
-        <w:rPr>
-          <w:rFonts w:ascii="Times New Roman" w:eastAsia="Calibri" w:hAnsi="Times New Roman" w:cs="Times New Roman"/>
-          <w:iCs/>
-          <w:sz w:val="24"/>
-          <w:szCs w:val="24"/>
-        </w:rPr>
-        <w:t xml:space="preserve">physical </w:t>
-      </w:r>
-      <w:r>
-        <w:rPr>
-          <w:rFonts w:ascii="Times New Roman" w:eastAsia="Calibri" w:hAnsi="Times New Roman" w:cs="Times New Roman"/>
-          <w:iCs/>
-          <w:sz w:val="24"/>
-          <w:szCs w:val="24"/>
-        </w:rPr>
-        <w:t>a</w:t>
-      </w:r>
-      <w:r>
-        <w:rPr>
-          <w:rFonts w:ascii="Times New Roman" w:eastAsia="Calibri" w:hAnsi="Times New Roman" w:cs="Times New Roman"/>
-          <w:iCs/>
-          <w:sz w:val="24"/>
-          <w:szCs w:val="24"/>
-        </w:rPr>
-        <w:t>ction</w:t>
-      </w:r>
-      <w:r>
-        <w:rPr>
-          <w:rFonts w:ascii="Times New Roman" w:eastAsia="Calibri" w:hAnsi="Times New Roman" w:cs="Times New Roman"/>
-          <w:iCs/>
-          <w:sz w:val="24"/>
-          <w:szCs w:val="24"/>
-        </w:rPr>
-        <w:t xml:space="preserve"> undertaken on behalf of the organization </w:t>
-      </w:r>
-      <w:r>
-        <w:rPr>
-          <w:rFonts w:ascii="Times New Roman" w:eastAsia="Calibri" w:hAnsi="Times New Roman" w:cs="Times New Roman"/>
-          <w:iCs/>
-          <w:sz w:val="24"/>
-          <w:szCs w:val="24"/>
-        </w:rPr>
-        <w:t>involves both “deciding” and “doing” (p. 1).  For each action</w:t>
-      </w:r>
-      <w:r>
-        <w:rPr>
-          <w:rFonts w:ascii="Times New Roman" w:eastAsia="Calibri" w:hAnsi="Times New Roman" w:cs="Times New Roman"/>
-          <w:iCs/>
-          <w:sz w:val="24"/>
-          <w:szCs w:val="24"/>
-        </w:rPr>
-        <w:t xml:space="preserve">, there are a multitude of </w:t>
-      </w:r>
-      <w:r>
-        <w:rPr>
-          <w:rFonts w:ascii="Times New Roman" w:eastAsia="Calibri" w:hAnsi="Times New Roman" w:cs="Times New Roman"/>
-          <w:iCs/>
-          <w:sz w:val="24"/>
-          <w:szCs w:val="24"/>
-        </w:rPr>
-        <w:t xml:space="preserve">antecedent </w:t>
-      </w:r>
-      <w:r>
-        <w:rPr>
-          <w:rFonts w:ascii="Times New Roman" w:eastAsia="Calibri" w:hAnsi="Times New Roman" w:cs="Times New Roman"/>
-          <w:iCs/>
-          <w:sz w:val="24"/>
-          <w:szCs w:val="24"/>
-        </w:rPr>
-        <w:t>decisions that must occur</w:t>
-      </w:r>
-      <w:r>
-        <w:rPr>
-          <w:rFonts w:ascii="Times New Roman" w:eastAsia="Calibri" w:hAnsi="Times New Roman" w:cs="Times New Roman"/>
-          <w:iCs/>
-          <w:sz w:val="24"/>
-          <w:szCs w:val="24"/>
-        </w:rPr>
-        <w:t xml:space="preserve"> to enable the final decision governing the action</w:t>
-      </w:r>
-      <w:r>
-        <w:rPr>
-          <w:rFonts w:ascii="Times New Roman" w:eastAsia="Calibri" w:hAnsi="Times New Roman" w:cs="Times New Roman"/>
-          <w:iCs/>
-          <w:sz w:val="24"/>
-          <w:szCs w:val="24"/>
-        </w:rPr>
-        <w:t>.</w:t>
-      </w:r>
-      <w:r>
-        <w:rPr>
-          <w:rFonts w:ascii="Times New Roman" w:eastAsia="Calibri" w:hAnsi="Times New Roman" w:cs="Times New Roman"/>
-          <w:iCs/>
-          <w:sz w:val="24"/>
-          <w:szCs w:val="24"/>
-        </w:rPr>
-        <w:t xml:space="preserve">  Simon believed that the study of organizations must focus on the operative employee and the way their decisions and actions are influenced by the organizational context </w:t>
-      </w:r>
-      <w:r>
-        <w:rPr>
-          <w:rFonts w:ascii="Times New Roman" w:eastAsia="Calibri" w:hAnsi="Times New Roman" w:cs="Times New Roman"/>
-          <w:iCs/>
-          <w:sz w:val="24"/>
-          <w:szCs w:val="24"/>
-        </w:rPr>
-        <w:t xml:space="preserve">because the </w:t>
-      </w:r>
-      <w:r>
-        <w:rPr>
-          <w:rFonts w:ascii="Times New Roman" w:eastAsia="Calibri" w:hAnsi="Times New Roman" w:cs="Times New Roman"/>
-          <w:iCs/>
-          <w:sz w:val="24"/>
-          <w:szCs w:val="24"/>
-        </w:rPr>
-        <w:t xml:space="preserve">physical tasks of executing an organization’s intentions fall to operative persons who generally occupy the lowest level of the organization hierarchy </w:t>
-      </w:r>
-      <w:r>
-        <w:rPr>
-          <w:rFonts w:ascii="Times New Roman" w:eastAsia="Calibri" w:hAnsi="Times New Roman" w:cs="Times New Roman"/>
-          <w:iCs/>
-          <w:sz w:val="24"/>
-          <w:szCs w:val="24"/>
-        </w:rPr>
-        <w:t>(p. 2)</w:t>
-      </w:r>
-      <w:r>
-        <w:rPr>
-          <w:rFonts w:ascii="Times New Roman" w:eastAsia="Calibri" w:hAnsi="Times New Roman" w:cs="Times New Roman"/>
-          <w:iCs/>
-          <w:sz w:val="24"/>
-          <w:szCs w:val="24"/>
-        </w:rPr>
-        <w:t xml:space="preserve">.  </w:t>
-      </w:r>
-      <w:r>
-        <w:rPr>
-          <w:rFonts w:ascii="Times New Roman" w:eastAsia="Calibri" w:hAnsi="Times New Roman" w:cs="Times New Roman"/>
-          <w:iCs/>
-          <w:sz w:val="24"/>
-          <w:szCs w:val="24"/>
-        </w:rPr>
-        <w:t>As with physical tasks, there is sp</w:t>
-      </w:r>
-      <w:r>
-        <w:rPr>
-          <w:rFonts w:ascii="Times New Roman" w:eastAsia="Calibri" w:hAnsi="Times New Roman" w:cs="Times New Roman"/>
-          <w:iCs/>
-          <w:sz w:val="24"/>
-          <w:szCs w:val="24"/>
-        </w:rPr>
-        <w:t>ecialization regarding decision making</w:t>
-      </w:r>
-      <w:r>
-        <w:rPr>
-          <w:rFonts w:ascii="Times New Roman" w:eastAsia="Calibri" w:hAnsi="Times New Roman" w:cs="Times New Roman"/>
-          <w:iCs/>
-          <w:sz w:val="24"/>
-          <w:szCs w:val="24"/>
-        </w:rPr>
-        <w:t xml:space="preserve"> in organizations.  </w:t>
-      </w:r>
-      <w:r>
-        <w:rPr>
-          <w:rFonts w:ascii="Times New Roman" w:eastAsia="Calibri" w:hAnsi="Times New Roman" w:cs="Times New Roman"/>
-          <w:iCs/>
-          <w:sz w:val="24"/>
-          <w:szCs w:val="24"/>
-        </w:rPr>
-        <w:t>Simon argued that</w:t>
-      </w:r>
-      <w:r>
-        <w:rPr>
-          <w:rFonts w:ascii="Times New Roman" w:eastAsia="Calibri" w:hAnsi="Times New Roman" w:cs="Times New Roman"/>
-          <w:iCs/>
-          <w:sz w:val="24"/>
-          <w:szCs w:val="24"/>
-        </w:rPr>
-        <w:t xml:space="preserve"> two </w:t>
-      </w:r>
-      <w:r>
-        <w:rPr>
-          <w:rFonts w:ascii="Times New Roman" w:eastAsia="Calibri" w:hAnsi="Times New Roman" w:cs="Times New Roman"/>
-          <w:iCs/>
-          <w:sz w:val="24"/>
-          <w:szCs w:val="24"/>
-        </w:rPr>
-        <w:t xml:space="preserve">general </w:t>
-      </w:r>
-      <w:r>
-        <w:rPr>
-          <w:rFonts w:ascii="Times New Roman" w:eastAsia="Calibri" w:hAnsi="Times New Roman" w:cs="Times New Roman"/>
-          <w:iCs/>
-          <w:sz w:val="24"/>
-          <w:szCs w:val="24"/>
-        </w:rPr>
-        <w:t>kinds of decisions</w:t>
-      </w:r>
-      <w:r>
-        <w:rPr>
-          <w:rFonts w:ascii="Times New Roman" w:eastAsia="Calibri" w:hAnsi="Times New Roman" w:cs="Times New Roman"/>
-          <w:iCs/>
-          <w:sz w:val="24"/>
-          <w:szCs w:val="24"/>
-        </w:rPr>
-        <w:t xml:space="preserve"> </w:t>
-      </w:r>
-      <w:r>
-        <w:rPr>
-          <w:rFonts w:ascii="Times New Roman" w:eastAsia="Calibri" w:hAnsi="Times New Roman" w:cs="Times New Roman"/>
-          <w:iCs/>
-          <w:sz w:val="24"/>
-          <w:szCs w:val="24"/>
-        </w:rPr>
-        <w:t xml:space="preserve">are made in organizations </w:t>
-      </w:r>
-      <w:r>
-        <w:rPr>
-          <w:rFonts w:ascii="Times New Roman" w:eastAsia="Calibri" w:hAnsi="Times New Roman" w:cs="Times New Roman"/>
-          <w:iCs/>
-          <w:sz w:val="24"/>
-          <w:szCs w:val="24"/>
-        </w:rPr>
-        <w:t>(p. 4)</w:t>
-      </w:r>
-      <w:r>
-        <w:rPr>
-          <w:rFonts w:ascii="Times New Roman" w:eastAsia="Calibri" w:hAnsi="Times New Roman" w:cs="Times New Roman"/>
-          <w:iCs/>
-          <w:sz w:val="24"/>
-          <w:szCs w:val="24"/>
-        </w:rPr>
-        <w:t xml:space="preserve">.  Value judgements </w:t>
-      </w:r>
-      <w:r>
-        <w:rPr>
-          <w:rFonts w:ascii="Times New Roman" w:eastAsia="Calibri" w:hAnsi="Times New Roman" w:cs="Times New Roman"/>
-          <w:iCs/>
-          <w:sz w:val="24"/>
-          <w:szCs w:val="24"/>
-        </w:rPr>
-        <w:t>are decisions geared toward the selection of final goals for the organization.  Factual judgements are decisions involved in the implementation and achievement of final goals.</w:t>
-      </w:r>
-      <w:r>
-        <w:rPr>
-          <w:rFonts w:ascii="Times New Roman" w:eastAsia="Calibri" w:hAnsi="Times New Roman" w:cs="Times New Roman"/>
-          <w:iCs/>
-          <w:sz w:val="24"/>
-          <w:szCs w:val="24"/>
-        </w:rPr>
-        <w:t xml:space="preserve">  </w:t>
-      </w:r>
-      <w:r>
-        <w:rPr>
-          <w:rFonts w:ascii="Times New Roman" w:eastAsia="Calibri" w:hAnsi="Times New Roman" w:cs="Times New Roman"/>
-          <w:iCs/>
-          <w:sz w:val="24"/>
-          <w:szCs w:val="24"/>
-        </w:rPr>
-        <w:t>A</w:t>
-      </w:r>
-      <w:r>
-        <w:rPr>
-          <w:rFonts w:ascii="Times New Roman" w:eastAsia="Calibri" w:hAnsi="Times New Roman" w:cs="Times New Roman"/>
-          <w:iCs/>
-          <w:sz w:val="24"/>
-          <w:szCs w:val="24"/>
-        </w:rPr>
-        <w:t>ntecedent d</w:t>
-      </w:r>
-      <w:r>
-        <w:rPr>
-          <w:rFonts w:ascii="Times New Roman" w:eastAsia="Calibri" w:hAnsi="Times New Roman" w:cs="Times New Roman"/>
-          <w:iCs/>
-          <w:sz w:val="24"/>
-          <w:szCs w:val="24"/>
-        </w:rPr>
-        <w:t>ecisions are based on numerous facts</w:t>
-      </w:r>
-      <w:r>
-        <w:rPr>
-          <w:rFonts w:ascii="Times New Roman" w:eastAsia="Calibri" w:hAnsi="Times New Roman" w:cs="Times New Roman"/>
-          <w:iCs/>
-          <w:sz w:val="24"/>
-          <w:szCs w:val="24"/>
-        </w:rPr>
-        <w:t xml:space="preserve"> (verified and</w:t>
-      </w:r>
-      <w:r>
-        <w:rPr>
-          <w:rFonts w:ascii="Times New Roman" w:eastAsia="Calibri" w:hAnsi="Times New Roman" w:cs="Times New Roman"/>
-          <w:iCs/>
-          <w:sz w:val="24"/>
-          <w:szCs w:val="24"/>
-        </w:rPr>
-        <w:t xml:space="preserve"> presumed</w:t>
-      </w:r>
-      <w:r>
-        <w:rPr>
-          <w:rFonts w:ascii="Times New Roman" w:eastAsia="Calibri" w:hAnsi="Times New Roman" w:cs="Times New Roman"/>
-          <w:iCs/>
-          <w:sz w:val="24"/>
-          <w:szCs w:val="24"/>
-        </w:rPr>
-        <w:t>)</w:t>
-      </w:r>
-      <w:r>
-        <w:rPr>
-          <w:rFonts w:ascii="Times New Roman" w:eastAsia="Calibri" w:hAnsi="Times New Roman" w:cs="Times New Roman"/>
-          <w:iCs/>
-          <w:sz w:val="24"/>
-          <w:szCs w:val="24"/>
-        </w:rPr>
-        <w:t xml:space="preserve"> as well as values, conditions, and constraints, which </w:t>
-      </w:r>
-      <w:r>
-        <w:rPr>
-          <w:rFonts w:ascii="Times New Roman" w:eastAsia="Calibri" w:hAnsi="Times New Roman" w:cs="Times New Roman"/>
-          <w:iCs/>
-          <w:sz w:val="24"/>
-          <w:szCs w:val="24"/>
-        </w:rPr>
-        <w:t>as a collective</w:t>
-      </w:r>
-      <w:r>
-        <w:rPr>
-          <w:rFonts w:ascii="Times New Roman" w:eastAsia="Calibri" w:hAnsi="Times New Roman" w:cs="Times New Roman"/>
-          <w:iCs/>
-          <w:sz w:val="24"/>
-          <w:szCs w:val="24"/>
-        </w:rPr>
-        <w:t xml:space="preserve"> </w:t>
-      </w:r>
-      <w:r>
-        <w:rPr>
-          <w:rFonts w:ascii="Times New Roman" w:eastAsia="Calibri" w:hAnsi="Times New Roman" w:cs="Times New Roman"/>
-          <w:iCs/>
-          <w:sz w:val="24"/>
-          <w:szCs w:val="24"/>
-        </w:rPr>
-        <w:t>Simon called the premises of the final decision governing an action</w:t>
-      </w:r>
-      <w:r>
-        <w:rPr>
-          <w:rFonts w:ascii="Times New Roman" w:eastAsia="Calibri" w:hAnsi="Times New Roman" w:cs="Times New Roman"/>
-          <w:iCs/>
-          <w:sz w:val="24"/>
-          <w:szCs w:val="24"/>
-        </w:rPr>
-        <w:t xml:space="preserve"> – that is, the decision premises</w:t>
-      </w:r>
-      <w:r>
-        <w:rPr>
-          <w:rFonts w:ascii="Times New Roman" w:eastAsia="Calibri" w:hAnsi="Times New Roman" w:cs="Times New Roman"/>
-          <w:iCs/>
-          <w:sz w:val="24"/>
-          <w:szCs w:val="24"/>
-        </w:rPr>
-        <w:t xml:space="preserve"> (p. 23). </w:t>
-      </w:r>
-      <w:r>
-        <w:rPr>
-          <w:rFonts w:ascii="Times New Roman" w:eastAsia="Calibri" w:hAnsi="Times New Roman" w:cs="Times New Roman"/>
-          <w:iCs/>
-          <w:sz w:val="24"/>
-          <w:szCs w:val="24"/>
-        </w:rPr>
-        <w:t xml:space="preserve"> Simon </w:t>
-      </w:r>
-      <w:r>
-        <w:rPr>
-          <w:rFonts w:ascii="Times New Roman" w:eastAsia="Calibri" w:hAnsi="Times New Roman" w:cs="Times New Roman"/>
-          <w:iCs/>
-          <w:sz w:val="24"/>
-          <w:szCs w:val="24"/>
-        </w:rPr>
-        <w:t xml:space="preserve">conceived of </w:t>
-      </w:r>
-      <w:r>
-        <w:rPr>
-          <w:rFonts w:ascii="Times New Roman" w:eastAsia="Calibri" w:hAnsi="Times New Roman" w:cs="Times New Roman"/>
-          <w:iCs/>
-          <w:sz w:val="24"/>
-          <w:szCs w:val="24"/>
-        </w:rPr>
-        <w:t xml:space="preserve">organizational decision making as a “decision-fabricating process” that involved fact-finding, intuition, guessing, analysis, reasoning, design, and negotiation (p. 24).  In </w:t>
-      </w:r>
-      <w:r>
-        <w:rPr>
-          <w:rFonts w:ascii="Times New Roman" w:eastAsia="Calibri" w:hAnsi="Times New Roman" w:cs="Times New Roman"/>
-          <w:iCs/>
-          <w:sz w:val="24"/>
-          <w:szCs w:val="24"/>
-        </w:rPr>
-        <w:lastRenderedPageBreak/>
-        <w:t xml:space="preserve">this production analogy, decision premises originate in </w:t>
+        <w:t xml:space="preserve">organizational decision making as a “decision-fabricating process” that involved fact-finding, intuition, guessing, analysis, reasoning, design, and negotiation (p. 24).  In this production analogy, decision premises originate in </w:t>
       </w:r>
       <w:r>
         <w:rPr>
@@ -7325,7 +7681,6 @@
   <w:style w:type="character" w:default="1" w:styleId="DefaultParagraphFont">
     <w:name w:val="Default Paragraph Font"/>
     <w:uiPriority w:val="1"/>
-    <w:semiHidden/>
     <w:unhideWhenUsed/>
   </w:style>
   <w:style w:type="table" w:default="1" w:styleId="TableNormal">
@@ -7705,7 +8060,7 @@
 </file>
 
 <file path=customXml/itemProps1.xml><?xml version="1.0" encoding="utf-8"?>
-<ds:datastoreItem xmlns:ds="http://schemas.openxmlformats.org/officeDocument/2006/customXml" ds:itemID="{8CFF9AC1-B86F-41EB-8421-B93619A28226}">
+<ds:datastoreItem xmlns:ds="http://schemas.openxmlformats.org/officeDocument/2006/customXml" ds:itemID="{4095DBD3-C1B7-4EC8-8F17-402D69AEA290}">
   <ds:schemaRefs>
     <ds:schemaRef ds:uri="http://schemas.openxmlformats.org/officeDocument/2006/bibliography"/>
   </ds:schemaRefs>

</xml_diff>

<commit_message>
Annotation for Volberda, Foss, and Lyles (2010)
</commit_message>
<xml_diff>
--- a/Docs/PSP6980_2020_Fall_Townes_LiteratureReview_Bibliography_Annotated_v00.docx
+++ b/Docs/PSP6980_2020_Fall_Townes_LiteratureReview_Bibliography_Annotated_v00.docx
@@ -12,8 +12,6 @@
           <w:szCs w:val="24"/>
         </w:rPr>
       </w:pPr>
-      <w:bookmarkStart w:id="0" w:name="_GoBack"/>
-      <w:bookmarkEnd w:id="0"/>
     </w:p>
     <w:p>
       <w:pPr>
@@ -1016,12 +1014,12 @@
           <w:szCs w:val="24"/>
         </w:rPr>
       </w:pPr>
-      <w:bookmarkStart w:id="1" w:name="BookBarriers1992"/>
-      <w:bookmarkStart w:id="2" w:name="PaperArshadi2008"/>
-      <w:bookmarkStart w:id="3" w:name="PaperAnatan2015"/>
+      <w:bookmarkStart w:id="0" w:name="BookBarriers1992"/>
+      <w:bookmarkStart w:id="1" w:name="PaperArshadi2008"/>
+      <w:bookmarkStart w:id="2" w:name="PaperAnatan2015"/>
+      <w:bookmarkEnd w:id="0"/>
       <w:bookmarkEnd w:id="1"/>
       <w:bookmarkEnd w:id="2"/>
-      <w:bookmarkEnd w:id="3"/>
       <w:proofErr w:type="spellStart"/>
       <w:r>
         <w:rPr>
@@ -4302,16 +4300,7 @@
           <w:sz w:val="24"/>
           <w:szCs w:val="24"/>
         </w:rPr>
-        <w:t xml:space="preserve">  The </w:t>
-      </w:r>
-      <w:r>
-        <w:rPr>
-          <w:rFonts w:ascii="Times New Roman" w:eastAsia="Calibri" w:hAnsi="Times New Roman" w:cs="Times New Roman"/>
-          <w:iCs/>
-          <w:sz w:val="24"/>
-          <w:szCs w:val="24"/>
-        </w:rPr>
-        <w:t>R&amp;D</w:t>
+        <w:t xml:space="preserve">  The R&amp;D</w:t>
       </w:r>
       <w:r>
         <w:rPr>
@@ -4330,16 +4319,7 @@
           <w:sz w:val="24"/>
           <w:szCs w:val="24"/>
         </w:rPr>
-        <w:t xml:space="preserve"> scale</w:t>
-      </w:r>
-      <w:r>
-        <w:rPr>
-          <w:rFonts w:ascii="Times New Roman" w:eastAsia="Calibri" w:hAnsi="Times New Roman" w:cs="Times New Roman"/>
-          <w:iCs/>
-          <w:sz w:val="24"/>
-          <w:szCs w:val="24"/>
-        </w:rPr>
-        <w:t xml:space="preserve"> is a ratio scale that states the expected probability of success or failure of a research and development</w:t>
+        <w:t xml:space="preserve"> scale is a ratio scale that states the expected probability of success or failure of a research and development</w:t>
       </w:r>
       <w:r>
         <w:rPr>
@@ -7087,11 +7067,257 @@
           <w:tab w:val="left" w:pos="1080"/>
         </w:tabs>
         <w:spacing w:line="480" w:lineRule="auto"/>
+        <w:ind w:left="720" w:hanging="720"/>
         <w:rPr>
           <w:rFonts w:ascii="Times New Roman" w:hAnsi="Times New Roman" w:cs="Times New Roman"/>
           <w:sz w:val="24"/>
         </w:rPr>
       </w:pPr>
+      <w:proofErr w:type="spellStart"/>
+      <w:r>
+        <w:rPr>
+          <w:rFonts w:ascii="Times New Roman" w:hAnsi="Times New Roman" w:cs="Times New Roman"/>
+          <w:sz w:val="24"/>
+        </w:rPr>
+        <w:t>Volberda</w:t>
+      </w:r>
+      <w:proofErr w:type="spellEnd"/>
+      <w:r>
+        <w:rPr>
+          <w:rFonts w:ascii="Times New Roman" w:hAnsi="Times New Roman" w:cs="Times New Roman"/>
+          <w:sz w:val="24"/>
+        </w:rPr>
+        <w:t xml:space="preserve">, H. W., Foss, N. J., &amp; Lyles, M. A. (2010). Absorbing the concept of absorptive capacity: How to realize its potential in the organization field. </w:t>
+      </w:r>
+      <w:r>
+        <w:rPr>
+          <w:rFonts w:ascii="Times New Roman" w:hAnsi="Times New Roman" w:cs="Times New Roman"/>
+          <w:i/>
+          <w:iCs/>
+          <w:sz w:val="24"/>
+        </w:rPr>
+        <w:t>Organization Science, 21</w:t>
+      </w:r>
+      <w:r>
+        <w:rPr>
+          <w:rFonts w:ascii="Times New Roman" w:hAnsi="Times New Roman" w:cs="Times New Roman"/>
+          <w:sz w:val="24"/>
+        </w:rPr>
+        <w:t xml:space="preserve">(4), 931. </w:t>
+      </w:r>
+      <w:proofErr w:type="spellStart"/>
+      <w:r>
+        <w:rPr>
+          <w:rFonts w:ascii="Times New Roman" w:hAnsi="Times New Roman" w:cs="Times New Roman"/>
+          <w:sz w:val="24"/>
+        </w:rPr>
+        <w:t>d</w:t>
+      </w:r>
+      <w:r>
+        <w:rPr>
+          <w:rFonts w:ascii="Times New Roman" w:hAnsi="Times New Roman" w:cs="Times New Roman"/>
+          <w:sz w:val="24"/>
+        </w:rPr>
+        <w:t>oi</w:t>
+      </w:r>
+      <w:proofErr w:type="spellEnd"/>
+      <w:r>
+        <w:rPr>
+          <w:rFonts w:ascii="Times New Roman" w:hAnsi="Times New Roman" w:cs="Times New Roman"/>
+          <w:sz w:val="24"/>
+        </w:rPr>
+        <w:t xml:space="preserve">: </w:t>
+      </w:r>
+      <w:r>
+        <w:rPr>
+          <w:rFonts w:ascii="Times New Roman" w:hAnsi="Times New Roman" w:cs="Times New Roman"/>
+          <w:sz w:val="24"/>
+        </w:rPr>
+        <w:t>10.1287/orsc.1090.0503</w:t>
+      </w:r>
+    </w:p>
+    <w:p>
+      <w:pPr>
+        <w:tabs>
+          <w:tab w:val="left" w:pos="1080"/>
+        </w:tabs>
+        <w:spacing w:line="480" w:lineRule="auto"/>
+        <w:ind w:left="1080"/>
+        <w:rPr>
+          <w:rFonts w:ascii="Times New Roman" w:hAnsi="Times New Roman" w:cs="Times New Roman"/>
+          <w:sz w:val="24"/>
+        </w:rPr>
+      </w:pPr>
+      <w:r>
+        <w:rPr>
+          <w:rFonts w:ascii="Times New Roman" w:hAnsi="Times New Roman" w:cs="Times New Roman"/>
+          <w:sz w:val="24"/>
+        </w:rPr>
+        <w:t>This paper discuss</w:t>
+      </w:r>
+      <w:r>
+        <w:rPr>
+          <w:rFonts w:ascii="Times New Roman" w:hAnsi="Times New Roman" w:cs="Times New Roman"/>
+          <w:sz w:val="24"/>
+        </w:rPr>
+        <w:t>ed</w:t>
+      </w:r>
+      <w:r>
+        <w:rPr>
+          <w:rFonts w:ascii="Times New Roman" w:hAnsi="Times New Roman" w:cs="Times New Roman"/>
+          <w:sz w:val="24"/>
+        </w:rPr>
+        <w:t xml:space="preserve"> the construct of absorptive capacity, which was first defined in 1990 in a paper by W. M. Cohen and D. </w:t>
+      </w:r>
+      <w:proofErr w:type="spellStart"/>
+      <w:r>
+        <w:rPr>
+          <w:rFonts w:ascii="Times New Roman" w:hAnsi="Times New Roman" w:cs="Times New Roman"/>
+          <w:sz w:val="24"/>
+        </w:rPr>
+        <w:t>Levinthal</w:t>
+      </w:r>
+      <w:proofErr w:type="spellEnd"/>
+      <w:r>
+        <w:rPr>
+          <w:rFonts w:ascii="Times New Roman" w:hAnsi="Times New Roman" w:cs="Times New Roman"/>
+          <w:sz w:val="24"/>
+        </w:rPr>
+        <w:t xml:space="preserve"> as “the ability to identify, assimilate, and exploit knowledge from the environment.”  Cohen and </w:t>
+      </w:r>
+      <w:proofErr w:type="spellStart"/>
+      <w:r>
+        <w:rPr>
+          <w:rFonts w:ascii="Times New Roman" w:hAnsi="Times New Roman" w:cs="Times New Roman"/>
+          <w:sz w:val="24"/>
+        </w:rPr>
+        <w:t>Levinithal</w:t>
+      </w:r>
+      <w:proofErr w:type="spellEnd"/>
+      <w:r>
+        <w:rPr>
+          <w:rFonts w:ascii="Times New Roman" w:hAnsi="Times New Roman" w:cs="Times New Roman"/>
+          <w:sz w:val="24"/>
+        </w:rPr>
+        <w:t xml:space="preserve"> proposed this construct in the context of innovation and organizational learning.  </w:t>
+      </w:r>
+      <w:proofErr w:type="spellStart"/>
+      <w:r>
+        <w:rPr>
+          <w:rFonts w:ascii="Times New Roman" w:hAnsi="Times New Roman" w:cs="Times New Roman"/>
+          <w:sz w:val="24"/>
+        </w:rPr>
+        <w:t>Volverda</w:t>
+      </w:r>
+      <w:proofErr w:type="spellEnd"/>
+      <w:r>
+        <w:rPr>
+          <w:rFonts w:ascii="Times New Roman" w:hAnsi="Times New Roman" w:cs="Times New Roman"/>
+          <w:sz w:val="24"/>
+        </w:rPr>
+        <w:t xml:space="preserve">, Foss, &amp; Lyles observed that </w:t>
+      </w:r>
+      <w:r>
+        <w:rPr>
+          <w:rFonts w:ascii="Times New Roman" w:hAnsi="Times New Roman" w:cs="Times New Roman"/>
+          <w:sz w:val="24"/>
+        </w:rPr>
+        <w:t xml:space="preserve">researchers studying the topic have not </w:t>
+      </w:r>
+      <w:r>
+        <w:rPr>
+          <w:rFonts w:ascii="Times New Roman" w:hAnsi="Times New Roman" w:cs="Times New Roman"/>
+          <w:sz w:val="24"/>
+        </w:rPr>
+        <w:lastRenderedPageBreak/>
+        <w:t xml:space="preserve">converged on an </w:t>
+      </w:r>
+      <w:r>
+        <w:rPr>
+          <w:rFonts w:ascii="Times New Roman" w:hAnsi="Times New Roman" w:cs="Times New Roman"/>
+          <w:sz w:val="24"/>
+        </w:rPr>
+        <w:t xml:space="preserve">unambiguous definition </w:t>
+      </w:r>
+      <w:r>
+        <w:rPr>
+          <w:rFonts w:ascii="Times New Roman" w:hAnsi="Times New Roman" w:cs="Times New Roman"/>
+          <w:sz w:val="24"/>
+        </w:rPr>
+        <w:t>of absorptive capacity.  They performed a bibliometric analysis of the literature on absorptive capacity</w:t>
+      </w:r>
+      <w:r>
+        <w:rPr>
+          <w:rFonts w:ascii="Times New Roman" w:hAnsi="Times New Roman" w:cs="Times New Roman"/>
+          <w:sz w:val="24"/>
+        </w:rPr>
+        <w:t xml:space="preserve"> to summarize the major lines of research and identify gaps in the knowledge base.  </w:t>
+      </w:r>
+      <w:r>
+        <w:rPr>
+          <w:rFonts w:ascii="Times New Roman" w:hAnsi="Times New Roman" w:cs="Times New Roman"/>
+          <w:sz w:val="24"/>
+        </w:rPr>
+        <w:t>An understanding of</w:t>
+      </w:r>
+      <w:r>
+        <w:rPr>
+          <w:rFonts w:ascii="Times New Roman" w:hAnsi="Times New Roman" w:cs="Times New Roman"/>
+          <w:sz w:val="24"/>
+        </w:rPr>
+        <w:t xml:space="preserve"> absorptive capacity process</w:t>
+      </w:r>
+      <w:r>
+        <w:rPr>
+          <w:rFonts w:ascii="Times New Roman" w:hAnsi="Times New Roman" w:cs="Times New Roman"/>
+          <w:sz w:val="24"/>
+        </w:rPr>
+        <w:t>es</w:t>
+      </w:r>
+      <w:r>
+        <w:rPr>
+          <w:rFonts w:ascii="Times New Roman" w:hAnsi="Times New Roman" w:cs="Times New Roman"/>
+          <w:sz w:val="24"/>
+        </w:rPr>
+        <w:t xml:space="preserve"> was among the gaps that the authors identified noting th</w:t>
+      </w:r>
+      <w:r>
+        <w:rPr>
+          <w:rFonts w:ascii="Times New Roman" w:hAnsi="Times New Roman" w:cs="Times New Roman"/>
+          <w:sz w:val="24"/>
+        </w:rPr>
+        <w:t>at few studies have examined</w:t>
+      </w:r>
+      <w:r>
+        <w:rPr>
+          <w:rFonts w:ascii="Times New Roman" w:hAnsi="Times New Roman" w:cs="Times New Roman"/>
+          <w:sz w:val="24"/>
+        </w:rPr>
+        <w:t xml:space="preserve"> absorptive capacity processes in detail or how those processes change over time.  The authors observed that managerial antecedents related to managerial actions, dominant logic, and human resource mechanisms were among the most common for studies on absorptive capacity.  Researchers have argued that although absorptive capacity is a firm level construct it is rooted in individual cognition, motivation, action, and interaction.  On the face of it, absorptive capacity seems to be a broader construct that </w:t>
+      </w:r>
+      <w:r>
+        <w:rPr>
+          <w:rFonts w:ascii="Times New Roman" w:hAnsi="Times New Roman" w:cs="Times New Roman"/>
+          <w:sz w:val="24"/>
+        </w:rPr>
+        <w:t xml:space="preserve">subsumes technology transfer.  In addition to the knowledge gaps that the authors describe, it </w:t>
+      </w:r>
+      <w:r>
+        <w:rPr>
+          <w:rFonts w:ascii="Times New Roman" w:hAnsi="Times New Roman" w:cs="Times New Roman"/>
+          <w:sz w:val="24"/>
+        </w:rPr>
+        <w:t xml:space="preserve">appears that </w:t>
+      </w:r>
+      <w:r>
+        <w:rPr>
+          <w:rFonts w:ascii="Times New Roman" w:hAnsi="Times New Roman" w:cs="Times New Roman"/>
+          <w:sz w:val="24"/>
+        </w:rPr>
+        <w:t>the literature on absorptive capacity has not explored how characteristics of the knowledge itself may influence an organizations ability to identify, assimilate, and exploit it.  The proposed dissertation project appears to help fill this knowledge gap.</w:t>
+      </w:r>
+      <w:bookmarkStart w:id="3" w:name="_GoBack"/>
+      <w:bookmarkEnd w:id="3"/>
     </w:p>
     <w:sectPr>
       <w:headerReference w:type="default" r:id="rId8"/>
@@ -7271,7 +7497,7 @@
         <w:noProof/>
         <w:sz w:val="24"/>
       </w:rPr>
-      <w:t>2</w:t>
+      <w:t>21</w:t>
     </w:r>
     <w:r>
       <w:rPr>
@@ -8060,7 +8286,7 @@
 </file>
 
 <file path=customXml/itemProps1.xml><?xml version="1.0" encoding="utf-8"?>
-<ds:datastoreItem xmlns:ds="http://schemas.openxmlformats.org/officeDocument/2006/customXml" ds:itemID="{4095DBD3-C1B7-4EC8-8F17-402D69AEA290}">
+<ds:datastoreItem xmlns:ds="http://schemas.openxmlformats.org/officeDocument/2006/customXml" ds:itemID="{993A212B-29FC-429D-B4FA-F418345F030B}">
   <ds:schemaRefs>
     <ds:schemaRef ds:uri="http://schemas.openxmlformats.org/officeDocument/2006/bibliography"/>
   </ds:schemaRefs>

</xml_diff>

<commit_message>
Minor edits and corrections
</commit_message>
<xml_diff>
--- a/Docs/PSP6980_2020_Fall_Townes_LiteratureReview_Bibliography_Annotated_v00.docx
+++ b/Docs/PSP6980_2020_Fall_Townes_LiteratureReview_Bibliography_Annotated_v00.docx
@@ -1020,45 +1020,14 @@
       <w:bookmarkEnd w:id="0"/>
       <w:bookmarkEnd w:id="1"/>
       <w:bookmarkEnd w:id="2"/>
-      <w:proofErr w:type="spellStart"/>
-      <w:r>
-        <w:rPr>
-          <w:rFonts w:ascii="Times New Roman" w:eastAsia="Calibri" w:hAnsi="Times New Roman" w:cs="Times New Roman"/>
-          <w:iCs/>
-          <w:sz w:val="24"/>
-          <w:szCs w:val="24"/>
-        </w:rPr>
-        <w:t>Balogun</w:t>
-      </w:r>
-      <w:proofErr w:type="spellEnd"/>
-      <w:r>
-        <w:rPr>
-          <w:rFonts w:ascii="Times New Roman" w:eastAsia="Calibri" w:hAnsi="Times New Roman" w:cs="Times New Roman"/>
-          <w:iCs/>
-          <w:sz w:val="24"/>
-          <w:szCs w:val="24"/>
-        </w:rPr>
-        <w:t xml:space="preserve">, J., </w:t>
-      </w:r>
-      <w:proofErr w:type="spellStart"/>
-      <w:r>
-        <w:rPr>
-          <w:rFonts w:ascii="Times New Roman" w:eastAsia="Calibri" w:hAnsi="Times New Roman" w:cs="Times New Roman"/>
-          <w:iCs/>
-          <w:sz w:val="24"/>
-          <w:szCs w:val="24"/>
-        </w:rPr>
-        <w:t>Pye</w:t>
-      </w:r>
-      <w:proofErr w:type="spellEnd"/>
-      <w:r>
-        <w:rPr>
-          <w:rFonts w:ascii="Times New Roman" w:eastAsia="Calibri" w:hAnsi="Times New Roman" w:cs="Times New Roman"/>
-          <w:iCs/>
-          <w:sz w:val="24"/>
-          <w:szCs w:val="24"/>
-        </w:rPr>
-        <w:t xml:space="preserve">, A., &amp; Hodgkinson, G. P. (2008). Cognitively skilled organizational decision making: Making sense of deciding. In G. P. Hodgkinson &amp; W. H. Starbuck (Eds.), </w:t>
+      <w:r>
+        <w:rPr>
+          <w:rFonts w:ascii="Times New Roman" w:eastAsia="Calibri" w:hAnsi="Times New Roman" w:cs="Times New Roman"/>
+          <w:iCs/>
+          <w:sz w:val="24"/>
+          <w:szCs w:val="24"/>
+        </w:rPr>
+        <w:t xml:space="preserve">Balogun, J., Pye, A., &amp; Hodgkinson, G. P. (2008). Cognitively skilled organizational decision making: Making sense of deciding. In G. P. Hodgkinson &amp; W. H. Starbuck (Eds.), </w:t>
       </w:r>
       <w:r>
         <w:rPr>
@@ -1143,127 +1112,25 @@
           <w:sz w:val="24"/>
           <w:szCs w:val="24"/>
         </w:rPr>
-        <w:t xml:space="preserve">social processes.  </w:t>
-      </w:r>
-      <w:proofErr w:type="spellStart"/>
-      <w:r>
-        <w:rPr>
-          <w:rFonts w:ascii="Times New Roman" w:eastAsia="Calibri" w:hAnsi="Times New Roman" w:cs="Times New Roman"/>
-          <w:iCs/>
-          <w:sz w:val="24"/>
-          <w:szCs w:val="24"/>
-        </w:rPr>
-        <w:t>Sensemaking</w:t>
-      </w:r>
-      <w:proofErr w:type="spellEnd"/>
-      <w:r>
-        <w:rPr>
-          <w:rFonts w:ascii="Times New Roman" w:eastAsia="Calibri" w:hAnsi="Times New Roman" w:cs="Times New Roman"/>
-          <w:iCs/>
-          <w:sz w:val="24"/>
-          <w:szCs w:val="24"/>
-        </w:rPr>
-        <w:t xml:space="preserve"> and </w:t>
-      </w:r>
-      <w:proofErr w:type="spellStart"/>
-      <w:r>
-        <w:rPr>
-          <w:rFonts w:ascii="Times New Roman" w:eastAsia="Calibri" w:hAnsi="Times New Roman" w:cs="Times New Roman"/>
-          <w:iCs/>
-          <w:sz w:val="24"/>
-          <w:szCs w:val="24"/>
-        </w:rPr>
-        <w:t>sensegiving</w:t>
-      </w:r>
-      <w:proofErr w:type="spellEnd"/>
-      <w:r>
-        <w:rPr>
-          <w:rFonts w:ascii="Times New Roman" w:eastAsia="Calibri" w:hAnsi="Times New Roman" w:cs="Times New Roman"/>
-          <w:iCs/>
-          <w:sz w:val="24"/>
-          <w:szCs w:val="24"/>
-        </w:rPr>
-        <w:t xml:space="preserve"> are the social process with which the authors are most concerned as it relates to organizational decision making.  </w:t>
-      </w:r>
-      <w:proofErr w:type="spellStart"/>
-      <w:r>
-        <w:rPr>
-          <w:rFonts w:ascii="Times New Roman" w:eastAsia="Calibri" w:hAnsi="Times New Roman" w:cs="Times New Roman"/>
-          <w:iCs/>
-          <w:sz w:val="24"/>
-          <w:szCs w:val="24"/>
-        </w:rPr>
-        <w:t>Sensemaking</w:t>
-      </w:r>
-      <w:proofErr w:type="spellEnd"/>
-      <w:r>
-        <w:rPr>
-          <w:rFonts w:ascii="Times New Roman" w:eastAsia="Calibri" w:hAnsi="Times New Roman" w:cs="Times New Roman"/>
-          <w:iCs/>
-          <w:sz w:val="24"/>
-          <w:szCs w:val="24"/>
-        </w:rPr>
-        <w:t xml:space="preserve"> is the process of constructing and reconstructing meaning through which a group of individuals collectively create, maintain, and interpret their shared social reality.  </w:t>
-      </w:r>
-      <w:proofErr w:type="spellStart"/>
-      <w:r>
-        <w:rPr>
-          <w:rFonts w:ascii="Times New Roman" w:eastAsia="Calibri" w:hAnsi="Times New Roman" w:cs="Times New Roman"/>
-          <w:iCs/>
-          <w:sz w:val="24"/>
-          <w:szCs w:val="24"/>
-        </w:rPr>
-        <w:t>Sensegiving</w:t>
-      </w:r>
-      <w:proofErr w:type="spellEnd"/>
-      <w:r>
-        <w:rPr>
-          <w:rFonts w:ascii="Times New Roman" w:eastAsia="Calibri" w:hAnsi="Times New Roman" w:cs="Times New Roman"/>
-          <w:iCs/>
-          <w:sz w:val="24"/>
-          <w:szCs w:val="24"/>
-        </w:rPr>
-        <w:t xml:space="preserve"> is the process of trying to influence how others construct meaning towards one’s preferred meaning of social reality.  </w:t>
-      </w:r>
-      <w:proofErr w:type="spellStart"/>
-      <w:r>
-        <w:rPr>
-          <w:rFonts w:ascii="Times New Roman" w:eastAsia="Calibri" w:hAnsi="Times New Roman" w:cs="Times New Roman"/>
-          <w:iCs/>
-          <w:sz w:val="24"/>
-          <w:szCs w:val="24"/>
-        </w:rPr>
-        <w:t>Sensemaking</w:t>
-      </w:r>
-      <w:proofErr w:type="spellEnd"/>
-      <w:r>
-        <w:rPr>
-          <w:rFonts w:ascii="Times New Roman" w:eastAsia="Calibri" w:hAnsi="Times New Roman" w:cs="Times New Roman"/>
-          <w:iCs/>
-          <w:sz w:val="24"/>
-          <w:szCs w:val="24"/>
-        </w:rPr>
-        <w:t xml:space="preserve"> and </w:t>
-      </w:r>
-      <w:proofErr w:type="spellStart"/>
-      <w:r>
-        <w:rPr>
-          <w:rFonts w:ascii="Times New Roman" w:eastAsia="Calibri" w:hAnsi="Times New Roman" w:cs="Times New Roman"/>
-          <w:iCs/>
-          <w:sz w:val="24"/>
-          <w:szCs w:val="24"/>
-        </w:rPr>
-        <w:t>sensegiving</w:t>
-      </w:r>
-      <w:proofErr w:type="spellEnd"/>
-      <w:r>
-        <w:rPr>
-          <w:rFonts w:ascii="Times New Roman" w:eastAsia="Calibri" w:hAnsi="Times New Roman" w:cs="Times New Roman"/>
-          <w:iCs/>
-          <w:sz w:val="24"/>
-          <w:szCs w:val="24"/>
-        </w:rPr>
-        <w:t xml:space="preserve"> underpin a power dynamic in organizational</w:t>
+        <w:t>social processes.  Sensemaking and sensegiving are the social process</w:t>
+      </w:r>
+      <w:r>
+        <w:rPr>
+          <w:rFonts w:ascii="Times New Roman" w:eastAsia="Calibri" w:hAnsi="Times New Roman" w:cs="Times New Roman"/>
+          <w:iCs/>
+          <w:sz w:val="24"/>
+          <w:szCs w:val="24"/>
+        </w:rPr>
+        <w:t>es</w:t>
+      </w:r>
+      <w:r>
+        <w:rPr>
+          <w:rFonts w:ascii="Times New Roman" w:eastAsia="Calibri" w:hAnsi="Times New Roman" w:cs="Times New Roman"/>
+          <w:iCs/>
+          <w:sz w:val="24"/>
+          <w:szCs w:val="24"/>
+        </w:rPr>
+        <w:t xml:space="preserve"> with which the authors are most concerned as it relates to organizational decision making.  Sensemaking is the process of constructing and reconstructing meaning through which a group of individuals collectively create, maintain, and interpret their shared social reality.  Sensegiving is the process of trying to influence how others construct meaning towards one’s preferred meaning of social reality.  Sensemaking and sensegiving underpin a power dynamic in organizational</w:t>
       </w:r>
       <w:r>
         <w:rPr>
@@ -1380,47 +1247,7 @@
           <w:sz w:val="24"/>
           <w:szCs w:val="24"/>
         </w:rPr>
-        <w:t xml:space="preserve">in </w:t>
-      </w:r>
-      <w:proofErr w:type="spellStart"/>
-      <w:r>
-        <w:rPr>
-          <w:rFonts w:ascii="Times New Roman" w:eastAsia="Calibri" w:hAnsi="Times New Roman" w:cs="Times New Roman"/>
-          <w:iCs/>
-          <w:sz w:val="24"/>
-          <w:szCs w:val="24"/>
-        </w:rPr>
-        <w:t>sensemaking</w:t>
-      </w:r>
-      <w:proofErr w:type="spellEnd"/>
-      <w:r>
-        <w:rPr>
-          <w:rFonts w:ascii="Times New Roman" w:eastAsia="Calibri" w:hAnsi="Times New Roman" w:cs="Times New Roman"/>
-          <w:iCs/>
-          <w:sz w:val="24"/>
-          <w:szCs w:val="24"/>
-        </w:rPr>
-        <w:t xml:space="preserve"> and </w:t>
-      </w:r>
-      <w:proofErr w:type="spellStart"/>
-      <w:r>
-        <w:rPr>
-          <w:rFonts w:ascii="Times New Roman" w:eastAsia="Calibri" w:hAnsi="Times New Roman" w:cs="Times New Roman"/>
-          <w:iCs/>
-          <w:sz w:val="24"/>
-          <w:szCs w:val="24"/>
-        </w:rPr>
-        <w:t>sensegiving</w:t>
-      </w:r>
-      <w:proofErr w:type="spellEnd"/>
-      <w:r>
-        <w:rPr>
-          <w:rFonts w:ascii="Times New Roman" w:eastAsia="Calibri" w:hAnsi="Times New Roman" w:cs="Times New Roman"/>
-          <w:iCs/>
-          <w:sz w:val="24"/>
-          <w:szCs w:val="24"/>
-        </w:rPr>
-        <w:t xml:space="preserve"> to influence </w:t>
+        <w:t xml:space="preserve">in sensemaking and sensegiving to influence </w:t>
       </w:r>
       <w:r>
         <w:rPr>
@@ -1449,6 +1276,8 @@
         </w:rPr>
         <w:t>chnology transfer opportunities.</w:t>
       </w:r>
+      <w:bookmarkStart w:id="3" w:name="_GoBack"/>
+      <w:bookmarkEnd w:id="3"/>
     </w:p>
     <w:p>
       <w:pPr>
@@ -1461,7 +1290,6 @@
           <w:szCs w:val="24"/>
         </w:rPr>
       </w:pPr>
-      <w:proofErr w:type="spellStart"/>
       <w:r>
         <w:rPr>
           <w:rFonts w:ascii="Times New Roman" w:eastAsia="Calibri" w:hAnsi="Times New Roman" w:cs="Times New Roman"/>
@@ -1470,77 +1298,7 @@
           <w:szCs w:val="24"/>
         </w:rPr>
         <w:lastRenderedPageBreak/>
-        <w:t>Bengoa</w:t>
-      </w:r>
-      <w:proofErr w:type="spellEnd"/>
-      <w:r>
-        <w:rPr>
-          <w:rFonts w:ascii="Times New Roman" w:eastAsia="Calibri" w:hAnsi="Times New Roman" w:cs="Times New Roman"/>
-          <w:iCs/>
-          <w:sz w:val="24"/>
-          <w:szCs w:val="24"/>
-        </w:rPr>
-        <w:t xml:space="preserve">, A., </w:t>
-      </w:r>
-      <w:proofErr w:type="spellStart"/>
-      <w:r>
-        <w:rPr>
-          <w:rFonts w:ascii="Times New Roman" w:eastAsia="Calibri" w:hAnsi="Times New Roman" w:cs="Times New Roman"/>
-          <w:iCs/>
-          <w:sz w:val="24"/>
-          <w:szCs w:val="24"/>
-        </w:rPr>
-        <w:t>Maseda</w:t>
-      </w:r>
-      <w:proofErr w:type="spellEnd"/>
-      <w:r>
-        <w:rPr>
-          <w:rFonts w:ascii="Times New Roman" w:eastAsia="Calibri" w:hAnsi="Times New Roman" w:cs="Times New Roman"/>
-          <w:iCs/>
-          <w:sz w:val="24"/>
-          <w:szCs w:val="24"/>
-        </w:rPr>
-        <w:t xml:space="preserve">, A., </w:t>
-      </w:r>
-      <w:proofErr w:type="spellStart"/>
-      <w:r>
-        <w:rPr>
-          <w:rFonts w:ascii="Times New Roman" w:eastAsia="Calibri" w:hAnsi="Times New Roman" w:cs="Times New Roman"/>
-          <w:iCs/>
-          <w:sz w:val="24"/>
-          <w:szCs w:val="24"/>
-        </w:rPr>
-        <w:t>Iturralde</w:t>
-      </w:r>
-      <w:proofErr w:type="spellEnd"/>
-      <w:r>
-        <w:rPr>
-          <w:rFonts w:ascii="Times New Roman" w:eastAsia="Calibri" w:hAnsi="Times New Roman" w:cs="Times New Roman"/>
-          <w:iCs/>
-          <w:sz w:val="24"/>
-          <w:szCs w:val="24"/>
-        </w:rPr>
-        <w:t xml:space="preserve">, T., &amp; </w:t>
-      </w:r>
-      <w:proofErr w:type="spellStart"/>
-      <w:r>
-        <w:rPr>
-          <w:rFonts w:ascii="Times New Roman" w:eastAsia="Calibri" w:hAnsi="Times New Roman" w:cs="Times New Roman"/>
-          <w:iCs/>
-          <w:sz w:val="24"/>
-          <w:szCs w:val="24"/>
-        </w:rPr>
-        <w:t>Aparicio</w:t>
-      </w:r>
-      <w:proofErr w:type="spellEnd"/>
-      <w:r>
-        <w:rPr>
-          <w:rFonts w:ascii="Times New Roman" w:eastAsia="Calibri" w:hAnsi="Times New Roman" w:cs="Times New Roman"/>
-          <w:iCs/>
-          <w:sz w:val="24"/>
-          <w:szCs w:val="24"/>
-        </w:rPr>
-        <w:t xml:space="preserve">, G. (2020). A bibliometric review of the technology transfer literature. </w:t>
+        <w:t xml:space="preserve">Bengoa, A., Maseda, A., Iturralde, T., &amp; Aparicio, G. (2020). A bibliometric review of the technology transfer literature. </w:t>
       </w:r>
       <w:r>
         <w:rPr>
@@ -1580,27 +1338,7 @@
           <w:sz w:val="24"/>
           <w:szCs w:val="24"/>
         </w:rPr>
-        <w:t>This journal article systematically examined the academic literature on technology transfer covering the period 1969 to 2018 using the Web of Science (</w:t>
-      </w:r>
-      <w:proofErr w:type="spellStart"/>
-      <w:r>
-        <w:rPr>
-          <w:rFonts w:ascii="Times New Roman" w:eastAsia="Calibri" w:hAnsi="Times New Roman" w:cs="Times New Roman"/>
-          <w:iCs/>
-          <w:sz w:val="24"/>
-          <w:szCs w:val="24"/>
-        </w:rPr>
-        <w:t>WoS</w:t>
-      </w:r>
-      <w:proofErr w:type="spellEnd"/>
-      <w:r>
-        <w:rPr>
-          <w:rFonts w:ascii="Times New Roman" w:eastAsia="Calibri" w:hAnsi="Times New Roman" w:cs="Times New Roman"/>
-          <w:iCs/>
-          <w:sz w:val="24"/>
-          <w:szCs w:val="24"/>
-        </w:rPr>
-        <w:t>) Core Collection as the bibliographic database.  This review was more comprehensive than previous bibliometric studies of technology transfer which tend to focus on specific areas of research interests, a more limited number of publications, or shorter periods of time.  The aut</w:t>
+        <w:t>This journal article systematically examined the academic literature on technology transfer covering the period 1969 to 2018 using the Web of Science (WoS) Core Collection as the bibliographic database.  This review was more comprehensive than previous bibliometric studies of technology transfer which tend to focus on specific areas of research interests, a more limited number of publications, or shorter periods of time.  The aut</w:t>
       </w:r>
       <w:r>
         <w:rPr>
@@ -1930,25 +1668,14 @@
           <w:szCs w:val="24"/>
         </w:rPr>
       </w:pPr>
-      <w:proofErr w:type="spellStart"/>
-      <w:r>
-        <w:rPr>
-          <w:rFonts w:ascii="Times New Roman" w:eastAsia="Calibri" w:hAnsi="Times New Roman" w:cs="Times New Roman"/>
-          <w:iCs/>
-          <w:sz w:val="24"/>
-          <w:szCs w:val="24"/>
-        </w:rPr>
-        <w:t>Cyert</w:t>
-      </w:r>
-      <w:proofErr w:type="spellEnd"/>
-      <w:r>
-        <w:rPr>
-          <w:rFonts w:ascii="Times New Roman" w:eastAsia="Calibri" w:hAnsi="Times New Roman" w:cs="Times New Roman"/>
-          <w:iCs/>
-          <w:sz w:val="24"/>
-          <w:szCs w:val="24"/>
-        </w:rPr>
-        <w:t xml:space="preserve">, R. M., &amp; March, J. G. (1963). </w:t>
+      <w:r>
+        <w:rPr>
+          <w:rFonts w:ascii="Times New Roman" w:eastAsia="Calibri" w:hAnsi="Times New Roman" w:cs="Times New Roman"/>
+          <w:iCs/>
+          <w:sz w:val="24"/>
+          <w:szCs w:val="24"/>
+        </w:rPr>
+        <w:t xml:space="preserve">Cyert, R. M., &amp; March, J. G. (1963). </w:t>
       </w:r>
       <w:r>
         <w:rPr>
@@ -2479,17 +2206,15 @@
         </w:rPr>
         <w:t xml:space="preserve"> university technology transfer, particularly </w:t>
       </w:r>
-      <w:proofErr w:type="gramStart"/>
-      <w:r>
-        <w:rPr>
-          <w:rFonts w:ascii="Times New Roman" w:eastAsia="Calibri" w:hAnsi="Times New Roman" w:cs="Times New Roman"/>
-          <w:iCs/>
-          <w:sz w:val="24"/>
-          <w:szCs w:val="24"/>
-        </w:rPr>
-        <w:t>with regard to</w:t>
-      </w:r>
-      <w:proofErr w:type="gramEnd"/>
+      <w:r>
+        <w:rPr>
+          <w:rFonts w:ascii="Times New Roman" w:eastAsia="Calibri" w:hAnsi="Times New Roman" w:cs="Times New Roman"/>
+          <w:iCs/>
+          <w:sz w:val="24"/>
+          <w:szCs w:val="24"/>
+        </w:rPr>
+        <w:t>regarding</w:t>
+      </w:r>
       <w:r>
         <w:rPr>
           <w:rFonts w:ascii="Times New Roman" w:eastAsia="Calibri" w:hAnsi="Times New Roman" w:cs="Times New Roman"/>
@@ -2511,25 +2236,14 @@
           <w:szCs w:val="24"/>
         </w:rPr>
       </w:pPr>
-      <w:proofErr w:type="spellStart"/>
-      <w:r>
-        <w:rPr>
-          <w:rFonts w:ascii="Times New Roman" w:eastAsia="Calibri" w:hAnsi="Times New Roman" w:cs="Times New Roman"/>
-          <w:iCs/>
-          <w:sz w:val="24"/>
-          <w:szCs w:val="24"/>
-        </w:rPr>
-        <w:t>Gertner</w:t>
-      </w:r>
-      <w:proofErr w:type="spellEnd"/>
-      <w:r>
-        <w:rPr>
-          <w:rFonts w:ascii="Times New Roman" w:eastAsia="Calibri" w:hAnsi="Times New Roman" w:cs="Times New Roman"/>
-          <w:iCs/>
-          <w:sz w:val="24"/>
-          <w:szCs w:val="24"/>
-        </w:rPr>
-        <w:t xml:space="preserve">, J. (2012). </w:t>
+      <w:r>
+        <w:rPr>
+          <w:rFonts w:ascii="Times New Roman" w:eastAsia="Calibri" w:hAnsi="Times New Roman" w:cs="Times New Roman"/>
+          <w:iCs/>
+          <w:sz w:val="24"/>
+          <w:szCs w:val="24"/>
+        </w:rPr>
+        <w:t xml:space="preserve">Gertner, J. (2012). </w:t>
       </w:r>
       <w:r>
         <w:rPr>
@@ -2608,27 +2322,7 @@
           <w:sz w:val="24"/>
           <w:szCs w:val="24"/>
         </w:rPr>
-        <w:t xml:space="preserve">.  The account that </w:t>
-      </w:r>
-      <w:proofErr w:type="spellStart"/>
-      <w:r>
-        <w:rPr>
-          <w:rFonts w:ascii="Times New Roman" w:eastAsia="Calibri" w:hAnsi="Times New Roman" w:cs="Times New Roman"/>
-          <w:iCs/>
-          <w:sz w:val="24"/>
-          <w:szCs w:val="24"/>
-        </w:rPr>
-        <w:t>Gertner</w:t>
-      </w:r>
-      <w:proofErr w:type="spellEnd"/>
-      <w:r>
-        <w:rPr>
-          <w:rFonts w:ascii="Times New Roman" w:eastAsia="Calibri" w:hAnsi="Times New Roman" w:cs="Times New Roman"/>
-          <w:iCs/>
-          <w:sz w:val="24"/>
-          <w:szCs w:val="24"/>
-        </w:rPr>
-        <w:t xml:space="preserve"> offers provides additional evidence that challenges the conceptualization of a linear process from basic research</w:t>
+        <w:t>.  The account that Gertner offers provides additional evidence that challenges the conceptualization of a linear process from basic research</w:t>
       </w:r>
       <w:r>
         <w:rPr>
@@ -2738,45 +2432,14 @@
         </w:rPr>
         <w:t xml:space="preserve">Bell Telephone Laboratories suggests that absolute freedom in basic research is counterproductive to generating research outcomes that benefit the public interest.  Like food, freedom in basic research is healthy in moderation but unhealthy in excess (p. 194).  </w:t>
       </w:r>
-      <w:proofErr w:type="spellStart"/>
-      <w:r>
-        <w:rPr>
-          <w:rFonts w:ascii="Times New Roman" w:eastAsia="Calibri" w:hAnsi="Times New Roman" w:cs="Times New Roman"/>
-          <w:iCs/>
-          <w:sz w:val="24"/>
-          <w:szCs w:val="24"/>
-        </w:rPr>
-        <w:t>Gertner</w:t>
-      </w:r>
-      <w:proofErr w:type="spellEnd"/>
-      <w:r>
-        <w:rPr>
-          <w:rFonts w:ascii="Times New Roman" w:eastAsia="Calibri" w:hAnsi="Times New Roman" w:cs="Times New Roman"/>
-          <w:iCs/>
-          <w:sz w:val="24"/>
-          <w:szCs w:val="24"/>
-        </w:rPr>
-        <w:t xml:space="preserve"> references a paper that Bell Labs researcher Andrew </w:t>
-      </w:r>
-      <w:proofErr w:type="spellStart"/>
-      <w:r>
-        <w:rPr>
-          <w:rFonts w:ascii="Times New Roman" w:eastAsia="Calibri" w:hAnsi="Times New Roman" w:cs="Times New Roman"/>
-          <w:iCs/>
-          <w:sz w:val="24"/>
-          <w:szCs w:val="24"/>
-        </w:rPr>
-        <w:t>Odlyzko</w:t>
-      </w:r>
-      <w:proofErr w:type="spellEnd"/>
-      <w:r>
-        <w:rPr>
-          <w:rFonts w:ascii="Times New Roman" w:eastAsia="Calibri" w:hAnsi="Times New Roman" w:cs="Times New Roman"/>
-          <w:iCs/>
-          <w:sz w:val="24"/>
-          <w:szCs w:val="24"/>
-        </w:rPr>
-        <w:t xml:space="preserve"> wrote in 1995 that seems particularly relevant to understanding why private sector companies </w:t>
+      <w:r>
+        <w:rPr>
+          <w:rFonts w:ascii="Times New Roman" w:eastAsia="Calibri" w:hAnsi="Times New Roman" w:cs="Times New Roman"/>
+          <w:iCs/>
+          <w:sz w:val="24"/>
+          <w:szCs w:val="24"/>
+        </w:rPr>
+        <w:t xml:space="preserve">Gertner references a paper that Bell Labs researcher Andrew Odlyzko wrote in 1995 that seems particularly relevant to understanding why private sector companies </w:t>
       </w:r>
       <w:r>
         <w:rPr>
@@ -2812,27 +2475,7 @@
           <w:sz w:val="24"/>
           <w:szCs w:val="24"/>
         </w:rPr>
-        <w:t xml:space="preserve">.  </w:t>
-      </w:r>
-      <w:proofErr w:type="spellStart"/>
-      <w:r>
-        <w:rPr>
-          <w:rFonts w:ascii="Times New Roman" w:eastAsia="Calibri" w:hAnsi="Times New Roman" w:cs="Times New Roman"/>
-          <w:iCs/>
-          <w:sz w:val="24"/>
-          <w:szCs w:val="24"/>
-        </w:rPr>
-        <w:t>Odlyzko</w:t>
-      </w:r>
-      <w:proofErr w:type="spellEnd"/>
-      <w:r>
-        <w:rPr>
-          <w:rFonts w:ascii="Times New Roman" w:eastAsia="Calibri" w:hAnsi="Times New Roman" w:cs="Times New Roman"/>
-          <w:iCs/>
-          <w:sz w:val="24"/>
-          <w:szCs w:val="24"/>
-        </w:rPr>
-        <w:t xml:space="preserve"> observed that it was no longer logical or necessary for private sector companies to invest in basic research for two key reasons.  First, it took too long for private sector companies to </w:t>
+        <w:t xml:space="preserve">.  Odlyzko observed that it was no longer logical or necessary for private sector companies to invest in basic research for two key reasons.  First, it took too long for private sector companies to </w:t>
       </w:r>
       <w:r>
         <w:rPr>
@@ -3031,27 +2674,7 @@
           <w:sz w:val="24"/>
           <w:szCs w:val="24"/>
         </w:rPr>
-        <w:t xml:space="preserve"> </w:t>
-      </w:r>
-      <w:proofErr w:type="spellStart"/>
-      <w:r>
-        <w:rPr>
-          <w:rFonts w:ascii="Times New Roman" w:eastAsia="Calibri" w:hAnsi="Times New Roman" w:cs="Times New Roman"/>
-          <w:iCs/>
-          <w:sz w:val="24"/>
-          <w:szCs w:val="24"/>
-        </w:rPr>
-        <w:t>Gertner</w:t>
-      </w:r>
-      <w:proofErr w:type="spellEnd"/>
-      <w:r>
-        <w:rPr>
-          <w:rFonts w:ascii="Times New Roman" w:eastAsia="Calibri" w:hAnsi="Times New Roman" w:cs="Times New Roman"/>
-          <w:iCs/>
-          <w:sz w:val="24"/>
-          <w:szCs w:val="24"/>
-        </w:rPr>
-        <w:t xml:space="preserve"> also cites a 2008 study by Fred Block and Matthew Keller titled “Where do innovations come from?” which found that 77 of 88 U.S. organizations that produced innovations rated among the top 100 by </w:t>
+        <w:t xml:space="preserve"> Gertner also cites a 2008 study by Fred Block and Matthew Keller titled “Where do innovations come from?” which found that 77 of 88 U.S. organizations that produced innovations rated among the top 100 by </w:t>
       </w:r>
       <w:r>
         <w:rPr>
@@ -3176,19 +2799,8 @@
           <w:sz w:val="24"/>
           <w:szCs w:val="24"/>
         </w:rPr>
-        <w:t xml:space="preserve">This book provides a comprehensive overview of organizational studies.  It uses the classical, modern, symbolic-interpretive, and postmodern perspectives to organize the subject.  There is one chapter dedicated to organizational decision making including power and politics.  It discusses the four major models of the organizational decision-making process based on the framework offered by James D. Thompson and Arthur </w:t>
-      </w:r>
-      <w:proofErr w:type="spellStart"/>
-      <w:r>
-        <w:rPr>
-          <w:rFonts w:ascii="Times New Roman" w:eastAsia="Calibri" w:hAnsi="Times New Roman" w:cs="Times New Roman"/>
-          <w:iCs/>
-          <w:sz w:val="24"/>
-          <w:szCs w:val="24"/>
-        </w:rPr>
-        <w:t>Tuden</w:t>
-      </w:r>
-      <w:proofErr w:type="spellEnd"/>
+        <w:t>This book provides a comprehensive overview of organizational studies.  It uses the classical, modern, symbolic-interpretive, and postmodern perspectives to organize the subject.  There is one chapter dedicated to organizational decision making including power and politics.  It discusses the four major models of the organizational decision-making process based on the framework offered by James D. Thompson and Arthur Tuden</w:t>
+      </w:r>
       <w:r>
         <w:rPr>
           <w:rFonts w:ascii="Times New Roman" w:eastAsia="Calibri" w:hAnsi="Times New Roman" w:cs="Times New Roman"/>
@@ -3250,27 +2862,7 @@
           <w:sz w:val="24"/>
           <w:szCs w:val="24"/>
         </w:rPr>
-        <w:t xml:space="preserve">  The book briefly discusses Nils </w:t>
-      </w:r>
-      <w:proofErr w:type="spellStart"/>
-      <w:r>
-        <w:rPr>
-          <w:rFonts w:ascii="Times New Roman" w:eastAsia="Calibri" w:hAnsi="Times New Roman" w:cs="Times New Roman"/>
-          <w:iCs/>
-          <w:sz w:val="24"/>
-          <w:szCs w:val="24"/>
-        </w:rPr>
-        <w:t>Brunsson’s</w:t>
-      </w:r>
-      <w:proofErr w:type="spellEnd"/>
-      <w:r>
-        <w:rPr>
-          <w:rFonts w:ascii="Times New Roman" w:eastAsia="Calibri" w:hAnsi="Times New Roman" w:cs="Times New Roman"/>
-          <w:iCs/>
-          <w:sz w:val="24"/>
-          <w:szCs w:val="24"/>
-        </w:rPr>
-        <w:t xml:space="preserve"> notion of action rationality </w:t>
+        <w:t xml:space="preserve">  The book briefly discusses Nils Brunsson’s notion of action rationality </w:t>
       </w:r>
       <w:r>
         <w:rPr>
@@ -3298,56 +2890,16 @@
           <w:szCs w:val="24"/>
         </w:rPr>
         <w:lastRenderedPageBreak/>
-        <w:t xml:space="preserve">basically argues that action, not decisions, are the primary concern of organization members.  </w:t>
-      </w:r>
-      <w:proofErr w:type="spellStart"/>
-      <w:r>
-        <w:rPr>
-          <w:rFonts w:ascii="Times New Roman" w:eastAsia="Calibri" w:hAnsi="Times New Roman" w:cs="Times New Roman"/>
-          <w:iCs/>
-          <w:sz w:val="24"/>
-          <w:szCs w:val="24"/>
-        </w:rPr>
-        <w:t>Brunsson</w:t>
-      </w:r>
-      <w:proofErr w:type="spellEnd"/>
-      <w:r>
-        <w:rPr>
-          <w:rFonts w:ascii="Times New Roman" w:eastAsia="Calibri" w:hAnsi="Times New Roman" w:cs="Times New Roman"/>
-          <w:iCs/>
-          <w:sz w:val="24"/>
-          <w:szCs w:val="24"/>
-        </w:rPr>
-        <w:t xml:space="preserve"> argued that putting organization decisions into the context of action essentially produces a paradox.  A particular option can appear irrational when view from decision rationality but rational from the perspective of action rationality because of how they affect motivation and commitment which are necessary conditions for implementation.  </w:t>
-      </w:r>
-      <w:r>
-        <w:rPr>
-          <w:rFonts w:ascii="Times New Roman" w:eastAsia="Calibri" w:hAnsi="Times New Roman" w:cs="Times New Roman"/>
-          <w:iCs/>
-          <w:sz w:val="24"/>
-          <w:szCs w:val="24"/>
-        </w:rPr>
-        <w:t xml:space="preserve">In the context of technology transfer, </w:t>
-      </w:r>
-      <w:proofErr w:type="spellStart"/>
-      <w:r>
-        <w:rPr>
-          <w:rFonts w:ascii="Times New Roman" w:eastAsia="Calibri" w:hAnsi="Times New Roman" w:cs="Times New Roman"/>
-          <w:iCs/>
-          <w:sz w:val="24"/>
-          <w:szCs w:val="24"/>
-        </w:rPr>
-        <w:t>Brunsson’s</w:t>
-      </w:r>
-      <w:proofErr w:type="spellEnd"/>
-      <w:r>
-        <w:rPr>
-          <w:rFonts w:ascii="Times New Roman" w:eastAsia="Calibri" w:hAnsi="Times New Roman" w:cs="Times New Roman"/>
-          <w:iCs/>
-          <w:sz w:val="24"/>
-          <w:szCs w:val="24"/>
-        </w:rPr>
-        <w:t xml:space="preserve"> theory would predict that there is a low rate of technology transfer from universities to private sector organizations because the private sector organizations apply decision rationality which decreases motivation and commitment to act on opportunities to acquire technologies created by research and development conduct at universities.  </w:t>
+        <w:t xml:space="preserve">basically argues that action, not decisions, are the primary concern of organization members.  Brunsson argued that putting organization decisions into the context of action essentially produces a paradox.  A particular option can appear irrational when view from decision rationality but rational from the perspective of action rationality because of how they affect motivation and commitment which are necessary conditions for implementation.  </w:t>
+      </w:r>
+      <w:r>
+        <w:rPr>
+          <w:rFonts w:ascii="Times New Roman" w:eastAsia="Calibri" w:hAnsi="Times New Roman" w:cs="Times New Roman"/>
+          <w:iCs/>
+          <w:sz w:val="24"/>
+          <w:szCs w:val="24"/>
+        </w:rPr>
+        <w:t xml:space="preserve">In the context of technology transfer, Brunsson’s theory would predict that there is a low rate of technology transfer from universities to private sector organizations because the private sector organizations apply decision rationality which decreases motivation and commitment to act on opportunities to acquire technologies created by research and development conduct at universities.  </w:t>
       </w:r>
       <w:r>
         <w:rPr>
@@ -3504,25 +3056,14 @@
           <w:szCs w:val="24"/>
         </w:rPr>
       </w:pPr>
-      <w:proofErr w:type="spellStart"/>
-      <w:r>
-        <w:rPr>
-          <w:rFonts w:ascii="Times New Roman" w:eastAsia="Calibri" w:hAnsi="Times New Roman" w:cs="Times New Roman"/>
-          <w:iCs/>
-          <w:sz w:val="24"/>
-          <w:szCs w:val="24"/>
-        </w:rPr>
-        <w:t>Luhmann</w:t>
-      </w:r>
-      <w:proofErr w:type="spellEnd"/>
-      <w:r>
-        <w:rPr>
-          <w:rFonts w:ascii="Times New Roman" w:eastAsia="Calibri" w:hAnsi="Times New Roman" w:cs="Times New Roman"/>
-          <w:iCs/>
-          <w:sz w:val="24"/>
-          <w:szCs w:val="24"/>
-        </w:rPr>
-        <w:t xml:space="preserve">, N. (2018). </w:t>
+      <w:r>
+        <w:rPr>
+          <w:rFonts w:ascii="Times New Roman" w:eastAsia="Calibri" w:hAnsi="Times New Roman" w:cs="Times New Roman"/>
+          <w:iCs/>
+          <w:sz w:val="24"/>
+          <w:szCs w:val="24"/>
+        </w:rPr>
+        <w:t xml:space="preserve">Luhmann, N. (2018). </w:t>
       </w:r>
       <w:r>
         <w:rPr>
@@ -3559,19 +3100,8 @@
           <w:sz w:val="24"/>
           <w:szCs w:val="24"/>
         </w:rPr>
-        <w:t xml:space="preserve"> D. </w:t>
-      </w:r>
-      <w:proofErr w:type="spellStart"/>
-      <w:r>
-        <w:rPr>
-          <w:rFonts w:ascii="Times New Roman" w:eastAsia="Calibri" w:hAnsi="Times New Roman" w:cs="Times New Roman"/>
-          <w:iCs/>
-          <w:sz w:val="24"/>
-          <w:szCs w:val="24"/>
-        </w:rPr>
-        <w:t>Baecker</w:t>
-      </w:r>
-      <w:proofErr w:type="spellEnd"/>
+        <w:t xml:space="preserve"> D. Baecker</w:t>
+      </w:r>
       <w:r>
         <w:rPr>
           <w:rFonts w:ascii="Times New Roman" w:eastAsia="Calibri" w:hAnsi="Times New Roman" w:cs="Times New Roman"/>
@@ -3650,7 +3180,6 @@
         </w:rPr>
         <w:t xml:space="preserve">modern society, </w:t>
       </w:r>
-      <w:proofErr w:type="spellStart"/>
       <w:r>
         <w:rPr>
           <w:rFonts w:ascii="Times New Roman" w:eastAsia="Calibri" w:hAnsi="Times New Roman" w:cs="Times New Roman"/>
@@ -3660,7 +3189,6 @@
         </w:rPr>
         <w:t>Luhmann</w:t>
       </w:r>
-      <w:proofErr w:type="spellEnd"/>
       <w:r>
         <w:rPr>
           <w:rFonts w:ascii="Times New Roman" w:eastAsia="Calibri" w:hAnsi="Times New Roman" w:cs="Times New Roman"/>
@@ -3697,25 +3225,14 @@
         </w:rPr>
         <w:t xml:space="preserve"> as processes.  </w:t>
       </w:r>
-      <w:proofErr w:type="spellStart"/>
-      <w:r>
-        <w:rPr>
-          <w:rFonts w:ascii="Times New Roman" w:eastAsia="Calibri" w:hAnsi="Times New Roman" w:cs="Times New Roman"/>
-          <w:iCs/>
-          <w:sz w:val="24"/>
-          <w:szCs w:val="24"/>
-        </w:rPr>
-        <w:t>Luhmann</w:t>
-      </w:r>
-      <w:proofErr w:type="spellEnd"/>
-      <w:r>
-        <w:rPr>
-          <w:rFonts w:ascii="Times New Roman" w:eastAsia="Calibri" w:hAnsi="Times New Roman" w:cs="Times New Roman"/>
-          <w:iCs/>
-          <w:sz w:val="24"/>
-          <w:szCs w:val="24"/>
-        </w:rPr>
-        <w:t xml:space="preserve"> makes this effort </w:t>
+      <w:r>
+        <w:rPr>
+          <w:rFonts w:ascii="Times New Roman" w:eastAsia="Calibri" w:hAnsi="Times New Roman" w:cs="Times New Roman"/>
+          <w:iCs/>
+          <w:sz w:val="24"/>
+          <w:szCs w:val="24"/>
+        </w:rPr>
+        <w:t xml:space="preserve">Luhmann makes this effort </w:t>
       </w:r>
       <w:r>
         <w:rPr>
@@ -3780,25 +3297,14 @@
         </w:rPr>
         <w:t xml:space="preserve">scholarly research into the essence of organizations has become unproductive.  </w:t>
       </w:r>
-      <w:proofErr w:type="spellStart"/>
-      <w:r>
-        <w:rPr>
-          <w:rFonts w:ascii="Times New Roman" w:eastAsia="Calibri" w:hAnsi="Times New Roman" w:cs="Times New Roman"/>
-          <w:iCs/>
-          <w:sz w:val="24"/>
-          <w:szCs w:val="24"/>
-        </w:rPr>
-        <w:t>Luhmann</w:t>
-      </w:r>
-      <w:proofErr w:type="spellEnd"/>
-      <w:r>
-        <w:rPr>
-          <w:rFonts w:ascii="Times New Roman" w:eastAsia="Calibri" w:hAnsi="Times New Roman" w:cs="Times New Roman"/>
-          <w:iCs/>
-          <w:sz w:val="24"/>
-          <w:szCs w:val="24"/>
-        </w:rPr>
-        <w:t xml:space="preserve"> conceives of organizations as self-reproducing, self-maintaining, closed systems</w:t>
+      <w:r>
+        <w:rPr>
+          <w:rFonts w:ascii="Times New Roman" w:eastAsia="Calibri" w:hAnsi="Times New Roman" w:cs="Times New Roman"/>
+          <w:iCs/>
+          <w:sz w:val="24"/>
+          <w:szCs w:val="24"/>
+        </w:rPr>
+        <w:t>Luhmann conceives of organizations as self-reproducing, self-maintaining, closed systems</w:t>
       </w:r>
       <w:r>
         <w:rPr>
@@ -3834,27 +3340,7 @@
           <w:sz w:val="24"/>
           <w:szCs w:val="24"/>
         </w:rPr>
-        <w:t xml:space="preserve">, </w:t>
-      </w:r>
-      <w:proofErr w:type="spellStart"/>
-      <w:r>
-        <w:rPr>
-          <w:rFonts w:ascii="Times New Roman" w:eastAsia="Calibri" w:hAnsi="Times New Roman" w:cs="Times New Roman"/>
-          <w:iCs/>
-          <w:sz w:val="24"/>
-          <w:szCs w:val="24"/>
-        </w:rPr>
-        <w:t>Luhmann</w:t>
-      </w:r>
-      <w:proofErr w:type="spellEnd"/>
-      <w:r>
-        <w:rPr>
-          <w:rFonts w:ascii="Times New Roman" w:eastAsia="Calibri" w:hAnsi="Times New Roman" w:cs="Times New Roman"/>
-          <w:iCs/>
-          <w:sz w:val="24"/>
-          <w:szCs w:val="24"/>
-        </w:rPr>
-        <w:t xml:space="preserve"> still seems to </w:t>
+        <w:t xml:space="preserve">, Luhmann still seems to </w:t>
       </w:r>
       <w:r>
         <w:rPr>
@@ -3892,92 +3378,41 @@
         </w:rPr>
         <w:t xml:space="preserve">But </w:t>
       </w:r>
-      <w:proofErr w:type="spellStart"/>
-      <w:r>
-        <w:rPr>
-          <w:rFonts w:ascii="Times New Roman" w:eastAsia="Calibri" w:hAnsi="Times New Roman" w:cs="Times New Roman"/>
-          <w:iCs/>
-          <w:sz w:val="24"/>
-          <w:szCs w:val="24"/>
-        </w:rPr>
-        <w:t>Luhmann’s</w:t>
-      </w:r>
-      <w:proofErr w:type="spellEnd"/>
-      <w:r>
-        <w:rPr>
-          <w:rFonts w:ascii="Times New Roman" w:eastAsia="Calibri" w:hAnsi="Times New Roman" w:cs="Times New Roman"/>
-          <w:iCs/>
-          <w:sz w:val="24"/>
-          <w:szCs w:val="24"/>
-        </w:rPr>
-        <w:t xml:space="preserve"> approach to the topic seems unnecessarily difficult to understand</w:t>
-      </w:r>
-      <w:r>
-        <w:rPr>
-          <w:rFonts w:ascii="Times New Roman" w:eastAsia="Calibri" w:hAnsi="Times New Roman" w:cs="Times New Roman"/>
-          <w:iCs/>
-          <w:sz w:val="24"/>
-          <w:szCs w:val="24"/>
-        </w:rPr>
-        <w:t xml:space="preserve">.  This </w:t>
-      </w:r>
-      <w:proofErr w:type="gramStart"/>
-      <w:r>
-        <w:rPr>
-          <w:rFonts w:ascii="Times New Roman" w:eastAsia="Calibri" w:hAnsi="Times New Roman" w:cs="Times New Roman"/>
-          <w:iCs/>
-          <w:sz w:val="24"/>
-          <w:szCs w:val="24"/>
-        </w:rPr>
-        <w:t>in itself</w:t>
-      </w:r>
-      <w:r>
-        <w:rPr>
-          <w:rFonts w:ascii="Times New Roman" w:eastAsia="Calibri" w:hAnsi="Times New Roman" w:cs="Times New Roman"/>
-          <w:iCs/>
-          <w:sz w:val="24"/>
-          <w:szCs w:val="24"/>
-        </w:rPr>
-        <w:t xml:space="preserve"> may</w:t>
-      </w:r>
-      <w:proofErr w:type="gramEnd"/>
-      <w:r>
-        <w:rPr>
-          <w:rFonts w:ascii="Times New Roman" w:eastAsia="Calibri" w:hAnsi="Times New Roman" w:cs="Times New Roman"/>
-          <w:iCs/>
-          <w:sz w:val="24"/>
-          <w:szCs w:val="24"/>
-        </w:rPr>
-        <w:t xml:space="preserve"> be grounds to </w:t>
-      </w:r>
-      <w:r>
-        <w:rPr>
-          <w:rFonts w:ascii="Times New Roman" w:eastAsia="Calibri" w:hAnsi="Times New Roman" w:cs="Times New Roman"/>
-          <w:iCs/>
-          <w:sz w:val="24"/>
-          <w:szCs w:val="24"/>
-        </w:rPr>
-        <w:t xml:space="preserve">dismiss </w:t>
-      </w:r>
-      <w:proofErr w:type="spellStart"/>
-      <w:r>
-        <w:rPr>
-          <w:rFonts w:ascii="Times New Roman" w:eastAsia="Calibri" w:hAnsi="Times New Roman" w:cs="Times New Roman"/>
-          <w:iCs/>
-          <w:sz w:val="24"/>
-          <w:szCs w:val="24"/>
-        </w:rPr>
-        <w:t>Luhmann’s</w:t>
-      </w:r>
-      <w:proofErr w:type="spellEnd"/>
-      <w:r>
-        <w:rPr>
-          <w:rFonts w:ascii="Times New Roman" w:eastAsia="Calibri" w:hAnsi="Times New Roman" w:cs="Times New Roman"/>
-          <w:iCs/>
-          <w:sz w:val="24"/>
-          <w:szCs w:val="24"/>
-        </w:rPr>
-        <w:t xml:space="preserve"> framework</w:t>
+      <w:r>
+        <w:rPr>
+          <w:rFonts w:ascii="Times New Roman" w:eastAsia="Calibri" w:hAnsi="Times New Roman" w:cs="Times New Roman"/>
+          <w:iCs/>
+          <w:sz w:val="24"/>
+          <w:szCs w:val="24"/>
+        </w:rPr>
+        <w:t>Luhmann’s approach to the topic seems unnecessarily difficult to understand</w:t>
+      </w:r>
+      <w:r>
+        <w:rPr>
+          <w:rFonts w:ascii="Times New Roman" w:eastAsia="Calibri" w:hAnsi="Times New Roman" w:cs="Times New Roman"/>
+          <w:iCs/>
+          <w:sz w:val="24"/>
+          <w:szCs w:val="24"/>
+        </w:rPr>
+        <w:t>.  This in itself</w:t>
+      </w:r>
+      <w:r>
+        <w:rPr>
+          <w:rFonts w:ascii="Times New Roman" w:eastAsia="Calibri" w:hAnsi="Times New Roman" w:cs="Times New Roman"/>
+          <w:iCs/>
+          <w:sz w:val="24"/>
+          <w:szCs w:val="24"/>
+        </w:rPr>
+        <w:t xml:space="preserve"> may be grounds to </w:t>
+      </w:r>
+      <w:r>
+        <w:rPr>
+          <w:rFonts w:ascii="Times New Roman" w:eastAsia="Calibri" w:hAnsi="Times New Roman" w:cs="Times New Roman"/>
+          <w:iCs/>
+          <w:sz w:val="24"/>
+          <w:szCs w:val="24"/>
+        </w:rPr>
+        <w:t>dismiss Luhmann’s framework</w:t>
       </w:r>
       <w:r>
         <w:rPr>
@@ -4032,19 +3467,8 @@
           <w:sz w:val="24"/>
           <w:szCs w:val="24"/>
         </w:rPr>
-        <w:t xml:space="preserve">.  However, the theory </w:t>
-      </w:r>
-      <w:proofErr w:type="spellStart"/>
-      <w:r>
-        <w:rPr>
-          <w:rFonts w:ascii="Times New Roman" w:eastAsia="Calibri" w:hAnsi="Times New Roman" w:cs="Times New Roman"/>
-          <w:iCs/>
-          <w:sz w:val="24"/>
-          <w:szCs w:val="24"/>
-        </w:rPr>
-        <w:t>Luhmann</w:t>
-      </w:r>
-      <w:proofErr w:type="spellEnd"/>
+        <w:t>.  However, the theory Luhmann</w:t>
+      </w:r>
       <w:r>
         <w:rPr>
           <w:rFonts w:ascii="Times New Roman" w:eastAsia="Calibri" w:hAnsi="Times New Roman" w:cs="Times New Roman"/>
@@ -4072,25 +3496,14 @@
         </w:rPr>
         <w:t xml:space="preserve">makes </w:t>
       </w:r>
-      <w:proofErr w:type="spellStart"/>
-      <w:r>
-        <w:rPr>
-          <w:rFonts w:ascii="Times New Roman" w:eastAsia="Calibri" w:hAnsi="Times New Roman" w:cs="Times New Roman"/>
-          <w:iCs/>
-          <w:sz w:val="24"/>
-          <w:szCs w:val="24"/>
-        </w:rPr>
-        <w:t>Luhmann’s</w:t>
-      </w:r>
-      <w:proofErr w:type="spellEnd"/>
-      <w:r>
-        <w:rPr>
-          <w:rFonts w:ascii="Times New Roman" w:eastAsia="Calibri" w:hAnsi="Times New Roman" w:cs="Times New Roman"/>
-          <w:iCs/>
-          <w:sz w:val="24"/>
-          <w:szCs w:val="24"/>
-        </w:rPr>
-        <w:t xml:space="preserve"> </w:t>
+      <w:r>
+        <w:rPr>
+          <w:rFonts w:ascii="Times New Roman" w:eastAsia="Calibri" w:hAnsi="Times New Roman" w:cs="Times New Roman"/>
+          <w:iCs/>
+          <w:sz w:val="24"/>
+          <w:szCs w:val="24"/>
+        </w:rPr>
+        <w:t xml:space="preserve">Luhmann’s </w:t>
       </w:r>
       <w:r>
         <w:rPr>
@@ -4184,29 +3597,7 @@
           <w:sz w:val="24"/>
           <w:szCs w:val="24"/>
         </w:rPr>
-        <w:t xml:space="preserve">Acta </w:t>
-      </w:r>
-      <w:proofErr w:type="spellStart"/>
-      <w:r>
-        <w:rPr>
-          <w:rFonts w:ascii="Times New Roman" w:eastAsia="Calibri" w:hAnsi="Times New Roman" w:cs="Times New Roman"/>
-          <w:i/>
-          <w:iCs/>
-          <w:sz w:val="24"/>
-          <w:szCs w:val="24"/>
-        </w:rPr>
-        <w:t>Astronautica</w:t>
-      </w:r>
-      <w:proofErr w:type="spellEnd"/>
-      <w:r>
-        <w:rPr>
-          <w:rFonts w:ascii="Times New Roman" w:eastAsia="Calibri" w:hAnsi="Times New Roman" w:cs="Times New Roman"/>
-          <w:i/>
-          <w:iCs/>
-          <w:sz w:val="24"/>
-          <w:szCs w:val="24"/>
-        </w:rPr>
-        <w:t>, 65</w:t>
+        <w:t>Acta Astronautica, 65</w:t>
       </w:r>
       <w:r>
         <w:rPr>
@@ -4495,20 +3886,8 @@
           <w:sz w:val="24"/>
           <w:szCs w:val="24"/>
         </w:rPr>
-        <w:t xml:space="preserve">Acta </w:t>
-      </w:r>
-      <w:proofErr w:type="spellStart"/>
-      <w:r>
-        <w:rPr>
-          <w:rFonts w:ascii="Times New Roman" w:eastAsia="Calibri" w:hAnsi="Times New Roman" w:cs="Times New Roman"/>
-          <w:i/>
-          <w:iCs/>
-          <w:sz w:val="24"/>
-          <w:szCs w:val="24"/>
-        </w:rPr>
-        <w:t>Astronautica</w:t>
-      </w:r>
-      <w:proofErr w:type="spellEnd"/>
+        <w:t>Acta Astronautica</w:t>
+      </w:r>
       <w:r>
         <w:rPr>
           <w:rFonts w:ascii="Times New Roman" w:eastAsia="Calibri" w:hAnsi="Times New Roman" w:cs="Times New Roman"/>
@@ -4618,27 +3997,7 @@
           <w:sz w:val="24"/>
           <w:szCs w:val="24"/>
         </w:rPr>
-        <w:t xml:space="preserve">.  </w:t>
-      </w:r>
-      <w:proofErr w:type="gramStart"/>
-      <w:r>
-        <w:rPr>
-          <w:rFonts w:ascii="Times New Roman" w:eastAsia="Calibri" w:hAnsi="Times New Roman" w:cs="Times New Roman"/>
-          <w:iCs/>
-          <w:sz w:val="24"/>
-          <w:szCs w:val="24"/>
-        </w:rPr>
-        <w:t>According to</w:t>
-      </w:r>
-      <w:proofErr w:type="gramEnd"/>
-      <w:r>
-        <w:rPr>
-          <w:rFonts w:ascii="Times New Roman" w:eastAsia="Calibri" w:hAnsi="Times New Roman" w:cs="Times New Roman"/>
-          <w:iCs/>
-          <w:sz w:val="24"/>
-          <w:szCs w:val="24"/>
-        </w:rPr>
-        <w:t xml:space="preserve"> the author, being able to assess readiness and risk at key points in the life cycle of a program is important to system and technology managers in government agencies such as NASA.  The paper provides a normative discussion of how </w:t>
+        <w:t xml:space="preserve">.  According to the author, being able to assess readiness and risk at key points in the life cycle of a program is important to system and technology managers in government agencies such as NASA.  The paper provides a normative discussion of how </w:t>
       </w:r>
       <w:r>
         <w:rPr>
@@ -4798,6 +4157,7 @@
     <w:p>
       <w:pPr>
         <w:spacing w:line="480" w:lineRule="auto"/>
+        <w:ind w:left="720" w:hanging="720"/>
         <w:rPr>
           <w:rFonts w:ascii="Times New Roman" w:eastAsia="Calibri" w:hAnsi="Times New Roman" w:cs="Times New Roman"/>
           <w:iCs/>
@@ -4805,25 +4165,14 @@
           <w:szCs w:val="24"/>
         </w:rPr>
       </w:pPr>
-      <w:proofErr w:type="spellStart"/>
-      <w:r>
-        <w:rPr>
-          <w:rFonts w:ascii="Times New Roman" w:eastAsia="Calibri" w:hAnsi="Times New Roman" w:cs="Times New Roman"/>
-          <w:iCs/>
-          <w:sz w:val="24"/>
-          <w:szCs w:val="24"/>
-        </w:rPr>
-        <w:t>Mezias</w:t>
-      </w:r>
-      <w:proofErr w:type="spellEnd"/>
-      <w:r>
-        <w:rPr>
-          <w:rFonts w:ascii="Times New Roman" w:eastAsia="Calibri" w:hAnsi="Times New Roman" w:cs="Times New Roman"/>
-          <w:iCs/>
-          <w:sz w:val="24"/>
-          <w:szCs w:val="24"/>
-        </w:rPr>
-        <w:t xml:space="preserve">, J. M., &amp; Starbuck, W. H. (2008). Decision making with inaccurate, unreliable data. In </w:t>
+      <w:r>
+        <w:rPr>
+          <w:rFonts w:ascii="Times New Roman" w:eastAsia="Calibri" w:hAnsi="Times New Roman" w:cs="Times New Roman"/>
+          <w:iCs/>
+          <w:sz w:val="24"/>
+          <w:szCs w:val="24"/>
+        </w:rPr>
+        <w:t xml:space="preserve">Mezias, J. M., &amp; Starbuck, W. H. (2008). Decision making with inaccurate, unreliable data. In </w:t>
       </w:r>
       <w:r>
         <w:rPr>
@@ -4890,27 +4239,7 @@
           <w:sz w:val="24"/>
           <w:szCs w:val="24"/>
         </w:rPr>
-        <w:t xml:space="preserve"> are a key factor as to why so many business organizations have such high project failure rates.  </w:t>
-      </w:r>
-      <w:proofErr w:type="gramStart"/>
-      <w:r>
-        <w:rPr>
-          <w:rFonts w:ascii="Times New Roman" w:eastAsia="Calibri" w:hAnsi="Times New Roman" w:cs="Times New Roman"/>
-          <w:iCs/>
-          <w:sz w:val="24"/>
-          <w:szCs w:val="24"/>
-        </w:rPr>
-        <w:t>According to</w:t>
-      </w:r>
-      <w:proofErr w:type="gramEnd"/>
-      <w:r>
-        <w:rPr>
-          <w:rFonts w:ascii="Times New Roman" w:eastAsia="Calibri" w:hAnsi="Times New Roman" w:cs="Times New Roman"/>
-          <w:iCs/>
-          <w:sz w:val="24"/>
-          <w:szCs w:val="24"/>
-        </w:rPr>
-        <w:t xml:space="preserve"> the authors, inaccurate and unreliable data are generated by inaccuracy of perceptions which is compounded by inaccurate predictions based on this perceptual data.  The authors note</w:t>
+        <w:t xml:space="preserve"> are a key factor as to why so many business organizations have such high project failure rates.  According to the authors, inaccurate and unreliable data are generated by inaccuracy of perceptions which is compounded by inaccurate predictions based on this perceptual data.  The authors note</w:t>
       </w:r>
       <w:r>
         <w:rPr>
@@ -4946,27 +4275,7 @@
           <w:sz w:val="24"/>
           <w:szCs w:val="24"/>
         </w:rPr>
-        <w:t xml:space="preserve"> in passing the notion of uncertainty avoidance first proposed in 1963 by R. M. </w:t>
-      </w:r>
-      <w:proofErr w:type="spellStart"/>
-      <w:r>
-        <w:rPr>
-          <w:rFonts w:ascii="Times New Roman" w:eastAsia="Calibri" w:hAnsi="Times New Roman" w:cs="Times New Roman"/>
-          <w:iCs/>
-          <w:sz w:val="24"/>
-          <w:szCs w:val="24"/>
-        </w:rPr>
-        <w:t>Cyert</w:t>
-      </w:r>
-      <w:proofErr w:type="spellEnd"/>
-      <w:r>
-        <w:rPr>
-          <w:rFonts w:ascii="Times New Roman" w:eastAsia="Calibri" w:hAnsi="Times New Roman" w:cs="Times New Roman"/>
-          <w:iCs/>
-          <w:sz w:val="24"/>
-          <w:szCs w:val="24"/>
-        </w:rPr>
-        <w:t xml:space="preserve"> and J. G. March </w:t>
+        <w:t xml:space="preserve"> in passing the notion of uncertainty avoidance first proposed in 1963 by R. M. Cyert and J. G. March </w:t>
       </w:r>
       <w:r>
         <w:rPr>
@@ -5099,25 +4408,14 @@
           <w:szCs w:val="24"/>
         </w:rPr>
       </w:pPr>
-      <w:proofErr w:type="spellStart"/>
-      <w:r>
-        <w:rPr>
-          <w:rFonts w:ascii="Times New Roman" w:eastAsia="Calibri" w:hAnsi="Times New Roman" w:cs="Times New Roman"/>
-          <w:iCs/>
-          <w:sz w:val="24"/>
-          <w:szCs w:val="24"/>
-        </w:rPr>
-        <w:t>Rojot</w:t>
-      </w:r>
-      <w:proofErr w:type="spellEnd"/>
-      <w:r>
-        <w:rPr>
-          <w:rFonts w:ascii="Times New Roman" w:eastAsia="Calibri" w:hAnsi="Times New Roman" w:cs="Times New Roman"/>
-          <w:iCs/>
-          <w:sz w:val="24"/>
-          <w:szCs w:val="24"/>
-        </w:rPr>
-        <w:t xml:space="preserve">, J. (2008). Culture and decision making. In G. P. Hodgkinson &amp; W. H. Starbuck (Eds.), </w:t>
+      <w:r>
+        <w:rPr>
+          <w:rFonts w:ascii="Times New Roman" w:eastAsia="Calibri" w:hAnsi="Times New Roman" w:cs="Times New Roman"/>
+          <w:iCs/>
+          <w:sz w:val="24"/>
+          <w:szCs w:val="24"/>
+        </w:rPr>
+        <w:t xml:space="preserve">Rojot, J. (2008). Culture and decision making. In G. P. Hodgkinson &amp; W. H. Starbuck (Eds.), </w:t>
       </w:r>
       <w:r>
         <w:rPr>
@@ -5356,27 +4654,7 @@
           <w:sz w:val="24"/>
           <w:szCs w:val="24"/>
         </w:rPr>
-        <w:t xml:space="preserve">Interestingly, the author referenced an observation of R. M. </w:t>
-      </w:r>
-      <w:proofErr w:type="spellStart"/>
-      <w:r>
-        <w:rPr>
-          <w:rFonts w:ascii="Times New Roman" w:eastAsia="Calibri" w:hAnsi="Times New Roman" w:cs="Times New Roman"/>
-          <w:iCs/>
-          <w:sz w:val="24"/>
-          <w:szCs w:val="24"/>
-        </w:rPr>
-        <w:t>Cyert</w:t>
-      </w:r>
-      <w:proofErr w:type="spellEnd"/>
-      <w:r>
-        <w:rPr>
-          <w:rFonts w:ascii="Times New Roman" w:eastAsia="Calibri" w:hAnsi="Times New Roman" w:cs="Times New Roman"/>
-          <w:iCs/>
-          <w:sz w:val="24"/>
-          <w:szCs w:val="24"/>
-        </w:rPr>
-        <w:t xml:space="preserve"> and J. G. March in </w:t>
+        <w:t xml:space="preserve">Interestingly, the author referenced an observation of R. M. Cyert and J. G. March in </w:t>
       </w:r>
       <w:r>
         <w:rPr>
@@ -5429,25 +4707,14 @@
           <w:szCs w:val="24"/>
         </w:rPr>
       </w:pPr>
-      <w:proofErr w:type="spellStart"/>
-      <w:r>
-        <w:rPr>
-          <w:rFonts w:ascii="Times New Roman" w:eastAsia="Calibri" w:hAnsi="Times New Roman" w:cs="Times New Roman"/>
-          <w:iCs/>
-          <w:sz w:val="24"/>
-          <w:szCs w:val="24"/>
-        </w:rPr>
-        <w:t>Shapira</w:t>
-      </w:r>
-      <w:proofErr w:type="spellEnd"/>
-      <w:r>
-        <w:rPr>
-          <w:rFonts w:ascii="Times New Roman" w:eastAsia="Calibri" w:hAnsi="Times New Roman" w:cs="Times New Roman"/>
-          <w:iCs/>
-          <w:sz w:val="24"/>
-          <w:szCs w:val="24"/>
-        </w:rPr>
-        <w:t>, Z. (2008). O</w:t>
+      <w:r>
+        <w:rPr>
+          <w:rFonts w:ascii="Times New Roman" w:eastAsia="Calibri" w:hAnsi="Times New Roman" w:cs="Times New Roman"/>
+          <w:iCs/>
+          <w:sz w:val="24"/>
+          <w:szCs w:val="24"/>
+        </w:rPr>
+        <w:t>Shapira, Z. (2008). O</w:t>
       </w:r>
       <w:r>
         <w:rPr>
@@ -5532,27 +4799,7 @@
           <w:sz w:val="24"/>
           <w:szCs w:val="24"/>
         </w:rPr>
-        <w:t xml:space="preserve">  The author argues that that are more differences than similarities between the research agendas of the two despite their common roots.  </w:t>
-      </w:r>
-      <w:proofErr w:type="gramStart"/>
-      <w:r>
-        <w:rPr>
-          <w:rFonts w:ascii="Times New Roman" w:eastAsia="Calibri" w:hAnsi="Times New Roman" w:cs="Times New Roman"/>
-          <w:iCs/>
-          <w:sz w:val="24"/>
-          <w:szCs w:val="24"/>
-        </w:rPr>
-        <w:t>According to</w:t>
-      </w:r>
-      <w:proofErr w:type="gramEnd"/>
-      <w:r>
-        <w:rPr>
-          <w:rFonts w:ascii="Times New Roman" w:eastAsia="Calibri" w:hAnsi="Times New Roman" w:cs="Times New Roman"/>
-          <w:iCs/>
-          <w:sz w:val="24"/>
-          <w:szCs w:val="24"/>
-        </w:rPr>
-        <w:t xml:space="preserve"> the author, the major goal of behavioral decision theory is developing descriptive theories of decision making that can be compared with normative theories to generate prescriptive actions for improving decision making.  </w:t>
+        <w:t xml:space="preserve">  The author argues that that are more differences than similarities between the research agendas of the two despite their common roots.  According to the author, the major goal of behavioral decision theory is developing descriptive theories of decision making that can be compared with normative theories to generate prescriptive actions for improving decision making.  </w:t>
       </w:r>
       <w:r>
         <w:rPr>
@@ -5756,45 +5003,14 @@
           <w:szCs w:val="24"/>
         </w:rPr>
       </w:pPr>
-      <w:proofErr w:type="spellStart"/>
-      <w:r>
-        <w:rPr>
-          <w:rFonts w:ascii="Times New Roman" w:eastAsia="Calibri" w:hAnsi="Times New Roman" w:cs="Times New Roman"/>
-          <w:iCs/>
-          <w:sz w:val="24"/>
-          <w:szCs w:val="24"/>
-        </w:rPr>
-        <w:t>Sigurdson</w:t>
-      </w:r>
-      <w:proofErr w:type="spellEnd"/>
-      <w:r>
-        <w:rPr>
-          <w:rFonts w:ascii="Times New Roman" w:eastAsia="Calibri" w:hAnsi="Times New Roman" w:cs="Times New Roman"/>
-          <w:iCs/>
-          <w:sz w:val="24"/>
-          <w:szCs w:val="24"/>
-        </w:rPr>
-        <w:t xml:space="preserve">, K., Sá, C. M., &amp; </w:t>
-      </w:r>
-      <w:proofErr w:type="spellStart"/>
-      <w:r>
-        <w:rPr>
-          <w:rFonts w:ascii="Times New Roman" w:eastAsia="Calibri" w:hAnsi="Times New Roman" w:cs="Times New Roman"/>
-          <w:iCs/>
-          <w:sz w:val="24"/>
-          <w:szCs w:val="24"/>
-        </w:rPr>
-        <w:t>Kretz</w:t>
-      </w:r>
-      <w:proofErr w:type="spellEnd"/>
-      <w:r>
-        <w:rPr>
-          <w:rFonts w:ascii="Times New Roman" w:eastAsia="Calibri" w:hAnsi="Times New Roman" w:cs="Times New Roman"/>
-          <w:iCs/>
-          <w:sz w:val="24"/>
-          <w:szCs w:val="24"/>
-        </w:rPr>
-        <w:t xml:space="preserve">, A. (2015). Looking under the street light: Limitations of mainstream technology transfer indicators. </w:t>
+      <w:r>
+        <w:rPr>
+          <w:rFonts w:ascii="Times New Roman" w:eastAsia="Calibri" w:hAnsi="Times New Roman" w:cs="Times New Roman"/>
+          <w:iCs/>
+          <w:sz w:val="24"/>
+          <w:szCs w:val="24"/>
+        </w:rPr>
+        <w:t xml:space="preserve">Sigurdson, K., Sá, C. M., &amp; Kretz, A. (2015). Looking under the street light: Limitations of mainstream technology transfer indicators. </w:t>
       </w:r>
       <w:r>
         <w:rPr>
@@ -5813,27 +5029,7 @@
           <w:sz w:val="24"/>
           <w:szCs w:val="24"/>
         </w:rPr>
-        <w:t>(5), 632-645. doi:10.1093/</w:t>
-      </w:r>
-      <w:proofErr w:type="spellStart"/>
-      <w:r>
-        <w:rPr>
-          <w:rFonts w:ascii="Times New Roman" w:eastAsia="Calibri" w:hAnsi="Times New Roman" w:cs="Times New Roman"/>
-          <w:iCs/>
-          <w:sz w:val="24"/>
-          <w:szCs w:val="24"/>
-        </w:rPr>
-        <w:t>scipol</w:t>
-      </w:r>
-      <w:proofErr w:type="spellEnd"/>
-      <w:r>
-        <w:rPr>
-          <w:rFonts w:ascii="Times New Roman" w:eastAsia="Calibri" w:hAnsi="Times New Roman" w:cs="Times New Roman"/>
-          <w:iCs/>
-          <w:sz w:val="24"/>
-          <w:szCs w:val="24"/>
-        </w:rPr>
-        <w:t>/scu080</w:t>
+        <w:t>(5), 632-645. doi:10.1093/scipol/scu080</w:t>
       </w:r>
     </w:p>
     <w:p>
@@ -6229,27 +5425,7 @@
           <w:sz w:val="24"/>
           <w:szCs w:val="24"/>
         </w:rPr>
-        <w:t xml:space="preserve"> (4th </w:t>
-      </w:r>
-      <w:proofErr w:type="spellStart"/>
-      <w:r>
-        <w:rPr>
-          <w:rFonts w:ascii="Times New Roman" w:eastAsia="Calibri" w:hAnsi="Times New Roman" w:cs="Times New Roman"/>
-          <w:iCs/>
-          <w:sz w:val="24"/>
-          <w:szCs w:val="24"/>
-        </w:rPr>
-        <w:t>ed</w:t>
-      </w:r>
-      <w:proofErr w:type="spellEnd"/>
-      <w:r>
-        <w:rPr>
-          <w:rFonts w:ascii="Times New Roman" w:eastAsia="Calibri" w:hAnsi="Times New Roman" w:cs="Times New Roman"/>
-          <w:iCs/>
-          <w:sz w:val="24"/>
-          <w:szCs w:val="24"/>
-        </w:rPr>
-        <w:t>)</w:t>
+        <w:t xml:space="preserve"> (4th ed)</w:t>
       </w:r>
       <w:r>
         <w:rPr>
@@ -7073,21 +6249,12 @@
           <w:sz w:val="24"/>
         </w:rPr>
       </w:pPr>
-      <w:proofErr w:type="spellStart"/>
       <w:r>
         <w:rPr>
           <w:rFonts w:ascii="Times New Roman" w:hAnsi="Times New Roman" w:cs="Times New Roman"/>
           <w:sz w:val="24"/>
         </w:rPr>
-        <w:t>Volberda</w:t>
-      </w:r>
-      <w:proofErr w:type="spellEnd"/>
-      <w:r>
-        <w:rPr>
-          <w:rFonts w:ascii="Times New Roman" w:hAnsi="Times New Roman" w:cs="Times New Roman"/>
-          <w:sz w:val="24"/>
-        </w:rPr>
-        <w:t xml:space="preserve">, H. W., Foss, N. J., &amp; Lyles, M. A. (2010). Absorbing the concept of absorptive capacity: How to realize its potential in the organization field. </w:t>
+        <w:t xml:space="preserve">Volberda, H. W., Foss, N. J., &amp; Lyles, M. A. (2010). Absorbing the concept of absorptive capacity: How to realize its potential in the organization field. </w:t>
       </w:r>
       <w:r>
         <w:rPr>
@@ -7103,24 +6270,15 @@
           <w:rFonts w:ascii="Times New Roman" w:hAnsi="Times New Roman" w:cs="Times New Roman"/>
           <w:sz w:val="24"/>
         </w:rPr>
-        <w:t xml:space="preserve">(4), 931. </w:t>
-      </w:r>
-      <w:proofErr w:type="spellStart"/>
+        <w:t>(4), 931. d</w:t>
+      </w:r>
       <w:r>
         <w:rPr>
           <w:rFonts w:ascii="Times New Roman" w:hAnsi="Times New Roman" w:cs="Times New Roman"/>
           <w:sz w:val="24"/>
         </w:rPr>
-        <w:t>d</w:t>
-      </w:r>
-      <w:r>
-        <w:rPr>
-          <w:rFonts w:ascii="Times New Roman" w:hAnsi="Times New Roman" w:cs="Times New Roman"/>
-          <w:sz w:val="24"/>
-        </w:rPr>
         <w:t>oi</w:t>
       </w:r>
-      <w:proofErr w:type="spellEnd"/>
       <w:r>
         <w:rPr>
           <w:rFonts w:ascii="Times New Roman" w:hAnsi="Times New Roman" w:cs="Times New Roman"/>
@@ -7167,55 +6325,7 @@
           <w:rFonts w:ascii="Times New Roman" w:hAnsi="Times New Roman" w:cs="Times New Roman"/>
           <w:sz w:val="24"/>
         </w:rPr>
-        <w:t xml:space="preserve"> the construct of absorptive capacity, which was first defined in 1990 in a paper by W. M. Cohen and D. </w:t>
-      </w:r>
-      <w:proofErr w:type="spellStart"/>
-      <w:r>
-        <w:rPr>
-          <w:rFonts w:ascii="Times New Roman" w:hAnsi="Times New Roman" w:cs="Times New Roman"/>
-          <w:sz w:val="24"/>
-        </w:rPr>
-        <w:t>Levinthal</w:t>
-      </w:r>
-      <w:proofErr w:type="spellEnd"/>
-      <w:r>
-        <w:rPr>
-          <w:rFonts w:ascii="Times New Roman" w:hAnsi="Times New Roman" w:cs="Times New Roman"/>
-          <w:sz w:val="24"/>
-        </w:rPr>
-        <w:t xml:space="preserve"> as “the ability to identify, assimilate, and exploit knowledge from the environment.”  Cohen and </w:t>
-      </w:r>
-      <w:proofErr w:type="spellStart"/>
-      <w:r>
-        <w:rPr>
-          <w:rFonts w:ascii="Times New Roman" w:hAnsi="Times New Roman" w:cs="Times New Roman"/>
-          <w:sz w:val="24"/>
-        </w:rPr>
-        <w:t>Levinithal</w:t>
-      </w:r>
-      <w:proofErr w:type="spellEnd"/>
-      <w:r>
-        <w:rPr>
-          <w:rFonts w:ascii="Times New Roman" w:hAnsi="Times New Roman" w:cs="Times New Roman"/>
-          <w:sz w:val="24"/>
-        </w:rPr>
-        <w:t xml:space="preserve"> proposed this construct in the context of innovation and organizational learning.  </w:t>
-      </w:r>
-      <w:proofErr w:type="spellStart"/>
-      <w:r>
-        <w:rPr>
-          <w:rFonts w:ascii="Times New Roman" w:hAnsi="Times New Roman" w:cs="Times New Roman"/>
-          <w:sz w:val="24"/>
-        </w:rPr>
-        <w:t>Volverda</w:t>
-      </w:r>
-      <w:proofErr w:type="spellEnd"/>
-      <w:r>
-        <w:rPr>
-          <w:rFonts w:ascii="Times New Roman" w:hAnsi="Times New Roman" w:cs="Times New Roman"/>
-          <w:sz w:val="24"/>
-        </w:rPr>
-        <w:t xml:space="preserve">, Foss, &amp; Lyles observed that </w:t>
+        <w:t xml:space="preserve"> the construct of absorptive capacity, which was first defined in 1990 in a paper by W. M. Cohen and D. Levinthal as “the ability to identify, assimilate, and exploit knowledge from the environment.”  Cohen and Levinithal proposed this construct in the context of innovation and organizational learning.  Volverda, Foss, &amp; Lyles observed that </w:t>
       </w:r>
       <w:r>
         <w:rPr>
@@ -7316,8 +6426,6 @@
         </w:rPr>
         <w:t>the literature on absorptive capacity has not explored how characteristics of the knowledge itself may influence an organizations ability to identify, assimilate, and exploit it.  The proposed dissertation project appears to help fill this knowledge gap.</w:t>
       </w:r>
-      <w:bookmarkStart w:id="3" w:name="_GoBack"/>
-      <w:bookmarkEnd w:id="3"/>
     </w:p>
     <w:sectPr>
       <w:headerReference w:type="default" r:id="rId8"/>
@@ -7497,7 +6605,7 @@
         <w:noProof/>
         <w:sz w:val="24"/>
       </w:rPr>
-      <w:t>21</w:t>
+      <w:t>5</w:t>
     </w:r>
     <w:r>
       <w:rPr>
@@ -7907,6 +7015,7 @@
   <w:style w:type="character" w:default="1" w:styleId="DefaultParagraphFont">
     <w:name w:val="Default Paragraph Font"/>
     <w:uiPriority w:val="1"/>
+    <w:semiHidden/>
     <w:unhideWhenUsed/>
   </w:style>
   <w:style w:type="table" w:default="1" w:styleId="TableNormal">
@@ -8286,7 +7395,7 @@
 </file>
 
 <file path=customXml/itemProps1.xml><?xml version="1.0" encoding="utf-8"?>
-<ds:datastoreItem xmlns:ds="http://schemas.openxmlformats.org/officeDocument/2006/customXml" ds:itemID="{993A212B-29FC-429D-B4FA-F418345F030B}">
+<ds:datastoreItem xmlns:ds="http://schemas.openxmlformats.org/officeDocument/2006/customXml" ds:itemID="{AC137029-E369-43EC-A171-CBF97AEB4834}">
   <ds:schemaRefs>
     <ds:schemaRef ds:uri="http://schemas.openxmlformats.org/officeDocument/2006/bibliography"/>
   </ds:schemaRefs>

</xml_diff>

<commit_message>
Annotation for Bruneel, D'Este, & Salter (2010)
</commit_message>
<xml_diff>
--- a/Docs/PSP6980_2020_Fall_Townes_LiteratureReview_Bibliography_Annotated_v00.docx
+++ b/Docs/PSP6980_2020_Fall_Townes_LiteratureReview_Bibliography_Annotated_v00.docx
@@ -12,6 +12,8 @@
           <w:szCs w:val="24"/>
         </w:rPr>
       </w:pPr>
+      <w:bookmarkStart w:id="0" w:name="_GoBack"/>
+      <w:bookmarkEnd w:id="0"/>
     </w:p>
     <w:p>
       <w:pPr>
@@ -1014,12 +1016,12 @@
           <w:szCs w:val="24"/>
         </w:rPr>
       </w:pPr>
-      <w:bookmarkStart w:id="0" w:name="BookBarriers1992"/>
-      <w:bookmarkStart w:id="1" w:name="PaperArshadi2008"/>
-      <w:bookmarkStart w:id="2" w:name="PaperAnatan2015"/>
-      <w:bookmarkEnd w:id="0"/>
+      <w:bookmarkStart w:id="1" w:name="BookBarriers1992"/>
+      <w:bookmarkStart w:id="2" w:name="PaperArshadi2008"/>
+      <w:bookmarkStart w:id="3" w:name="PaperAnatan2015"/>
       <w:bookmarkEnd w:id="1"/>
       <w:bookmarkEnd w:id="2"/>
+      <w:bookmarkEnd w:id="3"/>
       <w:proofErr w:type="spellStart"/>
       <w:r>
         <w:rPr>
@@ -1983,7 +1985,7 @@
           <w:sz w:val="24"/>
           <w:szCs w:val="24"/>
         </w:rPr>
-        <w:t>Cyert</w:t>
+        <w:t>Bruneel</w:t>
       </w:r>
       <w:proofErr w:type="spellEnd"/>
       <w:r>
@@ -1993,7 +1995,27 @@
           <w:sz w:val="24"/>
           <w:szCs w:val="24"/>
         </w:rPr>
-        <w:t xml:space="preserve">, R. M., &amp; March, J. G. (1963). </w:t>
+        <w:t xml:space="preserve">, J., </w:t>
+      </w:r>
+      <w:proofErr w:type="spellStart"/>
+      <w:r>
+        <w:rPr>
+          <w:rFonts w:ascii="Times New Roman" w:eastAsia="Calibri" w:hAnsi="Times New Roman" w:cs="Times New Roman"/>
+          <w:iCs/>
+          <w:sz w:val="24"/>
+          <w:szCs w:val="24"/>
+        </w:rPr>
+        <w:t>D’Este</w:t>
+      </w:r>
+      <w:proofErr w:type="spellEnd"/>
+      <w:r>
+        <w:rPr>
+          <w:rFonts w:ascii="Times New Roman" w:eastAsia="Calibri" w:hAnsi="Times New Roman" w:cs="Times New Roman"/>
+          <w:iCs/>
+          <w:sz w:val="24"/>
+          <w:szCs w:val="24"/>
+        </w:rPr>
+        <w:t xml:space="preserve">, P., &amp; Salter, A. (2010). Investigating the factors that diminish the barriers to university–industry collaboration. </w:t>
       </w:r>
       <w:r>
         <w:rPr>
@@ -2003,16 +2025,36 @@
           <w:sz w:val="24"/>
           <w:szCs w:val="24"/>
         </w:rPr>
-        <w:t>A behavioral theory of the firm</w:t>
-      </w:r>
-      <w:r>
-        <w:rPr>
-          <w:rFonts w:ascii="Times New Roman" w:eastAsia="Calibri" w:hAnsi="Times New Roman" w:cs="Times New Roman"/>
-          <w:iCs/>
-          <w:sz w:val="24"/>
-          <w:szCs w:val="24"/>
-        </w:rPr>
-        <w:t>. Englewood Cliffs, NJ: Prentice-Hall.</w:t>
+        <w:t>Research Policy, 39</w:t>
+      </w:r>
+      <w:r>
+        <w:rPr>
+          <w:rFonts w:ascii="Times New Roman" w:eastAsia="Calibri" w:hAnsi="Times New Roman" w:cs="Times New Roman"/>
+          <w:iCs/>
+          <w:sz w:val="24"/>
+          <w:szCs w:val="24"/>
+        </w:rPr>
+        <w:t xml:space="preserve">(7), 858-868. </w:t>
+      </w:r>
+      <w:proofErr w:type="gramStart"/>
+      <w:r>
+        <w:rPr>
+          <w:rFonts w:ascii="Times New Roman" w:eastAsia="Calibri" w:hAnsi="Times New Roman" w:cs="Times New Roman"/>
+          <w:iCs/>
+          <w:sz w:val="24"/>
+          <w:szCs w:val="24"/>
+        </w:rPr>
+        <w:t>doi:10.1016/j.respol</w:t>
+      </w:r>
+      <w:proofErr w:type="gramEnd"/>
+      <w:r>
+        <w:rPr>
+          <w:rFonts w:ascii="Times New Roman" w:eastAsia="Calibri" w:hAnsi="Times New Roman" w:cs="Times New Roman"/>
+          <w:iCs/>
+          <w:sz w:val="24"/>
+          <w:szCs w:val="24"/>
+        </w:rPr>
+        <w:t>.2010.03.006</w:t>
       </w:r>
     </w:p>
     <w:p>
@@ -2033,6 +2075,225 @@
           <w:sz w:val="24"/>
           <w:szCs w:val="24"/>
         </w:rPr>
+        <w:t>This</w:t>
+      </w:r>
+      <w:r>
+        <w:rPr>
+          <w:rFonts w:ascii="Times New Roman" w:eastAsia="Calibri" w:hAnsi="Times New Roman" w:cs="Times New Roman"/>
+          <w:iCs/>
+          <w:sz w:val="24"/>
+          <w:szCs w:val="24"/>
+        </w:rPr>
+        <w:t xml:space="preserve"> journal article examined two general types of barriers to various kinds of collaboration between universities in the United Kingdom (U.K.) and private sector organizations.  </w:t>
+      </w:r>
+      <w:r>
+        <w:rPr>
+          <w:rFonts w:ascii="Times New Roman" w:eastAsia="Calibri" w:hAnsi="Times New Roman" w:cs="Times New Roman"/>
+          <w:iCs/>
+          <w:sz w:val="24"/>
+          <w:szCs w:val="24"/>
+        </w:rPr>
+        <w:t xml:space="preserve">The barriers </w:t>
+      </w:r>
+      <w:r>
+        <w:rPr>
+          <w:rFonts w:ascii="Times New Roman" w:eastAsia="Calibri" w:hAnsi="Times New Roman" w:cs="Times New Roman"/>
+          <w:iCs/>
+          <w:sz w:val="24"/>
+          <w:szCs w:val="24"/>
+        </w:rPr>
+        <w:t xml:space="preserve">(dependent variable) </w:t>
+      </w:r>
+      <w:r>
+        <w:rPr>
+          <w:rFonts w:ascii="Times New Roman" w:eastAsia="Calibri" w:hAnsi="Times New Roman" w:cs="Times New Roman"/>
+          <w:iCs/>
+          <w:sz w:val="24"/>
+          <w:szCs w:val="24"/>
+        </w:rPr>
+        <w:t>on which the study focused were orientation-related barriers and transaction-related barriers.</w:t>
+      </w:r>
+      <w:r>
+        <w:rPr>
+          <w:rFonts w:ascii="Times New Roman" w:eastAsia="Calibri" w:hAnsi="Times New Roman" w:cs="Times New Roman"/>
+          <w:iCs/>
+          <w:sz w:val="24"/>
+          <w:szCs w:val="24"/>
+        </w:rPr>
+        <w:t xml:space="preserve">  The study used a survey design based on 503 responses from a sample frame of 3,088 private sector organizations.  </w:t>
+      </w:r>
+      <w:r>
+        <w:rPr>
+          <w:rFonts w:ascii="Times New Roman" w:eastAsia="Calibri" w:hAnsi="Times New Roman" w:cs="Times New Roman"/>
+          <w:iCs/>
+          <w:sz w:val="24"/>
+          <w:szCs w:val="24"/>
+        </w:rPr>
+        <w:t>The analysis controlled for various institutional factors including absorptive capacity, firm size, and organizational structure.  Orientation-related barriers are relevant to the proposed dissertation study of the influence of development stage on technology transfer outcomes.  Roughly one-third of the respondents indicated that university research is extremely oriented towards pure science</w:t>
+      </w:r>
+      <w:r>
+        <w:rPr>
+          <w:rFonts w:ascii="Times New Roman" w:eastAsia="Calibri" w:hAnsi="Times New Roman" w:cs="Times New Roman"/>
+          <w:iCs/>
+          <w:sz w:val="24"/>
+          <w:szCs w:val="24"/>
+        </w:rPr>
+        <w:t xml:space="preserve">.  However, it’s not clear from the article whether respondents </w:t>
+      </w:r>
+      <w:proofErr w:type="gramStart"/>
+      <w:r>
+        <w:rPr>
+          <w:rFonts w:ascii="Times New Roman" w:eastAsia="Calibri" w:hAnsi="Times New Roman" w:cs="Times New Roman"/>
+          <w:iCs/>
+          <w:sz w:val="24"/>
+          <w:szCs w:val="24"/>
+        </w:rPr>
+        <w:t>actually consider</w:t>
+      </w:r>
+      <w:proofErr w:type="gramEnd"/>
+      <w:r>
+        <w:rPr>
+          <w:rFonts w:ascii="Times New Roman" w:eastAsia="Calibri" w:hAnsi="Times New Roman" w:cs="Times New Roman"/>
+          <w:iCs/>
+          <w:sz w:val="24"/>
+          <w:szCs w:val="24"/>
+        </w:rPr>
+        <w:t xml:space="preserve"> such orientation </w:t>
+      </w:r>
+      <w:r>
+        <w:rPr>
+          <w:rFonts w:ascii="Times New Roman" w:eastAsia="Calibri" w:hAnsi="Times New Roman" w:cs="Times New Roman"/>
+          <w:iCs/>
+          <w:sz w:val="24"/>
+          <w:szCs w:val="24"/>
+        </w:rPr>
+        <w:t xml:space="preserve">to be </w:t>
+      </w:r>
+      <w:r>
+        <w:rPr>
+          <w:rFonts w:ascii="Times New Roman" w:eastAsia="Calibri" w:hAnsi="Times New Roman" w:cs="Times New Roman"/>
+          <w:iCs/>
+          <w:sz w:val="24"/>
+          <w:szCs w:val="24"/>
+        </w:rPr>
+        <w:t xml:space="preserve">a barrier to collaboration; this seems to be an </w:t>
+      </w:r>
+      <w:r>
+        <w:rPr>
+          <w:rFonts w:ascii="Times New Roman" w:eastAsia="Calibri" w:hAnsi="Times New Roman" w:cs="Times New Roman"/>
+          <w:iCs/>
+          <w:sz w:val="24"/>
+          <w:szCs w:val="24"/>
+        </w:rPr>
+        <w:lastRenderedPageBreak/>
+        <w:t>unverified assumption that the authors make.</w:t>
+      </w:r>
+      <w:r>
+        <w:rPr>
+          <w:rFonts w:ascii="Times New Roman" w:eastAsia="Calibri" w:hAnsi="Times New Roman" w:cs="Times New Roman"/>
+          <w:iCs/>
+          <w:sz w:val="24"/>
+          <w:szCs w:val="24"/>
+        </w:rPr>
+        <w:t xml:space="preserve"> </w:t>
+      </w:r>
+      <w:r>
+        <w:rPr>
+          <w:rFonts w:ascii="Times New Roman" w:eastAsia="Calibri" w:hAnsi="Times New Roman" w:cs="Times New Roman"/>
+          <w:iCs/>
+          <w:sz w:val="24"/>
+          <w:szCs w:val="24"/>
+        </w:rPr>
+        <w:t xml:space="preserve"> Assuming respondents do consider extreme orientation towards pure science to be a barrier to collaboration, t</w:t>
+      </w:r>
+      <w:r>
+        <w:rPr>
+          <w:rFonts w:ascii="Times New Roman" w:eastAsia="Calibri" w:hAnsi="Times New Roman" w:cs="Times New Roman"/>
+          <w:iCs/>
+          <w:sz w:val="24"/>
+          <w:szCs w:val="24"/>
+        </w:rPr>
+        <w:t>his is suggestive of a relationship between development stage and the willingness of a private sector organization to pursue a given university-created technology.</w:t>
+      </w:r>
+      <w:r>
+        <w:rPr>
+          <w:rFonts w:ascii="Times New Roman" w:eastAsia="Calibri" w:hAnsi="Times New Roman" w:cs="Times New Roman"/>
+          <w:iCs/>
+          <w:sz w:val="24"/>
+          <w:szCs w:val="24"/>
+        </w:rPr>
+        <w:t xml:space="preserve">  Given the economic, social, and cultural similarities between the U.K. and the United States (U.S.), it seems reasonable to assume that the findings of this study are sufficiently generalizable to the U.S. context.</w:t>
+      </w:r>
+    </w:p>
+    <w:p>
+      <w:pPr>
+        <w:spacing w:line="480" w:lineRule="auto"/>
+        <w:ind w:left="720" w:hanging="720"/>
+        <w:rPr>
+          <w:rFonts w:ascii="Times New Roman" w:eastAsia="Calibri" w:hAnsi="Times New Roman" w:cs="Times New Roman"/>
+          <w:iCs/>
+          <w:sz w:val="24"/>
+          <w:szCs w:val="24"/>
+        </w:rPr>
+      </w:pPr>
+      <w:proofErr w:type="spellStart"/>
+      <w:r>
+        <w:rPr>
+          <w:rFonts w:ascii="Times New Roman" w:eastAsia="Calibri" w:hAnsi="Times New Roman" w:cs="Times New Roman"/>
+          <w:iCs/>
+          <w:sz w:val="24"/>
+          <w:szCs w:val="24"/>
+        </w:rPr>
+        <w:t>Cyert</w:t>
+      </w:r>
+      <w:proofErr w:type="spellEnd"/>
+      <w:r>
+        <w:rPr>
+          <w:rFonts w:ascii="Times New Roman" w:eastAsia="Calibri" w:hAnsi="Times New Roman" w:cs="Times New Roman"/>
+          <w:iCs/>
+          <w:sz w:val="24"/>
+          <w:szCs w:val="24"/>
+        </w:rPr>
+        <w:t xml:space="preserve">, R. M., &amp; March, J. G. (1963). </w:t>
+      </w:r>
+      <w:r>
+        <w:rPr>
+          <w:rFonts w:ascii="Times New Roman" w:eastAsia="Calibri" w:hAnsi="Times New Roman" w:cs="Times New Roman"/>
+          <w:i/>
+          <w:iCs/>
+          <w:sz w:val="24"/>
+          <w:szCs w:val="24"/>
+        </w:rPr>
+        <w:t>A behavioral theory of the firm</w:t>
+      </w:r>
+      <w:r>
+        <w:rPr>
+          <w:rFonts w:ascii="Times New Roman" w:eastAsia="Calibri" w:hAnsi="Times New Roman" w:cs="Times New Roman"/>
+          <w:iCs/>
+          <w:sz w:val="24"/>
+          <w:szCs w:val="24"/>
+        </w:rPr>
+        <w:t>. Englewood Cliffs, NJ: Prentice-Hall.</w:t>
+      </w:r>
+    </w:p>
+    <w:p>
+      <w:pPr>
+        <w:spacing w:line="480" w:lineRule="auto"/>
+        <w:ind w:left="1080"/>
+        <w:rPr>
+          <w:rFonts w:ascii="Times New Roman" w:eastAsia="Calibri" w:hAnsi="Times New Roman" w:cs="Times New Roman"/>
+          <w:iCs/>
+          <w:sz w:val="24"/>
+          <w:szCs w:val="24"/>
+        </w:rPr>
+      </w:pPr>
+      <w:r>
+        <w:rPr>
+          <w:rFonts w:ascii="Times New Roman" w:eastAsia="Calibri" w:hAnsi="Times New Roman" w:cs="Times New Roman"/>
+          <w:iCs/>
+          <w:sz w:val="24"/>
+          <w:szCs w:val="24"/>
+        </w:rPr>
         <w:t>This book details a behavioral theory of the firm that aims to merge economic theory with organization theory to address questions that the traditional theory of the firm</w:t>
       </w:r>
       <w:r>
@@ -2123,7 +2384,16 @@
           <w:sz w:val="24"/>
           <w:szCs w:val="24"/>
         </w:rPr>
-        <w:t xml:space="preserve"> decisions about price, output, and resource allocation.  It explicitly emphasizes the actual process of decision making in an organization and takes the firm as the basic unit of analysis.  The behavioral theory of the firm is comprised of </w:t>
+        <w:t xml:space="preserve"> decisions about price, output, and resource allocation.  It explicitly emphasizes the actual process of decision making in an organization and takes the firm as the basic unit of analysis.  The behavioral theory of the firm is comprised of three variable categories – </w:t>
+      </w:r>
+      <w:r>
+        <w:rPr>
+          <w:rFonts w:ascii="Times New Roman" w:eastAsia="Calibri" w:hAnsi="Times New Roman" w:cs="Times New Roman"/>
+          <w:iCs/>
+          <w:sz w:val="24"/>
+          <w:szCs w:val="24"/>
+        </w:rPr>
+        <w:t xml:space="preserve">organizational goals, organizational expectations, and </w:t>
       </w:r>
       <w:r>
         <w:rPr>
@@ -2133,16 +2403,7 @@
           <w:szCs w:val="24"/>
         </w:rPr>
         <w:lastRenderedPageBreak/>
-        <w:t xml:space="preserve">three variable categories – </w:t>
-      </w:r>
-      <w:r>
-        <w:rPr>
-          <w:rFonts w:ascii="Times New Roman" w:eastAsia="Calibri" w:hAnsi="Times New Roman" w:cs="Times New Roman"/>
-          <w:iCs/>
-          <w:sz w:val="24"/>
-          <w:szCs w:val="24"/>
-        </w:rPr>
-        <w:t xml:space="preserve">organizational goals, organizational expectations, and organizational choice.  Four major relational concepts – quasi resolution of conflict, uncertainty avoidance, problematic search, and organizational learning – </w:t>
+        <w:t xml:space="preserve">organizational choice.  Four major relational concepts – quasi resolution of conflict, uncertainty avoidance, problematic search, and organizational learning – </w:t>
       </w:r>
       <w:r>
         <w:rPr>
@@ -2458,7 +2719,16 @@
           <w:sz w:val="24"/>
           <w:szCs w:val="24"/>
         </w:rPr>
-        <w:t xml:space="preserve">esemblance to the </w:t>
+        <w:t>esemblance to the structure of</w:t>
+      </w:r>
+      <w:r>
+        <w:rPr>
+          <w:rFonts w:ascii="Times New Roman" w:eastAsia="Calibri" w:hAnsi="Times New Roman" w:cs="Times New Roman"/>
+          <w:iCs/>
+          <w:sz w:val="24"/>
+          <w:szCs w:val="24"/>
+        </w:rPr>
+        <w:t xml:space="preserve"> natural language arguments described by Fisher.  As such, the approach </w:t>
       </w:r>
       <w:r>
         <w:rPr>
@@ -2468,16 +2738,7 @@
           <w:szCs w:val="24"/>
         </w:rPr>
         <w:lastRenderedPageBreak/>
-        <w:t>structure of</w:t>
-      </w:r>
-      <w:r>
-        <w:rPr>
-          <w:rFonts w:ascii="Times New Roman" w:eastAsia="Calibri" w:hAnsi="Times New Roman" w:cs="Times New Roman"/>
-          <w:iCs/>
-          <w:sz w:val="24"/>
-          <w:szCs w:val="24"/>
-        </w:rPr>
-        <w:t xml:space="preserve"> natural language arguments described by Fisher.  As such, the approach and frame</w:t>
+        <w:t>and frame</w:t>
       </w:r>
       <w:r>
         <w:rPr>
@@ -2902,7 +3163,52 @@
           <w:sz w:val="24"/>
           <w:szCs w:val="24"/>
         </w:rPr>
-        <w:t xml:space="preserve">se of scientific </w:t>
+        <w:t>se of scientific discoveries is</w:t>
+      </w:r>
+      <w:r>
+        <w:rPr>
+          <w:rFonts w:ascii="Times New Roman" w:eastAsia="Calibri" w:hAnsi="Times New Roman" w:cs="Times New Roman"/>
+          <w:iCs/>
+          <w:sz w:val="24"/>
+          <w:szCs w:val="24"/>
+        </w:rPr>
+        <w:t xml:space="preserve"> so broad that it was </w:t>
+      </w:r>
+      <w:r>
+        <w:rPr>
+          <w:rFonts w:ascii="Times New Roman" w:eastAsia="Calibri" w:hAnsi="Times New Roman" w:cs="Times New Roman"/>
+          <w:iCs/>
+          <w:sz w:val="24"/>
+          <w:szCs w:val="24"/>
+        </w:rPr>
+        <w:t xml:space="preserve">now </w:t>
+      </w:r>
+      <w:r>
+        <w:rPr>
+          <w:rFonts w:ascii="Times New Roman" w:eastAsia="Calibri" w:hAnsi="Times New Roman" w:cs="Times New Roman"/>
+          <w:iCs/>
+          <w:sz w:val="24"/>
+          <w:szCs w:val="24"/>
+        </w:rPr>
+        <w:t xml:space="preserve">possible </w:t>
+      </w:r>
+      <w:r>
+        <w:rPr>
+          <w:rFonts w:ascii="Times New Roman" w:eastAsia="Calibri" w:hAnsi="Times New Roman" w:cs="Times New Roman"/>
+          <w:iCs/>
+          <w:sz w:val="24"/>
+          <w:szCs w:val="24"/>
+        </w:rPr>
+        <w:t xml:space="preserve">for a private sector company </w:t>
+      </w:r>
+      <w:r>
+        <w:rPr>
+          <w:rFonts w:ascii="Times New Roman" w:eastAsia="Calibri" w:hAnsi="Times New Roman" w:cs="Times New Roman"/>
+          <w:iCs/>
+          <w:sz w:val="24"/>
+          <w:szCs w:val="24"/>
+        </w:rPr>
+        <w:t xml:space="preserve">to </w:t>
       </w:r>
       <w:r>
         <w:rPr>
@@ -2912,60 +3218,6 @@
           <w:szCs w:val="24"/>
         </w:rPr>
         <w:lastRenderedPageBreak/>
-        <w:t>discoveries is</w:t>
-      </w:r>
-      <w:r>
-        <w:rPr>
-          <w:rFonts w:ascii="Times New Roman" w:eastAsia="Calibri" w:hAnsi="Times New Roman" w:cs="Times New Roman"/>
-          <w:iCs/>
-          <w:sz w:val="24"/>
-          <w:szCs w:val="24"/>
-        </w:rPr>
-        <w:t xml:space="preserve"> so broad that it was </w:t>
-      </w:r>
-      <w:r>
-        <w:rPr>
-          <w:rFonts w:ascii="Times New Roman" w:eastAsia="Calibri" w:hAnsi="Times New Roman" w:cs="Times New Roman"/>
-          <w:iCs/>
-          <w:sz w:val="24"/>
-          <w:szCs w:val="24"/>
-        </w:rPr>
-        <w:t xml:space="preserve">now </w:t>
-      </w:r>
-      <w:r>
-        <w:rPr>
-          <w:rFonts w:ascii="Times New Roman" w:eastAsia="Calibri" w:hAnsi="Times New Roman" w:cs="Times New Roman"/>
-          <w:iCs/>
-          <w:sz w:val="24"/>
-          <w:szCs w:val="24"/>
-        </w:rPr>
-        <w:t xml:space="preserve">possible </w:t>
-      </w:r>
-      <w:r>
-        <w:rPr>
-          <w:rFonts w:ascii="Times New Roman" w:eastAsia="Calibri" w:hAnsi="Times New Roman" w:cs="Times New Roman"/>
-          <w:iCs/>
-          <w:sz w:val="24"/>
-          <w:szCs w:val="24"/>
-        </w:rPr>
-        <w:t xml:space="preserve">for a private sector company </w:t>
-      </w:r>
-      <w:r>
-        <w:rPr>
-          <w:rFonts w:ascii="Times New Roman" w:eastAsia="Calibri" w:hAnsi="Times New Roman" w:cs="Times New Roman"/>
-          <w:iCs/>
-          <w:sz w:val="24"/>
-          <w:szCs w:val="24"/>
-        </w:rPr>
-        <w:t xml:space="preserve">to </w:t>
-      </w:r>
-      <w:r>
-        <w:rPr>
-          <w:rFonts w:ascii="Times New Roman" w:eastAsia="Calibri" w:hAnsi="Times New Roman" w:cs="Times New Roman"/>
-          <w:iCs/>
-          <w:sz w:val="24"/>
-          <w:szCs w:val="24"/>
-        </w:rPr>
         <w:t xml:space="preserve">generate sufficient </w:t>
       </w:r>
       <w:r>
@@ -3284,7 +3536,16 @@
           <w:sz w:val="24"/>
           <w:szCs w:val="24"/>
         </w:rPr>
-        <w:t xml:space="preserve">  There is also a contingency framework that models organizational decision-making as more dynamic </w:t>
+        <w:t xml:space="preserve">  There is also a contingency framework that models organizational decision-making as more dynamic with all four basic models occurring at the same time to varying degrees.</w:t>
+      </w:r>
+      <w:r>
+        <w:rPr>
+          <w:rFonts w:ascii="Times New Roman" w:eastAsia="Calibri" w:hAnsi="Times New Roman" w:cs="Times New Roman"/>
+          <w:iCs/>
+          <w:sz w:val="24"/>
+          <w:szCs w:val="24"/>
+        </w:rPr>
+        <w:t xml:space="preserve">  The book </w:t>
       </w:r>
       <w:r>
         <w:rPr>
@@ -3294,16 +3555,7 @@
           <w:szCs w:val="24"/>
         </w:rPr>
         <w:lastRenderedPageBreak/>
-        <w:t>with all four basic models occurring at the same time to varying degrees.</w:t>
-      </w:r>
-      <w:r>
-        <w:rPr>
-          <w:rFonts w:ascii="Times New Roman" w:eastAsia="Calibri" w:hAnsi="Times New Roman" w:cs="Times New Roman"/>
-          <w:iCs/>
-          <w:sz w:val="24"/>
-          <w:szCs w:val="24"/>
-        </w:rPr>
-        <w:t xml:space="preserve">  The book briefly discusses Nils </w:t>
+        <w:t xml:space="preserve">briefly discusses Nils </w:t>
       </w:r>
       <w:proofErr w:type="spellStart"/>
       <w:r>
@@ -3478,7 +3730,7 @@
           <w:sz w:val="24"/>
           <w:szCs w:val="24"/>
         </w:rPr>
-        <w:t xml:space="preserve">A glossary has also been added.  The difference between Part III of the two editions is extensive.  Hatch (1997) identifies four major </w:t>
+        <w:t xml:space="preserve">A glossary has also been added.  The difference between Part III of the two editions is extensive.  Hatch (1997) identifies four major research themes in organization theory comprising organizational decision making, </w:t>
       </w:r>
       <w:r>
         <w:rPr>
@@ -3488,7 +3740,7 @@
           <w:szCs w:val="24"/>
         </w:rPr>
         <w:lastRenderedPageBreak/>
-        <w:t xml:space="preserve">research themes in organization theory comprising organizational decision making, power, and politics; conflict and contradiction; control and ideology; and organizational change and learning.  This edition of the book, Hatch has jettisoned this structure for Part III and now only discusses organizational politics, conflicts, and control as one broad meta-theme.  </w:t>
+        <w:t xml:space="preserve">power, and politics; conflict and contradiction; control and ideology; and organizational change and learning.  This edition of the book, Hatch has jettisoned this structure for Part III and now only discusses organizational politics, conflicts, and control as one broad meta-theme.  </w:t>
       </w:r>
       <w:r>
         <w:rPr>
@@ -4010,47 +4262,45 @@
           <w:sz w:val="24"/>
           <w:szCs w:val="24"/>
         </w:rPr>
+        <w:t>Luhmann’s</w:t>
+      </w:r>
+      <w:proofErr w:type="spellEnd"/>
+      <w:r>
+        <w:rPr>
+          <w:rFonts w:ascii="Times New Roman" w:eastAsia="Calibri" w:hAnsi="Times New Roman" w:cs="Times New Roman"/>
+          <w:iCs/>
+          <w:sz w:val="24"/>
+          <w:szCs w:val="24"/>
+        </w:rPr>
+        <w:t xml:space="preserve"> framework</w:t>
+      </w:r>
+      <w:r>
+        <w:rPr>
+          <w:rFonts w:ascii="Times New Roman" w:eastAsia="Calibri" w:hAnsi="Times New Roman" w:cs="Times New Roman"/>
+          <w:iCs/>
+          <w:sz w:val="24"/>
+          <w:szCs w:val="24"/>
+        </w:rPr>
+        <w:t xml:space="preserve"> as a potential organizing structure for the proposed study</w:t>
+      </w:r>
+      <w:r>
+        <w:rPr>
+          <w:rFonts w:ascii="Times New Roman" w:eastAsia="Calibri" w:hAnsi="Times New Roman" w:cs="Times New Roman"/>
+          <w:iCs/>
+          <w:sz w:val="24"/>
+          <w:szCs w:val="24"/>
+        </w:rPr>
+        <w:t xml:space="preserve">.  He </w:t>
+      </w:r>
+      <w:r>
+        <w:rPr>
+          <w:rFonts w:ascii="Times New Roman" w:eastAsia="Calibri" w:hAnsi="Times New Roman" w:cs="Times New Roman"/>
+          <w:iCs/>
+          <w:sz w:val="24"/>
+          <w:szCs w:val="24"/>
+        </w:rPr>
         <w:lastRenderedPageBreak/>
-        <w:t>Luhma</w:t>
-      </w:r>
-      <w:bookmarkStart w:id="3" w:name="_GoBack"/>
-      <w:bookmarkEnd w:id="3"/>
-      <w:r>
-        <w:rPr>
-          <w:rFonts w:ascii="Times New Roman" w:eastAsia="Calibri" w:hAnsi="Times New Roman" w:cs="Times New Roman"/>
-          <w:iCs/>
-          <w:sz w:val="24"/>
-          <w:szCs w:val="24"/>
-        </w:rPr>
-        <w:t>nn’s</w:t>
-      </w:r>
-      <w:proofErr w:type="spellEnd"/>
-      <w:r>
-        <w:rPr>
-          <w:rFonts w:ascii="Times New Roman" w:eastAsia="Calibri" w:hAnsi="Times New Roman" w:cs="Times New Roman"/>
-          <w:iCs/>
-          <w:sz w:val="24"/>
-          <w:szCs w:val="24"/>
-        </w:rPr>
-        <w:t xml:space="preserve"> framework</w:t>
-      </w:r>
-      <w:r>
-        <w:rPr>
-          <w:rFonts w:ascii="Times New Roman" w:eastAsia="Calibri" w:hAnsi="Times New Roman" w:cs="Times New Roman"/>
-          <w:iCs/>
-          <w:sz w:val="24"/>
-          <w:szCs w:val="24"/>
-        </w:rPr>
-        <w:t xml:space="preserve"> as a potential organizing structure for the proposed study</w:t>
-      </w:r>
-      <w:r>
-        <w:rPr>
-          <w:rFonts w:ascii="Times New Roman" w:eastAsia="Calibri" w:hAnsi="Times New Roman" w:cs="Times New Roman"/>
-          <w:iCs/>
-          <w:sz w:val="24"/>
-          <w:szCs w:val="24"/>
-        </w:rPr>
-        <w:t>.  He appears to criticize contemporary efforts to understand the organization as having supplanted the question of how organizations can avoid dehumanizing people with h</w:t>
+        <w:t>appears to criticize contemporary efforts to understand the organization as having supplanted the question of how organizations can avoid dehumanizing people with h</w:t>
       </w:r>
       <w:r>
         <w:rPr>
@@ -4445,7 +4695,7 @@
           <w:sz w:val="24"/>
           <w:szCs w:val="24"/>
         </w:rPr>
-        <w:t xml:space="preserve">  This source highlights the challenge of effectively characterizing the development stage of a </w:t>
+        <w:t xml:space="preserve">  This source highlights the challenge of effectively characterizing the development stage of a technology.  The approach described is specifically tailored for government agencies </w:t>
       </w:r>
       <w:r>
         <w:rPr>
@@ -4455,7 +4705,7 @@
           <w:szCs w:val="24"/>
         </w:rPr>
         <w:lastRenderedPageBreak/>
-        <w:t xml:space="preserve">technology.  The approach described is specifically tailored for government agencies that have technology-dependent missions such as the National Aeronautics and Space Administration (NASA) and the U.S. Department of Defense (DOD).  It is probably </w:t>
+        <w:t xml:space="preserve">that have technology-dependent missions such as the National Aeronautics and Space Administration (NASA) and the U.S. Department of Defense (DOD).  It is probably </w:t>
       </w:r>
       <w:r>
         <w:rPr>
@@ -4755,7 +5005,7 @@
           <w:sz w:val="24"/>
           <w:szCs w:val="24"/>
         </w:rPr>
-        <w:t xml:space="preserve">relatively high risk and long lead times required for projects at this stage of </w:t>
+        <w:t xml:space="preserve">relatively high risk and long lead times required for projects at this stage of development.  Moreover, he offers the opinion that funding at TRL-4 and greater </w:t>
       </w:r>
       <w:r>
         <w:rPr>
@@ -4765,7 +5015,7 @@
           <w:szCs w:val="24"/>
         </w:rPr>
         <w:lastRenderedPageBreak/>
-        <w:t>development.  Moreover, he offers the opinion that funding at TRL-4 and greater could be obtained from funding sources available to private sector ventures because of reduced risk and lead times.  However, anecdotal evidence suggests that this is not the case.  This source is directly related to the proposed dissertation study.  It</w:t>
+        <w:t>could be obtained from funding sources available to private sector ventures because of reduced risk and lead times.  However, anecdotal evidence suggests that this is not the case.  This source is directly related to the proposed dissertation study.  It</w:t>
       </w:r>
       <w:r>
         <w:rPr>
@@ -4974,7 +5224,25 @@
           <w:sz w:val="24"/>
           <w:szCs w:val="24"/>
         </w:rPr>
-        <w:t xml:space="preserve"> that research has shown that the perceptions of business managers about variables related to their areas of expertise are no more accurate that the perceptions of business managers with no expertise in those areas.  </w:t>
+        <w:t xml:space="preserve"> that research has shown that the perceptions of business managers about variables related to their areas of expertise are no more accurate that the perceptions of business managers with no expertise in those areas.  The authors mention</w:t>
+      </w:r>
+      <w:r>
+        <w:rPr>
+          <w:rFonts w:ascii="Times New Roman" w:eastAsia="Calibri" w:hAnsi="Times New Roman" w:cs="Times New Roman"/>
+          <w:iCs/>
+          <w:sz w:val="24"/>
+          <w:szCs w:val="24"/>
+        </w:rPr>
+        <w:t>ed</w:t>
+      </w:r>
+      <w:r>
+        <w:rPr>
+          <w:rFonts w:ascii="Times New Roman" w:eastAsia="Calibri" w:hAnsi="Times New Roman" w:cs="Times New Roman"/>
+          <w:iCs/>
+          <w:sz w:val="24"/>
+          <w:szCs w:val="24"/>
+        </w:rPr>
+        <w:t xml:space="preserve"> in passing the notion of uncertainty avoidance first proposed </w:t>
       </w:r>
       <w:r>
         <w:rPr>
@@ -4984,25 +5252,7 @@
           <w:szCs w:val="24"/>
         </w:rPr>
         <w:lastRenderedPageBreak/>
-        <w:t>The authors mention</w:t>
-      </w:r>
-      <w:r>
-        <w:rPr>
-          <w:rFonts w:ascii="Times New Roman" w:eastAsia="Calibri" w:hAnsi="Times New Roman" w:cs="Times New Roman"/>
-          <w:iCs/>
-          <w:sz w:val="24"/>
-          <w:szCs w:val="24"/>
-        </w:rPr>
-        <w:t>ed</w:t>
-      </w:r>
-      <w:r>
-        <w:rPr>
-          <w:rFonts w:ascii="Times New Roman" w:eastAsia="Calibri" w:hAnsi="Times New Roman" w:cs="Times New Roman"/>
-          <w:iCs/>
-          <w:sz w:val="24"/>
-          <w:szCs w:val="24"/>
-        </w:rPr>
-        <w:t xml:space="preserve"> in passing the notion of uncertainty avoidance first proposed in 1963 by R. M. </w:t>
+        <w:t xml:space="preserve">in 1963 by R. M. </w:t>
       </w:r>
       <w:proofErr w:type="spellStart"/>
       <w:r>
@@ -5445,7 +5695,7 @@
           <w:sz w:val="24"/>
           <w:szCs w:val="24"/>
         </w:rPr>
-        <w:t xml:space="preserve">This journal article examined the literature on various mechanisms of university technology transfer other than commercialization activities which typically include licensing and new venture creation.  These non-commercialization mechanisms include collaborative research, contract research, consulting engagements, and informal relationships and collectively are referred to as academic engagement.  The </w:t>
+        <w:t xml:space="preserve">This journal article examined the literature on various mechanisms of university technology transfer other than commercialization activities which typically include licensing and new venture creation.  These non-commercialization mechanisms include collaborative research, contract research, consulting engagements, and informal relationships and collectively are referred to as academic engagement.  The authors identified the individual, organizational, and institutional antecedents and </w:t>
       </w:r>
       <w:r>
         <w:rPr>
@@ -5455,7 +5705,7 @@
           <w:szCs w:val="24"/>
         </w:rPr>
         <w:lastRenderedPageBreak/>
-        <w:t>authors identified the individual, organizational, and institutional antecedents and outcome indicators of academic engagement found in the literature and compared them to those for commercialization.  The authors identified 36 relevant journal articles on the topic that were published between 1980 and 2011.</w:t>
+        <w:t>outcome indicators of academic engagement found in the literature and compared them to those for commercialization.  The authors identified 36 relevant journal articles on the topic that were published between 1980 and 2011.</w:t>
       </w:r>
       <w:r>
         <w:rPr>
@@ -5653,7 +5903,7 @@
           <w:sz w:val="24"/>
           <w:szCs w:val="24"/>
         </w:rPr>
-        <w:t xml:space="preserve">and influence the activities of organizations including the decisions of organization members.  If </w:t>
+        <w:t xml:space="preserve">and influence the activities of organizations including the decisions of organization members.  If this is true, then supply-side technology transfer professionals likely share an </w:t>
       </w:r>
       <w:r>
         <w:rPr>
@@ -5663,7 +5913,7 @@
           <w:szCs w:val="24"/>
         </w:rPr>
         <w:lastRenderedPageBreak/>
-        <w:t xml:space="preserve">this is true, then supply-side technology transfer professionals likely share an occupational culture that creates a limitation on rationality in technology transfer decisions that extends across private sector organizations.  </w:t>
+        <w:t xml:space="preserve">occupational culture that creates a limitation on rationality in technology transfer decisions that extends across private sector organizations.  </w:t>
       </w:r>
       <w:r>
         <w:rPr>
@@ -5976,7 +6226,52 @@
           <w:sz w:val="24"/>
           <w:szCs w:val="24"/>
         </w:rPr>
-        <w:t xml:space="preserve">Thus, the research of this discipline tends to focus on </w:t>
+        <w:t>Thus, the research of this discipline tends to focus on judgement, choice, and decision</w:t>
+      </w:r>
+      <w:r>
+        <w:rPr>
+          <w:rFonts w:ascii="Times New Roman" w:eastAsia="Calibri" w:hAnsi="Times New Roman" w:cs="Times New Roman"/>
+          <w:iCs/>
+          <w:sz w:val="24"/>
+          <w:szCs w:val="24"/>
+        </w:rPr>
+        <w:t xml:space="preserve"> has</w:t>
+      </w:r>
+      <w:r>
+        <w:rPr>
+          <w:rFonts w:ascii="Times New Roman" w:eastAsia="Calibri" w:hAnsi="Times New Roman" w:cs="Times New Roman"/>
+          <w:iCs/>
+          <w:sz w:val="24"/>
+          <w:szCs w:val="24"/>
+        </w:rPr>
+        <w:t xml:space="preserve"> primarily </w:t>
+      </w:r>
+      <w:r>
+        <w:rPr>
+          <w:rFonts w:ascii="Times New Roman" w:eastAsia="Calibri" w:hAnsi="Times New Roman" w:cs="Times New Roman"/>
+          <w:iCs/>
+          <w:sz w:val="24"/>
+          <w:szCs w:val="24"/>
+        </w:rPr>
+        <w:t>relied on</w:t>
+      </w:r>
+      <w:r>
+        <w:rPr>
+          <w:rFonts w:ascii="Times New Roman" w:eastAsia="Calibri" w:hAnsi="Times New Roman" w:cs="Times New Roman"/>
+          <w:iCs/>
+          <w:sz w:val="24"/>
+          <w:szCs w:val="24"/>
+        </w:rPr>
+        <w:t xml:space="preserve"> laboratory experiments.  </w:t>
+      </w:r>
+      <w:r>
+        <w:rPr>
+          <w:rFonts w:ascii="Times New Roman" w:eastAsia="Calibri" w:hAnsi="Times New Roman" w:cs="Times New Roman"/>
+          <w:iCs/>
+          <w:sz w:val="24"/>
+          <w:szCs w:val="24"/>
+        </w:rPr>
+        <w:t xml:space="preserve">The </w:t>
       </w:r>
       <w:r>
         <w:rPr>
@@ -5986,52 +6281,7 @@
           <w:szCs w:val="24"/>
         </w:rPr>
         <w:lastRenderedPageBreak/>
-        <w:t>judgement, choice, and decision</w:t>
-      </w:r>
-      <w:r>
-        <w:rPr>
-          <w:rFonts w:ascii="Times New Roman" w:eastAsia="Calibri" w:hAnsi="Times New Roman" w:cs="Times New Roman"/>
-          <w:iCs/>
-          <w:sz w:val="24"/>
-          <w:szCs w:val="24"/>
-        </w:rPr>
-        <w:t xml:space="preserve"> has</w:t>
-      </w:r>
-      <w:r>
-        <w:rPr>
-          <w:rFonts w:ascii="Times New Roman" w:eastAsia="Calibri" w:hAnsi="Times New Roman" w:cs="Times New Roman"/>
-          <w:iCs/>
-          <w:sz w:val="24"/>
-          <w:szCs w:val="24"/>
-        </w:rPr>
-        <w:t xml:space="preserve"> primarily </w:t>
-      </w:r>
-      <w:r>
-        <w:rPr>
-          <w:rFonts w:ascii="Times New Roman" w:eastAsia="Calibri" w:hAnsi="Times New Roman" w:cs="Times New Roman"/>
-          <w:iCs/>
-          <w:sz w:val="24"/>
-          <w:szCs w:val="24"/>
-        </w:rPr>
-        <w:t>relied on</w:t>
-      </w:r>
-      <w:r>
-        <w:rPr>
-          <w:rFonts w:ascii="Times New Roman" w:eastAsia="Calibri" w:hAnsi="Times New Roman" w:cs="Times New Roman"/>
-          <w:iCs/>
-          <w:sz w:val="24"/>
-          <w:szCs w:val="24"/>
-        </w:rPr>
-        <w:t xml:space="preserve"> laboratory experiments.  </w:t>
-      </w:r>
-      <w:r>
-        <w:rPr>
-          <w:rFonts w:ascii="Times New Roman" w:eastAsia="Calibri" w:hAnsi="Times New Roman" w:cs="Times New Roman"/>
-          <w:iCs/>
-          <w:sz w:val="24"/>
-          <w:szCs w:val="24"/>
-        </w:rPr>
-        <w:t>The author notes that behavior decision theory research has yielded</w:t>
+        <w:t>author notes that behavior decision theory research has yielded</w:t>
       </w:r>
       <w:r>
         <w:rPr>
@@ -6278,7 +6528,16 @@
           <w:sz w:val="24"/>
           <w:szCs w:val="24"/>
         </w:rPr>
-        <w:t xml:space="preserve">This article examines the use of technology transfer indicators developed and published by the Association of University Technology Managers (AUTM) in policymaking.  The authors specifically study the case of policymaking in Canada, </w:t>
+        <w:t>This article examines the use of technology transfer indicators developed and published by the Association of University Technology Managers (AUTM) in policymaking.  The authors specifically study the case of policymaking in Canada, but its findings are relevant to policymaking in the United States.  They argue that</w:t>
+      </w:r>
+      <w:r>
+        <w:rPr>
+          <w:rFonts w:ascii="Times New Roman" w:eastAsia="Calibri" w:hAnsi="Times New Roman" w:cs="Times New Roman"/>
+          <w:iCs/>
+          <w:sz w:val="24"/>
+          <w:szCs w:val="24"/>
+        </w:rPr>
+        <w:t xml:space="preserve"> the </w:t>
       </w:r>
       <w:r>
         <w:rPr>
@@ -6288,16 +6547,7 @@
           <w:szCs w:val="24"/>
         </w:rPr>
         <w:lastRenderedPageBreak/>
-        <w:t>but its findings are relevant to policymaking in the United States.  They argue that</w:t>
-      </w:r>
-      <w:r>
-        <w:rPr>
-          <w:rFonts w:ascii="Times New Roman" w:eastAsia="Calibri" w:hAnsi="Times New Roman" w:cs="Times New Roman"/>
-          <w:iCs/>
-          <w:sz w:val="24"/>
-          <w:szCs w:val="24"/>
-        </w:rPr>
-        <w:t xml:space="preserve"> the indicators reported by AUTM</w:t>
+        <w:t>indicators reported by AUTM</w:t>
       </w:r>
       <w:r>
         <w:rPr>
@@ -7928,7 +8178,7 @@
         <w:noProof/>
         <w:sz w:val="24"/>
       </w:rPr>
-      <w:t>12</w:t>
+      <w:t>2</w:t>
     </w:r>
     <w:r>
       <w:rPr>
@@ -8338,7 +8588,6 @@
   <w:style w:type="character" w:default="1" w:styleId="DefaultParagraphFont">
     <w:name w:val="Default Paragraph Font"/>
     <w:uiPriority w:val="1"/>
-    <w:semiHidden/>
     <w:unhideWhenUsed/>
   </w:style>
   <w:style w:type="table" w:default="1" w:styleId="TableNormal">
@@ -8718,7 +8967,7 @@
 </file>
 
 <file path=customXml/itemProps1.xml><?xml version="1.0" encoding="utf-8"?>
-<ds:datastoreItem xmlns:ds="http://schemas.openxmlformats.org/officeDocument/2006/customXml" ds:itemID="{E69B8008-3B49-46B7-BEF0-84070B801889}">
+<ds:datastoreItem xmlns:ds="http://schemas.openxmlformats.org/officeDocument/2006/customXml" ds:itemID="{CF4F3103-A934-4F25-BCEA-683203C87BDD}">
   <ds:schemaRefs>
     <ds:schemaRef ds:uri="http://schemas.openxmlformats.org/officeDocument/2006/bibliography"/>
   </ds:schemaRefs>

</xml_diff>

<commit_message>
Updated annotation for Bahcall (2019)
</commit_message>
<xml_diff>
--- a/Docs/PSP6980_2020_Fall_Townes_LiteratureReview_Bibliography_Annotated_v00.docx
+++ b/Docs/PSP6980_2020_Fall_Townes_LiteratureReview_Bibliography_Annotated_v00.docx
@@ -12,8 +12,6 @@
           <w:szCs w:val="24"/>
         </w:rPr>
       </w:pPr>
-      <w:bookmarkStart w:id="0" w:name="_GoBack"/>
-      <w:bookmarkEnd w:id="0"/>
     </w:p>
     <w:p>
       <w:pPr>
@@ -1016,12 +1014,12 @@
           <w:szCs w:val="24"/>
         </w:rPr>
       </w:pPr>
-      <w:bookmarkStart w:id="1" w:name="BookBarriers1992"/>
-      <w:bookmarkStart w:id="2" w:name="PaperArshadi2008"/>
-      <w:bookmarkStart w:id="3" w:name="PaperAnatan2015"/>
+      <w:bookmarkStart w:id="0" w:name="BookBarriers1992"/>
+      <w:bookmarkStart w:id="1" w:name="PaperArshadi2008"/>
+      <w:bookmarkStart w:id="2" w:name="PaperAnatan2015"/>
+      <w:bookmarkEnd w:id="0"/>
       <w:bookmarkEnd w:id="1"/>
       <w:bookmarkEnd w:id="2"/>
-      <w:bookmarkEnd w:id="3"/>
       <w:proofErr w:type="spellStart"/>
       <w:r>
         <w:rPr>
@@ -1030,7 +1028,7 @@
           <w:sz w:val="24"/>
           <w:szCs w:val="24"/>
         </w:rPr>
-        <w:t>Balogun</w:t>
+        <w:t>Bahcall</w:t>
       </w:r>
       <w:proofErr w:type="spellEnd"/>
       <w:r>
@@ -1040,64 +1038,38 @@
           <w:sz w:val="24"/>
           <w:szCs w:val="24"/>
         </w:rPr>
-        <w:t xml:space="preserve">, J., </w:t>
+        <w:t xml:space="preserve">, S. (2019). </w:t>
       </w:r>
       <w:proofErr w:type="spellStart"/>
       <w:r>
         <w:rPr>
           <w:rFonts w:ascii="Times New Roman" w:eastAsia="Calibri" w:hAnsi="Times New Roman" w:cs="Times New Roman"/>
-          <w:iCs/>
-          <w:sz w:val="24"/>
-          <w:szCs w:val="24"/>
-        </w:rPr>
-        <w:t>Pye</w:t>
+          <w:i/>
+          <w:iCs/>
+          <w:sz w:val="24"/>
+          <w:szCs w:val="24"/>
+        </w:rPr>
+        <w:t>Loonshots</w:t>
       </w:r>
       <w:proofErr w:type="spellEnd"/>
       <w:r>
         <w:rPr>
           <w:rFonts w:ascii="Times New Roman" w:eastAsia="Calibri" w:hAnsi="Times New Roman" w:cs="Times New Roman"/>
-          <w:iCs/>
-          <w:sz w:val="24"/>
-          <w:szCs w:val="24"/>
-        </w:rPr>
-        <w:t xml:space="preserve">, A., &amp; Hodgkinson, G. P. (2008). Cognitively skilled organizational decision making: Making sense of deciding. In G. P. Hodgkinson &amp; W. H. Starbuck (Eds.), </w:t>
-      </w:r>
-      <w:r>
-        <w:rPr>
-          <w:rFonts w:ascii="Times New Roman" w:eastAsia="Calibri" w:hAnsi="Times New Roman" w:cs="Times New Roman"/>
           <w:i/>
           <w:iCs/>
           <w:sz w:val="24"/>
           <w:szCs w:val="24"/>
         </w:rPr>
-        <w:t xml:space="preserve">The Oxford handbook of organizational decision making </w:t>
-      </w:r>
-      <w:r>
-        <w:rPr>
-          <w:rFonts w:ascii="Times New Roman" w:eastAsia="Calibri" w:hAnsi="Times New Roman" w:cs="Times New Roman"/>
-          <w:iCs/>
-          <w:sz w:val="24"/>
-          <w:szCs w:val="24"/>
-        </w:rPr>
-        <w:t xml:space="preserve">(pp. </w:t>
-      </w:r>
-      <w:r>
-        <w:rPr>
-          <w:rFonts w:ascii="Times New Roman" w:eastAsia="Calibri" w:hAnsi="Times New Roman" w:cs="Times New Roman"/>
-          <w:iCs/>
-          <w:sz w:val="24"/>
-          <w:szCs w:val="24"/>
-        </w:rPr>
-        <w:t>234-249</w:t>
-      </w:r>
-      <w:r>
-        <w:rPr>
-          <w:rFonts w:ascii="Times New Roman" w:eastAsia="Calibri" w:hAnsi="Times New Roman" w:cs="Times New Roman"/>
-          <w:iCs/>
-          <w:sz w:val="24"/>
-          <w:szCs w:val="24"/>
-        </w:rPr>
-        <w:t xml:space="preserve">). New York, NY: Oxford University Press. </w:t>
+        <w:t>: How to nurture the crazy ideas that win wars, cure diseases, and transform industries</w:t>
+      </w:r>
+      <w:r>
+        <w:rPr>
+          <w:rFonts w:ascii="Times New Roman" w:eastAsia="Calibri" w:hAnsi="Times New Roman" w:cs="Times New Roman"/>
+          <w:iCs/>
+          <w:sz w:val="24"/>
+          <w:szCs w:val="24"/>
+        </w:rPr>
+        <w:t>. New York, NY: St. Martin's Publishing Group.</w:t>
       </w:r>
     </w:p>
     <w:p>
@@ -1118,34 +1090,79 @@
           <w:sz w:val="24"/>
           <w:szCs w:val="24"/>
         </w:rPr>
-        <w:t xml:space="preserve">This book chapter essentially focuses on the process of decision making in organizations.  As the authors noted, research on decision making has been dominated </w:t>
-      </w:r>
-      <w:r>
-        <w:rPr>
-          <w:rFonts w:ascii="Times New Roman" w:eastAsia="Calibri" w:hAnsi="Times New Roman" w:cs="Times New Roman"/>
-          <w:iCs/>
-          <w:sz w:val="24"/>
-          <w:szCs w:val="24"/>
-        </w:rPr>
-        <w:t xml:space="preserve">by simulations and lab-based </w:t>
-      </w:r>
-      <w:r>
-        <w:rPr>
-          <w:rFonts w:ascii="Times New Roman" w:eastAsia="Calibri" w:hAnsi="Times New Roman" w:cs="Times New Roman"/>
-          <w:iCs/>
-          <w:sz w:val="24"/>
-          <w:szCs w:val="24"/>
-        </w:rPr>
-        <w:t xml:space="preserve">experimental investigation from an information processing perspective.  They point out that there is a socio-political dimension to decision making in organizations.  As such, decision outcomes are a function of not only the quantity, accuracy, objectiveness, and timeliness of data but also </w:t>
-      </w:r>
-      <w:r>
-        <w:rPr>
-          <w:rFonts w:ascii="Times New Roman" w:eastAsia="Calibri" w:hAnsi="Times New Roman" w:cs="Times New Roman"/>
-          <w:iCs/>
-          <w:sz w:val="24"/>
-          <w:szCs w:val="24"/>
-        </w:rPr>
-        <w:t xml:space="preserve">social processes.  </w:t>
+        <w:t>This book examines</w:t>
+      </w:r>
+      <w:r>
+        <w:rPr>
+          <w:rFonts w:ascii="Times New Roman" w:eastAsia="Calibri" w:hAnsi="Times New Roman" w:cs="Times New Roman"/>
+          <w:iCs/>
+          <w:sz w:val="24"/>
+          <w:szCs w:val="24"/>
+        </w:rPr>
+        <w:t xml:space="preserve"> the question of why </w:t>
+      </w:r>
+      <w:r>
+        <w:rPr>
+          <w:rFonts w:ascii="Times New Roman" w:eastAsia="Calibri" w:hAnsi="Times New Roman" w:cs="Times New Roman"/>
+          <w:iCs/>
+          <w:sz w:val="24"/>
+          <w:szCs w:val="24"/>
+        </w:rPr>
+        <w:t xml:space="preserve">organizations </w:t>
+      </w:r>
+      <w:r>
+        <w:rPr>
+          <w:rFonts w:ascii="Times New Roman" w:eastAsia="Calibri" w:hAnsi="Times New Roman" w:cs="Times New Roman"/>
+          <w:iCs/>
+          <w:sz w:val="24"/>
+          <w:szCs w:val="24"/>
+        </w:rPr>
+        <w:t xml:space="preserve">with the means </w:t>
+      </w:r>
+      <w:r>
+        <w:rPr>
+          <w:rFonts w:ascii="Times New Roman" w:eastAsia="Calibri" w:hAnsi="Times New Roman" w:cs="Times New Roman"/>
+          <w:iCs/>
+          <w:sz w:val="24"/>
+          <w:szCs w:val="24"/>
+        </w:rPr>
+        <w:t>to develop ideas (e.g., technologies, products, or approaches)</w:t>
+      </w:r>
+      <w:r>
+        <w:rPr>
+          <w:rFonts w:ascii="Times New Roman" w:eastAsia="Calibri" w:hAnsi="Times New Roman" w:cs="Times New Roman"/>
+          <w:iCs/>
+          <w:sz w:val="24"/>
+          <w:szCs w:val="24"/>
+        </w:rPr>
+        <w:t xml:space="preserve"> that</w:t>
+      </w:r>
+      <w:r>
+        <w:rPr>
+          <w:rFonts w:ascii="Times New Roman" w:eastAsia="Calibri" w:hAnsi="Times New Roman" w:cs="Times New Roman"/>
+          <w:iCs/>
+          <w:sz w:val="24"/>
+          <w:szCs w:val="24"/>
+        </w:rPr>
+        <w:t xml:space="preserve"> challenge conventional wisdom</w:t>
+      </w:r>
+      <w:r>
+        <w:rPr>
+          <w:rFonts w:ascii="Times New Roman" w:eastAsia="Calibri" w:hAnsi="Times New Roman" w:cs="Times New Roman"/>
+          <w:iCs/>
+          <w:sz w:val="24"/>
+          <w:szCs w:val="24"/>
+        </w:rPr>
+        <w:t xml:space="preserve"> often reject them.  </w:t>
+      </w:r>
+      <w:r>
+        <w:rPr>
+          <w:rFonts w:ascii="Times New Roman" w:eastAsia="Calibri" w:hAnsi="Times New Roman" w:cs="Times New Roman"/>
+          <w:iCs/>
+          <w:sz w:val="24"/>
+          <w:szCs w:val="24"/>
+        </w:rPr>
+        <w:t>The author refers to such ideas as “</w:t>
       </w:r>
       <w:proofErr w:type="spellStart"/>
       <w:r>
@@ -1155,7 +1172,7 @@
           <w:sz w:val="24"/>
           <w:szCs w:val="24"/>
         </w:rPr>
-        <w:t>Sensemaking</w:t>
+        <w:t>loonshots</w:t>
       </w:r>
       <w:proofErr w:type="spellEnd"/>
       <w:r>
@@ -1165,7 +1182,61 @@
           <w:sz w:val="24"/>
           <w:szCs w:val="24"/>
         </w:rPr>
-        <w:t xml:space="preserve"> and </w:t>
+        <w:t xml:space="preserve">” and applies the concept of phase transitions </w:t>
+      </w:r>
+      <w:r>
+        <w:rPr>
+          <w:rFonts w:ascii="Times New Roman" w:eastAsia="Calibri" w:hAnsi="Times New Roman" w:cs="Times New Roman"/>
+          <w:iCs/>
+          <w:sz w:val="24"/>
+          <w:szCs w:val="24"/>
+        </w:rPr>
+        <w:t>from the discipline of</w:t>
+      </w:r>
+      <w:r>
+        <w:rPr>
+          <w:rFonts w:ascii="Times New Roman" w:eastAsia="Calibri" w:hAnsi="Times New Roman" w:cs="Times New Roman"/>
+          <w:iCs/>
+          <w:sz w:val="24"/>
+          <w:szCs w:val="24"/>
+        </w:rPr>
+        <w:t xml:space="preserve"> physics</w:t>
+      </w:r>
+      <w:r>
+        <w:rPr>
+          <w:rFonts w:ascii="Times New Roman" w:eastAsia="Calibri" w:hAnsi="Times New Roman" w:cs="Times New Roman"/>
+          <w:iCs/>
+          <w:sz w:val="24"/>
+          <w:szCs w:val="24"/>
+        </w:rPr>
+        <w:t xml:space="preserve"> to explain the conditions under which </w:t>
+      </w:r>
+      <w:r>
+        <w:rPr>
+          <w:rFonts w:ascii="Times New Roman" w:eastAsia="Calibri" w:hAnsi="Times New Roman" w:cs="Times New Roman"/>
+          <w:iCs/>
+          <w:sz w:val="24"/>
+          <w:szCs w:val="24"/>
+        </w:rPr>
+        <w:t xml:space="preserve">organizations will </w:t>
+      </w:r>
+      <w:r>
+        <w:rPr>
+          <w:rFonts w:ascii="Times New Roman" w:eastAsia="Calibri" w:hAnsi="Times New Roman" w:cs="Times New Roman"/>
+          <w:iCs/>
+          <w:sz w:val="24"/>
+          <w:szCs w:val="24"/>
+        </w:rPr>
+        <w:t xml:space="preserve">either </w:t>
+      </w:r>
+      <w:r>
+        <w:rPr>
+          <w:rFonts w:ascii="Times New Roman" w:eastAsia="Calibri" w:hAnsi="Times New Roman" w:cs="Times New Roman"/>
+          <w:iCs/>
+          <w:sz w:val="24"/>
+          <w:szCs w:val="24"/>
+        </w:rPr>
+        <w:t xml:space="preserve">nurture or quell </w:t>
       </w:r>
       <w:proofErr w:type="spellStart"/>
       <w:r>
@@ -1175,7 +1246,7 @@
           <w:sz w:val="24"/>
           <w:szCs w:val="24"/>
         </w:rPr>
-        <w:t>sensegiving</w:t>
+        <w:t>loonshots</w:t>
       </w:r>
       <w:proofErr w:type="spellEnd"/>
       <w:r>
@@ -1185,25 +1256,108 @@
           <w:sz w:val="24"/>
           <w:szCs w:val="24"/>
         </w:rPr>
-        <w:t xml:space="preserve"> are the social process</w:t>
-      </w:r>
-      <w:r>
-        <w:rPr>
-          <w:rFonts w:ascii="Times New Roman" w:eastAsia="Calibri" w:hAnsi="Times New Roman" w:cs="Times New Roman"/>
-          <w:iCs/>
-          <w:sz w:val="24"/>
-          <w:szCs w:val="24"/>
-        </w:rPr>
-        <w:t>es</w:t>
-      </w:r>
-      <w:r>
-        <w:rPr>
-          <w:rFonts w:ascii="Times New Roman" w:eastAsia="Calibri" w:hAnsi="Times New Roman" w:cs="Times New Roman"/>
-          <w:iCs/>
-          <w:sz w:val="24"/>
-          <w:szCs w:val="24"/>
-        </w:rPr>
-        <w:t xml:space="preserve"> with which the authors are most concerned as it relates to organizational decision making.  </w:t>
+        <w:t>.</w:t>
+      </w:r>
+      <w:r>
+        <w:rPr>
+          <w:rFonts w:ascii="Times New Roman" w:eastAsia="Calibri" w:hAnsi="Times New Roman" w:cs="Times New Roman"/>
+          <w:iCs/>
+          <w:sz w:val="24"/>
+          <w:szCs w:val="24"/>
+        </w:rPr>
+        <w:t xml:space="preserve">  In physics, phase transition is a</w:t>
+      </w:r>
+      <w:r>
+        <w:rPr>
+          <w:rFonts w:ascii="Times New Roman" w:eastAsia="Calibri" w:hAnsi="Times New Roman" w:cs="Times New Roman"/>
+          <w:iCs/>
+          <w:sz w:val="24"/>
+          <w:szCs w:val="24"/>
+        </w:rPr>
+        <w:t>n</w:t>
+      </w:r>
+      <w:r>
+        <w:rPr>
+          <w:rFonts w:ascii="Times New Roman" w:eastAsia="Calibri" w:hAnsi="Times New Roman" w:cs="Times New Roman"/>
+          <w:iCs/>
+          <w:sz w:val="24"/>
+          <w:szCs w:val="24"/>
+        </w:rPr>
+        <w:t xml:space="preserve"> </w:t>
+      </w:r>
+      <w:r>
+        <w:rPr>
+          <w:rFonts w:ascii="Times New Roman" w:eastAsia="Calibri" w:hAnsi="Times New Roman" w:cs="Times New Roman"/>
+          <w:iCs/>
+          <w:sz w:val="24"/>
+          <w:szCs w:val="24"/>
+        </w:rPr>
+        <w:t xml:space="preserve">odd </w:t>
+      </w:r>
+      <w:r>
+        <w:rPr>
+          <w:rFonts w:ascii="Times New Roman" w:eastAsia="Calibri" w:hAnsi="Times New Roman" w:cs="Times New Roman"/>
+          <w:iCs/>
+          <w:sz w:val="24"/>
+          <w:szCs w:val="24"/>
+        </w:rPr>
+        <w:t>characteristic of matter in which a molecule behaves like a liquid in one co</w:t>
+      </w:r>
+      <w:bookmarkStart w:id="3" w:name="_GoBack"/>
+      <w:bookmarkEnd w:id="3"/>
+      <w:r>
+        <w:rPr>
+          <w:rFonts w:ascii="Times New Roman" w:eastAsia="Calibri" w:hAnsi="Times New Roman" w:cs="Times New Roman"/>
+          <w:iCs/>
+          <w:sz w:val="24"/>
+          <w:szCs w:val="24"/>
+        </w:rPr>
+        <w:t xml:space="preserve">ntext and a solid in another.  The simple example is water which is liquid at temperatures above 32 degrees Fahrenheit and a solid below this temperature.  Both solid and liquid co-exist right at 32 degrees Fahrenheit.  </w:t>
+      </w:r>
+      <w:r>
+        <w:rPr>
+          <w:rFonts w:ascii="Times New Roman" w:eastAsia="Calibri" w:hAnsi="Times New Roman" w:cs="Times New Roman"/>
+          <w:iCs/>
+          <w:sz w:val="24"/>
+          <w:szCs w:val="24"/>
+        </w:rPr>
+        <w:t xml:space="preserve">The author </w:t>
+      </w:r>
+      <w:r>
+        <w:rPr>
+          <w:rFonts w:ascii="Times New Roman" w:eastAsia="Calibri" w:hAnsi="Times New Roman" w:cs="Times New Roman"/>
+          <w:iCs/>
+          <w:sz w:val="24"/>
+          <w:szCs w:val="24"/>
+        </w:rPr>
+        <w:t>applies the concept of phase transition</w:t>
+      </w:r>
+      <w:r>
+        <w:rPr>
+          <w:rFonts w:ascii="Times New Roman" w:eastAsia="Calibri" w:hAnsi="Times New Roman" w:cs="Times New Roman"/>
+          <w:iCs/>
+          <w:sz w:val="24"/>
+          <w:szCs w:val="24"/>
+        </w:rPr>
+        <w:t xml:space="preserve"> along with</w:t>
+      </w:r>
+      <w:r>
+        <w:rPr>
+          <w:rFonts w:ascii="Times New Roman" w:eastAsia="Calibri" w:hAnsi="Times New Roman" w:cs="Times New Roman"/>
+          <w:iCs/>
+          <w:sz w:val="24"/>
+          <w:szCs w:val="24"/>
+        </w:rPr>
+        <w:t xml:space="preserve"> percolation theory</w:t>
+      </w:r>
+      <w:r>
+        <w:rPr>
+          <w:rFonts w:ascii="Times New Roman" w:eastAsia="Calibri" w:hAnsi="Times New Roman" w:cs="Times New Roman"/>
+          <w:iCs/>
+          <w:sz w:val="24"/>
+          <w:szCs w:val="24"/>
+        </w:rPr>
+        <w:t xml:space="preserve"> to argue that organizational structure rather than organizational culture explains this transition from propensity to support so called </w:t>
       </w:r>
       <w:proofErr w:type="spellStart"/>
       <w:r>
@@ -1213,7 +1367,7 @@
           <w:sz w:val="24"/>
           <w:szCs w:val="24"/>
         </w:rPr>
-        <w:t>Sensemaking</w:t>
+        <w:t>loonshots</w:t>
       </w:r>
       <w:proofErr w:type="spellEnd"/>
       <w:r>
@@ -1223,7 +1377,7 @@
           <w:sz w:val="24"/>
           <w:szCs w:val="24"/>
         </w:rPr>
-        <w:t xml:space="preserve"> is the process of constructing and reconstructing meaning through which a group of individuals collectively create, maintain, and interpret their shared social reality.  </w:t>
+        <w:t xml:space="preserve"> to a tendency to quash </w:t>
       </w:r>
       <w:proofErr w:type="spellStart"/>
       <w:r>
@@ -1233,7 +1387,7 @@
           <w:sz w:val="24"/>
           <w:szCs w:val="24"/>
         </w:rPr>
-        <w:t>Sensegiving</w:t>
+        <w:t>loonshots</w:t>
       </w:r>
       <w:proofErr w:type="spellEnd"/>
       <w:r>
@@ -1243,7 +1397,34 @@
           <w:sz w:val="24"/>
           <w:szCs w:val="24"/>
         </w:rPr>
-        <w:t xml:space="preserve"> is the process of trying to influence how others construct meaning towards one’s preferred meaning of social reality.  </w:t>
+        <w:t xml:space="preserve"> in favor of what the author refers to as franchise projects.  Each of these</w:t>
+      </w:r>
+      <w:r>
+        <w:rPr>
+          <w:rFonts w:ascii="Times New Roman" w:eastAsia="Calibri" w:hAnsi="Times New Roman" w:cs="Times New Roman"/>
+          <w:iCs/>
+          <w:sz w:val="24"/>
+          <w:szCs w:val="24"/>
+        </w:rPr>
+        <w:t xml:space="preserve"> tendencies</w:t>
+      </w:r>
+      <w:r>
+        <w:rPr>
+          <w:rFonts w:ascii="Times New Roman" w:eastAsia="Calibri" w:hAnsi="Times New Roman" w:cs="Times New Roman"/>
+          <w:iCs/>
+          <w:sz w:val="24"/>
+          <w:szCs w:val="24"/>
+        </w:rPr>
+        <w:t xml:space="preserve"> represents different organizational phases.  The crux of the author’s argument is that just as water can exist in two phases only at the transition point</w:t>
+      </w:r>
+      <w:r>
+        <w:rPr>
+          <w:rFonts w:ascii="Times New Roman" w:eastAsia="Calibri" w:hAnsi="Times New Roman" w:cs="Times New Roman"/>
+          <w:iCs/>
+          <w:sz w:val="24"/>
+          <w:szCs w:val="24"/>
+        </w:rPr>
+        <w:t xml:space="preserve">, a single system can only nurture both </w:t>
       </w:r>
       <w:proofErr w:type="spellStart"/>
       <w:r>
@@ -1253,7 +1434,7 @@
           <w:sz w:val="24"/>
           <w:szCs w:val="24"/>
         </w:rPr>
-        <w:t>Sensemaking</w:t>
+        <w:t>loonshots</w:t>
       </w:r>
       <w:proofErr w:type="spellEnd"/>
       <w:r>
@@ -1263,7 +1444,35 @@
           <w:sz w:val="24"/>
           <w:szCs w:val="24"/>
         </w:rPr>
-        <w:t xml:space="preserve"> and </w:t>
+        <w:t xml:space="preserve"> and franchise projects by controlling the phase transition.  The author provides stories and reasoned ana</w:t>
+      </w:r>
+      <w:r>
+        <w:rPr>
+          <w:rFonts w:ascii="Times New Roman" w:eastAsia="Calibri" w:hAnsi="Times New Roman" w:cs="Times New Roman"/>
+          <w:iCs/>
+          <w:sz w:val="24"/>
+          <w:szCs w:val="24"/>
+        </w:rPr>
+        <w:t>lysis to support the argument and offers a formula for determining the number of employees (</w:t>
+      </w:r>
+      <m:oMath>
+        <m:r>
+          <w:rPr>
+            <w:rFonts w:ascii="Cambria Math" w:eastAsia="Calibri" w:hAnsi="Cambria Math" w:cs="Times New Roman"/>
+            <w:sz w:val="24"/>
+            <w:szCs w:val="24"/>
+          </w:rPr>
+          <m:t>M</m:t>
+        </m:r>
+      </m:oMath>
+      <w:r>
+        <w:rPr>
+          <w:rFonts w:ascii="Times New Roman" w:eastAsia="Calibri" w:hAnsi="Times New Roman" w:cs="Times New Roman"/>
+          <w:iCs/>
+          <w:sz w:val="24"/>
+          <w:szCs w:val="24"/>
+        </w:rPr>
+        <w:t xml:space="preserve">) below which a given organization will tend to nurture </w:t>
       </w:r>
       <w:proofErr w:type="spellStart"/>
       <w:r>
@@ -1273,7 +1482,7 @@
           <w:sz w:val="24"/>
           <w:szCs w:val="24"/>
         </w:rPr>
-        <w:t>sensegiving</w:t>
+        <w:t>loonshots</w:t>
       </w:r>
       <w:proofErr w:type="spellEnd"/>
       <w:r>
@@ -1283,107 +1492,47 @@
           <w:sz w:val="24"/>
           <w:szCs w:val="24"/>
         </w:rPr>
-        <w:t xml:space="preserve"> underpin a power dynamic in organizational</w:t>
-      </w:r>
-      <w:r>
-        <w:rPr>
-          <w:rFonts w:ascii="Times New Roman" w:eastAsia="Calibri" w:hAnsi="Times New Roman" w:cs="Times New Roman"/>
-          <w:iCs/>
-          <w:sz w:val="24"/>
-          <w:szCs w:val="24"/>
-        </w:rPr>
-        <w:t xml:space="preserve"> decision making and </w:t>
-      </w:r>
-      <w:r>
-        <w:rPr>
-          <w:rFonts w:ascii="Times New Roman" w:eastAsia="Calibri" w:hAnsi="Times New Roman" w:cs="Times New Roman"/>
-          <w:iCs/>
-          <w:sz w:val="24"/>
-          <w:szCs w:val="24"/>
-        </w:rPr>
-        <w:t xml:space="preserve">there is an interplay </w:t>
-      </w:r>
-      <w:r>
-        <w:rPr>
-          <w:rFonts w:ascii="Times New Roman" w:eastAsia="Calibri" w:hAnsi="Times New Roman" w:cs="Times New Roman"/>
-          <w:iCs/>
-          <w:sz w:val="24"/>
-          <w:szCs w:val="24"/>
-        </w:rPr>
-        <w:t xml:space="preserve">with </w:t>
-      </w:r>
-      <w:r>
-        <w:rPr>
-          <w:rFonts w:ascii="Times New Roman" w:eastAsia="Calibri" w:hAnsi="Times New Roman" w:cs="Times New Roman"/>
-          <w:iCs/>
-          <w:sz w:val="24"/>
-          <w:szCs w:val="24"/>
-        </w:rPr>
-        <w:t xml:space="preserve">the </w:t>
-      </w:r>
-      <w:r>
-        <w:rPr>
-          <w:rFonts w:ascii="Times New Roman" w:eastAsia="Calibri" w:hAnsi="Times New Roman" w:cs="Times New Roman"/>
-          <w:iCs/>
-          <w:sz w:val="24"/>
-          <w:szCs w:val="24"/>
-        </w:rPr>
-        <w:t xml:space="preserve">roles and identities of organization members involved.  </w:t>
-      </w:r>
-      <w:r>
-        <w:rPr>
-          <w:rFonts w:ascii="Times New Roman" w:eastAsia="Calibri" w:hAnsi="Times New Roman" w:cs="Times New Roman"/>
-          <w:iCs/>
-          <w:sz w:val="24"/>
-          <w:szCs w:val="24"/>
-        </w:rPr>
-        <w:t>It may be the case</w:t>
-      </w:r>
-      <w:r>
-        <w:rPr>
-          <w:rFonts w:ascii="Times New Roman" w:eastAsia="Calibri" w:hAnsi="Times New Roman" w:cs="Times New Roman"/>
-          <w:iCs/>
-          <w:sz w:val="24"/>
-          <w:szCs w:val="24"/>
-        </w:rPr>
-        <w:t xml:space="preserve"> that </w:t>
-      </w:r>
-      <w:r>
-        <w:rPr>
-          <w:rFonts w:ascii="Times New Roman" w:eastAsia="Calibri" w:hAnsi="Times New Roman" w:cs="Times New Roman"/>
-          <w:iCs/>
-          <w:sz w:val="24"/>
-          <w:szCs w:val="24"/>
-        </w:rPr>
-        <w:t xml:space="preserve">demand-side </w:t>
-      </w:r>
-      <w:r>
-        <w:rPr>
-          <w:rFonts w:ascii="Times New Roman" w:eastAsia="Calibri" w:hAnsi="Times New Roman" w:cs="Times New Roman"/>
-          <w:iCs/>
-          <w:sz w:val="24"/>
-          <w:szCs w:val="24"/>
-        </w:rPr>
-        <w:t>technology</w:t>
-      </w:r>
-      <w:r>
-        <w:rPr>
-          <w:rFonts w:ascii="Times New Roman" w:eastAsia="Calibri" w:hAnsi="Times New Roman" w:cs="Times New Roman"/>
-          <w:iCs/>
-          <w:sz w:val="24"/>
-          <w:szCs w:val="24"/>
-        </w:rPr>
-        <w:t xml:space="preserve"> transfer professionals use</w:t>
-      </w:r>
-      <w:r>
-        <w:rPr>
-          <w:rFonts w:ascii="Times New Roman" w:eastAsia="Calibri" w:hAnsi="Times New Roman" w:cs="Times New Roman"/>
-          <w:iCs/>
-          <w:sz w:val="24"/>
-          <w:szCs w:val="24"/>
-        </w:rPr>
-        <w:t xml:space="preserve"> development stage</w:t>
-      </w:r>
+        <w:t xml:space="preserve"> and above which politics will set in and it will favor franchise projects</w:t>
+      </w:r>
+      <w:r>
+        <w:rPr>
+          <w:rFonts w:ascii="Times New Roman" w:eastAsia="Calibri" w:hAnsi="Times New Roman" w:cs="Times New Roman"/>
+          <w:iCs/>
+          <w:sz w:val="24"/>
+          <w:szCs w:val="24"/>
+        </w:rPr>
+        <w:t xml:space="preserve">.  </w:t>
+      </w:r>
+      <w:proofErr w:type="gramStart"/>
+      <w:r>
+        <w:rPr>
+          <w:rFonts w:ascii="Times New Roman" w:eastAsia="Calibri" w:hAnsi="Times New Roman" w:cs="Times New Roman"/>
+          <w:iCs/>
+          <w:sz w:val="24"/>
+          <w:szCs w:val="24"/>
+        </w:rPr>
+        <w:t>According to</w:t>
+      </w:r>
+      <w:proofErr w:type="gramEnd"/>
+      <w:r>
+        <w:rPr>
+          <w:rFonts w:ascii="Times New Roman" w:eastAsia="Calibri" w:hAnsi="Times New Roman" w:cs="Times New Roman"/>
+          <w:iCs/>
+          <w:sz w:val="24"/>
+          <w:szCs w:val="24"/>
+        </w:rPr>
+        <w:t xml:space="preserve"> the formula presented by the author, </w:t>
+      </w:r>
+      <m:oMath>
+        <m:r>
+          <w:rPr>
+            <w:rFonts w:ascii="Cambria Math" w:eastAsia="Calibri" w:hAnsi="Cambria Math" w:cs="Times New Roman"/>
+            <w:sz w:val="24"/>
+            <w:szCs w:val="24"/>
+          </w:rPr>
+          <m:t>M</m:t>
+        </m:r>
+      </m:oMath>
       <w:r>
         <w:rPr>
           <w:rFonts w:ascii="Times New Roman" w:eastAsia="Calibri" w:hAnsi="Times New Roman" w:cs="Times New Roman"/>
@@ -1400,7 +1549,186 @@
           <w:sz w:val="24"/>
           <w:szCs w:val="24"/>
         </w:rPr>
-        <w:t xml:space="preserve">in </w:t>
+        <w:lastRenderedPageBreak/>
+        <w:t>has a direct relation with equity fraction (</w:t>
+      </w:r>
+      <m:oMath>
+        <m:r>
+          <w:rPr>
+            <w:rFonts w:ascii="Cambria Math" w:eastAsia="Calibri" w:hAnsi="Cambria Math" w:cs="Times New Roman"/>
+            <w:sz w:val="24"/>
+            <w:szCs w:val="24"/>
+          </w:rPr>
+          <m:t>E</m:t>
+        </m:r>
+      </m:oMath>
+      <w:r>
+        <w:rPr>
+          <w:rFonts w:ascii="Times New Roman" w:eastAsia="Calibri" w:hAnsi="Times New Roman" w:cs="Times New Roman"/>
+          <w:iCs/>
+          <w:sz w:val="24"/>
+          <w:szCs w:val="24"/>
+        </w:rPr>
+        <w:t>), management span (</w:t>
+      </w:r>
+      <m:oMath>
+        <m:r>
+          <w:rPr>
+            <w:rFonts w:ascii="Cambria Math" w:eastAsia="Calibri" w:hAnsi="Cambria Math" w:cs="Times New Roman"/>
+            <w:sz w:val="24"/>
+            <w:szCs w:val="24"/>
+          </w:rPr>
+          <m:t>S</m:t>
+        </m:r>
+      </m:oMath>
+      <w:r>
+        <w:rPr>
+          <w:rFonts w:ascii="Times New Roman" w:eastAsia="Calibri" w:hAnsi="Times New Roman" w:cs="Times New Roman"/>
+          <w:iCs/>
+          <w:sz w:val="24"/>
+          <w:szCs w:val="24"/>
+        </w:rPr>
+        <w:t>), and organizational fitness (</w:t>
+      </w:r>
+      <m:oMath>
+        <m:r>
+          <w:rPr>
+            <w:rFonts w:ascii="Cambria Math" w:eastAsia="Calibri" w:hAnsi="Cambria Math" w:cs="Times New Roman"/>
+            <w:sz w:val="24"/>
+            <w:szCs w:val="24"/>
+          </w:rPr>
+          <m:t>F</m:t>
+        </m:r>
+      </m:oMath>
+      <w:r>
+        <w:rPr>
+          <w:rFonts w:ascii="Times New Roman" w:eastAsia="Calibri" w:hAnsi="Times New Roman" w:cs="Times New Roman"/>
+          <w:iCs/>
+          <w:sz w:val="24"/>
+          <w:szCs w:val="24"/>
+        </w:rPr>
+        <w:t>) and an inverse relation with salary growth rate up the organization hierarchy (</w:t>
+      </w:r>
+      <m:oMath>
+        <m:r>
+          <w:rPr>
+            <w:rFonts w:ascii="Cambria Math" w:eastAsia="Calibri" w:hAnsi="Cambria Math" w:cs="Times New Roman"/>
+            <w:sz w:val="24"/>
+            <w:szCs w:val="24"/>
+          </w:rPr>
+          <m:t>G</m:t>
+        </m:r>
+      </m:oMath>
+      <w:r>
+        <w:rPr>
+          <w:rFonts w:ascii="Times New Roman" w:eastAsia="Calibri" w:hAnsi="Times New Roman" w:cs="Times New Roman"/>
+          <w:iCs/>
+          <w:sz w:val="24"/>
+          <w:szCs w:val="24"/>
+        </w:rPr>
+        <w:t>) as described by the formula</w:t>
+      </w:r>
+      <w:r>
+        <w:rPr>
+          <w:rFonts w:ascii="Times New Roman" w:eastAsia="Calibri" w:hAnsi="Times New Roman" w:cs="Times New Roman"/>
+          <w:iCs/>
+          <w:sz w:val="24"/>
+          <w:szCs w:val="24"/>
+        </w:rPr>
+        <w:t xml:space="preserve"> </w:t>
+      </w:r>
+      <m:oMath>
+        <m:r>
+          <w:rPr>
+            <w:rFonts w:ascii="Cambria Math" w:eastAsia="Calibri" w:hAnsi="Cambria Math" w:cs="Times New Roman"/>
+            <w:sz w:val="24"/>
+            <w:szCs w:val="24"/>
+          </w:rPr>
+          <m:t xml:space="preserve">M ≈ </m:t>
+        </m:r>
+        <m:f>
+          <m:fPr>
+            <m:ctrlPr>
+              <w:rPr>
+                <w:rFonts w:ascii="Cambria Math" w:eastAsia="Calibri" w:hAnsi="Cambria Math" w:cs="Times New Roman"/>
+                <w:i/>
+                <w:iCs/>
+                <w:sz w:val="24"/>
+                <w:szCs w:val="24"/>
+              </w:rPr>
+            </m:ctrlPr>
+          </m:fPr>
+          <m:num>
+            <m:r>
+              <w:rPr>
+                <w:rFonts w:ascii="Cambria Math" w:eastAsia="Calibri" w:hAnsi="Cambria Math" w:cs="Times New Roman"/>
+                <w:sz w:val="24"/>
+                <w:szCs w:val="24"/>
+              </w:rPr>
+              <m:t xml:space="preserve">E </m:t>
+            </m:r>
+            <m:sSup>
+              <m:sSupPr>
+                <m:ctrlPr>
+                  <w:rPr>
+                    <w:rFonts w:ascii="Cambria Math" w:eastAsia="Calibri" w:hAnsi="Cambria Math" w:cs="Times New Roman"/>
+                    <w:i/>
+                    <w:iCs/>
+                    <w:sz w:val="24"/>
+                    <w:szCs w:val="24"/>
+                  </w:rPr>
+                </m:ctrlPr>
+              </m:sSupPr>
+              <m:e>
+                <m:r>
+                  <w:rPr>
+                    <w:rFonts w:ascii="Cambria Math" w:eastAsia="Calibri" w:hAnsi="Cambria Math" w:cs="Times New Roman"/>
+                    <w:sz w:val="24"/>
+                    <w:szCs w:val="24"/>
+                  </w:rPr>
+                  <m:t>S</m:t>
+                </m:r>
+              </m:e>
+              <m:sup>
+                <m:r>
+                  <w:rPr>
+                    <w:rFonts w:ascii="Cambria Math" w:eastAsia="Calibri" w:hAnsi="Cambria Math" w:cs="Times New Roman"/>
+                    <w:sz w:val="24"/>
+                    <w:szCs w:val="24"/>
+                  </w:rPr>
+                  <m:t>2</m:t>
+                </m:r>
+              </m:sup>
+            </m:sSup>
+            <m:r>
+              <w:rPr>
+                <w:rFonts w:ascii="Cambria Math" w:eastAsia="Calibri" w:hAnsi="Cambria Math" w:cs="Times New Roman"/>
+                <w:sz w:val="24"/>
+                <w:szCs w:val="24"/>
+              </w:rPr>
+              <m:t>F</m:t>
+            </m:r>
+          </m:num>
+          <m:den>
+            <m:r>
+              <w:rPr>
+                <w:rFonts w:ascii="Cambria Math" w:eastAsia="Calibri" w:hAnsi="Cambria Math" w:cs="Times New Roman"/>
+                <w:sz w:val="24"/>
+                <w:szCs w:val="24"/>
+              </w:rPr>
+              <m:t>G</m:t>
+            </m:r>
+          </m:den>
+        </m:f>
+      </m:oMath>
+      <w:r>
+        <w:rPr>
+          <w:rFonts w:ascii="Times New Roman" w:eastAsia="Calibri" w:hAnsi="Times New Roman" w:cs="Times New Roman"/>
+          <w:iCs/>
+          <w:sz w:val="24"/>
+          <w:szCs w:val="24"/>
+        </w:rPr>
+        <w:t xml:space="preserve"> , which implies that any organization of a given size can influence its propensity to favor </w:t>
       </w:r>
       <w:proofErr w:type="spellStart"/>
       <w:r>
@@ -1410,7 +1738,7 @@
           <w:sz w:val="24"/>
           <w:szCs w:val="24"/>
         </w:rPr>
-        <w:t>sensemaking</w:t>
+        <w:t>loonshots</w:t>
       </w:r>
       <w:proofErr w:type="spellEnd"/>
       <w:r>
@@ -1420,7 +1748,160 @@
           <w:sz w:val="24"/>
           <w:szCs w:val="24"/>
         </w:rPr>
-        <w:t xml:space="preserve"> and </w:t>
+        <w:t xml:space="preserve"> or franchise projects by manipulating its structure along these parameters.  </w:t>
+      </w:r>
+      <w:r>
+        <w:rPr>
+          <w:rFonts w:ascii="Times New Roman" w:eastAsia="Calibri" w:hAnsi="Times New Roman" w:cs="Times New Roman"/>
+          <w:iCs/>
+          <w:sz w:val="24"/>
+          <w:szCs w:val="24"/>
+        </w:rPr>
+        <w:t xml:space="preserve">The authors background as a physicist and co-founder of a biotechnology company provides him with </w:t>
+      </w:r>
+      <w:r>
+        <w:rPr>
+          <w:rFonts w:ascii="Times New Roman" w:eastAsia="Calibri" w:hAnsi="Times New Roman" w:cs="Times New Roman"/>
+          <w:iCs/>
+          <w:sz w:val="24"/>
+          <w:szCs w:val="24"/>
+        </w:rPr>
+        <w:t>a certain degree of credibility regarding the issue and the argument presented</w:t>
+      </w:r>
+      <w:r>
+        <w:rPr>
+          <w:rFonts w:ascii="Times New Roman" w:eastAsia="Calibri" w:hAnsi="Times New Roman" w:cs="Times New Roman"/>
+          <w:iCs/>
+          <w:sz w:val="24"/>
+          <w:szCs w:val="24"/>
+        </w:rPr>
+        <w:t xml:space="preserve">.  However, the stories seemed to be cherry picked to support that author’s argument without addressing </w:t>
+      </w:r>
+      <w:r>
+        <w:rPr>
+          <w:rFonts w:ascii="Times New Roman" w:eastAsia="Calibri" w:hAnsi="Times New Roman" w:cs="Times New Roman"/>
+          <w:iCs/>
+          <w:sz w:val="24"/>
+          <w:szCs w:val="24"/>
+        </w:rPr>
+        <w:t xml:space="preserve">or acknowledging </w:t>
+      </w:r>
+      <w:r>
+        <w:rPr>
+          <w:rFonts w:ascii="Times New Roman" w:eastAsia="Calibri" w:hAnsi="Times New Roman" w:cs="Times New Roman"/>
+          <w:iCs/>
+          <w:sz w:val="24"/>
+          <w:szCs w:val="24"/>
+        </w:rPr>
+        <w:t xml:space="preserve">possible counterfactuals or disconfirming examples.  </w:t>
+      </w:r>
+      <w:r>
+        <w:rPr>
+          <w:rFonts w:ascii="Times New Roman" w:eastAsia="Calibri" w:hAnsi="Times New Roman" w:cs="Times New Roman"/>
+          <w:iCs/>
+          <w:sz w:val="24"/>
+          <w:szCs w:val="24"/>
+        </w:rPr>
+        <w:t xml:space="preserve">In taking this approach, the author seems commit the same offense of </w:t>
+      </w:r>
+      <w:r>
+        <w:rPr>
+          <w:rFonts w:ascii="Times New Roman" w:eastAsia="Calibri" w:hAnsi="Times New Roman" w:cs="Times New Roman"/>
+          <w:iCs/>
+          <w:sz w:val="24"/>
+          <w:szCs w:val="24"/>
+        </w:rPr>
+        <w:t>after-the-f</w:t>
+      </w:r>
+      <w:r>
+        <w:rPr>
+          <w:rFonts w:ascii="Times New Roman" w:eastAsia="Calibri" w:hAnsi="Times New Roman" w:cs="Times New Roman"/>
+          <w:iCs/>
+          <w:sz w:val="24"/>
+          <w:szCs w:val="24"/>
+        </w:rPr>
+        <w:t xml:space="preserve">act analysis that he accused </w:t>
+      </w:r>
+      <w:r>
+        <w:rPr>
+          <w:rFonts w:ascii="Times New Roman" w:eastAsia="Calibri" w:hAnsi="Times New Roman" w:cs="Times New Roman"/>
+          <w:iCs/>
+          <w:sz w:val="24"/>
+          <w:szCs w:val="24"/>
+        </w:rPr>
+        <w:t xml:space="preserve">those who have </w:t>
+      </w:r>
+      <w:r>
+        <w:rPr>
+          <w:rFonts w:ascii="Times New Roman" w:eastAsia="Calibri" w:hAnsi="Times New Roman" w:cs="Times New Roman"/>
+          <w:iCs/>
+          <w:sz w:val="24"/>
+          <w:szCs w:val="24"/>
+        </w:rPr>
+        <w:t xml:space="preserve">argued for and written about </w:t>
+      </w:r>
+      <w:r>
+        <w:rPr>
+          <w:rFonts w:ascii="Times New Roman" w:eastAsia="Calibri" w:hAnsi="Times New Roman" w:cs="Times New Roman"/>
+          <w:iCs/>
+          <w:sz w:val="24"/>
+          <w:szCs w:val="24"/>
+        </w:rPr>
+        <w:t>culture as the explanation for differences in organizational performance</w:t>
+      </w:r>
+      <w:r>
+        <w:rPr>
+          <w:rFonts w:ascii="Times New Roman" w:eastAsia="Calibri" w:hAnsi="Times New Roman" w:cs="Times New Roman"/>
+          <w:iCs/>
+          <w:sz w:val="24"/>
+          <w:szCs w:val="24"/>
+        </w:rPr>
+        <w:t xml:space="preserve"> as having committed</w:t>
+      </w:r>
+      <w:r>
+        <w:rPr>
+          <w:rFonts w:ascii="Times New Roman" w:eastAsia="Calibri" w:hAnsi="Times New Roman" w:cs="Times New Roman"/>
+          <w:iCs/>
+          <w:sz w:val="24"/>
+          <w:szCs w:val="24"/>
+        </w:rPr>
+        <w:t>.</w:t>
+      </w:r>
+      <w:r>
+        <w:rPr>
+          <w:rFonts w:ascii="Times New Roman" w:eastAsia="Calibri" w:hAnsi="Times New Roman" w:cs="Times New Roman"/>
+          <w:iCs/>
+          <w:sz w:val="24"/>
+          <w:szCs w:val="24"/>
+        </w:rPr>
+        <w:t xml:space="preserve"> </w:t>
+      </w:r>
+      <w:r>
+        <w:rPr>
+          <w:rFonts w:ascii="Times New Roman" w:eastAsia="Calibri" w:hAnsi="Times New Roman" w:cs="Times New Roman"/>
+          <w:iCs/>
+          <w:sz w:val="24"/>
+          <w:szCs w:val="24"/>
+        </w:rPr>
+        <w:t xml:space="preserve"> None the less, what the author presents is a structure-based theory that can be te</w:t>
+      </w:r>
+      <w:r>
+        <w:rPr>
+          <w:rFonts w:ascii="Times New Roman" w:eastAsia="Calibri" w:hAnsi="Times New Roman" w:cs="Times New Roman"/>
+          <w:iCs/>
+          <w:sz w:val="24"/>
+          <w:szCs w:val="24"/>
+        </w:rPr>
+        <w:t>sted scientifically and</w:t>
+      </w:r>
+      <w:r>
+        <w:rPr>
+          <w:rFonts w:ascii="Times New Roman" w:eastAsia="Calibri" w:hAnsi="Times New Roman" w:cs="Times New Roman"/>
+          <w:iCs/>
+          <w:sz w:val="24"/>
+          <w:szCs w:val="24"/>
+        </w:rPr>
+        <w:t xml:space="preserve"> empirically.  What this theory does not explain is why an organization may choose one </w:t>
       </w:r>
       <w:proofErr w:type="spellStart"/>
       <w:r>
@@ -1430,7 +1911,7 @@
           <w:sz w:val="24"/>
           <w:szCs w:val="24"/>
         </w:rPr>
-        <w:t>sensegiving</w:t>
+        <w:t>loonshot</w:t>
       </w:r>
       <w:proofErr w:type="spellEnd"/>
       <w:r>
@@ -1440,34 +1921,25 @@
           <w:sz w:val="24"/>
           <w:szCs w:val="24"/>
         </w:rPr>
-        <w:t xml:space="preserve"> to influence </w:t>
-      </w:r>
-      <w:r>
-        <w:rPr>
-          <w:rFonts w:ascii="Times New Roman" w:eastAsia="Calibri" w:hAnsi="Times New Roman" w:cs="Times New Roman"/>
-          <w:iCs/>
-          <w:sz w:val="24"/>
-          <w:szCs w:val="24"/>
-        </w:rPr>
-        <w:t xml:space="preserve">the meaning of </w:t>
-      </w:r>
-      <w:r>
-        <w:rPr>
-          <w:rFonts w:ascii="Times New Roman" w:eastAsia="Calibri" w:hAnsi="Times New Roman" w:cs="Times New Roman"/>
-          <w:iCs/>
-          <w:sz w:val="24"/>
-          <w:szCs w:val="24"/>
-        </w:rPr>
-        <w:t>te</w:t>
-      </w:r>
-      <w:r>
-        <w:rPr>
-          <w:rFonts w:ascii="Times New Roman" w:eastAsia="Calibri" w:hAnsi="Times New Roman" w:cs="Times New Roman"/>
-          <w:iCs/>
-          <w:sz w:val="24"/>
-          <w:szCs w:val="24"/>
-        </w:rPr>
-        <w:t>chnology transfer opportunities.</w:t>
+        <w:t xml:space="preserve"> over another or one franchise project over another</w:t>
+      </w:r>
+      <w:r>
+        <w:rPr>
+          <w:rFonts w:ascii="Times New Roman" w:eastAsia="Calibri" w:hAnsi="Times New Roman" w:cs="Times New Roman"/>
+          <w:iCs/>
+          <w:sz w:val="24"/>
+          <w:szCs w:val="24"/>
+        </w:rPr>
+        <w:t xml:space="preserve"> all other things being equal</w:t>
+      </w:r>
+      <w:r>
+        <w:rPr>
+          <w:rFonts w:ascii="Times New Roman" w:eastAsia="Calibri" w:hAnsi="Times New Roman" w:cs="Times New Roman"/>
+          <w:iCs/>
+          <w:sz w:val="24"/>
+          <w:szCs w:val="24"/>
+        </w:rPr>
+        <w:t>, which is essentially the question that the proposed dissertation study aims to examine.</w:t>
       </w:r>
     </w:p>
     <w:p>
@@ -1489,8 +1961,7 @@
           <w:sz w:val="24"/>
           <w:szCs w:val="24"/>
         </w:rPr>
-        <w:lastRenderedPageBreak/>
-        <w:t>Bengoa</w:t>
+        <w:t>Balogun</w:t>
       </w:r>
       <w:proofErr w:type="spellEnd"/>
       <w:r>
@@ -1500,7 +1971,7 @@
           <w:sz w:val="24"/>
           <w:szCs w:val="24"/>
         </w:rPr>
-        <w:t xml:space="preserve">, A., </w:t>
+        <w:t xml:space="preserve">, J., </w:t>
       </w:r>
       <w:proofErr w:type="spellStart"/>
       <w:r>
@@ -1510,7 +1981,7 @@
           <w:sz w:val="24"/>
           <w:szCs w:val="24"/>
         </w:rPr>
-        <w:t>Maseda</w:t>
+        <w:t>Pye</w:t>
       </w:r>
       <w:proofErr w:type="spellEnd"/>
       <w:r>
@@ -1520,47 +1991,7 @@
           <w:sz w:val="24"/>
           <w:szCs w:val="24"/>
         </w:rPr>
-        <w:t xml:space="preserve">, A., </w:t>
-      </w:r>
-      <w:proofErr w:type="spellStart"/>
-      <w:r>
-        <w:rPr>
-          <w:rFonts w:ascii="Times New Roman" w:eastAsia="Calibri" w:hAnsi="Times New Roman" w:cs="Times New Roman"/>
-          <w:iCs/>
-          <w:sz w:val="24"/>
-          <w:szCs w:val="24"/>
-        </w:rPr>
-        <w:t>Iturralde</w:t>
-      </w:r>
-      <w:proofErr w:type="spellEnd"/>
-      <w:r>
-        <w:rPr>
-          <w:rFonts w:ascii="Times New Roman" w:eastAsia="Calibri" w:hAnsi="Times New Roman" w:cs="Times New Roman"/>
-          <w:iCs/>
-          <w:sz w:val="24"/>
-          <w:szCs w:val="24"/>
-        </w:rPr>
-        <w:t xml:space="preserve">, T., &amp; </w:t>
-      </w:r>
-      <w:proofErr w:type="spellStart"/>
-      <w:r>
-        <w:rPr>
-          <w:rFonts w:ascii="Times New Roman" w:eastAsia="Calibri" w:hAnsi="Times New Roman" w:cs="Times New Roman"/>
-          <w:iCs/>
-          <w:sz w:val="24"/>
-          <w:szCs w:val="24"/>
-        </w:rPr>
-        <w:t>Aparicio</w:t>
-      </w:r>
-      <w:proofErr w:type="spellEnd"/>
-      <w:r>
-        <w:rPr>
-          <w:rFonts w:ascii="Times New Roman" w:eastAsia="Calibri" w:hAnsi="Times New Roman" w:cs="Times New Roman"/>
-          <w:iCs/>
-          <w:sz w:val="24"/>
-          <w:szCs w:val="24"/>
-        </w:rPr>
-        <w:t xml:space="preserve">, G. (2020). A bibliometric review of the technology transfer literature. </w:t>
+        <w:t xml:space="preserve">, A., &amp; Hodgkinson, G. P. (2008). Cognitively skilled organizational decision making: Making sense of deciding. In G. P. Hodgkinson &amp; W. H. Starbuck (Eds.), </w:t>
       </w:r>
       <w:r>
         <w:rPr>
@@ -1570,16 +2001,34 @@
           <w:sz w:val="24"/>
           <w:szCs w:val="24"/>
         </w:rPr>
-        <w:t>The Journal of Technology Transfer</w:t>
-      </w:r>
-      <w:r>
-        <w:rPr>
-          <w:rFonts w:ascii="Times New Roman" w:eastAsia="Calibri" w:hAnsi="Times New Roman" w:cs="Times New Roman"/>
-          <w:iCs/>
-          <w:sz w:val="24"/>
-          <w:szCs w:val="24"/>
-        </w:rPr>
-        <w:t>. doi:10.1007/s10961-019-09774-5</w:t>
+        <w:t xml:space="preserve">The Oxford handbook of organizational decision making </w:t>
+      </w:r>
+      <w:r>
+        <w:rPr>
+          <w:rFonts w:ascii="Times New Roman" w:eastAsia="Calibri" w:hAnsi="Times New Roman" w:cs="Times New Roman"/>
+          <w:iCs/>
+          <w:sz w:val="24"/>
+          <w:szCs w:val="24"/>
+        </w:rPr>
+        <w:t xml:space="preserve">(pp. </w:t>
+      </w:r>
+      <w:r>
+        <w:rPr>
+          <w:rFonts w:ascii="Times New Roman" w:eastAsia="Calibri" w:hAnsi="Times New Roman" w:cs="Times New Roman"/>
+          <w:iCs/>
+          <w:sz w:val="24"/>
+          <w:szCs w:val="24"/>
+        </w:rPr>
+        <w:t>234-249</w:t>
+      </w:r>
+      <w:r>
+        <w:rPr>
+          <w:rFonts w:ascii="Times New Roman" w:eastAsia="Calibri" w:hAnsi="Times New Roman" w:cs="Times New Roman"/>
+          <w:iCs/>
+          <w:sz w:val="24"/>
+          <w:szCs w:val="24"/>
+        </w:rPr>
+        <w:t xml:space="preserve">). New York, NY: Oxford University Press. </w:t>
       </w:r>
     </w:p>
     <w:p>
@@ -1600,7 +2049,35 @@
           <w:sz w:val="24"/>
           <w:szCs w:val="24"/>
         </w:rPr>
-        <w:t>This journal article systematically examined the academic literature on technology transfer covering the period 1969 to 2018 using the Web of Science (</w:t>
+        <w:t xml:space="preserve">This book chapter essentially focuses on the process of decision making in organizations.  As the authors noted, research on decision making has been dominated </w:t>
+      </w:r>
+      <w:r>
+        <w:rPr>
+          <w:rFonts w:ascii="Times New Roman" w:eastAsia="Calibri" w:hAnsi="Times New Roman" w:cs="Times New Roman"/>
+          <w:iCs/>
+          <w:sz w:val="24"/>
+          <w:szCs w:val="24"/>
+        </w:rPr>
+        <w:lastRenderedPageBreak/>
+        <w:t xml:space="preserve">by simulations and lab-based </w:t>
+      </w:r>
+      <w:r>
+        <w:rPr>
+          <w:rFonts w:ascii="Times New Roman" w:eastAsia="Calibri" w:hAnsi="Times New Roman" w:cs="Times New Roman"/>
+          <w:iCs/>
+          <w:sz w:val="24"/>
+          <w:szCs w:val="24"/>
+        </w:rPr>
+        <w:t xml:space="preserve">experimental investigation from an information processing perspective.  They point out that there is a socio-political dimension to decision making in organizations.  As such, decision outcomes are a function of not only the quantity, accuracy, objectiveness, and timeliness of data but also </w:t>
+      </w:r>
+      <w:r>
+        <w:rPr>
+          <w:rFonts w:ascii="Times New Roman" w:eastAsia="Calibri" w:hAnsi="Times New Roman" w:cs="Times New Roman"/>
+          <w:iCs/>
+          <w:sz w:val="24"/>
+          <w:szCs w:val="24"/>
+        </w:rPr>
+        <w:t xml:space="preserve">social processes.  </w:t>
       </w:r>
       <w:proofErr w:type="spellStart"/>
       <w:r>
@@ -1610,7 +2087,7 @@
           <w:sz w:val="24"/>
           <w:szCs w:val="24"/>
         </w:rPr>
-        <w:t>WoS</w:t>
+        <w:t>Sensemaking</w:t>
       </w:r>
       <w:proofErr w:type="spellEnd"/>
       <w:r>
@@ -1620,124 +2097,224 @@
           <w:sz w:val="24"/>
           <w:szCs w:val="24"/>
         </w:rPr>
-        <w:t>) Core Collection as the bibliographic database.  This review was more comprehensive than previous bibliometric studies of technology transfer which tend to focus on specific areas of research interests, a more limited number of publications, or shorter periods of time.  The aut</w:t>
-      </w:r>
-      <w:r>
-        <w:rPr>
-          <w:rFonts w:ascii="Times New Roman" w:eastAsia="Calibri" w:hAnsi="Times New Roman" w:cs="Times New Roman"/>
-          <w:iCs/>
-          <w:sz w:val="24"/>
-          <w:szCs w:val="24"/>
-        </w:rPr>
-        <w:t xml:space="preserve">hors identified </w:t>
-      </w:r>
-      <w:r>
-        <w:rPr>
-          <w:rFonts w:ascii="Times New Roman" w:eastAsia="Calibri" w:hAnsi="Times New Roman" w:cs="Times New Roman"/>
-          <w:iCs/>
-          <w:sz w:val="24"/>
-          <w:szCs w:val="24"/>
-        </w:rPr>
-        <w:t>five main streams of technology transfer research as university technology transfer, international technology transfer, intra-firm technology transfer, absorptive capacity, and innovation policies.</w:t>
-      </w:r>
-      <w:r>
-        <w:rPr>
-          <w:rFonts w:ascii="Times New Roman" w:eastAsia="Calibri" w:hAnsi="Times New Roman" w:cs="Times New Roman"/>
-          <w:iCs/>
-          <w:sz w:val="24"/>
-          <w:szCs w:val="24"/>
-        </w:rPr>
-        <w:t xml:space="preserve">  The proposed dissertation study specifically focuses on university </w:t>
-      </w:r>
-      <w:r>
-        <w:rPr>
-          <w:rFonts w:ascii="Times New Roman" w:eastAsia="Calibri" w:hAnsi="Times New Roman" w:cs="Times New Roman"/>
-          <w:iCs/>
-          <w:sz w:val="24"/>
-          <w:szCs w:val="24"/>
-        </w:rPr>
-        <w:t>technology transfer.  Within this</w:t>
-      </w:r>
-      <w:r>
-        <w:rPr>
-          <w:rFonts w:ascii="Times New Roman" w:eastAsia="Calibri" w:hAnsi="Times New Roman" w:cs="Times New Roman"/>
-          <w:iCs/>
-          <w:sz w:val="24"/>
-          <w:szCs w:val="24"/>
-        </w:rPr>
-        <w:t xml:space="preserve"> research stream, the authors identified five sub-streams comprising academic entrepreneurship, new ventures, intellectual property, university-industry relationships, and technology transfer offices.  The proposed dissertation study best aligns with the university-industry relationships sub-stream.  The authors specifically noted that most research on this topic was from the perspective of universities and research institutions</w:t>
-      </w:r>
-      <w:r>
-        <w:rPr>
-          <w:rFonts w:ascii="Times New Roman" w:eastAsia="Calibri" w:hAnsi="Times New Roman" w:cs="Times New Roman"/>
-          <w:iCs/>
-          <w:sz w:val="24"/>
-          <w:szCs w:val="24"/>
-        </w:rPr>
-        <w:t xml:space="preserve"> and not private sector organizations that acquire university-created technologies</w:t>
-      </w:r>
-      <w:r>
-        <w:rPr>
-          <w:rFonts w:ascii="Times New Roman" w:eastAsia="Calibri" w:hAnsi="Times New Roman" w:cs="Times New Roman"/>
-          <w:iCs/>
-          <w:sz w:val="24"/>
-          <w:szCs w:val="24"/>
-        </w:rPr>
-        <w:t>.  T</w:t>
-      </w:r>
-      <w:r>
-        <w:rPr>
-          <w:rFonts w:ascii="Times New Roman" w:eastAsia="Calibri" w:hAnsi="Times New Roman" w:cs="Times New Roman"/>
-          <w:iCs/>
-          <w:sz w:val="24"/>
-          <w:szCs w:val="24"/>
-        </w:rPr>
-        <w:t xml:space="preserve">he proposed dissertation study also seems to </w:t>
-      </w:r>
-      <w:r>
-        <w:rPr>
-          <w:rFonts w:ascii="Times New Roman" w:eastAsia="Calibri" w:hAnsi="Times New Roman" w:cs="Times New Roman"/>
-          <w:iCs/>
-          <w:sz w:val="24"/>
-          <w:szCs w:val="24"/>
-        </w:rPr>
-        <w:t>brush against</w:t>
-      </w:r>
-      <w:r>
-        <w:rPr>
-          <w:rFonts w:ascii="Times New Roman" w:eastAsia="Calibri" w:hAnsi="Times New Roman" w:cs="Times New Roman"/>
-          <w:iCs/>
-          <w:sz w:val="24"/>
-          <w:szCs w:val="24"/>
-        </w:rPr>
-        <w:t xml:space="preserve"> the concept of absorptive capacity, which was defined as “a firm’s ability to recognize, assimilate, and apply external knowledge and learning processes” (p. 25).  </w:t>
-      </w:r>
-      <w:r>
-        <w:rPr>
-          <w:rFonts w:ascii="Times New Roman" w:eastAsia="Calibri" w:hAnsi="Times New Roman" w:cs="Times New Roman"/>
-          <w:iCs/>
-          <w:sz w:val="24"/>
-          <w:szCs w:val="24"/>
-        </w:rPr>
-        <w:t>R</w:t>
-      </w:r>
-      <w:r>
-        <w:rPr>
-          <w:rFonts w:ascii="Times New Roman" w:eastAsia="Calibri" w:hAnsi="Times New Roman" w:cs="Times New Roman"/>
-          <w:iCs/>
-          <w:sz w:val="24"/>
-          <w:szCs w:val="24"/>
-        </w:rPr>
-        <w:t>esearch on a</w:t>
-      </w:r>
-      <w:r>
-        <w:rPr>
-          <w:rFonts w:ascii="Times New Roman" w:eastAsia="Calibri" w:hAnsi="Times New Roman" w:cs="Times New Roman"/>
-          <w:iCs/>
-          <w:sz w:val="24"/>
-          <w:szCs w:val="24"/>
-        </w:rPr>
-        <w:t>bsorptive capacity</w:t>
+        <w:t xml:space="preserve"> and </w:t>
+      </w:r>
+      <w:proofErr w:type="spellStart"/>
+      <w:r>
+        <w:rPr>
+          <w:rFonts w:ascii="Times New Roman" w:eastAsia="Calibri" w:hAnsi="Times New Roman" w:cs="Times New Roman"/>
+          <w:iCs/>
+          <w:sz w:val="24"/>
+          <w:szCs w:val="24"/>
+        </w:rPr>
+        <w:t>sensegiving</w:t>
+      </w:r>
+      <w:proofErr w:type="spellEnd"/>
+      <w:r>
+        <w:rPr>
+          <w:rFonts w:ascii="Times New Roman" w:eastAsia="Calibri" w:hAnsi="Times New Roman" w:cs="Times New Roman"/>
+          <w:iCs/>
+          <w:sz w:val="24"/>
+          <w:szCs w:val="24"/>
+        </w:rPr>
+        <w:t xml:space="preserve"> are the social process</w:t>
+      </w:r>
+      <w:r>
+        <w:rPr>
+          <w:rFonts w:ascii="Times New Roman" w:eastAsia="Calibri" w:hAnsi="Times New Roman" w:cs="Times New Roman"/>
+          <w:iCs/>
+          <w:sz w:val="24"/>
+          <w:szCs w:val="24"/>
+        </w:rPr>
+        <w:t>es</w:t>
+      </w:r>
+      <w:r>
+        <w:rPr>
+          <w:rFonts w:ascii="Times New Roman" w:eastAsia="Calibri" w:hAnsi="Times New Roman" w:cs="Times New Roman"/>
+          <w:iCs/>
+          <w:sz w:val="24"/>
+          <w:szCs w:val="24"/>
+        </w:rPr>
+        <w:t xml:space="preserve"> with which the authors are most concerned as it relates to organizational decision making.  </w:t>
+      </w:r>
+      <w:proofErr w:type="spellStart"/>
+      <w:r>
+        <w:rPr>
+          <w:rFonts w:ascii="Times New Roman" w:eastAsia="Calibri" w:hAnsi="Times New Roman" w:cs="Times New Roman"/>
+          <w:iCs/>
+          <w:sz w:val="24"/>
+          <w:szCs w:val="24"/>
+        </w:rPr>
+        <w:t>Sensemaking</w:t>
+      </w:r>
+      <w:proofErr w:type="spellEnd"/>
+      <w:r>
+        <w:rPr>
+          <w:rFonts w:ascii="Times New Roman" w:eastAsia="Calibri" w:hAnsi="Times New Roman" w:cs="Times New Roman"/>
+          <w:iCs/>
+          <w:sz w:val="24"/>
+          <w:szCs w:val="24"/>
+        </w:rPr>
+        <w:t xml:space="preserve"> is the process of constructing and reconstructing meaning through which a group of individuals collectively create, maintain, and interpret their shared social reality.  </w:t>
+      </w:r>
+      <w:proofErr w:type="spellStart"/>
+      <w:r>
+        <w:rPr>
+          <w:rFonts w:ascii="Times New Roman" w:eastAsia="Calibri" w:hAnsi="Times New Roman" w:cs="Times New Roman"/>
+          <w:iCs/>
+          <w:sz w:val="24"/>
+          <w:szCs w:val="24"/>
+        </w:rPr>
+        <w:t>Sensegiving</w:t>
+      </w:r>
+      <w:proofErr w:type="spellEnd"/>
+      <w:r>
+        <w:rPr>
+          <w:rFonts w:ascii="Times New Roman" w:eastAsia="Calibri" w:hAnsi="Times New Roman" w:cs="Times New Roman"/>
+          <w:iCs/>
+          <w:sz w:val="24"/>
+          <w:szCs w:val="24"/>
+        </w:rPr>
+        <w:t xml:space="preserve"> is the process of trying to influence how others construct meaning towards one’s preferred meaning of social reality.  </w:t>
+      </w:r>
+      <w:proofErr w:type="spellStart"/>
+      <w:r>
+        <w:rPr>
+          <w:rFonts w:ascii="Times New Roman" w:eastAsia="Calibri" w:hAnsi="Times New Roman" w:cs="Times New Roman"/>
+          <w:iCs/>
+          <w:sz w:val="24"/>
+          <w:szCs w:val="24"/>
+        </w:rPr>
+        <w:t>Sensemaking</w:t>
+      </w:r>
+      <w:proofErr w:type="spellEnd"/>
+      <w:r>
+        <w:rPr>
+          <w:rFonts w:ascii="Times New Roman" w:eastAsia="Calibri" w:hAnsi="Times New Roman" w:cs="Times New Roman"/>
+          <w:iCs/>
+          <w:sz w:val="24"/>
+          <w:szCs w:val="24"/>
+        </w:rPr>
+        <w:t xml:space="preserve"> and </w:t>
+      </w:r>
+      <w:proofErr w:type="spellStart"/>
+      <w:r>
+        <w:rPr>
+          <w:rFonts w:ascii="Times New Roman" w:eastAsia="Calibri" w:hAnsi="Times New Roman" w:cs="Times New Roman"/>
+          <w:iCs/>
+          <w:sz w:val="24"/>
+          <w:szCs w:val="24"/>
+        </w:rPr>
+        <w:t>sensegiving</w:t>
+      </w:r>
+      <w:proofErr w:type="spellEnd"/>
+      <w:r>
+        <w:rPr>
+          <w:rFonts w:ascii="Times New Roman" w:eastAsia="Calibri" w:hAnsi="Times New Roman" w:cs="Times New Roman"/>
+          <w:iCs/>
+          <w:sz w:val="24"/>
+          <w:szCs w:val="24"/>
+        </w:rPr>
+        <w:t xml:space="preserve"> underpin a power dynamic in organizational</w:t>
+      </w:r>
+      <w:r>
+        <w:rPr>
+          <w:rFonts w:ascii="Times New Roman" w:eastAsia="Calibri" w:hAnsi="Times New Roman" w:cs="Times New Roman"/>
+          <w:iCs/>
+          <w:sz w:val="24"/>
+          <w:szCs w:val="24"/>
+        </w:rPr>
+        <w:t xml:space="preserve"> decision making and </w:t>
+      </w:r>
+      <w:r>
+        <w:rPr>
+          <w:rFonts w:ascii="Times New Roman" w:eastAsia="Calibri" w:hAnsi="Times New Roman" w:cs="Times New Roman"/>
+          <w:iCs/>
+          <w:sz w:val="24"/>
+          <w:szCs w:val="24"/>
+        </w:rPr>
+        <w:t xml:space="preserve">there is an interplay </w:t>
+      </w:r>
+      <w:r>
+        <w:rPr>
+          <w:rFonts w:ascii="Times New Roman" w:eastAsia="Calibri" w:hAnsi="Times New Roman" w:cs="Times New Roman"/>
+          <w:iCs/>
+          <w:sz w:val="24"/>
+          <w:szCs w:val="24"/>
+        </w:rPr>
+        <w:t xml:space="preserve">with </w:t>
+      </w:r>
+      <w:r>
+        <w:rPr>
+          <w:rFonts w:ascii="Times New Roman" w:eastAsia="Calibri" w:hAnsi="Times New Roman" w:cs="Times New Roman"/>
+          <w:iCs/>
+          <w:sz w:val="24"/>
+          <w:szCs w:val="24"/>
+        </w:rPr>
+        <w:t xml:space="preserve">the </w:t>
+      </w:r>
+      <w:r>
+        <w:rPr>
+          <w:rFonts w:ascii="Times New Roman" w:eastAsia="Calibri" w:hAnsi="Times New Roman" w:cs="Times New Roman"/>
+          <w:iCs/>
+          <w:sz w:val="24"/>
+          <w:szCs w:val="24"/>
+        </w:rPr>
+        <w:t xml:space="preserve">roles and identities of organization members involved.  </w:t>
+      </w:r>
+      <w:r>
+        <w:rPr>
+          <w:rFonts w:ascii="Times New Roman" w:eastAsia="Calibri" w:hAnsi="Times New Roman" w:cs="Times New Roman"/>
+          <w:iCs/>
+          <w:sz w:val="24"/>
+          <w:szCs w:val="24"/>
+        </w:rPr>
+        <w:t>It may be the case</w:t>
+      </w:r>
+      <w:r>
+        <w:rPr>
+          <w:rFonts w:ascii="Times New Roman" w:eastAsia="Calibri" w:hAnsi="Times New Roman" w:cs="Times New Roman"/>
+          <w:iCs/>
+          <w:sz w:val="24"/>
+          <w:szCs w:val="24"/>
+        </w:rPr>
+        <w:t xml:space="preserve"> that </w:t>
+      </w:r>
+      <w:r>
+        <w:rPr>
+          <w:rFonts w:ascii="Times New Roman" w:eastAsia="Calibri" w:hAnsi="Times New Roman" w:cs="Times New Roman"/>
+          <w:iCs/>
+          <w:sz w:val="24"/>
+          <w:szCs w:val="24"/>
+        </w:rPr>
+        <w:t xml:space="preserve">demand-side </w:t>
+      </w:r>
+      <w:r>
+        <w:rPr>
+          <w:rFonts w:ascii="Times New Roman" w:eastAsia="Calibri" w:hAnsi="Times New Roman" w:cs="Times New Roman"/>
+          <w:iCs/>
+          <w:sz w:val="24"/>
+          <w:szCs w:val="24"/>
+        </w:rPr>
+        <w:t>technology</w:t>
+      </w:r>
+      <w:r>
+        <w:rPr>
+          <w:rFonts w:ascii="Times New Roman" w:eastAsia="Calibri" w:hAnsi="Times New Roman" w:cs="Times New Roman"/>
+          <w:iCs/>
+          <w:sz w:val="24"/>
+          <w:szCs w:val="24"/>
+        </w:rPr>
+        <w:t xml:space="preserve"> transfer professionals use</w:t>
+      </w:r>
+      <w:r>
+        <w:rPr>
+          <w:rFonts w:ascii="Times New Roman" w:eastAsia="Calibri" w:hAnsi="Times New Roman" w:cs="Times New Roman"/>
+          <w:iCs/>
+          <w:sz w:val="24"/>
+          <w:szCs w:val="24"/>
+        </w:rPr>
+        <w:t xml:space="preserve"> development stage</w:t>
       </w:r>
       <w:r>
         <w:rPr>
@@ -1755,215 +2332,74 @@
           <w:sz w:val="24"/>
           <w:szCs w:val="24"/>
         </w:rPr>
-        <w:t xml:space="preserve">seems to </w:t>
-      </w:r>
-      <w:r>
-        <w:rPr>
-          <w:rFonts w:ascii="Times New Roman" w:eastAsia="Calibri" w:hAnsi="Times New Roman" w:cs="Times New Roman"/>
-          <w:iCs/>
-          <w:sz w:val="24"/>
-          <w:szCs w:val="24"/>
-        </w:rPr>
-        <w:t>fall within the discipline of organization</w:t>
-      </w:r>
-      <w:r>
-        <w:rPr>
-          <w:rFonts w:ascii="Times New Roman" w:eastAsia="Calibri" w:hAnsi="Times New Roman" w:cs="Times New Roman"/>
-          <w:iCs/>
-          <w:sz w:val="24"/>
-          <w:szCs w:val="24"/>
-        </w:rPr>
-        <w:t xml:space="preserve"> studies.</w:t>
-      </w:r>
-      <w:r>
-        <w:rPr>
-          <w:rFonts w:ascii="Times New Roman" w:eastAsia="Calibri" w:hAnsi="Times New Roman" w:cs="Times New Roman"/>
-          <w:iCs/>
-          <w:sz w:val="24"/>
-          <w:szCs w:val="24"/>
-        </w:rPr>
-        <w:t xml:space="preserve"> </w:t>
-      </w:r>
-      <w:r>
-        <w:rPr>
-          <w:rFonts w:ascii="Times New Roman" w:eastAsia="Calibri" w:hAnsi="Times New Roman" w:cs="Times New Roman"/>
-          <w:iCs/>
-          <w:sz w:val="24"/>
-          <w:szCs w:val="24"/>
-        </w:rPr>
-        <w:t xml:space="preserve"> M</w:t>
-      </w:r>
-      <w:r>
-        <w:rPr>
-          <w:rFonts w:ascii="Times New Roman" w:eastAsia="Calibri" w:hAnsi="Times New Roman" w:cs="Times New Roman"/>
-          <w:iCs/>
-          <w:sz w:val="24"/>
-          <w:szCs w:val="24"/>
-        </w:rPr>
-        <w:t>ost</w:t>
-      </w:r>
-      <w:r>
-        <w:rPr>
-          <w:rFonts w:ascii="Times New Roman" w:eastAsia="Calibri" w:hAnsi="Times New Roman" w:cs="Times New Roman"/>
-          <w:iCs/>
-          <w:sz w:val="24"/>
-          <w:szCs w:val="24"/>
-        </w:rPr>
-        <w:t xml:space="preserve"> research</w:t>
-      </w:r>
-      <w:r>
-        <w:rPr>
-          <w:rFonts w:ascii="Times New Roman" w:eastAsia="Calibri" w:hAnsi="Times New Roman" w:cs="Times New Roman"/>
-          <w:iCs/>
-          <w:sz w:val="24"/>
-          <w:szCs w:val="24"/>
-        </w:rPr>
-        <w:t xml:space="preserve"> </w:t>
-      </w:r>
-      <w:r>
-        <w:rPr>
-          <w:rFonts w:ascii="Times New Roman" w:eastAsia="Calibri" w:hAnsi="Times New Roman" w:cs="Times New Roman"/>
-          <w:iCs/>
-          <w:sz w:val="24"/>
-          <w:szCs w:val="24"/>
-        </w:rPr>
-        <w:t xml:space="preserve">in this stream </w:t>
-      </w:r>
-      <w:r>
-        <w:rPr>
-          <w:rFonts w:ascii="Times New Roman" w:eastAsia="Calibri" w:hAnsi="Times New Roman" w:cs="Times New Roman"/>
-          <w:iCs/>
-          <w:sz w:val="24"/>
-          <w:szCs w:val="24"/>
-        </w:rPr>
-        <w:t xml:space="preserve">has focused on understanding the factors that influence </w:t>
-      </w:r>
-      <w:r>
-        <w:rPr>
-          <w:rFonts w:ascii="Times New Roman" w:eastAsia="Calibri" w:hAnsi="Times New Roman" w:cs="Times New Roman"/>
-          <w:iCs/>
-          <w:sz w:val="24"/>
-          <w:szCs w:val="24"/>
-        </w:rPr>
-        <w:lastRenderedPageBreak/>
-        <w:t>the absorptive capacity of a firm, when and how absorptive capacity can be a source of competitive advantage for a firm, and the relationship between absorptive capacity and firm performance.</w:t>
-      </w:r>
-      <w:r>
-        <w:rPr>
-          <w:rFonts w:ascii="Times New Roman" w:eastAsia="Calibri" w:hAnsi="Times New Roman" w:cs="Times New Roman"/>
-          <w:iCs/>
-          <w:sz w:val="24"/>
-          <w:szCs w:val="24"/>
-        </w:rPr>
-        <w:t xml:space="preserve"> </w:t>
-      </w:r>
-      <w:r>
-        <w:rPr>
-          <w:rFonts w:ascii="Times New Roman" w:eastAsia="Calibri" w:hAnsi="Times New Roman" w:cs="Times New Roman"/>
-          <w:iCs/>
-          <w:sz w:val="24"/>
-          <w:szCs w:val="24"/>
-        </w:rPr>
-        <w:t xml:space="preserve"> </w:t>
-      </w:r>
-      <w:r>
-        <w:rPr>
-          <w:rFonts w:ascii="Times New Roman" w:eastAsia="Calibri" w:hAnsi="Times New Roman" w:cs="Times New Roman"/>
-          <w:iCs/>
-          <w:sz w:val="24"/>
-          <w:szCs w:val="24"/>
-        </w:rPr>
-        <w:t>However, it appears that the research on absorptive capacity does not address why a firm cho</w:t>
-      </w:r>
-      <w:r>
-        <w:rPr>
-          <w:rFonts w:ascii="Times New Roman" w:eastAsia="Calibri" w:hAnsi="Times New Roman" w:cs="Times New Roman"/>
-          <w:iCs/>
-          <w:sz w:val="24"/>
-          <w:szCs w:val="24"/>
-        </w:rPr>
-        <w:t>oses to assimilate and apply some</w:t>
-      </w:r>
-      <w:r>
-        <w:rPr>
-          <w:rFonts w:ascii="Times New Roman" w:eastAsia="Calibri" w:hAnsi="Times New Roman" w:cs="Times New Roman"/>
-          <w:iCs/>
-          <w:sz w:val="24"/>
-          <w:szCs w:val="24"/>
-        </w:rPr>
-        <w:t xml:space="preserve"> technolo</w:t>
-      </w:r>
-      <w:r>
-        <w:rPr>
-          <w:rFonts w:ascii="Times New Roman" w:eastAsia="Calibri" w:hAnsi="Times New Roman" w:cs="Times New Roman"/>
-          <w:iCs/>
-          <w:sz w:val="24"/>
-          <w:szCs w:val="24"/>
-        </w:rPr>
-        <w:t>gies and not</w:t>
-      </w:r>
-      <w:r>
-        <w:rPr>
-          <w:rFonts w:ascii="Times New Roman" w:eastAsia="Calibri" w:hAnsi="Times New Roman" w:cs="Times New Roman"/>
-          <w:iCs/>
-          <w:sz w:val="24"/>
-          <w:szCs w:val="24"/>
-        </w:rPr>
-        <w:t xml:space="preserve"> other</w:t>
-      </w:r>
-      <w:r>
-        <w:rPr>
-          <w:rFonts w:ascii="Times New Roman" w:eastAsia="Calibri" w:hAnsi="Times New Roman" w:cs="Times New Roman"/>
-          <w:iCs/>
-          <w:sz w:val="24"/>
-          <w:szCs w:val="24"/>
-        </w:rPr>
-        <w:t>s</w:t>
-      </w:r>
-      <w:r>
-        <w:rPr>
-          <w:rFonts w:ascii="Times New Roman" w:eastAsia="Calibri" w:hAnsi="Times New Roman" w:cs="Times New Roman"/>
-          <w:iCs/>
-          <w:sz w:val="24"/>
-          <w:szCs w:val="24"/>
-        </w:rPr>
-        <w:t xml:space="preserve">.  </w:t>
-      </w:r>
-      <w:r>
-        <w:rPr>
-          <w:rFonts w:ascii="Times New Roman" w:eastAsia="Calibri" w:hAnsi="Times New Roman" w:cs="Times New Roman"/>
-          <w:iCs/>
-          <w:sz w:val="24"/>
-          <w:szCs w:val="24"/>
-        </w:rPr>
-        <w:t xml:space="preserve">The research on technology transfer in general seems to ignore factors endogenous to the technology and technology transfer process, such as development stage.  </w:t>
-      </w:r>
-      <w:r>
-        <w:rPr>
-          <w:rFonts w:ascii="Times New Roman" w:eastAsia="Calibri" w:hAnsi="Times New Roman" w:cs="Times New Roman"/>
-          <w:iCs/>
-          <w:sz w:val="24"/>
-          <w:szCs w:val="24"/>
-        </w:rPr>
-        <w:t>This suggests a clear gap in the literature that the</w:t>
-      </w:r>
-      <w:r>
-        <w:rPr>
-          <w:rFonts w:ascii="Times New Roman" w:eastAsia="Calibri" w:hAnsi="Times New Roman" w:cs="Times New Roman"/>
-          <w:iCs/>
-          <w:sz w:val="24"/>
-          <w:szCs w:val="24"/>
-        </w:rPr>
-        <w:t xml:space="preserve"> proposed dissertation study would</w:t>
-      </w:r>
-      <w:r>
-        <w:rPr>
-          <w:rFonts w:ascii="Times New Roman" w:eastAsia="Calibri" w:hAnsi="Times New Roman" w:cs="Times New Roman"/>
-          <w:iCs/>
-          <w:sz w:val="24"/>
-          <w:szCs w:val="24"/>
-        </w:rPr>
-        <w:t xml:space="preserve"> fill.</w:t>
+        <w:t xml:space="preserve">in </w:t>
+      </w:r>
+      <w:proofErr w:type="spellStart"/>
+      <w:r>
+        <w:rPr>
+          <w:rFonts w:ascii="Times New Roman" w:eastAsia="Calibri" w:hAnsi="Times New Roman" w:cs="Times New Roman"/>
+          <w:iCs/>
+          <w:sz w:val="24"/>
+          <w:szCs w:val="24"/>
+        </w:rPr>
+        <w:t>sensemaking</w:t>
+      </w:r>
+      <w:proofErr w:type="spellEnd"/>
+      <w:r>
+        <w:rPr>
+          <w:rFonts w:ascii="Times New Roman" w:eastAsia="Calibri" w:hAnsi="Times New Roman" w:cs="Times New Roman"/>
+          <w:iCs/>
+          <w:sz w:val="24"/>
+          <w:szCs w:val="24"/>
+        </w:rPr>
+        <w:t xml:space="preserve"> and </w:t>
+      </w:r>
+      <w:proofErr w:type="spellStart"/>
+      <w:r>
+        <w:rPr>
+          <w:rFonts w:ascii="Times New Roman" w:eastAsia="Calibri" w:hAnsi="Times New Roman" w:cs="Times New Roman"/>
+          <w:iCs/>
+          <w:sz w:val="24"/>
+          <w:szCs w:val="24"/>
+        </w:rPr>
+        <w:t>sensegiving</w:t>
+      </w:r>
+      <w:proofErr w:type="spellEnd"/>
+      <w:r>
+        <w:rPr>
+          <w:rFonts w:ascii="Times New Roman" w:eastAsia="Calibri" w:hAnsi="Times New Roman" w:cs="Times New Roman"/>
+          <w:iCs/>
+          <w:sz w:val="24"/>
+          <w:szCs w:val="24"/>
+        </w:rPr>
+        <w:t xml:space="preserve"> to influence </w:t>
+      </w:r>
+      <w:r>
+        <w:rPr>
+          <w:rFonts w:ascii="Times New Roman" w:eastAsia="Calibri" w:hAnsi="Times New Roman" w:cs="Times New Roman"/>
+          <w:iCs/>
+          <w:sz w:val="24"/>
+          <w:szCs w:val="24"/>
+        </w:rPr>
+        <w:t xml:space="preserve">the meaning of </w:t>
+      </w:r>
+      <w:r>
+        <w:rPr>
+          <w:rFonts w:ascii="Times New Roman" w:eastAsia="Calibri" w:hAnsi="Times New Roman" w:cs="Times New Roman"/>
+          <w:iCs/>
+          <w:sz w:val="24"/>
+          <w:szCs w:val="24"/>
+        </w:rPr>
+        <w:t>te</w:t>
+      </w:r>
+      <w:r>
+        <w:rPr>
+          <w:rFonts w:ascii="Times New Roman" w:eastAsia="Calibri" w:hAnsi="Times New Roman" w:cs="Times New Roman"/>
+          <w:iCs/>
+          <w:sz w:val="24"/>
+          <w:szCs w:val="24"/>
+        </w:rPr>
+        <w:t>chnology transfer opportunities.</w:t>
       </w:r>
     </w:p>
     <w:p>
@@ -1985,7 +2421,7 @@
           <w:sz w:val="24"/>
           <w:szCs w:val="24"/>
         </w:rPr>
-        <w:t>Bruneel</w:t>
+        <w:t>Bengoa</w:t>
       </w:r>
       <w:proofErr w:type="spellEnd"/>
       <w:r>
@@ -1995,7 +2431,7 @@
           <w:sz w:val="24"/>
           <w:szCs w:val="24"/>
         </w:rPr>
-        <w:t xml:space="preserve">, J., </w:t>
+        <w:t xml:space="preserve">, A., </w:t>
       </w:r>
       <w:proofErr w:type="spellStart"/>
       <w:r>
@@ -2005,7 +2441,7 @@
           <w:sz w:val="24"/>
           <w:szCs w:val="24"/>
         </w:rPr>
-        <w:t>D’Este</w:t>
+        <w:t>Maseda</w:t>
       </w:r>
       <w:proofErr w:type="spellEnd"/>
       <w:r>
@@ -2015,7 +2451,47 @@
           <w:sz w:val="24"/>
           <w:szCs w:val="24"/>
         </w:rPr>
-        <w:t xml:space="preserve">, P., &amp; Salter, A. (2010). Investigating the factors that diminish the barriers to university–industry collaboration. </w:t>
+        <w:t xml:space="preserve">, A., </w:t>
+      </w:r>
+      <w:proofErr w:type="spellStart"/>
+      <w:r>
+        <w:rPr>
+          <w:rFonts w:ascii="Times New Roman" w:eastAsia="Calibri" w:hAnsi="Times New Roman" w:cs="Times New Roman"/>
+          <w:iCs/>
+          <w:sz w:val="24"/>
+          <w:szCs w:val="24"/>
+        </w:rPr>
+        <w:t>Iturralde</w:t>
+      </w:r>
+      <w:proofErr w:type="spellEnd"/>
+      <w:r>
+        <w:rPr>
+          <w:rFonts w:ascii="Times New Roman" w:eastAsia="Calibri" w:hAnsi="Times New Roman" w:cs="Times New Roman"/>
+          <w:iCs/>
+          <w:sz w:val="24"/>
+          <w:szCs w:val="24"/>
+        </w:rPr>
+        <w:t xml:space="preserve">, T., &amp; </w:t>
+      </w:r>
+      <w:proofErr w:type="spellStart"/>
+      <w:r>
+        <w:rPr>
+          <w:rFonts w:ascii="Times New Roman" w:eastAsia="Calibri" w:hAnsi="Times New Roman" w:cs="Times New Roman"/>
+          <w:iCs/>
+          <w:sz w:val="24"/>
+          <w:szCs w:val="24"/>
+        </w:rPr>
+        <w:t>Aparicio</w:t>
+      </w:r>
+      <w:proofErr w:type="spellEnd"/>
+      <w:r>
+        <w:rPr>
+          <w:rFonts w:ascii="Times New Roman" w:eastAsia="Calibri" w:hAnsi="Times New Roman" w:cs="Times New Roman"/>
+          <w:iCs/>
+          <w:sz w:val="24"/>
+          <w:szCs w:val="24"/>
+        </w:rPr>
+        <w:t xml:space="preserve">, G. (2020). A bibliometric review of the technology transfer literature. </w:t>
       </w:r>
       <w:r>
         <w:rPr>
@@ -2025,36 +2501,16 @@
           <w:sz w:val="24"/>
           <w:szCs w:val="24"/>
         </w:rPr>
-        <w:t>Research Policy, 39</w:t>
-      </w:r>
-      <w:r>
-        <w:rPr>
-          <w:rFonts w:ascii="Times New Roman" w:eastAsia="Calibri" w:hAnsi="Times New Roman" w:cs="Times New Roman"/>
-          <w:iCs/>
-          <w:sz w:val="24"/>
-          <w:szCs w:val="24"/>
-        </w:rPr>
-        <w:t xml:space="preserve">(7), 858-868. </w:t>
-      </w:r>
-      <w:proofErr w:type="gramStart"/>
-      <w:r>
-        <w:rPr>
-          <w:rFonts w:ascii="Times New Roman" w:eastAsia="Calibri" w:hAnsi="Times New Roman" w:cs="Times New Roman"/>
-          <w:iCs/>
-          <w:sz w:val="24"/>
-          <w:szCs w:val="24"/>
-        </w:rPr>
-        <w:t>doi:10.1016/j.respol</w:t>
-      </w:r>
-      <w:proofErr w:type="gramEnd"/>
-      <w:r>
-        <w:rPr>
-          <w:rFonts w:ascii="Times New Roman" w:eastAsia="Calibri" w:hAnsi="Times New Roman" w:cs="Times New Roman"/>
-          <w:iCs/>
-          <w:sz w:val="24"/>
-          <w:szCs w:val="24"/>
-        </w:rPr>
-        <w:t>.2010.03.006</w:t>
+        <w:t>The Journal of Technology Transfer</w:t>
+      </w:r>
+      <w:r>
+        <w:rPr>
+          <w:rFonts w:ascii="Times New Roman" w:eastAsia="Calibri" w:hAnsi="Times New Roman" w:cs="Times New Roman"/>
+          <w:iCs/>
+          <w:sz w:val="24"/>
+          <w:szCs w:val="24"/>
+        </w:rPr>
+        <w:t>. doi:10.1007/s10961-019-09774-5</w:t>
       </w:r>
     </w:p>
     <w:p>
@@ -2075,108 +2531,27 @@
           <w:sz w:val="24"/>
           <w:szCs w:val="24"/>
         </w:rPr>
-        <w:t>This</w:t>
-      </w:r>
-      <w:r>
-        <w:rPr>
-          <w:rFonts w:ascii="Times New Roman" w:eastAsia="Calibri" w:hAnsi="Times New Roman" w:cs="Times New Roman"/>
-          <w:iCs/>
-          <w:sz w:val="24"/>
-          <w:szCs w:val="24"/>
-        </w:rPr>
-        <w:t xml:space="preserve"> journal article examined two general types of barriers to various kinds of collaboration between universities in the United Kingdom (U.K.) and private sector organizations.  </w:t>
-      </w:r>
-      <w:r>
-        <w:rPr>
-          <w:rFonts w:ascii="Times New Roman" w:eastAsia="Calibri" w:hAnsi="Times New Roman" w:cs="Times New Roman"/>
-          <w:iCs/>
-          <w:sz w:val="24"/>
-          <w:szCs w:val="24"/>
-        </w:rPr>
-        <w:t xml:space="preserve">The barriers </w:t>
-      </w:r>
-      <w:r>
-        <w:rPr>
-          <w:rFonts w:ascii="Times New Roman" w:eastAsia="Calibri" w:hAnsi="Times New Roman" w:cs="Times New Roman"/>
-          <w:iCs/>
-          <w:sz w:val="24"/>
-          <w:szCs w:val="24"/>
-        </w:rPr>
-        <w:t xml:space="preserve">(dependent variable) </w:t>
-      </w:r>
-      <w:r>
-        <w:rPr>
-          <w:rFonts w:ascii="Times New Roman" w:eastAsia="Calibri" w:hAnsi="Times New Roman" w:cs="Times New Roman"/>
-          <w:iCs/>
-          <w:sz w:val="24"/>
-          <w:szCs w:val="24"/>
-        </w:rPr>
-        <w:t>on which the study focused were orientation-related barriers and transaction-related barriers.</w:t>
-      </w:r>
-      <w:r>
-        <w:rPr>
-          <w:rFonts w:ascii="Times New Roman" w:eastAsia="Calibri" w:hAnsi="Times New Roman" w:cs="Times New Roman"/>
-          <w:iCs/>
-          <w:sz w:val="24"/>
-          <w:szCs w:val="24"/>
-        </w:rPr>
-        <w:t xml:space="preserve">  The study used a survey design based on 503 responses from a sample frame of 3,088 private sector organizations.  </w:t>
-      </w:r>
-      <w:r>
-        <w:rPr>
-          <w:rFonts w:ascii="Times New Roman" w:eastAsia="Calibri" w:hAnsi="Times New Roman" w:cs="Times New Roman"/>
-          <w:iCs/>
-          <w:sz w:val="24"/>
-          <w:szCs w:val="24"/>
-        </w:rPr>
-        <w:t>The analysis controlled for various institutional factors including absorptive capacity, firm size, and organizational structure.  Orientation-related barriers are relevant to the proposed dissertation study of the influence of development stage on technology transfer outcomes.  Roughly one-third of the respondents indicated that university research is extremely oriented towards pure science</w:t>
-      </w:r>
-      <w:r>
-        <w:rPr>
-          <w:rFonts w:ascii="Times New Roman" w:eastAsia="Calibri" w:hAnsi="Times New Roman" w:cs="Times New Roman"/>
-          <w:iCs/>
-          <w:sz w:val="24"/>
-          <w:szCs w:val="24"/>
-        </w:rPr>
-        <w:t xml:space="preserve">.  However, it’s not clear from the article whether respondents </w:t>
-      </w:r>
-      <w:proofErr w:type="gramStart"/>
-      <w:r>
-        <w:rPr>
-          <w:rFonts w:ascii="Times New Roman" w:eastAsia="Calibri" w:hAnsi="Times New Roman" w:cs="Times New Roman"/>
-          <w:iCs/>
-          <w:sz w:val="24"/>
-          <w:szCs w:val="24"/>
-        </w:rPr>
-        <w:t>actually consider</w:t>
-      </w:r>
-      <w:proofErr w:type="gramEnd"/>
-      <w:r>
-        <w:rPr>
-          <w:rFonts w:ascii="Times New Roman" w:eastAsia="Calibri" w:hAnsi="Times New Roman" w:cs="Times New Roman"/>
-          <w:iCs/>
-          <w:sz w:val="24"/>
-          <w:szCs w:val="24"/>
-        </w:rPr>
-        <w:t xml:space="preserve"> such orientation </w:t>
-      </w:r>
-      <w:r>
-        <w:rPr>
-          <w:rFonts w:ascii="Times New Roman" w:eastAsia="Calibri" w:hAnsi="Times New Roman" w:cs="Times New Roman"/>
-          <w:iCs/>
-          <w:sz w:val="24"/>
-          <w:szCs w:val="24"/>
-        </w:rPr>
-        <w:t xml:space="preserve">to be </w:t>
-      </w:r>
-      <w:r>
-        <w:rPr>
-          <w:rFonts w:ascii="Times New Roman" w:eastAsia="Calibri" w:hAnsi="Times New Roman" w:cs="Times New Roman"/>
-          <w:iCs/>
-          <w:sz w:val="24"/>
-          <w:szCs w:val="24"/>
-        </w:rPr>
-        <w:t xml:space="preserve">a barrier to collaboration; this seems to be an </w:t>
+        <w:t>This journal article systematically examined the academic literature on technology transfer covering the period 1969 to 2018 using the Web of Science (</w:t>
+      </w:r>
+      <w:proofErr w:type="spellStart"/>
+      <w:r>
+        <w:rPr>
+          <w:rFonts w:ascii="Times New Roman" w:eastAsia="Calibri" w:hAnsi="Times New Roman" w:cs="Times New Roman"/>
+          <w:iCs/>
+          <w:sz w:val="24"/>
+          <w:szCs w:val="24"/>
+        </w:rPr>
+        <w:t>WoS</w:t>
+      </w:r>
+      <w:proofErr w:type="spellEnd"/>
+      <w:r>
+        <w:rPr>
+          <w:rFonts w:ascii="Times New Roman" w:eastAsia="Calibri" w:hAnsi="Times New Roman" w:cs="Times New Roman"/>
+          <w:iCs/>
+          <w:sz w:val="24"/>
+          <w:szCs w:val="24"/>
+        </w:rPr>
+        <w:t xml:space="preserve">) Core Collection as the bibliographic database.  This review was more comprehensive than previous bibliometric studies of technology transfer which tend to focus on specific areas of research interests, a more limited number of publications, or shorter periods </w:t>
       </w:r>
       <w:r>
         <w:rPr>
@@ -2186,7 +2561,124 @@
           <w:szCs w:val="24"/>
         </w:rPr>
         <w:lastRenderedPageBreak/>
-        <w:t>unverified assumption that the authors make.</w:t>
+        <w:t>of time.  The aut</w:t>
+      </w:r>
+      <w:r>
+        <w:rPr>
+          <w:rFonts w:ascii="Times New Roman" w:eastAsia="Calibri" w:hAnsi="Times New Roman" w:cs="Times New Roman"/>
+          <w:iCs/>
+          <w:sz w:val="24"/>
+          <w:szCs w:val="24"/>
+        </w:rPr>
+        <w:t xml:space="preserve">hors identified </w:t>
+      </w:r>
+      <w:r>
+        <w:rPr>
+          <w:rFonts w:ascii="Times New Roman" w:eastAsia="Calibri" w:hAnsi="Times New Roman" w:cs="Times New Roman"/>
+          <w:iCs/>
+          <w:sz w:val="24"/>
+          <w:szCs w:val="24"/>
+        </w:rPr>
+        <w:t>five main streams of technology transfer research as university technology transfer, international technology transfer, intra-firm technology transfer, absorptive capacity, and innovation policies.</w:t>
+      </w:r>
+      <w:r>
+        <w:rPr>
+          <w:rFonts w:ascii="Times New Roman" w:eastAsia="Calibri" w:hAnsi="Times New Roman" w:cs="Times New Roman"/>
+          <w:iCs/>
+          <w:sz w:val="24"/>
+          <w:szCs w:val="24"/>
+        </w:rPr>
+        <w:t xml:space="preserve">  The proposed dissertation study specifically focuses on university </w:t>
+      </w:r>
+      <w:r>
+        <w:rPr>
+          <w:rFonts w:ascii="Times New Roman" w:eastAsia="Calibri" w:hAnsi="Times New Roman" w:cs="Times New Roman"/>
+          <w:iCs/>
+          <w:sz w:val="24"/>
+          <w:szCs w:val="24"/>
+        </w:rPr>
+        <w:t>technology transfer.  Within this</w:t>
+      </w:r>
+      <w:r>
+        <w:rPr>
+          <w:rFonts w:ascii="Times New Roman" w:eastAsia="Calibri" w:hAnsi="Times New Roman" w:cs="Times New Roman"/>
+          <w:iCs/>
+          <w:sz w:val="24"/>
+          <w:szCs w:val="24"/>
+        </w:rPr>
+        <w:t xml:space="preserve"> research stream, the authors identified five sub-streams comprising academic entrepreneurship, new ventures, intellectual property, university-industry relationships, and technology transfer offices.  The proposed dissertation study best aligns with the university-industry relationships sub-stream.  The authors specifically noted that most research on this topic was from the perspective of universities and research institutions</w:t>
+      </w:r>
+      <w:r>
+        <w:rPr>
+          <w:rFonts w:ascii="Times New Roman" w:eastAsia="Calibri" w:hAnsi="Times New Roman" w:cs="Times New Roman"/>
+          <w:iCs/>
+          <w:sz w:val="24"/>
+          <w:szCs w:val="24"/>
+        </w:rPr>
+        <w:t xml:space="preserve"> and not private sector organizations that acquire university-created technologies</w:t>
+      </w:r>
+      <w:r>
+        <w:rPr>
+          <w:rFonts w:ascii="Times New Roman" w:eastAsia="Calibri" w:hAnsi="Times New Roman" w:cs="Times New Roman"/>
+          <w:iCs/>
+          <w:sz w:val="24"/>
+          <w:szCs w:val="24"/>
+        </w:rPr>
+        <w:t>.  T</w:t>
+      </w:r>
+      <w:r>
+        <w:rPr>
+          <w:rFonts w:ascii="Times New Roman" w:eastAsia="Calibri" w:hAnsi="Times New Roman" w:cs="Times New Roman"/>
+          <w:iCs/>
+          <w:sz w:val="24"/>
+          <w:szCs w:val="24"/>
+        </w:rPr>
+        <w:t xml:space="preserve">he proposed dissertation study also seems to </w:t>
+      </w:r>
+      <w:r>
+        <w:rPr>
+          <w:rFonts w:ascii="Times New Roman" w:eastAsia="Calibri" w:hAnsi="Times New Roman" w:cs="Times New Roman"/>
+          <w:iCs/>
+          <w:sz w:val="24"/>
+          <w:szCs w:val="24"/>
+        </w:rPr>
+        <w:t>brush against</w:t>
+      </w:r>
+      <w:r>
+        <w:rPr>
+          <w:rFonts w:ascii="Times New Roman" w:eastAsia="Calibri" w:hAnsi="Times New Roman" w:cs="Times New Roman"/>
+          <w:iCs/>
+          <w:sz w:val="24"/>
+          <w:szCs w:val="24"/>
+        </w:rPr>
+        <w:t xml:space="preserve"> the concept of absorptive capacity, which was defined as “a firm’s ability to recognize, assimilate, and apply external knowledge and learning processes” (p. 25).  </w:t>
+      </w:r>
+      <w:r>
+        <w:rPr>
+          <w:rFonts w:ascii="Times New Roman" w:eastAsia="Calibri" w:hAnsi="Times New Roman" w:cs="Times New Roman"/>
+          <w:iCs/>
+          <w:sz w:val="24"/>
+          <w:szCs w:val="24"/>
+        </w:rPr>
+        <w:t>R</w:t>
+      </w:r>
+      <w:r>
+        <w:rPr>
+          <w:rFonts w:ascii="Times New Roman" w:eastAsia="Calibri" w:hAnsi="Times New Roman" w:cs="Times New Roman"/>
+          <w:iCs/>
+          <w:sz w:val="24"/>
+          <w:szCs w:val="24"/>
+        </w:rPr>
+        <w:t>esearch on a</w:t>
+      </w:r>
+      <w:r>
+        <w:rPr>
+          <w:rFonts w:ascii="Times New Roman" w:eastAsia="Calibri" w:hAnsi="Times New Roman" w:cs="Times New Roman"/>
+          <w:iCs/>
+          <w:sz w:val="24"/>
+          <w:szCs w:val="24"/>
+        </w:rPr>
+        <w:t>bsorptive capacity</w:t>
       </w:r>
       <w:r>
         <w:rPr>
@@ -2204,25 +2696,205 @@
           <w:sz w:val="24"/>
           <w:szCs w:val="24"/>
         </w:rPr>
-        <w:t xml:space="preserve"> Assuming respondents do consider extreme orientation towards pure science to be a barrier to collaboration, t</w:t>
-      </w:r>
-      <w:r>
-        <w:rPr>
-          <w:rFonts w:ascii="Times New Roman" w:eastAsia="Calibri" w:hAnsi="Times New Roman" w:cs="Times New Roman"/>
-          <w:iCs/>
-          <w:sz w:val="24"/>
-          <w:szCs w:val="24"/>
-        </w:rPr>
-        <w:t>his is suggestive of a relationship between development stage and the willingness of a private sector organization to pursue a given university-created technology.</w:t>
-      </w:r>
-      <w:r>
-        <w:rPr>
-          <w:rFonts w:ascii="Times New Roman" w:eastAsia="Calibri" w:hAnsi="Times New Roman" w:cs="Times New Roman"/>
-          <w:iCs/>
-          <w:sz w:val="24"/>
-          <w:szCs w:val="24"/>
-        </w:rPr>
-        <w:t xml:space="preserve">  Given the economic, social, and cultural similarities between the U.K. and the United States (U.S.), it seems reasonable to assume that the findings of this study are sufficiently generalizable to the U.S. context.</w:t>
+        <w:t xml:space="preserve">seems to </w:t>
+      </w:r>
+      <w:r>
+        <w:rPr>
+          <w:rFonts w:ascii="Times New Roman" w:eastAsia="Calibri" w:hAnsi="Times New Roman" w:cs="Times New Roman"/>
+          <w:iCs/>
+          <w:sz w:val="24"/>
+          <w:szCs w:val="24"/>
+        </w:rPr>
+        <w:t>fall within the discipline of organization</w:t>
+      </w:r>
+      <w:r>
+        <w:rPr>
+          <w:rFonts w:ascii="Times New Roman" w:eastAsia="Calibri" w:hAnsi="Times New Roman" w:cs="Times New Roman"/>
+          <w:iCs/>
+          <w:sz w:val="24"/>
+          <w:szCs w:val="24"/>
+        </w:rPr>
+        <w:t xml:space="preserve"> studies.</w:t>
+      </w:r>
+      <w:r>
+        <w:rPr>
+          <w:rFonts w:ascii="Times New Roman" w:eastAsia="Calibri" w:hAnsi="Times New Roman" w:cs="Times New Roman"/>
+          <w:iCs/>
+          <w:sz w:val="24"/>
+          <w:szCs w:val="24"/>
+        </w:rPr>
+        <w:t xml:space="preserve"> </w:t>
+      </w:r>
+      <w:r>
+        <w:rPr>
+          <w:rFonts w:ascii="Times New Roman" w:eastAsia="Calibri" w:hAnsi="Times New Roman" w:cs="Times New Roman"/>
+          <w:iCs/>
+          <w:sz w:val="24"/>
+          <w:szCs w:val="24"/>
+        </w:rPr>
+        <w:t xml:space="preserve"> M</w:t>
+      </w:r>
+      <w:r>
+        <w:rPr>
+          <w:rFonts w:ascii="Times New Roman" w:eastAsia="Calibri" w:hAnsi="Times New Roman" w:cs="Times New Roman"/>
+          <w:iCs/>
+          <w:sz w:val="24"/>
+          <w:szCs w:val="24"/>
+        </w:rPr>
+        <w:t>ost</w:t>
+      </w:r>
+      <w:r>
+        <w:rPr>
+          <w:rFonts w:ascii="Times New Roman" w:eastAsia="Calibri" w:hAnsi="Times New Roman" w:cs="Times New Roman"/>
+          <w:iCs/>
+          <w:sz w:val="24"/>
+          <w:szCs w:val="24"/>
+        </w:rPr>
+        <w:t xml:space="preserve"> research</w:t>
+      </w:r>
+      <w:r>
+        <w:rPr>
+          <w:rFonts w:ascii="Times New Roman" w:eastAsia="Calibri" w:hAnsi="Times New Roman" w:cs="Times New Roman"/>
+          <w:iCs/>
+          <w:sz w:val="24"/>
+          <w:szCs w:val="24"/>
+        </w:rPr>
+        <w:t xml:space="preserve"> </w:t>
+      </w:r>
+      <w:r>
+        <w:rPr>
+          <w:rFonts w:ascii="Times New Roman" w:eastAsia="Calibri" w:hAnsi="Times New Roman" w:cs="Times New Roman"/>
+          <w:iCs/>
+          <w:sz w:val="24"/>
+          <w:szCs w:val="24"/>
+        </w:rPr>
+        <w:t xml:space="preserve">in this stream </w:t>
+      </w:r>
+      <w:r>
+        <w:rPr>
+          <w:rFonts w:ascii="Times New Roman" w:eastAsia="Calibri" w:hAnsi="Times New Roman" w:cs="Times New Roman"/>
+          <w:iCs/>
+          <w:sz w:val="24"/>
+          <w:szCs w:val="24"/>
+        </w:rPr>
+        <w:t>has focused on understanding the factors that influence the absorptive capacity of a firm, when and how absorptive capacity can be a source of competitive advantage for a firm, and the relationship between absorptive capacity and firm performance.</w:t>
+      </w:r>
+      <w:r>
+        <w:rPr>
+          <w:rFonts w:ascii="Times New Roman" w:eastAsia="Calibri" w:hAnsi="Times New Roman" w:cs="Times New Roman"/>
+          <w:iCs/>
+          <w:sz w:val="24"/>
+          <w:szCs w:val="24"/>
+        </w:rPr>
+        <w:t xml:space="preserve"> </w:t>
+      </w:r>
+      <w:r>
+        <w:rPr>
+          <w:rFonts w:ascii="Times New Roman" w:eastAsia="Calibri" w:hAnsi="Times New Roman" w:cs="Times New Roman"/>
+          <w:iCs/>
+          <w:sz w:val="24"/>
+          <w:szCs w:val="24"/>
+        </w:rPr>
+        <w:t xml:space="preserve"> </w:t>
+      </w:r>
+      <w:r>
+        <w:rPr>
+          <w:rFonts w:ascii="Times New Roman" w:eastAsia="Calibri" w:hAnsi="Times New Roman" w:cs="Times New Roman"/>
+          <w:iCs/>
+          <w:sz w:val="24"/>
+          <w:szCs w:val="24"/>
+        </w:rPr>
+        <w:t>However, it appears that the research on absorptive capacity does not address why a firm cho</w:t>
+      </w:r>
+      <w:r>
+        <w:rPr>
+          <w:rFonts w:ascii="Times New Roman" w:eastAsia="Calibri" w:hAnsi="Times New Roman" w:cs="Times New Roman"/>
+          <w:iCs/>
+          <w:sz w:val="24"/>
+          <w:szCs w:val="24"/>
+        </w:rPr>
+        <w:t>oses to assimilate and apply some</w:t>
+      </w:r>
+      <w:r>
+        <w:rPr>
+          <w:rFonts w:ascii="Times New Roman" w:eastAsia="Calibri" w:hAnsi="Times New Roman" w:cs="Times New Roman"/>
+          <w:iCs/>
+          <w:sz w:val="24"/>
+          <w:szCs w:val="24"/>
+        </w:rPr>
+        <w:t xml:space="preserve"> technolo</w:t>
+      </w:r>
+      <w:r>
+        <w:rPr>
+          <w:rFonts w:ascii="Times New Roman" w:eastAsia="Calibri" w:hAnsi="Times New Roman" w:cs="Times New Roman"/>
+          <w:iCs/>
+          <w:sz w:val="24"/>
+          <w:szCs w:val="24"/>
+        </w:rPr>
+        <w:t>gies and not</w:t>
+      </w:r>
+      <w:r>
+        <w:rPr>
+          <w:rFonts w:ascii="Times New Roman" w:eastAsia="Calibri" w:hAnsi="Times New Roman" w:cs="Times New Roman"/>
+          <w:iCs/>
+          <w:sz w:val="24"/>
+          <w:szCs w:val="24"/>
+        </w:rPr>
+        <w:t xml:space="preserve"> other</w:t>
+      </w:r>
+      <w:r>
+        <w:rPr>
+          <w:rFonts w:ascii="Times New Roman" w:eastAsia="Calibri" w:hAnsi="Times New Roman" w:cs="Times New Roman"/>
+          <w:iCs/>
+          <w:sz w:val="24"/>
+          <w:szCs w:val="24"/>
+        </w:rPr>
+        <w:t>s</w:t>
+      </w:r>
+      <w:r>
+        <w:rPr>
+          <w:rFonts w:ascii="Times New Roman" w:eastAsia="Calibri" w:hAnsi="Times New Roman" w:cs="Times New Roman"/>
+          <w:iCs/>
+          <w:sz w:val="24"/>
+          <w:szCs w:val="24"/>
+        </w:rPr>
+        <w:t xml:space="preserve">.  </w:t>
+      </w:r>
+      <w:r>
+        <w:rPr>
+          <w:rFonts w:ascii="Times New Roman" w:eastAsia="Calibri" w:hAnsi="Times New Roman" w:cs="Times New Roman"/>
+          <w:iCs/>
+          <w:sz w:val="24"/>
+          <w:szCs w:val="24"/>
+        </w:rPr>
+        <w:t xml:space="preserve">The research on technology transfer in general seems to ignore factors endogenous to the technology and technology transfer process, such as development stage.  </w:t>
+      </w:r>
+      <w:r>
+        <w:rPr>
+          <w:rFonts w:ascii="Times New Roman" w:eastAsia="Calibri" w:hAnsi="Times New Roman" w:cs="Times New Roman"/>
+          <w:iCs/>
+          <w:sz w:val="24"/>
+          <w:szCs w:val="24"/>
+        </w:rPr>
+        <w:t>This suggests a clear gap in the literature that the</w:t>
+      </w:r>
+      <w:r>
+        <w:rPr>
+          <w:rFonts w:ascii="Times New Roman" w:eastAsia="Calibri" w:hAnsi="Times New Roman" w:cs="Times New Roman"/>
+          <w:iCs/>
+          <w:sz w:val="24"/>
+          <w:szCs w:val="24"/>
+        </w:rPr>
+        <w:t xml:space="preserve"> proposed dissertation study would</w:t>
+      </w:r>
+      <w:r>
+        <w:rPr>
+          <w:rFonts w:ascii="Times New Roman" w:eastAsia="Calibri" w:hAnsi="Times New Roman" w:cs="Times New Roman"/>
+          <w:iCs/>
+          <w:sz w:val="24"/>
+          <w:szCs w:val="24"/>
+        </w:rPr>
+        <w:t xml:space="preserve"> fill.</w:t>
       </w:r>
     </w:p>
     <w:p>
@@ -2244,7 +2916,8 @@
           <w:sz w:val="24"/>
           <w:szCs w:val="24"/>
         </w:rPr>
-        <w:t>Cyert</w:t>
+        <w:lastRenderedPageBreak/>
+        <w:t>Bruneel</w:t>
       </w:r>
       <w:proofErr w:type="spellEnd"/>
       <w:r>
@@ -2254,7 +2927,27 @@
           <w:sz w:val="24"/>
           <w:szCs w:val="24"/>
         </w:rPr>
-        <w:t xml:space="preserve">, R. M., &amp; March, J. G. (1963). </w:t>
+        <w:t xml:space="preserve">, J., </w:t>
+      </w:r>
+      <w:proofErr w:type="spellStart"/>
+      <w:r>
+        <w:rPr>
+          <w:rFonts w:ascii="Times New Roman" w:eastAsia="Calibri" w:hAnsi="Times New Roman" w:cs="Times New Roman"/>
+          <w:iCs/>
+          <w:sz w:val="24"/>
+          <w:szCs w:val="24"/>
+        </w:rPr>
+        <w:t>D’Este</w:t>
+      </w:r>
+      <w:proofErr w:type="spellEnd"/>
+      <w:r>
+        <w:rPr>
+          <w:rFonts w:ascii="Times New Roman" w:eastAsia="Calibri" w:hAnsi="Times New Roman" w:cs="Times New Roman"/>
+          <w:iCs/>
+          <w:sz w:val="24"/>
+          <w:szCs w:val="24"/>
+        </w:rPr>
+        <w:t xml:space="preserve">, P., &amp; Salter, A. (2010). Investigating the factors that diminish the barriers to university–industry collaboration. </w:t>
       </w:r>
       <w:r>
         <w:rPr>
@@ -2264,16 +2957,36 @@
           <w:sz w:val="24"/>
           <w:szCs w:val="24"/>
         </w:rPr>
-        <w:t>A behavioral theory of the firm</w:t>
-      </w:r>
-      <w:r>
-        <w:rPr>
-          <w:rFonts w:ascii="Times New Roman" w:eastAsia="Calibri" w:hAnsi="Times New Roman" w:cs="Times New Roman"/>
-          <w:iCs/>
-          <w:sz w:val="24"/>
-          <w:szCs w:val="24"/>
-        </w:rPr>
-        <w:t>. Englewood Cliffs, NJ: Prentice-Hall.</w:t>
+        <w:t>Research Policy, 39</w:t>
+      </w:r>
+      <w:r>
+        <w:rPr>
+          <w:rFonts w:ascii="Times New Roman" w:eastAsia="Calibri" w:hAnsi="Times New Roman" w:cs="Times New Roman"/>
+          <w:iCs/>
+          <w:sz w:val="24"/>
+          <w:szCs w:val="24"/>
+        </w:rPr>
+        <w:t xml:space="preserve">(7), 858-868. </w:t>
+      </w:r>
+      <w:proofErr w:type="gramStart"/>
+      <w:r>
+        <w:rPr>
+          <w:rFonts w:ascii="Times New Roman" w:eastAsia="Calibri" w:hAnsi="Times New Roman" w:cs="Times New Roman"/>
+          <w:iCs/>
+          <w:sz w:val="24"/>
+          <w:szCs w:val="24"/>
+        </w:rPr>
+        <w:t>doi:10.1016/j.respol</w:t>
+      </w:r>
+      <w:proofErr w:type="gramEnd"/>
+      <w:r>
+        <w:rPr>
+          <w:rFonts w:ascii="Times New Roman" w:eastAsia="Calibri" w:hAnsi="Times New Roman" w:cs="Times New Roman"/>
+          <w:iCs/>
+          <w:sz w:val="24"/>
+          <w:szCs w:val="24"/>
+        </w:rPr>
+        <w:t>.2010.03.006</w:t>
       </w:r>
     </w:p>
     <w:p>
@@ -2294,6 +3007,198 @@
           <w:sz w:val="24"/>
           <w:szCs w:val="24"/>
         </w:rPr>
+        <w:t>This</w:t>
+      </w:r>
+      <w:r>
+        <w:rPr>
+          <w:rFonts w:ascii="Times New Roman" w:eastAsia="Calibri" w:hAnsi="Times New Roman" w:cs="Times New Roman"/>
+          <w:iCs/>
+          <w:sz w:val="24"/>
+          <w:szCs w:val="24"/>
+        </w:rPr>
+        <w:t xml:space="preserve"> journal article examined two general types of barriers to various kinds of collaboration between universities in the United Kingdom (U.K.) and private sector organizations.  The barriers </w:t>
+      </w:r>
+      <w:r>
+        <w:rPr>
+          <w:rFonts w:ascii="Times New Roman" w:eastAsia="Calibri" w:hAnsi="Times New Roman" w:cs="Times New Roman"/>
+          <w:iCs/>
+          <w:sz w:val="24"/>
+          <w:szCs w:val="24"/>
+        </w:rPr>
+        <w:t xml:space="preserve">(dependent variable) </w:t>
+      </w:r>
+      <w:r>
+        <w:rPr>
+          <w:rFonts w:ascii="Times New Roman" w:eastAsia="Calibri" w:hAnsi="Times New Roman" w:cs="Times New Roman"/>
+          <w:iCs/>
+          <w:sz w:val="24"/>
+          <w:szCs w:val="24"/>
+        </w:rPr>
+        <w:t xml:space="preserve">on which the study focused were orientation-related barriers and transaction-related barriers.  The study used a survey design based on 503 responses from a sample frame of 3,088 private sector organizations.  </w:t>
+      </w:r>
+      <w:r>
+        <w:rPr>
+          <w:rFonts w:ascii="Times New Roman" w:eastAsia="Calibri" w:hAnsi="Times New Roman" w:cs="Times New Roman"/>
+          <w:iCs/>
+          <w:sz w:val="24"/>
+          <w:szCs w:val="24"/>
+        </w:rPr>
+        <w:t>The analysis controlled for various institutional factors including absorptive capacity, firm size, and organizational structure.  Orientation-related barriers are relevant to the proposed dissertation study of the influence of development stage on technology transfer outcomes.  Roughly one-third of the respondents indicated that university research is extremely oriented towards pure science</w:t>
+      </w:r>
+      <w:r>
+        <w:rPr>
+          <w:rFonts w:ascii="Times New Roman" w:eastAsia="Calibri" w:hAnsi="Times New Roman" w:cs="Times New Roman"/>
+          <w:iCs/>
+          <w:sz w:val="24"/>
+          <w:szCs w:val="24"/>
+        </w:rPr>
+        <w:t xml:space="preserve">.  However, it’s not clear from the article whether respondents </w:t>
+      </w:r>
+      <w:proofErr w:type="gramStart"/>
+      <w:r>
+        <w:rPr>
+          <w:rFonts w:ascii="Times New Roman" w:eastAsia="Calibri" w:hAnsi="Times New Roman" w:cs="Times New Roman"/>
+          <w:iCs/>
+          <w:sz w:val="24"/>
+          <w:szCs w:val="24"/>
+        </w:rPr>
+        <w:t>actually consider</w:t>
+      </w:r>
+      <w:proofErr w:type="gramEnd"/>
+      <w:r>
+        <w:rPr>
+          <w:rFonts w:ascii="Times New Roman" w:eastAsia="Calibri" w:hAnsi="Times New Roman" w:cs="Times New Roman"/>
+          <w:iCs/>
+          <w:sz w:val="24"/>
+          <w:szCs w:val="24"/>
+        </w:rPr>
+        <w:t xml:space="preserve"> such orientation </w:t>
+      </w:r>
+      <w:r>
+        <w:rPr>
+          <w:rFonts w:ascii="Times New Roman" w:eastAsia="Calibri" w:hAnsi="Times New Roman" w:cs="Times New Roman"/>
+          <w:iCs/>
+          <w:sz w:val="24"/>
+          <w:szCs w:val="24"/>
+        </w:rPr>
+        <w:t xml:space="preserve">to be </w:t>
+      </w:r>
+      <w:r>
+        <w:rPr>
+          <w:rFonts w:ascii="Times New Roman" w:eastAsia="Calibri" w:hAnsi="Times New Roman" w:cs="Times New Roman"/>
+          <w:iCs/>
+          <w:sz w:val="24"/>
+          <w:szCs w:val="24"/>
+        </w:rPr>
+        <w:t>a barrier to collaboration; this seems to be an unverified assumption that the authors make.</w:t>
+      </w:r>
+      <w:r>
+        <w:rPr>
+          <w:rFonts w:ascii="Times New Roman" w:eastAsia="Calibri" w:hAnsi="Times New Roman" w:cs="Times New Roman"/>
+          <w:iCs/>
+          <w:sz w:val="24"/>
+          <w:szCs w:val="24"/>
+        </w:rPr>
+        <w:t xml:space="preserve"> </w:t>
+      </w:r>
+      <w:r>
+        <w:rPr>
+          <w:rFonts w:ascii="Times New Roman" w:eastAsia="Calibri" w:hAnsi="Times New Roman" w:cs="Times New Roman"/>
+          <w:iCs/>
+          <w:sz w:val="24"/>
+          <w:szCs w:val="24"/>
+        </w:rPr>
+        <w:t xml:space="preserve"> Assuming respondents do consider extreme orientation towards pure science to be a barrier to collaboration, t</w:t>
+      </w:r>
+      <w:r>
+        <w:rPr>
+          <w:rFonts w:ascii="Times New Roman" w:eastAsia="Calibri" w:hAnsi="Times New Roman" w:cs="Times New Roman"/>
+          <w:iCs/>
+          <w:sz w:val="24"/>
+          <w:szCs w:val="24"/>
+        </w:rPr>
+        <w:t>his is suggestive of a relationship between development stage and the willingness of a private sector organization to pursue a given university-created technology.</w:t>
+      </w:r>
+      <w:r>
+        <w:rPr>
+          <w:rFonts w:ascii="Times New Roman" w:eastAsia="Calibri" w:hAnsi="Times New Roman" w:cs="Times New Roman"/>
+          <w:iCs/>
+          <w:sz w:val="24"/>
+          <w:szCs w:val="24"/>
+        </w:rPr>
+        <w:t xml:space="preserve">  Given the economic, social, and cultural similarities between the U.K. and the United States (U.S.), it seems reasonable to assume that the findings of this study are sufficiently generalizable to the U.S. context.</w:t>
+      </w:r>
+    </w:p>
+    <w:p>
+      <w:pPr>
+        <w:spacing w:line="480" w:lineRule="auto"/>
+        <w:ind w:left="720" w:hanging="720"/>
+        <w:rPr>
+          <w:rFonts w:ascii="Times New Roman" w:eastAsia="Calibri" w:hAnsi="Times New Roman" w:cs="Times New Roman"/>
+          <w:iCs/>
+          <w:sz w:val="24"/>
+          <w:szCs w:val="24"/>
+        </w:rPr>
+      </w:pPr>
+      <w:proofErr w:type="spellStart"/>
+      <w:r>
+        <w:rPr>
+          <w:rFonts w:ascii="Times New Roman" w:eastAsia="Calibri" w:hAnsi="Times New Roman" w:cs="Times New Roman"/>
+          <w:iCs/>
+          <w:sz w:val="24"/>
+          <w:szCs w:val="24"/>
+        </w:rPr>
+        <w:lastRenderedPageBreak/>
+        <w:t>Cyert</w:t>
+      </w:r>
+      <w:proofErr w:type="spellEnd"/>
+      <w:r>
+        <w:rPr>
+          <w:rFonts w:ascii="Times New Roman" w:eastAsia="Calibri" w:hAnsi="Times New Roman" w:cs="Times New Roman"/>
+          <w:iCs/>
+          <w:sz w:val="24"/>
+          <w:szCs w:val="24"/>
+        </w:rPr>
+        <w:t xml:space="preserve">, R. M., &amp; March, J. G. (1963). </w:t>
+      </w:r>
+      <w:r>
+        <w:rPr>
+          <w:rFonts w:ascii="Times New Roman" w:eastAsia="Calibri" w:hAnsi="Times New Roman" w:cs="Times New Roman"/>
+          <w:i/>
+          <w:iCs/>
+          <w:sz w:val="24"/>
+          <w:szCs w:val="24"/>
+        </w:rPr>
+        <w:t>A behavioral theory of the firm</w:t>
+      </w:r>
+      <w:r>
+        <w:rPr>
+          <w:rFonts w:ascii="Times New Roman" w:eastAsia="Calibri" w:hAnsi="Times New Roman" w:cs="Times New Roman"/>
+          <w:iCs/>
+          <w:sz w:val="24"/>
+          <w:szCs w:val="24"/>
+        </w:rPr>
+        <w:t>. Englewood Cliffs, NJ: Prentice-Hall.</w:t>
+      </w:r>
+    </w:p>
+    <w:p>
+      <w:pPr>
+        <w:spacing w:line="480" w:lineRule="auto"/>
+        <w:ind w:left="1080"/>
+        <w:rPr>
+          <w:rFonts w:ascii="Times New Roman" w:eastAsia="Calibri" w:hAnsi="Times New Roman" w:cs="Times New Roman"/>
+          <w:iCs/>
+          <w:sz w:val="24"/>
+          <w:szCs w:val="24"/>
+        </w:rPr>
+      </w:pPr>
+      <w:r>
+        <w:rPr>
+          <w:rFonts w:ascii="Times New Roman" w:eastAsia="Calibri" w:hAnsi="Times New Roman" w:cs="Times New Roman"/>
+          <w:iCs/>
+          <w:sz w:val="24"/>
+          <w:szCs w:val="24"/>
+        </w:rPr>
         <w:t>This book details a behavioral theory of the firm that aims to merge economic theory with organization theory to address questions that the traditional theory of the firm</w:t>
       </w:r>
       <w:r>
@@ -2393,7 +3298,97 @@
           <w:sz w:val="24"/>
           <w:szCs w:val="24"/>
         </w:rPr>
-        <w:t xml:space="preserve">organizational goals, organizational expectations, and </w:t>
+        <w:t xml:space="preserve">organizational goals, organizational expectations, and organizational choice.  Four major relational concepts – quasi resolution of conflict, uncertainty avoidance, problematic search, and organizational learning – </w:t>
+      </w:r>
+      <w:r>
+        <w:rPr>
+          <w:rFonts w:ascii="Times New Roman" w:eastAsia="Calibri" w:hAnsi="Times New Roman" w:cs="Times New Roman"/>
+          <w:iCs/>
+          <w:sz w:val="24"/>
+          <w:szCs w:val="24"/>
+        </w:rPr>
+        <w:t>connect the variable categories and act as</w:t>
+      </w:r>
+      <w:r>
+        <w:rPr>
+          <w:rFonts w:ascii="Times New Roman" w:eastAsia="Calibri" w:hAnsi="Times New Roman" w:cs="Times New Roman"/>
+          <w:iCs/>
+          <w:sz w:val="24"/>
+          <w:szCs w:val="24"/>
+        </w:rPr>
+        <w:t xml:space="preserve"> fundamental mechanism</w:t>
+      </w:r>
+      <w:r>
+        <w:rPr>
+          <w:rFonts w:ascii="Times New Roman" w:eastAsia="Calibri" w:hAnsi="Times New Roman" w:cs="Times New Roman"/>
+          <w:iCs/>
+          <w:sz w:val="24"/>
+          <w:szCs w:val="24"/>
+        </w:rPr>
+        <w:t>s of firm behavior.  Using these basic elements, one can b</w:t>
+      </w:r>
+      <w:r>
+        <w:rPr>
+          <w:rFonts w:ascii="Times New Roman" w:eastAsia="Calibri" w:hAnsi="Times New Roman" w:cs="Times New Roman"/>
+          <w:iCs/>
+          <w:sz w:val="24"/>
+          <w:szCs w:val="24"/>
+        </w:rPr>
+        <w:t xml:space="preserve">uild a variety of models to explain and predict firm behavior. </w:t>
+      </w:r>
+      <w:r>
+        <w:rPr>
+          <w:rFonts w:ascii="Times New Roman" w:eastAsia="Calibri" w:hAnsi="Times New Roman" w:cs="Times New Roman"/>
+          <w:iCs/>
+          <w:sz w:val="24"/>
+          <w:szCs w:val="24"/>
+        </w:rPr>
+        <w:t xml:space="preserve"> </w:t>
+      </w:r>
+      <w:r>
+        <w:rPr>
+          <w:rFonts w:ascii="Times New Roman" w:eastAsia="Calibri" w:hAnsi="Times New Roman" w:cs="Times New Roman"/>
+          <w:iCs/>
+          <w:sz w:val="24"/>
+          <w:szCs w:val="24"/>
+        </w:rPr>
+        <w:t>The authors demonstrate</w:t>
+      </w:r>
+      <w:r>
+        <w:rPr>
+          <w:rFonts w:ascii="Times New Roman" w:eastAsia="Calibri" w:hAnsi="Times New Roman" w:cs="Times New Roman"/>
+          <w:iCs/>
+          <w:sz w:val="24"/>
+          <w:szCs w:val="24"/>
+        </w:rPr>
+        <w:t>d</w:t>
+      </w:r>
+      <w:r>
+        <w:rPr>
+          <w:rFonts w:ascii="Times New Roman" w:eastAsia="Calibri" w:hAnsi="Times New Roman" w:cs="Times New Roman"/>
+          <w:iCs/>
+          <w:sz w:val="24"/>
+          <w:szCs w:val="24"/>
+        </w:rPr>
+        <w:t xml:space="preserve"> the application of the theory by developing </w:t>
+      </w:r>
+      <w:r>
+        <w:rPr>
+          <w:rFonts w:ascii="Times New Roman" w:eastAsia="Calibri" w:hAnsi="Times New Roman" w:cs="Times New Roman"/>
+          <w:iCs/>
+          <w:sz w:val="24"/>
+          <w:szCs w:val="24"/>
+        </w:rPr>
+        <w:t xml:space="preserve">and testing </w:t>
+      </w:r>
+      <w:r>
+        <w:rPr>
+          <w:rFonts w:ascii="Times New Roman" w:eastAsia="Calibri" w:hAnsi="Times New Roman" w:cs="Times New Roman"/>
+          <w:iCs/>
+          <w:sz w:val="24"/>
+          <w:szCs w:val="24"/>
+        </w:rPr>
+        <w:t xml:space="preserve">four specific models.  The model of rational managerial behavior and the model of trust investment trust behavior appear to be useful analogs for the proposed </w:t>
       </w:r>
       <w:r>
         <w:rPr>
@@ -2403,97 +3398,7 @@
           <w:szCs w:val="24"/>
         </w:rPr>
         <w:lastRenderedPageBreak/>
-        <w:t xml:space="preserve">organizational choice.  Four major relational concepts – quasi resolution of conflict, uncertainty avoidance, problematic search, and organizational learning – </w:t>
-      </w:r>
-      <w:r>
-        <w:rPr>
-          <w:rFonts w:ascii="Times New Roman" w:eastAsia="Calibri" w:hAnsi="Times New Roman" w:cs="Times New Roman"/>
-          <w:iCs/>
-          <w:sz w:val="24"/>
-          <w:szCs w:val="24"/>
-        </w:rPr>
-        <w:t>connect the variable categories and act as</w:t>
-      </w:r>
-      <w:r>
-        <w:rPr>
-          <w:rFonts w:ascii="Times New Roman" w:eastAsia="Calibri" w:hAnsi="Times New Roman" w:cs="Times New Roman"/>
-          <w:iCs/>
-          <w:sz w:val="24"/>
-          <w:szCs w:val="24"/>
-        </w:rPr>
-        <w:t xml:space="preserve"> fundamental mechanism</w:t>
-      </w:r>
-      <w:r>
-        <w:rPr>
-          <w:rFonts w:ascii="Times New Roman" w:eastAsia="Calibri" w:hAnsi="Times New Roman" w:cs="Times New Roman"/>
-          <w:iCs/>
-          <w:sz w:val="24"/>
-          <w:szCs w:val="24"/>
-        </w:rPr>
-        <w:t>s of firm behavior.  Using these basic elements, one can b</w:t>
-      </w:r>
-      <w:r>
-        <w:rPr>
-          <w:rFonts w:ascii="Times New Roman" w:eastAsia="Calibri" w:hAnsi="Times New Roman" w:cs="Times New Roman"/>
-          <w:iCs/>
-          <w:sz w:val="24"/>
-          <w:szCs w:val="24"/>
-        </w:rPr>
-        <w:t xml:space="preserve">uild a variety of models to explain and predict firm behavior. </w:t>
-      </w:r>
-      <w:r>
-        <w:rPr>
-          <w:rFonts w:ascii="Times New Roman" w:eastAsia="Calibri" w:hAnsi="Times New Roman" w:cs="Times New Roman"/>
-          <w:iCs/>
-          <w:sz w:val="24"/>
-          <w:szCs w:val="24"/>
-        </w:rPr>
-        <w:t xml:space="preserve"> </w:t>
-      </w:r>
-      <w:r>
-        <w:rPr>
-          <w:rFonts w:ascii="Times New Roman" w:eastAsia="Calibri" w:hAnsi="Times New Roman" w:cs="Times New Roman"/>
-          <w:iCs/>
-          <w:sz w:val="24"/>
-          <w:szCs w:val="24"/>
-        </w:rPr>
-        <w:t>The authors demonstrate</w:t>
-      </w:r>
-      <w:r>
-        <w:rPr>
-          <w:rFonts w:ascii="Times New Roman" w:eastAsia="Calibri" w:hAnsi="Times New Roman" w:cs="Times New Roman"/>
-          <w:iCs/>
-          <w:sz w:val="24"/>
-          <w:szCs w:val="24"/>
-        </w:rPr>
-        <w:t>d</w:t>
-      </w:r>
-      <w:r>
-        <w:rPr>
-          <w:rFonts w:ascii="Times New Roman" w:eastAsia="Calibri" w:hAnsi="Times New Roman" w:cs="Times New Roman"/>
-          <w:iCs/>
-          <w:sz w:val="24"/>
-          <w:szCs w:val="24"/>
-        </w:rPr>
-        <w:t xml:space="preserve"> the application of the theory by developing </w:t>
-      </w:r>
-      <w:r>
-        <w:rPr>
-          <w:rFonts w:ascii="Times New Roman" w:eastAsia="Calibri" w:hAnsi="Times New Roman" w:cs="Times New Roman"/>
-          <w:iCs/>
-          <w:sz w:val="24"/>
-          <w:szCs w:val="24"/>
-        </w:rPr>
-        <w:t xml:space="preserve">and testing </w:t>
-      </w:r>
-      <w:r>
-        <w:rPr>
-          <w:rFonts w:ascii="Times New Roman" w:eastAsia="Calibri" w:hAnsi="Times New Roman" w:cs="Times New Roman"/>
-          <w:iCs/>
-          <w:sz w:val="24"/>
-          <w:szCs w:val="24"/>
-        </w:rPr>
-        <w:t xml:space="preserve">four specific models.  The model of rational managerial behavior and the model of trust investment trust behavior appear to be useful analogs for the proposed dissertation study.  </w:t>
+        <w:t xml:space="preserve">dissertation study.  </w:t>
       </w:r>
       <w:r>
         <w:rPr>
@@ -2728,17 +3633,7 @@
           <w:sz w:val="24"/>
           <w:szCs w:val="24"/>
         </w:rPr>
-        <w:t xml:space="preserve"> natural language arguments described by Fisher.  As such, the approach </w:t>
-      </w:r>
-      <w:r>
-        <w:rPr>
-          <w:rFonts w:ascii="Times New Roman" w:eastAsia="Calibri" w:hAnsi="Times New Roman" w:cs="Times New Roman"/>
-          <w:iCs/>
-          <w:sz w:val="24"/>
-          <w:szCs w:val="24"/>
-        </w:rPr>
-        <w:lastRenderedPageBreak/>
-        <w:t>and frame</w:t>
+        <w:t xml:space="preserve"> natural language arguments described by Fisher.  As such, the approach and frame</w:t>
       </w:r>
       <w:r>
         <w:rPr>
@@ -2894,7 +3789,17 @@
           <w:sz w:val="24"/>
           <w:szCs w:val="24"/>
         </w:rPr>
-        <w:t xml:space="preserve"> can be considered a case study of converting basic research into private sector market offerings that benefit the public interest.  It provides insight into the relationship between basic research, applied research, development, and manufacturing</w:t>
+        <w:t xml:space="preserve"> can be considered a case study of converting basic research into private sector market offerings that benefit the public interest.  It provides insight </w:t>
+      </w:r>
+      <w:r>
+        <w:rPr>
+          <w:rFonts w:ascii="Times New Roman" w:eastAsia="Calibri" w:hAnsi="Times New Roman" w:cs="Times New Roman"/>
+          <w:iCs/>
+          <w:sz w:val="24"/>
+          <w:szCs w:val="24"/>
+        </w:rPr>
+        <w:lastRenderedPageBreak/>
+        <w:t>into the relationship between basic research, applied research, development, and manufacturing</w:t>
       </w:r>
       <w:r>
         <w:rPr>
@@ -3217,155 +4122,164 @@
           <w:sz w:val="24"/>
           <w:szCs w:val="24"/>
         </w:rPr>
+        <w:t xml:space="preserve">generate sufficient </w:t>
+      </w:r>
+      <w:r>
+        <w:rPr>
+          <w:rFonts w:ascii="Times New Roman" w:eastAsia="Calibri" w:hAnsi="Times New Roman" w:cs="Times New Roman"/>
+          <w:iCs/>
+          <w:sz w:val="24"/>
+          <w:szCs w:val="24"/>
+        </w:rPr>
+        <w:t>profit</w:t>
+      </w:r>
+      <w:r>
+        <w:rPr>
+          <w:rFonts w:ascii="Times New Roman" w:eastAsia="Calibri" w:hAnsi="Times New Roman" w:cs="Times New Roman"/>
+          <w:iCs/>
+          <w:sz w:val="24"/>
+          <w:szCs w:val="24"/>
+        </w:rPr>
+        <w:t>s</w:t>
+      </w:r>
+      <w:r>
+        <w:rPr>
+          <w:rFonts w:ascii="Times New Roman" w:eastAsia="Calibri" w:hAnsi="Times New Roman" w:cs="Times New Roman"/>
+          <w:iCs/>
+          <w:sz w:val="24"/>
+          <w:szCs w:val="24"/>
+        </w:rPr>
+        <w:t xml:space="preserve"> by focusing on incremental improvement</w:t>
+      </w:r>
+      <w:r>
+        <w:rPr>
+          <w:rFonts w:ascii="Times New Roman" w:eastAsia="Calibri" w:hAnsi="Times New Roman" w:cs="Times New Roman"/>
+          <w:iCs/>
+          <w:sz w:val="24"/>
+          <w:szCs w:val="24"/>
+        </w:rPr>
+        <w:t>s</w:t>
+      </w:r>
+      <w:r>
+        <w:rPr>
+          <w:rFonts w:ascii="Times New Roman" w:eastAsia="Calibri" w:hAnsi="Times New Roman" w:cs="Times New Roman"/>
+          <w:iCs/>
+          <w:sz w:val="24"/>
+          <w:szCs w:val="24"/>
+        </w:rPr>
+        <w:t xml:space="preserve"> (p. 334).</w:t>
+      </w:r>
+      <w:r>
+        <w:rPr>
+          <w:rFonts w:ascii="Times New Roman" w:eastAsia="Calibri" w:hAnsi="Times New Roman" w:cs="Times New Roman"/>
+          <w:iCs/>
+          <w:sz w:val="24"/>
+          <w:szCs w:val="24"/>
+        </w:rPr>
+        <w:t xml:space="preserve">  These two</w:t>
+      </w:r>
+      <w:r>
+        <w:rPr>
+          <w:rFonts w:ascii="Times New Roman" w:eastAsia="Calibri" w:hAnsi="Times New Roman" w:cs="Times New Roman"/>
+          <w:iCs/>
+          <w:sz w:val="24"/>
+          <w:szCs w:val="24"/>
+        </w:rPr>
+        <w:t xml:space="preserve"> patterns</w:t>
+      </w:r>
+      <w:r>
+        <w:rPr>
+          <w:rFonts w:ascii="Times New Roman" w:eastAsia="Calibri" w:hAnsi="Times New Roman" w:cs="Times New Roman"/>
+          <w:iCs/>
+          <w:sz w:val="24"/>
+          <w:szCs w:val="24"/>
+        </w:rPr>
+        <w:t xml:space="preserve"> seem consistent with</w:t>
+      </w:r>
+      <w:r>
+        <w:rPr>
+          <w:rFonts w:ascii="Times New Roman" w:eastAsia="Calibri" w:hAnsi="Times New Roman" w:cs="Times New Roman"/>
+          <w:iCs/>
+          <w:sz w:val="24"/>
+          <w:szCs w:val="24"/>
+        </w:rPr>
+        <w:t xml:space="preserve"> a tendency of</w:t>
+      </w:r>
+      <w:r>
+        <w:rPr>
+          <w:rFonts w:ascii="Times New Roman" w:eastAsia="Calibri" w:hAnsi="Times New Roman" w:cs="Times New Roman"/>
+          <w:iCs/>
+          <w:sz w:val="24"/>
+          <w:szCs w:val="24"/>
+        </w:rPr>
+        <w:t xml:space="preserve"> private sector companies to focus on later development stage technologies.</w:t>
+      </w:r>
+      <w:r>
+        <w:rPr>
+          <w:rFonts w:ascii="Times New Roman" w:eastAsia="Calibri" w:hAnsi="Times New Roman" w:cs="Times New Roman"/>
+          <w:iCs/>
+          <w:sz w:val="24"/>
+          <w:szCs w:val="24"/>
+        </w:rPr>
+        <w:t xml:space="preserve"> </w:t>
+      </w:r>
+      <w:r>
+        <w:rPr>
+          <w:rFonts w:ascii="Times New Roman" w:eastAsia="Calibri" w:hAnsi="Times New Roman" w:cs="Times New Roman"/>
+          <w:iCs/>
+          <w:sz w:val="24"/>
+          <w:szCs w:val="24"/>
+        </w:rPr>
+        <w:t xml:space="preserve"> </w:t>
+      </w:r>
+      <w:proofErr w:type="spellStart"/>
+      <w:r>
+        <w:rPr>
+          <w:rFonts w:ascii="Times New Roman" w:eastAsia="Calibri" w:hAnsi="Times New Roman" w:cs="Times New Roman"/>
+          <w:iCs/>
+          <w:sz w:val="24"/>
+          <w:szCs w:val="24"/>
+        </w:rPr>
+        <w:t>Gertner</w:t>
+      </w:r>
+      <w:proofErr w:type="spellEnd"/>
+      <w:r>
+        <w:rPr>
+          <w:rFonts w:ascii="Times New Roman" w:eastAsia="Calibri" w:hAnsi="Times New Roman" w:cs="Times New Roman"/>
+          <w:iCs/>
+          <w:sz w:val="24"/>
+          <w:szCs w:val="24"/>
+        </w:rPr>
+        <w:t xml:space="preserve"> also cites a 2008 study by Fred Block and Matthew Keller titled “Where do innovations come from?” which found that 77 of 88 U.S. organizations that produced innovations rated among the top 100 by </w:t>
+      </w:r>
+      <w:r>
+        <w:rPr>
+          <w:rFonts w:ascii="Times New Roman" w:eastAsia="Calibri" w:hAnsi="Times New Roman" w:cs="Times New Roman"/>
+          <w:i/>
+          <w:iCs/>
+          <w:sz w:val="24"/>
+          <w:szCs w:val="24"/>
+        </w:rPr>
+        <w:t>R&amp;D</w:t>
+      </w:r>
+      <w:r>
+        <w:rPr>
+          <w:rFonts w:ascii="Times New Roman" w:eastAsia="Calibri" w:hAnsi="Times New Roman" w:cs="Times New Roman"/>
+          <w:iCs/>
+          <w:sz w:val="24"/>
+          <w:szCs w:val="24"/>
+        </w:rPr>
+        <w:t xml:space="preserve"> magazine in 2006 benefited federal funding (p. 332).   These facts support the notion that development stage plays a significant role in technology transfer outcomes but </w:t>
+      </w:r>
+      <w:r>
+        <w:rPr>
+          <w:rFonts w:ascii="Times New Roman" w:eastAsia="Calibri" w:hAnsi="Times New Roman" w:cs="Times New Roman"/>
+          <w:iCs/>
+          <w:sz w:val="24"/>
+          <w:szCs w:val="24"/>
+        </w:rPr>
         <w:lastRenderedPageBreak/>
-        <w:t xml:space="preserve">generate sufficient </w:t>
-      </w:r>
-      <w:r>
-        <w:rPr>
-          <w:rFonts w:ascii="Times New Roman" w:eastAsia="Calibri" w:hAnsi="Times New Roman" w:cs="Times New Roman"/>
-          <w:iCs/>
-          <w:sz w:val="24"/>
-          <w:szCs w:val="24"/>
-        </w:rPr>
-        <w:t>profit</w:t>
-      </w:r>
-      <w:r>
-        <w:rPr>
-          <w:rFonts w:ascii="Times New Roman" w:eastAsia="Calibri" w:hAnsi="Times New Roman" w:cs="Times New Roman"/>
-          <w:iCs/>
-          <w:sz w:val="24"/>
-          <w:szCs w:val="24"/>
-        </w:rPr>
-        <w:t>s</w:t>
-      </w:r>
-      <w:r>
-        <w:rPr>
-          <w:rFonts w:ascii="Times New Roman" w:eastAsia="Calibri" w:hAnsi="Times New Roman" w:cs="Times New Roman"/>
-          <w:iCs/>
-          <w:sz w:val="24"/>
-          <w:szCs w:val="24"/>
-        </w:rPr>
-        <w:t xml:space="preserve"> by focusing on incremental improvement</w:t>
-      </w:r>
-      <w:r>
-        <w:rPr>
-          <w:rFonts w:ascii="Times New Roman" w:eastAsia="Calibri" w:hAnsi="Times New Roman" w:cs="Times New Roman"/>
-          <w:iCs/>
-          <w:sz w:val="24"/>
-          <w:szCs w:val="24"/>
-        </w:rPr>
-        <w:t>s</w:t>
-      </w:r>
-      <w:r>
-        <w:rPr>
-          <w:rFonts w:ascii="Times New Roman" w:eastAsia="Calibri" w:hAnsi="Times New Roman" w:cs="Times New Roman"/>
-          <w:iCs/>
-          <w:sz w:val="24"/>
-          <w:szCs w:val="24"/>
-        </w:rPr>
-        <w:t xml:space="preserve"> (p. 334).</w:t>
-      </w:r>
-      <w:r>
-        <w:rPr>
-          <w:rFonts w:ascii="Times New Roman" w:eastAsia="Calibri" w:hAnsi="Times New Roman" w:cs="Times New Roman"/>
-          <w:iCs/>
-          <w:sz w:val="24"/>
-          <w:szCs w:val="24"/>
-        </w:rPr>
-        <w:t xml:space="preserve">  These two</w:t>
-      </w:r>
-      <w:r>
-        <w:rPr>
-          <w:rFonts w:ascii="Times New Roman" w:eastAsia="Calibri" w:hAnsi="Times New Roman" w:cs="Times New Roman"/>
-          <w:iCs/>
-          <w:sz w:val="24"/>
-          <w:szCs w:val="24"/>
-        </w:rPr>
-        <w:t xml:space="preserve"> patterns</w:t>
-      </w:r>
-      <w:r>
-        <w:rPr>
-          <w:rFonts w:ascii="Times New Roman" w:eastAsia="Calibri" w:hAnsi="Times New Roman" w:cs="Times New Roman"/>
-          <w:iCs/>
-          <w:sz w:val="24"/>
-          <w:szCs w:val="24"/>
-        </w:rPr>
-        <w:t xml:space="preserve"> seem consistent with</w:t>
-      </w:r>
-      <w:r>
-        <w:rPr>
-          <w:rFonts w:ascii="Times New Roman" w:eastAsia="Calibri" w:hAnsi="Times New Roman" w:cs="Times New Roman"/>
-          <w:iCs/>
-          <w:sz w:val="24"/>
-          <w:szCs w:val="24"/>
-        </w:rPr>
-        <w:t xml:space="preserve"> a tendency of</w:t>
-      </w:r>
-      <w:r>
-        <w:rPr>
-          <w:rFonts w:ascii="Times New Roman" w:eastAsia="Calibri" w:hAnsi="Times New Roman" w:cs="Times New Roman"/>
-          <w:iCs/>
-          <w:sz w:val="24"/>
-          <w:szCs w:val="24"/>
-        </w:rPr>
-        <w:t xml:space="preserve"> private sector companies to focus on later development stage technologies.</w:t>
-      </w:r>
-      <w:r>
-        <w:rPr>
-          <w:rFonts w:ascii="Times New Roman" w:eastAsia="Calibri" w:hAnsi="Times New Roman" w:cs="Times New Roman"/>
-          <w:iCs/>
-          <w:sz w:val="24"/>
-          <w:szCs w:val="24"/>
-        </w:rPr>
-        <w:t xml:space="preserve"> </w:t>
-      </w:r>
-      <w:r>
-        <w:rPr>
-          <w:rFonts w:ascii="Times New Roman" w:eastAsia="Calibri" w:hAnsi="Times New Roman" w:cs="Times New Roman"/>
-          <w:iCs/>
-          <w:sz w:val="24"/>
-          <w:szCs w:val="24"/>
-        </w:rPr>
-        <w:t xml:space="preserve"> </w:t>
-      </w:r>
-      <w:proofErr w:type="spellStart"/>
-      <w:r>
-        <w:rPr>
-          <w:rFonts w:ascii="Times New Roman" w:eastAsia="Calibri" w:hAnsi="Times New Roman" w:cs="Times New Roman"/>
-          <w:iCs/>
-          <w:sz w:val="24"/>
-          <w:szCs w:val="24"/>
-        </w:rPr>
-        <w:t>Gertner</w:t>
-      </w:r>
-      <w:proofErr w:type="spellEnd"/>
-      <w:r>
-        <w:rPr>
-          <w:rFonts w:ascii="Times New Roman" w:eastAsia="Calibri" w:hAnsi="Times New Roman" w:cs="Times New Roman"/>
-          <w:iCs/>
-          <w:sz w:val="24"/>
-          <w:szCs w:val="24"/>
-        </w:rPr>
-        <w:t xml:space="preserve"> also cites a 2008 study by Fred Block and Matthew Keller titled “Where do innovations come from?” which found that 77 of 88 U.S. organizations that produced innovations rated among the top 100 by </w:t>
-      </w:r>
-      <w:r>
-        <w:rPr>
-          <w:rFonts w:ascii="Times New Roman" w:eastAsia="Calibri" w:hAnsi="Times New Roman" w:cs="Times New Roman"/>
-          <w:i/>
-          <w:iCs/>
-          <w:sz w:val="24"/>
-          <w:szCs w:val="24"/>
-        </w:rPr>
-        <w:t>R&amp;D</w:t>
-      </w:r>
-      <w:r>
-        <w:rPr>
-          <w:rFonts w:ascii="Times New Roman" w:eastAsia="Calibri" w:hAnsi="Times New Roman" w:cs="Times New Roman"/>
-          <w:iCs/>
-          <w:sz w:val="24"/>
-          <w:szCs w:val="24"/>
-        </w:rPr>
-        <w:t xml:space="preserve"> magazine in 2006 benefited federal funding (p. 332).   These facts support the notion that development stage plays a significant role in technology transfer outcomes but they don’t </w:t>
+        <w:t xml:space="preserve">they don’t </w:t>
       </w:r>
       <w:r>
         <w:rPr>
@@ -3545,7 +4459,94 @@
           <w:sz w:val="24"/>
           <w:szCs w:val="24"/>
         </w:rPr>
-        <w:t xml:space="preserve">  The book </w:t>
+        <w:t xml:space="preserve">  The book briefly discusses Nils </w:t>
+      </w:r>
+      <w:proofErr w:type="spellStart"/>
+      <w:r>
+        <w:rPr>
+          <w:rFonts w:ascii="Times New Roman" w:eastAsia="Calibri" w:hAnsi="Times New Roman" w:cs="Times New Roman"/>
+          <w:iCs/>
+          <w:sz w:val="24"/>
+          <w:szCs w:val="24"/>
+        </w:rPr>
+        <w:t>Brunsson’s</w:t>
+      </w:r>
+      <w:proofErr w:type="spellEnd"/>
+      <w:r>
+        <w:rPr>
+          <w:rFonts w:ascii="Times New Roman" w:eastAsia="Calibri" w:hAnsi="Times New Roman" w:cs="Times New Roman"/>
+          <w:iCs/>
+          <w:sz w:val="24"/>
+          <w:szCs w:val="24"/>
+        </w:rPr>
+        <w:t xml:space="preserve"> notion of action rationality </w:t>
+      </w:r>
+      <w:r>
+        <w:rPr>
+          <w:rFonts w:ascii="Times New Roman" w:eastAsia="Calibri" w:hAnsi="Times New Roman" w:cs="Times New Roman"/>
+          <w:iCs/>
+          <w:sz w:val="24"/>
+          <w:szCs w:val="24"/>
+        </w:rPr>
+        <w:t xml:space="preserve">(pp. 280-281) </w:t>
+      </w:r>
+      <w:r>
+        <w:rPr>
+          <w:rFonts w:ascii="Times New Roman" w:eastAsia="Calibri" w:hAnsi="Times New Roman" w:cs="Times New Roman"/>
+          <w:iCs/>
+          <w:sz w:val="24"/>
+          <w:szCs w:val="24"/>
+        </w:rPr>
+        <w:t xml:space="preserve">which basically argues that action, not decisions, are the primary concern of organization members.  </w:t>
+      </w:r>
+      <w:proofErr w:type="spellStart"/>
+      <w:r>
+        <w:rPr>
+          <w:rFonts w:ascii="Times New Roman" w:eastAsia="Calibri" w:hAnsi="Times New Roman" w:cs="Times New Roman"/>
+          <w:iCs/>
+          <w:sz w:val="24"/>
+          <w:szCs w:val="24"/>
+        </w:rPr>
+        <w:t>Brunsson</w:t>
+      </w:r>
+      <w:proofErr w:type="spellEnd"/>
+      <w:r>
+        <w:rPr>
+          <w:rFonts w:ascii="Times New Roman" w:eastAsia="Calibri" w:hAnsi="Times New Roman" w:cs="Times New Roman"/>
+          <w:iCs/>
+          <w:sz w:val="24"/>
+          <w:szCs w:val="24"/>
+        </w:rPr>
+        <w:t xml:space="preserve"> argued that putting organization decisions into the context of action essentially produces a paradox.  A particular option can appear irrational when view from decision rationality but rational from the perspective of action rationality because of how they affect motivation and commitment which are necessary conditions for implementation.  </w:t>
+      </w:r>
+      <w:r>
+        <w:rPr>
+          <w:rFonts w:ascii="Times New Roman" w:eastAsia="Calibri" w:hAnsi="Times New Roman" w:cs="Times New Roman"/>
+          <w:iCs/>
+          <w:sz w:val="24"/>
+          <w:szCs w:val="24"/>
+        </w:rPr>
+        <w:t xml:space="preserve">In the context of technology transfer, </w:t>
+      </w:r>
+      <w:proofErr w:type="spellStart"/>
+      <w:r>
+        <w:rPr>
+          <w:rFonts w:ascii="Times New Roman" w:eastAsia="Calibri" w:hAnsi="Times New Roman" w:cs="Times New Roman"/>
+          <w:iCs/>
+          <w:sz w:val="24"/>
+          <w:szCs w:val="24"/>
+        </w:rPr>
+        <w:t>Brunsson’s</w:t>
+      </w:r>
+      <w:proofErr w:type="spellEnd"/>
+      <w:r>
+        <w:rPr>
+          <w:rFonts w:ascii="Times New Roman" w:eastAsia="Calibri" w:hAnsi="Times New Roman" w:cs="Times New Roman"/>
+          <w:iCs/>
+          <w:sz w:val="24"/>
+          <w:szCs w:val="24"/>
+        </w:rPr>
+        <w:t xml:space="preserve"> </w:t>
       </w:r>
       <w:r>
         <w:rPr>
@@ -3555,94 +4556,7 @@
           <w:szCs w:val="24"/>
         </w:rPr>
         <w:lastRenderedPageBreak/>
-        <w:t xml:space="preserve">briefly discusses Nils </w:t>
-      </w:r>
-      <w:proofErr w:type="spellStart"/>
-      <w:r>
-        <w:rPr>
-          <w:rFonts w:ascii="Times New Roman" w:eastAsia="Calibri" w:hAnsi="Times New Roman" w:cs="Times New Roman"/>
-          <w:iCs/>
-          <w:sz w:val="24"/>
-          <w:szCs w:val="24"/>
-        </w:rPr>
-        <w:t>Brunsson’s</w:t>
-      </w:r>
-      <w:proofErr w:type="spellEnd"/>
-      <w:r>
-        <w:rPr>
-          <w:rFonts w:ascii="Times New Roman" w:eastAsia="Calibri" w:hAnsi="Times New Roman" w:cs="Times New Roman"/>
-          <w:iCs/>
-          <w:sz w:val="24"/>
-          <w:szCs w:val="24"/>
-        </w:rPr>
-        <w:t xml:space="preserve"> notion of action rationality </w:t>
-      </w:r>
-      <w:r>
-        <w:rPr>
-          <w:rFonts w:ascii="Times New Roman" w:eastAsia="Calibri" w:hAnsi="Times New Roman" w:cs="Times New Roman"/>
-          <w:iCs/>
-          <w:sz w:val="24"/>
-          <w:szCs w:val="24"/>
-        </w:rPr>
-        <w:t xml:space="preserve">(pp. 280-281) </w:t>
-      </w:r>
-      <w:r>
-        <w:rPr>
-          <w:rFonts w:ascii="Times New Roman" w:eastAsia="Calibri" w:hAnsi="Times New Roman" w:cs="Times New Roman"/>
-          <w:iCs/>
-          <w:sz w:val="24"/>
-          <w:szCs w:val="24"/>
-        </w:rPr>
-        <w:t xml:space="preserve">which basically argues that action, not decisions, are the primary concern of organization members.  </w:t>
-      </w:r>
-      <w:proofErr w:type="spellStart"/>
-      <w:r>
-        <w:rPr>
-          <w:rFonts w:ascii="Times New Roman" w:eastAsia="Calibri" w:hAnsi="Times New Roman" w:cs="Times New Roman"/>
-          <w:iCs/>
-          <w:sz w:val="24"/>
-          <w:szCs w:val="24"/>
-        </w:rPr>
-        <w:t>Brunsson</w:t>
-      </w:r>
-      <w:proofErr w:type="spellEnd"/>
-      <w:r>
-        <w:rPr>
-          <w:rFonts w:ascii="Times New Roman" w:eastAsia="Calibri" w:hAnsi="Times New Roman" w:cs="Times New Roman"/>
-          <w:iCs/>
-          <w:sz w:val="24"/>
-          <w:szCs w:val="24"/>
-        </w:rPr>
-        <w:t xml:space="preserve"> argued that putting organization decisions into the context of action essentially produces a paradox.  A particular option can appear irrational when view from decision rationality but rational from the perspective of action rationality because of how they affect motivation and commitment which are necessary conditions for implementation.  </w:t>
-      </w:r>
-      <w:r>
-        <w:rPr>
-          <w:rFonts w:ascii="Times New Roman" w:eastAsia="Calibri" w:hAnsi="Times New Roman" w:cs="Times New Roman"/>
-          <w:iCs/>
-          <w:sz w:val="24"/>
-          <w:szCs w:val="24"/>
-        </w:rPr>
-        <w:t xml:space="preserve">In the context of technology transfer, </w:t>
-      </w:r>
-      <w:proofErr w:type="spellStart"/>
-      <w:r>
-        <w:rPr>
-          <w:rFonts w:ascii="Times New Roman" w:eastAsia="Calibri" w:hAnsi="Times New Roman" w:cs="Times New Roman"/>
-          <w:iCs/>
-          <w:sz w:val="24"/>
-          <w:szCs w:val="24"/>
-        </w:rPr>
-        <w:t>Brunsson’s</w:t>
-      </w:r>
-      <w:proofErr w:type="spellEnd"/>
-      <w:r>
-        <w:rPr>
-          <w:rFonts w:ascii="Times New Roman" w:eastAsia="Calibri" w:hAnsi="Times New Roman" w:cs="Times New Roman"/>
-          <w:iCs/>
-          <w:sz w:val="24"/>
-          <w:szCs w:val="24"/>
-        </w:rPr>
-        <w:t xml:space="preserve"> theory would predict that there is a low rate of technology transfer from universities to private sector organizations because the private sector organizations apply decision rationality which decreases motivation and commitment to act on opportunities to acquire technologies created by research and development conduct at universities.  </w:t>
+        <w:t xml:space="preserve">theory would predict that there is a low rate of technology transfer from universities to private sector organizations because the private sector organizations apply decision rationality which decreases motivation and commitment to act on opportunities to acquire technologies created by research and development conduct at universities.  </w:t>
       </w:r>
       <w:r>
         <w:rPr>
@@ -3730,7 +4644,43 @@
           <w:sz w:val="24"/>
           <w:szCs w:val="24"/>
         </w:rPr>
-        <w:t xml:space="preserve">A glossary has also been added.  The difference between Part III of the two editions is extensive.  Hatch (1997) identifies four major research themes in organization theory comprising organizational decision making, </w:t>
+        <w:t xml:space="preserve">A glossary has also been added.  The difference between Part III of the two editions is extensive.  Hatch (1997) identifies four major research themes in organization theory comprising organizational decision making, power, and politics; conflict and contradiction; control and ideology; and organizational change and learning.  This edition of the book, Hatch has jettisoned this structure for Part III and now only discusses organizational politics, conflicts, and control as one broad meta-theme.  </w:t>
+      </w:r>
+      <w:r>
+        <w:rPr>
+          <w:rFonts w:ascii="Times New Roman" w:eastAsia="Calibri" w:hAnsi="Times New Roman" w:cs="Times New Roman"/>
+          <w:iCs/>
+          <w:sz w:val="24"/>
+          <w:szCs w:val="24"/>
+        </w:rPr>
+        <w:t xml:space="preserve">Decision-making is discussed as an aspect of organizational politics taken up under theories coming out of the modern perspective.  </w:t>
+      </w:r>
+      <w:r>
+        <w:rPr>
+          <w:rFonts w:ascii="Times New Roman" w:eastAsia="Calibri" w:hAnsi="Times New Roman" w:cs="Times New Roman"/>
+          <w:iCs/>
+          <w:sz w:val="24"/>
+          <w:szCs w:val="24"/>
+        </w:rPr>
+        <w:t>Hatch also discusses the concept of organization identity which prompted the thought that organization</w:t>
+      </w:r>
+      <w:r>
+        <w:rPr>
+          <w:rFonts w:ascii="Times New Roman" w:eastAsia="Calibri" w:hAnsi="Times New Roman" w:cs="Times New Roman"/>
+          <w:iCs/>
+          <w:sz w:val="24"/>
+          <w:szCs w:val="24"/>
+        </w:rPr>
+        <w:t xml:space="preserve"> identity</w:t>
+      </w:r>
+      <w:r>
+        <w:rPr>
+          <w:rFonts w:ascii="Times New Roman" w:eastAsia="Calibri" w:hAnsi="Times New Roman" w:cs="Times New Roman"/>
+          <w:iCs/>
+          <w:sz w:val="24"/>
+          <w:szCs w:val="24"/>
+        </w:rPr>
+        <w:t xml:space="preserve"> might interact with development stage in some way to </w:t>
       </w:r>
       <w:r>
         <w:rPr>
@@ -3740,43 +4690,7 @@
           <w:szCs w:val="24"/>
         </w:rPr>
         <w:lastRenderedPageBreak/>
-        <w:t xml:space="preserve">power, and politics; conflict and contradiction; control and ideology; and organizational change and learning.  This edition of the book, Hatch has jettisoned this structure for Part III and now only discusses organizational politics, conflicts, and control as one broad meta-theme.  </w:t>
-      </w:r>
-      <w:r>
-        <w:rPr>
-          <w:rFonts w:ascii="Times New Roman" w:eastAsia="Calibri" w:hAnsi="Times New Roman" w:cs="Times New Roman"/>
-          <w:iCs/>
-          <w:sz w:val="24"/>
-          <w:szCs w:val="24"/>
-        </w:rPr>
-        <w:t xml:space="preserve">Decision-making is discussed as an aspect of organizational politics taken up under theories coming out of the modern perspective.  </w:t>
-      </w:r>
-      <w:r>
-        <w:rPr>
-          <w:rFonts w:ascii="Times New Roman" w:eastAsia="Calibri" w:hAnsi="Times New Roman" w:cs="Times New Roman"/>
-          <w:iCs/>
-          <w:sz w:val="24"/>
-          <w:szCs w:val="24"/>
-        </w:rPr>
-        <w:t>Hatch also discusses the concept of organization identity which prompted the thought that organization</w:t>
-      </w:r>
-      <w:r>
-        <w:rPr>
-          <w:rFonts w:ascii="Times New Roman" w:eastAsia="Calibri" w:hAnsi="Times New Roman" w:cs="Times New Roman"/>
-          <w:iCs/>
-          <w:sz w:val="24"/>
-          <w:szCs w:val="24"/>
-        </w:rPr>
-        <w:t xml:space="preserve"> identity</w:t>
-      </w:r>
-      <w:r>
-        <w:rPr>
-          <w:rFonts w:ascii="Times New Roman" w:eastAsia="Calibri" w:hAnsi="Times New Roman" w:cs="Times New Roman"/>
-          <w:iCs/>
-          <w:sz w:val="24"/>
-          <w:szCs w:val="24"/>
-        </w:rPr>
-        <w:t xml:space="preserve"> might interact with development stage in some way to influence whether an organization chooses to pursue the acquisition of a given technology.</w:t>
+        <w:t>influence whether an organization chooses to pursue the acquisition of a given technology.</w:t>
       </w:r>
       <w:r>
         <w:rPr>
@@ -4290,17 +5204,7 @@
           <w:sz w:val="24"/>
           <w:szCs w:val="24"/>
         </w:rPr>
-        <w:t xml:space="preserve">.  He </w:t>
-      </w:r>
-      <w:r>
-        <w:rPr>
-          <w:rFonts w:ascii="Times New Roman" w:eastAsia="Calibri" w:hAnsi="Times New Roman" w:cs="Times New Roman"/>
-          <w:iCs/>
-          <w:sz w:val="24"/>
-          <w:szCs w:val="24"/>
-        </w:rPr>
-        <w:lastRenderedPageBreak/>
-        <w:t>appears to criticize contemporary efforts to understand the organization as having supplanted the question of how organizations can avoid dehumanizing people with h</w:t>
+        <w:t>.  He appears to criticize contemporary efforts to understand the organization as having supplanted the question of how organizations can avoid dehumanizing people with h</w:t>
       </w:r>
       <w:r>
         <w:rPr>
@@ -4451,6 +5355,7 @@
           <w:sz w:val="24"/>
           <w:szCs w:val="24"/>
         </w:rPr>
+        <w:lastRenderedPageBreak/>
         <w:t>Mankins, J. C. (2009</w:t>
       </w:r>
       <w:r>
@@ -4695,17 +5600,7 @@
           <w:sz w:val="24"/>
           <w:szCs w:val="24"/>
         </w:rPr>
-        <w:t xml:space="preserve">  This source highlights the challenge of effectively characterizing the development stage of a technology.  The approach described is specifically tailored for government agencies </w:t>
-      </w:r>
-      <w:r>
-        <w:rPr>
-          <w:rFonts w:ascii="Times New Roman" w:eastAsia="Calibri" w:hAnsi="Times New Roman" w:cs="Times New Roman"/>
-          <w:iCs/>
-          <w:sz w:val="24"/>
-          <w:szCs w:val="24"/>
-        </w:rPr>
-        <w:lastRenderedPageBreak/>
-        <w:t xml:space="preserve">that have technology-dependent missions such as the National Aeronautics and Space Administration (NASA) and the U.S. Department of Defense (DOD).  It is probably </w:t>
+        <w:t xml:space="preserve">  This source highlights the challenge of effectively characterizing the development stage of a technology.  The approach described is specifically tailored for government agencies that have technology-dependent missions such as the National Aeronautics and Space Administration (NASA) and the U.S. Department of Defense (DOD).  It is probably </w:t>
       </w:r>
       <w:r>
         <w:rPr>
@@ -4762,6 +5657,7 @@
           <w:sz w:val="24"/>
           <w:szCs w:val="24"/>
         </w:rPr>
+        <w:lastRenderedPageBreak/>
         <w:t>Mankins, J. C. (2009</w:t>
       </w:r>
       <w:r>
@@ -5005,17 +5901,7 @@
           <w:sz w:val="24"/>
           <w:szCs w:val="24"/>
         </w:rPr>
-        <w:t xml:space="preserve">relatively high risk and long lead times required for projects at this stage of development.  Moreover, he offers the opinion that funding at TRL-4 and greater </w:t>
-      </w:r>
-      <w:r>
-        <w:rPr>
-          <w:rFonts w:ascii="Times New Roman" w:eastAsia="Calibri" w:hAnsi="Times New Roman" w:cs="Times New Roman"/>
-          <w:iCs/>
-          <w:sz w:val="24"/>
-          <w:szCs w:val="24"/>
-        </w:rPr>
-        <w:lastRenderedPageBreak/>
-        <w:t>could be obtained from funding sources available to private sector ventures because of reduced risk and lead times.  However, anecdotal evidence suggests that this is not the case.  This source is directly related to the proposed dissertation study.  It</w:t>
+        <w:t>relatively high risk and long lead times required for projects at this stage of development.  Moreover, he offers the opinion that funding at TRL-4 and greater could be obtained from funding sources available to private sector ventures because of reduced risk and lead times.  However, anecdotal evidence suggests that this is not the case.  This source is directly related to the proposed dissertation study.  It</w:t>
       </w:r>
       <w:r>
         <w:rPr>
@@ -5109,6 +5995,7 @@
           <w:sz w:val="24"/>
           <w:szCs w:val="24"/>
         </w:rPr>
+        <w:lastRenderedPageBreak/>
         <w:t>Mezias</w:t>
       </w:r>
       <w:proofErr w:type="spellEnd"/>
@@ -5242,7 +6129,100 @@
           <w:sz w:val="24"/>
           <w:szCs w:val="24"/>
         </w:rPr>
-        <w:t xml:space="preserve"> in passing the notion of uncertainty avoidance first proposed </w:t>
+        <w:t xml:space="preserve"> in passing the notion of uncertainty avoidance first proposed in 1963 by R. M. </w:t>
+      </w:r>
+      <w:proofErr w:type="spellStart"/>
+      <w:r>
+        <w:rPr>
+          <w:rFonts w:ascii="Times New Roman" w:eastAsia="Calibri" w:hAnsi="Times New Roman" w:cs="Times New Roman"/>
+          <w:iCs/>
+          <w:sz w:val="24"/>
+          <w:szCs w:val="24"/>
+        </w:rPr>
+        <w:t>Cyert</w:t>
+      </w:r>
+      <w:proofErr w:type="spellEnd"/>
+      <w:r>
+        <w:rPr>
+          <w:rFonts w:ascii="Times New Roman" w:eastAsia="Calibri" w:hAnsi="Times New Roman" w:cs="Times New Roman"/>
+          <w:iCs/>
+          <w:sz w:val="24"/>
+          <w:szCs w:val="24"/>
+        </w:rPr>
+        <w:t xml:space="preserve"> and J. G. March </w:t>
+      </w:r>
+      <w:r>
+        <w:rPr>
+          <w:rFonts w:ascii="Times New Roman" w:eastAsia="Calibri" w:hAnsi="Times New Roman" w:cs="Times New Roman"/>
+          <w:iCs/>
+          <w:sz w:val="24"/>
+          <w:szCs w:val="24"/>
+        </w:rPr>
+        <w:t xml:space="preserve">in </w:t>
+      </w:r>
+      <w:r>
+        <w:rPr>
+          <w:rFonts w:ascii="Times New Roman" w:eastAsia="Calibri" w:hAnsi="Times New Roman" w:cs="Times New Roman"/>
+          <w:i/>
+          <w:iCs/>
+          <w:sz w:val="24"/>
+          <w:szCs w:val="24"/>
+        </w:rPr>
+        <w:t>A Behavioral Theory of the Firm</w:t>
+      </w:r>
+      <w:r>
+        <w:rPr>
+          <w:rFonts w:ascii="Times New Roman" w:eastAsia="Calibri" w:hAnsi="Times New Roman" w:cs="Times New Roman"/>
+          <w:iCs/>
+          <w:sz w:val="24"/>
+          <w:szCs w:val="24"/>
+        </w:rPr>
+        <w:t xml:space="preserve"> </w:t>
+      </w:r>
+      <w:r>
+        <w:rPr>
+          <w:rFonts w:ascii="Times New Roman" w:eastAsia="Calibri" w:hAnsi="Times New Roman" w:cs="Times New Roman"/>
+          <w:iCs/>
+          <w:sz w:val="24"/>
+          <w:szCs w:val="24"/>
+        </w:rPr>
+        <w:t xml:space="preserve">and </w:t>
+      </w:r>
+      <w:r>
+        <w:rPr>
+          <w:rFonts w:ascii="Times New Roman" w:eastAsia="Calibri" w:hAnsi="Times New Roman" w:cs="Times New Roman"/>
+          <w:iCs/>
+          <w:sz w:val="24"/>
+          <w:szCs w:val="24"/>
+        </w:rPr>
+        <w:t>not</w:t>
+      </w:r>
+      <w:r>
+        <w:rPr>
+          <w:rFonts w:ascii="Times New Roman" w:eastAsia="Calibri" w:hAnsi="Times New Roman" w:cs="Times New Roman"/>
+          <w:iCs/>
+          <w:sz w:val="24"/>
+          <w:szCs w:val="24"/>
+        </w:rPr>
+        <w:t>ed</w:t>
+      </w:r>
+      <w:r>
+        <w:rPr>
+          <w:rFonts w:ascii="Times New Roman" w:eastAsia="Calibri" w:hAnsi="Times New Roman" w:cs="Times New Roman"/>
+          <w:iCs/>
+          <w:sz w:val="24"/>
+          <w:szCs w:val="24"/>
+        </w:rPr>
+        <w:t xml:space="preserve"> that </w:t>
+      </w:r>
+      <w:r>
+        <w:rPr>
+          <w:rFonts w:ascii="Times New Roman" w:eastAsia="Calibri" w:hAnsi="Times New Roman" w:cs="Times New Roman"/>
+          <w:iCs/>
+          <w:sz w:val="24"/>
+          <w:szCs w:val="24"/>
+        </w:rPr>
+        <w:t xml:space="preserve">few studies have examined how organizations go about avoiding uncertainty.  They suggested that the concept of uncertainty avoidance is predominantly employed as a property of culture.  The authors went on to argue that organizational members react to inaccuracy and unreliability in the decision-making </w:t>
       </w:r>
       <w:r>
         <w:rPr>
@@ -5252,100 +6232,7 @@
           <w:szCs w:val="24"/>
         </w:rPr>
         <w:lastRenderedPageBreak/>
-        <w:t xml:space="preserve">in 1963 by R. M. </w:t>
-      </w:r>
-      <w:proofErr w:type="spellStart"/>
-      <w:r>
-        <w:rPr>
-          <w:rFonts w:ascii="Times New Roman" w:eastAsia="Calibri" w:hAnsi="Times New Roman" w:cs="Times New Roman"/>
-          <w:iCs/>
-          <w:sz w:val="24"/>
-          <w:szCs w:val="24"/>
-        </w:rPr>
-        <w:t>Cyert</w:t>
-      </w:r>
-      <w:proofErr w:type="spellEnd"/>
-      <w:r>
-        <w:rPr>
-          <w:rFonts w:ascii="Times New Roman" w:eastAsia="Calibri" w:hAnsi="Times New Roman" w:cs="Times New Roman"/>
-          <w:iCs/>
-          <w:sz w:val="24"/>
-          <w:szCs w:val="24"/>
-        </w:rPr>
-        <w:t xml:space="preserve"> and J. G. March </w:t>
-      </w:r>
-      <w:r>
-        <w:rPr>
-          <w:rFonts w:ascii="Times New Roman" w:eastAsia="Calibri" w:hAnsi="Times New Roman" w:cs="Times New Roman"/>
-          <w:iCs/>
-          <w:sz w:val="24"/>
-          <w:szCs w:val="24"/>
-        </w:rPr>
-        <w:t xml:space="preserve">in </w:t>
-      </w:r>
-      <w:r>
-        <w:rPr>
-          <w:rFonts w:ascii="Times New Roman" w:eastAsia="Calibri" w:hAnsi="Times New Roman" w:cs="Times New Roman"/>
-          <w:i/>
-          <w:iCs/>
-          <w:sz w:val="24"/>
-          <w:szCs w:val="24"/>
-        </w:rPr>
-        <w:t>A Behavioral Theory of the Firm</w:t>
-      </w:r>
-      <w:r>
-        <w:rPr>
-          <w:rFonts w:ascii="Times New Roman" w:eastAsia="Calibri" w:hAnsi="Times New Roman" w:cs="Times New Roman"/>
-          <w:iCs/>
-          <w:sz w:val="24"/>
-          <w:szCs w:val="24"/>
-        </w:rPr>
-        <w:t xml:space="preserve"> </w:t>
-      </w:r>
-      <w:r>
-        <w:rPr>
-          <w:rFonts w:ascii="Times New Roman" w:eastAsia="Calibri" w:hAnsi="Times New Roman" w:cs="Times New Roman"/>
-          <w:iCs/>
-          <w:sz w:val="24"/>
-          <w:szCs w:val="24"/>
-        </w:rPr>
-        <w:t xml:space="preserve">and </w:t>
-      </w:r>
-      <w:r>
-        <w:rPr>
-          <w:rFonts w:ascii="Times New Roman" w:eastAsia="Calibri" w:hAnsi="Times New Roman" w:cs="Times New Roman"/>
-          <w:iCs/>
-          <w:sz w:val="24"/>
-          <w:szCs w:val="24"/>
-        </w:rPr>
-        <w:t>not</w:t>
-      </w:r>
-      <w:r>
-        <w:rPr>
-          <w:rFonts w:ascii="Times New Roman" w:eastAsia="Calibri" w:hAnsi="Times New Roman" w:cs="Times New Roman"/>
-          <w:iCs/>
-          <w:sz w:val="24"/>
-          <w:szCs w:val="24"/>
-        </w:rPr>
-        <w:t>ed</w:t>
-      </w:r>
-      <w:r>
-        <w:rPr>
-          <w:rFonts w:ascii="Times New Roman" w:eastAsia="Calibri" w:hAnsi="Times New Roman" w:cs="Times New Roman"/>
-          <w:iCs/>
-          <w:sz w:val="24"/>
-          <w:szCs w:val="24"/>
-        </w:rPr>
-        <w:t xml:space="preserve"> that </w:t>
-      </w:r>
-      <w:r>
-        <w:rPr>
-          <w:rFonts w:ascii="Times New Roman" w:eastAsia="Calibri" w:hAnsi="Times New Roman" w:cs="Times New Roman"/>
-          <w:iCs/>
-          <w:sz w:val="24"/>
-          <w:szCs w:val="24"/>
-        </w:rPr>
-        <w:t>few studies have examined how organizations go about avoiding uncertainty.  They suggested that the concept of uncertainty avoidance is predominantly employed as a property of culture.  The authors went on to argue that organizational members react to inaccuracy and unreliability in the decision-making process by seeking more data, ignoring contingencies when making predictions, reverting to ideology, creating after the fact justifications for decisions, and pursuing general, long-term goals in an incremental manner.  These potential actions are all relevant to examining the potential influence of development stage on technology transfer outcomes</w:t>
+        <w:t>process by seeking more data, ignoring contingencies when making predictions, reverting to ideology, creating after the fact justifications for decisions, and pursuing general, long-term goals in an incremental manner.  These potential actions are all relevant to examining the potential influence of development stage on technology transfer outcomes</w:t>
       </w:r>
       <w:r>
         <w:rPr>
@@ -5695,7 +6582,16 @@
           <w:sz w:val="24"/>
           <w:szCs w:val="24"/>
         </w:rPr>
-        <w:t xml:space="preserve">This journal article examined the literature on various mechanisms of university technology transfer other than commercialization activities which typically include licensing and new venture creation.  These non-commercialization mechanisms include collaborative research, contract research, consulting engagements, and informal relationships and collectively are referred to as academic engagement.  The authors identified the individual, organizational, and institutional antecedents and </w:t>
+        <w:t>This journal article examined the literature on various mechanisms of university technology transfer other than commercialization activities which typically include licensing and new venture creation.  These non-commercialization mechanisms include collaborative research, contract research, consulting engagements, and informal relationships and collectively are referred to as academic engagement.  The authors identified the individual, organizational, and institutional antecedents and outcome indicators of academic engagement found in the literature and compared them to those for commercialization.  The authors identified 36 relevant journal articles on the topic that were published between 1980 and 2011.</w:t>
+      </w:r>
+      <w:r>
+        <w:rPr>
+          <w:rFonts w:ascii="Times New Roman" w:eastAsia="Calibri" w:hAnsi="Times New Roman" w:cs="Times New Roman"/>
+          <w:iCs/>
+          <w:sz w:val="24"/>
+          <w:szCs w:val="24"/>
+        </w:rPr>
+        <w:t xml:space="preserve">  They specifically excluded studies conducted at the department, university, and country level of analysis and case studies of specific universities that were limited to the </w:t>
       </w:r>
       <w:r>
         <w:rPr>
@@ -5705,16 +6601,7 @@
           <w:szCs w:val="24"/>
         </w:rPr>
         <w:lastRenderedPageBreak/>
-        <w:t>outcome indicators of academic engagement found in the literature and compared them to those for commercialization.  The authors identified 36 relevant journal articles on the topic that were published between 1980 and 2011.</w:t>
-      </w:r>
-      <w:r>
-        <w:rPr>
-          <w:rFonts w:ascii="Times New Roman" w:eastAsia="Calibri" w:hAnsi="Times New Roman" w:cs="Times New Roman"/>
-          <w:iCs/>
-          <w:sz w:val="24"/>
-          <w:szCs w:val="24"/>
-        </w:rPr>
-        <w:t xml:space="preserve">  They specifically excluded studies conducted at the department, university, and country level of analysis and case studies of specific universities that were limited to the organizational context or historical analysis.</w:t>
+        <w:t>organizational context or historical analysis.</w:t>
       </w:r>
       <w:r>
         <w:rPr>
@@ -5903,7 +6790,88 @@
           <w:sz w:val="24"/>
           <w:szCs w:val="24"/>
         </w:rPr>
-        <w:t xml:space="preserve">and influence the activities of organizations including the decisions of organization members.  If this is true, then supply-side technology transfer professionals likely share an </w:t>
+        <w:t xml:space="preserve">and influence the activities of organizations including the decisions of organization members.  If this is true, then supply-side technology transfer professionals likely share an occupational culture that creates a limitation on rationality in technology transfer decisions that extends across private sector organizations.  </w:t>
+      </w:r>
+      <w:r>
+        <w:rPr>
+          <w:rFonts w:ascii="Times New Roman" w:eastAsia="Calibri" w:hAnsi="Times New Roman" w:cs="Times New Roman"/>
+          <w:iCs/>
+          <w:sz w:val="24"/>
+          <w:szCs w:val="24"/>
+        </w:rPr>
+        <w:t>In the framework espoused by Simon (1997), t</w:t>
+      </w:r>
+      <w:r>
+        <w:rPr>
+          <w:rFonts w:ascii="Times New Roman" w:eastAsia="Calibri" w:hAnsi="Times New Roman" w:cs="Times New Roman"/>
+          <w:iCs/>
+          <w:sz w:val="24"/>
+          <w:szCs w:val="24"/>
+        </w:rPr>
+        <w:t>his limitation may manifest as one or more decision premises rela</w:t>
+      </w:r>
+      <w:r>
+        <w:rPr>
+          <w:rFonts w:ascii="Times New Roman" w:eastAsia="Calibri" w:hAnsi="Times New Roman" w:cs="Times New Roman"/>
+          <w:iCs/>
+          <w:sz w:val="24"/>
+          <w:szCs w:val="24"/>
+        </w:rPr>
+        <w:t xml:space="preserve">ted to development stage that are held </w:t>
+      </w:r>
+      <w:r>
+        <w:rPr>
+          <w:rFonts w:ascii="Times New Roman" w:eastAsia="Calibri" w:hAnsi="Times New Roman" w:cs="Times New Roman"/>
+          <w:iCs/>
+          <w:sz w:val="24"/>
+          <w:szCs w:val="24"/>
+        </w:rPr>
+        <w:t xml:space="preserve">among technology transfer professionals </w:t>
+      </w:r>
+      <w:r>
+        <w:rPr>
+          <w:rFonts w:ascii="Times New Roman" w:eastAsia="Calibri" w:hAnsi="Times New Roman" w:cs="Times New Roman"/>
+          <w:iCs/>
+          <w:sz w:val="24"/>
+          <w:szCs w:val="24"/>
+        </w:rPr>
+        <w:t>in various</w:t>
+      </w:r>
+      <w:r>
+        <w:rPr>
+          <w:rFonts w:ascii="Times New Roman" w:eastAsia="Calibri" w:hAnsi="Times New Roman" w:cs="Times New Roman"/>
+          <w:iCs/>
+          <w:sz w:val="24"/>
+          <w:szCs w:val="24"/>
+        </w:rPr>
+        <w:t xml:space="preserve"> organizations.</w:t>
+      </w:r>
+      <w:r>
+        <w:rPr>
+          <w:rFonts w:ascii="Times New Roman" w:eastAsia="Calibri" w:hAnsi="Times New Roman" w:cs="Times New Roman"/>
+          <w:iCs/>
+          <w:sz w:val="24"/>
+          <w:szCs w:val="24"/>
+        </w:rPr>
+        <w:t xml:space="preserve">  </w:t>
+      </w:r>
+      <w:r>
+        <w:rPr>
+          <w:rFonts w:ascii="Times New Roman" w:eastAsia="Calibri" w:hAnsi="Times New Roman" w:cs="Times New Roman"/>
+          <w:iCs/>
+          <w:sz w:val="24"/>
+          <w:szCs w:val="24"/>
+        </w:rPr>
+        <w:t>The author explains that culture-based</w:t>
+      </w:r>
+      <w:r>
+        <w:rPr>
+          <w:rFonts w:ascii="Times New Roman" w:eastAsia="Calibri" w:hAnsi="Times New Roman" w:cs="Times New Roman"/>
+          <w:iCs/>
+          <w:sz w:val="24"/>
+          <w:szCs w:val="24"/>
+        </w:rPr>
+        <w:t xml:space="preserve"> limitations may be </w:t>
       </w:r>
       <w:r>
         <w:rPr>
@@ -5913,96 +6881,6 @@
           <w:szCs w:val="24"/>
         </w:rPr>
         <w:lastRenderedPageBreak/>
-        <w:t xml:space="preserve">occupational culture that creates a limitation on rationality in technology transfer decisions that extends across private sector organizations.  </w:t>
-      </w:r>
-      <w:r>
-        <w:rPr>
-          <w:rFonts w:ascii="Times New Roman" w:eastAsia="Calibri" w:hAnsi="Times New Roman" w:cs="Times New Roman"/>
-          <w:iCs/>
-          <w:sz w:val="24"/>
-          <w:szCs w:val="24"/>
-        </w:rPr>
-        <w:t>In the framework espoused by Simon (1997), t</w:t>
-      </w:r>
-      <w:r>
-        <w:rPr>
-          <w:rFonts w:ascii="Times New Roman" w:eastAsia="Calibri" w:hAnsi="Times New Roman" w:cs="Times New Roman"/>
-          <w:iCs/>
-          <w:sz w:val="24"/>
-          <w:szCs w:val="24"/>
-        </w:rPr>
-        <w:t>his limitation may manifest as one or more decision premises rela</w:t>
-      </w:r>
-      <w:r>
-        <w:rPr>
-          <w:rFonts w:ascii="Times New Roman" w:eastAsia="Calibri" w:hAnsi="Times New Roman" w:cs="Times New Roman"/>
-          <w:iCs/>
-          <w:sz w:val="24"/>
-          <w:szCs w:val="24"/>
-        </w:rPr>
-        <w:t xml:space="preserve">ted to development stage that are held </w:t>
-      </w:r>
-      <w:r>
-        <w:rPr>
-          <w:rFonts w:ascii="Times New Roman" w:eastAsia="Calibri" w:hAnsi="Times New Roman" w:cs="Times New Roman"/>
-          <w:iCs/>
-          <w:sz w:val="24"/>
-          <w:szCs w:val="24"/>
-        </w:rPr>
-        <w:t xml:space="preserve">among technology transfer professionals </w:t>
-      </w:r>
-      <w:r>
-        <w:rPr>
-          <w:rFonts w:ascii="Times New Roman" w:eastAsia="Calibri" w:hAnsi="Times New Roman" w:cs="Times New Roman"/>
-          <w:iCs/>
-          <w:sz w:val="24"/>
-          <w:szCs w:val="24"/>
-        </w:rPr>
-        <w:t>in various</w:t>
-      </w:r>
-      <w:r>
-        <w:rPr>
-          <w:rFonts w:ascii="Times New Roman" w:eastAsia="Calibri" w:hAnsi="Times New Roman" w:cs="Times New Roman"/>
-          <w:iCs/>
-          <w:sz w:val="24"/>
-          <w:szCs w:val="24"/>
-        </w:rPr>
-        <w:t xml:space="preserve"> organizations.</w:t>
-      </w:r>
-      <w:r>
-        <w:rPr>
-          <w:rFonts w:ascii="Times New Roman" w:eastAsia="Calibri" w:hAnsi="Times New Roman" w:cs="Times New Roman"/>
-          <w:iCs/>
-          <w:sz w:val="24"/>
-          <w:szCs w:val="24"/>
-        </w:rPr>
-        <w:t xml:space="preserve">  </w:t>
-      </w:r>
-      <w:r>
-        <w:rPr>
-          <w:rFonts w:ascii="Times New Roman" w:eastAsia="Calibri" w:hAnsi="Times New Roman" w:cs="Times New Roman"/>
-          <w:iCs/>
-          <w:sz w:val="24"/>
-          <w:szCs w:val="24"/>
-        </w:rPr>
-        <w:t>The author explains that culture-based</w:t>
-      </w:r>
-      <w:r>
-        <w:rPr>
-          <w:rFonts w:ascii="Times New Roman" w:eastAsia="Calibri" w:hAnsi="Times New Roman" w:cs="Times New Roman"/>
-          <w:iCs/>
-          <w:sz w:val="24"/>
-          <w:szCs w:val="24"/>
-        </w:rPr>
-        <w:t xml:space="preserve"> limitations may be </w:t>
-      </w:r>
-      <w:r>
-        <w:rPr>
-          <w:rFonts w:ascii="Times New Roman" w:eastAsia="Calibri" w:hAnsi="Times New Roman" w:cs="Times New Roman"/>
-          <w:iCs/>
-          <w:sz w:val="24"/>
-          <w:szCs w:val="24"/>
-        </w:rPr>
         <w:t>either beneficial or detrimental to the organization.</w:t>
       </w:r>
       <w:r>
@@ -6271,7 +7149,61 @@
           <w:sz w:val="24"/>
           <w:szCs w:val="24"/>
         </w:rPr>
-        <w:t xml:space="preserve">The </w:t>
+        <w:t>The author notes that behavior decision theory research has yielded</w:t>
+      </w:r>
+      <w:r>
+        <w:rPr>
+          <w:rFonts w:ascii="Times New Roman" w:eastAsia="Calibri" w:hAnsi="Times New Roman" w:cs="Times New Roman"/>
+          <w:iCs/>
+          <w:sz w:val="24"/>
+          <w:szCs w:val="24"/>
+        </w:rPr>
+        <w:t xml:space="preserve"> several significant </w:t>
+      </w:r>
+      <w:r>
+        <w:rPr>
+          <w:rFonts w:ascii="Times New Roman" w:eastAsia="Calibri" w:hAnsi="Times New Roman" w:cs="Times New Roman"/>
+          <w:iCs/>
+          <w:sz w:val="24"/>
+          <w:szCs w:val="24"/>
+        </w:rPr>
+        <w:t>contributions</w:t>
+      </w:r>
+      <w:r>
+        <w:rPr>
+          <w:rFonts w:ascii="Times New Roman" w:eastAsia="Calibri" w:hAnsi="Times New Roman" w:cs="Times New Roman"/>
+          <w:iCs/>
+          <w:sz w:val="24"/>
+          <w:szCs w:val="24"/>
+        </w:rPr>
+        <w:t xml:space="preserve"> including the satisficing principle, prospect theory, and heuristics for availability, representativeness, anchoring, and adjustment. </w:t>
+      </w:r>
+      <w:r>
+        <w:rPr>
+          <w:rFonts w:ascii="Times New Roman" w:eastAsia="Calibri" w:hAnsi="Times New Roman" w:cs="Times New Roman"/>
+          <w:iCs/>
+          <w:sz w:val="24"/>
+          <w:szCs w:val="24"/>
+        </w:rPr>
+        <w:t xml:space="preserve">Organizational decision making poses several challenges for the researchers who study it.  </w:t>
+      </w:r>
+      <w:r>
+        <w:rPr>
+          <w:rFonts w:ascii="Times New Roman" w:eastAsia="Calibri" w:hAnsi="Times New Roman" w:cs="Times New Roman"/>
+          <w:iCs/>
+          <w:sz w:val="24"/>
+          <w:szCs w:val="24"/>
+        </w:rPr>
+        <w:t>As the author explained, d</w:t>
+      </w:r>
+      <w:r>
+        <w:rPr>
+          <w:rFonts w:ascii="Times New Roman" w:eastAsia="Calibri" w:hAnsi="Times New Roman" w:cs="Times New Roman"/>
+          <w:iCs/>
+          <w:sz w:val="24"/>
+          <w:szCs w:val="24"/>
+        </w:rPr>
+        <w:t xml:space="preserve">ecision making in organizational context is longitudinal in nature, often </w:t>
       </w:r>
       <w:r>
         <w:rPr>
@@ -6281,61 +7213,7 @@
           <w:szCs w:val="24"/>
         </w:rPr>
         <w:lastRenderedPageBreak/>
-        <w:t>author notes that behavior decision theory research has yielded</w:t>
-      </w:r>
-      <w:r>
-        <w:rPr>
-          <w:rFonts w:ascii="Times New Roman" w:eastAsia="Calibri" w:hAnsi="Times New Roman" w:cs="Times New Roman"/>
-          <w:iCs/>
-          <w:sz w:val="24"/>
-          <w:szCs w:val="24"/>
-        </w:rPr>
-        <w:t xml:space="preserve"> several significant </w:t>
-      </w:r>
-      <w:r>
-        <w:rPr>
-          <w:rFonts w:ascii="Times New Roman" w:eastAsia="Calibri" w:hAnsi="Times New Roman" w:cs="Times New Roman"/>
-          <w:iCs/>
-          <w:sz w:val="24"/>
-          <w:szCs w:val="24"/>
-        </w:rPr>
-        <w:t>contributions</w:t>
-      </w:r>
-      <w:r>
-        <w:rPr>
-          <w:rFonts w:ascii="Times New Roman" w:eastAsia="Calibri" w:hAnsi="Times New Roman" w:cs="Times New Roman"/>
-          <w:iCs/>
-          <w:sz w:val="24"/>
-          <w:szCs w:val="24"/>
-        </w:rPr>
-        <w:t xml:space="preserve"> including the satisficing principle, prospect theory, and heuristics for availability, representativeness, anchoring, and adjustment. </w:t>
-      </w:r>
-      <w:r>
-        <w:rPr>
-          <w:rFonts w:ascii="Times New Roman" w:eastAsia="Calibri" w:hAnsi="Times New Roman" w:cs="Times New Roman"/>
-          <w:iCs/>
-          <w:sz w:val="24"/>
-          <w:szCs w:val="24"/>
-        </w:rPr>
-        <w:t xml:space="preserve">Organizational decision making poses several challenges for the researchers who study it.  </w:t>
-      </w:r>
-      <w:r>
-        <w:rPr>
-          <w:rFonts w:ascii="Times New Roman" w:eastAsia="Calibri" w:hAnsi="Times New Roman" w:cs="Times New Roman"/>
-          <w:iCs/>
-          <w:sz w:val="24"/>
-          <w:szCs w:val="24"/>
-        </w:rPr>
-        <w:t>As the author explained, d</w:t>
-      </w:r>
-      <w:r>
-        <w:rPr>
-          <w:rFonts w:ascii="Times New Roman" w:eastAsia="Calibri" w:hAnsi="Times New Roman" w:cs="Times New Roman"/>
-          <w:iCs/>
-          <w:sz w:val="24"/>
-          <w:szCs w:val="24"/>
-        </w:rPr>
-        <w:t xml:space="preserve">ecision making in organizational context is longitudinal in nature, often repetitious, subject to pervasive ambiguity, and intertwined with incentives and conflict – none of which is factored into studies underpinning behavior decision theory.  </w:t>
+        <w:t xml:space="preserve">repetitious, subject to pervasive ambiguity, and intertwined with incentives and conflict – none of which is factored into studies underpinning behavior decision theory.  </w:t>
       </w:r>
       <w:r>
         <w:rPr>
@@ -6537,7 +7415,89 @@
           <w:sz w:val="24"/>
           <w:szCs w:val="24"/>
         </w:rPr>
-        <w:t xml:space="preserve"> the </w:t>
+        <w:t xml:space="preserve"> the indicators reported by AUTM</w:t>
+      </w:r>
+      <w:r>
+        <w:rPr>
+          <w:rFonts w:ascii="Times New Roman" w:eastAsia="Calibri" w:hAnsi="Times New Roman" w:cs="Times New Roman"/>
+          <w:iCs/>
+          <w:sz w:val="24"/>
+          <w:szCs w:val="24"/>
+        </w:rPr>
+        <w:t>, which is a U.S.-based professional association,</w:t>
+      </w:r>
+      <w:r>
+        <w:rPr>
+          <w:rFonts w:ascii="Times New Roman" w:eastAsia="Calibri" w:hAnsi="Times New Roman" w:cs="Times New Roman"/>
+          <w:iCs/>
+          <w:sz w:val="24"/>
+          <w:szCs w:val="24"/>
+        </w:rPr>
+        <w:t xml:space="preserve"> have essentially achieved </w:t>
+      </w:r>
+      <w:r>
+        <w:rPr>
+          <w:rFonts w:ascii="Times New Roman" w:eastAsia="Calibri" w:hAnsi="Times New Roman" w:cs="Times New Roman"/>
+          <w:i/>
+          <w:iCs/>
+          <w:sz w:val="24"/>
+          <w:szCs w:val="24"/>
+        </w:rPr>
+        <w:t>de facto</w:t>
+      </w:r>
+      <w:r>
+        <w:rPr>
+          <w:rFonts w:ascii="Times New Roman" w:eastAsia="Calibri" w:hAnsi="Times New Roman" w:cs="Times New Roman"/>
+          <w:iCs/>
+          <w:sz w:val="24"/>
+          <w:szCs w:val="24"/>
+        </w:rPr>
+        <w:t xml:space="preserve"> monopoly status when it comes to the data and information that policymakers use to formulate public policy on technology transfer.  Overreliance on the AUTM </w:t>
+      </w:r>
+      <w:r>
+        <w:rPr>
+          <w:rFonts w:ascii="Times New Roman" w:eastAsia="Calibri" w:hAnsi="Times New Roman" w:cs="Times New Roman"/>
+          <w:iCs/>
+          <w:sz w:val="24"/>
+          <w:szCs w:val="24"/>
+        </w:rPr>
+        <w:t>indicators</w:t>
+      </w:r>
+      <w:r>
+        <w:rPr>
+          <w:rFonts w:ascii="Times New Roman" w:eastAsia="Calibri" w:hAnsi="Times New Roman" w:cs="Times New Roman"/>
+          <w:iCs/>
+          <w:sz w:val="24"/>
+          <w:szCs w:val="24"/>
+        </w:rPr>
+        <w:t xml:space="preserve"> </w:t>
+      </w:r>
+      <w:r>
+        <w:rPr>
+          <w:rFonts w:ascii="Times New Roman" w:eastAsia="Calibri" w:hAnsi="Times New Roman" w:cs="Times New Roman"/>
+          <w:iCs/>
+          <w:sz w:val="24"/>
+          <w:szCs w:val="24"/>
+        </w:rPr>
+        <w:t xml:space="preserve">tends to overstimulate certain activities such as patenting and licensing while dampening other </w:t>
+      </w:r>
+      <w:r>
+        <w:rPr>
+          <w:rFonts w:ascii="Times New Roman" w:eastAsia="Calibri" w:hAnsi="Times New Roman" w:cs="Times New Roman"/>
+          <w:iCs/>
+          <w:sz w:val="24"/>
+          <w:szCs w:val="24"/>
+        </w:rPr>
+        <w:t xml:space="preserve">valuable </w:t>
+      </w:r>
+      <w:r>
+        <w:rPr>
+          <w:rFonts w:ascii="Times New Roman" w:eastAsia="Calibri" w:hAnsi="Times New Roman" w:cs="Times New Roman"/>
+          <w:iCs/>
+          <w:sz w:val="24"/>
+          <w:szCs w:val="24"/>
+        </w:rPr>
+        <w:t xml:space="preserve">technology transfer activities.  </w:t>
       </w:r>
       <w:r>
         <w:rPr>
@@ -6547,97 +7507,6 @@
           <w:szCs w:val="24"/>
         </w:rPr>
         <w:lastRenderedPageBreak/>
-        <w:t>indicators reported by AUTM</w:t>
-      </w:r>
-      <w:r>
-        <w:rPr>
-          <w:rFonts w:ascii="Times New Roman" w:eastAsia="Calibri" w:hAnsi="Times New Roman" w:cs="Times New Roman"/>
-          <w:iCs/>
-          <w:sz w:val="24"/>
-          <w:szCs w:val="24"/>
-        </w:rPr>
-        <w:t>, which is a U.S.-based professional association,</w:t>
-      </w:r>
-      <w:r>
-        <w:rPr>
-          <w:rFonts w:ascii="Times New Roman" w:eastAsia="Calibri" w:hAnsi="Times New Roman" w:cs="Times New Roman"/>
-          <w:iCs/>
-          <w:sz w:val="24"/>
-          <w:szCs w:val="24"/>
-        </w:rPr>
-        <w:t xml:space="preserve"> have essentially achieved </w:t>
-      </w:r>
-      <w:r>
-        <w:rPr>
-          <w:rFonts w:ascii="Times New Roman" w:eastAsia="Calibri" w:hAnsi="Times New Roman" w:cs="Times New Roman"/>
-          <w:i/>
-          <w:iCs/>
-          <w:sz w:val="24"/>
-          <w:szCs w:val="24"/>
-        </w:rPr>
-        <w:t>de facto</w:t>
-      </w:r>
-      <w:r>
-        <w:rPr>
-          <w:rFonts w:ascii="Times New Roman" w:eastAsia="Calibri" w:hAnsi="Times New Roman" w:cs="Times New Roman"/>
-          <w:iCs/>
-          <w:sz w:val="24"/>
-          <w:szCs w:val="24"/>
-        </w:rPr>
-        <w:t xml:space="preserve"> monopoly status when it comes to the data and information that policymakers use to formulate public policy on technology transfer.  Overreliance on the AUTM </w:t>
-      </w:r>
-      <w:r>
-        <w:rPr>
-          <w:rFonts w:ascii="Times New Roman" w:eastAsia="Calibri" w:hAnsi="Times New Roman" w:cs="Times New Roman"/>
-          <w:iCs/>
-          <w:sz w:val="24"/>
-          <w:szCs w:val="24"/>
-        </w:rPr>
-        <w:t>indicators</w:t>
-      </w:r>
-      <w:r>
-        <w:rPr>
-          <w:rFonts w:ascii="Times New Roman" w:eastAsia="Calibri" w:hAnsi="Times New Roman" w:cs="Times New Roman"/>
-          <w:iCs/>
-          <w:sz w:val="24"/>
-          <w:szCs w:val="24"/>
-        </w:rPr>
-        <w:t xml:space="preserve"> </w:t>
-      </w:r>
-      <w:r>
-        <w:rPr>
-          <w:rFonts w:ascii="Times New Roman" w:eastAsia="Calibri" w:hAnsi="Times New Roman" w:cs="Times New Roman"/>
-          <w:iCs/>
-          <w:sz w:val="24"/>
-          <w:szCs w:val="24"/>
-        </w:rPr>
-        <w:t xml:space="preserve">tends to overstimulate certain activities such as patenting and licensing while dampening other </w:t>
-      </w:r>
-      <w:r>
-        <w:rPr>
-          <w:rFonts w:ascii="Times New Roman" w:eastAsia="Calibri" w:hAnsi="Times New Roman" w:cs="Times New Roman"/>
-          <w:iCs/>
-          <w:sz w:val="24"/>
-          <w:szCs w:val="24"/>
-        </w:rPr>
-        <w:t xml:space="preserve">valuable </w:t>
-      </w:r>
-      <w:r>
-        <w:rPr>
-          <w:rFonts w:ascii="Times New Roman" w:eastAsia="Calibri" w:hAnsi="Times New Roman" w:cs="Times New Roman"/>
-          <w:iCs/>
-          <w:sz w:val="24"/>
-          <w:szCs w:val="24"/>
-        </w:rPr>
-        <w:t xml:space="preserve">technology transfer activities.  </w:t>
-      </w:r>
-      <w:r>
-        <w:rPr>
-          <w:rFonts w:ascii="Times New Roman" w:eastAsia="Calibri" w:hAnsi="Times New Roman" w:cs="Times New Roman"/>
-          <w:iCs/>
-          <w:sz w:val="24"/>
-          <w:szCs w:val="24"/>
-        </w:rPr>
         <w:t>These indicators</w:t>
       </w:r>
       <w:r>
@@ -6875,7 +7744,6 @@
           <w:sz w:val="24"/>
           <w:szCs w:val="24"/>
         </w:rPr>
-        <w:lastRenderedPageBreak/>
         <w:t>Simon, H. A. (1997</w:t>
       </w:r>
       <w:r>
@@ -7119,6 +7987,7 @@
           <w:sz w:val="24"/>
           <w:szCs w:val="24"/>
         </w:rPr>
+        <w:lastRenderedPageBreak/>
         <w:t>Chapters 4, 6, 8, and 10 focus on the sociology of administration – what one might call descriptive administration theory.  Chapters 3, 9, and 11 emphasize what Simon calls the practical science of administra</w:t>
       </w:r>
       <w:r>
@@ -7515,7 +8384,133 @@
           <w:sz w:val="24"/>
           <w:szCs w:val="24"/>
         </w:rPr>
-        <w:t xml:space="preserve"> as well as values, conditions, </w:t>
+        <w:t xml:space="preserve"> as well as values, conditions, and constraints, which </w:t>
+      </w:r>
+      <w:r>
+        <w:rPr>
+          <w:rFonts w:ascii="Times New Roman" w:eastAsia="Calibri" w:hAnsi="Times New Roman" w:cs="Times New Roman"/>
+          <w:iCs/>
+          <w:sz w:val="24"/>
+          <w:szCs w:val="24"/>
+        </w:rPr>
+        <w:t>as a collective</w:t>
+      </w:r>
+      <w:r>
+        <w:rPr>
+          <w:rFonts w:ascii="Times New Roman" w:eastAsia="Calibri" w:hAnsi="Times New Roman" w:cs="Times New Roman"/>
+          <w:iCs/>
+          <w:sz w:val="24"/>
+          <w:szCs w:val="24"/>
+        </w:rPr>
+        <w:t xml:space="preserve"> </w:t>
+      </w:r>
+      <w:r>
+        <w:rPr>
+          <w:rFonts w:ascii="Times New Roman" w:eastAsia="Calibri" w:hAnsi="Times New Roman" w:cs="Times New Roman"/>
+          <w:iCs/>
+          <w:sz w:val="24"/>
+          <w:szCs w:val="24"/>
+        </w:rPr>
+        <w:t>Simon called the premises of the final decision governing an action</w:t>
+      </w:r>
+      <w:r>
+        <w:rPr>
+          <w:rFonts w:ascii="Times New Roman" w:eastAsia="Calibri" w:hAnsi="Times New Roman" w:cs="Times New Roman"/>
+          <w:iCs/>
+          <w:sz w:val="24"/>
+          <w:szCs w:val="24"/>
+        </w:rPr>
+        <w:t xml:space="preserve"> – that is, the decision premises</w:t>
+      </w:r>
+      <w:r>
+        <w:rPr>
+          <w:rFonts w:ascii="Times New Roman" w:eastAsia="Calibri" w:hAnsi="Times New Roman" w:cs="Times New Roman"/>
+          <w:iCs/>
+          <w:sz w:val="24"/>
+          <w:szCs w:val="24"/>
+        </w:rPr>
+        <w:t xml:space="preserve"> (p. 23). </w:t>
+      </w:r>
+      <w:r>
+        <w:rPr>
+          <w:rFonts w:ascii="Times New Roman" w:eastAsia="Calibri" w:hAnsi="Times New Roman" w:cs="Times New Roman"/>
+          <w:iCs/>
+          <w:sz w:val="24"/>
+          <w:szCs w:val="24"/>
+        </w:rPr>
+        <w:t xml:space="preserve"> Simon </w:t>
+      </w:r>
+      <w:r>
+        <w:rPr>
+          <w:rFonts w:ascii="Times New Roman" w:eastAsia="Calibri" w:hAnsi="Times New Roman" w:cs="Times New Roman"/>
+          <w:iCs/>
+          <w:sz w:val="24"/>
+          <w:szCs w:val="24"/>
+        </w:rPr>
+        <w:t xml:space="preserve">conceived of </w:t>
+      </w:r>
+      <w:r>
+        <w:rPr>
+          <w:rFonts w:ascii="Times New Roman" w:eastAsia="Calibri" w:hAnsi="Times New Roman" w:cs="Times New Roman"/>
+          <w:iCs/>
+          <w:sz w:val="24"/>
+          <w:szCs w:val="24"/>
+        </w:rPr>
+        <w:t xml:space="preserve">organizational decision making as a “decision-fabricating process” that involved fact-finding, intuition, guessing, analysis, reasoning, design, and negotiation (p. 24).  In this production analogy, decision premises originate in </w:t>
+      </w:r>
+      <w:r>
+        <w:rPr>
+          <w:rFonts w:ascii="Times New Roman" w:eastAsia="Calibri" w:hAnsi="Times New Roman" w:cs="Times New Roman"/>
+          <w:iCs/>
+          <w:sz w:val="24"/>
+          <w:szCs w:val="24"/>
+        </w:rPr>
+        <w:t>various parts of</w:t>
+      </w:r>
+      <w:r>
+        <w:rPr>
+          <w:rFonts w:ascii="Times New Roman" w:eastAsia="Calibri" w:hAnsi="Times New Roman" w:cs="Times New Roman"/>
+          <w:iCs/>
+          <w:sz w:val="24"/>
+          <w:szCs w:val="24"/>
+        </w:rPr>
+        <w:t xml:space="preserve"> the organization and are assembled into a </w:t>
+      </w:r>
+      <w:r>
+        <w:rPr>
+          <w:rFonts w:ascii="Times New Roman" w:eastAsia="Calibri" w:hAnsi="Times New Roman" w:cs="Times New Roman"/>
+          <w:iCs/>
+          <w:sz w:val="24"/>
+          <w:szCs w:val="24"/>
+        </w:rPr>
+        <w:t xml:space="preserve">final </w:t>
+      </w:r>
+      <w:r>
+        <w:rPr>
+          <w:rFonts w:ascii="Times New Roman" w:eastAsia="Calibri" w:hAnsi="Times New Roman" w:cs="Times New Roman"/>
+          <w:iCs/>
+          <w:sz w:val="24"/>
+          <w:szCs w:val="24"/>
+        </w:rPr>
+        <w:t>decision.</w:t>
+      </w:r>
+      <w:r>
+        <w:rPr>
+          <w:rFonts w:ascii="Times New Roman" w:eastAsia="Calibri" w:hAnsi="Times New Roman" w:cs="Times New Roman"/>
+          <w:iCs/>
+          <w:sz w:val="24"/>
+          <w:szCs w:val="24"/>
+        </w:rPr>
+        <w:t xml:space="preserve">  </w:t>
+      </w:r>
+      <w:r>
+        <w:rPr>
+          <w:rFonts w:ascii="Times New Roman" w:eastAsia="Calibri" w:hAnsi="Times New Roman" w:cs="Times New Roman"/>
+          <w:iCs/>
+          <w:sz w:val="24"/>
+          <w:szCs w:val="24"/>
+        </w:rPr>
+        <w:t xml:space="preserve">Vertical decision making refers </w:t>
       </w:r>
       <w:r>
         <w:rPr>
@@ -7525,133 +8520,7 @@
           <w:szCs w:val="24"/>
         </w:rPr>
         <w:lastRenderedPageBreak/>
-        <w:t xml:space="preserve">and constraints, which </w:t>
-      </w:r>
-      <w:r>
-        <w:rPr>
-          <w:rFonts w:ascii="Times New Roman" w:eastAsia="Calibri" w:hAnsi="Times New Roman" w:cs="Times New Roman"/>
-          <w:iCs/>
-          <w:sz w:val="24"/>
-          <w:szCs w:val="24"/>
-        </w:rPr>
-        <w:t>as a collective</w:t>
-      </w:r>
-      <w:r>
-        <w:rPr>
-          <w:rFonts w:ascii="Times New Roman" w:eastAsia="Calibri" w:hAnsi="Times New Roman" w:cs="Times New Roman"/>
-          <w:iCs/>
-          <w:sz w:val="24"/>
-          <w:szCs w:val="24"/>
-        </w:rPr>
-        <w:t xml:space="preserve"> </w:t>
-      </w:r>
-      <w:r>
-        <w:rPr>
-          <w:rFonts w:ascii="Times New Roman" w:eastAsia="Calibri" w:hAnsi="Times New Roman" w:cs="Times New Roman"/>
-          <w:iCs/>
-          <w:sz w:val="24"/>
-          <w:szCs w:val="24"/>
-        </w:rPr>
-        <w:t>Simon called the premises of the final decision governing an action</w:t>
-      </w:r>
-      <w:r>
-        <w:rPr>
-          <w:rFonts w:ascii="Times New Roman" w:eastAsia="Calibri" w:hAnsi="Times New Roman" w:cs="Times New Roman"/>
-          <w:iCs/>
-          <w:sz w:val="24"/>
-          <w:szCs w:val="24"/>
-        </w:rPr>
-        <w:t xml:space="preserve"> – that is, the decision premises</w:t>
-      </w:r>
-      <w:r>
-        <w:rPr>
-          <w:rFonts w:ascii="Times New Roman" w:eastAsia="Calibri" w:hAnsi="Times New Roman" w:cs="Times New Roman"/>
-          <w:iCs/>
-          <w:sz w:val="24"/>
-          <w:szCs w:val="24"/>
-        </w:rPr>
-        <w:t xml:space="preserve"> (p. 23). </w:t>
-      </w:r>
-      <w:r>
-        <w:rPr>
-          <w:rFonts w:ascii="Times New Roman" w:eastAsia="Calibri" w:hAnsi="Times New Roman" w:cs="Times New Roman"/>
-          <w:iCs/>
-          <w:sz w:val="24"/>
-          <w:szCs w:val="24"/>
-        </w:rPr>
-        <w:t xml:space="preserve"> Simon </w:t>
-      </w:r>
-      <w:r>
-        <w:rPr>
-          <w:rFonts w:ascii="Times New Roman" w:eastAsia="Calibri" w:hAnsi="Times New Roman" w:cs="Times New Roman"/>
-          <w:iCs/>
-          <w:sz w:val="24"/>
-          <w:szCs w:val="24"/>
-        </w:rPr>
-        <w:t xml:space="preserve">conceived of </w:t>
-      </w:r>
-      <w:r>
-        <w:rPr>
-          <w:rFonts w:ascii="Times New Roman" w:eastAsia="Calibri" w:hAnsi="Times New Roman" w:cs="Times New Roman"/>
-          <w:iCs/>
-          <w:sz w:val="24"/>
-          <w:szCs w:val="24"/>
-        </w:rPr>
-        <w:t xml:space="preserve">organizational decision making as a “decision-fabricating process” that involved fact-finding, intuition, guessing, analysis, reasoning, design, and negotiation (p. 24).  In this production analogy, decision premises originate in </w:t>
-      </w:r>
-      <w:r>
-        <w:rPr>
-          <w:rFonts w:ascii="Times New Roman" w:eastAsia="Calibri" w:hAnsi="Times New Roman" w:cs="Times New Roman"/>
-          <w:iCs/>
-          <w:sz w:val="24"/>
-          <w:szCs w:val="24"/>
-        </w:rPr>
-        <w:t>various parts of</w:t>
-      </w:r>
-      <w:r>
-        <w:rPr>
-          <w:rFonts w:ascii="Times New Roman" w:eastAsia="Calibri" w:hAnsi="Times New Roman" w:cs="Times New Roman"/>
-          <w:iCs/>
-          <w:sz w:val="24"/>
-          <w:szCs w:val="24"/>
-        </w:rPr>
-        <w:t xml:space="preserve"> the organization and are assembled into a </w:t>
-      </w:r>
-      <w:r>
-        <w:rPr>
-          <w:rFonts w:ascii="Times New Roman" w:eastAsia="Calibri" w:hAnsi="Times New Roman" w:cs="Times New Roman"/>
-          <w:iCs/>
-          <w:sz w:val="24"/>
-          <w:szCs w:val="24"/>
-        </w:rPr>
-        <w:t xml:space="preserve">final </w:t>
-      </w:r>
-      <w:r>
-        <w:rPr>
-          <w:rFonts w:ascii="Times New Roman" w:eastAsia="Calibri" w:hAnsi="Times New Roman" w:cs="Times New Roman"/>
-          <w:iCs/>
-          <w:sz w:val="24"/>
-          <w:szCs w:val="24"/>
-        </w:rPr>
-        <w:t>decision.</w:t>
-      </w:r>
-      <w:r>
-        <w:rPr>
-          <w:rFonts w:ascii="Times New Roman" w:eastAsia="Calibri" w:hAnsi="Times New Roman" w:cs="Times New Roman"/>
-          <w:iCs/>
-          <w:sz w:val="24"/>
-          <w:szCs w:val="24"/>
-        </w:rPr>
-        <w:t xml:space="preserve">  </w:t>
-      </w:r>
-      <w:r>
-        <w:rPr>
-          <w:rFonts w:ascii="Times New Roman" w:eastAsia="Calibri" w:hAnsi="Times New Roman" w:cs="Times New Roman"/>
-          <w:iCs/>
-          <w:sz w:val="24"/>
-          <w:szCs w:val="24"/>
-        </w:rPr>
-        <w:t xml:space="preserve">Vertical decision making refers to the division of decision making responsibilities between operative and supervisory personnel within the organization (p. 23).  </w:t>
+        <w:t xml:space="preserve">to the division of decision making responsibilities between operative and supervisory personnel within the organization (p. 23).  </w:t>
       </w:r>
       <w:r>
         <w:rPr>
@@ -7882,87 +8751,87 @@
           <w:rFonts w:ascii="Times New Roman" w:hAnsi="Times New Roman" w:cs="Times New Roman"/>
           <w:sz w:val="24"/>
         </w:rPr>
-        <w:t xml:space="preserve"> </w:t>
-      </w:r>
+        <w:t xml:space="preserve"> proposed this construct in the context of innovation and organizational learning.  </w:t>
+      </w:r>
+      <w:proofErr w:type="spellStart"/>
       <w:r>
         <w:rPr>
           <w:rFonts w:ascii="Times New Roman" w:hAnsi="Times New Roman" w:cs="Times New Roman"/>
           <w:sz w:val="24"/>
         </w:rPr>
+        <w:t>Volverda</w:t>
+      </w:r>
+      <w:proofErr w:type="spellEnd"/>
+      <w:r>
+        <w:rPr>
+          <w:rFonts w:ascii="Times New Roman" w:hAnsi="Times New Roman" w:cs="Times New Roman"/>
+          <w:sz w:val="24"/>
+        </w:rPr>
+        <w:t xml:space="preserve">, Foss, &amp; Lyles observed that </w:t>
+      </w:r>
+      <w:r>
+        <w:rPr>
+          <w:rFonts w:ascii="Times New Roman" w:hAnsi="Times New Roman" w:cs="Times New Roman"/>
+          <w:sz w:val="24"/>
+        </w:rPr>
+        <w:t xml:space="preserve">researchers studying the topic have not converged on an </w:t>
+      </w:r>
+      <w:r>
+        <w:rPr>
+          <w:rFonts w:ascii="Times New Roman" w:hAnsi="Times New Roman" w:cs="Times New Roman"/>
+          <w:sz w:val="24"/>
+        </w:rPr>
+        <w:t xml:space="preserve">unambiguous definition </w:t>
+      </w:r>
+      <w:r>
+        <w:rPr>
+          <w:rFonts w:ascii="Times New Roman" w:hAnsi="Times New Roman" w:cs="Times New Roman"/>
+          <w:sz w:val="24"/>
+        </w:rPr>
+        <w:t>of absorptive capacity.  They performed a bibliometric analysis of the literature on absorptive capacity</w:t>
+      </w:r>
+      <w:r>
+        <w:rPr>
+          <w:rFonts w:ascii="Times New Roman" w:hAnsi="Times New Roman" w:cs="Times New Roman"/>
+          <w:sz w:val="24"/>
+        </w:rPr>
+        <w:t xml:space="preserve"> to summarize the major lines of research and identify gaps in the knowledge base.  </w:t>
+      </w:r>
+      <w:r>
+        <w:rPr>
+          <w:rFonts w:ascii="Times New Roman" w:hAnsi="Times New Roman" w:cs="Times New Roman"/>
+          <w:sz w:val="24"/>
+        </w:rPr>
+        <w:t>An understanding of</w:t>
+      </w:r>
+      <w:r>
+        <w:rPr>
+          <w:rFonts w:ascii="Times New Roman" w:hAnsi="Times New Roman" w:cs="Times New Roman"/>
+          <w:sz w:val="24"/>
+        </w:rPr>
+        <w:t xml:space="preserve"> absorptive capacity process</w:t>
+      </w:r>
+      <w:r>
+        <w:rPr>
+          <w:rFonts w:ascii="Times New Roman" w:hAnsi="Times New Roman" w:cs="Times New Roman"/>
+          <w:sz w:val="24"/>
+        </w:rPr>
+        <w:t>es</w:t>
+      </w:r>
+      <w:r>
+        <w:rPr>
+          <w:rFonts w:ascii="Times New Roman" w:hAnsi="Times New Roman" w:cs="Times New Roman"/>
+          <w:sz w:val="24"/>
+        </w:rPr>
+        <w:t xml:space="preserve"> was among the gaps that the authors identified noting </w:t>
+      </w:r>
+      <w:r>
+        <w:rPr>
+          <w:rFonts w:ascii="Times New Roman" w:hAnsi="Times New Roman" w:cs="Times New Roman"/>
+          <w:sz w:val="24"/>
+        </w:rPr>
         <w:lastRenderedPageBreak/>
-        <w:t xml:space="preserve">proposed this construct in the context of innovation and organizational learning.  </w:t>
-      </w:r>
-      <w:proofErr w:type="spellStart"/>
-      <w:r>
-        <w:rPr>
-          <w:rFonts w:ascii="Times New Roman" w:hAnsi="Times New Roman" w:cs="Times New Roman"/>
-          <w:sz w:val="24"/>
-        </w:rPr>
-        <w:t>Volverda</w:t>
-      </w:r>
-      <w:proofErr w:type="spellEnd"/>
-      <w:r>
-        <w:rPr>
-          <w:rFonts w:ascii="Times New Roman" w:hAnsi="Times New Roman" w:cs="Times New Roman"/>
-          <w:sz w:val="24"/>
-        </w:rPr>
-        <w:t xml:space="preserve">, Foss, &amp; Lyles observed that </w:t>
-      </w:r>
-      <w:r>
-        <w:rPr>
-          <w:rFonts w:ascii="Times New Roman" w:hAnsi="Times New Roman" w:cs="Times New Roman"/>
-          <w:sz w:val="24"/>
-        </w:rPr>
-        <w:t xml:space="preserve">researchers studying the topic have not converged on an </w:t>
-      </w:r>
-      <w:r>
-        <w:rPr>
-          <w:rFonts w:ascii="Times New Roman" w:hAnsi="Times New Roman" w:cs="Times New Roman"/>
-          <w:sz w:val="24"/>
-        </w:rPr>
-        <w:t xml:space="preserve">unambiguous definition </w:t>
-      </w:r>
-      <w:r>
-        <w:rPr>
-          <w:rFonts w:ascii="Times New Roman" w:hAnsi="Times New Roman" w:cs="Times New Roman"/>
-          <w:sz w:val="24"/>
-        </w:rPr>
-        <w:t>of absorptive capacity.  They performed a bibliometric analysis of the literature on absorptive capacity</w:t>
-      </w:r>
-      <w:r>
-        <w:rPr>
-          <w:rFonts w:ascii="Times New Roman" w:hAnsi="Times New Roman" w:cs="Times New Roman"/>
-          <w:sz w:val="24"/>
-        </w:rPr>
-        <w:t xml:space="preserve"> to summarize the major lines of research and identify gaps in the knowledge base.  </w:t>
-      </w:r>
-      <w:r>
-        <w:rPr>
-          <w:rFonts w:ascii="Times New Roman" w:hAnsi="Times New Roman" w:cs="Times New Roman"/>
-          <w:sz w:val="24"/>
-        </w:rPr>
-        <w:t>An understanding of</w:t>
-      </w:r>
-      <w:r>
-        <w:rPr>
-          <w:rFonts w:ascii="Times New Roman" w:hAnsi="Times New Roman" w:cs="Times New Roman"/>
-          <w:sz w:val="24"/>
-        </w:rPr>
-        <w:t xml:space="preserve"> absorptive capacity process</w:t>
-      </w:r>
-      <w:r>
-        <w:rPr>
-          <w:rFonts w:ascii="Times New Roman" w:hAnsi="Times New Roman" w:cs="Times New Roman"/>
-          <w:sz w:val="24"/>
-        </w:rPr>
-        <w:t>es</w:t>
-      </w:r>
-      <w:r>
-        <w:rPr>
-          <w:rFonts w:ascii="Times New Roman" w:hAnsi="Times New Roman" w:cs="Times New Roman"/>
-          <w:sz w:val="24"/>
-        </w:rPr>
-        <w:t xml:space="preserve"> was among the gaps that the authors identified noting th</w:t>
+        <w:t>th</w:t>
       </w:r>
       <w:r>
         <w:rPr>
@@ -8178,7 +9047,7 @@
         <w:noProof/>
         <w:sz w:val="24"/>
       </w:rPr>
-      <w:t>2</w:t>
+      <w:t>21</w:t>
     </w:r>
     <w:r>
       <w:rPr>
@@ -8588,6 +9457,7 @@
   <w:style w:type="character" w:default="1" w:styleId="DefaultParagraphFont">
     <w:name w:val="Default Paragraph Font"/>
     <w:uiPriority w:val="1"/>
+    <w:semiHidden/>
     <w:unhideWhenUsed/>
   </w:style>
   <w:style w:type="table" w:default="1" w:styleId="TableNormal">
@@ -8662,6 +9532,16 @@
     <w:rPr>
       <w:color w:val="0563C1" w:themeColor="hyperlink"/>
       <w:u w:val="single"/>
+    </w:rPr>
+  </w:style>
+  <w:style w:type="character" w:styleId="PlaceholderText">
+    <w:name w:val="Placeholder Text"/>
+    <w:basedOn w:val="DefaultParagraphFont"/>
+    <w:uiPriority w:val="99"/>
+    <w:semiHidden/>
+    <w:rsid w:val="00EC04C6"/>
+    <w:rPr>
+      <w:color w:val="808080"/>
     </w:rPr>
   </w:style>
 </w:styles>
@@ -8967,7 +9847,7 @@
 </file>
 
 <file path=customXml/itemProps1.xml><?xml version="1.0" encoding="utf-8"?>
-<ds:datastoreItem xmlns:ds="http://schemas.openxmlformats.org/officeDocument/2006/customXml" ds:itemID="{CF4F3103-A934-4F25-BCEA-683203C87BDD}">
+<ds:datastoreItem xmlns:ds="http://schemas.openxmlformats.org/officeDocument/2006/customXml" ds:itemID="{29B7498A-C889-46DA-9126-AF32ED445786}">
   <ds:schemaRefs>
     <ds:schemaRef ds:uri="http://schemas.openxmlformats.org/officeDocument/2006/bibliography"/>
   </ds:schemaRefs>

</xml_diff>

<commit_message>
Annotation for Auerswald, Branscomb, Demos, & Min (2005).
</commit_message>
<xml_diff>
--- a/Docs/PSP6980_2020_Fall_Townes_LiteratureReview_Bibliography_Annotated_v00.docx
+++ b/Docs/PSP6980_2020_Fall_Townes_LiteratureReview_Bibliography_Annotated_v00.docx
@@ -12,6 +12,8 @@
           <w:szCs w:val="24"/>
         </w:rPr>
       </w:pPr>
+      <w:bookmarkStart w:id="0" w:name="_GoBack"/>
+      <w:bookmarkEnd w:id="0"/>
     </w:p>
     <w:p>
       <w:pPr>
@@ -1009,17 +1011,16 @@
         <w:ind w:left="720" w:hanging="720"/>
         <w:rPr>
           <w:rFonts w:ascii="Times New Roman" w:eastAsia="Calibri" w:hAnsi="Times New Roman" w:cs="Times New Roman"/>
-          <w:iCs/>
           <w:sz w:val="24"/>
           <w:szCs w:val="24"/>
         </w:rPr>
       </w:pPr>
-      <w:bookmarkStart w:id="0" w:name="BookBarriers1992"/>
-      <w:bookmarkStart w:id="1" w:name="PaperArshadi2008"/>
-      <w:bookmarkStart w:id="2" w:name="PaperAnatan2015"/>
-      <w:bookmarkEnd w:id="0"/>
+      <w:bookmarkStart w:id="1" w:name="BookBarriers1992"/>
+      <w:bookmarkStart w:id="2" w:name="PaperArshadi2008"/>
+      <w:bookmarkStart w:id="3" w:name="PaperAnatan2015"/>
       <w:bookmarkEnd w:id="1"/>
       <w:bookmarkEnd w:id="2"/>
+      <w:bookmarkEnd w:id="3"/>
       <w:proofErr w:type="spellStart"/>
       <w:r>
         <w:rPr>
@@ -1028,7 +1029,7 @@
           <w:sz w:val="24"/>
           <w:szCs w:val="24"/>
         </w:rPr>
-        <w:t>Bahcall</w:t>
+        <w:t>Auerswald</w:t>
       </w:r>
       <w:proofErr w:type="spellEnd"/>
       <w:r>
@@ -1038,9 +1039,8 @@
           <w:sz w:val="24"/>
           <w:szCs w:val="24"/>
         </w:rPr>
-        <w:t xml:space="preserve">, S. (2019). </w:t>
-      </w:r>
-      <w:proofErr w:type="spellStart"/>
+        <w:t xml:space="preserve">, P. E., Branscomb, L. M., Demos, N., &amp; Min, B. K. (2005). </w:t>
+      </w:r>
       <w:r>
         <w:rPr>
           <w:rFonts w:ascii="Times New Roman" w:eastAsia="Calibri" w:hAnsi="Times New Roman" w:cs="Times New Roman"/>
@@ -1049,27 +1049,42 @@
           <w:sz w:val="24"/>
           <w:szCs w:val="24"/>
         </w:rPr>
-        <w:t>Loonshots</w:t>
-      </w:r>
-      <w:proofErr w:type="spellEnd"/>
-      <w:r>
-        <w:rPr>
-          <w:rFonts w:ascii="Times New Roman" w:eastAsia="Calibri" w:hAnsi="Times New Roman" w:cs="Times New Roman"/>
-          <w:i/>
-          <w:iCs/>
-          <w:sz w:val="24"/>
-          <w:szCs w:val="24"/>
-        </w:rPr>
-        <w:t>: How to nurture the crazy ideas that win wars, cure diseases, and transform industries</w:t>
-      </w:r>
-      <w:r>
-        <w:rPr>
-          <w:rFonts w:ascii="Times New Roman" w:eastAsia="Calibri" w:hAnsi="Times New Roman" w:cs="Times New Roman"/>
-          <w:iCs/>
-          <w:sz w:val="24"/>
-          <w:szCs w:val="24"/>
-        </w:rPr>
-        <w:t>. New York, NY: St. Martin's Publishing Group.</w:t>
+        <w:t>Understanding private-sector decision making for early-stage technology development</w:t>
+      </w:r>
+      <w:r>
+        <w:rPr>
+          <w:rFonts w:ascii="Times New Roman" w:eastAsia="Calibri" w:hAnsi="Times New Roman" w:cs="Times New Roman"/>
+          <w:iCs/>
+          <w:sz w:val="24"/>
+          <w:szCs w:val="24"/>
+        </w:rPr>
+        <w:t xml:space="preserve"> (NIST GCR 02-841A). Gaithersburg, MD</w:t>
+      </w:r>
+      <w:r>
+        <w:rPr>
+          <w:rFonts w:ascii="Times New Roman" w:eastAsia="Calibri" w:hAnsi="Times New Roman" w:cs="Times New Roman"/>
+          <w:iCs/>
+          <w:sz w:val="24"/>
+          <w:szCs w:val="24"/>
+        </w:rPr>
+        <w:t xml:space="preserve">: U.S. Department of Commerce. </w:t>
+      </w:r>
+      <w:r>
+        <w:rPr>
+          <w:rFonts w:ascii="Times New Roman" w:eastAsia="Calibri" w:hAnsi="Times New Roman" w:cs="Times New Roman"/>
+          <w:iCs/>
+          <w:sz w:val="24"/>
+          <w:szCs w:val="24"/>
+        </w:rPr>
+        <w:t xml:space="preserve">Retrieved from </w:t>
+      </w:r>
+      <w:r>
+        <w:rPr>
+          <w:rFonts w:ascii="Times New Roman" w:eastAsia="Calibri" w:hAnsi="Times New Roman" w:cs="Times New Roman"/>
+          <w:sz w:val="24"/>
+          <w:szCs w:val="24"/>
+        </w:rPr>
+        <w:t>https://www.nist.gov/system/files/documents/2017/05/09/gcr02-841a.pdf</w:t>
       </w:r>
     </w:p>
     <w:p>
@@ -1090,6 +1105,507 @@
           <w:sz w:val="24"/>
           <w:szCs w:val="24"/>
         </w:rPr>
+        <w:t xml:space="preserve">This government report explores the factors that drive the allocation of resources to early-stage technology development (ESTD) by private sector organizations.  The authors define ESTD as “technical and business activities that transform an ‘invention’ </w:t>
+      </w:r>
+      <w:r>
+        <w:rPr>
+          <w:rFonts w:ascii="Times New Roman" w:eastAsia="Calibri" w:hAnsi="Times New Roman" w:cs="Times New Roman"/>
+          <w:iCs/>
+          <w:sz w:val="24"/>
+          <w:szCs w:val="24"/>
+        </w:rPr>
+        <w:t>[that is disruptive to a firm’s</w:t>
+      </w:r>
+      <w:r>
+        <w:rPr>
+          <w:rFonts w:ascii="Times New Roman" w:eastAsia="Calibri" w:hAnsi="Times New Roman" w:cs="Times New Roman"/>
+          <w:iCs/>
+          <w:sz w:val="24"/>
+          <w:szCs w:val="24"/>
+        </w:rPr>
+        <w:t xml:space="preserve"> core products, business model, or technology] </w:t>
+      </w:r>
+      <w:r>
+        <w:rPr>
+          <w:rFonts w:ascii="Times New Roman" w:eastAsia="Calibri" w:hAnsi="Times New Roman" w:cs="Times New Roman"/>
+          <w:iCs/>
+          <w:sz w:val="24"/>
+          <w:szCs w:val="24"/>
+        </w:rPr>
+        <w:t xml:space="preserve">into a business plan that can attract enough investment to enter a market successfully, and through that investment become a successful innovation.”  The authors used </w:t>
+      </w:r>
+      <w:r>
+        <w:rPr>
+          <w:rFonts w:ascii="Times New Roman" w:eastAsia="Calibri" w:hAnsi="Times New Roman" w:cs="Times New Roman"/>
+          <w:iCs/>
+          <w:sz w:val="24"/>
+          <w:szCs w:val="24"/>
+        </w:rPr>
+        <w:t xml:space="preserve">a </w:t>
+      </w:r>
+      <w:r>
+        <w:rPr>
+          <w:rFonts w:ascii="Times New Roman" w:eastAsia="Calibri" w:hAnsi="Times New Roman" w:cs="Times New Roman"/>
+          <w:iCs/>
+          <w:sz w:val="24"/>
+          <w:szCs w:val="24"/>
+        </w:rPr>
+        <w:t>qualitative research</w:t>
+      </w:r>
+      <w:r>
+        <w:rPr>
+          <w:rFonts w:ascii="Times New Roman" w:eastAsia="Calibri" w:hAnsi="Times New Roman" w:cs="Times New Roman"/>
+          <w:iCs/>
+          <w:sz w:val="24"/>
+          <w:szCs w:val="24"/>
+        </w:rPr>
+        <w:t xml:space="preserve"> design</w:t>
+      </w:r>
+      <w:r>
+        <w:rPr>
+          <w:rFonts w:ascii="Times New Roman" w:eastAsia="Calibri" w:hAnsi="Times New Roman" w:cs="Times New Roman"/>
+          <w:iCs/>
+          <w:sz w:val="24"/>
+          <w:szCs w:val="24"/>
+        </w:rPr>
+        <w:t xml:space="preserve"> consisting of telephone and in-person interviews with 31 company chief executive officers, senior executives, and technology managers across eight (8) industries and </w:t>
+      </w:r>
+      <w:r>
+        <w:rPr>
+          <w:rFonts w:ascii="Times New Roman" w:eastAsia="Calibri" w:hAnsi="Times New Roman" w:cs="Times New Roman"/>
+          <w:iCs/>
+          <w:sz w:val="24"/>
+          <w:szCs w:val="24"/>
+        </w:rPr>
+        <w:t xml:space="preserve">eight (8) </w:t>
+      </w:r>
+      <w:r>
+        <w:rPr>
+          <w:rFonts w:ascii="Times New Roman" w:eastAsia="Calibri" w:hAnsi="Times New Roman" w:cs="Times New Roman"/>
+          <w:iCs/>
+          <w:sz w:val="24"/>
+          <w:szCs w:val="24"/>
+        </w:rPr>
+        <w:t>venture capitalist</w:t>
+      </w:r>
+      <w:r>
+        <w:rPr>
+          <w:rFonts w:ascii="Times New Roman" w:eastAsia="Calibri" w:hAnsi="Times New Roman" w:cs="Times New Roman"/>
+          <w:iCs/>
+          <w:sz w:val="24"/>
+          <w:szCs w:val="24"/>
+        </w:rPr>
+        <w:t xml:space="preserve">s.  The authors made no effort to draw interview subjects from a statistically valid random sample of the target population.  They also prepared a quantitative estimate of private sector ESTD spending.  The generalizability of this study is limited because of the nature of the research design.  However, it does provide evidence to suggest that development stage is a significant influencing factor for technology transfer outcomes.  The authors employed a disruptive-sustaining dichotomy to characterize technology which </w:t>
+      </w:r>
+      <w:proofErr w:type="spellStart"/>
+      <w:r>
+        <w:rPr>
+          <w:rFonts w:ascii="Times New Roman" w:eastAsia="Calibri" w:hAnsi="Times New Roman" w:cs="Times New Roman"/>
+          <w:iCs/>
+          <w:sz w:val="24"/>
+          <w:szCs w:val="24"/>
+        </w:rPr>
+        <w:t>Bahcall</w:t>
+      </w:r>
+      <w:proofErr w:type="spellEnd"/>
+      <w:r>
+        <w:rPr>
+          <w:rFonts w:ascii="Times New Roman" w:eastAsia="Calibri" w:hAnsi="Times New Roman" w:cs="Times New Roman"/>
+          <w:iCs/>
+          <w:sz w:val="24"/>
+          <w:szCs w:val="24"/>
+        </w:rPr>
+        <w:t xml:space="preserve"> (2019) argues is only u</w:t>
+      </w:r>
+      <w:r>
+        <w:rPr>
+          <w:rFonts w:ascii="Times New Roman" w:eastAsia="Calibri" w:hAnsi="Times New Roman" w:cs="Times New Roman"/>
+          <w:iCs/>
+          <w:sz w:val="24"/>
+          <w:szCs w:val="24"/>
+        </w:rPr>
+        <w:t>seful in historical analysis and</w:t>
+      </w:r>
+      <w:r>
+        <w:rPr>
+          <w:rFonts w:ascii="Times New Roman" w:eastAsia="Calibri" w:hAnsi="Times New Roman" w:cs="Times New Roman"/>
+          <w:iCs/>
+          <w:sz w:val="24"/>
+          <w:szCs w:val="24"/>
+        </w:rPr>
+        <w:t xml:space="preserve"> not easily employed for real-time assessments.  The authors se</w:t>
+      </w:r>
+      <w:r>
+        <w:rPr>
+          <w:rFonts w:ascii="Times New Roman" w:eastAsia="Calibri" w:hAnsi="Times New Roman" w:cs="Times New Roman"/>
+          <w:iCs/>
+          <w:sz w:val="24"/>
+          <w:szCs w:val="24"/>
+        </w:rPr>
+        <w:t>em to acknowledge as</w:t>
+      </w:r>
+      <w:r>
+        <w:rPr>
+          <w:rFonts w:ascii="Times New Roman" w:eastAsia="Calibri" w:hAnsi="Times New Roman" w:cs="Times New Roman"/>
+          <w:iCs/>
+          <w:sz w:val="24"/>
+          <w:szCs w:val="24"/>
+        </w:rPr>
+        <w:t xml:space="preserve"> much</w:t>
+      </w:r>
+      <w:r>
+        <w:rPr>
+          <w:rFonts w:ascii="Times New Roman" w:eastAsia="Calibri" w:hAnsi="Times New Roman" w:cs="Times New Roman"/>
+          <w:iCs/>
+          <w:sz w:val="24"/>
+          <w:szCs w:val="24"/>
+        </w:rPr>
+        <w:t xml:space="preserve"> when they stated that categorizing ESTD as being either inside or outside a </w:t>
+      </w:r>
+      <w:r>
+        <w:rPr>
+          <w:rFonts w:ascii="Times New Roman" w:eastAsia="Calibri" w:hAnsi="Times New Roman" w:cs="Times New Roman"/>
+          <w:iCs/>
+          <w:sz w:val="24"/>
+          <w:szCs w:val="24"/>
+        </w:rPr>
+        <w:lastRenderedPageBreak/>
+        <w:t xml:space="preserve">firm’s core business is subjective.  </w:t>
+      </w:r>
+      <w:r>
+        <w:rPr>
+          <w:rFonts w:ascii="Times New Roman" w:eastAsia="Calibri" w:hAnsi="Times New Roman" w:cs="Times New Roman"/>
+          <w:iCs/>
+          <w:sz w:val="24"/>
+          <w:szCs w:val="24"/>
+        </w:rPr>
+        <w:t>Moreover, the traditional categories used to characterize research and development activity (i.e., basic research, applied research, development)</w:t>
+      </w:r>
+      <w:r>
+        <w:rPr>
+          <w:rFonts w:ascii="Times New Roman" w:eastAsia="Calibri" w:hAnsi="Times New Roman" w:cs="Times New Roman"/>
+          <w:iCs/>
+          <w:sz w:val="24"/>
+          <w:szCs w:val="24"/>
+        </w:rPr>
+        <w:t xml:space="preserve"> do not correspond in any meaningful way</w:t>
+      </w:r>
+      <w:r>
+        <w:rPr>
+          <w:rFonts w:ascii="Times New Roman" w:eastAsia="Calibri" w:hAnsi="Times New Roman" w:cs="Times New Roman"/>
+          <w:iCs/>
+          <w:sz w:val="24"/>
+          <w:szCs w:val="24"/>
+        </w:rPr>
+        <w:t xml:space="preserve"> to how private sector organizations conceive and perceive the potential risks and value of their innovation investments. </w:t>
+      </w:r>
+      <w:r>
+        <w:rPr>
+          <w:rFonts w:ascii="Times New Roman" w:eastAsia="Calibri" w:hAnsi="Times New Roman" w:cs="Times New Roman"/>
+          <w:iCs/>
+          <w:sz w:val="24"/>
+          <w:szCs w:val="24"/>
+        </w:rPr>
+        <w:t xml:space="preserve">The authors offered a framework to try to minimize the subjectivity </w:t>
+      </w:r>
+      <w:r>
+        <w:rPr>
+          <w:rFonts w:ascii="Times New Roman" w:eastAsia="Calibri" w:hAnsi="Times New Roman" w:cs="Times New Roman"/>
+          <w:iCs/>
+          <w:sz w:val="24"/>
+          <w:szCs w:val="24"/>
+        </w:rPr>
+        <w:t>of this c</w:t>
+      </w:r>
+      <w:r>
+        <w:rPr>
+          <w:rFonts w:ascii="Times New Roman" w:eastAsia="Calibri" w:hAnsi="Times New Roman" w:cs="Times New Roman"/>
+          <w:iCs/>
+          <w:sz w:val="24"/>
+          <w:szCs w:val="24"/>
+        </w:rPr>
+        <w:t>ategorization</w:t>
+      </w:r>
+      <w:r>
+        <w:rPr>
+          <w:rFonts w:ascii="Times New Roman" w:eastAsia="Calibri" w:hAnsi="Times New Roman" w:cs="Times New Roman"/>
+          <w:iCs/>
+          <w:sz w:val="24"/>
+          <w:szCs w:val="24"/>
+        </w:rPr>
+        <w:t xml:space="preserve"> but interview respondents noted that the actual innovation pathway is much more complicated than what the framework describes</w:t>
+      </w:r>
+      <w:r>
+        <w:rPr>
+          <w:rFonts w:ascii="Times New Roman" w:eastAsia="Calibri" w:hAnsi="Times New Roman" w:cs="Times New Roman"/>
+          <w:iCs/>
+          <w:sz w:val="24"/>
+          <w:szCs w:val="24"/>
+        </w:rPr>
+        <w:t xml:space="preserve">.  </w:t>
+      </w:r>
+      <w:r>
+        <w:rPr>
+          <w:rFonts w:ascii="Times New Roman" w:eastAsia="Calibri" w:hAnsi="Times New Roman" w:cs="Times New Roman"/>
+          <w:iCs/>
+          <w:sz w:val="24"/>
+          <w:szCs w:val="24"/>
+        </w:rPr>
+        <w:t>Based on the study results, t</w:t>
+      </w:r>
+      <w:r>
+        <w:rPr>
+          <w:rFonts w:ascii="Times New Roman" w:eastAsia="Calibri" w:hAnsi="Times New Roman" w:cs="Times New Roman"/>
+          <w:iCs/>
+          <w:sz w:val="24"/>
+          <w:szCs w:val="24"/>
+        </w:rPr>
+        <w:t xml:space="preserve">he authors concluded that government funding may </w:t>
+      </w:r>
+      <w:r>
+        <w:rPr>
+          <w:rFonts w:ascii="Times New Roman" w:eastAsia="Calibri" w:hAnsi="Times New Roman" w:cs="Times New Roman"/>
+          <w:iCs/>
+          <w:sz w:val="24"/>
+          <w:szCs w:val="24"/>
+        </w:rPr>
+        <w:t xml:space="preserve">in fact </w:t>
+      </w:r>
+      <w:r>
+        <w:rPr>
+          <w:rFonts w:ascii="Times New Roman" w:eastAsia="Calibri" w:hAnsi="Times New Roman" w:cs="Times New Roman"/>
+          <w:iCs/>
+          <w:sz w:val="24"/>
+          <w:szCs w:val="24"/>
+        </w:rPr>
+        <w:t xml:space="preserve">be necessary to facilitate the efforts of even larger private sector organizations to pursue ESTD.  </w:t>
+      </w:r>
+      <w:r>
+        <w:rPr>
+          <w:rFonts w:ascii="Times New Roman" w:eastAsia="Calibri" w:hAnsi="Times New Roman" w:cs="Times New Roman"/>
+          <w:iCs/>
+          <w:sz w:val="24"/>
+          <w:szCs w:val="24"/>
+        </w:rPr>
+        <w:t>They found that investing in ESTD was rarely a priority for private sector organizations and various trends were creating a heavy bias towards product development research activities</w:t>
+      </w:r>
+      <w:r>
+        <w:rPr>
+          <w:rFonts w:ascii="Times New Roman" w:eastAsia="Calibri" w:hAnsi="Times New Roman" w:cs="Times New Roman"/>
+          <w:iCs/>
+          <w:sz w:val="24"/>
+          <w:szCs w:val="24"/>
+        </w:rPr>
+        <w:t xml:space="preserve">.  </w:t>
+      </w:r>
+      <w:r>
+        <w:rPr>
+          <w:rFonts w:ascii="Times New Roman" w:eastAsia="Calibri" w:hAnsi="Times New Roman" w:cs="Times New Roman"/>
+          <w:iCs/>
+          <w:sz w:val="24"/>
+          <w:szCs w:val="24"/>
+        </w:rPr>
+        <w:t>Comments from interview subjects indicate that new product development activities increasingly emphasized reliance on proven technologies and reduction of market risk</w:t>
+      </w:r>
+      <w:r>
+        <w:rPr>
+          <w:rFonts w:ascii="Times New Roman" w:eastAsia="Calibri" w:hAnsi="Times New Roman" w:cs="Times New Roman"/>
+          <w:iCs/>
+          <w:sz w:val="24"/>
+          <w:szCs w:val="24"/>
+        </w:rPr>
+        <w:t xml:space="preserve"> but there are variations among different industries</w:t>
+      </w:r>
+      <w:r>
+        <w:rPr>
+          <w:rFonts w:ascii="Times New Roman" w:eastAsia="Calibri" w:hAnsi="Times New Roman" w:cs="Times New Roman"/>
+          <w:iCs/>
+          <w:sz w:val="24"/>
+          <w:szCs w:val="24"/>
+        </w:rPr>
+        <w:t xml:space="preserve">. </w:t>
+      </w:r>
+      <w:r>
+        <w:rPr>
+          <w:rFonts w:ascii="Times New Roman" w:eastAsia="Calibri" w:hAnsi="Times New Roman" w:cs="Times New Roman"/>
+          <w:iCs/>
+          <w:sz w:val="24"/>
+          <w:szCs w:val="24"/>
+        </w:rPr>
+        <w:t xml:space="preserve"> </w:t>
+      </w:r>
+      <w:r>
+        <w:rPr>
+          <w:rFonts w:ascii="Times New Roman" w:eastAsia="Calibri" w:hAnsi="Times New Roman" w:cs="Times New Roman"/>
+          <w:iCs/>
+          <w:sz w:val="24"/>
+          <w:szCs w:val="24"/>
+        </w:rPr>
+        <w:t>This all seems to suggest a tendency towards focusing on later development stage technologies.</w:t>
+      </w:r>
+      <w:r>
+        <w:rPr>
+          <w:rFonts w:ascii="Times New Roman" w:eastAsia="Calibri" w:hAnsi="Times New Roman" w:cs="Times New Roman"/>
+          <w:iCs/>
+          <w:sz w:val="24"/>
+          <w:szCs w:val="24"/>
+        </w:rPr>
+        <w:t xml:space="preserve">  Some</w:t>
+      </w:r>
+      <w:r>
+        <w:rPr>
+          <w:rFonts w:ascii="Times New Roman" w:eastAsia="Calibri" w:hAnsi="Times New Roman" w:cs="Times New Roman"/>
+          <w:iCs/>
+          <w:sz w:val="24"/>
+          <w:szCs w:val="24"/>
+        </w:rPr>
+        <w:t xml:space="preserve"> interview responses also suggest that it might be beneficial to re-conceptualize development stage as relative to the point of being able to enter the market (backward referencing) rather than from the point of project initiation (forward referencing</w:t>
+      </w:r>
+      <w:r>
+        <w:rPr>
+          <w:rFonts w:ascii="Times New Roman" w:eastAsia="Calibri" w:hAnsi="Times New Roman" w:cs="Times New Roman"/>
+          <w:iCs/>
+          <w:sz w:val="24"/>
+          <w:szCs w:val="24"/>
+        </w:rPr>
+        <w:t>), which is consistent with the observation by Mankins (2009a) about the technology readiness level (TRL) scale</w:t>
+      </w:r>
+      <w:r>
+        <w:rPr>
+          <w:rFonts w:ascii="Times New Roman" w:eastAsia="Calibri" w:hAnsi="Times New Roman" w:cs="Times New Roman"/>
+          <w:iCs/>
+          <w:sz w:val="24"/>
+          <w:szCs w:val="24"/>
+        </w:rPr>
+        <w:t xml:space="preserve"> not capturing </w:t>
+      </w:r>
+      <w:r>
+        <w:rPr>
+          <w:rFonts w:ascii="Times New Roman" w:eastAsia="Calibri" w:hAnsi="Times New Roman" w:cs="Times New Roman"/>
+          <w:iCs/>
+          <w:sz w:val="24"/>
+          <w:szCs w:val="24"/>
+        </w:rPr>
+        <w:t xml:space="preserve">information </w:t>
+      </w:r>
+      <w:r>
+        <w:rPr>
+          <w:rFonts w:ascii="Times New Roman" w:eastAsia="Calibri" w:hAnsi="Times New Roman" w:cs="Times New Roman"/>
+          <w:iCs/>
+          <w:sz w:val="24"/>
+          <w:szCs w:val="24"/>
+        </w:rPr>
+        <w:t>about how difficult it may be to</w:t>
+      </w:r>
+      <w:r>
+        <w:rPr>
+          <w:rFonts w:ascii="Times New Roman" w:eastAsia="Calibri" w:hAnsi="Times New Roman" w:cs="Times New Roman"/>
+          <w:iCs/>
+          <w:sz w:val="24"/>
+          <w:szCs w:val="24"/>
+        </w:rPr>
+        <w:t xml:space="preserve"> mov</w:t>
+      </w:r>
+      <w:r>
+        <w:rPr>
+          <w:rFonts w:ascii="Times New Roman" w:eastAsia="Calibri" w:hAnsi="Times New Roman" w:cs="Times New Roman"/>
+          <w:iCs/>
+          <w:sz w:val="24"/>
+          <w:szCs w:val="24"/>
+        </w:rPr>
+        <w:t>e</w:t>
+      </w:r>
+      <w:r>
+        <w:rPr>
+          <w:rFonts w:ascii="Times New Roman" w:eastAsia="Calibri" w:hAnsi="Times New Roman" w:cs="Times New Roman"/>
+          <w:iCs/>
+          <w:sz w:val="24"/>
+          <w:szCs w:val="24"/>
+        </w:rPr>
+        <w:t xml:space="preserve"> from one level to the next.</w:t>
+      </w:r>
+    </w:p>
+    <w:p>
+      <w:pPr>
+        <w:spacing w:line="480" w:lineRule="auto"/>
+        <w:rPr>
+          <w:rFonts w:ascii="Times New Roman" w:eastAsia="Calibri" w:hAnsi="Times New Roman" w:cs="Times New Roman"/>
+          <w:iCs/>
+          <w:sz w:val="24"/>
+          <w:szCs w:val="24"/>
+        </w:rPr>
+      </w:pPr>
+      <w:proofErr w:type="spellStart"/>
+      <w:r>
+        <w:rPr>
+          <w:rFonts w:ascii="Times New Roman" w:eastAsia="Calibri" w:hAnsi="Times New Roman" w:cs="Times New Roman"/>
+          <w:iCs/>
+          <w:sz w:val="24"/>
+          <w:szCs w:val="24"/>
+        </w:rPr>
+        <w:t>Bahcall</w:t>
+      </w:r>
+      <w:proofErr w:type="spellEnd"/>
+      <w:r>
+        <w:rPr>
+          <w:rFonts w:ascii="Times New Roman" w:eastAsia="Calibri" w:hAnsi="Times New Roman" w:cs="Times New Roman"/>
+          <w:iCs/>
+          <w:sz w:val="24"/>
+          <w:szCs w:val="24"/>
+        </w:rPr>
+        <w:t xml:space="preserve">, S. (2019). </w:t>
+      </w:r>
+      <w:proofErr w:type="spellStart"/>
+      <w:r>
+        <w:rPr>
+          <w:rFonts w:ascii="Times New Roman" w:eastAsia="Calibri" w:hAnsi="Times New Roman" w:cs="Times New Roman"/>
+          <w:i/>
+          <w:iCs/>
+          <w:sz w:val="24"/>
+          <w:szCs w:val="24"/>
+        </w:rPr>
+        <w:t>Loonshots</w:t>
+      </w:r>
+      <w:proofErr w:type="spellEnd"/>
+      <w:r>
+        <w:rPr>
+          <w:rFonts w:ascii="Times New Roman" w:eastAsia="Calibri" w:hAnsi="Times New Roman" w:cs="Times New Roman"/>
+          <w:i/>
+          <w:iCs/>
+          <w:sz w:val="24"/>
+          <w:szCs w:val="24"/>
+        </w:rPr>
+        <w:t>: How to nurture the crazy ideas that win wars, cure diseases, and transform industries</w:t>
+      </w:r>
+      <w:r>
+        <w:rPr>
+          <w:rFonts w:ascii="Times New Roman" w:eastAsia="Calibri" w:hAnsi="Times New Roman" w:cs="Times New Roman"/>
+          <w:iCs/>
+          <w:sz w:val="24"/>
+          <w:szCs w:val="24"/>
+        </w:rPr>
+        <w:t>. New York, NY: St. Martin's Publishing Group.</w:t>
+      </w:r>
+    </w:p>
+    <w:p>
+      <w:pPr>
+        <w:spacing w:line="480" w:lineRule="auto"/>
+        <w:ind w:left="1080"/>
+        <w:rPr>
+          <w:rFonts w:ascii="Times New Roman" w:eastAsia="Calibri" w:hAnsi="Times New Roman" w:cs="Times New Roman"/>
+          <w:iCs/>
+          <w:sz w:val="24"/>
+          <w:szCs w:val="24"/>
+        </w:rPr>
+      </w:pPr>
+      <w:r>
+        <w:rPr>
+          <w:rFonts w:ascii="Times New Roman" w:eastAsia="Calibri" w:hAnsi="Times New Roman" w:cs="Times New Roman"/>
+          <w:iCs/>
+          <w:sz w:val="24"/>
+          <w:szCs w:val="24"/>
+        </w:rPr>
+        <w:lastRenderedPageBreak/>
         <w:t>This book examines</w:t>
       </w:r>
       <w:r>
@@ -1301,18 +1817,7 @@
           <w:sz w:val="24"/>
           <w:szCs w:val="24"/>
         </w:rPr>
-        <w:t>characteristic of matter in which a molecule behaves like a liquid in one co</w:t>
-      </w:r>
-      <w:bookmarkStart w:id="3" w:name="_GoBack"/>
-      <w:bookmarkEnd w:id="3"/>
-      <w:r>
-        <w:rPr>
-          <w:rFonts w:ascii="Times New Roman" w:eastAsia="Calibri" w:hAnsi="Times New Roman" w:cs="Times New Roman"/>
-          <w:iCs/>
-          <w:sz w:val="24"/>
-          <w:szCs w:val="24"/>
-        </w:rPr>
-        <w:t xml:space="preserve">ntext and a solid in another.  The simple example is water which is liquid at temperatures above 32 degrees Fahrenheit and a solid below this temperature.  Both solid and liquid co-exist right at 32 degrees Fahrenheit.  </w:t>
+        <w:t xml:space="preserve">characteristic of matter in which a molecule behaves like a liquid in one context and a solid in another.  The simple example is water which is liquid at temperatures above 32 degrees Fahrenheit and a solid below this temperature.  Both solid and liquid co-exist right at 32 degrees Fahrenheit.  </w:t>
       </w:r>
       <w:r>
         <w:rPr>
@@ -1540,17 +2045,7 @@
           <w:sz w:val="24"/>
           <w:szCs w:val="24"/>
         </w:rPr>
-        <w:t xml:space="preserve"> </w:t>
-      </w:r>
-      <w:r>
-        <w:rPr>
-          <w:rFonts w:ascii="Times New Roman" w:eastAsia="Calibri" w:hAnsi="Times New Roman" w:cs="Times New Roman"/>
-          <w:iCs/>
-          <w:sz w:val="24"/>
-          <w:szCs w:val="24"/>
-        </w:rPr>
-        <w:lastRenderedPageBreak/>
-        <w:t>has a direct relation with equity fraction (</w:t>
+        <w:t xml:space="preserve"> has a direct relation with equity fraction (</w:t>
       </w:r>
       <m:oMath>
         <m:r>
@@ -1728,7 +2223,17 @@
           <w:sz w:val="24"/>
           <w:szCs w:val="24"/>
         </w:rPr>
-        <w:t xml:space="preserve"> , which implies that any organization of a given size can influence its propensity to favor </w:t>
+        <w:t xml:space="preserve"> , which implies </w:t>
+      </w:r>
+      <w:r>
+        <w:rPr>
+          <w:rFonts w:ascii="Times New Roman" w:eastAsia="Calibri" w:hAnsi="Times New Roman" w:cs="Times New Roman"/>
+          <w:iCs/>
+          <w:sz w:val="24"/>
+          <w:szCs w:val="24"/>
+        </w:rPr>
+        <w:lastRenderedPageBreak/>
+        <w:t xml:space="preserve">that any organization of a given size can influence its propensity to favor </w:t>
       </w:r>
       <w:proofErr w:type="spellStart"/>
       <w:r>
@@ -2058,17 +2563,26 @@
           <w:sz w:val="24"/>
           <w:szCs w:val="24"/>
         </w:rPr>
+        <w:t xml:space="preserve">by simulations and lab-based </w:t>
+      </w:r>
+      <w:r>
+        <w:rPr>
+          <w:rFonts w:ascii="Times New Roman" w:eastAsia="Calibri" w:hAnsi="Times New Roman" w:cs="Times New Roman"/>
+          <w:iCs/>
+          <w:sz w:val="24"/>
+          <w:szCs w:val="24"/>
+        </w:rPr>
+        <w:t xml:space="preserve">experimental investigation from an information processing perspective.  They point out that there is a socio-political dimension to decision making in organizations.  As such, decision outcomes are a function of not </w:t>
+      </w:r>
+      <w:r>
+        <w:rPr>
+          <w:rFonts w:ascii="Times New Roman" w:eastAsia="Calibri" w:hAnsi="Times New Roman" w:cs="Times New Roman"/>
+          <w:iCs/>
+          <w:sz w:val="24"/>
+          <w:szCs w:val="24"/>
+        </w:rPr>
         <w:lastRenderedPageBreak/>
-        <w:t xml:space="preserve">by simulations and lab-based </w:t>
-      </w:r>
-      <w:r>
-        <w:rPr>
-          <w:rFonts w:ascii="Times New Roman" w:eastAsia="Calibri" w:hAnsi="Times New Roman" w:cs="Times New Roman"/>
-          <w:iCs/>
-          <w:sz w:val="24"/>
-          <w:szCs w:val="24"/>
-        </w:rPr>
-        <w:t xml:space="preserve">experimental investigation from an information processing perspective.  They point out that there is a socio-political dimension to decision making in organizations.  As such, decision outcomes are a function of not only the quantity, accuracy, objectiveness, and timeliness of data but also </w:t>
+        <w:t xml:space="preserve">only the quantity, accuracy, objectiveness, and timeliness of data but also </w:t>
       </w:r>
       <w:r>
         <w:rPr>
@@ -2551,7 +3065,34 @@
           <w:sz w:val="24"/>
           <w:szCs w:val="24"/>
         </w:rPr>
-        <w:t xml:space="preserve">) Core Collection as the bibliographic database.  This review was more comprehensive than previous bibliometric studies of technology transfer which tend to focus on specific areas of research interests, a more limited number of publications, or shorter periods </w:t>
+        <w:t>) Core Collection as the bibliographic database.  This review was more comprehensive than previous bibliometric studies of technology transfer which tend to focus on specific areas of research interests, a more limited number of publications, or shorter periods of time.  The aut</w:t>
+      </w:r>
+      <w:r>
+        <w:rPr>
+          <w:rFonts w:ascii="Times New Roman" w:eastAsia="Calibri" w:hAnsi="Times New Roman" w:cs="Times New Roman"/>
+          <w:iCs/>
+          <w:sz w:val="24"/>
+          <w:szCs w:val="24"/>
+        </w:rPr>
+        <w:t xml:space="preserve">hors identified </w:t>
+      </w:r>
+      <w:r>
+        <w:rPr>
+          <w:rFonts w:ascii="Times New Roman" w:eastAsia="Calibri" w:hAnsi="Times New Roman" w:cs="Times New Roman"/>
+          <w:iCs/>
+          <w:sz w:val="24"/>
+          <w:szCs w:val="24"/>
+        </w:rPr>
+        <w:t>five main streams of technology transfer research as university technology transfer, international technology transfer, intra-firm technology transfer, absorptive capacity, and innovation policies.</w:t>
+      </w:r>
+      <w:r>
+        <w:rPr>
+          <w:rFonts w:ascii="Times New Roman" w:eastAsia="Calibri" w:hAnsi="Times New Roman" w:cs="Times New Roman"/>
+          <w:iCs/>
+          <w:sz w:val="24"/>
+          <w:szCs w:val="24"/>
+        </w:rPr>
+        <w:t xml:space="preserve">  The proposed </w:t>
       </w:r>
       <w:r>
         <w:rPr>
@@ -2561,34 +3102,7 @@
           <w:szCs w:val="24"/>
         </w:rPr>
         <w:lastRenderedPageBreak/>
-        <w:t>of time.  The aut</w:t>
-      </w:r>
-      <w:r>
-        <w:rPr>
-          <w:rFonts w:ascii="Times New Roman" w:eastAsia="Calibri" w:hAnsi="Times New Roman" w:cs="Times New Roman"/>
-          <w:iCs/>
-          <w:sz w:val="24"/>
-          <w:szCs w:val="24"/>
-        </w:rPr>
-        <w:t xml:space="preserve">hors identified </w:t>
-      </w:r>
-      <w:r>
-        <w:rPr>
-          <w:rFonts w:ascii="Times New Roman" w:eastAsia="Calibri" w:hAnsi="Times New Roman" w:cs="Times New Roman"/>
-          <w:iCs/>
-          <w:sz w:val="24"/>
-          <w:szCs w:val="24"/>
-        </w:rPr>
-        <w:t>five main streams of technology transfer research as university technology transfer, international technology transfer, intra-firm technology transfer, absorptive capacity, and innovation policies.</w:t>
-      </w:r>
-      <w:r>
-        <w:rPr>
-          <w:rFonts w:ascii="Times New Roman" w:eastAsia="Calibri" w:hAnsi="Times New Roman" w:cs="Times New Roman"/>
-          <w:iCs/>
-          <w:sz w:val="24"/>
-          <w:szCs w:val="24"/>
-        </w:rPr>
-        <w:t xml:space="preserve">  The proposed dissertation study specifically focuses on university </w:t>
+        <w:t xml:space="preserve">dissertation study specifically focuses on university </w:t>
       </w:r>
       <w:r>
         <w:rPr>
@@ -2916,7 +3430,6 @@
           <w:sz w:val="24"/>
           <w:szCs w:val="24"/>
         </w:rPr>
-        <w:lastRenderedPageBreak/>
         <w:t>Bruneel</w:t>
       </w:r>
       <w:proofErr w:type="spellEnd"/>
@@ -3007,6 +3520,7 @@
           <w:sz w:val="24"/>
           <w:szCs w:val="24"/>
         </w:rPr>
+        <w:lastRenderedPageBreak/>
         <w:t>This</w:t>
       </w:r>
       <w:r>
@@ -3148,7 +3662,6 @@
           <w:sz w:val="24"/>
           <w:szCs w:val="24"/>
         </w:rPr>
-        <w:lastRenderedPageBreak/>
         <w:t>Cyert</w:t>
       </w:r>
       <w:proofErr w:type="spellEnd"/>
@@ -3208,7 +3721,17 @@
           <w:sz w:val="24"/>
           <w:szCs w:val="24"/>
         </w:rPr>
-        <w:t xml:space="preserve"> cannot answer</w:t>
+        <w:t xml:space="preserve"> </w:t>
+      </w:r>
+      <w:r>
+        <w:rPr>
+          <w:rFonts w:ascii="Times New Roman" w:eastAsia="Calibri" w:hAnsi="Times New Roman" w:cs="Times New Roman"/>
+          <w:iCs/>
+          <w:sz w:val="24"/>
+          <w:szCs w:val="24"/>
+        </w:rPr>
+        <w:lastRenderedPageBreak/>
+        <w:t>cannot answer</w:t>
       </w:r>
       <w:r>
         <w:rPr>
@@ -3388,7 +3911,34 @@
           <w:sz w:val="24"/>
           <w:szCs w:val="24"/>
         </w:rPr>
-        <w:t xml:space="preserve">four specific models.  The model of rational managerial behavior and the model of trust investment trust behavior appear to be useful analogs for the proposed </w:t>
+        <w:t xml:space="preserve">four specific models.  The model of rational managerial behavior and the model of trust investment trust behavior appear to be useful analogs for the proposed dissertation study.  </w:t>
+      </w:r>
+      <w:r>
+        <w:rPr>
+          <w:rFonts w:ascii="Times New Roman" w:eastAsia="Calibri" w:hAnsi="Times New Roman" w:cs="Times New Roman"/>
+          <w:iCs/>
+          <w:sz w:val="24"/>
+          <w:szCs w:val="24"/>
+        </w:rPr>
+        <w:t xml:space="preserve">However, there is some question as to how much of the theory is applicable because it deals with organization decisions in the context of market conditions that are at least regularly recurring if not repetitive and routine.  This likely does not characterize demand-side technology transfer decisions.  </w:t>
+      </w:r>
+      <w:r>
+        <w:rPr>
+          <w:rFonts w:ascii="Times New Roman" w:eastAsia="Calibri" w:hAnsi="Times New Roman" w:cs="Times New Roman"/>
+          <w:iCs/>
+          <w:sz w:val="24"/>
+          <w:szCs w:val="24"/>
+        </w:rPr>
+        <w:t xml:space="preserve">The authors </w:t>
+      </w:r>
+      <w:r>
+        <w:rPr>
+          <w:rFonts w:ascii="Times New Roman" w:eastAsia="Calibri" w:hAnsi="Times New Roman" w:cs="Times New Roman"/>
+          <w:iCs/>
+          <w:sz w:val="24"/>
+          <w:szCs w:val="24"/>
+        </w:rPr>
+        <w:t xml:space="preserve">also </w:t>
       </w:r>
       <w:r>
         <w:rPr>
@@ -3398,42 +3948,6 @@
           <w:szCs w:val="24"/>
         </w:rPr>
         <w:lastRenderedPageBreak/>
-        <w:t xml:space="preserve">dissertation study.  </w:t>
-      </w:r>
-      <w:r>
-        <w:rPr>
-          <w:rFonts w:ascii="Times New Roman" w:eastAsia="Calibri" w:hAnsi="Times New Roman" w:cs="Times New Roman"/>
-          <w:iCs/>
-          <w:sz w:val="24"/>
-          <w:szCs w:val="24"/>
-        </w:rPr>
-        <w:t xml:space="preserve">However, there is some question as to how much of the theory is applicable because it deals with organization decisions in the context of market conditions that are at least regularly recurring if not repetitive and routine.  This likely does not characterize demand-side technology transfer decisions.  </w:t>
-      </w:r>
-      <w:r>
-        <w:rPr>
-          <w:rFonts w:ascii="Times New Roman" w:eastAsia="Calibri" w:hAnsi="Times New Roman" w:cs="Times New Roman"/>
-          <w:iCs/>
-          <w:sz w:val="24"/>
-          <w:szCs w:val="24"/>
-        </w:rPr>
-        <w:t xml:space="preserve">The authors </w:t>
-      </w:r>
-      <w:r>
-        <w:rPr>
-          <w:rFonts w:ascii="Times New Roman" w:eastAsia="Calibri" w:hAnsi="Times New Roman" w:cs="Times New Roman"/>
-          <w:iCs/>
-          <w:sz w:val="24"/>
-          <w:szCs w:val="24"/>
-        </w:rPr>
-        <w:t xml:space="preserve">also </w:t>
-      </w:r>
-      <w:r>
-        <w:rPr>
-          <w:rFonts w:ascii="Times New Roman" w:eastAsia="Calibri" w:hAnsi="Times New Roman" w:cs="Times New Roman"/>
-          <w:iCs/>
-          <w:sz w:val="24"/>
-          <w:szCs w:val="24"/>
-        </w:rPr>
         <w:t>provided</w:t>
       </w:r>
       <w:r>
@@ -3789,7 +4303,99 @@
           <w:sz w:val="24"/>
           <w:szCs w:val="24"/>
         </w:rPr>
-        <w:t xml:space="preserve"> can be considered a case study of converting basic research into private sector market offerings that benefit the public interest.  It provides insight </w:t>
+        <w:t xml:space="preserve"> can be considered a case study of converting basic research into private sector market offerings that benefit the public interest.  It provides insight into the relationship between basic research, applied research, development, and manufacturing</w:t>
+      </w:r>
+      <w:r>
+        <w:rPr>
+          <w:rFonts w:ascii="Times New Roman" w:eastAsia="Calibri" w:hAnsi="Times New Roman" w:cs="Times New Roman"/>
+          <w:iCs/>
+          <w:sz w:val="24"/>
+          <w:szCs w:val="24"/>
+        </w:rPr>
+        <w:t xml:space="preserve"> at Bell Telephone Laboratories</w:t>
+      </w:r>
+      <w:r>
+        <w:rPr>
+          <w:rFonts w:ascii="Times New Roman" w:eastAsia="Calibri" w:hAnsi="Times New Roman" w:cs="Times New Roman"/>
+          <w:iCs/>
+          <w:sz w:val="24"/>
+          <w:szCs w:val="24"/>
+        </w:rPr>
+        <w:t xml:space="preserve">.  The account that </w:t>
+      </w:r>
+      <w:proofErr w:type="spellStart"/>
+      <w:r>
+        <w:rPr>
+          <w:rFonts w:ascii="Times New Roman" w:eastAsia="Calibri" w:hAnsi="Times New Roman" w:cs="Times New Roman"/>
+          <w:iCs/>
+          <w:sz w:val="24"/>
+          <w:szCs w:val="24"/>
+        </w:rPr>
+        <w:t>Gertner</w:t>
+      </w:r>
+      <w:proofErr w:type="spellEnd"/>
+      <w:r>
+        <w:rPr>
+          <w:rFonts w:ascii="Times New Roman" w:eastAsia="Calibri" w:hAnsi="Times New Roman" w:cs="Times New Roman"/>
+          <w:iCs/>
+          <w:sz w:val="24"/>
+          <w:szCs w:val="24"/>
+        </w:rPr>
+        <w:t xml:space="preserve"> offers provides additional evidence that challenges the conceptualization of a linear process from basic research</w:t>
+      </w:r>
+      <w:r>
+        <w:rPr>
+          <w:rFonts w:ascii="Times New Roman" w:eastAsia="Calibri" w:hAnsi="Times New Roman" w:cs="Times New Roman"/>
+          <w:iCs/>
+          <w:sz w:val="24"/>
+          <w:szCs w:val="24"/>
+        </w:rPr>
+        <w:t xml:space="preserve"> that</w:t>
+      </w:r>
+      <w:r>
+        <w:rPr>
+          <w:rFonts w:ascii="Times New Roman" w:eastAsia="Calibri" w:hAnsi="Times New Roman" w:cs="Times New Roman"/>
+          <w:iCs/>
+          <w:sz w:val="24"/>
+          <w:szCs w:val="24"/>
+        </w:rPr>
+        <w:t xml:space="preserve"> </w:t>
+      </w:r>
+      <w:r>
+        <w:rPr>
+          <w:rFonts w:ascii="Times New Roman" w:eastAsia="Calibri" w:hAnsi="Times New Roman" w:cs="Times New Roman"/>
+          <w:iCs/>
+          <w:sz w:val="24"/>
+          <w:szCs w:val="24"/>
+        </w:rPr>
+        <w:t>produces</w:t>
+      </w:r>
+      <w:r>
+        <w:rPr>
+          <w:rFonts w:ascii="Times New Roman" w:eastAsia="Calibri" w:hAnsi="Times New Roman" w:cs="Times New Roman"/>
+          <w:iCs/>
+          <w:sz w:val="24"/>
+          <w:szCs w:val="24"/>
+        </w:rPr>
+        <w:t xml:space="preserve"> basic scientific insights to applied research</w:t>
+      </w:r>
+      <w:r>
+        <w:rPr>
+          <w:rFonts w:ascii="Times New Roman" w:eastAsia="Calibri" w:hAnsi="Times New Roman" w:cs="Times New Roman"/>
+          <w:iCs/>
+          <w:sz w:val="24"/>
+          <w:szCs w:val="24"/>
+        </w:rPr>
+        <w:t xml:space="preserve"> that</w:t>
+      </w:r>
+      <w:r>
+        <w:rPr>
+          <w:rFonts w:ascii="Times New Roman" w:eastAsia="Calibri" w:hAnsi="Times New Roman" w:cs="Times New Roman"/>
+          <w:iCs/>
+          <w:sz w:val="24"/>
+          <w:szCs w:val="24"/>
+        </w:rPr>
+        <w:t xml:space="preserve"> </w:t>
       </w:r>
       <w:r>
         <w:rPr>
@@ -3799,25 +4405,61 @@
           <w:szCs w:val="24"/>
         </w:rPr>
         <w:lastRenderedPageBreak/>
-        <w:t>into the relationship between basic research, applied research, development, and manufacturing</w:t>
-      </w:r>
-      <w:r>
-        <w:rPr>
-          <w:rFonts w:ascii="Times New Roman" w:eastAsia="Calibri" w:hAnsi="Times New Roman" w:cs="Times New Roman"/>
-          <w:iCs/>
-          <w:sz w:val="24"/>
-          <w:szCs w:val="24"/>
-        </w:rPr>
-        <w:t xml:space="preserve"> at Bell Telephone Laboratories</w:t>
-      </w:r>
-      <w:r>
-        <w:rPr>
-          <w:rFonts w:ascii="Times New Roman" w:eastAsia="Calibri" w:hAnsi="Times New Roman" w:cs="Times New Roman"/>
-          <w:iCs/>
-          <w:sz w:val="24"/>
-          <w:szCs w:val="24"/>
-        </w:rPr>
-        <w:t xml:space="preserve">.  The account that </w:t>
+        <w:t>determin</w:t>
+      </w:r>
+      <w:r>
+        <w:rPr>
+          <w:rFonts w:ascii="Times New Roman" w:eastAsia="Calibri" w:hAnsi="Times New Roman" w:cs="Times New Roman"/>
+          <w:iCs/>
+          <w:sz w:val="24"/>
+          <w:szCs w:val="24"/>
+        </w:rPr>
+        <w:t>e</w:t>
+      </w:r>
+      <w:r>
+        <w:rPr>
+          <w:rFonts w:ascii="Times New Roman" w:eastAsia="Calibri" w:hAnsi="Times New Roman" w:cs="Times New Roman"/>
+          <w:iCs/>
+          <w:sz w:val="24"/>
+          <w:szCs w:val="24"/>
+        </w:rPr>
+        <w:t xml:space="preserve"> how to make practical use of such insights (p. 29</w:t>
+      </w:r>
+      <w:r>
+        <w:rPr>
+          <w:rFonts w:ascii="Times New Roman" w:eastAsia="Calibri" w:hAnsi="Times New Roman" w:cs="Times New Roman"/>
+          <w:iCs/>
+          <w:sz w:val="24"/>
+          <w:szCs w:val="24"/>
+        </w:rPr>
+        <w:t>, 150-151</w:t>
+      </w:r>
+      <w:r>
+        <w:rPr>
+          <w:rFonts w:ascii="Times New Roman" w:eastAsia="Calibri" w:hAnsi="Times New Roman" w:cs="Times New Roman"/>
+          <w:iCs/>
+          <w:sz w:val="24"/>
+          <w:szCs w:val="24"/>
+        </w:rPr>
+        <w:t>).</w:t>
+      </w:r>
+      <w:r>
+        <w:rPr>
+          <w:rFonts w:ascii="Times New Roman" w:eastAsia="Calibri" w:hAnsi="Times New Roman" w:cs="Times New Roman"/>
+          <w:iCs/>
+          <w:sz w:val="24"/>
+          <w:szCs w:val="24"/>
+        </w:rPr>
+        <w:t xml:space="preserve">  The case of </w:t>
+      </w:r>
+      <w:r>
+        <w:rPr>
+          <w:rFonts w:ascii="Times New Roman" w:eastAsia="Calibri" w:hAnsi="Times New Roman" w:cs="Times New Roman"/>
+          <w:iCs/>
+          <w:sz w:val="24"/>
+          <w:szCs w:val="24"/>
+        </w:rPr>
+        <w:t xml:space="preserve">Bell Telephone Laboratories suggests that absolute freedom in basic research is counterproductive to generating research outcomes that benefit the public interest.  Like food, freedom in basic research is healthy in moderation but unhealthy in excess (p. 194).  </w:t>
       </w:r>
       <w:proofErr w:type="spellStart"/>
       <w:r>
@@ -3837,16 +4479,254 @@
           <w:sz w:val="24"/>
           <w:szCs w:val="24"/>
         </w:rPr>
-        <w:t xml:space="preserve"> offers provides additional evidence that challenges the conceptualization of a linear process from basic research</w:t>
-      </w:r>
-      <w:r>
-        <w:rPr>
-          <w:rFonts w:ascii="Times New Roman" w:eastAsia="Calibri" w:hAnsi="Times New Roman" w:cs="Times New Roman"/>
-          <w:iCs/>
-          <w:sz w:val="24"/>
-          <w:szCs w:val="24"/>
-        </w:rPr>
-        <w:t xml:space="preserve"> that</w:t>
+        <w:t xml:space="preserve"> references a paper that Bell Labs researcher Andrew </w:t>
+      </w:r>
+      <w:proofErr w:type="spellStart"/>
+      <w:r>
+        <w:rPr>
+          <w:rFonts w:ascii="Times New Roman" w:eastAsia="Calibri" w:hAnsi="Times New Roman" w:cs="Times New Roman"/>
+          <w:iCs/>
+          <w:sz w:val="24"/>
+          <w:szCs w:val="24"/>
+        </w:rPr>
+        <w:t>Odlyzko</w:t>
+      </w:r>
+      <w:proofErr w:type="spellEnd"/>
+      <w:r>
+        <w:rPr>
+          <w:rFonts w:ascii="Times New Roman" w:eastAsia="Calibri" w:hAnsi="Times New Roman" w:cs="Times New Roman"/>
+          <w:iCs/>
+          <w:sz w:val="24"/>
+          <w:szCs w:val="24"/>
+        </w:rPr>
+        <w:t xml:space="preserve"> wrote in 1995 that seems particularly relevant to understanding why private sector companies </w:t>
+      </w:r>
+      <w:r>
+        <w:rPr>
+          <w:rFonts w:ascii="Times New Roman" w:eastAsia="Calibri" w:hAnsi="Times New Roman" w:cs="Times New Roman"/>
+          <w:iCs/>
+          <w:sz w:val="24"/>
+          <w:szCs w:val="24"/>
+        </w:rPr>
+        <w:t xml:space="preserve">often </w:t>
+      </w:r>
+      <w:r>
+        <w:rPr>
+          <w:rFonts w:ascii="Times New Roman" w:eastAsia="Calibri" w:hAnsi="Times New Roman" w:cs="Times New Roman"/>
+          <w:iCs/>
+          <w:sz w:val="24"/>
+          <w:szCs w:val="24"/>
+        </w:rPr>
+        <w:t>do not pursue university-created technologies</w:t>
+      </w:r>
+      <w:r>
+        <w:rPr>
+          <w:rFonts w:ascii="Times New Roman" w:eastAsia="Calibri" w:hAnsi="Times New Roman" w:cs="Times New Roman"/>
+          <w:iCs/>
+          <w:sz w:val="24"/>
+          <w:szCs w:val="24"/>
+        </w:rPr>
+        <w:t xml:space="preserve"> that seem relevant to their focus even when the companies appear to have the resources to do so</w:t>
+      </w:r>
+      <w:r>
+        <w:rPr>
+          <w:rFonts w:ascii="Times New Roman" w:eastAsia="Calibri" w:hAnsi="Times New Roman" w:cs="Times New Roman"/>
+          <w:iCs/>
+          <w:sz w:val="24"/>
+          <w:szCs w:val="24"/>
+        </w:rPr>
+        <w:t xml:space="preserve">.  </w:t>
+      </w:r>
+      <w:proofErr w:type="spellStart"/>
+      <w:r>
+        <w:rPr>
+          <w:rFonts w:ascii="Times New Roman" w:eastAsia="Calibri" w:hAnsi="Times New Roman" w:cs="Times New Roman"/>
+          <w:iCs/>
+          <w:sz w:val="24"/>
+          <w:szCs w:val="24"/>
+        </w:rPr>
+        <w:t>Odlyzko</w:t>
+      </w:r>
+      <w:proofErr w:type="spellEnd"/>
+      <w:r>
+        <w:rPr>
+          <w:rFonts w:ascii="Times New Roman" w:eastAsia="Calibri" w:hAnsi="Times New Roman" w:cs="Times New Roman"/>
+          <w:iCs/>
+          <w:sz w:val="24"/>
+          <w:szCs w:val="24"/>
+        </w:rPr>
+        <w:t xml:space="preserve"> observed that it was no longer logical or necessary for private sector companies to invest in basic research for two key reasons.  First, it took too long for private sector companies to </w:t>
+      </w:r>
+      <w:r>
+        <w:rPr>
+          <w:rFonts w:ascii="Times New Roman" w:eastAsia="Calibri" w:hAnsi="Times New Roman" w:cs="Times New Roman"/>
+          <w:iCs/>
+          <w:sz w:val="24"/>
+          <w:szCs w:val="24"/>
+        </w:rPr>
+        <w:t>realize</w:t>
+      </w:r>
+      <w:r>
+        <w:rPr>
+          <w:rFonts w:ascii="Times New Roman" w:eastAsia="Calibri" w:hAnsi="Times New Roman" w:cs="Times New Roman"/>
+          <w:iCs/>
+          <w:sz w:val="24"/>
+          <w:szCs w:val="24"/>
+        </w:rPr>
+        <w:t xml:space="preserve"> an adequate financial return.  Second, the ba</w:t>
+      </w:r>
+      <w:r>
+        <w:rPr>
+          <w:rFonts w:ascii="Times New Roman" w:eastAsia="Calibri" w:hAnsi="Times New Roman" w:cs="Times New Roman"/>
+          <w:iCs/>
+          <w:sz w:val="24"/>
+          <w:szCs w:val="24"/>
+        </w:rPr>
+        <w:t>se of scientific discoveries is</w:t>
+      </w:r>
+      <w:r>
+        <w:rPr>
+          <w:rFonts w:ascii="Times New Roman" w:eastAsia="Calibri" w:hAnsi="Times New Roman" w:cs="Times New Roman"/>
+          <w:iCs/>
+          <w:sz w:val="24"/>
+          <w:szCs w:val="24"/>
+        </w:rPr>
+        <w:t xml:space="preserve"> so broad that it was </w:t>
+      </w:r>
+      <w:r>
+        <w:rPr>
+          <w:rFonts w:ascii="Times New Roman" w:eastAsia="Calibri" w:hAnsi="Times New Roman" w:cs="Times New Roman"/>
+          <w:iCs/>
+          <w:sz w:val="24"/>
+          <w:szCs w:val="24"/>
+        </w:rPr>
+        <w:t xml:space="preserve">now </w:t>
+      </w:r>
+      <w:r>
+        <w:rPr>
+          <w:rFonts w:ascii="Times New Roman" w:eastAsia="Calibri" w:hAnsi="Times New Roman" w:cs="Times New Roman"/>
+          <w:iCs/>
+          <w:sz w:val="24"/>
+          <w:szCs w:val="24"/>
+        </w:rPr>
+        <w:t xml:space="preserve">possible </w:t>
+      </w:r>
+      <w:r>
+        <w:rPr>
+          <w:rFonts w:ascii="Times New Roman" w:eastAsia="Calibri" w:hAnsi="Times New Roman" w:cs="Times New Roman"/>
+          <w:iCs/>
+          <w:sz w:val="24"/>
+          <w:szCs w:val="24"/>
+        </w:rPr>
+        <w:t xml:space="preserve">for a private sector company </w:t>
+      </w:r>
+      <w:r>
+        <w:rPr>
+          <w:rFonts w:ascii="Times New Roman" w:eastAsia="Calibri" w:hAnsi="Times New Roman" w:cs="Times New Roman"/>
+          <w:iCs/>
+          <w:sz w:val="24"/>
+          <w:szCs w:val="24"/>
+        </w:rPr>
+        <w:t xml:space="preserve">to </w:t>
+      </w:r>
+      <w:r>
+        <w:rPr>
+          <w:rFonts w:ascii="Times New Roman" w:eastAsia="Calibri" w:hAnsi="Times New Roman" w:cs="Times New Roman"/>
+          <w:iCs/>
+          <w:sz w:val="24"/>
+          <w:szCs w:val="24"/>
+        </w:rPr>
+        <w:t xml:space="preserve">generate sufficient </w:t>
+      </w:r>
+      <w:r>
+        <w:rPr>
+          <w:rFonts w:ascii="Times New Roman" w:eastAsia="Calibri" w:hAnsi="Times New Roman" w:cs="Times New Roman"/>
+          <w:iCs/>
+          <w:sz w:val="24"/>
+          <w:szCs w:val="24"/>
+        </w:rPr>
+        <w:t>profit</w:t>
+      </w:r>
+      <w:r>
+        <w:rPr>
+          <w:rFonts w:ascii="Times New Roman" w:eastAsia="Calibri" w:hAnsi="Times New Roman" w:cs="Times New Roman"/>
+          <w:iCs/>
+          <w:sz w:val="24"/>
+          <w:szCs w:val="24"/>
+        </w:rPr>
+        <w:t>s</w:t>
+      </w:r>
+      <w:r>
+        <w:rPr>
+          <w:rFonts w:ascii="Times New Roman" w:eastAsia="Calibri" w:hAnsi="Times New Roman" w:cs="Times New Roman"/>
+          <w:iCs/>
+          <w:sz w:val="24"/>
+          <w:szCs w:val="24"/>
+        </w:rPr>
+        <w:t xml:space="preserve"> by focusing on incremental improvement</w:t>
+      </w:r>
+      <w:r>
+        <w:rPr>
+          <w:rFonts w:ascii="Times New Roman" w:eastAsia="Calibri" w:hAnsi="Times New Roman" w:cs="Times New Roman"/>
+          <w:iCs/>
+          <w:sz w:val="24"/>
+          <w:szCs w:val="24"/>
+        </w:rPr>
+        <w:t>s</w:t>
+      </w:r>
+      <w:r>
+        <w:rPr>
+          <w:rFonts w:ascii="Times New Roman" w:eastAsia="Calibri" w:hAnsi="Times New Roman" w:cs="Times New Roman"/>
+          <w:iCs/>
+          <w:sz w:val="24"/>
+          <w:szCs w:val="24"/>
+        </w:rPr>
+        <w:t xml:space="preserve"> (p. 334).</w:t>
+      </w:r>
+      <w:r>
+        <w:rPr>
+          <w:rFonts w:ascii="Times New Roman" w:eastAsia="Calibri" w:hAnsi="Times New Roman" w:cs="Times New Roman"/>
+          <w:iCs/>
+          <w:sz w:val="24"/>
+          <w:szCs w:val="24"/>
+        </w:rPr>
+        <w:t xml:space="preserve">  These two</w:t>
+      </w:r>
+      <w:r>
+        <w:rPr>
+          <w:rFonts w:ascii="Times New Roman" w:eastAsia="Calibri" w:hAnsi="Times New Roman" w:cs="Times New Roman"/>
+          <w:iCs/>
+          <w:sz w:val="24"/>
+          <w:szCs w:val="24"/>
+        </w:rPr>
+        <w:t xml:space="preserve"> patterns</w:t>
+      </w:r>
+      <w:r>
+        <w:rPr>
+          <w:rFonts w:ascii="Times New Roman" w:eastAsia="Calibri" w:hAnsi="Times New Roman" w:cs="Times New Roman"/>
+          <w:iCs/>
+          <w:sz w:val="24"/>
+          <w:szCs w:val="24"/>
+        </w:rPr>
+        <w:t xml:space="preserve"> seem consistent with</w:t>
+      </w:r>
+      <w:r>
+        <w:rPr>
+          <w:rFonts w:ascii="Times New Roman" w:eastAsia="Calibri" w:hAnsi="Times New Roman" w:cs="Times New Roman"/>
+          <w:iCs/>
+          <w:sz w:val="24"/>
+          <w:szCs w:val="24"/>
+        </w:rPr>
+        <w:t xml:space="preserve"> a tendency of</w:t>
+      </w:r>
+      <w:r>
+        <w:rPr>
+          <w:rFonts w:ascii="Times New Roman" w:eastAsia="Calibri" w:hAnsi="Times New Roman" w:cs="Times New Roman"/>
+          <w:iCs/>
+          <w:sz w:val="24"/>
+          <w:szCs w:val="24"/>
+        </w:rPr>
+        <w:t xml:space="preserve"> private sector companies to focus on later development stage technologies.</w:t>
       </w:r>
       <w:r>
         <w:rPr>
@@ -3864,88 +4744,7 @@
           <w:sz w:val="24"/>
           <w:szCs w:val="24"/>
         </w:rPr>
-        <w:t>produces</w:t>
-      </w:r>
-      <w:r>
-        <w:rPr>
-          <w:rFonts w:ascii="Times New Roman" w:eastAsia="Calibri" w:hAnsi="Times New Roman" w:cs="Times New Roman"/>
-          <w:iCs/>
-          <w:sz w:val="24"/>
-          <w:szCs w:val="24"/>
-        </w:rPr>
-        <w:t xml:space="preserve"> basic scientific insights to applied research</w:t>
-      </w:r>
-      <w:r>
-        <w:rPr>
-          <w:rFonts w:ascii="Times New Roman" w:eastAsia="Calibri" w:hAnsi="Times New Roman" w:cs="Times New Roman"/>
-          <w:iCs/>
-          <w:sz w:val="24"/>
-          <w:szCs w:val="24"/>
-        </w:rPr>
-        <w:t xml:space="preserve"> that</w:t>
-      </w:r>
-      <w:r>
-        <w:rPr>
-          <w:rFonts w:ascii="Times New Roman" w:eastAsia="Calibri" w:hAnsi="Times New Roman" w:cs="Times New Roman"/>
-          <w:iCs/>
-          <w:sz w:val="24"/>
-          <w:szCs w:val="24"/>
-        </w:rPr>
-        <w:t xml:space="preserve"> determin</w:t>
-      </w:r>
-      <w:r>
-        <w:rPr>
-          <w:rFonts w:ascii="Times New Roman" w:eastAsia="Calibri" w:hAnsi="Times New Roman" w:cs="Times New Roman"/>
-          <w:iCs/>
-          <w:sz w:val="24"/>
-          <w:szCs w:val="24"/>
-        </w:rPr>
-        <w:t>e</w:t>
-      </w:r>
-      <w:r>
-        <w:rPr>
-          <w:rFonts w:ascii="Times New Roman" w:eastAsia="Calibri" w:hAnsi="Times New Roman" w:cs="Times New Roman"/>
-          <w:iCs/>
-          <w:sz w:val="24"/>
-          <w:szCs w:val="24"/>
-        </w:rPr>
-        <w:t xml:space="preserve"> how to make practical use of such insights (p. 29</w:t>
-      </w:r>
-      <w:r>
-        <w:rPr>
-          <w:rFonts w:ascii="Times New Roman" w:eastAsia="Calibri" w:hAnsi="Times New Roman" w:cs="Times New Roman"/>
-          <w:iCs/>
-          <w:sz w:val="24"/>
-          <w:szCs w:val="24"/>
-        </w:rPr>
-        <w:t>, 150-151</w:t>
-      </w:r>
-      <w:r>
-        <w:rPr>
-          <w:rFonts w:ascii="Times New Roman" w:eastAsia="Calibri" w:hAnsi="Times New Roman" w:cs="Times New Roman"/>
-          <w:iCs/>
-          <w:sz w:val="24"/>
-          <w:szCs w:val="24"/>
-        </w:rPr>
-        <w:t>).</w:t>
-      </w:r>
-      <w:r>
-        <w:rPr>
-          <w:rFonts w:ascii="Times New Roman" w:eastAsia="Calibri" w:hAnsi="Times New Roman" w:cs="Times New Roman"/>
-          <w:iCs/>
-          <w:sz w:val="24"/>
-          <w:szCs w:val="24"/>
-        </w:rPr>
-        <w:t xml:space="preserve">  The case of </w:t>
-      </w:r>
-      <w:r>
-        <w:rPr>
-          <w:rFonts w:ascii="Times New Roman" w:eastAsia="Calibri" w:hAnsi="Times New Roman" w:cs="Times New Roman"/>
-          <w:iCs/>
-          <w:sz w:val="24"/>
-          <w:szCs w:val="24"/>
-        </w:rPr>
-        <w:t xml:space="preserve">Bell Telephone Laboratories suggests that absolute freedom in basic research is counterproductive to generating research outcomes that benefit the public interest.  Like food, freedom in basic research is healthy in moderation but unhealthy in excess (p. 194).  </w:t>
+        <w:t xml:space="preserve"> </w:t>
       </w:r>
       <w:proofErr w:type="spellStart"/>
       <w:r>
@@ -3965,291 +4764,6 @@
           <w:sz w:val="24"/>
           <w:szCs w:val="24"/>
         </w:rPr>
-        <w:t xml:space="preserve"> references a paper that Bell Labs researcher Andrew </w:t>
-      </w:r>
-      <w:proofErr w:type="spellStart"/>
-      <w:r>
-        <w:rPr>
-          <w:rFonts w:ascii="Times New Roman" w:eastAsia="Calibri" w:hAnsi="Times New Roman" w:cs="Times New Roman"/>
-          <w:iCs/>
-          <w:sz w:val="24"/>
-          <w:szCs w:val="24"/>
-        </w:rPr>
-        <w:t>Odlyzko</w:t>
-      </w:r>
-      <w:proofErr w:type="spellEnd"/>
-      <w:r>
-        <w:rPr>
-          <w:rFonts w:ascii="Times New Roman" w:eastAsia="Calibri" w:hAnsi="Times New Roman" w:cs="Times New Roman"/>
-          <w:iCs/>
-          <w:sz w:val="24"/>
-          <w:szCs w:val="24"/>
-        </w:rPr>
-        <w:t xml:space="preserve"> wrote in 1995 that seems particularly relevant to understanding why private sector companies </w:t>
-      </w:r>
-      <w:r>
-        <w:rPr>
-          <w:rFonts w:ascii="Times New Roman" w:eastAsia="Calibri" w:hAnsi="Times New Roman" w:cs="Times New Roman"/>
-          <w:iCs/>
-          <w:sz w:val="24"/>
-          <w:szCs w:val="24"/>
-        </w:rPr>
-        <w:t xml:space="preserve">often </w:t>
-      </w:r>
-      <w:r>
-        <w:rPr>
-          <w:rFonts w:ascii="Times New Roman" w:eastAsia="Calibri" w:hAnsi="Times New Roman" w:cs="Times New Roman"/>
-          <w:iCs/>
-          <w:sz w:val="24"/>
-          <w:szCs w:val="24"/>
-        </w:rPr>
-        <w:t>do not pursue university-created technologies</w:t>
-      </w:r>
-      <w:r>
-        <w:rPr>
-          <w:rFonts w:ascii="Times New Roman" w:eastAsia="Calibri" w:hAnsi="Times New Roman" w:cs="Times New Roman"/>
-          <w:iCs/>
-          <w:sz w:val="24"/>
-          <w:szCs w:val="24"/>
-        </w:rPr>
-        <w:t xml:space="preserve"> that seem relevant to their focus even when the companies appear to have the resources to do so</w:t>
-      </w:r>
-      <w:r>
-        <w:rPr>
-          <w:rFonts w:ascii="Times New Roman" w:eastAsia="Calibri" w:hAnsi="Times New Roman" w:cs="Times New Roman"/>
-          <w:iCs/>
-          <w:sz w:val="24"/>
-          <w:szCs w:val="24"/>
-        </w:rPr>
-        <w:t xml:space="preserve">.  </w:t>
-      </w:r>
-      <w:proofErr w:type="spellStart"/>
-      <w:r>
-        <w:rPr>
-          <w:rFonts w:ascii="Times New Roman" w:eastAsia="Calibri" w:hAnsi="Times New Roman" w:cs="Times New Roman"/>
-          <w:iCs/>
-          <w:sz w:val="24"/>
-          <w:szCs w:val="24"/>
-        </w:rPr>
-        <w:t>Odlyzko</w:t>
-      </w:r>
-      <w:proofErr w:type="spellEnd"/>
-      <w:r>
-        <w:rPr>
-          <w:rFonts w:ascii="Times New Roman" w:eastAsia="Calibri" w:hAnsi="Times New Roman" w:cs="Times New Roman"/>
-          <w:iCs/>
-          <w:sz w:val="24"/>
-          <w:szCs w:val="24"/>
-        </w:rPr>
-        <w:t xml:space="preserve"> observed that it was no longer logical or necessary for private sector companies to invest in basic research for two key reasons.  First, it took too long for private sector companies to </w:t>
-      </w:r>
-      <w:r>
-        <w:rPr>
-          <w:rFonts w:ascii="Times New Roman" w:eastAsia="Calibri" w:hAnsi="Times New Roman" w:cs="Times New Roman"/>
-          <w:iCs/>
-          <w:sz w:val="24"/>
-          <w:szCs w:val="24"/>
-        </w:rPr>
-        <w:t>realize</w:t>
-      </w:r>
-      <w:r>
-        <w:rPr>
-          <w:rFonts w:ascii="Times New Roman" w:eastAsia="Calibri" w:hAnsi="Times New Roman" w:cs="Times New Roman"/>
-          <w:iCs/>
-          <w:sz w:val="24"/>
-          <w:szCs w:val="24"/>
-        </w:rPr>
-        <w:t xml:space="preserve"> an adequate financial return.  Second, the ba</w:t>
-      </w:r>
-      <w:r>
-        <w:rPr>
-          <w:rFonts w:ascii="Times New Roman" w:eastAsia="Calibri" w:hAnsi="Times New Roman" w:cs="Times New Roman"/>
-          <w:iCs/>
-          <w:sz w:val="24"/>
-          <w:szCs w:val="24"/>
-        </w:rPr>
-        <w:t>se of scientific discoveries is</w:t>
-      </w:r>
-      <w:r>
-        <w:rPr>
-          <w:rFonts w:ascii="Times New Roman" w:eastAsia="Calibri" w:hAnsi="Times New Roman" w:cs="Times New Roman"/>
-          <w:iCs/>
-          <w:sz w:val="24"/>
-          <w:szCs w:val="24"/>
-        </w:rPr>
-        <w:t xml:space="preserve"> so broad that it was </w:t>
-      </w:r>
-      <w:r>
-        <w:rPr>
-          <w:rFonts w:ascii="Times New Roman" w:eastAsia="Calibri" w:hAnsi="Times New Roman" w:cs="Times New Roman"/>
-          <w:iCs/>
-          <w:sz w:val="24"/>
-          <w:szCs w:val="24"/>
-        </w:rPr>
-        <w:t xml:space="preserve">now </w:t>
-      </w:r>
-      <w:r>
-        <w:rPr>
-          <w:rFonts w:ascii="Times New Roman" w:eastAsia="Calibri" w:hAnsi="Times New Roman" w:cs="Times New Roman"/>
-          <w:iCs/>
-          <w:sz w:val="24"/>
-          <w:szCs w:val="24"/>
-        </w:rPr>
-        <w:t xml:space="preserve">possible </w:t>
-      </w:r>
-      <w:r>
-        <w:rPr>
-          <w:rFonts w:ascii="Times New Roman" w:eastAsia="Calibri" w:hAnsi="Times New Roman" w:cs="Times New Roman"/>
-          <w:iCs/>
-          <w:sz w:val="24"/>
-          <w:szCs w:val="24"/>
-        </w:rPr>
-        <w:t xml:space="preserve">for a private sector company </w:t>
-      </w:r>
-      <w:r>
-        <w:rPr>
-          <w:rFonts w:ascii="Times New Roman" w:eastAsia="Calibri" w:hAnsi="Times New Roman" w:cs="Times New Roman"/>
-          <w:iCs/>
-          <w:sz w:val="24"/>
-          <w:szCs w:val="24"/>
-        </w:rPr>
-        <w:t xml:space="preserve">to </w:t>
-      </w:r>
-      <w:r>
-        <w:rPr>
-          <w:rFonts w:ascii="Times New Roman" w:eastAsia="Calibri" w:hAnsi="Times New Roman" w:cs="Times New Roman"/>
-          <w:iCs/>
-          <w:sz w:val="24"/>
-          <w:szCs w:val="24"/>
-        </w:rPr>
-        <w:t xml:space="preserve">generate sufficient </w:t>
-      </w:r>
-      <w:r>
-        <w:rPr>
-          <w:rFonts w:ascii="Times New Roman" w:eastAsia="Calibri" w:hAnsi="Times New Roman" w:cs="Times New Roman"/>
-          <w:iCs/>
-          <w:sz w:val="24"/>
-          <w:szCs w:val="24"/>
-        </w:rPr>
-        <w:t>profit</w:t>
-      </w:r>
-      <w:r>
-        <w:rPr>
-          <w:rFonts w:ascii="Times New Roman" w:eastAsia="Calibri" w:hAnsi="Times New Roman" w:cs="Times New Roman"/>
-          <w:iCs/>
-          <w:sz w:val="24"/>
-          <w:szCs w:val="24"/>
-        </w:rPr>
-        <w:t>s</w:t>
-      </w:r>
-      <w:r>
-        <w:rPr>
-          <w:rFonts w:ascii="Times New Roman" w:eastAsia="Calibri" w:hAnsi="Times New Roman" w:cs="Times New Roman"/>
-          <w:iCs/>
-          <w:sz w:val="24"/>
-          <w:szCs w:val="24"/>
-        </w:rPr>
-        <w:t xml:space="preserve"> by focusing on incremental improvement</w:t>
-      </w:r>
-      <w:r>
-        <w:rPr>
-          <w:rFonts w:ascii="Times New Roman" w:eastAsia="Calibri" w:hAnsi="Times New Roman" w:cs="Times New Roman"/>
-          <w:iCs/>
-          <w:sz w:val="24"/>
-          <w:szCs w:val="24"/>
-        </w:rPr>
-        <w:t>s</w:t>
-      </w:r>
-      <w:r>
-        <w:rPr>
-          <w:rFonts w:ascii="Times New Roman" w:eastAsia="Calibri" w:hAnsi="Times New Roman" w:cs="Times New Roman"/>
-          <w:iCs/>
-          <w:sz w:val="24"/>
-          <w:szCs w:val="24"/>
-        </w:rPr>
-        <w:t xml:space="preserve"> (p. 334).</w:t>
-      </w:r>
-      <w:r>
-        <w:rPr>
-          <w:rFonts w:ascii="Times New Roman" w:eastAsia="Calibri" w:hAnsi="Times New Roman" w:cs="Times New Roman"/>
-          <w:iCs/>
-          <w:sz w:val="24"/>
-          <w:szCs w:val="24"/>
-        </w:rPr>
-        <w:t xml:space="preserve">  These two</w:t>
-      </w:r>
-      <w:r>
-        <w:rPr>
-          <w:rFonts w:ascii="Times New Roman" w:eastAsia="Calibri" w:hAnsi="Times New Roman" w:cs="Times New Roman"/>
-          <w:iCs/>
-          <w:sz w:val="24"/>
-          <w:szCs w:val="24"/>
-        </w:rPr>
-        <w:t xml:space="preserve"> patterns</w:t>
-      </w:r>
-      <w:r>
-        <w:rPr>
-          <w:rFonts w:ascii="Times New Roman" w:eastAsia="Calibri" w:hAnsi="Times New Roman" w:cs="Times New Roman"/>
-          <w:iCs/>
-          <w:sz w:val="24"/>
-          <w:szCs w:val="24"/>
-        </w:rPr>
-        <w:t xml:space="preserve"> seem consistent with</w:t>
-      </w:r>
-      <w:r>
-        <w:rPr>
-          <w:rFonts w:ascii="Times New Roman" w:eastAsia="Calibri" w:hAnsi="Times New Roman" w:cs="Times New Roman"/>
-          <w:iCs/>
-          <w:sz w:val="24"/>
-          <w:szCs w:val="24"/>
-        </w:rPr>
-        <w:t xml:space="preserve"> a tendency of</w:t>
-      </w:r>
-      <w:r>
-        <w:rPr>
-          <w:rFonts w:ascii="Times New Roman" w:eastAsia="Calibri" w:hAnsi="Times New Roman" w:cs="Times New Roman"/>
-          <w:iCs/>
-          <w:sz w:val="24"/>
-          <w:szCs w:val="24"/>
-        </w:rPr>
-        <w:t xml:space="preserve"> private sector companies to focus on later development stage technologies.</w:t>
-      </w:r>
-      <w:r>
-        <w:rPr>
-          <w:rFonts w:ascii="Times New Roman" w:eastAsia="Calibri" w:hAnsi="Times New Roman" w:cs="Times New Roman"/>
-          <w:iCs/>
-          <w:sz w:val="24"/>
-          <w:szCs w:val="24"/>
-        </w:rPr>
-        <w:t xml:space="preserve"> </w:t>
-      </w:r>
-      <w:r>
-        <w:rPr>
-          <w:rFonts w:ascii="Times New Roman" w:eastAsia="Calibri" w:hAnsi="Times New Roman" w:cs="Times New Roman"/>
-          <w:iCs/>
-          <w:sz w:val="24"/>
-          <w:szCs w:val="24"/>
-        </w:rPr>
-        <w:t xml:space="preserve"> </w:t>
-      </w:r>
-      <w:proofErr w:type="spellStart"/>
-      <w:r>
-        <w:rPr>
-          <w:rFonts w:ascii="Times New Roman" w:eastAsia="Calibri" w:hAnsi="Times New Roman" w:cs="Times New Roman"/>
-          <w:iCs/>
-          <w:sz w:val="24"/>
-          <w:szCs w:val="24"/>
-        </w:rPr>
-        <w:t>Gertner</w:t>
-      </w:r>
-      <w:proofErr w:type="spellEnd"/>
-      <w:r>
-        <w:rPr>
-          <w:rFonts w:ascii="Times New Roman" w:eastAsia="Calibri" w:hAnsi="Times New Roman" w:cs="Times New Roman"/>
-          <w:iCs/>
-          <w:sz w:val="24"/>
-          <w:szCs w:val="24"/>
-        </w:rPr>
         <w:t xml:space="preserve"> also cites a 2008 study by Fred Block and Matthew Keller titled “Where do innovations come from?” which found that 77 of 88 U.S. organizations that produced innovations rated among the top 100 by </w:t>
       </w:r>
       <w:r>
@@ -4269,17 +4783,7 @@
           <w:sz w:val="24"/>
           <w:szCs w:val="24"/>
         </w:rPr>
-        <w:t xml:space="preserve"> magazine in 2006 benefited federal funding (p. 332).   These facts support the notion that development stage plays a significant role in technology transfer outcomes but </w:t>
-      </w:r>
-      <w:r>
-        <w:rPr>
-          <w:rFonts w:ascii="Times New Roman" w:eastAsia="Calibri" w:hAnsi="Times New Roman" w:cs="Times New Roman"/>
-          <w:iCs/>
-          <w:sz w:val="24"/>
-          <w:szCs w:val="24"/>
-        </w:rPr>
-        <w:lastRenderedPageBreak/>
-        <w:t xml:space="preserve">they don’t </w:t>
+        <w:t xml:space="preserve"> magazine in 2006 benefited federal funding (p. 332).   These facts support the notion that development stage plays a significant role in technology transfer outcomes but they don’t </w:t>
       </w:r>
       <w:r>
         <w:rPr>
@@ -4345,6 +4849,7 @@
           <w:sz w:val="24"/>
           <w:szCs w:val="24"/>
         </w:rPr>
+        <w:lastRenderedPageBreak/>
         <w:t xml:space="preserve">Hatch, M. J. (1997). </w:t>
       </w:r>
       <w:r>
@@ -4546,7 +5051,7 @@
           <w:sz w:val="24"/>
           <w:szCs w:val="24"/>
         </w:rPr>
-        <w:t xml:space="preserve"> </w:t>
+        <w:t xml:space="preserve"> theory would predict that there is a low rate of technology transfer from universities to private sector organizations because the private sector organizations apply decision rationality which decreases motivation and commitment to act on opportunities to </w:t>
       </w:r>
       <w:r>
         <w:rPr>
@@ -4556,7 +5061,7 @@
           <w:szCs w:val="24"/>
         </w:rPr>
         <w:lastRenderedPageBreak/>
-        <w:t xml:space="preserve">theory would predict that there is a low rate of technology transfer from universities to private sector organizations because the private sector organizations apply decision rationality which decreases motivation and commitment to act on opportunities to acquire technologies created by research and development conduct at universities.  </w:t>
+        <w:t xml:space="preserve">acquire technologies created by research and development conduct at universities.  </w:t>
       </w:r>
       <w:r>
         <w:rPr>
@@ -4680,17 +5185,7 @@
           <w:sz w:val="24"/>
           <w:szCs w:val="24"/>
         </w:rPr>
-        <w:t xml:space="preserve"> might interact with development stage in some way to </w:t>
-      </w:r>
-      <w:r>
-        <w:rPr>
-          <w:rFonts w:ascii="Times New Roman" w:eastAsia="Calibri" w:hAnsi="Times New Roman" w:cs="Times New Roman"/>
-          <w:iCs/>
-          <w:sz w:val="24"/>
-          <w:szCs w:val="24"/>
-        </w:rPr>
-        <w:lastRenderedPageBreak/>
-        <w:t>influence whether an organization chooses to pursue the acquisition of a given technology.</w:t>
+        <w:t xml:space="preserve"> might interact with development stage in some way to influence whether an organization chooses to pursue the acquisition of a given technology.</w:t>
       </w:r>
       <w:r>
         <w:rPr>
@@ -4721,6 +5216,7 @@
           <w:sz w:val="24"/>
           <w:szCs w:val="24"/>
         </w:rPr>
+        <w:lastRenderedPageBreak/>
         <w:t>Luhmann</w:t>
       </w:r>
       <w:proofErr w:type="spellEnd"/>
@@ -5355,7 +5851,6 @@
           <w:sz w:val="24"/>
           <w:szCs w:val="24"/>
         </w:rPr>
-        <w:lastRenderedPageBreak/>
         <w:t>Mankins, J. C. (2009</w:t>
       </w:r>
       <w:r>
@@ -5445,6 +5940,7 @@
           <w:sz w:val="24"/>
           <w:szCs w:val="24"/>
         </w:rPr>
+        <w:lastRenderedPageBreak/>
         <w:t xml:space="preserve">This journal article describes and approach to integrating the use of technology readiness levels (TRLs) with the concept of the risk matrix.  The purpose of this approach is to address one of the shortcomings of the traditional TRL methodology.  As explained by the author, the </w:t>
       </w:r>
       <w:r>
@@ -9047,7 +9543,7 @@
         <w:noProof/>
         <w:sz w:val="24"/>
       </w:rPr>
-      <w:t>21</w:t>
+      <w:t>2</w:t>
     </w:r>
     <w:r>
       <w:rPr>
@@ -9847,7 +10343,7 @@
 </file>
 
 <file path=customXml/itemProps1.xml><?xml version="1.0" encoding="utf-8"?>
-<ds:datastoreItem xmlns:ds="http://schemas.openxmlformats.org/officeDocument/2006/customXml" ds:itemID="{29B7498A-C889-46DA-9126-AF32ED445786}">
+<ds:datastoreItem xmlns:ds="http://schemas.openxmlformats.org/officeDocument/2006/customXml" ds:itemID="{0CEF59A0-6E83-4857-8ED4-3158D8C8114E}">
   <ds:schemaRefs>
     <ds:schemaRef ds:uri="http://schemas.openxmlformats.org/officeDocument/2006/bibliography"/>
   </ds:schemaRefs>

</xml_diff>

<commit_message>
Annotation for Maslo (1943)
</commit_message>
<xml_diff>
--- a/Docs/PSP6980_2020_Fall_Townes_LiteratureReview_Bibliography_Annotated_v00.docx
+++ b/Docs/PSP6980_2020_Fall_Townes_LiteratureReview_Bibliography_Annotated_v00.docx
@@ -6483,44 +6483,14 @@
           <w:szCs w:val="24"/>
         </w:rPr>
       </w:pPr>
-      <w:proofErr w:type="spellStart"/>
-      <w:r>
-        <w:rPr>
-          <w:rFonts w:ascii="Times New Roman" w:eastAsia="Calibri" w:hAnsi="Times New Roman" w:cs="Times New Roman"/>
-          <w:iCs/>
-          <w:sz w:val="24"/>
-          <w:szCs w:val="24"/>
-        </w:rPr>
-        <w:lastRenderedPageBreak/>
-        <w:t>Mezias</w:t>
-      </w:r>
-      <w:proofErr w:type="spellEnd"/>
-      <w:r>
-        <w:rPr>
-          <w:rFonts w:ascii="Times New Roman" w:eastAsia="Calibri" w:hAnsi="Times New Roman" w:cs="Times New Roman"/>
-          <w:iCs/>
-          <w:sz w:val="24"/>
-          <w:szCs w:val="24"/>
-        </w:rPr>
-        <w:t xml:space="preserve">, J. M., &amp; Starbuck, W. H. (2008). Decision making with inaccurate, unreliable data. In </w:t>
-      </w:r>
-      <w:r>
-        <w:rPr>
-          <w:rFonts w:ascii="Times New Roman" w:eastAsia="Calibri" w:hAnsi="Times New Roman" w:cs="Times New Roman"/>
-          <w:iCs/>
-          <w:sz w:val="24"/>
-          <w:szCs w:val="24"/>
-        </w:rPr>
-        <w:br/>
-      </w:r>
-      <w:r>
-        <w:rPr>
-          <w:rFonts w:ascii="Times New Roman" w:eastAsia="Calibri" w:hAnsi="Times New Roman" w:cs="Times New Roman"/>
-          <w:iCs/>
-          <w:sz w:val="24"/>
-          <w:szCs w:val="24"/>
-        </w:rPr>
-        <w:t xml:space="preserve">G. P. Hodgkinson &amp; W. H. Starbuck (Eds.), </w:t>
+      <w:r>
+        <w:rPr>
+          <w:rFonts w:ascii="Times New Roman" w:eastAsia="Calibri" w:hAnsi="Times New Roman" w:cs="Times New Roman"/>
+          <w:iCs/>
+          <w:sz w:val="24"/>
+          <w:szCs w:val="24"/>
+        </w:rPr>
+        <w:t xml:space="preserve">Maslow, A. H. (1943). A theory of human motivation. </w:t>
       </w:r>
       <w:r>
         <w:rPr>
@@ -6530,16 +6500,16 @@
           <w:sz w:val="24"/>
           <w:szCs w:val="24"/>
         </w:rPr>
-        <w:t xml:space="preserve">The Oxford handbook of organizational decision making </w:t>
-      </w:r>
-      <w:r>
-        <w:rPr>
-          <w:rFonts w:ascii="Times New Roman" w:eastAsia="Calibri" w:hAnsi="Times New Roman" w:cs="Times New Roman"/>
-          <w:iCs/>
-          <w:sz w:val="24"/>
-          <w:szCs w:val="24"/>
-        </w:rPr>
-        <w:t xml:space="preserve">(pp. 76-96). New York, NY: Oxford University Press. </w:t>
+        <w:t>Psychological review, 50</w:t>
+      </w:r>
+      <w:r>
+        <w:rPr>
+          <w:rFonts w:ascii="Times New Roman" w:eastAsia="Calibri" w:hAnsi="Times New Roman" w:cs="Times New Roman"/>
+          <w:iCs/>
+          <w:sz w:val="24"/>
+          <w:szCs w:val="24"/>
+        </w:rPr>
+        <w:t>(4), 370-395.</w:t>
       </w:r>
     </w:p>
     <w:p>
@@ -6560,6 +6530,482 @@
           <w:sz w:val="24"/>
           <w:szCs w:val="24"/>
         </w:rPr>
+        <w:lastRenderedPageBreak/>
+        <w:t xml:space="preserve">This journal article </w:t>
+      </w:r>
+      <w:r>
+        <w:rPr>
+          <w:rFonts w:ascii="Times New Roman" w:eastAsia="Calibri" w:hAnsi="Times New Roman" w:cs="Times New Roman"/>
+          <w:iCs/>
+          <w:sz w:val="24"/>
+          <w:szCs w:val="24"/>
+        </w:rPr>
+        <w:t xml:space="preserve">describes a positive theory of motivation that was derived primarily from clinical experience.  The author notes that there is a difference between motivation and behavior.  </w:t>
+      </w:r>
+      <w:r>
+        <w:rPr>
+          <w:rFonts w:ascii="Times New Roman" w:eastAsia="Calibri" w:hAnsi="Times New Roman" w:cs="Times New Roman"/>
+          <w:iCs/>
+          <w:sz w:val="24"/>
+          <w:szCs w:val="24"/>
+        </w:rPr>
+        <w:t>All behavior is determined. Motivation often determines</w:t>
+      </w:r>
+      <w:r>
+        <w:rPr>
+          <w:rFonts w:ascii="Times New Roman" w:eastAsia="Calibri" w:hAnsi="Times New Roman" w:cs="Times New Roman"/>
+          <w:iCs/>
+          <w:sz w:val="24"/>
+          <w:szCs w:val="24"/>
+        </w:rPr>
+        <w:t xml:space="preserve"> behavior but not all behavior is motivated; </w:t>
+      </w:r>
+      <w:r>
+        <w:rPr>
+          <w:rFonts w:ascii="Times New Roman" w:eastAsia="Calibri" w:hAnsi="Times New Roman" w:cs="Times New Roman"/>
+          <w:iCs/>
+          <w:sz w:val="24"/>
+          <w:szCs w:val="24"/>
+        </w:rPr>
+        <w:t xml:space="preserve">human </w:t>
+      </w:r>
+      <w:r>
+        <w:rPr>
+          <w:rFonts w:ascii="Times New Roman" w:eastAsia="Calibri" w:hAnsi="Times New Roman" w:cs="Times New Roman"/>
+          <w:iCs/>
+          <w:sz w:val="24"/>
+          <w:szCs w:val="24"/>
+        </w:rPr>
+        <w:t>behavior can be determined completely by external stimuli.</w:t>
+      </w:r>
+      <w:r>
+        <w:rPr>
+          <w:rFonts w:ascii="Times New Roman" w:eastAsia="Calibri" w:hAnsi="Times New Roman" w:cs="Times New Roman"/>
+          <w:iCs/>
+          <w:sz w:val="24"/>
+          <w:szCs w:val="24"/>
+        </w:rPr>
+        <w:t xml:space="preserve">  </w:t>
+      </w:r>
+      <w:r>
+        <w:rPr>
+          <w:rFonts w:ascii="Times New Roman" w:eastAsia="Calibri" w:hAnsi="Times New Roman" w:cs="Times New Roman"/>
+          <w:iCs/>
+          <w:sz w:val="24"/>
+          <w:szCs w:val="24"/>
+        </w:rPr>
+        <w:t xml:space="preserve">Moreover, human behavior is generally subject to the influence of multiple determinants, including multiple motivations.  </w:t>
+      </w:r>
+      <w:r>
+        <w:rPr>
+          <w:rFonts w:ascii="Times New Roman" w:eastAsia="Calibri" w:hAnsi="Times New Roman" w:cs="Times New Roman"/>
+          <w:iCs/>
+          <w:sz w:val="24"/>
+          <w:szCs w:val="24"/>
+        </w:rPr>
+        <w:t xml:space="preserve">The author presents a hierarchy of basic needs that motivate behavior in humans.  The hierarchy </w:t>
+      </w:r>
+      <w:r>
+        <w:rPr>
+          <w:rFonts w:ascii="Times New Roman" w:eastAsia="Calibri" w:hAnsi="Times New Roman" w:cs="Times New Roman"/>
+          <w:iCs/>
+          <w:sz w:val="24"/>
+          <w:szCs w:val="24"/>
+        </w:rPr>
+        <w:t>of basic needs is categorized as physiological</w:t>
+      </w:r>
+      <w:r>
+        <w:rPr>
+          <w:rFonts w:ascii="Times New Roman" w:eastAsia="Calibri" w:hAnsi="Times New Roman" w:cs="Times New Roman"/>
+          <w:iCs/>
+          <w:sz w:val="24"/>
+          <w:szCs w:val="24"/>
+        </w:rPr>
+        <w:t xml:space="preserve">, safety, love, esteem, and self-actualization.  </w:t>
+      </w:r>
+      <w:r>
+        <w:rPr>
+          <w:rFonts w:ascii="Times New Roman" w:eastAsia="Calibri" w:hAnsi="Times New Roman" w:cs="Times New Roman"/>
+          <w:iCs/>
+          <w:sz w:val="24"/>
+          <w:szCs w:val="24"/>
+        </w:rPr>
+        <w:t xml:space="preserve">Although </w:t>
+      </w:r>
+      <w:r>
+        <w:rPr>
+          <w:rFonts w:ascii="Times New Roman" w:eastAsia="Calibri" w:hAnsi="Times New Roman" w:cs="Times New Roman"/>
+          <w:iCs/>
+          <w:sz w:val="24"/>
+          <w:szCs w:val="24"/>
+        </w:rPr>
+        <w:t xml:space="preserve">this is </w:t>
+      </w:r>
+      <w:r>
+        <w:rPr>
+          <w:rFonts w:ascii="Times New Roman" w:eastAsia="Calibri" w:hAnsi="Times New Roman" w:cs="Times New Roman"/>
+          <w:iCs/>
+          <w:sz w:val="24"/>
+          <w:szCs w:val="24"/>
+        </w:rPr>
+        <w:t>the general order of</w:t>
+      </w:r>
+      <w:r>
+        <w:rPr>
+          <w:rFonts w:ascii="Times New Roman" w:eastAsia="Calibri" w:hAnsi="Times New Roman" w:cs="Times New Roman"/>
+          <w:iCs/>
+          <w:sz w:val="24"/>
+          <w:szCs w:val="24"/>
+        </w:rPr>
+        <w:t xml:space="preserve"> predominance</w:t>
+      </w:r>
+      <w:r>
+        <w:rPr>
+          <w:rFonts w:ascii="Times New Roman" w:eastAsia="Calibri" w:hAnsi="Times New Roman" w:cs="Times New Roman"/>
+          <w:iCs/>
+          <w:sz w:val="24"/>
+          <w:szCs w:val="24"/>
+        </w:rPr>
+        <w:t xml:space="preserve"> </w:t>
+      </w:r>
+      <w:r>
+        <w:rPr>
+          <w:rFonts w:ascii="Times New Roman" w:eastAsia="Calibri" w:hAnsi="Times New Roman" w:cs="Times New Roman"/>
+          <w:iCs/>
+          <w:sz w:val="24"/>
+          <w:szCs w:val="24"/>
+        </w:rPr>
+        <w:t>and</w:t>
+      </w:r>
+      <w:r>
+        <w:rPr>
+          <w:rFonts w:ascii="Times New Roman" w:eastAsia="Calibri" w:hAnsi="Times New Roman" w:cs="Times New Roman"/>
+          <w:iCs/>
+          <w:sz w:val="24"/>
+          <w:szCs w:val="24"/>
+        </w:rPr>
+        <w:t xml:space="preserve"> </w:t>
+      </w:r>
+      <w:r>
+        <w:rPr>
+          <w:rFonts w:ascii="Times New Roman" w:eastAsia="Calibri" w:hAnsi="Times New Roman" w:cs="Times New Roman"/>
+          <w:iCs/>
+          <w:sz w:val="24"/>
+          <w:szCs w:val="24"/>
+        </w:rPr>
+        <w:t>there is a certain degree o</w:t>
+      </w:r>
+      <w:r>
+        <w:rPr>
+          <w:rFonts w:ascii="Times New Roman" w:eastAsia="Calibri" w:hAnsi="Times New Roman" w:cs="Times New Roman"/>
+          <w:iCs/>
+          <w:sz w:val="24"/>
+          <w:szCs w:val="24"/>
+        </w:rPr>
+        <w:t>f fixedness in the hierarchy</w:t>
+      </w:r>
+      <w:r>
+        <w:rPr>
+          <w:rFonts w:ascii="Times New Roman" w:eastAsia="Calibri" w:hAnsi="Times New Roman" w:cs="Times New Roman"/>
+          <w:iCs/>
+          <w:sz w:val="24"/>
+          <w:szCs w:val="24"/>
+        </w:rPr>
+        <w:t>, the author points out that</w:t>
+      </w:r>
+      <w:r>
+        <w:rPr>
+          <w:rFonts w:ascii="Times New Roman" w:eastAsia="Calibri" w:hAnsi="Times New Roman" w:cs="Times New Roman"/>
+          <w:iCs/>
+          <w:sz w:val="24"/>
+          <w:szCs w:val="24"/>
+        </w:rPr>
+        <w:t xml:space="preserve"> certain conditions can affect the relative positions of </w:t>
+      </w:r>
+      <w:r>
+        <w:rPr>
+          <w:rFonts w:ascii="Times New Roman" w:eastAsia="Calibri" w:hAnsi="Times New Roman" w:cs="Times New Roman"/>
+          <w:iCs/>
+          <w:sz w:val="24"/>
+          <w:szCs w:val="24"/>
+        </w:rPr>
+        <w:t xml:space="preserve">basic </w:t>
+      </w:r>
+      <w:r>
+        <w:rPr>
+          <w:rFonts w:ascii="Times New Roman" w:eastAsia="Calibri" w:hAnsi="Times New Roman" w:cs="Times New Roman"/>
+          <w:iCs/>
+          <w:sz w:val="24"/>
+          <w:szCs w:val="24"/>
+        </w:rPr>
+        <w:t>needs in the hierarchy.</w:t>
+      </w:r>
+      <w:r>
+        <w:rPr>
+          <w:rFonts w:ascii="Times New Roman" w:eastAsia="Calibri" w:hAnsi="Times New Roman" w:cs="Times New Roman"/>
+          <w:iCs/>
+          <w:sz w:val="24"/>
+          <w:szCs w:val="24"/>
+        </w:rPr>
+        <w:t xml:space="preserve">  </w:t>
+      </w:r>
+      <w:proofErr w:type="gramStart"/>
+      <w:r>
+        <w:rPr>
+          <w:rFonts w:ascii="Times New Roman" w:eastAsia="Calibri" w:hAnsi="Times New Roman" w:cs="Times New Roman"/>
+          <w:iCs/>
+          <w:sz w:val="24"/>
+          <w:szCs w:val="24"/>
+        </w:rPr>
+        <w:t>According to</w:t>
+      </w:r>
+      <w:proofErr w:type="gramEnd"/>
+      <w:r>
+        <w:rPr>
+          <w:rFonts w:ascii="Times New Roman" w:eastAsia="Calibri" w:hAnsi="Times New Roman" w:cs="Times New Roman"/>
+          <w:iCs/>
+          <w:sz w:val="24"/>
+          <w:szCs w:val="24"/>
+        </w:rPr>
+        <w:t xml:space="preserve"> the author, there are also pre-conditions for these basic needs</w:t>
+      </w:r>
+      <w:r>
+        <w:rPr>
+          <w:rFonts w:ascii="Times New Roman" w:eastAsia="Calibri" w:hAnsi="Times New Roman" w:cs="Times New Roman"/>
+          <w:iCs/>
+          <w:sz w:val="24"/>
+          <w:szCs w:val="24"/>
+        </w:rPr>
+        <w:t xml:space="preserve"> (such as freedom of expression)</w:t>
+      </w:r>
+      <w:r>
+        <w:rPr>
+          <w:rFonts w:ascii="Times New Roman" w:eastAsia="Calibri" w:hAnsi="Times New Roman" w:cs="Times New Roman"/>
+          <w:iCs/>
+          <w:sz w:val="24"/>
+          <w:szCs w:val="24"/>
+        </w:rPr>
+        <w:t>, which if threatened tend to motivate human be</w:t>
+      </w:r>
+      <w:r>
+        <w:rPr>
+          <w:rFonts w:ascii="Times New Roman" w:eastAsia="Calibri" w:hAnsi="Times New Roman" w:cs="Times New Roman"/>
+          <w:iCs/>
+          <w:sz w:val="24"/>
+          <w:szCs w:val="24"/>
+        </w:rPr>
+        <w:t>havior in much the same way</w:t>
+      </w:r>
+      <w:r>
+        <w:rPr>
+          <w:rFonts w:ascii="Times New Roman" w:eastAsia="Calibri" w:hAnsi="Times New Roman" w:cs="Times New Roman"/>
+          <w:iCs/>
+          <w:sz w:val="24"/>
+          <w:szCs w:val="24"/>
+        </w:rPr>
+        <w:t xml:space="preserve"> as the lack of fulfillment of basic needs.  </w:t>
+      </w:r>
+      <w:proofErr w:type="gramStart"/>
+      <w:r>
+        <w:rPr>
+          <w:rFonts w:ascii="Times New Roman" w:eastAsia="Calibri" w:hAnsi="Times New Roman" w:cs="Times New Roman"/>
+          <w:iCs/>
+          <w:sz w:val="24"/>
+          <w:szCs w:val="24"/>
+        </w:rPr>
+        <w:t>According to</w:t>
+      </w:r>
+      <w:proofErr w:type="gramEnd"/>
+      <w:r>
+        <w:rPr>
+          <w:rFonts w:ascii="Times New Roman" w:eastAsia="Calibri" w:hAnsi="Times New Roman" w:cs="Times New Roman"/>
+          <w:iCs/>
+          <w:sz w:val="24"/>
+          <w:szCs w:val="24"/>
+        </w:rPr>
+        <w:t xml:space="preserve"> the theory the author presents, the most predominant needs tend to exert the </w:t>
+      </w:r>
+      <w:r>
+        <w:rPr>
+          <w:rFonts w:ascii="Times New Roman" w:eastAsia="Calibri" w:hAnsi="Times New Roman" w:cs="Times New Roman"/>
+          <w:iCs/>
+          <w:sz w:val="24"/>
+          <w:szCs w:val="24"/>
+        </w:rPr>
+        <w:t>greatest</w:t>
+      </w:r>
+      <w:r>
+        <w:rPr>
+          <w:rFonts w:ascii="Times New Roman" w:eastAsia="Calibri" w:hAnsi="Times New Roman" w:cs="Times New Roman"/>
+          <w:iCs/>
+          <w:sz w:val="24"/>
+          <w:szCs w:val="24"/>
+        </w:rPr>
+        <w:t xml:space="preserve"> influence on the behavior of an individual.  As more predominant needs are satisfied they influence behavior to a lesser degree and l</w:t>
+      </w:r>
+      <w:r>
+        <w:rPr>
+          <w:rFonts w:ascii="Times New Roman" w:eastAsia="Calibri" w:hAnsi="Times New Roman" w:cs="Times New Roman"/>
+          <w:iCs/>
+          <w:sz w:val="24"/>
+          <w:szCs w:val="24"/>
+        </w:rPr>
+        <w:t>ess predominant needs exert greater</w:t>
+      </w:r>
+      <w:r>
+        <w:rPr>
+          <w:rFonts w:ascii="Times New Roman" w:eastAsia="Calibri" w:hAnsi="Times New Roman" w:cs="Times New Roman"/>
+          <w:iCs/>
+          <w:sz w:val="24"/>
+          <w:szCs w:val="24"/>
+        </w:rPr>
+        <w:t xml:space="preserve"> influence on the behavior of an individual.  Consequently, one can consider a need that is significantly satisfied as being non-existent when trying to understand what </w:t>
+      </w:r>
+      <w:proofErr w:type="gramStart"/>
+      <w:r>
+        <w:rPr>
+          <w:rFonts w:ascii="Times New Roman" w:eastAsia="Calibri" w:hAnsi="Times New Roman" w:cs="Times New Roman"/>
+          <w:iCs/>
+          <w:sz w:val="24"/>
+          <w:szCs w:val="24"/>
+        </w:rPr>
+        <w:t>actually motivates</w:t>
+      </w:r>
+      <w:proofErr w:type="gramEnd"/>
+      <w:r>
+        <w:rPr>
+          <w:rFonts w:ascii="Times New Roman" w:eastAsia="Calibri" w:hAnsi="Times New Roman" w:cs="Times New Roman"/>
+          <w:iCs/>
+          <w:sz w:val="24"/>
+          <w:szCs w:val="24"/>
+        </w:rPr>
+        <w:t xml:space="preserve"> </w:t>
+      </w:r>
+      <w:r>
+        <w:rPr>
+          <w:rFonts w:ascii="Times New Roman" w:eastAsia="Calibri" w:hAnsi="Times New Roman" w:cs="Times New Roman"/>
+          <w:iCs/>
+          <w:sz w:val="24"/>
+          <w:szCs w:val="24"/>
+        </w:rPr>
+        <w:t xml:space="preserve">human </w:t>
+      </w:r>
+      <w:r>
+        <w:rPr>
+          <w:rFonts w:ascii="Times New Roman" w:eastAsia="Calibri" w:hAnsi="Times New Roman" w:cs="Times New Roman"/>
+          <w:iCs/>
+          <w:sz w:val="24"/>
+          <w:szCs w:val="24"/>
+        </w:rPr>
+        <w:t xml:space="preserve">behavior. </w:t>
+      </w:r>
+      <w:r>
+        <w:rPr>
+          <w:rFonts w:ascii="Times New Roman" w:eastAsia="Calibri" w:hAnsi="Times New Roman" w:cs="Times New Roman"/>
+          <w:iCs/>
+          <w:sz w:val="24"/>
+          <w:szCs w:val="24"/>
+        </w:rPr>
+        <w:t xml:space="preserve"> In the current state of civilization and under normal conditions, the most predominant basic needs (physiological, safety, love) tend to be significantly satisfied.  As such, esteem and self-actualization needs are the primary motivators of human behaviors.  This article is relevant because of the desire to identify a theory of </w:t>
+      </w:r>
+      <w:r>
+        <w:rPr>
+          <w:rFonts w:ascii="Times New Roman" w:eastAsia="Calibri" w:hAnsi="Times New Roman" w:cs="Times New Roman"/>
+          <w:iCs/>
+          <w:sz w:val="24"/>
+          <w:szCs w:val="24"/>
+        </w:rPr>
+        <w:lastRenderedPageBreak/>
+        <w:t>the organization to guide the proposed dissertation study that does not reify the construct of the organization.  As such, the theoretical framework selected for the proposed dissertation study must somehow account for human behavior when describing organizational-level phenomenon.</w:t>
+      </w:r>
+    </w:p>
+    <w:p>
+      <w:pPr>
+        <w:spacing w:line="480" w:lineRule="auto"/>
+        <w:ind w:left="720" w:hanging="720"/>
+        <w:rPr>
+          <w:rFonts w:ascii="Times New Roman" w:eastAsia="Calibri" w:hAnsi="Times New Roman" w:cs="Times New Roman"/>
+          <w:iCs/>
+          <w:sz w:val="24"/>
+          <w:szCs w:val="24"/>
+        </w:rPr>
+      </w:pPr>
+      <w:proofErr w:type="spellStart"/>
+      <w:r>
+        <w:rPr>
+          <w:rFonts w:ascii="Times New Roman" w:eastAsia="Calibri" w:hAnsi="Times New Roman" w:cs="Times New Roman"/>
+          <w:iCs/>
+          <w:sz w:val="24"/>
+          <w:szCs w:val="24"/>
+        </w:rPr>
+        <w:t>Mezias</w:t>
+      </w:r>
+      <w:proofErr w:type="spellEnd"/>
+      <w:r>
+        <w:rPr>
+          <w:rFonts w:ascii="Times New Roman" w:eastAsia="Calibri" w:hAnsi="Times New Roman" w:cs="Times New Roman"/>
+          <w:iCs/>
+          <w:sz w:val="24"/>
+          <w:szCs w:val="24"/>
+        </w:rPr>
+        <w:t xml:space="preserve">, J. M., &amp; Starbuck, W. H. (2008). Decision making with inaccurate, unreliable data. In </w:t>
+      </w:r>
+      <w:r>
+        <w:rPr>
+          <w:rFonts w:ascii="Times New Roman" w:eastAsia="Calibri" w:hAnsi="Times New Roman" w:cs="Times New Roman"/>
+          <w:iCs/>
+          <w:sz w:val="24"/>
+          <w:szCs w:val="24"/>
+        </w:rPr>
+        <w:br/>
+      </w:r>
+      <w:r>
+        <w:rPr>
+          <w:rFonts w:ascii="Times New Roman" w:eastAsia="Calibri" w:hAnsi="Times New Roman" w:cs="Times New Roman"/>
+          <w:iCs/>
+          <w:sz w:val="24"/>
+          <w:szCs w:val="24"/>
+        </w:rPr>
+        <w:t xml:space="preserve">G. P. Hodgkinson &amp; W. H. Starbuck (Eds.), </w:t>
+      </w:r>
+      <w:r>
+        <w:rPr>
+          <w:rFonts w:ascii="Times New Roman" w:eastAsia="Calibri" w:hAnsi="Times New Roman" w:cs="Times New Roman"/>
+          <w:i/>
+          <w:iCs/>
+          <w:sz w:val="24"/>
+          <w:szCs w:val="24"/>
+        </w:rPr>
+        <w:t xml:space="preserve">The Oxford handbook of organizational decision making </w:t>
+      </w:r>
+      <w:r>
+        <w:rPr>
+          <w:rFonts w:ascii="Times New Roman" w:eastAsia="Calibri" w:hAnsi="Times New Roman" w:cs="Times New Roman"/>
+          <w:iCs/>
+          <w:sz w:val="24"/>
+          <w:szCs w:val="24"/>
+        </w:rPr>
+        <w:t xml:space="preserve">(pp. 76-96). New York, NY: Oxford University Press. </w:t>
+      </w:r>
+    </w:p>
+    <w:p>
+      <w:pPr>
+        <w:spacing w:line="480" w:lineRule="auto"/>
+        <w:ind w:left="1080"/>
+        <w:rPr>
+          <w:rFonts w:ascii="Times New Roman" w:eastAsia="Calibri" w:hAnsi="Times New Roman" w:cs="Times New Roman"/>
+          <w:iCs/>
+          <w:sz w:val="24"/>
+          <w:szCs w:val="24"/>
+        </w:rPr>
+      </w:pPr>
+      <w:r>
+        <w:rPr>
+          <w:rFonts w:ascii="Times New Roman" w:eastAsia="Calibri" w:hAnsi="Times New Roman" w:cs="Times New Roman"/>
+          <w:iCs/>
+          <w:sz w:val="24"/>
+          <w:szCs w:val="24"/>
+        </w:rPr>
         <w:t>This book chapter discusses the effects of inaccurate and unreliable data on decision making in an organizational context.  In establishing the importance of the topic, the authors note that a 2004 survey conducted by Waterhouse Coopers of over 200 business organizations in 30 countries across various industries found that more than 50 percent of the 10,640 identified projects failed and that business managers judged only 2.5 percent of the projects to have been completely successful.  It’s reasonable to presume that these statistics would apply technology transfer projects as well.  The authors argue that decision maker reliance on inaccurate and unreliable data</w:t>
       </w:r>
       <w:r>
@@ -6691,6 +7137,7 @@
           <w:sz w:val="24"/>
           <w:szCs w:val="24"/>
         </w:rPr>
+        <w:lastRenderedPageBreak/>
         <w:t>not</w:t>
       </w:r>
       <w:r>
@@ -6718,17 +7165,7 @@
           <w:sz w:val="24"/>
           <w:szCs w:val="24"/>
         </w:rPr>
-        <w:t xml:space="preserve">few studies have examined how organizations go about avoiding uncertainty.  They suggested that the concept of uncertainty avoidance is predominantly employed as a property of culture.  The authors went on to argue that organizational members react to inaccuracy and unreliability in the decision-making </w:t>
-      </w:r>
-      <w:r>
-        <w:rPr>
-          <w:rFonts w:ascii="Times New Roman" w:eastAsia="Calibri" w:hAnsi="Times New Roman" w:cs="Times New Roman"/>
-          <w:iCs/>
-          <w:sz w:val="24"/>
-          <w:szCs w:val="24"/>
-        </w:rPr>
-        <w:lastRenderedPageBreak/>
-        <w:t>process by seeking more data, ignoring contingencies when making predictions, reverting to ideology, creating after the fact justifications for decisions, and pursuing general, long-term goals in an incremental manner.  These potential actions are all relevant to examining the potential influence of development stage on technology transfer outcomes</w:t>
+        <w:t>few studies have examined how organizations go about avoiding uncertainty.  They suggested that the concept of uncertainty avoidance is predominantly employed as a property of culture.  The authors went on to argue that organizational members react to inaccuracy and unreliability in the decision-making process by seeking more data, ignoring contingencies when making predictions, reverting to ideology, creating after the fact justifications for decisions, and pursuing general, long-term goals in an incremental manner.  These potential actions are all relevant to examining the potential influence of development stage on technology transfer outcomes</w:t>
       </w:r>
       <w:r>
         <w:rPr>
@@ -7078,16 +7515,7 @@
           <w:sz w:val="24"/>
           <w:szCs w:val="24"/>
         </w:rPr>
-        <w:t>This journal article examined the literature on various mechanisms of university technology transfer other than commercialization activities which typically include licensing and new venture creation.  These non-commercialization mechanisms include collaborative research, contract research, consulting engagements, and informal relationships and collectively are referred to as academic engagement.  The authors identified the individual, organizational, and institutional antecedents and outcome indicators of academic engagement found in the literature and compared them to those for commercialization.  The authors identified 36 relevant journal articles on the topic that were published between 1980 and 2011.</w:t>
-      </w:r>
-      <w:r>
-        <w:rPr>
-          <w:rFonts w:ascii="Times New Roman" w:eastAsia="Calibri" w:hAnsi="Times New Roman" w:cs="Times New Roman"/>
-          <w:iCs/>
-          <w:sz w:val="24"/>
-          <w:szCs w:val="24"/>
-        </w:rPr>
-        <w:t xml:space="preserve">  They specifically excluded studies conducted at the department, university, and country level of analysis and case studies of specific universities that were limited to the </w:t>
+        <w:t xml:space="preserve">This journal article examined the literature on various mechanisms of university technology transfer other than commercialization activities which typically include licensing and new venture creation.  These non-commercialization mechanisms include collaborative research, contract research, consulting engagements, and informal relationships and collectively are referred to as academic engagement.  The authors identified the individual, organizational, and institutional antecedents and outcome indicators of academic engagement found in the literature and compared </w:t>
       </w:r>
       <w:r>
         <w:rPr>
@@ -7097,7 +7525,16 @@
           <w:szCs w:val="24"/>
         </w:rPr>
         <w:lastRenderedPageBreak/>
-        <w:t>organizational context or historical analysis.</w:t>
+        <w:t>them to those for commercialization.  The authors identified 36 relevant journal articles on the topic that were published between 1980 and 2011.</w:t>
+      </w:r>
+      <w:r>
+        <w:rPr>
+          <w:rFonts w:ascii="Times New Roman" w:eastAsia="Calibri" w:hAnsi="Times New Roman" w:cs="Times New Roman"/>
+          <w:iCs/>
+          <w:sz w:val="24"/>
+          <w:szCs w:val="24"/>
+        </w:rPr>
+        <w:t xml:space="preserve">  They specifically excluded studies conducted at the department, university, and country level of analysis and case studies of specific universities that were limited to the organizational context or historical analysis.</w:t>
       </w:r>
       <w:r>
         <w:rPr>
@@ -7286,7 +7723,17 @@
           <w:sz w:val="24"/>
           <w:szCs w:val="24"/>
         </w:rPr>
-        <w:t xml:space="preserve">and influence the activities of organizations including the decisions of organization members.  If this is true, then supply-side technology transfer professionals likely share an occupational culture that creates a limitation on rationality in technology transfer decisions that extends across private sector organizations.  </w:t>
+        <w:t xml:space="preserve">and influence the activities of organizations including the decisions of organization members.  If this is true, then supply-side technology transfer professionals likely share an occupational culture that creates a limitation on rationality in technology transfer </w:t>
+      </w:r>
+      <w:r>
+        <w:rPr>
+          <w:rFonts w:ascii="Times New Roman" w:eastAsia="Calibri" w:hAnsi="Times New Roman" w:cs="Times New Roman"/>
+          <w:iCs/>
+          <w:sz w:val="24"/>
+          <w:szCs w:val="24"/>
+        </w:rPr>
+        <w:lastRenderedPageBreak/>
+        <w:t xml:space="preserve">decisions that extends across private sector organizations.  </w:t>
       </w:r>
       <w:r>
         <w:rPr>
@@ -7376,7 +7823,6 @@
           <w:sz w:val="24"/>
           <w:szCs w:val="24"/>
         </w:rPr>
-        <w:lastRenderedPageBreak/>
         <w:t>either beneficial or detrimental to the organization.</w:t>
       </w:r>
       <w:r>
@@ -7663,6 +8109,7 @@
           <w:sz w:val="24"/>
           <w:szCs w:val="24"/>
         </w:rPr>
+        <w:lastRenderedPageBreak/>
         <w:t>contributions</w:t>
       </w:r>
       <w:r>
@@ -7699,17 +8146,7 @@
           <w:sz w:val="24"/>
           <w:szCs w:val="24"/>
         </w:rPr>
-        <w:t xml:space="preserve">ecision making in organizational context is longitudinal in nature, often </w:t>
-      </w:r>
-      <w:r>
-        <w:rPr>
-          <w:rFonts w:ascii="Times New Roman" w:eastAsia="Calibri" w:hAnsi="Times New Roman" w:cs="Times New Roman"/>
-          <w:iCs/>
-          <w:sz w:val="24"/>
-          <w:szCs w:val="24"/>
-        </w:rPr>
-        <w:lastRenderedPageBreak/>
-        <w:t xml:space="preserve">repetitious, subject to pervasive ambiguity, and intertwined with incentives and conflict – none of which is factored into studies underpinning behavior decision theory.  </w:t>
+        <w:t xml:space="preserve">ecision making in organizational context is longitudinal in nature, often repetitious, subject to pervasive ambiguity, and intertwined with incentives and conflict – none of which is factored into studies underpinning behavior decision theory.  </w:t>
       </w:r>
       <w:r>
         <w:rPr>
@@ -7929,7 +8366,17 @@
           <w:sz w:val="24"/>
           <w:szCs w:val="24"/>
         </w:rPr>
-        <w:t xml:space="preserve"> have essentially achieved </w:t>
+        <w:t xml:space="preserve"> have </w:t>
+      </w:r>
+      <w:r>
+        <w:rPr>
+          <w:rFonts w:ascii="Times New Roman" w:eastAsia="Calibri" w:hAnsi="Times New Roman" w:cs="Times New Roman"/>
+          <w:iCs/>
+          <w:sz w:val="24"/>
+          <w:szCs w:val="24"/>
+        </w:rPr>
+        <w:lastRenderedPageBreak/>
+        <w:t xml:space="preserve">essentially achieved </w:t>
       </w:r>
       <w:r>
         <w:rPr>
@@ -8002,7 +8449,6 @@
           <w:sz w:val="24"/>
           <w:szCs w:val="24"/>
         </w:rPr>
-        <w:lastRenderedPageBreak/>
         <w:t>These indicators</w:t>
       </w:r>
       <w:r>
@@ -8330,6 +8776,7 @@
           <w:sz w:val="24"/>
           <w:szCs w:val="24"/>
         </w:rPr>
+        <w:lastRenderedPageBreak/>
         <w:t>This book</w:t>
       </w:r>
       <w:r>
@@ -8483,332 +8930,512 @@
           <w:sz w:val="24"/>
           <w:szCs w:val="24"/>
         </w:rPr>
+        <w:t>Chapters 4, 6, 8, and 10 focus on the sociology of administration – what one might call descriptive administration theory.  Chapters 3, 9, and 11 emphasize what Simon calls the practical science of administra</w:t>
+      </w:r>
+      <w:r>
+        <w:rPr>
+          <w:rFonts w:ascii="Times New Roman" w:eastAsia="Calibri" w:hAnsi="Times New Roman" w:cs="Times New Roman"/>
+          <w:iCs/>
+          <w:sz w:val="24"/>
+          <w:szCs w:val="24"/>
+        </w:rPr>
+        <w:t>tion – what might be apt</w:t>
+      </w:r>
+      <w:r>
+        <w:rPr>
+          <w:rFonts w:ascii="Times New Roman" w:eastAsia="Calibri" w:hAnsi="Times New Roman" w:cs="Times New Roman"/>
+          <w:iCs/>
+          <w:sz w:val="24"/>
+          <w:szCs w:val="24"/>
+        </w:rPr>
+        <w:t xml:space="preserve">ly </w:t>
+      </w:r>
+      <w:r>
+        <w:rPr>
+          <w:rFonts w:ascii="Times New Roman" w:eastAsia="Calibri" w:hAnsi="Times New Roman" w:cs="Times New Roman"/>
+          <w:iCs/>
+          <w:sz w:val="24"/>
+          <w:szCs w:val="24"/>
+        </w:rPr>
+        <w:t>labeled as normative administration theory</w:t>
+      </w:r>
+      <w:r>
+        <w:rPr>
+          <w:rFonts w:ascii="Times New Roman" w:eastAsia="Calibri" w:hAnsi="Times New Roman" w:cs="Times New Roman"/>
+          <w:iCs/>
+          <w:sz w:val="24"/>
+          <w:szCs w:val="24"/>
+        </w:rPr>
+        <w:t xml:space="preserve"> (pp. 356-360)</w:t>
+      </w:r>
+      <w:r>
+        <w:rPr>
+          <w:rFonts w:ascii="Times New Roman" w:eastAsia="Calibri" w:hAnsi="Times New Roman" w:cs="Times New Roman"/>
+          <w:iCs/>
+          <w:sz w:val="24"/>
+          <w:szCs w:val="24"/>
+        </w:rPr>
+        <w:t xml:space="preserve">.  </w:t>
+      </w:r>
+      <w:r>
+        <w:rPr>
+          <w:rFonts w:ascii="Times New Roman" w:eastAsia="Calibri" w:hAnsi="Times New Roman" w:cs="Times New Roman"/>
+          <w:iCs/>
+          <w:sz w:val="24"/>
+          <w:szCs w:val="24"/>
+        </w:rPr>
+        <w:t>Simon argued that</w:t>
+      </w:r>
+      <w:r>
+        <w:rPr>
+          <w:rFonts w:ascii="Times New Roman" w:eastAsia="Calibri" w:hAnsi="Times New Roman" w:cs="Times New Roman"/>
+          <w:iCs/>
+          <w:sz w:val="24"/>
+          <w:szCs w:val="24"/>
+        </w:rPr>
+        <w:t xml:space="preserve"> decision making is the primary activity of organizations.  </w:t>
+      </w:r>
+      <w:r>
+        <w:rPr>
+          <w:rFonts w:ascii="Times New Roman" w:eastAsia="Calibri" w:hAnsi="Times New Roman" w:cs="Times New Roman"/>
+          <w:iCs/>
+          <w:sz w:val="24"/>
+          <w:szCs w:val="24"/>
+        </w:rPr>
+        <w:t>Every</w:t>
+      </w:r>
+      <w:r>
+        <w:rPr>
+          <w:rFonts w:ascii="Times New Roman" w:eastAsia="Calibri" w:hAnsi="Times New Roman" w:cs="Times New Roman"/>
+          <w:iCs/>
+          <w:sz w:val="24"/>
+          <w:szCs w:val="24"/>
+        </w:rPr>
+        <w:t xml:space="preserve"> </w:t>
+      </w:r>
+      <w:r>
+        <w:rPr>
+          <w:rFonts w:ascii="Times New Roman" w:eastAsia="Calibri" w:hAnsi="Times New Roman" w:cs="Times New Roman"/>
+          <w:iCs/>
+          <w:sz w:val="24"/>
+          <w:szCs w:val="24"/>
+        </w:rPr>
+        <w:t xml:space="preserve">physical </w:t>
+      </w:r>
+      <w:r>
+        <w:rPr>
+          <w:rFonts w:ascii="Times New Roman" w:eastAsia="Calibri" w:hAnsi="Times New Roman" w:cs="Times New Roman"/>
+          <w:iCs/>
+          <w:sz w:val="24"/>
+          <w:szCs w:val="24"/>
+        </w:rPr>
+        <w:t>a</w:t>
+      </w:r>
+      <w:r>
+        <w:rPr>
+          <w:rFonts w:ascii="Times New Roman" w:eastAsia="Calibri" w:hAnsi="Times New Roman" w:cs="Times New Roman"/>
+          <w:iCs/>
+          <w:sz w:val="24"/>
+          <w:szCs w:val="24"/>
+        </w:rPr>
+        <w:t>ction</w:t>
+      </w:r>
+      <w:r>
+        <w:rPr>
+          <w:rFonts w:ascii="Times New Roman" w:eastAsia="Calibri" w:hAnsi="Times New Roman" w:cs="Times New Roman"/>
+          <w:iCs/>
+          <w:sz w:val="24"/>
+          <w:szCs w:val="24"/>
+        </w:rPr>
+        <w:t xml:space="preserve"> undertaken on behalf of the organization </w:t>
+      </w:r>
+      <w:r>
+        <w:rPr>
+          <w:rFonts w:ascii="Times New Roman" w:eastAsia="Calibri" w:hAnsi="Times New Roman" w:cs="Times New Roman"/>
+          <w:iCs/>
+          <w:sz w:val="24"/>
+          <w:szCs w:val="24"/>
+        </w:rPr>
+        <w:t>involves both “deciding” and “doing” (p. 1).  For each action</w:t>
+      </w:r>
+      <w:r>
+        <w:rPr>
+          <w:rFonts w:ascii="Times New Roman" w:eastAsia="Calibri" w:hAnsi="Times New Roman" w:cs="Times New Roman"/>
+          <w:iCs/>
+          <w:sz w:val="24"/>
+          <w:szCs w:val="24"/>
+        </w:rPr>
+        <w:t xml:space="preserve">, there are a multitude of </w:t>
+      </w:r>
+      <w:r>
+        <w:rPr>
+          <w:rFonts w:ascii="Times New Roman" w:eastAsia="Calibri" w:hAnsi="Times New Roman" w:cs="Times New Roman"/>
+          <w:iCs/>
+          <w:sz w:val="24"/>
+          <w:szCs w:val="24"/>
+        </w:rPr>
+        <w:t xml:space="preserve">antecedent </w:t>
+      </w:r>
+      <w:r>
+        <w:rPr>
+          <w:rFonts w:ascii="Times New Roman" w:eastAsia="Calibri" w:hAnsi="Times New Roman" w:cs="Times New Roman"/>
+          <w:iCs/>
+          <w:sz w:val="24"/>
+          <w:szCs w:val="24"/>
+        </w:rPr>
+        <w:t>decisions that must occur</w:t>
+      </w:r>
+      <w:r>
+        <w:rPr>
+          <w:rFonts w:ascii="Times New Roman" w:eastAsia="Calibri" w:hAnsi="Times New Roman" w:cs="Times New Roman"/>
+          <w:iCs/>
+          <w:sz w:val="24"/>
+          <w:szCs w:val="24"/>
+        </w:rPr>
+        <w:t xml:space="preserve"> to enable the final decision governing the action</w:t>
+      </w:r>
+      <w:r>
+        <w:rPr>
+          <w:rFonts w:ascii="Times New Roman" w:eastAsia="Calibri" w:hAnsi="Times New Roman" w:cs="Times New Roman"/>
+          <w:iCs/>
+          <w:sz w:val="24"/>
+          <w:szCs w:val="24"/>
+        </w:rPr>
+        <w:t>.</w:t>
+      </w:r>
+      <w:r>
+        <w:rPr>
+          <w:rFonts w:ascii="Times New Roman" w:eastAsia="Calibri" w:hAnsi="Times New Roman" w:cs="Times New Roman"/>
+          <w:iCs/>
+          <w:sz w:val="24"/>
+          <w:szCs w:val="24"/>
+        </w:rPr>
+        <w:t xml:space="preserve">  Simon believed that the study of organizations must focus on the operative employee and the way their decisions and actions are influenced by the organizational context </w:t>
+      </w:r>
+      <w:r>
+        <w:rPr>
+          <w:rFonts w:ascii="Times New Roman" w:eastAsia="Calibri" w:hAnsi="Times New Roman" w:cs="Times New Roman"/>
+          <w:iCs/>
+          <w:sz w:val="24"/>
+          <w:szCs w:val="24"/>
+        </w:rPr>
+        <w:t xml:space="preserve">because the </w:t>
+      </w:r>
+      <w:r>
+        <w:rPr>
+          <w:rFonts w:ascii="Times New Roman" w:eastAsia="Calibri" w:hAnsi="Times New Roman" w:cs="Times New Roman"/>
+          <w:iCs/>
+          <w:sz w:val="24"/>
+          <w:szCs w:val="24"/>
+        </w:rPr>
+        <w:t xml:space="preserve">physical tasks of executing an organization’s intentions fall to operative persons who generally occupy the lowest level of the organization hierarchy </w:t>
+      </w:r>
+      <w:r>
+        <w:rPr>
+          <w:rFonts w:ascii="Times New Roman" w:eastAsia="Calibri" w:hAnsi="Times New Roman" w:cs="Times New Roman"/>
+          <w:iCs/>
+          <w:sz w:val="24"/>
+          <w:szCs w:val="24"/>
+        </w:rPr>
+        <w:t>(p. 2)</w:t>
+      </w:r>
+      <w:r>
+        <w:rPr>
+          <w:rFonts w:ascii="Times New Roman" w:eastAsia="Calibri" w:hAnsi="Times New Roman" w:cs="Times New Roman"/>
+          <w:iCs/>
+          <w:sz w:val="24"/>
+          <w:szCs w:val="24"/>
+        </w:rPr>
+        <w:t xml:space="preserve">.  </w:t>
+      </w:r>
+      <w:r>
+        <w:rPr>
+          <w:rFonts w:ascii="Times New Roman" w:eastAsia="Calibri" w:hAnsi="Times New Roman" w:cs="Times New Roman"/>
+          <w:iCs/>
+          <w:sz w:val="24"/>
+          <w:szCs w:val="24"/>
+        </w:rPr>
+        <w:t>As with physical tasks, there is sp</w:t>
+      </w:r>
+      <w:r>
+        <w:rPr>
+          <w:rFonts w:ascii="Times New Roman" w:eastAsia="Calibri" w:hAnsi="Times New Roman" w:cs="Times New Roman"/>
+          <w:iCs/>
+          <w:sz w:val="24"/>
+          <w:szCs w:val="24"/>
+        </w:rPr>
+        <w:t>ecialization regarding decision making</w:t>
+      </w:r>
+      <w:r>
+        <w:rPr>
+          <w:rFonts w:ascii="Times New Roman" w:eastAsia="Calibri" w:hAnsi="Times New Roman" w:cs="Times New Roman"/>
+          <w:iCs/>
+          <w:sz w:val="24"/>
+          <w:szCs w:val="24"/>
+        </w:rPr>
+        <w:t xml:space="preserve"> in organizations.  </w:t>
+      </w:r>
+      <w:r>
+        <w:rPr>
+          <w:rFonts w:ascii="Times New Roman" w:eastAsia="Calibri" w:hAnsi="Times New Roman" w:cs="Times New Roman"/>
+          <w:iCs/>
+          <w:sz w:val="24"/>
+          <w:szCs w:val="24"/>
+        </w:rPr>
+        <w:t>Simon argued that</w:t>
+      </w:r>
+      <w:r>
+        <w:rPr>
+          <w:rFonts w:ascii="Times New Roman" w:eastAsia="Calibri" w:hAnsi="Times New Roman" w:cs="Times New Roman"/>
+          <w:iCs/>
+          <w:sz w:val="24"/>
+          <w:szCs w:val="24"/>
+        </w:rPr>
+        <w:t xml:space="preserve"> two </w:t>
+      </w:r>
+      <w:r>
+        <w:rPr>
+          <w:rFonts w:ascii="Times New Roman" w:eastAsia="Calibri" w:hAnsi="Times New Roman" w:cs="Times New Roman"/>
+          <w:iCs/>
+          <w:sz w:val="24"/>
+          <w:szCs w:val="24"/>
+        </w:rPr>
+        <w:t xml:space="preserve">general </w:t>
+      </w:r>
+      <w:r>
+        <w:rPr>
+          <w:rFonts w:ascii="Times New Roman" w:eastAsia="Calibri" w:hAnsi="Times New Roman" w:cs="Times New Roman"/>
+          <w:iCs/>
+          <w:sz w:val="24"/>
+          <w:szCs w:val="24"/>
+        </w:rPr>
+        <w:t>kinds of decisions</w:t>
+      </w:r>
+      <w:r>
+        <w:rPr>
+          <w:rFonts w:ascii="Times New Roman" w:eastAsia="Calibri" w:hAnsi="Times New Roman" w:cs="Times New Roman"/>
+          <w:iCs/>
+          <w:sz w:val="24"/>
+          <w:szCs w:val="24"/>
+        </w:rPr>
+        <w:t xml:space="preserve"> </w:t>
+      </w:r>
+      <w:r>
+        <w:rPr>
+          <w:rFonts w:ascii="Times New Roman" w:eastAsia="Calibri" w:hAnsi="Times New Roman" w:cs="Times New Roman"/>
+          <w:iCs/>
+          <w:sz w:val="24"/>
+          <w:szCs w:val="24"/>
+        </w:rPr>
+        <w:t xml:space="preserve">are made in organizations </w:t>
+      </w:r>
+      <w:r>
+        <w:rPr>
+          <w:rFonts w:ascii="Times New Roman" w:eastAsia="Calibri" w:hAnsi="Times New Roman" w:cs="Times New Roman"/>
+          <w:iCs/>
+          <w:sz w:val="24"/>
+          <w:szCs w:val="24"/>
+        </w:rPr>
+        <w:t>(p. 4)</w:t>
+      </w:r>
+      <w:r>
+        <w:rPr>
+          <w:rFonts w:ascii="Times New Roman" w:eastAsia="Calibri" w:hAnsi="Times New Roman" w:cs="Times New Roman"/>
+          <w:iCs/>
+          <w:sz w:val="24"/>
+          <w:szCs w:val="24"/>
+        </w:rPr>
+        <w:t xml:space="preserve">.  Value judgements </w:t>
+      </w:r>
+      <w:r>
+        <w:rPr>
+          <w:rFonts w:ascii="Times New Roman" w:eastAsia="Calibri" w:hAnsi="Times New Roman" w:cs="Times New Roman"/>
+          <w:iCs/>
+          <w:sz w:val="24"/>
+          <w:szCs w:val="24"/>
+        </w:rPr>
+        <w:t>are decisions geared toward the selection of final goals for the organization.  Factual judgements are decisions involved in the implementation and achievement of final goals.</w:t>
+      </w:r>
+      <w:r>
+        <w:rPr>
+          <w:rFonts w:ascii="Times New Roman" w:eastAsia="Calibri" w:hAnsi="Times New Roman" w:cs="Times New Roman"/>
+          <w:iCs/>
+          <w:sz w:val="24"/>
+          <w:szCs w:val="24"/>
+        </w:rPr>
+        <w:t xml:space="preserve">  </w:t>
+      </w:r>
+      <w:r>
+        <w:rPr>
+          <w:rFonts w:ascii="Times New Roman" w:eastAsia="Calibri" w:hAnsi="Times New Roman" w:cs="Times New Roman"/>
+          <w:iCs/>
+          <w:sz w:val="24"/>
+          <w:szCs w:val="24"/>
+        </w:rPr>
+        <w:t>A</w:t>
+      </w:r>
+      <w:r>
+        <w:rPr>
+          <w:rFonts w:ascii="Times New Roman" w:eastAsia="Calibri" w:hAnsi="Times New Roman" w:cs="Times New Roman"/>
+          <w:iCs/>
+          <w:sz w:val="24"/>
+          <w:szCs w:val="24"/>
+        </w:rPr>
+        <w:t>ntecedent d</w:t>
+      </w:r>
+      <w:r>
+        <w:rPr>
+          <w:rFonts w:ascii="Times New Roman" w:eastAsia="Calibri" w:hAnsi="Times New Roman" w:cs="Times New Roman"/>
+          <w:iCs/>
+          <w:sz w:val="24"/>
+          <w:szCs w:val="24"/>
+        </w:rPr>
+        <w:t>ecisions are based on numerous facts</w:t>
+      </w:r>
+      <w:r>
+        <w:rPr>
+          <w:rFonts w:ascii="Times New Roman" w:eastAsia="Calibri" w:hAnsi="Times New Roman" w:cs="Times New Roman"/>
+          <w:iCs/>
+          <w:sz w:val="24"/>
+          <w:szCs w:val="24"/>
+        </w:rPr>
+        <w:t xml:space="preserve"> (verified and</w:t>
+      </w:r>
+      <w:r>
+        <w:rPr>
+          <w:rFonts w:ascii="Times New Roman" w:eastAsia="Calibri" w:hAnsi="Times New Roman" w:cs="Times New Roman"/>
+          <w:iCs/>
+          <w:sz w:val="24"/>
+          <w:szCs w:val="24"/>
+        </w:rPr>
+        <w:t xml:space="preserve"> presumed</w:t>
+      </w:r>
+      <w:r>
+        <w:rPr>
+          <w:rFonts w:ascii="Times New Roman" w:eastAsia="Calibri" w:hAnsi="Times New Roman" w:cs="Times New Roman"/>
+          <w:iCs/>
+          <w:sz w:val="24"/>
+          <w:szCs w:val="24"/>
+        </w:rPr>
+        <w:t>)</w:t>
+      </w:r>
+      <w:r>
+        <w:rPr>
+          <w:rFonts w:ascii="Times New Roman" w:eastAsia="Calibri" w:hAnsi="Times New Roman" w:cs="Times New Roman"/>
+          <w:iCs/>
+          <w:sz w:val="24"/>
+          <w:szCs w:val="24"/>
+        </w:rPr>
+        <w:t xml:space="preserve"> as well as values, conditions, and constraints, which </w:t>
+      </w:r>
+      <w:r>
+        <w:rPr>
+          <w:rFonts w:ascii="Times New Roman" w:eastAsia="Calibri" w:hAnsi="Times New Roman" w:cs="Times New Roman"/>
+          <w:iCs/>
+          <w:sz w:val="24"/>
+          <w:szCs w:val="24"/>
+        </w:rPr>
+        <w:t>as a collective</w:t>
+      </w:r>
+      <w:r>
+        <w:rPr>
+          <w:rFonts w:ascii="Times New Roman" w:eastAsia="Calibri" w:hAnsi="Times New Roman" w:cs="Times New Roman"/>
+          <w:iCs/>
+          <w:sz w:val="24"/>
+          <w:szCs w:val="24"/>
+        </w:rPr>
+        <w:t xml:space="preserve"> </w:t>
+      </w:r>
+      <w:r>
+        <w:rPr>
+          <w:rFonts w:ascii="Times New Roman" w:eastAsia="Calibri" w:hAnsi="Times New Roman" w:cs="Times New Roman"/>
+          <w:iCs/>
+          <w:sz w:val="24"/>
+          <w:szCs w:val="24"/>
+        </w:rPr>
+        <w:t>Simon called the premises of the final decision governing an action</w:t>
+      </w:r>
+      <w:r>
+        <w:rPr>
+          <w:rFonts w:ascii="Times New Roman" w:eastAsia="Calibri" w:hAnsi="Times New Roman" w:cs="Times New Roman"/>
+          <w:iCs/>
+          <w:sz w:val="24"/>
+          <w:szCs w:val="24"/>
+        </w:rPr>
+        <w:t xml:space="preserve"> – that is, the decision premises</w:t>
+      </w:r>
+      <w:r>
+        <w:rPr>
+          <w:rFonts w:ascii="Times New Roman" w:eastAsia="Calibri" w:hAnsi="Times New Roman" w:cs="Times New Roman"/>
+          <w:iCs/>
+          <w:sz w:val="24"/>
+          <w:szCs w:val="24"/>
+        </w:rPr>
+        <w:t xml:space="preserve"> (p. 23). </w:t>
+      </w:r>
+      <w:r>
+        <w:rPr>
+          <w:rFonts w:ascii="Times New Roman" w:eastAsia="Calibri" w:hAnsi="Times New Roman" w:cs="Times New Roman"/>
+          <w:iCs/>
+          <w:sz w:val="24"/>
+          <w:szCs w:val="24"/>
+        </w:rPr>
+        <w:t xml:space="preserve"> Simon </w:t>
+      </w:r>
+      <w:r>
+        <w:rPr>
+          <w:rFonts w:ascii="Times New Roman" w:eastAsia="Calibri" w:hAnsi="Times New Roman" w:cs="Times New Roman"/>
+          <w:iCs/>
+          <w:sz w:val="24"/>
+          <w:szCs w:val="24"/>
+        </w:rPr>
+        <w:t xml:space="preserve">conceived of </w:t>
+      </w:r>
+      <w:r>
+        <w:rPr>
+          <w:rFonts w:ascii="Times New Roman" w:eastAsia="Calibri" w:hAnsi="Times New Roman" w:cs="Times New Roman"/>
+          <w:iCs/>
+          <w:sz w:val="24"/>
+          <w:szCs w:val="24"/>
+        </w:rPr>
         <w:lastRenderedPageBreak/>
-        <w:t>Chapters 4, 6, 8, and 10 focus on the sociology of administration – what one might call descriptive administration theory.  Chapters 3, 9, and 11 emphasize what Simon calls the practical science of administra</w:t>
-      </w:r>
-      <w:r>
-        <w:rPr>
-          <w:rFonts w:ascii="Times New Roman" w:eastAsia="Calibri" w:hAnsi="Times New Roman" w:cs="Times New Roman"/>
-          <w:iCs/>
-          <w:sz w:val="24"/>
-          <w:szCs w:val="24"/>
-        </w:rPr>
-        <w:t>tion – what might be apt</w:t>
-      </w:r>
-      <w:r>
-        <w:rPr>
-          <w:rFonts w:ascii="Times New Roman" w:eastAsia="Calibri" w:hAnsi="Times New Roman" w:cs="Times New Roman"/>
-          <w:iCs/>
-          <w:sz w:val="24"/>
-          <w:szCs w:val="24"/>
-        </w:rPr>
-        <w:t xml:space="preserve">ly </w:t>
-      </w:r>
-      <w:r>
-        <w:rPr>
-          <w:rFonts w:ascii="Times New Roman" w:eastAsia="Calibri" w:hAnsi="Times New Roman" w:cs="Times New Roman"/>
-          <w:iCs/>
-          <w:sz w:val="24"/>
-          <w:szCs w:val="24"/>
-        </w:rPr>
-        <w:t>labeled as normative administration theory</w:t>
-      </w:r>
-      <w:r>
-        <w:rPr>
-          <w:rFonts w:ascii="Times New Roman" w:eastAsia="Calibri" w:hAnsi="Times New Roman" w:cs="Times New Roman"/>
-          <w:iCs/>
-          <w:sz w:val="24"/>
-          <w:szCs w:val="24"/>
-        </w:rPr>
-        <w:t xml:space="preserve"> (pp. 356-360)</w:t>
-      </w:r>
-      <w:r>
-        <w:rPr>
-          <w:rFonts w:ascii="Times New Roman" w:eastAsia="Calibri" w:hAnsi="Times New Roman" w:cs="Times New Roman"/>
-          <w:iCs/>
-          <w:sz w:val="24"/>
-          <w:szCs w:val="24"/>
-        </w:rPr>
-        <w:t xml:space="preserve">.  </w:t>
-      </w:r>
-      <w:r>
-        <w:rPr>
-          <w:rFonts w:ascii="Times New Roman" w:eastAsia="Calibri" w:hAnsi="Times New Roman" w:cs="Times New Roman"/>
-          <w:iCs/>
-          <w:sz w:val="24"/>
-          <w:szCs w:val="24"/>
-        </w:rPr>
-        <w:t>Simon argued that</w:t>
-      </w:r>
-      <w:r>
-        <w:rPr>
-          <w:rFonts w:ascii="Times New Roman" w:eastAsia="Calibri" w:hAnsi="Times New Roman" w:cs="Times New Roman"/>
-          <w:iCs/>
-          <w:sz w:val="24"/>
-          <w:szCs w:val="24"/>
-        </w:rPr>
-        <w:t xml:space="preserve"> decision making is the primary activity of organizations.  </w:t>
-      </w:r>
-      <w:r>
-        <w:rPr>
-          <w:rFonts w:ascii="Times New Roman" w:eastAsia="Calibri" w:hAnsi="Times New Roman" w:cs="Times New Roman"/>
-          <w:iCs/>
-          <w:sz w:val="24"/>
-          <w:szCs w:val="24"/>
-        </w:rPr>
-        <w:t>Every</w:t>
-      </w:r>
-      <w:r>
-        <w:rPr>
-          <w:rFonts w:ascii="Times New Roman" w:eastAsia="Calibri" w:hAnsi="Times New Roman" w:cs="Times New Roman"/>
-          <w:iCs/>
-          <w:sz w:val="24"/>
-          <w:szCs w:val="24"/>
-        </w:rPr>
-        <w:t xml:space="preserve"> </w:t>
-      </w:r>
-      <w:r>
-        <w:rPr>
-          <w:rFonts w:ascii="Times New Roman" w:eastAsia="Calibri" w:hAnsi="Times New Roman" w:cs="Times New Roman"/>
-          <w:iCs/>
-          <w:sz w:val="24"/>
-          <w:szCs w:val="24"/>
-        </w:rPr>
-        <w:t xml:space="preserve">physical </w:t>
-      </w:r>
-      <w:r>
-        <w:rPr>
-          <w:rFonts w:ascii="Times New Roman" w:eastAsia="Calibri" w:hAnsi="Times New Roman" w:cs="Times New Roman"/>
-          <w:iCs/>
-          <w:sz w:val="24"/>
-          <w:szCs w:val="24"/>
-        </w:rPr>
-        <w:t>a</w:t>
-      </w:r>
-      <w:r>
-        <w:rPr>
-          <w:rFonts w:ascii="Times New Roman" w:eastAsia="Calibri" w:hAnsi="Times New Roman" w:cs="Times New Roman"/>
-          <w:iCs/>
-          <w:sz w:val="24"/>
-          <w:szCs w:val="24"/>
-        </w:rPr>
-        <w:t>ction</w:t>
-      </w:r>
-      <w:r>
-        <w:rPr>
-          <w:rFonts w:ascii="Times New Roman" w:eastAsia="Calibri" w:hAnsi="Times New Roman" w:cs="Times New Roman"/>
-          <w:iCs/>
-          <w:sz w:val="24"/>
-          <w:szCs w:val="24"/>
-        </w:rPr>
-        <w:t xml:space="preserve"> undertaken on behalf of the organization </w:t>
-      </w:r>
-      <w:r>
-        <w:rPr>
-          <w:rFonts w:ascii="Times New Roman" w:eastAsia="Calibri" w:hAnsi="Times New Roman" w:cs="Times New Roman"/>
-          <w:iCs/>
-          <w:sz w:val="24"/>
-          <w:szCs w:val="24"/>
-        </w:rPr>
-        <w:t>involves both “deciding” and “doing” (p. 1).  For each action</w:t>
-      </w:r>
-      <w:r>
-        <w:rPr>
-          <w:rFonts w:ascii="Times New Roman" w:eastAsia="Calibri" w:hAnsi="Times New Roman" w:cs="Times New Roman"/>
-          <w:iCs/>
-          <w:sz w:val="24"/>
-          <w:szCs w:val="24"/>
-        </w:rPr>
-        <w:t xml:space="preserve">, there are a multitude of </w:t>
-      </w:r>
-      <w:r>
-        <w:rPr>
-          <w:rFonts w:ascii="Times New Roman" w:eastAsia="Calibri" w:hAnsi="Times New Roman" w:cs="Times New Roman"/>
-          <w:iCs/>
-          <w:sz w:val="24"/>
-          <w:szCs w:val="24"/>
-        </w:rPr>
-        <w:t xml:space="preserve">antecedent </w:t>
-      </w:r>
-      <w:r>
-        <w:rPr>
-          <w:rFonts w:ascii="Times New Roman" w:eastAsia="Calibri" w:hAnsi="Times New Roman" w:cs="Times New Roman"/>
-          <w:iCs/>
-          <w:sz w:val="24"/>
-          <w:szCs w:val="24"/>
-        </w:rPr>
-        <w:t>decisions that must occur</w:t>
-      </w:r>
-      <w:r>
-        <w:rPr>
-          <w:rFonts w:ascii="Times New Roman" w:eastAsia="Calibri" w:hAnsi="Times New Roman" w:cs="Times New Roman"/>
-          <w:iCs/>
-          <w:sz w:val="24"/>
-          <w:szCs w:val="24"/>
-        </w:rPr>
-        <w:t xml:space="preserve"> to enable the final decision governing the action</w:t>
-      </w:r>
-      <w:r>
-        <w:rPr>
-          <w:rFonts w:ascii="Times New Roman" w:eastAsia="Calibri" w:hAnsi="Times New Roman" w:cs="Times New Roman"/>
-          <w:iCs/>
-          <w:sz w:val="24"/>
-          <w:szCs w:val="24"/>
-        </w:rPr>
-        <w:t>.</w:t>
-      </w:r>
-      <w:r>
-        <w:rPr>
-          <w:rFonts w:ascii="Times New Roman" w:eastAsia="Calibri" w:hAnsi="Times New Roman" w:cs="Times New Roman"/>
-          <w:iCs/>
-          <w:sz w:val="24"/>
-          <w:szCs w:val="24"/>
-        </w:rPr>
-        <w:t xml:space="preserve">  Simon believed that the study of organizations must focus on the operative employee and the way their decisions and actions are influenced by the organizational context </w:t>
-      </w:r>
-      <w:r>
-        <w:rPr>
-          <w:rFonts w:ascii="Times New Roman" w:eastAsia="Calibri" w:hAnsi="Times New Roman" w:cs="Times New Roman"/>
-          <w:iCs/>
-          <w:sz w:val="24"/>
-          <w:szCs w:val="24"/>
-        </w:rPr>
-        <w:t xml:space="preserve">because the </w:t>
-      </w:r>
-      <w:r>
-        <w:rPr>
-          <w:rFonts w:ascii="Times New Roman" w:eastAsia="Calibri" w:hAnsi="Times New Roman" w:cs="Times New Roman"/>
-          <w:iCs/>
-          <w:sz w:val="24"/>
-          <w:szCs w:val="24"/>
-        </w:rPr>
-        <w:t xml:space="preserve">physical tasks of executing an organization’s intentions fall to operative persons who generally occupy the lowest level of the organization hierarchy </w:t>
-      </w:r>
-      <w:r>
-        <w:rPr>
-          <w:rFonts w:ascii="Times New Roman" w:eastAsia="Calibri" w:hAnsi="Times New Roman" w:cs="Times New Roman"/>
-          <w:iCs/>
-          <w:sz w:val="24"/>
-          <w:szCs w:val="24"/>
-        </w:rPr>
-        <w:t>(p. 2)</w:t>
-      </w:r>
-      <w:r>
-        <w:rPr>
-          <w:rFonts w:ascii="Times New Roman" w:eastAsia="Calibri" w:hAnsi="Times New Roman" w:cs="Times New Roman"/>
-          <w:iCs/>
-          <w:sz w:val="24"/>
-          <w:szCs w:val="24"/>
-        </w:rPr>
-        <w:t xml:space="preserve">.  </w:t>
-      </w:r>
-      <w:r>
-        <w:rPr>
-          <w:rFonts w:ascii="Times New Roman" w:eastAsia="Calibri" w:hAnsi="Times New Roman" w:cs="Times New Roman"/>
-          <w:iCs/>
-          <w:sz w:val="24"/>
-          <w:szCs w:val="24"/>
-        </w:rPr>
-        <w:t>As with physical tasks, there is sp</w:t>
-      </w:r>
-      <w:r>
-        <w:rPr>
-          <w:rFonts w:ascii="Times New Roman" w:eastAsia="Calibri" w:hAnsi="Times New Roman" w:cs="Times New Roman"/>
-          <w:iCs/>
-          <w:sz w:val="24"/>
-          <w:szCs w:val="24"/>
-        </w:rPr>
-        <w:t>ecialization regarding decision making</w:t>
-      </w:r>
-      <w:r>
-        <w:rPr>
-          <w:rFonts w:ascii="Times New Roman" w:eastAsia="Calibri" w:hAnsi="Times New Roman" w:cs="Times New Roman"/>
-          <w:iCs/>
-          <w:sz w:val="24"/>
-          <w:szCs w:val="24"/>
-        </w:rPr>
-        <w:t xml:space="preserve"> in organizations.  </w:t>
-      </w:r>
-      <w:r>
-        <w:rPr>
-          <w:rFonts w:ascii="Times New Roman" w:eastAsia="Calibri" w:hAnsi="Times New Roman" w:cs="Times New Roman"/>
-          <w:iCs/>
-          <w:sz w:val="24"/>
-          <w:szCs w:val="24"/>
-        </w:rPr>
-        <w:t>Simon argued that</w:t>
-      </w:r>
-      <w:r>
-        <w:rPr>
-          <w:rFonts w:ascii="Times New Roman" w:eastAsia="Calibri" w:hAnsi="Times New Roman" w:cs="Times New Roman"/>
-          <w:iCs/>
-          <w:sz w:val="24"/>
-          <w:szCs w:val="24"/>
-        </w:rPr>
-        <w:t xml:space="preserve"> two </w:t>
-      </w:r>
-      <w:r>
-        <w:rPr>
-          <w:rFonts w:ascii="Times New Roman" w:eastAsia="Calibri" w:hAnsi="Times New Roman" w:cs="Times New Roman"/>
-          <w:iCs/>
-          <w:sz w:val="24"/>
-          <w:szCs w:val="24"/>
-        </w:rPr>
-        <w:t xml:space="preserve">general </w:t>
-      </w:r>
-      <w:r>
-        <w:rPr>
-          <w:rFonts w:ascii="Times New Roman" w:eastAsia="Calibri" w:hAnsi="Times New Roman" w:cs="Times New Roman"/>
-          <w:iCs/>
-          <w:sz w:val="24"/>
-          <w:szCs w:val="24"/>
-        </w:rPr>
-        <w:t>kinds of decisions</w:t>
-      </w:r>
-      <w:r>
-        <w:rPr>
-          <w:rFonts w:ascii="Times New Roman" w:eastAsia="Calibri" w:hAnsi="Times New Roman" w:cs="Times New Roman"/>
-          <w:iCs/>
-          <w:sz w:val="24"/>
-          <w:szCs w:val="24"/>
-        </w:rPr>
-        <w:t xml:space="preserve"> </w:t>
-      </w:r>
-      <w:r>
-        <w:rPr>
-          <w:rFonts w:ascii="Times New Roman" w:eastAsia="Calibri" w:hAnsi="Times New Roman" w:cs="Times New Roman"/>
-          <w:iCs/>
-          <w:sz w:val="24"/>
-          <w:szCs w:val="24"/>
-        </w:rPr>
-        <w:t xml:space="preserve">are made in organizations </w:t>
-      </w:r>
-      <w:r>
-        <w:rPr>
-          <w:rFonts w:ascii="Times New Roman" w:eastAsia="Calibri" w:hAnsi="Times New Roman" w:cs="Times New Roman"/>
-          <w:iCs/>
-          <w:sz w:val="24"/>
-          <w:szCs w:val="24"/>
-        </w:rPr>
-        <w:t>(p. 4)</w:t>
-      </w:r>
-      <w:r>
-        <w:rPr>
-          <w:rFonts w:ascii="Times New Roman" w:eastAsia="Calibri" w:hAnsi="Times New Roman" w:cs="Times New Roman"/>
-          <w:iCs/>
-          <w:sz w:val="24"/>
-          <w:szCs w:val="24"/>
-        </w:rPr>
-        <w:t xml:space="preserve">.  Value judgements </w:t>
-      </w:r>
-      <w:r>
-        <w:rPr>
-          <w:rFonts w:ascii="Times New Roman" w:eastAsia="Calibri" w:hAnsi="Times New Roman" w:cs="Times New Roman"/>
-          <w:iCs/>
-          <w:sz w:val="24"/>
-          <w:szCs w:val="24"/>
-        </w:rPr>
-        <w:t>are decisions geared toward the selection of final goals for the organization.  Factual judgements are decisions involved in the implementation and achievement of final goals.</w:t>
+        <w:t xml:space="preserve">organizational decision making as a “decision-fabricating process” that involved fact-finding, intuition, guessing, analysis, reasoning, design, and negotiation (p. 24).  In this production analogy, decision premises originate in </w:t>
+      </w:r>
+      <w:r>
+        <w:rPr>
+          <w:rFonts w:ascii="Times New Roman" w:eastAsia="Calibri" w:hAnsi="Times New Roman" w:cs="Times New Roman"/>
+          <w:iCs/>
+          <w:sz w:val="24"/>
+          <w:szCs w:val="24"/>
+        </w:rPr>
+        <w:t>various parts of</w:t>
+      </w:r>
+      <w:r>
+        <w:rPr>
+          <w:rFonts w:ascii="Times New Roman" w:eastAsia="Calibri" w:hAnsi="Times New Roman" w:cs="Times New Roman"/>
+          <w:iCs/>
+          <w:sz w:val="24"/>
+          <w:szCs w:val="24"/>
+        </w:rPr>
+        <w:t xml:space="preserve"> the organization and are assembled into a </w:t>
+      </w:r>
+      <w:r>
+        <w:rPr>
+          <w:rFonts w:ascii="Times New Roman" w:eastAsia="Calibri" w:hAnsi="Times New Roman" w:cs="Times New Roman"/>
+          <w:iCs/>
+          <w:sz w:val="24"/>
+          <w:szCs w:val="24"/>
+        </w:rPr>
+        <w:t xml:space="preserve">final </w:t>
+      </w:r>
+      <w:r>
+        <w:rPr>
+          <w:rFonts w:ascii="Times New Roman" w:eastAsia="Calibri" w:hAnsi="Times New Roman" w:cs="Times New Roman"/>
+          <w:iCs/>
+          <w:sz w:val="24"/>
+          <w:szCs w:val="24"/>
+        </w:rPr>
+        <w:t>decision.</w:t>
       </w:r>
       <w:r>
         <w:rPr>
@@ -8826,197 +9453,7 @@
           <w:sz w:val="24"/>
           <w:szCs w:val="24"/>
         </w:rPr>
-        <w:t>A</w:t>
-      </w:r>
-      <w:r>
-        <w:rPr>
-          <w:rFonts w:ascii="Times New Roman" w:eastAsia="Calibri" w:hAnsi="Times New Roman" w:cs="Times New Roman"/>
-          <w:iCs/>
-          <w:sz w:val="24"/>
-          <w:szCs w:val="24"/>
-        </w:rPr>
-        <w:t>ntecedent d</w:t>
-      </w:r>
-      <w:r>
-        <w:rPr>
-          <w:rFonts w:ascii="Times New Roman" w:eastAsia="Calibri" w:hAnsi="Times New Roman" w:cs="Times New Roman"/>
-          <w:iCs/>
-          <w:sz w:val="24"/>
-          <w:szCs w:val="24"/>
-        </w:rPr>
-        <w:t>ecisions are based on numerous facts</w:t>
-      </w:r>
-      <w:r>
-        <w:rPr>
-          <w:rFonts w:ascii="Times New Roman" w:eastAsia="Calibri" w:hAnsi="Times New Roman" w:cs="Times New Roman"/>
-          <w:iCs/>
-          <w:sz w:val="24"/>
-          <w:szCs w:val="24"/>
-        </w:rPr>
-        <w:t xml:space="preserve"> (verified and</w:t>
-      </w:r>
-      <w:r>
-        <w:rPr>
-          <w:rFonts w:ascii="Times New Roman" w:eastAsia="Calibri" w:hAnsi="Times New Roman" w:cs="Times New Roman"/>
-          <w:iCs/>
-          <w:sz w:val="24"/>
-          <w:szCs w:val="24"/>
-        </w:rPr>
-        <w:t xml:space="preserve"> presumed</w:t>
-      </w:r>
-      <w:r>
-        <w:rPr>
-          <w:rFonts w:ascii="Times New Roman" w:eastAsia="Calibri" w:hAnsi="Times New Roman" w:cs="Times New Roman"/>
-          <w:iCs/>
-          <w:sz w:val="24"/>
-          <w:szCs w:val="24"/>
-        </w:rPr>
-        <w:t>)</w:t>
-      </w:r>
-      <w:r>
-        <w:rPr>
-          <w:rFonts w:ascii="Times New Roman" w:eastAsia="Calibri" w:hAnsi="Times New Roman" w:cs="Times New Roman"/>
-          <w:iCs/>
-          <w:sz w:val="24"/>
-          <w:szCs w:val="24"/>
-        </w:rPr>
-        <w:t xml:space="preserve"> as well as values, conditions, and constraints, which </w:t>
-      </w:r>
-      <w:r>
-        <w:rPr>
-          <w:rFonts w:ascii="Times New Roman" w:eastAsia="Calibri" w:hAnsi="Times New Roman" w:cs="Times New Roman"/>
-          <w:iCs/>
-          <w:sz w:val="24"/>
-          <w:szCs w:val="24"/>
-        </w:rPr>
-        <w:t>as a collective</w:t>
-      </w:r>
-      <w:r>
-        <w:rPr>
-          <w:rFonts w:ascii="Times New Roman" w:eastAsia="Calibri" w:hAnsi="Times New Roman" w:cs="Times New Roman"/>
-          <w:iCs/>
-          <w:sz w:val="24"/>
-          <w:szCs w:val="24"/>
-        </w:rPr>
-        <w:t xml:space="preserve"> </w:t>
-      </w:r>
-      <w:r>
-        <w:rPr>
-          <w:rFonts w:ascii="Times New Roman" w:eastAsia="Calibri" w:hAnsi="Times New Roman" w:cs="Times New Roman"/>
-          <w:iCs/>
-          <w:sz w:val="24"/>
-          <w:szCs w:val="24"/>
-        </w:rPr>
-        <w:t>Simon called the premises of the final decision governing an action</w:t>
-      </w:r>
-      <w:r>
-        <w:rPr>
-          <w:rFonts w:ascii="Times New Roman" w:eastAsia="Calibri" w:hAnsi="Times New Roman" w:cs="Times New Roman"/>
-          <w:iCs/>
-          <w:sz w:val="24"/>
-          <w:szCs w:val="24"/>
-        </w:rPr>
-        <w:t xml:space="preserve"> – that is, the decision premises</w:t>
-      </w:r>
-      <w:r>
-        <w:rPr>
-          <w:rFonts w:ascii="Times New Roman" w:eastAsia="Calibri" w:hAnsi="Times New Roman" w:cs="Times New Roman"/>
-          <w:iCs/>
-          <w:sz w:val="24"/>
-          <w:szCs w:val="24"/>
-        </w:rPr>
-        <w:t xml:space="preserve"> (p. 23). </w:t>
-      </w:r>
-      <w:r>
-        <w:rPr>
-          <w:rFonts w:ascii="Times New Roman" w:eastAsia="Calibri" w:hAnsi="Times New Roman" w:cs="Times New Roman"/>
-          <w:iCs/>
-          <w:sz w:val="24"/>
-          <w:szCs w:val="24"/>
-        </w:rPr>
-        <w:t xml:space="preserve"> Simon </w:t>
-      </w:r>
-      <w:r>
-        <w:rPr>
-          <w:rFonts w:ascii="Times New Roman" w:eastAsia="Calibri" w:hAnsi="Times New Roman" w:cs="Times New Roman"/>
-          <w:iCs/>
-          <w:sz w:val="24"/>
-          <w:szCs w:val="24"/>
-        </w:rPr>
-        <w:t xml:space="preserve">conceived of </w:t>
-      </w:r>
-      <w:r>
-        <w:rPr>
-          <w:rFonts w:ascii="Times New Roman" w:eastAsia="Calibri" w:hAnsi="Times New Roman" w:cs="Times New Roman"/>
-          <w:iCs/>
-          <w:sz w:val="24"/>
-          <w:szCs w:val="24"/>
-        </w:rPr>
-        <w:t xml:space="preserve">organizational decision making as a “decision-fabricating process” that involved fact-finding, intuition, guessing, analysis, reasoning, design, and negotiation (p. 24).  In this production analogy, decision premises originate in </w:t>
-      </w:r>
-      <w:r>
-        <w:rPr>
-          <w:rFonts w:ascii="Times New Roman" w:eastAsia="Calibri" w:hAnsi="Times New Roman" w:cs="Times New Roman"/>
-          <w:iCs/>
-          <w:sz w:val="24"/>
-          <w:szCs w:val="24"/>
-        </w:rPr>
-        <w:t>various parts of</w:t>
-      </w:r>
-      <w:r>
-        <w:rPr>
-          <w:rFonts w:ascii="Times New Roman" w:eastAsia="Calibri" w:hAnsi="Times New Roman" w:cs="Times New Roman"/>
-          <w:iCs/>
-          <w:sz w:val="24"/>
-          <w:szCs w:val="24"/>
-        </w:rPr>
-        <w:t xml:space="preserve"> the organization and are assembled into a </w:t>
-      </w:r>
-      <w:r>
-        <w:rPr>
-          <w:rFonts w:ascii="Times New Roman" w:eastAsia="Calibri" w:hAnsi="Times New Roman" w:cs="Times New Roman"/>
-          <w:iCs/>
-          <w:sz w:val="24"/>
-          <w:szCs w:val="24"/>
-        </w:rPr>
-        <w:t xml:space="preserve">final </w:t>
-      </w:r>
-      <w:r>
-        <w:rPr>
-          <w:rFonts w:ascii="Times New Roman" w:eastAsia="Calibri" w:hAnsi="Times New Roman" w:cs="Times New Roman"/>
-          <w:iCs/>
-          <w:sz w:val="24"/>
-          <w:szCs w:val="24"/>
-        </w:rPr>
-        <w:t>decision.</w:t>
-      </w:r>
-      <w:r>
-        <w:rPr>
-          <w:rFonts w:ascii="Times New Roman" w:eastAsia="Calibri" w:hAnsi="Times New Roman" w:cs="Times New Roman"/>
-          <w:iCs/>
-          <w:sz w:val="24"/>
-          <w:szCs w:val="24"/>
-        </w:rPr>
-        <w:t xml:space="preserve">  </w:t>
-      </w:r>
-      <w:r>
-        <w:rPr>
-          <w:rFonts w:ascii="Times New Roman" w:eastAsia="Calibri" w:hAnsi="Times New Roman" w:cs="Times New Roman"/>
-          <w:iCs/>
-          <w:sz w:val="24"/>
-          <w:szCs w:val="24"/>
-        </w:rPr>
-        <w:t xml:space="preserve">Vertical decision making refers </w:t>
-      </w:r>
-      <w:r>
-        <w:rPr>
-          <w:rFonts w:ascii="Times New Roman" w:eastAsia="Calibri" w:hAnsi="Times New Roman" w:cs="Times New Roman"/>
-          <w:iCs/>
-          <w:sz w:val="24"/>
-          <w:szCs w:val="24"/>
-        </w:rPr>
-        <w:lastRenderedPageBreak/>
-        <w:t xml:space="preserve">to the division of decision making responsibilities between operative and supervisory personnel within the organization (p. 23).  </w:t>
+        <w:t xml:space="preserve">Vertical decision making refers to the division of decision making responsibilities between operative and supervisory personnel within the organization (p. 23).  </w:t>
       </w:r>
       <w:r>
         <w:rPr>
@@ -9270,13 +9707,21 @@
           <w:rFonts w:ascii="Times New Roman" w:hAnsi="Times New Roman" w:cs="Times New Roman"/>
           <w:sz w:val="24"/>
         </w:rPr>
-        <w:t xml:space="preserve">researchers studying the topic have not converged on an </w:t>
+        <w:t xml:space="preserve">researchers studying the topic have not </w:t>
       </w:r>
       <w:r>
         <w:rPr>
           <w:rFonts w:ascii="Times New Roman" w:hAnsi="Times New Roman" w:cs="Times New Roman"/>
           <w:sz w:val="24"/>
         </w:rPr>
+        <w:lastRenderedPageBreak/>
+        <w:t xml:space="preserve">converged on an </w:t>
+      </w:r>
+      <w:r>
+        <w:rPr>
+          <w:rFonts w:ascii="Times New Roman" w:hAnsi="Times New Roman" w:cs="Times New Roman"/>
+          <w:sz w:val="24"/>
+        </w:rPr>
         <w:t xml:space="preserve">unambiguous definition </w:t>
       </w:r>
       <w:r>
@@ -9319,15 +9764,7 @@
           <w:rFonts w:ascii="Times New Roman" w:hAnsi="Times New Roman" w:cs="Times New Roman"/>
           <w:sz w:val="24"/>
         </w:rPr>
-        <w:t xml:space="preserve"> was among the gaps that the authors identified noting </w:t>
-      </w:r>
-      <w:r>
-        <w:rPr>
-          <w:rFonts w:ascii="Times New Roman" w:hAnsi="Times New Roman" w:cs="Times New Roman"/>
-          <w:sz w:val="24"/>
-        </w:rPr>
-        <w:lastRenderedPageBreak/>
-        <w:t>th</w:t>
+        <w:t xml:space="preserve"> was among the gaps that the authors identified noting th</w:t>
       </w:r>
       <w:r>
         <w:rPr>
@@ -9543,7 +9980,7 @@
         <w:noProof/>
         <w:sz w:val="24"/>
       </w:rPr>
-      <w:t>2</w:t>
+      <w:t>20</w:t>
     </w:r>
     <w:r>
       <w:rPr>
@@ -9953,7 +10390,6 @@
   <w:style w:type="character" w:default="1" w:styleId="DefaultParagraphFont">
     <w:name w:val="Default Paragraph Font"/>
     <w:uiPriority w:val="1"/>
-    <w:semiHidden/>
     <w:unhideWhenUsed/>
   </w:style>
   <w:style w:type="table" w:default="1" w:styleId="TableNormal">
@@ -10343,7 +10779,7 @@
 </file>
 
 <file path=customXml/itemProps1.xml><?xml version="1.0" encoding="utf-8"?>
-<ds:datastoreItem xmlns:ds="http://schemas.openxmlformats.org/officeDocument/2006/customXml" ds:itemID="{0CEF59A0-6E83-4857-8ED4-3158D8C8114E}">
+<ds:datastoreItem xmlns:ds="http://schemas.openxmlformats.org/officeDocument/2006/customXml" ds:itemID="{8A7AAEA0-C543-48C5-A59E-422A0CBDAA9E}">
   <ds:schemaRefs>
     <ds:schemaRef ds:uri="http://schemas.openxmlformats.org/officeDocument/2006/bibliography"/>
   </ds:schemaRefs>

</xml_diff>

<commit_message>
Added annotation for Estep (2017)
</commit_message>
<xml_diff>
--- a/Docs/PSP6980_2020_Fall_Townes_LiteratureReview_Bibliography_Annotated_v00.docx
+++ b/Docs/PSP6980_2020_Fall_Townes_LiteratureReview_Bibliography_Annotated_v00.docx
@@ -4050,6 +4050,523 @@
           <w:sz w:val="24"/>
           <w:szCs w:val="24"/>
         </w:rPr>
+        <w:t xml:space="preserve">Estep, J. (2017). Development of a technology transfer score for evaluating research proposals: Case study of demand response technologies in the Pacific Northwest. </w:t>
+      </w:r>
+      <w:r>
+        <w:rPr>
+          <w:rFonts w:ascii="Times New Roman" w:eastAsia="Calibri" w:hAnsi="Times New Roman" w:cs="Times New Roman"/>
+          <w:i/>
+          <w:iCs/>
+          <w:sz w:val="24"/>
+          <w:szCs w:val="24"/>
+        </w:rPr>
+        <w:t>Dissertation and Theses</w:t>
+      </w:r>
+      <w:r>
+        <w:rPr>
+          <w:rFonts w:ascii="Times New Roman" w:eastAsia="Calibri" w:hAnsi="Times New Roman" w:cs="Times New Roman"/>
+          <w:iCs/>
+          <w:sz w:val="24"/>
+          <w:szCs w:val="24"/>
+        </w:rPr>
+        <w:t xml:space="preserve">, Paper 3479. </w:t>
+      </w:r>
+      <w:proofErr w:type="spellStart"/>
+      <w:proofErr w:type="gramStart"/>
+      <w:r>
+        <w:rPr>
+          <w:rFonts w:ascii="Times New Roman" w:eastAsia="Calibri" w:hAnsi="Times New Roman" w:cs="Times New Roman"/>
+          <w:iCs/>
+          <w:sz w:val="24"/>
+          <w:szCs w:val="24"/>
+        </w:rPr>
+        <w:t>doi:</w:t>
+      </w:r>
+      <w:r>
+        <w:rPr>
+          <w:rFonts w:ascii="Times New Roman" w:eastAsia="Calibri" w:hAnsi="Times New Roman" w:cs="Times New Roman"/>
+          <w:sz w:val="24"/>
+          <w:szCs w:val="24"/>
+        </w:rPr>
+        <w:t>https</w:t>
+      </w:r>
+      <w:proofErr w:type="spellEnd"/>
+      <w:r>
+        <w:rPr>
+          <w:rFonts w:ascii="Times New Roman" w:eastAsia="Calibri" w:hAnsi="Times New Roman" w:cs="Times New Roman"/>
+          <w:sz w:val="24"/>
+          <w:szCs w:val="24"/>
+        </w:rPr>
+        <w:t>://doi.org/10.15760/etd.5363</w:t>
+      </w:r>
+      <w:proofErr w:type="gramEnd"/>
+    </w:p>
+    <w:p>
+      <w:pPr>
+        <w:spacing w:line="480" w:lineRule="auto"/>
+        <w:ind w:left="1080"/>
+        <w:rPr>
+          <w:rFonts w:ascii="Times New Roman" w:eastAsia="Calibri" w:hAnsi="Times New Roman" w:cs="Times New Roman"/>
+          <w:iCs/>
+          <w:sz w:val="24"/>
+          <w:szCs w:val="24"/>
+        </w:rPr>
+      </w:pPr>
+      <w:r>
+        <w:rPr>
+          <w:rFonts w:ascii="Times New Roman" w:eastAsia="Calibri" w:hAnsi="Times New Roman" w:cs="Times New Roman"/>
+          <w:iCs/>
+          <w:sz w:val="24"/>
+          <w:szCs w:val="24"/>
+        </w:rPr>
+        <w:t xml:space="preserve">This dissertation aimed to provide a framework to </w:t>
+      </w:r>
+      <w:r>
+        <w:rPr>
+          <w:rFonts w:ascii="Times New Roman" w:eastAsia="Calibri" w:hAnsi="Times New Roman" w:cs="Times New Roman"/>
+          <w:iCs/>
+          <w:sz w:val="24"/>
+          <w:szCs w:val="24"/>
+        </w:rPr>
+        <w:t>explain</w:t>
+      </w:r>
+      <w:r>
+        <w:rPr>
+          <w:rFonts w:ascii="Times New Roman" w:eastAsia="Calibri" w:hAnsi="Times New Roman" w:cs="Times New Roman"/>
+          <w:iCs/>
+          <w:sz w:val="24"/>
+          <w:szCs w:val="24"/>
+        </w:rPr>
+        <w:t xml:space="preserve"> how succes</w:t>
+      </w:r>
+      <w:r>
+        <w:rPr>
+          <w:rFonts w:ascii="Times New Roman" w:eastAsia="Calibri" w:hAnsi="Times New Roman" w:cs="Times New Roman"/>
+          <w:iCs/>
+          <w:sz w:val="24"/>
+          <w:szCs w:val="24"/>
+        </w:rPr>
+        <w:t xml:space="preserve">sful technology transfer occurs that could serve as a decision model to enable </w:t>
+      </w:r>
+      <w:r>
+        <w:rPr>
+          <w:rFonts w:ascii="Times New Roman" w:eastAsia="Calibri" w:hAnsi="Times New Roman" w:cs="Times New Roman"/>
+          <w:iCs/>
+          <w:sz w:val="24"/>
+          <w:szCs w:val="24"/>
+        </w:rPr>
+        <w:t xml:space="preserve">supply-side </w:t>
+      </w:r>
+      <w:r>
+        <w:rPr>
+          <w:rFonts w:ascii="Times New Roman" w:eastAsia="Calibri" w:hAnsi="Times New Roman" w:cs="Times New Roman"/>
+          <w:iCs/>
+          <w:sz w:val="24"/>
+          <w:szCs w:val="24"/>
+        </w:rPr>
+        <w:t xml:space="preserve">practitioners to identify </w:t>
+      </w:r>
+      <w:r>
+        <w:rPr>
+          <w:rFonts w:ascii="Times New Roman" w:eastAsia="Calibri" w:hAnsi="Times New Roman" w:cs="Times New Roman"/>
+          <w:iCs/>
+          <w:sz w:val="24"/>
+          <w:szCs w:val="24"/>
+        </w:rPr>
+        <w:t xml:space="preserve">research proposals with high probabilities for successful </w:t>
+      </w:r>
+      <w:r>
+        <w:rPr>
+          <w:rFonts w:ascii="Times New Roman" w:eastAsia="Calibri" w:hAnsi="Times New Roman" w:cs="Times New Roman"/>
+          <w:iCs/>
+          <w:sz w:val="24"/>
+          <w:szCs w:val="24"/>
+        </w:rPr>
+        <w:t>technology transfer.</w:t>
+      </w:r>
+      <w:r>
+        <w:rPr>
+          <w:rFonts w:ascii="Times New Roman" w:eastAsia="Calibri" w:hAnsi="Times New Roman" w:cs="Times New Roman"/>
+          <w:iCs/>
+          <w:sz w:val="24"/>
+          <w:szCs w:val="24"/>
+        </w:rPr>
+        <w:t xml:space="preserve">  The author focused specifically on the energy sector in the United States.  Based on the normative supposition that success attributes should be considered before a decision is made to develop a given technology, the author argues that </w:t>
+      </w:r>
+      <w:r>
+        <w:rPr>
+          <w:rFonts w:ascii="Times New Roman" w:eastAsia="Calibri" w:hAnsi="Times New Roman" w:cs="Times New Roman"/>
+          <w:iCs/>
+          <w:sz w:val="24"/>
+          <w:szCs w:val="24"/>
+        </w:rPr>
+        <w:t>understanding the</w:t>
+      </w:r>
+      <w:r>
+        <w:rPr>
+          <w:rFonts w:ascii="Times New Roman" w:eastAsia="Calibri" w:hAnsi="Times New Roman" w:cs="Times New Roman"/>
+          <w:iCs/>
+          <w:sz w:val="24"/>
+          <w:szCs w:val="24"/>
+        </w:rPr>
+        <w:t xml:space="preserve"> point </w:t>
+      </w:r>
+      <w:r>
+        <w:rPr>
+          <w:rFonts w:ascii="Times New Roman" w:eastAsia="Calibri" w:hAnsi="Times New Roman" w:cs="Times New Roman"/>
+          <w:iCs/>
+          <w:sz w:val="24"/>
+          <w:szCs w:val="24"/>
+        </w:rPr>
+        <w:t xml:space="preserve">when technology transfer is considered </w:t>
+      </w:r>
+      <w:r>
+        <w:rPr>
+          <w:rFonts w:ascii="Times New Roman" w:eastAsia="Calibri" w:hAnsi="Times New Roman" w:cs="Times New Roman"/>
+          <w:iCs/>
+          <w:sz w:val="24"/>
+          <w:szCs w:val="24"/>
+        </w:rPr>
+        <w:t xml:space="preserve">within the process </w:t>
+      </w:r>
+      <w:r>
+        <w:rPr>
+          <w:rFonts w:ascii="Times New Roman" w:eastAsia="Calibri" w:hAnsi="Times New Roman" w:cs="Times New Roman"/>
+          <w:iCs/>
+          <w:sz w:val="24"/>
+          <w:szCs w:val="24"/>
+        </w:rPr>
+        <w:t xml:space="preserve">of making funding decisions </w:t>
+      </w:r>
+      <w:r>
+        <w:rPr>
+          <w:rFonts w:ascii="Times New Roman" w:eastAsia="Calibri" w:hAnsi="Times New Roman" w:cs="Times New Roman"/>
+          <w:iCs/>
+          <w:sz w:val="24"/>
+          <w:szCs w:val="24"/>
+        </w:rPr>
+        <w:t xml:space="preserve">is </w:t>
+      </w:r>
+      <w:r>
+        <w:rPr>
+          <w:rFonts w:ascii="Times New Roman" w:eastAsia="Calibri" w:hAnsi="Times New Roman" w:cs="Times New Roman"/>
+          <w:iCs/>
+          <w:sz w:val="24"/>
+          <w:szCs w:val="24"/>
+        </w:rPr>
+        <w:t>important</w:t>
+      </w:r>
+      <w:r>
+        <w:rPr>
+          <w:rFonts w:ascii="Times New Roman" w:eastAsia="Calibri" w:hAnsi="Times New Roman" w:cs="Times New Roman"/>
+          <w:iCs/>
+          <w:sz w:val="24"/>
+          <w:szCs w:val="24"/>
+        </w:rPr>
+        <w:t>.</w:t>
+      </w:r>
+      <w:r>
+        <w:rPr>
+          <w:rFonts w:ascii="Times New Roman" w:eastAsia="Calibri" w:hAnsi="Times New Roman" w:cs="Times New Roman"/>
+          <w:iCs/>
+          <w:sz w:val="24"/>
+          <w:szCs w:val="24"/>
+        </w:rPr>
+        <w:t xml:space="preserve">  The author focuses on how federal agencies, specifically the U.S. Department of Energy (DOE), evaluates proposals for research and development, which is a supply-side perspective.</w:t>
+      </w:r>
+      <w:r>
+        <w:rPr>
+          <w:rFonts w:ascii="Times New Roman" w:eastAsia="Calibri" w:hAnsi="Times New Roman" w:cs="Times New Roman"/>
+          <w:iCs/>
+          <w:sz w:val="24"/>
+          <w:szCs w:val="24"/>
+        </w:rPr>
+        <w:t xml:space="preserve">  The author identified literature that indicated sponsorship by a private sector organization early in the research and development (R&amp;D) process was an important criterion in </w:t>
+      </w:r>
+      <w:r>
+        <w:rPr>
+          <w:rFonts w:ascii="Times New Roman" w:eastAsia="Calibri" w:hAnsi="Times New Roman" w:cs="Times New Roman"/>
+          <w:iCs/>
+          <w:sz w:val="24"/>
+          <w:szCs w:val="24"/>
+        </w:rPr>
+        <w:t xml:space="preserve">funding decisions about </w:t>
+      </w:r>
+      <w:r>
+        <w:rPr>
+          <w:rFonts w:ascii="Times New Roman" w:eastAsia="Calibri" w:hAnsi="Times New Roman" w:cs="Times New Roman"/>
+          <w:iCs/>
+          <w:sz w:val="24"/>
+          <w:szCs w:val="24"/>
+        </w:rPr>
+        <w:t>an R&amp;D project but there was no indication under what circumstances a private sector organization was likely to commit to sponsorship of a technology.</w:t>
+      </w:r>
+      <w:r>
+        <w:rPr>
+          <w:rFonts w:ascii="Times New Roman" w:eastAsia="Calibri" w:hAnsi="Times New Roman" w:cs="Times New Roman"/>
+          <w:iCs/>
+          <w:sz w:val="24"/>
+          <w:szCs w:val="24"/>
+        </w:rPr>
+        <w:t xml:space="preserve">  Technology maturity was among the factors the author identified in the literature as associated with technology transfer outcomes but there was no indication </w:t>
+      </w:r>
+      <w:r>
+        <w:rPr>
+          <w:rFonts w:ascii="Times New Roman" w:eastAsia="Calibri" w:hAnsi="Times New Roman" w:cs="Times New Roman"/>
+          <w:iCs/>
+          <w:sz w:val="24"/>
+          <w:szCs w:val="24"/>
+        </w:rPr>
+        <w:lastRenderedPageBreak/>
+        <w:t>of how mature a technology generally had to be before a private sector organization was willing to assimilate it.  The author highlighted literature that asserted interest in a</w:t>
+      </w:r>
+      <w:r>
+        <w:rPr>
+          <w:rFonts w:ascii="Times New Roman" w:eastAsia="Calibri" w:hAnsi="Times New Roman" w:cs="Times New Roman"/>
+          <w:iCs/>
+          <w:sz w:val="24"/>
+          <w:szCs w:val="24"/>
+        </w:rPr>
+        <w:t>n</w:t>
+      </w:r>
+      <w:r>
+        <w:rPr>
+          <w:rFonts w:ascii="Times New Roman" w:eastAsia="Calibri" w:hAnsi="Times New Roman" w:cs="Times New Roman"/>
+          <w:iCs/>
+          <w:sz w:val="24"/>
+          <w:szCs w:val="24"/>
+        </w:rPr>
+        <w:t xml:space="preserve"> </w:t>
+      </w:r>
+      <w:r>
+        <w:rPr>
+          <w:rFonts w:ascii="Times New Roman" w:eastAsia="Calibri" w:hAnsi="Times New Roman" w:cs="Times New Roman"/>
+          <w:iCs/>
+          <w:sz w:val="24"/>
+          <w:szCs w:val="24"/>
+        </w:rPr>
+        <w:t xml:space="preserve">energy-related </w:t>
+      </w:r>
+      <w:r>
+        <w:rPr>
+          <w:rFonts w:ascii="Times New Roman" w:eastAsia="Calibri" w:hAnsi="Times New Roman" w:cs="Times New Roman"/>
+          <w:iCs/>
+          <w:sz w:val="24"/>
+          <w:szCs w:val="24"/>
+        </w:rPr>
+        <w:t xml:space="preserve">technology is increased when there have been successful demonstration projects.  </w:t>
+      </w:r>
+      <w:proofErr w:type="gramStart"/>
+      <w:r>
+        <w:rPr>
+          <w:rFonts w:ascii="Times New Roman" w:eastAsia="Calibri" w:hAnsi="Times New Roman" w:cs="Times New Roman"/>
+          <w:iCs/>
+          <w:sz w:val="24"/>
+          <w:szCs w:val="24"/>
+        </w:rPr>
+        <w:t>According to</w:t>
+      </w:r>
+      <w:proofErr w:type="gramEnd"/>
+      <w:r>
+        <w:rPr>
+          <w:rFonts w:ascii="Times New Roman" w:eastAsia="Calibri" w:hAnsi="Times New Roman" w:cs="Times New Roman"/>
+          <w:iCs/>
+          <w:sz w:val="24"/>
+          <w:szCs w:val="24"/>
+        </w:rPr>
+        <w:t xml:space="preserve"> the author, technologies that are at least at TRL-8 on the technology readiness level (TRL) scale are ready for demonstration</w:t>
+      </w:r>
+      <w:r>
+        <w:rPr>
+          <w:rFonts w:ascii="Times New Roman" w:eastAsia="Calibri" w:hAnsi="Times New Roman" w:cs="Times New Roman"/>
+          <w:iCs/>
+          <w:sz w:val="24"/>
+          <w:szCs w:val="24"/>
+        </w:rPr>
+        <w:t xml:space="preserve"> (although the author later contradicts this by attributing TRL-6 as ready for demonstration [p. 141])</w:t>
+      </w:r>
+      <w:r>
+        <w:rPr>
+          <w:rFonts w:ascii="Times New Roman" w:eastAsia="Calibri" w:hAnsi="Times New Roman" w:cs="Times New Roman"/>
+          <w:iCs/>
+          <w:sz w:val="24"/>
+          <w:szCs w:val="24"/>
+        </w:rPr>
+        <w:t>.  As such, one could infer that development stage influences technology transfer outcomes.</w:t>
+      </w:r>
+      <w:r>
+        <w:rPr>
+          <w:rFonts w:ascii="Times New Roman" w:eastAsia="Calibri" w:hAnsi="Times New Roman" w:cs="Times New Roman"/>
+          <w:iCs/>
+          <w:sz w:val="24"/>
+          <w:szCs w:val="24"/>
+        </w:rPr>
+        <w:t xml:space="preserve">  However, there was no empirical evidence referenced to support this assertion.</w:t>
+      </w:r>
+      <w:r>
+        <w:rPr>
+          <w:rFonts w:ascii="Times New Roman" w:eastAsia="Calibri" w:hAnsi="Times New Roman" w:cs="Times New Roman"/>
+          <w:iCs/>
+          <w:sz w:val="24"/>
+          <w:szCs w:val="24"/>
+        </w:rPr>
+        <w:t xml:space="preserve">  The author also referenced literature that elucidated the social aspect of technology transfer, specifically the necessity of support from individuals in roles in the top levels of the hierarchy (i.e., top management) of the private sector organization that is assimilating the technology.</w:t>
+      </w:r>
+      <w:r>
+        <w:rPr>
+          <w:rFonts w:ascii="Times New Roman" w:eastAsia="Calibri" w:hAnsi="Times New Roman" w:cs="Times New Roman"/>
+          <w:iCs/>
+          <w:sz w:val="24"/>
+          <w:szCs w:val="24"/>
+        </w:rPr>
+        <w:t xml:space="preserve">  The technology transfer scoring instrument the author developed aims to comprehensively consider attributes that predict successful technology tran</w:t>
+      </w:r>
+      <w:r>
+        <w:rPr>
+          <w:rFonts w:ascii="Times New Roman" w:eastAsia="Calibri" w:hAnsi="Times New Roman" w:cs="Times New Roman"/>
+          <w:iCs/>
+          <w:sz w:val="24"/>
+          <w:szCs w:val="24"/>
+        </w:rPr>
+        <w:t xml:space="preserve">sfer, which supply-side </w:t>
+      </w:r>
+      <w:r>
+        <w:rPr>
+          <w:rFonts w:ascii="Times New Roman" w:eastAsia="Calibri" w:hAnsi="Times New Roman" w:cs="Times New Roman"/>
+          <w:iCs/>
+          <w:sz w:val="24"/>
+          <w:szCs w:val="24"/>
+        </w:rPr>
+        <w:t>organization</w:t>
+      </w:r>
+      <w:r>
+        <w:rPr>
+          <w:rFonts w:ascii="Times New Roman" w:eastAsia="Calibri" w:hAnsi="Times New Roman" w:cs="Times New Roman"/>
+          <w:iCs/>
+          <w:sz w:val="24"/>
+          <w:szCs w:val="24"/>
+        </w:rPr>
+        <w:t>s</w:t>
+      </w:r>
+      <w:r>
+        <w:rPr>
+          <w:rFonts w:ascii="Times New Roman" w:eastAsia="Calibri" w:hAnsi="Times New Roman" w:cs="Times New Roman"/>
+          <w:iCs/>
+          <w:sz w:val="24"/>
+          <w:szCs w:val="24"/>
+        </w:rPr>
+        <w:t xml:space="preserve"> could use to make decisions about whether to pursue a given R&amp;D project.  </w:t>
+      </w:r>
+      <w:r>
+        <w:rPr>
+          <w:rFonts w:ascii="Times New Roman" w:eastAsia="Calibri" w:hAnsi="Times New Roman" w:cs="Times New Roman"/>
+          <w:iCs/>
+          <w:sz w:val="24"/>
+          <w:szCs w:val="24"/>
+        </w:rPr>
+        <w:t xml:space="preserve">Interestingly, development stage is not among the attributes included in the instrument.  </w:t>
+      </w:r>
+      <w:r>
+        <w:rPr>
+          <w:rFonts w:ascii="Times New Roman" w:eastAsia="Calibri" w:hAnsi="Times New Roman" w:cs="Times New Roman"/>
+          <w:iCs/>
+          <w:sz w:val="24"/>
+          <w:szCs w:val="24"/>
+        </w:rPr>
+        <w:t xml:space="preserve">Moreover, the author did not take the step of </w:t>
+      </w:r>
+      <w:r>
+        <w:rPr>
+          <w:rFonts w:ascii="Times New Roman" w:eastAsia="Calibri" w:hAnsi="Times New Roman" w:cs="Times New Roman"/>
+          <w:iCs/>
+          <w:sz w:val="24"/>
+          <w:szCs w:val="24"/>
+        </w:rPr>
+        <w:t xml:space="preserve">determining if there was a correlation between technology transfer scores as determined by the instrument and actual technology transfer outcomes.  This seems like a major shortcoming of the study.  But it does present an opportunity for future research that could fill a significant gap in the knowledge base about technology transfer.  </w:t>
+      </w:r>
+      <w:r>
+        <w:rPr>
+          <w:rFonts w:ascii="Times New Roman" w:eastAsia="Calibri" w:hAnsi="Times New Roman" w:cs="Times New Roman"/>
+          <w:iCs/>
+          <w:sz w:val="24"/>
+          <w:szCs w:val="24"/>
+        </w:rPr>
+        <w:t>T</w:t>
+      </w:r>
+      <w:r>
+        <w:rPr>
+          <w:rFonts w:ascii="Times New Roman" w:eastAsia="Calibri" w:hAnsi="Times New Roman" w:cs="Times New Roman"/>
+          <w:iCs/>
+          <w:sz w:val="24"/>
+          <w:szCs w:val="24"/>
+        </w:rPr>
+        <w:t xml:space="preserve">he general approach </w:t>
+      </w:r>
+      <w:r>
+        <w:rPr>
+          <w:rFonts w:ascii="Times New Roman" w:eastAsia="Calibri" w:hAnsi="Times New Roman" w:cs="Times New Roman"/>
+          <w:iCs/>
+          <w:sz w:val="24"/>
+          <w:szCs w:val="24"/>
+        </w:rPr>
+        <w:t xml:space="preserve">used to develop the technology transfer scoring instruments </w:t>
+      </w:r>
+      <w:r>
+        <w:rPr>
+          <w:rFonts w:ascii="Times New Roman" w:eastAsia="Calibri" w:hAnsi="Times New Roman" w:cs="Times New Roman"/>
+          <w:iCs/>
+          <w:sz w:val="24"/>
+          <w:szCs w:val="24"/>
+        </w:rPr>
+        <w:t xml:space="preserve">can likely be </w:t>
+      </w:r>
+      <w:r>
+        <w:rPr>
+          <w:rFonts w:ascii="Times New Roman" w:eastAsia="Calibri" w:hAnsi="Times New Roman" w:cs="Times New Roman"/>
+          <w:iCs/>
+          <w:sz w:val="24"/>
+          <w:szCs w:val="24"/>
+        </w:rPr>
+        <w:lastRenderedPageBreak/>
+        <w:t xml:space="preserve">adapted to develop an instrument to quantitatively assess </w:t>
+      </w:r>
+      <w:r>
+        <w:rPr>
+          <w:rFonts w:ascii="Times New Roman" w:eastAsia="Calibri" w:hAnsi="Times New Roman" w:cs="Times New Roman"/>
+          <w:iCs/>
+          <w:sz w:val="24"/>
+          <w:szCs w:val="24"/>
+        </w:rPr>
+        <w:t xml:space="preserve">technology </w:t>
+      </w:r>
+      <w:r>
+        <w:rPr>
+          <w:rFonts w:ascii="Times New Roman" w:eastAsia="Calibri" w:hAnsi="Times New Roman" w:cs="Times New Roman"/>
+          <w:iCs/>
+          <w:sz w:val="24"/>
+          <w:szCs w:val="24"/>
+        </w:rPr>
+        <w:t>development stage.</w:t>
+      </w:r>
+    </w:p>
+    <w:p>
+      <w:pPr>
+        <w:spacing w:line="480" w:lineRule="auto"/>
+        <w:ind w:left="720" w:hanging="720"/>
+        <w:rPr>
+          <w:rFonts w:ascii="Times New Roman" w:eastAsia="Calibri" w:hAnsi="Times New Roman" w:cs="Times New Roman"/>
+          <w:iCs/>
+          <w:sz w:val="24"/>
+          <w:szCs w:val="24"/>
+        </w:rPr>
+      </w:pPr>
+      <w:r>
+        <w:rPr>
+          <w:rFonts w:ascii="Times New Roman" w:eastAsia="Calibri" w:hAnsi="Times New Roman" w:cs="Times New Roman"/>
+          <w:iCs/>
+          <w:sz w:val="24"/>
+          <w:szCs w:val="24"/>
+        </w:rPr>
         <w:t xml:space="preserve">Fisher, A. (2004). </w:t>
       </w:r>
       <w:r>
@@ -4395,7 +4912,61 @@
           <w:sz w:val="24"/>
           <w:szCs w:val="24"/>
         </w:rPr>
-        <w:t xml:space="preserve"> </w:t>
+        <w:t xml:space="preserve"> determin</w:t>
+      </w:r>
+      <w:r>
+        <w:rPr>
+          <w:rFonts w:ascii="Times New Roman" w:eastAsia="Calibri" w:hAnsi="Times New Roman" w:cs="Times New Roman"/>
+          <w:iCs/>
+          <w:sz w:val="24"/>
+          <w:szCs w:val="24"/>
+        </w:rPr>
+        <w:t>e</w:t>
+      </w:r>
+      <w:r>
+        <w:rPr>
+          <w:rFonts w:ascii="Times New Roman" w:eastAsia="Calibri" w:hAnsi="Times New Roman" w:cs="Times New Roman"/>
+          <w:iCs/>
+          <w:sz w:val="24"/>
+          <w:szCs w:val="24"/>
+        </w:rPr>
+        <w:t xml:space="preserve"> how to make practical use of such insights (p. 29</w:t>
+      </w:r>
+      <w:r>
+        <w:rPr>
+          <w:rFonts w:ascii="Times New Roman" w:eastAsia="Calibri" w:hAnsi="Times New Roman" w:cs="Times New Roman"/>
+          <w:iCs/>
+          <w:sz w:val="24"/>
+          <w:szCs w:val="24"/>
+        </w:rPr>
+        <w:t>, 150-151</w:t>
+      </w:r>
+      <w:r>
+        <w:rPr>
+          <w:rFonts w:ascii="Times New Roman" w:eastAsia="Calibri" w:hAnsi="Times New Roman" w:cs="Times New Roman"/>
+          <w:iCs/>
+          <w:sz w:val="24"/>
+          <w:szCs w:val="24"/>
+        </w:rPr>
+        <w:t>).</w:t>
+      </w:r>
+      <w:r>
+        <w:rPr>
+          <w:rFonts w:ascii="Times New Roman" w:eastAsia="Calibri" w:hAnsi="Times New Roman" w:cs="Times New Roman"/>
+          <w:iCs/>
+          <w:sz w:val="24"/>
+          <w:szCs w:val="24"/>
+        </w:rPr>
+        <w:t xml:space="preserve">  The case of </w:t>
+      </w:r>
+      <w:r>
+        <w:rPr>
+          <w:rFonts w:ascii="Times New Roman" w:eastAsia="Calibri" w:hAnsi="Times New Roman" w:cs="Times New Roman"/>
+          <w:iCs/>
+          <w:sz w:val="24"/>
+          <w:szCs w:val="24"/>
+        </w:rPr>
+        <w:t xml:space="preserve">Bell Telephone Laboratories suggests that absolute freedom in basic research is </w:t>
       </w:r>
       <w:r>
         <w:rPr>
@@ -4405,61 +4976,7 @@
           <w:szCs w:val="24"/>
         </w:rPr>
         <w:lastRenderedPageBreak/>
-        <w:t>determin</w:t>
-      </w:r>
-      <w:r>
-        <w:rPr>
-          <w:rFonts w:ascii="Times New Roman" w:eastAsia="Calibri" w:hAnsi="Times New Roman" w:cs="Times New Roman"/>
-          <w:iCs/>
-          <w:sz w:val="24"/>
-          <w:szCs w:val="24"/>
-        </w:rPr>
-        <w:t>e</w:t>
-      </w:r>
-      <w:r>
-        <w:rPr>
-          <w:rFonts w:ascii="Times New Roman" w:eastAsia="Calibri" w:hAnsi="Times New Roman" w:cs="Times New Roman"/>
-          <w:iCs/>
-          <w:sz w:val="24"/>
-          <w:szCs w:val="24"/>
-        </w:rPr>
-        <w:t xml:space="preserve"> how to make practical use of such insights (p. 29</w:t>
-      </w:r>
-      <w:r>
-        <w:rPr>
-          <w:rFonts w:ascii="Times New Roman" w:eastAsia="Calibri" w:hAnsi="Times New Roman" w:cs="Times New Roman"/>
-          <w:iCs/>
-          <w:sz w:val="24"/>
-          <w:szCs w:val="24"/>
-        </w:rPr>
-        <w:t>, 150-151</w:t>
-      </w:r>
-      <w:r>
-        <w:rPr>
-          <w:rFonts w:ascii="Times New Roman" w:eastAsia="Calibri" w:hAnsi="Times New Roman" w:cs="Times New Roman"/>
-          <w:iCs/>
-          <w:sz w:val="24"/>
-          <w:szCs w:val="24"/>
-        </w:rPr>
-        <w:t>).</w:t>
-      </w:r>
-      <w:r>
-        <w:rPr>
-          <w:rFonts w:ascii="Times New Roman" w:eastAsia="Calibri" w:hAnsi="Times New Roman" w:cs="Times New Roman"/>
-          <w:iCs/>
-          <w:sz w:val="24"/>
-          <w:szCs w:val="24"/>
-        </w:rPr>
-        <w:t xml:space="preserve">  The case of </w:t>
-      </w:r>
-      <w:r>
-        <w:rPr>
-          <w:rFonts w:ascii="Times New Roman" w:eastAsia="Calibri" w:hAnsi="Times New Roman" w:cs="Times New Roman"/>
-          <w:iCs/>
-          <w:sz w:val="24"/>
-          <w:szCs w:val="24"/>
-        </w:rPr>
-        <w:t xml:space="preserve">Bell Telephone Laboratories suggests that absolute freedom in basic research is counterproductive to generating research outcomes that benefit the public interest.  Like food, freedom in basic research is healthy in moderation but unhealthy in excess (p. 194).  </w:t>
+        <w:t xml:space="preserve">counterproductive to generating research outcomes that benefit the public interest.  Like food, freedom in basic research is healthy in moderation but unhealthy in excess (p. 194).  </w:t>
       </w:r>
       <w:proofErr w:type="spellStart"/>
       <w:r>
@@ -4849,7 +5366,6 @@
           <w:sz w:val="24"/>
           <w:szCs w:val="24"/>
         </w:rPr>
-        <w:lastRenderedPageBreak/>
         <w:t xml:space="preserve">Hatch, M. J. (1997). </w:t>
       </w:r>
       <w:r>
@@ -4890,6 +5406,7 @@
           <w:sz w:val="24"/>
           <w:szCs w:val="24"/>
         </w:rPr>
+        <w:lastRenderedPageBreak/>
         <w:t xml:space="preserve">This book provides a comprehensive overview of organizational studies.  It uses the classical, modern, symbolic-interpretive, and postmodern perspectives to organize the subject.  There is one chapter dedicated to organizational decision making including power and politics.  It discusses the four major models of the organizational decision-making process based on the framework offered by James D. Thompson and Arthur </w:t>
       </w:r>
       <w:proofErr w:type="spellStart"/>
@@ -5051,7 +5568,16 @@
           <w:sz w:val="24"/>
           <w:szCs w:val="24"/>
         </w:rPr>
-        <w:t xml:space="preserve"> theory would predict that there is a low rate of technology transfer from universities to private sector organizations because the private sector organizations apply decision rationality which decreases motivation and commitment to act on opportunities to </w:t>
+        <w:t xml:space="preserve"> theory would predict that there is a low rate of technology transfer from universities to private sector organizations because the private sector organizations apply decision rationality which decreases motivation and commitment to act on opportunities to acquire technologies created by research and development conduct at universities.  </w:t>
+      </w:r>
+      <w:r>
+        <w:rPr>
+          <w:rFonts w:ascii="Times New Roman" w:eastAsia="Calibri" w:hAnsi="Times New Roman" w:cs="Times New Roman"/>
+          <w:iCs/>
+          <w:sz w:val="24"/>
+          <w:szCs w:val="24"/>
+        </w:rPr>
+        <w:t xml:space="preserve">The act of technology transfer can also be considered an act of organizational change </w:t>
       </w:r>
       <w:r>
         <w:rPr>
@@ -5061,16 +5587,7 @@
           <w:szCs w:val="24"/>
         </w:rPr>
         <w:lastRenderedPageBreak/>
-        <w:t xml:space="preserve">acquire technologies created by research and development conduct at universities.  </w:t>
-      </w:r>
-      <w:r>
-        <w:rPr>
-          <w:rFonts w:ascii="Times New Roman" w:eastAsia="Calibri" w:hAnsi="Times New Roman" w:cs="Times New Roman"/>
-          <w:iCs/>
-          <w:sz w:val="24"/>
-          <w:szCs w:val="24"/>
-        </w:rPr>
-        <w:t>The act of technology transfer can also be considered an act of organizational change and learning.  This approach to examining the issue might also prove to be a fruitful line for future research in studying technology transfer.</w:t>
+        <w:t>and learning.  This approach to examining the issue might also prove to be a fruitful line for future research in studying technology transfer.</w:t>
       </w:r>
     </w:p>
     <w:p>
@@ -5216,7 +5733,6 @@
           <w:sz w:val="24"/>
           <w:szCs w:val="24"/>
         </w:rPr>
-        <w:lastRenderedPageBreak/>
         <w:t>Luhmann</w:t>
       </w:r>
       <w:proofErr w:type="spellEnd"/>
@@ -5317,6 +5833,7 @@
           <w:sz w:val="24"/>
           <w:szCs w:val="24"/>
         </w:rPr>
+        <w:lastRenderedPageBreak/>
         <w:t xml:space="preserve">Based on the premise that organizations are </w:t>
       </w:r>
       <w:r>
@@ -5940,8 +6457,17 @@
           <w:sz w:val="24"/>
           <w:szCs w:val="24"/>
         </w:rPr>
+        <w:t xml:space="preserve">This journal article describes and approach to integrating the use of technology readiness levels (TRLs) with the concept of the risk matrix.  The purpose of this approach is to address one of the shortcomings of the traditional TRL methodology.  </w:t>
+      </w:r>
+      <w:r>
+        <w:rPr>
+          <w:rFonts w:ascii="Times New Roman" w:eastAsia="Calibri" w:hAnsi="Times New Roman" w:cs="Times New Roman"/>
+          <w:iCs/>
+          <w:sz w:val="24"/>
+          <w:szCs w:val="24"/>
+        </w:rPr>
         <w:lastRenderedPageBreak/>
-        <w:t xml:space="preserve">This journal article describes and approach to integrating the use of technology readiness levels (TRLs) with the concept of the risk matrix.  The purpose of this approach is to address one of the shortcomings of the traditional TRL methodology.  As explained by the author, the </w:t>
+        <w:t xml:space="preserve">As explained by the author, the </w:t>
       </w:r>
       <w:r>
         <w:rPr>
@@ -6153,7 +6679,6 @@
           <w:sz w:val="24"/>
           <w:szCs w:val="24"/>
         </w:rPr>
-        <w:lastRenderedPageBreak/>
         <w:t>Mankins, J. C. (2009</w:t>
       </w:r>
       <w:r>
@@ -6242,7 +6767,17 @@
           <w:sz w:val="24"/>
           <w:szCs w:val="24"/>
         </w:rPr>
-        <w:t xml:space="preserve">and summarizes the history of the technology readiness level (TRL) scale first developed and used by the National Aeronautics and Space Administration (NASA) and later </w:t>
+        <w:t xml:space="preserve">and </w:t>
+      </w:r>
+      <w:r>
+        <w:rPr>
+          <w:rFonts w:ascii="Times New Roman" w:eastAsia="Calibri" w:hAnsi="Times New Roman" w:cs="Times New Roman"/>
+          <w:iCs/>
+          <w:sz w:val="24"/>
+          <w:szCs w:val="24"/>
+        </w:rPr>
+        <w:lastRenderedPageBreak/>
+        <w:t xml:space="preserve">summarizes the history of the technology readiness level (TRL) scale first developed and used by the National Aeronautics and Space Administration (NASA) and later </w:t>
       </w:r>
       <w:r>
         <w:rPr>
@@ -6530,35 +7065,302 @@
           <w:sz w:val="24"/>
           <w:szCs w:val="24"/>
         </w:rPr>
+        <w:t xml:space="preserve">This journal article </w:t>
+      </w:r>
+      <w:r>
+        <w:rPr>
+          <w:rFonts w:ascii="Times New Roman" w:eastAsia="Calibri" w:hAnsi="Times New Roman" w:cs="Times New Roman"/>
+          <w:iCs/>
+          <w:sz w:val="24"/>
+          <w:szCs w:val="24"/>
+        </w:rPr>
+        <w:t xml:space="preserve">describes a positive theory of motivation that was derived primarily from clinical experience.  The author notes that there is a difference between motivation and behavior.  </w:t>
+      </w:r>
+      <w:r>
+        <w:rPr>
+          <w:rFonts w:ascii="Times New Roman" w:eastAsia="Calibri" w:hAnsi="Times New Roman" w:cs="Times New Roman"/>
+          <w:iCs/>
+          <w:sz w:val="24"/>
+          <w:szCs w:val="24"/>
+        </w:rPr>
+        <w:t>All behavior is determined. Motivation often determines</w:t>
+      </w:r>
+      <w:r>
+        <w:rPr>
+          <w:rFonts w:ascii="Times New Roman" w:eastAsia="Calibri" w:hAnsi="Times New Roman" w:cs="Times New Roman"/>
+          <w:iCs/>
+          <w:sz w:val="24"/>
+          <w:szCs w:val="24"/>
+        </w:rPr>
+        <w:t xml:space="preserve"> behavior but not all behavior is motivated; </w:t>
+      </w:r>
+      <w:r>
+        <w:rPr>
+          <w:rFonts w:ascii="Times New Roman" w:eastAsia="Calibri" w:hAnsi="Times New Roman" w:cs="Times New Roman"/>
+          <w:iCs/>
+          <w:sz w:val="24"/>
+          <w:szCs w:val="24"/>
+        </w:rPr>
+        <w:t xml:space="preserve">human </w:t>
+      </w:r>
+      <w:r>
+        <w:rPr>
+          <w:rFonts w:ascii="Times New Roman" w:eastAsia="Calibri" w:hAnsi="Times New Roman" w:cs="Times New Roman"/>
+          <w:iCs/>
+          <w:sz w:val="24"/>
+          <w:szCs w:val="24"/>
+        </w:rPr>
+        <w:t>behavior can be determined completely by external stimuli.</w:t>
+      </w:r>
+      <w:r>
+        <w:rPr>
+          <w:rFonts w:ascii="Times New Roman" w:eastAsia="Calibri" w:hAnsi="Times New Roman" w:cs="Times New Roman"/>
+          <w:iCs/>
+          <w:sz w:val="24"/>
+          <w:szCs w:val="24"/>
+        </w:rPr>
+        <w:t xml:space="preserve">  </w:t>
+      </w:r>
+      <w:r>
+        <w:rPr>
+          <w:rFonts w:ascii="Times New Roman" w:eastAsia="Calibri" w:hAnsi="Times New Roman" w:cs="Times New Roman"/>
+          <w:iCs/>
+          <w:sz w:val="24"/>
+          <w:szCs w:val="24"/>
+        </w:rPr>
+        <w:t xml:space="preserve">Moreover, human behavior is generally </w:t>
+      </w:r>
+      <w:r>
+        <w:rPr>
+          <w:rFonts w:ascii="Times New Roman" w:eastAsia="Calibri" w:hAnsi="Times New Roman" w:cs="Times New Roman"/>
+          <w:iCs/>
+          <w:sz w:val="24"/>
+          <w:szCs w:val="24"/>
+        </w:rPr>
         <w:lastRenderedPageBreak/>
-        <w:t xml:space="preserve">This journal article </w:t>
-      </w:r>
-      <w:r>
-        <w:rPr>
-          <w:rFonts w:ascii="Times New Roman" w:eastAsia="Calibri" w:hAnsi="Times New Roman" w:cs="Times New Roman"/>
-          <w:iCs/>
-          <w:sz w:val="24"/>
-          <w:szCs w:val="24"/>
-        </w:rPr>
-        <w:t xml:space="preserve">describes a positive theory of motivation that was derived primarily from clinical experience.  The author notes that there is a difference between motivation and behavior.  </w:t>
-      </w:r>
-      <w:r>
-        <w:rPr>
-          <w:rFonts w:ascii="Times New Roman" w:eastAsia="Calibri" w:hAnsi="Times New Roman" w:cs="Times New Roman"/>
-          <w:iCs/>
-          <w:sz w:val="24"/>
-          <w:szCs w:val="24"/>
-        </w:rPr>
-        <w:t>All behavior is determined. Motivation often determines</w:t>
-      </w:r>
-      <w:r>
-        <w:rPr>
-          <w:rFonts w:ascii="Times New Roman" w:eastAsia="Calibri" w:hAnsi="Times New Roman" w:cs="Times New Roman"/>
-          <w:iCs/>
-          <w:sz w:val="24"/>
-          <w:szCs w:val="24"/>
-        </w:rPr>
-        <w:t xml:space="preserve"> behavior but not all behavior is motivated; </w:t>
+        <w:t xml:space="preserve">subject to the influence of multiple determinants, including multiple motivations.  </w:t>
+      </w:r>
+      <w:r>
+        <w:rPr>
+          <w:rFonts w:ascii="Times New Roman" w:eastAsia="Calibri" w:hAnsi="Times New Roman" w:cs="Times New Roman"/>
+          <w:iCs/>
+          <w:sz w:val="24"/>
+          <w:szCs w:val="24"/>
+        </w:rPr>
+        <w:t xml:space="preserve">The author presents a hierarchy of basic needs that motivate behavior in humans.  The hierarchy </w:t>
+      </w:r>
+      <w:r>
+        <w:rPr>
+          <w:rFonts w:ascii="Times New Roman" w:eastAsia="Calibri" w:hAnsi="Times New Roman" w:cs="Times New Roman"/>
+          <w:iCs/>
+          <w:sz w:val="24"/>
+          <w:szCs w:val="24"/>
+        </w:rPr>
+        <w:t>of basic needs is categorized as physiological</w:t>
+      </w:r>
+      <w:r>
+        <w:rPr>
+          <w:rFonts w:ascii="Times New Roman" w:eastAsia="Calibri" w:hAnsi="Times New Roman" w:cs="Times New Roman"/>
+          <w:iCs/>
+          <w:sz w:val="24"/>
+          <w:szCs w:val="24"/>
+        </w:rPr>
+        <w:t xml:space="preserve">, safety, love, esteem, and self-actualization.  </w:t>
+      </w:r>
+      <w:r>
+        <w:rPr>
+          <w:rFonts w:ascii="Times New Roman" w:eastAsia="Calibri" w:hAnsi="Times New Roman" w:cs="Times New Roman"/>
+          <w:iCs/>
+          <w:sz w:val="24"/>
+          <w:szCs w:val="24"/>
+        </w:rPr>
+        <w:t xml:space="preserve">Although </w:t>
+      </w:r>
+      <w:r>
+        <w:rPr>
+          <w:rFonts w:ascii="Times New Roman" w:eastAsia="Calibri" w:hAnsi="Times New Roman" w:cs="Times New Roman"/>
+          <w:iCs/>
+          <w:sz w:val="24"/>
+          <w:szCs w:val="24"/>
+        </w:rPr>
+        <w:t xml:space="preserve">this is the general order of predominance and </w:t>
+      </w:r>
+      <w:r>
+        <w:rPr>
+          <w:rFonts w:ascii="Times New Roman" w:eastAsia="Calibri" w:hAnsi="Times New Roman" w:cs="Times New Roman"/>
+          <w:iCs/>
+          <w:sz w:val="24"/>
+          <w:szCs w:val="24"/>
+        </w:rPr>
+        <w:t>there is a certain degree o</w:t>
+      </w:r>
+      <w:r>
+        <w:rPr>
+          <w:rFonts w:ascii="Times New Roman" w:eastAsia="Calibri" w:hAnsi="Times New Roman" w:cs="Times New Roman"/>
+          <w:iCs/>
+          <w:sz w:val="24"/>
+          <w:szCs w:val="24"/>
+        </w:rPr>
+        <w:t>f fixedness in the hierarchy</w:t>
+      </w:r>
+      <w:r>
+        <w:rPr>
+          <w:rFonts w:ascii="Times New Roman" w:eastAsia="Calibri" w:hAnsi="Times New Roman" w:cs="Times New Roman"/>
+          <w:iCs/>
+          <w:sz w:val="24"/>
+          <w:szCs w:val="24"/>
+        </w:rPr>
+        <w:t xml:space="preserve">, the author points out that certain conditions can affect the relative positions of </w:t>
+      </w:r>
+      <w:r>
+        <w:rPr>
+          <w:rFonts w:ascii="Times New Roman" w:eastAsia="Calibri" w:hAnsi="Times New Roman" w:cs="Times New Roman"/>
+          <w:iCs/>
+          <w:sz w:val="24"/>
+          <w:szCs w:val="24"/>
+        </w:rPr>
+        <w:t xml:space="preserve">basic </w:t>
+      </w:r>
+      <w:r>
+        <w:rPr>
+          <w:rFonts w:ascii="Times New Roman" w:eastAsia="Calibri" w:hAnsi="Times New Roman" w:cs="Times New Roman"/>
+          <w:iCs/>
+          <w:sz w:val="24"/>
+          <w:szCs w:val="24"/>
+        </w:rPr>
+        <w:t xml:space="preserve">needs in the hierarchy.  </w:t>
+      </w:r>
+      <w:proofErr w:type="gramStart"/>
+      <w:r>
+        <w:rPr>
+          <w:rFonts w:ascii="Times New Roman" w:eastAsia="Calibri" w:hAnsi="Times New Roman" w:cs="Times New Roman"/>
+          <w:iCs/>
+          <w:sz w:val="24"/>
+          <w:szCs w:val="24"/>
+        </w:rPr>
+        <w:t>According to</w:t>
+      </w:r>
+      <w:proofErr w:type="gramEnd"/>
+      <w:r>
+        <w:rPr>
+          <w:rFonts w:ascii="Times New Roman" w:eastAsia="Calibri" w:hAnsi="Times New Roman" w:cs="Times New Roman"/>
+          <w:iCs/>
+          <w:sz w:val="24"/>
+          <w:szCs w:val="24"/>
+        </w:rPr>
+        <w:t xml:space="preserve"> the author, there are also pre-conditions for these basic needs</w:t>
+      </w:r>
+      <w:r>
+        <w:rPr>
+          <w:rFonts w:ascii="Times New Roman" w:eastAsia="Calibri" w:hAnsi="Times New Roman" w:cs="Times New Roman"/>
+          <w:iCs/>
+          <w:sz w:val="24"/>
+          <w:szCs w:val="24"/>
+        </w:rPr>
+        <w:t xml:space="preserve"> (such as freedom of expression)</w:t>
+      </w:r>
+      <w:r>
+        <w:rPr>
+          <w:rFonts w:ascii="Times New Roman" w:eastAsia="Calibri" w:hAnsi="Times New Roman" w:cs="Times New Roman"/>
+          <w:iCs/>
+          <w:sz w:val="24"/>
+          <w:szCs w:val="24"/>
+        </w:rPr>
+        <w:t>, which if threatened tend to motivate human be</w:t>
+      </w:r>
+      <w:r>
+        <w:rPr>
+          <w:rFonts w:ascii="Times New Roman" w:eastAsia="Calibri" w:hAnsi="Times New Roman" w:cs="Times New Roman"/>
+          <w:iCs/>
+          <w:sz w:val="24"/>
+          <w:szCs w:val="24"/>
+        </w:rPr>
+        <w:t>havior in much the same way</w:t>
+      </w:r>
+      <w:r>
+        <w:rPr>
+          <w:rFonts w:ascii="Times New Roman" w:eastAsia="Calibri" w:hAnsi="Times New Roman" w:cs="Times New Roman"/>
+          <w:iCs/>
+          <w:sz w:val="24"/>
+          <w:szCs w:val="24"/>
+        </w:rPr>
+        <w:t xml:space="preserve"> as the lack of fulfillment of basic needs.  </w:t>
+      </w:r>
+      <w:proofErr w:type="gramStart"/>
+      <w:r>
+        <w:rPr>
+          <w:rFonts w:ascii="Times New Roman" w:eastAsia="Calibri" w:hAnsi="Times New Roman" w:cs="Times New Roman"/>
+          <w:iCs/>
+          <w:sz w:val="24"/>
+          <w:szCs w:val="24"/>
+        </w:rPr>
+        <w:t>According to</w:t>
+      </w:r>
+      <w:proofErr w:type="gramEnd"/>
+      <w:r>
+        <w:rPr>
+          <w:rFonts w:ascii="Times New Roman" w:eastAsia="Calibri" w:hAnsi="Times New Roman" w:cs="Times New Roman"/>
+          <w:iCs/>
+          <w:sz w:val="24"/>
+          <w:szCs w:val="24"/>
+        </w:rPr>
+        <w:t xml:space="preserve"> the theory the author presents, the most predominant needs tend to exert the </w:t>
+      </w:r>
+      <w:r>
+        <w:rPr>
+          <w:rFonts w:ascii="Times New Roman" w:eastAsia="Calibri" w:hAnsi="Times New Roman" w:cs="Times New Roman"/>
+          <w:iCs/>
+          <w:sz w:val="24"/>
+          <w:szCs w:val="24"/>
+        </w:rPr>
+        <w:t>greatest</w:t>
+      </w:r>
+      <w:r>
+        <w:rPr>
+          <w:rFonts w:ascii="Times New Roman" w:eastAsia="Calibri" w:hAnsi="Times New Roman" w:cs="Times New Roman"/>
+          <w:iCs/>
+          <w:sz w:val="24"/>
+          <w:szCs w:val="24"/>
+        </w:rPr>
+        <w:t xml:space="preserve"> influence on the behavior of an individual.  As more predominant needs are satisfied they influence behavior to a lesser degree and l</w:t>
+      </w:r>
+      <w:r>
+        <w:rPr>
+          <w:rFonts w:ascii="Times New Roman" w:eastAsia="Calibri" w:hAnsi="Times New Roman" w:cs="Times New Roman"/>
+          <w:iCs/>
+          <w:sz w:val="24"/>
+          <w:szCs w:val="24"/>
+        </w:rPr>
+        <w:t>ess predominant needs exert greater</w:t>
+      </w:r>
+      <w:r>
+        <w:rPr>
+          <w:rFonts w:ascii="Times New Roman" w:eastAsia="Calibri" w:hAnsi="Times New Roman" w:cs="Times New Roman"/>
+          <w:iCs/>
+          <w:sz w:val="24"/>
+          <w:szCs w:val="24"/>
+        </w:rPr>
+        <w:t xml:space="preserve"> influence on the behavior of an individual.  Consequently, one can consider a need that is significantly satisfied as being non-existent when trying to understand what </w:t>
+      </w:r>
+      <w:proofErr w:type="gramStart"/>
+      <w:r>
+        <w:rPr>
+          <w:rFonts w:ascii="Times New Roman" w:eastAsia="Calibri" w:hAnsi="Times New Roman" w:cs="Times New Roman"/>
+          <w:iCs/>
+          <w:sz w:val="24"/>
+          <w:szCs w:val="24"/>
+        </w:rPr>
+        <w:t>actually motivates</w:t>
+      </w:r>
+      <w:proofErr w:type="gramEnd"/>
+      <w:r>
+        <w:rPr>
+          <w:rFonts w:ascii="Times New Roman" w:eastAsia="Calibri" w:hAnsi="Times New Roman" w:cs="Times New Roman"/>
+          <w:iCs/>
+          <w:sz w:val="24"/>
+          <w:szCs w:val="24"/>
+        </w:rPr>
+        <w:t xml:space="preserve"> </w:t>
       </w:r>
       <w:r>
         <w:rPr>
@@ -6576,327 +7378,6 @@
           <w:sz w:val="24"/>
           <w:szCs w:val="24"/>
         </w:rPr>
-        <w:t>behavior can be determined completely by external stimuli.</w:t>
-      </w:r>
-      <w:r>
-        <w:rPr>
-          <w:rFonts w:ascii="Times New Roman" w:eastAsia="Calibri" w:hAnsi="Times New Roman" w:cs="Times New Roman"/>
-          <w:iCs/>
-          <w:sz w:val="24"/>
-          <w:szCs w:val="24"/>
-        </w:rPr>
-        <w:t xml:space="preserve">  </w:t>
-      </w:r>
-      <w:r>
-        <w:rPr>
-          <w:rFonts w:ascii="Times New Roman" w:eastAsia="Calibri" w:hAnsi="Times New Roman" w:cs="Times New Roman"/>
-          <w:iCs/>
-          <w:sz w:val="24"/>
-          <w:szCs w:val="24"/>
-        </w:rPr>
-        <w:t xml:space="preserve">Moreover, human behavior is generally subject to the influence of multiple determinants, including multiple motivations.  </w:t>
-      </w:r>
-      <w:r>
-        <w:rPr>
-          <w:rFonts w:ascii="Times New Roman" w:eastAsia="Calibri" w:hAnsi="Times New Roman" w:cs="Times New Roman"/>
-          <w:iCs/>
-          <w:sz w:val="24"/>
-          <w:szCs w:val="24"/>
-        </w:rPr>
-        <w:t xml:space="preserve">The author presents a hierarchy of basic needs that motivate behavior in humans.  The hierarchy </w:t>
-      </w:r>
-      <w:r>
-        <w:rPr>
-          <w:rFonts w:ascii="Times New Roman" w:eastAsia="Calibri" w:hAnsi="Times New Roman" w:cs="Times New Roman"/>
-          <w:iCs/>
-          <w:sz w:val="24"/>
-          <w:szCs w:val="24"/>
-        </w:rPr>
-        <w:t>of basic needs is categorized as physiological</w:t>
-      </w:r>
-      <w:r>
-        <w:rPr>
-          <w:rFonts w:ascii="Times New Roman" w:eastAsia="Calibri" w:hAnsi="Times New Roman" w:cs="Times New Roman"/>
-          <w:iCs/>
-          <w:sz w:val="24"/>
-          <w:szCs w:val="24"/>
-        </w:rPr>
-        <w:t xml:space="preserve">, safety, love, esteem, and self-actualization.  </w:t>
-      </w:r>
-      <w:r>
-        <w:rPr>
-          <w:rFonts w:ascii="Times New Roman" w:eastAsia="Calibri" w:hAnsi="Times New Roman" w:cs="Times New Roman"/>
-          <w:iCs/>
-          <w:sz w:val="24"/>
-          <w:szCs w:val="24"/>
-        </w:rPr>
-        <w:t xml:space="preserve">Although </w:t>
-      </w:r>
-      <w:r>
-        <w:rPr>
-          <w:rFonts w:ascii="Times New Roman" w:eastAsia="Calibri" w:hAnsi="Times New Roman" w:cs="Times New Roman"/>
-          <w:iCs/>
-          <w:sz w:val="24"/>
-          <w:szCs w:val="24"/>
-        </w:rPr>
-        <w:t xml:space="preserve">this is </w:t>
-      </w:r>
-      <w:r>
-        <w:rPr>
-          <w:rFonts w:ascii="Times New Roman" w:eastAsia="Calibri" w:hAnsi="Times New Roman" w:cs="Times New Roman"/>
-          <w:iCs/>
-          <w:sz w:val="24"/>
-          <w:szCs w:val="24"/>
-        </w:rPr>
-        <w:t>the general order of</w:t>
-      </w:r>
-      <w:r>
-        <w:rPr>
-          <w:rFonts w:ascii="Times New Roman" w:eastAsia="Calibri" w:hAnsi="Times New Roman" w:cs="Times New Roman"/>
-          <w:iCs/>
-          <w:sz w:val="24"/>
-          <w:szCs w:val="24"/>
-        </w:rPr>
-        <w:t xml:space="preserve"> predominance</w:t>
-      </w:r>
-      <w:r>
-        <w:rPr>
-          <w:rFonts w:ascii="Times New Roman" w:eastAsia="Calibri" w:hAnsi="Times New Roman" w:cs="Times New Roman"/>
-          <w:iCs/>
-          <w:sz w:val="24"/>
-          <w:szCs w:val="24"/>
-        </w:rPr>
-        <w:t xml:space="preserve"> </w:t>
-      </w:r>
-      <w:r>
-        <w:rPr>
-          <w:rFonts w:ascii="Times New Roman" w:eastAsia="Calibri" w:hAnsi="Times New Roman" w:cs="Times New Roman"/>
-          <w:iCs/>
-          <w:sz w:val="24"/>
-          <w:szCs w:val="24"/>
-        </w:rPr>
-        <w:t>and</w:t>
-      </w:r>
-      <w:r>
-        <w:rPr>
-          <w:rFonts w:ascii="Times New Roman" w:eastAsia="Calibri" w:hAnsi="Times New Roman" w:cs="Times New Roman"/>
-          <w:iCs/>
-          <w:sz w:val="24"/>
-          <w:szCs w:val="24"/>
-        </w:rPr>
-        <w:t xml:space="preserve"> </w:t>
-      </w:r>
-      <w:r>
-        <w:rPr>
-          <w:rFonts w:ascii="Times New Roman" w:eastAsia="Calibri" w:hAnsi="Times New Roman" w:cs="Times New Roman"/>
-          <w:iCs/>
-          <w:sz w:val="24"/>
-          <w:szCs w:val="24"/>
-        </w:rPr>
-        <w:t>there is a certain degree o</w:t>
-      </w:r>
-      <w:r>
-        <w:rPr>
-          <w:rFonts w:ascii="Times New Roman" w:eastAsia="Calibri" w:hAnsi="Times New Roman" w:cs="Times New Roman"/>
-          <w:iCs/>
-          <w:sz w:val="24"/>
-          <w:szCs w:val="24"/>
-        </w:rPr>
-        <w:t>f fixedness in the hierarchy</w:t>
-      </w:r>
-      <w:r>
-        <w:rPr>
-          <w:rFonts w:ascii="Times New Roman" w:eastAsia="Calibri" w:hAnsi="Times New Roman" w:cs="Times New Roman"/>
-          <w:iCs/>
-          <w:sz w:val="24"/>
-          <w:szCs w:val="24"/>
-        </w:rPr>
-        <w:t>, the author points out that</w:t>
-      </w:r>
-      <w:r>
-        <w:rPr>
-          <w:rFonts w:ascii="Times New Roman" w:eastAsia="Calibri" w:hAnsi="Times New Roman" w:cs="Times New Roman"/>
-          <w:iCs/>
-          <w:sz w:val="24"/>
-          <w:szCs w:val="24"/>
-        </w:rPr>
-        <w:t xml:space="preserve"> certain conditions can affect the relative positions of </w:t>
-      </w:r>
-      <w:r>
-        <w:rPr>
-          <w:rFonts w:ascii="Times New Roman" w:eastAsia="Calibri" w:hAnsi="Times New Roman" w:cs="Times New Roman"/>
-          <w:iCs/>
-          <w:sz w:val="24"/>
-          <w:szCs w:val="24"/>
-        </w:rPr>
-        <w:t xml:space="preserve">basic </w:t>
-      </w:r>
-      <w:r>
-        <w:rPr>
-          <w:rFonts w:ascii="Times New Roman" w:eastAsia="Calibri" w:hAnsi="Times New Roman" w:cs="Times New Roman"/>
-          <w:iCs/>
-          <w:sz w:val="24"/>
-          <w:szCs w:val="24"/>
-        </w:rPr>
-        <w:t>needs in the hierarchy.</w:t>
-      </w:r>
-      <w:r>
-        <w:rPr>
-          <w:rFonts w:ascii="Times New Roman" w:eastAsia="Calibri" w:hAnsi="Times New Roman" w:cs="Times New Roman"/>
-          <w:iCs/>
-          <w:sz w:val="24"/>
-          <w:szCs w:val="24"/>
-        </w:rPr>
-        <w:t xml:space="preserve">  </w:t>
-      </w:r>
-      <w:proofErr w:type="gramStart"/>
-      <w:r>
-        <w:rPr>
-          <w:rFonts w:ascii="Times New Roman" w:eastAsia="Calibri" w:hAnsi="Times New Roman" w:cs="Times New Roman"/>
-          <w:iCs/>
-          <w:sz w:val="24"/>
-          <w:szCs w:val="24"/>
-        </w:rPr>
-        <w:t>According to</w:t>
-      </w:r>
-      <w:proofErr w:type="gramEnd"/>
-      <w:r>
-        <w:rPr>
-          <w:rFonts w:ascii="Times New Roman" w:eastAsia="Calibri" w:hAnsi="Times New Roman" w:cs="Times New Roman"/>
-          <w:iCs/>
-          <w:sz w:val="24"/>
-          <w:szCs w:val="24"/>
-        </w:rPr>
-        <w:t xml:space="preserve"> the author, there are also pre-conditions for these basic needs</w:t>
-      </w:r>
-      <w:r>
-        <w:rPr>
-          <w:rFonts w:ascii="Times New Roman" w:eastAsia="Calibri" w:hAnsi="Times New Roman" w:cs="Times New Roman"/>
-          <w:iCs/>
-          <w:sz w:val="24"/>
-          <w:szCs w:val="24"/>
-        </w:rPr>
-        <w:t xml:space="preserve"> (such as freedom of expression)</w:t>
-      </w:r>
-      <w:r>
-        <w:rPr>
-          <w:rFonts w:ascii="Times New Roman" w:eastAsia="Calibri" w:hAnsi="Times New Roman" w:cs="Times New Roman"/>
-          <w:iCs/>
-          <w:sz w:val="24"/>
-          <w:szCs w:val="24"/>
-        </w:rPr>
-        <w:t>, which if threatened tend to motivate human be</w:t>
-      </w:r>
-      <w:r>
-        <w:rPr>
-          <w:rFonts w:ascii="Times New Roman" w:eastAsia="Calibri" w:hAnsi="Times New Roman" w:cs="Times New Roman"/>
-          <w:iCs/>
-          <w:sz w:val="24"/>
-          <w:szCs w:val="24"/>
-        </w:rPr>
-        <w:t>havior in much the same way</w:t>
-      </w:r>
-      <w:r>
-        <w:rPr>
-          <w:rFonts w:ascii="Times New Roman" w:eastAsia="Calibri" w:hAnsi="Times New Roman" w:cs="Times New Roman"/>
-          <w:iCs/>
-          <w:sz w:val="24"/>
-          <w:szCs w:val="24"/>
-        </w:rPr>
-        <w:t xml:space="preserve"> as the lack of fulfillment of basic needs.  </w:t>
-      </w:r>
-      <w:proofErr w:type="gramStart"/>
-      <w:r>
-        <w:rPr>
-          <w:rFonts w:ascii="Times New Roman" w:eastAsia="Calibri" w:hAnsi="Times New Roman" w:cs="Times New Roman"/>
-          <w:iCs/>
-          <w:sz w:val="24"/>
-          <w:szCs w:val="24"/>
-        </w:rPr>
-        <w:t>According to</w:t>
-      </w:r>
-      <w:proofErr w:type="gramEnd"/>
-      <w:r>
-        <w:rPr>
-          <w:rFonts w:ascii="Times New Roman" w:eastAsia="Calibri" w:hAnsi="Times New Roman" w:cs="Times New Roman"/>
-          <w:iCs/>
-          <w:sz w:val="24"/>
-          <w:szCs w:val="24"/>
-        </w:rPr>
-        <w:t xml:space="preserve"> the theory the author presents, the most predominant needs tend to exert the </w:t>
-      </w:r>
-      <w:r>
-        <w:rPr>
-          <w:rFonts w:ascii="Times New Roman" w:eastAsia="Calibri" w:hAnsi="Times New Roman" w:cs="Times New Roman"/>
-          <w:iCs/>
-          <w:sz w:val="24"/>
-          <w:szCs w:val="24"/>
-        </w:rPr>
-        <w:t>greatest</w:t>
-      </w:r>
-      <w:r>
-        <w:rPr>
-          <w:rFonts w:ascii="Times New Roman" w:eastAsia="Calibri" w:hAnsi="Times New Roman" w:cs="Times New Roman"/>
-          <w:iCs/>
-          <w:sz w:val="24"/>
-          <w:szCs w:val="24"/>
-        </w:rPr>
-        <w:t xml:space="preserve"> influence on the behavior of an individual.  As more predominant needs are satisfied they influence behavior to a lesser degree and l</w:t>
-      </w:r>
-      <w:r>
-        <w:rPr>
-          <w:rFonts w:ascii="Times New Roman" w:eastAsia="Calibri" w:hAnsi="Times New Roman" w:cs="Times New Roman"/>
-          <w:iCs/>
-          <w:sz w:val="24"/>
-          <w:szCs w:val="24"/>
-        </w:rPr>
-        <w:t>ess predominant needs exert greater</w:t>
-      </w:r>
-      <w:r>
-        <w:rPr>
-          <w:rFonts w:ascii="Times New Roman" w:eastAsia="Calibri" w:hAnsi="Times New Roman" w:cs="Times New Roman"/>
-          <w:iCs/>
-          <w:sz w:val="24"/>
-          <w:szCs w:val="24"/>
-        </w:rPr>
-        <w:t xml:space="preserve"> influence on the behavior of an individual.  Consequently, one can consider a need that is significantly satisfied as being non-existent when trying to understand what </w:t>
-      </w:r>
-      <w:proofErr w:type="gramStart"/>
-      <w:r>
-        <w:rPr>
-          <w:rFonts w:ascii="Times New Roman" w:eastAsia="Calibri" w:hAnsi="Times New Roman" w:cs="Times New Roman"/>
-          <w:iCs/>
-          <w:sz w:val="24"/>
-          <w:szCs w:val="24"/>
-        </w:rPr>
-        <w:t>actually motivates</w:t>
-      </w:r>
-      <w:proofErr w:type="gramEnd"/>
-      <w:r>
-        <w:rPr>
-          <w:rFonts w:ascii="Times New Roman" w:eastAsia="Calibri" w:hAnsi="Times New Roman" w:cs="Times New Roman"/>
-          <w:iCs/>
-          <w:sz w:val="24"/>
-          <w:szCs w:val="24"/>
-        </w:rPr>
-        <w:t xml:space="preserve"> </w:t>
-      </w:r>
-      <w:r>
-        <w:rPr>
-          <w:rFonts w:ascii="Times New Roman" w:eastAsia="Calibri" w:hAnsi="Times New Roman" w:cs="Times New Roman"/>
-          <w:iCs/>
-          <w:sz w:val="24"/>
-          <w:szCs w:val="24"/>
-        </w:rPr>
-        <w:t xml:space="preserve">human </w:t>
-      </w:r>
-      <w:r>
-        <w:rPr>
-          <w:rFonts w:ascii="Times New Roman" w:eastAsia="Calibri" w:hAnsi="Times New Roman" w:cs="Times New Roman"/>
-          <w:iCs/>
-          <w:sz w:val="24"/>
-          <w:szCs w:val="24"/>
-        </w:rPr>
         <w:t xml:space="preserve">behavior. </w:t>
       </w:r>
       <w:r>
@@ -6906,17 +7387,7 @@
           <w:sz w:val="24"/>
           <w:szCs w:val="24"/>
         </w:rPr>
-        <w:t xml:space="preserve"> In the current state of civilization and under normal conditions, the most predominant basic needs (physiological, safety, love) tend to be significantly satisfied.  As such, esteem and self-actualization needs are the primary motivators of human behaviors.  This article is relevant because of the desire to identify a theory of </w:t>
-      </w:r>
-      <w:r>
-        <w:rPr>
-          <w:rFonts w:ascii="Times New Roman" w:eastAsia="Calibri" w:hAnsi="Times New Roman" w:cs="Times New Roman"/>
-          <w:iCs/>
-          <w:sz w:val="24"/>
-          <w:szCs w:val="24"/>
-        </w:rPr>
-        <w:lastRenderedPageBreak/>
-        <w:t>the organization to guide the proposed dissertation study that does not reify the construct of the organization.  As such, the theoretical framework selected for the proposed dissertation study must somehow account for human behavior when describing organizational-level phenomenon.</w:t>
+        <w:t xml:space="preserve"> In the current state of civilization and under normal conditions, the most predominant basic needs (physiological, safety, love) tend to be significantly satisfied.  As such, esteem and self-actualization needs are the primary motivators of human behaviors.  This article is relevant because of the desire to identify a theory of the organization to guide the proposed dissertation study that does not reify the construct of the organization.  As such, the theoretical framework selected for the proposed dissertation study must somehow account for human behavior when describing organizational-level phenomenon.</w:t>
       </w:r>
     </w:p>
     <w:p>
@@ -6938,6 +7409,7 @@
           <w:sz w:val="24"/>
           <w:szCs w:val="24"/>
         </w:rPr>
+        <w:lastRenderedPageBreak/>
         <w:t>Mezias</w:t>
       </w:r>
       <w:proofErr w:type="spellEnd"/>
@@ -7137,35 +7609,44 @@
           <w:sz w:val="24"/>
           <w:szCs w:val="24"/>
         </w:rPr>
+        <w:t>not</w:t>
+      </w:r>
+      <w:r>
+        <w:rPr>
+          <w:rFonts w:ascii="Times New Roman" w:eastAsia="Calibri" w:hAnsi="Times New Roman" w:cs="Times New Roman"/>
+          <w:iCs/>
+          <w:sz w:val="24"/>
+          <w:szCs w:val="24"/>
+        </w:rPr>
+        <w:t>ed</w:t>
+      </w:r>
+      <w:r>
+        <w:rPr>
+          <w:rFonts w:ascii="Times New Roman" w:eastAsia="Calibri" w:hAnsi="Times New Roman" w:cs="Times New Roman"/>
+          <w:iCs/>
+          <w:sz w:val="24"/>
+          <w:szCs w:val="24"/>
+        </w:rPr>
+        <w:t xml:space="preserve"> that </w:t>
+      </w:r>
+      <w:r>
+        <w:rPr>
+          <w:rFonts w:ascii="Times New Roman" w:eastAsia="Calibri" w:hAnsi="Times New Roman" w:cs="Times New Roman"/>
+          <w:iCs/>
+          <w:sz w:val="24"/>
+          <w:szCs w:val="24"/>
+        </w:rPr>
+        <w:t xml:space="preserve">few studies have examined how organizations go about avoiding uncertainty.  They suggested that the concept of uncertainty avoidance is predominantly employed as a property of culture.  The authors went on to argue that organizational members react to inaccuracy and unreliability in the decision-making </w:t>
+      </w:r>
+      <w:r>
+        <w:rPr>
+          <w:rFonts w:ascii="Times New Roman" w:eastAsia="Calibri" w:hAnsi="Times New Roman" w:cs="Times New Roman"/>
+          <w:iCs/>
+          <w:sz w:val="24"/>
+          <w:szCs w:val="24"/>
+        </w:rPr>
         <w:lastRenderedPageBreak/>
-        <w:t>not</w:t>
-      </w:r>
-      <w:r>
-        <w:rPr>
-          <w:rFonts w:ascii="Times New Roman" w:eastAsia="Calibri" w:hAnsi="Times New Roman" w:cs="Times New Roman"/>
-          <w:iCs/>
-          <w:sz w:val="24"/>
-          <w:szCs w:val="24"/>
-        </w:rPr>
-        <w:t>ed</w:t>
-      </w:r>
-      <w:r>
-        <w:rPr>
-          <w:rFonts w:ascii="Times New Roman" w:eastAsia="Calibri" w:hAnsi="Times New Roman" w:cs="Times New Roman"/>
-          <w:iCs/>
-          <w:sz w:val="24"/>
-          <w:szCs w:val="24"/>
-        </w:rPr>
-        <w:t xml:space="preserve"> that </w:t>
-      </w:r>
-      <w:r>
-        <w:rPr>
-          <w:rFonts w:ascii="Times New Roman" w:eastAsia="Calibri" w:hAnsi="Times New Roman" w:cs="Times New Roman"/>
-          <w:iCs/>
-          <w:sz w:val="24"/>
-          <w:szCs w:val="24"/>
-        </w:rPr>
-        <w:t>few studies have examined how organizations go about avoiding uncertainty.  They suggested that the concept of uncertainty avoidance is predominantly employed as a property of culture.  The authors went on to argue that organizational members react to inaccuracy and unreliability in the decision-making process by seeking more data, ignoring contingencies when making predictions, reverting to ideology, creating after the fact justifications for decisions, and pursuing general, long-term goals in an incremental manner.  These potential actions are all relevant to examining the potential influence of development stage on technology transfer outcomes</w:t>
+        <w:t>process by seeking more data, ignoring contingencies when making predictions, reverting to ideology, creating after the fact justifications for decisions, and pursuing general, long-term goals in an incremental manner.  These potential actions are all relevant to examining the potential influence of development stage on technology transfer outcomes</w:t>
       </w:r>
       <w:r>
         <w:rPr>
@@ -7515,7 +7996,16 @@
           <w:sz w:val="24"/>
           <w:szCs w:val="24"/>
         </w:rPr>
-        <w:t xml:space="preserve">This journal article examined the literature on various mechanisms of university technology transfer other than commercialization activities which typically include licensing and new venture creation.  These non-commercialization mechanisms include collaborative research, contract research, consulting engagements, and informal relationships and collectively are referred to as academic engagement.  The authors identified the individual, organizational, and institutional antecedents and outcome indicators of academic engagement found in the literature and compared </w:t>
+        <w:t>This journal article examined the literature on various mechanisms of university technology transfer other than commercialization activities which typically include licensing and new venture creation.  These non-commercialization mechanisms include collaborative research, contract research, consulting engagements, and informal relationships and collectively are referred to as academic engagement.  The authors identified the individual, organizational, and institutional antecedents and outcome indicators of academic engagement found in the literature and compared them to those for commercialization.  The authors identified 36 relevant journal articles on the topic that were published between 1980 and 2011.</w:t>
+      </w:r>
+      <w:r>
+        <w:rPr>
+          <w:rFonts w:ascii="Times New Roman" w:eastAsia="Calibri" w:hAnsi="Times New Roman" w:cs="Times New Roman"/>
+          <w:iCs/>
+          <w:sz w:val="24"/>
+          <w:szCs w:val="24"/>
+        </w:rPr>
+        <w:t xml:space="preserve">  They specifically excluded studies conducted at the department, university, and country level of analysis and case studies of specific universities that were limited to the </w:t>
       </w:r>
       <w:r>
         <w:rPr>
@@ -7525,16 +8015,7 @@
           <w:szCs w:val="24"/>
         </w:rPr>
         <w:lastRenderedPageBreak/>
-        <w:t>them to those for commercialization.  The authors identified 36 relevant journal articles on the topic that were published between 1980 and 2011.</w:t>
-      </w:r>
-      <w:r>
-        <w:rPr>
-          <w:rFonts w:ascii="Times New Roman" w:eastAsia="Calibri" w:hAnsi="Times New Roman" w:cs="Times New Roman"/>
-          <w:iCs/>
-          <w:sz w:val="24"/>
-          <w:szCs w:val="24"/>
-        </w:rPr>
-        <w:t xml:space="preserve">  They specifically excluded studies conducted at the department, university, and country level of analysis and case studies of specific universities that were limited to the organizational context or historical analysis.</w:t>
+        <w:t>organizational context or historical analysis.</w:t>
       </w:r>
       <w:r>
         <w:rPr>
@@ -7723,7 +8204,88 @@
           <w:sz w:val="24"/>
           <w:szCs w:val="24"/>
         </w:rPr>
-        <w:t xml:space="preserve">and influence the activities of organizations including the decisions of organization members.  If this is true, then supply-side technology transfer professionals likely share an occupational culture that creates a limitation on rationality in technology transfer </w:t>
+        <w:t xml:space="preserve">and influence the activities of organizations including the decisions of organization members.  If this is true, then supply-side technology transfer professionals likely share an occupational culture that creates a limitation on rationality in technology transfer decisions that extends across private sector organizations.  </w:t>
+      </w:r>
+      <w:r>
+        <w:rPr>
+          <w:rFonts w:ascii="Times New Roman" w:eastAsia="Calibri" w:hAnsi="Times New Roman" w:cs="Times New Roman"/>
+          <w:iCs/>
+          <w:sz w:val="24"/>
+          <w:szCs w:val="24"/>
+        </w:rPr>
+        <w:t>In the framework espoused by Simon (1997), t</w:t>
+      </w:r>
+      <w:r>
+        <w:rPr>
+          <w:rFonts w:ascii="Times New Roman" w:eastAsia="Calibri" w:hAnsi="Times New Roman" w:cs="Times New Roman"/>
+          <w:iCs/>
+          <w:sz w:val="24"/>
+          <w:szCs w:val="24"/>
+        </w:rPr>
+        <w:t>his limitation may manifest as one or more decision premises rela</w:t>
+      </w:r>
+      <w:r>
+        <w:rPr>
+          <w:rFonts w:ascii="Times New Roman" w:eastAsia="Calibri" w:hAnsi="Times New Roman" w:cs="Times New Roman"/>
+          <w:iCs/>
+          <w:sz w:val="24"/>
+          <w:szCs w:val="24"/>
+        </w:rPr>
+        <w:t xml:space="preserve">ted to development stage that are held </w:t>
+      </w:r>
+      <w:r>
+        <w:rPr>
+          <w:rFonts w:ascii="Times New Roman" w:eastAsia="Calibri" w:hAnsi="Times New Roman" w:cs="Times New Roman"/>
+          <w:iCs/>
+          <w:sz w:val="24"/>
+          <w:szCs w:val="24"/>
+        </w:rPr>
+        <w:t xml:space="preserve">among technology transfer professionals </w:t>
+      </w:r>
+      <w:r>
+        <w:rPr>
+          <w:rFonts w:ascii="Times New Roman" w:eastAsia="Calibri" w:hAnsi="Times New Roman" w:cs="Times New Roman"/>
+          <w:iCs/>
+          <w:sz w:val="24"/>
+          <w:szCs w:val="24"/>
+        </w:rPr>
+        <w:t>in various</w:t>
+      </w:r>
+      <w:r>
+        <w:rPr>
+          <w:rFonts w:ascii="Times New Roman" w:eastAsia="Calibri" w:hAnsi="Times New Roman" w:cs="Times New Roman"/>
+          <w:iCs/>
+          <w:sz w:val="24"/>
+          <w:szCs w:val="24"/>
+        </w:rPr>
+        <w:t xml:space="preserve"> organizations.</w:t>
+      </w:r>
+      <w:r>
+        <w:rPr>
+          <w:rFonts w:ascii="Times New Roman" w:eastAsia="Calibri" w:hAnsi="Times New Roman" w:cs="Times New Roman"/>
+          <w:iCs/>
+          <w:sz w:val="24"/>
+          <w:szCs w:val="24"/>
+        </w:rPr>
+        <w:t xml:space="preserve">  </w:t>
+      </w:r>
+      <w:r>
+        <w:rPr>
+          <w:rFonts w:ascii="Times New Roman" w:eastAsia="Calibri" w:hAnsi="Times New Roman" w:cs="Times New Roman"/>
+          <w:iCs/>
+          <w:sz w:val="24"/>
+          <w:szCs w:val="24"/>
+        </w:rPr>
+        <w:t>The author explains that culture-based</w:t>
+      </w:r>
+      <w:r>
+        <w:rPr>
+          <w:rFonts w:ascii="Times New Roman" w:eastAsia="Calibri" w:hAnsi="Times New Roman" w:cs="Times New Roman"/>
+          <w:iCs/>
+          <w:sz w:val="24"/>
+          <w:szCs w:val="24"/>
+        </w:rPr>
+        <w:t xml:space="preserve"> limitations may be </w:t>
       </w:r>
       <w:r>
         <w:rPr>
@@ -7733,96 +8295,6 @@
           <w:szCs w:val="24"/>
         </w:rPr>
         <w:lastRenderedPageBreak/>
-        <w:t xml:space="preserve">decisions that extends across private sector organizations.  </w:t>
-      </w:r>
-      <w:r>
-        <w:rPr>
-          <w:rFonts w:ascii="Times New Roman" w:eastAsia="Calibri" w:hAnsi="Times New Roman" w:cs="Times New Roman"/>
-          <w:iCs/>
-          <w:sz w:val="24"/>
-          <w:szCs w:val="24"/>
-        </w:rPr>
-        <w:t>In the framework espoused by Simon (1997), t</w:t>
-      </w:r>
-      <w:r>
-        <w:rPr>
-          <w:rFonts w:ascii="Times New Roman" w:eastAsia="Calibri" w:hAnsi="Times New Roman" w:cs="Times New Roman"/>
-          <w:iCs/>
-          <w:sz w:val="24"/>
-          <w:szCs w:val="24"/>
-        </w:rPr>
-        <w:t>his limitation may manifest as one or more decision premises rela</w:t>
-      </w:r>
-      <w:r>
-        <w:rPr>
-          <w:rFonts w:ascii="Times New Roman" w:eastAsia="Calibri" w:hAnsi="Times New Roman" w:cs="Times New Roman"/>
-          <w:iCs/>
-          <w:sz w:val="24"/>
-          <w:szCs w:val="24"/>
-        </w:rPr>
-        <w:t xml:space="preserve">ted to development stage that are held </w:t>
-      </w:r>
-      <w:r>
-        <w:rPr>
-          <w:rFonts w:ascii="Times New Roman" w:eastAsia="Calibri" w:hAnsi="Times New Roman" w:cs="Times New Roman"/>
-          <w:iCs/>
-          <w:sz w:val="24"/>
-          <w:szCs w:val="24"/>
-        </w:rPr>
-        <w:t xml:space="preserve">among technology transfer professionals </w:t>
-      </w:r>
-      <w:r>
-        <w:rPr>
-          <w:rFonts w:ascii="Times New Roman" w:eastAsia="Calibri" w:hAnsi="Times New Roman" w:cs="Times New Roman"/>
-          <w:iCs/>
-          <w:sz w:val="24"/>
-          <w:szCs w:val="24"/>
-        </w:rPr>
-        <w:t>in various</w:t>
-      </w:r>
-      <w:r>
-        <w:rPr>
-          <w:rFonts w:ascii="Times New Roman" w:eastAsia="Calibri" w:hAnsi="Times New Roman" w:cs="Times New Roman"/>
-          <w:iCs/>
-          <w:sz w:val="24"/>
-          <w:szCs w:val="24"/>
-        </w:rPr>
-        <w:t xml:space="preserve"> organizations.</w:t>
-      </w:r>
-      <w:r>
-        <w:rPr>
-          <w:rFonts w:ascii="Times New Roman" w:eastAsia="Calibri" w:hAnsi="Times New Roman" w:cs="Times New Roman"/>
-          <w:iCs/>
-          <w:sz w:val="24"/>
-          <w:szCs w:val="24"/>
-        </w:rPr>
-        <w:t xml:space="preserve">  </w:t>
-      </w:r>
-      <w:r>
-        <w:rPr>
-          <w:rFonts w:ascii="Times New Roman" w:eastAsia="Calibri" w:hAnsi="Times New Roman" w:cs="Times New Roman"/>
-          <w:iCs/>
-          <w:sz w:val="24"/>
-          <w:szCs w:val="24"/>
-        </w:rPr>
-        <w:t>The author explains that culture-based</w:t>
-      </w:r>
-      <w:r>
-        <w:rPr>
-          <w:rFonts w:ascii="Times New Roman" w:eastAsia="Calibri" w:hAnsi="Times New Roman" w:cs="Times New Roman"/>
-          <w:iCs/>
-          <w:sz w:val="24"/>
-          <w:szCs w:val="24"/>
-        </w:rPr>
-        <w:t xml:space="preserve"> limitations may be </w:t>
-      </w:r>
-      <w:r>
-        <w:rPr>
-          <w:rFonts w:ascii="Times New Roman" w:eastAsia="Calibri" w:hAnsi="Times New Roman" w:cs="Times New Roman"/>
-          <w:iCs/>
-          <w:sz w:val="24"/>
-          <w:szCs w:val="24"/>
-        </w:rPr>
         <w:t>either beneficial or detrimental to the organization.</w:t>
       </w:r>
       <w:r>
@@ -8109,44 +8581,53 @@
           <w:sz w:val="24"/>
           <w:szCs w:val="24"/>
         </w:rPr>
+        <w:t>contributions</w:t>
+      </w:r>
+      <w:r>
+        <w:rPr>
+          <w:rFonts w:ascii="Times New Roman" w:eastAsia="Calibri" w:hAnsi="Times New Roman" w:cs="Times New Roman"/>
+          <w:iCs/>
+          <w:sz w:val="24"/>
+          <w:szCs w:val="24"/>
+        </w:rPr>
+        <w:t xml:space="preserve"> including the satisficing principle, prospect theory, and heuristics for availability, representativeness, anchoring, and adjustment. </w:t>
+      </w:r>
+      <w:r>
+        <w:rPr>
+          <w:rFonts w:ascii="Times New Roman" w:eastAsia="Calibri" w:hAnsi="Times New Roman" w:cs="Times New Roman"/>
+          <w:iCs/>
+          <w:sz w:val="24"/>
+          <w:szCs w:val="24"/>
+        </w:rPr>
+        <w:t xml:space="preserve">Organizational decision making poses several challenges for the researchers who study it.  </w:t>
+      </w:r>
+      <w:r>
+        <w:rPr>
+          <w:rFonts w:ascii="Times New Roman" w:eastAsia="Calibri" w:hAnsi="Times New Roman" w:cs="Times New Roman"/>
+          <w:iCs/>
+          <w:sz w:val="24"/>
+          <w:szCs w:val="24"/>
+        </w:rPr>
+        <w:t>As the author explained, d</w:t>
+      </w:r>
+      <w:r>
+        <w:rPr>
+          <w:rFonts w:ascii="Times New Roman" w:eastAsia="Calibri" w:hAnsi="Times New Roman" w:cs="Times New Roman"/>
+          <w:iCs/>
+          <w:sz w:val="24"/>
+          <w:szCs w:val="24"/>
+        </w:rPr>
+        <w:t xml:space="preserve">ecision making in organizational context is longitudinal in nature, often </w:t>
+      </w:r>
+      <w:r>
+        <w:rPr>
+          <w:rFonts w:ascii="Times New Roman" w:eastAsia="Calibri" w:hAnsi="Times New Roman" w:cs="Times New Roman"/>
+          <w:iCs/>
+          <w:sz w:val="24"/>
+          <w:szCs w:val="24"/>
+        </w:rPr>
         <w:lastRenderedPageBreak/>
-        <w:t>contributions</w:t>
-      </w:r>
-      <w:r>
-        <w:rPr>
-          <w:rFonts w:ascii="Times New Roman" w:eastAsia="Calibri" w:hAnsi="Times New Roman" w:cs="Times New Roman"/>
-          <w:iCs/>
-          <w:sz w:val="24"/>
-          <w:szCs w:val="24"/>
-        </w:rPr>
-        <w:t xml:space="preserve"> including the satisficing principle, prospect theory, and heuristics for availability, representativeness, anchoring, and adjustment. </w:t>
-      </w:r>
-      <w:r>
-        <w:rPr>
-          <w:rFonts w:ascii="Times New Roman" w:eastAsia="Calibri" w:hAnsi="Times New Roman" w:cs="Times New Roman"/>
-          <w:iCs/>
-          <w:sz w:val="24"/>
-          <w:szCs w:val="24"/>
-        </w:rPr>
-        <w:t xml:space="preserve">Organizational decision making poses several challenges for the researchers who study it.  </w:t>
-      </w:r>
-      <w:r>
-        <w:rPr>
-          <w:rFonts w:ascii="Times New Roman" w:eastAsia="Calibri" w:hAnsi="Times New Roman" w:cs="Times New Roman"/>
-          <w:iCs/>
-          <w:sz w:val="24"/>
-          <w:szCs w:val="24"/>
-        </w:rPr>
-        <w:t>As the author explained, d</w:t>
-      </w:r>
-      <w:r>
-        <w:rPr>
-          <w:rFonts w:ascii="Times New Roman" w:eastAsia="Calibri" w:hAnsi="Times New Roman" w:cs="Times New Roman"/>
-          <w:iCs/>
-          <w:sz w:val="24"/>
-          <w:szCs w:val="24"/>
-        </w:rPr>
-        <w:t xml:space="preserve">ecision making in organizational context is longitudinal in nature, often repetitious, subject to pervasive ambiguity, and intertwined with incentives and conflict – none of which is factored into studies underpinning behavior decision theory.  </w:t>
+        <w:t xml:space="preserve">repetitious, subject to pervasive ambiguity, and intertwined with incentives and conflict – none of which is factored into studies underpinning behavior decision theory.  </w:t>
       </w:r>
       <w:r>
         <w:rPr>
@@ -8366,7 +8847,71 @@
           <w:sz w:val="24"/>
           <w:szCs w:val="24"/>
         </w:rPr>
-        <w:t xml:space="preserve"> have </w:t>
+        <w:t xml:space="preserve"> have essentially achieved </w:t>
+      </w:r>
+      <w:r>
+        <w:rPr>
+          <w:rFonts w:ascii="Times New Roman" w:eastAsia="Calibri" w:hAnsi="Times New Roman" w:cs="Times New Roman"/>
+          <w:i/>
+          <w:iCs/>
+          <w:sz w:val="24"/>
+          <w:szCs w:val="24"/>
+        </w:rPr>
+        <w:t>de facto</w:t>
+      </w:r>
+      <w:r>
+        <w:rPr>
+          <w:rFonts w:ascii="Times New Roman" w:eastAsia="Calibri" w:hAnsi="Times New Roman" w:cs="Times New Roman"/>
+          <w:iCs/>
+          <w:sz w:val="24"/>
+          <w:szCs w:val="24"/>
+        </w:rPr>
+        <w:t xml:space="preserve"> monopoly status when it comes to the data and information that policymakers use to formulate public policy on technology transfer.  Overreliance on the AUTM </w:t>
+      </w:r>
+      <w:r>
+        <w:rPr>
+          <w:rFonts w:ascii="Times New Roman" w:eastAsia="Calibri" w:hAnsi="Times New Roman" w:cs="Times New Roman"/>
+          <w:iCs/>
+          <w:sz w:val="24"/>
+          <w:szCs w:val="24"/>
+        </w:rPr>
+        <w:t>indicators</w:t>
+      </w:r>
+      <w:r>
+        <w:rPr>
+          <w:rFonts w:ascii="Times New Roman" w:eastAsia="Calibri" w:hAnsi="Times New Roman" w:cs="Times New Roman"/>
+          <w:iCs/>
+          <w:sz w:val="24"/>
+          <w:szCs w:val="24"/>
+        </w:rPr>
+        <w:t xml:space="preserve"> </w:t>
+      </w:r>
+      <w:r>
+        <w:rPr>
+          <w:rFonts w:ascii="Times New Roman" w:eastAsia="Calibri" w:hAnsi="Times New Roman" w:cs="Times New Roman"/>
+          <w:iCs/>
+          <w:sz w:val="24"/>
+          <w:szCs w:val="24"/>
+        </w:rPr>
+        <w:t xml:space="preserve">tends to overstimulate certain activities such as patenting and licensing while dampening other </w:t>
+      </w:r>
+      <w:r>
+        <w:rPr>
+          <w:rFonts w:ascii="Times New Roman" w:eastAsia="Calibri" w:hAnsi="Times New Roman" w:cs="Times New Roman"/>
+          <w:iCs/>
+          <w:sz w:val="24"/>
+          <w:szCs w:val="24"/>
+        </w:rPr>
+        <w:t xml:space="preserve">valuable </w:t>
+      </w:r>
+      <w:r>
+        <w:rPr>
+          <w:rFonts w:ascii="Times New Roman" w:eastAsia="Calibri" w:hAnsi="Times New Roman" w:cs="Times New Roman"/>
+          <w:iCs/>
+          <w:sz w:val="24"/>
+          <w:szCs w:val="24"/>
+        </w:rPr>
+        <w:t xml:space="preserve">technology transfer activities.  </w:t>
       </w:r>
       <w:r>
         <w:rPr>
@@ -8376,79 +8921,6 @@
           <w:szCs w:val="24"/>
         </w:rPr>
         <w:lastRenderedPageBreak/>
-        <w:t xml:space="preserve">essentially achieved </w:t>
-      </w:r>
-      <w:r>
-        <w:rPr>
-          <w:rFonts w:ascii="Times New Roman" w:eastAsia="Calibri" w:hAnsi="Times New Roman" w:cs="Times New Roman"/>
-          <w:i/>
-          <w:iCs/>
-          <w:sz w:val="24"/>
-          <w:szCs w:val="24"/>
-        </w:rPr>
-        <w:t>de facto</w:t>
-      </w:r>
-      <w:r>
-        <w:rPr>
-          <w:rFonts w:ascii="Times New Roman" w:eastAsia="Calibri" w:hAnsi="Times New Roman" w:cs="Times New Roman"/>
-          <w:iCs/>
-          <w:sz w:val="24"/>
-          <w:szCs w:val="24"/>
-        </w:rPr>
-        <w:t xml:space="preserve"> monopoly status when it comes to the data and information that policymakers use to formulate public policy on technology transfer.  Overreliance on the AUTM </w:t>
-      </w:r>
-      <w:r>
-        <w:rPr>
-          <w:rFonts w:ascii="Times New Roman" w:eastAsia="Calibri" w:hAnsi="Times New Roman" w:cs="Times New Roman"/>
-          <w:iCs/>
-          <w:sz w:val="24"/>
-          <w:szCs w:val="24"/>
-        </w:rPr>
-        <w:t>indicators</w:t>
-      </w:r>
-      <w:r>
-        <w:rPr>
-          <w:rFonts w:ascii="Times New Roman" w:eastAsia="Calibri" w:hAnsi="Times New Roman" w:cs="Times New Roman"/>
-          <w:iCs/>
-          <w:sz w:val="24"/>
-          <w:szCs w:val="24"/>
-        </w:rPr>
-        <w:t xml:space="preserve"> </w:t>
-      </w:r>
-      <w:r>
-        <w:rPr>
-          <w:rFonts w:ascii="Times New Roman" w:eastAsia="Calibri" w:hAnsi="Times New Roman" w:cs="Times New Roman"/>
-          <w:iCs/>
-          <w:sz w:val="24"/>
-          <w:szCs w:val="24"/>
-        </w:rPr>
-        <w:t xml:space="preserve">tends to overstimulate certain activities such as patenting and licensing while dampening other </w:t>
-      </w:r>
-      <w:r>
-        <w:rPr>
-          <w:rFonts w:ascii="Times New Roman" w:eastAsia="Calibri" w:hAnsi="Times New Roman" w:cs="Times New Roman"/>
-          <w:iCs/>
-          <w:sz w:val="24"/>
-          <w:szCs w:val="24"/>
-        </w:rPr>
-        <w:t xml:space="preserve">valuable </w:t>
-      </w:r>
-      <w:r>
-        <w:rPr>
-          <w:rFonts w:ascii="Times New Roman" w:eastAsia="Calibri" w:hAnsi="Times New Roman" w:cs="Times New Roman"/>
-          <w:iCs/>
-          <w:sz w:val="24"/>
-          <w:szCs w:val="24"/>
-        </w:rPr>
-        <w:t xml:space="preserve">technology transfer activities.  </w:t>
-      </w:r>
-      <w:r>
-        <w:rPr>
-          <w:rFonts w:ascii="Times New Roman" w:eastAsia="Calibri" w:hAnsi="Times New Roman" w:cs="Times New Roman"/>
-          <w:iCs/>
-          <w:sz w:val="24"/>
-          <w:szCs w:val="24"/>
-        </w:rPr>
         <w:t>These indicators</w:t>
       </w:r>
       <w:r>
@@ -8776,80 +9248,233 @@
           <w:sz w:val="24"/>
           <w:szCs w:val="24"/>
         </w:rPr>
+        <w:t>This book</w:t>
+      </w:r>
+      <w:r>
+        <w:rPr>
+          <w:rFonts w:ascii="Times New Roman" w:eastAsia="Calibri" w:hAnsi="Times New Roman" w:cs="Times New Roman"/>
+          <w:iCs/>
+          <w:sz w:val="24"/>
+          <w:szCs w:val="24"/>
+        </w:rPr>
+        <w:t xml:space="preserve"> provides a useful scaffold for structuring a study of the role of development stage in university technology transfer.  It</w:t>
+      </w:r>
+      <w:r>
+        <w:rPr>
+          <w:rFonts w:ascii="Times New Roman" w:eastAsia="Calibri" w:hAnsi="Times New Roman" w:cs="Times New Roman"/>
+          <w:iCs/>
+          <w:sz w:val="24"/>
+          <w:szCs w:val="24"/>
+        </w:rPr>
+        <w:t xml:space="preserve"> provides a framework for using decision</w:t>
+      </w:r>
+      <w:r>
+        <w:rPr>
+          <w:rFonts w:ascii="Times New Roman" w:eastAsia="Calibri" w:hAnsi="Times New Roman" w:cs="Times New Roman"/>
+          <w:iCs/>
+          <w:sz w:val="24"/>
+          <w:szCs w:val="24"/>
+        </w:rPr>
+        <w:t xml:space="preserve"> making</w:t>
+      </w:r>
+      <w:r>
+        <w:rPr>
+          <w:rFonts w:ascii="Times New Roman" w:eastAsia="Calibri" w:hAnsi="Times New Roman" w:cs="Times New Roman"/>
+          <w:iCs/>
+          <w:sz w:val="24"/>
+          <w:szCs w:val="24"/>
+        </w:rPr>
+        <w:t xml:space="preserve"> as the basis for understanding </w:t>
+      </w:r>
+      <w:r>
+        <w:rPr>
+          <w:rFonts w:ascii="Times New Roman" w:eastAsia="Calibri" w:hAnsi="Times New Roman" w:cs="Times New Roman"/>
+          <w:iCs/>
+          <w:sz w:val="24"/>
+          <w:szCs w:val="24"/>
+        </w:rPr>
+        <w:t xml:space="preserve">the choices </w:t>
+      </w:r>
+      <w:r>
+        <w:rPr>
+          <w:rFonts w:ascii="Times New Roman" w:eastAsia="Calibri" w:hAnsi="Times New Roman" w:cs="Times New Roman"/>
+          <w:iCs/>
+          <w:sz w:val="24"/>
+          <w:szCs w:val="24"/>
+        </w:rPr>
+        <w:t xml:space="preserve">made </w:t>
+      </w:r>
+      <w:r>
+        <w:rPr>
+          <w:rFonts w:ascii="Times New Roman" w:eastAsia="Calibri" w:hAnsi="Times New Roman" w:cs="Times New Roman"/>
+          <w:iCs/>
+          <w:sz w:val="24"/>
+          <w:szCs w:val="24"/>
+        </w:rPr>
+        <w:t>and actions</w:t>
+      </w:r>
+      <w:r>
+        <w:rPr>
+          <w:rFonts w:ascii="Times New Roman" w:eastAsia="Calibri" w:hAnsi="Times New Roman" w:cs="Times New Roman"/>
+          <w:iCs/>
+          <w:sz w:val="24"/>
+          <w:szCs w:val="24"/>
+        </w:rPr>
+        <w:t xml:space="preserve"> taken by</w:t>
+      </w:r>
+      <w:r>
+        <w:rPr>
+          <w:rFonts w:ascii="Times New Roman" w:eastAsia="Calibri" w:hAnsi="Times New Roman" w:cs="Times New Roman"/>
+          <w:iCs/>
+          <w:sz w:val="24"/>
+          <w:szCs w:val="24"/>
+        </w:rPr>
+        <w:t xml:space="preserve"> </w:t>
+      </w:r>
+      <w:r>
+        <w:rPr>
+          <w:rFonts w:ascii="Times New Roman" w:eastAsia="Calibri" w:hAnsi="Times New Roman" w:cs="Times New Roman"/>
+          <w:iCs/>
+          <w:sz w:val="24"/>
+          <w:szCs w:val="24"/>
+        </w:rPr>
+        <w:t>individuals</w:t>
+      </w:r>
+      <w:r>
+        <w:rPr>
+          <w:rFonts w:ascii="Times New Roman" w:eastAsia="Calibri" w:hAnsi="Times New Roman" w:cs="Times New Roman"/>
+          <w:iCs/>
+          <w:sz w:val="24"/>
+          <w:szCs w:val="24"/>
+        </w:rPr>
+        <w:t xml:space="preserve"> </w:t>
+      </w:r>
+      <w:r>
+        <w:rPr>
+          <w:rFonts w:ascii="Times New Roman" w:eastAsia="Calibri" w:hAnsi="Times New Roman" w:cs="Times New Roman"/>
+          <w:iCs/>
+          <w:sz w:val="24"/>
+          <w:szCs w:val="24"/>
+        </w:rPr>
+        <w:t xml:space="preserve">on behalf of the </w:t>
+      </w:r>
+      <w:r>
+        <w:rPr>
+          <w:rFonts w:ascii="Times New Roman" w:eastAsia="Calibri" w:hAnsi="Times New Roman" w:cs="Times New Roman"/>
+          <w:iCs/>
+          <w:sz w:val="24"/>
+          <w:szCs w:val="24"/>
+        </w:rPr>
+        <w:t>organization</w:t>
+      </w:r>
+      <w:r>
+        <w:rPr>
+          <w:rFonts w:ascii="Times New Roman" w:eastAsia="Calibri" w:hAnsi="Times New Roman" w:cs="Times New Roman"/>
+          <w:iCs/>
+          <w:sz w:val="24"/>
+          <w:szCs w:val="24"/>
+        </w:rPr>
+        <w:t>s</w:t>
+      </w:r>
+      <w:r>
+        <w:rPr>
+          <w:rFonts w:ascii="Times New Roman" w:eastAsia="Calibri" w:hAnsi="Times New Roman" w:cs="Times New Roman"/>
+          <w:iCs/>
+          <w:sz w:val="24"/>
+          <w:szCs w:val="24"/>
+        </w:rPr>
+        <w:t xml:space="preserve"> to which they are members</w:t>
+      </w:r>
+      <w:r>
+        <w:rPr>
+          <w:rFonts w:ascii="Times New Roman" w:eastAsia="Calibri" w:hAnsi="Times New Roman" w:cs="Times New Roman"/>
+          <w:iCs/>
+          <w:sz w:val="24"/>
+          <w:szCs w:val="24"/>
+        </w:rPr>
+        <w:t xml:space="preserve">.  </w:t>
+      </w:r>
+      <w:r>
+        <w:rPr>
+          <w:rFonts w:ascii="Times New Roman" w:eastAsia="Calibri" w:hAnsi="Times New Roman" w:cs="Times New Roman"/>
+          <w:iCs/>
+          <w:sz w:val="24"/>
+          <w:szCs w:val="24"/>
+        </w:rPr>
         <w:lastRenderedPageBreak/>
-        <w:t>This book</w:t>
-      </w:r>
-      <w:r>
-        <w:rPr>
-          <w:rFonts w:ascii="Times New Roman" w:eastAsia="Calibri" w:hAnsi="Times New Roman" w:cs="Times New Roman"/>
-          <w:iCs/>
-          <w:sz w:val="24"/>
-          <w:szCs w:val="24"/>
-        </w:rPr>
-        <w:t xml:space="preserve"> provides a useful scaffold for structuring a study of the role of development stage in university technology transfer.  It</w:t>
-      </w:r>
-      <w:r>
-        <w:rPr>
-          <w:rFonts w:ascii="Times New Roman" w:eastAsia="Calibri" w:hAnsi="Times New Roman" w:cs="Times New Roman"/>
-          <w:iCs/>
-          <w:sz w:val="24"/>
-          <w:szCs w:val="24"/>
-        </w:rPr>
-        <w:t xml:space="preserve"> provides a framework for using decision</w:t>
-      </w:r>
-      <w:r>
-        <w:rPr>
-          <w:rFonts w:ascii="Times New Roman" w:eastAsia="Calibri" w:hAnsi="Times New Roman" w:cs="Times New Roman"/>
-          <w:iCs/>
-          <w:sz w:val="24"/>
-          <w:szCs w:val="24"/>
-        </w:rPr>
-        <w:t xml:space="preserve"> making</w:t>
-      </w:r>
-      <w:r>
-        <w:rPr>
-          <w:rFonts w:ascii="Times New Roman" w:eastAsia="Calibri" w:hAnsi="Times New Roman" w:cs="Times New Roman"/>
-          <w:iCs/>
-          <w:sz w:val="24"/>
-          <w:szCs w:val="24"/>
-        </w:rPr>
-        <w:t xml:space="preserve"> as the basis for understanding </w:t>
-      </w:r>
-      <w:r>
-        <w:rPr>
-          <w:rFonts w:ascii="Times New Roman" w:eastAsia="Calibri" w:hAnsi="Times New Roman" w:cs="Times New Roman"/>
-          <w:iCs/>
-          <w:sz w:val="24"/>
-          <w:szCs w:val="24"/>
-        </w:rPr>
-        <w:t xml:space="preserve">the choices </w:t>
-      </w:r>
-      <w:r>
-        <w:rPr>
-          <w:rFonts w:ascii="Times New Roman" w:eastAsia="Calibri" w:hAnsi="Times New Roman" w:cs="Times New Roman"/>
-          <w:iCs/>
-          <w:sz w:val="24"/>
-          <w:szCs w:val="24"/>
-        </w:rPr>
-        <w:t xml:space="preserve">made </w:t>
-      </w:r>
-      <w:r>
-        <w:rPr>
-          <w:rFonts w:ascii="Times New Roman" w:eastAsia="Calibri" w:hAnsi="Times New Roman" w:cs="Times New Roman"/>
-          <w:iCs/>
-          <w:sz w:val="24"/>
-          <w:szCs w:val="24"/>
-        </w:rPr>
-        <w:t>and actions</w:t>
-      </w:r>
-      <w:r>
-        <w:rPr>
-          <w:rFonts w:ascii="Times New Roman" w:eastAsia="Calibri" w:hAnsi="Times New Roman" w:cs="Times New Roman"/>
-          <w:iCs/>
-          <w:sz w:val="24"/>
-          <w:szCs w:val="24"/>
-        </w:rPr>
-        <w:t xml:space="preserve"> taken by</w:t>
+        <w:t>Chapters 4, 6, 8, and 10 focus on the sociology of administration – what one might call descriptive administration theory.  Chapters 3, 9, and 11 emphasize what Simon calls the practical science of administra</w:t>
+      </w:r>
+      <w:r>
+        <w:rPr>
+          <w:rFonts w:ascii="Times New Roman" w:eastAsia="Calibri" w:hAnsi="Times New Roman" w:cs="Times New Roman"/>
+          <w:iCs/>
+          <w:sz w:val="24"/>
+          <w:szCs w:val="24"/>
+        </w:rPr>
+        <w:t>tion – what might be apt</w:t>
+      </w:r>
+      <w:r>
+        <w:rPr>
+          <w:rFonts w:ascii="Times New Roman" w:eastAsia="Calibri" w:hAnsi="Times New Roman" w:cs="Times New Roman"/>
+          <w:iCs/>
+          <w:sz w:val="24"/>
+          <w:szCs w:val="24"/>
+        </w:rPr>
+        <w:t xml:space="preserve">ly </w:t>
+      </w:r>
+      <w:r>
+        <w:rPr>
+          <w:rFonts w:ascii="Times New Roman" w:eastAsia="Calibri" w:hAnsi="Times New Roman" w:cs="Times New Roman"/>
+          <w:iCs/>
+          <w:sz w:val="24"/>
+          <w:szCs w:val="24"/>
+        </w:rPr>
+        <w:t>labeled as normative administration theory</w:t>
+      </w:r>
+      <w:r>
+        <w:rPr>
+          <w:rFonts w:ascii="Times New Roman" w:eastAsia="Calibri" w:hAnsi="Times New Roman" w:cs="Times New Roman"/>
+          <w:iCs/>
+          <w:sz w:val="24"/>
+          <w:szCs w:val="24"/>
+        </w:rPr>
+        <w:t xml:space="preserve"> (pp. 356-360)</w:t>
+      </w:r>
+      <w:r>
+        <w:rPr>
+          <w:rFonts w:ascii="Times New Roman" w:eastAsia="Calibri" w:hAnsi="Times New Roman" w:cs="Times New Roman"/>
+          <w:iCs/>
+          <w:sz w:val="24"/>
+          <w:szCs w:val="24"/>
+        </w:rPr>
+        <w:t xml:space="preserve">.  </w:t>
+      </w:r>
+      <w:r>
+        <w:rPr>
+          <w:rFonts w:ascii="Times New Roman" w:eastAsia="Calibri" w:hAnsi="Times New Roman" w:cs="Times New Roman"/>
+          <w:iCs/>
+          <w:sz w:val="24"/>
+          <w:szCs w:val="24"/>
+        </w:rPr>
+        <w:t>Simon argued that</w:t>
+      </w:r>
+      <w:r>
+        <w:rPr>
+          <w:rFonts w:ascii="Times New Roman" w:eastAsia="Calibri" w:hAnsi="Times New Roman" w:cs="Times New Roman"/>
+          <w:iCs/>
+          <w:sz w:val="24"/>
+          <w:szCs w:val="24"/>
+        </w:rPr>
+        <w:t xml:space="preserve"> decision making is the primary activity of organizations.  </w:t>
+      </w:r>
+      <w:r>
+        <w:rPr>
+          <w:rFonts w:ascii="Times New Roman" w:eastAsia="Calibri" w:hAnsi="Times New Roman" w:cs="Times New Roman"/>
+          <w:iCs/>
+          <w:sz w:val="24"/>
+          <w:szCs w:val="24"/>
+        </w:rPr>
+        <w:t>Every</w:t>
       </w:r>
       <w:r>
         <w:rPr>
@@ -8867,7 +9492,196 @@
           <w:sz w:val="24"/>
           <w:szCs w:val="24"/>
         </w:rPr>
-        <w:t>individuals</w:t>
+        <w:t xml:space="preserve">physical </w:t>
+      </w:r>
+      <w:r>
+        <w:rPr>
+          <w:rFonts w:ascii="Times New Roman" w:eastAsia="Calibri" w:hAnsi="Times New Roman" w:cs="Times New Roman"/>
+          <w:iCs/>
+          <w:sz w:val="24"/>
+          <w:szCs w:val="24"/>
+        </w:rPr>
+        <w:t>a</w:t>
+      </w:r>
+      <w:r>
+        <w:rPr>
+          <w:rFonts w:ascii="Times New Roman" w:eastAsia="Calibri" w:hAnsi="Times New Roman" w:cs="Times New Roman"/>
+          <w:iCs/>
+          <w:sz w:val="24"/>
+          <w:szCs w:val="24"/>
+        </w:rPr>
+        <w:t>ction</w:t>
+      </w:r>
+      <w:r>
+        <w:rPr>
+          <w:rFonts w:ascii="Times New Roman" w:eastAsia="Calibri" w:hAnsi="Times New Roman" w:cs="Times New Roman"/>
+          <w:iCs/>
+          <w:sz w:val="24"/>
+          <w:szCs w:val="24"/>
+        </w:rPr>
+        <w:t xml:space="preserve"> undertaken on behalf of the organization </w:t>
+      </w:r>
+      <w:r>
+        <w:rPr>
+          <w:rFonts w:ascii="Times New Roman" w:eastAsia="Calibri" w:hAnsi="Times New Roman" w:cs="Times New Roman"/>
+          <w:iCs/>
+          <w:sz w:val="24"/>
+          <w:szCs w:val="24"/>
+        </w:rPr>
+        <w:t>involves both “deciding” and “doing” (p. 1).  For each action</w:t>
+      </w:r>
+      <w:r>
+        <w:rPr>
+          <w:rFonts w:ascii="Times New Roman" w:eastAsia="Calibri" w:hAnsi="Times New Roman" w:cs="Times New Roman"/>
+          <w:iCs/>
+          <w:sz w:val="24"/>
+          <w:szCs w:val="24"/>
+        </w:rPr>
+        <w:t xml:space="preserve">, there are a multitude of </w:t>
+      </w:r>
+      <w:r>
+        <w:rPr>
+          <w:rFonts w:ascii="Times New Roman" w:eastAsia="Calibri" w:hAnsi="Times New Roman" w:cs="Times New Roman"/>
+          <w:iCs/>
+          <w:sz w:val="24"/>
+          <w:szCs w:val="24"/>
+        </w:rPr>
+        <w:t xml:space="preserve">antecedent </w:t>
+      </w:r>
+      <w:r>
+        <w:rPr>
+          <w:rFonts w:ascii="Times New Roman" w:eastAsia="Calibri" w:hAnsi="Times New Roman" w:cs="Times New Roman"/>
+          <w:iCs/>
+          <w:sz w:val="24"/>
+          <w:szCs w:val="24"/>
+        </w:rPr>
+        <w:t>decisions that must occur</w:t>
+      </w:r>
+      <w:r>
+        <w:rPr>
+          <w:rFonts w:ascii="Times New Roman" w:eastAsia="Calibri" w:hAnsi="Times New Roman" w:cs="Times New Roman"/>
+          <w:iCs/>
+          <w:sz w:val="24"/>
+          <w:szCs w:val="24"/>
+        </w:rPr>
+        <w:t xml:space="preserve"> to enable the final decision governing the action</w:t>
+      </w:r>
+      <w:r>
+        <w:rPr>
+          <w:rFonts w:ascii="Times New Roman" w:eastAsia="Calibri" w:hAnsi="Times New Roman" w:cs="Times New Roman"/>
+          <w:iCs/>
+          <w:sz w:val="24"/>
+          <w:szCs w:val="24"/>
+        </w:rPr>
+        <w:t>.</w:t>
+      </w:r>
+      <w:r>
+        <w:rPr>
+          <w:rFonts w:ascii="Times New Roman" w:eastAsia="Calibri" w:hAnsi="Times New Roman" w:cs="Times New Roman"/>
+          <w:iCs/>
+          <w:sz w:val="24"/>
+          <w:szCs w:val="24"/>
+        </w:rPr>
+        <w:t xml:space="preserve">  Simon believed that the study of organizations must focus on the operative employee and the way their decisions and actions are influenced by the organizational context </w:t>
+      </w:r>
+      <w:r>
+        <w:rPr>
+          <w:rFonts w:ascii="Times New Roman" w:eastAsia="Calibri" w:hAnsi="Times New Roman" w:cs="Times New Roman"/>
+          <w:iCs/>
+          <w:sz w:val="24"/>
+          <w:szCs w:val="24"/>
+        </w:rPr>
+        <w:t xml:space="preserve">because the </w:t>
+      </w:r>
+      <w:r>
+        <w:rPr>
+          <w:rFonts w:ascii="Times New Roman" w:eastAsia="Calibri" w:hAnsi="Times New Roman" w:cs="Times New Roman"/>
+          <w:iCs/>
+          <w:sz w:val="24"/>
+          <w:szCs w:val="24"/>
+        </w:rPr>
+        <w:t xml:space="preserve">physical tasks of executing an organization’s intentions fall to operative persons who generally occupy the lowest level of the organization hierarchy </w:t>
+      </w:r>
+      <w:r>
+        <w:rPr>
+          <w:rFonts w:ascii="Times New Roman" w:eastAsia="Calibri" w:hAnsi="Times New Roman" w:cs="Times New Roman"/>
+          <w:iCs/>
+          <w:sz w:val="24"/>
+          <w:szCs w:val="24"/>
+        </w:rPr>
+        <w:t>(p. 2)</w:t>
+      </w:r>
+      <w:r>
+        <w:rPr>
+          <w:rFonts w:ascii="Times New Roman" w:eastAsia="Calibri" w:hAnsi="Times New Roman" w:cs="Times New Roman"/>
+          <w:iCs/>
+          <w:sz w:val="24"/>
+          <w:szCs w:val="24"/>
+        </w:rPr>
+        <w:t xml:space="preserve">.  </w:t>
+      </w:r>
+      <w:r>
+        <w:rPr>
+          <w:rFonts w:ascii="Times New Roman" w:eastAsia="Calibri" w:hAnsi="Times New Roman" w:cs="Times New Roman"/>
+          <w:iCs/>
+          <w:sz w:val="24"/>
+          <w:szCs w:val="24"/>
+        </w:rPr>
+        <w:t>As with physical tasks, there is sp</w:t>
+      </w:r>
+      <w:r>
+        <w:rPr>
+          <w:rFonts w:ascii="Times New Roman" w:eastAsia="Calibri" w:hAnsi="Times New Roman" w:cs="Times New Roman"/>
+          <w:iCs/>
+          <w:sz w:val="24"/>
+          <w:szCs w:val="24"/>
+        </w:rPr>
+        <w:t>ecialization regarding decision making</w:t>
+      </w:r>
+      <w:r>
+        <w:rPr>
+          <w:rFonts w:ascii="Times New Roman" w:eastAsia="Calibri" w:hAnsi="Times New Roman" w:cs="Times New Roman"/>
+          <w:iCs/>
+          <w:sz w:val="24"/>
+          <w:szCs w:val="24"/>
+        </w:rPr>
+        <w:t xml:space="preserve"> in organizations.  </w:t>
+      </w:r>
+      <w:r>
+        <w:rPr>
+          <w:rFonts w:ascii="Times New Roman" w:eastAsia="Calibri" w:hAnsi="Times New Roman" w:cs="Times New Roman"/>
+          <w:iCs/>
+          <w:sz w:val="24"/>
+          <w:szCs w:val="24"/>
+        </w:rPr>
+        <w:t>Simon argued that</w:t>
+      </w:r>
+      <w:r>
+        <w:rPr>
+          <w:rFonts w:ascii="Times New Roman" w:eastAsia="Calibri" w:hAnsi="Times New Roman" w:cs="Times New Roman"/>
+          <w:iCs/>
+          <w:sz w:val="24"/>
+          <w:szCs w:val="24"/>
+        </w:rPr>
+        <w:t xml:space="preserve"> two </w:t>
+      </w:r>
+      <w:r>
+        <w:rPr>
+          <w:rFonts w:ascii="Times New Roman" w:eastAsia="Calibri" w:hAnsi="Times New Roman" w:cs="Times New Roman"/>
+          <w:iCs/>
+          <w:sz w:val="24"/>
+          <w:szCs w:val="24"/>
+        </w:rPr>
+        <w:t xml:space="preserve">general </w:t>
+      </w:r>
+      <w:r>
+        <w:rPr>
+          <w:rFonts w:ascii="Times New Roman" w:eastAsia="Calibri" w:hAnsi="Times New Roman" w:cs="Times New Roman"/>
+          <w:iCs/>
+          <w:sz w:val="24"/>
+          <w:szCs w:val="24"/>
+        </w:rPr>
+        <w:t>kinds of decisions</w:t>
       </w:r>
       <w:r>
         <w:rPr>
@@ -8885,124 +9699,115 @@
           <w:sz w:val="24"/>
           <w:szCs w:val="24"/>
         </w:rPr>
-        <w:t xml:space="preserve">on behalf of the </w:t>
-      </w:r>
-      <w:r>
-        <w:rPr>
-          <w:rFonts w:ascii="Times New Roman" w:eastAsia="Calibri" w:hAnsi="Times New Roman" w:cs="Times New Roman"/>
-          <w:iCs/>
-          <w:sz w:val="24"/>
-          <w:szCs w:val="24"/>
-        </w:rPr>
-        <w:t>organization</w:t>
-      </w:r>
-      <w:r>
-        <w:rPr>
-          <w:rFonts w:ascii="Times New Roman" w:eastAsia="Calibri" w:hAnsi="Times New Roman" w:cs="Times New Roman"/>
-          <w:iCs/>
-          <w:sz w:val="24"/>
-          <w:szCs w:val="24"/>
-        </w:rPr>
-        <w:t>s</w:t>
-      </w:r>
-      <w:r>
-        <w:rPr>
-          <w:rFonts w:ascii="Times New Roman" w:eastAsia="Calibri" w:hAnsi="Times New Roman" w:cs="Times New Roman"/>
-          <w:iCs/>
-          <w:sz w:val="24"/>
-          <w:szCs w:val="24"/>
-        </w:rPr>
-        <w:t xml:space="preserve"> to which they are members</w:t>
-      </w:r>
-      <w:r>
-        <w:rPr>
-          <w:rFonts w:ascii="Times New Roman" w:eastAsia="Calibri" w:hAnsi="Times New Roman" w:cs="Times New Roman"/>
-          <w:iCs/>
-          <w:sz w:val="24"/>
-          <w:szCs w:val="24"/>
-        </w:rPr>
-        <w:t xml:space="preserve">.  </w:t>
-      </w:r>
-      <w:r>
-        <w:rPr>
-          <w:rFonts w:ascii="Times New Roman" w:eastAsia="Calibri" w:hAnsi="Times New Roman" w:cs="Times New Roman"/>
-          <w:iCs/>
-          <w:sz w:val="24"/>
-          <w:szCs w:val="24"/>
-        </w:rPr>
-        <w:t>Chapters 4, 6, 8, and 10 focus on the sociology of administration – what one might call descriptive administration theory.  Chapters 3, 9, and 11 emphasize what Simon calls the practical science of administra</w:t>
-      </w:r>
-      <w:r>
-        <w:rPr>
-          <w:rFonts w:ascii="Times New Roman" w:eastAsia="Calibri" w:hAnsi="Times New Roman" w:cs="Times New Roman"/>
-          <w:iCs/>
-          <w:sz w:val="24"/>
-          <w:szCs w:val="24"/>
-        </w:rPr>
-        <w:t>tion – what might be apt</w:t>
-      </w:r>
-      <w:r>
-        <w:rPr>
-          <w:rFonts w:ascii="Times New Roman" w:eastAsia="Calibri" w:hAnsi="Times New Roman" w:cs="Times New Roman"/>
-          <w:iCs/>
-          <w:sz w:val="24"/>
-          <w:szCs w:val="24"/>
-        </w:rPr>
-        <w:t xml:space="preserve">ly </w:t>
-      </w:r>
-      <w:r>
-        <w:rPr>
-          <w:rFonts w:ascii="Times New Roman" w:eastAsia="Calibri" w:hAnsi="Times New Roman" w:cs="Times New Roman"/>
-          <w:iCs/>
-          <w:sz w:val="24"/>
-          <w:szCs w:val="24"/>
-        </w:rPr>
-        <w:t>labeled as normative administration theory</w:t>
-      </w:r>
-      <w:r>
-        <w:rPr>
-          <w:rFonts w:ascii="Times New Roman" w:eastAsia="Calibri" w:hAnsi="Times New Roman" w:cs="Times New Roman"/>
-          <w:iCs/>
-          <w:sz w:val="24"/>
-          <w:szCs w:val="24"/>
-        </w:rPr>
-        <w:t xml:space="preserve"> (pp. 356-360)</w:t>
-      </w:r>
-      <w:r>
-        <w:rPr>
-          <w:rFonts w:ascii="Times New Roman" w:eastAsia="Calibri" w:hAnsi="Times New Roman" w:cs="Times New Roman"/>
-          <w:iCs/>
-          <w:sz w:val="24"/>
-          <w:szCs w:val="24"/>
-        </w:rPr>
-        <w:t xml:space="preserve">.  </w:t>
-      </w:r>
-      <w:r>
-        <w:rPr>
-          <w:rFonts w:ascii="Times New Roman" w:eastAsia="Calibri" w:hAnsi="Times New Roman" w:cs="Times New Roman"/>
-          <w:iCs/>
-          <w:sz w:val="24"/>
-          <w:szCs w:val="24"/>
-        </w:rPr>
-        <w:t>Simon argued that</w:t>
-      </w:r>
-      <w:r>
-        <w:rPr>
-          <w:rFonts w:ascii="Times New Roman" w:eastAsia="Calibri" w:hAnsi="Times New Roman" w:cs="Times New Roman"/>
-          <w:iCs/>
-          <w:sz w:val="24"/>
-          <w:szCs w:val="24"/>
-        </w:rPr>
-        <w:t xml:space="preserve"> decision making is the primary activity of organizations.  </w:t>
-      </w:r>
-      <w:r>
-        <w:rPr>
-          <w:rFonts w:ascii="Times New Roman" w:eastAsia="Calibri" w:hAnsi="Times New Roman" w:cs="Times New Roman"/>
-          <w:iCs/>
-          <w:sz w:val="24"/>
-          <w:szCs w:val="24"/>
-        </w:rPr>
-        <w:t>Every</w:t>
+        <w:t xml:space="preserve">are made in organizations </w:t>
+      </w:r>
+      <w:r>
+        <w:rPr>
+          <w:rFonts w:ascii="Times New Roman" w:eastAsia="Calibri" w:hAnsi="Times New Roman" w:cs="Times New Roman"/>
+          <w:iCs/>
+          <w:sz w:val="24"/>
+          <w:szCs w:val="24"/>
+        </w:rPr>
+        <w:t>(p. 4)</w:t>
+      </w:r>
+      <w:r>
+        <w:rPr>
+          <w:rFonts w:ascii="Times New Roman" w:eastAsia="Calibri" w:hAnsi="Times New Roman" w:cs="Times New Roman"/>
+          <w:iCs/>
+          <w:sz w:val="24"/>
+          <w:szCs w:val="24"/>
+        </w:rPr>
+        <w:t xml:space="preserve">.  Value judgements </w:t>
+      </w:r>
+      <w:r>
+        <w:rPr>
+          <w:rFonts w:ascii="Times New Roman" w:eastAsia="Calibri" w:hAnsi="Times New Roman" w:cs="Times New Roman"/>
+          <w:iCs/>
+          <w:sz w:val="24"/>
+          <w:szCs w:val="24"/>
+        </w:rPr>
+        <w:t>are decisions geared toward the selection of final goals for the organization.  Factual judgements are decisions involved in the implementation and achievement of final goals.</w:t>
+      </w:r>
+      <w:r>
+        <w:rPr>
+          <w:rFonts w:ascii="Times New Roman" w:eastAsia="Calibri" w:hAnsi="Times New Roman" w:cs="Times New Roman"/>
+          <w:iCs/>
+          <w:sz w:val="24"/>
+          <w:szCs w:val="24"/>
+        </w:rPr>
+        <w:t xml:space="preserve">  </w:t>
+      </w:r>
+      <w:r>
+        <w:rPr>
+          <w:rFonts w:ascii="Times New Roman" w:eastAsia="Calibri" w:hAnsi="Times New Roman" w:cs="Times New Roman"/>
+          <w:iCs/>
+          <w:sz w:val="24"/>
+          <w:szCs w:val="24"/>
+        </w:rPr>
+        <w:t>A</w:t>
+      </w:r>
+      <w:r>
+        <w:rPr>
+          <w:rFonts w:ascii="Times New Roman" w:eastAsia="Calibri" w:hAnsi="Times New Roman" w:cs="Times New Roman"/>
+          <w:iCs/>
+          <w:sz w:val="24"/>
+          <w:szCs w:val="24"/>
+        </w:rPr>
+        <w:t>ntecedent d</w:t>
+      </w:r>
+      <w:r>
+        <w:rPr>
+          <w:rFonts w:ascii="Times New Roman" w:eastAsia="Calibri" w:hAnsi="Times New Roman" w:cs="Times New Roman"/>
+          <w:iCs/>
+          <w:sz w:val="24"/>
+          <w:szCs w:val="24"/>
+        </w:rPr>
+        <w:t>ecisions are based on numerous facts</w:t>
+      </w:r>
+      <w:r>
+        <w:rPr>
+          <w:rFonts w:ascii="Times New Roman" w:eastAsia="Calibri" w:hAnsi="Times New Roman" w:cs="Times New Roman"/>
+          <w:iCs/>
+          <w:sz w:val="24"/>
+          <w:szCs w:val="24"/>
+        </w:rPr>
+        <w:t xml:space="preserve"> (verified and</w:t>
+      </w:r>
+      <w:r>
+        <w:rPr>
+          <w:rFonts w:ascii="Times New Roman" w:eastAsia="Calibri" w:hAnsi="Times New Roman" w:cs="Times New Roman"/>
+          <w:iCs/>
+          <w:sz w:val="24"/>
+          <w:szCs w:val="24"/>
+        </w:rPr>
+        <w:t xml:space="preserve"> presumed</w:t>
+      </w:r>
+      <w:r>
+        <w:rPr>
+          <w:rFonts w:ascii="Times New Roman" w:eastAsia="Calibri" w:hAnsi="Times New Roman" w:cs="Times New Roman"/>
+          <w:iCs/>
+          <w:sz w:val="24"/>
+          <w:szCs w:val="24"/>
+        </w:rPr>
+        <w:t>)</w:t>
+      </w:r>
+      <w:r>
+        <w:rPr>
+          <w:rFonts w:ascii="Times New Roman" w:eastAsia="Calibri" w:hAnsi="Times New Roman" w:cs="Times New Roman"/>
+          <w:iCs/>
+          <w:sz w:val="24"/>
+          <w:szCs w:val="24"/>
+        </w:rPr>
+        <w:t xml:space="preserve"> as well as values, conditions, and constraints, which </w:t>
+      </w:r>
+      <w:r>
+        <w:rPr>
+          <w:rFonts w:ascii="Times New Roman" w:eastAsia="Calibri" w:hAnsi="Times New Roman" w:cs="Times New Roman"/>
+          <w:iCs/>
+          <w:sz w:val="24"/>
+          <w:szCs w:val="24"/>
+        </w:rPr>
+        <w:t>as a collective</w:t>
       </w:r>
       <w:r>
         <w:rPr>
@@ -9020,241 +9825,88 @@
           <w:sz w:val="24"/>
           <w:szCs w:val="24"/>
         </w:rPr>
-        <w:t xml:space="preserve">physical </w:t>
-      </w:r>
-      <w:r>
-        <w:rPr>
-          <w:rFonts w:ascii="Times New Roman" w:eastAsia="Calibri" w:hAnsi="Times New Roman" w:cs="Times New Roman"/>
-          <w:iCs/>
-          <w:sz w:val="24"/>
-          <w:szCs w:val="24"/>
-        </w:rPr>
-        <w:t>a</w:t>
-      </w:r>
-      <w:r>
-        <w:rPr>
-          <w:rFonts w:ascii="Times New Roman" w:eastAsia="Calibri" w:hAnsi="Times New Roman" w:cs="Times New Roman"/>
-          <w:iCs/>
-          <w:sz w:val="24"/>
-          <w:szCs w:val="24"/>
-        </w:rPr>
-        <w:t>ction</w:t>
-      </w:r>
-      <w:r>
-        <w:rPr>
-          <w:rFonts w:ascii="Times New Roman" w:eastAsia="Calibri" w:hAnsi="Times New Roman" w:cs="Times New Roman"/>
-          <w:iCs/>
-          <w:sz w:val="24"/>
-          <w:szCs w:val="24"/>
-        </w:rPr>
-        <w:t xml:space="preserve"> undertaken on behalf of the organization </w:t>
-      </w:r>
-      <w:r>
-        <w:rPr>
-          <w:rFonts w:ascii="Times New Roman" w:eastAsia="Calibri" w:hAnsi="Times New Roman" w:cs="Times New Roman"/>
-          <w:iCs/>
-          <w:sz w:val="24"/>
-          <w:szCs w:val="24"/>
-        </w:rPr>
-        <w:t>involves both “deciding” and “doing” (p. 1).  For each action</w:t>
-      </w:r>
-      <w:r>
-        <w:rPr>
-          <w:rFonts w:ascii="Times New Roman" w:eastAsia="Calibri" w:hAnsi="Times New Roman" w:cs="Times New Roman"/>
-          <w:iCs/>
-          <w:sz w:val="24"/>
-          <w:szCs w:val="24"/>
-        </w:rPr>
-        <w:t xml:space="preserve">, there are a multitude of </w:t>
-      </w:r>
-      <w:r>
-        <w:rPr>
-          <w:rFonts w:ascii="Times New Roman" w:eastAsia="Calibri" w:hAnsi="Times New Roman" w:cs="Times New Roman"/>
-          <w:iCs/>
-          <w:sz w:val="24"/>
-          <w:szCs w:val="24"/>
-        </w:rPr>
-        <w:t xml:space="preserve">antecedent </w:t>
-      </w:r>
-      <w:r>
-        <w:rPr>
-          <w:rFonts w:ascii="Times New Roman" w:eastAsia="Calibri" w:hAnsi="Times New Roman" w:cs="Times New Roman"/>
-          <w:iCs/>
-          <w:sz w:val="24"/>
-          <w:szCs w:val="24"/>
-        </w:rPr>
-        <w:t>decisions that must occur</w:t>
-      </w:r>
-      <w:r>
-        <w:rPr>
-          <w:rFonts w:ascii="Times New Roman" w:eastAsia="Calibri" w:hAnsi="Times New Roman" w:cs="Times New Roman"/>
-          <w:iCs/>
-          <w:sz w:val="24"/>
-          <w:szCs w:val="24"/>
-        </w:rPr>
-        <w:t xml:space="preserve"> to enable the final decision governing the action</w:t>
-      </w:r>
-      <w:r>
-        <w:rPr>
-          <w:rFonts w:ascii="Times New Roman" w:eastAsia="Calibri" w:hAnsi="Times New Roman" w:cs="Times New Roman"/>
-          <w:iCs/>
-          <w:sz w:val="24"/>
-          <w:szCs w:val="24"/>
-        </w:rPr>
-        <w:t>.</w:t>
-      </w:r>
-      <w:r>
-        <w:rPr>
-          <w:rFonts w:ascii="Times New Roman" w:eastAsia="Calibri" w:hAnsi="Times New Roman" w:cs="Times New Roman"/>
-          <w:iCs/>
-          <w:sz w:val="24"/>
-          <w:szCs w:val="24"/>
-        </w:rPr>
-        <w:t xml:space="preserve">  Simon believed that the study of organizations must focus on the operative employee and the way their decisions and actions are influenced by the organizational context </w:t>
-      </w:r>
-      <w:r>
-        <w:rPr>
-          <w:rFonts w:ascii="Times New Roman" w:eastAsia="Calibri" w:hAnsi="Times New Roman" w:cs="Times New Roman"/>
-          <w:iCs/>
-          <w:sz w:val="24"/>
-          <w:szCs w:val="24"/>
-        </w:rPr>
-        <w:t xml:space="preserve">because the </w:t>
-      </w:r>
-      <w:r>
-        <w:rPr>
-          <w:rFonts w:ascii="Times New Roman" w:eastAsia="Calibri" w:hAnsi="Times New Roman" w:cs="Times New Roman"/>
-          <w:iCs/>
-          <w:sz w:val="24"/>
-          <w:szCs w:val="24"/>
-        </w:rPr>
-        <w:t xml:space="preserve">physical tasks of executing an organization’s intentions fall to operative persons who generally occupy the lowest level of the organization hierarchy </w:t>
-      </w:r>
-      <w:r>
-        <w:rPr>
-          <w:rFonts w:ascii="Times New Roman" w:eastAsia="Calibri" w:hAnsi="Times New Roman" w:cs="Times New Roman"/>
-          <w:iCs/>
-          <w:sz w:val="24"/>
-          <w:szCs w:val="24"/>
-        </w:rPr>
-        <w:t>(p. 2)</w:t>
-      </w:r>
-      <w:r>
-        <w:rPr>
-          <w:rFonts w:ascii="Times New Roman" w:eastAsia="Calibri" w:hAnsi="Times New Roman" w:cs="Times New Roman"/>
-          <w:iCs/>
-          <w:sz w:val="24"/>
-          <w:szCs w:val="24"/>
-        </w:rPr>
-        <w:t xml:space="preserve">.  </w:t>
-      </w:r>
-      <w:r>
-        <w:rPr>
-          <w:rFonts w:ascii="Times New Roman" w:eastAsia="Calibri" w:hAnsi="Times New Roman" w:cs="Times New Roman"/>
-          <w:iCs/>
-          <w:sz w:val="24"/>
-          <w:szCs w:val="24"/>
-        </w:rPr>
-        <w:t>As with physical tasks, there is sp</w:t>
-      </w:r>
-      <w:r>
-        <w:rPr>
-          <w:rFonts w:ascii="Times New Roman" w:eastAsia="Calibri" w:hAnsi="Times New Roman" w:cs="Times New Roman"/>
-          <w:iCs/>
-          <w:sz w:val="24"/>
-          <w:szCs w:val="24"/>
-        </w:rPr>
-        <w:t>ecialization regarding decision making</w:t>
-      </w:r>
-      <w:r>
-        <w:rPr>
-          <w:rFonts w:ascii="Times New Roman" w:eastAsia="Calibri" w:hAnsi="Times New Roman" w:cs="Times New Roman"/>
-          <w:iCs/>
-          <w:sz w:val="24"/>
-          <w:szCs w:val="24"/>
-        </w:rPr>
-        <w:t xml:space="preserve"> in organizations.  </w:t>
-      </w:r>
-      <w:r>
-        <w:rPr>
-          <w:rFonts w:ascii="Times New Roman" w:eastAsia="Calibri" w:hAnsi="Times New Roman" w:cs="Times New Roman"/>
-          <w:iCs/>
-          <w:sz w:val="24"/>
-          <w:szCs w:val="24"/>
-        </w:rPr>
-        <w:t>Simon argued that</w:t>
-      </w:r>
-      <w:r>
-        <w:rPr>
-          <w:rFonts w:ascii="Times New Roman" w:eastAsia="Calibri" w:hAnsi="Times New Roman" w:cs="Times New Roman"/>
-          <w:iCs/>
-          <w:sz w:val="24"/>
-          <w:szCs w:val="24"/>
-        </w:rPr>
-        <w:t xml:space="preserve"> two </w:t>
-      </w:r>
-      <w:r>
-        <w:rPr>
-          <w:rFonts w:ascii="Times New Roman" w:eastAsia="Calibri" w:hAnsi="Times New Roman" w:cs="Times New Roman"/>
-          <w:iCs/>
-          <w:sz w:val="24"/>
-          <w:szCs w:val="24"/>
-        </w:rPr>
-        <w:t xml:space="preserve">general </w:t>
-      </w:r>
-      <w:r>
-        <w:rPr>
-          <w:rFonts w:ascii="Times New Roman" w:eastAsia="Calibri" w:hAnsi="Times New Roman" w:cs="Times New Roman"/>
-          <w:iCs/>
-          <w:sz w:val="24"/>
-          <w:szCs w:val="24"/>
-        </w:rPr>
-        <w:t>kinds of decisions</w:t>
-      </w:r>
-      <w:r>
-        <w:rPr>
-          <w:rFonts w:ascii="Times New Roman" w:eastAsia="Calibri" w:hAnsi="Times New Roman" w:cs="Times New Roman"/>
-          <w:iCs/>
-          <w:sz w:val="24"/>
-          <w:szCs w:val="24"/>
-        </w:rPr>
-        <w:t xml:space="preserve"> </w:t>
-      </w:r>
-      <w:r>
-        <w:rPr>
-          <w:rFonts w:ascii="Times New Roman" w:eastAsia="Calibri" w:hAnsi="Times New Roman" w:cs="Times New Roman"/>
-          <w:iCs/>
-          <w:sz w:val="24"/>
-          <w:szCs w:val="24"/>
-        </w:rPr>
-        <w:t xml:space="preserve">are made in organizations </w:t>
-      </w:r>
-      <w:r>
-        <w:rPr>
-          <w:rFonts w:ascii="Times New Roman" w:eastAsia="Calibri" w:hAnsi="Times New Roman" w:cs="Times New Roman"/>
-          <w:iCs/>
-          <w:sz w:val="24"/>
-          <w:szCs w:val="24"/>
-        </w:rPr>
-        <w:t>(p. 4)</w:t>
-      </w:r>
-      <w:r>
-        <w:rPr>
-          <w:rFonts w:ascii="Times New Roman" w:eastAsia="Calibri" w:hAnsi="Times New Roman" w:cs="Times New Roman"/>
-          <w:iCs/>
-          <w:sz w:val="24"/>
-          <w:szCs w:val="24"/>
-        </w:rPr>
-        <w:t xml:space="preserve">.  Value judgements </w:t>
-      </w:r>
-      <w:r>
-        <w:rPr>
-          <w:rFonts w:ascii="Times New Roman" w:eastAsia="Calibri" w:hAnsi="Times New Roman" w:cs="Times New Roman"/>
-          <w:iCs/>
-          <w:sz w:val="24"/>
-          <w:szCs w:val="24"/>
-        </w:rPr>
-        <w:t>are decisions geared toward the selection of final goals for the organization.  Factual judgements are decisions involved in the implementation and achievement of final goals.</w:t>
+        <w:t>Simon called the premises of the final decision governing an action</w:t>
+      </w:r>
+      <w:r>
+        <w:rPr>
+          <w:rFonts w:ascii="Times New Roman" w:eastAsia="Calibri" w:hAnsi="Times New Roman" w:cs="Times New Roman"/>
+          <w:iCs/>
+          <w:sz w:val="24"/>
+          <w:szCs w:val="24"/>
+        </w:rPr>
+        <w:t xml:space="preserve"> – that is, the decision premises</w:t>
+      </w:r>
+      <w:r>
+        <w:rPr>
+          <w:rFonts w:ascii="Times New Roman" w:eastAsia="Calibri" w:hAnsi="Times New Roman" w:cs="Times New Roman"/>
+          <w:iCs/>
+          <w:sz w:val="24"/>
+          <w:szCs w:val="24"/>
+        </w:rPr>
+        <w:t xml:space="preserve"> (p. 23). </w:t>
+      </w:r>
+      <w:r>
+        <w:rPr>
+          <w:rFonts w:ascii="Times New Roman" w:eastAsia="Calibri" w:hAnsi="Times New Roman" w:cs="Times New Roman"/>
+          <w:iCs/>
+          <w:sz w:val="24"/>
+          <w:szCs w:val="24"/>
+        </w:rPr>
+        <w:t xml:space="preserve"> Simon </w:t>
+      </w:r>
+      <w:r>
+        <w:rPr>
+          <w:rFonts w:ascii="Times New Roman" w:eastAsia="Calibri" w:hAnsi="Times New Roman" w:cs="Times New Roman"/>
+          <w:iCs/>
+          <w:sz w:val="24"/>
+          <w:szCs w:val="24"/>
+        </w:rPr>
+        <w:t xml:space="preserve">conceived of </w:t>
+      </w:r>
+      <w:r>
+        <w:rPr>
+          <w:rFonts w:ascii="Times New Roman" w:eastAsia="Calibri" w:hAnsi="Times New Roman" w:cs="Times New Roman"/>
+          <w:iCs/>
+          <w:sz w:val="24"/>
+          <w:szCs w:val="24"/>
+        </w:rPr>
+        <w:t xml:space="preserve">organizational decision making as a “decision-fabricating process” that involved fact-finding, intuition, guessing, analysis, reasoning, design, and negotiation (p. 24).  In this production analogy, decision premises originate in </w:t>
+      </w:r>
+      <w:r>
+        <w:rPr>
+          <w:rFonts w:ascii="Times New Roman" w:eastAsia="Calibri" w:hAnsi="Times New Roman" w:cs="Times New Roman"/>
+          <w:iCs/>
+          <w:sz w:val="24"/>
+          <w:szCs w:val="24"/>
+        </w:rPr>
+        <w:t>various parts of</w:t>
+      </w:r>
+      <w:r>
+        <w:rPr>
+          <w:rFonts w:ascii="Times New Roman" w:eastAsia="Calibri" w:hAnsi="Times New Roman" w:cs="Times New Roman"/>
+          <w:iCs/>
+          <w:sz w:val="24"/>
+          <w:szCs w:val="24"/>
+        </w:rPr>
+        <w:t xml:space="preserve"> the organization and are assembled into a </w:t>
+      </w:r>
+      <w:r>
+        <w:rPr>
+          <w:rFonts w:ascii="Times New Roman" w:eastAsia="Calibri" w:hAnsi="Times New Roman" w:cs="Times New Roman"/>
+          <w:iCs/>
+          <w:sz w:val="24"/>
+          <w:szCs w:val="24"/>
+        </w:rPr>
+        <w:t xml:space="preserve">final </w:t>
+      </w:r>
+      <w:r>
+        <w:rPr>
+          <w:rFonts w:ascii="Times New Roman" w:eastAsia="Calibri" w:hAnsi="Times New Roman" w:cs="Times New Roman"/>
+          <w:iCs/>
+          <w:sz w:val="24"/>
+          <w:szCs w:val="24"/>
+        </w:rPr>
+        <w:t>decision.</w:t>
       </w:r>
       <w:r>
         <w:rPr>
@@ -9272,124 +9924,7 @@
           <w:sz w:val="24"/>
           <w:szCs w:val="24"/>
         </w:rPr>
-        <w:t>A</w:t>
-      </w:r>
-      <w:r>
-        <w:rPr>
-          <w:rFonts w:ascii="Times New Roman" w:eastAsia="Calibri" w:hAnsi="Times New Roman" w:cs="Times New Roman"/>
-          <w:iCs/>
-          <w:sz w:val="24"/>
-          <w:szCs w:val="24"/>
-        </w:rPr>
-        <w:t>ntecedent d</w:t>
-      </w:r>
-      <w:r>
-        <w:rPr>
-          <w:rFonts w:ascii="Times New Roman" w:eastAsia="Calibri" w:hAnsi="Times New Roman" w:cs="Times New Roman"/>
-          <w:iCs/>
-          <w:sz w:val="24"/>
-          <w:szCs w:val="24"/>
-        </w:rPr>
-        <w:t>ecisions are based on numerous facts</w:t>
-      </w:r>
-      <w:r>
-        <w:rPr>
-          <w:rFonts w:ascii="Times New Roman" w:eastAsia="Calibri" w:hAnsi="Times New Roman" w:cs="Times New Roman"/>
-          <w:iCs/>
-          <w:sz w:val="24"/>
-          <w:szCs w:val="24"/>
-        </w:rPr>
-        <w:t xml:space="preserve"> (verified and</w:t>
-      </w:r>
-      <w:r>
-        <w:rPr>
-          <w:rFonts w:ascii="Times New Roman" w:eastAsia="Calibri" w:hAnsi="Times New Roman" w:cs="Times New Roman"/>
-          <w:iCs/>
-          <w:sz w:val="24"/>
-          <w:szCs w:val="24"/>
-        </w:rPr>
-        <w:t xml:space="preserve"> presumed</w:t>
-      </w:r>
-      <w:r>
-        <w:rPr>
-          <w:rFonts w:ascii="Times New Roman" w:eastAsia="Calibri" w:hAnsi="Times New Roman" w:cs="Times New Roman"/>
-          <w:iCs/>
-          <w:sz w:val="24"/>
-          <w:szCs w:val="24"/>
-        </w:rPr>
-        <w:t>)</w:t>
-      </w:r>
-      <w:r>
-        <w:rPr>
-          <w:rFonts w:ascii="Times New Roman" w:eastAsia="Calibri" w:hAnsi="Times New Roman" w:cs="Times New Roman"/>
-          <w:iCs/>
-          <w:sz w:val="24"/>
-          <w:szCs w:val="24"/>
-        </w:rPr>
-        <w:t xml:space="preserve"> as well as values, conditions, and constraints, which </w:t>
-      </w:r>
-      <w:r>
-        <w:rPr>
-          <w:rFonts w:ascii="Times New Roman" w:eastAsia="Calibri" w:hAnsi="Times New Roman" w:cs="Times New Roman"/>
-          <w:iCs/>
-          <w:sz w:val="24"/>
-          <w:szCs w:val="24"/>
-        </w:rPr>
-        <w:t>as a collective</w:t>
-      </w:r>
-      <w:r>
-        <w:rPr>
-          <w:rFonts w:ascii="Times New Roman" w:eastAsia="Calibri" w:hAnsi="Times New Roman" w:cs="Times New Roman"/>
-          <w:iCs/>
-          <w:sz w:val="24"/>
-          <w:szCs w:val="24"/>
-        </w:rPr>
-        <w:t xml:space="preserve"> </w:t>
-      </w:r>
-      <w:r>
-        <w:rPr>
-          <w:rFonts w:ascii="Times New Roman" w:eastAsia="Calibri" w:hAnsi="Times New Roman" w:cs="Times New Roman"/>
-          <w:iCs/>
-          <w:sz w:val="24"/>
-          <w:szCs w:val="24"/>
-        </w:rPr>
-        <w:t>Simon called the premises of the final decision governing an action</w:t>
-      </w:r>
-      <w:r>
-        <w:rPr>
-          <w:rFonts w:ascii="Times New Roman" w:eastAsia="Calibri" w:hAnsi="Times New Roman" w:cs="Times New Roman"/>
-          <w:iCs/>
-          <w:sz w:val="24"/>
-          <w:szCs w:val="24"/>
-        </w:rPr>
-        <w:t xml:space="preserve"> – that is, the decision premises</w:t>
-      </w:r>
-      <w:r>
-        <w:rPr>
-          <w:rFonts w:ascii="Times New Roman" w:eastAsia="Calibri" w:hAnsi="Times New Roman" w:cs="Times New Roman"/>
-          <w:iCs/>
-          <w:sz w:val="24"/>
-          <w:szCs w:val="24"/>
-        </w:rPr>
-        <w:t xml:space="preserve"> (p. 23). </w:t>
-      </w:r>
-      <w:r>
-        <w:rPr>
-          <w:rFonts w:ascii="Times New Roman" w:eastAsia="Calibri" w:hAnsi="Times New Roman" w:cs="Times New Roman"/>
-          <w:iCs/>
-          <w:sz w:val="24"/>
-          <w:szCs w:val="24"/>
-        </w:rPr>
-        <w:t xml:space="preserve"> Simon </w:t>
-      </w:r>
-      <w:r>
-        <w:rPr>
-          <w:rFonts w:ascii="Times New Roman" w:eastAsia="Calibri" w:hAnsi="Times New Roman" w:cs="Times New Roman"/>
-          <w:iCs/>
-          <w:sz w:val="24"/>
-          <w:szCs w:val="24"/>
-        </w:rPr>
-        <w:t xml:space="preserve">conceived of </w:t>
+        <w:t xml:space="preserve">Vertical decision making refers </w:t>
       </w:r>
       <w:r>
         <w:rPr>
@@ -9399,61 +9934,7 @@
           <w:szCs w:val="24"/>
         </w:rPr>
         <w:lastRenderedPageBreak/>
-        <w:t xml:space="preserve">organizational decision making as a “decision-fabricating process” that involved fact-finding, intuition, guessing, analysis, reasoning, design, and negotiation (p. 24).  In this production analogy, decision premises originate in </w:t>
-      </w:r>
-      <w:r>
-        <w:rPr>
-          <w:rFonts w:ascii="Times New Roman" w:eastAsia="Calibri" w:hAnsi="Times New Roman" w:cs="Times New Roman"/>
-          <w:iCs/>
-          <w:sz w:val="24"/>
-          <w:szCs w:val="24"/>
-        </w:rPr>
-        <w:t>various parts of</w:t>
-      </w:r>
-      <w:r>
-        <w:rPr>
-          <w:rFonts w:ascii="Times New Roman" w:eastAsia="Calibri" w:hAnsi="Times New Roman" w:cs="Times New Roman"/>
-          <w:iCs/>
-          <w:sz w:val="24"/>
-          <w:szCs w:val="24"/>
-        </w:rPr>
-        <w:t xml:space="preserve"> the organization and are assembled into a </w:t>
-      </w:r>
-      <w:r>
-        <w:rPr>
-          <w:rFonts w:ascii="Times New Roman" w:eastAsia="Calibri" w:hAnsi="Times New Roman" w:cs="Times New Roman"/>
-          <w:iCs/>
-          <w:sz w:val="24"/>
-          <w:szCs w:val="24"/>
-        </w:rPr>
-        <w:t xml:space="preserve">final </w:t>
-      </w:r>
-      <w:r>
-        <w:rPr>
-          <w:rFonts w:ascii="Times New Roman" w:eastAsia="Calibri" w:hAnsi="Times New Roman" w:cs="Times New Roman"/>
-          <w:iCs/>
-          <w:sz w:val="24"/>
-          <w:szCs w:val="24"/>
-        </w:rPr>
-        <w:t>decision.</w:t>
-      </w:r>
-      <w:r>
-        <w:rPr>
-          <w:rFonts w:ascii="Times New Roman" w:eastAsia="Calibri" w:hAnsi="Times New Roman" w:cs="Times New Roman"/>
-          <w:iCs/>
-          <w:sz w:val="24"/>
-          <w:szCs w:val="24"/>
-        </w:rPr>
-        <w:t xml:space="preserve">  </w:t>
-      </w:r>
-      <w:r>
-        <w:rPr>
-          <w:rFonts w:ascii="Times New Roman" w:eastAsia="Calibri" w:hAnsi="Times New Roman" w:cs="Times New Roman"/>
-          <w:iCs/>
-          <w:sz w:val="24"/>
-          <w:szCs w:val="24"/>
-        </w:rPr>
-        <w:t xml:space="preserve">Vertical decision making refers to the division of decision making responsibilities between operative and supervisory personnel within the organization (p. 23).  </w:t>
+        <w:t xml:space="preserve">to the division of decision making responsibilities between operative and supervisory personnel within the organization (p. 23).  </w:t>
       </w:r>
       <w:r>
         <w:rPr>
@@ -9707,99 +10188,291 @@
           <w:rFonts w:ascii="Times New Roman" w:hAnsi="Times New Roman" w:cs="Times New Roman"/>
           <w:sz w:val="24"/>
         </w:rPr>
-        <w:t xml:space="preserve">researchers studying the topic have not </w:t>
+        <w:t xml:space="preserve">researchers studying the topic have not converged on an </w:t>
       </w:r>
       <w:r>
         <w:rPr>
           <w:rFonts w:ascii="Times New Roman" w:hAnsi="Times New Roman" w:cs="Times New Roman"/>
           <w:sz w:val="24"/>
         </w:rPr>
+        <w:t xml:space="preserve">unambiguous definition </w:t>
+      </w:r>
+      <w:r>
+        <w:rPr>
+          <w:rFonts w:ascii="Times New Roman" w:hAnsi="Times New Roman" w:cs="Times New Roman"/>
+          <w:sz w:val="24"/>
+        </w:rPr>
+        <w:t>of absorptive capacity.  They performed a bibliometric analysis of the literature on absorptive capacity</w:t>
+      </w:r>
+      <w:r>
+        <w:rPr>
+          <w:rFonts w:ascii="Times New Roman" w:hAnsi="Times New Roman" w:cs="Times New Roman"/>
+          <w:sz w:val="24"/>
+        </w:rPr>
+        <w:t xml:space="preserve"> to summarize the major lines of research and identify gaps in the knowledge base.  </w:t>
+      </w:r>
+      <w:r>
+        <w:rPr>
+          <w:rFonts w:ascii="Times New Roman" w:hAnsi="Times New Roman" w:cs="Times New Roman"/>
+          <w:sz w:val="24"/>
+        </w:rPr>
+        <w:t>An understanding of</w:t>
+      </w:r>
+      <w:r>
+        <w:rPr>
+          <w:rFonts w:ascii="Times New Roman" w:hAnsi="Times New Roman" w:cs="Times New Roman"/>
+          <w:sz w:val="24"/>
+        </w:rPr>
+        <w:t xml:space="preserve"> absorptive capacity process</w:t>
+      </w:r>
+      <w:r>
+        <w:rPr>
+          <w:rFonts w:ascii="Times New Roman" w:hAnsi="Times New Roman" w:cs="Times New Roman"/>
+          <w:sz w:val="24"/>
+        </w:rPr>
+        <w:t>es</w:t>
+      </w:r>
+      <w:r>
+        <w:rPr>
+          <w:rFonts w:ascii="Times New Roman" w:hAnsi="Times New Roman" w:cs="Times New Roman"/>
+          <w:sz w:val="24"/>
+        </w:rPr>
+        <w:t xml:space="preserve"> was among the gaps that the authors identified noting </w:t>
+      </w:r>
+      <w:r>
+        <w:rPr>
+          <w:rFonts w:ascii="Times New Roman" w:hAnsi="Times New Roman" w:cs="Times New Roman"/>
+          <w:sz w:val="24"/>
+        </w:rPr>
         <w:lastRenderedPageBreak/>
-        <w:t xml:space="preserve">converged on an </w:t>
+        <w:t>th</w:t>
       </w:r>
       <w:r>
         <w:rPr>
           <w:rFonts w:ascii="Times New Roman" w:hAnsi="Times New Roman" w:cs="Times New Roman"/>
           <w:sz w:val="24"/>
         </w:rPr>
-        <w:t xml:space="preserve">unambiguous definition </w:t>
+        <w:t>at few studies have examined</w:t>
       </w:r>
       <w:r>
         <w:rPr>
           <w:rFonts w:ascii="Times New Roman" w:hAnsi="Times New Roman" w:cs="Times New Roman"/>
           <w:sz w:val="24"/>
         </w:rPr>
-        <w:t>of absorptive capacity.  They performed a bibliometric analysis of the literature on absorptive capacity</w:t>
+        <w:t xml:space="preserve"> absorptive capacity processes in detail or how those processes change over time.  The authors observed that managerial antecedents related to managerial actions, dominant logic, and human resource mechanisms were among the most common for studies on absorptive capacity.  Researchers have argued that although absorptive capacity is a firm level construct it is rooted in individual cognition, motivation, action, and interaction.  On the face of it, absorptive capacity seems to be a broader construct that </w:t>
       </w:r>
       <w:r>
         <w:rPr>
           <w:rFonts w:ascii="Times New Roman" w:hAnsi="Times New Roman" w:cs="Times New Roman"/>
           <w:sz w:val="24"/>
         </w:rPr>
-        <w:t xml:space="preserve"> to summarize the major lines of research and identify gaps in the knowledge base.  </w:t>
+        <w:t xml:space="preserve">subsumes technology transfer.  In addition to the knowledge gaps that the authors describe, it </w:t>
       </w:r>
       <w:r>
         <w:rPr>
           <w:rFonts w:ascii="Times New Roman" w:hAnsi="Times New Roman" w:cs="Times New Roman"/>
           <w:sz w:val="24"/>
         </w:rPr>
-        <w:t>An understanding of</w:t>
+        <w:t xml:space="preserve">appears that </w:t>
       </w:r>
       <w:r>
         <w:rPr>
           <w:rFonts w:ascii="Times New Roman" w:hAnsi="Times New Roman" w:cs="Times New Roman"/>
           <w:sz w:val="24"/>
         </w:rPr>
-        <w:t xml:space="preserve"> absorptive capacity process</w:t>
-      </w:r>
-      <w:r>
+        <w:t>the literature on absorptive capacity has not explored how characteristics of the knowledge itself may influence an organizations ability to identify, assimilate, and exploit it.  The proposed dissertation project appears to help fill this knowledge gap.</w:t>
+      </w:r>
+    </w:p>
+    <w:p>
+      <w:pPr>
+        <w:tabs>
+          <w:tab w:val="left" w:pos="1080"/>
+        </w:tabs>
+        <w:spacing w:line="480" w:lineRule="auto"/>
+        <w:ind w:left="720" w:hanging="720"/>
         <w:rPr>
           <w:rFonts w:ascii="Times New Roman" w:hAnsi="Times New Roman" w:cs="Times New Roman"/>
           <w:sz w:val="24"/>
         </w:rPr>
-        <w:t>es</w:t>
-      </w:r>
+      </w:pPr>
+      <w:proofErr w:type="spellStart"/>
       <w:r>
         <w:rPr>
           <w:rFonts w:ascii="Times New Roman" w:hAnsi="Times New Roman" w:cs="Times New Roman"/>
           <w:sz w:val="24"/>
         </w:rPr>
-        <w:t xml:space="preserve"> was among the gaps that the authors identified noting th</w:t>
-      </w:r>
+        <w:t>Weirich</w:t>
+      </w:r>
+      <w:proofErr w:type="spellEnd"/>
       <w:r>
         <w:rPr>
           <w:rFonts w:ascii="Times New Roman" w:hAnsi="Times New Roman" w:cs="Times New Roman"/>
           <w:sz w:val="24"/>
         </w:rPr>
-        <w:t>at few studies have examined</w:t>
+        <w:t xml:space="preserve">, P. (2004). </w:t>
       </w:r>
       <w:r>
         <w:rPr>
           <w:rFonts w:ascii="Times New Roman" w:hAnsi="Times New Roman" w:cs="Times New Roman"/>
-          <w:sz w:val="24"/>
-        </w:rPr>
-        <w:t xml:space="preserve"> absorptive capacity processes in detail or how those processes change over time.  The authors observed that managerial antecedents related to managerial actions, dominant logic, and human resource mechanisms were among the most common for studies on absorptive capacity.  Researchers have argued that although absorptive capacity is a firm level construct it is rooted in individual cognition, motivation, action, and interaction.  On the face of it, absorptive capacity seems to be a broader construct that </w:t>
-      </w:r>
+          <w:i/>
+          <w:iCs/>
+          <w:sz w:val="24"/>
+        </w:rPr>
+        <w:t xml:space="preserve">Realistic decision theory: Rules for </w:t>
+      </w:r>
+      <w:proofErr w:type="spellStart"/>
       <w:r>
         <w:rPr>
           <w:rFonts w:ascii="Times New Roman" w:hAnsi="Times New Roman" w:cs="Times New Roman"/>
-          <w:sz w:val="24"/>
-        </w:rPr>
-        <w:t xml:space="preserve">subsumes technology transfer.  In addition to the knowledge gaps that the authors describe, it </w:t>
-      </w:r>
+          <w:i/>
+          <w:iCs/>
+          <w:sz w:val="24"/>
+        </w:rPr>
+        <w:t>nonideal</w:t>
+      </w:r>
+      <w:proofErr w:type="spellEnd"/>
       <w:r>
         <w:rPr>
           <w:rFonts w:ascii="Times New Roman" w:hAnsi="Times New Roman" w:cs="Times New Roman"/>
-          <w:sz w:val="24"/>
-        </w:rPr>
-        <w:t xml:space="preserve">appears that </w:t>
-      </w:r>
+          <w:i/>
+          <w:iCs/>
+          <w:sz w:val="24"/>
+        </w:rPr>
+        <w:t xml:space="preserve"> agents in </w:t>
+      </w:r>
+      <w:proofErr w:type="spellStart"/>
       <w:r>
         <w:rPr>
           <w:rFonts w:ascii="Times New Roman" w:hAnsi="Times New Roman" w:cs="Times New Roman"/>
-          <w:sz w:val="24"/>
-        </w:rPr>
-        <w:t>the literature on absorptive capacity has not explored how characteristics of the knowledge itself may influence an organizations ability to identify, assimilate, and exploit it.  The proposed dissertation project appears to help fill this knowledge gap.</w:t>
+          <w:i/>
+          <w:iCs/>
+          <w:sz w:val="24"/>
+        </w:rPr>
+        <w:t>nonideal</w:t>
+      </w:r>
+      <w:proofErr w:type="spellEnd"/>
+      <w:r>
+        <w:rPr>
+          <w:rFonts w:ascii="Times New Roman" w:hAnsi="Times New Roman" w:cs="Times New Roman"/>
+          <w:i/>
+          <w:iCs/>
+          <w:sz w:val="24"/>
+        </w:rPr>
+        <w:t xml:space="preserve"> circumstances</w:t>
+      </w:r>
+      <w:r>
+        <w:rPr>
+          <w:rFonts w:ascii="Times New Roman" w:hAnsi="Times New Roman" w:cs="Times New Roman"/>
+          <w:sz w:val="24"/>
+        </w:rPr>
+        <w:t>. New York, NY: Oxford University Press.</w:t>
+      </w:r>
+    </w:p>
+    <w:p>
+      <w:pPr>
+        <w:tabs>
+          <w:tab w:val="left" w:pos="1080"/>
+        </w:tabs>
+        <w:spacing w:line="480" w:lineRule="auto"/>
+        <w:ind w:left="1080"/>
+        <w:rPr>
+          <w:rFonts w:ascii="Times New Roman" w:hAnsi="Times New Roman" w:cs="Times New Roman"/>
+          <w:sz w:val="24"/>
+        </w:rPr>
+      </w:pPr>
+      <w:r>
+        <w:rPr>
+          <w:rFonts w:ascii="Times New Roman" w:hAnsi="Times New Roman" w:cs="Times New Roman"/>
+          <w:sz w:val="24"/>
+        </w:rPr>
+        <w:t xml:space="preserve">This book discusses normative decision principles that the author argues are more practical for </w:t>
+      </w:r>
+      <w:r>
+        <w:rPr>
+          <w:rFonts w:ascii="Times New Roman" w:hAnsi="Times New Roman" w:cs="Times New Roman"/>
+          <w:sz w:val="24"/>
+        </w:rPr>
+        <w:t>real world application.  As the author notes, traditional normative decision theory is based on the assumptions of ideal agents acting under ideal conditions.  The author systematically relaxes these idealizations and provides decision principles that he argues will allow individuals to make better decisions that are consistent with the objectives of rationality and utility maximization.  The author distinguishes between assumptions that identify and control for factors that explain phenomenon (idealization</w:t>
+      </w:r>
+      <w:r>
+        <w:rPr>
+          <w:rFonts w:ascii="Times New Roman" w:hAnsi="Times New Roman" w:cs="Times New Roman"/>
+          <w:sz w:val="24"/>
+        </w:rPr>
+        <w:t>s</w:t>
+      </w:r>
+      <w:r>
+        <w:rPr>
+          <w:rFonts w:ascii="Times New Roman" w:hAnsi="Times New Roman" w:cs="Times New Roman"/>
+          <w:sz w:val="24"/>
+        </w:rPr>
+        <w:t xml:space="preserve">) and assumptions </w:t>
+      </w:r>
+      <w:r>
+        <w:rPr>
+          <w:rFonts w:ascii="Times New Roman" w:hAnsi="Times New Roman" w:cs="Times New Roman"/>
+          <w:sz w:val="24"/>
+        </w:rPr>
+        <w:t xml:space="preserve">only </w:t>
+      </w:r>
+      <w:r>
+        <w:rPr>
+          <w:rFonts w:ascii="Times New Roman" w:hAnsi="Times New Roman" w:cs="Times New Roman"/>
+          <w:sz w:val="24"/>
+        </w:rPr>
+        <w:t xml:space="preserve">meant to simplify the </w:t>
+      </w:r>
+      <w:r>
+        <w:rPr>
+          <w:rFonts w:ascii="Times New Roman" w:hAnsi="Times New Roman" w:cs="Times New Roman"/>
+          <w:sz w:val="24"/>
+        </w:rPr>
+        <w:t xml:space="preserve">analysis of a phenomenon by controlling for non-explanatory factors </w:t>
+      </w:r>
+      <w:r>
+        <w:rPr>
+          <w:rFonts w:ascii="Times New Roman" w:hAnsi="Times New Roman" w:cs="Times New Roman"/>
+          <w:sz w:val="24"/>
+        </w:rPr>
+        <w:t xml:space="preserve">such as intractable cases </w:t>
+      </w:r>
+      <w:r>
+        <w:rPr>
+          <w:rFonts w:ascii="Times New Roman" w:hAnsi="Times New Roman" w:cs="Times New Roman"/>
+          <w:sz w:val="24"/>
+        </w:rPr>
+        <w:t xml:space="preserve">(restrictions).  In controlling for some explanatory factors, idealizations help reveal </w:t>
+      </w:r>
+      <w:r>
+        <w:rPr>
+          <w:rFonts w:ascii="Times New Roman" w:hAnsi="Times New Roman" w:cs="Times New Roman"/>
+          <w:sz w:val="24"/>
+        </w:rPr>
+        <w:lastRenderedPageBreak/>
+        <w:t>partial explanations of the phenomenon under examination by highlighting the role of the factors not controlled for by the idealization.</w:t>
+      </w:r>
+      <w:r>
+        <w:rPr>
+          <w:rFonts w:ascii="Times New Roman" w:hAnsi="Times New Roman" w:cs="Times New Roman"/>
+          <w:sz w:val="24"/>
+        </w:rPr>
+        <w:t xml:space="preserve">  This source is not directly relevant to the proposed dissertation study because it focuses on explaining how one should make decisions (i.e., normative principles).  A theoretical and conceptual framework that describes how members of an organization </w:t>
+      </w:r>
+      <w:proofErr w:type="gramStart"/>
+      <w:r>
+        <w:rPr>
+          <w:rFonts w:ascii="Times New Roman" w:hAnsi="Times New Roman" w:cs="Times New Roman"/>
+          <w:sz w:val="24"/>
+        </w:rPr>
+        <w:t>actually make</w:t>
+      </w:r>
+      <w:proofErr w:type="gramEnd"/>
+      <w:r>
+        <w:rPr>
+          <w:rFonts w:ascii="Times New Roman" w:hAnsi="Times New Roman" w:cs="Times New Roman"/>
+          <w:sz w:val="24"/>
+        </w:rPr>
+        <w:t xml:space="preserve"> decisions (i.e., positive or descriptive theory) is desired for the proposed dissertation study.  However, the authors discussion about idealizations versus restrictions and the specific idealizations that the author addresses provide insight that will be useful in determining the theoretical and conceptual framework for the proposed dissertation study. </w:t>
       </w:r>
     </w:p>
     <w:sectPr>
@@ -10779,7 +11452,7 @@
 </file>
 
 <file path=customXml/itemProps1.xml><?xml version="1.0" encoding="utf-8"?>
-<ds:datastoreItem xmlns:ds="http://schemas.openxmlformats.org/officeDocument/2006/customXml" ds:itemID="{8A7AAEA0-C543-48C5-A59E-422A0CBDAA9E}">
+<ds:datastoreItem xmlns:ds="http://schemas.openxmlformats.org/officeDocument/2006/customXml" ds:itemID="{45A8CF91-BD68-4AA3-A968-87062E356A5C}">
   <ds:schemaRefs>
     <ds:schemaRef ds:uri="http://schemas.openxmlformats.org/officeDocument/2006/bibliography"/>
   </ds:schemaRefs>

</xml_diff>

<commit_message>
Annotations for Juang, et al. (2019), Nolte (2008), Ounjian, et al. (1987)
</commit_message>
<xml_diff>
--- a/Docs/PSP6980_2020_Fall_Townes_LiteratureReview_Bibliography_Annotated_v00.docx
+++ b/Docs/PSP6980_2020_Fall_Townes_LiteratureReview_Bibliography_Annotated_v00.docx
@@ -12,8 +12,6 @@
           <w:szCs w:val="24"/>
         </w:rPr>
       </w:pPr>
-      <w:bookmarkStart w:id="0" w:name="_GoBack"/>
-      <w:bookmarkEnd w:id="0"/>
     </w:p>
     <w:p>
       <w:pPr>
@@ -198,23 +196,31 @@
           <w:sz w:val="24"/>
           <w:szCs w:val="24"/>
         </w:rPr>
-        <w:t xml:space="preserve">with an Emphasis on </w:t>
-      </w:r>
-      <w:r>
-        <w:rPr>
-          <w:rFonts w:ascii="Times New Roman" w:eastAsia="Calibri" w:hAnsi="Times New Roman" w:cs="Times New Roman"/>
-          <w:sz w:val="24"/>
-          <w:szCs w:val="24"/>
-        </w:rPr>
-        <w:t>Organization Theory and Decision Theory</w:t>
-      </w:r>
-      <w:r>
-        <w:rPr>
-          <w:rFonts w:ascii="Times New Roman" w:eastAsia="Calibri" w:hAnsi="Times New Roman" w:cs="Times New Roman"/>
-          <w:sz w:val="24"/>
-          <w:szCs w:val="24"/>
-        </w:rPr>
-        <w:t xml:space="preserve"> Literature</w:t>
+        <w:t xml:space="preserve">with an </w:t>
+      </w:r>
+      <w:r>
+        <w:rPr>
+          <w:rFonts w:ascii="Times New Roman" w:eastAsia="Calibri" w:hAnsi="Times New Roman" w:cs="Times New Roman"/>
+          <w:sz w:val="24"/>
+          <w:szCs w:val="24"/>
+        </w:rPr>
+        <w:t xml:space="preserve">Emphasis on Organization </w:t>
+      </w:r>
+      <w:r>
+        <w:rPr>
+          <w:rFonts w:ascii="Times New Roman" w:eastAsia="Calibri" w:hAnsi="Times New Roman" w:cs="Times New Roman"/>
+          <w:sz w:val="24"/>
+          <w:szCs w:val="24"/>
+        </w:rPr>
+        <w:t xml:space="preserve">and Decision </w:t>
+      </w:r>
+      <w:r>
+        <w:rPr>
+          <w:rFonts w:ascii="Times New Roman" w:eastAsia="Calibri" w:hAnsi="Times New Roman" w:cs="Times New Roman"/>
+          <w:sz w:val="24"/>
+          <w:szCs w:val="24"/>
+        </w:rPr>
+        <w:t>Making</w:t>
       </w:r>
     </w:p>
     <w:p>
@@ -340,7 +346,15 @@
           <w:sz w:val="24"/>
           <w:szCs w:val="24"/>
         </w:rPr>
-        <w:t xml:space="preserve"> of development stage in university technology transfer</w:t>
+        <w:t xml:space="preserve"> of development stage o</w:t>
+      </w:r>
+      <w:r>
+        <w:rPr>
+          <w:rFonts w:ascii="Times New Roman" w:eastAsia="Calibri" w:hAnsi="Times New Roman" w:cs="Times New Roman"/>
+          <w:sz w:val="24"/>
+          <w:szCs w:val="24"/>
+        </w:rPr>
+        <w:t>n university technology transfer</w:t>
       </w:r>
       <w:r>
         <w:rPr>
@@ -412,7 +426,15 @@
           <w:sz w:val="24"/>
           <w:szCs w:val="24"/>
         </w:rPr>
-        <w:t>companies choose not to pursue university-created technologies that seem to align with their missions and profit motives even when the companies appear</w:t>
+        <w:t>organization</w:t>
+      </w:r>
+      <w:r>
+        <w:rPr>
+          <w:rFonts w:ascii="Times New Roman" w:eastAsia="Calibri" w:hAnsi="Times New Roman" w:cs="Times New Roman"/>
+          <w:sz w:val="24"/>
+          <w:szCs w:val="24"/>
+        </w:rPr>
+        <w:t>s choose not to pursue university-created technologies that seem to align with their missions and profit motives even when the companies appear</w:t>
       </w:r>
       <w:r>
         <w:rPr>
@@ -535,14 +557,6 @@
           <w:szCs w:val="24"/>
         </w:rPr>
         <w:t>escriptive decision theory to understand how organizations make decisions to acquire university-created technology.</w:t>
-      </w:r>
-      <w:r>
-        <w:rPr>
-          <w:rFonts w:ascii="Times New Roman" w:eastAsia="Calibri" w:hAnsi="Times New Roman" w:cs="Times New Roman"/>
-          <w:sz w:val="24"/>
-          <w:szCs w:val="24"/>
-        </w:rPr>
-        <w:t xml:space="preserve">  </w:t>
       </w:r>
     </w:p>
     <w:p>
@@ -705,23 +719,15 @@
           <w:sz w:val="24"/>
           <w:szCs w:val="24"/>
         </w:rPr>
-        <w:t xml:space="preserve"> (i.e., organization </w:t>
-      </w:r>
-      <w:r>
-        <w:rPr>
-          <w:rFonts w:ascii="Times New Roman" w:eastAsia="Calibri" w:hAnsi="Times New Roman" w:cs="Times New Roman"/>
-          <w:sz w:val="24"/>
-          <w:szCs w:val="24"/>
-        </w:rPr>
-        <w:t>studies</w:t>
-      </w:r>
-      <w:r>
-        <w:rPr>
-          <w:rFonts w:ascii="Times New Roman" w:eastAsia="Calibri" w:hAnsi="Times New Roman" w:cs="Times New Roman"/>
-          <w:sz w:val="24"/>
-          <w:szCs w:val="24"/>
-        </w:rPr>
-        <w:t xml:space="preserve"> and decision theory)</w:t>
+        <w:t xml:space="preserve"> (i.e., organization and decision making</w:t>
+      </w:r>
+      <w:r>
+        <w:rPr>
+          <w:rFonts w:ascii="Times New Roman" w:eastAsia="Calibri" w:hAnsi="Times New Roman" w:cs="Times New Roman"/>
+          <w:sz w:val="24"/>
+          <w:szCs w:val="24"/>
+        </w:rPr>
+        <w:t>)</w:t>
       </w:r>
       <w:r>
         <w:rPr>
@@ -1071,12 +1077,12 @@
           <w:szCs w:val="24"/>
         </w:rPr>
       </w:pPr>
-      <w:bookmarkStart w:id="1" w:name="BookBarriers1992"/>
-      <w:bookmarkStart w:id="2" w:name="PaperArshadi2008"/>
-      <w:bookmarkStart w:id="3" w:name="PaperAnatan2015"/>
+      <w:bookmarkStart w:id="0" w:name="BookBarriers1992"/>
+      <w:bookmarkStart w:id="1" w:name="PaperArshadi2008"/>
+      <w:bookmarkStart w:id="2" w:name="PaperAnatan2015"/>
+      <w:bookmarkEnd w:id="0"/>
       <w:bookmarkEnd w:id="1"/>
       <w:bookmarkEnd w:id="2"/>
-      <w:bookmarkEnd w:id="3"/>
       <w:proofErr w:type="spellStart"/>
       <w:r>
         <w:rPr>
@@ -1161,7 +1167,18 @@
           <w:sz w:val="24"/>
           <w:szCs w:val="24"/>
         </w:rPr>
-        <w:t xml:space="preserve">This government report explores the factors that drive the allocation of resources to early-stage technology development (ESTD) by private sector organizations.  The authors define ESTD as “technical and business activities that transform an ‘invention’ </w:t>
+        <w:t xml:space="preserve">This government report explores the factors that drive the </w:t>
+      </w:r>
+      <w:bookmarkStart w:id="3" w:name="_GoBack"/>
+      <w:bookmarkEnd w:id="3"/>
+      <w:r>
+        <w:rPr>
+          <w:rFonts w:ascii="Times New Roman" w:eastAsia="Calibri" w:hAnsi="Times New Roman" w:cs="Times New Roman"/>
+          <w:iCs/>
+          <w:sz w:val="24"/>
+          <w:szCs w:val="24"/>
+        </w:rPr>
+        <w:t xml:space="preserve">allocation of resources to early-stage technology development (ESTD) by private sector organizations.  The authors define ESTD as “technical and business activities that transform an ‘invention’ </w:t>
       </w:r>
       <w:r>
         <w:rPr>
@@ -6901,6 +6918,324 @@
           <w:szCs w:val="24"/>
         </w:rPr>
       </w:pPr>
+      <w:r>
+        <w:rPr>
+          <w:rFonts w:ascii="Times New Roman" w:eastAsia="Calibri" w:hAnsi="Times New Roman" w:cs="Times New Roman"/>
+          <w:iCs/>
+          <w:sz w:val="24"/>
+          <w:szCs w:val="24"/>
+        </w:rPr>
+        <w:t xml:space="preserve">Huang, K.-W., Guo, J. e., &amp; Yuan, Y. (2019). </w:t>
+      </w:r>
+      <w:r>
+        <w:rPr>
+          <w:rFonts w:ascii="Times New Roman" w:eastAsia="Calibri" w:hAnsi="Times New Roman" w:cs="Times New Roman"/>
+          <w:i/>
+          <w:iCs/>
+          <w:sz w:val="24"/>
+          <w:szCs w:val="24"/>
+        </w:rPr>
+        <w:t>The multi-participant perspective for evaluating technology transfer by using a hybrid multi-attribute decision making model</w:t>
+      </w:r>
+      <w:r>
+        <w:rPr>
+          <w:rFonts w:ascii="Times New Roman" w:eastAsia="Calibri" w:hAnsi="Times New Roman" w:cs="Times New Roman"/>
+          <w:iCs/>
+          <w:sz w:val="24"/>
+          <w:szCs w:val="24"/>
+        </w:rPr>
+        <w:t xml:space="preserve">, </w:t>
+      </w:r>
+      <w:r>
+        <w:rPr>
+          <w:rFonts w:ascii="Times New Roman" w:eastAsia="Calibri" w:hAnsi="Times New Roman" w:cs="Times New Roman"/>
+          <w:iCs/>
+          <w:sz w:val="24"/>
+          <w:szCs w:val="24"/>
+        </w:rPr>
+        <w:t xml:space="preserve">Fourth International Conference on Economic and Business Management (FEBM 2019), </w:t>
+      </w:r>
+      <w:proofErr w:type="spellStart"/>
+      <w:r>
+        <w:rPr>
+          <w:rFonts w:ascii="Times New Roman" w:eastAsia="Calibri" w:hAnsi="Times New Roman" w:cs="Times New Roman"/>
+          <w:iCs/>
+          <w:sz w:val="24"/>
+          <w:szCs w:val="24"/>
+        </w:rPr>
+        <w:t>Sanya</w:t>
+      </w:r>
+      <w:proofErr w:type="spellEnd"/>
+      <w:r>
+        <w:rPr>
+          <w:rFonts w:ascii="Times New Roman" w:eastAsia="Calibri" w:hAnsi="Times New Roman" w:cs="Times New Roman"/>
+          <w:iCs/>
+          <w:sz w:val="24"/>
+          <w:szCs w:val="24"/>
+        </w:rPr>
+        <w:t>, China</w:t>
+      </w:r>
+      <w:r>
+        <w:rPr>
+          <w:rFonts w:ascii="Times New Roman" w:eastAsia="Calibri" w:hAnsi="Times New Roman" w:cs="Times New Roman"/>
+          <w:iCs/>
+          <w:sz w:val="24"/>
+          <w:szCs w:val="24"/>
+        </w:rPr>
+        <w:t>, October 19-21, 2019</w:t>
+      </w:r>
+      <w:r>
+        <w:rPr>
+          <w:rFonts w:ascii="Times New Roman" w:eastAsia="Calibri" w:hAnsi="Times New Roman" w:cs="Times New Roman"/>
+          <w:iCs/>
+          <w:sz w:val="24"/>
+          <w:szCs w:val="24"/>
+        </w:rPr>
+        <w:t>.</w:t>
+      </w:r>
+      <w:r>
+        <w:rPr>
+          <w:rFonts w:ascii="Times New Roman" w:eastAsia="Calibri" w:hAnsi="Times New Roman" w:cs="Times New Roman"/>
+          <w:iCs/>
+          <w:sz w:val="24"/>
+          <w:szCs w:val="24"/>
+        </w:rPr>
+        <w:t xml:space="preserve"> Beijing, China: Atlantis Press.</w:t>
+      </w:r>
+    </w:p>
+    <w:p>
+      <w:pPr>
+        <w:spacing w:line="480" w:lineRule="auto"/>
+        <w:ind w:left="1080"/>
+        <w:rPr>
+          <w:rFonts w:ascii="Times New Roman" w:eastAsia="Calibri" w:hAnsi="Times New Roman" w:cs="Times New Roman"/>
+          <w:iCs/>
+          <w:sz w:val="24"/>
+          <w:szCs w:val="24"/>
+        </w:rPr>
+      </w:pPr>
+      <w:r>
+        <w:rPr>
+          <w:rFonts w:ascii="Times New Roman" w:eastAsia="Calibri" w:hAnsi="Times New Roman" w:cs="Times New Roman"/>
+          <w:iCs/>
+          <w:sz w:val="24"/>
+          <w:szCs w:val="24"/>
+        </w:rPr>
+        <w:t xml:space="preserve">This conference paper </w:t>
+      </w:r>
+      <w:r>
+        <w:rPr>
+          <w:rFonts w:ascii="Times New Roman" w:eastAsia="Calibri" w:hAnsi="Times New Roman" w:cs="Times New Roman"/>
+          <w:iCs/>
+          <w:sz w:val="24"/>
+          <w:szCs w:val="24"/>
+        </w:rPr>
+        <w:t xml:space="preserve">sought to integrate the perspectives of the various participants in </w:t>
+      </w:r>
+      <w:r>
+        <w:rPr>
+          <w:rFonts w:ascii="Times New Roman" w:eastAsia="Calibri" w:hAnsi="Times New Roman" w:cs="Times New Roman"/>
+          <w:iCs/>
+          <w:sz w:val="24"/>
+          <w:szCs w:val="24"/>
+        </w:rPr>
+        <w:t xml:space="preserve">the technology transfer process.  The authors argued that the technology transfer literature did not integrate the main factors influencing technology transfer within a systemic perspective necessary to evaluate the priority and influence of interrelationships among the participants.  </w:t>
+      </w:r>
+      <w:r>
+        <w:rPr>
+          <w:rFonts w:ascii="Times New Roman" w:eastAsia="Calibri" w:hAnsi="Times New Roman" w:cs="Times New Roman"/>
+          <w:iCs/>
+          <w:sz w:val="24"/>
+          <w:szCs w:val="24"/>
+        </w:rPr>
+        <w:t xml:space="preserve">Instead, technology transfer research tends to focus on one actor at a time </w:t>
+      </w:r>
+      <w:proofErr w:type="gramStart"/>
+      <w:r>
+        <w:rPr>
+          <w:rFonts w:ascii="Times New Roman" w:eastAsia="Calibri" w:hAnsi="Times New Roman" w:cs="Times New Roman"/>
+          <w:iCs/>
+          <w:sz w:val="24"/>
+          <w:szCs w:val="24"/>
+        </w:rPr>
+        <w:t>according to</w:t>
+      </w:r>
+      <w:proofErr w:type="gramEnd"/>
+      <w:r>
+        <w:rPr>
+          <w:rFonts w:ascii="Times New Roman" w:eastAsia="Calibri" w:hAnsi="Times New Roman" w:cs="Times New Roman"/>
+          <w:iCs/>
+          <w:sz w:val="24"/>
+          <w:szCs w:val="24"/>
+        </w:rPr>
+        <w:t xml:space="preserve"> the authors.  T</w:t>
+      </w:r>
+      <w:r>
+        <w:rPr>
+          <w:rFonts w:ascii="Times New Roman" w:eastAsia="Calibri" w:hAnsi="Times New Roman" w:cs="Times New Roman"/>
+          <w:iCs/>
+          <w:sz w:val="24"/>
+          <w:szCs w:val="24"/>
+        </w:rPr>
+        <w:t xml:space="preserve">he authors proposed a hybrid multi-attribute decision making model (MADM) the combined a decision-making trial and evaluation laboratory (DEMATEL) and </w:t>
+      </w:r>
+      <w:r>
+        <w:rPr>
+          <w:rFonts w:ascii="Times New Roman" w:eastAsia="Calibri" w:hAnsi="Times New Roman" w:cs="Times New Roman"/>
+          <w:iCs/>
+          <w:sz w:val="24"/>
+          <w:szCs w:val="24"/>
+        </w:rPr>
+        <w:t xml:space="preserve">a </w:t>
+      </w:r>
+      <w:r>
+        <w:rPr>
+          <w:rFonts w:ascii="Times New Roman" w:eastAsia="Calibri" w:hAnsi="Times New Roman" w:cs="Times New Roman"/>
+          <w:iCs/>
+          <w:sz w:val="24"/>
+          <w:szCs w:val="24"/>
+        </w:rPr>
+        <w:t>DEMATEL-based analytic network process (DANP) into an integrated model called D-DANP.</w:t>
+      </w:r>
+      <w:r>
+        <w:rPr>
+          <w:rFonts w:ascii="Times New Roman" w:eastAsia="Calibri" w:hAnsi="Times New Roman" w:cs="Times New Roman"/>
+          <w:iCs/>
+          <w:sz w:val="24"/>
+          <w:szCs w:val="24"/>
+        </w:rPr>
+        <w:t xml:space="preserve">  </w:t>
+      </w:r>
+      <w:r>
+        <w:rPr>
+          <w:rFonts w:ascii="Times New Roman" w:eastAsia="Calibri" w:hAnsi="Times New Roman" w:cs="Times New Roman"/>
+          <w:iCs/>
+          <w:sz w:val="24"/>
+          <w:szCs w:val="24"/>
+        </w:rPr>
+        <w:t xml:space="preserve">In constructing their model, the authors used a multi-level network model with the main participants in the upper layer and participant attributes in the lower level.  They used the results </w:t>
+      </w:r>
+      <w:r>
+        <w:rPr>
+          <w:rFonts w:ascii="Times New Roman" w:eastAsia="Calibri" w:hAnsi="Times New Roman" w:cs="Times New Roman"/>
+          <w:iCs/>
+          <w:sz w:val="24"/>
+          <w:szCs w:val="24"/>
+        </w:rPr>
+        <w:lastRenderedPageBreak/>
+        <w:t xml:space="preserve">to construct a hierarchical network analysis.  </w:t>
+      </w:r>
+      <w:r>
+        <w:rPr>
+          <w:rFonts w:ascii="Times New Roman" w:eastAsia="Calibri" w:hAnsi="Times New Roman" w:cs="Times New Roman"/>
+          <w:iCs/>
+          <w:sz w:val="24"/>
+          <w:szCs w:val="24"/>
+        </w:rPr>
+        <w:t xml:space="preserve">Technology readiness level </w:t>
+      </w:r>
+      <w:r>
+        <w:rPr>
+          <w:rFonts w:ascii="Times New Roman" w:eastAsia="Calibri" w:hAnsi="Times New Roman" w:cs="Times New Roman"/>
+          <w:iCs/>
+          <w:sz w:val="24"/>
+          <w:szCs w:val="24"/>
+        </w:rPr>
+        <w:t xml:space="preserve">was one of four participant attributes used to characterize universities and research institutes (i.e., creators and suppliers of technology).  The authors assigned TRL a </w:t>
+      </w:r>
+      <w:r>
+        <w:rPr>
+          <w:rFonts w:ascii="Times New Roman" w:eastAsia="Calibri" w:hAnsi="Times New Roman" w:cs="Times New Roman"/>
+          <w:iCs/>
+          <w:sz w:val="24"/>
+          <w:szCs w:val="24"/>
+        </w:rPr>
+        <w:t xml:space="preserve">weight of 0.077 and ranking </w:t>
+      </w:r>
+      <w:r>
+        <w:rPr>
+          <w:rFonts w:ascii="Times New Roman" w:eastAsia="Calibri" w:hAnsi="Times New Roman" w:cs="Times New Roman"/>
+          <w:iCs/>
+          <w:sz w:val="24"/>
+          <w:szCs w:val="24"/>
+        </w:rPr>
+        <w:t xml:space="preserve">of </w:t>
+      </w:r>
+      <w:r>
+        <w:rPr>
+          <w:rFonts w:ascii="Times New Roman" w:eastAsia="Calibri" w:hAnsi="Times New Roman" w:cs="Times New Roman"/>
+          <w:iCs/>
+          <w:sz w:val="24"/>
+          <w:szCs w:val="24"/>
+        </w:rPr>
+        <w:t>8 (tied with operational assistance ability) out of the 12 attributes</w:t>
+      </w:r>
+      <w:r>
+        <w:rPr>
+          <w:rFonts w:ascii="Times New Roman" w:eastAsia="Calibri" w:hAnsi="Times New Roman" w:cs="Times New Roman"/>
+          <w:iCs/>
+          <w:sz w:val="24"/>
+          <w:szCs w:val="24"/>
+        </w:rPr>
+        <w:t xml:space="preserve"> in the DANP matrix.</w:t>
+      </w:r>
+      <w:r>
+        <w:rPr>
+          <w:rFonts w:ascii="Times New Roman" w:eastAsia="Calibri" w:hAnsi="Times New Roman" w:cs="Times New Roman"/>
+          <w:iCs/>
+          <w:sz w:val="24"/>
+          <w:szCs w:val="24"/>
+        </w:rPr>
+        <w:t xml:space="preserve">  It is not clear how the authors intended this model to be used.  Moreover, the context of its development seems to be the Chinese economic system which raises the qu</w:t>
+      </w:r>
+      <w:r>
+        <w:rPr>
+          <w:rFonts w:ascii="Times New Roman" w:eastAsia="Calibri" w:hAnsi="Times New Roman" w:cs="Times New Roman"/>
+          <w:iCs/>
+          <w:sz w:val="24"/>
+          <w:szCs w:val="24"/>
+        </w:rPr>
+        <w:t xml:space="preserve">estion of how generalizable </w:t>
+      </w:r>
+      <w:r>
+        <w:rPr>
+          <w:rFonts w:ascii="Times New Roman" w:eastAsia="Calibri" w:hAnsi="Times New Roman" w:cs="Times New Roman"/>
+          <w:iCs/>
+          <w:sz w:val="24"/>
+          <w:szCs w:val="24"/>
+        </w:rPr>
+        <w:t>the findings and results</w:t>
+      </w:r>
+      <w:r>
+        <w:rPr>
+          <w:rFonts w:ascii="Times New Roman" w:eastAsia="Calibri" w:hAnsi="Times New Roman" w:cs="Times New Roman"/>
+          <w:iCs/>
+          <w:sz w:val="24"/>
+          <w:szCs w:val="24"/>
+        </w:rPr>
+        <w:t xml:space="preserve"> are</w:t>
+      </w:r>
+      <w:r>
+        <w:rPr>
+          <w:rFonts w:ascii="Times New Roman" w:eastAsia="Calibri" w:hAnsi="Times New Roman" w:cs="Times New Roman"/>
+          <w:iCs/>
+          <w:sz w:val="24"/>
+          <w:szCs w:val="24"/>
+        </w:rPr>
+        <w:t xml:space="preserve"> to the U.S. economic environment.</w:t>
+      </w:r>
+    </w:p>
+    <w:p>
+      <w:pPr>
+        <w:spacing w:line="480" w:lineRule="auto"/>
+        <w:ind w:left="720" w:hanging="720"/>
+        <w:rPr>
+          <w:rFonts w:ascii="Times New Roman" w:eastAsia="Calibri" w:hAnsi="Times New Roman" w:cs="Times New Roman"/>
+          <w:iCs/>
+          <w:sz w:val="24"/>
+          <w:szCs w:val="24"/>
+        </w:rPr>
+      </w:pPr>
       <w:proofErr w:type="spellStart"/>
       <w:r>
         <w:rPr>
@@ -9018,6 +9353,412 @@
         <w:ind w:left="720" w:hanging="720"/>
         <w:rPr>
           <w:rFonts w:ascii="Times New Roman" w:eastAsia="Calibri" w:hAnsi="Times New Roman" w:cs="Times New Roman"/>
+          <w:iCs/>
+          <w:sz w:val="24"/>
+          <w:szCs w:val="24"/>
+        </w:rPr>
+      </w:pPr>
+      <w:r>
+        <w:rPr>
+          <w:rFonts w:ascii="Times New Roman" w:eastAsia="Calibri" w:hAnsi="Times New Roman" w:cs="Times New Roman"/>
+          <w:iCs/>
+          <w:sz w:val="24"/>
+          <w:szCs w:val="24"/>
+        </w:rPr>
+        <w:t xml:space="preserve">Nolte, W. L. (2008). </w:t>
+      </w:r>
+      <w:r>
+        <w:rPr>
+          <w:rFonts w:ascii="Times New Roman" w:eastAsia="Calibri" w:hAnsi="Times New Roman" w:cs="Times New Roman"/>
+          <w:i/>
+          <w:iCs/>
+          <w:sz w:val="24"/>
+          <w:szCs w:val="24"/>
+        </w:rPr>
+        <w:t xml:space="preserve">Did I ever tell you about the </w:t>
+      </w:r>
+      <w:proofErr w:type="gramStart"/>
+      <w:r>
+        <w:rPr>
+          <w:rFonts w:ascii="Times New Roman" w:eastAsia="Calibri" w:hAnsi="Times New Roman" w:cs="Times New Roman"/>
+          <w:i/>
+          <w:iCs/>
+          <w:sz w:val="24"/>
+          <w:szCs w:val="24"/>
+        </w:rPr>
+        <w:t>whale?:</w:t>
+      </w:r>
+      <w:proofErr w:type="gramEnd"/>
+      <w:r>
+        <w:rPr>
+          <w:rFonts w:ascii="Times New Roman" w:eastAsia="Calibri" w:hAnsi="Times New Roman" w:cs="Times New Roman"/>
+          <w:i/>
+          <w:iCs/>
+          <w:sz w:val="24"/>
+          <w:szCs w:val="24"/>
+        </w:rPr>
+        <w:t xml:space="preserve"> Or measuring technology maturity</w:t>
+      </w:r>
+      <w:r>
+        <w:rPr>
+          <w:rFonts w:ascii="Times New Roman" w:eastAsia="Calibri" w:hAnsi="Times New Roman" w:cs="Times New Roman"/>
+          <w:iCs/>
+          <w:sz w:val="24"/>
+          <w:szCs w:val="24"/>
+        </w:rPr>
+        <w:t>. Charlotte, NC: Information Age Publishing.</w:t>
+      </w:r>
+    </w:p>
+    <w:p>
+      <w:pPr>
+        <w:spacing w:line="480" w:lineRule="auto"/>
+        <w:ind w:left="1080"/>
+        <w:rPr>
+          <w:rFonts w:ascii="Times New Roman" w:eastAsia="Calibri" w:hAnsi="Times New Roman" w:cs="Times New Roman"/>
+          <w:iCs/>
+          <w:sz w:val="24"/>
+          <w:szCs w:val="24"/>
+        </w:rPr>
+      </w:pPr>
+      <w:r>
+        <w:rPr>
+          <w:rFonts w:ascii="Times New Roman" w:eastAsia="Calibri" w:hAnsi="Times New Roman" w:cs="Times New Roman"/>
+          <w:iCs/>
+          <w:sz w:val="24"/>
+          <w:szCs w:val="24"/>
+        </w:rPr>
+        <w:t>This book</w:t>
+      </w:r>
+      <w:r>
+        <w:rPr>
+          <w:rFonts w:ascii="Times New Roman" w:eastAsia="Calibri" w:hAnsi="Times New Roman" w:cs="Times New Roman"/>
+          <w:iCs/>
+          <w:sz w:val="24"/>
+          <w:szCs w:val="24"/>
+        </w:rPr>
+        <w:t xml:space="preserve"> examined the current state of measuring technology maturity.  The author reviews the strength and weaknesses of available measures and offers a </w:t>
+      </w:r>
+      <w:r>
+        <w:rPr>
+          <w:rFonts w:ascii="Times New Roman" w:eastAsia="Calibri" w:hAnsi="Times New Roman" w:cs="Times New Roman"/>
+          <w:iCs/>
+          <w:sz w:val="24"/>
+          <w:szCs w:val="24"/>
+        </w:rPr>
+        <w:lastRenderedPageBreak/>
+        <w:t xml:space="preserve">comprehensive technology maturity assessment.  The assessment instrument that the author proposes seems intended for use by government agencies.  </w:t>
+      </w:r>
+      <w:proofErr w:type="gramStart"/>
+      <w:r>
+        <w:rPr>
+          <w:rFonts w:ascii="Times New Roman" w:eastAsia="Calibri" w:hAnsi="Times New Roman" w:cs="Times New Roman"/>
+          <w:iCs/>
+          <w:sz w:val="24"/>
+          <w:szCs w:val="24"/>
+        </w:rPr>
+        <w:t>According to</w:t>
+      </w:r>
+      <w:proofErr w:type="gramEnd"/>
+      <w:r>
+        <w:rPr>
+          <w:rFonts w:ascii="Times New Roman" w:eastAsia="Calibri" w:hAnsi="Times New Roman" w:cs="Times New Roman"/>
+          <w:iCs/>
+          <w:sz w:val="24"/>
+          <w:szCs w:val="24"/>
+        </w:rPr>
+        <w:t xml:space="preserve"> the author, the Government Accountability Office (GAO) points to use of immature technologies as the primary cause for cost and schedule overruns in government procurement programs.</w:t>
+      </w:r>
+      <w:r>
+        <w:rPr>
+          <w:rFonts w:ascii="Times New Roman" w:eastAsia="Calibri" w:hAnsi="Times New Roman" w:cs="Times New Roman"/>
+          <w:iCs/>
+          <w:sz w:val="24"/>
+          <w:szCs w:val="24"/>
+        </w:rPr>
+        <w:t xml:space="preserve">  The author</w:t>
+      </w:r>
+      <w:r>
+        <w:rPr>
+          <w:rFonts w:ascii="Times New Roman" w:eastAsia="Calibri" w:hAnsi="Times New Roman" w:cs="Times New Roman"/>
+          <w:iCs/>
+          <w:sz w:val="24"/>
+          <w:szCs w:val="24"/>
+        </w:rPr>
+        <w:t xml:space="preserve"> approaches technology maturity from the perspective of the technologists and primarily ignores the marketing perspective.  This book directly addresses one of the key challenges of the proposed dissertation, which is characterizing and measuring development stage (technology maturity) in a way suitable for the research design.</w:t>
+      </w:r>
+      <w:r>
+        <w:rPr>
+          <w:rFonts w:ascii="Times New Roman" w:eastAsia="Calibri" w:hAnsi="Times New Roman" w:cs="Times New Roman"/>
+          <w:iCs/>
+          <w:sz w:val="24"/>
+          <w:szCs w:val="24"/>
+        </w:rPr>
+        <w:t xml:space="preserve"> </w:t>
+      </w:r>
+    </w:p>
+    <w:p>
+      <w:pPr>
+        <w:spacing w:line="480" w:lineRule="auto"/>
+        <w:ind w:left="720" w:hanging="720"/>
+        <w:rPr>
+          <w:rFonts w:ascii="Times New Roman" w:eastAsia="Calibri" w:hAnsi="Times New Roman" w:cs="Times New Roman"/>
+          <w:iCs/>
+          <w:sz w:val="24"/>
+          <w:szCs w:val="24"/>
+        </w:rPr>
+      </w:pPr>
+      <w:proofErr w:type="spellStart"/>
+      <w:r>
+        <w:rPr>
+          <w:rFonts w:ascii="Times New Roman" w:eastAsia="Calibri" w:hAnsi="Times New Roman" w:cs="Times New Roman"/>
+          <w:iCs/>
+          <w:sz w:val="24"/>
+          <w:szCs w:val="24"/>
+        </w:rPr>
+        <w:t>Ounjian</w:t>
+      </w:r>
+      <w:proofErr w:type="spellEnd"/>
+      <w:r>
+        <w:rPr>
+          <w:rFonts w:ascii="Times New Roman" w:eastAsia="Calibri" w:hAnsi="Times New Roman" w:cs="Times New Roman"/>
+          <w:iCs/>
+          <w:sz w:val="24"/>
+          <w:szCs w:val="24"/>
+        </w:rPr>
+        <w:t xml:space="preserve">, M. L., &amp; Carne, E. B. (1987). A study of the factors which affect technology transfer in a multilocation </w:t>
+      </w:r>
+      <w:proofErr w:type="spellStart"/>
+      <w:r>
+        <w:rPr>
+          <w:rFonts w:ascii="Times New Roman" w:eastAsia="Calibri" w:hAnsi="Times New Roman" w:cs="Times New Roman"/>
+          <w:iCs/>
+          <w:sz w:val="24"/>
+          <w:szCs w:val="24"/>
+        </w:rPr>
+        <w:t>multibusiness</w:t>
+      </w:r>
+      <w:proofErr w:type="spellEnd"/>
+      <w:r>
+        <w:rPr>
+          <w:rFonts w:ascii="Times New Roman" w:eastAsia="Calibri" w:hAnsi="Times New Roman" w:cs="Times New Roman"/>
+          <w:iCs/>
+          <w:sz w:val="24"/>
+          <w:szCs w:val="24"/>
+        </w:rPr>
+        <w:t xml:space="preserve"> unit corporation. </w:t>
+      </w:r>
+      <w:r>
+        <w:rPr>
+          <w:rFonts w:ascii="Times New Roman" w:eastAsia="Calibri" w:hAnsi="Times New Roman" w:cs="Times New Roman"/>
+          <w:i/>
+          <w:iCs/>
+          <w:sz w:val="24"/>
+          <w:szCs w:val="24"/>
+        </w:rPr>
+        <w:t>Transactions on Engineering Management, EM-34</w:t>
+      </w:r>
+      <w:r>
+        <w:rPr>
+          <w:rFonts w:ascii="Times New Roman" w:eastAsia="Calibri" w:hAnsi="Times New Roman" w:cs="Times New Roman"/>
+          <w:iCs/>
+          <w:sz w:val="24"/>
+          <w:szCs w:val="24"/>
+        </w:rPr>
+        <w:t>(3), 194-201. doi:10.1109/TEM.1987.6498881</w:t>
+      </w:r>
+    </w:p>
+    <w:p>
+      <w:pPr>
+        <w:spacing w:line="480" w:lineRule="auto"/>
+        <w:ind w:left="1080"/>
+        <w:rPr>
+          <w:rFonts w:ascii="Times New Roman" w:eastAsia="Calibri" w:hAnsi="Times New Roman" w:cs="Times New Roman"/>
+          <w:iCs/>
+          <w:sz w:val="24"/>
+          <w:szCs w:val="24"/>
+        </w:rPr>
+      </w:pPr>
+      <w:r>
+        <w:rPr>
+          <w:rFonts w:ascii="Times New Roman" w:eastAsia="Calibri" w:hAnsi="Times New Roman" w:cs="Times New Roman"/>
+          <w:iCs/>
+          <w:sz w:val="24"/>
+          <w:szCs w:val="24"/>
+        </w:rPr>
+        <w:t>This journal article described an effort to determine the factors that affected the transfer of technology from the research and development division (GTE Laboratories) to the business units of a multiunit private sector organization (GTE</w:t>
+      </w:r>
+      <w:r>
+        <w:rPr>
+          <w:rFonts w:ascii="Times New Roman" w:eastAsia="Calibri" w:hAnsi="Times New Roman" w:cs="Times New Roman"/>
+          <w:iCs/>
+          <w:sz w:val="24"/>
+          <w:szCs w:val="24"/>
+        </w:rPr>
+        <w:t xml:space="preserve"> Corporation</w:t>
+      </w:r>
+      <w:r>
+        <w:rPr>
+          <w:rFonts w:ascii="Times New Roman" w:eastAsia="Calibri" w:hAnsi="Times New Roman" w:cs="Times New Roman"/>
+          <w:iCs/>
+          <w:sz w:val="24"/>
+          <w:szCs w:val="24"/>
+        </w:rPr>
+        <w:t xml:space="preserve">).  </w:t>
+      </w:r>
+      <w:r>
+        <w:rPr>
+          <w:rFonts w:ascii="Times New Roman" w:eastAsia="Calibri" w:hAnsi="Times New Roman" w:cs="Times New Roman"/>
+          <w:iCs/>
+          <w:sz w:val="24"/>
+          <w:szCs w:val="24"/>
+        </w:rPr>
+        <w:t xml:space="preserve">The authors </w:t>
+      </w:r>
+      <w:r>
+        <w:rPr>
+          <w:rFonts w:ascii="Times New Roman" w:eastAsia="Calibri" w:hAnsi="Times New Roman" w:cs="Times New Roman"/>
+          <w:iCs/>
+          <w:sz w:val="24"/>
+          <w:szCs w:val="24"/>
+        </w:rPr>
+        <w:t xml:space="preserve">essentially used a participatory case analysis method with 24 participants.  They developed a definition for technology transfer and constructed a model describing the process.  </w:t>
+      </w:r>
+      <w:r>
+        <w:rPr>
+          <w:rFonts w:ascii="Times New Roman" w:eastAsia="Calibri" w:hAnsi="Times New Roman" w:cs="Times New Roman"/>
+          <w:iCs/>
+          <w:sz w:val="24"/>
+          <w:szCs w:val="24"/>
+        </w:rPr>
+        <w:t>The study analyzed 21 cases to identify the factors that facilitated and inhibited the technology transfer process.  The factors were grouped into four categories comprising the nature of the research</w:t>
+      </w:r>
+      <w:r>
+        <w:rPr>
+          <w:rFonts w:ascii="Times New Roman" w:eastAsia="Calibri" w:hAnsi="Times New Roman" w:cs="Times New Roman"/>
+          <w:iCs/>
+          <w:sz w:val="24"/>
+          <w:szCs w:val="24"/>
+        </w:rPr>
+        <w:t xml:space="preserve"> (technology)</w:t>
+      </w:r>
+      <w:r>
+        <w:rPr>
+          <w:rFonts w:ascii="Times New Roman" w:eastAsia="Calibri" w:hAnsi="Times New Roman" w:cs="Times New Roman"/>
+          <w:iCs/>
+          <w:sz w:val="24"/>
+          <w:szCs w:val="24"/>
+        </w:rPr>
+        <w:t xml:space="preserve"> to be transferred, the characteristics of the technology receiver, the characteristics of the technology provider, and the nature of the communication between the organizations. </w:t>
+      </w:r>
+      <w:r>
+        <w:rPr>
+          <w:rFonts w:ascii="Times New Roman" w:eastAsia="Calibri" w:hAnsi="Times New Roman" w:cs="Times New Roman"/>
+          <w:iCs/>
+          <w:sz w:val="24"/>
+          <w:szCs w:val="24"/>
+        </w:rPr>
+        <w:t xml:space="preserve"> The authors found that a gap existed between the output of the research and </w:t>
+      </w:r>
+      <w:r>
+        <w:rPr>
+          <w:rFonts w:ascii="Times New Roman" w:eastAsia="Calibri" w:hAnsi="Times New Roman" w:cs="Times New Roman"/>
+          <w:iCs/>
+          <w:sz w:val="24"/>
+          <w:szCs w:val="24"/>
+        </w:rPr>
+        <w:lastRenderedPageBreak/>
+        <w:t>development unit (i.e., demonstration of technical feasibility) and the type of input necessary for the business units to successfully exploit.  Although this seems to suggest that development stage is an important factor, development stage or technology maturity was not among the factors identified in the study.  However, the authors did conclude that “technical gaps” inhibited the technology transfer process.</w:t>
+      </w:r>
+      <w:r>
+        <w:rPr>
+          <w:rFonts w:ascii="Times New Roman" w:eastAsia="Calibri" w:hAnsi="Times New Roman" w:cs="Times New Roman"/>
+          <w:iCs/>
+          <w:sz w:val="24"/>
+          <w:szCs w:val="24"/>
+        </w:rPr>
+        <w:t xml:space="preserve">  The lack of resources to effectively make use of a technology was a system of such technical gap </w:t>
+      </w:r>
+      <w:proofErr w:type="gramStart"/>
+      <w:r>
+        <w:rPr>
+          <w:rFonts w:ascii="Times New Roman" w:eastAsia="Calibri" w:hAnsi="Times New Roman" w:cs="Times New Roman"/>
+          <w:iCs/>
+          <w:sz w:val="24"/>
+          <w:szCs w:val="24"/>
+        </w:rPr>
+        <w:t>according to</w:t>
+      </w:r>
+      <w:proofErr w:type="gramEnd"/>
+      <w:r>
+        <w:rPr>
+          <w:rFonts w:ascii="Times New Roman" w:eastAsia="Calibri" w:hAnsi="Times New Roman" w:cs="Times New Roman"/>
+          <w:iCs/>
+          <w:sz w:val="24"/>
+          <w:szCs w:val="24"/>
+        </w:rPr>
+        <w:t xml:space="preserve"> the authors.  Although this study focused on intra-organization technology transfer, many of the factors identified are likely relevant to university technology transfer.  The article also provides insights into options for possible research designs for the proposed dissertation study.  Two other conclusions are particularly relevant for the proposed dissertation study.  First, based on the results of the study the authors concluded that technology transfer was primarily the transfer of information.  Second, the authors concluded that technology transfer is “absolutely dependent on person-[to]-person communications” (p. 194)</w:t>
+      </w:r>
+      <w:r>
+        <w:rPr>
+          <w:rFonts w:ascii="Times New Roman" w:eastAsia="Calibri" w:hAnsi="Times New Roman" w:cs="Times New Roman"/>
+          <w:iCs/>
+          <w:sz w:val="24"/>
+          <w:szCs w:val="24"/>
+        </w:rPr>
+        <w:t xml:space="preserve"> and is thus</w:t>
+      </w:r>
+      <w:r>
+        <w:rPr>
+          <w:rFonts w:ascii="Times New Roman" w:eastAsia="Calibri" w:hAnsi="Times New Roman" w:cs="Times New Roman"/>
+          <w:iCs/>
+          <w:sz w:val="24"/>
+          <w:szCs w:val="24"/>
+        </w:rPr>
+        <w:t xml:space="preserve"> a communication process</w:t>
+      </w:r>
+      <w:r>
+        <w:rPr>
+          <w:rFonts w:ascii="Times New Roman" w:eastAsia="Calibri" w:hAnsi="Times New Roman" w:cs="Times New Roman"/>
+          <w:iCs/>
+          <w:sz w:val="24"/>
+          <w:szCs w:val="24"/>
+        </w:rPr>
+        <w:t xml:space="preserve"> at its core.</w:t>
+      </w:r>
+      <w:r>
+        <w:rPr>
+          <w:rFonts w:ascii="Times New Roman" w:eastAsia="Calibri" w:hAnsi="Times New Roman" w:cs="Times New Roman"/>
+          <w:iCs/>
+          <w:sz w:val="24"/>
+          <w:szCs w:val="24"/>
+        </w:rPr>
+        <w:t xml:space="preserve"> </w:t>
+      </w:r>
+      <w:r>
+        <w:rPr>
+          <w:rFonts w:ascii="Times New Roman" w:eastAsia="Calibri" w:hAnsi="Times New Roman" w:cs="Times New Roman"/>
+          <w:iCs/>
+          <w:sz w:val="24"/>
+          <w:szCs w:val="24"/>
+        </w:rPr>
+        <w:t>As such, w</w:t>
+      </w:r>
+      <w:r>
+        <w:rPr>
+          <w:rFonts w:ascii="Times New Roman" w:eastAsia="Calibri" w:hAnsi="Times New Roman" w:cs="Times New Roman"/>
+          <w:iCs/>
+          <w:sz w:val="24"/>
+          <w:szCs w:val="24"/>
+        </w:rPr>
+        <w:t>hatever facilitates communication between or among persons will likely improve technology transfer results.</w:t>
+      </w:r>
+    </w:p>
+    <w:p>
+      <w:pPr>
+        <w:spacing w:line="480" w:lineRule="auto"/>
+        <w:ind w:left="720" w:hanging="720"/>
+        <w:rPr>
+          <w:rFonts w:ascii="Times New Roman" w:eastAsia="Calibri" w:hAnsi="Times New Roman" w:cs="Times New Roman"/>
           <w:sz w:val="24"/>
           <w:szCs w:val="24"/>
         </w:rPr>
@@ -9314,8 +10055,17 @@
           <w:sz w:val="24"/>
           <w:szCs w:val="24"/>
         </w:rPr>
+        <w:t xml:space="preserve">This journal article examined the literature on various mechanisms of university technology transfer other than commercialization activities which typically include licensing and new venture creation.  These non-commercialization mechanisms </w:t>
+      </w:r>
+      <w:r>
+        <w:rPr>
+          <w:rFonts w:ascii="Times New Roman" w:eastAsia="Calibri" w:hAnsi="Times New Roman" w:cs="Times New Roman"/>
+          <w:iCs/>
+          <w:sz w:val="24"/>
+          <w:szCs w:val="24"/>
+        </w:rPr>
         <w:lastRenderedPageBreak/>
-        <w:t>This journal article examined the literature on various mechanisms of university technology transfer other than commercialization activities which typically include licensing and new venture creation.  These non-commercialization mechanisms include collaborative research, contract research, consulting engagements, and informal relationships and collectively are referred to as academic engagement.  The authors identified the individual, organizational, and institutional antecedents and outcome indicators of academic engagement found in the literature and compared them to those for commercialization.  The authors identified 36 relevant journal articles on the topic that were published between 1980 and 2011.</w:t>
+        <w:t>include collaborative research, contract research, consulting engagements, and informal relationships and collectively are referred to as academic engagement.  The authors identified the individual, organizational, and institutional antecedents and outcome indicators of academic engagement found in the literature and compared them to those for commercialization.  The authors identified 36 relevant journal articles on the topic that were published between 1980 and 2011.</w:t>
       </w:r>
       <w:r>
         <w:rPr>
@@ -9441,62 +10191,71 @@
           <w:sz w:val="24"/>
           <w:szCs w:val="24"/>
         </w:rPr>
+        <w:t xml:space="preserve">This book chapter argues that the effect of culture on decision making is more usefully understood as a limitation on rationality.  </w:t>
+      </w:r>
+      <w:r>
+        <w:rPr>
+          <w:rFonts w:ascii="Times New Roman" w:eastAsia="Calibri" w:hAnsi="Times New Roman" w:cs="Times New Roman"/>
+          <w:iCs/>
+          <w:sz w:val="24"/>
+          <w:szCs w:val="24"/>
+        </w:rPr>
+        <w:t>The author noted other researchers have postulated that</w:t>
+      </w:r>
+      <w:r>
+        <w:rPr>
+          <w:rFonts w:ascii="Times New Roman" w:eastAsia="Calibri" w:hAnsi="Times New Roman" w:cs="Times New Roman"/>
+          <w:iCs/>
+          <w:sz w:val="24"/>
+          <w:szCs w:val="24"/>
+        </w:rPr>
+        <w:t xml:space="preserve"> in addition to organizational cultures,</w:t>
+      </w:r>
+      <w:r>
+        <w:rPr>
+          <w:rFonts w:ascii="Times New Roman" w:eastAsia="Calibri" w:hAnsi="Times New Roman" w:cs="Times New Roman"/>
+          <w:iCs/>
+          <w:sz w:val="24"/>
+          <w:szCs w:val="24"/>
+        </w:rPr>
+        <w:t xml:space="preserve"> communities of occupations create</w:t>
+      </w:r>
+      <w:r>
+        <w:rPr>
+          <w:rFonts w:ascii="Times New Roman" w:eastAsia="Calibri" w:hAnsi="Times New Roman" w:cs="Times New Roman"/>
+          <w:iCs/>
+          <w:sz w:val="24"/>
+          <w:szCs w:val="24"/>
+        </w:rPr>
+        <w:t xml:space="preserve"> occupational cultures that extend</w:t>
+      </w:r>
+      <w:r>
+        <w:rPr>
+          <w:rFonts w:ascii="Times New Roman" w:eastAsia="Calibri" w:hAnsi="Times New Roman" w:cs="Times New Roman"/>
+          <w:iCs/>
+          <w:sz w:val="24"/>
+          <w:szCs w:val="24"/>
+        </w:rPr>
+        <w:t xml:space="preserve"> across organizations</w:t>
+      </w:r>
+      <w:r>
+        <w:rPr>
+          <w:rFonts w:ascii="Times New Roman" w:eastAsia="Calibri" w:hAnsi="Times New Roman" w:cs="Times New Roman"/>
+          <w:iCs/>
+          <w:sz w:val="24"/>
+          <w:szCs w:val="24"/>
+        </w:rPr>
+        <w:t xml:space="preserve">.  These </w:t>
+      </w:r>
+      <w:r>
+        <w:rPr>
+          <w:rFonts w:ascii="Times New Roman" w:eastAsia="Calibri" w:hAnsi="Times New Roman" w:cs="Times New Roman"/>
+          <w:iCs/>
+          <w:sz w:val="24"/>
+          <w:szCs w:val="24"/>
+        </w:rPr>
         <w:lastRenderedPageBreak/>
-        <w:t xml:space="preserve">This book chapter argues that the effect of culture on decision making is more usefully understood as a limitation on rationality.  </w:t>
-      </w:r>
-      <w:r>
-        <w:rPr>
-          <w:rFonts w:ascii="Times New Roman" w:eastAsia="Calibri" w:hAnsi="Times New Roman" w:cs="Times New Roman"/>
-          <w:iCs/>
-          <w:sz w:val="24"/>
-          <w:szCs w:val="24"/>
-        </w:rPr>
-        <w:t>The author noted other researchers have postulated that</w:t>
-      </w:r>
-      <w:r>
-        <w:rPr>
-          <w:rFonts w:ascii="Times New Roman" w:eastAsia="Calibri" w:hAnsi="Times New Roman" w:cs="Times New Roman"/>
-          <w:iCs/>
-          <w:sz w:val="24"/>
-          <w:szCs w:val="24"/>
-        </w:rPr>
-        <w:t xml:space="preserve"> in addition to organizational cultures,</w:t>
-      </w:r>
-      <w:r>
-        <w:rPr>
-          <w:rFonts w:ascii="Times New Roman" w:eastAsia="Calibri" w:hAnsi="Times New Roman" w:cs="Times New Roman"/>
-          <w:iCs/>
-          <w:sz w:val="24"/>
-          <w:szCs w:val="24"/>
-        </w:rPr>
-        <w:t xml:space="preserve"> communities of occupations create</w:t>
-      </w:r>
-      <w:r>
-        <w:rPr>
-          <w:rFonts w:ascii="Times New Roman" w:eastAsia="Calibri" w:hAnsi="Times New Roman" w:cs="Times New Roman"/>
-          <w:iCs/>
-          <w:sz w:val="24"/>
-          <w:szCs w:val="24"/>
-        </w:rPr>
-        <w:t xml:space="preserve"> occupational cultures that extend</w:t>
-      </w:r>
-      <w:r>
-        <w:rPr>
-          <w:rFonts w:ascii="Times New Roman" w:eastAsia="Calibri" w:hAnsi="Times New Roman" w:cs="Times New Roman"/>
-          <w:iCs/>
-          <w:sz w:val="24"/>
-          <w:szCs w:val="24"/>
-        </w:rPr>
-        <w:t xml:space="preserve"> across organizations</w:t>
-      </w:r>
-      <w:r>
-        <w:rPr>
-          <w:rFonts w:ascii="Times New Roman" w:eastAsia="Calibri" w:hAnsi="Times New Roman" w:cs="Times New Roman"/>
-          <w:iCs/>
-          <w:sz w:val="24"/>
-          <w:szCs w:val="24"/>
-        </w:rPr>
-        <w:t>.  These occupational cultures contribute to the similarities among organizations</w:t>
+        <w:t>occupational cultures contribute to the similarities among organizations</w:t>
       </w:r>
       <w:r>
         <w:rPr>
@@ -9771,55 +10530,64 @@
           <w:sz w:val="24"/>
           <w:szCs w:val="24"/>
         </w:rPr>
+        <w:t xml:space="preserve">This book chapter </w:t>
+      </w:r>
+      <w:r>
+        <w:rPr>
+          <w:rFonts w:ascii="Times New Roman" w:eastAsia="Calibri" w:hAnsi="Times New Roman" w:cs="Times New Roman"/>
+          <w:iCs/>
+          <w:sz w:val="24"/>
+          <w:szCs w:val="24"/>
+        </w:rPr>
+        <w:t>provides a concise but thorough overview and comparison of the literature on behavioral decision theory and organizational decision making</w:t>
+      </w:r>
+      <w:r>
+        <w:rPr>
+          <w:rFonts w:ascii="Times New Roman" w:eastAsia="Calibri" w:hAnsi="Times New Roman" w:cs="Times New Roman"/>
+          <w:iCs/>
+          <w:sz w:val="24"/>
+          <w:szCs w:val="24"/>
+        </w:rPr>
+        <w:t>.</w:t>
+      </w:r>
+      <w:r>
+        <w:rPr>
+          <w:rFonts w:ascii="Times New Roman" w:eastAsia="Calibri" w:hAnsi="Times New Roman" w:cs="Times New Roman"/>
+          <w:iCs/>
+          <w:sz w:val="24"/>
+          <w:szCs w:val="24"/>
+        </w:rPr>
+        <w:t xml:space="preserve">  The author argues that that are more differences than similarities between the research agendas of the two despite their common roots.  </w:t>
+      </w:r>
+      <w:proofErr w:type="gramStart"/>
+      <w:r>
+        <w:rPr>
+          <w:rFonts w:ascii="Times New Roman" w:eastAsia="Calibri" w:hAnsi="Times New Roman" w:cs="Times New Roman"/>
+          <w:iCs/>
+          <w:sz w:val="24"/>
+          <w:szCs w:val="24"/>
+        </w:rPr>
+        <w:t>According to</w:t>
+      </w:r>
+      <w:proofErr w:type="gramEnd"/>
+      <w:r>
+        <w:rPr>
+          <w:rFonts w:ascii="Times New Roman" w:eastAsia="Calibri" w:hAnsi="Times New Roman" w:cs="Times New Roman"/>
+          <w:iCs/>
+          <w:sz w:val="24"/>
+          <w:szCs w:val="24"/>
+        </w:rPr>
+        <w:t xml:space="preserve"> the author, the major goal of behavioral decision theory is developing descriptive theories of decision </w:t>
+      </w:r>
+      <w:r>
+        <w:rPr>
+          <w:rFonts w:ascii="Times New Roman" w:eastAsia="Calibri" w:hAnsi="Times New Roman" w:cs="Times New Roman"/>
+          <w:iCs/>
+          <w:sz w:val="24"/>
+          <w:szCs w:val="24"/>
+        </w:rPr>
         <w:lastRenderedPageBreak/>
-        <w:t xml:space="preserve">This book chapter </w:t>
-      </w:r>
-      <w:r>
-        <w:rPr>
-          <w:rFonts w:ascii="Times New Roman" w:eastAsia="Calibri" w:hAnsi="Times New Roman" w:cs="Times New Roman"/>
-          <w:iCs/>
-          <w:sz w:val="24"/>
-          <w:szCs w:val="24"/>
-        </w:rPr>
-        <w:t>provides a concise but thorough overview and comparison of the literature on behavioral decision theory and organizational decision making</w:t>
-      </w:r>
-      <w:r>
-        <w:rPr>
-          <w:rFonts w:ascii="Times New Roman" w:eastAsia="Calibri" w:hAnsi="Times New Roman" w:cs="Times New Roman"/>
-          <w:iCs/>
-          <w:sz w:val="24"/>
-          <w:szCs w:val="24"/>
-        </w:rPr>
-        <w:t>.</w:t>
-      </w:r>
-      <w:r>
-        <w:rPr>
-          <w:rFonts w:ascii="Times New Roman" w:eastAsia="Calibri" w:hAnsi="Times New Roman" w:cs="Times New Roman"/>
-          <w:iCs/>
-          <w:sz w:val="24"/>
-          <w:szCs w:val="24"/>
-        </w:rPr>
-        <w:t xml:space="preserve">  The author argues that that are more differences than similarities between the research agendas of the two despite their common roots.  </w:t>
-      </w:r>
-      <w:proofErr w:type="gramStart"/>
-      <w:r>
-        <w:rPr>
-          <w:rFonts w:ascii="Times New Roman" w:eastAsia="Calibri" w:hAnsi="Times New Roman" w:cs="Times New Roman"/>
-          <w:iCs/>
-          <w:sz w:val="24"/>
-          <w:szCs w:val="24"/>
-        </w:rPr>
-        <w:t>According to</w:t>
-      </w:r>
-      <w:proofErr w:type="gramEnd"/>
-      <w:r>
-        <w:rPr>
-          <w:rFonts w:ascii="Times New Roman" w:eastAsia="Calibri" w:hAnsi="Times New Roman" w:cs="Times New Roman"/>
-          <w:iCs/>
-          <w:sz w:val="24"/>
-          <w:szCs w:val="24"/>
-        </w:rPr>
-        <w:t xml:space="preserve"> the author, the major goal of behavioral decision theory is developing descriptive theories of decision making that can be compared with normative theories to generate prescriptive actions for improving decision making.  </w:t>
+        <w:t xml:space="preserve">making that can be compared with normative theories to generate prescriptive actions for improving decision making.  </w:t>
       </w:r>
       <w:r>
         <w:rPr>
@@ -9981,17 +10749,7 @@
           <w:sz w:val="24"/>
           <w:szCs w:val="24"/>
         </w:rPr>
-        <w:t xml:space="preserve">  The author offered studies on prediction and planning in construction engineering organizations </w:t>
-      </w:r>
-      <w:r>
-        <w:rPr>
-          <w:rFonts w:ascii="Times New Roman" w:eastAsia="Calibri" w:hAnsi="Times New Roman" w:cs="Times New Roman"/>
-          <w:iCs/>
-          <w:sz w:val="24"/>
-          <w:szCs w:val="24"/>
-        </w:rPr>
-        <w:lastRenderedPageBreak/>
-        <w:t xml:space="preserve">and by entrepreneurs as examples.  This source provides insight that is relevant to developing the research design for </w:t>
+        <w:t xml:space="preserve">  The author offered studies on prediction and planning in construction engineering organizations and by entrepreneurs as examples.  This source provides insight that is relevant to developing the research design for </w:t>
       </w:r>
       <w:r>
         <w:rPr>
@@ -10130,6 +10888,7 @@
           <w:sz w:val="24"/>
           <w:szCs w:val="24"/>
         </w:rPr>
+        <w:lastRenderedPageBreak/>
         <w:t>This article examines the use of technology transfer indicators developed and published by the Association of University Technology Managers (AUTM) in policymaking.  The authors specifically study the case of policymaking in Canada, but its findings are relevant to policymaking in the United States.  They argue that</w:t>
       </w:r>
       <w:r>
@@ -10383,7 +11142,43 @@
           <w:sz w:val="24"/>
           <w:szCs w:val="24"/>
         </w:rPr>
-        <w:t>.  Participation in the survey is inconsistent.  The survey collects voluntary self-reported data that is not independently verified or validated.  Reliance on the AUTM data requires assuming the respondents are accurately reporting unbiased data consistently among institutions.  Given that university technology transfer offices are historically under-</w:t>
+        <w:t>.  Participation in the survey is inconsistent.  The survey collects voluntary self-reported data that is not independently verified or validated.  Reliance on the AUTM data requires assuming the respondents are accurately reporting unbiased data consistently among institutions.  Given that university technology transfer offices are historically under-resourced</w:t>
+      </w:r>
+      <w:r>
+        <w:rPr>
+          <w:rFonts w:ascii="Times New Roman" w:eastAsia="Calibri" w:hAnsi="Times New Roman" w:cs="Times New Roman"/>
+          <w:iCs/>
+          <w:sz w:val="24"/>
+          <w:szCs w:val="24"/>
+        </w:rPr>
+        <w:t>,</w:t>
+      </w:r>
+      <w:r>
+        <w:rPr>
+          <w:rFonts w:ascii="Times New Roman" w:eastAsia="Calibri" w:hAnsi="Times New Roman" w:cs="Times New Roman"/>
+          <w:iCs/>
+          <w:sz w:val="24"/>
+          <w:szCs w:val="24"/>
+        </w:rPr>
+        <w:t xml:space="preserve"> it is unlikely that this assumption is even remotely true.  Additionally, the AUTM data only report indicators of formal technology transfer activity.  However, research suggests that university technology transfer offices are involved in as little as one-third of university technologies that are commercialized.  This source highlights the need for alternative approaches to studying </w:t>
+      </w:r>
+      <w:r>
+        <w:rPr>
+          <w:rFonts w:ascii="Times New Roman" w:eastAsia="Calibri" w:hAnsi="Times New Roman" w:cs="Times New Roman"/>
+          <w:iCs/>
+          <w:sz w:val="24"/>
+          <w:szCs w:val="24"/>
+        </w:rPr>
+        <w:t xml:space="preserve">and understanding </w:t>
+      </w:r>
+      <w:r>
+        <w:rPr>
+          <w:rFonts w:ascii="Times New Roman" w:eastAsia="Calibri" w:hAnsi="Times New Roman" w:cs="Times New Roman"/>
+          <w:iCs/>
+          <w:sz w:val="24"/>
+          <w:szCs w:val="24"/>
+        </w:rPr>
+        <w:t xml:space="preserve">university </w:t>
       </w:r>
       <w:r>
         <w:rPr>
@@ -10393,43 +11188,7 @@
           <w:szCs w:val="24"/>
         </w:rPr>
         <w:lastRenderedPageBreak/>
-        <w:t>resourced</w:t>
-      </w:r>
-      <w:r>
-        <w:rPr>
-          <w:rFonts w:ascii="Times New Roman" w:eastAsia="Calibri" w:hAnsi="Times New Roman" w:cs="Times New Roman"/>
-          <w:iCs/>
-          <w:sz w:val="24"/>
-          <w:szCs w:val="24"/>
-        </w:rPr>
-        <w:t>,</w:t>
-      </w:r>
-      <w:r>
-        <w:rPr>
-          <w:rFonts w:ascii="Times New Roman" w:eastAsia="Calibri" w:hAnsi="Times New Roman" w:cs="Times New Roman"/>
-          <w:iCs/>
-          <w:sz w:val="24"/>
-          <w:szCs w:val="24"/>
-        </w:rPr>
-        <w:t xml:space="preserve"> it is unlikely that this assumption is even remotely true.  Additionally, the AUTM data only report indicators of formal technology transfer activity.  However, research suggests that university technology transfer offices are involved in as little as one-third of university technologies that are commercialized.  This source highlights the need for alternative approaches to studying </w:t>
-      </w:r>
-      <w:r>
-        <w:rPr>
-          <w:rFonts w:ascii="Times New Roman" w:eastAsia="Calibri" w:hAnsi="Times New Roman" w:cs="Times New Roman"/>
-          <w:iCs/>
-          <w:sz w:val="24"/>
-          <w:szCs w:val="24"/>
-        </w:rPr>
-        <w:t xml:space="preserve">and understanding </w:t>
-      </w:r>
-      <w:r>
-        <w:rPr>
-          <w:rFonts w:ascii="Times New Roman" w:eastAsia="Calibri" w:hAnsi="Times New Roman" w:cs="Times New Roman"/>
-          <w:iCs/>
-          <w:sz w:val="24"/>
-          <w:szCs w:val="24"/>
-        </w:rPr>
-        <w:t>university technology transfer to better inform policymaking.</w:t>
+        <w:t>technology transfer to better inform policymaking.</w:t>
       </w:r>
       <w:r>
         <w:rPr>
@@ -10900,7 +11659,151 @@
           <w:sz w:val="24"/>
           <w:szCs w:val="24"/>
         </w:rPr>
-        <w:t xml:space="preserve">  Simon believed that the study of organizations must focus on the operative employee and the way their decisions and actions are influenced by the </w:t>
+        <w:t xml:space="preserve">  Simon believed that the study of organizations must focus on the operative employee and the way their decisions and actions are influenced by the organizational context </w:t>
+      </w:r>
+      <w:r>
+        <w:rPr>
+          <w:rFonts w:ascii="Times New Roman" w:eastAsia="Calibri" w:hAnsi="Times New Roman" w:cs="Times New Roman"/>
+          <w:iCs/>
+          <w:sz w:val="24"/>
+          <w:szCs w:val="24"/>
+        </w:rPr>
+        <w:t xml:space="preserve">because the </w:t>
+      </w:r>
+      <w:r>
+        <w:rPr>
+          <w:rFonts w:ascii="Times New Roman" w:eastAsia="Calibri" w:hAnsi="Times New Roman" w:cs="Times New Roman"/>
+          <w:iCs/>
+          <w:sz w:val="24"/>
+          <w:szCs w:val="24"/>
+        </w:rPr>
+        <w:t xml:space="preserve">physical tasks of executing an organization’s intentions fall to operative persons who generally occupy the lowest level of the organization hierarchy </w:t>
+      </w:r>
+      <w:r>
+        <w:rPr>
+          <w:rFonts w:ascii="Times New Roman" w:eastAsia="Calibri" w:hAnsi="Times New Roman" w:cs="Times New Roman"/>
+          <w:iCs/>
+          <w:sz w:val="24"/>
+          <w:szCs w:val="24"/>
+        </w:rPr>
+        <w:t>(p. 2)</w:t>
+      </w:r>
+      <w:r>
+        <w:rPr>
+          <w:rFonts w:ascii="Times New Roman" w:eastAsia="Calibri" w:hAnsi="Times New Roman" w:cs="Times New Roman"/>
+          <w:iCs/>
+          <w:sz w:val="24"/>
+          <w:szCs w:val="24"/>
+        </w:rPr>
+        <w:t xml:space="preserve">.  </w:t>
+      </w:r>
+      <w:r>
+        <w:rPr>
+          <w:rFonts w:ascii="Times New Roman" w:eastAsia="Calibri" w:hAnsi="Times New Roman" w:cs="Times New Roman"/>
+          <w:iCs/>
+          <w:sz w:val="24"/>
+          <w:szCs w:val="24"/>
+        </w:rPr>
+        <w:t>As with physical tasks, there is sp</w:t>
+      </w:r>
+      <w:r>
+        <w:rPr>
+          <w:rFonts w:ascii="Times New Roman" w:eastAsia="Calibri" w:hAnsi="Times New Roman" w:cs="Times New Roman"/>
+          <w:iCs/>
+          <w:sz w:val="24"/>
+          <w:szCs w:val="24"/>
+        </w:rPr>
+        <w:t>ecialization regarding decision making</w:t>
+      </w:r>
+      <w:r>
+        <w:rPr>
+          <w:rFonts w:ascii="Times New Roman" w:eastAsia="Calibri" w:hAnsi="Times New Roman" w:cs="Times New Roman"/>
+          <w:iCs/>
+          <w:sz w:val="24"/>
+          <w:szCs w:val="24"/>
+        </w:rPr>
+        <w:t xml:space="preserve"> in organizations.  </w:t>
+      </w:r>
+      <w:r>
+        <w:rPr>
+          <w:rFonts w:ascii="Times New Roman" w:eastAsia="Calibri" w:hAnsi="Times New Roman" w:cs="Times New Roman"/>
+          <w:iCs/>
+          <w:sz w:val="24"/>
+          <w:szCs w:val="24"/>
+        </w:rPr>
+        <w:t>Simon argued that</w:t>
+      </w:r>
+      <w:r>
+        <w:rPr>
+          <w:rFonts w:ascii="Times New Roman" w:eastAsia="Calibri" w:hAnsi="Times New Roman" w:cs="Times New Roman"/>
+          <w:iCs/>
+          <w:sz w:val="24"/>
+          <w:szCs w:val="24"/>
+        </w:rPr>
+        <w:t xml:space="preserve"> two </w:t>
+      </w:r>
+      <w:r>
+        <w:rPr>
+          <w:rFonts w:ascii="Times New Roman" w:eastAsia="Calibri" w:hAnsi="Times New Roman" w:cs="Times New Roman"/>
+          <w:iCs/>
+          <w:sz w:val="24"/>
+          <w:szCs w:val="24"/>
+        </w:rPr>
+        <w:t xml:space="preserve">general </w:t>
+      </w:r>
+      <w:r>
+        <w:rPr>
+          <w:rFonts w:ascii="Times New Roman" w:eastAsia="Calibri" w:hAnsi="Times New Roman" w:cs="Times New Roman"/>
+          <w:iCs/>
+          <w:sz w:val="24"/>
+          <w:szCs w:val="24"/>
+        </w:rPr>
+        <w:t>kinds of decisions</w:t>
+      </w:r>
+      <w:r>
+        <w:rPr>
+          <w:rFonts w:ascii="Times New Roman" w:eastAsia="Calibri" w:hAnsi="Times New Roman" w:cs="Times New Roman"/>
+          <w:iCs/>
+          <w:sz w:val="24"/>
+          <w:szCs w:val="24"/>
+        </w:rPr>
+        <w:t xml:space="preserve"> </w:t>
+      </w:r>
+      <w:r>
+        <w:rPr>
+          <w:rFonts w:ascii="Times New Roman" w:eastAsia="Calibri" w:hAnsi="Times New Roman" w:cs="Times New Roman"/>
+          <w:iCs/>
+          <w:sz w:val="24"/>
+          <w:szCs w:val="24"/>
+        </w:rPr>
+        <w:t xml:space="preserve">are made in organizations </w:t>
+      </w:r>
+      <w:r>
+        <w:rPr>
+          <w:rFonts w:ascii="Times New Roman" w:eastAsia="Calibri" w:hAnsi="Times New Roman" w:cs="Times New Roman"/>
+          <w:iCs/>
+          <w:sz w:val="24"/>
+          <w:szCs w:val="24"/>
+        </w:rPr>
+        <w:t>(p. 4)</w:t>
+      </w:r>
+      <w:r>
+        <w:rPr>
+          <w:rFonts w:ascii="Times New Roman" w:eastAsia="Calibri" w:hAnsi="Times New Roman" w:cs="Times New Roman"/>
+          <w:iCs/>
+          <w:sz w:val="24"/>
+          <w:szCs w:val="24"/>
+        </w:rPr>
+        <w:t xml:space="preserve">.  Value judgements </w:t>
+      </w:r>
+      <w:r>
+        <w:rPr>
+          <w:rFonts w:ascii="Times New Roman" w:eastAsia="Calibri" w:hAnsi="Times New Roman" w:cs="Times New Roman"/>
+          <w:iCs/>
+          <w:sz w:val="24"/>
+          <w:szCs w:val="24"/>
+        </w:rPr>
+        <w:t xml:space="preserve">are decisions geared toward the </w:t>
       </w:r>
       <w:r>
         <w:rPr>
@@ -10910,106 +11813,88 @@
           <w:szCs w:val="24"/>
         </w:rPr>
         <w:lastRenderedPageBreak/>
-        <w:t xml:space="preserve">organizational context </w:t>
-      </w:r>
-      <w:r>
-        <w:rPr>
-          <w:rFonts w:ascii="Times New Roman" w:eastAsia="Calibri" w:hAnsi="Times New Roman" w:cs="Times New Roman"/>
-          <w:iCs/>
-          <w:sz w:val="24"/>
-          <w:szCs w:val="24"/>
-        </w:rPr>
-        <w:t xml:space="preserve">because the </w:t>
-      </w:r>
-      <w:r>
-        <w:rPr>
-          <w:rFonts w:ascii="Times New Roman" w:eastAsia="Calibri" w:hAnsi="Times New Roman" w:cs="Times New Roman"/>
-          <w:iCs/>
-          <w:sz w:val="24"/>
-          <w:szCs w:val="24"/>
-        </w:rPr>
-        <w:t xml:space="preserve">physical tasks of executing an organization’s intentions fall to operative persons who generally occupy the lowest level of the organization hierarchy </w:t>
-      </w:r>
-      <w:r>
-        <w:rPr>
-          <w:rFonts w:ascii="Times New Roman" w:eastAsia="Calibri" w:hAnsi="Times New Roman" w:cs="Times New Roman"/>
-          <w:iCs/>
-          <w:sz w:val="24"/>
-          <w:szCs w:val="24"/>
-        </w:rPr>
-        <w:t>(p. 2)</w:t>
-      </w:r>
-      <w:r>
-        <w:rPr>
-          <w:rFonts w:ascii="Times New Roman" w:eastAsia="Calibri" w:hAnsi="Times New Roman" w:cs="Times New Roman"/>
-          <w:iCs/>
-          <w:sz w:val="24"/>
-          <w:szCs w:val="24"/>
-        </w:rPr>
-        <w:t xml:space="preserve">.  </w:t>
-      </w:r>
-      <w:r>
-        <w:rPr>
-          <w:rFonts w:ascii="Times New Roman" w:eastAsia="Calibri" w:hAnsi="Times New Roman" w:cs="Times New Roman"/>
-          <w:iCs/>
-          <w:sz w:val="24"/>
-          <w:szCs w:val="24"/>
-        </w:rPr>
-        <w:t>As with physical tasks, there is sp</w:t>
-      </w:r>
-      <w:r>
-        <w:rPr>
-          <w:rFonts w:ascii="Times New Roman" w:eastAsia="Calibri" w:hAnsi="Times New Roman" w:cs="Times New Roman"/>
-          <w:iCs/>
-          <w:sz w:val="24"/>
-          <w:szCs w:val="24"/>
-        </w:rPr>
-        <w:t>ecialization regarding decision making</w:t>
-      </w:r>
-      <w:r>
-        <w:rPr>
-          <w:rFonts w:ascii="Times New Roman" w:eastAsia="Calibri" w:hAnsi="Times New Roman" w:cs="Times New Roman"/>
-          <w:iCs/>
-          <w:sz w:val="24"/>
-          <w:szCs w:val="24"/>
-        </w:rPr>
-        <w:t xml:space="preserve"> in organizations.  </w:t>
-      </w:r>
-      <w:r>
-        <w:rPr>
-          <w:rFonts w:ascii="Times New Roman" w:eastAsia="Calibri" w:hAnsi="Times New Roman" w:cs="Times New Roman"/>
-          <w:iCs/>
-          <w:sz w:val="24"/>
-          <w:szCs w:val="24"/>
-        </w:rPr>
-        <w:t>Simon argued that</w:t>
-      </w:r>
-      <w:r>
-        <w:rPr>
-          <w:rFonts w:ascii="Times New Roman" w:eastAsia="Calibri" w:hAnsi="Times New Roman" w:cs="Times New Roman"/>
-          <w:iCs/>
-          <w:sz w:val="24"/>
-          <w:szCs w:val="24"/>
-        </w:rPr>
-        <w:t xml:space="preserve"> two </w:t>
-      </w:r>
-      <w:r>
-        <w:rPr>
-          <w:rFonts w:ascii="Times New Roman" w:eastAsia="Calibri" w:hAnsi="Times New Roman" w:cs="Times New Roman"/>
-          <w:iCs/>
-          <w:sz w:val="24"/>
-          <w:szCs w:val="24"/>
-        </w:rPr>
-        <w:t xml:space="preserve">general </w:t>
-      </w:r>
-      <w:r>
-        <w:rPr>
-          <w:rFonts w:ascii="Times New Roman" w:eastAsia="Calibri" w:hAnsi="Times New Roman" w:cs="Times New Roman"/>
-          <w:iCs/>
-          <w:sz w:val="24"/>
-          <w:szCs w:val="24"/>
-        </w:rPr>
-        <w:t>kinds of decisions</w:t>
+        <w:t>selection of final goals for the organization.  Factual judgements are decisions involved in the implementation and achievement of final goals.</w:t>
+      </w:r>
+      <w:r>
+        <w:rPr>
+          <w:rFonts w:ascii="Times New Roman" w:eastAsia="Calibri" w:hAnsi="Times New Roman" w:cs="Times New Roman"/>
+          <w:iCs/>
+          <w:sz w:val="24"/>
+          <w:szCs w:val="24"/>
+        </w:rPr>
+        <w:t xml:space="preserve">  </w:t>
+      </w:r>
+      <w:r>
+        <w:rPr>
+          <w:rFonts w:ascii="Times New Roman" w:eastAsia="Calibri" w:hAnsi="Times New Roman" w:cs="Times New Roman"/>
+          <w:iCs/>
+          <w:sz w:val="24"/>
+          <w:szCs w:val="24"/>
+        </w:rPr>
+        <w:t>A</w:t>
+      </w:r>
+      <w:r>
+        <w:rPr>
+          <w:rFonts w:ascii="Times New Roman" w:eastAsia="Calibri" w:hAnsi="Times New Roman" w:cs="Times New Roman"/>
+          <w:iCs/>
+          <w:sz w:val="24"/>
+          <w:szCs w:val="24"/>
+        </w:rPr>
+        <w:t>ntecedent d</w:t>
+      </w:r>
+      <w:r>
+        <w:rPr>
+          <w:rFonts w:ascii="Times New Roman" w:eastAsia="Calibri" w:hAnsi="Times New Roman" w:cs="Times New Roman"/>
+          <w:iCs/>
+          <w:sz w:val="24"/>
+          <w:szCs w:val="24"/>
+        </w:rPr>
+        <w:t>ecisions are based on numerous facts</w:t>
+      </w:r>
+      <w:r>
+        <w:rPr>
+          <w:rFonts w:ascii="Times New Roman" w:eastAsia="Calibri" w:hAnsi="Times New Roman" w:cs="Times New Roman"/>
+          <w:iCs/>
+          <w:sz w:val="24"/>
+          <w:szCs w:val="24"/>
+        </w:rPr>
+        <w:t xml:space="preserve"> (verified and</w:t>
+      </w:r>
+      <w:r>
+        <w:rPr>
+          <w:rFonts w:ascii="Times New Roman" w:eastAsia="Calibri" w:hAnsi="Times New Roman" w:cs="Times New Roman"/>
+          <w:iCs/>
+          <w:sz w:val="24"/>
+          <w:szCs w:val="24"/>
+        </w:rPr>
+        <w:t xml:space="preserve"> presumed</w:t>
+      </w:r>
+      <w:r>
+        <w:rPr>
+          <w:rFonts w:ascii="Times New Roman" w:eastAsia="Calibri" w:hAnsi="Times New Roman" w:cs="Times New Roman"/>
+          <w:iCs/>
+          <w:sz w:val="24"/>
+          <w:szCs w:val="24"/>
+        </w:rPr>
+        <w:t>)</w:t>
+      </w:r>
+      <w:r>
+        <w:rPr>
+          <w:rFonts w:ascii="Times New Roman" w:eastAsia="Calibri" w:hAnsi="Times New Roman" w:cs="Times New Roman"/>
+          <w:iCs/>
+          <w:sz w:val="24"/>
+          <w:szCs w:val="24"/>
+        </w:rPr>
+        <w:t xml:space="preserve"> as well as values, conditions, and constraints, which </w:t>
+      </w:r>
+      <w:r>
+        <w:rPr>
+          <w:rFonts w:ascii="Times New Roman" w:eastAsia="Calibri" w:hAnsi="Times New Roman" w:cs="Times New Roman"/>
+          <w:iCs/>
+          <w:sz w:val="24"/>
+          <w:szCs w:val="24"/>
+        </w:rPr>
+        <w:t>as a collective</w:t>
       </w:r>
       <w:r>
         <w:rPr>
@@ -11027,34 +11912,88 @@
           <w:sz w:val="24"/>
           <w:szCs w:val="24"/>
         </w:rPr>
-        <w:t xml:space="preserve">are made in organizations </w:t>
-      </w:r>
-      <w:r>
-        <w:rPr>
-          <w:rFonts w:ascii="Times New Roman" w:eastAsia="Calibri" w:hAnsi="Times New Roman" w:cs="Times New Roman"/>
-          <w:iCs/>
-          <w:sz w:val="24"/>
-          <w:szCs w:val="24"/>
-        </w:rPr>
-        <w:t>(p. 4)</w:t>
-      </w:r>
-      <w:r>
-        <w:rPr>
-          <w:rFonts w:ascii="Times New Roman" w:eastAsia="Calibri" w:hAnsi="Times New Roman" w:cs="Times New Roman"/>
-          <w:iCs/>
-          <w:sz w:val="24"/>
-          <w:szCs w:val="24"/>
-        </w:rPr>
-        <w:t xml:space="preserve">.  Value judgements </w:t>
-      </w:r>
-      <w:r>
-        <w:rPr>
-          <w:rFonts w:ascii="Times New Roman" w:eastAsia="Calibri" w:hAnsi="Times New Roman" w:cs="Times New Roman"/>
-          <w:iCs/>
-          <w:sz w:val="24"/>
-          <w:szCs w:val="24"/>
-        </w:rPr>
-        <w:t>are decisions geared toward the selection of final goals for the organization.  Factual judgements are decisions involved in the implementation and achievement of final goals.</w:t>
+        <w:t>Simon called the premises of the final decision governing an action</w:t>
+      </w:r>
+      <w:r>
+        <w:rPr>
+          <w:rFonts w:ascii="Times New Roman" w:eastAsia="Calibri" w:hAnsi="Times New Roman" w:cs="Times New Roman"/>
+          <w:iCs/>
+          <w:sz w:val="24"/>
+          <w:szCs w:val="24"/>
+        </w:rPr>
+        <w:t xml:space="preserve"> – that is, the decision premises</w:t>
+      </w:r>
+      <w:r>
+        <w:rPr>
+          <w:rFonts w:ascii="Times New Roman" w:eastAsia="Calibri" w:hAnsi="Times New Roman" w:cs="Times New Roman"/>
+          <w:iCs/>
+          <w:sz w:val="24"/>
+          <w:szCs w:val="24"/>
+        </w:rPr>
+        <w:t xml:space="preserve"> (p. 23). </w:t>
+      </w:r>
+      <w:r>
+        <w:rPr>
+          <w:rFonts w:ascii="Times New Roman" w:eastAsia="Calibri" w:hAnsi="Times New Roman" w:cs="Times New Roman"/>
+          <w:iCs/>
+          <w:sz w:val="24"/>
+          <w:szCs w:val="24"/>
+        </w:rPr>
+        <w:t xml:space="preserve"> Simon </w:t>
+      </w:r>
+      <w:r>
+        <w:rPr>
+          <w:rFonts w:ascii="Times New Roman" w:eastAsia="Calibri" w:hAnsi="Times New Roman" w:cs="Times New Roman"/>
+          <w:iCs/>
+          <w:sz w:val="24"/>
+          <w:szCs w:val="24"/>
+        </w:rPr>
+        <w:t xml:space="preserve">conceived of </w:t>
+      </w:r>
+      <w:r>
+        <w:rPr>
+          <w:rFonts w:ascii="Times New Roman" w:eastAsia="Calibri" w:hAnsi="Times New Roman" w:cs="Times New Roman"/>
+          <w:iCs/>
+          <w:sz w:val="24"/>
+          <w:szCs w:val="24"/>
+        </w:rPr>
+        <w:t xml:space="preserve">organizational decision making as a “decision-fabricating process” that involved fact-finding, intuition, guessing, analysis, reasoning, design, and negotiation (p. 24).  In this production analogy, decision premises originate in </w:t>
+      </w:r>
+      <w:r>
+        <w:rPr>
+          <w:rFonts w:ascii="Times New Roman" w:eastAsia="Calibri" w:hAnsi="Times New Roman" w:cs="Times New Roman"/>
+          <w:iCs/>
+          <w:sz w:val="24"/>
+          <w:szCs w:val="24"/>
+        </w:rPr>
+        <w:t>various parts of</w:t>
+      </w:r>
+      <w:r>
+        <w:rPr>
+          <w:rFonts w:ascii="Times New Roman" w:eastAsia="Calibri" w:hAnsi="Times New Roman" w:cs="Times New Roman"/>
+          <w:iCs/>
+          <w:sz w:val="24"/>
+          <w:szCs w:val="24"/>
+        </w:rPr>
+        <w:t xml:space="preserve"> the organization and are assembled into a </w:t>
+      </w:r>
+      <w:r>
+        <w:rPr>
+          <w:rFonts w:ascii="Times New Roman" w:eastAsia="Calibri" w:hAnsi="Times New Roman" w:cs="Times New Roman"/>
+          <w:iCs/>
+          <w:sz w:val="24"/>
+          <w:szCs w:val="24"/>
+        </w:rPr>
+        <w:t xml:space="preserve">final </w:t>
+      </w:r>
+      <w:r>
+        <w:rPr>
+          <w:rFonts w:ascii="Times New Roman" w:eastAsia="Calibri" w:hAnsi="Times New Roman" w:cs="Times New Roman"/>
+          <w:iCs/>
+          <w:sz w:val="24"/>
+          <w:szCs w:val="24"/>
+        </w:rPr>
+        <w:t>decision.</w:t>
       </w:r>
       <w:r>
         <w:rPr>
@@ -11072,186 +12011,6 @@
           <w:sz w:val="24"/>
           <w:szCs w:val="24"/>
         </w:rPr>
-        <w:t>A</w:t>
-      </w:r>
-      <w:r>
-        <w:rPr>
-          <w:rFonts w:ascii="Times New Roman" w:eastAsia="Calibri" w:hAnsi="Times New Roman" w:cs="Times New Roman"/>
-          <w:iCs/>
-          <w:sz w:val="24"/>
-          <w:szCs w:val="24"/>
-        </w:rPr>
-        <w:t>ntecedent d</w:t>
-      </w:r>
-      <w:r>
-        <w:rPr>
-          <w:rFonts w:ascii="Times New Roman" w:eastAsia="Calibri" w:hAnsi="Times New Roman" w:cs="Times New Roman"/>
-          <w:iCs/>
-          <w:sz w:val="24"/>
-          <w:szCs w:val="24"/>
-        </w:rPr>
-        <w:t>ecisions are based on numerous facts</w:t>
-      </w:r>
-      <w:r>
-        <w:rPr>
-          <w:rFonts w:ascii="Times New Roman" w:eastAsia="Calibri" w:hAnsi="Times New Roman" w:cs="Times New Roman"/>
-          <w:iCs/>
-          <w:sz w:val="24"/>
-          <w:szCs w:val="24"/>
-        </w:rPr>
-        <w:t xml:space="preserve"> (verified and</w:t>
-      </w:r>
-      <w:r>
-        <w:rPr>
-          <w:rFonts w:ascii="Times New Roman" w:eastAsia="Calibri" w:hAnsi="Times New Roman" w:cs="Times New Roman"/>
-          <w:iCs/>
-          <w:sz w:val="24"/>
-          <w:szCs w:val="24"/>
-        </w:rPr>
-        <w:t xml:space="preserve"> presumed</w:t>
-      </w:r>
-      <w:r>
-        <w:rPr>
-          <w:rFonts w:ascii="Times New Roman" w:eastAsia="Calibri" w:hAnsi="Times New Roman" w:cs="Times New Roman"/>
-          <w:iCs/>
-          <w:sz w:val="24"/>
-          <w:szCs w:val="24"/>
-        </w:rPr>
-        <w:t>)</w:t>
-      </w:r>
-      <w:r>
-        <w:rPr>
-          <w:rFonts w:ascii="Times New Roman" w:eastAsia="Calibri" w:hAnsi="Times New Roman" w:cs="Times New Roman"/>
-          <w:iCs/>
-          <w:sz w:val="24"/>
-          <w:szCs w:val="24"/>
-        </w:rPr>
-        <w:t xml:space="preserve"> as well as values, conditions, and constraints, which </w:t>
-      </w:r>
-      <w:r>
-        <w:rPr>
-          <w:rFonts w:ascii="Times New Roman" w:eastAsia="Calibri" w:hAnsi="Times New Roman" w:cs="Times New Roman"/>
-          <w:iCs/>
-          <w:sz w:val="24"/>
-          <w:szCs w:val="24"/>
-        </w:rPr>
-        <w:t>as a collective</w:t>
-      </w:r>
-      <w:r>
-        <w:rPr>
-          <w:rFonts w:ascii="Times New Roman" w:eastAsia="Calibri" w:hAnsi="Times New Roman" w:cs="Times New Roman"/>
-          <w:iCs/>
-          <w:sz w:val="24"/>
-          <w:szCs w:val="24"/>
-        </w:rPr>
-        <w:t xml:space="preserve"> </w:t>
-      </w:r>
-      <w:r>
-        <w:rPr>
-          <w:rFonts w:ascii="Times New Roman" w:eastAsia="Calibri" w:hAnsi="Times New Roman" w:cs="Times New Roman"/>
-          <w:iCs/>
-          <w:sz w:val="24"/>
-          <w:szCs w:val="24"/>
-        </w:rPr>
-        <w:t>Simon called the premises of the final decision governing an action</w:t>
-      </w:r>
-      <w:r>
-        <w:rPr>
-          <w:rFonts w:ascii="Times New Roman" w:eastAsia="Calibri" w:hAnsi="Times New Roman" w:cs="Times New Roman"/>
-          <w:iCs/>
-          <w:sz w:val="24"/>
-          <w:szCs w:val="24"/>
-        </w:rPr>
-        <w:t xml:space="preserve"> – that is, the decision premises</w:t>
-      </w:r>
-      <w:r>
-        <w:rPr>
-          <w:rFonts w:ascii="Times New Roman" w:eastAsia="Calibri" w:hAnsi="Times New Roman" w:cs="Times New Roman"/>
-          <w:iCs/>
-          <w:sz w:val="24"/>
-          <w:szCs w:val="24"/>
-        </w:rPr>
-        <w:t xml:space="preserve"> (p. 23). </w:t>
-      </w:r>
-      <w:r>
-        <w:rPr>
-          <w:rFonts w:ascii="Times New Roman" w:eastAsia="Calibri" w:hAnsi="Times New Roman" w:cs="Times New Roman"/>
-          <w:iCs/>
-          <w:sz w:val="24"/>
-          <w:szCs w:val="24"/>
-        </w:rPr>
-        <w:t xml:space="preserve"> Simon </w:t>
-      </w:r>
-      <w:r>
-        <w:rPr>
-          <w:rFonts w:ascii="Times New Roman" w:eastAsia="Calibri" w:hAnsi="Times New Roman" w:cs="Times New Roman"/>
-          <w:iCs/>
-          <w:sz w:val="24"/>
-          <w:szCs w:val="24"/>
-        </w:rPr>
-        <w:t xml:space="preserve">conceived of </w:t>
-      </w:r>
-      <w:r>
-        <w:rPr>
-          <w:rFonts w:ascii="Times New Roman" w:eastAsia="Calibri" w:hAnsi="Times New Roman" w:cs="Times New Roman"/>
-          <w:iCs/>
-          <w:sz w:val="24"/>
-          <w:szCs w:val="24"/>
-        </w:rPr>
-        <w:t xml:space="preserve">organizational decision making as a “decision-fabricating process” that involved fact-finding, intuition, guessing, analysis, reasoning, design, and negotiation (p. 24).  In this production analogy, decision premises originate in </w:t>
-      </w:r>
-      <w:r>
-        <w:rPr>
-          <w:rFonts w:ascii="Times New Roman" w:eastAsia="Calibri" w:hAnsi="Times New Roman" w:cs="Times New Roman"/>
-          <w:iCs/>
-          <w:sz w:val="24"/>
-          <w:szCs w:val="24"/>
-        </w:rPr>
-        <w:t>various parts of</w:t>
-      </w:r>
-      <w:r>
-        <w:rPr>
-          <w:rFonts w:ascii="Times New Roman" w:eastAsia="Calibri" w:hAnsi="Times New Roman" w:cs="Times New Roman"/>
-          <w:iCs/>
-          <w:sz w:val="24"/>
-          <w:szCs w:val="24"/>
-        </w:rPr>
-        <w:t xml:space="preserve"> the organization and are assembled into a </w:t>
-      </w:r>
-      <w:r>
-        <w:rPr>
-          <w:rFonts w:ascii="Times New Roman" w:eastAsia="Calibri" w:hAnsi="Times New Roman" w:cs="Times New Roman"/>
-          <w:iCs/>
-          <w:sz w:val="24"/>
-          <w:szCs w:val="24"/>
-        </w:rPr>
-        <w:t xml:space="preserve">final </w:t>
-      </w:r>
-      <w:r>
-        <w:rPr>
-          <w:rFonts w:ascii="Times New Roman" w:eastAsia="Calibri" w:hAnsi="Times New Roman" w:cs="Times New Roman"/>
-          <w:iCs/>
-          <w:sz w:val="24"/>
-          <w:szCs w:val="24"/>
-        </w:rPr>
-        <w:t>decision.</w:t>
-      </w:r>
-      <w:r>
-        <w:rPr>
-          <w:rFonts w:ascii="Times New Roman" w:eastAsia="Calibri" w:hAnsi="Times New Roman" w:cs="Times New Roman"/>
-          <w:iCs/>
-          <w:sz w:val="24"/>
-          <w:szCs w:val="24"/>
-        </w:rPr>
-        <w:t xml:space="preserve">  </w:t>
-      </w:r>
-      <w:r>
-        <w:rPr>
-          <w:rFonts w:ascii="Times New Roman" w:eastAsia="Calibri" w:hAnsi="Times New Roman" w:cs="Times New Roman"/>
-          <w:iCs/>
-          <w:sz w:val="24"/>
-          <w:szCs w:val="24"/>
-        </w:rPr>
         <w:t xml:space="preserve">Vertical decision making refers to the division of decision making responsibilities between operative and supervisory personnel within the organization (p. 23).  </w:t>
       </w:r>
       <w:r>
@@ -11324,17 +12083,7 @@
           <w:sz w:val="24"/>
           <w:szCs w:val="24"/>
         </w:rPr>
-        <w:t xml:space="preserve">is more aptly described as a simulation because it lacked a control, a stimulus, and random assignment (p. 298-302).  Such as it is, the simulation provides a template for a possible research design for the proposed dissertation study </w:t>
-      </w:r>
-      <w:r>
-        <w:rPr>
-          <w:rFonts w:ascii="Times New Roman" w:eastAsia="Calibri" w:hAnsi="Times New Roman" w:cs="Times New Roman"/>
-          <w:iCs/>
-          <w:sz w:val="24"/>
-          <w:szCs w:val="24"/>
-        </w:rPr>
-        <w:lastRenderedPageBreak/>
-        <w:t xml:space="preserve">that is worthy of consideration.  With some modification, it could be turned into a true experiment that </w:t>
+        <w:t xml:space="preserve">is more aptly described as a simulation because it lacked a control, a stimulus, and random assignment (p. 298-302).  Such as it is, the simulation provides a template for a possible research design for the proposed dissertation study that is worthy of consideration.  With some modification, it could be turned into a true experiment that </w:t>
       </w:r>
       <w:r>
         <w:rPr>
@@ -11447,6 +12196,7 @@
           <w:rFonts w:ascii="Times New Roman" w:hAnsi="Times New Roman" w:cs="Times New Roman"/>
           <w:sz w:val="24"/>
         </w:rPr>
+        <w:lastRenderedPageBreak/>
         <w:t>This paper discuss</w:t>
       </w:r>
       <w:r>
@@ -11600,15 +12350,7 @@
           <w:rFonts w:ascii="Times New Roman" w:hAnsi="Times New Roman" w:cs="Times New Roman"/>
           <w:sz w:val="24"/>
         </w:rPr>
-        <w:t xml:space="preserve">the literature on absorptive capacity has not explored how characteristics of the knowledge itself </w:t>
-      </w:r>
-      <w:r>
-        <w:rPr>
-          <w:rFonts w:ascii="Times New Roman" w:hAnsi="Times New Roman" w:cs="Times New Roman"/>
-          <w:sz w:val="24"/>
-        </w:rPr>
-        <w:lastRenderedPageBreak/>
-        <w:t>may influence an organizations ability to identify, assimilate, and exploit it.  The proposed dissertation project appears to help fill this knowledge gap.</w:t>
+        <w:t>the literature on absorptive capacity has not explored how characteristics of the knowledge itself may influence an organizations ability to identify, assimilate, and exploit it.  The proposed dissertation project appears to help fill this knowledge gap.</w:t>
       </w:r>
     </w:p>
     <w:p>
@@ -11713,6 +12455,7 @@
           <w:rFonts w:ascii="Times New Roman" w:hAnsi="Times New Roman" w:cs="Times New Roman"/>
           <w:sz w:val="24"/>
         </w:rPr>
+        <w:lastRenderedPageBreak/>
         <w:t xml:space="preserve">This book discusses normative decision principles that the author argues are more practical for </w:t>
       </w:r>
       <w:r>
@@ -11869,7 +12612,14 @@
         <w:rFonts w:ascii="Times New Roman" w:hAnsi="Times New Roman" w:cs="Times New Roman"/>
         <w:sz w:val="24"/>
       </w:rPr>
-      <w:t>Organization Theory and Decision Theory Literature</w:t>
+      <w:t xml:space="preserve">Related Literature Emphasizing </w:t>
+    </w:r>
+    <w:r>
+      <w:rPr>
+        <w:rFonts w:ascii="Times New Roman" w:hAnsi="Times New Roman" w:cs="Times New Roman"/>
+        <w:sz w:val="24"/>
+      </w:rPr>
+      <w:t>Organization and Decision Making</w:t>
     </w:r>
     <w:r>
       <w:rPr>
@@ -11937,7 +12687,28 @@
         <w:rFonts w:ascii="Times New Roman" w:hAnsi="Times New Roman" w:cs="Times New Roman"/>
         <w:sz w:val="24"/>
       </w:rPr>
-      <w:t>Organization Theory and Decision Theory Literature</w:t>
+      <w:t xml:space="preserve">Related </w:t>
+    </w:r>
+    <w:r>
+      <w:rPr>
+        <w:rFonts w:ascii="Times New Roman" w:hAnsi="Times New Roman" w:cs="Times New Roman"/>
+        <w:sz w:val="24"/>
+      </w:rPr>
+      <w:t>Literature</w:t>
+    </w:r>
+    <w:r>
+      <w:rPr>
+        <w:rFonts w:ascii="Times New Roman" w:hAnsi="Times New Roman" w:cs="Times New Roman"/>
+        <w:sz w:val="24"/>
+      </w:rPr>
+      <w:t xml:space="preserve"> Emphasizing </w:t>
+    </w:r>
+    <w:r>
+      <w:rPr>
+        <w:rFonts w:ascii="Times New Roman" w:hAnsi="Times New Roman" w:cs="Times New Roman"/>
+        <w:sz w:val="24"/>
+      </w:rPr>
+      <w:t>Organization and Decision Making</w:t>
     </w:r>
     <w:r>
       <w:rPr>
@@ -11973,7 +12744,7 @@
         <w:noProof/>
         <w:sz w:val="24"/>
       </w:rPr>
-      <w:t>20</w:t>
+      <w:t>4</w:t>
     </w:r>
     <w:r>
       <w:rPr>
@@ -12772,7 +13543,7 @@
 </file>
 
 <file path=customXml/itemProps1.xml><?xml version="1.0" encoding="utf-8"?>
-<ds:datastoreItem xmlns:ds="http://schemas.openxmlformats.org/officeDocument/2006/customXml" ds:itemID="{D615034D-85C4-465E-BE3F-6115B7BD4075}">
+<ds:datastoreItem xmlns:ds="http://schemas.openxmlformats.org/officeDocument/2006/customXml" ds:itemID="{88A62FCE-149F-44DD-8CF5-63318E6FD6A6}">
   <ds:schemaRefs>
     <ds:schemaRef ds:uri="http://schemas.openxmlformats.org/officeDocument/2006/bibliography"/>
   </ds:schemaRefs>

</xml_diff>

<commit_message>
Added table on units of analysis
</commit_message>
<xml_diff>
--- a/Docs/PSP6980_2020_Fall_Townes_LiteratureReview_Bibliography_Annotated_v00.docx
+++ b/Docs/PSP6980_2020_Fall_Townes_LiteratureReview_Bibliography_Annotated_v00.docx
@@ -1331,34 +1331,7 @@
           <w:sz w:val="24"/>
           <w:szCs w:val="24"/>
         </w:rPr>
-        <w:t>eight (8) venture capitalists</w:t>
-      </w:r>
-      <w:r>
-        <w:rPr>
-          <w:rFonts w:ascii="Times New Roman" w:eastAsia="Calibri" w:hAnsi="Times New Roman" w:cs="Times New Roman"/>
-          <w:iCs/>
-          <w:sz w:val="24"/>
-          <w:szCs w:val="24"/>
-        </w:rPr>
-        <w:t xml:space="preserve"> </w:t>
-      </w:r>
-      <w:r>
-        <w:rPr>
-          <w:rFonts w:ascii="Times New Roman" w:eastAsia="Calibri" w:hAnsi="Times New Roman" w:cs="Times New Roman"/>
-          <w:iCs/>
-          <w:sz w:val="24"/>
-          <w:szCs w:val="24"/>
-        </w:rPr>
-        <w:t>and</w:t>
-      </w:r>
-      <w:r>
-        <w:rPr>
-          <w:rFonts w:ascii="Times New Roman" w:eastAsia="Calibri" w:hAnsi="Times New Roman" w:cs="Times New Roman"/>
-          <w:iCs/>
-          <w:sz w:val="24"/>
-          <w:szCs w:val="24"/>
-        </w:rPr>
-        <w:t xml:space="preserve"> </w:t>
+        <w:t xml:space="preserve">eight (8) venture capitalists and </w:t>
       </w:r>
       <w:r>
         <w:rPr>
@@ -5502,16 +5475,7 @@
           <w:sz w:val="24"/>
           <w:szCs w:val="24"/>
         </w:rPr>
-        <w:t>u</w:t>
-      </w:r>
-      <w:r>
-        <w:rPr>
-          <w:rFonts w:ascii="Times New Roman" w:eastAsia="Calibri" w:hAnsi="Times New Roman" w:cs="Times New Roman"/>
-          <w:iCs/>
-          <w:sz w:val="24"/>
-          <w:szCs w:val="24"/>
-        </w:rPr>
-        <w:t>sing these basic elements</w:t>
+        <w:t>using these basic elements</w:t>
       </w:r>
       <w:r>
         <w:rPr>
@@ -6499,16 +6463,7 @@
           <w:sz w:val="24"/>
           <w:szCs w:val="24"/>
         </w:rPr>
-        <w:t xml:space="preserve">However, there was no empirical evidence referenced to support this position.  </w:t>
-      </w:r>
-      <w:r>
-        <w:rPr>
-          <w:rFonts w:ascii="Times New Roman" w:eastAsia="Calibri" w:hAnsi="Times New Roman" w:cs="Times New Roman"/>
-          <w:iCs/>
-          <w:sz w:val="24"/>
-          <w:szCs w:val="24"/>
-        </w:rPr>
-        <w:t>Assuming this is true,</w:t>
+        <w:t>However, there was no empirical evidence referenced to support this position.  Assuming this is true,</w:t>
       </w:r>
       <w:r>
         <w:rPr>
@@ -11278,6 +11233,61 @@
         </w:rPr>
         <w:t xml:space="preserve"> </w:t>
       </w:r>
+      <w:r>
+        <w:rPr>
+          <w:rFonts w:ascii="Times New Roman" w:eastAsia="Calibri" w:hAnsi="Times New Roman" w:cs="Times New Roman"/>
+          <w:iCs/>
+          <w:sz w:val="24"/>
+          <w:szCs w:val="24"/>
+        </w:rPr>
+        <w:t xml:space="preserve"> A key argument that author made </w:t>
+      </w:r>
+      <w:r>
+        <w:rPr>
+          <w:rFonts w:ascii="Times New Roman" w:eastAsia="Calibri" w:hAnsi="Times New Roman" w:cs="Times New Roman"/>
+          <w:iCs/>
+          <w:sz w:val="24"/>
+          <w:szCs w:val="24"/>
+        </w:rPr>
+        <w:t xml:space="preserve">that is relevant to the proposed dissertation </w:t>
+      </w:r>
+      <w:r>
+        <w:rPr>
+          <w:rFonts w:ascii="Times New Roman" w:eastAsia="Calibri" w:hAnsi="Times New Roman" w:cs="Times New Roman"/>
+          <w:iCs/>
+          <w:sz w:val="24"/>
+          <w:szCs w:val="24"/>
+        </w:rPr>
+        <w:t>is that an existing technology being used in a new configuration or new environment cannot be considered mature.</w:t>
+      </w:r>
+      <w:r>
+        <w:rPr>
+          <w:rFonts w:ascii="Times New Roman" w:eastAsia="Calibri" w:hAnsi="Times New Roman" w:cs="Times New Roman"/>
+          <w:iCs/>
+          <w:sz w:val="24"/>
+          <w:szCs w:val="24"/>
+        </w:rPr>
+        <w:t xml:space="preserve">  The author also referenced an Air Force Research Laboratory </w:t>
+      </w:r>
+      <w:r>
+        <w:rPr>
+          <w:rFonts w:ascii="Times New Roman" w:eastAsia="Calibri" w:hAnsi="Times New Roman" w:cs="Times New Roman"/>
+          <w:iCs/>
+          <w:sz w:val="24"/>
+          <w:szCs w:val="24"/>
+        </w:rPr>
+        <w:lastRenderedPageBreak/>
+        <w:t xml:space="preserve">(AFRL) technology readiness level (TRL) calculator that aims to automate the process of </w:t>
+      </w:r>
+      <w:r>
+        <w:rPr>
+          <w:rFonts w:ascii="Times New Roman" w:eastAsia="Calibri" w:hAnsi="Times New Roman" w:cs="Times New Roman"/>
+          <w:iCs/>
+          <w:sz w:val="24"/>
+          <w:szCs w:val="24"/>
+        </w:rPr>
+        <w:t>determining the maturity level of a technology and increase the objectivity of the assessment.  The calculator is a Microsoft Excel spreadsheet that was included in the companion software for the book.</w:t>
+      </w:r>
     </w:p>
     <w:p>
       <w:pPr>
@@ -11368,197 +11378,197 @@
           <w:sz w:val="24"/>
           <w:szCs w:val="24"/>
         </w:rPr>
+        <w:t>This journal article described an effort to determine the factors that affected the transfer of technology from the research and development division (GTE Laboratories) to the business units of a</w:t>
+      </w:r>
+      <w:r>
+        <w:rPr>
+          <w:rFonts w:ascii="Times New Roman" w:eastAsia="Calibri" w:hAnsi="Times New Roman" w:cs="Times New Roman"/>
+          <w:iCs/>
+          <w:sz w:val="24"/>
+          <w:szCs w:val="24"/>
+        </w:rPr>
+        <w:t xml:space="preserve"> multilocation,</w:t>
+      </w:r>
+      <w:r>
+        <w:rPr>
+          <w:rFonts w:ascii="Times New Roman" w:eastAsia="Calibri" w:hAnsi="Times New Roman" w:cs="Times New Roman"/>
+          <w:iCs/>
+          <w:sz w:val="24"/>
+          <w:szCs w:val="24"/>
+        </w:rPr>
+        <w:t xml:space="preserve"> multiunit private sector organization (GTE</w:t>
+      </w:r>
+      <w:r>
+        <w:rPr>
+          <w:rFonts w:ascii="Times New Roman" w:eastAsia="Calibri" w:hAnsi="Times New Roman" w:cs="Times New Roman"/>
+          <w:iCs/>
+          <w:sz w:val="24"/>
+          <w:szCs w:val="24"/>
+        </w:rPr>
+        <w:t xml:space="preserve"> Corporation</w:t>
+      </w:r>
+      <w:r>
+        <w:rPr>
+          <w:rFonts w:ascii="Times New Roman" w:eastAsia="Calibri" w:hAnsi="Times New Roman" w:cs="Times New Roman"/>
+          <w:iCs/>
+          <w:sz w:val="24"/>
+          <w:szCs w:val="24"/>
+        </w:rPr>
+        <w:t xml:space="preserve">).  </w:t>
+      </w:r>
+      <w:r>
+        <w:rPr>
+          <w:rFonts w:ascii="Times New Roman" w:eastAsia="Calibri" w:hAnsi="Times New Roman" w:cs="Times New Roman"/>
+          <w:iCs/>
+          <w:sz w:val="24"/>
+          <w:szCs w:val="24"/>
+        </w:rPr>
+        <w:t>The authors</w:t>
+      </w:r>
+      <w:r>
+        <w:rPr>
+          <w:rFonts w:ascii="Times New Roman" w:eastAsia="Calibri" w:hAnsi="Times New Roman" w:cs="Times New Roman"/>
+          <w:iCs/>
+          <w:sz w:val="24"/>
+          <w:szCs w:val="24"/>
+        </w:rPr>
+        <w:t xml:space="preserve"> used </w:t>
+      </w:r>
+      <w:r>
+        <w:rPr>
+          <w:rFonts w:ascii="Times New Roman" w:eastAsia="Calibri" w:hAnsi="Times New Roman" w:cs="Times New Roman"/>
+          <w:iCs/>
+          <w:sz w:val="24"/>
+          <w:szCs w:val="24"/>
+        </w:rPr>
+        <w:t xml:space="preserve">a research method that resembled </w:t>
+      </w:r>
+      <w:r>
+        <w:rPr>
+          <w:rFonts w:ascii="Times New Roman" w:eastAsia="Calibri" w:hAnsi="Times New Roman" w:cs="Times New Roman"/>
+          <w:iCs/>
+          <w:sz w:val="24"/>
+          <w:szCs w:val="24"/>
+        </w:rPr>
+        <w:t xml:space="preserve">participatory </w:t>
+      </w:r>
+      <w:r>
+        <w:rPr>
+          <w:rFonts w:ascii="Times New Roman" w:eastAsia="Calibri" w:hAnsi="Times New Roman" w:cs="Times New Roman"/>
+          <w:iCs/>
+          <w:sz w:val="24"/>
+          <w:szCs w:val="24"/>
+        </w:rPr>
+        <w:t>action research.  It involved</w:t>
+      </w:r>
+      <w:r>
+        <w:rPr>
+          <w:rFonts w:ascii="Times New Roman" w:eastAsia="Calibri" w:hAnsi="Times New Roman" w:cs="Times New Roman"/>
+          <w:iCs/>
+          <w:sz w:val="24"/>
+          <w:szCs w:val="24"/>
+        </w:rPr>
+        <w:t xml:space="preserve"> 24 participants</w:t>
+      </w:r>
+      <w:r>
+        <w:rPr>
+          <w:rFonts w:ascii="Times New Roman" w:eastAsia="Calibri" w:hAnsi="Times New Roman" w:cs="Times New Roman"/>
+          <w:iCs/>
+          <w:sz w:val="24"/>
+          <w:szCs w:val="24"/>
+        </w:rPr>
+        <w:t xml:space="preserve"> from the organization</w:t>
+      </w:r>
+      <w:r>
+        <w:rPr>
+          <w:rFonts w:ascii="Times New Roman" w:eastAsia="Calibri" w:hAnsi="Times New Roman" w:cs="Times New Roman"/>
+          <w:iCs/>
+          <w:sz w:val="24"/>
+          <w:szCs w:val="24"/>
+        </w:rPr>
+        <w:t xml:space="preserve">.  They developed a definition for technology transfer and constructed a model describing the process.  </w:t>
+      </w:r>
+      <w:r>
+        <w:rPr>
+          <w:rFonts w:ascii="Times New Roman" w:eastAsia="Calibri" w:hAnsi="Times New Roman" w:cs="Times New Roman"/>
+          <w:iCs/>
+          <w:sz w:val="24"/>
+          <w:szCs w:val="24"/>
+        </w:rPr>
+        <w:t>The study analyzed 21 cases to identify the factors that facilitated and inhibited the technology transfer process.  The factors were grouped</w:t>
+      </w:r>
+      <w:r>
+        <w:rPr>
+          <w:rFonts w:ascii="Times New Roman" w:eastAsia="Calibri" w:hAnsi="Times New Roman" w:cs="Times New Roman"/>
+          <w:iCs/>
+          <w:sz w:val="24"/>
+          <w:szCs w:val="24"/>
+        </w:rPr>
+        <w:t xml:space="preserve"> into four categories consisting of</w:t>
+      </w:r>
+      <w:r>
+        <w:rPr>
+          <w:rFonts w:ascii="Times New Roman" w:eastAsia="Calibri" w:hAnsi="Times New Roman" w:cs="Times New Roman"/>
+          <w:iCs/>
+          <w:sz w:val="24"/>
+          <w:szCs w:val="24"/>
+        </w:rPr>
+        <w:t xml:space="preserve"> the nature of the research</w:t>
+      </w:r>
+      <w:r>
+        <w:rPr>
+          <w:rFonts w:ascii="Times New Roman" w:eastAsia="Calibri" w:hAnsi="Times New Roman" w:cs="Times New Roman"/>
+          <w:iCs/>
+          <w:sz w:val="24"/>
+          <w:szCs w:val="24"/>
+        </w:rPr>
+        <w:t xml:space="preserve"> (technology)</w:t>
+      </w:r>
+      <w:r>
+        <w:rPr>
+          <w:rFonts w:ascii="Times New Roman" w:eastAsia="Calibri" w:hAnsi="Times New Roman" w:cs="Times New Roman"/>
+          <w:iCs/>
+          <w:sz w:val="24"/>
+          <w:szCs w:val="24"/>
+        </w:rPr>
+        <w:t xml:space="preserve"> to be transferred, the characteristics of the technology receiver, the characteristics of the technology provider, and the nature of the communication between the organizations. </w:t>
+      </w:r>
+      <w:r>
+        <w:rPr>
+          <w:rFonts w:ascii="Times New Roman" w:eastAsia="Calibri" w:hAnsi="Times New Roman" w:cs="Times New Roman"/>
+          <w:iCs/>
+          <w:sz w:val="24"/>
+          <w:szCs w:val="24"/>
+        </w:rPr>
+        <w:t xml:space="preserve"> The authors found that a gap existed between the output </w:t>
+      </w:r>
+      <w:r>
+        <w:rPr>
+          <w:rFonts w:ascii="Times New Roman" w:eastAsia="Calibri" w:hAnsi="Times New Roman" w:cs="Times New Roman"/>
+          <w:iCs/>
+          <w:sz w:val="24"/>
+          <w:szCs w:val="24"/>
+        </w:rPr>
+        <w:t xml:space="preserve">(demonstration of technical feasibility) </w:t>
+      </w:r>
+      <w:r>
+        <w:rPr>
+          <w:rFonts w:ascii="Times New Roman" w:eastAsia="Calibri" w:hAnsi="Times New Roman" w:cs="Times New Roman"/>
+          <w:iCs/>
+          <w:sz w:val="24"/>
+          <w:szCs w:val="24"/>
+        </w:rPr>
+        <w:t xml:space="preserve">of the research and development unit and the type of input necessary for the business units to successfully exploit.  Although this seems to suggest that development stage is an important factor, development stage or technology maturity was not among the factors identified in the study.  However, the authors did conclude </w:t>
+      </w:r>
+      <w:r>
+        <w:rPr>
+          <w:rFonts w:ascii="Times New Roman" w:eastAsia="Calibri" w:hAnsi="Times New Roman" w:cs="Times New Roman"/>
+          <w:iCs/>
+          <w:sz w:val="24"/>
+          <w:szCs w:val="24"/>
+        </w:rPr>
         <w:lastRenderedPageBreak/>
-        <w:t>This journal article described an effort to determine the factors that affected the transfer of technology from the research and development division (GTE Laboratories) to the business units of a</w:t>
-      </w:r>
-      <w:r>
-        <w:rPr>
-          <w:rFonts w:ascii="Times New Roman" w:eastAsia="Calibri" w:hAnsi="Times New Roman" w:cs="Times New Roman"/>
-          <w:iCs/>
-          <w:sz w:val="24"/>
-          <w:szCs w:val="24"/>
-        </w:rPr>
-        <w:t xml:space="preserve"> multilocation,</w:t>
-      </w:r>
-      <w:r>
-        <w:rPr>
-          <w:rFonts w:ascii="Times New Roman" w:eastAsia="Calibri" w:hAnsi="Times New Roman" w:cs="Times New Roman"/>
-          <w:iCs/>
-          <w:sz w:val="24"/>
-          <w:szCs w:val="24"/>
-        </w:rPr>
-        <w:t xml:space="preserve"> multiunit private sector organization (GTE</w:t>
-      </w:r>
-      <w:r>
-        <w:rPr>
-          <w:rFonts w:ascii="Times New Roman" w:eastAsia="Calibri" w:hAnsi="Times New Roman" w:cs="Times New Roman"/>
-          <w:iCs/>
-          <w:sz w:val="24"/>
-          <w:szCs w:val="24"/>
-        </w:rPr>
-        <w:t xml:space="preserve"> Corporation</w:t>
-      </w:r>
-      <w:r>
-        <w:rPr>
-          <w:rFonts w:ascii="Times New Roman" w:eastAsia="Calibri" w:hAnsi="Times New Roman" w:cs="Times New Roman"/>
-          <w:iCs/>
-          <w:sz w:val="24"/>
-          <w:szCs w:val="24"/>
-        </w:rPr>
-        <w:t xml:space="preserve">).  </w:t>
-      </w:r>
-      <w:r>
-        <w:rPr>
-          <w:rFonts w:ascii="Times New Roman" w:eastAsia="Calibri" w:hAnsi="Times New Roman" w:cs="Times New Roman"/>
-          <w:iCs/>
-          <w:sz w:val="24"/>
-          <w:szCs w:val="24"/>
-        </w:rPr>
-        <w:t>The authors</w:t>
-      </w:r>
-      <w:r>
-        <w:rPr>
-          <w:rFonts w:ascii="Times New Roman" w:eastAsia="Calibri" w:hAnsi="Times New Roman" w:cs="Times New Roman"/>
-          <w:iCs/>
-          <w:sz w:val="24"/>
-          <w:szCs w:val="24"/>
-        </w:rPr>
-        <w:t xml:space="preserve"> used </w:t>
-      </w:r>
-      <w:r>
-        <w:rPr>
-          <w:rFonts w:ascii="Times New Roman" w:eastAsia="Calibri" w:hAnsi="Times New Roman" w:cs="Times New Roman"/>
-          <w:iCs/>
-          <w:sz w:val="24"/>
-          <w:szCs w:val="24"/>
-        </w:rPr>
-        <w:t xml:space="preserve">a research method that resembled </w:t>
-      </w:r>
-      <w:r>
-        <w:rPr>
-          <w:rFonts w:ascii="Times New Roman" w:eastAsia="Calibri" w:hAnsi="Times New Roman" w:cs="Times New Roman"/>
-          <w:iCs/>
-          <w:sz w:val="24"/>
-          <w:szCs w:val="24"/>
-        </w:rPr>
-        <w:t xml:space="preserve">participatory </w:t>
-      </w:r>
-      <w:r>
-        <w:rPr>
-          <w:rFonts w:ascii="Times New Roman" w:eastAsia="Calibri" w:hAnsi="Times New Roman" w:cs="Times New Roman"/>
-          <w:iCs/>
-          <w:sz w:val="24"/>
-          <w:szCs w:val="24"/>
-        </w:rPr>
-        <w:t>action research.  It involved</w:t>
-      </w:r>
-      <w:r>
-        <w:rPr>
-          <w:rFonts w:ascii="Times New Roman" w:eastAsia="Calibri" w:hAnsi="Times New Roman" w:cs="Times New Roman"/>
-          <w:iCs/>
-          <w:sz w:val="24"/>
-          <w:szCs w:val="24"/>
-        </w:rPr>
-        <w:t xml:space="preserve"> 24 participants</w:t>
-      </w:r>
-      <w:r>
-        <w:rPr>
-          <w:rFonts w:ascii="Times New Roman" w:eastAsia="Calibri" w:hAnsi="Times New Roman" w:cs="Times New Roman"/>
-          <w:iCs/>
-          <w:sz w:val="24"/>
-          <w:szCs w:val="24"/>
-        </w:rPr>
-        <w:t xml:space="preserve"> from the organization</w:t>
-      </w:r>
-      <w:r>
-        <w:rPr>
-          <w:rFonts w:ascii="Times New Roman" w:eastAsia="Calibri" w:hAnsi="Times New Roman" w:cs="Times New Roman"/>
-          <w:iCs/>
-          <w:sz w:val="24"/>
-          <w:szCs w:val="24"/>
-        </w:rPr>
-        <w:t xml:space="preserve">.  They developed a definition for technology transfer and constructed a model describing the process.  </w:t>
-      </w:r>
-      <w:r>
-        <w:rPr>
-          <w:rFonts w:ascii="Times New Roman" w:eastAsia="Calibri" w:hAnsi="Times New Roman" w:cs="Times New Roman"/>
-          <w:iCs/>
-          <w:sz w:val="24"/>
-          <w:szCs w:val="24"/>
-        </w:rPr>
-        <w:t>The study analyzed 21 cases to identify the factors that facilitated and inhibited the technology transfer process.  The factors were grouped</w:t>
-      </w:r>
-      <w:r>
-        <w:rPr>
-          <w:rFonts w:ascii="Times New Roman" w:eastAsia="Calibri" w:hAnsi="Times New Roman" w:cs="Times New Roman"/>
-          <w:iCs/>
-          <w:sz w:val="24"/>
-          <w:szCs w:val="24"/>
-        </w:rPr>
-        <w:t xml:space="preserve"> into four categories consisting of</w:t>
-      </w:r>
-      <w:r>
-        <w:rPr>
-          <w:rFonts w:ascii="Times New Roman" w:eastAsia="Calibri" w:hAnsi="Times New Roman" w:cs="Times New Roman"/>
-          <w:iCs/>
-          <w:sz w:val="24"/>
-          <w:szCs w:val="24"/>
-        </w:rPr>
-        <w:t xml:space="preserve"> the nature of the research</w:t>
-      </w:r>
-      <w:r>
-        <w:rPr>
-          <w:rFonts w:ascii="Times New Roman" w:eastAsia="Calibri" w:hAnsi="Times New Roman" w:cs="Times New Roman"/>
-          <w:iCs/>
-          <w:sz w:val="24"/>
-          <w:szCs w:val="24"/>
-        </w:rPr>
-        <w:t xml:space="preserve"> (technology)</w:t>
-      </w:r>
-      <w:r>
-        <w:rPr>
-          <w:rFonts w:ascii="Times New Roman" w:eastAsia="Calibri" w:hAnsi="Times New Roman" w:cs="Times New Roman"/>
-          <w:iCs/>
-          <w:sz w:val="24"/>
-          <w:szCs w:val="24"/>
-        </w:rPr>
-        <w:t xml:space="preserve"> to be transferred, the characteristics of the technology receiver, the characteristics of the technology provider, and the nature of the communication between the organizations. </w:t>
-      </w:r>
-      <w:r>
-        <w:rPr>
-          <w:rFonts w:ascii="Times New Roman" w:eastAsia="Calibri" w:hAnsi="Times New Roman" w:cs="Times New Roman"/>
-          <w:iCs/>
-          <w:sz w:val="24"/>
-          <w:szCs w:val="24"/>
-        </w:rPr>
-        <w:t xml:space="preserve"> The authors found that a gap existed between the output </w:t>
-      </w:r>
-      <w:r>
-        <w:rPr>
-          <w:rFonts w:ascii="Times New Roman" w:eastAsia="Calibri" w:hAnsi="Times New Roman" w:cs="Times New Roman"/>
-          <w:iCs/>
-          <w:sz w:val="24"/>
-          <w:szCs w:val="24"/>
-        </w:rPr>
-        <w:t>(</w:t>
-      </w:r>
-      <w:r>
-        <w:rPr>
-          <w:rFonts w:ascii="Times New Roman" w:eastAsia="Calibri" w:hAnsi="Times New Roman" w:cs="Times New Roman"/>
-          <w:iCs/>
-          <w:sz w:val="24"/>
-          <w:szCs w:val="24"/>
-        </w:rPr>
-        <w:t xml:space="preserve">demonstration of technical feasibility) </w:t>
-      </w:r>
-      <w:r>
-        <w:rPr>
-          <w:rFonts w:ascii="Times New Roman" w:eastAsia="Calibri" w:hAnsi="Times New Roman" w:cs="Times New Roman"/>
-          <w:iCs/>
-          <w:sz w:val="24"/>
-          <w:szCs w:val="24"/>
-        </w:rPr>
-        <w:t>of the research and development unit and the type of input necessary for the business units to successfully exploit.  Although this seems to suggest that development stage is an important factor, development stage or technology maturity was not among the factors identified in the study.  However, the authors did conclude that “technical gaps” inhibited the technology transfer process.</w:t>
+        <w:t>that “technical gaps” inhibited the technology transfer process.</w:t>
       </w:r>
       <w:r>
         <w:rPr>
@@ -11641,17 +11651,7 @@
           <w:sz w:val="24"/>
           <w:szCs w:val="24"/>
         </w:rPr>
-        <w:t xml:space="preserve">are particularly relevant for the proposed dissertation study.  First, </w:t>
-      </w:r>
-      <w:r>
-        <w:rPr>
-          <w:rFonts w:ascii="Times New Roman" w:eastAsia="Calibri" w:hAnsi="Times New Roman" w:cs="Times New Roman"/>
-          <w:iCs/>
-          <w:sz w:val="24"/>
-          <w:szCs w:val="24"/>
-        </w:rPr>
-        <w:lastRenderedPageBreak/>
-        <w:t>based on the results of the study the authors concluded that technology transfer was primarily the transfer of information.  Second, the authors concluded that technology transfer is “absolutely dependent on person-[to]-person communications” (p. 194)</w:t>
+        <w:t>are particularly relevant for the proposed dissertation study.  First, based on the results of the study the authors concluded that technology transfer was primarily the transfer of information.  Second, the authors concluded that technology transfer is “absolutely dependent on person-[to]-person communications” (p. 194)</w:t>
       </w:r>
       <w:r>
         <w:rPr>
@@ -12028,7 +12028,17 @@
           <w:sz w:val="24"/>
           <w:szCs w:val="24"/>
         </w:rPr>
-        <w:t xml:space="preserve"> referred to as academic engagement.  The authors identified the individual, organizational, and institutional antecedents and outcome indicators of academic engagement found in the literature and compared them to those for commercialization.  The authors identified 36 relevant journal articles on the topic that were published between 1980 and 2011.</w:t>
+        <w:t xml:space="preserve"> referred to as academic engagement.  The authors identified the individual, organizational, and institutional antecedents and </w:t>
+      </w:r>
+      <w:r>
+        <w:rPr>
+          <w:rFonts w:ascii="Times New Roman" w:eastAsia="Calibri" w:hAnsi="Times New Roman" w:cs="Times New Roman"/>
+          <w:iCs/>
+          <w:sz w:val="24"/>
+          <w:szCs w:val="24"/>
+        </w:rPr>
+        <w:lastRenderedPageBreak/>
+        <w:t>outcome indicators of academic engagement found in the literature and compared them to those for commercialization.  The authors identified 36 relevant journal articles on the topic that were published between 1980 and 2011.</w:t>
       </w:r>
       <w:r>
         <w:rPr>
@@ -12046,17 +12056,7 @@
           <w:sz w:val="24"/>
           <w:szCs w:val="24"/>
         </w:rPr>
-        <w:t xml:space="preserve">  The studies were largely conducted in the United States (U.S.) and the United Kingdom (U.K.).  Given the similarities </w:t>
-      </w:r>
-      <w:r>
-        <w:rPr>
-          <w:rFonts w:ascii="Times New Roman" w:eastAsia="Calibri" w:hAnsi="Times New Roman" w:cs="Times New Roman"/>
-          <w:iCs/>
-          <w:sz w:val="24"/>
-          <w:szCs w:val="24"/>
-        </w:rPr>
-        <w:lastRenderedPageBreak/>
-        <w:t>between U.S. and U.K. societies, it is probably reasonable to assume that findings from the U.</w:t>
+        <w:t xml:space="preserve">  The studies were largely conducted in the United States (U.S.) and the United Kingdom (U.K.).  Given the similarities between U.S. and U.K. societies, it is probably reasonable to assume that findings from the U.</w:t>
       </w:r>
       <w:r>
         <w:rPr>
@@ -12263,7 +12263,17 @@
           <w:sz w:val="24"/>
           <w:szCs w:val="24"/>
         </w:rPr>
-        <w:t xml:space="preserve">and influence the activities of organizations including the decisions of organization members.  If this is true, then supply-side technology transfer professionals likely share an occupational culture that </w:t>
+        <w:t xml:space="preserve">and influence the activities of organizations including the decisions of organization members.  If this is true, then supply-side technology transfer professionals likely share an </w:t>
+      </w:r>
+      <w:r>
+        <w:rPr>
+          <w:rFonts w:ascii="Times New Roman" w:eastAsia="Calibri" w:hAnsi="Times New Roman" w:cs="Times New Roman"/>
+          <w:iCs/>
+          <w:sz w:val="24"/>
+          <w:szCs w:val="24"/>
+        </w:rPr>
+        <w:lastRenderedPageBreak/>
+        <w:t xml:space="preserve">occupational culture that </w:t>
       </w:r>
       <w:r>
         <w:rPr>
@@ -12466,17 +12476,7 @@
           <w:sz w:val="24"/>
           <w:szCs w:val="24"/>
         </w:rPr>
-        <w:t xml:space="preserve"> that organizations do not have goals </w:t>
-      </w:r>
-      <w:r>
-        <w:rPr>
-          <w:rFonts w:ascii="Times New Roman" w:eastAsia="Calibri" w:hAnsi="Times New Roman" w:cs="Times New Roman"/>
-          <w:iCs/>
-          <w:sz w:val="24"/>
-          <w:szCs w:val="24"/>
-        </w:rPr>
-        <w:lastRenderedPageBreak/>
-        <w:t xml:space="preserve">or make decisions, only individuals do.  This is almost postmodern in its sentiment and very much aligned with my personal thoughts about how to apply organization theory to the examination of the proposed dissertation study. </w:t>
+        <w:t xml:space="preserve"> that organizations do not have goals or make decisions, only individuals do.  This is almost postmodern in its sentiment and very much aligned with my personal thoughts about how to apply organization theory to the examination of the proposed dissertation study. </w:t>
       </w:r>
     </w:p>
     <w:p>
@@ -12712,7 +12712,17 @@
           <w:sz w:val="24"/>
           <w:szCs w:val="24"/>
         </w:rPr>
-        <w:t xml:space="preserve"> several significant </w:t>
+        <w:t xml:space="preserve"> several </w:t>
+      </w:r>
+      <w:r>
+        <w:rPr>
+          <w:rFonts w:ascii="Times New Roman" w:eastAsia="Calibri" w:hAnsi="Times New Roman" w:cs="Times New Roman"/>
+          <w:iCs/>
+          <w:sz w:val="24"/>
+          <w:szCs w:val="24"/>
+        </w:rPr>
+        <w:lastRenderedPageBreak/>
+        <w:t xml:space="preserve">significant </w:t>
       </w:r>
       <w:r>
         <w:rPr>
@@ -12784,17 +12794,7 @@
           <w:sz w:val="24"/>
           <w:szCs w:val="24"/>
         </w:rPr>
-        <w:t xml:space="preserve">Researchers have primarily used field studies </w:t>
-      </w:r>
-      <w:r>
-        <w:rPr>
-          <w:rFonts w:ascii="Times New Roman" w:eastAsia="Calibri" w:hAnsi="Times New Roman" w:cs="Times New Roman"/>
-          <w:iCs/>
-          <w:sz w:val="24"/>
-          <w:szCs w:val="24"/>
-        </w:rPr>
-        <w:lastRenderedPageBreak/>
-        <w:t xml:space="preserve">to examine decision making in organizations.  </w:t>
+        <w:t xml:space="preserve">Researchers have primarily used field studies to examine decision making in organizations.  </w:t>
       </w:r>
       <w:proofErr w:type="gramStart"/>
       <w:r>
@@ -13079,7 +13079,17 @@
           <w:sz w:val="24"/>
           <w:szCs w:val="24"/>
         </w:rPr>
-        <w:t xml:space="preserve"> that</w:t>
+        <w:t xml:space="preserve"> </w:t>
+      </w:r>
+      <w:r>
+        <w:rPr>
+          <w:rFonts w:ascii="Times New Roman" w:eastAsia="Calibri" w:hAnsi="Times New Roman" w:cs="Times New Roman"/>
+          <w:iCs/>
+          <w:sz w:val="24"/>
+          <w:szCs w:val="24"/>
+        </w:rPr>
+        <w:lastRenderedPageBreak/>
+        <w:t>that</w:t>
       </w:r>
       <w:r>
         <w:rPr>
@@ -13244,17 +13254,7 @@
           <w:sz w:val="24"/>
           <w:szCs w:val="24"/>
         </w:rPr>
-        <w:t xml:space="preserve">problem analysis, </w:t>
-      </w:r>
-      <w:r>
-        <w:rPr>
-          <w:rFonts w:ascii="Times New Roman" w:eastAsia="Calibri" w:hAnsi="Times New Roman" w:cs="Times New Roman"/>
-          <w:iCs/>
-          <w:sz w:val="24"/>
-          <w:szCs w:val="24"/>
-        </w:rPr>
-        <w:lastRenderedPageBreak/>
-        <w:t>and selection of possible solution sets</w:t>
+        <w:t>problem analysis, and selection of possible solution sets</w:t>
       </w:r>
       <w:r>
         <w:rPr>
@@ -13509,6 +13509,7 @@
           <w:sz w:val="24"/>
           <w:szCs w:val="24"/>
         </w:rPr>
+        <w:lastRenderedPageBreak/>
         <w:t>Simon, H. A. (1997</w:t>
       </w:r>
       <w:r>
@@ -13779,7 +13780,466 @@
           <w:sz w:val="24"/>
           <w:szCs w:val="24"/>
         </w:rPr>
-        <w:t xml:space="preserve">, 9, and 11 emphasize what the </w:t>
+        <w:t>, 9, and 11 emphasize what the author called</w:t>
+      </w:r>
+      <w:r>
+        <w:rPr>
+          <w:rFonts w:ascii="Times New Roman" w:eastAsia="Calibri" w:hAnsi="Times New Roman" w:cs="Times New Roman"/>
+          <w:iCs/>
+          <w:sz w:val="24"/>
+          <w:szCs w:val="24"/>
+        </w:rPr>
+        <w:t xml:space="preserve"> the practical science of administra</w:t>
+      </w:r>
+      <w:r>
+        <w:rPr>
+          <w:rFonts w:ascii="Times New Roman" w:eastAsia="Calibri" w:hAnsi="Times New Roman" w:cs="Times New Roman"/>
+          <w:iCs/>
+          <w:sz w:val="24"/>
+          <w:szCs w:val="24"/>
+        </w:rPr>
+        <w:t>tion – what might be apt</w:t>
+      </w:r>
+      <w:r>
+        <w:rPr>
+          <w:rFonts w:ascii="Times New Roman" w:eastAsia="Calibri" w:hAnsi="Times New Roman" w:cs="Times New Roman"/>
+          <w:iCs/>
+          <w:sz w:val="24"/>
+          <w:szCs w:val="24"/>
+        </w:rPr>
+        <w:t xml:space="preserve">ly </w:t>
+      </w:r>
+      <w:r>
+        <w:rPr>
+          <w:rFonts w:ascii="Times New Roman" w:eastAsia="Calibri" w:hAnsi="Times New Roman" w:cs="Times New Roman"/>
+          <w:iCs/>
+          <w:sz w:val="24"/>
+          <w:szCs w:val="24"/>
+        </w:rPr>
+        <w:t>labeled as normative administration theory</w:t>
+      </w:r>
+      <w:r>
+        <w:rPr>
+          <w:rFonts w:ascii="Times New Roman" w:eastAsia="Calibri" w:hAnsi="Times New Roman" w:cs="Times New Roman"/>
+          <w:iCs/>
+          <w:sz w:val="24"/>
+          <w:szCs w:val="24"/>
+        </w:rPr>
+        <w:t xml:space="preserve"> (pp. 356-360)</w:t>
+      </w:r>
+      <w:r>
+        <w:rPr>
+          <w:rFonts w:ascii="Times New Roman" w:eastAsia="Calibri" w:hAnsi="Times New Roman" w:cs="Times New Roman"/>
+          <w:iCs/>
+          <w:sz w:val="24"/>
+          <w:szCs w:val="24"/>
+        </w:rPr>
+        <w:t xml:space="preserve">.  </w:t>
+      </w:r>
+      <w:r>
+        <w:rPr>
+          <w:rFonts w:ascii="Times New Roman" w:eastAsia="Calibri" w:hAnsi="Times New Roman" w:cs="Times New Roman"/>
+          <w:iCs/>
+          <w:sz w:val="24"/>
+          <w:szCs w:val="24"/>
+        </w:rPr>
+        <w:t>The author</w:t>
+      </w:r>
+      <w:r>
+        <w:rPr>
+          <w:rFonts w:ascii="Times New Roman" w:eastAsia="Calibri" w:hAnsi="Times New Roman" w:cs="Times New Roman"/>
+          <w:iCs/>
+          <w:sz w:val="24"/>
+          <w:szCs w:val="24"/>
+        </w:rPr>
+        <w:t xml:space="preserve"> argued that</w:t>
+      </w:r>
+      <w:r>
+        <w:rPr>
+          <w:rFonts w:ascii="Times New Roman" w:eastAsia="Calibri" w:hAnsi="Times New Roman" w:cs="Times New Roman"/>
+          <w:iCs/>
+          <w:sz w:val="24"/>
+          <w:szCs w:val="24"/>
+        </w:rPr>
+        <w:t xml:space="preserve"> decision making is the primary activity of organizations.  </w:t>
+      </w:r>
+      <w:r>
+        <w:rPr>
+          <w:rFonts w:ascii="Times New Roman" w:eastAsia="Calibri" w:hAnsi="Times New Roman" w:cs="Times New Roman"/>
+          <w:iCs/>
+          <w:sz w:val="24"/>
+          <w:szCs w:val="24"/>
+        </w:rPr>
+        <w:t>Every</w:t>
+      </w:r>
+      <w:r>
+        <w:rPr>
+          <w:rFonts w:ascii="Times New Roman" w:eastAsia="Calibri" w:hAnsi="Times New Roman" w:cs="Times New Roman"/>
+          <w:iCs/>
+          <w:sz w:val="24"/>
+          <w:szCs w:val="24"/>
+        </w:rPr>
+        <w:t xml:space="preserve"> </w:t>
+      </w:r>
+      <w:r>
+        <w:rPr>
+          <w:rFonts w:ascii="Times New Roman" w:eastAsia="Calibri" w:hAnsi="Times New Roman" w:cs="Times New Roman"/>
+          <w:iCs/>
+          <w:sz w:val="24"/>
+          <w:szCs w:val="24"/>
+        </w:rPr>
+        <w:t xml:space="preserve">physical </w:t>
+      </w:r>
+      <w:r>
+        <w:rPr>
+          <w:rFonts w:ascii="Times New Roman" w:eastAsia="Calibri" w:hAnsi="Times New Roman" w:cs="Times New Roman"/>
+          <w:iCs/>
+          <w:sz w:val="24"/>
+          <w:szCs w:val="24"/>
+        </w:rPr>
+        <w:t>a</w:t>
+      </w:r>
+      <w:r>
+        <w:rPr>
+          <w:rFonts w:ascii="Times New Roman" w:eastAsia="Calibri" w:hAnsi="Times New Roman" w:cs="Times New Roman"/>
+          <w:iCs/>
+          <w:sz w:val="24"/>
+          <w:szCs w:val="24"/>
+        </w:rPr>
+        <w:t>ction</w:t>
+      </w:r>
+      <w:r>
+        <w:rPr>
+          <w:rFonts w:ascii="Times New Roman" w:eastAsia="Calibri" w:hAnsi="Times New Roman" w:cs="Times New Roman"/>
+          <w:iCs/>
+          <w:sz w:val="24"/>
+          <w:szCs w:val="24"/>
+        </w:rPr>
+        <w:t xml:space="preserve"> undertaken on behalf of the organization </w:t>
+      </w:r>
+      <w:r>
+        <w:rPr>
+          <w:rFonts w:ascii="Times New Roman" w:eastAsia="Calibri" w:hAnsi="Times New Roman" w:cs="Times New Roman"/>
+          <w:iCs/>
+          <w:sz w:val="24"/>
+          <w:szCs w:val="24"/>
+        </w:rPr>
+        <w:t>involves both “deciding” and “doing” (p. 1).  For each action</w:t>
+      </w:r>
+      <w:r>
+        <w:rPr>
+          <w:rFonts w:ascii="Times New Roman" w:eastAsia="Calibri" w:hAnsi="Times New Roman" w:cs="Times New Roman"/>
+          <w:iCs/>
+          <w:sz w:val="24"/>
+          <w:szCs w:val="24"/>
+        </w:rPr>
+        <w:t xml:space="preserve">, there are a multitude of </w:t>
+      </w:r>
+      <w:r>
+        <w:rPr>
+          <w:rFonts w:ascii="Times New Roman" w:eastAsia="Calibri" w:hAnsi="Times New Roman" w:cs="Times New Roman"/>
+          <w:iCs/>
+          <w:sz w:val="24"/>
+          <w:szCs w:val="24"/>
+        </w:rPr>
+        <w:t xml:space="preserve">antecedent </w:t>
+      </w:r>
+      <w:r>
+        <w:rPr>
+          <w:rFonts w:ascii="Times New Roman" w:eastAsia="Calibri" w:hAnsi="Times New Roman" w:cs="Times New Roman"/>
+          <w:iCs/>
+          <w:sz w:val="24"/>
+          <w:szCs w:val="24"/>
+        </w:rPr>
+        <w:t>decisions that must occur</w:t>
+      </w:r>
+      <w:r>
+        <w:rPr>
+          <w:rFonts w:ascii="Times New Roman" w:eastAsia="Calibri" w:hAnsi="Times New Roman" w:cs="Times New Roman"/>
+          <w:iCs/>
+          <w:sz w:val="24"/>
+          <w:szCs w:val="24"/>
+        </w:rPr>
+        <w:t xml:space="preserve"> to enable the final decision governing the action</w:t>
+      </w:r>
+      <w:r>
+        <w:rPr>
+          <w:rFonts w:ascii="Times New Roman" w:eastAsia="Calibri" w:hAnsi="Times New Roman" w:cs="Times New Roman"/>
+          <w:iCs/>
+          <w:sz w:val="24"/>
+          <w:szCs w:val="24"/>
+        </w:rPr>
+        <w:t>.</w:t>
+      </w:r>
+      <w:r>
+        <w:rPr>
+          <w:rFonts w:ascii="Times New Roman" w:eastAsia="Calibri" w:hAnsi="Times New Roman" w:cs="Times New Roman"/>
+          <w:iCs/>
+          <w:sz w:val="24"/>
+          <w:szCs w:val="24"/>
+        </w:rPr>
+        <w:t xml:space="preserve">  </w:t>
+      </w:r>
+      <w:r>
+        <w:rPr>
+          <w:rFonts w:ascii="Times New Roman" w:eastAsia="Calibri" w:hAnsi="Times New Roman" w:cs="Times New Roman"/>
+          <w:iCs/>
+          <w:sz w:val="24"/>
+          <w:szCs w:val="24"/>
+        </w:rPr>
+        <w:t>The author</w:t>
+      </w:r>
+      <w:r>
+        <w:rPr>
+          <w:rFonts w:ascii="Times New Roman" w:eastAsia="Calibri" w:hAnsi="Times New Roman" w:cs="Times New Roman"/>
+          <w:iCs/>
+          <w:sz w:val="24"/>
+          <w:szCs w:val="24"/>
+        </w:rPr>
+        <w:t xml:space="preserve"> </w:t>
+      </w:r>
+      <w:r>
+        <w:rPr>
+          <w:rFonts w:ascii="Times New Roman" w:eastAsia="Calibri" w:hAnsi="Times New Roman" w:cs="Times New Roman"/>
+          <w:iCs/>
+          <w:sz w:val="24"/>
+          <w:szCs w:val="24"/>
+        </w:rPr>
+        <w:t>argued</w:t>
+      </w:r>
+      <w:r>
+        <w:rPr>
+          <w:rFonts w:ascii="Times New Roman" w:eastAsia="Calibri" w:hAnsi="Times New Roman" w:cs="Times New Roman"/>
+          <w:iCs/>
+          <w:sz w:val="24"/>
+          <w:szCs w:val="24"/>
+        </w:rPr>
+        <w:t xml:space="preserve"> that the study of organizations must focus on the operative employee and the way their decisions and actions are influenced by the organizational context </w:t>
+      </w:r>
+      <w:r>
+        <w:rPr>
+          <w:rFonts w:ascii="Times New Roman" w:eastAsia="Calibri" w:hAnsi="Times New Roman" w:cs="Times New Roman"/>
+          <w:iCs/>
+          <w:sz w:val="24"/>
+          <w:szCs w:val="24"/>
+        </w:rPr>
+        <w:t xml:space="preserve">because the </w:t>
+      </w:r>
+      <w:r>
+        <w:rPr>
+          <w:rFonts w:ascii="Times New Roman" w:eastAsia="Calibri" w:hAnsi="Times New Roman" w:cs="Times New Roman"/>
+          <w:iCs/>
+          <w:sz w:val="24"/>
+          <w:szCs w:val="24"/>
+        </w:rPr>
+        <w:t xml:space="preserve">physical tasks of executing an organization’s intentions fall to operative persons who generally occupy the lowest level of the organization hierarchy </w:t>
+      </w:r>
+      <w:r>
+        <w:rPr>
+          <w:rFonts w:ascii="Times New Roman" w:eastAsia="Calibri" w:hAnsi="Times New Roman" w:cs="Times New Roman"/>
+          <w:iCs/>
+          <w:sz w:val="24"/>
+          <w:szCs w:val="24"/>
+        </w:rPr>
+        <w:t>(p. 2)</w:t>
+      </w:r>
+      <w:r>
+        <w:rPr>
+          <w:rFonts w:ascii="Times New Roman" w:eastAsia="Calibri" w:hAnsi="Times New Roman" w:cs="Times New Roman"/>
+          <w:iCs/>
+          <w:sz w:val="24"/>
+          <w:szCs w:val="24"/>
+        </w:rPr>
+        <w:t xml:space="preserve">.  </w:t>
+      </w:r>
+      <w:r>
+        <w:rPr>
+          <w:rFonts w:ascii="Times New Roman" w:eastAsia="Calibri" w:hAnsi="Times New Roman" w:cs="Times New Roman"/>
+          <w:iCs/>
+          <w:sz w:val="24"/>
+          <w:szCs w:val="24"/>
+        </w:rPr>
+        <w:t>As with physical tasks, there is sp</w:t>
+      </w:r>
+      <w:r>
+        <w:rPr>
+          <w:rFonts w:ascii="Times New Roman" w:eastAsia="Calibri" w:hAnsi="Times New Roman" w:cs="Times New Roman"/>
+          <w:iCs/>
+          <w:sz w:val="24"/>
+          <w:szCs w:val="24"/>
+        </w:rPr>
+        <w:t>ecialization regarding decision making</w:t>
+      </w:r>
+      <w:r>
+        <w:rPr>
+          <w:rFonts w:ascii="Times New Roman" w:eastAsia="Calibri" w:hAnsi="Times New Roman" w:cs="Times New Roman"/>
+          <w:iCs/>
+          <w:sz w:val="24"/>
+          <w:szCs w:val="24"/>
+        </w:rPr>
+        <w:t xml:space="preserve"> in organizations.  </w:t>
+      </w:r>
+      <w:r>
+        <w:rPr>
+          <w:rFonts w:ascii="Times New Roman" w:eastAsia="Calibri" w:hAnsi="Times New Roman" w:cs="Times New Roman"/>
+          <w:iCs/>
+          <w:sz w:val="24"/>
+          <w:szCs w:val="24"/>
+        </w:rPr>
+        <w:t>The author</w:t>
+      </w:r>
+      <w:r>
+        <w:rPr>
+          <w:rFonts w:ascii="Times New Roman" w:eastAsia="Calibri" w:hAnsi="Times New Roman" w:cs="Times New Roman"/>
+          <w:iCs/>
+          <w:sz w:val="24"/>
+          <w:szCs w:val="24"/>
+        </w:rPr>
+        <w:t xml:space="preserve"> argued that</w:t>
+      </w:r>
+      <w:r>
+        <w:rPr>
+          <w:rFonts w:ascii="Times New Roman" w:eastAsia="Calibri" w:hAnsi="Times New Roman" w:cs="Times New Roman"/>
+          <w:iCs/>
+          <w:sz w:val="24"/>
+          <w:szCs w:val="24"/>
+        </w:rPr>
+        <w:t xml:space="preserve"> two </w:t>
+      </w:r>
+      <w:r>
+        <w:rPr>
+          <w:rFonts w:ascii="Times New Roman" w:eastAsia="Calibri" w:hAnsi="Times New Roman" w:cs="Times New Roman"/>
+          <w:iCs/>
+          <w:sz w:val="24"/>
+          <w:szCs w:val="24"/>
+        </w:rPr>
+        <w:t xml:space="preserve">general </w:t>
+      </w:r>
+      <w:r>
+        <w:rPr>
+          <w:rFonts w:ascii="Times New Roman" w:eastAsia="Calibri" w:hAnsi="Times New Roman" w:cs="Times New Roman"/>
+          <w:iCs/>
+          <w:sz w:val="24"/>
+          <w:szCs w:val="24"/>
+        </w:rPr>
+        <w:t>kinds of decisions</w:t>
+      </w:r>
+      <w:r>
+        <w:rPr>
+          <w:rFonts w:ascii="Times New Roman" w:eastAsia="Calibri" w:hAnsi="Times New Roman" w:cs="Times New Roman"/>
+          <w:iCs/>
+          <w:sz w:val="24"/>
+          <w:szCs w:val="24"/>
+        </w:rPr>
+        <w:t xml:space="preserve"> </w:t>
+      </w:r>
+      <w:r>
+        <w:rPr>
+          <w:rFonts w:ascii="Times New Roman" w:eastAsia="Calibri" w:hAnsi="Times New Roman" w:cs="Times New Roman"/>
+          <w:iCs/>
+          <w:sz w:val="24"/>
+          <w:szCs w:val="24"/>
+        </w:rPr>
+        <w:t xml:space="preserve">are made in organizations </w:t>
+      </w:r>
+      <w:r>
+        <w:rPr>
+          <w:rFonts w:ascii="Times New Roman" w:eastAsia="Calibri" w:hAnsi="Times New Roman" w:cs="Times New Roman"/>
+          <w:iCs/>
+          <w:sz w:val="24"/>
+          <w:szCs w:val="24"/>
+        </w:rPr>
+        <w:t>(p. 4)</w:t>
+      </w:r>
+      <w:r>
+        <w:rPr>
+          <w:rFonts w:ascii="Times New Roman" w:eastAsia="Calibri" w:hAnsi="Times New Roman" w:cs="Times New Roman"/>
+          <w:iCs/>
+          <w:sz w:val="24"/>
+          <w:szCs w:val="24"/>
+        </w:rPr>
+        <w:t xml:space="preserve">.  Value judgements </w:t>
+      </w:r>
+      <w:r>
+        <w:rPr>
+          <w:rFonts w:ascii="Times New Roman" w:eastAsia="Calibri" w:hAnsi="Times New Roman" w:cs="Times New Roman"/>
+          <w:iCs/>
+          <w:sz w:val="24"/>
+          <w:szCs w:val="24"/>
+        </w:rPr>
+        <w:t>are decisions geared toward the selection of final goals for the organization.  Factual judgements are decisions involved in the implementation and achievement of final goals.</w:t>
+      </w:r>
+      <w:r>
+        <w:rPr>
+          <w:rFonts w:ascii="Times New Roman" w:eastAsia="Calibri" w:hAnsi="Times New Roman" w:cs="Times New Roman"/>
+          <w:iCs/>
+          <w:sz w:val="24"/>
+          <w:szCs w:val="24"/>
+        </w:rPr>
+        <w:t xml:space="preserve">  </w:t>
+      </w:r>
+      <w:r>
+        <w:rPr>
+          <w:rFonts w:ascii="Times New Roman" w:eastAsia="Calibri" w:hAnsi="Times New Roman" w:cs="Times New Roman"/>
+          <w:iCs/>
+          <w:sz w:val="24"/>
+          <w:szCs w:val="24"/>
+        </w:rPr>
+        <w:t>A</w:t>
+      </w:r>
+      <w:r>
+        <w:rPr>
+          <w:rFonts w:ascii="Times New Roman" w:eastAsia="Calibri" w:hAnsi="Times New Roman" w:cs="Times New Roman"/>
+          <w:iCs/>
+          <w:sz w:val="24"/>
+          <w:szCs w:val="24"/>
+        </w:rPr>
+        <w:t>ntecedent d</w:t>
+      </w:r>
+      <w:r>
+        <w:rPr>
+          <w:rFonts w:ascii="Times New Roman" w:eastAsia="Calibri" w:hAnsi="Times New Roman" w:cs="Times New Roman"/>
+          <w:iCs/>
+          <w:sz w:val="24"/>
+          <w:szCs w:val="24"/>
+        </w:rPr>
+        <w:t>ecisions are based on numerous facts</w:t>
+      </w:r>
+      <w:r>
+        <w:rPr>
+          <w:rFonts w:ascii="Times New Roman" w:eastAsia="Calibri" w:hAnsi="Times New Roman" w:cs="Times New Roman"/>
+          <w:iCs/>
+          <w:sz w:val="24"/>
+          <w:szCs w:val="24"/>
+        </w:rPr>
+        <w:t xml:space="preserve"> (verified and</w:t>
+      </w:r>
+      <w:r>
+        <w:rPr>
+          <w:rFonts w:ascii="Times New Roman" w:eastAsia="Calibri" w:hAnsi="Times New Roman" w:cs="Times New Roman"/>
+          <w:iCs/>
+          <w:sz w:val="24"/>
+          <w:szCs w:val="24"/>
+        </w:rPr>
+        <w:t xml:space="preserve"> presumed</w:t>
+      </w:r>
+      <w:r>
+        <w:rPr>
+          <w:rFonts w:ascii="Times New Roman" w:eastAsia="Calibri" w:hAnsi="Times New Roman" w:cs="Times New Roman"/>
+          <w:iCs/>
+          <w:sz w:val="24"/>
+          <w:szCs w:val="24"/>
+        </w:rPr>
+        <w:t>)</w:t>
+      </w:r>
+      <w:r>
+        <w:rPr>
+          <w:rFonts w:ascii="Times New Roman" w:eastAsia="Calibri" w:hAnsi="Times New Roman" w:cs="Times New Roman"/>
+          <w:iCs/>
+          <w:sz w:val="24"/>
+          <w:szCs w:val="24"/>
+        </w:rPr>
+        <w:t xml:space="preserve"> as </w:t>
       </w:r>
       <w:r>
         <w:rPr>
@@ -13789,97 +14249,16 @@
           <w:szCs w:val="24"/>
         </w:rPr>
         <w:lastRenderedPageBreak/>
-        <w:t>author called</w:t>
-      </w:r>
-      <w:r>
-        <w:rPr>
-          <w:rFonts w:ascii="Times New Roman" w:eastAsia="Calibri" w:hAnsi="Times New Roman" w:cs="Times New Roman"/>
-          <w:iCs/>
-          <w:sz w:val="24"/>
-          <w:szCs w:val="24"/>
-        </w:rPr>
-        <w:t xml:space="preserve"> the practical science of administra</w:t>
-      </w:r>
-      <w:r>
-        <w:rPr>
-          <w:rFonts w:ascii="Times New Roman" w:eastAsia="Calibri" w:hAnsi="Times New Roman" w:cs="Times New Roman"/>
-          <w:iCs/>
-          <w:sz w:val="24"/>
-          <w:szCs w:val="24"/>
-        </w:rPr>
-        <w:t>tion – what might be apt</w:t>
-      </w:r>
-      <w:r>
-        <w:rPr>
-          <w:rFonts w:ascii="Times New Roman" w:eastAsia="Calibri" w:hAnsi="Times New Roman" w:cs="Times New Roman"/>
-          <w:iCs/>
-          <w:sz w:val="24"/>
-          <w:szCs w:val="24"/>
-        </w:rPr>
-        <w:t xml:space="preserve">ly </w:t>
-      </w:r>
-      <w:r>
-        <w:rPr>
-          <w:rFonts w:ascii="Times New Roman" w:eastAsia="Calibri" w:hAnsi="Times New Roman" w:cs="Times New Roman"/>
-          <w:iCs/>
-          <w:sz w:val="24"/>
-          <w:szCs w:val="24"/>
-        </w:rPr>
-        <w:t>labeled as normative administration theory</w:t>
-      </w:r>
-      <w:r>
-        <w:rPr>
-          <w:rFonts w:ascii="Times New Roman" w:eastAsia="Calibri" w:hAnsi="Times New Roman" w:cs="Times New Roman"/>
-          <w:iCs/>
-          <w:sz w:val="24"/>
-          <w:szCs w:val="24"/>
-        </w:rPr>
-        <w:t xml:space="preserve"> (pp. 356-360)</w:t>
-      </w:r>
-      <w:r>
-        <w:rPr>
-          <w:rFonts w:ascii="Times New Roman" w:eastAsia="Calibri" w:hAnsi="Times New Roman" w:cs="Times New Roman"/>
-          <w:iCs/>
-          <w:sz w:val="24"/>
-          <w:szCs w:val="24"/>
-        </w:rPr>
-        <w:t xml:space="preserve">.  </w:t>
-      </w:r>
-      <w:r>
-        <w:rPr>
-          <w:rFonts w:ascii="Times New Roman" w:eastAsia="Calibri" w:hAnsi="Times New Roman" w:cs="Times New Roman"/>
-          <w:iCs/>
-          <w:sz w:val="24"/>
-          <w:szCs w:val="24"/>
-        </w:rPr>
-        <w:t>The author</w:t>
-      </w:r>
-      <w:r>
-        <w:rPr>
-          <w:rFonts w:ascii="Times New Roman" w:eastAsia="Calibri" w:hAnsi="Times New Roman" w:cs="Times New Roman"/>
-          <w:iCs/>
-          <w:sz w:val="24"/>
-          <w:szCs w:val="24"/>
-        </w:rPr>
-        <w:t xml:space="preserve"> argued that</w:t>
-      </w:r>
-      <w:r>
-        <w:rPr>
-          <w:rFonts w:ascii="Times New Roman" w:eastAsia="Calibri" w:hAnsi="Times New Roman" w:cs="Times New Roman"/>
-          <w:iCs/>
-          <w:sz w:val="24"/>
-          <w:szCs w:val="24"/>
-        </w:rPr>
-        <w:t xml:space="preserve"> decision making is the primary activity of organizations.  </w:t>
-      </w:r>
-      <w:r>
-        <w:rPr>
-          <w:rFonts w:ascii="Times New Roman" w:eastAsia="Calibri" w:hAnsi="Times New Roman" w:cs="Times New Roman"/>
-          <w:iCs/>
-          <w:sz w:val="24"/>
-          <w:szCs w:val="24"/>
-        </w:rPr>
-        <w:t>Every</w:t>
+        <w:t xml:space="preserve">well as values, conditions, and constraints, which </w:t>
+      </w:r>
+      <w:r>
+        <w:rPr>
+          <w:rFonts w:ascii="Times New Roman" w:eastAsia="Calibri" w:hAnsi="Times New Roman" w:cs="Times New Roman"/>
+          <w:iCs/>
+          <w:sz w:val="24"/>
+          <w:szCs w:val="24"/>
+        </w:rPr>
+        <w:t>as a collective</w:t>
       </w:r>
       <w:r>
         <w:rPr>
@@ -13897,88 +14276,106 @@
           <w:sz w:val="24"/>
           <w:szCs w:val="24"/>
         </w:rPr>
-        <w:t xml:space="preserve">physical </w:t>
-      </w:r>
-      <w:r>
-        <w:rPr>
-          <w:rFonts w:ascii="Times New Roman" w:eastAsia="Calibri" w:hAnsi="Times New Roman" w:cs="Times New Roman"/>
-          <w:iCs/>
-          <w:sz w:val="24"/>
-          <w:szCs w:val="24"/>
-        </w:rPr>
-        <w:t>a</w:t>
-      </w:r>
-      <w:r>
-        <w:rPr>
-          <w:rFonts w:ascii="Times New Roman" w:eastAsia="Calibri" w:hAnsi="Times New Roman" w:cs="Times New Roman"/>
-          <w:iCs/>
-          <w:sz w:val="24"/>
-          <w:szCs w:val="24"/>
-        </w:rPr>
-        <w:t>ction</w:t>
-      </w:r>
-      <w:r>
-        <w:rPr>
-          <w:rFonts w:ascii="Times New Roman" w:eastAsia="Calibri" w:hAnsi="Times New Roman" w:cs="Times New Roman"/>
-          <w:iCs/>
-          <w:sz w:val="24"/>
-          <w:szCs w:val="24"/>
-        </w:rPr>
-        <w:t xml:space="preserve"> undertaken on behalf of the organization </w:t>
-      </w:r>
-      <w:r>
-        <w:rPr>
-          <w:rFonts w:ascii="Times New Roman" w:eastAsia="Calibri" w:hAnsi="Times New Roman" w:cs="Times New Roman"/>
-          <w:iCs/>
-          <w:sz w:val="24"/>
-          <w:szCs w:val="24"/>
-        </w:rPr>
-        <w:t>involves both “deciding” and “doing” (p. 1).  For each action</w:t>
-      </w:r>
-      <w:r>
-        <w:rPr>
-          <w:rFonts w:ascii="Times New Roman" w:eastAsia="Calibri" w:hAnsi="Times New Roman" w:cs="Times New Roman"/>
-          <w:iCs/>
-          <w:sz w:val="24"/>
-          <w:szCs w:val="24"/>
-        </w:rPr>
-        <w:t xml:space="preserve">, there are a multitude of </w:t>
-      </w:r>
-      <w:r>
-        <w:rPr>
-          <w:rFonts w:ascii="Times New Roman" w:eastAsia="Calibri" w:hAnsi="Times New Roman" w:cs="Times New Roman"/>
-          <w:iCs/>
-          <w:sz w:val="24"/>
-          <w:szCs w:val="24"/>
-        </w:rPr>
-        <w:t xml:space="preserve">antecedent </w:t>
-      </w:r>
-      <w:r>
-        <w:rPr>
-          <w:rFonts w:ascii="Times New Roman" w:eastAsia="Calibri" w:hAnsi="Times New Roman" w:cs="Times New Roman"/>
-          <w:iCs/>
-          <w:sz w:val="24"/>
-          <w:szCs w:val="24"/>
-        </w:rPr>
-        <w:t>decisions that must occur</w:t>
-      </w:r>
-      <w:r>
-        <w:rPr>
-          <w:rFonts w:ascii="Times New Roman" w:eastAsia="Calibri" w:hAnsi="Times New Roman" w:cs="Times New Roman"/>
-          <w:iCs/>
-          <w:sz w:val="24"/>
-          <w:szCs w:val="24"/>
-        </w:rPr>
-        <w:t xml:space="preserve"> to enable the final decision governing the action</w:t>
-      </w:r>
-      <w:r>
-        <w:rPr>
-          <w:rFonts w:ascii="Times New Roman" w:eastAsia="Calibri" w:hAnsi="Times New Roman" w:cs="Times New Roman"/>
-          <w:iCs/>
-          <w:sz w:val="24"/>
-          <w:szCs w:val="24"/>
-        </w:rPr>
-        <w:t>.</w:t>
+        <w:t>the author</w:t>
+      </w:r>
+      <w:r>
+        <w:rPr>
+          <w:rFonts w:ascii="Times New Roman" w:eastAsia="Calibri" w:hAnsi="Times New Roman" w:cs="Times New Roman"/>
+          <w:iCs/>
+          <w:sz w:val="24"/>
+          <w:szCs w:val="24"/>
+        </w:rPr>
+        <w:t xml:space="preserve"> called the premises of the final decision governing an action</w:t>
+      </w:r>
+      <w:r>
+        <w:rPr>
+          <w:rFonts w:ascii="Times New Roman" w:eastAsia="Calibri" w:hAnsi="Times New Roman" w:cs="Times New Roman"/>
+          <w:iCs/>
+          <w:sz w:val="24"/>
+          <w:szCs w:val="24"/>
+        </w:rPr>
+        <w:t xml:space="preserve"> – that is, the decision premises</w:t>
+      </w:r>
+      <w:r>
+        <w:rPr>
+          <w:rFonts w:ascii="Times New Roman" w:eastAsia="Calibri" w:hAnsi="Times New Roman" w:cs="Times New Roman"/>
+          <w:iCs/>
+          <w:sz w:val="24"/>
+          <w:szCs w:val="24"/>
+        </w:rPr>
+        <w:t xml:space="preserve"> (p. 23). </w:t>
+      </w:r>
+      <w:r>
+        <w:rPr>
+          <w:rFonts w:ascii="Times New Roman" w:eastAsia="Calibri" w:hAnsi="Times New Roman" w:cs="Times New Roman"/>
+          <w:iCs/>
+          <w:sz w:val="24"/>
+          <w:szCs w:val="24"/>
+        </w:rPr>
+        <w:t xml:space="preserve"> The author</w:t>
+      </w:r>
+      <w:r>
+        <w:rPr>
+          <w:rFonts w:ascii="Times New Roman" w:eastAsia="Calibri" w:hAnsi="Times New Roman" w:cs="Times New Roman"/>
+          <w:iCs/>
+          <w:sz w:val="24"/>
+          <w:szCs w:val="24"/>
+        </w:rPr>
+        <w:t xml:space="preserve"> </w:t>
+      </w:r>
+      <w:r>
+        <w:rPr>
+          <w:rFonts w:ascii="Times New Roman" w:eastAsia="Calibri" w:hAnsi="Times New Roman" w:cs="Times New Roman"/>
+          <w:iCs/>
+          <w:sz w:val="24"/>
+          <w:szCs w:val="24"/>
+        </w:rPr>
+        <w:t xml:space="preserve">conceived of </w:t>
+      </w:r>
+      <w:r>
+        <w:rPr>
+          <w:rFonts w:ascii="Times New Roman" w:eastAsia="Calibri" w:hAnsi="Times New Roman" w:cs="Times New Roman"/>
+          <w:iCs/>
+          <w:sz w:val="24"/>
+          <w:szCs w:val="24"/>
+        </w:rPr>
+        <w:t xml:space="preserve">organizational decision making as a “decision-fabricating process” that involved fact-finding, intuition, guessing, analysis, reasoning, design, and negotiation (p. 24).  In this production analogy, decision premises originate in </w:t>
+      </w:r>
+      <w:r>
+        <w:rPr>
+          <w:rFonts w:ascii="Times New Roman" w:eastAsia="Calibri" w:hAnsi="Times New Roman" w:cs="Times New Roman"/>
+          <w:iCs/>
+          <w:sz w:val="24"/>
+          <w:szCs w:val="24"/>
+        </w:rPr>
+        <w:t>various parts of</w:t>
+      </w:r>
+      <w:r>
+        <w:rPr>
+          <w:rFonts w:ascii="Times New Roman" w:eastAsia="Calibri" w:hAnsi="Times New Roman" w:cs="Times New Roman"/>
+          <w:iCs/>
+          <w:sz w:val="24"/>
+          <w:szCs w:val="24"/>
+        </w:rPr>
+        <w:t xml:space="preserve"> the organization and are assembled into a </w:t>
+      </w:r>
+      <w:r>
+        <w:rPr>
+          <w:rFonts w:ascii="Times New Roman" w:eastAsia="Calibri" w:hAnsi="Times New Roman" w:cs="Times New Roman"/>
+          <w:iCs/>
+          <w:sz w:val="24"/>
+          <w:szCs w:val="24"/>
+        </w:rPr>
+        <w:t xml:space="preserve">final </w:t>
+      </w:r>
+      <w:r>
+        <w:rPr>
+          <w:rFonts w:ascii="Times New Roman" w:eastAsia="Calibri" w:hAnsi="Times New Roman" w:cs="Times New Roman"/>
+          <w:iCs/>
+          <w:sz w:val="24"/>
+          <w:szCs w:val="24"/>
+        </w:rPr>
+        <w:t>decision.</w:t>
       </w:r>
       <w:r>
         <w:rPr>
@@ -13996,413 +14393,7 @@
           <w:sz w:val="24"/>
           <w:szCs w:val="24"/>
         </w:rPr>
-        <w:t>The author</w:t>
-      </w:r>
-      <w:r>
-        <w:rPr>
-          <w:rFonts w:ascii="Times New Roman" w:eastAsia="Calibri" w:hAnsi="Times New Roman" w:cs="Times New Roman"/>
-          <w:iCs/>
-          <w:sz w:val="24"/>
-          <w:szCs w:val="24"/>
-        </w:rPr>
-        <w:t xml:space="preserve"> </w:t>
-      </w:r>
-      <w:r>
-        <w:rPr>
-          <w:rFonts w:ascii="Times New Roman" w:eastAsia="Calibri" w:hAnsi="Times New Roman" w:cs="Times New Roman"/>
-          <w:iCs/>
-          <w:sz w:val="24"/>
-          <w:szCs w:val="24"/>
-        </w:rPr>
-        <w:t>argued</w:t>
-      </w:r>
-      <w:r>
-        <w:rPr>
-          <w:rFonts w:ascii="Times New Roman" w:eastAsia="Calibri" w:hAnsi="Times New Roman" w:cs="Times New Roman"/>
-          <w:iCs/>
-          <w:sz w:val="24"/>
-          <w:szCs w:val="24"/>
-        </w:rPr>
-        <w:t xml:space="preserve"> that the study of organizations must focus on the operative employee and the way their decisions and actions are influenced by the organizational context </w:t>
-      </w:r>
-      <w:r>
-        <w:rPr>
-          <w:rFonts w:ascii="Times New Roman" w:eastAsia="Calibri" w:hAnsi="Times New Roman" w:cs="Times New Roman"/>
-          <w:iCs/>
-          <w:sz w:val="24"/>
-          <w:szCs w:val="24"/>
-        </w:rPr>
-        <w:t xml:space="preserve">because the </w:t>
-      </w:r>
-      <w:r>
-        <w:rPr>
-          <w:rFonts w:ascii="Times New Roman" w:eastAsia="Calibri" w:hAnsi="Times New Roman" w:cs="Times New Roman"/>
-          <w:iCs/>
-          <w:sz w:val="24"/>
-          <w:szCs w:val="24"/>
-        </w:rPr>
-        <w:t xml:space="preserve">physical tasks of executing an organization’s intentions fall to operative persons who generally occupy the lowest level of the organization hierarchy </w:t>
-      </w:r>
-      <w:r>
-        <w:rPr>
-          <w:rFonts w:ascii="Times New Roman" w:eastAsia="Calibri" w:hAnsi="Times New Roman" w:cs="Times New Roman"/>
-          <w:iCs/>
-          <w:sz w:val="24"/>
-          <w:szCs w:val="24"/>
-        </w:rPr>
-        <w:t>(p. 2)</w:t>
-      </w:r>
-      <w:r>
-        <w:rPr>
-          <w:rFonts w:ascii="Times New Roman" w:eastAsia="Calibri" w:hAnsi="Times New Roman" w:cs="Times New Roman"/>
-          <w:iCs/>
-          <w:sz w:val="24"/>
-          <w:szCs w:val="24"/>
-        </w:rPr>
-        <w:t xml:space="preserve">.  </w:t>
-      </w:r>
-      <w:r>
-        <w:rPr>
-          <w:rFonts w:ascii="Times New Roman" w:eastAsia="Calibri" w:hAnsi="Times New Roman" w:cs="Times New Roman"/>
-          <w:iCs/>
-          <w:sz w:val="24"/>
-          <w:szCs w:val="24"/>
-        </w:rPr>
-        <w:t>As with physical tasks, there is sp</w:t>
-      </w:r>
-      <w:r>
-        <w:rPr>
-          <w:rFonts w:ascii="Times New Roman" w:eastAsia="Calibri" w:hAnsi="Times New Roman" w:cs="Times New Roman"/>
-          <w:iCs/>
-          <w:sz w:val="24"/>
-          <w:szCs w:val="24"/>
-        </w:rPr>
-        <w:t>ecialization regarding decision making</w:t>
-      </w:r>
-      <w:r>
-        <w:rPr>
-          <w:rFonts w:ascii="Times New Roman" w:eastAsia="Calibri" w:hAnsi="Times New Roman" w:cs="Times New Roman"/>
-          <w:iCs/>
-          <w:sz w:val="24"/>
-          <w:szCs w:val="24"/>
-        </w:rPr>
-        <w:t xml:space="preserve"> in organizations.  </w:t>
-      </w:r>
-      <w:r>
-        <w:rPr>
-          <w:rFonts w:ascii="Times New Roman" w:eastAsia="Calibri" w:hAnsi="Times New Roman" w:cs="Times New Roman"/>
-          <w:iCs/>
-          <w:sz w:val="24"/>
-          <w:szCs w:val="24"/>
-        </w:rPr>
-        <w:t>The author</w:t>
-      </w:r>
-      <w:r>
-        <w:rPr>
-          <w:rFonts w:ascii="Times New Roman" w:eastAsia="Calibri" w:hAnsi="Times New Roman" w:cs="Times New Roman"/>
-          <w:iCs/>
-          <w:sz w:val="24"/>
-          <w:szCs w:val="24"/>
-        </w:rPr>
-        <w:t xml:space="preserve"> argued that</w:t>
-      </w:r>
-      <w:r>
-        <w:rPr>
-          <w:rFonts w:ascii="Times New Roman" w:eastAsia="Calibri" w:hAnsi="Times New Roman" w:cs="Times New Roman"/>
-          <w:iCs/>
-          <w:sz w:val="24"/>
-          <w:szCs w:val="24"/>
-        </w:rPr>
-        <w:t xml:space="preserve"> two </w:t>
-      </w:r>
-      <w:r>
-        <w:rPr>
-          <w:rFonts w:ascii="Times New Roman" w:eastAsia="Calibri" w:hAnsi="Times New Roman" w:cs="Times New Roman"/>
-          <w:iCs/>
-          <w:sz w:val="24"/>
-          <w:szCs w:val="24"/>
-        </w:rPr>
-        <w:t xml:space="preserve">general </w:t>
-      </w:r>
-      <w:r>
-        <w:rPr>
-          <w:rFonts w:ascii="Times New Roman" w:eastAsia="Calibri" w:hAnsi="Times New Roman" w:cs="Times New Roman"/>
-          <w:iCs/>
-          <w:sz w:val="24"/>
-          <w:szCs w:val="24"/>
-        </w:rPr>
-        <w:t>kinds of decisions</w:t>
-      </w:r>
-      <w:r>
-        <w:rPr>
-          <w:rFonts w:ascii="Times New Roman" w:eastAsia="Calibri" w:hAnsi="Times New Roman" w:cs="Times New Roman"/>
-          <w:iCs/>
-          <w:sz w:val="24"/>
-          <w:szCs w:val="24"/>
-        </w:rPr>
-        <w:t xml:space="preserve"> </w:t>
-      </w:r>
-      <w:r>
-        <w:rPr>
-          <w:rFonts w:ascii="Times New Roman" w:eastAsia="Calibri" w:hAnsi="Times New Roman" w:cs="Times New Roman"/>
-          <w:iCs/>
-          <w:sz w:val="24"/>
-          <w:szCs w:val="24"/>
-        </w:rPr>
-        <w:t xml:space="preserve">are made in organizations </w:t>
-      </w:r>
-      <w:r>
-        <w:rPr>
-          <w:rFonts w:ascii="Times New Roman" w:eastAsia="Calibri" w:hAnsi="Times New Roman" w:cs="Times New Roman"/>
-          <w:iCs/>
-          <w:sz w:val="24"/>
-          <w:szCs w:val="24"/>
-        </w:rPr>
-        <w:t>(p. 4)</w:t>
-      </w:r>
-      <w:r>
-        <w:rPr>
-          <w:rFonts w:ascii="Times New Roman" w:eastAsia="Calibri" w:hAnsi="Times New Roman" w:cs="Times New Roman"/>
-          <w:iCs/>
-          <w:sz w:val="24"/>
-          <w:szCs w:val="24"/>
-        </w:rPr>
-        <w:t xml:space="preserve">.  Value judgements </w:t>
-      </w:r>
-      <w:r>
-        <w:rPr>
-          <w:rFonts w:ascii="Times New Roman" w:eastAsia="Calibri" w:hAnsi="Times New Roman" w:cs="Times New Roman"/>
-          <w:iCs/>
-          <w:sz w:val="24"/>
-          <w:szCs w:val="24"/>
-        </w:rPr>
-        <w:t>are decisions geared toward the selection of final goals for the organization.  Factual judgements are decisions involved in the implementation and achievement of final goals.</w:t>
-      </w:r>
-      <w:r>
-        <w:rPr>
-          <w:rFonts w:ascii="Times New Roman" w:eastAsia="Calibri" w:hAnsi="Times New Roman" w:cs="Times New Roman"/>
-          <w:iCs/>
-          <w:sz w:val="24"/>
-          <w:szCs w:val="24"/>
-        </w:rPr>
-        <w:t xml:space="preserve">  </w:t>
-      </w:r>
-      <w:r>
-        <w:rPr>
-          <w:rFonts w:ascii="Times New Roman" w:eastAsia="Calibri" w:hAnsi="Times New Roman" w:cs="Times New Roman"/>
-          <w:iCs/>
-          <w:sz w:val="24"/>
-          <w:szCs w:val="24"/>
-        </w:rPr>
-        <w:t>A</w:t>
-      </w:r>
-      <w:r>
-        <w:rPr>
-          <w:rFonts w:ascii="Times New Roman" w:eastAsia="Calibri" w:hAnsi="Times New Roman" w:cs="Times New Roman"/>
-          <w:iCs/>
-          <w:sz w:val="24"/>
-          <w:szCs w:val="24"/>
-        </w:rPr>
-        <w:t>ntecedent d</w:t>
-      </w:r>
-      <w:r>
-        <w:rPr>
-          <w:rFonts w:ascii="Times New Roman" w:eastAsia="Calibri" w:hAnsi="Times New Roman" w:cs="Times New Roman"/>
-          <w:iCs/>
-          <w:sz w:val="24"/>
-          <w:szCs w:val="24"/>
-        </w:rPr>
-        <w:t>ecisions are based on numerous facts</w:t>
-      </w:r>
-      <w:r>
-        <w:rPr>
-          <w:rFonts w:ascii="Times New Roman" w:eastAsia="Calibri" w:hAnsi="Times New Roman" w:cs="Times New Roman"/>
-          <w:iCs/>
-          <w:sz w:val="24"/>
-          <w:szCs w:val="24"/>
-        </w:rPr>
-        <w:t xml:space="preserve"> (verified and</w:t>
-      </w:r>
-      <w:r>
-        <w:rPr>
-          <w:rFonts w:ascii="Times New Roman" w:eastAsia="Calibri" w:hAnsi="Times New Roman" w:cs="Times New Roman"/>
-          <w:iCs/>
-          <w:sz w:val="24"/>
-          <w:szCs w:val="24"/>
-        </w:rPr>
-        <w:t xml:space="preserve"> presumed</w:t>
-      </w:r>
-      <w:r>
-        <w:rPr>
-          <w:rFonts w:ascii="Times New Roman" w:eastAsia="Calibri" w:hAnsi="Times New Roman" w:cs="Times New Roman"/>
-          <w:iCs/>
-          <w:sz w:val="24"/>
-          <w:szCs w:val="24"/>
-        </w:rPr>
-        <w:t>)</w:t>
-      </w:r>
-      <w:r>
-        <w:rPr>
-          <w:rFonts w:ascii="Times New Roman" w:eastAsia="Calibri" w:hAnsi="Times New Roman" w:cs="Times New Roman"/>
-          <w:iCs/>
-          <w:sz w:val="24"/>
-          <w:szCs w:val="24"/>
-        </w:rPr>
-        <w:t xml:space="preserve"> as well as values, conditions, and constraints, which </w:t>
-      </w:r>
-      <w:r>
-        <w:rPr>
-          <w:rFonts w:ascii="Times New Roman" w:eastAsia="Calibri" w:hAnsi="Times New Roman" w:cs="Times New Roman"/>
-          <w:iCs/>
-          <w:sz w:val="24"/>
-          <w:szCs w:val="24"/>
-        </w:rPr>
-        <w:t>as a collective</w:t>
-      </w:r>
-      <w:r>
-        <w:rPr>
-          <w:rFonts w:ascii="Times New Roman" w:eastAsia="Calibri" w:hAnsi="Times New Roman" w:cs="Times New Roman"/>
-          <w:iCs/>
-          <w:sz w:val="24"/>
-          <w:szCs w:val="24"/>
-        </w:rPr>
-        <w:t xml:space="preserve"> </w:t>
-      </w:r>
-      <w:r>
-        <w:rPr>
-          <w:rFonts w:ascii="Times New Roman" w:eastAsia="Calibri" w:hAnsi="Times New Roman" w:cs="Times New Roman"/>
-          <w:iCs/>
-          <w:sz w:val="24"/>
-          <w:szCs w:val="24"/>
-        </w:rPr>
-        <w:t>the author</w:t>
-      </w:r>
-      <w:r>
-        <w:rPr>
-          <w:rFonts w:ascii="Times New Roman" w:eastAsia="Calibri" w:hAnsi="Times New Roman" w:cs="Times New Roman"/>
-          <w:iCs/>
-          <w:sz w:val="24"/>
-          <w:szCs w:val="24"/>
-        </w:rPr>
-        <w:t xml:space="preserve"> called the premises of the final decision governing an action</w:t>
-      </w:r>
-      <w:r>
-        <w:rPr>
-          <w:rFonts w:ascii="Times New Roman" w:eastAsia="Calibri" w:hAnsi="Times New Roman" w:cs="Times New Roman"/>
-          <w:iCs/>
-          <w:sz w:val="24"/>
-          <w:szCs w:val="24"/>
-        </w:rPr>
-        <w:t xml:space="preserve"> – that is, the decision premises</w:t>
-      </w:r>
-      <w:r>
-        <w:rPr>
-          <w:rFonts w:ascii="Times New Roman" w:eastAsia="Calibri" w:hAnsi="Times New Roman" w:cs="Times New Roman"/>
-          <w:iCs/>
-          <w:sz w:val="24"/>
-          <w:szCs w:val="24"/>
-        </w:rPr>
-        <w:t xml:space="preserve"> (p. 23). </w:t>
-      </w:r>
-      <w:r>
-        <w:rPr>
-          <w:rFonts w:ascii="Times New Roman" w:eastAsia="Calibri" w:hAnsi="Times New Roman" w:cs="Times New Roman"/>
-          <w:iCs/>
-          <w:sz w:val="24"/>
-          <w:szCs w:val="24"/>
-        </w:rPr>
-        <w:t xml:space="preserve"> The author</w:t>
-      </w:r>
-      <w:r>
-        <w:rPr>
-          <w:rFonts w:ascii="Times New Roman" w:eastAsia="Calibri" w:hAnsi="Times New Roman" w:cs="Times New Roman"/>
-          <w:iCs/>
-          <w:sz w:val="24"/>
-          <w:szCs w:val="24"/>
-        </w:rPr>
-        <w:t xml:space="preserve"> </w:t>
-      </w:r>
-      <w:r>
-        <w:rPr>
-          <w:rFonts w:ascii="Times New Roman" w:eastAsia="Calibri" w:hAnsi="Times New Roman" w:cs="Times New Roman"/>
-          <w:iCs/>
-          <w:sz w:val="24"/>
-          <w:szCs w:val="24"/>
-        </w:rPr>
-        <w:t xml:space="preserve">conceived of </w:t>
-      </w:r>
-      <w:r>
-        <w:rPr>
-          <w:rFonts w:ascii="Times New Roman" w:eastAsia="Calibri" w:hAnsi="Times New Roman" w:cs="Times New Roman"/>
-          <w:iCs/>
-          <w:sz w:val="24"/>
-          <w:szCs w:val="24"/>
-        </w:rPr>
-        <w:t xml:space="preserve">organizational decision making as a “decision-fabricating process” that involved fact-finding, intuition, guessing, analysis, reasoning, design, and negotiation (p. 24).  In this production analogy, decision premises originate in </w:t>
-      </w:r>
-      <w:r>
-        <w:rPr>
-          <w:rFonts w:ascii="Times New Roman" w:eastAsia="Calibri" w:hAnsi="Times New Roman" w:cs="Times New Roman"/>
-          <w:iCs/>
-          <w:sz w:val="24"/>
-          <w:szCs w:val="24"/>
-        </w:rPr>
-        <w:t>various parts of</w:t>
-      </w:r>
-      <w:r>
-        <w:rPr>
-          <w:rFonts w:ascii="Times New Roman" w:eastAsia="Calibri" w:hAnsi="Times New Roman" w:cs="Times New Roman"/>
-          <w:iCs/>
-          <w:sz w:val="24"/>
-          <w:szCs w:val="24"/>
-        </w:rPr>
-        <w:t xml:space="preserve"> the organization and are assembled into a </w:t>
-      </w:r>
-      <w:r>
-        <w:rPr>
-          <w:rFonts w:ascii="Times New Roman" w:eastAsia="Calibri" w:hAnsi="Times New Roman" w:cs="Times New Roman"/>
-          <w:iCs/>
-          <w:sz w:val="24"/>
-          <w:szCs w:val="24"/>
-        </w:rPr>
-        <w:t xml:space="preserve">final </w:t>
-      </w:r>
-      <w:r>
-        <w:rPr>
-          <w:rFonts w:ascii="Times New Roman" w:eastAsia="Calibri" w:hAnsi="Times New Roman" w:cs="Times New Roman"/>
-          <w:iCs/>
-          <w:sz w:val="24"/>
-          <w:szCs w:val="24"/>
-        </w:rPr>
-        <w:t>decision.</w:t>
-      </w:r>
-      <w:r>
-        <w:rPr>
-          <w:rFonts w:ascii="Times New Roman" w:eastAsia="Calibri" w:hAnsi="Times New Roman" w:cs="Times New Roman"/>
-          <w:iCs/>
-          <w:sz w:val="24"/>
-          <w:szCs w:val="24"/>
-        </w:rPr>
-        <w:t xml:space="preserve">  </w:t>
-      </w:r>
-      <w:r>
-        <w:rPr>
-          <w:rFonts w:ascii="Times New Roman" w:eastAsia="Calibri" w:hAnsi="Times New Roman" w:cs="Times New Roman"/>
-          <w:iCs/>
-          <w:sz w:val="24"/>
-          <w:szCs w:val="24"/>
-        </w:rPr>
-        <w:t xml:space="preserve">Vertical decision making refers to the division of decision making responsibilities between operative and supervisory personnel within the organization </w:t>
-      </w:r>
-      <w:r>
-        <w:rPr>
-          <w:rFonts w:ascii="Times New Roman" w:eastAsia="Calibri" w:hAnsi="Times New Roman" w:cs="Times New Roman"/>
-          <w:iCs/>
-          <w:sz w:val="24"/>
-          <w:szCs w:val="24"/>
-        </w:rPr>
-        <w:lastRenderedPageBreak/>
-        <w:t xml:space="preserve">(p. 23).  </w:t>
+        <w:t xml:space="preserve">Vertical decision making refers to the division of decision making responsibilities between operative and supervisory personnel within the organization (p. 23).  </w:t>
       </w:r>
       <w:r>
         <w:rPr>
@@ -14707,7 +14698,15 @@
           <w:rFonts w:ascii="Times New Roman" w:hAnsi="Times New Roman" w:cs="Times New Roman"/>
           <w:sz w:val="24"/>
         </w:rPr>
-        <w:t xml:space="preserve"> as “the ability to identify, assimilate, and exploit knowledge from the environment.”  Cohen and </w:t>
+        <w:t xml:space="preserve"> as “the ability to identify, </w:t>
+      </w:r>
+      <w:r>
+        <w:rPr>
+          <w:rFonts w:ascii="Times New Roman" w:hAnsi="Times New Roman" w:cs="Times New Roman"/>
+          <w:sz w:val="24"/>
+        </w:rPr>
+        <w:lastRenderedPageBreak/>
+        <w:t xml:space="preserve">assimilate, and exploit knowledge from the environment.”  Cohen and </w:t>
       </w:r>
       <w:proofErr w:type="spellStart"/>
       <w:r>
@@ -14814,15 +14813,7 @@
           <w:rFonts w:ascii="Times New Roman" w:hAnsi="Times New Roman" w:cs="Times New Roman"/>
           <w:sz w:val="24"/>
         </w:rPr>
-        <w:t xml:space="preserve"> absorptive capacity processes in detail or how those processes </w:t>
-      </w:r>
-      <w:r>
-        <w:rPr>
-          <w:rFonts w:ascii="Times New Roman" w:hAnsi="Times New Roman" w:cs="Times New Roman"/>
-          <w:sz w:val="24"/>
-        </w:rPr>
-        <w:lastRenderedPageBreak/>
-        <w:t xml:space="preserve">change over time.  The authors observed that managerial antecedents related to managerial actions, dominant logic, and human resource mechanisms were among the most common for studies on absorptive capacity.  Researchers have argued that although absorptive capacity is a firm level construct it is rooted in individual cognition, motivation, action, and interaction.  On the face of it, absorptive capacity seems to be a broader construct that </w:t>
+        <w:t xml:space="preserve"> absorptive capacity processes in detail or how those processes change over time.  The authors observed that managerial antecedents related to managerial actions, dominant logic, and human resource mechanisms were among the most common for studies on absorptive capacity.  Researchers have argued that although absorptive capacity is a firm level construct it is rooted in individual cognition, motivation, action, and interaction.  On the face of it, absorptive capacity seems to be a broader construct that </w:t>
       </w:r>
       <w:r>
         <w:rPr>
@@ -15004,13 +14995,21 @@
           <w:rFonts w:ascii="Times New Roman" w:hAnsi="Times New Roman" w:cs="Times New Roman"/>
           <w:sz w:val="24"/>
         </w:rPr>
-        <w:t>, traditional normative decision theory is based on the assumptions of ideal agents acting under ideal conditions.  T</w:t>
+        <w:t xml:space="preserve">, traditional normative decision theory is based on the assumptions of ideal agents acting under ideal </w:t>
       </w:r>
       <w:r>
         <w:rPr>
           <w:rFonts w:ascii="Times New Roman" w:hAnsi="Times New Roman" w:cs="Times New Roman"/>
           <w:sz w:val="24"/>
         </w:rPr>
+        <w:lastRenderedPageBreak/>
+        <w:t>conditions.  T</w:t>
+      </w:r>
+      <w:r>
+        <w:rPr>
+          <w:rFonts w:ascii="Times New Roman" w:hAnsi="Times New Roman" w:cs="Times New Roman"/>
+          <w:sz w:val="24"/>
+        </w:rPr>
         <w:t>he author systematically relaxed</w:t>
       </w:r>
       <w:r>
@@ -15109,15 +15108,7 @@
           <w:rFonts w:ascii="Times New Roman" w:hAnsi="Times New Roman" w:cs="Times New Roman"/>
           <w:sz w:val="24"/>
         </w:rPr>
-        <w:t xml:space="preserve">(restrictions).  In controlling for some explanatory factors, idealizations help reveal partial explanations of the phenomenon under examination by highlighting the role of </w:t>
-      </w:r>
-      <w:r>
-        <w:rPr>
-          <w:rFonts w:ascii="Times New Roman" w:hAnsi="Times New Roman" w:cs="Times New Roman"/>
-          <w:sz w:val="24"/>
-        </w:rPr>
-        <w:lastRenderedPageBreak/>
-        <w:t>the factors not controlled for by the idealization.</w:t>
+        <w:t>(restrictions).  In controlling for some explanatory factors, idealizations help reveal partial explanations of the phenomenon under examination by highlighting the role of the factors not controlled for by the idealization.</w:t>
       </w:r>
       <w:r>
         <w:rPr>
@@ -15379,7 +15370,7 @@
         <w:noProof/>
         <w:sz w:val="24"/>
       </w:rPr>
-      <w:t>2</w:t>
+      <w:t>20</w:t>
     </w:r>
     <w:r>
       <w:rPr>
@@ -16179,7 +16170,7 @@
 </file>
 
 <file path=customXml/itemProps1.xml><?xml version="1.0" encoding="utf-8"?>
-<ds:datastoreItem xmlns:ds="http://schemas.openxmlformats.org/officeDocument/2006/customXml" ds:itemID="{9D5D1912-CCFC-455D-AD5A-67E080392A11}">
+<ds:datastoreItem xmlns:ds="http://schemas.openxmlformats.org/officeDocument/2006/customXml" ds:itemID="{159E7D80-C25E-4209-BFD1-300373269E25}">
   <ds:schemaRefs>
     <ds:schemaRef ds:uri="http://schemas.openxmlformats.org/officeDocument/2006/bibliography"/>
   </ds:schemaRefs>

</xml_diff>